<commit_message>
add new changes to the file
</commit_message>
<xml_diff>
--- a/COHERE.docx
+++ b/COHERE.docx
@@ -1289,7 +1289,25 @@
           <w:b/>
           <w:bCs/>
         </w:rPr>
-        <w:t>Asst. Prof. Lydinar D. Dastas, MSCS</w:t>
+        <w:t xml:space="preserve">Asst. Prof. </w:t>
+      </w:r>
+      <w:proofErr w:type="spellStart"/>
+      <w:r>
+        <w:rPr>
+          <w:rFonts w:ascii="Arial" w:hAnsi="Arial" w:cs="Arial"/>
+          <w:b/>
+          <w:bCs/>
+        </w:rPr>
+        <w:t>Lydinar</w:t>
+      </w:r>
+      <w:proofErr w:type="spellEnd"/>
+      <w:r>
+        <w:rPr>
+          <w:rFonts w:ascii="Arial" w:hAnsi="Arial" w:cs="Arial"/>
+          <w:b/>
+          <w:bCs/>
+        </w:rPr>
+        <w:t xml:space="preserve"> D. Dastas, MSCS</w:t>
       </w:r>
     </w:p>
     <w:p>
@@ -2458,7 +2476,21 @@
         <w:rPr>
           <w:rFonts w:ascii="Arial" w:hAnsi="Arial" w:cs="Arial"/>
         </w:rPr>
-        <w:t>The Truck Body Production Scheduling and Monitoring System consists of 5 users, the plant manager, agent, admin officer, production head, and the quality assurance. The plant manager and the admin officer has the capability of monitoring everything that is happening in the production. They can also add/create/update job orders. The agent is capable only for adding job order. The production head is in charge of updating production stages and statuses, and manage reports. The quality assurance is responsible for inspecting the final product and must ensure that it observes the quality standards.</w:t>
+        <w:t xml:space="preserve">The Truck Body Production Scheduling and Monitoring System consists of 5 users, the plant manager, agent, admin officer, production head, and the quality assurance. The plant manager and the admin officer </w:t>
+      </w:r>
+      <w:proofErr w:type="gramStart"/>
+      <w:r>
+        <w:rPr>
+          <w:rFonts w:ascii="Arial" w:hAnsi="Arial" w:cs="Arial"/>
+        </w:rPr>
+        <w:t>has</w:t>
+      </w:r>
+      <w:proofErr w:type="gramEnd"/>
+      <w:r>
+        <w:rPr>
+          <w:rFonts w:ascii="Arial" w:hAnsi="Arial" w:cs="Arial"/>
+        </w:rPr>
+        <w:t xml:space="preserve"> the capability of monitoring everything that is happening in the production. They can also add/create/update job orders. The agent is capable only for adding job order. The production head is in charge of updating production stages and statuses, and manage reports. The quality assurance is responsible for inspecting the final product and must ensure that it observes the quality standards.</w:t>
       </w:r>
     </w:p>
     <w:p>
@@ -2673,6 +2705,7 @@
                 <w:szCs w:val="20"/>
               </w:rPr>
             </w:pPr>
+            <w:proofErr w:type="spellStart"/>
             <w:r>
               <w:rPr>
                 <w:rFonts w:ascii="Arial" w:eastAsiaTheme="majorEastAsia" w:hAnsi="Arial" w:cs="Arial"/>
@@ -2681,6 +2714,7 @@
               </w:rPr>
               <w:t>i</w:t>
             </w:r>
+            <w:proofErr w:type="spellEnd"/>
           </w:p>
         </w:tc>
       </w:tr>
@@ -7235,7 +7269,973 @@
         <w:rPr>
           <w:rFonts w:ascii="Arial" w:hAnsi="Arial" w:cs="Arial"/>
         </w:rPr>
-        <w:t>Lorem ipsum dolor sit amet, consectetur adipiscing elit. Nulla at lectus felis. Phasellus ullamcorper massa sed ex porttitor lacinia. Duis tempus, elit vel placerat vestibulum, velit diam rutrum tortor, quis aliquet urna nibh ut libero. Proin vel imperdiet ligula. Maecenas aliquam faucibus viverra. Praesent turpis dolor, eleifend ut pharetra at, sollicitudin et orci. Donec sit amet nisi elit. Ut facilisis justo sed gravida pretium. Aliquam bibendum urna ac nisl pellentesque, eu volutpat ipsum volutpat. Maecenas leo nisl, vehicula et risus egestas, sollicitudin malesuada mauris. In convallis varius ex, vel blandit nunc placerat a. Maecenas a interdum nulla, quis dictum nisl. Proin scelerisque, nibh sed mattis interdum, nulla erat gravida augue, ac semper dolor orci at nisl.</w:t>
+        <w:t xml:space="preserve">Lorem ipsum dolor sit </w:t>
+      </w:r>
+      <w:proofErr w:type="spellStart"/>
+      <w:r>
+        <w:rPr>
+          <w:rFonts w:ascii="Arial" w:hAnsi="Arial" w:cs="Arial"/>
+        </w:rPr>
+        <w:t>amet</w:t>
+      </w:r>
+      <w:proofErr w:type="spellEnd"/>
+      <w:r>
+        <w:rPr>
+          <w:rFonts w:ascii="Arial" w:hAnsi="Arial" w:cs="Arial"/>
+        </w:rPr>
+        <w:t xml:space="preserve">, </w:t>
+      </w:r>
+      <w:proofErr w:type="spellStart"/>
+      <w:r>
+        <w:rPr>
+          <w:rFonts w:ascii="Arial" w:hAnsi="Arial" w:cs="Arial"/>
+        </w:rPr>
+        <w:t>consectetur</w:t>
+      </w:r>
+      <w:proofErr w:type="spellEnd"/>
+      <w:r>
+        <w:rPr>
+          <w:rFonts w:ascii="Arial" w:hAnsi="Arial" w:cs="Arial"/>
+        </w:rPr>
+        <w:t xml:space="preserve"> </w:t>
+      </w:r>
+      <w:proofErr w:type="spellStart"/>
+      <w:r>
+        <w:rPr>
+          <w:rFonts w:ascii="Arial" w:hAnsi="Arial" w:cs="Arial"/>
+        </w:rPr>
+        <w:t>adipiscing</w:t>
+      </w:r>
+      <w:proofErr w:type="spellEnd"/>
+      <w:r>
+        <w:rPr>
+          <w:rFonts w:ascii="Arial" w:hAnsi="Arial" w:cs="Arial"/>
+        </w:rPr>
+        <w:t xml:space="preserve"> </w:t>
+      </w:r>
+      <w:proofErr w:type="spellStart"/>
+      <w:r>
+        <w:rPr>
+          <w:rFonts w:ascii="Arial" w:hAnsi="Arial" w:cs="Arial"/>
+        </w:rPr>
+        <w:t>elit</w:t>
+      </w:r>
+      <w:proofErr w:type="spellEnd"/>
+      <w:r>
+        <w:rPr>
+          <w:rFonts w:ascii="Arial" w:hAnsi="Arial" w:cs="Arial"/>
+        </w:rPr>
+        <w:t xml:space="preserve">. </w:t>
+      </w:r>
+      <w:proofErr w:type="spellStart"/>
+      <w:r>
+        <w:rPr>
+          <w:rFonts w:ascii="Arial" w:hAnsi="Arial" w:cs="Arial"/>
+        </w:rPr>
+        <w:t>Nulla</w:t>
+      </w:r>
+      <w:proofErr w:type="spellEnd"/>
+      <w:r>
+        <w:rPr>
+          <w:rFonts w:ascii="Arial" w:hAnsi="Arial" w:cs="Arial"/>
+        </w:rPr>
+        <w:t xml:space="preserve"> at </w:t>
+      </w:r>
+      <w:proofErr w:type="spellStart"/>
+      <w:r>
+        <w:rPr>
+          <w:rFonts w:ascii="Arial" w:hAnsi="Arial" w:cs="Arial"/>
+        </w:rPr>
+        <w:t>lectus</w:t>
+      </w:r>
+      <w:proofErr w:type="spellEnd"/>
+      <w:r>
+        <w:rPr>
+          <w:rFonts w:ascii="Arial" w:hAnsi="Arial" w:cs="Arial"/>
+        </w:rPr>
+        <w:t xml:space="preserve"> </w:t>
+      </w:r>
+      <w:proofErr w:type="spellStart"/>
+      <w:r>
+        <w:rPr>
+          <w:rFonts w:ascii="Arial" w:hAnsi="Arial" w:cs="Arial"/>
+        </w:rPr>
+        <w:t>felis</w:t>
+      </w:r>
+      <w:proofErr w:type="spellEnd"/>
+      <w:r>
+        <w:rPr>
+          <w:rFonts w:ascii="Arial" w:hAnsi="Arial" w:cs="Arial"/>
+        </w:rPr>
+        <w:t xml:space="preserve">. </w:t>
+      </w:r>
+      <w:proofErr w:type="spellStart"/>
+      <w:r>
+        <w:rPr>
+          <w:rFonts w:ascii="Arial" w:hAnsi="Arial" w:cs="Arial"/>
+        </w:rPr>
+        <w:t>Phasellus</w:t>
+      </w:r>
+      <w:proofErr w:type="spellEnd"/>
+      <w:r>
+        <w:rPr>
+          <w:rFonts w:ascii="Arial" w:hAnsi="Arial" w:cs="Arial"/>
+        </w:rPr>
+        <w:t xml:space="preserve"> </w:t>
+      </w:r>
+      <w:proofErr w:type="spellStart"/>
+      <w:r>
+        <w:rPr>
+          <w:rFonts w:ascii="Arial" w:hAnsi="Arial" w:cs="Arial"/>
+        </w:rPr>
+        <w:t>ullamcorper</w:t>
+      </w:r>
+      <w:proofErr w:type="spellEnd"/>
+      <w:r>
+        <w:rPr>
+          <w:rFonts w:ascii="Arial" w:hAnsi="Arial" w:cs="Arial"/>
+        </w:rPr>
+        <w:t xml:space="preserve"> </w:t>
+      </w:r>
+      <w:proofErr w:type="spellStart"/>
+      <w:r>
+        <w:rPr>
+          <w:rFonts w:ascii="Arial" w:hAnsi="Arial" w:cs="Arial"/>
+        </w:rPr>
+        <w:t>massa</w:t>
+      </w:r>
+      <w:proofErr w:type="spellEnd"/>
+      <w:r>
+        <w:rPr>
+          <w:rFonts w:ascii="Arial" w:hAnsi="Arial" w:cs="Arial"/>
+        </w:rPr>
+        <w:t xml:space="preserve"> sed ex </w:t>
+      </w:r>
+      <w:proofErr w:type="spellStart"/>
+      <w:r>
+        <w:rPr>
+          <w:rFonts w:ascii="Arial" w:hAnsi="Arial" w:cs="Arial"/>
+        </w:rPr>
+        <w:t>porttitor</w:t>
+      </w:r>
+      <w:proofErr w:type="spellEnd"/>
+      <w:r>
+        <w:rPr>
+          <w:rFonts w:ascii="Arial" w:hAnsi="Arial" w:cs="Arial"/>
+        </w:rPr>
+        <w:t xml:space="preserve"> lacinia. Duis tempus, </w:t>
+      </w:r>
+      <w:proofErr w:type="spellStart"/>
+      <w:r>
+        <w:rPr>
+          <w:rFonts w:ascii="Arial" w:hAnsi="Arial" w:cs="Arial"/>
+        </w:rPr>
+        <w:t>elit</w:t>
+      </w:r>
+      <w:proofErr w:type="spellEnd"/>
+      <w:r>
+        <w:rPr>
+          <w:rFonts w:ascii="Arial" w:hAnsi="Arial" w:cs="Arial"/>
+        </w:rPr>
+        <w:t xml:space="preserve"> vel </w:t>
+      </w:r>
+      <w:proofErr w:type="spellStart"/>
+      <w:r>
+        <w:rPr>
+          <w:rFonts w:ascii="Arial" w:hAnsi="Arial" w:cs="Arial"/>
+        </w:rPr>
+        <w:t>placerat</w:t>
+      </w:r>
+      <w:proofErr w:type="spellEnd"/>
+      <w:r>
+        <w:rPr>
+          <w:rFonts w:ascii="Arial" w:hAnsi="Arial" w:cs="Arial"/>
+        </w:rPr>
+        <w:t xml:space="preserve"> vestibulum, </w:t>
+      </w:r>
+      <w:proofErr w:type="spellStart"/>
+      <w:r>
+        <w:rPr>
+          <w:rFonts w:ascii="Arial" w:hAnsi="Arial" w:cs="Arial"/>
+        </w:rPr>
+        <w:t>velit</w:t>
+      </w:r>
+      <w:proofErr w:type="spellEnd"/>
+      <w:r>
+        <w:rPr>
+          <w:rFonts w:ascii="Arial" w:hAnsi="Arial" w:cs="Arial"/>
+        </w:rPr>
+        <w:t xml:space="preserve"> diam </w:t>
+      </w:r>
+      <w:proofErr w:type="spellStart"/>
+      <w:r>
+        <w:rPr>
+          <w:rFonts w:ascii="Arial" w:hAnsi="Arial" w:cs="Arial"/>
+        </w:rPr>
+        <w:t>rutrum</w:t>
+      </w:r>
+      <w:proofErr w:type="spellEnd"/>
+      <w:r>
+        <w:rPr>
+          <w:rFonts w:ascii="Arial" w:hAnsi="Arial" w:cs="Arial"/>
+        </w:rPr>
+        <w:t xml:space="preserve"> </w:t>
+      </w:r>
+      <w:proofErr w:type="spellStart"/>
+      <w:r>
+        <w:rPr>
+          <w:rFonts w:ascii="Arial" w:hAnsi="Arial" w:cs="Arial"/>
+        </w:rPr>
+        <w:t>tortor</w:t>
+      </w:r>
+      <w:proofErr w:type="spellEnd"/>
+      <w:r>
+        <w:rPr>
+          <w:rFonts w:ascii="Arial" w:hAnsi="Arial" w:cs="Arial"/>
+        </w:rPr>
+        <w:t xml:space="preserve">, </w:t>
+      </w:r>
+      <w:proofErr w:type="spellStart"/>
+      <w:r>
+        <w:rPr>
+          <w:rFonts w:ascii="Arial" w:hAnsi="Arial" w:cs="Arial"/>
+        </w:rPr>
+        <w:t>quis</w:t>
+      </w:r>
+      <w:proofErr w:type="spellEnd"/>
+      <w:r>
+        <w:rPr>
+          <w:rFonts w:ascii="Arial" w:hAnsi="Arial" w:cs="Arial"/>
+        </w:rPr>
+        <w:t xml:space="preserve"> </w:t>
+      </w:r>
+      <w:proofErr w:type="spellStart"/>
+      <w:r>
+        <w:rPr>
+          <w:rFonts w:ascii="Arial" w:hAnsi="Arial" w:cs="Arial"/>
+        </w:rPr>
+        <w:t>aliquet</w:t>
+      </w:r>
+      <w:proofErr w:type="spellEnd"/>
+      <w:r>
+        <w:rPr>
+          <w:rFonts w:ascii="Arial" w:hAnsi="Arial" w:cs="Arial"/>
+        </w:rPr>
+        <w:t xml:space="preserve"> </w:t>
+      </w:r>
+      <w:proofErr w:type="spellStart"/>
+      <w:r>
+        <w:rPr>
+          <w:rFonts w:ascii="Arial" w:hAnsi="Arial" w:cs="Arial"/>
+        </w:rPr>
+        <w:t>urna</w:t>
+      </w:r>
+      <w:proofErr w:type="spellEnd"/>
+      <w:r>
+        <w:rPr>
+          <w:rFonts w:ascii="Arial" w:hAnsi="Arial" w:cs="Arial"/>
+        </w:rPr>
+        <w:t xml:space="preserve"> </w:t>
+      </w:r>
+      <w:proofErr w:type="spellStart"/>
+      <w:r>
+        <w:rPr>
+          <w:rFonts w:ascii="Arial" w:hAnsi="Arial" w:cs="Arial"/>
+        </w:rPr>
+        <w:t>nibh</w:t>
+      </w:r>
+      <w:proofErr w:type="spellEnd"/>
+      <w:r>
+        <w:rPr>
+          <w:rFonts w:ascii="Arial" w:hAnsi="Arial" w:cs="Arial"/>
+        </w:rPr>
+        <w:t xml:space="preserve"> </w:t>
+      </w:r>
+      <w:proofErr w:type="spellStart"/>
+      <w:r>
+        <w:rPr>
+          <w:rFonts w:ascii="Arial" w:hAnsi="Arial" w:cs="Arial"/>
+        </w:rPr>
+        <w:t>ut</w:t>
+      </w:r>
+      <w:proofErr w:type="spellEnd"/>
+      <w:r>
+        <w:rPr>
+          <w:rFonts w:ascii="Arial" w:hAnsi="Arial" w:cs="Arial"/>
+        </w:rPr>
+        <w:t xml:space="preserve"> libero. Proin vel </w:t>
+      </w:r>
+      <w:proofErr w:type="spellStart"/>
+      <w:r>
+        <w:rPr>
+          <w:rFonts w:ascii="Arial" w:hAnsi="Arial" w:cs="Arial"/>
+        </w:rPr>
+        <w:t>imperdiet</w:t>
+      </w:r>
+      <w:proofErr w:type="spellEnd"/>
+      <w:r>
+        <w:rPr>
+          <w:rFonts w:ascii="Arial" w:hAnsi="Arial" w:cs="Arial"/>
+        </w:rPr>
+        <w:t xml:space="preserve"> ligula. Maecenas </w:t>
+      </w:r>
+      <w:proofErr w:type="spellStart"/>
+      <w:r>
+        <w:rPr>
+          <w:rFonts w:ascii="Arial" w:hAnsi="Arial" w:cs="Arial"/>
+        </w:rPr>
+        <w:t>aliquam</w:t>
+      </w:r>
+      <w:proofErr w:type="spellEnd"/>
+      <w:r>
+        <w:rPr>
+          <w:rFonts w:ascii="Arial" w:hAnsi="Arial" w:cs="Arial"/>
+        </w:rPr>
+        <w:t xml:space="preserve"> </w:t>
+      </w:r>
+      <w:proofErr w:type="spellStart"/>
+      <w:r>
+        <w:rPr>
+          <w:rFonts w:ascii="Arial" w:hAnsi="Arial" w:cs="Arial"/>
+        </w:rPr>
+        <w:t>faucibus</w:t>
+      </w:r>
+      <w:proofErr w:type="spellEnd"/>
+      <w:r>
+        <w:rPr>
+          <w:rFonts w:ascii="Arial" w:hAnsi="Arial" w:cs="Arial"/>
+        </w:rPr>
+        <w:t xml:space="preserve"> </w:t>
+      </w:r>
+      <w:proofErr w:type="spellStart"/>
+      <w:r>
+        <w:rPr>
+          <w:rFonts w:ascii="Arial" w:hAnsi="Arial" w:cs="Arial"/>
+        </w:rPr>
+        <w:t>viverra</w:t>
+      </w:r>
+      <w:proofErr w:type="spellEnd"/>
+      <w:r>
+        <w:rPr>
+          <w:rFonts w:ascii="Arial" w:hAnsi="Arial" w:cs="Arial"/>
+        </w:rPr>
+        <w:t xml:space="preserve">. </w:t>
+      </w:r>
+      <w:proofErr w:type="spellStart"/>
+      <w:r>
+        <w:rPr>
+          <w:rFonts w:ascii="Arial" w:hAnsi="Arial" w:cs="Arial"/>
+        </w:rPr>
+        <w:t>Praesent</w:t>
+      </w:r>
+      <w:proofErr w:type="spellEnd"/>
+      <w:r>
+        <w:rPr>
+          <w:rFonts w:ascii="Arial" w:hAnsi="Arial" w:cs="Arial"/>
+        </w:rPr>
+        <w:t xml:space="preserve"> </w:t>
+      </w:r>
+      <w:proofErr w:type="spellStart"/>
+      <w:r>
+        <w:rPr>
+          <w:rFonts w:ascii="Arial" w:hAnsi="Arial" w:cs="Arial"/>
+        </w:rPr>
+        <w:t>turpis</w:t>
+      </w:r>
+      <w:proofErr w:type="spellEnd"/>
+      <w:r>
+        <w:rPr>
+          <w:rFonts w:ascii="Arial" w:hAnsi="Arial" w:cs="Arial"/>
+        </w:rPr>
+        <w:t xml:space="preserve"> dolor, </w:t>
+      </w:r>
+      <w:proofErr w:type="spellStart"/>
+      <w:r>
+        <w:rPr>
+          <w:rFonts w:ascii="Arial" w:hAnsi="Arial" w:cs="Arial"/>
+        </w:rPr>
+        <w:t>eleifend</w:t>
+      </w:r>
+      <w:proofErr w:type="spellEnd"/>
+      <w:r>
+        <w:rPr>
+          <w:rFonts w:ascii="Arial" w:hAnsi="Arial" w:cs="Arial"/>
+        </w:rPr>
+        <w:t xml:space="preserve"> </w:t>
+      </w:r>
+      <w:proofErr w:type="spellStart"/>
+      <w:r>
+        <w:rPr>
+          <w:rFonts w:ascii="Arial" w:hAnsi="Arial" w:cs="Arial"/>
+        </w:rPr>
+        <w:t>ut</w:t>
+      </w:r>
+      <w:proofErr w:type="spellEnd"/>
+      <w:r>
+        <w:rPr>
+          <w:rFonts w:ascii="Arial" w:hAnsi="Arial" w:cs="Arial"/>
+        </w:rPr>
+        <w:t xml:space="preserve"> pharetra at, </w:t>
+      </w:r>
+      <w:proofErr w:type="spellStart"/>
+      <w:r>
+        <w:rPr>
+          <w:rFonts w:ascii="Arial" w:hAnsi="Arial" w:cs="Arial"/>
+        </w:rPr>
+        <w:t>sollicitudin</w:t>
+      </w:r>
+      <w:proofErr w:type="spellEnd"/>
+      <w:r>
+        <w:rPr>
+          <w:rFonts w:ascii="Arial" w:hAnsi="Arial" w:cs="Arial"/>
+        </w:rPr>
+        <w:t xml:space="preserve"> et </w:t>
+      </w:r>
+      <w:proofErr w:type="spellStart"/>
+      <w:r>
+        <w:rPr>
+          <w:rFonts w:ascii="Arial" w:hAnsi="Arial" w:cs="Arial"/>
+        </w:rPr>
+        <w:t>orci</w:t>
+      </w:r>
+      <w:proofErr w:type="spellEnd"/>
+      <w:r>
+        <w:rPr>
+          <w:rFonts w:ascii="Arial" w:hAnsi="Arial" w:cs="Arial"/>
+        </w:rPr>
+        <w:t xml:space="preserve">. Donec sit </w:t>
+      </w:r>
+      <w:proofErr w:type="spellStart"/>
+      <w:r>
+        <w:rPr>
+          <w:rFonts w:ascii="Arial" w:hAnsi="Arial" w:cs="Arial"/>
+        </w:rPr>
+        <w:t>amet</w:t>
+      </w:r>
+      <w:proofErr w:type="spellEnd"/>
+      <w:r>
+        <w:rPr>
+          <w:rFonts w:ascii="Arial" w:hAnsi="Arial" w:cs="Arial"/>
+        </w:rPr>
+        <w:t xml:space="preserve"> nisi </w:t>
+      </w:r>
+      <w:proofErr w:type="spellStart"/>
+      <w:r>
+        <w:rPr>
+          <w:rFonts w:ascii="Arial" w:hAnsi="Arial" w:cs="Arial"/>
+        </w:rPr>
+        <w:t>elit</w:t>
+      </w:r>
+      <w:proofErr w:type="spellEnd"/>
+      <w:r>
+        <w:rPr>
+          <w:rFonts w:ascii="Arial" w:hAnsi="Arial" w:cs="Arial"/>
+        </w:rPr>
+        <w:t xml:space="preserve">. Ut </w:t>
+      </w:r>
+      <w:proofErr w:type="spellStart"/>
+      <w:r>
+        <w:rPr>
+          <w:rFonts w:ascii="Arial" w:hAnsi="Arial" w:cs="Arial"/>
+        </w:rPr>
+        <w:t>facilisis</w:t>
+      </w:r>
+      <w:proofErr w:type="spellEnd"/>
+      <w:r>
+        <w:rPr>
+          <w:rFonts w:ascii="Arial" w:hAnsi="Arial" w:cs="Arial"/>
+        </w:rPr>
+        <w:t xml:space="preserve"> </w:t>
+      </w:r>
+      <w:proofErr w:type="spellStart"/>
+      <w:r>
+        <w:rPr>
+          <w:rFonts w:ascii="Arial" w:hAnsi="Arial" w:cs="Arial"/>
+        </w:rPr>
+        <w:t>justo</w:t>
+      </w:r>
+      <w:proofErr w:type="spellEnd"/>
+      <w:r>
+        <w:rPr>
+          <w:rFonts w:ascii="Arial" w:hAnsi="Arial" w:cs="Arial"/>
+        </w:rPr>
+        <w:t xml:space="preserve"> sed gravida </w:t>
+      </w:r>
+      <w:proofErr w:type="spellStart"/>
+      <w:r>
+        <w:rPr>
+          <w:rFonts w:ascii="Arial" w:hAnsi="Arial" w:cs="Arial"/>
+        </w:rPr>
+        <w:t>pretium</w:t>
+      </w:r>
+      <w:proofErr w:type="spellEnd"/>
+      <w:r>
+        <w:rPr>
+          <w:rFonts w:ascii="Arial" w:hAnsi="Arial" w:cs="Arial"/>
+        </w:rPr>
+        <w:t xml:space="preserve">. </w:t>
+      </w:r>
+      <w:proofErr w:type="spellStart"/>
+      <w:r>
+        <w:rPr>
+          <w:rFonts w:ascii="Arial" w:hAnsi="Arial" w:cs="Arial"/>
+        </w:rPr>
+        <w:t>Aliquam</w:t>
+      </w:r>
+      <w:proofErr w:type="spellEnd"/>
+      <w:r>
+        <w:rPr>
+          <w:rFonts w:ascii="Arial" w:hAnsi="Arial" w:cs="Arial"/>
+        </w:rPr>
+        <w:t xml:space="preserve"> </w:t>
+      </w:r>
+      <w:proofErr w:type="spellStart"/>
+      <w:r>
+        <w:rPr>
+          <w:rFonts w:ascii="Arial" w:hAnsi="Arial" w:cs="Arial"/>
+        </w:rPr>
+        <w:t>bibendum</w:t>
+      </w:r>
+      <w:proofErr w:type="spellEnd"/>
+      <w:r>
+        <w:rPr>
+          <w:rFonts w:ascii="Arial" w:hAnsi="Arial" w:cs="Arial"/>
+        </w:rPr>
+        <w:t xml:space="preserve"> </w:t>
+      </w:r>
+      <w:proofErr w:type="spellStart"/>
+      <w:r>
+        <w:rPr>
+          <w:rFonts w:ascii="Arial" w:hAnsi="Arial" w:cs="Arial"/>
+        </w:rPr>
+        <w:t>urna</w:t>
+      </w:r>
+      <w:proofErr w:type="spellEnd"/>
+      <w:r>
+        <w:rPr>
+          <w:rFonts w:ascii="Arial" w:hAnsi="Arial" w:cs="Arial"/>
+        </w:rPr>
+        <w:t xml:space="preserve"> ac </w:t>
+      </w:r>
+      <w:proofErr w:type="spellStart"/>
+      <w:r>
+        <w:rPr>
+          <w:rFonts w:ascii="Arial" w:hAnsi="Arial" w:cs="Arial"/>
+        </w:rPr>
+        <w:t>nisl</w:t>
+      </w:r>
+      <w:proofErr w:type="spellEnd"/>
+      <w:r>
+        <w:rPr>
+          <w:rFonts w:ascii="Arial" w:hAnsi="Arial" w:cs="Arial"/>
+        </w:rPr>
+        <w:t xml:space="preserve"> </w:t>
+      </w:r>
+      <w:proofErr w:type="spellStart"/>
+      <w:r>
+        <w:rPr>
+          <w:rFonts w:ascii="Arial" w:hAnsi="Arial" w:cs="Arial"/>
+        </w:rPr>
+        <w:t>pellentesque</w:t>
+      </w:r>
+      <w:proofErr w:type="spellEnd"/>
+      <w:r>
+        <w:rPr>
+          <w:rFonts w:ascii="Arial" w:hAnsi="Arial" w:cs="Arial"/>
+        </w:rPr>
+        <w:t xml:space="preserve">, </w:t>
+      </w:r>
+      <w:proofErr w:type="spellStart"/>
+      <w:r>
+        <w:rPr>
+          <w:rFonts w:ascii="Arial" w:hAnsi="Arial" w:cs="Arial"/>
+        </w:rPr>
+        <w:t>eu</w:t>
+      </w:r>
+      <w:proofErr w:type="spellEnd"/>
+      <w:r>
+        <w:rPr>
+          <w:rFonts w:ascii="Arial" w:hAnsi="Arial" w:cs="Arial"/>
+        </w:rPr>
+        <w:t xml:space="preserve"> </w:t>
+      </w:r>
+      <w:proofErr w:type="spellStart"/>
+      <w:r>
+        <w:rPr>
+          <w:rFonts w:ascii="Arial" w:hAnsi="Arial" w:cs="Arial"/>
+        </w:rPr>
+        <w:t>volutpat</w:t>
+      </w:r>
+      <w:proofErr w:type="spellEnd"/>
+      <w:r>
+        <w:rPr>
+          <w:rFonts w:ascii="Arial" w:hAnsi="Arial" w:cs="Arial"/>
+        </w:rPr>
+        <w:t xml:space="preserve"> ipsum </w:t>
+      </w:r>
+      <w:proofErr w:type="spellStart"/>
+      <w:r>
+        <w:rPr>
+          <w:rFonts w:ascii="Arial" w:hAnsi="Arial" w:cs="Arial"/>
+        </w:rPr>
+        <w:t>volutpat</w:t>
+      </w:r>
+      <w:proofErr w:type="spellEnd"/>
+      <w:r>
+        <w:rPr>
+          <w:rFonts w:ascii="Arial" w:hAnsi="Arial" w:cs="Arial"/>
+        </w:rPr>
+        <w:t xml:space="preserve">. Maecenas </w:t>
+      </w:r>
+      <w:proofErr w:type="spellStart"/>
+      <w:r>
+        <w:rPr>
+          <w:rFonts w:ascii="Arial" w:hAnsi="Arial" w:cs="Arial"/>
+        </w:rPr>
+        <w:t>leo</w:t>
+      </w:r>
+      <w:proofErr w:type="spellEnd"/>
+      <w:r>
+        <w:rPr>
+          <w:rFonts w:ascii="Arial" w:hAnsi="Arial" w:cs="Arial"/>
+        </w:rPr>
+        <w:t xml:space="preserve"> </w:t>
+      </w:r>
+      <w:proofErr w:type="spellStart"/>
+      <w:r>
+        <w:rPr>
+          <w:rFonts w:ascii="Arial" w:hAnsi="Arial" w:cs="Arial"/>
+        </w:rPr>
+        <w:t>nisl</w:t>
+      </w:r>
+      <w:proofErr w:type="spellEnd"/>
+      <w:r>
+        <w:rPr>
+          <w:rFonts w:ascii="Arial" w:hAnsi="Arial" w:cs="Arial"/>
+        </w:rPr>
+        <w:t xml:space="preserve">, </w:t>
+      </w:r>
+      <w:proofErr w:type="spellStart"/>
+      <w:r>
+        <w:rPr>
+          <w:rFonts w:ascii="Arial" w:hAnsi="Arial" w:cs="Arial"/>
+        </w:rPr>
+        <w:t>vehicula</w:t>
+      </w:r>
+      <w:proofErr w:type="spellEnd"/>
+      <w:r>
+        <w:rPr>
+          <w:rFonts w:ascii="Arial" w:hAnsi="Arial" w:cs="Arial"/>
+        </w:rPr>
+        <w:t xml:space="preserve"> et </w:t>
+      </w:r>
+      <w:proofErr w:type="spellStart"/>
+      <w:r>
+        <w:rPr>
+          <w:rFonts w:ascii="Arial" w:hAnsi="Arial" w:cs="Arial"/>
+        </w:rPr>
+        <w:t>risus</w:t>
+      </w:r>
+      <w:proofErr w:type="spellEnd"/>
+      <w:r>
+        <w:rPr>
+          <w:rFonts w:ascii="Arial" w:hAnsi="Arial" w:cs="Arial"/>
+        </w:rPr>
+        <w:t xml:space="preserve"> </w:t>
+      </w:r>
+      <w:proofErr w:type="spellStart"/>
+      <w:r>
+        <w:rPr>
+          <w:rFonts w:ascii="Arial" w:hAnsi="Arial" w:cs="Arial"/>
+        </w:rPr>
+        <w:t>egestas</w:t>
+      </w:r>
+      <w:proofErr w:type="spellEnd"/>
+      <w:r>
+        <w:rPr>
+          <w:rFonts w:ascii="Arial" w:hAnsi="Arial" w:cs="Arial"/>
+        </w:rPr>
+        <w:t xml:space="preserve">, </w:t>
+      </w:r>
+      <w:proofErr w:type="spellStart"/>
+      <w:r>
+        <w:rPr>
+          <w:rFonts w:ascii="Arial" w:hAnsi="Arial" w:cs="Arial"/>
+        </w:rPr>
+        <w:t>sollicitudin</w:t>
+      </w:r>
+      <w:proofErr w:type="spellEnd"/>
+      <w:r>
+        <w:rPr>
+          <w:rFonts w:ascii="Arial" w:hAnsi="Arial" w:cs="Arial"/>
+        </w:rPr>
+        <w:t xml:space="preserve"> </w:t>
+      </w:r>
+      <w:proofErr w:type="spellStart"/>
+      <w:r>
+        <w:rPr>
+          <w:rFonts w:ascii="Arial" w:hAnsi="Arial" w:cs="Arial"/>
+        </w:rPr>
+        <w:t>malesuada</w:t>
+      </w:r>
+      <w:proofErr w:type="spellEnd"/>
+      <w:r>
+        <w:rPr>
+          <w:rFonts w:ascii="Arial" w:hAnsi="Arial" w:cs="Arial"/>
+        </w:rPr>
+        <w:t xml:space="preserve"> </w:t>
+      </w:r>
+      <w:proofErr w:type="spellStart"/>
+      <w:r>
+        <w:rPr>
+          <w:rFonts w:ascii="Arial" w:hAnsi="Arial" w:cs="Arial"/>
+        </w:rPr>
+        <w:t>mauris</w:t>
+      </w:r>
+      <w:proofErr w:type="spellEnd"/>
+      <w:r>
+        <w:rPr>
+          <w:rFonts w:ascii="Arial" w:hAnsi="Arial" w:cs="Arial"/>
+        </w:rPr>
+        <w:t xml:space="preserve">. In convallis </w:t>
+      </w:r>
+      <w:proofErr w:type="spellStart"/>
+      <w:r>
+        <w:rPr>
+          <w:rFonts w:ascii="Arial" w:hAnsi="Arial" w:cs="Arial"/>
+        </w:rPr>
+        <w:t>varius</w:t>
+      </w:r>
+      <w:proofErr w:type="spellEnd"/>
+      <w:r>
+        <w:rPr>
+          <w:rFonts w:ascii="Arial" w:hAnsi="Arial" w:cs="Arial"/>
+        </w:rPr>
+        <w:t xml:space="preserve"> ex, vel </w:t>
+      </w:r>
+      <w:proofErr w:type="spellStart"/>
+      <w:r>
+        <w:rPr>
+          <w:rFonts w:ascii="Arial" w:hAnsi="Arial" w:cs="Arial"/>
+        </w:rPr>
+        <w:t>blandit</w:t>
+      </w:r>
+      <w:proofErr w:type="spellEnd"/>
+      <w:r>
+        <w:rPr>
+          <w:rFonts w:ascii="Arial" w:hAnsi="Arial" w:cs="Arial"/>
+        </w:rPr>
+        <w:t xml:space="preserve"> </w:t>
+      </w:r>
+      <w:proofErr w:type="spellStart"/>
+      <w:r>
+        <w:rPr>
+          <w:rFonts w:ascii="Arial" w:hAnsi="Arial" w:cs="Arial"/>
+        </w:rPr>
+        <w:t>nunc</w:t>
+      </w:r>
+      <w:proofErr w:type="spellEnd"/>
+      <w:r>
+        <w:rPr>
+          <w:rFonts w:ascii="Arial" w:hAnsi="Arial" w:cs="Arial"/>
+        </w:rPr>
+        <w:t xml:space="preserve"> </w:t>
+      </w:r>
+      <w:proofErr w:type="spellStart"/>
+      <w:r>
+        <w:rPr>
+          <w:rFonts w:ascii="Arial" w:hAnsi="Arial" w:cs="Arial"/>
+        </w:rPr>
+        <w:t>placerat</w:t>
+      </w:r>
+      <w:proofErr w:type="spellEnd"/>
+      <w:r>
+        <w:rPr>
+          <w:rFonts w:ascii="Arial" w:hAnsi="Arial" w:cs="Arial"/>
+        </w:rPr>
+        <w:t xml:space="preserve"> a. Maecenas a </w:t>
+      </w:r>
+      <w:proofErr w:type="spellStart"/>
+      <w:r>
+        <w:rPr>
+          <w:rFonts w:ascii="Arial" w:hAnsi="Arial" w:cs="Arial"/>
+        </w:rPr>
+        <w:t>interdum</w:t>
+      </w:r>
+      <w:proofErr w:type="spellEnd"/>
+      <w:r>
+        <w:rPr>
+          <w:rFonts w:ascii="Arial" w:hAnsi="Arial" w:cs="Arial"/>
+        </w:rPr>
+        <w:t xml:space="preserve"> </w:t>
+      </w:r>
+      <w:proofErr w:type="spellStart"/>
+      <w:r>
+        <w:rPr>
+          <w:rFonts w:ascii="Arial" w:hAnsi="Arial" w:cs="Arial"/>
+        </w:rPr>
+        <w:t>nulla</w:t>
+      </w:r>
+      <w:proofErr w:type="spellEnd"/>
+      <w:r>
+        <w:rPr>
+          <w:rFonts w:ascii="Arial" w:hAnsi="Arial" w:cs="Arial"/>
+        </w:rPr>
+        <w:t xml:space="preserve">, </w:t>
+      </w:r>
+      <w:proofErr w:type="spellStart"/>
+      <w:r>
+        <w:rPr>
+          <w:rFonts w:ascii="Arial" w:hAnsi="Arial" w:cs="Arial"/>
+        </w:rPr>
+        <w:t>quis</w:t>
+      </w:r>
+      <w:proofErr w:type="spellEnd"/>
+      <w:r>
+        <w:rPr>
+          <w:rFonts w:ascii="Arial" w:hAnsi="Arial" w:cs="Arial"/>
+        </w:rPr>
+        <w:t xml:space="preserve"> dictum </w:t>
+      </w:r>
+      <w:proofErr w:type="spellStart"/>
+      <w:r>
+        <w:rPr>
+          <w:rFonts w:ascii="Arial" w:hAnsi="Arial" w:cs="Arial"/>
+        </w:rPr>
+        <w:t>nisl</w:t>
+      </w:r>
+      <w:proofErr w:type="spellEnd"/>
+      <w:r>
+        <w:rPr>
+          <w:rFonts w:ascii="Arial" w:hAnsi="Arial" w:cs="Arial"/>
+        </w:rPr>
+        <w:t xml:space="preserve">. Proin </w:t>
+      </w:r>
+      <w:proofErr w:type="spellStart"/>
+      <w:r>
+        <w:rPr>
+          <w:rFonts w:ascii="Arial" w:hAnsi="Arial" w:cs="Arial"/>
+        </w:rPr>
+        <w:t>scelerisque</w:t>
+      </w:r>
+      <w:proofErr w:type="spellEnd"/>
+      <w:r>
+        <w:rPr>
+          <w:rFonts w:ascii="Arial" w:hAnsi="Arial" w:cs="Arial"/>
+        </w:rPr>
+        <w:t xml:space="preserve">, </w:t>
+      </w:r>
+      <w:proofErr w:type="spellStart"/>
+      <w:r>
+        <w:rPr>
+          <w:rFonts w:ascii="Arial" w:hAnsi="Arial" w:cs="Arial"/>
+        </w:rPr>
+        <w:t>nibh</w:t>
+      </w:r>
+      <w:proofErr w:type="spellEnd"/>
+      <w:r>
+        <w:rPr>
+          <w:rFonts w:ascii="Arial" w:hAnsi="Arial" w:cs="Arial"/>
+        </w:rPr>
+        <w:t xml:space="preserve"> sed </w:t>
+      </w:r>
+      <w:proofErr w:type="spellStart"/>
+      <w:r>
+        <w:rPr>
+          <w:rFonts w:ascii="Arial" w:hAnsi="Arial" w:cs="Arial"/>
+        </w:rPr>
+        <w:t>mattis</w:t>
+      </w:r>
+      <w:proofErr w:type="spellEnd"/>
+      <w:r>
+        <w:rPr>
+          <w:rFonts w:ascii="Arial" w:hAnsi="Arial" w:cs="Arial"/>
+        </w:rPr>
+        <w:t xml:space="preserve"> </w:t>
+      </w:r>
+      <w:proofErr w:type="spellStart"/>
+      <w:r>
+        <w:rPr>
+          <w:rFonts w:ascii="Arial" w:hAnsi="Arial" w:cs="Arial"/>
+        </w:rPr>
+        <w:t>interdum</w:t>
+      </w:r>
+      <w:proofErr w:type="spellEnd"/>
+      <w:r>
+        <w:rPr>
+          <w:rFonts w:ascii="Arial" w:hAnsi="Arial" w:cs="Arial"/>
+        </w:rPr>
+        <w:t xml:space="preserve">, </w:t>
+      </w:r>
+      <w:proofErr w:type="spellStart"/>
+      <w:r>
+        <w:rPr>
+          <w:rFonts w:ascii="Arial" w:hAnsi="Arial" w:cs="Arial"/>
+        </w:rPr>
+        <w:t>nulla</w:t>
+      </w:r>
+      <w:proofErr w:type="spellEnd"/>
+      <w:r>
+        <w:rPr>
+          <w:rFonts w:ascii="Arial" w:hAnsi="Arial" w:cs="Arial"/>
+        </w:rPr>
+        <w:t xml:space="preserve"> </w:t>
+      </w:r>
+      <w:proofErr w:type="spellStart"/>
+      <w:r>
+        <w:rPr>
+          <w:rFonts w:ascii="Arial" w:hAnsi="Arial" w:cs="Arial"/>
+        </w:rPr>
+        <w:t>erat</w:t>
+      </w:r>
+      <w:proofErr w:type="spellEnd"/>
+      <w:r>
+        <w:rPr>
+          <w:rFonts w:ascii="Arial" w:hAnsi="Arial" w:cs="Arial"/>
+        </w:rPr>
+        <w:t xml:space="preserve"> gravida </w:t>
+      </w:r>
+      <w:proofErr w:type="spellStart"/>
+      <w:r>
+        <w:rPr>
+          <w:rFonts w:ascii="Arial" w:hAnsi="Arial" w:cs="Arial"/>
+        </w:rPr>
+        <w:t>augue</w:t>
+      </w:r>
+      <w:proofErr w:type="spellEnd"/>
+      <w:r>
+        <w:rPr>
+          <w:rFonts w:ascii="Arial" w:hAnsi="Arial" w:cs="Arial"/>
+        </w:rPr>
+        <w:t xml:space="preserve">, ac semper dolor </w:t>
+      </w:r>
+      <w:proofErr w:type="spellStart"/>
+      <w:r>
+        <w:rPr>
+          <w:rFonts w:ascii="Arial" w:hAnsi="Arial" w:cs="Arial"/>
+        </w:rPr>
+        <w:t>orci</w:t>
+      </w:r>
+      <w:proofErr w:type="spellEnd"/>
+      <w:r>
+        <w:rPr>
+          <w:rFonts w:ascii="Arial" w:hAnsi="Arial" w:cs="Arial"/>
+        </w:rPr>
+        <w:t xml:space="preserve"> at </w:t>
+      </w:r>
+      <w:proofErr w:type="spellStart"/>
+      <w:r>
+        <w:rPr>
+          <w:rFonts w:ascii="Arial" w:hAnsi="Arial" w:cs="Arial"/>
+        </w:rPr>
+        <w:t>nisl</w:t>
+      </w:r>
+      <w:proofErr w:type="spellEnd"/>
+      <w:r>
+        <w:rPr>
+          <w:rFonts w:ascii="Arial" w:hAnsi="Arial" w:cs="Arial"/>
+        </w:rPr>
+        <w:t>.</w:t>
       </w:r>
     </w:p>
     <w:p>
@@ -7251,7 +8251,567 @@
         <w:rPr>
           <w:rFonts w:ascii="Arial" w:hAnsi="Arial" w:cs="Arial"/>
         </w:rPr>
-        <w:t>Proin a justo id metus laoreet lacinia. Integer tincidunt enim eu ex iaculis, sed hendrerit mauris condimentum. Vestibulum ante ipsum primis in faucibus orci luctus et ultrices posuere cubilia curae; Sed lobortis dapibus dolor, a mollis massa tempus ut. Suspendisse sodales massa nulla, tincidunt congue dolor rhoncus in. Vestibulum rutrum felis ut lacinia gravida. Aenean ac nibh aliquet, porttitor risus vitae, congue nisl. Integer auctor lorem rutrum convallis vulputate.</w:t>
+        <w:t xml:space="preserve">Proin a </w:t>
+      </w:r>
+      <w:proofErr w:type="spellStart"/>
+      <w:r>
+        <w:rPr>
+          <w:rFonts w:ascii="Arial" w:hAnsi="Arial" w:cs="Arial"/>
+        </w:rPr>
+        <w:t>justo</w:t>
+      </w:r>
+      <w:proofErr w:type="spellEnd"/>
+      <w:r>
+        <w:rPr>
+          <w:rFonts w:ascii="Arial" w:hAnsi="Arial" w:cs="Arial"/>
+        </w:rPr>
+        <w:t xml:space="preserve"> id </w:t>
+      </w:r>
+      <w:proofErr w:type="spellStart"/>
+      <w:r>
+        <w:rPr>
+          <w:rFonts w:ascii="Arial" w:hAnsi="Arial" w:cs="Arial"/>
+        </w:rPr>
+        <w:t>metus</w:t>
+      </w:r>
+      <w:proofErr w:type="spellEnd"/>
+      <w:r>
+        <w:rPr>
+          <w:rFonts w:ascii="Arial" w:hAnsi="Arial" w:cs="Arial"/>
+        </w:rPr>
+        <w:t xml:space="preserve"> </w:t>
+      </w:r>
+      <w:proofErr w:type="spellStart"/>
+      <w:r>
+        <w:rPr>
+          <w:rFonts w:ascii="Arial" w:hAnsi="Arial" w:cs="Arial"/>
+        </w:rPr>
+        <w:t>laoreet</w:t>
+      </w:r>
+      <w:proofErr w:type="spellEnd"/>
+      <w:r>
+        <w:rPr>
+          <w:rFonts w:ascii="Arial" w:hAnsi="Arial" w:cs="Arial"/>
+        </w:rPr>
+        <w:t xml:space="preserve"> lacinia. Integer </w:t>
+      </w:r>
+      <w:proofErr w:type="spellStart"/>
+      <w:r>
+        <w:rPr>
+          <w:rFonts w:ascii="Arial" w:hAnsi="Arial" w:cs="Arial"/>
+        </w:rPr>
+        <w:t>tincidunt</w:t>
+      </w:r>
+      <w:proofErr w:type="spellEnd"/>
+      <w:r>
+        <w:rPr>
+          <w:rFonts w:ascii="Arial" w:hAnsi="Arial" w:cs="Arial"/>
+        </w:rPr>
+        <w:t xml:space="preserve"> </w:t>
+      </w:r>
+      <w:proofErr w:type="spellStart"/>
+      <w:r>
+        <w:rPr>
+          <w:rFonts w:ascii="Arial" w:hAnsi="Arial" w:cs="Arial"/>
+        </w:rPr>
+        <w:t>enim</w:t>
+      </w:r>
+      <w:proofErr w:type="spellEnd"/>
+      <w:r>
+        <w:rPr>
+          <w:rFonts w:ascii="Arial" w:hAnsi="Arial" w:cs="Arial"/>
+        </w:rPr>
+        <w:t xml:space="preserve"> </w:t>
+      </w:r>
+      <w:proofErr w:type="spellStart"/>
+      <w:r>
+        <w:rPr>
+          <w:rFonts w:ascii="Arial" w:hAnsi="Arial" w:cs="Arial"/>
+        </w:rPr>
+        <w:t>eu</w:t>
+      </w:r>
+      <w:proofErr w:type="spellEnd"/>
+      <w:r>
+        <w:rPr>
+          <w:rFonts w:ascii="Arial" w:hAnsi="Arial" w:cs="Arial"/>
+        </w:rPr>
+        <w:t xml:space="preserve"> ex </w:t>
+      </w:r>
+      <w:proofErr w:type="spellStart"/>
+      <w:r>
+        <w:rPr>
+          <w:rFonts w:ascii="Arial" w:hAnsi="Arial" w:cs="Arial"/>
+        </w:rPr>
+        <w:t>iaculis</w:t>
+      </w:r>
+      <w:proofErr w:type="spellEnd"/>
+      <w:r>
+        <w:rPr>
+          <w:rFonts w:ascii="Arial" w:hAnsi="Arial" w:cs="Arial"/>
+        </w:rPr>
+        <w:t xml:space="preserve">, sed </w:t>
+      </w:r>
+      <w:proofErr w:type="spellStart"/>
+      <w:r>
+        <w:rPr>
+          <w:rFonts w:ascii="Arial" w:hAnsi="Arial" w:cs="Arial"/>
+        </w:rPr>
+        <w:t>hendrerit</w:t>
+      </w:r>
+      <w:proofErr w:type="spellEnd"/>
+      <w:r>
+        <w:rPr>
+          <w:rFonts w:ascii="Arial" w:hAnsi="Arial" w:cs="Arial"/>
+        </w:rPr>
+        <w:t xml:space="preserve"> </w:t>
+      </w:r>
+      <w:proofErr w:type="spellStart"/>
+      <w:r>
+        <w:rPr>
+          <w:rFonts w:ascii="Arial" w:hAnsi="Arial" w:cs="Arial"/>
+        </w:rPr>
+        <w:t>mauris</w:t>
+      </w:r>
+      <w:proofErr w:type="spellEnd"/>
+      <w:r>
+        <w:rPr>
+          <w:rFonts w:ascii="Arial" w:hAnsi="Arial" w:cs="Arial"/>
+        </w:rPr>
+        <w:t xml:space="preserve"> </w:t>
+      </w:r>
+      <w:proofErr w:type="spellStart"/>
+      <w:r>
+        <w:rPr>
+          <w:rFonts w:ascii="Arial" w:hAnsi="Arial" w:cs="Arial"/>
+        </w:rPr>
+        <w:t>condimentum</w:t>
+      </w:r>
+      <w:proofErr w:type="spellEnd"/>
+      <w:r>
+        <w:rPr>
+          <w:rFonts w:ascii="Arial" w:hAnsi="Arial" w:cs="Arial"/>
+        </w:rPr>
+        <w:t xml:space="preserve">. Vestibulum ante ipsum </w:t>
+      </w:r>
+      <w:proofErr w:type="spellStart"/>
+      <w:r>
+        <w:rPr>
+          <w:rFonts w:ascii="Arial" w:hAnsi="Arial" w:cs="Arial"/>
+        </w:rPr>
+        <w:t>primis</w:t>
+      </w:r>
+      <w:proofErr w:type="spellEnd"/>
+      <w:r>
+        <w:rPr>
+          <w:rFonts w:ascii="Arial" w:hAnsi="Arial" w:cs="Arial"/>
+        </w:rPr>
+        <w:t xml:space="preserve"> in </w:t>
+      </w:r>
+      <w:proofErr w:type="spellStart"/>
+      <w:r>
+        <w:rPr>
+          <w:rFonts w:ascii="Arial" w:hAnsi="Arial" w:cs="Arial"/>
+        </w:rPr>
+        <w:t>faucibus</w:t>
+      </w:r>
+      <w:proofErr w:type="spellEnd"/>
+      <w:r>
+        <w:rPr>
+          <w:rFonts w:ascii="Arial" w:hAnsi="Arial" w:cs="Arial"/>
+        </w:rPr>
+        <w:t xml:space="preserve"> </w:t>
+      </w:r>
+      <w:proofErr w:type="spellStart"/>
+      <w:r>
+        <w:rPr>
+          <w:rFonts w:ascii="Arial" w:hAnsi="Arial" w:cs="Arial"/>
+        </w:rPr>
+        <w:t>orci</w:t>
+      </w:r>
+      <w:proofErr w:type="spellEnd"/>
+      <w:r>
+        <w:rPr>
+          <w:rFonts w:ascii="Arial" w:hAnsi="Arial" w:cs="Arial"/>
+        </w:rPr>
+        <w:t xml:space="preserve"> </w:t>
+      </w:r>
+      <w:proofErr w:type="spellStart"/>
+      <w:r>
+        <w:rPr>
+          <w:rFonts w:ascii="Arial" w:hAnsi="Arial" w:cs="Arial"/>
+        </w:rPr>
+        <w:t>luctus</w:t>
+      </w:r>
+      <w:proofErr w:type="spellEnd"/>
+      <w:r>
+        <w:rPr>
+          <w:rFonts w:ascii="Arial" w:hAnsi="Arial" w:cs="Arial"/>
+        </w:rPr>
+        <w:t xml:space="preserve"> et </w:t>
+      </w:r>
+      <w:proofErr w:type="spellStart"/>
+      <w:r>
+        <w:rPr>
+          <w:rFonts w:ascii="Arial" w:hAnsi="Arial" w:cs="Arial"/>
+        </w:rPr>
+        <w:t>ultrices</w:t>
+      </w:r>
+      <w:proofErr w:type="spellEnd"/>
+      <w:r>
+        <w:rPr>
+          <w:rFonts w:ascii="Arial" w:hAnsi="Arial" w:cs="Arial"/>
+        </w:rPr>
+        <w:t xml:space="preserve"> </w:t>
+      </w:r>
+      <w:proofErr w:type="spellStart"/>
+      <w:r>
+        <w:rPr>
+          <w:rFonts w:ascii="Arial" w:hAnsi="Arial" w:cs="Arial"/>
+        </w:rPr>
+        <w:t>posuere</w:t>
+      </w:r>
+      <w:proofErr w:type="spellEnd"/>
+      <w:r>
+        <w:rPr>
+          <w:rFonts w:ascii="Arial" w:hAnsi="Arial" w:cs="Arial"/>
+        </w:rPr>
+        <w:t xml:space="preserve"> </w:t>
+      </w:r>
+      <w:proofErr w:type="spellStart"/>
+      <w:r>
+        <w:rPr>
+          <w:rFonts w:ascii="Arial" w:hAnsi="Arial" w:cs="Arial"/>
+        </w:rPr>
+        <w:t>cubilia</w:t>
+      </w:r>
+      <w:proofErr w:type="spellEnd"/>
+      <w:r>
+        <w:rPr>
+          <w:rFonts w:ascii="Arial" w:hAnsi="Arial" w:cs="Arial"/>
+        </w:rPr>
+        <w:t xml:space="preserve"> curae; Sed </w:t>
+      </w:r>
+      <w:proofErr w:type="spellStart"/>
+      <w:r>
+        <w:rPr>
+          <w:rFonts w:ascii="Arial" w:hAnsi="Arial" w:cs="Arial"/>
+        </w:rPr>
+        <w:t>lobortis</w:t>
+      </w:r>
+      <w:proofErr w:type="spellEnd"/>
+      <w:r>
+        <w:rPr>
+          <w:rFonts w:ascii="Arial" w:hAnsi="Arial" w:cs="Arial"/>
+        </w:rPr>
+        <w:t xml:space="preserve"> </w:t>
+      </w:r>
+      <w:proofErr w:type="spellStart"/>
+      <w:r>
+        <w:rPr>
+          <w:rFonts w:ascii="Arial" w:hAnsi="Arial" w:cs="Arial"/>
+        </w:rPr>
+        <w:t>dapibus</w:t>
+      </w:r>
+      <w:proofErr w:type="spellEnd"/>
+      <w:r>
+        <w:rPr>
+          <w:rFonts w:ascii="Arial" w:hAnsi="Arial" w:cs="Arial"/>
+        </w:rPr>
+        <w:t xml:space="preserve"> dolor, a </w:t>
+      </w:r>
+      <w:proofErr w:type="spellStart"/>
+      <w:r>
+        <w:rPr>
+          <w:rFonts w:ascii="Arial" w:hAnsi="Arial" w:cs="Arial"/>
+        </w:rPr>
+        <w:t>mollis</w:t>
+      </w:r>
+      <w:proofErr w:type="spellEnd"/>
+      <w:r>
+        <w:rPr>
+          <w:rFonts w:ascii="Arial" w:hAnsi="Arial" w:cs="Arial"/>
+        </w:rPr>
+        <w:t xml:space="preserve"> </w:t>
+      </w:r>
+      <w:proofErr w:type="spellStart"/>
+      <w:r>
+        <w:rPr>
+          <w:rFonts w:ascii="Arial" w:hAnsi="Arial" w:cs="Arial"/>
+        </w:rPr>
+        <w:t>massa</w:t>
+      </w:r>
+      <w:proofErr w:type="spellEnd"/>
+      <w:r>
+        <w:rPr>
+          <w:rFonts w:ascii="Arial" w:hAnsi="Arial" w:cs="Arial"/>
+        </w:rPr>
+        <w:t xml:space="preserve"> tempus </w:t>
+      </w:r>
+      <w:proofErr w:type="spellStart"/>
+      <w:r>
+        <w:rPr>
+          <w:rFonts w:ascii="Arial" w:hAnsi="Arial" w:cs="Arial"/>
+        </w:rPr>
+        <w:t>ut.</w:t>
+      </w:r>
+      <w:proofErr w:type="spellEnd"/>
+      <w:r>
+        <w:rPr>
+          <w:rFonts w:ascii="Arial" w:hAnsi="Arial" w:cs="Arial"/>
+        </w:rPr>
+        <w:t xml:space="preserve"> </w:t>
+      </w:r>
+      <w:proofErr w:type="spellStart"/>
+      <w:r>
+        <w:rPr>
+          <w:rFonts w:ascii="Arial" w:hAnsi="Arial" w:cs="Arial"/>
+        </w:rPr>
+        <w:t>Suspendisse</w:t>
+      </w:r>
+      <w:proofErr w:type="spellEnd"/>
+      <w:r>
+        <w:rPr>
+          <w:rFonts w:ascii="Arial" w:hAnsi="Arial" w:cs="Arial"/>
+        </w:rPr>
+        <w:t xml:space="preserve"> </w:t>
+      </w:r>
+      <w:proofErr w:type="spellStart"/>
+      <w:r>
+        <w:rPr>
+          <w:rFonts w:ascii="Arial" w:hAnsi="Arial" w:cs="Arial"/>
+        </w:rPr>
+        <w:t>sodales</w:t>
+      </w:r>
+      <w:proofErr w:type="spellEnd"/>
+      <w:r>
+        <w:rPr>
+          <w:rFonts w:ascii="Arial" w:hAnsi="Arial" w:cs="Arial"/>
+        </w:rPr>
+        <w:t xml:space="preserve"> </w:t>
+      </w:r>
+      <w:proofErr w:type="spellStart"/>
+      <w:r>
+        <w:rPr>
+          <w:rFonts w:ascii="Arial" w:hAnsi="Arial" w:cs="Arial"/>
+        </w:rPr>
+        <w:t>massa</w:t>
+      </w:r>
+      <w:proofErr w:type="spellEnd"/>
+      <w:r>
+        <w:rPr>
+          <w:rFonts w:ascii="Arial" w:hAnsi="Arial" w:cs="Arial"/>
+        </w:rPr>
+        <w:t xml:space="preserve"> </w:t>
+      </w:r>
+      <w:proofErr w:type="spellStart"/>
+      <w:r>
+        <w:rPr>
+          <w:rFonts w:ascii="Arial" w:hAnsi="Arial" w:cs="Arial"/>
+        </w:rPr>
+        <w:t>nulla</w:t>
+      </w:r>
+      <w:proofErr w:type="spellEnd"/>
+      <w:r>
+        <w:rPr>
+          <w:rFonts w:ascii="Arial" w:hAnsi="Arial" w:cs="Arial"/>
+        </w:rPr>
+        <w:t xml:space="preserve">, </w:t>
+      </w:r>
+      <w:proofErr w:type="spellStart"/>
+      <w:r>
+        <w:rPr>
+          <w:rFonts w:ascii="Arial" w:hAnsi="Arial" w:cs="Arial"/>
+        </w:rPr>
+        <w:t>tincidunt</w:t>
+      </w:r>
+      <w:proofErr w:type="spellEnd"/>
+      <w:r>
+        <w:rPr>
+          <w:rFonts w:ascii="Arial" w:hAnsi="Arial" w:cs="Arial"/>
+        </w:rPr>
+        <w:t xml:space="preserve"> </w:t>
+      </w:r>
+      <w:proofErr w:type="spellStart"/>
+      <w:r>
+        <w:rPr>
+          <w:rFonts w:ascii="Arial" w:hAnsi="Arial" w:cs="Arial"/>
+        </w:rPr>
+        <w:t>congue</w:t>
+      </w:r>
+      <w:proofErr w:type="spellEnd"/>
+      <w:r>
+        <w:rPr>
+          <w:rFonts w:ascii="Arial" w:hAnsi="Arial" w:cs="Arial"/>
+        </w:rPr>
+        <w:t xml:space="preserve"> dolor </w:t>
+      </w:r>
+      <w:proofErr w:type="spellStart"/>
+      <w:r>
+        <w:rPr>
+          <w:rFonts w:ascii="Arial" w:hAnsi="Arial" w:cs="Arial"/>
+        </w:rPr>
+        <w:t>rhoncus</w:t>
+      </w:r>
+      <w:proofErr w:type="spellEnd"/>
+      <w:r>
+        <w:rPr>
+          <w:rFonts w:ascii="Arial" w:hAnsi="Arial" w:cs="Arial"/>
+        </w:rPr>
+        <w:t xml:space="preserve"> in. Vestibulum </w:t>
+      </w:r>
+      <w:proofErr w:type="spellStart"/>
+      <w:r>
+        <w:rPr>
+          <w:rFonts w:ascii="Arial" w:hAnsi="Arial" w:cs="Arial"/>
+        </w:rPr>
+        <w:t>rutrum</w:t>
+      </w:r>
+      <w:proofErr w:type="spellEnd"/>
+      <w:r>
+        <w:rPr>
+          <w:rFonts w:ascii="Arial" w:hAnsi="Arial" w:cs="Arial"/>
+        </w:rPr>
+        <w:t xml:space="preserve"> </w:t>
+      </w:r>
+      <w:proofErr w:type="spellStart"/>
+      <w:r>
+        <w:rPr>
+          <w:rFonts w:ascii="Arial" w:hAnsi="Arial" w:cs="Arial"/>
+        </w:rPr>
+        <w:t>felis</w:t>
+      </w:r>
+      <w:proofErr w:type="spellEnd"/>
+      <w:r>
+        <w:rPr>
+          <w:rFonts w:ascii="Arial" w:hAnsi="Arial" w:cs="Arial"/>
+        </w:rPr>
+        <w:t xml:space="preserve"> </w:t>
+      </w:r>
+      <w:proofErr w:type="spellStart"/>
+      <w:r>
+        <w:rPr>
+          <w:rFonts w:ascii="Arial" w:hAnsi="Arial" w:cs="Arial"/>
+        </w:rPr>
+        <w:t>ut</w:t>
+      </w:r>
+      <w:proofErr w:type="spellEnd"/>
+      <w:r>
+        <w:rPr>
+          <w:rFonts w:ascii="Arial" w:hAnsi="Arial" w:cs="Arial"/>
+        </w:rPr>
+        <w:t xml:space="preserve"> lacinia gravida. Aenean ac </w:t>
+      </w:r>
+      <w:proofErr w:type="spellStart"/>
+      <w:r>
+        <w:rPr>
+          <w:rFonts w:ascii="Arial" w:hAnsi="Arial" w:cs="Arial"/>
+        </w:rPr>
+        <w:t>nibh</w:t>
+      </w:r>
+      <w:proofErr w:type="spellEnd"/>
+      <w:r>
+        <w:rPr>
+          <w:rFonts w:ascii="Arial" w:hAnsi="Arial" w:cs="Arial"/>
+        </w:rPr>
+        <w:t xml:space="preserve"> </w:t>
+      </w:r>
+      <w:proofErr w:type="spellStart"/>
+      <w:r>
+        <w:rPr>
+          <w:rFonts w:ascii="Arial" w:hAnsi="Arial" w:cs="Arial"/>
+        </w:rPr>
+        <w:t>aliquet</w:t>
+      </w:r>
+      <w:proofErr w:type="spellEnd"/>
+      <w:r>
+        <w:rPr>
+          <w:rFonts w:ascii="Arial" w:hAnsi="Arial" w:cs="Arial"/>
+        </w:rPr>
+        <w:t xml:space="preserve">, </w:t>
+      </w:r>
+      <w:proofErr w:type="spellStart"/>
+      <w:r>
+        <w:rPr>
+          <w:rFonts w:ascii="Arial" w:hAnsi="Arial" w:cs="Arial"/>
+        </w:rPr>
+        <w:t>porttitor</w:t>
+      </w:r>
+      <w:proofErr w:type="spellEnd"/>
+      <w:r>
+        <w:rPr>
+          <w:rFonts w:ascii="Arial" w:hAnsi="Arial" w:cs="Arial"/>
+        </w:rPr>
+        <w:t xml:space="preserve"> </w:t>
+      </w:r>
+      <w:proofErr w:type="spellStart"/>
+      <w:r>
+        <w:rPr>
+          <w:rFonts w:ascii="Arial" w:hAnsi="Arial" w:cs="Arial"/>
+        </w:rPr>
+        <w:t>risus</w:t>
+      </w:r>
+      <w:proofErr w:type="spellEnd"/>
+      <w:r>
+        <w:rPr>
+          <w:rFonts w:ascii="Arial" w:hAnsi="Arial" w:cs="Arial"/>
+        </w:rPr>
+        <w:t xml:space="preserve"> vitae, </w:t>
+      </w:r>
+      <w:proofErr w:type="spellStart"/>
+      <w:r>
+        <w:rPr>
+          <w:rFonts w:ascii="Arial" w:hAnsi="Arial" w:cs="Arial"/>
+        </w:rPr>
+        <w:t>congue</w:t>
+      </w:r>
+      <w:proofErr w:type="spellEnd"/>
+      <w:r>
+        <w:rPr>
+          <w:rFonts w:ascii="Arial" w:hAnsi="Arial" w:cs="Arial"/>
+        </w:rPr>
+        <w:t xml:space="preserve"> </w:t>
+      </w:r>
+      <w:proofErr w:type="spellStart"/>
+      <w:r>
+        <w:rPr>
+          <w:rFonts w:ascii="Arial" w:hAnsi="Arial" w:cs="Arial"/>
+        </w:rPr>
+        <w:t>nisl</w:t>
+      </w:r>
+      <w:proofErr w:type="spellEnd"/>
+      <w:r>
+        <w:rPr>
+          <w:rFonts w:ascii="Arial" w:hAnsi="Arial" w:cs="Arial"/>
+        </w:rPr>
+        <w:t xml:space="preserve">. Integer auctor lorem </w:t>
+      </w:r>
+      <w:proofErr w:type="spellStart"/>
+      <w:r>
+        <w:rPr>
+          <w:rFonts w:ascii="Arial" w:hAnsi="Arial" w:cs="Arial"/>
+        </w:rPr>
+        <w:t>rutrum</w:t>
+      </w:r>
+      <w:proofErr w:type="spellEnd"/>
+      <w:r>
+        <w:rPr>
+          <w:rFonts w:ascii="Arial" w:hAnsi="Arial" w:cs="Arial"/>
+        </w:rPr>
+        <w:t xml:space="preserve"> convallis </w:t>
+      </w:r>
+      <w:proofErr w:type="spellStart"/>
+      <w:r>
+        <w:rPr>
+          <w:rFonts w:ascii="Arial" w:hAnsi="Arial" w:cs="Arial"/>
+        </w:rPr>
+        <w:t>vulputate</w:t>
+      </w:r>
+      <w:proofErr w:type="spellEnd"/>
+      <w:r>
+        <w:rPr>
+          <w:rFonts w:ascii="Arial" w:hAnsi="Arial" w:cs="Arial"/>
+        </w:rPr>
+        <w:t>.</w:t>
       </w:r>
     </w:p>
     <w:p>
@@ -7529,7 +9089,483 @@
         <w:rPr>
           <w:rFonts w:ascii="Arial" w:hAnsi="Arial" w:cs="Arial"/>
         </w:rPr>
-        <w:t>Maecenas facilisis consequat sem a vulputate. Vestibulum vulputate ipsum sit amet ex posuere, suscipit tristique orci convallis. Aliquam id tincidunt nunc, vel posuere enim. Pellentesque eu felis mauris. Morbi non consectetur nunc. Nulla sit amet erat vitae augue scelerisque posuere non ut dui. Praesent at vestibulum turpis. Donec laoreet mi eros, nec aliquet quam efficitur in.</w:t>
+        <w:t xml:space="preserve">Maecenas </w:t>
+      </w:r>
+      <w:proofErr w:type="spellStart"/>
+      <w:r>
+        <w:rPr>
+          <w:rFonts w:ascii="Arial" w:hAnsi="Arial" w:cs="Arial"/>
+        </w:rPr>
+        <w:t>facilisis</w:t>
+      </w:r>
+      <w:proofErr w:type="spellEnd"/>
+      <w:r>
+        <w:rPr>
+          <w:rFonts w:ascii="Arial" w:hAnsi="Arial" w:cs="Arial"/>
+        </w:rPr>
+        <w:t xml:space="preserve"> </w:t>
+      </w:r>
+      <w:proofErr w:type="spellStart"/>
+      <w:r>
+        <w:rPr>
+          <w:rFonts w:ascii="Arial" w:hAnsi="Arial" w:cs="Arial"/>
+        </w:rPr>
+        <w:t>consequat</w:t>
+      </w:r>
+      <w:proofErr w:type="spellEnd"/>
+      <w:r>
+        <w:rPr>
+          <w:rFonts w:ascii="Arial" w:hAnsi="Arial" w:cs="Arial"/>
+        </w:rPr>
+        <w:t xml:space="preserve"> </w:t>
+      </w:r>
+      <w:proofErr w:type="spellStart"/>
+      <w:r>
+        <w:rPr>
+          <w:rFonts w:ascii="Arial" w:hAnsi="Arial" w:cs="Arial"/>
+        </w:rPr>
+        <w:t>sem</w:t>
+      </w:r>
+      <w:proofErr w:type="spellEnd"/>
+      <w:r>
+        <w:rPr>
+          <w:rFonts w:ascii="Arial" w:hAnsi="Arial" w:cs="Arial"/>
+        </w:rPr>
+        <w:t xml:space="preserve"> a </w:t>
+      </w:r>
+      <w:proofErr w:type="spellStart"/>
+      <w:r>
+        <w:rPr>
+          <w:rFonts w:ascii="Arial" w:hAnsi="Arial" w:cs="Arial"/>
+        </w:rPr>
+        <w:t>vulputate</w:t>
+      </w:r>
+      <w:proofErr w:type="spellEnd"/>
+      <w:r>
+        <w:rPr>
+          <w:rFonts w:ascii="Arial" w:hAnsi="Arial" w:cs="Arial"/>
+        </w:rPr>
+        <w:t xml:space="preserve">. Vestibulum </w:t>
+      </w:r>
+      <w:proofErr w:type="spellStart"/>
+      <w:r>
+        <w:rPr>
+          <w:rFonts w:ascii="Arial" w:hAnsi="Arial" w:cs="Arial"/>
+        </w:rPr>
+        <w:t>vulputate</w:t>
+      </w:r>
+      <w:proofErr w:type="spellEnd"/>
+      <w:r>
+        <w:rPr>
+          <w:rFonts w:ascii="Arial" w:hAnsi="Arial" w:cs="Arial"/>
+        </w:rPr>
+        <w:t xml:space="preserve"> ipsum sit </w:t>
+      </w:r>
+      <w:proofErr w:type="spellStart"/>
+      <w:r>
+        <w:rPr>
+          <w:rFonts w:ascii="Arial" w:hAnsi="Arial" w:cs="Arial"/>
+        </w:rPr>
+        <w:t>amet</w:t>
+      </w:r>
+      <w:proofErr w:type="spellEnd"/>
+      <w:r>
+        <w:rPr>
+          <w:rFonts w:ascii="Arial" w:hAnsi="Arial" w:cs="Arial"/>
+        </w:rPr>
+        <w:t xml:space="preserve"> ex </w:t>
+      </w:r>
+      <w:proofErr w:type="spellStart"/>
+      <w:r>
+        <w:rPr>
+          <w:rFonts w:ascii="Arial" w:hAnsi="Arial" w:cs="Arial"/>
+        </w:rPr>
+        <w:t>posuere</w:t>
+      </w:r>
+      <w:proofErr w:type="spellEnd"/>
+      <w:r>
+        <w:rPr>
+          <w:rFonts w:ascii="Arial" w:hAnsi="Arial" w:cs="Arial"/>
+        </w:rPr>
+        <w:t xml:space="preserve">, </w:t>
+      </w:r>
+      <w:proofErr w:type="spellStart"/>
+      <w:r>
+        <w:rPr>
+          <w:rFonts w:ascii="Arial" w:hAnsi="Arial" w:cs="Arial"/>
+        </w:rPr>
+        <w:t>suscipit</w:t>
+      </w:r>
+      <w:proofErr w:type="spellEnd"/>
+      <w:r>
+        <w:rPr>
+          <w:rFonts w:ascii="Arial" w:hAnsi="Arial" w:cs="Arial"/>
+        </w:rPr>
+        <w:t xml:space="preserve"> </w:t>
+      </w:r>
+      <w:proofErr w:type="spellStart"/>
+      <w:r>
+        <w:rPr>
+          <w:rFonts w:ascii="Arial" w:hAnsi="Arial" w:cs="Arial"/>
+        </w:rPr>
+        <w:t>tristique</w:t>
+      </w:r>
+      <w:proofErr w:type="spellEnd"/>
+      <w:r>
+        <w:rPr>
+          <w:rFonts w:ascii="Arial" w:hAnsi="Arial" w:cs="Arial"/>
+        </w:rPr>
+        <w:t xml:space="preserve"> </w:t>
+      </w:r>
+      <w:proofErr w:type="spellStart"/>
+      <w:r>
+        <w:rPr>
+          <w:rFonts w:ascii="Arial" w:hAnsi="Arial" w:cs="Arial"/>
+        </w:rPr>
+        <w:t>orci</w:t>
+      </w:r>
+      <w:proofErr w:type="spellEnd"/>
+      <w:r>
+        <w:rPr>
+          <w:rFonts w:ascii="Arial" w:hAnsi="Arial" w:cs="Arial"/>
+        </w:rPr>
+        <w:t xml:space="preserve"> convallis. </w:t>
+      </w:r>
+      <w:proofErr w:type="spellStart"/>
+      <w:r>
+        <w:rPr>
+          <w:rFonts w:ascii="Arial" w:hAnsi="Arial" w:cs="Arial"/>
+        </w:rPr>
+        <w:t>Aliquam</w:t>
+      </w:r>
+      <w:proofErr w:type="spellEnd"/>
+      <w:r>
+        <w:rPr>
+          <w:rFonts w:ascii="Arial" w:hAnsi="Arial" w:cs="Arial"/>
+        </w:rPr>
+        <w:t xml:space="preserve"> id </w:t>
+      </w:r>
+      <w:proofErr w:type="spellStart"/>
+      <w:r>
+        <w:rPr>
+          <w:rFonts w:ascii="Arial" w:hAnsi="Arial" w:cs="Arial"/>
+        </w:rPr>
+        <w:t>tincidunt</w:t>
+      </w:r>
+      <w:proofErr w:type="spellEnd"/>
+      <w:r>
+        <w:rPr>
+          <w:rFonts w:ascii="Arial" w:hAnsi="Arial" w:cs="Arial"/>
+        </w:rPr>
+        <w:t xml:space="preserve"> </w:t>
+      </w:r>
+      <w:proofErr w:type="spellStart"/>
+      <w:r>
+        <w:rPr>
+          <w:rFonts w:ascii="Arial" w:hAnsi="Arial" w:cs="Arial"/>
+        </w:rPr>
+        <w:t>nunc</w:t>
+      </w:r>
+      <w:proofErr w:type="spellEnd"/>
+      <w:r>
+        <w:rPr>
+          <w:rFonts w:ascii="Arial" w:hAnsi="Arial" w:cs="Arial"/>
+        </w:rPr>
+        <w:t xml:space="preserve">, vel </w:t>
+      </w:r>
+      <w:proofErr w:type="spellStart"/>
+      <w:r>
+        <w:rPr>
+          <w:rFonts w:ascii="Arial" w:hAnsi="Arial" w:cs="Arial"/>
+        </w:rPr>
+        <w:t>posuere</w:t>
+      </w:r>
+      <w:proofErr w:type="spellEnd"/>
+      <w:r>
+        <w:rPr>
+          <w:rFonts w:ascii="Arial" w:hAnsi="Arial" w:cs="Arial"/>
+        </w:rPr>
+        <w:t xml:space="preserve"> </w:t>
+      </w:r>
+      <w:proofErr w:type="spellStart"/>
+      <w:r>
+        <w:rPr>
+          <w:rFonts w:ascii="Arial" w:hAnsi="Arial" w:cs="Arial"/>
+        </w:rPr>
+        <w:t>enim</w:t>
+      </w:r>
+      <w:proofErr w:type="spellEnd"/>
+      <w:r>
+        <w:rPr>
+          <w:rFonts w:ascii="Arial" w:hAnsi="Arial" w:cs="Arial"/>
+        </w:rPr>
+        <w:t xml:space="preserve">. </w:t>
+      </w:r>
+      <w:proofErr w:type="spellStart"/>
+      <w:r>
+        <w:rPr>
+          <w:rFonts w:ascii="Arial" w:hAnsi="Arial" w:cs="Arial"/>
+        </w:rPr>
+        <w:t>Pellentesque</w:t>
+      </w:r>
+      <w:proofErr w:type="spellEnd"/>
+      <w:r>
+        <w:rPr>
+          <w:rFonts w:ascii="Arial" w:hAnsi="Arial" w:cs="Arial"/>
+        </w:rPr>
+        <w:t xml:space="preserve"> </w:t>
+      </w:r>
+      <w:proofErr w:type="spellStart"/>
+      <w:r>
+        <w:rPr>
+          <w:rFonts w:ascii="Arial" w:hAnsi="Arial" w:cs="Arial"/>
+        </w:rPr>
+        <w:t>eu</w:t>
+      </w:r>
+      <w:proofErr w:type="spellEnd"/>
+      <w:r>
+        <w:rPr>
+          <w:rFonts w:ascii="Arial" w:hAnsi="Arial" w:cs="Arial"/>
+        </w:rPr>
+        <w:t xml:space="preserve"> </w:t>
+      </w:r>
+      <w:proofErr w:type="spellStart"/>
+      <w:r>
+        <w:rPr>
+          <w:rFonts w:ascii="Arial" w:hAnsi="Arial" w:cs="Arial"/>
+        </w:rPr>
+        <w:t>felis</w:t>
+      </w:r>
+      <w:proofErr w:type="spellEnd"/>
+      <w:r>
+        <w:rPr>
+          <w:rFonts w:ascii="Arial" w:hAnsi="Arial" w:cs="Arial"/>
+        </w:rPr>
+        <w:t xml:space="preserve"> </w:t>
+      </w:r>
+      <w:proofErr w:type="spellStart"/>
+      <w:r>
+        <w:rPr>
+          <w:rFonts w:ascii="Arial" w:hAnsi="Arial" w:cs="Arial"/>
+        </w:rPr>
+        <w:t>mauris</w:t>
+      </w:r>
+      <w:proofErr w:type="spellEnd"/>
+      <w:r>
+        <w:rPr>
+          <w:rFonts w:ascii="Arial" w:hAnsi="Arial" w:cs="Arial"/>
+        </w:rPr>
+        <w:t xml:space="preserve">. Morbi non </w:t>
+      </w:r>
+      <w:proofErr w:type="spellStart"/>
+      <w:r>
+        <w:rPr>
+          <w:rFonts w:ascii="Arial" w:hAnsi="Arial" w:cs="Arial"/>
+        </w:rPr>
+        <w:t>consectetur</w:t>
+      </w:r>
+      <w:proofErr w:type="spellEnd"/>
+      <w:r>
+        <w:rPr>
+          <w:rFonts w:ascii="Arial" w:hAnsi="Arial" w:cs="Arial"/>
+        </w:rPr>
+        <w:t xml:space="preserve"> </w:t>
+      </w:r>
+      <w:proofErr w:type="spellStart"/>
+      <w:r>
+        <w:rPr>
+          <w:rFonts w:ascii="Arial" w:hAnsi="Arial" w:cs="Arial"/>
+        </w:rPr>
+        <w:t>nunc</w:t>
+      </w:r>
+      <w:proofErr w:type="spellEnd"/>
+      <w:r>
+        <w:rPr>
+          <w:rFonts w:ascii="Arial" w:hAnsi="Arial" w:cs="Arial"/>
+        </w:rPr>
+        <w:t xml:space="preserve">. </w:t>
+      </w:r>
+      <w:proofErr w:type="spellStart"/>
+      <w:r>
+        <w:rPr>
+          <w:rFonts w:ascii="Arial" w:hAnsi="Arial" w:cs="Arial"/>
+        </w:rPr>
+        <w:t>Nulla</w:t>
+      </w:r>
+      <w:proofErr w:type="spellEnd"/>
+      <w:r>
+        <w:rPr>
+          <w:rFonts w:ascii="Arial" w:hAnsi="Arial" w:cs="Arial"/>
+        </w:rPr>
+        <w:t xml:space="preserve"> sit </w:t>
+      </w:r>
+      <w:proofErr w:type="spellStart"/>
+      <w:r>
+        <w:rPr>
+          <w:rFonts w:ascii="Arial" w:hAnsi="Arial" w:cs="Arial"/>
+        </w:rPr>
+        <w:t>amet</w:t>
+      </w:r>
+      <w:proofErr w:type="spellEnd"/>
+      <w:r>
+        <w:rPr>
+          <w:rFonts w:ascii="Arial" w:hAnsi="Arial" w:cs="Arial"/>
+        </w:rPr>
+        <w:t xml:space="preserve"> </w:t>
+      </w:r>
+      <w:proofErr w:type="spellStart"/>
+      <w:r>
+        <w:rPr>
+          <w:rFonts w:ascii="Arial" w:hAnsi="Arial" w:cs="Arial"/>
+        </w:rPr>
+        <w:t>erat</w:t>
+      </w:r>
+      <w:proofErr w:type="spellEnd"/>
+      <w:r>
+        <w:rPr>
+          <w:rFonts w:ascii="Arial" w:hAnsi="Arial" w:cs="Arial"/>
+        </w:rPr>
+        <w:t xml:space="preserve"> vitae </w:t>
+      </w:r>
+      <w:proofErr w:type="spellStart"/>
+      <w:r>
+        <w:rPr>
+          <w:rFonts w:ascii="Arial" w:hAnsi="Arial" w:cs="Arial"/>
+        </w:rPr>
+        <w:t>augue</w:t>
+      </w:r>
+      <w:proofErr w:type="spellEnd"/>
+      <w:r>
+        <w:rPr>
+          <w:rFonts w:ascii="Arial" w:hAnsi="Arial" w:cs="Arial"/>
+        </w:rPr>
+        <w:t xml:space="preserve"> </w:t>
+      </w:r>
+      <w:proofErr w:type="spellStart"/>
+      <w:r>
+        <w:rPr>
+          <w:rFonts w:ascii="Arial" w:hAnsi="Arial" w:cs="Arial"/>
+        </w:rPr>
+        <w:t>scelerisque</w:t>
+      </w:r>
+      <w:proofErr w:type="spellEnd"/>
+      <w:r>
+        <w:rPr>
+          <w:rFonts w:ascii="Arial" w:hAnsi="Arial" w:cs="Arial"/>
+        </w:rPr>
+        <w:t xml:space="preserve"> </w:t>
+      </w:r>
+      <w:proofErr w:type="spellStart"/>
+      <w:r>
+        <w:rPr>
+          <w:rFonts w:ascii="Arial" w:hAnsi="Arial" w:cs="Arial"/>
+        </w:rPr>
+        <w:t>posuere</w:t>
+      </w:r>
+      <w:proofErr w:type="spellEnd"/>
+      <w:r>
+        <w:rPr>
+          <w:rFonts w:ascii="Arial" w:hAnsi="Arial" w:cs="Arial"/>
+        </w:rPr>
+        <w:t xml:space="preserve"> non </w:t>
+      </w:r>
+      <w:proofErr w:type="spellStart"/>
+      <w:r>
+        <w:rPr>
+          <w:rFonts w:ascii="Arial" w:hAnsi="Arial" w:cs="Arial"/>
+        </w:rPr>
+        <w:t>ut</w:t>
+      </w:r>
+      <w:proofErr w:type="spellEnd"/>
+      <w:r>
+        <w:rPr>
+          <w:rFonts w:ascii="Arial" w:hAnsi="Arial" w:cs="Arial"/>
+        </w:rPr>
+        <w:t xml:space="preserve"> dui. </w:t>
+      </w:r>
+      <w:proofErr w:type="spellStart"/>
+      <w:r>
+        <w:rPr>
+          <w:rFonts w:ascii="Arial" w:hAnsi="Arial" w:cs="Arial"/>
+        </w:rPr>
+        <w:t>Praesent</w:t>
+      </w:r>
+      <w:proofErr w:type="spellEnd"/>
+      <w:r>
+        <w:rPr>
+          <w:rFonts w:ascii="Arial" w:hAnsi="Arial" w:cs="Arial"/>
+        </w:rPr>
+        <w:t xml:space="preserve"> at vestibulum </w:t>
+      </w:r>
+      <w:proofErr w:type="spellStart"/>
+      <w:r>
+        <w:rPr>
+          <w:rFonts w:ascii="Arial" w:hAnsi="Arial" w:cs="Arial"/>
+        </w:rPr>
+        <w:t>turpis</w:t>
+      </w:r>
+      <w:proofErr w:type="spellEnd"/>
+      <w:r>
+        <w:rPr>
+          <w:rFonts w:ascii="Arial" w:hAnsi="Arial" w:cs="Arial"/>
+        </w:rPr>
+        <w:t xml:space="preserve">. Donec </w:t>
+      </w:r>
+      <w:proofErr w:type="spellStart"/>
+      <w:r>
+        <w:rPr>
+          <w:rFonts w:ascii="Arial" w:hAnsi="Arial" w:cs="Arial"/>
+        </w:rPr>
+        <w:t>laoreet</w:t>
+      </w:r>
+      <w:proofErr w:type="spellEnd"/>
+      <w:r>
+        <w:rPr>
+          <w:rFonts w:ascii="Arial" w:hAnsi="Arial" w:cs="Arial"/>
+        </w:rPr>
+        <w:t xml:space="preserve"> mi eros, nec </w:t>
+      </w:r>
+      <w:proofErr w:type="spellStart"/>
+      <w:r>
+        <w:rPr>
+          <w:rFonts w:ascii="Arial" w:hAnsi="Arial" w:cs="Arial"/>
+        </w:rPr>
+        <w:t>aliquet</w:t>
+      </w:r>
+      <w:proofErr w:type="spellEnd"/>
+      <w:r>
+        <w:rPr>
+          <w:rFonts w:ascii="Arial" w:hAnsi="Arial" w:cs="Arial"/>
+        </w:rPr>
+        <w:t xml:space="preserve"> </w:t>
+      </w:r>
+      <w:proofErr w:type="spellStart"/>
+      <w:r>
+        <w:rPr>
+          <w:rFonts w:ascii="Arial" w:hAnsi="Arial" w:cs="Arial"/>
+        </w:rPr>
+        <w:t>quam</w:t>
+      </w:r>
+      <w:proofErr w:type="spellEnd"/>
+      <w:r>
+        <w:rPr>
+          <w:rFonts w:ascii="Arial" w:hAnsi="Arial" w:cs="Arial"/>
+        </w:rPr>
+        <w:t xml:space="preserve"> </w:t>
+      </w:r>
+      <w:proofErr w:type="spellStart"/>
+      <w:r>
+        <w:rPr>
+          <w:rFonts w:ascii="Arial" w:hAnsi="Arial" w:cs="Arial"/>
+        </w:rPr>
+        <w:t>efficitur</w:t>
+      </w:r>
+      <w:proofErr w:type="spellEnd"/>
+      <w:r>
+        <w:rPr>
+          <w:rFonts w:ascii="Arial" w:hAnsi="Arial" w:cs="Arial"/>
+        </w:rPr>
+        <w:t xml:space="preserve"> in.</w:t>
       </w:r>
     </w:p>
     <w:p>
@@ -7547,12 +9583,14 @@
         </w:rPr>
         <w:t xml:space="preserve">As investigated in the study of </w:t>
       </w:r>
+      <w:proofErr w:type="spellStart"/>
       <w:r>
         <w:rPr>
           <w:rFonts w:ascii="Arial" w:hAnsi="Arial" w:cs="Arial"/>
         </w:rPr>
         <w:t>Nullam</w:t>
       </w:r>
+      <w:proofErr w:type="spellEnd"/>
       <w:r>
         <w:rPr>
           <w:rFonts w:ascii="Arial" w:hAnsi="Arial" w:cs="Arial"/>
@@ -7563,7 +9601,1127 @@
         <w:rPr>
           <w:rFonts w:ascii="Arial" w:hAnsi="Arial" w:cs="Arial"/>
         </w:rPr>
-        <w:t xml:space="preserve"> imperdiet iaculis dui et rhoncus. Curabitur et enim ipsum. Ut accumsan tellus a suscipit elementum. Etiam pharetra volutpat consectetur. Nunc nibh enim, varius id sodales sit amet, auctor et erat. Curabitur ultrices a tellus eget vehicula. Nulla blandit, dolor non porttitor tincidunt, nulla erat faucibus libero, eu aliquet nunc felis sit amet nibh. Integer nibh nisl, ultrices eu lacus vitae, gravida ultricies diam. Fusce sollicitudin purus odio, non blandit velit malesuada id. Phasellus aliquet velit sit amet purus condimentum bibendum. Sed velit nibh, malesuada egestas pretium in, porta sed nibh. Fusce at tortor convallis, dignissim quam ac, egestas eros. Etiam a velit elit. Cras mattis a lectus et accumsan. Mauris vitae fermentum velit. Sed aliquam neque est, sit amet pharetra justo laoreet eu.</w:t>
+        <w:t xml:space="preserve"> </w:t>
+      </w:r>
+      <w:proofErr w:type="spellStart"/>
+      <w:r>
+        <w:rPr>
+          <w:rFonts w:ascii="Arial" w:hAnsi="Arial" w:cs="Arial"/>
+        </w:rPr>
+        <w:t>imperdiet</w:t>
+      </w:r>
+      <w:proofErr w:type="spellEnd"/>
+      <w:r>
+        <w:rPr>
+          <w:rFonts w:ascii="Arial" w:hAnsi="Arial" w:cs="Arial"/>
+        </w:rPr>
+        <w:t xml:space="preserve"> </w:t>
+      </w:r>
+      <w:proofErr w:type="spellStart"/>
+      <w:r>
+        <w:rPr>
+          <w:rFonts w:ascii="Arial" w:hAnsi="Arial" w:cs="Arial"/>
+        </w:rPr>
+        <w:t>iaculis</w:t>
+      </w:r>
+      <w:proofErr w:type="spellEnd"/>
+      <w:r>
+        <w:rPr>
+          <w:rFonts w:ascii="Arial" w:hAnsi="Arial" w:cs="Arial"/>
+        </w:rPr>
+        <w:t xml:space="preserve"> dui et </w:t>
+      </w:r>
+      <w:proofErr w:type="spellStart"/>
+      <w:r>
+        <w:rPr>
+          <w:rFonts w:ascii="Arial" w:hAnsi="Arial" w:cs="Arial"/>
+        </w:rPr>
+        <w:t>rhoncus</w:t>
+      </w:r>
+      <w:proofErr w:type="spellEnd"/>
+      <w:r>
+        <w:rPr>
+          <w:rFonts w:ascii="Arial" w:hAnsi="Arial" w:cs="Arial"/>
+        </w:rPr>
+        <w:t xml:space="preserve">. </w:t>
+      </w:r>
+      <w:proofErr w:type="spellStart"/>
+      <w:r>
+        <w:rPr>
+          <w:rFonts w:ascii="Arial" w:hAnsi="Arial" w:cs="Arial"/>
+        </w:rPr>
+        <w:t>Curabitur</w:t>
+      </w:r>
+      <w:proofErr w:type="spellEnd"/>
+      <w:r>
+        <w:rPr>
+          <w:rFonts w:ascii="Arial" w:hAnsi="Arial" w:cs="Arial"/>
+        </w:rPr>
+        <w:t xml:space="preserve"> et </w:t>
+      </w:r>
+      <w:proofErr w:type="spellStart"/>
+      <w:r>
+        <w:rPr>
+          <w:rFonts w:ascii="Arial" w:hAnsi="Arial" w:cs="Arial"/>
+        </w:rPr>
+        <w:t>enim</w:t>
+      </w:r>
+      <w:proofErr w:type="spellEnd"/>
+      <w:r>
+        <w:rPr>
+          <w:rFonts w:ascii="Arial" w:hAnsi="Arial" w:cs="Arial"/>
+        </w:rPr>
+        <w:t xml:space="preserve"> ipsum. Ut </w:t>
+      </w:r>
+      <w:proofErr w:type="spellStart"/>
+      <w:r>
+        <w:rPr>
+          <w:rFonts w:ascii="Arial" w:hAnsi="Arial" w:cs="Arial"/>
+        </w:rPr>
+        <w:t>accumsan</w:t>
+      </w:r>
+      <w:proofErr w:type="spellEnd"/>
+      <w:r>
+        <w:rPr>
+          <w:rFonts w:ascii="Arial" w:hAnsi="Arial" w:cs="Arial"/>
+        </w:rPr>
+        <w:t xml:space="preserve"> </w:t>
+      </w:r>
+      <w:proofErr w:type="spellStart"/>
+      <w:r>
+        <w:rPr>
+          <w:rFonts w:ascii="Arial" w:hAnsi="Arial" w:cs="Arial"/>
+        </w:rPr>
+        <w:t>tellus</w:t>
+      </w:r>
+      <w:proofErr w:type="spellEnd"/>
+      <w:r>
+        <w:rPr>
+          <w:rFonts w:ascii="Arial" w:hAnsi="Arial" w:cs="Arial"/>
+        </w:rPr>
+        <w:t xml:space="preserve"> a </w:t>
+      </w:r>
+      <w:proofErr w:type="spellStart"/>
+      <w:r>
+        <w:rPr>
+          <w:rFonts w:ascii="Arial" w:hAnsi="Arial" w:cs="Arial"/>
+        </w:rPr>
+        <w:t>suscipit</w:t>
+      </w:r>
+      <w:proofErr w:type="spellEnd"/>
+      <w:r>
+        <w:rPr>
+          <w:rFonts w:ascii="Arial" w:hAnsi="Arial" w:cs="Arial"/>
+        </w:rPr>
+        <w:t xml:space="preserve"> </w:t>
+      </w:r>
+      <w:proofErr w:type="spellStart"/>
+      <w:r>
+        <w:rPr>
+          <w:rFonts w:ascii="Arial" w:hAnsi="Arial" w:cs="Arial"/>
+        </w:rPr>
+        <w:t>elementum</w:t>
+      </w:r>
+      <w:proofErr w:type="spellEnd"/>
+      <w:r>
+        <w:rPr>
+          <w:rFonts w:ascii="Arial" w:hAnsi="Arial" w:cs="Arial"/>
+        </w:rPr>
+        <w:t xml:space="preserve">. Etiam pharetra </w:t>
+      </w:r>
+      <w:proofErr w:type="spellStart"/>
+      <w:r>
+        <w:rPr>
+          <w:rFonts w:ascii="Arial" w:hAnsi="Arial" w:cs="Arial"/>
+        </w:rPr>
+        <w:t>volutpat</w:t>
+      </w:r>
+      <w:proofErr w:type="spellEnd"/>
+      <w:r>
+        <w:rPr>
+          <w:rFonts w:ascii="Arial" w:hAnsi="Arial" w:cs="Arial"/>
+        </w:rPr>
+        <w:t xml:space="preserve"> </w:t>
+      </w:r>
+      <w:proofErr w:type="spellStart"/>
+      <w:r>
+        <w:rPr>
+          <w:rFonts w:ascii="Arial" w:hAnsi="Arial" w:cs="Arial"/>
+        </w:rPr>
+        <w:t>consectetur</w:t>
+      </w:r>
+      <w:proofErr w:type="spellEnd"/>
+      <w:r>
+        <w:rPr>
+          <w:rFonts w:ascii="Arial" w:hAnsi="Arial" w:cs="Arial"/>
+        </w:rPr>
+        <w:t xml:space="preserve">. Nunc </w:t>
+      </w:r>
+      <w:proofErr w:type="spellStart"/>
+      <w:r>
+        <w:rPr>
+          <w:rFonts w:ascii="Arial" w:hAnsi="Arial" w:cs="Arial"/>
+        </w:rPr>
+        <w:t>nibh</w:t>
+      </w:r>
+      <w:proofErr w:type="spellEnd"/>
+      <w:r>
+        <w:rPr>
+          <w:rFonts w:ascii="Arial" w:hAnsi="Arial" w:cs="Arial"/>
+        </w:rPr>
+        <w:t xml:space="preserve"> </w:t>
+      </w:r>
+      <w:proofErr w:type="spellStart"/>
+      <w:r>
+        <w:rPr>
+          <w:rFonts w:ascii="Arial" w:hAnsi="Arial" w:cs="Arial"/>
+        </w:rPr>
+        <w:t>enim</w:t>
+      </w:r>
+      <w:proofErr w:type="spellEnd"/>
+      <w:r>
+        <w:rPr>
+          <w:rFonts w:ascii="Arial" w:hAnsi="Arial" w:cs="Arial"/>
+        </w:rPr>
+        <w:t xml:space="preserve">, </w:t>
+      </w:r>
+      <w:proofErr w:type="spellStart"/>
+      <w:r>
+        <w:rPr>
+          <w:rFonts w:ascii="Arial" w:hAnsi="Arial" w:cs="Arial"/>
+        </w:rPr>
+        <w:t>varius</w:t>
+      </w:r>
+      <w:proofErr w:type="spellEnd"/>
+      <w:r>
+        <w:rPr>
+          <w:rFonts w:ascii="Arial" w:hAnsi="Arial" w:cs="Arial"/>
+        </w:rPr>
+        <w:t xml:space="preserve"> id </w:t>
+      </w:r>
+      <w:proofErr w:type="spellStart"/>
+      <w:r>
+        <w:rPr>
+          <w:rFonts w:ascii="Arial" w:hAnsi="Arial" w:cs="Arial"/>
+        </w:rPr>
+        <w:t>sodales</w:t>
+      </w:r>
+      <w:proofErr w:type="spellEnd"/>
+      <w:r>
+        <w:rPr>
+          <w:rFonts w:ascii="Arial" w:hAnsi="Arial" w:cs="Arial"/>
+        </w:rPr>
+        <w:t xml:space="preserve"> sit </w:t>
+      </w:r>
+      <w:proofErr w:type="spellStart"/>
+      <w:r>
+        <w:rPr>
+          <w:rFonts w:ascii="Arial" w:hAnsi="Arial" w:cs="Arial"/>
+        </w:rPr>
+        <w:t>amet</w:t>
+      </w:r>
+      <w:proofErr w:type="spellEnd"/>
+      <w:r>
+        <w:rPr>
+          <w:rFonts w:ascii="Arial" w:hAnsi="Arial" w:cs="Arial"/>
+        </w:rPr>
+        <w:t xml:space="preserve">, auctor et </w:t>
+      </w:r>
+      <w:proofErr w:type="spellStart"/>
+      <w:r>
+        <w:rPr>
+          <w:rFonts w:ascii="Arial" w:hAnsi="Arial" w:cs="Arial"/>
+        </w:rPr>
+        <w:t>erat</w:t>
+      </w:r>
+      <w:proofErr w:type="spellEnd"/>
+      <w:r>
+        <w:rPr>
+          <w:rFonts w:ascii="Arial" w:hAnsi="Arial" w:cs="Arial"/>
+        </w:rPr>
+        <w:t xml:space="preserve">. </w:t>
+      </w:r>
+      <w:proofErr w:type="spellStart"/>
+      <w:r>
+        <w:rPr>
+          <w:rFonts w:ascii="Arial" w:hAnsi="Arial" w:cs="Arial"/>
+        </w:rPr>
+        <w:t>Curabitur</w:t>
+      </w:r>
+      <w:proofErr w:type="spellEnd"/>
+      <w:r>
+        <w:rPr>
+          <w:rFonts w:ascii="Arial" w:hAnsi="Arial" w:cs="Arial"/>
+        </w:rPr>
+        <w:t xml:space="preserve"> </w:t>
+      </w:r>
+      <w:proofErr w:type="spellStart"/>
+      <w:r>
+        <w:rPr>
+          <w:rFonts w:ascii="Arial" w:hAnsi="Arial" w:cs="Arial"/>
+        </w:rPr>
+        <w:t>ultrices</w:t>
+      </w:r>
+      <w:proofErr w:type="spellEnd"/>
+      <w:r>
+        <w:rPr>
+          <w:rFonts w:ascii="Arial" w:hAnsi="Arial" w:cs="Arial"/>
+        </w:rPr>
+        <w:t xml:space="preserve"> a </w:t>
+      </w:r>
+      <w:proofErr w:type="spellStart"/>
+      <w:r>
+        <w:rPr>
+          <w:rFonts w:ascii="Arial" w:hAnsi="Arial" w:cs="Arial"/>
+        </w:rPr>
+        <w:t>tellus</w:t>
+      </w:r>
+      <w:proofErr w:type="spellEnd"/>
+      <w:r>
+        <w:rPr>
+          <w:rFonts w:ascii="Arial" w:hAnsi="Arial" w:cs="Arial"/>
+        </w:rPr>
+        <w:t xml:space="preserve"> </w:t>
+      </w:r>
+      <w:proofErr w:type="spellStart"/>
+      <w:r>
+        <w:rPr>
+          <w:rFonts w:ascii="Arial" w:hAnsi="Arial" w:cs="Arial"/>
+        </w:rPr>
+        <w:t>eget</w:t>
+      </w:r>
+      <w:proofErr w:type="spellEnd"/>
+      <w:r>
+        <w:rPr>
+          <w:rFonts w:ascii="Arial" w:hAnsi="Arial" w:cs="Arial"/>
+        </w:rPr>
+        <w:t xml:space="preserve"> </w:t>
+      </w:r>
+      <w:proofErr w:type="spellStart"/>
+      <w:r>
+        <w:rPr>
+          <w:rFonts w:ascii="Arial" w:hAnsi="Arial" w:cs="Arial"/>
+        </w:rPr>
+        <w:t>vehicula</w:t>
+      </w:r>
+      <w:proofErr w:type="spellEnd"/>
+      <w:r>
+        <w:rPr>
+          <w:rFonts w:ascii="Arial" w:hAnsi="Arial" w:cs="Arial"/>
+        </w:rPr>
+        <w:t xml:space="preserve">. </w:t>
+      </w:r>
+      <w:proofErr w:type="spellStart"/>
+      <w:r>
+        <w:rPr>
+          <w:rFonts w:ascii="Arial" w:hAnsi="Arial" w:cs="Arial"/>
+        </w:rPr>
+        <w:t>Nulla</w:t>
+      </w:r>
+      <w:proofErr w:type="spellEnd"/>
+      <w:r>
+        <w:rPr>
+          <w:rFonts w:ascii="Arial" w:hAnsi="Arial" w:cs="Arial"/>
+        </w:rPr>
+        <w:t xml:space="preserve"> </w:t>
+      </w:r>
+      <w:proofErr w:type="spellStart"/>
+      <w:r>
+        <w:rPr>
+          <w:rFonts w:ascii="Arial" w:hAnsi="Arial" w:cs="Arial"/>
+        </w:rPr>
+        <w:t>blandit</w:t>
+      </w:r>
+      <w:proofErr w:type="spellEnd"/>
+      <w:r>
+        <w:rPr>
+          <w:rFonts w:ascii="Arial" w:hAnsi="Arial" w:cs="Arial"/>
+        </w:rPr>
+        <w:t xml:space="preserve">, dolor non </w:t>
+      </w:r>
+      <w:proofErr w:type="spellStart"/>
+      <w:r>
+        <w:rPr>
+          <w:rFonts w:ascii="Arial" w:hAnsi="Arial" w:cs="Arial"/>
+        </w:rPr>
+        <w:t>porttitor</w:t>
+      </w:r>
+      <w:proofErr w:type="spellEnd"/>
+      <w:r>
+        <w:rPr>
+          <w:rFonts w:ascii="Arial" w:hAnsi="Arial" w:cs="Arial"/>
+        </w:rPr>
+        <w:t xml:space="preserve"> </w:t>
+      </w:r>
+      <w:proofErr w:type="spellStart"/>
+      <w:r>
+        <w:rPr>
+          <w:rFonts w:ascii="Arial" w:hAnsi="Arial" w:cs="Arial"/>
+        </w:rPr>
+        <w:t>tincidunt</w:t>
+      </w:r>
+      <w:proofErr w:type="spellEnd"/>
+      <w:r>
+        <w:rPr>
+          <w:rFonts w:ascii="Arial" w:hAnsi="Arial" w:cs="Arial"/>
+        </w:rPr>
+        <w:t xml:space="preserve">, </w:t>
+      </w:r>
+      <w:proofErr w:type="spellStart"/>
+      <w:r>
+        <w:rPr>
+          <w:rFonts w:ascii="Arial" w:hAnsi="Arial" w:cs="Arial"/>
+        </w:rPr>
+        <w:t>nulla</w:t>
+      </w:r>
+      <w:proofErr w:type="spellEnd"/>
+      <w:r>
+        <w:rPr>
+          <w:rFonts w:ascii="Arial" w:hAnsi="Arial" w:cs="Arial"/>
+        </w:rPr>
+        <w:t xml:space="preserve"> </w:t>
+      </w:r>
+      <w:proofErr w:type="spellStart"/>
+      <w:r>
+        <w:rPr>
+          <w:rFonts w:ascii="Arial" w:hAnsi="Arial" w:cs="Arial"/>
+        </w:rPr>
+        <w:t>erat</w:t>
+      </w:r>
+      <w:proofErr w:type="spellEnd"/>
+      <w:r>
+        <w:rPr>
+          <w:rFonts w:ascii="Arial" w:hAnsi="Arial" w:cs="Arial"/>
+        </w:rPr>
+        <w:t xml:space="preserve"> </w:t>
+      </w:r>
+      <w:proofErr w:type="spellStart"/>
+      <w:r>
+        <w:rPr>
+          <w:rFonts w:ascii="Arial" w:hAnsi="Arial" w:cs="Arial"/>
+        </w:rPr>
+        <w:t>faucibus</w:t>
+      </w:r>
+      <w:proofErr w:type="spellEnd"/>
+      <w:r>
+        <w:rPr>
+          <w:rFonts w:ascii="Arial" w:hAnsi="Arial" w:cs="Arial"/>
+        </w:rPr>
+        <w:t xml:space="preserve"> libero, </w:t>
+      </w:r>
+      <w:proofErr w:type="spellStart"/>
+      <w:r>
+        <w:rPr>
+          <w:rFonts w:ascii="Arial" w:hAnsi="Arial" w:cs="Arial"/>
+        </w:rPr>
+        <w:t>eu</w:t>
+      </w:r>
+      <w:proofErr w:type="spellEnd"/>
+      <w:r>
+        <w:rPr>
+          <w:rFonts w:ascii="Arial" w:hAnsi="Arial" w:cs="Arial"/>
+        </w:rPr>
+        <w:t xml:space="preserve"> </w:t>
+      </w:r>
+      <w:proofErr w:type="spellStart"/>
+      <w:r>
+        <w:rPr>
+          <w:rFonts w:ascii="Arial" w:hAnsi="Arial" w:cs="Arial"/>
+        </w:rPr>
+        <w:t>aliquet</w:t>
+      </w:r>
+      <w:proofErr w:type="spellEnd"/>
+      <w:r>
+        <w:rPr>
+          <w:rFonts w:ascii="Arial" w:hAnsi="Arial" w:cs="Arial"/>
+        </w:rPr>
+        <w:t xml:space="preserve"> </w:t>
+      </w:r>
+      <w:proofErr w:type="spellStart"/>
+      <w:r>
+        <w:rPr>
+          <w:rFonts w:ascii="Arial" w:hAnsi="Arial" w:cs="Arial"/>
+        </w:rPr>
+        <w:t>nunc</w:t>
+      </w:r>
+      <w:proofErr w:type="spellEnd"/>
+      <w:r>
+        <w:rPr>
+          <w:rFonts w:ascii="Arial" w:hAnsi="Arial" w:cs="Arial"/>
+        </w:rPr>
+        <w:t xml:space="preserve"> </w:t>
+      </w:r>
+      <w:proofErr w:type="spellStart"/>
+      <w:r>
+        <w:rPr>
+          <w:rFonts w:ascii="Arial" w:hAnsi="Arial" w:cs="Arial"/>
+        </w:rPr>
+        <w:t>felis</w:t>
+      </w:r>
+      <w:proofErr w:type="spellEnd"/>
+      <w:r>
+        <w:rPr>
+          <w:rFonts w:ascii="Arial" w:hAnsi="Arial" w:cs="Arial"/>
+        </w:rPr>
+        <w:t xml:space="preserve"> sit </w:t>
+      </w:r>
+      <w:proofErr w:type="spellStart"/>
+      <w:r>
+        <w:rPr>
+          <w:rFonts w:ascii="Arial" w:hAnsi="Arial" w:cs="Arial"/>
+        </w:rPr>
+        <w:t>amet</w:t>
+      </w:r>
+      <w:proofErr w:type="spellEnd"/>
+      <w:r>
+        <w:rPr>
+          <w:rFonts w:ascii="Arial" w:hAnsi="Arial" w:cs="Arial"/>
+        </w:rPr>
+        <w:t xml:space="preserve"> </w:t>
+      </w:r>
+      <w:proofErr w:type="spellStart"/>
+      <w:r>
+        <w:rPr>
+          <w:rFonts w:ascii="Arial" w:hAnsi="Arial" w:cs="Arial"/>
+        </w:rPr>
+        <w:t>nibh</w:t>
+      </w:r>
+      <w:proofErr w:type="spellEnd"/>
+      <w:r>
+        <w:rPr>
+          <w:rFonts w:ascii="Arial" w:hAnsi="Arial" w:cs="Arial"/>
+        </w:rPr>
+        <w:t xml:space="preserve">. Integer </w:t>
+      </w:r>
+      <w:proofErr w:type="spellStart"/>
+      <w:r>
+        <w:rPr>
+          <w:rFonts w:ascii="Arial" w:hAnsi="Arial" w:cs="Arial"/>
+        </w:rPr>
+        <w:t>nibh</w:t>
+      </w:r>
+      <w:proofErr w:type="spellEnd"/>
+      <w:r>
+        <w:rPr>
+          <w:rFonts w:ascii="Arial" w:hAnsi="Arial" w:cs="Arial"/>
+        </w:rPr>
+        <w:t xml:space="preserve"> </w:t>
+      </w:r>
+      <w:proofErr w:type="spellStart"/>
+      <w:r>
+        <w:rPr>
+          <w:rFonts w:ascii="Arial" w:hAnsi="Arial" w:cs="Arial"/>
+        </w:rPr>
+        <w:t>nisl</w:t>
+      </w:r>
+      <w:proofErr w:type="spellEnd"/>
+      <w:r>
+        <w:rPr>
+          <w:rFonts w:ascii="Arial" w:hAnsi="Arial" w:cs="Arial"/>
+        </w:rPr>
+        <w:t xml:space="preserve">, </w:t>
+      </w:r>
+      <w:proofErr w:type="spellStart"/>
+      <w:r>
+        <w:rPr>
+          <w:rFonts w:ascii="Arial" w:hAnsi="Arial" w:cs="Arial"/>
+        </w:rPr>
+        <w:t>ultrices</w:t>
+      </w:r>
+      <w:proofErr w:type="spellEnd"/>
+      <w:r>
+        <w:rPr>
+          <w:rFonts w:ascii="Arial" w:hAnsi="Arial" w:cs="Arial"/>
+        </w:rPr>
+        <w:t xml:space="preserve"> </w:t>
+      </w:r>
+      <w:proofErr w:type="spellStart"/>
+      <w:r>
+        <w:rPr>
+          <w:rFonts w:ascii="Arial" w:hAnsi="Arial" w:cs="Arial"/>
+        </w:rPr>
+        <w:t>eu</w:t>
+      </w:r>
+      <w:proofErr w:type="spellEnd"/>
+      <w:r>
+        <w:rPr>
+          <w:rFonts w:ascii="Arial" w:hAnsi="Arial" w:cs="Arial"/>
+        </w:rPr>
+        <w:t xml:space="preserve"> </w:t>
+      </w:r>
+      <w:proofErr w:type="spellStart"/>
+      <w:r>
+        <w:rPr>
+          <w:rFonts w:ascii="Arial" w:hAnsi="Arial" w:cs="Arial"/>
+        </w:rPr>
+        <w:t>lacus</w:t>
+      </w:r>
+      <w:proofErr w:type="spellEnd"/>
+      <w:r>
+        <w:rPr>
+          <w:rFonts w:ascii="Arial" w:hAnsi="Arial" w:cs="Arial"/>
+        </w:rPr>
+        <w:t xml:space="preserve"> vitae, gravida </w:t>
+      </w:r>
+      <w:proofErr w:type="spellStart"/>
+      <w:r>
+        <w:rPr>
+          <w:rFonts w:ascii="Arial" w:hAnsi="Arial" w:cs="Arial"/>
+        </w:rPr>
+        <w:t>ultricies</w:t>
+      </w:r>
+      <w:proofErr w:type="spellEnd"/>
+      <w:r>
+        <w:rPr>
+          <w:rFonts w:ascii="Arial" w:hAnsi="Arial" w:cs="Arial"/>
+        </w:rPr>
+        <w:t xml:space="preserve"> diam. </w:t>
+      </w:r>
+      <w:proofErr w:type="spellStart"/>
+      <w:r>
+        <w:rPr>
+          <w:rFonts w:ascii="Arial" w:hAnsi="Arial" w:cs="Arial"/>
+        </w:rPr>
+        <w:t>Fusce</w:t>
+      </w:r>
+      <w:proofErr w:type="spellEnd"/>
+      <w:r>
+        <w:rPr>
+          <w:rFonts w:ascii="Arial" w:hAnsi="Arial" w:cs="Arial"/>
+        </w:rPr>
+        <w:t xml:space="preserve"> </w:t>
+      </w:r>
+      <w:proofErr w:type="spellStart"/>
+      <w:r>
+        <w:rPr>
+          <w:rFonts w:ascii="Arial" w:hAnsi="Arial" w:cs="Arial"/>
+        </w:rPr>
+        <w:t>sollicitudin</w:t>
+      </w:r>
+      <w:proofErr w:type="spellEnd"/>
+      <w:r>
+        <w:rPr>
+          <w:rFonts w:ascii="Arial" w:hAnsi="Arial" w:cs="Arial"/>
+        </w:rPr>
+        <w:t xml:space="preserve"> </w:t>
+      </w:r>
+      <w:proofErr w:type="spellStart"/>
+      <w:r>
+        <w:rPr>
+          <w:rFonts w:ascii="Arial" w:hAnsi="Arial" w:cs="Arial"/>
+        </w:rPr>
+        <w:t>purus</w:t>
+      </w:r>
+      <w:proofErr w:type="spellEnd"/>
+      <w:r>
+        <w:rPr>
+          <w:rFonts w:ascii="Arial" w:hAnsi="Arial" w:cs="Arial"/>
+        </w:rPr>
+        <w:t xml:space="preserve"> </w:t>
+      </w:r>
+      <w:proofErr w:type="spellStart"/>
+      <w:r>
+        <w:rPr>
+          <w:rFonts w:ascii="Arial" w:hAnsi="Arial" w:cs="Arial"/>
+        </w:rPr>
+        <w:t>odio</w:t>
+      </w:r>
+      <w:proofErr w:type="spellEnd"/>
+      <w:r>
+        <w:rPr>
+          <w:rFonts w:ascii="Arial" w:hAnsi="Arial" w:cs="Arial"/>
+        </w:rPr>
+        <w:t xml:space="preserve">, non </w:t>
+      </w:r>
+      <w:proofErr w:type="spellStart"/>
+      <w:r>
+        <w:rPr>
+          <w:rFonts w:ascii="Arial" w:hAnsi="Arial" w:cs="Arial"/>
+        </w:rPr>
+        <w:t>blandit</w:t>
+      </w:r>
+      <w:proofErr w:type="spellEnd"/>
+      <w:r>
+        <w:rPr>
+          <w:rFonts w:ascii="Arial" w:hAnsi="Arial" w:cs="Arial"/>
+        </w:rPr>
+        <w:t xml:space="preserve"> </w:t>
+      </w:r>
+      <w:proofErr w:type="spellStart"/>
+      <w:r>
+        <w:rPr>
+          <w:rFonts w:ascii="Arial" w:hAnsi="Arial" w:cs="Arial"/>
+        </w:rPr>
+        <w:t>velit</w:t>
+      </w:r>
+      <w:proofErr w:type="spellEnd"/>
+      <w:r>
+        <w:rPr>
+          <w:rFonts w:ascii="Arial" w:hAnsi="Arial" w:cs="Arial"/>
+        </w:rPr>
+        <w:t xml:space="preserve"> </w:t>
+      </w:r>
+      <w:proofErr w:type="spellStart"/>
+      <w:r>
+        <w:rPr>
+          <w:rFonts w:ascii="Arial" w:hAnsi="Arial" w:cs="Arial"/>
+        </w:rPr>
+        <w:t>malesuada</w:t>
+      </w:r>
+      <w:proofErr w:type="spellEnd"/>
+      <w:r>
+        <w:rPr>
+          <w:rFonts w:ascii="Arial" w:hAnsi="Arial" w:cs="Arial"/>
+        </w:rPr>
+        <w:t xml:space="preserve"> id. </w:t>
+      </w:r>
+      <w:proofErr w:type="spellStart"/>
+      <w:r>
+        <w:rPr>
+          <w:rFonts w:ascii="Arial" w:hAnsi="Arial" w:cs="Arial"/>
+        </w:rPr>
+        <w:t>Phasellus</w:t>
+      </w:r>
+      <w:proofErr w:type="spellEnd"/>
+      <w:r>
+        <w:rPr>
+          <w:rFonts w:ascii="Arial" w:hAnsi="Arial" w:cs="Arial"/>
+        </w:rPr>
+        <w:t xml:space="preserve"> </w:t>
+      </w:r>
+      <w:proofErr w:type="spellStart"/>
+      <w:r>
+        <w:rPr>
+          <w:rFonts w:ascii="Arial" w:hAnsi="Arial" w:cs="Arial"/>
+        </w:rPr>
+        <w:t>aliquet</w:t>
+      </w:r>
+      <w:proofErr w:type="spellEnd"/>
+      <w:r>
+        <w:rPr>
+          <w:rFonts w:ascii="Arial" w:hAnsi="Arial" w:cs="Arial"/>
+        </w:rPr>
+        <w:t xml:space="preserve"> </w:t>
+      </w:r>
+      <w:proofErr w:type="spellStart"/>
+      <w:r>
+        <w:rPr>
+          <w:rFonts w:ascii="Arial" w:hAnsi="Arial" w:cs="Arial"/>
+        </w:rPr>
+        <w:t>velit</w:t>
+      </w:r>
+      <w:proofErr w:type="spellEnd"/>
+      <w:r>
+        <w:rPr>
+          <w:rFonts w:ascii="Arial" w:hAnsi="Arial" w:cs="Arial"/>
+        </w:rPr>
+        <w:t xml:space="preserve"> sit </w:t>
+      </w:r>
+      <w:proofErr w:type="spellStart"/>
+      <w:r>
+        <w:rPr>
+          <w:rFonts w:ascii="Arial" w:hAnsi="Arial" w:cs="Arial"/>
+        </w:rPr>
+        <w:t>amet</w:t>
+      </w:r>
+      <w:proofErr w:type="spellEnd"/>
+      <w:r>
+        <w:rPr>
+          <w:rFonts w:ascii="Arial" w:hAnsi="Arial" w:cs="Arial"/>
+        </w:rPr>
+        <w:t xml:space="preserve"> </w:t>
+      </w:r>
+      <w:proofErr w:type="spellStart"/>
+      <w:r>
+        <w:rPr>
+          <w:rFonts w:ascii="Arial" w:hAnsi="Arial" w:cs="Arial"/>
+        </w:rPr>
+        <w:t>purus</w:t>
+      </w:r>
+      <w:proofErr w:type="spellEnd"/>
+      <w:r>
+        <w:rPr>
+          <w:rFonts w:ascii="Arial" w:hAnsi="Arial" w:cs="Arial"/>
+        </w:rPr>
+        <w:t xml:space="preserve"> </w:t>
+      </w:r>
+      <w:proofErr w:type="spellStart"/>
+      <w:r>
+        <w:rPr>
+          <w:rFonts w:ascii="Arial" w:hAnsi="Arial" w:cs="Arial"/>
+        </w:rPr>
+        <w:t>condimentum</w:t>
+      </w:r>
+      <w:proofErr w:type="spellEnd"/>
+      <w:r>
+        <w:rPr>
+          <w:rFonts w:ascii="Arial" w:hAnsi="Arial" w:cs="Arial"/>
+        </w:rPr>
+        <w:t xml:space="preserve"> </w:t>
+      </w:r>
+      <w:proofErr w:type="spellStart"/>
+      <w:r>
+        <w:rPr>
+          <w:rFonts w:ascii="Arial" w:hAnsi="Arial" w:cs="Arial"/>
+        </w:rPr>
+        <w:t>bibendum</w:t>
+      </w:r>
+      <w:proofErr w:type="spellEnd"/>
+      <w:r>
+        <w:rPr>
+          <w:rFonts w:ascii="Arial" w:hAnsi="Arial" w:cs="Arial"/>
+        </w:rPr>
+        <w:t xml:space="preserve">. Sed </w:t>
+      </w:r>
+      <w:proofErr w:type="spellStart"/>
+      <w:r>
+        <w:rPr>
+          <w:rFonts w:ascii="Arial" w:hAnsi="Arial" w:cs="Arial"/>
+        </w:rPr>
+        <w:t>velit</w:t>
+      </w:r>
+      <w:proofErr w:type="spellEnd"/>
+      <w:r>
+        <w:rPr>
+          <w:rFonts w:ascii="Arial" w:hAnsi="Arial" w:cs="Arial"/>
+        </w:rPr>
+        <w:t xml:space="preserve"> </w:t>
+      </w:r>
+      <w:proofErr w:type="spellStart"/>
+      <w:r>
+        <w:rPr>
+          <w:rFonts w:ascii="Arial" w:hAnsi="Arial" w:cs="Arial"/>
+        </w:rPr>
+        <w:t>nibh</w:t>
+      </w:r>
+      <w:proofErr w:type="spellEnd"/>
+      <w:r>
+        <w:rPr>
+          <w:rFonts w:ascii="Arial" w:hAnsi="Arial" w:cs="Arial"/>
+        </w:rPr>
+        <w:t xml:space="preserve">, </w:t>
+      </w:r>
+      <w:proofErr w:type="spellStart"/>
+      <w:r>
+        <w:rPr>
+          <w:rFonts w:ascii="Arial" w:hAnsi="Arial" w:cs="Arial"/>
+        </w:rPr>
+        <w:t>malesuada</w:t>
+      </w:r>
+      <w:proofErr w:type="spellEnd"/>
+      <w:r>
+        <w:rPr>
+          <w:rFonts w:ascii="Arial" w:hAnsi="Arial" w:cs="Arial"/>
+        </w:rPr>
+        <w:t xml:space="preserve"> </w:t>
+      </w:r>
+      <w:proofErr w:type="spellStart"/>
+      <w:r>
+        <w:rPr>
+          <w:rFonts w:ascii="Arial" w:hAnsi="Arial" w:cs="Arial"/>
+        </w:rPr>
+        <w:t>egestas</w:t>
+      </w:r>
+      <w:proofErr w:type="spellEnd"/>
+      <w:r>
+        <w:rPr>
+          <w:rFonts w:ascii="Arial" w:hAnsi="Arial" w:cs="Arial"/>
+        </w:rPr>
+        <w:t xml:space="preserve"> </w:t>
+      </w:r>
+      <w:proofErr w:type="spellStart"/>
+      <w:r>
+        <w:rPr>
+          <w:rFonts w:ascii="Arial" w:hAnsi="Arial" w:cs="Arial"/>
+        </w:rPr>
+        <w:t>pretium</w:t>
+      </w:r>
+      <w:proofErr w:type="spellEnd"/>
+      <w:r>
+        <w:rPr>
+          <w:rFonts w:ascii="Arial" w:hAnsi="Arial" w:cs="Arial"/>
+        </w:rPr>
+        <w:t xml:space="preserve"> in, porta sed </w:t>
+      </w:r>
+      <w:proofErr w:type="spellStart"/>
+      <w:r>
+        <w:rPr>
+          <w:rFonts w:ascii="Arial" w:hAnsi="Arial" w:cs="Arial"/>
+        </w:rPr>
+        <w:t>nibh</w:t>
+      </w:r>
+      <w:proofErr w:type="spellEnd"/>
+      <w:r>
+        <w:rPr>
+          <w:rFonts w:ascii="Arial" w:hAnsi="Arial" w:cs="Arial"/>
+        </w:rPr>
+        <w:t xml:space="preserve">. </w:t>
+      </w:r>
+      <w:proofErr w:type="spellStart"/>
+      <w:r>
+        <w:rPr>
+          <w:rFonts w:ascii="Arial" w:hAnsi="Arial" w:cs="Arial"/>
+        </w:rPr>
+        <w:t>Fusce</w:t>
+      </w:r>
+      <w:proofErr w:type="spellEnd"/>
+      <w:r>
+        <w:rPr>
+          <w:rFonts w:ascii="Arial" w:hAnsi="Arial" w:cs="Arial"/>
+        </w:rPr>
+        <w:t xml:space="preserve"> at </w:t>
+      </w:r>
+      <w:proofErr w:type="spellStart"/>
+      <w:r>
+        <w:rPr>
+          <w:rFonts w:ascii="Arial" w:hAnsi="Arial" w:cs="Arial"/>
+        </w:rPr>
+        <w:t>tortor</w:t>
+      </w:r>
+      <w:proofErr w:type="spellEnd"/>
+      <w:r>
+        <w:rPr>
+          <w:rFonts w:ascii="Arial" w:hAnsi="Arial" w:cs="Arial"/>
+        </w:rPr>
+        <w:t xml:space="preserve"> convallis, </w:t>
+      </w:r>
+      <w:proofErr w:type="spellStart"/>
+      <w:r>
+        <w:rPr>
+          <w:rFonts w:ascii="Arial" w:hAnsi="Arial" w:cs="Arial"/>
+        </w:rPr>
+        <w:t>dignissim</w:t>
+      </w:r>
+      <w:proofErr w:type="spellEnd"/>
+      <w:r>
+        <w:rPr>
+          <w:rFonts w:ascii="Arial" w:hAnsi="Arial" w:cs="Arial"/>
+        </w:rPr>
+        <w:t xml:space="preserve"> </w:t>
+      </w:r>
+      <w:proofErr w:type="spellStart"/>
+      <w:r>
+        <w:rPr>
+          <w:rFonts w:ascii="Arial" w:hAnsi="Arial" w:cs="Arial"/>
+        </w:rPr>
+        <w:t>quam</w:t>
+      </w:r>
+      <w:proofErr w:type="spellEnd"/>
+      <w:r>
+        <w:rPr>
+          <w:rFonts w:ascii="Arial" w:hAnsi="Arial" w:cs="Arial"/>
+        </w:rPr>
+        <w:t xml:space="preserve"> ac, </w:t>
+      </w:r>
+      <w:proofErr w:type="spellStart"/>
+      <w:r>
+        <w:rPr>
+          <w:rFonts w:ascii="Arial" w:hAnsi="Arial" w:cs="Arial"/>
+        </w:rPr>
+        <w:t>egestas</w:t>
+      </w:r>
+      <w:proofErr w:type="spellEnd"/>
+      <w:r>
+        <w:rPr>
+          <w:rFonts w:ascii="Arial" w:hAnsi="Arial" w:cs="Arial"/>
+        </w:rPr>
+        <w:t xml:space="preserve"> eros. Etiam a </w:t>
+      </w:r>
+      <w:proofErr w:type="spellStart"/>
+      <w:r>
+        <w:rPr>
+          <w:rFonts w:ascii="Arial" w:hAnsi="Arial" w:cs="Arial"/>
+        </w:rPr>
+        <w:t>velit</w:t>
+      </w:r>
+      <w:proofErr w:type="spellEnd"/>
+      <w:r>
+        <w:rPr>
+          <w:rFonts w:ascii="Arial" w:hAnsi="Arial" w:cs="Arial"/>
+        </w:rPr>
+        <w:t xml:space="preserve"> </w:t>
+      </w:r>
+      <w:proofErr w:type="spellStart"/>
+      <w:r>
+        <w:rPr>
+          <w:rFonts w:ascii="Arial" w:hAnsi="Arial" w:cs="Arial"/>
+        </w:rPr>
+        <w:t>elit</w:t>
+      </w:r>
+      <w:proofErr w:type="spellEnd"/>
+      <w:r>
+        <w:rPr>
+          <w:rFonts w:ascii="Arial" w:hAnsi="Arial" w:cs="Arial"/>
+        </w:rPr>
+        <w:t xml:space="preserve">. Cras </w:t>
+      </w:r>
+      <w:proofErr w:type="spellStart"/>
+      <w:r>
+        <w:rPr>
+          <w:rFonts w:ascii="Arial" w:hAnsi="Arial" w:cs="Arial"/>
+        </w:rPr>
+        <w:t>mattis</w:t>
+      </w:r>
+      <w:proofErr w:type="spellEnd"/>
+      <w:r>
+        <w:rPr>
+          <w:rFonts w:ascii="Arial" w:hAnsi="Arial" w:cs="Arial"/>
+        </w:rPr>
+        <w:t xml:space="preserve"> a </w:t>
+      </w:r>
+      <w:proofErr w:type="spellStart"/>
+      <w:r>
+        <w:rPr>
+          <w:rFonts w:ascii="Arial" w:hAnsi="Arial" w:cs="Arial"/>
+        </w:rPr>
+        <w:t>lectus</w:t>
+      </w:r>
+      <w:proofErr w:type="spellEnd"/>
+      <w:r>
+        <w:rPr>
+          <w:rFonts w:ascii="Arial" w:hAnsi="Arial" w:cs="Arial"/>
+        </w:rPr>
+        <w:t xml:space="preserve"> et </w:t>
+      </w:r>
+      <w:proofErr w:type="spellStart"/>
+      <w:r>
+        <w:rPr>
+          <w:rFonts w:ascii="Arial" w:hAnsi="Arial" w:cs="Arial"/>
+        </w:rPr>
+        <w:t>accumsan</w:t>
+      </w:r>
+      <w:proofErr w:type="spellEnd"/>
+      <w:r>
+        <w:rPr>
+          <w:rFonts w:ascii="Arial" w:hAnsi="Arial" w:cs="Arial"/>
+        </w:rPr>
+        <w:t xml:space="preserve">. </w:t>
+      </w:r>
+      <w:proofErr w:type="gramStart"/>
+      <w:r>
+        <w:rPr>
+          <w:rFonts w:ascii="Arial" w:hAnsi="Arial" w:cs="Arial"/>
+        </w:rPr>
+        <w:t>Mauris</w:t>
+      </w:r>
+      <w:proofErr w:type="gramEnd"/>
+      <w:r>
+        <w:rPr>
+          <w:rFonts w:ascii="Arial" w:hAnsi="Arial" w:cs="Arial"/>
+        </w:rPr>
+        <w:t xml:space="preserve"> vitae fermentum </w:t>
+      </w:r>
+      <w:proofErr w:type="spellStart"/>
+      <w:r>
+        <w:rPr>
+          <w:rFonts w:ascii="Arial" w:hAnsi="Arial" w:cs="Arial"/>
+        </w:rPr>
+        <w:t>velit</w:t>
+      </w:r>
+      <w:proofErr w:type="spellEnd"/>
+      <w:r>
+        <w:rPr>
+          <w:rFonts w:ascii="Arial" w:hAnsi="Arial" w:cs="Arial"/>
+        </w:rPr>
+        <w:t xml:space="preserve">. Sed </w:t>
+      </w:r>
+      <w:proofErr w:type="spellStart"/>
+      <w:r>
+        <w:rPr>
+          <w:rFonts w:ascii="Arial" w:hAnsi="Arial" w:cs="Arial"/>
+        </w:rPr>
+        <w:t>aliquam</w:t>
+      </w:r>
+      <w:proofErr w:type="spellEnd"/>
+      <w:r>
+        <w:rPr>
+          <w:rFonts w:ascii="Arial" w:hAnsi="Arial" w:cs="Arial"/>
+        </w:rPr>
+        <w:t xml:space="preserve"> </w:t>
+      </w:r>
+      <w:proofErr w:type="spellStart"/>
+      <w:r>
+        <w:rPr>
+          <w:rFonts w:ascii="Arial" w:hAnsi="Arial" w:cs="Arial"/>
+        </w:rPr>
+        <w:t>neque</w:t>
+      </w:r>
+      <w:proofErr w:type="spellEnd"/>
+      <w:r>
+        <w:rPr>
+          <w:rFonts w:ascii="Arial" w:hAnsi="Arial" w:cs="Arial"/>
+        </w:rPr>
+        <w:t xml:space="preserve"> </w:t>
+      </w:r>
+      <w:proofErr w:type="spellStart"/>
+      <w:r>
+        <w:rPr>
+          <w:rFonts w:ascii="Arial" w:hAnsi="Arial" w:cs="Arial"/>
+        </w:rPr>
+        <w:t>est</w:t>
+      </w:r>
+      <w:proofErr w:type="spellEnd"/>
+      <w:r>
+        <w:rPr>
+          <w:rFonts w:ascii="Arial" w:hAnsi="Arial" w:cs="Arial"/>
+        </w:rPr>
+        <w:t xml:space="preserve">, sit </w:t>
+      </w:r>
+      <w:proofErr w:type="spellStart"/>
+      <w:r>
+        <w:rPr>
+          <w:rFonts w:ascii="Arial" w:hAnsi="Arial" w:cs="Arial"/>
+        </w:rPr>
+        <w:t>amet</w:t>
+      </w:r>
+      <w:proofErr w:type="spellEnd"/>
+      <w:r>
+        <w:rPr>
+          <w:rFonts w:ascii="Arial" w:hAnsi="Arial" w:cs="Arial"/>
+        </w:rPr>
+        <w:t xml:space="preserve"> pharetra </w:t>
+      </w:r>
+      <w:proofErr w:type="spellStart"/>
+      <w:r>
+        <w:rPr>
+          <w:rFonts w:ascii="Arial" w:hAnsi="Arial" w:cs="Arial"/>
+        </w:rPr>
+        <w:t>justo</w:t>
+      </w:r>
+      <w:proofErr w:type="spellEnd"/>
+      <w:r>
+        <w:rPr>
+          <w:rFonts w:ascii="Arial" w:hAnsi="Arial" w:cs="Arial"/>
+        </w:rPr>
+        <w:t xml:space="preserve"> </w:t>
+      </w:r>
+      <w:proofErr w:type="spellStart"/>
+      <w:r>
+        <w:rPr>
+          <w:rFonts w:ascii="Arial" w:hAnsi="Arial" w:cs="Arial"/>
+        </w:rPr>
+        <w:t>laoreet</w:t>
+      </w:r>
+      <w:proofErr w:type="spellEnd"/>
+      <w:r>
+        <w:rPr>
+          <w:rFonts w:ascii="Arial" w:hAnsi="Arial" w:cs="Arial"/>
+        </w:rPr>
+        <w:t xml:space="preserve"> </w:t>
+      </w:r>
+      <w:proofErr w:type="spellStart"/>
+      <w:r>
+        <w:rPr>
+          <w:rFonts w:ascii="Arial" w:hAnsi="Arial" w:cs="Arial"/>
+        </w:rPr>
+        <w:t>eu</w:t>
+      </w:r>
+      <w:proofErr w:type="spellEnd"/>
+      <w:r>
+        <w:rPr>
+          <w:rFonts w:ascii="Arial" w:hAnsi="Arial" w:cs="Arial"/>
+        </w:rPr>
+        <w:t>.</w:t>
       </w:r>
     </w:p>
     <w:p>
@@ -7689,13 +10847,741 @@
         <w:rPr>
           <w:rFonts w:ascii="Arial" w:hAnsi="Arial" w:cs="Arial"/>
         </w:rPr>
-        <w:t>Figure 1 shows that p</w:t>
-      </w:r>
-      <w:r>
-        <w:rPr>
-          <w:rFonts w:ascii="Arial" w:hAnsi="Arial" w:cs="Arial"/>
-        </w:rPr>
-        <w:t>raesent convallis enim non ante venenatis, a pretium elit tincidunt. Cras nec ligula dui. Nulla quam justo, dignissim iaculis euismod nec, dictum eget tortor. Nulla lectus ipsum, lacinia id rhoncus ut, lacinia id dolor. Phasellus metus eros, auctor sed justo nec, rhoncus convallis libero. Aliquam tristique magna non vehicula euismod. Morbi eros felis, sollicitudin ut placerat vitae, finibus in magna. Praesent fermentum ex risus, vitae aliquam sapien finibus eu. Nullam lacinia neque at tortor egestas eleifend. Nam dapibus varius tortor nec semper. Phasellus id imperdiet eros. Aenean id ornare odio. Aenean aliquet nec tellus at placerat.</w:t>
+        <w:t xml:space="preserve">Figure 1 shows that </w:t>
+      </w:r>
+      <w:proofErr w:type="spellStart"/>
+      <w:r>
+        <w:rPr>
+          <w:rFonts w:ascii="Arial" w:hAnsi="Arial" w:cs="Arial"/>
+        </w:rPr>
+        <w:t>p</w:t>
+      </w:r>
+      <w:r>
+        <w:rPr>
+          <w:rFonts w:ascii="Arial" w:hAnsi="Arial" w:cs="Arial"/>
+        </w:rPr>
+        <w:t>raesent</w:t>
+      </w:r>
+      <w:proofErr w:type="spellEnd"/>
+      <w:r>
+        <w:rPr>
+          <w:rFonts w:ascii="Arial" w:hAnsi="Arial" w:cs="Arial"/>
+        </w:rPr>
+        <w:t xml:space="preserve"> convallis </w:t>
+      </w:r>
+      <w:proofErr w:type="spellStart"/>
+      <w:r>
+        <w:rPr>
+          <w:rFonts w:ascii="Arial" w:hAnsi="Arial" w:cs="Arial"/>
+        </w:rPr>
+        <w:t>enim</w:t>
+      </w:r>
+      <w:proofErr w:type="spellEnd"/>
+      <w:r>
+        <w:rPr>
+          <w:rFonts w:ascii="Arial" w:hAnsi="Arial" w:cs="Arial"/>
+        </w:rPr>
+        <w:t xml:space="preserve"> non ante </w:t>
+      </w:r>
+      <w:proofErr w:type="spellStart"/>
+      <w:r>
+        <w:rPr>
+          <w:rFonts w:ascii="Arial" w:hAnsi="Arial" w:cs="Arial"/>
+        </w:rPr>
+        <w:t>venenatis</w:t>
+      </w:r>
+      <w:proofErr w:type="spellEnd"/>
+      <w:r>
+        <w:rPr>
+          <w:rFonts w:ascii="Arial" w:hAnsi="Arial" w:cs="Arial"/>
+        </w:rPr>
+        <w:t xml:space="preserve">, a </w:t>
+      </w:r>
+      <w:proofErr w:type="spellStart"/>
+      <w:r>
+        <w:rPr>
+          <w:rFonts w:ascii="Arial" w:hAnsi="Arial" w:cs="Arial"/>
+        </w:rPr>
+        <w:t>pretium</w:t>
+      </w:r>
+      <w:proofErr w:type="spellEnd"/>
+      <w:r>
+        <w:rPr>
+          <w:rFonts w:ascii="Arial" w:hAnsi="Arial" w:cs="Arial"/>
+        </w:rPr>
+        <w:t xml:space="preserve"> </w:t>
+      </w:r>
+      <w:proofErr w:type="spellStart"/>
+      <w:r>
+        <w:rPr>
+          <w:rFonts w:ascii="Arial" w:hAnsi="Arial" w:cs="Arial"/>
+        </w:rPr>
+        <w:t>elit</w:t>
+      </w:r>
+      <w:proofErr w:type="spellEnd"/>
+      <w:r>
+        <w:rPr>
+          <w:rFonts w:ascii="Arial" w:hAnsi="Arial" w:cs="Arial"/>
+        </w:rPr>
+        <w:t xml:space="preserve"> </w:t>
+      </w:r>
+      <w:proofErr w:type="spellStart"/>
+      <w:r>
+        <w:rPr>
+          <w:rFonts w:ascii="Arial" w:hAnsi="Arial" w:cs="Arial"/>
+        </w:rPr>
+        <w:t>tincidunt</w:t>
+      </w:r>
+      <w:proofErr w:type="spellEnd"/>
+      <w:r>
+        <w:rPr>
+          <w:rFonts w:ascii="Arial" w:hAnsi="Arial" w:cs="Arial"/>
+        </w:rPr>
+        <w:t xml:space="preserve">. Cras nec ligula dui. </w:t>
+      </w:r>
+      <w:proofErr w:type="spellStart"/>
+      <w:r>
+        <w:rPr>
+          <w:rFonts w:ascii="Arial" w:hAnsi="Arial" w:cs="Arial"/>
+        </w:rPr>
+        <w:t>Nulla</w:t>
+      </w:r>
+      <w:proofErr w:type="spellEnd"/>
+      <w:r>
+        <w:rPr>
+          <w:rFonts w:ascii="Arial" w:hAnsi="Arial" w:cs="Arial"/>
+        </w:rPr>
+        <w:t xml:space="preserve"> </w:t>
+      </w:r>
+      <w:proofErr w:type="spellStart"/>
+      <w:r>
+        <w:rPr>
+          <w:rFonts w:ascii="Arial" w:hAnsi="Arial" w:cs="Arial"/>
+        </w:rPr>
+        <w:t>quam</w:t>
+      </w:r>
+      <w:proofErr w:type="spellEnd"/>
+      <w:r>
+        <w:rPr>
+          <w:rFonts w:ascii="Arial" w:hAnsi="Arial" w:cs="Arial"/>
+        </w:rPr>
+        <w:t xml:space="preserve"> </w:t>
+      </w:r>
+      <w:proofErr w:type="spellStart"/>
+      <w:r>
+        <w:rPr>
+          <w:rFonts w:ascii="Arial" w:hAnsi="Arial" w:cs="Arial"/>
+        </w:rPr>
+        <w:t>justo</w:t>
+      </w:r>
+      <w:proofErr w:type="spellEnd"/>
+      <w:r>
+        <w:rPr>
+          <w:rFonts w:ascii="Arial" w:hAnsi="Arial" w:cs="Arial"/>
+        </w:rPr>
+        <w:t xml:space="preserve">, </w:t>
+      </w:r>
+      <w:proofErr w:type="spellStart"/>
+      <w:r>
+        <w:rPr>
+          <w:rFonts w:ascii="Arial" w:hAnsi="Arial" w:cs="Arial"/>
+        </w:rPr>
+        <w:t>dignissim</w:t>
+      </w:r>
+      <w:proofErr w:type="spellEnd"/>
+      <w:r>
+        <w:rPr>
+          <w:rFonts w:ascii="Arial" w:hAnsi="Arial" w:cs="Arial"/>
+        </w:rPr>
+        <w:t xml:space="preserve"> </w:t>
+      </w:r>
+      <w:proofErr w:type="spellStart"/>
+      <w:r>
+        <w:rPr>
+          <w:rFonts w:ascii="Arial" w:hAnsi="Arial" w:cs="Arial"/>
+        </w:rPr>
+        <w:t>iaculis</w:t>
+      </w:r>
+      <w:proofErr w:type="spellEnd"/>
+      <w:r>
+        <w:rPr>
+          <w:rFonts w:ascii="Arial" w:hAnsi="Arial" w:cs="Arial"/>
+        </w:rPr>
+        <w:t xml:space="preserve"> </w:t>
+      </w:r>
+      <w:proofErr w:type="spellStart"/>
+      <w:r>
+        <w:rPr>
+          <w:rFonts w:ascii="Arial" w:hAnsi="Arial" w:cs="Arial"/>
+        </w:rPr>
+        <w:t>euismod</w:t>
+      </w:r>
+      <w:proofErr w:type="spellEnd"/>
+      <w:r>
+        <w:rPr>
+          <w:rFonts w:ascii="Arial" w:hAnsi="Arial" w:cs="Arial"/>
+        </w:rPr>
+        <w:t xml:space="preserve"> nec, dictum </w:t>
+      </w:r>
+      <w:proofErr w:type="spellStart"/>
+      <w:r>
+        <w:rPr>
+          <w:rFonts w:ascii="Arial" w:hAnsi="Arial" w:cs="Arial"/>
+        </w:rPr>
+        <w:t>eget</w:t>
+      </w:r>
+      <w:proofErr w:type="spellEnd"/>
+      <w:r>
+        <w:rPr>
+          <w:rFonts w:ascii="Arial" w:hAnsi="Arial" w:cs="Arial"/>
+        </w:rPr>
+        <w:t xml:space="preserve"> </w:t>
+      </w:r>
+      <w:proofErr w:type="spellStart"/>
+      <w:r>
+        <w:rPr>
+          <w:rFonts w:ascii="Arial" w:hAnsi="Arial" w:cs="Arial"/>
+        </w:rPr>
+        <w:t>tortor</w:t>
+      </w:r>
+      <w:proofErr w:type="spellEnd"/>
+      <w:r>
+        <w:rPr>
+          <w:rFonts w:ascii="Arial" w:hAnsi="Arial" w:cs="Arial"/>
+        </w:rPr>
+        <w:t xml:space="preserve">. </w:t>
+      </w:r>
+      <w:proofErr w:type="spellStart"/>
+      <w:r>
+        <w:rPr>
+          <w:rFonts w:ascii="Arial" w:hAnsi="Arial" w:cs="Arial"/>
+        </w:rPr>
+        <w:t>Nulla</w:t>
+      </w:r>
+      <w:proofErr w:type="spellEnd"/>
+      <w:r>
+        <w:rPr>
+          <w:rFonts w:ascii="Arial" w:hAnsi="Arial" w:cs="Arial"/>
+        </w:rPr>
+        <w:t xml:space="preserve"> </w:t>
+      </w:r>
+      <w:proofErr w:type="spellStart"/>
+      <w:r>
+        <w:rPr>
+          <w:rFonts w:ascii="Arial" w:hAnsi="Arial" w:cs="Arial"/>
+        </w:rPr>
+        <w:t>lectus</w:t>
+      </w:r>
+      <w:proofErr w:type="spellEnd"/>
+      <w:r>
+        <w:rPr>
+          <w:rFonts w:ascii="Arial" w:hAnsi="Arial" w:cs="Arial"/>
+        </w:rPr>
+        <w:t xml:space="preserve"> ipsum, lacinia id </w:t>
+      </w:r>
+      <w:proofErr w:type="spellStart"/>
+      <w:r>
+        <w:rPr>
+          <w:rFonts w:ascii="Arial" w:hAnsi="Arial" w:cs="Arial"/>
+        </w:rPr>
+        <w:t>rhoncus</w:t>
+      </w:r>
+      <w:proofErr w:type="spellEnd"/>
+      <w:r>
+        <w:rPr>
+          <w:rFonts w:ascii="Arial" w:hAnsi="Arial" w:cs="Arial"/>
+        </w:rPr>
+        <w:t xml:space="preserve"> </w:t>
+      </w:r>
+      <w:proofErr w:type="spellStart"/>
+      <w:r>
+        <w:rPr>
+          <w:rFonts w:ascii="Arial" w:hAnsi="Arial" w:cs="Arial"/>
+        </w:rPr>
+        <w:t>ut</w:t>
+      </w:r>
+      <w:proofErr w:type="spellEnd"/>
+      <w:r>
+        <w:rPr>
+          <w:rFonts w:ascii="Arial" w:hAnsi="Arial" w:cs="Arial"/>
+        </w:rPr>
+        <w:t xml:space="preserve">, lacinia id dolor. </w:t>
+      </w:r>
+      <w:proofErr w:type="spellStart"/>
+      <w:r>
+        <w:rPr>
+          <w:rFonts w:ascii="Arial" w:hAnsi="Arial" w:cs="Arial"/>
+        </w:rPr>
+        <w:t>Phasellus</w:t>
+      </w:r>
+      <w:proofErr w:type="spellEnd"/>
+      <w:r>
+        <w:rPr>
+          <w:rFonts w:ascii="Arial" w:hAnsi="Arial" w:cs="Arial"/>
+        </w:rPr>
+        <w:t xml:space="preserve"> </w:t>
+      </w:r>
+      <w:proofErr w:type="spellStart"/>
+      <w:r>
+        <w:rPr>
+          <w:rFonts w:ascii="Arial" w:hAnsi="Arial" w:cs="Arial"/>
+        </w:rPr>
+        <w:t>metus</w:t>
+      </w:r>
+      <w:proofErr w:type="spellEnd"/>
+      <w:r>
+        <w:rPr>
+          <w:rFonts w:ascii="Arial" w:hAnsi="Arial" w:cs="Arial"/>
+        </w:rPr>
+        <w:t xml:space="preserve"> eros, auctor sed </w:t>
+      </w:r>
+      <w:proofErr w:type="spellStart"/>
+      <w:r>
+        <w:rPr>
+          <w:rFonts w:ascii="Arial" w:hAnsi="Arial" w:cs="Arial"/>
+        </w:rPr>
+        <w:t>justo</w:t>
+      </w:r>
+      <w:proofErr w:type="spellEnd"/>
+      <w:r>
+        <w:rPr>
+          <w:rFonts w:ascii="Arial" w:hAnsi="Arial" w:cs="Arial"/>
+        </w:rPr>
+        <w:t xml:space="preserve"> nec, </w:t>
+      </w:r>
+      <w:proofErr w:type="spellStart"/>
+      <w:r>
+        <w:rPr>
+          <w:rFonts w:ascii="Arial" w:hAnsi="Arial" w:cs="Arial"/>
+        </w:rPr>
+        <w:t>rhoncus</w:t>
+      </w:r>
+      <w:proofErr w:type="spellEnd"/>
+      <w:r>
+        <w:rPr>
+          <w:rFonts w:ascii="Arial" w:hAnsi="Arial" w:cs="Arial"/>
+        </w:rPr>
+        <w:t xml:space="preserve"> convallis libero. </w:t>
+      </w:r>
+      <w:proofErr w:type="spellStart"/>
+      <w:r>
+        <w:rPr>
+          <w:rFonts w:ascii="Arial" w:hAnsi="Arial" w:cs="Arial"/>
+        </w:rPr>
+        <w:t>Aliquam</w:t>
+      </w:r>
+      <w:proofErr w:type="spellEnd"/>
+      <w:r>
+        <w:rPr>
+          <w:rFonts w:ascii="Arial" w:hAnsi="Arial" w:cs="Arial"/>
+        </w:rPr>
+        <w:t xml:space="preserve"> </w:t>
+      </w:r>
+      <w:proofErr w:type="spellStart"/>
+      <w:r>
+        <w:rPr>
+          <w:rFonts w:ascii="Arial" w:hAnsi="Arial" w:cs="Arial"/>
+        </w:rPr>
+        <w:t>tristique</w:t>
+      </w:r>
+      <w:proofErr w:type="spellEnd"/>
+      <w:r>
+        <w:rPr>
+          <w:rFonts w:ascii="Arial" w:hAnsi="Arial" w:cs="Arial"/>
+        </w:rPr>
+        <w:t xml:space="preserve"> magna non </w:t>
+      </w:r>
+      <w:proofErr w:type="spellStart"/>
+      <w:r>
+        <w:rPr>
+          <w:rFonts w:ascii="Arial" w:hAnsi="Arial" w:cs="Arial"/>
+        </w:rPr>
+        <w:t>vehicula</w:t>
+      </w:r>
+      <w:proofErr w:type="spellEnd"/>
+      <w:r>
+        <w:rPr>
+          <w:rFonts w:ascii="Arial" w:hAnsi="Arial" w:cs="Arial"/>
+        </w:rPr>
+        <w:t xml:space="preserve"> </w:t>
+      </w:r>
+      <w:proofErr w:type="spellStart"/>
+      <w:r>
+        <w:rPr>
+          <w:rFonts w:ascii="Arial" w:hAnsi="Arial" w:cs="Arial"/>
+        </w:rPr>
+        <w:t>euismod</w:t>
+      </w:r>
+      <w:proofErr w:type="spellEnd"/>
+      <w:r>
+        <w:rPr>
+          <w:rFonts w:ascii="Arial" w:hAnsi="Arial" w:cs="Arial"/>
+        </w:rPr>
+        <w:t xml:space="preserve">. Morbi eros </w:t>
+      </w:r>
+      <w:proofErr w:type="spellStart"/>
+      <w:r>
+        <w:rPr>
+          <w:rFonts w:ascii="Arial" w:hAnsi="Arial" w:cs="Arial"/>
+        </w:rPr>
+        <w:t>felis</w:t>
+      </w:r>
+      <w:proofErr w:type="spellEnd"/>
+      <w:r>
+        <w:rPr>
+          <w:rFonts w:ascii="Arial" w:hAnsi="Arial" w:cs="Arial"/>
+        </w:rPr>
+        <w:t xml:space="preserve">, </w:t>
+      </w:r>
+      <w:proofErr w:type="spellStart"/>
+      <w:r>
+        <w:rPr>
+          <w:rFonts w:ascii="Arial" w:hAnsi="Arial" w:cs="Arial"/>
+        </w:rPr>
+        <w:t>sollicitudin</w:t>
+      </w:r>
+      <w:proofErr w:type="spellEnd"/>
+      <w:r>
+        <w:rPr>
+          <w:rFonts w:ascii="Arial" w:hAnsi="Arial" w:cs="Arial"/>
+        </w:rPr>
+        <w:t xml:space="preserve"> </w:t>
+      </w:r>
+      <w:proofErr w:type="spellStart"/>
+      <w:r>
+        <w:rPr>
+          <w:rFonts w:ascii="Arial" w:hAnsi="Arial" w:cs="Arial"/>
+        </w:rPr>
+        <w:t>ut</w:t>
+      </w:r>
+      <w:proofErr w:type="spellEnd"/>
+      <w:r>
+        <w:rPr>
+          <w:rFonts w:ascii="Arial" w:hAnsi="Arial" w:cs="Arial"/>
+        </w:rPr>
+        <w:t xml:space="preserve"> </w:t>
+      </w:r>
+      <w:proofErr w:type="spellStart"/>
+      <w:r>
+        <w:rPr>
+          <w:rFonts w:ascii="Arial" w:hAnsi="Arial" w:cs="Arial"/>
+        </w:rPr>
+        <w:t>placerat</w:t>
+      </w:r>
+      <w:proofErr w:type="spellEnd"/>
+      <w:r>
+        <w:rPr>
+          <w:rFonts w:ascii="Arial" w:hAnsi="Arial" w:cs="Arial"/>
+        </w:rPr>
+        <w:t xml:space="preserve"> vitae, </w:t>
+      </w:r>
+      <w:proofErr w:type="spellStart"/>
+      <w:r>
+        <w:rPr>
+          <w:rFonts w:ascii="Arial" w:hAnsi="Arial" w:cs="Arial"/>
+        </w:rPr>
+        <w:t>finibus</w:t>
+      </w:r>
+      <w:proofErr w:type="spellEnd"/>
+      <w:r>
+        <w:rPr>
+          <w:rFonts w:ascii="Arial" w:hAnsi="Arial" w:cs="Arial"/>
+        </w:rPr>
+        <w:t xml:space="preserve"> in magna. </w:t>
+      </w:r>
+      <w:proofErr w:type="spellStart"/>
+      <w:r>
+        <w:rPr>
+          <w:rFonts w:ascii="Arial" w:hAnsi="Arial" w:cs="Arial"/>
+        </w:rPr>
+        <w:t>Praesent</w:t>
+      </w:r>
+      <w:proofErr w:type="spellEnd"/>
+      <w:r>
+        <w:rPr>
+          <w:rFonts w:ascii="Arial" w:hAnsi="Arial" w:cs="Arial"/>
+        </w:rPr>
+        <w:t xml:space="preserve"> fermentum ex </w:t>
+      </w:r>
+      <w:proofErr w:type="spellStart"/>
+      <w:r>
+        <w:rPr>
+          <w:rFonts w:ascii="Arial" w:hAnsi="Arial" w:cs="Arial"/>
+        </w:rPr>
+        <w:t>risus</w:t>
+      </w:r>
+      <w:proofErr w:type="spellEnd"/>
+      <w:r>
+        <w:rPr>
+          <w:rFonts w:ascii="Arial" w:hAnsi="Arial" w:cs="Arial"/>
+        </w:rPr>
+        <w:t xml:space="preserve">, vitae </w:t>
+      </w:r>
+      <w:proofErr w:type="spellStart"/>
+      <w:r>
+        <w:rPr>
+          <w:rFonts w:ascii="Arial" w:hAnsi="Arial" w:cs="Arial"/>
+        </w:rPr>
+        <w:t>aliquam</w:t>
+      </w:r>
+      <w:proofErr w:type="spellEnd"/>
+      <w:r>
+        <w:rPr>
+          <w:rFonts w:ascii="Arial" w:hAnsi="Arial" w:cs="Arial"/>
+        </w:rPr>
+        <w:t xml:space="preserve"> </w:t>
+      </w:r>
+      <w:proofErr w:type="spellStart"/>
+      <w:r>
+        <w:rPr>
+          <w:rFonts w:ascii="Arial" w:hAnsi="Arial" w:cs="Arial"/>
+        </w:rPr>
+        <w:t>sapien</w:t>
+      </w:r>
+      <w:proofErr w:type="spellEnd"/>
+      <w:r>
+        <w:rPr>
+          <w:rFonts w:ascii="Arial" w:hAnsi="Arial" w:cs="Arial"/>
+        </w:rPr>
+        <w:t xml:space="preserve"> </w:t>
+      </w:r>
+      <w:proofErr w:type="spellStart"/>
+      <w:r>
+        <w:rPr>
+          <w:rFonts w:ascii="Arial" w:hAnsi="Arial" w:cs="Arial"/>
+        </w:rPr>
+        <w:t>finibus</w:t>
+      </w:r>
+      <w:proofErr w:type="spellEnd"/>
+      <w:r>
+        <w:rPr>
+          <w:rFonts w:ascii="Arial" w:hAnsi="Arial" w:cs="Arial"/>
+        </w:rPr>
+        <w:t xml:space="preserve"> </w:t>
+      </w:r>
+      <w:proofErr w:type="spellStart"/>
+      <w:r>
+        <w:rPr>
+          <w:rFonts w:ascii="Arial" w:hAnsi="Arial" w:cs="Arial"/>
+        </w:rPr>
+        <w:t>eu</w:t>
+      </w:r>
+      <w:proofErr w:type="spellEnd"/>
+      <w:r>
+        <w:rPr>
+          <w:rFonts w:ascii="Arial" w:hAnsi="Arial" w:cs="Arial"/>
+        </w:rPr>
+        <w:t xml:space="preserve">. </w:t>
+      </w:r>
+      <w:proofErr w:type="spellStart"/>
+      <w:r>
+        <w:rPr>
+          <w:rFonts w:ascii="Arial" w:hAnsi="Arial" w:cs="Arial"/>
+        </w:rPr>
+        <w:t>Nullam</w:t>
+      </w:r>
+      <w:proofErr w:type="spellEnd"/>
+      <w:r>
+        <w:rPr>
+          <w:rFonts w:ascii="Arial" w:hAnsi="Arial" w:cs="Arial"/>
+        </w:rPr>
+        <w:t xml:space="preserve"> lacinia </w:t>
+      </w:r>
+      <w:proofErr w:type="spellStart"/>
+      <w:r>
+        <w:rPr>
+          <w:rFonts w:ascii="Arial" w:hAnsi="Arial" w:cs="Arial"/>
+        </w:rPr>
+        <w:t>neque</w:t>
+      </w:r>
+      <w:proofErr w:type="spellEnd"/>
+      <w:r>
+        <w:rPr>
+          <w:rFonts w:ascii="Arial" w:hAnsi="Arial" w:cs="Arial"/>
+        </w:rPr>
+        <w:t xml:space="preserve"> at </w:t>
+      </w:r>
+      <w:proofErr w:type="spellStart"/>
+      <w:r>
+        <w:rPr>
+          <w:rFonts w:ascii="Arial" w:hAnsi="Arial" w:cs="Arial"/>
+        </w:rPr>
+        <w:t>tortor</w:t>
+      </w:r>
+      <w:proofErr w:type="spellEnd"/>
+      <w:r>
+        <w:rPr>
+          <w:rFonts w:ascii="Arial" w:hAnsi="Arial" w:cs="Arial"/>
+        </w:rPr>
+        <w:t xml:space="preserve"> </w:t>
+      </w:r>
+      <w:proofErr w:type="spellStart"/>
+      <w:r>
+        <w:rPr>
+          <w:rFonts w:ascii="Arial" w:hAnsi="Arial" w:cs="Arial"/>
+        </w:rPr>
+        <w:t>egestas</w:t>
+      </w:r>
+      <w:proofErr w:type="spellEnd"/>
+      <w:r>
+        <w:rPr>
+          <w:rFonts w:ascii="Arial" w:hAnsi="Arial" w:cs="Arial"/>
+        </w:rPr>
+        <w:t xml:space="preserve"> </w:t>
+      </w:r>
+      <w:proofErr w:type="spellStart"/>
+      <w:r>
+        <w:rPr>
+          <w:rFonts w:ascii="Arial" w:hAnsi="Arial" w:cs="Arial"/>
+        </w:rPr>
+        <w:t>eleifend</w:t>
+      </w:r>
+      <w:proofErr w:type="spellEnd"/>
+      <w:r>
+        <w:rPr>
+          <w:rFonts w:ascii="Arial" w:hAnsi="Arial" w:cs="Arial"/>
+        </w:rPr>
+        <w:t xml:space="preserve">. Nam </w:t>
+      </w:r>
+      <w:proofErr w:type="spellStart"/>
+      <w:r>
+        <w:rPr>
+          <w:rFonts w:ascii="Arial" w:hAnsi="Arial" w:cs="Arial"/>
+        </w:rPr>
+        <w:t>dapibus</w:t>
+      </w:r>
+      <w:proofErr w:type="spellEnd"/>
+      <w:r>
+        <w:rPr>
+          <w:rFonts w:ascii="Arial" w:hAnsi="Arial" w:cs="Arial"/>
+        </w:rPr>
+        <w:t xml:space="preserve"> </w:t>
+      </w:r>
+      <w:proofErr w:type="spellStart"/>
+      <w:r>
+        <w:rPr>
+          <w:rFonts w:ascii="Arial" w:hAnsi="Arial" w:cs="Arial"/>
+        </w:rPr>
+        <w:t>varius</w:t>
+      </w:r>
+      <w:proofErr w:type="spellEnd"/>
+      <w:r>
+        <w:rPr>
+          <w:rFonts w:ascii="Arial" w:hAnsi="Arial" w:cs="Arial"/>
+        </w:rPr>
+        <w:t xml:space="preserve"> </w:t>
+      </w:r>
+      <w:proofErr w:type="spellStart"/>
+      <w:r>
+        <w:rPr>
+          <w:rFonts w:ascii="Arial" w:hAnsi="Arial" w:cs="Arial"/>
+        </w:rPr>
+        <w:t>tortor</w:t>
+      </w:r>
+      <w:proofErr w:type="spellEnd"/>
+      <w:r>
+        <w:rPr>
+          <w:rFonts w:ascii="Arial" w:hAnsi="Arial" w:cs="Arial"/>
+        </w:rPr>
+        <w:t xml:space="preserve"> nec semper. </w:t>
+      </w:r>
+      <w:proofErr w:type="spellStart"/>
+      <w:r>
+        <w:rPr>
+          <w:rFonts w:ascii="Arial" w:hAnsi="Arial" w:cs="Arial"/>
+        </w:rPr>
+        <w:t>Phasellus</w:t>
+      </w:r>
+      <w:proofErr w:type="spellEnd"/>
+      <w:r>
+        <w:rPr>
+          <w:rFonts w:ascii="Arial" w:hAnsi="Arial" w:cs="Arial"/>
+        </w:rPr>
+        <w:t xml:space="preserve"> id </w:t>
+      </w:r>
+      <w:proofErr w:type="spellStart"/>
+      <w:r>
+        <w:rPr>
+          <w:rFonts w:ascii="Arial" w:hAnsi="Arial" w:cs="Arial"/>
+        </w:rPr>
+        <w:t>imperdiet</w:t>
+      </w:r>
+      <w:proofErr w:type="spellEnd"/>
+      <w:r>
+        <w:rPr>
+          <w:rFonts w:ascii="Arial" w:hAnsi="Arial" w:cs="Arial"/>
+        </w:rPr>
+        <w:t xml:space="preserve"> eros. Aenean id </w:t>
+      </w:r>
+      <w:proofErr w:type="spellStart"/>
+      <w:r>
+        <w:rPr>
+          <w:rFonts w:ascii="Arial" w:hAnsi="Arial" w:cs="Arial"/>
+        </w:rPr>
+        <w:t>ornare</w:t>
+      </w:r>
+      <w:proofErr w:type="spellEnd"/>
+      <w:r>
+        <w:rPr>
+          <w:rFonts w:ascii="Arial" w:hAnsi="Arial" w:cs="Arial"/>
+        </w:rPr>
+        <w:t xml:space="preserve"> </w:t>
+      </w:r>
+      <w:proofErr w:type="spellStart"/>
+      <w:r>
+        <w:rPr>
+          <w:rFonts w:ascii="Arial" w:hAnsi="Arial" w:cs="Arial"/>
+        </w:rPr>
+        <w:t>odio</w:t>
+      </w:r>
+      <w:proofErr w:type="spellEnd"/>
+      <w:r>
+        <w:rPr>
+          <w:rFonts w:ascii="Arial" w:hAnsi="Arial" w:cs="Arial"/>
+        </w:rPr>
+        <w:t xml:space="preserve">. Aenean </w:t>
+      </w:r>
+      <w:proofErr w:type="spellStart"/>
+      <w:r>
+        <w:rPr>
+          <w:rFonts w:ascii="Arial" w:hAnsi="Arial" w:cs="Arial"/>
+        </w:rPr>
+        <w:t>aliquet</w:t>
+      </w:r>
+      <w:proofErr w:type="spellEnd"/>
+      <w:r>
+        <w:rPr>
+          <w:rFonts w:ascii="Arial" w:hAnsi="Arial" w:cs="Arial"/>
+        </w:rPr>
+        <w:t xml:space="preserve"> nec </w:t>
+      </w:r>
+      <w:proofErr w:type="spellStart"/>
+      <w:r>
+        <w:rPr>
+          <w:rFonts w:ascii="Arial" w:hAnsi="Arial" w:cs="Arial"/>
+        </w:rPr>
+        <w:t>tellus</w:t>
+      </w:r>
+      <w:proofErr w:type="spellEnd"/>
+      <w:r>
+        <w:rPr>
+          <w:rFonts w:ascii="Arial" w:hAnsi="Arial" w:cs="Arial"/>
+        </w:rPr>
+        <w:t xml:space="preserve"> at </w:t>
+      </w:r>
+      <w:proofErr w:type="spellStart"/>
+      <w:r>
+        <w:rPr>
+          <w:rFonts w:ascii="Arial" w:hAnsi="Arial" w:cs="Arial"/>
+        </w:rPr>
+        <w:t>placerat</w:t>
+      </w:r>
+      <w:proofErr w:type="spellEnd"/>
+      <w:r>
+        <w:rPr>
+          <w:rFonts w:ascii="Arial" w:hAnsi="Arial" w:cs="Arial"/>
+        </w:rPr>
+        <w:t>.</w:t>
       </w:r>
     </w:p>
     <w:p>
@@ -9079,6 +12965,16 @@
     <w:p>
       <w:pPr>
         <w:spacing w:line="480" w:lineRule="auto"/>
+        <w:rPr>
+          <w:rFonts w:ascii="Arial" w:hAnsi="Arial" w:cs="Arial"/>
+          <w:sz w:val="24"/>
+          <w:szCs w:val="24"/>
+        </w:rPr>
+      </w:pPr>
+    </w:p>
+    <w:p>
+      <w:pPr>
+        <w:spacing w:line="480" w:lineRule="auto"/>
         <w:ind w:firstLine="720"/>
         <w:rPr>
           <w:rFonts w:ascii="Arial" w:hAnsi="Arial" w:cs="Arial"/>
@@ -9092,6 +12988,7 @@
           <w:b/>
           <w:bCs/>
         </w:rPr>
+        <w:lastRenderedPageBreak/>
         <w:t>3.1.2</w:t>
       </w:r>
       <w:r>
@@ -9124,7 +13021,6 @@
           <w:b/>
           <w:bCs/>
         </w:rPr>
-        <w:lastRenderedPageBreak/>
         <w:tab/>
       </w:r>
       <w:r>
@@ -14521,7 +18417,7 @@
           <w:noProof/>
         </w:rPr>
         <w:drawing>
-          <wp:anchor distT="0" distB="0" distL="114300" distR="114300" simplePos="0" relativeHeight="251658240" behindDoc="0" locked="0" layoutInCell="1" allowOverlap="1" wp14:anchorId="01CC1D0F" wp14:editId="1048E0D0">
+          <wp:anchor distT="0" distB="0" distL="114300" distR="114300" simplePos="0" relativeHeight="251658240" behindDoc="0" locked="0" layoutInCell="1" allowOverlap="1" wp14:anchorId="01CC1D0F" wp14:editId="41D40A36">
             <wp:simplePos x="0" y="0"/>
             <wp:positionH relativeFrom="margin">
               <wp:posOffset>10160</wp:posOffset>
@@ -22030,16 +25926,442 @@
         <w:spacing w:line="480" w:lineRule="auto"/>
         <w:rPr>
           <w:rFonts w:ascii="Arial" w:hAnsi="Arial" w:cs="Arial"/>
+        </w:rPr>
+      </w:pPr>
+      <w:r>
+        <w:rPr>
+          <w:rFonts w:ascii="Arial" w:hAnsi="Arial" w:cs="Arial"/>
           <w:b/>
           <w:bCs/>
         </w:rPr>
-      </w:pPr>
-      <w:r>
+        <w:tab/>
+      </w:r>
+      <w:r>
+        <w:rPr>
+          <w:rFonts w:ascii="Arial" w:hAnsi="Arial" w:cs="Arial"/>
+        </w:rPr>
+        <w:t>Figure #. Agile Methodology</w:t>
+      </w:r>
+    </w:p>
+    <w:p>
+      <w:pPr>
+        <w:spacing w:line="480" w:lineRule="auto"/>
+        <w:rPr>
+          <w:rFonts w:ascii="Arial" w:hAnsi="Arial" w:cs="Arial"/>
+        </w:rPr>
+      </w:pPr>
+      <w:r>
+        <w:rPr>
+          <w:noProof/>
+          <w:bdr w:val="none" w:sz="0" w:space="0" w:color="auto" w:frame="1"/>
+        </w:rPr>
+        <w:drawing>
+          <wp:inline distT="0" distB="0" distL="0" distR="0" wp14:anchorId="11607158" wp14:editId="623B4A85">
+            <wp:extent cx="5753100" cy="2819400"/>
+            <wp:effectExtent l="0" t="0" r="0" b="0"/>
+            <wp:docPr id="1655934828" name="Picture 35"/>
+            <wp:cNvGraphicFramePr>
+              <a:graphicFrameLocks xmlns:a="http://schemas.openxmlformats.org/drawingml/2006/main" noChangeAspect="1"/>
+            </wp:cNvGraphicFramePr>
+            <a:graphic xmlns:a="http://schemas.openxmlformats.org/drawingml/2006/main">
+              <a:graphicData uri="http://schemas.openxmlformats.org/drawingml/2006/picture">
+                <pic:pic xmlns:pic="http://schemas.openxmlformats.org/drawingml/2006/picture">
+                  <pic:nvPicPr>
+                    <pic:cNvPr id="0" name="Picture 1"/>
+                    <pic:cNvPicPr>
+                      <a:picLocks noChangeAspect="1" noChangeArrowheads="1"/>
+                    </pic:cNvPicPr>
+                  </pic:nvPicPr>
+                  <pic:blipFill>
+                    <a:blip r:embed="rId28">
+                      <a:extLst>
+                        <a:ext uri="{28A0092B-C50C-407E-A947-70E740481C1C}">
+                          <a14:useLocalDpi xmlns:a14="http://schemas.microsoft.com/office/drawing/2010/main" val="0"/>
+                        </a:ext>
+                      </a:extLst>
+                    </a:blip>
+                    <a:srcRect/>
+                    <a:stretch>
+                      <a:fillRect/>
+                    </a:stretch>
+                  </pic:blipFill>
+                  <pic:spPr bwMode="auto">
+                    <a:xfrm>
+                      <a:off x="0" y="0"/>
+                      <a:ext cx="5753100" cy="2819400"/>
+                    </a:xfrm>
+                    <a:prstGeom prst="rect">
+                      <a:avLst/>
+                    </a:prstGeom>
+                    <a:noFill/>
+                    <a:ln>
+                      <a:noFill/>
+                    </a:ln>
+                  </pic:spPr>
+                </pic:pic>
+              </a:graphicData>
+            </a:graphic>
+          </wp:inline>
+        </w:drawing>
+      </w:r>
+    </w:p>
+    <w:p>
+      <w:pPr>
+        <w:spacing w:line="480" w:lineRule="auto"/>
+        <w:ind w:firstLine="720"/>
+        <w:jc w:val="both"/>
+        <w:rPr>
+          <w:rFonts w:ascii="Arial" w:hAnsi="Arial" w:cs="Arial"/>
+        </w:rPr>
+      </w:pPr>
+      <w:r>
+        <w:rPr>
+          <w:rFonts w:ascii="Arial" w:hAnsi="Arial" w:cs="Arial"/>
+        </w:rPr>
+        <w:t>We applied the Agile methodology in developing the system because it allows us to adjust to changes in the project requirements more effectively. This approach ensures our efforts are focused and efficient while also making it easier to improve or modify the system’s design when needed. If there are updates or revisions to the design, Agile helps us track the system’s progress more effectively.</w:t>
+      </w:r>
+    </w:p>
+    <w:p>
+      <w:pPr>
+        <w:spacing w:line="480" w:lineRule="auto"/>
+        <w:ind w:firstLine="720"/>
+        <w:jc w:val="both"/>
+        <w:rPr>
+          <w:rFonts w:ascii="Arial" w:hAnsi="Arial" w:cs="Arial"/>
+        </w:rPr>
+      </w:pPr>
+      <w:r>
+        <w:rPr>
+          <w:rFonts w:ascii="Arial" w:hAnsi="Arial" w:cs="Arial"/>
+        </w:rPr>
+        <w:t>By using Agile, we adopted a flexible and collaborative approach to system development. This method allows us to handle changes smoothly, simplify updates to the system’s structure, and monitor its progress closely. With Agile principles, our goal is to create a reliable, high-quality system that automates and replaces manual processes, improving efficiency and overall service quality for Villa Salud.</w:t>
+      </w:r>
+    </w:p>
+    <w:p>
+      <w:pPr>
+        <w:spacing w:line="480" w:lineRule="auto"/>
+        <w:jc w:val="both"/>
+        <w:rPr>
+          <w:rFonts w:ascii="Arial" w:hAnsi="Arial" w:cs="Arial"/>
+        </w:rPr>
+      </w:pPr>
+    </w:p>
+    <w:p>
+      <w:pPr>
+        <w:spacing w:line="480" w:lineRule="auto"/>
+        <w:jc w:val="both"/>
         <w:rPr>
           <w:rFonts w:ascii="Arial" w:hAnsi="Arial" w:cs="Arial"/>
           <w:b/>
           <w:bCs/>
         </w:rPr>
+      </w:pPr>
+      <w:r>
+        <w:rPr>
+          <w:rFonts w:ascii="Arial" w:hAnsi="Arial" w:cs="Arial"/>
+          <w:b/>
+          <w:bCs/>
+        </w:rPr>
+        <w:lastRenderedPageBreak/>
+        <w:t>Planning </w:t>
+      </w:r>
+    </w:p>
+    <w:p>
+      <w:pPr>
+        <w:spacing w:line="480" w:lineRule="auto"/>
+        <w:jc w:val="both"/>
+        <w:rPr>
+          <w:rFonts w:ascii="Arial" w:hAnsi="Arial" w:cs="Arial"/>
+        </w:rPr>
+      </w:pPr>
+      <w:r>
+        <w:rPr>
+          <w:rFonts w:ascii="Arial" w:hAnsi="Arial" w:cs="Arial"/>
+        </w:rPr>
+        <w:tab/>
+        <w:t>In Agile methodology, everything begins with the Planning Phase. Here, we focused on gathering all the information needed to develop the system. We clearly defined the project’s scope and limitations, created an initial plan for implementation, and assessed how feasible and credible the project would be. To better understand what the client needed, we also conducted an interview to gather their requirements and ensure those needs would be implemented effectively in the system.</w:t>
+      </w:r>
+    </w:p>
+    <w:p>
+      <w:pPr>
+        <w:spacing w:line="480" w:lineRule="auto"/>
+        <w:jc w:val="both"/>
+        <w:rPr>
+          <w:rFonts w:ascii="Arial" w:hAnsi="Arial" w:cs="Arial"/>
+        </w:rPr>
+      </w:pPr>
+    </w:p>
+    <w:p>
+      <w:pPr>
+        <w:spacing w:line="480" w:lineRule="auto"/>
+        <w:jc w:val="both"/>
+        <w:rPr>
+          <w:rFonts w:ascii="Arial" w:hAnsi="Arial" w:cs="Arial"/>
+          <w:b/>
+          <w:bCs/>
+        </w:rPr>
+      </w:pPr>
+      <w:r>
+        <w:rPr>
+          <w:rFonts w:ascii="Arial" w:hAnsi="Arial" w:cs="Arial"/>
+          <w:b/>
+          <w:bCs/>
+        </w:rPr>
+        <w:t>Design </w:t>
+      </w:r>
+    </w:p>
+    <w:p>
+      <w:pPr>
+        <w:spacing w:line="480" w:lineRule="auto"/>
+        <w:jc w:val="both"/>
+        <w:rPr>
+          <w:rFonts w:ascii="Arial" w:hAnsi="Arial" w:cs="Arial"/>
+        </w:rPr>
+      </w:pPr>
+      <w:r>
+        <w:rPr>
+          <w:rFonts w:ascii="Arial" w:hAnsi="Arial" w:cs="Arial"/>
+        </w:rPr>
+        <w:tab/>
+        <w:t>In this phase, we created a layout based on the client’s requirements. We designed the interface to be simple and easy to use, aiming to ensure user satisfaction. To achieve this, we used a minimal color scheme, made the design responsive, and prioritized a user-friendly approach. We used Figma to visualize the system, allowing the client to see a preview of the partial outcome and provide feedback for improvements.</w:t>
+      </w:r>
+    </w:p>
+    <w:p>
+      <w:pPr>
+        <w:spacing w:line="480" w:lineRule="auto"/>
+        <w:jc w:val="both"/>
+        <w:rPr>
+          <w:rFonts w:ascii="Arial" w:hAnsi="Arial" w:cs="Arial"/>
+        </w:rPr>
+      </w:pPr>
+    </w:p>
+    <w:p>
+      <w:pPr>
+        <w:spacing w:line="480" w:lineRule="auto"/>
+        <w:jc w:val="both"/>
+        <w:rPr>
+          <w:rFonts w:ascii="Arial" w:hAnsi="Arial" w:cs="Arial"/>
+          <w:b/>
+          <w:bCs/>
+        </w:rPr>
+      </w:pPr>
+      <w:r>
+        <w:rPr>
+          <w:rFonts w:ascii="Arial" w:hAnsi="Arial" w:cs="Arial"/>
+          <w:b/>
+          <w:bCs/>
+        </w:rPr>
+        <w:t>Develop</w:t>
+      </w:r>
+    </w:p>
+    <w:p>
+      <w:pPr>
+        <w:spacing w:line="480" w:lineRule="auto"/>
+        <w:jc w:val="both"/>
+        <w:rPr>
+          <w:rFonts w:ascii="Arial" w:hAnsi="Arial" w:cs="Arial"/>
+        </w:rPr>
+      </w:pPr>
+      <w:r>
+        <w:rPr>
+          <w:rFonts w:ascii="Arial" w:hAnsi="Arial" w:cs="Arial"/>
+        </w:rPr>
+        <w:tab/>
+        <w:t>In the development stage, the developer is assigned to work on the system’s integrity, design, layout, and functionality. The developer gathers all the necessary information from the client and ensures the system is properly integrated. The features to be implemented in the system include managing event reservations, organizing menu packages, automating scheduling, generating reports, creating announcements. When writing the code, the system's design, specs, and the customer's specific requirements are all carefully considered. By taking these aspects carefully, we will make sure that the end product satisfies the system's expectations and is in line with the planned goals.</w:t>
+      </w:r>
+    </w:p>
+    <w:p>
+      <w:pPr>
+        <w:spacing w:line="480" w:lineRule="auto"/>
+        <w:jc w:val="both"/>
+        <w:rPr>
+          <w:rFonts w:ascii="Arial" w:hAnsi="Arial" w:cs="Arial"/>
+          <w:b/>
+          <w:bCs/>
+        </w:rPr>
+      </w:pPr>
+      <w:r>
+        <w:rPr>
+          <w:rFonts w:ascii="Arial" w:hAnsi="Arial" w:cs="Arial"/>
+          <w:b/>
+          <w:bCs/>
+        </w:rPr>
+        <w:lastRenderedPageBreak/>
+        <w:t>Test </w:t>
+      </w:r>
+    </w:p>
+    <w:p>
+      <w:pPr>
+        <w:spacing w:line="480" w:lineRule="auto"/>
+        <w:jc w:val="both"/>
+        <w:rPr>
+          <w:rFonts w:ascii="Arial" w:hAnsi="Arial" w:cs="Arial"/>
+        </w:rPr>
+      </w:pPr>
+      <w:r>
+        <w:rPr>
+          <w:rFonts w:ascii="Arial" w:hAnsi="Arial" w:cs="Arial"/>
+        </w:rPr>
+        <w:tab/>
+        <w:t>In the testing phase, the Quality Assurance (QA) team checks how well the system works, how it performs, and its overall design. This includes performing functionality, integrity, and unit testing. In addition to testing the system's responsiveness and design, any faults or errors are found and fixed. Before the system is fully implemented at Villa Salud, the researchers will test it with the client, a small group of users, and employees to make sure it is functional.</w:t>
+      </w:r>
+    </w:p>
+    <w:p>
+      <w:pPr>
+        <w:spacing w:line="480" w:lineRule="auto"/>
+        <w:jc w:val="both"/>
+        <w:rPr>
+          <w:rFonts w:ascii="Arial" w:hAnsi="Arial" w:cs="Arial"/>
+        </w:rPr>
+      </w:pPr>
+    </w:p>
+    <w:p>
+      <w:pPr>
+        <w:spacing w:line="480" w:lineRule="auto"/>
+        <w:jc w:val="both"/>
+        <w:rPr>
+          <w:rFonts w:ascii="Arial" w:hAnsi="Arial" w:cs="Arial"/>
+          <w:b/>
+          <w:bCs/>
+        </w:rPr>
+      </w:pPr>
+      <w:r>
+        <w:rPr>
+          <w:rFonts w:ascii="Arial" w:hAnsi="Arial" w:cs="Arial"/>
+          <w:b/>
+          <w:bCs/>
+        </w:rPr>
+        <w:t>Deploy</w:t>
+      </w:r>
+    </w:p>
+    <w:p>
+      <w:pPr>
+        <w:spacing w:line="480" w:lineRule="auto"/>
+        <w:jc w:val="both"/>
+        <w:rPr>
+          <w:rFonts w:ascii="Arial" w:hAnsi="Arial" w:cs="Arial"/>
+        </w:rPr>
+      </w:pPr>
+      <w:r>
+        <w:rPr>
+          <w:rFonts w:ascii="Arial" w:hAnsi="Arial" w:cs="Arial"/>
+        </w:rPr>
+        <w:tab/>
+        <w:t>After the testing phase, the system will be deployed and checked by the client. During this deployment stage, the client will use the system and test its functionalities and integrations to ensure everything works as expected.</w:t>
+      </w:r>
+    </w:p>
+    <w:p>
+      <w:pPr>
+        <w:spacing w:line="480" w:lineRule="auto"/>
+        <w:jc w:val="both"/>
+        <w:rPr>
+          <w:rFonts w:ascii="Arial" w:hAnsi="Arial" w:cs="Arial"/>
+        </w:rPr>
+      </w:pPr>
+    </w:p>
+    <w:p>
+      <w:pPr>
+        <w:spacing w:line="480" w:lineRule="auto"/>
+        <w:jc w:val="both"/>
+        <w:rPr>
+          <w:rFonts w:ascii="Arial" w:hAnsi="Arial" w:cs="Arial"/>
+          <w:b/>
+          <w:bCs/>
+        </w:rPr>
+      </w:pPr>
+      <w:r>
+        <w:rPr>
+          <w:rFonts w:ascii="Arial" w:hAnsi="Arial" w:cs="Arial"/>
+          <w:b/>
+          <w:bCs/>
+        </w:rPr>
+        <w:t>Review</w:t>
+      </w:r>
+    </w:p>
+    <w:p>
+      <w:pPr>
+        <w:spacing w:line="480" w:lineRule="auto"/>
+        <w:jc w:val="both"/>
+        <w:rPr>
+          <w:rFonts w:ascii="Arial" w:hAnsi="Arial" w:cs="Arial"/>
+        </w:rPr>
+      </w:pPr>
+      <w:r>
+        <w:rPr>
+          <w:rFonts w:ascii="Arial" w:hAnsi="Arial" w:cs="Arial"/>
+        </w:rPr>
+        <w:tab/>
+        <w:t>The review stage is when the client evaluates their experience using the system and provides feedback. During this stage, the client can also suggest improvements to the system’s functionalities or requirements to enhance its performance.</w:t>
+      </w:r>
+    </w:p>
+    <w:p>
+      <w:pPr>
+        <w:spacing w:line="480" w:lineRule="auto"/>
+        <w:jc w:val="both"/>
+        <w:rPr>
+          <w:rFonts w:ascii="Arial" w:hAnsi="Arial" w:cs="Arial"/>
+        </w:rPr>
+      </w:pPr>
+    </w:p>
+    <w:p>
+      <w:pPr>
+        <w:spacing w:line="480" w:lineRule="auto"/>
+        <w:jc w:val="both"/>
+        <w:rPr>
+          <w:rFonts w:ascii="Arial" w:hAnsi="Arial" w:cs="Arial"/>
+          <w:b/>
+          <w:bCs/>
+        </w:rPr>
+      </w:pPr>
+      <w:r>
+        <w:rPr>
+          <w:rFonts w:ascii="Arial" w:hAnsi="Arial" w:cs="Arial"/>
+          <w:b/>
+          <w:bCs/>
+        </w:rPr>
+        <w:t>Launch</w:t>
+      </w:r>
+    </w:p>
+    <w:p>
+      <w:pPr>
+        <w:spacing w:line="480" w:lineRule="auto"/>
+        <w:jc w:val="both"/>
+        <w:rPr>
+          <w:rFonts w:ascii="Arial" w:hAnsi="Arial" w:cs="Arial"/>
+        </w:rPr>
+      </w:pPr>
+      <w:r>
+        <w:rPr>
+          <w:rFonts w:ascii="Arial" w:hAnsi="Arial" w:cs="Arial"/>
+        </w:rPr>
+        <w:tab/>
+        <w:t>The launch stage is when the developers officially launch the system and deploy it for public use. During this stage, the system becomes fully operational and accessible to the intended users. The researchers ensure that everything is in place for the system’s smooth functioning, and it is made available for the public or the target audience to begin using.</w:t>
+      </w:r>
+    </w:p>
+    <w:p>
+      <w:pPr>
+        <w:spacing w:line="480" w:lineRule="auto"/>
+        <w:rPr>
+          <w:rFonts w:ascii="Arial" w:hAnsi="Arial" w:cs="Arial"/>
+        </w:rPr>
+      </w:pPr>
+    </w:p>
+    <w:p>
+      <w:pPr>
+        <w:spacing w:line="480" w:lineRule="auto"/>
+        <w:rPr>
+          <w:rFonts w:ascii="Arial" w:hAnsi="Arial" w:cs="Arial"/>
+          <w:b/>
+          <w:bCs/>
+        </w:rPr>
+      </w:pPr>
+      <w:r>
+        <w:rPr>
+          <w:rFonts w:ascii="Arial" w:hAnsi="Arial" w:cs="Arial"/>
+          <w:b/>
+          <w:bCs/>
+        </w:rPr>
+        <w:lastRenderedPageBreak/>
         <w:tab/>
         <w:t>3.3.2. Development Tools</w:t>
       </w:r>
@@ -22524,8 +26846,8 @@
       </w:pPr>
     </w:p>
     <w:sectPr>
-      <w:headerReference w:type="first" r:id="rId28"/>
-      <w:footerReference w:type="first" r:id="rId29"/>
+      <w:headerReference w:type="first" r:id="rId29"/>
+      <w:footerReference w:type="first" r:id="rId30"/>
       <w:pgSz w:w="12240" w:h="15840"/>
       <w:pgMar w:top="2160" w:right="1584" w:bottom="1584" w:left="1584" w:header="720" w:footer="720" w:gutter="0"/>
       <w:pgNumType w:start="1" w:chapStyle="1"/>
@@ -32661,7 +36983,6 @@
   <w:style w:type="character" w:default="1" w:styleId="DefaultParagraphFont">
     <w:name w:val="Default Paragraph Font"/>
     <w:uiPriority w:val="1"/>
-    <w:semiHidden/>
     <w:unhideWhenUsed/>
   </w:style>
   <w:style w:type="table" w:default="1" w:styleId="TableNormal">
@@ -35208,19 +39529,6 @@
 </file>
 
 <file path=customXml/item2.xml><?xml version="1.0" encoding="utf-8"?>
-<?mso-contentType ?>
-<FormTemplates xmlns="http://schemas.microsoft.com/sharepoint/v3/contenttype/forms">
-  <Display>DocumentLibraryForm</Display>
-  <Edit>AssetEditForm</Edit>
-  <New>DocumentLibraryForm</New>
-</FormTemplates>
-</file>
-
-<file path=customXml/item3.xml><?xml version="1.0" encoding="utf-8"?>
-<b:Sources xmlns:b="http://schemas.openxmlformats.org/officeDocument/2006/bibliography" xmlns="http://schemas.openxmlformats.org/officeDocument/2006/bibliography" SelectedStyle="\APASixthEditionOfficeOnline.xsl" StyleName="APA" Version="6"/>
-</file>
-
-<file path=customXml/item4.xml><?xml version="1.0" encoding="utf-8"?>
 <p:properties xmlns:p="http://schemas.microsoft.com/office/2006/metadata/properties" xmlns:xsi="http://www.w3.org/2001/XMLSchema-instance" xmlns:pc="http://schemas.microsoft.com/office/infopath/2007/PartnerControls">
   <documentManagement>
     <LocLastLocAttemptVersionTypeLookup xmlns="4873beb7-5857-4685-be1f-d57550cc96cc" xsi:nil="true"/>
@@ -35356,6 +39664,19 @@
 </p:properties>
 </file>
 
+<file path=customXml/item3.xml><?xml version="1.0" encoding="utf-8"?>
+<b:Sources xmlns:b="http://schemas.openxmlformats.org/officeDocument/2006/bibliography" xmlns="http://schemas.openxmlformats.org/officeDocument/2006/bibliography" SelectedStyle="\APASixthEditionOfficeOnline.xsl" StyleName="APA" Version="6"/>
+</file>
+
+<file path=customXml/item4.xml><?xml version="1.0" encoding="utf-8"?>
+<?mso-contentType ?>
+<FormTemplates xmlns="http://schemas.microsoft.com/sharepoint/v3/contenttype/forms">
+  <Display>DocumentLibraryForm</Display>
+  <Edit>AssetEditForm</Edit>
+  <New>DocumentLibraryForm</New>
+</FormTemplates>
+</file>
+
 <file path=customXml/itemProps1.xml><?xml version="1.0" encoding="utf-8"?>
 <ds:datastoreItem xmlns:ds="http://schemas.openxmlformats.org/officeDocument/2006/customXml" ds:itemID="{4B3A7E92-E05A-4924-9E8A-9F6659E5855B}">
   <ds:schemaRefs>
@@ -35375,9 +39696,11 @@
 </file>
 
 <file path=customXml/itemProps2.xml><?xml version="1.0" encoding="utf-8"?>
-<ds:datastoreItem xmlns:ds="http://schemas.openxmlformats.org/officeDocument/2006/customXml" ds:itemID="{C01C3C56-10DB-49F7-B061-44D8728D078A}">
+<ds:datastoreItem xmlns:ds="http://schemas.openxmlformats.org/officeDocument/2006/customXml" ds:itemID="{7FBDB1CC-CEFB-4E46-8174-1F0AA0D30B24}">
   <ds:schemaRefs>
-    <ds:schemaRef ds:uri="http://schemas.microsoft.com/sharepoint/v3/contenttype/forms"/>
+    <ds:schemaRef ds:uri="http://schemas.microsoft.com/office/2006/metadata/properties"/>
+    <ds:schemaRef ds:uri="http://schemas.microsoft.com/office/infopath/2007/PartnerControls"/>
+    <ds:schemaRef ds:uri="4873beb7-5857-4685-be1f-d57550cc96cc"/>
   </ds:schemaRefs>
 </ds:datastoreItem>
 </file>
@@ -35391,11 +39714,9 @@
 </file>
 
 <file path=customXml/itemProps4.xml><?xml version="1.0" encoding="utf-8"?>
-<ds:datastoreItem xmlns:ds="http://schemas.openxmlformats.org/officeDocument/2006/customXml" ds:itemID="{7FBDB1CC-CEFB-4E46-8174-1F0AA0D30B24}">
+<ds:datastoreItem xmlns:ds="http://schemas.openxmlformats.org/officeDocument/2006/customXml" ds:itemID="{C01C3C56-10DB-49F7-B061-44D8728D078A}">
   <ds:schemaRefs>
-    <ds:schemaRef ds:uri="http://schemas.microsoft.com/office/2006/metadata/properties"/>
-    <ds:schemaRef ds:uri="http://schemas.microsoft.com/office/infopath/2007/PartnerControls"/>
-    <ds:schemaRef ds:uri="4873beb7-5857-4685-be1f-d57550cc96cc"/>
+    <ds:schemaRef ds:uri="http://schemas.microsoft.com/sharepoint/v3/contenttype/forms"/>
   </ds:schemaRefs>
 </ds:datastoreItem>
 </file>
</xml_diff>

<commit_message>
CHANGE NAME OF CONLUSION TO SYNTHESIS
</commit_message>
<xml_diff>
--- a/COHERE.docx
+++ b/COHERE.docx
@@ -2476,21 +2476,7 @@
         <w:rPr>
           <w:rFonts w:ascii="Arial" w:hAnsi="Arial" w:cs="Arial"/>
         </w:rPr>
-        <w:t xml:space="preserve">The Truck Body Production Scheduling and Monitoring System consists of 5 users, the plant manager, agent, admin officer, production head, and the quality assurance. The plant manager and the admin officer </w:t>
-      </w:r>
-      <w:proofErr w:type="gramStart"/>
-      <w:r>
-        <w:rPr>
-          <w:rFonts w:ascii="Arial" w:hAnsi="Arial" w:cs="Arial"/>
-        </w:rPr>
-        <w:t>has</w:t>
-      </w:r>
-      <w:proofErr w:type="gramEnd"/>
-      <w:r>
-        <w:rPr>
-          <w:rFonts w:ascii="Arial" w:hAnsi="Arial" w:cs="Arial"/>
-        </w:rPr>
-        <w:t xml:space="preserve"> the capability of monitoring everything that is happening in the production. They can also add/create/update job orders. The agent is capable only for adding job order. The production head is in charge of updating production stages and statuses, and manage reports. The quality assurance is responsible for inspecting the final product and must ensure that it observes the quality standards.</w:t>
+        <w:t>The Truck Body Production Scheduling and Monitoring System consists of 5 users, the plant manager, agent, admin officer, production head, and the quality assurance. The plant manager and the admin officer has the capability of monitoring everything that is happening in the production. They can also add/create/update job orders. The agent is capable only for adding job order. The production head is in charge of updating production stages and statuses, and manage reports. The quality assurance is responsible for inspecting the final product and must ensure that it observes the quality standards.</w:t>
       </w:r>
     </w:p>
     <w:p>
@@ -7831,7 +7817,6 @@
         <w:t xml:space="preserve">This study aims to develop </w:t>
       </w:r>
       <w:proofErr w:type="spellStart"/>
-      <w:proofErr w:type="gramStart"/>
       <w:r>
         <w:rPr>
           <w:rFonts w:ascii="Arial" w:hAnsi="Arial" w:cs="Arial"/>
@@ -7839,7 +7824,6 @@
         <w:t>a</w:t>
       </w:r>
       <w:proofErr w:type="spellEnd"/>
-      <w:proofErr w:type="gramEnd"/>
       <w:r>
         <w:rPr>
           <w:rFonts w:ascii="Arial" w:hAnsi="Arial" w:cs="Arial"/>
@@ -7911,21 +7895,7 @@
         <w:rPr>
           <w:rFonts w:ascii="Arial" w:hAnsi="Arial" w:cs="Arial"/>
         </w:rPr>
-        <w:t xml:space="preserve">This study aims to focus on Villa Salud catering services only. This system will be enough to be developed and studied for the amount of time we researchers have. Limited time and resources, such as money and manpower contribute to the limitations of the development of this system. Tool and knowledge </w:t>
-      </w:r>
-      <w:proofErr w:type="gramStart"/>
-      <w:r>
-        <w:rPr>
-          <w:rFonts w:ascii="Arial" w:hAnsi="Arial" w:cs="Arial"/>
-        </w:rPr>
-        <w:t>is</w:t>
-      </w:r>
-      <w:proofErr w:type="gramEnd"/>
-      <w:r>
-        <w:rPr>
-          <w:rFonts w:ascii="Arial" w:hAnsi="Arial" w:cs="Arial"/>
-        </w:rPr>
-        <w:t xml:space="preserve"> the other half of the great contributor for the limitation. </w:t>
+        <w:t xml:space="preserve">This study aims to focus on Villa Salud catering services only. This system will be enough to be developed and studied for the amount of time we researchers have. Limited time and resources, such as money and manpower contribute to the limitations of the development of this system. Tool and knowledge is the other half of the great contributor for the limitation. </w:t>
       </w:r>
       <w:r>
         <w:rPr>
@@ -8816,7 +8786,7 @@
           <w:sz w:val="22"/>
           <w:szCs w:val="22"/>
         </w:rPr>
-        <w:t>CONCLUSION</w:t>
+        <w:t xml:space="preserve">SYNTHESIS </w:t>
       </w:r>
       <w:r>
         <w:rPr>
@@ -15498,7 +15468,7 @@
           <w:noProof/>
         </w:rPr>
         <w:drawing>
-          <wp:anchor distT="0" distB="0" distL="114300" distR="114300" simplePos="0" relativeHeight="251658240" behindDoc="0" locked="0" layoutInCell="1" allowOverlap="1" wp14:anchorId="01CC1D0F" wp14:editId="31A2AC3C">
+          <wp:anchor distT="0" distB="0" distL="114300" distR="114300" simplePos="0" relativeHeight="251658240" behindDoc="0" locked="0" layoutInCell="1" allowOverlap="1" wp14:anchorId="01CC1D0F" wp14:editId="20499586">
             <wp:simplePos x="0" y="0"/>
             <wp:positionH relativeFrom="margin">
               <wp:posOffset>10160</wp:posOffset>
@@ -30832,6 +30802,10 @@
 </file>
 
 <file path=customXml/item1.xml><?xml version="1.0" encoding="utf-8"?>
+<b:Sources xmlns:b="http://schemas.openxmlformats.org/officeDocument/2006/bibliography" xmlns="http://schemas.openxmlformats.org/officeDocument/2006/bibliography" SelectedStyle="\APASixthEditionOfficeOnline.xsl" StyleName="APA" Version="6"/>
+</file>
+
+<file path=customXml/item2.xml><?xml version="1.0" encoding="utf-8"?>
 <p:properties xmlns:p="http://schemas.microsoft.com/office/2006/metadata/properties" xmlns:xsi="http://www.w3.org/2001/XMLSchema-instance" xmlns:pc="http://schemas.microsoft.com/office/infopath/2007/PartnerControls">
   <documentManagement>
     <LocLastLocAttemptVersionTypeLookup xmlns="4873beb7-5857-4685-be1f-d57550cc96cc" xsi:nil="true"/>
@@ -30967,20 +30941,7 @@
 </p:properties>
 </file>
 
-<file path=customXml/item2.xml><?xml version="1.0" encoding="utf-8"?>
-<b:Sources xmlns:b="http://schemas.openxmlformats.org/officeDocument/2006/bibliography" xmlns="http://schemas.openxmlformats.org/officeDocument/2006/bibliography" SelectedStyle="\APASixthEditionOfficeOnline.xsl" StyleName="APA" Version="6"/>
-</file>
-
 <file path=customXml/item3.xml><?xml version="1.0" encoding="utf-8"?>
-<?mso-contentType ?>
-<FormTemplates xmlns="http://schemas.microsoft.com/sharepoint/v3/contenttype/forms">
-  <Display>DocumentLibraryForm</Display>
-  <Edit>AssetEditForm</Edit>
-  <New>DocumentLibraryForm</New>
-</FormTemplates>
-</file>
-
-<file path=customXml/item4.xml><?xml version="1.0" encoding="utf-8"?>
 <ct:contentTypeSchema xmlns:ct="http://schemas.microsoft.com/office/2006/metadata/contentType" xmlns:ma="http://schemas.microsoft.com/office/2006/metadata/properties/metaAttributes" ct:_="" ma:_="" ma:contentTypeName="TemplateFile" ma:contentTypeID="0x0101006EDDDB5EE6D98C44930B742096920B300400F5B6D36B3EF94B4E9A635CDF2A18F5B8" ma:contentTypeVersion="72" ma:contentTypeDescription="Create a new document." ma:contentTypeScope="" ma:versionID="a23e56308344d904b51738559c3d67c9">
   <xsd:schema xmlns:xsd="http://www.w3.org/2001/XMLSchema" xmlns:xs="http://www.w3.org/2001/XMLSchema" xmlns:p="http://schemas.microsoft.com/office/2006/metadata/properties" xmlns:ns2="4873beb7-5857-4685-be1f-d57550cc96cc" targetNamespace="http://schemas.microsoft.com/office/2006/metadata/properties" ma:root="true" ma:fieldsID="cd0908cc4600e77bf5da051303e00c8d" ns2:_="">
     <xsd:import namespace="4873beb7-5857-4685-be1f-d57550cc96cc"/>
@@ -32020,7 +31981,24 @@
 </ct:contentTypeSchema>
 </file>
 
+<file path=customXml/item4.xml><?xml version="1.0" encoding="utf-8"?>
+<?mso-contentType ?>
+<FormTemplates xmlns="http://schemas.microsoft.com/sharepoint/v3/contenttype/forms">
+  <Display>DocumentLibraryForm</Display>
+  <Edit>AssetEditForm</Edit>
+  <New>DocumentLibraryForm</New>
+</FormTemplates>
+</file>
+
 <file path=customXml/itemProps1.xml><?xml version="1.0" encoding="utf-8"?>
+<ds:datastoreItem xmlns:ds="http://schemas.openxmlformats.org/officeDocument/2006/customXml" ds:itemID="{C2E22EEB-B7D3-4693-AA58-4B85992A0D99}">
+  <ds:schemaRefs>
+    <ds:schemaRef ds:uri="http://schemas.openxmlformats.org/officeDocument/2006/bibliography"/>
+  </ds:schemaRefs>
+</ds:datastoreItem>
+</file>
+
+<file path=customXml/itemProps2.xml><?xml version="1.0" encoding="utf-8"?>
 <ds:datastoreItem xmlns:ds="http://schemas.openxmlformats.org/officeDocument/2006/customXml" ds:itemID="{7FBDB1CC-CEFB-4E46-8174-1F0AA0D30B24}">
   <ds:schemaRefs>
     <ds:schemaRef ds:uri="http://schemas.microsoft.com/office/2006/metadata/properties"/>
@@ -32030,23 +32008,7 @@
 </ds:datastoreItem>
 </file>
 
-<file path=customXml/itemProps2.xml><?xml version="1.0" encoding="utf-8"?>
-<ds:datastoreItem xmlns:ds="http://schemas.openxmlformats.org/officeDocument/2006/customXml" ds:itemID="{C2E22EEB-B7D3-4693-AA58-4B85992A0D99}">
-  <ds:schemaRefs>
-    <ds:schemaRef ds:uri="http://schemas.openxmlformats.org/officeDocument/2006/bibliography"/>
-  </ds:schemaRefs>
-</ds:datastoreItem>
-</file>
-
 <file path=customXml/itemProps3.xml><?xml version="1.0" encoding="utf-8"?>
-<ds:datastoreItem xmlns:ds="http://schemas.openxmlformats.org/officeDocument/2006/customXml" ds:itemID="{C01C3C56-10DB-49F7-B061-44D8728D078A}">
-  <ds:schemaRefs>
-    <ds:schemaRef ds:uri="http://schemas.microsoft.com/sharepoint/v3/contenttype/forms"/>
-  </ds:schemaRefs>
-</ds:datastoreItem>
-</file>
-
-<file path=customXml/itemProps4.xml><?xml version="1.0" encoding="utf-8"?>
 <ds:datastoreItem xmlns:ds="http://schemas.openxmlformats.org/officeDocument/2006/customXml" ds:itemID="{4B3A7E92-E05A-4924-9E8A-9F6659E5855B}">
   <ds:schemaRefs>
     <ds:schemaRef ds:uri="http://schemas.microsoft.com/office/2006/metadata/contentType"/>
@@ -32062,4 +32024,12 @@
     <ds:schemaRef ds:uri="http://schemas.microsoft.com/internal/obd"/>
   </ds:schemaRefs>
 </ds:datastoreItem>
+</file>
+
+<file path=customXml/itemProps4.xml><?xml version="1.0" encoding="utf-8"?>
+<ds:datastoreItem xmlns:ds="http://schemas.openxmlformats.org/officeDocument/2006/customXml" ds:itemID="{C01C3C56-10DB-49F7-B061-44D8728D078A}">
+  <ds:schemaRefs>
+    <ds:schemaRef ds:uri="http://schemas.microsoft.com/sharepoint/v3/contenttype/forms"/>
+  </ds:schemaRefs>
+</ds:datastoreItem>
 </file>
</xml_diff>

<commit_message>
add new notes to the paper
</commit_message>
<xml_diff>
--- a/COHERE.docx
+++ b/COHERE.docx
@@ -2476,7 +2476,21 @@
         <w:rPr>
           <w:rFonts w:ascii="Arial" w:hAnsi="Arial" w:cs="Arial"/>
         </w:rPr>
-        <w:t>The Truck Body Production Scheduling and Monitoring System consists of 5 users, the plant manager, agent, admin officer, production head, and the quality assurance. The plant manager and the admin officer has the capability of monitoring everything that is happening in the production. They can also add/create/update job orders. The agent is capable only for adding job order. The production head is in charge of updating production stages and statuses, and manage reports. The quality assurance is responsible for inspecting the final product and must ensure that it observes the quality standards.</w:t>
+        <w:t xml:space="preserve">The Truck Body Production Scheduling and Monitoring System consists of 5 users, the plant manager, agent, admin officer, production head, and the quality assurance. The plant manager and the admin officer </w:t>
+      </w:r>
+      <w:proofErr w:type="gramStart"/>
+      <w:r>
+        <w:rPr>
+          <w:rFonts w:ascii="Arial" w:hAnsi="Arial" w:cs="Arial"/>
+        </w:rPr>
+        <w:t>has</w:t>
+      </w:r>
+      <w:proofErr w:type="gramEnd"/>
+      <w:r>
+        <w:rPr>
+          <w:rFonts w:ascii="Arial" w:hAnsi="Arial" w:cs="Arial"/>
+        </w:rPr>
+        <w:t xml:space="preserve"> the capability of monitoring everything that is happening in the production. They can also add/create/update job orders. The agent is capable only for adding job order. The production head is in charge of updating production stages and statuses, and manage reports. The quality assurance is responsible for inspecting the final product and must ensure that it observes the quality standards.</w:t>
       </w:r>
     </w:p>
     <w:p>
@@ -7592,21 +7606,7 @@
           <w:rFonts w:ascii="Arial" w:hAnsi="Arial" w:cs="Arial"/>
         </w:rPr>
         <w:tab/>
-        <w:t xml:space="preserve">Villa Salud is a famous event place for </w:t>
-      </w:r>
-      <w:proofErr w:type="spellStart"/>
-      <w:r>
-        <w:rPr>
-          <w:rFonts w:ascii="Arial" w:hAnsi="Arial" w:cs="Arial"/>
-        </w:rPr>
-        <w:t>Taguigeños</w:t>
-      </w:r>
-      <w:proofErr w:type="spellEnd"/>
-      <w:r>
-        <w:rPr>
-          <w:rFonts w:ascii="Arial" w:hAnsi="Arial" w:cs="Arial"/>
-        </w:rPr>
-        <w:t>, especially for those who live near the place or near the barangay of New Lower. Able to accommodate bridal, baptismal and any other events is a big task to do. Villa Salud, being a famous events place, needed an upgrade to their services. </w:t>
+        <w:t>Villa Salud is a famous event place for Taguigeños, especially for those who live near the place or near the barangay of New Lower. Able to accommodate bridal, baptismal and any other events is a big task to do. Villa Salud, being a famous events place, needed an upgrade to their services. </w:t>
       </w:r>
     </w:p>
     <w:p>
@@ -7817,6 +7817,7 @@
         <w:t xml:space="preserve">This study aims to develop </w:t>
       </w:r>
       <w:proofErr w:type="spellStart"/>
+      <w:proofErr w:type="gramStart"/>
       <w:r>
         <w:rPr>
           <w:rFonts w:ascii="Arial" w:hAnsi="Arial" w:cs="Arial"/>
@@ -7824,6 +7825,7 @@
         <w:t>a</w:t>
       </w:r>
       <w:proofErr w:type="spellEnd"/>
+      <w:proofErr w:type="gramEnd"/>
       <w:r>
         <w:rPr>
           <w:rFonts w:ascii="Arial" w:hAnsi="Arial" w:cs="Arial"/>
@@ -7895,7 +7897,21 @@
         <w:rPr>
           <w:rFonts w:ascii="Arial" w:hAnsi="Arial" w:cs="Arial"/>
         </w:rPr>
-        <w:t xml:space="preserve">This study aims to focus on Villa Salud catering services only. This system will be enough to be developed and studied for the amount of time we researchers have. Limited time and resources, such as money and manpower contribute to the limitations of the development of this system. Tool and knowledge is the other half of the great contributor for the limitation. </w:t>
+        <w:t xml:space="preserve">This study aims to focus on Villa Salud catering services only. This system will be enough to be developed and studied for the amount of time we researchers have. Limited time and resources, such as money and manpower contribute to the limitations of the development of this system. Tool and knowledge </w:t>
+      </w:r>
+      <w:proofErr w:type="gramStart"/>
+      <w:r>
+        <w:rPr>
+          <w:rFonts w:ascii="Arial" w:hAnsi="Arial" w:cs="Arial"/>
+        </w:rPr>
+        <w:t>is</w:t>
+      </w:r>
+      <w:proofErr w:type="gramEnd"/>
+      <w:r>
+        <w:rPr>
+          <w:rFonts w:ascii="Arial" w:hAnsi="Arial" w:cs="Arial"/>
+        </w:rPr>
+        <w:t xml:space="preserve"> the other half of the great contributor for the limitation. </w:t>
       </w:r>
       <w:r>
         <w:rPr>
@@ -8128,6 +8144,7 @@
           <w:rFonts w:ascii="Arial" w:hAnsi="Arial" w:cs="Arial"/>
           <w:i w:val="0"/>
           <w:iCs w:val="0"/>
+          <w:color w:val="FF0000"/>
         </w:rPr>
       </w:pPr>
       <w:r>
@@ -8135,7 +8152,7 @@
           <w:rFonts w:ascii="Arial" w:hAnsi="Arial" w:cs="Arial"/>
           <w:i w:val="0"/>
           <w:iCs w:val="0"/>
-          <w:color w:val="000000"/>
+          <w:color w:val="FF0000"/>
         </w:rPr>
         <w:t>INTRODUCTION</w:t>
       </w:r>
@@ -8217,6 +8234,16 @@
         </w:rPr>
         <w:t>The digital transformation of event management has led to increased efficiency and better client experiences. MDPI (2022) underscores the importance of tools like Work Breakdown Structures (WBS) and Risk Breakdown Structures (RBS) to manage event lifecycles and improve outcomes.</w:t>
       </w:r>
+      <w:r>
+        <w:rPr>
+          <w:rFonts w:ascii="Arial" w:hAnsi="Arial" w:cs="Arial"/>
+          <w:bCs/>
+          <w:color w:val="000000"/>
+          <w:sz w:val="22"/>
+          <w:szCs w:val="22"/>
+        </w:rPr>
+        <w:t xml:space="preserve"> </w:t>
+      </w:r>
     </w:p>
     <w:p>
       <w:pPr>
@@ -8340,6 +8367,16 @@
         </w:rPr>
         <w:t>Technology continues to reshape the catering industry, driving innovation in both back-end operations and customer-facing services. Akshayaa (2024) explores how digital tools revolutionize pre-event planning and enhance guest experiences, while Better Cater, Inc. (2024) discusses emerging trends like AI-driven resource management.</w:t>
       </w:r>
+      <w:r>
+        <w:rPr>
+          <w:rFonts w:ascii="Arial" w:hAnsi="Arial" w:cs="Arial"/>
+          <w:bCs/>
+          <w:color w:val="000000"/>
+          <w:sz w:val="22"/>
+          <w:szCs w:val="22"/>
+        </w:rPr>
+        <w:t xml:space="preserve"> </w:t>
+      </w:r>
     </w:p>
     <w:p>
       <w:pPr>
@@ -8670,15 +8707,6 @@
     </w:p>
     <w:p>
       <w:pPr>
-        <w:spacing w:line="480" w:lineRule="auto"/>
-        <w:jc w:val="both"/>
-        <w:rPr>
-          <w:rFonts w:ascii="Arial" w:hAnsi="Arial" w:cs="Arial"/>
-        </w:rPr>
-      </w:pPr>
-    </w:p>
-    <w:p>
-      <w:pPr>
         <w:pStyle w:val="NormalWeb"/>
         <w:spacing w:before="240" w:beforeAutospacing="0" w:after="240" w:afterAutospacing="0" w:line="480" w:lineRule="auto"/>
         <w:ind w:firstLine="720"/>
@@ -8697,18 +8725,7 @@
           <w:sz w:val="22"/>
           <w:szCs w:val="22"/>
         </w:rPr>
-        <w:t xml:space="preserve">ResearchGate (2024) demonstrates how ICT interventions in Kenyan e-hotels improve resource allocation and minimize operational errors, presenting a scalable model for SMEs. </w:t>
-      </w:r>
-      <w:r>
-        <w:rPr>
-          <w:rFonts w:ascii="Arial" w:hAnsi="Arial" w:cs="Arial"/>
-          <w:bCs/>
-          <w:color w:val="000000"/>
-          <w:sz w:val="22"/>
-          <w:szCs w:val="22"/>
-        </w:rPr>
-        <w:lastRenderedPageBreak/>
-        <w:t xml:space="preserve">Similarly, </w:t>
+        <w:t xml:space="preserve">ResearchGate (2024) demonstrates how ICT interventions in Kenyan e-hotels improve resource allocation and minimize operational errors, presenting a scalable model for SMEs. Similarly, </w:t>
       </w:r>
       <w:proofErr w:type="spellStart"/>
       <w:r>
@@ -8751,6 +8768,7 @@
           <w:sz w:val="22"/>
           <w:szCs w:val="22"/>
         </w:rPr>
+        <w:lastRenderedPageBreak/>
         <w:tab/>
       </w:r>
       <w:r>
@@ -8945,7 +8963,6 @@
     <w:p>
       <w:pPr>
         <w:spacing w:line="480" w:lineRule="auto"/>
-        <w:jc w:val="center"/>
         <w:rPr>
           <w:rFonts w:ascii="Arial" w:hAnsi="Arial" w:cs="Arial"/>
           <w:b/>
@@ -8954,7 +8971,10 @@
           <w:szCs w:val="24"/>
         </w:rPr>
       </w:pPr>
-      <w:r>
+    </w:p>
+    <w:p>
+      <w:pPr>
+        <w:spacing w:line="480" w:lineRule="auto"/>
         <w:rPr>
           <w:rFonts w:ascii="Arial" w:hAnsi="Arial" w:cs="Arial"/>
           <w:b/>
@@ -8962,9 +8982,7 @@
           <w:sz w:val="24"/>
           <w:szCs w:val="24"/>
         </w:rPr>
-        <w:lastRenderedPageBreak/>
-        <w:t>CHAPTER 3</w:t>
-      </w:r>
+      </w:pPr>
     </w:p>
     <w:p>
       <w:pPr>
@@ -8986,16 +9004,20 @@
           <w:sz w:val="24"/>
           <w:szCs w:val="24"/>
         </w:rPr>
-        <w:t>METHODOLOGY</w:t>
+        <w:lastRenderedPageBreak/>
+        <w:t>CHAPTER 3</w:t>
       </w:r>
     </w:p>
     <w:p>
       <w:pPr>
         <w:spacing w:line="480" w:lineRule="auto"/>
+        <w:jc w:val="center"/>
         <w:rPr>
           <w:rFonts w:ascii="Arial" w:hAnsi="Arial" w:cs="Arial"/>
           <w:b/>
           <w:bCs/>
+          <w:sz w:val="24"/>
+          <w:szCs w:val="24"/>
         </w:rPr>
       </w:pPr>
       <w:r>
@@ -9003,24 +9025,28 @@
           <w:rFonts w:ascii="Arial" w:hAnsi="Arial" w:cs="Arial"/>
           <w:b/>
           <w:bCs/>
-        </w:rPr>
-        <w:t>3.1</w:t>
-      </w:r>
-      <w:r>
+          <w:sz w:val="24"/>
+          <w:szCs w:val="24"/>
+        </w:rPr>
+        <w:t>METHODOLOGY</w:t>
+      </w:r>
+    </w:p>
+    <w:p>
+      <w:pPr>
+        <w:spacing w:line="480" w:lineRule="auto"/>
         <w:rPr>
           <w:rFonts w:ascii="Arial" w:hAnsi="Arial" w:cs="Arial"/>
           <w:b/>
           <w:bCs/>
         </w:rPr>
-        <w:t xml:space="preserve"> </w:t>
-      </w:r>
+      </w:pPr>
       <w:r>
         <w:rPr>
           <w:rFonts w:ascii="Arial" w:hAnsi="Arial" w:cs="Arial"/>
           <w:b/>
           <w:bCs/>
         </w:rPr>
-        <w:tab/>
+        <w:t>3.1</w:t>
       </w:r>
       <w:r>
         <w:rPr>
@@ -9028,24 +9054,40 @@
           <w:b/>
           <w:bCs/>
         </w:rPr>
-        <w:t>REQUIREMENT ANALYSIS</w:t>
-      </w:r>
-    </w:p>
-    <w:p>
-      <w:pPr>
-        <w:spacing w:line="480" w:lineRule="auto"/>
+        <w:t xml:space="preserve"> </w:t>
+      </w:r>
+      <w:r>
         <w:rPr>
           <w:rFonts w:ascii="Arial" w:hAnsi="Arial" w:cs="Arial"/>
           <w:b/>
           <w:bCs/>
         </w:rPr>
-      </w:pPr>
+        <w:tab/>
+      </w:r>
       <w:r>
         <w:rPr>
           <w:rFonts w:ascii="Arial" w:hAnsi="Arial" w:cs="Arial"/>
           <w:b/>
           <w:bCs/>
         </w:rPr>
+        <w:t>REQUIREMENT ANALYSIS</w:t>
+      </w:r>
+    </w:p>
+    <w:p>
+      <w:pPr>
+        <w:spacing w:line="480" w:lineRule="auto"/>
+        <w:rPr>
+          <w:rFonts w:ascii="Arial" w:hAnsi="Arial" w:cs="Arial"/>
+          <w:b/>
+          <w:bCs/>
+        </w:rPr>
+      </w:pPr>
+      <w:r>
+        <w:rPr>
+          <w:rFonts w:ascii="Arial" w:hAnsi="Arial" w:cs="Arial"/>
+          <w:b/>
+          <w:bCs/>
+        </w:rPr>
         <w:tab/>
         <w:t>3.1.1</w:t>
       </w:r>
@@ -9085,6 +9127,12 @@
           <w:rFonts w:ascii="Arial" w:hAnsi="Arial" w:cs="Arial"/>
         </w:rPr>
         <w:t>#</w:t>
+      </w:r>
+      <w:r>
+        <w:rPr>
+          <w:rFonts w:ascii="Arial" w:hAnsi="Arial" w:cs="Arial"/>
+        </w:rPr>
+        <w:t xml:space="preserve"> </w:t>
       </w:r>
     </w:p>
     <w:tbl>
@@ -15468,7 +15516,7 @@
           <w:noProof/>
         </w:rPr>
         <w:drawing>
-          <wp:anchor distT="0" distB="0" distL="114300" distR="114300" simplePos="0" relativeHeight="251658240" behindDoc="0" locked="0" layoutInCell="1" allowOverlap="1" wp14:anchorId="01CC1D0F" wp14:editId="20499586">
+          <wp:anchor distT="0" distB="0" distL="114300" distR="114300" simplePos="0" relativeHeight="251658240" behindDoc="0" locked="0" layoutInCell="1" allowOverlap="1" wp14:anchorId="01CC1D0F" wp14:editId="0E97F5A7">
             <wp:simplePos x="0" y="0"/>
             <wp:positionH relativeFrom="margin">
               <wp:posOffset>10160</wp:posOffset>
@@ -30802,10 +30850,6 @@
 </file>
 
 <file path=customXml/item1.xml><?xml version="1.0" encoding="utf-8"?>
-<b:Sources xmlns:b="http://schemas.openxmlformats.org/officeDocument/2006/bibliography" xmlns="http://schemas.openxmlformats.org/officeDocument/2006/bibliography" SelectedStyle="\APASixthEditionOfficeOnline.xsl" StyleName="APA" Version="6"/>
-</file>
-
-<file path=customXml/item2.xml><?xml version="1.0" encoding="utf-8"?>
 <p:properties xmlns:p="http://schemas.microsoft.com/office/2006/metadata/properties" xmlns:xsi="http://www.w3.org/2001/XMLSchema-instance" xmlns:pc="http://schemas.microsoft.com/office/infopath/2007/PartnerControls">
   <documentManagement>
     <LocLastLocAttemptVersionTypeLookup xmlns="4873beb7-5857-4685-be1f-d57550cc96cc" xsi:nil="true"/>
@@ -30941,7 +30985,20 @@
 </p:properties>
 </file>
 
+<file path=customXml/item2.xml><?xml version="1.0" encoding="utf-8"?>
+<b:Sources xmlns:b="http://schemas.openxmlformats.org/officeDocument/2006/bibliography" xmlns="http://schemas.openxmlformats.org/officeDocument/2006/bibliography" SelectedStyle="\APASixthEditionOfficeOnline.xsl" StyleName="APA" Version="6"/>
+</file>
+
 <file path=customXml/item3.xml><?xml version="1.0" encoding="utf-8"?>
+<?mso-contentType ?>
+<FormTemplates xmlns="http://schemas.microsoft.com/sharepoint/v3/contenttype/forms">
+  <Display>DocumentLibraryForm</Display>
+  <Edit>AssetEditForm</Edit>
+  <New>DocumentLibraryForm</New>
+</FormTemplates>
+</file>
+
+<file path=customXml/item4.xml><?xml version="1.0" encoding="utf-8"?>
 <ct:contentTypeSchema xmlns:ct="http://schemas.microsoft.com/office/2006/metadata/contentType" xmlns:ma="http://schemas.microsoft.com/office/2006/metadata/properties/metaAttributes" ct:_="" ma:_="" ma:contentTypeName="TemplateFile" ma:contentTypeID="0x0101006EDDDB5EE6D98C44930B742096920B300400F5B6D36B3EF94B4E9A635CDF2A18F5B8" ma:contentTypeVersion="72" ma:contentTypeDescription="Create a new document." ma:contentTypeScope="" ma:versionID="a23e56308344d904b51738559c3d67c9">
   <xsd:schema xmlns:xsd="http://www.w3.org/2001/XMLSchema" xmlns:xs="http://www.w3.org/2001/XMLSchema" xmlns:p="http://schemas.microsoft.com/office/2006/metadata/properties" xmlns:ns2="4873beb7-5857-4685-be1f-d57550cc96cc" targetNamespace="http://schemas.microsoft.com/office/2006/metadata/properties" ma:root="true" ma:fieldsID="cd0908cc4600e77bf5da051303e00c8d" ns2:_="">
     <xsd:import namespace="4873beb7-5857-4685-be1f-d57550cc96cc"/>
@@ -31981,24 +32038,7 @@
 </ct:contentTypeSchema>
 </file>
 
-<file path=customXml/item4.xml><?xml version="1.0" encoding="utf-8"?>
-<?mso-contentType ?>
-<FormTemplates xmlns="http://schemas.microsoft.com/sharepoint/v3/contenttype/forms">
-  <Display>DocumentLibraryForm</Display>
-  <Edit>AssetEditForm</Edit>
-  <New>DocumentLibraryForm</New>
-</FormTemplates>
-</file>
-
 <file path=customXml/itemProps1.xml><?xml version="1.0" encoding="utf-8"?>
-<ds:datastoreItem xmlns:ds="http://schemas.openxmlformats.org/officeDocument/2006/customXml" ds:itemID="{C2E22EEB-B7D3-4693-AA58-4B85992A0D99}">
-  <ds:schemaRefs>
-    <ds:schemaRef ds:uri="http://schemas.openxmlformats.org/officeDocument/2006/bibliography"/>
-  </ds:schemaRefs>
-</ds:datastoreItem>
-</file>
-
-<file path=customXml/itemProps2.xml><?xml version="1.0" encoding="utf-8"?>
 <ds:datastoreItem xmlns:ds="http://schemas.openxmlformats.org/officeDocument/2006/customXml" ds:itemID="{7FBDB1CC-CEFB-4E46-8174-1F0AA0D30B24}">
   <ds:schemaRefs>
     <ds:schemaRef ds:uri="http://schemas.microsoft.com/office/2006/metadata/properties"/>
@@ -32008,7 +32048,23 @@
 </ds:datastoreItem>
 </file>
 
+<file path=customXml/itemProps2.xml><?xml version="1.0" encoding="utf-8"?>
+<ds:datastoreItem xmlns:ds="http://schemas.openxmlformats.org/officeDocument/2006/customXml" ds:itemID="{C2E22EEB-B7D3-4693-AA58-4B85992A0D99}">
+  <ds:schemaRefs>
+    <ds:schemaRef ds:uri="http://schemas.openxmlformats.org/officeDocument/2006/bibliography"/>
+  </ds:schemaRefs>
+</ds:datastoreItem>
+</file>
+
 <file path=customXml/itemProps3.xml><?xml version="1.0" encoding="utf-8"?>
+<ds:datastoreItem xmlns:ds="http://schemas.openxmlformats.org/officeDocument/2006/customXml" ds:itemID="{C01C3C56-10DB-49F7-B061-44D8728D078A}">
+  <ds:schemaRefs>
+    <ds:schemaRef ds:uri="http://schemas.microsoft.com/sharepoint/v3/contenttype/forms"/>
+  </ds:schemaRefs>
+</ds:datastoreItem>
+</file>
+
+<file path=customXml/itemProps4.xml><?xml version="1.0" encoding="utf-8"?>
 <ds:datastoreItem xmlns:ds="http://schemas.openxmlformats.org/officeDocument/2006/customXml" ds:itemID="{4B3A7E92-E05A-4924-9E8A-9F6659E5855B}">
   <ds:schemaRefs>
     <ds:schemaRef ds:uri="http://schemas.microsoft.com/office/2006/metadata/contentType"/>
@@ -32024,12 +32080,4 @@
     <ds:schemaRef ds:uri="http://schemas.microsoft.com/internal/obd"/>
   </ds:schemaRefs>
 </ds:datastoreItem>
-</file>
-
-<file path=customXml/itemProps4.xml><?xml version="1.0" encoding="utf-8"?>
-<ds:datastoreItem xmlns:ds="http://schemas.openxmlformats.org/officeDocument/2006/customXml" ds:itemID="{C01C3C56-10DB-49F7-B061-44D8728D078A}">
-  <ds:schemaRefs>
-    <ds:schemaRef ds:uri="http://schemas.microsoft.com/sharepoint/v3/contenttype/forms"/>
-  </ds:schemaRefs>
-</ds:datastoreItem>
 </file>
</xml_diff>

<commit_message>
revision of sop and title
</commit_message>
<xml_diff>
--- a/COHERE.docx
+++ b/COHERE.docx
@@ -1,6 +1,6 @@
 
 <file path=word/document.xml><?xml version="1.0" encoding="utf-8"?>
-<w:document xmlns:wpc="http://schemas.microsoft.com/office/word/2010/wordprocessingCanvas" xmlns:cx="http://schemas.microsoft.com/office/drawing/2014/chartex" xmlns:cx1="http://schemas.microsoft.com/office/drawing/2015/9/8/chartex" xmlns:cx2="http://schemas.microsoft.com/office/drawing/2015/10/21/chartex" xmlns:cx3="http://schemas.microsoft.com/office/drawing/2016/5/9/chartex" xmlns:cx4="http://schemas.microsoft.com/office/drawing/2016/5/10/chartex" xmlns:cx5="http://schemas.microsoft.com/office/drawing/2016/5/11/chartex" xmlns:cx6="http://schemas.microsoft.com/office/drawing/2016/5/12/chartex" xmlns:cx7="http://schemas.microsoft.com/office/drawing/2016/5/13/chartex" xmlns:cx8="http://schemas.microsoft.com/office/drawing/2016/5/14/chartex" xmlns:mc="http://schemas.openxmlformats.org/markup-compatibility/2006" xmlns:aink="http://schemas.microsoft.com/office/drawing/2016/ink" xmlns:am3d="http://schemas.microsoft.com/office/drawing/2017/model3d" xmlns:o="urn:schemas-microsoft-com:office:office" xmlns:oel="http://schemas.microsoft.com/office/2019/extlst" xmlns:r="http://schemas.openxmlformats.org/officeDocument/2006/relationships" xmlns:m="http://schemas.openxmlformats.org/officeDocument/2006/math" xmlns:v="urn:schemas-microsoft-com:vml" xmlns:wp14="http://schemas.microsoft.com/office/word/2010/wordprocessingDrawing" xmlns:wp="http://schemas.openxmlformats.org/drawingml/2006/wordprocessingDrawing" xmlns:w10="urn:schemas-microsoft-com:office:word" xmlns:w="http://schemas.openxmlformats.org/wordprocessingml/2006/main" xmlns:w14="http://schemas.microsoft.com/office/word/2010/wordml" xmlns:w15="http://schemas.microsoft.com/office/word/2012/wordml" xmlns:w16cex="http://schemas.microsoft.com/office/word/2018/wordml/cex" xmlns:w16cid="http://schemas.microsoft.com/office/word/2016/wordml/cid" xmlns:w16="http://schemas.microsoft.com/office/word/2018/wordml" xmlns:w16du="http://schemas.microsoft.com/office/word/2023/wordml/word16du" xmlns:w16sdtdh="http://schemas.microsoft.com/office/word/2020/wordml/sdtdatahash" xmlns:w16sdtfl="http://schemas.microsoft.com/office/word/2024/wordml/sdtformatlock" xmlns:w16se="http://schemas.microsoft.com/office/word/2015/wordml/symex" xmlns:wpg="http://schemas.microsoft.com/office/word/2010/wordprocessingGroup" xmlns:wpi="http://schemas.microsoft.com/office/word/2010/wordprocessingInk" xmlns:wne="http://schemas.microsoft.com/office/word/2006/wordml" xmlns:wps="http://schemas.microsoft.com/office/word/2010/wordprocessingShape" mc:Ignorable="w14 w15 w16se w16cid w16 w16cex w16sdtdh w16sdtfl w16du wp14">
+<w:document xmlns:wpc="http://schemas.microsoft.com/office/word/2010/wordprocessingCanvas" xmlns:mc="http://schemas.openxmlformats.org/markup-compatibility/2006" xmlns:o="urn:schemas-microsoft-com:office:office" xmlns:r="http://schemas.openxmlformats.org/officeDocument/2006/relationships" xmlns:m="http://schemas.openxmlformats.org/officeDocument/2006/math" xmlns:v="urn:schemas-microsoft-com:vml" xmlns:wp14="http://schemas.microsoft.com/office/word/2010/wordprocessingDrawing" xmlns:wp="http://schemas.openxmlformats.org/drawingml/2006/wordprocessingDrawing" xmlns:w10="urn:schemas-microsoft-com:office:word" xmlns:w="http://schemas.openxmlformats.org/wordprocessingml/2006/main" xmlns:w14="http://schemas.microsoft.com/office/word/2010/wordml" xmlns:w15="http://schemas.microsoft.com/office/word/2012/wordml" xmlns:wpg="http://schemas.microsoft.com/office/word/2010/wordprocessingGroup" xmlns:wpi="http://schemas.microsoft.com/office/word/2010/wordprocessingInk" xmlns:wne="http://schemas.microsoft.com/office/word/2006/wordml" xmlns:wps="http://schemas.microsoft.com/office/word/2010/wordprocessingShape" mc:Ignorable="w14 w15 wp14">
   <w:body>
     <w:p>
       <w:pPr>
@@ -254,7 +254,7 @@
           <w:lang w:val="en"/>
         </w:rPr>
         <w:lastRenderedPageBreak/>
-        <w:t>VILLA SALUD CATERING SERVICES INFORMATION SYSTEM: A COMPREHENSIVE SOLUTION FOR EVENT MANAGEMENT</w:t>
+        <w:t xml:space="preserve">VILLA SALUD CATERING RESERVATION AND BOOKING SYSTEM </w:t>
       </w:r>
     </w:p>
     <w:p>
@@ -508,6 +508,7 @@
           <w:sz w:val="24"/>
         </w:rPr>
       </w:pPr>
+      <w:proofErr w:type="spellStart"/>
       <w:r>
         <w:rPr>
           <w:rFonts w:ascii="Arial" w:hAnsi="Arial" w:cs="Arial"/>
@@ -515,7 +516,37 @@
           <w:bCs/>
           <w:sz w:val="24"/>
         </w:rPr>
-        <w:t>Gasta, Marc Oliver L.</w:t>
+        <w:t>Armedilla</w:t>
+      </w:r>
+      <w:proofErr w:type="spellEnd"/>
+      <w:r>
+        <w:rPr>
+          <w:rFonts w:ascii="Arial" w:hAnsi="Arial" w:cs="Arial"/>
+          <w:b/>
+          <w:bCs/>
+          <w:sz w:val="24"/>
+        </w:rPr>
+        <w:t xml:space="preserve">, </w:t>
+      </w:r>
+      <w:proofErr w:type="spellStart"/>
+      <w:r>
+        <w:rPr>
+          <w:rFonts w:ascii="Arial" w:hAnsi="Arial" w:cs="Arial"/>
+          <w:b/>
+          <w:bCs/>
+          <w:sz w:val="24"/>
+        </w:rPr>
+        <w:t>Alliyah</w:t>
+      </w:r>
+      <w:proofErr w:type="spellEnd"/>
+      <w:r>
+        <w:rPr>
+          <w:rFonts w:ascii="Arial" w:hAnsi="Arial" w:cs="Arial"/>
+          <w:b/>
+          <w:bCs/>
+          <w:sz w:val="24"/>
+        </w:rPr>
+        <w:t xml:space="preserve"> Samantha D.</w:t>
       </w:r>
     </w:p>
     <w:p>
@@ -530,6 +561,7 @@
           <w:sz w:val="24"/>
         </w:rPr>
       </w:pPr>
+      <w:proofErr w:type="spellStart"/>
       <w:r>
         <w:rPr>
           <w:rFonts w:ascii="Arial" w:hAnsi="Arial" w:cs="Arial"/>
@@ -537,7 +569,17 @@
           <w:bCs/>
           <w:sz w:val="24"/>
         </w:rPr>
-        <w:t>Rosario, Angelica G.</w:t>
+        <w:t>Gasta</w:t>
+      </w:r>
+      <w:proofErr w:type="spellEnd"/>
+      <w:r>
+        <w:rPr>
+          <w:rFonts w:ascii="Arial" w:hAnsi="Arial" w:cs="Arial"/>
+          <w:b/>
+          <w:bCs/>
+          <w:sz w:val="24"/>
+        </w:rPr>
+        <w:t>, Marc Oliver L.</w:t>
       </w:r>
     </w:p>
     <w:p>
@@ -559,30 +601,31 @@
           <w:bCs/>
           <w:sz w:val="24"/>
         </w:rPr>
-        <w:t>Armedilla, Alliyah Samantha</w:t>
-      </w:r>
-      <w:r>
+        <w:t>Rosario, Angelica G.</w:t>
+      </w:r>
+    </w:p>
+    <w:p>
+      <w:pPr>
+        <w:spacing w:line="360" w:lineRule="auto"/>
+        <w:ind w:left="90" w:right="90"/>
+        <w:jc w:val="center"/>
         <w:rPr>
           <w:rFonts w:ascii="Arial" w:hAnsi="Arial" w:cs="Arial"/>
           <w:b/>
           <w:bCs/>
           <w:sz w:val="24"/>
         </w:rPr>
-        <w:t xml:space="preserve"> D.</w:t>
-      </w:r>
-    </w:p>
-    <w:p>
-      <w:pPr>
-        <w:spacing w:line="360" w:lineRule="auto"/>
-        <w:ind w:left="90" w:right="90"/>
-        <w:jc w:val="center"/>
+      </w:pPr>
+      <w:r>
         <w:rPr>
           <w:rFonts w:ascii="Arial" w:hAnsi="Arial" w:cs="Arial"/>
           <w:b/>
           <w:bCs/>
           <w:sz w:val="24"/>
         </w:rPr>
-      </w:pPr>
+        <w:t xml:space="preserve">Santos, </w:t>
+      </w:r>
+      <w:proofErr w:type="spellStart"/>
       <w:r>
         <w:rPr>
           <w:rFonts w:ascii="Arial" w:hAnsi="Arial" w:cs="Arial"/>
@@ -590,8 +633,9 @@
           <w:bCs/>
           <w:sz w:val="24"/>
         </w:rPr>
-        <w:t>Santos, Akisha Gelsey</w:t>
-      </w:r>
+        <w:t>Akisha</w:t>
+      </w:r>
+      <w:proofErr w:type="spellEnd"/>
       <w:r>
         <w:rPr>
           <w:rFonts w:ascii="Arial" w:hAnsi="Arial" w:cs="Arial"/>
@@ -601,6 +645,7 @@
         </w:rPr>
         <w:t xml:space="preserve"> </w:t>
       </w:r>
+      <w:proofErr w:type="spellStart"/>
       <w:r>
         <w:rPr>
           <w:rFonts w:ascii="Arial" w:hAnsi="Arial" w:cs="Arial"/>
@@ -608,7 +653,17 @@
           <w:bCs/>
           <w:sz w:val="24"/>
         </w:rPr>
-        <w:t>L.</w:t>
+        <w:t>Gelsey</w:t>
+      </w:r>
+      <w:proofErr w:type="spellEnd"/>
+      <w:r>
+        <w:rPr>
+          <w:rFonts w:ascii="Arial" w:hAnsi="Arial" w:cs="Arial"/>
+          <w:b/>
+          <w:bCs/>
+          <w:sz w:val="24"/>
+        </w:rPr>
+        <w:t xml:space="preserve"> L.</w:t>
       </w:r>
     </w:p>
     <w:p>
@@ -2476,21 +2531,7 @@
         <w:rPr>
           <w:rFonts w:ascii="Arial" w:hAnsi="Arial" w:cs="Arial"/>
         </w:rPr>
-        <w:t xml:space="preserve">The Truck Body Production Scheduling and Monitoring System consists of 5 users, the plant manager, agent, admin officer, production head, and the quality assurance. The plant manager and the admin officer </w:t>
-      </w:r>
-      <w:proofErr w:type="gramStart"/>
-      <w:r>
-        <w:rPr>
-          <w:rFonts w:ascii="Arial" w:hAnsi="Arial" w:cs="Arial"/>
-        </w:rPr>
-        <w:t>has</w:t>
-      </w:r>
-      <w:proofErr w:type="gramEnd"/>
-      <w:r>
-        <w:rPr>
-          <w:rFonts w:ascii="Arial" w:hAnsi="Arial" w:cs="Arial"/>
-        </w:rPr>
-        <w:t xml:space="preserve"> the capability of monitoring everything that is happening in the production. They can also add/create/update job orders. The agent is capable only for adding job order. The production head is in charge of updating production stages and statuses, and manage reports. The quality assurance is responsible for inspecting the final product and must ensure that it observes the quality standards.</w:t>
+        <w:t>The Truck Body Production Scheduling and Monitoring System consists of 5 users, the plant manager, agent, admin officer, production head, and the quality assurance. The plant manager and the admin officer has the capability of monitoring everything that is happening in the production. They can also add/create/update job orders. The agent is capable only for adding job order. The production head is in charge of updating production stages and statuses, and manage reports. The quality assurance is responsible for inspecting the final product and must ensure that it observes the quality standards.</w:t>
       </w:r>
     </w:p>
     <w:p>
@@ -7246,15 +7287,161 @@
         <w:spacing w:before="240" w:beforeAutospacing="0" w:after="240" w:afterAutospacing="0" w:line="480" w:lineRule="auto"/>
         <w:ind w:firstLine="720"/>
         <w:jc w:val="both"/>
-      </w:pPr>
-      <w:r>
         <w:rPr>
           <w:rFonts w:ascii="Arial" w:hAnsi="Arial" w:cs="Arial"/>
           <w:color w:val="000000"/>
           <w:sz w:val="22"/>
           <w:szCs w:val="22"/>
         </w:rPr>
-        <w:t>Villa Salud is a popular reception hall, known for hosting various events such as weddings, birthdays, baptisms, and kiddie parties. With its welcoming atmosphere and dedicated staff, Villa Salud is a favorite venue for people celebrating special moments. Residing from a main road in Taguig. Its location is one of its strengths as it is easy to locate and to remember. For more than 20 years, Villa Salud has been offering services to a lot of people. Villa Salud, starting from scratch and in the era of manual transactions and still surviving up to now where modernization rules anywhere, Villa Salud is in need to catch up with the time and the trends happening right now. Villa Salud uses manual processes to handle important tasks like reservations, menu packages, and scheduling. This method is time-consuming and increases the chances of mistakes or miscommunication between staff and clients. For example, double bookings can happen when reservations aren’t properly tracked, causing frustration for customers. Also, managing menu choices manually can lead to delays and confusion, affecting the overall guest experience.  </w:t>
+      </w:pPr>
+      <w:r>
+        <w:rPr>
+          <w:rFonts w:ascii="Arial" w:hAnsi="Arial" w:cs="Arial"/>
+          <w:color w:val="000000"/>
+          <w:sz w:val="22"/>
+          <w:szCs w:val="22"/>
+        </w:rPr>
+        <w:t xml:space="preserve">Villa </w:t>
+      </w:r>
+      <w:proofErr w:type="spellStart"/>
+      <w:r>
+        <w:rPr>
+          <w:rFonts w:ascii="Arial" w:hAnsi="Arial" w:cs="Arial"/>
+          <w:color w:val="000000"/>
+          <w:sz w:val="22"/>
+          <w:szCs w:val="22"/>
+        </w:rPr>
+        <w:t>Salud</w:t>
+      </w:r>
+      <w:proofErr w:type="spellEnd"/>
+      <w:r>
+        <w:rPr>
+          <w:rFonts w:ascii="Arial" w:hAnsi="Arial" w:cs="Arial"/>
+          <w:color w:val="000000"/>
+          <w:sz w:val="22"/>
+          <w:szCs w:val="22"/>
+        </w:rPr>
+        <w:t xml:space="preserve"> is a popular reception hall, known for hosting various events such as weddings, birthdays, baptisms, and kiddie parties. With its welcoming atmosphere and dedicated staff, Villa </w:t>
+      </w:r>
+      <w:proofErr w:type="spellStart"/>
+      <w:r>
+        <w:rPr>
+          <w:rFonts w:ascii="Arial" w:hAnsi="Arial" w:cs="Arial"/>
+          <w:color w:val="000000"/>
+          <w:sz w:val="22"/>
+          <w:szCs w:val="22"/>
+        </w:rPr>
+        <w:t>Salud</w:t>
+      </w:r>
+      <w:proofErr w:type="spellEnd"/>
+      <w:r>
+        <w:rPr>
+          <w:rFonts w:ascii="Arial" w:hAnsi="Arial" w:cs="Arial"/>
+          <w:color w:val="000000"/>
+          <w:sz w:val="22"/>
+          <w:szCs w:val="22"/>
+        </w:rPr>
+        <w:t xml:space="preserve"> is a favorite venue for people celebrating special moments. Residing from a main road in </w:t>
+      </w:r>
+      <w:proofErr w:type="spellStart"/>
+      <w:r>
+        <w:rPr>
+          <w:rFonts w:ascii="Arial" w:hAnsi="Arial" w:cs="Arial"/>
+          <w:color w:val="000000"/>
+          <w:sz w:val="22"/>
+          <w:szCs w:val="22"/>
+        </w:rPr>
+        <w:t>Taguig</w:t>
+      </w:r>
+      <w:proofErr w:type="spellEnd"/>
+      <w:r>
+        <w:rPr>
+          <w:rFonts w:ascii="Arial" w:hAnsi="Arial" w:cs="Arial"/>
+          <w:color w:val="000000"/>
+          <w:sz w:val="22"/>
+          <w:szCs w:val="22"/>
+        </w:rPr>
+        <w:t xml:space="preserve">. Its location is one of its strengths as it is easy to locate and to remember. For more than 20 years, Villa </w:t>
+      </w:r>
+      <w:proofErr w:type="spellStart"/>
+      <w:r>
+        <w:rPr>
+          <w:rFonts w:ascii="Arial" w:hAnsi="Arial" w:cs="Arial"/>
+          <w:color w:val="000000"/>
+          <w:sz w:val="22"/>
+          <w:szCs w:val="22"/>
+        </w:rPr>
+        <w:t>Salud</w:t>
+      </w:r>
+      <w:proofErr w:type="spellEnd"/>
+      <w:r>
+        <w:rPr>
+          <w:rFonts w:ascii="Arial" w:hAnsi="Arial" w:cs="Arial"/>
+          <w:color w:val="000000"/>
+          <w:sz w:val="22"/>
+          <w:szCs w:val="22"/>
+        </w:rPr>
+        <w:t xml:space="preserve"> has been offering services to a lot of people. Villa </w:t>
+      </w:r>
+      <w:proofErr w:type="spellStart"/>
+      <w:r>
+        <w:rPr>
+          <w:rFonts w:ascii="Arial" w:hAnsi="Arial" w:cs="Arial"/>
+          <w:color w:val="000000"/>
+          <w:sz w:val="22"/>
+          <w:szCs w:val="22"/>
+        </w:rPr>
+        <w:t>Salud</w:t>
+      </w:r>
+      <w:proofErr w:type="spellEnd"/>
+      <w:r>
+        <w:rPr>
+          <w:rFonts w:ascii="Arial" w:hAnsi="Arial" w:cs="Arial"/>
+          <w:color w:val="000000"/>
+          <w:sz w:val="22"/>
+          <w:szCs w:val="22"/>
+        </w:rPr>
+        <w:t xml:space="preserve">, starting from scratch and in the era of manual transactions and still surviving up to now where modernization rules anywhere, Villa </w:t>
+      </w:r>
+      <w:proofErr w:type="spellStart"/>
+      <w:r>
+        <w:rPr>
+          <w:rFonts w:ascii="Arial" w:hAnsi="Arial" w:cs="Arial"/>
+          <w:color w:val="000000"/>
+          <w:sz w:val="22"/>
+          <w:szCs w:val="22"/>
+        </w:rPr>
+        <w:t>Salud</w:t>
+      </w:r>
+      <w:proofErr w:type="spellEnd"/>
+      <w:r>
+        <w:rPr>
+          <w:rFonts w:ascii="Arial" w:hAnsi="Arial" w:cs="Arial"/>
+          <w:color w:val="000000"/>
+          <w:sz w:val="22"/>
+          <w:szCs w:val="22"/>
+        </w:rPr>
+        <w:t xml:space="preserve"> is in need to catch up with the time and the trends happening right now. Villa </w:t>
+      </w:r>
+      <w:proofErr w:type="spellStart"/>
+      <w:r>
+        <w:rPr>
+          <w:rFonts w:ascii="Arial" w:hAnsi="Arial" w:cs="Arial"/>
+          <w:color w:val="000000"/>
+          <w:sz w:val="22"/>
+          <w:szCs w:val="22"/>
+        </w:rPr>
+        <w:t>Salud</w:t>
+      </w:r>
+      <w:proofErr w:type="spellEnd"/>
+      <w:r>
+        <w:rPr>
+          <w:rFonts w:ascii="Arial" w:hAnsi="Arial" w:cs="Arial"/>
+          <w:color w:val="000000"/>
+          <w:sz w:val="22"/>
+          <w:szCs w:val="22"/>
+        </w:rPr>
+        <w:t xml:space="preserve"> uses manual processes to handle important tasks like reservations, menu packages, and scheduling. This method is time-consuming and increases the chances of mistakes or miscommunication between staff and clients. For example, double bookings can happen when reservations aren’t properly tracked, causing frustration for customers. Also, managing menu choices manually can lead to delays and confusion, affecting the overall guest experience.  </w:t>
       </w:r>
     </w:p>
     <w:p>
@@ -7271,7 +7458,67 @@
           <w:sz w:val="22"/>
           <w:szCs w:val="22"/>
         </w:rPr>
-        <w:t>To address these issues, this research proposes creating a Catering Services Information System tailored specifically for Villa Salud. The goal of the system is to improve the management of catering services by automating important tasks. By using this system, Villa Salud can improve its operations, allowing staff to focus on delivering great service. By using a system designed for its specific needs, Villa Salud can improve customer satisfaction with faster responses and more accurate service. </w:t>
+        <w:t xml:space="preserve">To address these issues, this research proposes creating a Catering Reservation and Booking System specifically for Villa </w:t>
+      </w:r>
+      <w:proofErr w:type="spellStart"/>
+      <w:r>
+        <w:rPr>
+          <w:rFonts w:ascii="Arial" w:hAnsi="Arial" w:cs="Arial"/>
+          <w:color w:val="000000"/>
+          <w:sz w:val="22"/>
+          <w:szCs w:val="22"/>
+        </w:rPr>
+        <w:t>Salud</w:t>
+      </w:r>
+      <w:proofErr w:type="spellEnd"/>
+      <w:r>
+        <w:rPr>
+          <w:rFonts w:ascii="Arial" w:hAnsi="Arial" w:cs="Arial"/>
+          <w:color w:val="000000"/>
+          <w:sz w:val="22"/>
+          <w:szCs w:val="22"/>
+        </w:rPr>
+        <w:t xml:space="preserve">. The goal of the system is to improve the management of catering services by automating important tasks. By using this system, Villa </w:t>
+      </w:r>
+      <w:proofErr w:type="spellStart"/>
+      <w:r>
+        <w:rPr>
+          <w:rFonts w:ascii="Arial" w:hAnsi="Arial" w:cs="Arial"/>
+          <w:color w:val="000000"/>
+          <w:sz w:val="22"/>
+          <w:szCs w:val="22"/>
+        </w:rPr>
+        <w:t>Salud</w:t>
+      </w:r>
+      <w:proofErr w:type="spellEnd"/>
+      <w:r>
+        <w:rPr>
+          <w:rFonts w:ascii="Arial" w:hAnsi="Arial" w:cs="Arial"/>
+          <w:color w:val="000000"/>
+          <w:sz w:val="22"/>
+          <w:szCs w:val="22"/>
+        </w:rPr>
+        <w:t xml:space="preserve"> can improve its operations, allowing staff to focus on delivering great service. By using a system designed for its specific needs, Villa </w:t>
+      </w:r>
+      <w:proofErr w:type="spellStart"/>
+      <w:r>
+        <w:rPr>
+          <w:rFonts w:ascii="Arial" w:hAnsi="Arial" w:cs="Arial"/>
+          <w:color w:val="000000"/>
+          <w:sz w:val="22"/>
+          <w:szCs w:val="22"/>
+        </w:rPr>
+        <w:t>Salud</w:t>
+      </w:r>
+      <w:proofErr w:type="spellEnd"/>
+      <w:r>
+        <w:rPr>
+          <w:rFonts w:ascii="Arial" w:hAnsi="Arial" w:cs="Arial"/>
+          <w:color w:val="000000"/>
+          <w:sz w:val="22"/>
+          <w:szCs w:val="22"/>
+        </w:rPr>
+        <w:t xml:space="preserve"> can improve customer satisfaction with faster responses and more accurate service. </w:t>
       </w:r>
     </w:p>
     <w:p>
@@ -7289,7 +7536,36 @@
           <w:szCs w:val="22"/>
         </w:rPr>
         <w:lastRenderedPageBreak/>
-        <w:t>Applying technology to daily lives can make things easier, as it provides more options for easier process and transaction. One of technology’s main purposes is to provide help, automation, make daily living easier and operations faster. Using technology and using it to your advantage will give a great deal and help in the long run. Allowing you to ease off with the processes and make your operations run smoothly. Villa Salud may just be a small-time events place but using a simple and easy system can cause a lot of help for them to compete with bigger and higher known competitors. It can also give an edge to them having a system that people or their target market will appreciate making positive feedback on their business.</w:t>
+        <w:t xml:space="preserve">Applying technology to daily lives can make things easier, as it provides more options for easier process and transaction. One of technology’s main purposes is to provide help, automation, make daily living easier and operations faster. Using technology and using it to your advantage will give a great deal and help in the long run. Allowing you to ease off with the processes and make your operations run smoothly. Villa </w:t>
+      </w:r>
+      <w:proofErr w:type="spellStart"/>
+      <w:r>
+        <w:rPr>
+          <w:rFonts w:ascii="Arial" w:hAnsi="Arial" w:cs="Arial"/>
+          <w:color w:val="000000"/>
+          <w:sz w:val="22"/>
+          <w:szCs w:val="22"/>
+        </w:rPr>
+        <w:t>Salud</w:t>
+      </w:r>
+      <w:proofErr w:type="spellEnd"/>
+      <w:r>
+        <w:rPr>
+          <w:rFonts w:ascii="Arial" w:hAnsi="Arial" w:cs="Arial"/>
+          <w:color w:val="000000"/>
+          <w:sz w:val="22"/>
+          <w:szCs w:val="22"/>
+        </w:rPr>
+        <w:t xml:space="preserve"> may just be a small-time events place but using a simple and easy system can cause a lot of help for them to compete with bigger and higher known competitors. It can also give an edge to them having a system that people or their target market will appreciate making positive feedback on their business</w:t>
+      </w:r>
+      <w:r>
+        <w:rPr>
+          <w:rFonts w:ascii="Arial" w:hAnsi="Arial" w:cs="Arial"/>
+          <w:color w:val="000000"/>
+          <w:sz w:val="22"/>
+          <w:szCs w:val="22"/>
+        </w:rPr>
+        <w:t>.</w:t>
       </w:r>
     </w:p>
     <w:p>
@@ -7395,6 +7671,7 @@
           <w:b/>
           <w:noProof/>
           <w:sz w:val="20"/>
+          <w:lang w:val="en-PH" w:eastAsia="en-PH"/>
         </w:rPr>
         <w:drawing>
           <wp:inline distT="0" distB="0" distL="0" distR="0" wp14:anchorId="5A9882A2" wp14:editId="27D85A8B">
@@ -7606,7 +7883,45 @@
           <w:rFonts w:ascii="Arial" w:hAnsi="Arial" w:cs="Arial"/>
         </w:rPr>
         <w:tab/>
-        <w:t>Villa Salud is a famous event place for Taguigeños, especially for those who live near the place or near the barangay of New Lower. Able to accommodate bridal, baptismal and any other events is a big task to do. Villa Salud, being a famous events place, needed an upgrade to their services. </w:t>
+      </w:r>
+      <w:r>
+        <w:rPr>
+          <w:rStyle w:val="x3jgonx"/>
+          <w:rFonts w:ascii="Arial" w:hAnsi="Arial" w:cs="Arial"/>
+        </w:rPr>
+        <w:t xml:space="preserve">In the catering industry, operational efficiency and client trust are essential to success. Villa </w:t>
+      </w:r>
+      <w:proofErr w:type="spellStart"/>
+      <w:r>
+        <w:rPr>
+          <w:rStyle w:val="x3jgonx"/>
+          <w:rFonts w:ascii="Arial" w:hAnsi="Arial" w:cs="Arial"/>
+        </w:rPr>
+        <w:t>Salud</w:t>
+      </w:r>
+      <w:proofErr w:type="spellEnd"/>
+      <w:r>
+        <w:rPr>
+          <w:rStyle w:val="x3jgonx"/>
+          <w:rFonts w:ascii="Arial" w:hAnsi="Arial" w:cs="Arial"/>
+        </w:rPr>
+        <w:t xml:space="preserve"> is currently experiencing several challenges that need to be addressed, such as inconsistent records, loss of backup data, and delays in processing inquiries. These issues can cause confusion among staff and customers, hinder service delivery, and ultimately damage the reputation of Villa </w:t>
+      </w:r>
+      <w:proofErr w:type="spellStart"/>
+      <w:r>
+        <w:rPr>
+          <w:rStyle w:val="x3jgonx"/>
+          <w:rFonts w:ascii="Arial" w:hAnsi="Arial" w:cs="Arial"/>
+        </w:rPr>
+        <w:t>Salud</w:t>
+      </w:r>
+      <w:proofErr w:type="spellEnd"/>
+      <w:r>
+        <w:rPr>
+          <w:rStyle w:val="x3jgonx"/>
+          <w:rFonts w:ascii="Arial" w:hAnsi="Arial" w:cs="Arial"/>
+        </w:rPr>
+        <w:t xml:space="preserve"> as a reliable catering service. This requires solving the issues to allow proper functioning and boost customer satisfaction.</w:t>
       </w:r>
     </w:p>
     <w:p>
@@ -7623,6 +7938,89 @@
         </w:rPr>
         <w:tab/>
         <w:t>Problems encountered: </w:t>
+      </w:r>
+    </w:p>
+    <w:p>
+      <w:pPr>
+        <w:pStyle w:val="ListParagraph"/>
+        <w:numPr>
+          <w:ilvl w:val="0"/>
+          <w:numId w:val="4"/>
+        </w:numPr>
+        <w:spacing w:line="480" w:lineRule="auto"/>
+        <w:rPr>
+          <w:rFonts w:ascii="Arial" w:eastAsia="Times New Roman" w:hAnsi="Arial" w:cs="Arial"/>
+          <w:szCs w:val="24"/>
+          <w:lang w:val="en-PH" w:eastAsia="en-PH"/>
+        </w:rPr>
+      </w:pPr>
+      <w:r>
+        <w:rPr>
+          <w:rFonts w:ascii="Arial" w:eastAsia="Times New Roman" w:hAnsi="Arial" w:cs="Arial"/>
+          <w:szCs w:val="24"/>
+          <w:lang w:val="en-PH" w:eastAsia="en-PH"/>
+        </w:rPr>
+        <w:t xml:space="preserve">Inconsistency of Record. </w:t>
+      </w:r>
+      <w:r>
+        <w:rPr>
+          <w:rFonts w:ascii="Arial" w:eastAsia="Times New Roman" w:hAnsi="Arial" w:cs="Arial"/>
+          <w:szCs w:val="24"/>
+          <w:lang w:val="en-PH" w:eastAsia="en-PH"/>
+        </w:rPr>
+        <w:t xml:space="preserve">Inconsistency of records in </w:t>
+      </w:r>
+      <w:r>
+        <w:rPr>
+          <w:rFonts w:ascii="Arial" w:eastAsia="Times New Roman" w:hAnsi="Arial" w:cs="Arial"/>
+          <w:szCs w:val="24"/>
+          <w:lang w:val="en-PH" w:eastAsia="en-PH"/>
+        </w:rPr>
+        <w:t xml:space="preserve">the Villa </w:t>
+      </w:r>
+      <w:proofErr w:type="spellStart"/>
+      <w:r>
+        <w:rPr>
+          <w:rFonts w:ascii="Arial" w:eastAsia="Times New Roman" w:hAnsi="Arial" w:cs="Arial"/>
+          <w:szCs w:val="24"/>
+          <w:lang w:val="en-PH" w:eastAsia="en-PH"/>
+        </w:rPr>
+        <w:t>Salud</w:t>
+      </w:r>
+      <w:proofErr w:type="spellEnd"/>
+      <w:r>
+        <w:rPr>
+          <w:rFonts w:ascii="Arial" w:eastAsia="Times New Roman" w:hAnsi="Arial" w:cs="Arial"/>
+          <w:szCs w:val="24"/>
+          <w:lang w:val="en-PH" w:eastAsia="en-PH"/>
+        </w:rPr>
+        <w:t xml:space="preserve"> </w:t>
+      </w:r>
+      <w:r>
+        <w:rPr>
+          <w:rFonts w:ascii="Arial" w:eastAsia="Times New Roman" w:hAnsi="Arial" w:cs="Arial"/>
+          <w:szCs w:val="24"/>
+          <w:lang w:val="en-PH" w:eastAsia="en-PH"/>
+        </w:rPr>
+        <w:t xml:space="preserve">can create serious problems. When client inquiries, event details, and menu choices are not recorded correctly, it can lead to confusion for both staff and customers. For instance, there may be double reservations or insufficient food prepared if a reservation is made incorrectly or if event changes are not updated. This could let customers down and damage Villa </w:t>
+      </w:r>
+      <w:proofErr w:type="spellStart"/>
+      <w:r>
+        <w:rPr>
+          <w:rFonts w:ascii="Arial" w:eastAsia="Times New Roman" w:hAnsi="Arial" w:cs="Arial"/>
+          <w:szCs w:val="24"/>
+          <w:lang w:val="en-PH" w:eastAsia="en-PH"/>
+        </w:rPr>
+        <w:t>Salud's</w:t>
+      </w:r>
+      <w:proofErr w:type="spellEnd"/>
+      <w:r>
+        <w:rPr>
+          <w:rFonts w:ascii="Arial" w:eastAsia="Times New Roman" w:hAnsi="Arial" w:cs="Arial"/>
+          <w:szCs w:val="24"/>
+          <w:lang w:val="en-PH" w:eastAsia="en-PH"/>
+        </w:rPr>
+        <w:t xml:space="preserve"> reputation as a trustworthy caterer. Customers expect clear and accurate information about their events, and any mistakes can lead to frustration and loss of trust.</w:t>
       </w:r>
     </w:p>
     <w:p>
@@ -7639,9 +8037,25 @@
       </w:pPr>
       <w:r>
         <w:rPr>
-          <w:rFonts w:ascii="Arial" w:hAnsi="Arial" w:cs="Arial"/>
-        </w:rPr>
-        <w:t>Inquiry management. Having the status of Villa Salud and its fame a lot of customers are intrigued and consider Villa Salud as their events place and coordinator. But with all of the inquiries Villa Salud is facing every day, not mentioning the events they handle. It is quite hard for them to reply and give their potential customers the answers they are looking for, resulting in the loss of potential customers.</w:t>
+          <w:rStyle w:val="x3jgonx"/>
+          <w:rFonts w:ascii="Arial" w:hAnsi="Arial" w:cs="Arial"/>
+        </w:rPr>
+        <w:t>Loss of Backup Data</w:t>
+      </w:r>
+      <w:r>
+        <w:rPr>
+          <w:rStyle w:val="x3jgonx"/>
+          <w:rFonts w:ascii="Arial" w:hAnsi="Arial" w:cs="Arial"/>
+        </w:rPr>
+        <w:t xml:space="preserve">. Important information including customer contracts, event schedules, and menu details could be lost in case the system malfunctions or makes an error. For example, delivery of services may be delayed if the staff members are unable to prepare for upcoming events because they do not have access to client </w:t>
+      </w:r>
+      <w:r>
+        <w:rPr>
+          <w:rStyle w:val="x3jgonx"/>
+          <w:rFonts w:ascii="Arial" w:hAnsi="Arial" w:cs="Arial"/>
+        </w:rPr>
+        <w:lastRenderedPageBreak/>
+        <w:t>contracts. When schedules of events get lost, the employees may not be aware of events that are lined up or specific requirements that will be needed in the event. This can bring uncertainty to the company, causing last-minute changes that may prove difficult and end up delaying or causing chaos at the event on the day it is held.</w:t>
       </w:r>
     </w:p>
     <w:p>
@@ -7660,15 +8074,147 @@
         <w:rPr>
           <w:rFonts w:ascii="Arial" w:hAnsi="Arial" w:cs="Arial"/>
         </w:rPr>
-        <w:t>Application of modern systems. A website nowadays is a very good advantage for all business owners. It gives them edges in the way of information, advertisement and efficiency. Villa Salud have tried to do so previously but have had no success in maintaining the previous system. The said system wasn’t able to meet the expectations they are looking for causing them to let go of the system and go back to their old ways. </w:t>
-      </w:r>
-    </w:p>
-    <w:p>
-      <w:pPr>
+        <w:t xml:space="preserve">Delay of process. On a normal non busy day of Villa </w:t>
+      </w:r>
+      <w:proofErr w:type="spellStart"/>
+      <w:r>
+        <w:rPr>
+          <w:rFonts w:ascii="Arial" w:hAnsi="Arial" w:cs="Arial"/>
+        </w:rPr>
+        <w:t>Salud</w:t>
+      </w:r>
+      <w:proofErr w:type="spellEnd"/>
+      <w:r>
+        <w:rPr>
+          <w:rFonts w:ascii="Arial" w:hAnsi="Arial" w:cs="Arial"/>
+        </w:rPr>
+        <w:t xml:space="preserve"> we can say that they can accommodate more than five (5) inquiries and process them within the day, but with a hectic schedule or busy days it will be hard for Villa </w:t>
+      </w:r>
+      <w:proofErr w:type="spellStart"/>
+      <w:r>
+        <w:rPr>
+          <w:rFonts w:ascii="Arial" w:hAnsi="Arial" w:cs="Arial"/>
+        </w:rPr>
+        <w:t>Salud</w:t>
+      </w:r>
+      <w:proofErr w:type="spellEnd"/>
+      <w:r>
+        <w:rPr>
+          <w:rFonts w:ascii="Arial" w:hAnsi="Arial" w:cs="Arial"/>
+        </w:rPr>
+        <w:t xml:space="preserve"> to do all of it. Without the help of a system, it all can cause a delay for the processing of inquiries and other processes, thus leading to a possible confusion and, worst is loss of customer’s trust.</w:t>
+      </w:r>
+    </w:p>
+    <w:p>
+      <w:pPr>
+        <w:spacing w:line="480" w:lineRule="auto"/>
+        <w:ind w:left="720"/>
+        <w:jc w:val="both"/>
+        <w:rPr>
+          <w:rFonts w:ascii="Arial" w:hAnsi="Arial" w:cs="Arial"/>
+        </w:rPr>
+      </w:pPr>
+    </w:p>
+    <w:p>
+      <w:pPr>
+        <w:pStyle w:val="NormalWeb"/>
+        <w:spacing w:before="0" w:beforeAutospacing="0" w:after="0" w:afterAutospacing="0" w:line="480" w:lineRule="auto"/>
+        <w:rPr>
+          <w:rFonts w:ascii="Arial" w:hAnsi="Arial" w:cs="Arial"/>
+          <w:color w:val="000000"/>
+          <w:sz w:val="22"/>
+          <w:szCs w:val="22"/>
+        </w:rPr>
+      </w:pPr>
+      <w:r>
+        <w:rPr>
+          <w:rFonts w:ascii="Arial" w:hAnsi="Arial" w:cs="Arial"/>
+        </w:rPr>
+        <w:tab/>
+      </w:r>
+      <w:r>
+        <w:rPr>
+          <w:rFonts w:ascii="Arial" w:hAnsi="Arial" w:cs="Arial"/>
+          <w:color w:val="000000"/>
+          <w:sz w:val="22"/>
+          <w:szCs w:val="22"/>
+        </w:rPr>
+        <w:t>By that, the researchers seek to answer these following question:</w:t>
+      </w:r>
+    </w:p>
+    <w:p>
+      <w:pPr>
+        <w:pStyle w:val="NormalWeb"/>
         <w:numPr>
           <w:ilvl w:val="0"/>
-          <w:numId w:val="4"/>
+          <w:numId w:val="5"/>
         </w:numPr>
+        <w:spacing w:before="0" w:beforeAutospacing="0" w:after="0" w:afterAutospacing="0" w:line="480" w:lineRule="auto"/>
+      </w:pPr>
+      <w:r>
+        <w:rPr>
+          <w:rFonts w:ascii="Arial" w:hAnsi="Arial" w:cs="Arial"/>
+          <w:color w:val="000000"/>
+          <w:sz w:val="22"/>
+          <w:szCs w:val="22"/>
+        </w:rPr>
+        <w:t>How can record keeping be improved to ensure consistency?</w:t>
+      </w:r>
+    </w:p>
+    <w:p>
+      <w:pPr>
+        <w:pStyle w:val="NormalWeb"/>
+        <w:numPr>
+          <w:ilvl w:val="0"/>
+          <w:numId w:val="5"/>
+        </w:numPr>
+        <w:spacing w:before="0" w:beforeAutospacing="0" w:after="0" w:afterAutospacing="0" w:line="480" w:lineRule="auto"/>
+        <w:textAlignment w:val="baseline"/>
+        <w:rPr>
+          <w:rFonts w:ascii="Arial" w:hAnsi="Arial" w:cs="Arial"/>
+          <w:color w:val="000000"/>
+          <w:sz w:val="22"/>
+          <w:szCs w:val="22"/>
+        </w:rPr>
+      </w:pPr>
+      <w:r>
+        <w:rPr>
+          <w:rFonts w:ascii="Arial" w:hAnsi="Arial" w:cs="Arial"/>
+          <w:color w:val="000000"/>
+          <w:sz w:val="22"/>
+          <w:szCs w:val="22"/>
+        </w:rPr>
+        <w:t>What strategies can be implemented to prevent data loss?</w:t>
+      </w:r>
+    </w:p>
+    <w:p>
+      <w:pPr>
+        <w:pStyle w:val="NormalWeb"/>
+        <w:numPr>
+          <w:ilvl w:val="0"/>
+          <w:numId w:val="5"/>
+        </w:numPr>
+        <w:spacing w:before="0" w:beforeAutospacing="0" w:after="0" w:afterAutospacing="0" w:line="480" w:lineRule="auto"/>
+        <w:textAlignment w:val="baseline"/>
+        <w:rPr>
+          <w:rFonts w:ascii="Arial" w:hAnsi="Arial" w:cs="Arial"/>
+          <w:color w:val="000000"/>
+          <w:sz w:val="22"/>
+          <w:szCs w:val="22"/>
+        </w:rPr>
+      </w:pPr>
+      <w:r>
+        <w:rPr>
+          <w:rFonts w:ascii="Arial" w:hAnsi="Arial" w:cs="Arial"/>
+          <w:color w:val="000000"/>
+          <w:sz w:val="22"/>
+          <w:szCs w:val="22"/>
+        </w:rPr>
+        <w:t>How can the inquiry processing time be reduced?</w:t>
+      </w:r>
+    </w:p>
+    <w:p>
+      <w:pPr>
         <w:spacing w:line="480" w:lineRule="auto"/>
         <w:jc w:val="both"/>
         <w:rPr>
@@ -7679,24 +8225,7 @@
         <w:rPr>
           <w:rFonts w:ascii="Arial" w:hAnsi="Arial" w:cs="Arial"/>
         </w:rPr>
-        <w:t>Delay of process. On a normal non busy day of Villa Salud we can say that they can accommodate more than five (5) inquiries and process them within the day, but with a hectic schedule or busy days it will be hard for Villa Salud to do all of it. Without the help of a system, it all can cause a delay for the processing of inquiries and other processes, thus leading to a possible confusion and, worst is loss of customer’s trust.</w:t>
-      </w:r>
-    </w:p>
-    <w:p>
-      <w:pPr>
-        <w:spacing w:line="480" w:lineRule="auto"/>
-        <w:jc w:val="both"/>
-        <w:rPr>
-          <w:rFonts w:ascii="Arial" w:hAnsi="Arial" w:cs="Arial"/>
-        </w:rPr>
-      </w:pPr>
-      <w:r>
-        <w:rPr>
-          <w:rFonts w:ascii="Arial" w:hAnsi="Arial" w:cs="Arial"/>
-        </w:rPr>
-        <w:lastRenderedPageBreak/>
-        <w:tab/>
-        <w:t xml:space="preserve">Ideally with a system, Villa Salud would have an edge to its competitors. Allowing Villa Salud with a boost for their advertisements. The possibility of reaching out to other cities for potential customers. Also allowing them to ease up on other processes. Giving them more time to focus on other important parts of their services. The system will also give a more advanced and newer look and approach to customers. Having a modern but easy to use and navigate system will give them easy ways to inquire leading to a very efficient and successful transaction. Everything starts with a first impression, so having a system that focuses on making it easy for both the admin of Villa Salud and to their customers will lead to positive endings. </w:t>
+        <w:t xml:space="preserve"> </w:t>
       </w:r>
     </w:p>
     <w:p>
@@ -7830,7 +8359,14 @@
         <w:rPr>
           <w:rFonts w:ascii="Arial" w:hAnsi="Arial" w:cs="Arial"/>
         </w:rPr>
-        <w:t xml:space="preserve"> information system of catering service that Villa Salud offers. This system specifically aims to provide help in this area: reservation of events; organization of offered packages; automation of checking and scheduling for events; tool and feedback for reporting and summarization. With the system it can help both clients and staff of Villa Salud. On the client's side, it will be much easier for them to check and inquire for their questions and inquiries. For the staff’s side, it provides an easy but powerful tool to use to ease up their jobs, therefore providing more and greater services to the customers. </w:t>
+        <w:t xml:space="preserve"> information system of catering service that Villa Salud offers. This system specifically aims to provide help in this area: reservation of events; organization of offered packages; automation of checking and scheduling for events; tool and feedback for reporting and summarization. With the system it can help both clients and staff of Villa Salud. On the client's side, it will be much easier for them to check and inquire for their </w:t>
+      </w:r>
+      <w:r>
+        <w:rPr>
+          <w:rFonts w:ascii="Arial" w:hAnsi="Arial" w:cs="Arial"/>
+        </w:rPr>
+        <w:lastRenderedPageBreak/>
+        <w:t>questions and inquiries. For the staff’s side, it provides an easy but powerful tool to use to ease up their jobs, therefore providing more and greater services to the customers. </w:t>
       </w:r>
     </w:p>
     <w:p>
@@ -7897,28 +8433,7 @@
         <w:rPr>
           <w:rFonts w:ascii="Arial" w:hAnsi="Arial" w:cs="Arial"/>
         </w:rPr>
-        <w:t xml:space="preserve">This study aims to focus on Villa Salud catering services only. This system will be enough to be developed and studied for the amount of time we researchers have. Limited time and resources, such as money and manpower contribute to the limitations of the development of this system. Tool and knowledge </w:t>
-      </w:r>
-      <w:proofErr w:type="gramStart"/>
-      <w:r>
-        <w:rPr>
-          <w:rFonts w:ascii="Arial" w:hAnsi="Arial" w:cs="Arial"/>
-        </w:rPr>
-        <w:t>is</w:t>
-      </w:r>
-      <w:proofErr w:type="gramEnd"/>
-      <w:r>
-        <w:rPr>
-          <w:rFonts w:ascii="Arial" w:hAnsi="Arial" w:cs="Arial"/>
-        </w:rPr>
-        <w:t xml:space="preserve"> the other half of the great contributor for the limitation. </w:t>
-      </w:r>
-      <w:r>
-        <w:rPr>
-          <w:rFonts w:ascii="Arial" w:hAnsi="Arial" w:cs="Arial"/>
-        </w:rPr>
-        <w:lastRenderedPageBreak/>
-        <w:t>Lacking knowledge of other programming languages and tools causes limitations for us developers. Data testing is limited, having just enough data provided by the owners and managers to us, which is also a cause of having not enough time. </w:t>
+        <w:t>This study aims to focus on Villa Salud catering services only. This system will be enough to be developed and studied for the amount of time we researchers have. Limited time and resources, such as money and manpower contribute to the limitations of the development of this system. Tool and knowledge is the other half of the great contributor for the limitation. Lacking knowledge of other programming languages and tools causes limitations for us developers. Data testing is limited, having just enough data provided by the owners and managers to us, which is also a cause of having not enough time. </w:t>
       </w:r>
     </w:p>
     <w:p>
@@ -8040,6 +8555,7 @@
         <w:rPr>
           <w:rFonts w:ascii="Arial" w:hAnsi="Arial" w:cs="Arial"/>
         </w:rPr>
+        <w:lastRenderedPageBreak/>
         <w:tab/>
         <w:t>Local businesses can also benefit from this study as it can be used as a guide or format on how to adopt and accept certain changes and transition, accepting and using technology to your advantage. </w:t>
       </w:r>
@@ -8205,12 +8721,24 @@
         <w:rPr>
           <w:rFonts w:ascii="Arial" w:hAnsi="Arial" w:cs="Arial"/>
           <w:bCs/>
-          <w:color w:val="000000"/>
+          <w:color w:val="FF0000"/>
           <w:sz w:val="22"/>
           <w:szCs w:val="22"/>
         </w:rPr>
         <w:t>1. Event Management Systems</w:t>
       </w:r>
+      <w:r>
+        <w:rPr>
+          <w:rFonts w:ascii="Arial" w:hAnsi="Arial" w:cs="Arial"/>
+          <w:bCs/>
+          <w:color w:val="FF0000"/>
+          <w:sz w:val="22"/>
+          <w:szCs w:val="22"/>
+        </w:rPr>
+        <w:t xml:space="preserve"> – BOLD </w:t>
+      </w:r>
+      <w:bookmarkStart w:id="1" w:name="_GoBack"/>
+      <w:bookmarkEnd w:id="1"/>
     </w:p>
     <w:p>
       <w:pPr>
@@ -10139,6 +10667,7 @@
           <w:noProof/>
           <w:color w:val="000000"/>
           <w:bdr w:val="none" w:sz="0" w:space="0" w:color="auto" w:frame="1"/>
+          <w:lang w:val="en-PH" w:eastAsia="en-PH"/>
         </w:rPr>
         <w:drawing>
           <wp:inline distT="0" distB="0" distL="0" distR="0" wp14:anchorId="0678E271" wp14:editId="2D8036AC">
@@ -10241,6 +10770,7 @@
           <w:noProof/>
           <w:color w:val="000000"/>
           <w:bdr w:val="none" w:sz="0" w:space="0" w:color="auto" w:frame="1"/>
+          <w:lang w:val="en-PH" w:eastAsia="en-PH"/>
         </w:rPr>
         <w:drawing>
           <wp:inline distT="0" distB="0" distL="0" distR="0" wp14:anchorId="6C5A7F38" wp14:editId="1AB19292">
@@ -15426,6 +15956,7 @@
         <w:rPr>
           <w:rFonts w:ascii="Arial" w:hAnsi="Arial" w:cs="Arial"/>
           <w:noProof/>
+          <w:lang w:val="en-PH" w:eastAsia="en-PH"/>
         </w:rPr>
         <w:drawing>
           <wp:inline distT="0" distB="0" distL="0" distR="0" wp14:anchorId="105F687B" wp14:editId="0CEEA998">
@@ -15514,6 +16045,7 @@
         <w:rPr>
           <w:rFonts w:ascii="Arial" w:hAnsi="Arial" w:cs="Arial"/>
           <w:noProof/>
+          <w:lang w:val="en-PH" w:eastAsia="en-PH"/>
         </w:rPr>
         <w:drawing>
           <wp:anchor distT="0" distB="0" distL="114300" distR="114300" simplePos="0" relativeHeight="251658240" behindDoc="0" locked="0" layoutInCell="1" allowOverlap="1" wp14:anchorId="01CC1D0F" wp14:editId="0E97F5A7">
@@ -15735,6 +16267,7 @@
         <w:rPr>
           <w:rFonts w:ascii="Arial" w:hAnsi="Arial" w:cs="Arial"/>
           <w:noProof/>
+          <w:lang w:val="en-PH" w:eastAsia="en-PH"/>
         </w:rPr>
         <w:drawing>
           <wp:inline distT="0" distB="0" distL="0" distR="0" wp14:anchorId="4E4FFA6E" wp14:editId="29418895">
@@ -15818,6 +16351,7 @@
         <w:rPr>
           <w:rFonts w:ascii="Arial" w:hAnsi="Arial" w:cs="Arial"/>
           <w:noProof/>
+          <w:lang w:val="en-PH" w:eastAsia="en-PH"/>
         </w:rPr>
         <w:drawing>
           <wp:inline distT="0" distB="0" distL="0" distR="0" wp14:anchorId="5A8E79BF" wp14:editId="086D5183">
@@ -15917,6 +16451,7 @@
         <w:rPr>
           <w:rFonts w:ascii="Arial" w:hAnsi="Arial" w:cs="Arial"/>
           <w:noProof/>
+          <w:lang w:val="en-PH" w:eastAsia="en-PH"/>
         </w:rPr>
         <w:drawing>
           <wp:inline distT="0" distB="0" distL="0" distR="0" wp14:anchorId="5E02187E" wp14:editId="61796039">
@@ -16009,6 +16544,7 @@
         <w:rPr>
           <w:rFonts w:ascii="Arial" w:hAnsi="Arial" w:cs="Arial"/>
           <w:noProof/>
+          <w:lang w:val="en-PH" w:eastAsia="en-PH"/>
         </w:rPr>
         <w:drawing>
           <wp:inline distT="0" distB="0" distL="0" distR="0" wp14:anchorId="59A21336" wp14:editId="6BDD27B3">
@@ -16093,6 +16629,7 @@
         <w:rPr>
           <w:rFonts w:ascii="Arial" w:hAnsi="Arial" w:cs="Arial"/>
           <w:noProof/>
+          <w:lang w:val="en-PH" w:eastAsia="en-PH"/>
         </w:rPr>
         <w:drawing>
           <wp:inline distT="0" distB="0" distL="0" distR="0" wp14:anchorId="346F016B" wp14:editId="4D77113D">
@@ -16203,6 +16740,7 @@
           <w:b/>
           <w:bCs/>
           <w:noProof/>
+          <w:lang w:val="en-PH" w:eastAsia="en-PH"/>
         </w:rPr>
         <w:drawing>
           <wp:inline distT="0" distB="0" distL="0" distR="0" wp14:anchorId="131485A6" wp14:editId="4A546DD5">
@@ -16275,6 +16813,7 @@
           <w:b/>
           <w:bCs/>
           <w:noProof/>
+          <w:lang w:val="en-PH" w:eastAsia="en-PH"/>
         </w:rPr>
         <w:drawing>
           <wp:inline distT="0" distB="0" distL="0" distR="0" wp14:anchorId="06610115" wp14:editId="1BC1890A">
@@ -16348,6 +16887,7 @@
           <w:b/>
           <w:bCs/>
           <w:noProof/>
+          <w:lang w:val="en-PH" w:eastAsia="en-PH"/>
         </w:rPr>
         <w:drawing>
           <wp:inline distT="0" distB="0" distL="0" distR="0" wp14:anchorId="121BD6A1" wp14:editId="7136E42F">
@@ -16428,6 +16968,7 @@
           <w:b/>
           <w:bCs/>
           <w:noProof/>
+          <w:lang w:val="en-PH" w:eastAsia="en-PH"/>
         </w:rPr>
         <w:drawing>
           <wp:inline distT="0" distB="0" distL="0" distR="0" wp14:anchorId="09800B48" wp14:editId="5E57AB8E">
@@ -16502,6 +17043,7 @@
         <w:rPr>
           <w:rFonts w:ascii="Arial" w:hAnsi="Arial" w:cs="Arial"/>
           <w:noProof/>
+          <w:lang w:val="en-PH" w:eastAsia="en-PH"/>
         </w:rPr>
         <w:drawing>
           <wp:inline distT="0" distB="0" distL="0" distR="0" wp14:anchorId="198740FA" wp14:editId="0C21255F">
@@ -16575,6 +17117,7 @@
         <w:rPr>
           <w:rFonts w:ascii="Arial" w:hAnsi="Arial" w:cs="Arial"/>
           <w:noProof/>
+          <w:lang w:val="en-PH" w:eastAsia="en-PH"/>
         </w:rPr>
         <w:drawing>
           <wp:inline distT="0" distB="0" distL="0" distR="0" wp14:anchorId="260A6CFA" wp14:editId="260AFF51">
@@ -16649,6 +17192,7 @@
         <w:rPr>
           <w:rFonts w:ascii="Arial" w:hAnsi="Arial" w:cs="Arial"/>
           <w:noProof/>
+          <w:lang w:val="en-PH" w:eastAsia="en-PH"/>
         </w:rPr>
         <w:drawing>
           <wp:inline distT="0" distB="0" distL="0" distR="0" wp14:anchorId="1A39A238" wp14:editId="5285D2A9">
@@ -16713,6 +17257,7 @@
         <w:rPr>
           <w:rFonts w:ascii="Arial" w:hAnsi="Arial" w:cs="Arial"/>
           <w:noProof/>
+          <w:lang w:val="en-PH" w:eastAsia="en-PH"/>
         </w:rPr>
         <w:drawing>
           <wp:inline distT="0" distB="0" distL="0" distR="0" wp14:anchorId="369C5334" wp14:editId="1881982B">
@@ -16787,6 +17332,7 @@
         <w:rPr>
           <w:rFonts w:ascii="Arial" w:hAnsi="Arial" w:cs="Arial"/>
           <w:noProof/>
+          <w:lang w:val="en-PH" w:eastAsia="en-PH"/>
         </w:rPr>
         <w:drawing>
           <wp:inline distT="0" distB="0" distL="0" distR="0" wp14:anchorId="59678BCA" wp14:editId="4A4086DA">
@@ -16977,6 +17523,7 @@
         <w:rPr>
           <w:rFonts w:ascii="Arial" w:hAnsi="Arial" w:cs="Arial"/>
           <w:noProof/>
+          <w:lang w:val="en-PH" w:eastAsia="en-PH"/>
         </w:rPr>
         <w:drawing>
           <wp:inline distT="0" distB="0" distL="0" distR="0" wp14:anchorId="632BC20C" wp14:editId="10CFAC10">
@@ -23898,6 +24445,7 @@
         <w:rPr>
           <w:noProof/>
           <w:bdr w:val="none" w:sz="0" w:space="0" w:color="auto" w:frame="1"/>
+          <w:lang w:val="en-PH" w:eastAsia="en-PH"/>
         </w:rPr>
         <w:drawing>
           <wp:inline distT="0" distB="0" distL="0" distR="0" wp14:anchorId="11607158" wp14:editId="623B4A85">
@@ -24804,7 +25352,7 @@
 </file>
 
 <file path=word/endnotes.xml><?xml version="1.0" encoding="utf-8"?>
-<w:endnotes xmlns:wpc="http://schemas.microsoft.com/office/word/2010/wordprocessingCanvas" xmlns:cx="http://schemas.microsoft.com/office/drawing/2014/chartex" xmlns:cx1="http://schemas.microsoft.com/office/drawing/2015/9/8/chartex" xmlns:cx2="http://schemas.microsoft.com/office/drawing/2015/10/21/chartex" xmlns:cx3="http://schemas.microsoft.com/office/drawing/2016/5/9/chartex" xmlns:cx4="http://schemas.microsoft.com/office/drawing/2016/5/10/chartex" xmlns:cx5="http://schemas.microsoft.com/office/drawing/2016/5/11/chartex" xmlns:cx6="http://schemas.microsoft.com/office/drawing/2016/5/12/chartex" xmlns:cx7="http://schemas.microsoft.com/office/drawing/2016/5/13/chartex" xmlns:cx8="http://schemas.microsoft.com/office/drawing/2016/5/14/chartex" xmlns:mc="http://schemas.openxmlformats.org/markup-compatibility/2006" xmlns:aink="http://schemas.microsoft.com/office/drawing/2016/ink" xmlns:am3d="http://schemas.microsoft.com/office/drawing/2017/model3d" xmlns:o="urn:schemas-microsoft-com:office:office" xmlns:oel="http://schemas.microsoft.com/office/2019/extlst" xmlns:r="http://schemas.openxmlformats.org/officeDocument/2006/relationships" xmlns:m="http://schemas.openxmlformats.org/officeDocument/2006/math" xmlns:v="urn:schemas-microsoft-com:vml" xmlns:wp14="http://schemas.microsoft.com/office/word/2010/wordprocessingDrawing" xmlns:wp="http://schemas.openxmlformats.org/drawingml/2006/wordprocessingDrawing" xmlns:w10="urn:schemas-microsoft-com:office:word" xmlns:w="http://schemas.openxmlformats.org/wordprocessingml/2006/main" xmlns:w14="http://schemas.microsoft.com/office/word/2010/wordml" xmlns:w15="http://schemas.microsoft.com/office/word/2012/wordml" xmlns:w16cex="http://schemas.microsoft.com/office/word/2018/wordml/cex" xmlns:w16cid="http://schemas.microsoft.com/office/word/2016/wordml/cid" xmlns:w16="http://schemas.microsoft.com/office/word/2018/wordml" xmlns:w16du="http://schemas.microsoft.com/office/word/2023/wordml/word16du" xmlns:w16sdtdh="http://schemas.microsoft.com/office/word/2020/wordml/sdtdatahash" xmlns:w16sdtfl="http://schemas.microsoft.com/office/word/2024/wordml/sdtformatlock" xmlns:w16se="http://schemas.microsoft.com/office/word/2015/wordml/symex" xmlns:wpg="http://schemas.microsoft.com/office/word/2010/wordprocessingGroup" xmlns:wpi="http://schemas.microsoft.com/office/word/2010/wordprocessingInk" xmlns:wne="http://schemas.microsoft.com/office/word/2006/wordml" xmlns:wps="http://schemas.microsoft.com/office/word/2010/wordprocessingShape" mc:Ignorable="w14 w15 w16se w16cid w16 w16cex w16sdtdh w16sdtfl w16du wp14">
+<w:endnotes xmlns:wpc="http://schemas.microsoft.com/office/word/2010/wordprocessingCanvas" xmlns:mc="http://schemas.openxmlformats.org/markup-compatibility/2006" xmlns:o="urn:schemas-microsoft-com:office:office" xmlns:r="http://schemas.openxmlformats.org/officeDocument/2006/relationships" xmlns:m="http://schemas.openxmlformats.org/officeDocument/2006/math" xmlns:v="urn:schemas-microsoft-com:vml" xmlns:wp14="http://schemas.microsoft.com/office/word/2010/wordprocessingDrawing" xmlns:wp="http://schemas.openxmlformats.org/drawingml/2006/wordprocessingDrawing" xmlns:w10="urn:schemas-microsoft-com:office:word" xmlns:w="http://schemas.openxmlformats.org/wordprocessingml/2006/main" xmlns:w14="http://schemas.microsoft.com/office/word/2010/wordml" xmlns:w15="http://schemas.microsoft.com/office/word/2012/wordml" xmlns:wpg="http://schemas.microsoft.com/office/word/2010/wordprocessingGroup" xmlns:wpi="http://schemas.microsoft.com/office/word/2010/wordprocessingInk" xmlns:wne="http://schemas.microsoft.com/office/word/2006/wordml" xmlns:wps="http://schemas.microsoft.com/office/word/2010/wordprocessingShape" mc:Ignorable="w14 w15 wp14">
   <w:endnote w:type="separator" w:id="-1">
     <w:p>
       <w:r>
@@ -24823,7 +25371,7 @@
 </file>
 
 <file path=word/footer1.xml><?xml version="1.0" encoding="utf-8"?>
-<w:ftr xmlns:wpc="http://schemas.microsoft.com/office/word/2010/wordprocessingCanvas" xmlns:cx="http://schemas.microsoft.com/office/drawing/2014/chartex" xmlns:cx1="http://schemas.microsoft.com/office/drawing/2015/9/8/chartex" xmlns:cx2="http://schemas.microsoft.com/office/drawing/2015/10/21/chartex" xmlns:cx3="http://schemas.microsoft.com/office/drawing/2016/5/9/chartex" xmlns:cx4="http://schemas.microsoft.com/office/drawing/2016/5/10/chartex" xmlns:cx5="http://schemas.microsoft.com/office/drawing/2016/5/11/chartex" xmlns:cx6="http://schemas.microsoft.com/office/drawing/2016/5/12/chartex" xmlns:cx7="http://schemas.microsoft.com/office/drawing/2016/5/13/chartex" xmlns:cx8="http://schemas.microsoft.com/office/drawing/2016/5/14/chartex" xmlns:mc="http://schemas.openxmlformats.org/markup-compatibility/2006" xmlns:aink="http://schemas.microsoft.com/office/drawing/2016/ink" xmlns:am3d="http://schemas.microsoft.com/office/drawing/2017/model3d" xmlns:o="urn:schemas-microsoft-com:office:office" xmlns:oel="http://schemas.microsoft.com/office/2019/extlst" xmlns:r="http://schemas.openxmlformats.org/officeDocument/2006/relationships" xmlns:m="http://schemas.openxmlformats.org/officeDocument/2006/math" xmlns:v="urn:schemas-microsoft-com:vml" xmlns:wp14="http://schemas.microsoft.com/office/word/2010/wordprocessingDrawing" xmlns:wp="http://schemas.openxmlformats.org/drawingml/2006/wordprocessingDrawing" xmlns:w10="urn:schemas-microsoft-com:office:word" xmlns:w="http://schemas.openxmlformats.org/wordprocessingml/2006/main" xmlns:w14="http://schemas.microsoft.com/office/word/2010/wordml" xmlns:w15="http://schemas.microsoft.com/office/word/2012/wordml" xmlns:w16cex="http://schemas.microsoft.com/office/word/2018/wordml/cex" xmlns:w16cid="http://schemas.microsoft.com/office/word/2016/wordml/cid" xmlns:w16="http://schemas.microsoft.com/office/word/2018/wordml" xmlns:w16du="http://schemas.microsoft.com/office/word/2023/wordml/word16du" xmlns:w16sdtdh="http://schemas.microsoft.com/office/word/2020/wordml/sdtdatahash" xmlns:w16sdtfl="http://schemas.microsoft.com/office/word/2024/wordml/sdtformatlock" xmlns:w16se="http://schemas.microsoft.com/office/word/2015/wordml/symex" xmlns:wpg="http://schemas.microsoft.com/office/word/2010/wordprocessingGroup" xmlns:wpi="http://schemas.microsoft.com/office/word/2010/wordprocessingInk" xmlns:wne="http://schemas.microsoft.com/office/word/2006/wordml" xmlns:wps="http://schemas.microsoft.com/office/word/2010/wordprocessingShape" mc:Ignorable="w14 w15 w16se w16cid w16 w16cex w16sdtdh w16sdtfl w16du wp14">
+<w:ftr xmlns:wpc="http://schemas.microsoft.com/office/word/2010/wordprocessingCanvas" xmlns:mc="http://schemas.openxmlformats.org/markup-compatibility/2006" xmlns:o="urn:schemas-microsoft-com:office:office" xmlns:r="http://schemas.openxmlformats.org/officeDocument/2006/relationships" xmlns:m="http://schemas.openxmlformats.org/officeDocument/2006/math" xmlns:v="urn:schemas-microsoft-com:vml" xmlns:wp14="http://schemas.microsoft.com/office/word/2010/wordprocessingDrawing" xmlns:wp="http://schemas.openxmlformats.org/drawingml/2006/wordprocessingDrawing" xmlns:w10="urn:schemas-microsoft-com:office:word" xmlns:w="http://schemas.openxmlformats.org/wordprocessingml/2006/main" xmlns:w14="http://schemas.microsoft.com/office/word/2010/wordml" xmlns:w15="http://schemas.microsoft.com/office/word/2012/wordml" xmlns:wpg="http://schemas.microsoft.com/office/word/2010/wordprocessingGroup" xmlns:wpi="http://schemas.microsoft.com/office/word/2010/wordprocessingInk" xmlns:wne="http://schemas.microsoft.com/office/word/2006/wordml" xmlns:wps="http://schemas.microsoft.com/office/word/2010/wordprocessingShape" mc:Ignorable="w14 w15 wp14">
   <w:p>
     <w:pPr>
       <w:pStyle w:val="Footer"/>
@@ -24833,6 +25381,7 @@
         <w:rFonts w:ascii="Times New Roman" w:hAnsi="Times New Roman" w:cs="Times New Roman"/>
         <w:noProof/>
         <w:sz w:val="24"/>
+        <w:lang w:val="en-PH" w:eastAsia="en-PH"/>
       </w:rPr>
       <mc:AlternateContent>
         <mc:Choice Requires="wps">
@@ -24916,7 +25465,7 @@
                               <w:bCs/>
                               <w:noProof/>
                             </w:rPr>
-                            <w:t>11</w:t>
+                            <w:t>9</w:t>
                           </w:r>
                           <w:r>
                             <w:rPr>
@@ -24954,7 +25503,7 @@
               <v:stroke joinstyle="miter"/>
               <v:path gradientshapeok="t" o:connecttype="rect"/>
             </v:shapetype>
-            <v:shape id="Text Box 10" o:spid="_x0000_s1027" type="#_x0000_t202" style="position:absolute;margin-left:.8pt;margin-top:6.4pt;width:41.85pt;height:23.8pt;z-index:251673600;visibility:visible;mso-wrap-style:square;mso-width-percent:0;mso-height-percent:0;mso-wrap-distance-left:9pt;mso-wrap-distance-top:0;mso-wrap-distance-right:9pt;mso-wrap-distance-bottom:0;mso-position-horizontal:absolute;mso-position-horizontal-relative:right-margin-area;mso-position-vertical:absolute;mso-position-vertical-relative:bottom-margin-area;mso-width-percent:0;mso-height-percent:0;mso-width-relative:margin;mso-height-relative:margin;v-text-anchor:top" o:gfxdata="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" filled="f" stroked="f" strokeweight=".5pt">
+            <v:shape id="Text Box 10" o:spid="_x0000_s1027" type="#_x0000_t202" style="position:absolute;margin-left:.8pt;margin-top:6.4pt;width:41.85pt;height:23.8pt;z-index:251673600;visibility:visible;mso-wrap-style:square;mso-width-percent:0;mso-height-percent:0;mso-wrap-distance-left:9pt;mso-wrap-distance-top:0;mso-wrap-distance-right:9pt;mso-wrap-distance-bottom:0;mso-position-horizontal:absolute;mso-position-horizontal-relative:right-margin-area;mso-position-vertical:absolute;mso-position-vertical-relative:bottom-margin-area;mso-width-percent:0;mso-height-percent:0;mso-width-relative:margin;mso-height-relative:margin;v-text-anchor:top" o:gfxdata="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" filled="f" stroked="f" strokeweight=".5pt">
               <v:textbox>
                 <w:txbxContent>
                   <w:p>
@@ -24989,7 +25538,7 @@
                         <w:bCs/>
                         <w:noProof/>
                       </w:rPr>
-                      <w:t>11</w:t>
+                      <w:t>9</w:t>
                     </w:r>
                     <w:r>
                       <w:rPr>
@@ -25014,6 +25563,7 @@
         <w:rFonts w:ascii="Times New Roman" w:hAnsi="Times New Roman" w:cs="Times New Roman"/>
         <w:noProof/>
         <w:sz w:val="36"/>
+        <w:lang w:val="en-PH" w:eastAsia="en-PH"/>
       </w:rPr>
       <mc:AlternateContent>
         <mc:Choice Requires="wps">
@@ -25073,7 +25623,7 @@
             </wp:anchor>
           </w:drawing>
         </mc:Choice>
-        <mc:Fallback>
+        <mc:Fallback xmlns:w16se="http://schemas.microsoft.com/office/word/2015/wordml/symex" xmlns:w16sdtfl="http://schemas.microsoft.com/office/word/2024/wordml/sdtformatlock" xmlns:w16sdtdh="http://schemas.microsoft.com/office/word/2020/wordml/sdtdatahash" xmlns:w16du="http://schemas.microsoft.com/office/word/2023/wordml/word16du" xmlns:w16="http://schemas.microsoft.com/office/word/2018/wordml" xmlns:w16cid="http://schemas.microsoft.com/office/word/2016/wordml/cid" xmlns:w16cex="http://schemas.microsoft.com/office/word/2018/wordml/cex" xmlns:oel="http://schemas.microsoft.com/office/2019/extlst" xmlns:am3d="http://schemas.microsoft.com/office/drawing/2017/model3d" xmlns:aink="http://schemas.microsoft.com/office/drawing/2016/ink" xmlns:cx8="http://schemas.microsoft.com/office/drawing/2016/5/14/chartex" xmlns:cx7="http://schemas.microsoft.com/office/drawing/2016/5/13/chartex" xmlns:cx6="http://schemas.microsoft.com/office/drawing/2016/5/12/chartex" xmlns:cx5="http://schemas.microsoft.com/office/drawing/2016/5/11/chartex" xmlns:cx4="http://schemas.microsoft.com/office/drawing/2016/5/10/chartex" xmlns:cx3="http://schemas.microsoft.com/office/drawing/2016/5/9/chartex" xmlns:cx2="http://schemas.microsoft.com/office/drawing/2015/10/21/chartex" xmlns:cx1="http://schemas.microsoft.com/office/drawing/2015/9/8/chartex" xmlns:cx="http://schemas.microsoft.com/office/drawing/2014/chartex">
           <w:pict>
             <v:line w14:anchorId="0F5562AB" id="Straight Connector 4" o:spid="_x0000_s1026" style="position:absolute;z-index:251664384;visibility:visible;mso-wrap-style:square;mso-width-percent:0;mso-wrap-distance-left:9pt;mso-wrap-distance-top:0;mso-wrap-distance-right:9pt;mso-wrap-distance-bottom:0;mso-position-horizontal:absolute;mso-position-horizontal-relative:text;mso-position-vertical:absolute;mso-position-vertical-relative:text;mso-width-percent:0;mso-width-relative:margin" from="-90.1pt,-22.55pt" to="540.3pt,-22.55pt" o:gfxdata="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" strokecolor="black [3213]" strokeweight="1.5pt">
               <v:stroke joinstyle="miter"/>
@@ -25087,6 +25637,7 @@
         <w:rFonts w:ascii="Times New Roman" w:hAnsi="Times New Roman" w:cs="Times New Roman"/>
         <w:noProof/>
         <w:sz w:val="36"/>
+        <w:lang w:val="en-PH" w:eastAsia="en-PH"/>
       </w:rPr>
       <mc:AlternateContent>
         <mc:Choice Requires="wps">
@@ -25146,7 +25697,7 @@
             </wp:anchor>
           </w:drawing>
         </mc:Choice>
-        <mc:Fallback>
+        <mc:Fallback xmlns:w16se="http://schemas.microsoft.com/office/word/2015/wordml/symex" xmlns:w16sdtfl="http://schemas.microsoft.com/office/word/2024/wordml/sdtformatlock" xmlns:w16sdtdh="http://schemas.microsoft.com/office/word/2020/wordml/sdtdatahash" xmlns:w16du="http://schemas.microsoft.com/office/word/2023/wordml/word16du" xmlns:w16="http://schemas.microsoft.com/office/word/2018/wordml" xmlns:w16cid="http://schemas.microsoft.com/office/word/2016/wordml/cid" xmlns:w16cex="http://schemas.microsoft.com/office/word/2018/wordml/cex" xmlns:oel="http://schemas.microsoft.com/office/2019/extlst" xmlns:am3d="http://schemas.microsoft.com/office/drawing/2017/model3d" xmlns:aink="http://schemas.microsoft.com/office/drawing/2016/ink" xmlns:cx8="http://schemas.microsoft.com/office/drawing/2016/5/14/chartex" xmlns:cx7="http://schemas.microsoft.com/office/drawing/2016/5/13/chartex" xmlns:cx6="http://schemas.microsoft.com/office/drawing/2016/5/12/chartex" xmlns:cx5="http://schemas.microsoft.com/office/drawing/2016/5/11/chartex" xmlns:cx4="http://schemas.microsoft.com/office/drawing/2016/5/10/chartex" xmlns:cx3="http://schemas.microsoft.com/office/drawing/2016/5/9/chartex" xmlns:cx2="http://schemas.microsoft.com/office/drawing/2015/10/21/chartex" xmlns:cx1="http://schemas.microsoft.com/office/drawing/2015/9/8/chartex" xmlns:cx="http://schemas.microsoft.com/office/drawing/2014/chartex">
           <w:pict>
             <v:line w14:anchorId="484262F4" id="Straight Connector 3" o:spid="_x0000_s1026" style="position:absolute;z-index:251663360;visibility:visible;mso-wrap-style:square;mso-width-percent:0;mso-wrap-distance-left:9pt;mso-wrap-distance-top:0;mso-wrap-distance-right:9pt;mso-wrap-distance-bottom:0;mso-position-horizontal:absolute;mso-position-horizontal-relative:text;mso-position-vertical:absolute;mso-position-vertical-relative:text;mso-width-percent:0;mso-width-relative:margin" from="-90.1pt,-4.95pt" to="540.3pt,-4.95pt" o:gfxdata="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" strokecolor="black [3213]" strokeweight="1.5pt">
               <v:stroke joinstyle="miter"/>
@@ -25160,6 +25711,7 @@
         <w:rFonts w:ascii="Times New Roman" w:hAnsi="Times New Roman" w:cs="Times New Roman"/>
         <w:noProof/>
         <w:sz w:val="24"/>
+        <w:lang w:val="en-PH" w:eastAsia="en-PH"/>
       </w:rPr>
       <mc:AlternateContent>
         <mc:Choice Requires="wps">
@@ -25252,7 +25804,7 @@
         </mc:Choice>
         <mc:Fallback>
           <w:pict>
-            <v:shape w14:anchorId="4C89396A" id="Text Box 9" o:spid="_x0000_s1028" type="#_x0000_t202" style="position:absolute;margin-left:0;margin-top:715.8pt;width:467.15pt;height:25.5pt;z-index:-251644928;visibility:visible;mso-wrap-style:square;mso-width-percent:0;mso-height-percent:0;mso-wrap-distance-left:9pt;mso-wrap-distance-top:0;mso-wrap-distance-right:9pt;mso-wrap-distance-bottom:0;mso-position-horizontal:left;mso-position-horizontal-relative:margin;mso-position-vertical:absolute;mso-position-vertical-relative:page;mso-width-percent:0;mso-height-percent:0;mso-width-relative:margin;mso-height-relative:margin;v-text-anchor:top" o:gfxdata="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" fillcolor="white [3201]" stroked="f" strokeweight=".5pt">
+            <v:shape w14:anchorId="4C89396A" id="Text Box 9" o:spid="_x0000_s1028" type="#_x0000_t202" style="position:absolute;margin-left:0;margin-top:715.8pt;width:467.15pt;height:25.5pt;z-index:-251644928;visibility:visible;mso-wrap-style:square;mso-width-percent:0;mso-height-percent:0;mso-wrap-distance-left:9pt;mso-wrap-distance-top:0;mso-wrap-distance-right:9pt;mso-wrap-distance-bottom:0;mso-position-horizontal:left;mso-position-horizontal-relative:margin;mso-position-vertical:absolute;mso-position-vertical-relative:page;mso-width-percent:0;mso-height-percent:0;mso-width-relative:margin;mso-height-relative:margin;v-text-anchor:top" o:gfxdata="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" fillcolor="white [3201]" stroked="f" strokeweight=".5pt">
               <v:textbox>
                 <w:txbxContent>
                   <w:p>
@@ -25285,7 +25837,7 @@
 </file>
 
 <file path=word/footer2.xml><?xml version="1.0" encoding="utf-8"?>
-<w:ftr xmlns:wpc="http://schemas.microsoft.com/office/word/2010/wordprocessingCanvas" xmlns:cx="http://schemas.microsoft.com/office/drawing/2014/chartex" xmlns:cx1="http://schemas.microsoft.com/office/drawing/2015/9/8/chartex" xmlns:cx2="http://schemas.microsoft.com/office/drawing/2015/10/21/chartex" xmlns:cx3="http://schemas.microsoft.com/office/drawing/2016/5/9/chartex" xmlns:cx4="http://schemas.microsoft.com/office/drawing/2016/5/10/chartex" xmlns:cx5="http://schemas.microsoft.com/office/drawing/2016/5/11/chartex" xmlns:cx6="http://schemas.microsoft.com/office/drawing/2016/5/12/chartex" xmlns:cx7="http://schemas.microsoft.com/office/drawing/2016/5/13/chartex" xmlns:cx8="http://schemas.microsoft.com/office/drawing/2016/5/14/chartex" xmlns:mc="http://schemas.openxmlformats.org/markup-compatibility/2006" xmlns:aink="http://schemas.microsoft.com/office/drawing/2016/ink" xmlns:am3d="http://schemas.microsoft.com/office/drawing/2017/model3d" xmlns:o="urn:schemas-microsoft-com:office:office" xmlns:oel="http://schemas.microsoft.com/office/2019/extlst" xmlns:r="http://schemas.openxmlformats.org/officeDocument/2006/relationships" xmlns:m="http://schemas.openxmlformats.org/officeDocument/2006/math" xmlns:v="urn:schemas-microsoft-com:vml" xmlns:wp14="http://schemas.microsoft.com/office/word/2010/wordprocessingDrawing" xmlns:wp="http://schemas.openxmlformats.org/drawingml/2006/wordprocessingDrawing" xmlns:w10="urn:schemas-microsoft-com:office:word" xmlns:w="http://schemas.openxmlformats.org/wordprocessingml/2006/main" xmlns:w14="http://schemas.microsoft.com/office/word/2010/wordml" xmlns:w15="http://schemas.microsoft.com/office/word/2012/wordml" xmlns:w16cex="http://schemas.microsoft.com/office/word/2018/wordml/cex" xmlns:w16cid="http://schemas.microsoft.com/office/word/2016/wordml/cid" xmlns:w16="http://schemas.microsoft.com/office/word/2018/wordml" xmlns:w16du="http://schemas.microsoft.com/office/word/2023/wordml/word16du" xmlns:w16sdtdh="http://schemas.microsoft.com/office/word/2020/wordml/sdtdatahash" xmlns:w16sdtfl="http://schemas.microsoft.com/office/word/2024/wordml/sdtformatlock" xmlns:w16se="http://schemas.microsoft.com/office/word/2015/wordml/symex" xmlns:wpg="http://schemas.microsoft.com/office/word/2010/wordprocessingGroup" xmlns:wpi="http://schemas.microsoft.com/office/word/2010/wordprocessingInk" xmlns:wne="http://schemas.microsoft.com/office/word/2006/wordml" xmlns:wps="http://schemas.microsoft.com/office/word/2010/wordprocessingShape" mc:Ignorable="w14 w15 w16se w16cid w16 w16cex w16sdtdh w16sdtfl w16du wp14">
+<w:ftr xmlns:wpc="http://schemas.microsoft.com/office/word/2010/wordprocessingCanvas" xmlns:mc="http://schemas.openxmlformats.org/markup-compatibility/2006" xmlns:o="urn:schemas-microsoft-com:office:office" xmlns:r="http://schemas.openxmlformats.org/officeDocument/2006/relationships" xmlns:m="http://schemas.openxmlformats.org/officeDocument/2006/math" xmlns:v="urn:schemas-microsoft-com:vml" xmlns:wp14="http://schemas.microsoft.com/office/word/2010/wordprocessingDrawing" xmlns:wp="http://schemas.openxmlformats.org/drawingml/2006/wordprocessingDrawing" xmlns:w10="urn:schemas-microsoft-com:office:word" xmlns:w="http://schemas.openxmlformats.org/wordprocessingml/2006/main" xmlns:w14="http://schemas.microsoft.com/office/word/2010/wordml" xmlns:w15="http://schemas.microsoft.com/office/word/2012/wordml" xmlns:wpg="http://schemas.microsoft.com/office/word/2010/wordprocessingGroup" xmlns:wpi="http://schemas.microsoft.com/office/word/2010/wordprocessingInk" xmlns:wne="http://schemas.microsoft.com/office/word/2006/wordml" xmlns:wps="http://schemas.microsoft.com/office/word/2010/wordprocessingShape" mc:Ignorable="w14 w15 wp14">
   <w:p>
     <w:pPr>
       <w:pStyle w:val="Footer"/>
@@ -25293,6 +25845,7 @@
     <w:r>
       <w:rPr>
         <w:noProof/>
+        <w:lang w:val="en-PH" w:eastAsia="en-PH"/>
       </w:rPr>
       <mc:AlternateContent>
         <mc:Choice Requires="wps">
@@ -25355,7 +25908,7 @@
             </wp:anchor>
           </w:drawing>
         </mc:Choice>
-        <mc:Fallback>
+        <mc:Fallback xmlns:w16se="http://schemas.microsoft.com/office/word/2015/wordml/symex" xmlns:w16sdtfl="http://schemas.microsoft.com/office/word/2024/wordml/sdtformatlock" xmlns:w16sdtdh="http://schemas.microsoft.com/office/word/2020/wordml/sdtdatahash" xmlns:w16du="http://schemas.microsoft.com/office/word/2023/wordml/word16du" xmlns:w16="http://schemas.microsoft.com/office/word/2018/wordml" xmlns:w16cid="http://schemas.microsoft.com/office/word/2016/wordml/cid" xmlns:w16cex="http://schemas.microsoft.com/office/word/2018/wordml/cex" xmlns:oel="http://schemas.microsoft.com/office/2019/extlst" xmlns:am3d="http://schemas.microsoft.com/office/drawing/2017/model3d" xmlns:aink="http://schemas.microsoft.com/office/drawing/2016/ink" xmlns:cx8="http://schemas.microsoft.com/office/drawing/2016/5/14/chartex" xmlns:cx7="http://schemas.microsoft.com/office/drawing/2016/5/13/chartex" xmlns:cx6="http://schemas.microsoft.com/office/drawing/2016/5/12/chartex" xmlns:cx5="http://schemas.microsoft.com/office/drawing/2016/5/11/chartex" xmlns:cx4="http://schemas.microsoft.com/office/drawing/2016/5/10/chartex" xmlns:cx3="http://schemas.microsoft.com/office/drawing/2016/5/9/chartex" xmlns:cx2="http://schemas.microsoft.com/office/drawing/2015/10/21/chartex" xmlns:cx1="http://schemas.microsoft.com/office/drawing/2015/9/8/chartex" xmlns:cx="http://schemas.microsoft.com/office/drawing/2014/chartex">
           <w:pict>
             <v:line w14:anchorId="130C7F60" id="Straight Connector 17" o:spid="_x0000_s1026" style="position:absolute;z-index:251678720;visibility:visible;mso-wrap-style:square;mso-width-percent:0;mso-height-percent:0;mso-wrap-distance-left:9pt;mso-wrap-distance-top:0;mso-wrap-distance-right:9pt;mso-wrap-distance-bottom:0;mso-position-horizontal:absolute;mso-position-horizontal-relative:text;mso-position-vertical:absolute;mso-position-vertical-relative:text;mso-width-percent:0;mso-height-percent:0;mso-width-relative:margin;mso-height-relative:margin" from="-81.7pt,-22.55pt" to="536.15pt,-22.55pt" o:gfxdata="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" strokecolor="black [3213]" strokeweight="1.5pt">
               <v:stroke joinstyle="miter"/>
@@ -25367,6 +25920,7 @@
     <w:r>
       <w:rPr>
         <w:noProof/>
+        <w:lang w:val="en-PH" w:eastAsia="en-PH"/>
       </w:rPr>
       <mc:AlternateContent>
         <mc:Choice Requires="wps">
@@ -25426,7 +25980,7 @@
             </wp:anchor>
           </w:drawing>
         </mc:Choice>
-        <mc:Fallback>
+        <mc:Fallback xmlns:w16se="http://schemas.microsoft.com/office/word/2015/wordml/symex" xmlns:w16sdtfl="http://schemas.microsoft.com/office/word/2024/wordml/sdtformatlock" xmlns:w16sdtdh="http://schemas.microsoft.com/office/word/2020/wordml/sdtdatahash" xmlns:w16du="http://schemas.microsoft.com/office/word/2023/wordml/word16du" xmlns:w16="http://schemas.microsoft.com/office/word/2018/wordml" xmlns:w16cid="http://schemas.microsoft.com/office/word/2016/wordml/cid" xmlns:w16cex="http://schemas.microsoft.com/office/word/2018/wordml/cex" xmlns:oel="http://schemas.microsoft.com/office/2019/extlst" xmlns:am3d="http://schemas.microsoft.com/office/drawing/2017/model3d" xmlns:aink="http://schemas.microsoft.com/office/drawing/2016/ink" xmlns:cx8="http://schemas.microsoft.com/office/drawing/2016/5/14/chartex" xmlns:cx7="http://schemas.microsoft.com/office/drawing/2016/5/13/chartex" xmlns:cx6="http://schemas.microsoft.com/office/drawing/2016/5/12/chartex" xmlns:cx5="http://schemas.microsoft.com/office/drawing/2016/5/11/chartex" xmlns:cx4="http://schemas.microsoft.com/office/drawing/2016/5/10/chartex" xmlns:cx3="http://schemas.microsoft.com/office/drawing/2016/5/9/chartex" xmlns:cx2="http://schemas.microsoft.com/office/drawing/2015/10/21/chartex" xmlns:cx1="http://schemas.microsoft.com/office/drawing/2015/9/8/chartex" xmlns:cx="http://schemas.microsoft.com/office/drawing/2014/chartex">
           <w:pict>
             <v:line w14:anchorId="622AC018" id="Straight Connector 16" o:spid="_x0000_s1026" style="position:absolute;z-index:251677696;visibility:visible;mso-wrap-style:square;mso-width-percent:0;mso-wrap-distance-left:9pt;mso-wrap-distance-top:0;mso-wrap-distance-right:9pt;mso-wrap-distance-bottom:0;mso-position-horizontal:absolute;mso-position-horizontal-relative:text;mso-position-vertical:absolute;mso-position-vertical-relative:text;mso-width-percent:0;mso-width-relative:margin" from="-82.55pt,-4.95pt" to="536.15pt,-4.95pt" o:gfxdata="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" strokecolor="black [3213]" strokeweight="1.5pt">
               <v:stroke joinstyle="miter"/>
@@ -25438,6 +25992,7 @@
     <w:r>
       <w:rPr>
         <w:noProof/>
+        <w:lang w:val="en-PH" w:eastAsia="en-PH"/>
       </w:rPr>
       <mc:AlternateContent>
         <mc:Choice Requires="wps">
@@ -25543,7 +26098,7 @@
               <v:stroke joinstyle="miter"/>
               <v:path gradientshapeok="t" o:connecttype="rect"/>
             </v:shapetype>
-            <v:shape id="Text Box 20" o:spid="_x0000_s1030" type="#_x0000_t202" style="position:absolute;margin-left:0;margin-top:715pt;width:493.5pt;height:25.5pt;z-index:-251633664;visibility:visible;mso-wrap-style:square;mso-width-percent:0;mso-height-percent:0;mso-wrap-distance-left:9pt;mso-wrap-distance-top:0;mso-wrap-distance-right:9pt;mso-wrap-distance-bottom:0;mso-position-horizontal:absolute;mso-position-horizontal-relative:text;mso-position-vertical:absolute;mso-position-vertical-relative:page;mso-width-percent:0;mso-height-percent:0;mso-width-relative:margin;mso-height-relative:margin;v-text-anchor:top" o:gfxdata="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" fillcolor="white [3201]" stroked="f" strokeweight=".5pt">
+            <v:shape id="Text Box 20" o:spid="_x0000_s1030" type="#_x0000_t202" style="position:absolute;margin-left:0;margin-top:715pt;width:493.5pt;height:25.5pt;z-index:-251633664;visibility:visible;mso-wrap-style:square;mso-width-percent:0;mso-height-percent:0;mso-wrap-distance-left:9pt;mso-wrap-distance-top:0;mso-wrap-distance-right:9pt;mso-wrap-distance-bottom:0;mso-position-horizontal:absolute;mso-position-horizontal-relative:text;mso-position-vertical:absolute;mso-position-vertical-relative:page;mso-width-percent:0;mso-height-percent:0;mso-width-relative:margin;mso-height-relative:margin;v-text-anchor:top" o:gfxdata="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" fillcolor="white [3201]" stroked="f" strokeweight=".5pt">
               <v:textbox>
                 <w:txbxContent>
                   <w:p>
@@ -25585,7 +26140,7 @@
 </file>
 
 <file path=word/footer3.xml><?xml version="1.0" encoding="utf-8"?>
-<w:ftr xmlns:wpc="http://schemas.microsoft.com/office/word/2010/wordprocessingCanvas" xmlns:cx="http://schemas.microsoft.com/office/drawing/2014/chartex" xmlns:cx1="http://schemas.microsoft.com/office/drawing/2015/9/8/chartex" xmlns:cx2="http://schemas.microsoft.com/office/drawing/2015/10/21/chartex" xmlns:cx3="http://schemas.microsoft.com/office/drawing/2016/5/9/chartex" xmlns:cx4="http://schemas.microsoft.com/office/drawing/2016/5/10/chartex" xmlns:cx5="http://schemas.microsoft.com/office/drawing/2016/5/11/chartex" xmlns:cx6="http://schemas.microsoft.com/office/drawing/2016/5/12/chartex" xmlns:cx7="http://schemas.microsoft.com/office/drawing/2016/5/13/chartex" xmlns:cx8="http://schemas.microsoft.com/office/drawing/2016/5/14/chartex" xmlns:mc="http://schemas.openxmlformats.org/markup-compatibility/2006" xmlns:aink="http://schemas.microsoft.com/office/drawing/2016/ink" xmlns:am3d="http://schemas.microsoft.com/office/drawing/2017/model3d" xmlns:o="urn:schemas-microsoft-com:office:office" xmlns:oel="http://schemas.microsoft.com/office/2019/extlst" xmlns:r="http://schemas.openxmlformats.org/officeDocument/2006/relationships" xmlns:m="http://schemas.openxmlformats.org/officeDocument/2006/math" xmlns:v="urn:schemas-microsoft-com:vml" xmlns:wp14="http://schemas.microsoft.com/office/word/2010/wordprocessingDrawing" xmlns:wp="http://schemas.openxmlformats.org/drawingml/2006/wordprocessingDrawing" xmlns:w10="urn:schemas-microsoft-com:office:word" xmlns:w="http://schemas.openxmlformats.org/wordprocessingml/2006/main" xmlns:w14="http://schemas.microsoft.com/office/word/2010/wordml" xmlns:w15="http://schemas.microsoft.com/office/word/2012/wordml" xmlns:w16cex="http://schemas.microsoft.com/office/word/2018/wordml/cex" xmlns:w16cid="http://schemas.microsoft.com/office/word/2016/wordml/cid" xmlns:w16="http://schemas.microsoft.com/office/word/2018/wordml" xmlns:w16du="http://schemas.microsoft.com/office/word/2023/wordml/word16du" xmlns:w16sdtdh="http://schemas.microsoft.com/office/word/2020/wordml/sdtdatahash" xmlns:w16sdtfl="http://schemas.microsoft.com/office/word/2024/wordml/sdtformatlock" xmlns:w16se="http://schemas.microsoft.com/office/word/2015/wordml/symex" xmlns:wpg="http://schemas.microsoft.com/office/word/2010/wordprocessingGroup" xmlns:wpi="http://schemas.microsoft.com/office/word/2010/wordprocessingInk" xmlns:wne="http://schemas.microsoft.com/office/word/2006/wordml" xmlns:wps="http://schemas.microsoft.com/office/word/2010/wordprocessingShape" mc:Ignorable="w14 w15 w16se w16cid w16 w16cex w16sdtdh w16sdtfl w16du wp14">
+<w:ftr xmlns:wpc="http://schemas.microsoft.com/office/word/2010/wordprocessingCanvas" xmlns:mc="http://schemas.openxmlformats.org/markup-compatibility/2006" xmlns:o="urn:schemas-microsoft-com:office:office" xmlns:r="http://schemas.openxmlformats.org/officeDocument/2006/relationships" xmlns:m="http://schemas.openxmlformats.org/officeDocument/2006/math" xmlns:v="urn:schemas-microsoft-com:vml" xmlns:wp14="http://schemas.microsoft.com/office/word/2010/wordprocessingDrawing" xmlns:wp="http://schemas.openxmlformats.org/drawingml/2006/wordprocessingDrawing" xmlns:w10="urn:schemas-microsoft-com:office:word" xmlns:w="http://schemas.openxmlformats.org/wordprocessingml/2006/main" xmlns:w14="http://schemas.microsoft.com/office/word/2010/wordml" xmlns:w15="http://schemas.microsoft.com/office/word/2012/wordml" xmlns:wpg="http://schemas.microsoft.com/office/word/2010/wordprocessingGroup" xmlns:wpi="http://schemas.microsoft.com/office/word/2010/wordprocessingInk" xmlns:wne="http://schemas.microsoft.com/office/word/2006/wordml" xmlns:wps="http://schemas.microsoft.com/office/word/2010/wordprocessingShape" mc:Ignorable="w14 w15 wp14">
   <w:p>
     <w:pPr>
       <w:pStyle w:val="Footer"/>
@@ -25593,6 +26148,7 @@
     <w:r>
       <w:rPr>
         <w:noProof/>
+        <w:lang w:val="en-PH" w:eastAsia="en-PH"/>
       </w:rPr>
       <mc:AlternateContent>
         <mc:Choice Requires="wps">
@@ -25655,7 +26211,7 @@
             </wp:anchor>
           </w:drawing>
         </mc:Choice>
-        <mc:Fallback>
+        <mc:Fallback xmlns:w16se="http://schemas.microsoft.com/office/word/2015/wordml/symex" xmlns:w16sdtfl="http://schemas.microsoft.com/office/word/2024/wordml/sdtformatlock" xmlns:w16sdtdh="http://schemas.microsoft.com/office/word/2020/wordml/sdtdatahash" xmlns:w16du="http://schemas.microsoft.com/office/word/2023/wordml/word16du" xmlns:w16="http://schemas.microsoft.com/office/word/2018/wordml" xmlns:w16cid="http://schemas.microsoft.com/office/word/2016/wordml/cid" xmlns:w16cex="http://schemas.microsoft.com/office/word/2018/wordml/cex" xmlns:oel="http://schemas.microsoft.com/office/2019/extlst" xmlns:am3d="http://schemas.microsoft.com/office/drawing/2017/model3d" xmlns:aink="http://schemas.microsoft.com/office/drawing/2016/ink" xmlns:cx8="http://schemas.microsoft.com/office/drawing/2016/5/14/chartex" xmlns:cx7="http://schemas.microsoft.com/office/drawing/2016/5/13/chartex" xmlns:cx6="http://schemas.microsoft.com/office/drawing/2016/5/12/chartex" xmlns:cx5="http://schemas.microsoft.com/office/drawing/2016/5/11/chartex" xmlns:cx4="http://schemas.microsoft.com/office/drawing/2016/5/10/chartex" xmlns:cx3="http://schemas.microsoft.com/office/drawing/2016/5/9/chartex" xmlns:cx2="http://schemas.microsoft.com/office/drawing/2015/10/21/chartex" xmlns:cx1="http://schemas.microsoft.com/office/drawing/2015/9/8/chartex" xmlns:cx="http://schemas.microsoft.com/office/drawing/2014/chartex">
           <w:pict>
             <v:line w14:anchorId="1D382A37" id="Straight Connector 15" o:spid="_x0000_s1026" style="position:absolute;z-index:251688960;visibility:visible;mso-wrap-style:square;mso-width-percent:0;mso-height-percent:0;mso-wrap-distance-left:9pt;mso-wrap-distance-top:0;mso-wrap-distance-right:9pt;mso-wrap-distance-bottom:0;mso-position-horizontal:absolute;mso-position-horizontal-relative:text;mso-position-vertical:absolute;mso-position-vertical-relative:text;mso-width-percent:0;mso-height-percent:0;mso-width-relative:margin;mso-height-relative:margin" from="-81.7pt,-22.55pt" to="536.15pt,-22.55pt" o:gfxdata="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" strokecolor="black [3213]" strokeweight="1.5pt">
               <v:stroke joinstyle="miter"/>
@@ -25667,6 +26223,7 @@
     <w:r>
       <w:rPr>
         <w:noProof/>
+        <w:lang w:val="en-PH" w:eastAsia="en-PH"/>
       </w:rPr>
       <mc:AlternateContent>
         <mc:Choice Requires="wps">
@@ -25726,7 +26283,7 @@
             </wp:anchor>
           </w:drawing>
         </mc:Choice>
-        <mc:Fallback>
+        <mc:Fallback xmlns:w16se="http://schemas.microsoft.com/office/word/2015/wordml/symex" xmlns:w16sdtfl="http://schemas.microsoft.com/office/word/2024/wordml/sdtformatlock" xmlns:w16sdtdh="http://schemas.microsoft.com/office/word/2020/wordml/sdtdatahash" xmlns:w16du="http://schemas.microsoft.com/office/word/2023/wordml/word16du" xmlns:w16="http://schemas.microsoft.com/office/word/2018/wordml" xmlns:w16cid="http://schemas.microsoft.com/office/word/2016/wordml/cid" xmlns:w16cex="http://schemas.microsoft.com/office/word/2018/wordml/cex" xmlns:oel="http://schemas.microsoft.com/office/2019/extlst" xmlns:am3d="http://schemas.microsoft.com/office/drawing/2017/model3d" xmlns:aink="http://schemas.microsoft.com/office/drawing/2016/ink" xmlns:cx8="http://schemas.microsoft.com/office/drawing/2016/5/14/chartex" xmlns:cx7="http://schemas.microsoft.com/office/drawing/2016/5/13/chartex" xmlns:cx6="http://schemas.microsoft.com/office/drawing/2016/5/12/chartex" xmlns:cx5="http://schemas.microsoft.com/office/drawing/2016/5/11/chartex" xmlns:cx4="http://schemas.microsoft.com/office/drawing/2016/5/10/chartex" xmlns:cx3="http://schemas.microsoft.com/office/drawing/2016/5/9/chartex" xmlns:cx2="http://schemas.microsoft.com/office/drawing/2015/10/21/chartex" xmlns:cx1="http://schemas.microsoft.com/office/drawing/2015/9/8/chartex" xmlns:cx="http://schemas.microsoft.com/office/drawing/2014/chartex">
           <w:pict>
             <v:line w14:anchorId="2A2C3634" id="Straight Connector 21" o:spid="_x0000_s1026" style="position:absolute;z-index:251687936;visibility:visible;mso-wrap-style:square;mso-width-percent:0;mso-wrap-distance-left:9pt;mso-wrap-distance-top:0;mso-wrap-distance-right:9pt;mso-wrap-distance-bottom:0;mso-position-horizontal:absolute;mso-position-horizontal-relative:text;mso-position-vertical:absolute;mso-position-vertical-relative:text;mso-width-percent:0;mso-width-relative:margin" from="-82.55pt,-4.95pt" to="536.15pt,-4.95pt" o:gfxdata="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" strokecolor="black [3213]" strokeweight="1.5pt">
               <v:stroke joinstyle="miter"/>
@@ -25738,6 +26295,7 @@
     <w:r>
       <w:rPr>
         <w:noProof/>
+        <w:lang w:val="en-PH" w:eastAsia="en-PH"/>
       </w:rPr>
       <mc:AlternateContent>
         <mc:Choice Requires="wps">
@@ -25843,7 +26401,7 @@
               <v:stroke joinstyle="miter"/>
               <v:path gradientshapeok="t" o:connecttype="rect"/>
             </v:shapetype>
-            <v:shape id="Text Box 24" o:spid="_x0000_s1032" type="#_x0000_t202" style="position:absolute;margin-left:0;margin-top:715pt;width:493.5pt;height:25.5pt;z-index:-251626496;visibility:visible;mso-wrap-style:square;mso-width-percent:0;mso-height-percent:0;mso-wrap-distance-left:9pt;mso-wrap-distance-top:0;mso-wrap-distance-right:9pt;mso-wrap-distance-bottom:0;mso-position-horizontal:absolute;mso-position-horizontal-relative:text;mso-position-vertical:absolute;mso-position-vertical-relative:page;mso-width-percent:0;mso-height-percent:0;mso-width-relative:margin;mso-height-relative:margin;v-text-anchor:top" o:gfxdata="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" fillcolor="white [3201]" stroked="f" strokeweight=".5pt">
+            <v:shape id="Text Box 24" o:spid="_x0000_s1032" type="#_x0000_t202" style="position:absolute;margin-left:0;margin-top:715pt;width:493.5pt;height:25.5pt;z-index:-251626496;visibility:visible;mso-wrap-style:square;mso-width-percent:0;mso-height-percent:0;mso-wrap-distance-left:9pt;mso-wrap-distance-top:0;mso-wrap-distance-right:9pt;mso-wrap-distance-bottom:0;mso-position-horizontal:absolute;mso-position-horizontal-relative:text;mso-position-vertical:absolute;mso-position-vertical-relative:page;mso-width-percent:0;mso-height-percent:0;mso-width-relative:margin;mso-height-relative:margin;v-text-anchor:top" o:gfxdata="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" fillcolor="white [3201]" stroked="f" strokeweight=".5pt">
               <v:textbox>
                 <w:txbxContent>
                   <w:p>
@@ -25885,7 +26443,7 @@
 </file>
 
 <file path=word/footer4.xml><?xml version="1.0" encoding="utf-8"?>
-<w:ftr xmlns:wpc="http://schemas.microsoft.com/office/word/2010/wordprocessingCanvas" xmlns:cx="http://schemas.microsoft.com/office/drawing/2014/chartex" xmlns:cx1="http://schemas.microsoft.com/office/drawing/2015/9/8/chartex" xmlns:cx2="http://schemas.microsoft.com/office/drawing/2015/10/21/chartex" xmlns:cx3="http://schemas.microsoft.com/office/drawing/2016/5/9/chartex" xmlns:cx4="http://schemas.microsoft.com/office/drawing/2016/5/10/chartex" xmlns:cx5="http://schemas.microsoft.com/office/drawing/2016/5/11/chartex" xmlns:cx6="http://schemas.microsoft.com/office/drawing/2016/5/12/chartex" xmlns:cx7="http://schemas.microsoft.com/office/drawing/2016/5/13/chartex" xmlns:cx8="http://schemas.microsoft.com/office/drawing/2016/5/14/chartex" xmlns:mc="http://schemas.openxmlformats.org/markup-compatibility/2006" xmlns:aink="http://schemas.microsoft.com/office/drawing/2016/ink" xmlns:am3d="http://schemas.microsoft.com/office/drawing/2017/model3d" xmlns:o="urn:schemas-microsoft-com:office:office" xmlns:oel="http://schemas.microsoft.com/office/2019/extlst" xmlns:r="http://schemas.openxmlformats.org/officeDocument/2006/relationships" xmlns:m="http://schemas.openxmlformats.org/officeDocument/2006/math" xmlns:v="urn:schemas-microsoft-com:vml" xmlns:wp14="http://schemas.microsoft.com/office/word/2010/wordprocessingDrawing" xmlns:wp="http://schemas.openxmlformats.org/drawingml/2006/wordprocessingDrawing" xmlns:w10="urn:schemas-microsoft-com:office:word" xmlns:w="http://schemas.openxmlformats.org/wordprocessingml/2006/main" xmlns:w14="http://schemas.microsoft.com/office/word/2010/wordml" xmlns:w15="http://schemas.microsoft.com/office/word/2012/wordml" xmlns:w16cex="http://schemas.microsoft.com/office/word/2018/wordml/cex" xmlns:w16cid="http://schemas.microsoft.com/office/word/2016/wordml/cid" xmlns:w16="http://schemas.microsoft.com/office/word/2018/wordml" xmlns:w16du="http://schemas.microsoft.com/office/word/2023/wordml/word16du" xmlns:w16sdtdh="http://schemas.microsoft.com/office/word/2020/wordml/sdtdatahash" xmlns:w16sdtfl="http://schemas.microsoft.com/office/word/2024/wordml/sdtformatlock" xmlns:w16se="http://schemas.microsoft.com/office/word/2015/wordml/symex" xmlns:wpg="http://schemas.microsoft.com/office/word/2010/wordprocessingGroup" xmlns:wpi="http://schemas.microsoft.com/office/word/2010/wordprocessingInk" xmlns:wne="http://schemas.microsoft.com/office/word/2006/wordml" xmlns:wps="http://schemas.microsoft.com/office/word/2010/wordprocessingShape" mc:Ignorable="w14 w15 w16se w16cid w16 w16cex w16sdtdh w16sdtfl w16du wp14">
+<w:ftr xmlns:wpc="http://schemas.microsoft.com/office/word/2010/wordprocessingCanvas" xmlns:mc="http://schemas.openxmlformats.org/markup-compatibility/2006" xmlns:o="urn:schemas-microsoft-com:office:office" xmlns:r="http://schemas.openxmlformats.org/officeDocument/2006/relationships" xmlns:m="http://schemas.openxmlformats.org/officeDocument/2006/math" xmlns:v="urn:schemas-microsoft-com:vml" xmlns:wp14="http://schemas.microsoft.com/office/word/2010/wordprocessingDrawing" xmlns:wp="http://schemas.openxmlformats.org/drawingml/2006/wordprocessingDrawing" xmlns:w10="urn:schemas-microsoft-com:office:word" xmlns:w="http://schemas.openxmlformats.org/wordprocessingml/2006/main" xmlns:w14="http://schemas.microsoft.com/office/word/2010/wordml" xmlns:w15="http://schemas.microsoft.com/office/word/2012/wordml" xmlns:wpg="http://schemas.microsoft.com/office/word/2010/wordprocessingGroup" xmlns:wpi="http://schemas.microsoft.com/office/word/2010/wordprocessingInk" xmlns:wne="http://schemas.microsoft.com/office/word/2006/wordml" xmlns:wps="http://schemas.microsoft.com/office/word/2010/wordprocessingShape" mc:Ignorable="w14 w15 wp14">
   <w:p>
     <w:pPr>
       <w:pStyle w:val="Footer"/>
@@ -25895,6 +26453,7 @@
         <w:rFonts w:ascii="Times New Roman" w:hAnsi="Times New Roman" w:cs="Times New Roman"/>
         <w:noProof/>
         <w:sz w:val="24"/>
+        <w:lang w:val="en-PH" w:eastAsia="en-PH"/>
       </w:rPr>
       <mc:AlternateContent>
         <mc:Choice Requires="wps">
@@ -25978,7 +26537,7 @@
                               <w:bCs/>
                               <w:noProof/>
                             </w:rPr>
-                            <w:t>11</w:t>
+                            <w:t>1</w:t>
                           </w:r>
                           <w:r>
                             <w:rPr>
@@ -26016,7 +26575,7 @@
               <v:stroke joinstyle="miter"/>
               <v:path gradientshapeok="t" o:connecttype="rect"/>
             </v:shapetype>
-            <v:shape id="Text Box 40" o:spid="_x0000_s1034" type="#_x0000_t202" style="position:absolute;margin-left:4.9pt;margin-top:7.5pt;width:41.85pt;height:23.8pt;z-index:251710464;visibility:visible;mso-wrap-style:square;mso-width-percent:0;mso-height-percent:0;mso-wrap-distance-left:9pt;mso-wrap-distance-top:0;mso-wrap-distance-right:9pt;mso-wrap-distance-bottom:0;mso-position-horizontal:absolute;mso-position-horizontal-relative:right-margin-area;mso-position-vertical:absolute;mso-position-vertical-relative:bottom-margin-area;mso-width-percent:0;mso-height-percent:0;mso-width-relative:margin;mso-height-relative:margin;v-text-anchor:top" o:gfxdata="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" filled="f" stroked="f" strokeweight=".5pt">
+            <v:shape id="Text Box 40" o:spid="_x0000_s1034" type="#_x0000_t202" style="position:absolute;margin-left:4.9pt;margin-top:7.5pt;width:41.85pt;height:23.8pt;z-index:251710464;visibility:visible;mso-wrap-style:square;mso-width-percent:0;mso-height-percent:0;mso-wrap-distance-left:9pt;mso-wrap-distance-top:0;mso-wrap-distance-right:9pt;mso-wrap-distance-bottom:0;mso-position-horizontal:absolute;mso-position-horizontal-relative:right-margin-area;mso-position-vertical:absolute;mso-position-vertical-relative:bottom-margin-area;mso-width-percent:0;mso-height-percent:0;mso-width-relative:margin;mso-height-relative:margin;v-text-anchor:top" o:gfxdata="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" filled="f" stroked="f" strokeweight=".5pt">
               <v:textbox>
                 <w:txbxContent>
                   <w:p>
@@ -26051,7 +26610,7 @@
                         <w:bCs/>
                         <w:noProof/>
                       </w:rPr>
-                      <w:t>11</w:t>
+                      <w:t>1</w:t>
                     </w:r>
                     <w:r>
                       <w:rPr>
@@ -26074,6 +26633,7 @@
     <w:r>
       <w:rPr>
         <w:noProof/>
+        <w:lang w:val="en-PH" w:eastAsia="en-PH"/>
       </w:rPr>
       <mc:AlternateContent>
         <mc:Choice Requires="wps">
@@ -26136,7 +26696,7 @@
             </wp:anchor>
           </w:drawing>
         </mc:Choice>
-        <mc:Fallback>
+        <mc:Fallback xmlns:w16se="http://schemas.microsoft.com/office/word/2015/wordml/symex" xmlns:w16sdtfl="http://schemas.microsoft.com/office/word/2024/wordml/sdtformatlock" xmlns:w16sdtdh="http://schemas.microsoft.com/office/word/2020/wordml/sdtdatahash" xmlns:w16du="http://schemas.microsoft.com/office/word/2023/wordml/word16du" xmlns:w16="http://schemas.microsoft.com/office/word/2018/wordml" xmlns:w16cid="http://schemas.microsoft.com/office/word/2016/wordml/cid" xmlns:w16cex="http://schemas.microsoft.com/office/word/2018/wordml/cex" xmlns:oel="http://schemas.microsoft.com/office/2019/extlst" xmlns:am3d="http://schemas.microsoft.com/office/drawing/2017/model3d" xmlns:aink="http://schemas.microsoft.com/office/drawing/2016/ink" xmlns:cx8="http://schemas.microsoft.com/office/drawing/2016/5/14/chartex" xmlns:cx7="http://schemas.microsoft.com/office/drawing/2016/5/13/chartex" xmlns:cx6="http://schemas.microsoft.com/office/drawing/2016/5/12/chartex" xmlns:cx5="http://schemas.microsoft.com/office/drawing/2016/5/11/chartex" xmlns:cx4="http://schemas.microsoft.com/office/drawing/2016/5/10/chartex" xmlns:cx3="http://schemas.microsoft.com/office/drawing/2016/5/9/chartex" xmlns:cx2="http://schemas.microsoft.com/office/drawing/2015/10/21/chartex" xmlns:cx1="http://schemas.microsoft.com/office/drawing/2015/9/8/chartex" xmlns:cx="http://schemas.microsoft.com/office/drawing/2014/chartex">
           <w:pict>
             <v:line w14:anchorId="6BED1CC9" id="Straight Connector 31" o:spid="_x0000_s1026" style="position:absolute;z-index:251700224;visibility:visible;mso-wrap-style:square;mso-width-percent:0;mso-height-percent:0;mso-wrap-distance-left:9pt;mso-wrap-distance-top:0;mso-wrap-distance-right:9pt;mso-wrap-distance-bottom:0;mso-position-horizontal:absolute;mso-position-horizontal-relative:text;mso-position-vertical:absolute;mso-position-vertical-relative:text;mso-width-percent:0;mso-height-percent:0;mso-width-relative:margin;mso-height-relative:margin" from="-81.7pt,-22.55pt" to="536.15pt,-22.55pt" o:gfxdata="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" strokecolor="black [3213]" strokeweight="1.5pt">
               <v:stroke joinstyle="miter"/>
@@ -26148,6 +26708,7 @@
     <w:r>
       <w:rPr>
         <w:noProof/>
+        <w:lang w:val="en-PH" w:eastAsia="en-PH"/>
       </w:rPr>
       <mc:AlternateContent>
         <mc:Choice Requires="wps">
@@ -26207,7 +26768,7 @@
             </wp:anchor>
           </w:drawing>
         </mc:Choice>
-        <mc:Fallback>
+        <mc:Fallback xmlns:w16se="http://schemas.microsoft.com/office/word/2015/wordml/symex" xmlns:w16sdtfl="http://schemas.microsoft.com/office/word/2024/wordml/sdtformatlock" xmlns:w16sdtdh="http://schemas.microsoft.com/office/word/2020/wordml/sdtdatahash" xmlns:w16du="http://schemas.microsoft.com/office/word/2023/wordml/word16du" xmlns:w16="http://schemas.microsoft.com/office/word/2018/wordml" xmlns:w16cid="http://schemas.microsoft.com/office/word/2016/wordml/cid" xmlns:w16cex="http://schemas.microsoft.com/office/word/2018/wordml/cex" xmlns:oel="http://schemas.microsoft.com/office/2019/extlst" xmlns:am3d="http://schemas.microsoft.com/office/drawing/2017/model3d" xmlns:aink="http://schemas.microsoft.com/office/drawing/2016/ink" xmlns:cx8="http://schemas.microsoft.com/office/drawing/2016/5/14/chartex" xmlns:cx7="http://schemas.microsoft.com/office/drawing/2016/5/13/chartex" xmlns:cx6="http://schemas.microsoft.com/office/drawing/2016/5/12/chartex" xmlns:cx5="http://schemas.microsoft.com/office/drawing/2016/5/11/chartex" xmlns:cx4="http://schemas.microsoft.com/office/drawing/2016/5/10/chartex" xmlns:cx3="http://schemas.microsoft.com/office/drawing/2016/5/9/chartex" xmlns:cx2="http://schemas.microsoft.com/office/drawing/2015/10/21/chartex" xmlns:cx1="http://schemas.microsoft.com/office/drawing/2015/9/8/chartex" xmlns:cx="http://schemas.microsoft.com/office/drawing/2014/chartex">
           <w:pict>
             <v:line w14:anchorId="6FD07835" id="Straight Connector 32" o:spid="_x0000_s1026" style="position:absolute;z-index:251699200;visibility:visible;mso-wrap-style:square;mso-width-percent:0;mso-wrap-distance-left:9pt;mso-wrap-distance-top:0;mso-wrap-distance-right:9pt;mso-wrap-distance-bottom:0;mso-position-horizontal:absolute;mso-position-horizontal-relative:text;mso-position-vertical:absolute;mso-position-vertical-relative:text;mso-width-percent:0;mso-width-relative:margin" from="-82.55pt,-4.95pt" to="536.15pt,-4.95pt" o:gfxdata="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" strokecolor="black [3213]" strokeweight="1.5pt">
               <v:stroke joinstyle="miter"/>
@@ -26219,6 +26780,7 @@
     <w:r>
       <w:rPr>
         <w:noProof/>
+        <w:lang w:val="en-PH" w:eastAsia="en-PH"/>
       </w:rPr>
       <mc:AlternateContent>
         <mc:Choice Requires="wps">
@@ -26320,7 +26882,7 @@
         </mc:Choice>
         <mc:Fallback>
           <w:pict>
-            <v:shape w14:anchorId="30F69395" id="Text Box 33" o:spid="_x0000_s1035" type="#_x0000_t202" style="position:absolute;margin-left:0;margin-top:715pt;width:493.5pt;height:25.5pt;z-index:-251615232;visibility:visible;mso-wrap-style:square;mso-width-percent:0;mso-height-percent:0;mso-wrap-distance-left:9pt;mso-wrap-distance-top:0;mso-wrap-distance-right:9pt;mso-wrap-distance-bottom:0;mso-position-horizontal:absolute;mso-position-horizontal-relative:text;mso-position-vertical:absolute;mso-position-vertical-relative:page;mso-width-percent:0;mso-height-percent:0;mso-width-relative:margin;mso-height-relative:margin;v-text-anchor:top" o:gfxdata="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" fillcolor="white [3201]" stroked="f" strokeweight=".5pt">
+            <v:shape w14:anchorId="30F69395" id="Text Box 33" o:spid="_x0000_s1035" type="#_x0000_t202" style="position:absolute;margin-left:0;margin-top:715pt;width:493.5pt;height:25.5pt;z-index:-251615232;visibility:visible;mso-wrap-style:square;mso-width-percent:0;mso-height-percent:0;mso-wrap-distance-left:9pt;mso-wrap-distance-top:0;mso-wrap-distance-right:9pt;mso-wrap-distance-bottom:0;mso-position-horizontal:absolute;mso-position-horizontal-relative:text;mso-position-vertical:absolute;mso-position-vertical-relative:page;mso-width-percent:0;mso-height-percent:0;mso-width-relative:margin;mso-height-relative:margin;v-text-anchor:top" o:gfxdata="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" fillcolor="white [3201]" stroked="f" strokeweight=".5pt">
               <v:textbox>
                 <w:txbxContent>
                   <w:p>
@@ -26362,7 +26924,7 @@
 </file>
 
 <file path=word/footnotes.xml><?xml version="1.0" encoding="utf-8"?>
-<w:footnotes xmlns:wpc="http://schemas.microsoft.com/office/word/2010/wordprocessingCanvas" xmlns:cx="http://schemas.microsoft.com/office/drawing/2014/chartex" xmlns:cx1="http://schemas.microsoft.com/office/drawing/2015/9/8/chartex" xmlns:cx2="http://schemas.microsoft.com/office/drawing/2015/10/21/chartex" xmlns:cx3="http://schemas.microsoft.com/office/drawing/2016/5/9/chartex" xmlns:cx4="http://schemas.microsoft.com/office/drawing/2016/5/10/chartex" xmlns:cx5="http://schemas.microsoft.com/office/drawing/2016/5/11/chartex" xmlns:cx6="http://schemas.microsoft.com/office/drawing/2016/5/12/chartex" xmlns:cx7="http://schemas.microsoft.com/office/drawing/2016/5/13/chartex" xmlns:cx8="http://schemas.microsoft.com/office/drawing/2016/5/14/chartex" xmlns:mc="http://schemas.openxmlformats.org/markup-compatibility/2006" xmlns:aink="http://schemas.microsoft.com/office/drawing/2016/ink" xmlns:am3d="http://schemas.microsoft.com/office/drawing/2017/model3d" xmlns:o="urn:schemas-microsoft-com:office:office" xmlns:oel="http://schemas.microsoft.com/office/2019/extlst" xmlns:r="http://schemas.openxmlformats.org/officeDocument/2006/relationships" xmlns:m="http://schemas.openxmlformats.org/officeDocument/2006/math" xmlns:v="urn:schemas-microsoft-com:vml" xmlns:wp14="http://schemas.microsoft.com/office/word/2010/wordprocessingDrawing" xmlns:wp="http://schemas.openxmlformats.org/drawingml/2006/wordprocessingDrawing" xmlns:w10="urn:schemas-microsoft-com:office:word" xmlns:w="http://schemas.openxmlformats.org/wordprocessingml/2006/main" xmlns:w14="http://schemas.microsoft.com/office/word/2010/wordml" xmlns:w15="http://schemas.microsoft.com/office/word/2012/wordml" xmlns:w16cex="http://schemas.microsoft.com/office/word/2018/wordml/cex" xmlns:w16cid="http://schemas.microsoft.com/office/word/2016/wordml/cid" xmlns:w16="http://schemas.microsoft.com/office/word/2018/wordml" xmlns:w16du="http://schemas.microsoft.com/office/word/2023/wordml/word16du" xmlns:w16sdtdh="http://schemas.microsoft.com/office/word/2020/wordml/sdtdatahash" xmlns:w16sdtfl="http://schemas.microsoft.com/office/word/2024/wordml/sdtformatlock" xmlns:w16se="http://schemas.microsoft.com/office/word/2015/wordml/symex" xmlns:wpg="http://schemas.microsoft.com/office/word/2010/wordprocessingGroup" xmlns:wpi="http://schemas.microsoft.com/office/word/2010/wordprocessingInk" xmlns:wne="http://schemas.microsoft.com/office/word/2006/wordml" xmlns:wps="http://schemas.microsoft.com/office/word/2010/wordprocessingShape" mc:Ignorable="w14 w15 w16se w16cid w16 w16cex w16sdtdh w16sdtfl w16du wp14">
+<w:footnotes xmlns:wpc="http://schemas.microsoft.com/office/word/2010/wordprocessingCanvas" xmlns:mc="http://schemas.openxmlformats.org/markup-compatibility/2006" xmlns:o="urn:schemas-microsoft-com:office:office" xmlns:r="http://schemas.openxmlformats.org/officeDocument/2006/relationships" xmlns:m="http://schemas.openxmlformats.org/officeDocument/2006/math" xmlns:v="urn:schemas-microsoft-com:vml" xmlns:wp14="http://schemas.microsoft.com/office/word/2010/wordprocessingDrawing" xmlns:wp="http://schemas.openxmlformats.org/drawingml/2006/wordprocessingDrawing" xmlns:w10="urn:schemas-microsoft-com:office:word" xmlns:w="http://schemas.openxmlformats.org/wordprocessingml/2006/main" xmlns:w14="http://schemas.microsoft.com/office/word/2010/wordml" xmlns:w15="http://schemas.microsoft.com/office/word/2012/wordml" xmlns:wpg="http://schemas.microsoft.com/office/word/2010/wordprocessingGroup" xmlns:wpi="http://schemas.microsoft.com/office/word/2010/wordprocessingInk" xmlns:wne="http://schemas.microsoft.com/office/word/2006/wordml" xmlns:wps="http://schemas.microsoft.com/office/word/2010/wordprocessingShape" mc:Ignorable="w14 w15 wp14">
   <w:footnote w:type="separator" w:id="-1">
     <w:p>
       <w:r>
@@ -26381,7 +26943,7 @@
 </file>
 
 <file path=word/header1.xml><?xml version="1.0" encoding="utf-8"?>
-<w:hdr xmlns:wpc="http://schemas.microsoft.com/office/word/2010/wordprocessingCanvas" xmlns:cx="http://schemas.microsoft.com/office/drawing/2014/chartex" xmlns:cx1="http://schemas.microsoft.com/office/drawing/2015/9/8/chartex" xmlns:cx2="http://schemas.microsoft.com/office/drawing/2015/10/21/chartex" xmlns:cx3="http://schemas.microsoft.com/office/drawing/2016/5/9/chartex" xmlns:cx4="http://schemas.microsoft.com/office/drawing/2016/5/10/chartex" xmlns:cx5="http://schemas.microsoft.com/office/drawing/2016/5/11/chartex" xmlns:cx6="http://schemas.microsoft.com/office/drawing/2016/5/12/chartex" xmlns:cx7="http://schemas.microsoft.com/office/drawing/2016/5/13/chartex" xmlns:cx8="http://schemas.microsoft.com/office/drawing/2016/5/14/chartex" xmlns:mc="http://schemas.openxmlformats.org/markup-compatibility/2006" xmlns:aink="http://schemas.microsoft.com/office/drawing/2016/ink" xmlns:am3d="http://schemas.microsoft.com/office/drawing/2017/model3d" xmlns:o="urn:schemas-microsoft-com:office:office" xmlns:oel="http://schemas.microsoft.com/office/2019/extlst" xmlns:r="http://schemas.openxmlformats.org/officeDocument/2006/relationships" xmlns:m="http://schemas.openxmlformats.org/officeDocument/2006/math" xmlns:v="urn:schemas-microsoft-com:vml" xmlns:wp14="http://schemas.microsoft.com/office/word/2010/wordprocessingDrawing" xmlns:wp="http://schemas.openxmlformats.org/drawingml/2006/wordprocessingDrawing" xmlns:w10="urn:schemas-microsoft-com:office:word" xmlns:w="http://schemas.openxmlformats.org/wordprocessingml/2006/main" xmlns:w14="http://schemas.microsoft.com/office/word/2010/wordml" xmlns:w15="http://schemas.microsoft.com/office/word/2012/wordml" xmlns:w16cex="http://schemas.microsoft.com/office/word/2018/wordml/cex" xmlns:w16cid="http://schemas.microsoft.com/office/word/2016/wordml/cid" xmlns:w16="http://schemas.microsoft.com/office/word/2018/wordml" xmlns:w16du="http://schemas.microsoft.com/office/word/2023/wordml/word16du" xmlns:w16sdtdh="http://schemas.microsoft.com/office/word/2020/wordml/sdtdatahash" xmlns:w16sdtfl="http://schemas.microsoft.com/office/word/2024/wordml/sdtformatlock" xmlns:w16se="http://schemas.microsoft.com/office/word/2015/wordml/symex" xmlns:wpg="http://schemas.microsoft.com/office/word/2010/wordprocessingGroup" xmlns:wpi="http://schemas.microsoft.com/office/word/2010/wordprocessingInk" xmlns:wne="http://schemas.microsoft.com/office/word/2006/wordml" xmlns:wps="http://schemas.microsoft.com/office/word/2010/wordprocessingShape" mc:Ignorable="w14 w15 w16se w16cid w16 w16cex w16sdtdh w16sdtfl w16du wp14">
+<w:hdr xmlns:wpc="http://schemas.microsoft.com/office/word/2010/wordprocessingCanvas" xmlns:mc="http://schemas.openxmlformats.org/markup-compatibility/2006" xmlns:o="urn:schemas-microsoft-com:office:office" xmlns:r="http://schemas.openxmlformats.org/officeDocument/2006/relationships" xmlns:m="http://schemas.openxmlformats.org/officeDocument/2006/math" xmlns:v="urn:schemas-microsoft-com:vml" xmlns:wp14="http://schemas.microsoft.com/office/word/2010/wordprocessingDrawing" xmlns:wp="http://schemas.openxmlformats.org/drawingml/2006/wordprocessingDrawing" xmlns:w10="urn:schemas-microsoft-com:office:word" xmlns:w="http://schemas.openxmlformats.org/wordprocessingml/2006/main" xmlns:w14="http://schemas.microsoft.com/office/word/2010/wordml" xmlns:w15="http://schemas.microsoft.com/office/word/2012/wordml" xmlns:wpg="http://schemas.microsoft.com/office/word/2010/wordprocessingGroup" xmlns:wpi="http://schemas.microsoft.com/office/word/2010/wordprocessingInk" xmlns:wne="http://schemas.microsoft.com/office/word/2006/wordml" xmlns:wps="http://schemas.microsoft.com/office/word/2010/wordprocessingShape" mc:Ignorable="w14 w15 wp14">
   <w:p>
     <w:pPr>
       <w:pStyle w:val="Header"/>
@@ -26395,6 +26957,7 @@
         <w:rFonts w:ascii="Times New Roman" w:hAnsi="Times New Roman" w:cs="Times New Roman"/>
         <w:noProof/>
         <w:sz w:val="36"/>
+        <w:lang w:val="en-PH" w:eastAsia="en-PH"/>
       </w:rPr>
       <w:drawing>
         <wp:anchor distT="0" distB="0" distL="114300" distR="114300" simplePos="0" relativeHeight="251669504" behindDoc="1" locked="0" layoutInCell="1" allowOverlap="1" wp14:anchorId="2E5CF3C9" wp14:editId="6601F139">
@@ -26457,6 +27020,7 @@
         <w:rFonts w:ascii="Times New Roman" w:hAnsi="Times New Roman" w:cs="Times New Roman"/>
         <w:noProof/>
         <w:sz w:val="36"/>
+        <w:lang w:val="en-PH" w:eastAsia="en-PH"/>
       </w:rPr>
       <mc:AlternateContent>
         <mc:Choice Requires="wps">
@@ -26516,7 +27080,7 @@
             </wp:anchor>
           </w:drawing>
         </mc:Choice>
-        <mc:Fallback>
+        <mc:Fallback xmlns:w16se="http://schemas.microsoft.com/office/word/2015/wordml/symex" xmlns:w16sdtfl="http://schemas.microsoft.com/office/word/2024/wordml/sdtformatlock" xmlns:w16sdtdh="http://schemas.microsoft.com/office/word/2020/wordml/sdtdatahash" xmlns:w16du="http://schemas.microsoft.com/office/word/2023/wordml/word16du" xmlns:w16="http://schemas.microsoft.com/office/word/2018/wordml" xmlns:w16cid="http://schemas.microsoft.com/office/word/2016/wordml/cid" xmlns:w16cex="http://schemas.microsoft.com/office/word/2018/wordml/cex" xmlns:oel="http://schemas.microsoft.com/office/2019/extlst" xmlns:am3d="http://schemas.microsoft.com/office/drawing/2017/model3d" xmlns:aink="http://schemas.microsoft.com/office/drawing/2016/ink" xmlns:cx8="http://schemas.microsoft.com/office/drawing/2016/5/14/chartex" xmlns:cx7="http://schemas.microsoft.com/office/drawing/2016/5/13/chartex" xmlns:cx6="http://schemas.microsoft.com/office/drawing/2016/5/12/chartex" xmlns:cx5="http://schemas.microsoft.com/office/drawing/2016/5/11/chartex" xmlns:cx4="http://schemas.microsoft.com/office/drawing/2016/5/10/chartex" xmlns:cx3="http://schemas.microsoft.com/office/drawing/2016/5/9/chartex" xmlns:cx2="http://schemas.microsoft.com/office/drawing/2015/10/21/chartex" xmlns:cx1="http://schemas.microsoft.com/office/drawing/2015/9/8/chartex" xmlns:cx="http://schemas.microsoft.com/office/drawing/2014/chartex">
           <w:pict>
             <v:line w14:anchorId="6FF9D127" id="Straight Connector 6" o:spid="_x0000_s1026" style="position:absolute;z-index:251667456;visibility:visible;mso-wrap-style:square;mso-height-percent:0;mso-wrap-distance-left:9pt;mso-wrap-distance-top:0;mso-wrap-distance-right:9pt;mso-wrap-distance-bottom:0;mso-position-horizontal:absolute;mso-position-horizontal-relative:text;mso-position-vertical:absolute;mso-position-vertical-relative:text;mso-height-percent:0;mso-height-relative:margin" from="459.95pt,-39.35pt" to="459.95pt,768.55pt" o:gfxdata="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" strokecolor="black [3213]" strokeweight="1.5pt">
               <v:stroke joinstyle="miter"/>
@@ -26530,6 +27094,7 @@
         <w:rFonts w:ascii="Times New Roman" w:hAnsi="Times New Roman" w:cs="Times New Roman"/>
         <w:noProof/>
         <w:sz w:val="36"/>
+        <w:lang w:val="en-PH" w:eastAsia="en-PH"/>
       </w:rPr>
       <mc:AlternateContent>
         <mc:Choice Requires="wps">
@@ -26586,7 +27151,7 @@
             </wp:anchor>
           </w:drawing>
         </mc:Choice>
-        <mc:Fallback>
+        <mc:Fallback xmlns:w16se="http://schemas.microsoft.com/office/word/2015/wordml/symex" xmlns:w16sdtfl="http://schemas.microsoft.com/office/word/2024/wordml/sdtformatlock" xmlns:w16sdtdh="http://schemas.microsoft.com/office/word/2020/wordml/sdtdatahash" xmlns:w16du="http://schemas.microsoft.com/office/word/2023/wordml/word16du" xmlns:w16="http://schemas.microsoft.com/office/word/2018/wordml" xmlns:w16cid="http://schemas.microsoft.com/office/word/2016/wordml/cid" xmlns:w16cex="http://schemas.microsoft.com/office/word/2018/wordml/cex" xmlns:oel="http://schemas.microsoft.com/office/2019/extlst" xmlns:am3d="http://schemas.microsoft.com/office/drawing/2017/model3d" xmlns:aink="http://schemas.microsoft.com/office/drawing/2016/ink" xmlns:cx8="http://schemas.microsoft.com/office/drawing/2016/5/14/chartex" xmlns:cx7="http://schemas.microsoft.com/office/drawing/2016/5/13/chartex" xmlns:cx6="http://schemas.microsoft.com/office/drawing/2016/5/12/chartex" xmlns:cx5="http://schemas.microsoft.com/office/drawing/2016/5/11/chartex" xmlns:cx4="http://schemas.microsoft.com/office/drawing/2016/5/10/chartex" xmlns:cx3="http://schemas.microsoft.com/office/drawing/2016/5/9/chartex" xmlns:cx2="http://schemas.microsoft.com/office/drawing/2015/10/21/chartex" xmlns:cx1="http://schemas.microsoft.com/office/drawing/2015/9/8/chartex" xmlns:cx="http://schemas.microsoft.com/office/drawing/2014/chartex">
           <w:pict>
             <v:line w14:anchorId="4AB52E99" id="Straight Connector 5" o:spid="_x0000_s1026" style="position:absolute;z-index:251665408;visibility:visible;mso-wrap-style:square;mso-wrap-distance-left:9pt;mso-wrap-distance-top:0;mso-wrap-distance-right:9pt;mso-wrap-distance-bottom:0;mso-position-horizontal:absolute;mso-position-horizontal-relative:text;mso-position-vertical:absolute;mso-position-vertical-relative:text" from="-6.85pt,-36pt" to="-6.85pt,756pt" o:gfxdata="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" strokecolor="black [3213]" strokeweight="1.5pt">
               <v:stroke joinstyle="miter"/>
@@ -26610,6 +27175,7 @@
         <w:rFonts w:ascii="Times New Roman" w:hAnsi="Times New Roman" w:cs="Times New Roman"/>
         <w:noProof/>
         <w:sz w:val="24"/>
+        <w:lang w:val="en-PH" w:eastAsia="en-PH"/>
       </w:rPr>
       <mc:AlternateContent>
         <mc:Choice Requires="wps">
@@ -26701,7 +27267,7 @@
               <v:stroke joinstyle="miter"/>
               <v:path gradientshapeok="t" o:connecttype="rect"/>
             </v:shapetype>
-            <v:shape id="Text Box 7" o:spid="_x0000_s1026" type="#_x0000_t202" style="position:absolute;left:0;text-align:left;margin-left:-15pt;margin-top:71.75pt;width:482.9pt;height:25.5pt;z-index:-251648000;visibility:visible;mso-wrap-style:square;mso-width-percent:0;mso-height-percent:0;mso-wrap-distance-left:9pt;mso-wrap-distance-top:0;mso-wrap-distance-right:9pt;mso-wrap-distance-bottom:0;mso-position-horizontal:absolute;mso-position-horizontal-relative:margin;mso-position-vertical:absolute;mso-position-vertical-relative:top-margin-area;mso-width-percent:0;mso-height-percent:0;mso-width-relative:margin;mso-height-relative:margin;v-text-anchor:top" o:gfxdata="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" fillcolor="white [3201]" stroked="f" strokeweight=".5pt">
+            <v:shape id="Text Box 7" o:spid="_x0000_s1026" type="#_x0000_t202" style="position:absolute;left:0;text-align:left;margin-left:-15pt;margin-top:71.75pt;width:482.9pt;height:25.5pt;z-index:-251648000;visibility:visible;mso-wrap-style:square;mso-width-percent:0;mso-height-percent:0;mso-wrap-distance-left:9pt;mso-wrap-distance-top:0;mso-wrap-distance-right:9pt;mso-wrap-distance-bottom:0;mso-position-horizontal:absolute;mso-position-horizontal-relative:margin;mso-position-vertical:absolute;mso-position-vertical-relative:top-margin-area;mso-width-percent:0;mso-height-percent:0;mso-width-relative:margin;mso-height-relative:margin;v-text-anchor:top" o:gfxdata="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" fillcolor="white [3201]" stroked="f" strokeweight=".5pt">
               <v:textbox>
                 <w:txbxContent>
                   <w:p>
@@ -26729,6 +27295,7 @@
         <w:rFonts w:ascii="Times New Roman" w:hAnsi="Times New Roman" w:cs="Times New Roman"/>
         <w:noProof/>
         <w:sz w:val="36"/>
+        <w:lang w:val="en-PH" w:eastAsia="en-PH"/>
       </w:rPr>
       <mc:AlternateContent>
         <mc:Choice Requires="wps">
@@ -26785,7 +27352,7 @@
             </wp:anchor>
           </w:drawing>
         </mc:Choice>
-        <mc:Fallback>
+        <mc:Fallback xmlns:w16se="http://schemas.microsoft.com/office/word/2015/wordml/symex" xmlns:w16sdtfl="http://schemas.microsoft.com/office/word/2024/wordml/sdtformatlock" xmlns:w16sdtdh="http://schemas.microsoft.com/office/word/2020/wordml/sdtdatahash" xmlns:w16du="http://schemas.microsoft.com/office/word/2023/wordml/word16du" xmlns:w16="http://schemas.microsoft.com/office/word/2018/wordml" xmlns:w16cid="http://schemas.microsoft.com/office/word/2016/wordml/cid" xmlns:w16cex="http://schemas.microsoft.com/office/word/2018/wordml/cex" xmlns:oel="http://schemas.microsoft.com/office/2019/extlst" xmlns:am3d="http://schemas.microsoft.com/office/drawing/2017/model3d" xmlns:aink="http://schemas.microsoft.com/office/drawing/2016/ink" xmlns:cx8="http://schemas.microsoft.com/office/drawing/2016/5/14/chartex" xmlns:cx7="http://schemas.microsoft.com/office/drawing/2016/5/13/chartex" xmlns:cx6="http://schemas.microsoft.com/office/drawing/2016/5/12/chartex" xmlns:cx5="http://schemas.microsoft.com/office/drawing/2016/5/11/chartex" xmlns:cx4="http://schemas.microsoft.com/office/drawing/2016/5/10/chartex" xmlns:cx3="http://schemas.microsoft.com/office/drawing/2016/5/9/chartex" xmlns:cx2="http://schemas.microsoft.com/office/drawing/2015/10/21/chartex" xmlns:cx1="http://schemas.microsoft.com/office/drawing/2015/9/8/chartex" xmlns:cx="http://schemas.microsoft.com/office/drawing/2014/chartex">
           <w:pict>
             <v:line w14:anchorId="2E7C3A7F" id="Straight Connector 2" o:spid="_x0000_s1026" style="position:absolute;z-index:251661312;visibility:visible;mso-wrap-style:square;mso-wrap-distance-left:9pt;mso-wrap-distance-top:0;mso-wrap-distance-right:9pt;mso-wrap-distance-bottom:0;mso-position-horizontal:absolute;mso-position-horizontal-relative:page;mso-position-vertical:absolute;mso-position-vertical-relative:text" from="0,15.55pt" to="612pt,15.55pt" o:gfxdata="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" strokecolor="black [3213]" strokeweight="1.5pt">
               <v:stroke joinstyle="miter"/>
@@ -26810,6 +27377,7 @@
         <w:rFonts w:ascii="Times New Roman" w:hAnsi="Times New Roman" w:cs="Times New Roman"/>
         <w:noProof/>
         <w:sz w:val="24"/>
+        <w:lang w:val="en-PH" w:eastAsia="en-PH"/>
       </w:rPr>
       <mc:AlternateContent>
         <mc:Choice Requires="wps">
@@ -26869,7 +27437,7 @@
             </wp:anchor>
           </w:drawing>
         </mc:Choice>
-        <mc:Fallback>
+        <mc:Fallback xmlns:w16se="http://schemas.microsoft.com/office/word/2015/wordml/symex" xmlns:w16sdtfl="http://schemas.microsoft.com/office/word/2024/wordml/sdtformatlock" xmlns:w16sdtdh="http://schemas.microsoft.com/office/word/2020/wordml/sdtdatahash" xmlns:w16du="http://schemas.microsoft.com/office/word/2023/wordml/word16du" xmlns:w16="http://schemas.microsoft.com/office/word/2018/wordml" xmlns:w16cid="http://schemas.microsoft.com/office/word/2016/wordml/cid" xmlns:w16cex="http://schemas.microsoft.com/office/word/2018/wordml/cex" xmlns:oel="http://schemas.microsoft.com/office/2019/extlst" xmlns:am3d="http://schemas.microsoft.com/office/drawing/2017/model3d" xmlns:aink="http://schemas.microsoft.com/office/drawing/2016/ink" xmlns:cx8="http://schemas.microsoft.com/office/drawing/2016/5/14/chartex" xmlns:cx7="http://schemas.microsoft.com/office/drawing/2016/5/13/chartex" xmlns:cx6="http://schemas.microsoft.com/office/drawing/2016/5/12/chartex" xmlns:cx5="http://schemas.microsoft.com/office/drawing/2016/5/11/chartex" xmlns:cx4="http://schemas.microsoft.com/office/drawing/2016/5/10/chartex" xmlns:cx3="http://schemas.microsoft.com/office/drawing/2016/5/9/chartex" xmlns:cx2="http://schemas.microsoft.com/office/drawing/2015/10/21/chartex" xmlns:cx1="http://schemas.microsoft.com/office/drawing/2015/9/8/chartex" xmlns:cx="http://schemas.microsoft.com/office/drawing/2014/chartex">
           <w:pict>
             <v:line w14:anchorId="4B929823" id="Straight Connector 1" o:spid="_x0000_s1026" style="position:absolute;z-index:251659264;visibility:visible;mso-wrap-style:square;mso-width-percent:0;mso-wrap-distance-left:9pt;mso-wrap-distance-top:0;mso-wrap-distance-right:9pt;mso-wrap-distance-bottom:0;mso-position-horizontal:absolute;mso-position-horizontal-relative:text;mso-position-vertical:absolute;mso-position-vertical-relative:text;mso-width-percent:0;mso-width-relative:margin" from="-82.55pt,19.1pt" to="540.35pt,19.1pt" o:gfxdata="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" strokecolor="black [3213]" strokeweight="1.5pt">
               <v:stroke joinstyle="miter"/>
@@ -26903,7 +27471,7 @@
 </file>
 
 <file path=word/header2.xml><?xml version="1.0" encoding="utf-8"?>
-<w:hdr xmlns:wpc="http://schemas.microsoft.com/office/word/2010/wordprocessingCanvas" xmlns:cx="http://schemas.microsoft.com/office/drawing/2014/chartex" xmlns:cx1="http://schemas.microsoft.com/office/drawing/2015/9/8/chartex" xmlns:cx2="http://schemas.microsoft.com/office/drawing/2015/10/21/chartex" xmlns:cx3="http://schemas.microsoft.com/office/drawing/2016/5/9/chartex" xmlns:cx4="http://schemas.microsoft.com/office/drawing/2016/5/10/chartex" xmlns:cx5="http://schemas.microsoft.com/office/drawing/2016/5/11/chartex" xmlns:cx6="http://schemas.microsoft.com/office/drawing/2016/5/12/chartex" xmlns:cx7="http://schemas.microsoft.com/office/drawing/2016/5/13/chartex" xmlns:cx8="http://schemas.microsoft.com/office/drawing/2016/5/14/chartex" xmlns:mc="http://schemas.openxmlformats.org/markup-compatibility/2006" xmlns:aink="http://schemas.microsoft.com/office/drawing/2016/ink" xmlns:am3d="http://schemas.microsoft.com/office/drawing/2017/model3d" xmlns:o="urn:schemas-microsoft-com:office:office" xmlns:oel="http://schemas.microsoft.com/office/2019/extlst" xmlns:r="http://schemas.openxmlformats.org/officeDocument/2006/relationships" xmlns:m="http://schemas.openxmlformats.org/officeDocument/2006/math" xmlns:v="urn:schemas-microsoft-com:vml" xmlns:wp14="http://schemas.microsoft.com/office/word/2010/wordprocessingDrawing" xmlns:wp="http://schemas.openxmlformats.org/drawingml/2006/wordprocessingDrawing" xmlns:w10="urn:schemas-microsoft-com:office:word" xmlns:w="http://schemas.openxmlformats.org/wordprocessingml/2006/main" xmlns:w14="http://schemas.microsoft.com/office/word/2010/wordml" xmlns:w15="http://schemas.microsoft.com/office/word/2012/wordml" xmlns:w16cex="http://schemas.microsoft.com/office/word/2018/wordml/cex" xmlns:w16cid="http://schemas.microsoft.com/office/word/2016/wordml/cid" xmlns:w16="http://schemas.microsoft.com/office/word/2018/wordml" xmlns:w16du="http://schemas.microsoft.com/office/word/2023/wordml/word16du" xmlns:w16sdtdh="http://schemas.microsoft.com/office/word/2020/wordml/sdtdatahash" xmlns:w16sdtfl="http://schemas.microsoft.com/office/word/2024/wordml/sdtformatlock" xmlns:w16se="http://schemas.microsoft.com/office/word/2015/wordml/symex" xmlns:wpg="http://schemas.microsoft.com/office/word/2010/wordprocessingGroup" xmlns:wpi="http://schemas.microsoft.com/office/word/2010/wordprocessingInk" xmlns:wne="http://schemas.microsoft.com/office/word/2006/wordml" xmlns:wps="http://schemas.microsoft.com/office/word/2010/wordprocessingShape" mc:Ignorable="w14 w15 w16se w16cid w16 w16cex w16sdtdh w16sdtfl w16du wp14">
+<w:hdr xmlns:wpc="http://schemas.microsoft.com/office/word/2010/wordprocessingCanvas" xmlns:mc="http://schemas.openxmlformats.org/markup-compatibility/2006" xmlns:o="urn:schemas-microsoft-com:office:office" xmlns:r="http://schemas.openxmlformats.org/officeDocument/2006/relationships" xmlns:m="http://schemas.openxmlformats.org/officeDocument/2006/math" xmlns:v="urn:schemas-microsoft-com:vml" xmlns:wp14="http://schemas.microsoft.com/office/word/2010/wordprocessingDrawing" xmlns:wp="http://schemas.openxmlformats.org/drawingml/2006/wordprocessingDrawing" xmlns:w10="urn:schemas-microsoft-com:office:word" xmlns:w="http://schemas.openxmlformats.org/wordprocessingml/2006/main" xmlns:w14="http://schemas.microsoft.com/office/word/2010/wordml" xmlns:w15="http://schemas.microsoft.com/office/word/2012/wordml" xmlns:wpg="http://schemas.microsoft.com/office/word/2010/wordprocessingGroup" xmlns:wpi="http://schemas.microsoft.com/office/word/2010/wordprocessingInk" xmlns:wne="http://schemas.microsoft.com/office/word/2006/wordml" xmlns:wps="http://schemas.microsoft.com/office/word/2010/wordprocessingShape" mc:Ignorable="w14 w15 wp14">
   <w:p>
     <w:pPr>
       <w:pStyle w:val="Header"/>
@@ -26911,6 +27479,7 @@
     <w:r>
       <w:rPr>
         <w:noProof/>
+        <w:lang w:val="en-PH" w:eastAsia="en-PH"/>
       </w:rPr>
       <w:drawing>
         <wp:anchor distT="0" distB="0" distL="114300" distR="114300" simplePos="0" relativeHeight="251681792" behindDoc="1" locked="0" layoutInCell="1" allowOverlap="1" wp14:anchorId="203F11BD" wp14:editId="4D91CD31">
@@ -26971,6 +27540,7 @@
     <w:r>
       <w:rPr>
         <w:noProof/>
+        <w:lang w:val="en-PH" w:eastAsia="en-PH"/>
       </w:rPr>
       <mc:AlternateContent>
         <mc:Choice Requires="wps">
@@ -27027,7 +27597,7 @@
             </wp:anchor>
           </w:drawing>
         </mc:Choice>
-        <mc:Fallback>
+        <mc:Fallback xmlns:w16se="http://schemas.microsoft.com/office/word/2015/wordml/symex" xmlns:w16sdtfl="http://schemas.microsoft.com/office/word/2024/wordml/sdtformatlock" xmlns:w16sdtdh="http://schemas.microsoft.com/office/word/2020/wordml/sdtdatahash" xmlns:w16du="http://schemas.microsoft.com/office/word/2023/wordml/word16du" xmlns:w16="http://schemas.microsoft.com/office/word/2018/wordml" xmlns:w16cid="http://schemas.microsoft.com/office/word/2016/wordml/cid" xmlns:w16cex="http://schemas.microsoft.com/office/word/2018/wordml/cex" xmlns:oel="http://schemas.microsoft.com/office/2019/extlst" xmlns:am3d="http://schemas.microsoft.com/office/drawing/2017/model3d" xmlns:aink="http://schemas.microsoft.com/office/drawing/2016/ink" xmlns:cx8="http://schemas.microsoft.com/office/drawing/2016/5/14/chartex" xmlns:cx7="http://schemas.microsoft.com/office/drawing/2016/5/13/chartex" xmlns:cx6="http://schemas.microsoft.com/office/drawing/2016/5/12/chartex" xmlns:cx5="http://schemas.microsoft.com/office/drawing/2016/5/11/chartex" xmlns:cx4="http://schemas.microsoft.com/office/drawing/2016/5/10/chartex" xmlns:cx3="http://schemas.microsoft.com/office/drawing/2016/5/9/chartex" xmlns:cx2="http://schemas.microsoft.com/office/drawing/2015/10/21/chartex" xmlns:cx1="http://schemas.microsoft.com/office/drawing/2015/9/8/chartex" xmlns:cx="http://schemas.microsoft.com/office/drawing/2014/chartex">
           <w:pict>
             <v:line w14:anchorId="74D74B81" id="Straight Connector 19" o:spid="_x0000_s1026" style="position:absolute;z-index:251680768;visibility:visible;mso-wrap-style:square;mso-wrap-distance-left:9pt;mso-wrap-distance-top:0;mso-wrap-distance-right:9pt;mso-wrap-distance-bottom:0;mso-position-horizontal:absolute;mso-position-horizontal-relative:text;mso-position-vertical:absolute;mso-position-vertical-relative:text" from="461.35pt,-35.25pt" to="461.35pt,756.75pt" o:gfxdata="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" strokecolor="black [3213]" strokeweight="1.5pt">
               <v:stroke joinstyle="miter"/>
@@ -27039,6 +27609,7 @@
     <w:r>
       <w:rPr>
         <w:noProof/>
+        <w:lang w:val="en-PH" w:eastAsia="en-PH"/>
       </w:rPr>
       <mc:AlternateContent>
         <mc:Choice Requires="wps">
@@ -27095,7 +27666,7 @@
             </wp:anchor>
           </w:drawing>
         </mc:Choice>
-        <mc:Fallback>
+        <mc:Fallback xmlns:w16se="http://schemas.microsoft.com/office/word/2015/wordml/symex" xmlns:w16sdtfl="http://schemas.microsoft.com/office/word/2024/wordml/sdtformatlock" xmlns:w16sdtdh="http://schemas.microsoft.com/office/word/2020/wordml/sdtdatahash" xmlns:w16du="http://schemas.microsoft.com/office/word/2023/wordml/word16du" xmlns:w16="http://schemas.microsoft.com/office/word/2018/wordml" xmlns:w16cid="http://schemas.microsoft.com/office/word/2016/wordml/cid" xmlns:w16cex="http://schemas.microsoft.com/office/word/2018/wordml/cex" xmlns:oel="http://schemas.microsoft.com/office/2019/extlst" xmlns:am3d="http://schemas.microsoft.com/office/drawing/2017/model3d" xmlns:aink="http://schemas.microsoft.com/office/drawing/2016/ink" xmlns:cx8="http://schemas.microsoft.com/office/drawing/2016/5/14/chartex" xmlns:cx7="http://schemas.microsoft.com/office/drawing/2016/5/13/chartex" xmlns:cx6="http://schemas.microsoft.com/office/drawing/2016/5/12/chartex" xmlns:cx5="http://schemas.microsoft.com/office/drawing/2016/5/11/chartex" xmlns:cx4="http://schemas.microsoft.com/office/drawing/2016/5/10/chartex" xmlns:cx3="http://schemas.microsoft.com/office/drawing/2016/5/9/chartex" xmlns:cx2="http://schemas.microsoft.com/office/drawing/2015/10/21/chartex" xmlns:cx1="http://schemas.microsoft.com/office/drawing/2015/9/8/chartex" xmlns:cx="http://schemas.microsoft.com/office/drawing/2014/chartex">
           <w:pict>
             <v:line w14:anchorId="0B9F1B03" id="Straight Connector 18" o:spid="_x0000_s1026" style="position:absolute;z-index:251679744;visibility:visible;mso-wrap-style:square;mso-wrap-distance-left:9pt;mso-wrap-distance-top:0;mso-wrap-distance-right:9pt;mso-wrap-distance-bottom:0;mso-position-horizontal:absolute;mso-position-horizontal-relative:text;mso-position-vertical:absolute;mso-position-vertical-relative:text" from="-6.6pt,-36pt" to="-6.6pt,756pt" o:gfxdata="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" strokecolor="black [3213]" strokeweight="1.5pt">
               <v:stroke joinstyle="miter"/>
@@ -27107,6 +27678,7 @@
     <w:r>
       <w:rPr>
         <w:noProof/>
+        <w:lang w:val="en-PH" w:eastAsia="en-PH"/>
       </w:rPr>
       <mc:AlternateContent>
         <mc:Choice Requires="wps">
@@ -27166,7 +27738,7 @@
             </wp:anchor>
           </w:drawing>
         </mc:Choice>
-        <mc:Fallback>
+        <mc:Fallback xmlns:w16se="http://schemas.microsoft.com/office/word/2015/wordml/symex" xmlns:w16sdtfl="http://schemas.microsoft.com/office/word/2024/wordml/sdtformatlock" xmlns:w16sdtdh="http://schemas.microsoft.com/office/word/2020/wordml/sdtdatahash" xmlns:w16du="http://schemas.microsoft.com/office/word/2023/wordml/word16du" xmlns:w16="http://schemas.microsoft.com/office/word/2018/wordml" xmlns:w16cid="http://schemas.microsoft.com/office/word/2016/wordml/cid" xmlns:w16cex="http://schemas.microsoft.com/office/word/2018/wordml/cex" xmlns:oel="http://schemas.microsoft.com/office/2019/extlst" xmlns:am3d="http://schemas.microsoft.com/office/drawing/2017/model3d" xmlns:aink="http://schemas.microsoft.com/office/drawing/2016/ink" xmlns:cx8="http://schemas.microsoft.com/office/drawing/2016/5/14/chartex" xmlns:cx7="http://schemas.microsoft.com/office/drawing/2016/5/13/chartex" xmlns:cx6="http://schemas.microsoft.com/office/drawing/2016/5/12/chartex" xmlns:cx5="http://schemas.microsoft.com/office/drawing/2016/5/11/chartex" xmlns:cx4="http://schemas.microsoft.com/office/drawing/2016/5/10/chartex" xmlns:cx3="http://schemas.microsoft.com/office/drawing/2016/5/9/chartex" xmlns:cx2="http://schemas.microsoft.com/office/drawing/2015/10/21/chartex" xmlns:cx1="http://schemas.microsoft.com/office/drawing/2015/9/8/chartex" xmlns:cx="http://schemas.microsoft.com/office/drawing/2014/chartex">
           <w:pict>
             <v:line w14:anchorId="7F02115A" id="Straight Connector 12" o:spid="_x0000_s1026" style="position:absolute;z-index:251675648;visibility:visible;mso-wrap-style:square;mso-width-percent:0;mso-wrap-distance-left:9pt;mso-wrap-distance-top:0;mso-wrap-distance-right:9pt;mso-wrap-distance-bottom:0;mso-position-horizontal:absolute;mso-position-horizontal-relative:page;mso-position-vertical:absolute;mso-position-vertical-relative:text;mso-width-percent:0;mso-width-relative:margin" from="-1.35pt,54.35pt" to="612.65pt,54.35pt" o:gfxdata="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" strokecolor="black [3213]" strokeweight="1.5pt">
               <v:stroke joinstyle="miter"/>
@@ -27179,6 +27751,7 @@
     <w:r>
       <w:rPr>
         <w:noProof/>
+        <w:lang w:val="en-PH" w:eastAsia="en-PH"/>
       </w:rPr>
       <mc:AlternateContent>
         <mc:Choice Requires="wps">
@@ -27238,7 +27811,7 @@
             </wp:anchor>
           </w:drawing>
         </mc:Choice>
-        <mc:Fallback>
+        <mc:Fallback xmlns:w16se="http://schemas.microsoft.com/office/word/2015/wordml/symex" xmlns:w16sdtfl="http://schemas.microsoft.com/office/word/2024/wordml/sdtformatlock" xmlns:w16sdtdh="http://schemas.microsoft.com/office/word/2020/wordml/sdtdatahash" xmlns:w16du="http://schemas.microsoft.com/office/word/2023/wordml/word16du" xmlns:w16="http://schemas.microsoft.com/office/word/2018/wordml" xmlns:w16cid="http://schemas.microsoft.com/office/word/2016/wordml/cid" xmlns:w16cex="http://schemas.microsoft.com/office/word/2018/wordml/cex" xmlns:oel="http://schemas.microsoft.com/office/2019/extlst" xmlns:am3d="http://schemas.microsoft.com/office/drawing/2017/model3d" xmlns:aink="http://schemas.microsoft.com/office/drawing/2016/ink" xmlns:cx8="http://schemas.microsoft.com/office/drawing/2016/5/14/chartex" xmlns:cx7="http://schemas.microsoft.com/office/drawing/2016/5/13/chartex" xmlns:cx6="http://schemas.microsoft.com/office/drawing/2016/5/12/chartex" xmlns:cx5="http://schemas.microsoft.com/office/drawing/2016/5/11/chartex" xmlns:cx4="http://schemas.microsoft.com/office/drawing/2016/5/10/chartex" xmlns:cx3="http://schemas.microsoft.com/office/drawing/2016/5/9/chartex" xmlns:cx2="http://schemas.microsoft.com/office/drawing/2015/10/21/chartex" xmlns:cx1="http://schemas.microsoft.com/office/drawing/2015/9/8/chartex" xmlns:cx="http://schemas.microsoft.com/office/drawing/2014/chartex">
           <w:pict>
             <v:line w14:anchorId="4B260FEF" id="Straight Connector 13" o:spid="_x0000_s1026" style="position:absolute;z-index:251676672;visibility:visible;mso-wrap-style:square;mso-width-percent:0;mso-wrap-distance-left:9pt;mso-wrap-distance-top:0;mso-wrap-distance-right:9pt;mso-wrap-distance-bottom:0;mso-position-horizontal:left;mso-position-horizontal-relative:page;mso-position-vertical:absolute;mso-position-vertical-relative:text;mso-width-percent:0;mso-width-relative:margin" from="0,36pt" to="611.3pt,36pt" o:gfxdata="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" strokecolor="black [3213]" strokeweight="1.5pt">
               <v:stroke joinstyle="miter"/>
@@ -27253,6 +27826,7 @@
         <w:rFonts w:ascii="Times New Roman" w:hAnsi="Times New Roman" w:cs="Times New Roman"/>
         <w:noProof/>
         <w:sz w:val="24"/>
+        <w:lang w:val="en-PH" w:eastAsia="en-PH"/>
       </w:rPr>
       <mc:AlternateContent>
         <mc:Choice Requires="wps">
@@ -27344,7 +27918,7 @@
               <v:stroke joinstyle="miter"/>
               <v:path gradientshapeok="t" o:connecttype="rect"/>
             </v:shapetype>
-            <v:shape id="Text Box 23" o:spid="_x0000_s1029" type="#_x0000_t202" style="position:absolute;margin-left:1.5pt;margin-top:71.9pt;width:465.95pt;height:20.35pt;z-index:-251630592;visibility:visible;mso-wrap-style:square;mso-width-percent:0;mso-height-percent:0;mso-wrap-distance-left:9pt;mso-wrap-distance-top:0;mso-wrap-distance-right:9pt;mso-wrap-distance-bottom:0;mso-position-horizontal:absolute;mso-position-horizontal-relative:margin;mso-position-vertical:absolute;mso-position-vertical-relative:page;mso-width-percent:0;mso-height-percent:0;mso-width-relative:margin;mso-height-relative:margin;v-text-anchor:top" o:gfxdata="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" fillcolor="white [3201]" stroked="f" strokeweight=".5pt">
+            <v:shape id="Text Box 23" o:spid="_x0000_s1029" type="#_x0000_t202" style="position:absolute;margin-left:1.5pt;margin-top:71.9pt;width:465.95pt;height:20.35pt;z-index:-251630592;visibility:visible;mso-wrap-style:square;mso-width-percent:0;mso-height-percent:0;mso-wrap-distance-left:9pt;mso-wrap-distance-top:0;mso-wrap-distance-right:9pt;mso-wrap-distance-bottom:0;mso-position-horizontal:absolute;mso-position-horizontal-relative:margin;mso-position-vertical:absolute;mso-position-vertical-relative:page;mso-width-percent:0;mso-height-percent:0;mso-width-relative:margin;mso-height-relative:margin;v-text-anchor:top" o:gfxdata="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" fillcolor="white [3201]" stroked="f" strokeweight=".5pt">
               <v:textbox>
                 <w:txbxContent>
                   <w:p>
@@ -27372,7 +27946,7 @@
 </file>
 
 <file path=word/header3.xml><?xml version="1.0" encoding="utf-8"?>
-<w:hdr xmlns:wpc="http://schemas.microsoft.com/office/word/2010/wordprocessingCanvas" xmlns:cx="http://schemas.microsoft.com/office/drawing/2014/chartex" xmlns:cx1="http://schemas.microsoft.com/office/drawing/2015/9/8/chartex" xmlns:cx2="http://schemas.microsoft.com/office/drawing/2015/10/21/chartex" xmlns:cx3="http://schemas.microsoft.com/office/drawing/2016/5/9/chartex" xmlns:cx4="http://schemas.microsoft.com/office/drawing/2016/5/10/chartex" xmlns:cx5="http://schemas.microsoft.com/office/drawing/2016/5/11/chartex" xmlns:cx6="http://schemas.microsoft.com/office/drawing/2016/5/12/chartex" xmlns:cx7="http://schemas.microsoft.com/office/drawing/2016/5/13/chartex" xmlns:cx8="http://schemas.microsoft.com/office/drawing/2016/5/14/chartex" xmlns:mc="http://schemas.openxmlformats.org/markup-compatibility/2006" xmlns:aink="http://schemas.microsoft.com/office/drawing/2016/ink" xmlns:am3d="http://schemas.microsoft.com/office/drawing/2017/model3d" xmlns:o="urn:schemas-microsoft-com:office:office" xmlns:oel="http://schemas.microsoft.com/office/2019/extlst" xmlns:r="http://schemas.openxmlformats.org/officeDocument/2006/relationships" xmlns:m="http://schemas.openxmlformats.org/officeDocument/2006/math" xmlns:v="urn:schemas-microsoft-com:vml" xmlns:wp14="http://schemas.microsoft.com/office/word/2010/wordprocessingDrawing" xmlns:wp="http://schemas.openxmlformats.org/drawingml/2006/wordprocessingDrawing" xmlns:w10="urn:schemas-microsoft-com:office:word" xmlns:w="http://schemas.openxmlformats.org/wordprocessingml/2006/main" xmlns:w14="http://schemas.microsoft.com/office/word/2010/wordml" xmlns:w15="http://schemas.microsoft.com/office/word/2012/wordml" xmlns:w16cex="http://schemas.microsoft.com/office/word/2018/wordml/cex" xmlns:w16cid="http://schemas.microsoft.com/office/word/2016/wordml/cid" xmlns:w16="http://schemas.microsoft.com/office/word/2018/wordml" xmlns:w16du="http://schemas.microsoft.com/office/word/2023/wordml/word16du" xmlns:w16sdtdh="http://schemas.microsoft.com/office/word/2020/wordml/sdtdatahash" xmlns:w16sdtfl="http://schemas.microsoft.com/office/word/2024/wordml/sdtformatlock" xmlns:w16se="http://schemas.microsoft.com/office/word/2015/wordml/symex" xmlns:wpg="http://schemas.microsoft.com/office/word/2010/wordprocessingGroup" xmlns:wpi="http://schemas.microsoft.com/office/word/2010/wordprocessingInk" xmlns:wne="http://schemas.microsoft.com/office/word/2006/wordml" xmlns:wps="http://schemas.microsoft.com/office/word/2010/wordprocessingShape" mc:Ignorable="w14 w15 w16se w16cid w16 w16cex w16sdtdh w16sdtfl w16du wp14">
+<w:hdr xmlns:wpc="http://schemas.microsoft.com/office/word/2010/wordprocessingCanvas" xmlns:mc="http://schemas.openxmlformats.org/markup-compatibility/2006" xmlns:o="urn:schemas-microsoft-com:office:office" xmlns:r="http://schemas.openxmlformats.org/officeDocument/2006/relationships" xmlns:m="http://schemas.openxmlformats.org/officeDocument/2006/math" xmlns:v="urn:schemas-microsoft-com:vml" xmlns:wp14="http://schemas.microsoft.com/office/word/2010/wordprocessingDrawing" xmlns:wp="http://schemas.openxmlformats.org/drawingml/2006/wordprocessingDrawing" xmlns:w10="urn:schemas-microsoft-com:office:word" xmlns:w="http://schemas.openxmlformats.org/wordprocessingml/2006/main" xmlns:w14="http://schemas.microsoft.com/office/word/2010/wordml" xmlns:w15="http://schemas.microsoft.com/office/word/2012/wordml" xmlns:wpg="http://schemas.microsoft.com/office/word/2010/wordprocessingGroup" xmlns:wpi="http://schemas.microsoft.com/office/word/2010/wordprocessingInk" xmlns:wne="http://schemas.microsoft.com/office/word/2006/wordml" xmlns:wps="http://schemas.microsoft.com/office/word/2010/wordprocessingShape" mc:Ignorable="w14 w15 wp14">
   <w:p>
     <w:pPr>
       <w:pStyle w:val="Header"/>
@@ -27380,6 +27954,7 @@
     <w:r>
       <w:rPr>
         <w:noProof/>
+        <w:lang w:val="en-PH" w:eastAsia="en-PH"/>
       </w:rPr>
       <w:drawing>
         <wp:anchor distT="0" distB="0" distL="114300" distR="114300" simplePos="0" relativeHeight="251696128" behindDoc="1" locked="0" layoutInCell="1" allowOverlap="1" wp14:anchorId="4D86344C" wp14:editId="30911DEE">
@@ -27440,6 +28015,7 @@
     <w:r>
       <w:rPr>
         <w:noProof/>
+        <w:lang w:val="en-PH" w:eastAsia="en-PH"/>
       </w:rPr>
       <mc:AlternateContent>
         <mc:Choice Requires="wps">
@@ -27496,7 +28072,7 @@
             </wp:anchor>
           </w:drawing>
         </mc:Choice>
-        <mc:Fallback>
+        <mc:Fallback xmlns:w16se="http://schemas.microsoft.com/office/word/2015/wordml/symex" xmlns:w16sdtfl="http://schemas.microsoft.com/office/word/2024/wordml/sdtformatlock" xmlns:w16sdtdh="http://schemas.microsoft.com/office/word/2020/wordml/sdtdatahash" xmlns:w16du="http://schemas.microsoft.com/office/word/2023/wordml/word16du" xmlns:w16="http://schemas.microsoft.com/office/word/2018/wordml" xmlns:w16cid="http://schemas.microsoft.com/office/word/2016/wordml/cid" xmlns:w16cex="http://schemas.microsoft.com/office/word/2018/wordml/cex" xmlns:oel="http://schemas.microsoft.com/office/2019/extlst" xmlns:am3d="http://schemas.microsoft.com/office/drawing/2017/model3d" xmlns:aink="http://schemas.microsoft.com/office/drawing/2016/ink" xmlns:cx8="http://schemas.microsoft.com/office/drawing/2016/5/14/chartex" xmlns:cx7="http://schemas.microsoft.com/office/drawing/2016/5/13/chartex" xmlns:cx6="http://schemas.microsoft.com/office/drawing/2016/5/12/chartex" xmlns:cx5="http://schemas.microsoft.com/office/drawing/2016/5/11/chartex" xmlns:cx4="http://schemas.microsoft.com/office/drawing/2016/5/10/chartex" xmlns:cx3="http://schemas.microsoft.com/office/drawing/2016/5/9/chartex" xmlns:cx2="http://schemas.microsoft.com/office/drawing/2015/10/21/chartex" xmlns:cx1="http://schemas.microsoft.com/office/drawing/2015/9/8/chartex" xmlns:cx="http://schemas.microsoft.com/office/drawing/2014/chartex">
           <w:pict>
             <v:line w14:anchorId="7BD596FA" id="Straight Connector 25" o:spid="_x0000_s1026" style="position:absolute;z-index:251695104;visibility:visible;mso-wrap-style:square;mso-wrap-distance-left:9pt;mso-wrap-distance-top:0;mso-wrap-distance-right:9pt;mso-wrap-distance-bottom:0;mso-position-horizontal:absolute;mso-position-horizontal-relative:text;mso-position-vertical:absolute;mso-position-vertical-relative:text" from="461.35pt,-35.25pt" to="461.35pt,756.75pt" o:gfxdata="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" strokecolor="black [3213]" strokeweight="1.5pt">
               <v:stroke joinstyle="miter"/>
@@ -27508,6 +28084,7 @@
     <w:r>
       <w:rPr>
         <w:noProof/>
+        <w:lang w:val="en-PH" w:eastAsia="en-PH"/>
       </w:rPr>
       <mc:AlternateContent>
         <mc:Choice Requires="wps">
@@ -27564,7 +28141,7 @@
             </wp:anchor>
           </w:drawing>
         </mc:Choice>
-        <mc:Fallback>
+        <mc:Fallback xmlns:w16se="http://schemas.microsoft.com/office/word/2015/wordml/symex" xmlns:w16sdtfl="http://schemas.microsoft.com/office/word/2024/wordml/sdtformatlock" xmlns:w16sdtdh="http://schemas.microsoft.com/office/word/2020/wordml/sdtdatahash" xmlns:w16du="http://schemas.microsoft.com/office/word/2023/wordml/word16du" xmlns:w16="http://schemas.microsoft.com/office/word/2018/wordml" xmlns:w16cid="http://schemas.microsoft.com/office/word/2016/wordml/cid" xmlns:w16cex="http://schemas.microsoft.com/office/word/2018/wordml/cex" xmlns:oel="http://schemas.microsoft.com/office/2019/extlst" xmlns:am3d="http://schemas.microsoft.com/office/drawing/2017/model3d" xmlns:aink="http://schemas.microsoft.com/office/drawing/2016/ink" xmlns:cx8="http://schemas.microsoft.com/office/drawing/2016/5/14/chartex" xmlns:cx7="http://schemas.microsoft.com/office/drawing/2016/5/13/chartex" xmlns:cx6="http://schemas.microsoft.com/office/drawing/2016/5/12/chartex" xmlns:cx5="http://schemas.microsoft.com/office/drawing/2016/5/11/chartex" xmlns:cx4="http://schemas.microsoft.com/office/drawing/2016/5/10/chartex" xmlns:cx3="http://schemas.microsoft.com/office/drawing/2016/5/9/chartex" xmlns:cx2="http://schemas.microsoft.com/office/drawing/2015/10/21/chartex" xmlns:cx1="http://schemas.microsoft.com/office/drawing/2015/9/8/chartex" xmlns:cx="http://schemas.microsoft.com/office/drawing/2014/chartex">
           <w:pict>
             <v:line w14:anchorId="6E12F204" id="Straight Connector 26" o:spid="_x0000_s1026" style="position:absolute;z-index:251694080;visibility:visible;mso-wrap-style:square;mso-wrap-distance-left:9pt;mso-wrap-distance-top:0;mso-wrap-distance-right:9pt;mso-wrap-distance-bottom:0;mso-position-horizontal:absolute;mso-position-horizontal-relative:text;mso-position-vertical:absolute;mso-position-vertical-relative:text" from="-6.6pt,-36pt" to="-6.6pt,756pt" o:gfxdata="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" strokecolor="black [3213]" strokeweight="1.5pt">
               <v:stroke joinstyle="miter"/>
@@ -27576,6 +28153,7 @@
     <w:r>
       <w:rPr>
         <w:noProof/>
+        <w:lang w:val="en-PH" w:eastAsia="en-PH"/>
       </w:rPr>
       <mc:AlternateContent>
         <mc:Choice Requires="wps">
@@ -27635,7 +28213,7 @@
             </wp:anchor>
           </w:drawing>
         </mc:Choice>
-        <mc:Fallback>
+        <mc:Fallback xmlns:w16se="http://schemas.microsoft.com/office/word/2015/wordml/symex" xmlns:w16sdtfl="http://schemas.microsoft.com/office/word/2024/wordml/sdtformatlock" xmlns:w16sdtdh="http://schemas.microsoft.com/office/word/2020/wordml/sdtdatahash" xmlns:w16du="http://schemas.microsoft.com/office/word/2023/wordml/word16du" xmlns:w16="http://schemas.microsoft.com/office/word/2018/wordml" xmlns:w16cid="http://schemas.microsoft.com/office/word/2016/wordml/cid" xmlns:w16cex="http://schemas.microsoft.com/office/word/2018/wordml/cex" xmlns:oel="http://schemas.microsoft.com/office/2019/extlst" xmlns:am3d="http://schemas.microsoft.com/office/drawing/2017/model3d" xmlns:aink="http://schemas.microsoft.com/office/drawing/2016/ink" xmlns:cx8="http://schemas.microsoft.com/office/drawing/2016/5/14/chartex" xmlns:cx7="http://schemas.microsoft.com/office/drawing/2016/5/13/chartex" xmlns:cx6="http://schemas.microsoft.com/office/drawing/2016/5/12/chartex" xmlns:cx5="http://schemas.microsoft.com/office/drawing/2016/5/11/chartex" xmlns:cx4="http://schemas.microsoft.com/office/drawing/2016/5/10/chartex" xmlns:cx3="http://schemas.microsoft.com/office/drawing/2016/5/9/chartex" xmlns:cx2="http://schemas.microsoft.com/office/drawing/2015/10/21/chartex" xmlns:cx1="http://schemas.microsoft.com/office/drawing/2015/9/8/chartex" xmlns:cx="http://schemas.microsoft.com/office/drawing/2014/chartex">
           <w:pict>
             <v:line w14:anchorId="7F6B1827" id="Straight Connector 27" o:spid="_x0000_s1026" style="position:absolute;z-index:251692032;visibility:visible;mso-wrap-style:square;mso-width-percent:0;mso-wrap-distance-left:9pt;mso-wrap-distance-top:0;mso-wrap-distance-right:9pt;mso-wrap-distance-bottom:0;mso-position-horizontal:absolute;mso-position-horizontal-relative:page;mso-position-vertical:absolute;mso-position-vertical-relative:text;mso-width-percent:0;mso-width-relative:margin" from="-1.35pt,54.35pt" to="612.65pt,54.35pt" o:gfxdata="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" strokecolor="black [3213]" strokeweight="1.5pt">
               <v:stroke joinstyle="miter"/>
@@ -27648,6 +28226,7 @@
     <w:r>
       <w:rPr>
         <w:noProof/>
+        <w:lang w:val="en-PH" w:eastAsia="en-PH"/>
       </w:rPr>
       <mc:AlternateContent>
         <mc:Choice Requires="wps">
@@ -27707,7 +28286,7 @@
             </wp:anchor>
           </w:drawing>
         </mc:Choice>
-        <mc:Fallback>
+        <mc:Fallback xmlns:w16se="http://schemas.microsoft.com/office/word/2015/wordml/symex" xmlns:w16sdtfl="http://schemas.microsoft.com/office/word/2024/wordml/sdtformatlock" xmlns:w16sdtdh="http://schemas.microsoft.com/office/word/2020/wordml/sdtdatahash" xmlns:w16du="http://schemas.microsoft.com/office/word/2023/wordml/word16du" xmlns:w16="http://schemas.microsoft.com/office/word/2018/wordml" xmlns:w16cid="http://schemas.microsoft.com/office/word/2016/wordml/cid" xmlns:w16cex="http://schemas.microsoft.com/office/word/2018/wordml/cex" xmlns:oel="http://schemas.microsoft.com/office/2019/extlst" xmlns:am3d="http://schemas.microsoft.com/office/drawing/2017/model3d" xmlns:aink="http://schemas.microsoft.com/office/drawing/2016/ink" xmlns:cx8="http://schemas.microsoft.com/office/drawing/2016/5/14/chartex" xmlns:cx7="http://schemas.microsoft.com/office/drawing/2016/5/13/chartex" xmlns:cx6="http://schemas.microsoft.com/office/drawing/2016/5/12/chartex" xmlns:cx5="http://schemas.microsoft.com/office/drawing/2016/5/11/chartex" xmlns:cx4="http://schemas.microsoft.com/office/drawing/2016/5/10/chartex" xmlns:cx3="http://schemas.microsoft.com/office/drawing/2016/5/9/chartex" xmlns:cx2="http://schemas.microsoft.com/office/drawing/2015/10/21/chartex" xmlns:cx1="http://schemas.microsoft.com/office/drawing/2015/9/8/chartex" xmlns:cx="http://schemas.microsoft.com/office/drawing/2014/chartex">
           <w:pict>
             <v:line w14:anchorId="16D91A09" id="Straight Connector 28" o:spid="_x0000_s1026" style="position:absolute;z-index:251693056;visibility:visible;mso-wrap-style:square;mso-width-percent:0;mso-wrap-distance-left:9pt;mso-wrap-distance-top:0;mso-wrap-distance-right:9pt;mso-wrap-distance-bottom:0;mso-position-horizontal:left;mso-position-horizontal-relative:page;mso-position-vertical:absolute;mso-position-vertical-relative:text;mso-width-percent:0;mso-width-relative:margin" from="0,36pt" to="611.3pt,36pt" o:gfxdata="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" strokecolor="black [3213]" strokeweight="1.5pt">
               <v:stroke joinstyle="miter"/>
@@ -27722,6 +28301,7 @@
         <w:rFonts w:ascii="Times New Roman" w:hAnsi="Times New Roman" w:cs="Times New Roman"/>
         <w:noProof/>
         <w:sz w:val="24"/>
+        <w:lang w:val="en-PH" w:eastAsia="en-PH"/>
       </w:rPr>
       <mc:AlternateContent>
         <mc:Choice Requires="wps">
@@ -27813,7 +28393,7 @@
               <v:stroke joinstyle="miter"/>
               <v:path gradientshapeok="t" o:connecttype="rect"/>
             </v:shapetype>
-            <v:shape id="Text Box 29" o:spid="_x0000_s1031" type="#_x0000_t202" style="position:absolute;margin-left:1.5pt;margin-top:71.9pt;width:465.95pt;height:20.35pt;z-index:-251619328;visibility:visible;mso-wrap-style:square;mso-width-percent:0;mso-height-percent:0;mso-wrap-distance-left:9pt;mso-wrap-distance-top:0;mso-wrap-distance-right:9pt;mso-wrap-distance-bottom:0;mso-position-horizontal:absolute;mso-position-horizontal-relative:margin;mso-position-vertical:absolute;mso-position-vertical-relative:page;mso-width-percent:0;mso-height-percent:0;mso-width-relative:margin;mso-height-relative:margin;v-text-anchor:top" o:gfxdata="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" fillcolor="white [3201]" stroked="f" strokeweight=".5pt">
+            <v:shape id="Text Box 29" o:spid="_x0000_s1031" type="#_x0000_t202" style="position:absolute;margin-left:1.5pt;margin-top:71.9pt;width:465.95pt;height:20.35pt;z-index:-251619328;visibility:visible;mso-wrap-style:square;mso-width-percent:0;mso-height-percent:0;mso-wrap-distance-left:9pt;mso-wrap-distance-top:0;mso-wrap-distance-right:9pt;mso-wrap-distance-bottom:0;mso-position-horizontal:absolute;mso-position-horizontal-relative:margin;mso-position-vertical:absolute;mso-position-vertical-relative:page;mso-width-percent:0;mso-height-percent:0;mso-width-relative:margin;mso-height-relative:margin;v-text-anchor:top" o:gfxdata="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" fillcolor="white [3201]" stroked="f" strokeweight=".5pt">
               <v:textbox>
                 <w:txbxContent>
                   <w:p>
@@ -27841,7 +28421,7 @@
 </file>
 
 <file path=word/header4.xml><?xml version="1.0" encoding="utf-8"?>
-<w:hdr xmlns:wpc="http://schemas.microsoft.com/office/word/2010/wordprocessingCanvas" xmlns:cx="http://schemas.microsoft.com/office/drawing/2014/chartex" xmlns:cx1="http://schemas.microsoft.com/office/drawing/2015/9/8/chartex" xmlns:cx2="http://schemas.microsoft.com/office/drawing/2015/10/21/chartex" xmlns:cx3="http://schemas.microsoft.com/office/drawing/2016/5/9/chartex" xmlns:cx4="http://schemas.microsoft.com/office/drawing/2016/5/10/chartex" xmlns:cx5="http://schemas.microsoft.com/office/drawing/2016/5/11/chartex" xmlns:cx6="http://schemas.microsoft.com/office/drawing/2016/5/12/chartex" xmlns:cx7="http://schemas.microsoft.com/office/drawing/2016/5/13/chartex" xmlns:cx8="http://schemas.microsoft.com/office/drawing/2016/5/14/chartex" xmlns:mc="http://schemas.openxmlformats.org/markup-compatibility/2006" xmlns:aink="http://schemas.microsoft.com/office/drawing/2016/ink" xmlns:am3d="http://schemas.microsoft.com/office/drawing/2017/model3d" xmlns:o="urn:schemas-microsoft-com:office:office" xmlns:oel="http://schemas.microsoft.com/office/2019/extlst" xmlns:r="http://schemas.openxmlformats.org/officeDocument/2006/relationships" xmlns:m="http://schemas.openxmlformats.org/officeDocument/2006/math" xmlns:v="urn:schemas-microsoft-com:vml" xmlns:wp14="http://schemas.microsoft.com/office/word/2010/wordprocessingDrawing" xmlns:wp="http://schemas.openxmlformats.org/drawingml/2006/wordprocessingDrawing" xmlns:w10="urn:schemas-microsoft-com:office:word" xmlns:w="http://schemas.openxmlformats.org/wordprocessingml/2006/main" xmlns:w14="http://schemas.microsoft.com/office/word/2010/wordml" xmlns:w15="http://schemas.microsoft.com/office/word/2012/wordml" xmlns:w16cex="http://schemas.microsoft.com/office/word/2018/wordml/cex" xmlns:w16cid="http://schemas.microsoft.com/office/word/2016/wordml/cid" xmlns:w16="http://schemas.microsoft.com/office/word/2018/wordml" xmlns:w16du="http://schemas.microsoft.com/office/word/2023/wordml/word16du" xmlns:w16sdtdh="http://schemas.microsoft.com/office/word/2020/wordml/sdtdatahash" xmlns:w16sdtfl="http://schemas.microsoft.com/office/word/2024/wordml/sdtformatlock" xmlns:w16se="http://schemas.microsoft.com/office/word/2015/wordml/symex" xmlns:wpg="http://schemas.microsoft.com/office/word/2010/wordprocessingGroup" xmlns:wpi="http://schemas.microsoft.com/office/word/2010/wordprocessingInk" xmlns:wne="http://schemas.microsoft.com/office/word/2006/wordml" xmlns:wps="http://schemas.microsoft.com/office/word/2010/wordprocessingShape" mc:Ignorable="w14 w15 w16se w16cid w16 w16cex w16sdtdh w16sdtfl w16du wp14">
+<w:hdr xmlns:wpc="http://schemas.microsoft.com/office/word/2010/wordprocessingCanvas" xmlns:mc="http://schemas.openxmlformats.org/markup-compatibility/2006" xmlns:o="urn:schemas-microsoft-com:office:office" xmlns:r="http://schemas.openxmlformats.org/officeDocument/2006/relationships" xmlns:m="http://schemas.openxmlformats.org/officeDocument/2006/math" xmlns:v="urn:schemas-microsoft-com:vml" xmlns:wp14="http://schemas.microsoft.com/office/word/2010/wordprocessingDrawing" xmlns:wp="http://schemas.openxmlformats.org/drawingml/2006/wordprocessingDrawing" xmlns:w10="urn:schemas-microsoft-com:office:word" xmlns:w="http://schemas.openxmlformats.org/wordprocessingml/2006/main" xmlns:w14="http://schemas.microsoft.com/office/word/2010/wordml" xmlns:w15="http://schemas.microsoft.com/office/word/2012/wordml" xmlns:wpg="http://schemas.microsoft.com/office/word/2010/wordprocessingGroup" xmlns:wpi="http://schemas.microsoft.com/office/word/2010/wordprocessingInk" xmlns:wne="http://schemas.microsoft.com/office/word/2006/wordml" xmlns:wps="http://schemas.microsoft.com/office/word/2010/wordprocessingShape" mc:Ignorable="w14 w15 wp14">
   <w:p>
     <w:pPr>
       <w:pStyle w:val="Header"/>
@@ -27849,6 +28429,7 @@
     <w:r>
       <w:rPr>
         <w:noProof/>
+        <w:lang w:val="en-PH" w:eastAsia="en-PH"/>
       </w:rPr>
       <w:drawing>
         <wp:anchor distT="0" distB="0" distL="114300" distR="114300" simplePos="0" relativeHeight="251707392" behindDoc="1" locked="0" layoutInCell="1" allowOverlap="1" wp14:anchorId="360B2BD0" wp14:editId="659CA36D">
@@ -27909,6 +28490,7 @@
     <w:r>
       <w:rPr>
         <w:noProof/>
+        <w:lang w:val="en-PH" w:eastAsia="en-PH"/>
       </w:rPr>
       <mc:AlternateContent>
         <mc:Choice Requires="wps">
@@ -27965,7 +28547,7 @@
             </wp:anchor>
           </w:drawing>
         </mc:Choice>
-        <mc:Fallback>
+        <mc:Fallback xmlns:w16se="http://schemas.microsoft.com/office/word/2015/wordml/symex" xmlns:w16sdtfl="http://schemas.microsoft.com/office/word/2024/wordml/sdtformatlock" xmlns:w16sdtdh="http://schemas.microsoft.com/office/word/2020/wordml/sdtdatahash" xmlns:w16du="http://schemas.microsoft.com/office/word/2023/wordml/word16du" xmlns:w16="http://schemas.microsoft.com/office/word/2018/wordml" xmlns:w16cid="http://schemas.microsoft.com/office/word/2016/wordml/cid" xmlns:w16cex="http://schemas.microsoft.com/office/word/2018/wordml/cex" xmlns:oel="http://schemas.microsoft.com/office/2019/extlst" xmlns:am3d="http://schemas.microsoft.com/office/drawing/2017/model3d" xmlns:aink="http://schemas.microsoft.com/office/drawing/2016/ink" xmlns:cx8="http://schemas.microsoft.com/office/drawing/2016/5/14/chartex" xmlns:cx7="http://schemas.microsoft.com/office/drawing/2016/5/13/chartex" xmlns:cx6="http://schemas.microsoft.com/office/drawing/2016/5/12/chartex" xmlns:cx5="http://schemas.microsoft.com/office/drawing/2016/5/11/chartex" xmlns:cx4="http://schemas.microsoft.com/office/drawing/2016/5/10/chartex" xmlns:cx3="http://schemas.microsoft.com/office/drawing/2016/5/9/chartex" xmlns:cx2="http://schemas.microsoft.com/office/drawing/2015/10/21/chartex" xmlns:cx1="http://schemas.microsoft.com/office/drawing/2015/9/8/chartex" xmlns:cx="http://schemas.microsoft.com/office/drawing/2014/chartex">
           <w:pict>
             <v:line w14:anchorId="3CDBD535" id="Straight Connector 34" o:spid="_x0000_s1026" style="position:absolute;z-index:251706368;visibility:visible;mso-wrap-style:square;mso-wrap-distance-left:9pt;mso-wrap-distance-top:0;mso-wrap-distance-right:9pt;mso-wrap-distance-bottom:0;mso-position-horizontal:absolute;mso-position-horizontal-relative:text;mso-position-vertical:absolute;mso-position-vertical-relative:text" from="461.35pt,-35.25pt" to="461.35pt,756.75pt" o:gfxdata="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" strokecolor="black [3213]" strokeweight="1.5pt">
               <v:stroke joinstyle="miter"/>
@@ -27977,6 +28559,7 @@
     <w:r>
       <w:rPr>
         <w:noProof/>
+        <w:lang w:val="en-PH" w:eastAsia="en-PH"/>
       </w:rPr>
       <mc:AlternateContent>
         <mc:Choice Requires="wps">
@@ -28033,7 +28616,7 @@
             </wp:anchor>
           </w:drawing>
         </mc:Choice>
-        <mc:Fallback>
+        <mc:Fallback xmlns:w16se="http://schemas.microsoft.com/office/word/2015/wordml/symex" xmlns:w16sdtfl="http://schemas.microsoft.com/office/word/2024/wordml/sdtformatlock" xmlns:w16sdtdh="http://schemas.microsoft.com/office/word/2020/wordml/sdtdatahash" xmlns:w16du="http://schemas.microsoft.com/office/word/2023/wordml/word16du" xmlns:w16="http://schemas.microsoft.com/office/word/2018/wordml" xmlns:w16cid="http://schemas.microsoft.com/office/word/2016/wordml/cid" xmlns:w16cex="http://schemas.microsoft.com/office/word/2018/wordml/cex" xmlns:oel="http://schemas.microsoft.com/office/2019/extlst" xmlns:am3d="http://schemas.microsoft.com/office/drawing/2017/model3d" xmlns:aink="http://schemas.microsoft.com/office/drawing/2016/ink" xmlns:cx8="http://schemas.microsoft.com/office/drawing/2016/5/14/chartex" xmlns:cx7="http://schemas.microsoft.com/office/drawing/2016/5/13/chartex" xmlns:cx6="http://schemas.microsoft.com/office/drawing/2016/5/12/chartex" xmlns:cx5="http://schemas.microsoft.com/office/drawing/2016/5/11/chartex" xmlns:cx4="http://schemas.microsoft.com/office/drawing/2016/5/10/chartex" xmlns:cx3="http://schemas.microsoft.com/office/drawing/2016/5/9/chartex" xmlns:cx2="http://schemas.microsoft.com/office/drawing/2015/10/21/chartex" xmlns:cx1="http://schemas.microsoft.com/office/drawing/2015/9/8/chartex" xmlns:cx="http://schemas.microsoft.com/office/drawing/2014/chartex">
           <w:pict>
             <v:line w14:anchorId="1987BD0A" id="Straight Connector 35" o:spid="_x0000_s1026" style="position:absolute;z-index:251705344;visibility:visible;mso-wrap-style:square;mso-wrap-distance-left:9pt;mso-wrap-distance-top:0;mso-wrap-distance-right:9pt;mso-wrap-distance-bottom:0;mso-position-horizontal:absolute;mso-position-horizontal-relative:text;mso-position-vertical:absolute;mso-position-vertical-relative:text" from="-6.6pt,-36pt" to="-6.6pt,756pt" o:gfxdata="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" strokecolor="black [3213]" strokeweight="1.5pt">
               <v:stroke joinstyle="miter"/>
@@ -28045,6 +28628,7 @@
     <w:r>
       <w:rPr>
         <w:noProof/>
+        <w:lang w:val="en-PH" w:eastAsia="en-PH"/>
       </w:rPr>
       <mc:AlternateContent>
         <mc:Choice Requires="wps">
@@ -28104,7 +28688,7 @@
             </wp:anchor>
           </w:drawing>
         </mc:Choice>
-        <mc:Fallback>
+        <mc:Fallback xmlns:w16se="http://schemas.microsoft.com/office/word/2015/wordml/symex" xmlns:w16sdtfl="http://schemas.microsoft.com/office/word/2024/wordml/sdtformatlock" xmlns:w16sdtdh="http://schemas.microsoft.com/office/word/2020/wordml/sdtdatahash" xmlns:w16du="http://schemas.microsoft.com/office/word/2023/wordml/word16du" xmlns:w16="http://schemas.microsoft.com/office/word/2018/wordml" xmlns:w16cid="http://schemas.microsoft.com/office/word/2016/wordml/cid" xmlns:w16cex="http://schemas.microsoft.com/office/word/2018/wordml/cex" xmlns:oel="http://schemas.microsoft.com/office/2019/extlst" xmlns:am3d="http://schemas.microsoft.com/office/drawing/2017/model3d" xmlns:aink="http://schemas.microsoft.com/office/drawing/2016/ink" xmlns:cx8="http://schemas.microsoft.com/office/drawing/2016/5/14/chartex" xmlns:cx7="http://schemas.microsoft.com/office/drawing/2016/5/13/chartex" xmlns:cx6="http://schemas.microsoft.com/office/drawing/2016/5/12/chartex" xmlns:cx5="http://schemas.microsoft.com/office/drawing/2016/5/11/chartex" xmlns:cx4="http://schemas.microsoft.com/office/drawing/2016/5/10/chartex" xmlns:cx3="http://schemas.microsoft.com/office/drawing/2016/5/9/chartex" xmlns:cx2="http://schemas.microsoft.com/office/drawing/2015/10/21/chartex" xmlns:cx1="http://schemas.microsoft.com/office/drawing/2015/9/8/chartex" xmlns:cx="http://schemas.microsoft.com/office/drawing/2014/chartex">
           <w:pict>
             <v:line w14:anchorId="53BED748" id="Straight Connector 36" o:spid="_x0000_s1026" style="position:absolute;z-index:251703296;visibility:visible;mso-wrap-style:square;mso-width-percent:0;mso-wrap-distance-left:9pt;mso-wrap-distance-top:0;mso-wrap-distance-right:9pt;mso-wrap-distance-bottom:0;mso-position-horizontal:absolute;mso-position-horizontal-relative:page;mso-position-vertical:absolute;mso-position-vertical-relative:text;mso-width-percent:0;mso-width-relative:margin" from="-1.35pt,54.35pt" to="612.65pt,54.35pt" o:gfxdata="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" strokecolor="black [3213]" strokeweight="1.5pt">
               <v:stroke joinstyle="miter"/>
@@ -28117,6 +28701,7 @@
     <w:r>
       <w:rPr>
         <w:noProof/>
+        <w:lang w:val="en-PH" w:eastAsia="en-PH"/>
       </w:rPr>
       <mc:AlternateContent>
         <mc:Choice Requires="wps">
@@ -28176,7 +28761,7 @@
             </wp:anchor>
           </w:drawing>
         </mc:Choice>
-        <mc:Fallback>
+        <mc:Fallback xmlns:w16se="http://schemas.microsoft.com/office/word/2015/wordml/symex" xmlns:w16sdtfl="http://schemas.microsoft.com/office/word/2024/wordml/sdtformatlock" xmlns:w16sdtdh="http://schemas.microsoft.com/office/word/2020/wordml/sdtdatahash" xmlns:w16du="http://schemas.microsoft.com/office/word/2023/wordml/word16du" xmlns:w16="http://schemas.microsoft.com/office/word/2018/wordml" xmlns:w16cid="http://schemas.microsoft.com/office/word/2016/wordml/cid" xmlns:w16cex="http://schemas.microsoft.com/office/word/2018/wordml/cex" xmlns:oel="http://schemas.microsoft.com/office/2019/extlst" xmlns:am3d="http://schemas.microsoft.com/office/drawing/2017/model3d" xmlns:aink="http://schemas.microsoft.com/office/drawing/2016/ink" xmlns:cx8="http://schemas.microsoft.com/office/drawing/2016/5/14/chartex" xmlns:cx7="http://schemas.microsoft.com/office/drawing/2016/5/13/chartex" xmlns:cx6="http://schemas.microsoft.com/office/drawing/2016/5/12/chartex" xmlns:cx5="http://schemas.microsoft.com/office/drawing/2016/5/11/chartex" xmlns:cx4="http://schemas.microsoft.com/office/drawing/2016/5/10/chartex" xmlns:cx3="http://schemas.microsoft.com/office/drawing/2016/5/9/chartex" xmlns:cx2="http://schemas.microsoft.com/office/drawing/2015/10/21/chartex" xmlns:cx1="http://schemas.microsoft.com/office/drawing/2015/9/8/chartex" xmlns:cx="http://schemas.microsoft.com/office/drawing/2014/chartex">
           <w:pict>
             <v:line w14:anchorId="200A3948" id="Straight Connector 37" o:spid="_x0000_s1026" style="position:absolute;z-index:251704320;visibility:visible;mso-wrap-style:square;mso-width-percent:0;mso-wrap-distance-left:9pt;mso-wrap-distance-top:0;mso-wrap-distance-right:9pt;mso-wrap-distance-bottom:0;mso-position-horizontal:left;mso-position-horizontal-relative:page;mso-position-vertical:absolute;mso-position-vertical-relative:text;mso-width-percent:0;mso-width-relative:margin" from="0,36pt" to="611.3pt,36pt" o:gfxdata="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" strokecolor="black [3213]" strokeweight="1.5pt">
               <v:stroke joinstyle="miter"/>
@@ -28191,6 +28776,7 @@
         <w:rFonts w:ascii="Times New Roman" w:hAnsi="Times New Roman" w:cs="Times New Roman"/>
         <w:noProof/>
         <w:sz w:val="24"/>
+        <w:lang w:val="en-PH" w:eastAsia="en-PH"/>
       </w:rPr>
       <mc:AlternateContent>
         <mc:Choice Requires="wps">
@@ -28282,7 +28868,7 @@
               <v:stroke joinstyle="miter"/>
               <v:path gradientshapeok="t" o:connecttype="rect"/>
             </v:shapetype>
-            <v:shape id="Text Box 38" o:spid="_x0000_s1033" type="#_x0000_t202" style="position:absolute;margin-left:1.5pt;margin-top:71.9pt;width:465.95pt;height:20.35pt;z-index:-251608064;visibility:visible;mso-wrap-style:square;mso-width-percent:0;mso-height-percent:0;mso-wrap-distance-left:9pt;mso-wrap-distance-top:0;mso-wrap-distance-right:9pt;mso-wrap-distance-bottom:0;mso-position-horizontal:absolute;mso-position-horizontal-relative:margin;mso-position-vertical:absolute;mso-position-vertical-relative:page;mso-width-percent:0;mso-height-percent:0;mso-width-relative:margin;mso-height-relative:margin;v-text-anchor:top" o:gfxdata="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" fillcolor="white [3201]" stroked="f" strokeweight=".5pt">
+            <v:shape id="Text Box 38" o:spid="_x0000_s1033" type="#_x0000_t202" style="position:absolute;margin-left:1.5pt;margin-top:71.9pt;width:465.95pt;height:20.35pt;z-index:-251608064;visibility:visible;mso-wrap-style:square;mso-width-percent:0;mso-height-percent:0;mso-wrap-distance-left:9pt;mso-wrap-distance-top:0;mso-wrap-distance-right:9pt;mso-wrap-distance-bottom:0;mso-position-horizontal:absolute;mso-position-horizontal-relative:margin;mso-position-vertical:absolute;mso-position-vertical-relative:page;mso-width-percent:0;mso-height-percent:0;mso-width-relative:margin;mso-height-relative:margin;v-text-anchor:top" o:gfxdata="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" fillcolor="white [3201]" stroked="f" strokeweight=".5pt">
               <v:textbox>
                 <w:txbxContent>
                   <w:p>
@@ -28310,8 +28896,99 @@
 </file>
 
 <file path=word/numbering.xml><?xml version="1.0" encoding="utf-8"?>
-<w:numbering xmlns:wpc="http://schemas.microsoft.com/office/word/2010/wordprocessingCanvas" xmlns:cx="http://schemas.microsoft.com/office/drawing/2014/chartex" xmlns:cx1="http://schemas.microsoft.com/office/drawing/2015/9/8/chartex" xmlns:cx2="http://schemas.microsoft.com/office/drawing/2015/10/21/chartex" xmlns:cx3="http://schemas.microsoft.com/office/drawing/2016/5/9/chartex" xmlns:cx4="http://schemas.microsoft.com/office/drawing/2016/5/10/chartex" xmlns:cx5="http://schemas.microsoft.com/office/drawing/2016/5/11/chartex" xmlns:cx6="http://schemas.microsoft.com/office/drawing/2016/5/12/chartex" xmlns:cx7="http://schemas.microsoft.com/office/drawing/2016/5/13/chartex" xmlns:cx8="http://schemas.microsoft.com/office/drawing/2016/5/14/chartex" xmlns:mc="http://schemas.openxmlformats.org/markup-compatibility/2006" xmlns:aink="http://schemas.microsoft.com/office/drawing/2016/ink" xmlns:am3d="http://schemas.microsoft.com/office/drawing/2017/model3d" xmlns:o="urn:schemas-microsoft-com:office:office" xmlns:oel="http://schemas.microsoft.com/office/2019/extlst" xmlns:r="http://schemas.openxmlformats.org/officeDocument/2006/relationships" xmlns:m="http://schemas.openxmlformats.org/officeDocument/2006/math" xmlns:v="urn:schemas-microsoft-com:vml" xmlns:wp14="http://schemas.microsoft.com/office/word/2010/wordprocessingDrawing" xmlns:wp="http://schemas.openxmlformats.org/drawingml/2006/wordprocessingDrawing" xmlns:w10="urn:schemas-microsoft-com:office:word" xmlns:w="http://schemas.openxmlformats.org/wordprocessingml/2006/main" xmlns:w14="http://schemas.microsoft.com/office/word/2010/wordml" xmlns:w15="http://schemas.microsoft.com/office/word/2012/wordml" xmlns:w16cex="http://schemas.microsoft.com/office/word/2018/wordml/cex" xmlns:w16cid="http://schemas.microsoft.com/office/word/2016/wordml/cid" xmlns:w16="http://schemas.microsoft.com/office/word/2018/wordml" xmlns:w16du="http://schemas.microsoft.com/office/word/2023/wordml/word16du" xmlns:w16sdtdh="http://schemas.microsoft.com/office/word/2020/wordml/sdtdatahash" xmlns:w16sdtfl="http://schemas.microsoft.com/office/word/2024/wordml/sdtformatlock" xmlns:w16se="http://schemas.microsoft.com/office/word/2015/wordml/symex" xmlns:wpg="http://schemas.microsoft.com/office/word/2010/wordprocessingGroup" xmlns:wpi="http://schemas.microsoft.com/office/word/2010/wordprocessingInk" xmlns:wne="http://schemas.microsoft.com/office/word/2006/wordml" xmlns:wps="http://schemas.microsoft.com/office/word/2010/wordprocessingShape" mc:Ignorable="w14 w15 w16se w16cid w16 w16cex w16sdtdh w16sdtfl w16du wp14">
+<w:numbering xmlns:wpc="http://schemas.microsoft.com/office/word/2010/wordprocessingCanvas" xmlns:mc="http://schemas.openxmlformats.org/markup-compatibility/2006" xmlns:o="urn:schemas-microsoft-com:office:office" xmlns:r="http://schemas.openxmlformats.org/officeDocument/2006/relationships" xmlns:m="http://schemas.openxmlformats.org/officeDocument/2006/math" xmlns:v="urn:schemas-microsoft-com:vml" xmlns:wp14="http://schemas.microsoft.com/office/word/2010/wordprocessingDrawing" xmlns:wp="http://schemas.openxmlformats.org/drawingml/2006/wordprocessingDrawing" xmlns:w10="urn:schemas-microsoft-com:office:word" xmlns:w="http://schemas.openxmlformats.org/wordprocessingml/2006/main" xmlns:w14="http://schemas.microsoft.com/office/word/2010/wordml" xmlns:w15="http://schemas.microsoft.com/office/word/2012/wordml" xmlns:wpg="http://schemas.microsoft.com/office/word/2010/wordprocessingGroup" xmlns:wpi="http://schemas.microsoft.com/office/word/2010/wordprocessingInk" xmlns:wne="http://schemas.microsoft.com/office/word/2006/wordml" xmlns:wps="http://schemas.microsoft.com/office/word/2010/wordprocessingShape" mc:Ignorable="w14 w15 wp14">
   <w:abstractNum w:abstractNumId="0" w15:restartNumberingAfterBreak="0">
+    <w:nsid w:val="25BC5708"/>
+    <w:multiLevelType w:val="hybridMultilevel"/>
+    <w:tmpl w:val="E000DFFE"/>
+    <w:lvl w:ilvl="0" w:tplc="D9AAF8D0">
+      <w:start w:val="1"/>
+      <w:numFmt w:val="decimal"/>
+      <w:lvlText w:val="%1."/>
+      <w:lvlJc w:val="left"/>
+      <w:pPr>
+        <w:ind w:left="1080" w:hanging="360"/>
+      </w:pPr>
+      <w:rPr>
+        <w:rFonts w:ascii="Arial" w:hAnsi="Arial" w:cs="Arial" w:hint="default"/>
+        <w:color w:val="000000"/>
+        <w:sz w:val="22"/>
+      </w:rPr>
+    </w:lvl>
+    <w:lvl w:ilvl="1" w:tplc="34090019" w:tentative="1">
+      <w:start w:val="1"/>
+      <w:numFmt w:val="lowerLetter"/>
+      <w:lvlText w:val="%2."/>
+      <w:lvlJc w:val="left"/>
+      <w:pPr>
+        <w:ind w:left="1800" w:hanging="360"/>
+      </w:pPr>
+    </w:lvl>
+    <w:lvl w:ilvl="2" w:tplc="3409001B" w:tentative="1">
+      <w:start w:val="1"/>
+      <w:numFmt w:val="lowerRoman"/>
+      <w:lvlText w:val="%3."/>
+      <w:lvlJc w:val="right"/>
+      <w:pPr>
+        <w:ind w:left="2520" w:hanging="180"/>
+      </w:pPr>
+    </w:lvl>
+    <w:lvl w:ilvl="3" w:tplc="3409000F" w:tentative="1">
+      <w:start w:val="1"/>
+      <w:numFmt w:val="decimal"/>
+      <w:lvlText w:val="%4."/>
+      <w:lvlJc w:val="left"/>
+      <w:pPr>
+        <w:ind w:left="3240" w:hanging="360"/>
+      </w:pPr>
+    </w:lvl>
+    <w:lvl w:ilvl="4" w:tplc="34090019" w:tentative="1">
+      <w:start w:val="1"/>
+      <w:numFmt w:val="lowerLetter"/>
+      <w:lvlText w:val="%5."/>
+      <w:lvlJc w:val="left"/>
+      <w:pPr>
+        <w:ind w:left="3960" w:hanging="360"/>
+      </w:pPr>
+    </w:lvl>
+    <w:lvl w:ilvl="5" w:tplc="3409001B" w:tentative="1">
+      <w:start w:val="1"/>
+      <w:numFmt w:val="lowerRoman"/>
+      <w:lvlText w:val="%6."/>
+      <w:lvlJc w:val="right"/>
+      <w:pPr>
+        <w:ind w:left="4680" w:hanging="180"/>
+      </w:pPr>
+    </w:lvl>
+    <w:lvl w:ilvl="6" w:tplc="3409000F" w:tentative="1">
+      <w:start w:val="1"/>
+      <w:numFmt w:val="decimal"/>
+      <w:lvlText w:val="%7."/>
+      <w:lvlJc w:val="left"/>
+      <w:pPr>
+        <w:ind w:left="5400" w:hanging="360"/>
+      </w:pPr>
+    </w:lvl>
+    <w:lvl w:ilvl="7" w:tplc="34090019" w:tentative="1">
+      <w:start w:val="1"/>
+      <w:numFmt w:val="lowerLetter"/>
+      <w:lvlText w:val="%8."/>
+      <w:lvlJc w:val="left"/>
+      <w:pPr>
+        <w:ind w:left="6120" w:hanging="360"/>
+      </w:pPr>
+    </w:lvl>
+    <w:lvl w:ilvl="8" w:tplc="3409001B" w:tentative="1">
+      <w:start w:val="1"/>
+      <w:numFmt w:val="lowerRoman"/>
+      <w:lvlText w:val="%9."/>
+      <w:lvlJc w:val="right"/>
+      <w:pPr>
+        <w:ind w:left="6840" w:hanging="180"/>
+      </w:pPr>
+    </w:lvl>
+  </w:abstractNum>
+  <w:abstractNum w:abstractNumId="1" w15:restartNumberingAfterBreak="0">
     <w:nsid w:val="38B832C9"/>
     <w:multiLevelType w:val="multilevel"/>
     <w:tmpl w:val="0888A7DE"/>
@@ -28424,7 +29101,7 @@
       </w:rPr>
     </w:lvl>
   </w:abstractNum>
-  <w:abstractNum w:abstractNumId="1" w15:restartNumberingAfterBreak="0">
+  <w:abstractNum w:abstractNumId="2" w15:restartNumberingAfterBreak="0">
     <w:nsid w:val="47FF4BDD"/>
     <w:multiLevelType w:val="hybridMultilevel"/>
     <w:tmpl w:val="8CB207B2"/>
@@ -28513,7 +29190,7 @@
       </w:pPr>
     </w:lvl>
   </w:abstractNum>
-  <w:abstractNum w:abstractNumId="2" w15:restartNumberingAfterBreak="0">
+  <w:abstractNum w:abstractNumId="3" w15:restartNumberingAfterBreak="0">
     <w:nsid w:val="55C77866"/>
     <w:multiLevelType w:val="hybridMultilevel"/>
     <w:tmpl w:val="F2B83A06"/>
@@ -28602,7 +29279,7 @@
       </w:pPr>
     </w:lvl>
   </w:abstractNum>
-  <w:abstractNum w:abstractNumId="3" w15:restartNumberingAfterBreak="0">
+  <w:abstractNum w:abstractNumId="4" w15:restartNumberingAfterBreak="0">
     <w:nsid w:val="6FB0156C"/>
     <w:multiLevelType w:val="multilevel"/>
     <w:tmpl w:val="0866A7AE"/>
@@ -28715,24 +29392,27 @@
       </w:pPr>
     </w:lvl>
   </w:abstractNum>
-  <w:num w:numId="1" w16cid:durableId="1073745531">
-    <w:abstractNumId w:val="0"/>
-  </w:num>
-  <w:num w:numId="2" w16cid:durableId="1019309635">
+  <w:num w:numId="1">
     <w:abstractNumId w:val="1"/>
   </w:num>
-  <w:num w:numId="3" w16cid:durableId="539712344">
+  <w:num w:numId="2">
     <w:abstractNumId w:val="2"/>
   </w:num>
-  <w:num w:numId="4" w16cid:durableId="714888012">
+  <w:num w:numId="3">
     <w:abstractNumId w:val="3"/>
+  </w:num>
+  <w:num w:numId="4">
+    <w:abstractNumId w:val="4"/>
+  </w:num>
+  <w:num w:numId="5">
+    <w:abstractNumId w:val="0"/>
   </w:num>
   <w:numIdMacAtCleanup w:val="4"/>
 </w:numbering>
 </file>
 
 <file path=word/styles.xml><?xml version="1.0" encoding="utf-8"?>
-<w:styles xmlns:mc="http://schemas.openxmlformats.org/markup-compatibility/2006" xmlns:r="http://schemas.openxmlformats.org/officeDocument/2006/relationships" xmlns:w="http://schemas.openxmlformats.org/wordprocessingml/2006/main" xmlns:w14="http://schemas.microsoft.com/office/word/2010/wordml" xmlns:w15="http://schemas.microsoft.com/office/word/2012/wordml" xmlns:w16cex="http://schemas.microsoft.com/office/word/2018/wordml/cex" xmlns:w16cid="http://schemas.microsoft.com/office/word/2016/wordml/cid" xmlns:w16="http://schemas.microsoft.com/office/word/2018/wordml" xmlns:w16du="http://schemas.microsoft.com/office/word/2023/wordml/word16du" xmlns:w16sdtdh="http://schemas.microsoft.com/office/word/2020/wordml/sdtdatahash" xmlns:w16sdtfl="http://schemas.microsoft.com/office/word/2024/wordml/sdtformatlock" xmlns:w16se="http://schemas.microsoft.com/office/word/2015/wordml/symex" mc:Ignorable="w14 w15 w16se w16cid w16 w16cex w16sdtdh w16sdtfl w16du">
+<w:styles xmlns:mc="http://schemas.openxmlformats.org/markup-compatibility/2006" xmlns:r="http://schemas.openxmlformats.org/officeDocument/2006/relationships" xmlns:w="http://schemas.openxmlformats.org/wordprocessingml/2006/main" xmlns:w14="http://schemas.microsoft.com/office/word/2010/wordml" xmlns:w15="http://schemas.microsoft.com/office/word/2012/wordml" mc:Ignorable="w14 w15">
   <w:docDefaults>
     <w:rPrDefault>
       <w:rPr>
@@ -28744,7 +29424,7 @@
     </w:rPrDefault>
     <w:pPrDefault/>
   </w:docDefaults>
-  <w:latentStyles w:defLockedState="0" w:defUIPriority="99" w:defSemiHidden="0" w:defUnhideWhenUsed="0" w:defQFormat="0" w:count="376">
+  <w:latentStyles w:defLockedState="0" w:defUIPriority="99" w:defSemiHidden="0" w:defUnhideWhenUsed="0" w:defQFormat="0" w:count="371">
     <w:lsdException w:name="Normal" w:uiPriority="0" w:qFormat="1"/>
     <w:lsdException w:name="heading 1" w:uiPriority="9" w:qFormat="1"/>
     <w:lsdException w:name="heading 2" w:semiHidden="1" w:uiPriority="9" w:unhideWhenUsed="1" w:qFormat="1"/>
@@ -29116,11 +29796,6 @@
     <w:lsdException w:name="List Table 5 Dark Accent 6" w:uiPriority="50"/>
     <w:lsdException w:name="List Table 6 Colorful Accent 6" w:uiPriority="51"/>
     <w:lsdException w:name="List Table 7 Colorful Accent 6" w:uiPriority="52"/>
-    <w:lsdException w:name="Mention" w:semiHidden="1" w:unhideWhenUsed="1"/>
-    <w:lsdException w:name="Smart Hyperlink" w:semiHidden="1" w:unhideWhenUsed="1"/>
-    <w:lsdException w:name="Hashtag" w:semiHidden="1" w:unhideWhenUsed="1"/>
-    <w:lsdException w:name="Unresolved Mention" w:semiHidden="1" w:unhideWhenUsed="1"/>
-    <w:lsdException w:name="Smart Link" w:semiHidden="1" w:unhideWhenUsed="1"/>
   </w:latentStyles>
   <w:style w:type="paragraph" w:default="1" w:styleId="Normal">
     <w:name w:val="Normal"/>
@@ -30585,6 +31260,11 @@
     <w:basedOn w:val="DefaultParagraphFont"/>
     <w:rsid w:val="0002045A"/>
   </w:style>
+  <w:style w:type="character" w:customStyle="1" w:styleId="x3jgonx">
+    <w:name w:val="x3jgonx"/>
+    <w:basedOn w:val="DefaultParagraphFont"/>
+    <w:rsid w:val="00132D76"/>
+  </w:style>
 </w:styles>
 </file>
 
@@ -30850,6 +31530,15 @@
 </file>
 
 <file path=customXml/item1.xml><?xml version="1.0" encoding="utf-8"?>
+<?mso-contentType ?>
+<FormTemplates xmlns="http://schemas.microsoft.com/sharepoint/v3/contenttype/forms">
+  <Display>DocumentLibraryForm</Display>
+  <Edit>AssetEditForm</Edit>
+  <New>DocumentLibraryForm</New>
+</FormTemplates>
+</file>
+
+<file path=customXml/item2.xml><?xml version="1.0" encoding="utf-8"?>
 <p:properties xmlns:p="http://schemas.microsoft.com/office/2006/metadata/properties" xmlns:xsi="http://www.w3.org/2001/XMLSchema-instance" xmlns:pc="http://schemas.microsoft.com/office/infopath/2007/PartnerControls">
   <documentManagement>
     <LocLastLocAttemptVersionTypeLookup xmlns="4873beb7-5857-4685-be1f-d57550cc96cc" xsi:nil="true"/>
@@ -30985,20 +31674,7 @@
 </p:properties>
 </file>
 
-<file path=customXml/item2.xml><?xml version="1.0" encoding="utf-8"?>
-<b:Sources xmlns:b="http://schemas.openxmlformats.org/officeDocument/2006/bibliography" xmlns="http://schemas.openxmlformats.org/officeDocument/2006/bibliography" SelectedStyle="\APASixthEditionOfficeOnline.xsl" StyleName="APA" Version="6"/>
-</file>
-
 <file path=customXml/item3.xml><?xml version="1.0" encoding="utf-8"?>
-<?mso-contentType ?>
-<FormTemplates xmlns="http://schemas.microsoft.com/sharepoint/v3/contenttype/forms">
-  <Display>DocumentLibraryForm</Display>
-  <Edit>AssetEditForm</Edit>
-  <New>DocumentLibraryForm</New>
-</FormTemplates>
-</file>
-
-<file path=customXml/item4.xml><?xml version="1.0" encoding="utf-8"?>
 <ct:contentTypeSchema xmlns:ct="http://schemas.microsoft.com/office/2006/metadata/contentType" xmlns:ma="http://schemas.microsoft.com/office/2006/metadata/properties/metaAttributes" ct:_="" ma:_="" ma:contentTypeName="TemplateFile" ma:contentTypeID="0x0101006EDDDB5EE6D98C44930B742096920B300400F5B6D36B3EF94B4E9A635CDF2A18F5B8" ma:contentTypeVersion="72" ma:contentTypeDescription="Create a new document." ma:contentTypeScope="" ma:versionID="a23e56308344d904b51738559c3d67c9">
   <xsd:schema xmlns:xsd="http://www.w3.org/2001/XMLSchema" xmlns:xs="http://www.w3.org/2001/XMLSchema" xmlns:p="http://schemas.microsoft.com/office/2006/metadata/properties" xmlns:ns2="4873beb7-5857-4685-be1f-d57550cc96cc" targetNamespace="http://schemas.microsoft.com/office/2006/metadata/properties" ma:root="true" ma:fieldsID="cd0908cc4600e77bf5da051303e00c8d" ns2:_="">
     <xsd:import namespace="4873beb7-5857-4685-be1f-d57550cc96cc"/>
@@ -32038,7 +32714,19 @@
 </ct:contentTypeSchema>
 </file>
 
+<file path=customXml/item4.xml><?xml version="1.0" encoding="utf-8"?>
+<b:Sources xmlns:b="http://schemas.openxmlformats.org/officeDocument/2006/bibliography" xmlns="http://schemas.openxmlformats.org/officeDocument/2006/bibliography" SelectedStyle="\APASixthEditionOfficeOnline.xsl" StyleName="APA" Version="6"/>
+</file>
+
 <file path=customXml/itemProps1.xml><?xml version="1.0" encoding="utf-8"?>
+<ds:datastoreItem xmlns:ds="http://schemas.openxmlformats.org/officeDocument/2006/customXml" ds:itemID="{C01C3C56-10DB-49F7-B061-44D8728D078A}">
+  <ds:schemaRefs>
+    <ds:schemaRef ds:uri="http://schemas.microsoft.com/sharepoint/v3/contenttype/forms"/>
+  </ds:schemaRefs>
+</ds:datastoreItem>
+</file>
+
+<file path=customXml/itemProps2.xml><?xml version="1.0" encoding="utf-8"?>
 <ds:datastoreItem xmlns:ds="http://schemas.openxmlformats.org/officeDocument/2006/customXml" ds:itemID="{7FBDB1CC-CEFB-4E46-8174-1F0AA0D30B24}">
   <ds:schemaRefs>
     <ds:schemaRef ds:uri="http://schemas.microsoft.com/office/2006/metadata/properties"/>
@@ -32048,23 +32736,7 @@
 </ds:datastoreItem>
 </file>
 
-<file path=customXml/itemProps2.xml><?xml version="1.0" encoding="utf-8"?>
-<ds:datastoreItem xmlns:ds="http://schemas.openxmlformats.org/officeDocument/2006/customXml" ds:itemID="{C2E22EEB-B7D3-4693-AA58-4B85992A0D99}">
-  <ds:schemaRefs>
-    <ds:schemaRef ds:uri="http://schemas.openxmlformats.org/officeDocument/2006/bibliography"/>
-  </ds:schemaRefs>
-</ds:datastoreItem>
-</file>
-
 <file path=customXml/itemProps3.xml><?xml version="1.0" encoding="utf-8"?>
-<ds:datastoreItem xmlns:ds="http://schemas.openxmlformats.org/officeDocument/2006/customXml" ds:itemID="{C01C3C56-10DB-49F7-B061-44D8728D078A}">
-  <ds:schemaRefs>
-    <ds:schemaRef ds:uri="http://schemas.microsoft.com/sharepoint/v3/contenttype/forms"/>
-  </ds:schemaRefs>
-</ds:datastoreItem>
-</file>
-
-<file path=customXml/itemProps4.xml><?xml version="1.0" encoding="utf-8"?>
 <ds:datastoreItem xmlns:ds="http://schemas.openxmlformats.org/officeDocument/2006/customXml" ds:itemID="{4B3A7E92-E05A-4924-9E8A-9F6659E5855B}">
   <ds:schemaRefs>
     <ds:schemaRef ds:uri="http://schemas.microsoft.com/office/2006/metadata/contentType"/>
@@ -32080,4 +32752,12 @@
     <ds:schemaRef ds:uri="http://schemas.microsoft.com/internal/obd"/>
   </ds:schemaRefs>
 </ds:datastoreItem>
+</file>
+
+<file path=customXml/itemProps4.xml><?xml version="1.0" encoding="utf-8"?>
+<ds:datastoreItem xmlns:ds="http://schemas.openxmlformats.org/officeDocument/2006/customXml" ds:itemID="{5F5C0626-F68A-4F74-A2EC-AF13AF7DFE62}">
+  <ds:schemaRefs>
+    <ds:schemaRef ds:uri="http://schemas.openxmlformats.org/officeDocument/2006/bibliography"/>
+  </ds:schemaRefs>
+</ds:datastoreItem>
 </file>
</xml_diff>

<commit_message>
add new phrase changes to the paper
</commit_message>
<xml_diff>
--- a/COHERE.docx
+++ b/COHERE.docx
@@ -1,6 +1,6 @@
 
 <file path=word/document.xml><?xml version="1.0" encoding="utf-8"?>
-<w:document xmlns:wpc="http://schemas.microsoft.com/office/word/2010/wordprocessingCanvas" xmlns:mc="http://schemas.openxmlformats.org/markup-compatibility/2006" xmlns:o="urn:schemas-microsoft-com:office:office" xmlns:r="http://schemas.openxmlformats.org/officeDocument/2006/relationships" xmlns:m="http://schemas.openxmlformats.org/officeDocument/2006/math" xmlns:v="urn:schemas-microsoft-com:vml" xmlns:wp14="http://schemas.microsoft.com/office/word/2010/wordprocessingDrawing" xmlns:wp="http://schemas.openxmlformats.org/drawingml/2006/wordprocessingDrawing" xmlns:w10="urn:schemas-microsoft-com:office:word" xmlns:w="http://schemas.openxmlformats.org/wordprocessingml/2006/main" xmlns:w14="http://schemas.microsoft.com/office/word/2010/wordml" xmlns:w15="http://schemas.microsoft.com/office/word/2012/wordml" xmlns:wpg="http://schemas.microsoft.com/office/word/2010/wordprocessingGroup" xmlns:wpi="http://schemas.microsoft.com/office/word/2010/wordprocessingInk" xmlns:wne="http://schemas.microsoft.com/office/word/2006/wordml" xmlns:wps="http://schemas.microsoft.com/office/word/2010/wordprocessingShape" mc:Ignorable="w14 w15 wp14">
+<w:document xmlns:wpc="http://schemas.microsoft.com/office/word/2010/wordprocessingCanvas" xmlns:cx="http://schemas.microsoft.com/office/drawing/2014/chartex" xmlns:cx1="http://schemas.microsoft.com/office/drawing/2015/9/8/chartex" xmlns:cx2="http://schemas.microsoft.com/office/drawing/2015/10/21/chartex" xmlns:cx3="http://schemas.microsoft.com/office/drawing/2016/5/9/chartex" xmlns:cx4="http://schemas.microsoft.com/office/drawing/2016/5/10/chartex" xmlns:cx5="http://schemas.microsoft.com/office/drawing/2016/5/11/chartex" xmlns:cx6="http://schemas.microsoft.com/office/drawing/2016/5/12/chartex" xmlns:cx7="http://schemas.microsoft.com/office/drawing/2016/5/13/chartex" xmlns:cx8="http://schemas.microsoft.com/office/drawing/2016/5/14/chartex" xmlns:mc="http://schemas.openxmlformats.org/markup-compatibility/2006" xmlns:aink="http://schemas.microsoft.com/office/drawing/2016/ink" xmlns:am3d="http://schemas.microsoft.com/office/drawing/2017/model3d" xmlns:o="urn:schemas-microsoft-com:office:office" xmlns:oel="http://schemas.microsoft.com/office/2019/extlst" xmlns:r="http://schemas.openxmlformats.org/officeDocument/2006/relationships" xmlns:m="http://schemas.openxmlformats.org/officeDocument/2006/math" xmlns:v="urn:schemas-microsoft-com:vml" xmlns:wp14="http://schemas.microsoft.com/office/word/2010/wordprocessingDrawing" xmlns:wp="http://schemas.openxmlformats.org/drawingml/2006/wordprocessingDrawing" xmlns:w10="urn:schemas-microsoft-com:office:word" xmlns:w="http://schemas.openxmlformats.org/wordprocessingml/2006/main" xmlns:w14="http://schemas.microsoft.com/office/word/2010/wordml" xmlns:w15="http://schemas.microsoft.com/office/word/2012/wordml" xmlns:w16cex="http://schemas.microsoft.com/office/word/2018/wordml/cex" xmlns:w16cid="http://schemas.microsoft.com/office/word/2016/wordml/cid" xmlns:w16="http://schemas.microsoft.com/office/word/2018/wordml" xmlns:w16du="http://schemas.microsoft.com/office/word/2023/wordml/word16du" xmlns:w16sdtdh="http://schemas.microsoft.com/office/word/2020/wordml/sdtdatahash" xmlns:w16sdtfl="http://schemas.microsoft.com/office/word/2024/wordml/sdtformatlock" xmlns:w16se="http://schemas.microsoft.com/office/word/2015/wordml/symex" xmlns:wpg="http://schemas.microsoft.com/office/word/2010/wordprocessingGroup" xmlns:wpi="http://schemas.microsoft.com/office/word/2010/wordprocessingInk" xmlns:wne="http://schemas.microsoft.com/office/word/2006/wordml" xmlns:wps="http://schemas.microsoft.com/office/word/2010/wordprocessingShape" mc:Ignorable="w14 w15 w16se w16cid w16 w16cex w16sdtdh w16sdtfl w16du wp14">
   <w:body>
     <w:p>
       <w:pPr>
@@ -508,7 +508,6 @@
           <w:sz w:val="24"/>
         </w:rPr>
       </w:pPr>
-      <w:proofErr w:type="spellStart"/>
       <w:r>
         <w:rPr>
           <w:rFonts w:ascii="Arial" w:hAnsi="Arial" w:cs="Arial"/>
@@ -516,19 +515,21 @@
           <w:bCs/>
           <w:sz w:val="24"/>
         </w:rPr>
-        <w:t>Armedilla</w:t>
-      </w:r>
-      <w:proofErr w:type="spellEnd"/>
-      <w:r>
+        <w:t>Armedilla, Alliyah Samantha D.</w:t>
+      </w:r>
+    </w:p>
+    <w:p>
+      <w:pPr>
+        <w:spacing w:line="360" w:lineRule="auto"/>
+        <w:ind w:left="90" w:right="90"/>
+        <w:jc w:val="center"/>
         <w:rPr>
           <w:rFonts w:ascii="Arial" w:hAnsi="Arial" w:cs="Arial"/>
           <w:b/>
           <w:bCs/>
           <w:sz w:val="24"/>
         </w:rPr>
-        <w:t xml:space="preserve">, </w:t>
-      </w:r>
-      <w:proofErr w:type="spellStart"/>
+      </w:pPr>
       <w:r>
         <w:rPr>
           <w:rFonts w:ascii="Arial" w:hAnsi="Arial" w:cs="Arial"/>
@@ -536,17 +537,29 @@
           <w:bCs/>
           <w:sz w:val="24"/>
         </w:rPr>
-        <w:t>Alliyah</w:t>
-      </w:r>
-      <w:proofErr w:type="spellEnd"/>
-      <w:r>
+        <w:t>Gasta, Marc Oliver L.</w:t>
+      </w:r>
+    </w:p>
+    <w:p>
+      <w:pPr>
+        <w:spacing w:line="360" w:lineRule="auto"/>
+        <w:ind w:left="90" w:right="90"/>
+        <w:jc w:val="center"/>
         <w:rPr>
           <w:rFonts w:ascii="Arial" w:hAnsi="Arial" w:cs="Arial"/>
           <w:b/>
           <w:bCs/>
           <w:sz w:val="24"/>
         </w:rPr>
-        <w:t xml:space="preserve"> Samantha D.</w:t>
+      </w:pPr>
+      <w:r>
+        <w:rPr>
+          <w:rFonts w:ascii="Arial" w:hAnsi="Arial" w:cs="Arial"/>
+          <w:b/>
+          <w:bCs/>
+          <w:sz w:val="24"/>
+        </w:rPr>
+        <w:t>Rosario, Angelica G.</w:t>
       </w:r>
     </w:p>
     <w:p>
@@ -561,7 +574,6 @@
           <w:sz w:val="24"/>
         </w:rPr>
       </w:pPr>
-      <w:proofErr w:type="spellStart"/>
       <w:r>
         <w:rPr>
           <w:rFonts w:ascii="Arial" w:hAnsi="Arial" w:cs="Arial"/>
@@ -569,18 +581,21 @@
           <w:bCs/>
           <w:sz w:val="24"/>
         </w:rPr>
-        <w:t>Gasta</w:t>
-      </w:r>
-      <w:proofErr w:type="spellEnd"/>
-      <w:r>
+        <w:t>Santos, Akisha Gelsey L.</w:t>
+      </w:r>
+    </w:p>
+    <w:p>
+      <w:pPr>
+        <w:spacing w:line="360" w:lineRule="auto"/>
+        <w:ind w:left="90" w:right="90"/>
+        <w:jc w:val="center"/>
         <w:rPr>
           <w:rFonts w:ascii="Arial" w:hAnsi="Arial" w:cs="Arial"/>
           <w:b/>
           <w:bCs/>
           <w:sz w:val="24"/>
         </w:rPr>
-        <w:t>, Marc Oliver L.</w:t>
-      </w:r>
+      </w:pPr>
     </w:p>
     <w:p>
       <w:pPr>
@@ -590,19 +605,10 @@
         <w:rPr>
           <w:rFonts w:ascii="Arial" w:hAnsi="Arial" w:cs="Arial"/>
           <w:b/>
-          <w:bCs/>
+          <w:i/>
           <w:sz w:val="24"/>
         </w:rPr>
       </w:pPr>
-      <w:r>
-        <w:rPr>
-          <w:rFonts w:ascii="Arial" w:hAnsi="Arial" w:cs="Arial"/>
-          <w:b/>
-          <w:bCs/>
-          <w:sz w:val="24"/>
-        </w:rPr>
-        <w:t>Rosario, Angelica G.</w:t>
-      </w:r>
     </w:p>
     <w:p>
       <w:pPr>
@@ -612,81 +618,6 @@
         <w:rPr>
           <w:rFonts w:ascii="Arial" w:hAnsi="Arial" w:cs="Arial"/>
           <w:b/>
-          <w:bCs/>
-          <w:sz w:val="24"/>
-        </w:rPr>
-      </w:pPr>
-      <w:r>
-        <w:rPr>
-          <w:rFonts w:ascii="Arial" w:hAnsi="Arial" w:cs="Arial"/>
-          <w:b/>
-          <w:bCs/>
-          <w:sz w:val="24"/>
-        </w:rPr>
-        <w:t xml:space="preserve">Santos, </w:t>
-      </w:r>
-      <w:proofErr w:type="spellStart"/>
-      <w:r>
-        <w:rPr>
-          <w:rFonts w:ascii="Arial" w:hAnsi="Arial" w:cs="Arial"/>
-          <w:b/>
-          <w:bCs/>
-          <w:sz w:val="24"/>
-        </w:rPr>
-        <w:t>Akisha</w:t>
-      </w:r>
-      <w:proofErr w:type="spellEnd"/>
-      <w:r>
-        <w:rPr>
-          <w:rFonts w:ascii="Arial" w:hAnsi="Arial" w:cs="Arial"/>
-          <w:b/>
-          <w:bCs/>
-          <w:sz w:val="24"/>
-        </w:rPr>
-        <w:t xml:space="preserve"> </w:t>
-      </w:r>
-      <w:proofErr w:type="spellStart"/>
-      <w:r>
-        <w:rPr>
-          <w:rFonts w:ascii="Arial" w:hAnsi="Arial" w:cs="Arial"/>
-          <w:b/>
-          <w:bCs/>
-          <w:sz w:val="24"/>
-        </w:rPr>
-        <w:t>Gelsey</w:t>
-      </w:r>
-      <w:proofErr w:type="spellEnd"/>
-      <w:r>
-        <w:rPr>
-          <w:rFonts w:ascii="Arial" w:hAnsi="Arial" w:cs="Arial"/>
-          <w:b/>
-          <w:bCs/>
-          <w:sz w:val="24"/>
-        </w:rPr>
-        <w:t xml:space="preserve"> L.</w:t>
-      </w:r>
-    </w:p>
-    <w:p>
-      <w:pPr>
-        <w:spacing w:line="360" w:lineRule="auto"/>
-        <w:ind w:left="90" w:right="90"/>
-        <w:jc w:val="center"/>
-        <w:rPr>
-          <w:rFonts w:ascii="Arial" w:hAnsi="Arial" w:cs="Arial"/>
-          <w:b/>
-          <w:bCs/>
-          <w:sz w:val="24"/>
-        </w:rPr>
-      </w:pPr>
-    </w:p>
-    <w:p>
-      <w:pPr>
-        <w:spacing w:line="360" w:lineRule="auto"/>
-        <w:ind w:left="90" w:right="90"/>
-        <w:jc w:val="center"/>
-        <w:rPr>
-          <w:rFonts w:ascii="Arial" w:hAnsi="Arial" w:cs="Arial"/>
-          <w:b/>
           <w:i/>
           <w:sz w:val="24"/>
         </w:rPr>
@@ -694,19 +625,6 @@
     </w:p>
     <w:p>
       <w:pPr>
-        <w:spacing w:line="360" w:lineRule="auto"/>
-        <w:ind w:left="90" w:right="90"/>
-        <w:jc w:val="center"/>
-        <w:rPr>
-          <w:rFonts w:ascii="Arial" w:hAnsi="Arial" w:cs="Arial"/>
-          <w:b/>
-          <w:i/>
-          <w:sz w:val="24"/>
-        </w:rPr>
-      </w:pPr>
-    </w:p>
-    <w:p>
-      <w:pPr>
         <w:jc w:val="center"/>
         <w:rPr>
           <w:rFonts w:ascii="Arial" w:hAnsi="Arial" w:cs="Arial"/>
@@ -720,7 +638,15 @@
           <w:b/>
           <w:sz w:val="24"/>
         </w:rPr>
-        <w:t>January 2024</w:t>
+        <w:t>January 202</w:t>
+      </w:r>
+      <w:r>
+        <w:rPr>
+          <w:rFonts w:ascii="Arial" w:hAnsi="Arial" w:cs="Arial"/>
+          <w:b/>
+          <w:sz w:val="24"/>
+        </w:rPr>
+        <w:t>5</w:t>
       </w:r>
       <w:r>
         <w:rPr>
@@ -1344,25 +1270,7 @@
           <w:b/>
           <w:bCs/>
         </w:rPr>
-        <w:t xml:space="preserve">Asst. Prof. </w:t>
-      </w:r>
-      <w:proofErr w:type="spellStart"/>
-      <w:r>
-        <w:rPr>
-          <w:rFonts w:ascii="Arial" w:hAnsi="Arial" w:cs="Arial"/>
-          <w:b/>
-          <w:bCs/>
-        </w:rPr>
-        <w:t>Lydinar</w:t>
-      </w:r>
-      <w:proofErr w:type="spellEnd"/>
-      <w:r>
-        <w:rPr>
-          <w:rFonts w:ascii="Arial" w:hAnsi="Arial" w:cs="Arial"/>
-          <w:b/>
-          <w:bCs/>
-        </w:rPr>
-        <w:t xml:space="preserve"> D. Dastas, MSCS</w:t>
+        <w:t>Asst. Prof. Lydinar D. Dastas, MSCS</w:t>
       </w:r>
     </w:p>
     <w:p>
@@ -2746,7 +2654,6 @@
                 <w:szCs w:val="20"/>
               </w:rPr>
             </w:pPr>
-            <w:proofErr w:type="spellStart"/>
             <w:r>
               <w:rPr>
                 <w:rFonts w:ascii="Arial" w:eastAsiaTheme="majorEastAsia" w:hAnsi="Arial" w:cs="Arial"/>
@@ -2755,7 +2662,6 @@
               </w:rPr>
               <w:t>i</w:t>
             </w:r>
-            <w:proofErr w:type="spellEnd"/>
           </w:p>
         </w:tc>
       </w:tr>
@@ -7301,147 +7207,7 @@
           <w:sz w:val="22"/>
           <w:szCs w:val="22"/>
         </w:rPr>
-        <w:t xml:space="preserve">Villa </w:t>
-      </w:r>
-      <w:proofErr w:type="spellStart"/>
-      <w:r>
-        <w:rPr>
-          <w:rFonts w:ascii="Arial" w:hAnsi="Arial" w:cs="Arial"/>
-          <w:color w:val="000000"/>
-          <w:sz w:val="22"/>
-          <w:szCs w:val="22"/>
-        </w:rPr>
-        <w:t>Salud</w:t>
-      </w:r>
-      <w:proofErr w:type="spellEnd"/>
-      <w:r>
-        <w:rPr>
-          <w:rFonts w:ascii="Arial" w:hAnsi="Arial" w:cs="Arial"/>
-          <w:color w:val="000000"/>
-          <w:sz w:val="22"/>
-          <w:szCs w:val="22"/>
-        </w:rPr>
-        <w:t xml:space="preserve"> is a popular reception hall, known for hosting various events such as weddings, birthdays, baptisms, and kiddie parties. With its welcoming atmosphere and dedicated staff, Villa </w:t>
-      </w:r>
-      <w:proofErr w:type="spellStart"/>
-      <w:r>
-        <w:rPr>
-          <w:rFonts w:ascii="Arial" w:hAnsi="Arial" w:cs="Arial"/>
-          <w:color w:val="000000"/>
-          <w:sz w:val="22"/>
-          <w:szCs w:val="22"/>
-        </w:rPr>
-        <w:t>Salud</w:t>
-      </w:r>
-      <w:proofErr w:type="spellEnd"/>
-      <w:r>
-        <w:rPr>
-          <w:rFonts w:ascii="Arial" w:hAnsi="Arial" w:cs="Arial"/>
-          <w:color w:val="000000"/>
-          <w:sz w:val="22"/>
-          <w:szCs w:val="22"/>
-        </w:rPr>
-        <w:t xml:space="preserve"> is a favorite venue for people celebrating special moments. Residing from a main road in </w:t>
-      </w:r>
-      <w:proofErr w:type="spellStart"/>
-      <w:r>
-        <w:rPr>
-          <w:rFonts w:ascii="Arial" w:hAnsi="Arial" w:cs="Arial"/>
-          <w:color w:val="000000"/>
-          <w:sz w:val="22"/>
-          <w:szCs w:val="22"/>
-        </w:rPr>
-        <w:t>Taguig</w:t>
-      </w:r>
-      <w:proofErr w:type="spellEnd"/>
-      <w:r>
-        <w:rPr>
-          <w:rFonts w:ascii="Arial" w:hAnsi="Arial" w:cs="Arial"/>
-          <w:color w:val="000000"/>
-          <w:sz w:val="22"/>
-          <w:szCs w:val="22"/>
-        </w:rPr>
-        <w:t xml:space="preserve">. Its location is one of its strengths as it is easy to locate and to remember. For more than 20 years, Villa </w:t>
-      </w:r>
-      <w:proofErr w:type="spellStart"/>
-      <w:r>
-        <w:rPr>
-          <w:rFonts w:ascii="Arial" w:hAnsi="Arial" w:cs="Arial"/>
-          <w:color w:val="000000"/>
-          <w:sz w:val="22"/>
-          <w:szCs w:val="22"/>
-        </w:rPr>
-        <w:t>Salud</w:t>
-      </w:r>
-      <w:proofErr w:type="spellEnd"/>
-      <w:r>
-        <w:rPr>
-          <w:rFonts w:ascii="Arial" w:hAnsi="Arial" w:cs="Arial"/>
-          <w:color w:val="000000"/>
-          <w:sz w:val="22"/>
-          <w:szCs w:val="22"/>
-        </w:rPr>
-        <w:t xml:space="preserve"> has been offering services to a lot of people. Villa </w:t>
-      </w:r>
-      <w:proofErr w:type="spellStart"/>
-      <w:r>
-        <w:rPr>
-          <w:rFonts w:ascii="Arial" w:hAnsi="Arial" w:cs="Arial"/>
-          <w:color w:val="000000"/>
-          <w:sz w:val="22"/>
-          <w:szCs w:val="22"/>
-        </w:rPr>
-        <w:t>Salud</w:t>
-      </w:r>
-      <w:proofErr w:type="spellEnd"/>
-      <w:r>
-        <w:rPr>
-          <w:rFonts w:ascii="Arial" w:hAnsi="Arial" w:cs="Arial"/>
-          <w:color w:val="000000"/>
-          <w:sz w:val="22"/>
-          <w:szCs w:val="22"/>
-        </w:rPr>
-        <w:t xml:space="preserve">, starting from scratch and in the era of manual transactions and still surviving up to now where modernization rules anywhere, Villa </w:t>
-      </w:r>
-      <w:proofErr w:type="spellStart"/>
-      <w:r>
-        <w:rPr>
-          <w:rFonts w:ascii="Arial" w:hAnsi="Arial" w:cs="Arial"/>
-          <w:color w:val="000000"/>
-          <w:sz w:val="22"/>
-          <w:szCs w:val="22"/>
-        </w:rPr>
-        <w:t>Salud</w:t>
-      </w:r>
-      <w:proofErr w:type="spellEnd"/>
-      <w:r>
-        <w:rPr>
-          <w:rFonts w:ascii="Arial" w:hAnsi="Arial" w:cs="Arial"/>
-          <w:color w:val="000000"/>
-          <w:sz w:val="22"/>
-          <w:szCs w:val="22"/>
-        </w:rPr>
-        <w:t xml:space="preserve"> is in need to catch up with the time and the trends happening right now. Villa </w:t>
-      </w:r>
-      <w:proofErr w:type="spellStart"/>
-      <w:r>
-        <w:rPr>
-          <w:rFonts w:ascii="Arial" w:hAnsi="Arial" w:cs="Arial"/>
-          <w:color w:val="000000"/>
-          <w:sz w:val="22"/>
-          <w:szCs w:val="22"/>
-        </w:rPr>
-        <w:t>Salud</w:t>
-      </w:r>
-      <w:proofErr w:type="spellEnd"/>
-      <w:r>
-        <w:rPr>
-          <w:rFonts w:ascii="Arial" w:hAnsi="Arial" w:cs="Arial"/>
-          <w:color w:val="000000"/>
-          <w:sz w:val="22"/>
-          <w:szCs w:val="22"/>
-        </w:rPr>
-        <w:t xml:space="preserve"> uses manual processes to handle important tasks like reservations, menu packages, and scheduling. This method is time-consuming and increases the chances of mistakes or miscommunication between staff and clients. For example, double bookings can happen when reservations aren’t properly tracked, causing frustration for customers. Also, managing menu choices manually can lead to delays and confusion, affecting the overall guest experience.  </w:t>
+        <w:t>Villa Salud is a popular reception hall, known for hosting various events such as weddings, birthdays, baptisms, and kiddie parties. With its welcoming atmosphere and dedicated staff, Villa Salud is a favorite venue for people celebrating special moments. Residing from a main road in Taguig. Its location is one of its strengths as it is easy to locate and to remember. For more than 20 years, Villa Salud has been offering services to a lot of people. Villa Salud, starting from scratch and in the era of manual transactions and still surviving up to now where modernization rules anywhere, Villa Salud is in need to catch up with the time and the trends happening right now. Villa Salud uses manual processes to handle important tasks like reservations, menu packages, and scheduling. This method is time-consuming and increases the chances of mistakes or miscommunication between staff and clients. For example, double bookings can happen when reservations aren’t properly tracked, causing frustration for customers. Also, managing menu choices manually can lead to delays and confusion, affecting the overall guest experience.  </w:t>
       </w:r>
     </w:p>
     <w:p>
@@ -7458,67 +7224,7 @@
           <w:sz w:val="22"/>
           <w:szCs w:val="22"/>
         </w:rPr>
-        <w:t xml:space="preserve">To address these issues, this research proposes creating a Catering Reservation and Booking System specifically for Villa </w:t>
-      </w:r>
-      <w:proofErr w:type="spellStart"/>
-      <w:r>
-        <w:rPr>
-          <w:rFonts w:ascii="Arial" w:hAnsi="Arial" w:cs="Arial"/>
-          <w:color w:val="000000"/>
-          <w:sz w:val="22"/>
-          <w:szCs w:val="22"/>
-        </w:rPr>
-        <w:t>Salud</w:t>
-      </w:r>
-      <w:proofErr w:type="spellEnd"/>
-      <w:r>
-        <w:rPr>
-          <w:rFonts w:ascii="Arial" w:hAnsi="Arial" w:cs="Arial"/>
-          <w:color w:val="000000"/>
-          <w:sz w:val="22"/>
-          <w:szCs w:val="22"/>
-        </w:rPr>
-        <w:t xml:space="preserve">. The goal of the system is to improve the management of catering services by automating important tasks. By using this system, Villa </w:t>
-      </w:r>
-      <w:proofErr w:type="spellStart"/>
-      <w:r>
-        <w:rPr>
-          <w:rFonts w:ascii="Arial" w:hAnsi="Arial" w:cs="Arial"/>
-          <w:color w:val="000000"/>
-          <w:sz w:val="22"/>
-          <w:szCs w:val="22"/>
-        </w:rPr>
-        <w:t>Salud</w:t>
-      </w:r>
-      <w:proofErr w:type="spellEnd"/>
-      <w:r>
-        <w:rPr>
-          <w:rFonts w:ascii="Arial" w:hAnsi="Arial" w:cs="Arial"/>
-          <w:color w:val="000000"/>
-          <w:sz w:val="22"/>
-          <w:szCs w:val="22"/>
-        </w:rPr>
-        <w:t xml:space="preserve"> can improve its operations, allowing staff to focus on delivering great service. By using a system designed for its specific needs, Villa </w:t>
-      </w:r>
-      <w:proofErr w:type="spellStart"/>
-      <w:r>
-        <w:rPr>
-          <w:rFonts w:ascii="Arial" w:hAnsi="Arial" w:cs="Arial"/>
-          <w:color w:val="000000"/>
-          <w:sz w:val="22"/>
-          <w:szCs w:val="22"/>
-        </w:rPr>
-        <w:t>Salud</w:t>
-      </w:r>
-      <w:proofErr w:type="spellEnd"/>
-      <w:r>
-        <w:rPr>
-          <w:rFonts w:ascii="Arial" w:hAnsi="Arial" w:cs="Arial"/>
-          <w:color w:val="000000"/>
-          <w:sz w:val="22"/>
-          <w:szCs w:val="22"/>
-        </w:rPr>
-        <w:t xml:space="preserve"> can improve customer satisfaction with faster responses and more accurate service. </w:t>
+        <w:t>To address these issues, this research proposes creating a Catering Reservation and Booking System specifically for Villa Salud. The goal of the system is to improve the management of catering services by automating important tasks. By using this system, Villa Salud can improve its operations, allowing staff to focus on delivering great service. By using a system designed for its specific needs, Villa Salud can improve customer satisfaction with faster responses and more accurate service. </w:t>
       </w:r>
     </w:p>
     <w:p>
@@ -7536,27 +7242,7 @@
           <w:szCs w:val="22"/>
         </w:rPr>
         <w:lastRenderedPageBreak/>
-        <w:t xml:space="preserve">Applying technology to daily lives can make things easier, as it provides more options for easier process and transaction. One of technology’s main purposes is to provide help, automation, make daily living easier and operations faster. Using technology and using it to your advantage will give a great deal and help in the long run. Allowing you to ease off with the processes and make your operations run smoothly. Villa </w:t>
-      </w:r>
-      <w:proofErr w:type="spellStart"/>
-      <w:r>
-        <w:rPr>
-          <w:rFonts w:ascii="Arial" w:hAnsi="Arial" w:cs="Arial"/>
-          <w:color w:val="000000"/>
-          <w:sz w:val="22"/>
-          <w:szCs w:val="22"/>
-        </w:rPr>
-        <w:t>Salud</w:t>
-      </w:r>
-      <w:proofErr w:type="spellEnd"/>
-      <w:r>
-        <w:rPr>
-          <w:rFonts w:ascii="Arial" w:hAnsi="Arial" w:cs="Arial"/>
-          <w:color w:val="000000"/>
-          <w:sz w:val="22"/>
-          <w:szCs w:val="22"/>
-        </w:rPr>
-        <w:t xml:space="preserve"> may just be a small-time events place but using a simple and easy system can cause a lot of help for them to compete with bigger and higher known competitors. It can also give an edge to them having a system that people or their target market will appreciate making positive feedback on their business</w:t>
+        <w:t>Applying technology to daily lives can make things easier, as it provides more options for easier process and transaction. One of technology’s main purposes is to provide help, automation, make daily living easier and operations faster. Using technology and using it to your advantage will give a great deal and help in the long run. Allowing you to ease off with the processes and make your operations run smoothly. Villa Salud may just be a small-time events place but using a simple and easy system can cause a lot of help for them to compete with bigger and higher known competitors. It can also give an edge to them having a system that people or their target market will appreciate making positive feedback on their business</w:t>
       </w:r>
       <w:r>
         <w:rPr>
@@ -7889,39 +7575,7 @@
           <w:rStyle w:val="x3jgonx"/>
           <w:rFonts w:ascii="Arial" w:hAnsi="Arial" w:cs="Arial"/>
         </w:rPr>
-        <w:t xml:space="preserve">In the catering industry, operational efficiency and client trust are essential to success. Villa </w:t>
-      </w:r>
-      <w:proofErr w:type="spellStart"/>
-      <w:r>
-        <w:rPr>
-          <w:rStyle w:val="x3jgonx"/>
-          <w:rFonts w:ascii="Arial" w:hAnsi="Arial" w:cs="Arial"/>
-        </w:rPr>
-        <w:t>Salud</w:t>
-      </w:r>
-      <w:proofErr w:type="spellEnd"/>
-      <w:r>
-        <w:rPr>
-          <w:rStyle w:val="x3jgonx"/>
-          <w:rFonts w:ascii="Arial" w:hAnsi="Arial" w:cs="Arial"/>
-        </w:rPr>
-        <w:t xml:space="preserve"> is currently experiencing several challenges that need to be addressed, such as inconsistent records, loss of backup data, and delays in processing inquiries. These issues can cause confusion among staff and customers, hinder service delivery, and ultimately damage the reputation of Villa </w:t>
-      </w:r>
-      <w:proofErr w:type="spellStart"/>
-      <w:r>
-        <w:rPr>
-          <w:rStyle w:val="x3jgonx"/>
-          <w:rFonts w:ascii="Arial" w:hAnsi="Arial" w:cs="Arial"/>
-        </w:rPr>
-        <w:t>Salud</w:t>
-      </w:r>
-      <w:proofErr w:type="spellEnd"/>
-      <w:r>
-        <w:rPr>
-          <w:rStyle w:val="x3jgonx"/>
-          <w:rFonts w:ascii="Arial" w:hAnsi="Arial" w:cs="Arial"/>
-        </w:rPr>
-        <w:t xml:space="preserve"> as a reliable catering service. This requires solving the issues to allow proper functioning and boost customer satisfaction.</w:t>
+        <w:t>In the catering industry, operational efficiency and client trust are essential to success. Villa Salud is currently experiencing several challenges that need to be addressed, such as inconsistent records, loss of backup data, and delays in processing inquiries. These issues can cause confusion among staff and customers, hinder service delivery, and ultimately damage the reputation of Villa Salud as a reliable catering service. This requires solving the issues to allow proper functioning and boost customer satisfaction.</w:t>
       </w:r>
     </w:p>
     <w:p>
@@ -7976,51 +7630,15 @@
           <w:szCs w:val="24"/>
           <w:lang w:val="en-PH" w:eastAsia="en-PH"/>
         </w:rPr>
-        <w:t xml:space="preserve">the Villa </w:t>
-      </w:r>
-      <w:proofErr w:type="spellStart"/>
+        <w:t xml:space="preserve">the Villa Salud </w:t>
+      </w:r>
       <w:r>
         <w:rPr>
           <w:rFonts w:ascii="Arial" w:eastAsia="Times New Roman" w:hAnsi="Arial" w:cs="Arial"/>
           <w:szCs w:val="24"/>
           <w:lang w:val="en-PH" w:eastAsia="en-PH"/>
         </w:rPr>
-        <w:t>Salud</w:t>
-      </w:r>
-      <w:proofErr w:type="spellEnd"/>
-      <w:r>
-        <w:rPr>
-          <w:rFonts w:ascii="Arial" w:eastAsia="Times New Roman" w:hAnsi="Arial" w:cs="Arial"/>
-          <w:szCs w:val="24"/>
-          <w:lang w:val="en-PH" w:eastAsia="en-PH"/>
-        </w:rPr>
-        <w:t xml:space="preserve"> </w:t>
-      </w:r>
-      <w:r>
-        <w:rPr>
-          <w:rFonts w:ascii="Arial" w:eastAsia="Times New Roman" w:hAnsi="Arial" w:cs="Arial"/>
-          <w:szCs w:val="24"/>
-          <w:lang w:val="en-PH" w:eastAsia="en-PH"/>
-        </w:rPr>
-        <w:t xml:space="preserve">can create serious problems. When client inquiries, event details, and menu choices are not recorded correctly, it can lead to confusion for both staff and customers. For instance, there may be double reservations or insufficient food prepared if a reservation is made incorrectly or if event changes are not updated. This could let customers down and damage Villa </w:t>
-      </w:r>
-      <w:proofErr w:type="spellStart"/>
-      <w:r>
-        <w:rPr>
-          <w:rFonts w:ascii="Arial" w:eastAsia="Times New Roman" w:hAnsi="Arial" w:cs="Arial"/>
-          <w:szCs w:val="24"/>
-          <w:lang w:val="en-PH" w:eastAsia="en-PH"/>
-        </w:rPr>
-        <w:t>Salud's</w:t>
-      </w:r>
-      <w:proofErr w:type="spellEnd"/>
-      <w:r>
-        <w:rPr>
-          <w:rFonts w:ascii="Arial" w:eastAsia="Times New Roman" w:hAnsi="Arial" w:cs="Arial"/>
-          <w:szCs w:val="24"/>
-          <w:lang w:val="en-PH" w:eastAsia="en-PH"/>
-        </w:rPr>
-        <w:t xml:space="preserve"> reputation as a trustworthy caterer. Customers expect clear and accurate information about their events, and any mistakes can lead to frustration and loss of trust.</w:t>
+        <w:t>can create serious problems. When client inquiries, event details, and menu choices are not recorded correctly, it can lead to confusion for both staff and customers. For instance, there may be double reservations or insufficient food prepared if a reservation is made incorrectly or if event changes are not updated. This could let customers down and damage Villa Salud's reputation as a trustworthy caterer. Customers expect clear and accurate information about their events, and any mistakes can lead to frustration and loss of trust.</w:t>
       </w:r>
     </w:p>
     <w:p>
@@ -8074,35 +7692,7 @@
         <w:rPr>
           <w:rFonts w:ascii="Arial" w:hAnsi="Arial" w:cs="Arial"/>
         </w:rPr>
-        <w:t xml:space="preserve">Delay of process. On a normal non busy day of Villa </w:t>
-      </w:r>
-      <w:proofErr w:type="spellStart"/>
-      <w:r>
-        <w:rPr>
-          <w:rFonts w:ascii="Arial" w:hAnsi="Arial" w:cs="Arial"/>
-        </w:rPr>
-        <w:t>Salud</w:t>
-      </w:r>
-      <w:proofErr w:type="spellEnd"/>
-      <w:r>
-        <w:rPr>
-          <w:rFonts w:ascii="Arial" w:hAnsi="Arial" w:cs="Arial"/>
-        </w:rPr>
-        <w:t xml:space="preserve"> we can say that they can accommodate more than five (5) inquiries and process them within the day, but with a hectic schedule or busy days it will be hard for Villa </w:t>
-      </w:r>
-      <w:proofErr w:type="spellStart"/>
-      <w:r>
-        <w:rPr>
-          <w:rFonts w:ascii="Arial" w:hAnsi="Arial" w:cs="Arial"/>
-        </w:rPr>
-        <w:t>Salud</w:t>
-      </w:r>
-      <w:proofErr w:type="spellEnd"/>
-      <w:r>
-        <w:rPr>
-          <w:rFonts w:ascii="Arial" w:hAnsi="Arial" w:cs="Arial"/>
-        </w:rPr>
-        <w:t xml:space="preserve"> to do all of it. Without the help of a system, it all can cause a delay for the processing of inquiries and other processes, thus leading to a possible confusion and, worst is loss of customer’s trust.</w:t>
+        <w:t>Delay of process. On a normal non busy day of Villa Salud we can say that they can accommodate more than five (5) inquiries and process them within the day, but with a hectic schedule or busy days it will be hard for Villa Salud to do all of it. Without the help of a system, it all can cause a delay for the processing of inquiries and other processes, thus leading to a possible confusion and, worst is loss of customer’s trust.</w:t>
       </w:r>
     </w:p>
     <w:p>
@@ -8345,7 +7935,6 @@
         </w:rPr>
         <w:t xml:space="preserve">This study aims to develop </w:t>
       </w:r>
-      <w:proofErr w:type="spellStart"/>
       <w:proofErr w:type="gramStart"/>
       <w:r>
         <w:rPr>
@@ -8353,7 +7942,6 @@
         </w:rPr>
         <w:t>a</w:t>
       </w:r>
-      <w:proofErr w:type="spellEnd"/>
       <w:proofErr w:type="gramEnd"/>
       <w:r>
         <w:rPr>
@@ -8737,8 +8325,6 @@
         </w:rPr>
         <w:t xml:space="preserve"> – BOLD </w:t>
       </w:r>
-      <w:bookmarkStart w:id="1" w:name="_GoBack"/>
-      <w:bookmarkEnd w:id="1"/>
     </w:p>
     <w:p>
       <w:pPr>
@@ -8793,9 +8379,21 @@
           <w:sz w:val="22"/>
           <w:szCs w:val="22"/>
         </w:rPr>
-        <w:t xml:space="preserve">Web-based systems, such as the one developed for </w:t>
-      </w:r>
-      <w:proofErr w:type="spellStart"/>
+        <w:t>Web-based systems, such as the one developed for Resona Catering Services (BAHANDIAN, 2017), showcase the benefits of integrating inventory tracking and manpower management with event planning. Similarly, Verana (2024) highlights the role of technology in automating event scheduling and logistics.</w:t>
+      </w:r>
+    </w:p>
+    <w:p>
+      <w:pPr>
+        <w:pStyle w:val="NormalWeb"/>
+        <w:spacing w:before="240" w:beforeAutospacing="0" w:after="240" w:afterAutospacing="0" w:line="480" w:lineRule="auto"/>
+        <w:ind w:firstLine="720"/>
+        <w:jc w:val="both"/>
+        <w:rPr>
+          <w:rFonts w:ascii="Arial" w:hAnsi="Arial" w:cs="Arial"/>
+          <w:sz w:val="22"/>
+          <w:szCs w:val="22"/>
+        </w:rPr>
+      </w:pPr>
       <w:r>
         <w:rPr>
           <w:rFonts w:ascii="Arial" w:hAnsi="Arial" w:cs="Arial"/>
@@ -8804,9 +8402,53 @@
           <w:sz w:val="22"/>
           <w:szCs w:val="22"/>
         </w:rPr>
-        <w:t>Resona</w:t>
-      </w:r>
-      <w:proofErr w:type="spellEnd"/>
+        <w:t>The use of reservation systems has proven transformative across industries. Fordham Research Commons (2018) discusses how digital reservation systems improve collaborative space management, while Dalisay (2019) examines how multi-platform systems streamline car service reservations—concepts applicable to catering and event venues.</w:t>
+      </w:r>
+    </w:p>
+    <w:p>
+      <w:pPr>
+        <w:spacing w:line="480" w:lineRule="auto"/>
+        <w:jc w:val="both"/>
+        <w:rPr>
+          <w:rFonts w:ascii="Arial" w:hAnsi="Arial" w:cs="Arial"/>
+        </w:rPr>
+      </w:pPr>
+    </w:p>
+    <w:p>
+      <w:pPr>
+        <w:pStyle w:val="Heading3"/>
+        <w:spacing w:before="280" w:after="80" w:line="480" w:lineRule="auto"/>
+        <w:ind w:firstLine="720"/>
+        <w:jc w:val="both"/>
+        <w:rPr>
+          <w:rFonts w:ascii="Arial" w:hAnsi="Arial" w:cs="Arial"/>
+          <w:sz w:val="22"/>
+          <w:szCs w:val="22"/>
+        </w:rPr>
+      </w:pPr>
+      <w:r>
+        <w:rPr>
+          <w:rFonts w:ascii="Arial" w:hAnsi="Arial" w:cs="Arial"/>
+          <w:color w:val="000000"/>
+          <w:sz w:val="22"/>
+          <w:szCs w:val="22"/>
+        </w:rPr>
+        <w:lastRenderedPageBreak/>
+        <w:t>2. Catering and Food Service Technologies</w:t>
+      </w:r>
+    </w:p>
+    <w:p>
+      <w:pPr>
+        <w:pStyle w:val="NormalWeb"/>
+        <w:spacing w:before="240" w:beforeAutospacing="0" w:after="240" w:afterAutospacing="0" w:line="480" w:lineRule="auto"/>
+        <w:ind w:firstLine="720"/>
+        <w:jc w:val="both"/>
+        <w:rPr>
+          <w:rFonts w:ascii="Arial" w:hAnsi="Arial" w:cs="Arial"/>
+          <w:sz w:val="22"/>
+          <w:szCs w:val="22"/>
+        </w:rPr>
+      </w:pPr>
       <w:r>
         <w:rPr>
           <w:rFonts w:ascii="Arial" w:hAnsi="Arial" w:cs="Arial"/>
@@ -8815,7 +8457,17 @@
           <w:sz w:val="22"/>
           <w:szCs w:val="22"/>
         </w:rPr>
-        <w:t xml:space="preserve"> Catering Services (BAHANDIAN, 2017), showcase the benefits of integrating inventory tracking and manpower management with event planning. Similarly, Verana (2024) highlights the role of technology in automating event scheduling and logistics.</w:t>
+        <w:t>Technology continues to reshape the catering industry, driving innovation in both back-end operations and customer-facing services. Akshayaa (2024) explores how digital tools revolutionize pre-event planning and enhance guest experiences, while Better Cater, Inc. (2024) discusses emerging trends like AI-driven resource management.</w:t>
+      </w:r>
+      <w:r>
+        <w:rPr>
+          <w:rFonts w:ascii="Arial" w:hAnsi="Arial" w:cs="Arial"/>
+          <w:bCs/>
+          <w:color w:val="000000"/>
+          <w:sz w:val="22"/>
+          <w:szCs w:val="22"/>
+        </w:rPr>
+        <w:t xml:space="preserve"> </w:t>
       </w:r>
     </w:p>
     <w:p>
@@ -8838,17 +8490,54 @@
           <w:sz w:val="22"/>
           <w:szCs w:val="22"/>
         </w:rPr>
-        <w:t>The use of reservation systems has proven transformative across industries. Fordham Research Commons (2018) discusses how digital reservation systems improve collaborative space management, while Dalisay (2019) examines how multi-platform systems streamline car service reservations—concepts applicable to catering and event venues.</w:t>
-      </w:r>
-    </w:p>
-    <w:p>
-      <w:pPr>
-        <w:spacing w:line="480" w:lineRule="auto"/>
+        <w:t>ScienceDirect (1983) highlights the early adoption of microcomputer systems to streamline catering operations, showing the long-term value of automation. The Open Cybernetics &amp; Systemics Journal (2015) focuses on multimedia catering systems, emphasizing real-time data tracking and relational databases.</w:t>
+      </w:r>
+    </w:p>
+    <w:p>
+      <w:pPr>
+        <w:pStyle w:val="NormalWeb"/>
+        <w:spacing w:before="240" w:beforeAutospacing="0" w:after="240" w:afterAutospacing="0" w:line="480" w:lineRule="auto"/>
+        <w:ind w:firstLine="720"/>
         <w:jc w:val="both"/>
         <w:rPr>
           <w:rFonts w:ascii="Arial" w:hAnsi="Arial" w:cs="Arial"/>
-        </w:rPr>
-      </w:pPr>
+          <w:sz w:val="22"/>
+          <w:szCs w:val="22"/>
+        </w:rPr>
+      </w:pPr>
+      <w:r>
+        <w:rPr>
+          <w:rFonts w:ascii="Arial" w:hAnsi="Arial" w:cs="Arial"/>
+          <w:bCs/>
+          <w:color w:val="000000"/>
+          <w:sz w:val="22"/>
+          <w:szCs w:val="22"/>
+        </w:rPr>
+        <w:t>Colleges and large-scale institutions have also embraced catering technology. IEEE (2022) examines campus catering systems designed to reduce inefficiencies during peak times, while JETIR (2021) highlights the scalability of online catering management platforms for serving thousands of people.</w:t>
+      </w:r>
+    </w:p>
+    <w:p>
+      <w:pPr>
+        <w:pStyle w:val="NormalWeb"/>
+        <w:spacing w:before="240" w:beforeAutospacing="0" w:after="240" w:afterAutospacing="0" w:line="480" w:lineRule="auto"/>
+        <w:ind w:firstLine="720"/>
+        <w:jc w:val="both"/>
+        <w:rPr>
+          <w:rFonts w:ascii="Arial" w:hAnsi="Arial" w:cs="Arial"/>
+          <w:sz w:val="22"/>
+          <w:szCs w:val="22"/>
+        </w:rPr>
+      </w:pPr>
+      <w:r>
+        <w:rPr>
+          <w:rFonts w:ascii="Arial" w:hAnsi="Arial" w:cs="Arial"/>
+          <w:bCs/>
+          <w:color w:val="000000"/>
+          <w:sz w:val="22"/>
+          <w:szCs w:val="22"/>
+        </w:rPr>
+        <w:t>The Korean Dietetic Association (2005) analyzes website structures for catering services, identifying clarity and user-friendly design as critical components for effective communication with clients. Nurzahirah (2011) complements this by detailing how hotel-based catering systems use technology to manage inventory and raw materials effectively.</w:t>
+      </w:r>
     </w:p>
     <w:p>
       <w:pPr>
@@ -8869,8 +8558,7 @@
           <w:sz w:val="22"/>
           <w:szCs w:val="22"/>
         </w:rPr>
-        <w:lastRenderedPageBreak/>
-        <w:t>2. Catering and Food Service Technologies</w:t>
+        <w:t>3. Customer Satisfaction through Technology</w:t>
       </w:r>
     </w:p>
     <w:p>
@@ -8893,7 +8581,7 @@
           <w:sz w:val="22"/>
           <w:szCs w:val="22"/>
         </w:rPr>
-        <w:t>Technology continues to reshape the catering industry, driving innovation in both back-end operations and customer-facing services. Akshayaa (2024) explores how digital tools revolutionize pre-event planning and enhance guest experiences, while Better Cater, Inc. (2024) discusses emerging trends like AI-driven resource management.</w:t>
+        <w:t xml:space="preserve">Customer satisfaction hinges on seamless experiences powered by technology. Verana (2024) describes how event management platforms enhance trust through real-time updates and transparent communication. Similarly, Khwunnak et al. (2023) report high </w:t>
       </w:r>
       <w:r>
         <w:rPr>
@@ -8903,7 +8591,8 @@
           <w:sz w:val="22"/>
           <w:szCs w:val="22"/>
         </w:rPr>
-        <w:t xml:space="preserve"> </w:t>
+        <w:lastRenderedPageBreak/>
+        <w:t>customer satisfaction with reservation systems that feature user-friendly interfaces and reliable performance.</w:t>
       </w:r>
     </w:p>
     <w:p>
@@ -8926,7 +8615,7 @@
           <w:sz w:val="22"/>
           <w:szCs w:val="22"/>
         </w:rPr>
-        <w:t>ScienceDirect (1983) highlights the early adoption of microcomputer systems to streamline catering operations, showing the long-term value of automation. The Open Cybernetics &amp; Systemics Journal (2015) focuses on multimedia catering systems, emphasizing real-time data tracking and relational databases.</w:t>
+        <w:t>JETIR (2021) demonstrates how digital catering platforms cater to customer needs by automating processes, reducing delays, and improving service quality. Meanwhile, ThaiJo (2024) emphasizes the role of ICT in increasing loyalty through personalized customer interactions and clear communication.</w:t>
       </w:r>
     </w:p>
     <w:p>
@@ -8949,7 +8638,29 @@
           <w:sz w:val="22"/>
           <w:szCs w:val="22"/>
         </w:rPr>
-        <w:t>Colleges and large-scale institutions have also embraced catering technology. IEEE (2022) examines campus catering systems designed to reduce inefficiencies during peak times, while JETIR (2021) highlights the scalability of online catering management platforms for serving thousands of people.</w:t>
+        <w:t>Dalisay (2019) discusses the benefits of reservation systems in improving client experiences, while Fordham Research Commons (2018) highlights how notifications and real-time updates foster a sense of control and trust in users.</w:t>
+      </w:r>
+    </w:p>
+    <w:p>
+      <w:pPr>
+        <w:pStyle w:val="Heading3"/>
+        <w:spacing w:before="280" w:after="80" w:line="480" w:lineRule="auto"/>
+        <w:ind w:firstLine="720"/>
+        <w:jc w:val="both"/>
+        <w:rPr>
+          <w:rFonts w:ascii="Arial" w:hAnsi="Arial" w:cs="Arial"/>
+          <w:sz w:val="22"/>
+          <w:szCs w:val="22"/>
+        </w:rPr>
+      </w:pPr>
+      <w:r>
+        <w:rPr>
+          <w:rFonts w:ascii="Arial" w:hAnsi="Arial" w:cs="Arial"/>
+          <w:color w:val="000000"/>
+          <w:sz w:val="22"/>
+          <w:szCs w:val="22"/>
+        </w:rPr>
+        <w:t>4. Small Business Automation</w:t>
       </w:r>
     </w:p>
     <w:p>
@@ -8972,9 +8683,21 @@
           <w:sz w:val="22"/>
           <w:szCs w:val="22"/>
         </w:rPr>
-        <w:t xml:space="preserve">The Korean Dietetic Association (2005) analyzes website structures for catering services, identifying clarity and user-friendly design as critical components for effective communication with clients. </w:t>
-      </w:r>
-      <w:proofErr w:type="spellStart"/>
+        <w:t>Automation equips small businesses with tools to compete against larger enterprises. Frank Tilleli (2022) highlights how manual processes hinder scalability, while tailored systems empower SMEs to streamline operations and reduce overhead.</w:t>
+      </w:r>
+    </w:p>
+    <w:p>
+      <w:pPr>
+        <w:pStyle w:val="NormalWeb"/>
+        <w:spacing w:before="240" w:beforeAutospacing="0" w:after="240" w:afterAutospacing="0" w:line="480" w:lineRule="auto"/>
+        <w:ind w:firstLine="720"/>
+        <w:jc w:val="both"/>
+        <w:rPr>
+          <w:rFonts w:ascii="Arial" w:hAnsi="Arial" w:cs="Arial"/>
+          <w:sz w:val="22"/>
+          <w:szCs w:val="22"/>
+        </w:rPr>
+      </w:pPr>
       <w:r>
         <w:rPr>
           <w:rFonts w:ascii="Arial" w:hAnsi="Arial" w:cs="Arial"/>
@@ -8983,9 +8706,21 @@
           <w:sz w:val="22"/>
           <w:szCs w:val="22"/>
         </w:rPr>
-        <w:t>Nurzahirah</w:t>
-      </w:r>
-      <w:proofErr w:type="spellEnd"/>
+        <w:t>BAHANDIAN (2017) provides insights into web-based platforms designed to simplify small business operations, particularly in catering and event planning. The International Journal of Instruction (2022) further illustrates how algorithm-driven systems improve quality monitoring, a concept adaptable to food and service standards in catering.</w:t>
+      </w:r>
+    </w:p>
+    <w:p>
+      <w:pPr>
+        <w:pStyle w:val="NormalWeb"/>
+        <w:spacing w:before="240" w:beforeAutospacing="0" w:after="240" w:afterAutospacing="0" w:line="480" w:lineRule="auto"/>
+        <w:ind w:firstLine="720"/>
+        <w:jc w:val="both"/>
+        <w:rPr>
+          <w:rFonts w:ascii="Arial" w:hAnsi="Arial" w:cs="Arial"/>
+          <w:sz w:val="22"/>
+          <w:szCs w:val="22"/>
+        </w:rPr>
+      </w:pPr>
       <w:r>
         <w:rPr>
           <w:rFonts w:ascii="Arial" w:hAnsi="Arial" w:cs="Arial"/>
@@ -8994,288 +8729,7 @@
           <w:sz w:val="22"/>
           <w:szCs w:val="22"/>
         </w:rPr>
-        <w:t xml:space="preserve"> (2011) complements this by detailing how hotel-based catering systems use technology to manage inventory and raw materials effectively.</w:t>
-      </w:r>
-    </w:p>
-    <w:p>
-      <w:pPr>
-        <w:pStyle w:val="Heading3"/>
-        <w:spacing w:before="280" w:after="80" w:line="480" w:lineRule="auto"/>
-        <w:ind w:firstLine="720"/>
-        <w:jc w:val="both"/>
-        <w:rPr>
-          <w:rFonts w:ascii="Arial" w:hAnsi="Arial" w:cs="Arial"/>
-          <w:sz w:val="22"/>
-          <w:szCs w:val="22"/>
-        </w:rPr>
-      </w:pPr>
-      <w:r>
-        <w:rPr>
-          <w:rFonts w:ascii="Arial" w:hAnsi="Arial" w:cs="Arial"/>
-          <w:color w:val="000000"/>
-          <w:sz w:val="22"/>
-          <w:szCs w:val="22"/>
-        </w:rPr>
-        <w:t>3. Customer Satisfaction through Technology</w:t>
-      </w:r>
-    </w:p>
-    <w:p>
-      <w:pPr>
-        <w:pStyle w:val="NormalWeb"/>
-        <w:spacing w:before="240" w:beforeAutospacing="0" w:after="240" w:afterAutospacing="0" w:line="480" w:lineRule="auto"/>
-        <w:ind w:firstLine="720"/>
-        <w:jc w:val="both"/>
-        <w:rPr>
-          <w:rFonts w:ascii="Arial" w:hAnsi="Arial" w:cs="Arial"/>
-          <w:sz w:val="22"/>
-          <w:szCs w:val="22"/>
-        </w:rPr>
-      </w:pPr>
-      <w:r>
-        <w:rPr>
-          <w:rFonts w:ascii="Arial" w:hAnsi="Arial" w:cs="Arial"/>
-          <w:bCs/>
-          <w:color w:val="000000"/>
-          <w:sz w:val="22"/>
-          <w:szCs w:val="22"/>
-        </w:rPr>
-        <w:t xml:space="preserve">Customer satisfaction hinges on seamless experiences powered by technology. Verana (2024) describes how event management platforms enhance trust through real-time updates and transparent communication. Similarly, </w:t>
-      </w:r>
-      <w:proofErr w:type="spellStart"/>
-      <w:r>
-        <w:rPr>
-          <w:rFonts w:ascii="Arial" w:hAnsi="Arial" w:cs="Arial"/>
-          <w:bCs/>
-          <w:color w:val="000000"/>
-          <w:sz w:val="22"/>
-          <w:szCs w:val="22"/>
-        </w:rPr>
-        <w:t>Khwunnak</w:t>
-      </w:r>
-      <w:proofErr w:type="spellEnd"/>
-      <w:r>
-        <w:rPr>
-          <w:rFonts w:ascii="Arial" w:hAnsi="Arial" w:cs="Arial"/>
-          <w:bCs/>
-          <w:color w:val="000000"/>
-          <w:sz w:val="22"/>
-          <w:szCs w:val="22"/>
-        </w:rPr>
-        <w:t xml:space="preserve"> et al. (2023) report high </w:t>
-      </w:r>
-      <w:r>
-        <w:rPr>
-          <w:rFonts w:ascii="Arial" w:hAnsi="Arial" w:cs="Arial"/>
-          <w:bCs/>
-          <w:color w:val="000000"/>
-          <w:sz w:val="22"/>
-          <w:szCs w:val="22"/>
-        </w:rPr>
-        <w:lastRenderedPageBreak/>
-        <w:t>customer satisfaction with reservation systems that feature user-friendly interfaces and reliable performance.</w:t>
-      </w:r>
-    </w:p>
-    <w:p>
-      <w:pPr>
-        <w:pStyle w:val="NormalWeb"/>
-        <w:spacing w:before="240" w:beforeAutospacing="0" w:after="240" w:afterAutospacing="0" w:line="480" w:lineRule="auto"/>
-        <w:ind w:firstLine="720"/>
-        <w:jc w:val="both"/>
-        <w:rPr>
-          <w:rFonts w:ascii="Arial" w:hAnsi="Arial" w:cs="Arial"/>
-          <w:sz w:val="22"/>
-          <w:szCs w:val="22"/>
-        </w:rPr>
-      </w:pPr>
-      <w:r>
-        <w:rPr>
-          <w:rFonts w:ascii="Arial" w:hAnsi="Arial" w:cs="Arial"/>
-          <w:bCs/>
-          <w:color w:val="000000"/>
-          <w:sz w:val="22"/>
-          <w:szCs w:val="22"/>
-        </w:rPr>
-        <w:t xml:space="preserve">JETIR (2021) demonstrates how digital catering platforms cater to customer needs by automating processes, reducing delays, and improving service quality. Meanwhile, </w:t>
-      </w:r>
-      <w:proofErr w:type="spellStart"/>
-      <w:r>
-        <w:rPr>
-          <w:rFonts w:ascii="Arial" w:hAnsi="Arial" w:cs="Arial"/>
-          <w:bCs/>
-          <w:color w:val="000000"/>
-          <w:sz w:val="22"/>
-          <w:szCs w:val="22"/>
-        </w:rPr>
-        <w:t>ThaiJo</w:t>
-      </w:r>
-      <w:proofErr w:type="spellEnd"/>
-      <w:r>
-        <w:rPr>
-          <w:rFonts w:ascii="Arial" w:hAnsi="Arial" w:cs="Arial"/>
-          <w:bCs/>
-          <w:color w:val="000000"/>
-          <w:sz w:val="22"/>
-          <w:szCs w:val="22"/>
-        </w:rPr>
-        <w:t xml:space="preserve"> (2024) emphasizes the role of ICT in increasing loyalty through personalized customer interactions and clear communication.</w:t>
-      </w:r>
-    </w:p>
-    <w:p>
-      <w:pPr>
-        <w:pStyle w:val="NormalWeb"/>
-        <w:spacing w:before="240" w:beforeAutospacing="0" w:after="240" w:afterAutospacing="0" w:line="480" w:lineRule="auto"/>
-        <w:ind w:firstLine="720"/>
-        <w:jc w:val="both"/>
-        <w:rPr>
-          <w:rFonts w:ascii="Arial" w:hAnsi="Arial" w:cs="Arial"/>
-          <w:sz w:val="22"/>
-          <w:szCs w:val="22"/>
-        </w:rPr>
-      </w:pPr>
-      <w:r>
-        <w:rPr>
-          <w:rFonts w:ascii="Arial" w:hAnsi="Arial" w:cs="Arial"/>
-          <w:bCs/>
-          <w:color w:val="000000"/>
-          <w:sz w:val="22"/>
-          <w:szCs w:val="22"/>
-        </w:rPr>
-        <w:t>Dalisay (2019) discusses the benefits of reservation systems in improving client experiences, while Fordham Research Commons (2018) highlights how notifications and real-time updates foster a sense of control and trust in users.</w:t>
-      </w:r>
-    </w:p>
-    <w:p>
-      <w:pPr>
-        <w:pStyle w:val="Heading3"/>
-        <w:spacing w:before="280" w:after="80" w:line="480" w:lineRule="auto"/>
-        <w:ind w:firstLine="720"/>
-        <w:jc w:val="both"/>
-        <w:rPr>
-          <w:rFonts w:ascii="Arial" w:hAnsi="Arial" w:cs="Arial"/>
-          <w:sz w:val="22"/>
-          <w:szCs w:val="22"/>
-        </w:rPr>
-      </w:pPr>
-      <w:r>
-        <w:rPr>
-          <w:rFonts w:ascii="Arial" w:hAnsi="Arial" w:cs="Arial"/>
-          <w:color w:val="000000"/>
-          <w:sz w:val="22"/>
-          <w:szCs w:val="22"/>
-        </w:rPr>
-        <w:t>4. Small Business Automation</w:t>
-      </w:r>
-    </w:p>
-    <w:p>
-      <w:pPr>
-        <w:pStyle w:val="NormalWeb"/>
-        <w:spacing w:before="240" w:beforeAutospacing="0" w:after="240" w:afterAutospacing="0" w:line="480" w:lineRule="auto"/>
-        <w:ind w:firstLine="720"/>
-        <w:jc w:val="both"/>
-        <w:rPr>
-          <w:rFonts w:ascii="Arial" w:hAnsi="Arial" w:cs="Arial"/>
-          <w:sz w:val="22"/>
-          <w:szCs w:val="22"/>
-        </w:rPr>
-      </w:pPr>
-      <w:r>
-        <w:rPr>
-          <w:rFonts w:ascii="Arial" w:hAnsi="Arial" w:cs="Arial"/>
-          <w:bCs/>
-          <w:color w:val="000000"/>
-          <w:sz w:val="22"/>
-          <w:szCs w:val="22"/>
-        </w:rPr>
-        <w:t xml:space="preserve">Automation equips small businesses with tools to compete against larger enterprises. Frank </w:t>
-      </w:r>
-      <w:proofErr w:type="spellStart"/>
-      <w:r>
-        <w:rPr>
-          <w:rFonts w:ascii="Arial" w:hAnsi="Arial" w:cs="Arial"/>
-          <w:bCs/>
-          <w:color w:val="000000"/>
-          <w:sz w:val="22"/>
-          <w:szCs w:val="22"/>
-        </w:rPr>
-        <w:t>Tilleli</w:t>
-      </w:r>
-      <w:proofErr w:type="spellEnd"/>
-      <w:r>
-        <w:rPr>
-          <w:rFonts w:ascii="Arial" w:hAnsi="Arial" w:cs="Arial"/>
-          <w:bCs/>
-          <w:color w:val="000000"/>
-          <w:sz w:val="22"/>
-          <w:szCs w:val="22"/>
-        </w:rPr>
-        <w:t xml:space="preserve"> (2022) highlights how manual processes hinder scalability, while tailored systems empower SMEs to streamline operations and reduce overhead.</w:t>
-      </w:r>
-    </w:p>
-    <w:p>
-      <w:pPr>
-        <w:pStyle w:val="NormalWeb"/>
-        <w:spacing w:before="240" w:beforeAutospacing="0" w:after="240" w:afterAutospacing="0" w:line="480" w:lineRule="auto"/>
-        <w:ind w:firstLine="720"/>
-        <w:jc w:val="both"/>
-        <w:rPr>
-          <w:rFonts w:ascii="Arial" w:hAnsi="Arial" w:cs="Arial"/>
-          <w:sz w:val="22"/>
-          <w:szCs w:val="22"/>
-        </w:rPr>
-      </w:pPr>
-      <w:r>
-        <w:rPr>
-          <w:rFonts w:ascii="Arial" w:hAnsi="Arial" w:cs="Arial"/>
-          <w:bCs/>
-          <w:color w:val="000000"/>
-          <w:sz w:val="22"/>
-          <w:szCs w:val="22"/>
-        </w:rPr>
-        <w:t>BAHANDIAN (2017) provides insights into web-based platforms designed to simplify small business operations, particularly in catering and event planning. The International Journal of Instruction (2022) further illustrates how algorithm-driven systems improve quality monitoring, a concept adaptable to food and service standards in catering.</w:t>
-      </w:r>
-    </w:p>
-    <w:p>
-      <w:pPr>
-        <w:pStyle w:val="NormalWeb"/>
-        <w:spacing w:before="240" w:beforeAutospacing="0" w:after="240" w:afterAutospacing="0" w:line="480" w:lineRule="auto"/>
-        <w:ind w:firstLine="720"/>
-        <w:jc w:val="both"/>
-        <w:rPr>
-          <w:rFonts w:ascii="Arial" w:hAnsi="Arial" w:cs="Arial"/>
-          <w:sz w:val="22"/>
-          <w:szCs w:val="22"/>
-        </w:rPr>
-      </w:pPr>
-      <w:r>
-        <w:rPr>
-          <w:rFonts w:ascii="Arial" w:hAnsi="Arial" w:cs="Arial"/>
-          <w:bCs/>
-          <w:color w:val="000000"/>
-          <w:sz w:val="22"/>
-          <w:szCs w:val="22"/>
-        </w:rPr>
-        <w:t xml:space="preserve">ResearchGate (2024) demonstrates how ICT interventions in Kenyan e-hotels improve resource allocation and minimize operational errors, presenting a scalable model for SMEs. Similarly, </w:t>
-      </w:r>
-      <w:proofErr w:type="spellStart"/>
-      <w:r>
-        <w:rPr>
-          <w:rFonts w:ascii="Arial" w:hAnsi="Arial" w:cs="Arial"/>
-          <w:bCs/>
-          <w:color w:val="000000"/>
-          <w:sz w:val="22"/>
-          <w:szCs w:val="22"/>
-        </w:rPr>
-        <w:t>Nurzahirah</w:t>
-      </w:r>
-      <w:proofErr w:type="spellEnd"/>
-      <w:r>
-        <w:rPr>
-          <w:rFonts w:ascii="Arial" w:hAnsi="Arial" w:cs="Arial"/>
-          <w:bCs/>
-          <w:color w:val="000000"/>
-          <w:sz w:val="22"/>
-          <w:szCs w:val="22"/>
-        </w:rPr>
-        <w:t xml:space="preserve"> (2011) discusses how web-based hotel systems enhance inventory management for small operations.</w:t>
+        <w:t>ResearchGate (2024) demonstrates how ICT interventions in Kenyan e-hotels improve resource allocation and minimize operational errors, presenting a scalable model for SMEs. Similarly, Nurzahirah (2011) discusses how web-based hotel systems enhance inventory management for small operations.</w:t>
       </w:r>
       <w:r>
         <w:rPr>
@@ -16048,7 +15502,7 @@
           <w:lang w:val="en-PH" w:eastAsia="en-PH"/>
         </w:rPr>
         <w:drawing>
-          <wp:anchor distT="0" distB="0" distL="114300" distR="114300" simplePos="0" relativeHeight="251658240" behindDoc="0" locked="0" layoutInCell="1" allowOverlap="1" wp14:anchorId="01CC1D0F" wp14:editId="0E97F5A7">
+          <wp:anchor distT="0" distB="0" distL="114300" distR="114300" simplePos="0" relativeHeight="251658240" behindDoc="0" locked="0" layoutInCell="1" allowOverlap="1" wp14:anchorId="01CC1D0F" wp14:editId="4A8856CB">
             <wp:simplePos x="0" y="0"/>
             <wp:positionH relativeFrom="margin">
               <wp:posOffset>10160</wp:posOffset>
@@ -17967,14 +17421,12 @@
                 <w:rFonts w:ascii="Arial" w:hAnsi="Arial" w:cs="Arial"/>
               </w:rPr>
             </w:pPr>
-            <w:proofErr w:type="spellStart"/>
             <w:r>
               <w:rPr>
                 <w:rFonts w:ascii="Arial" w:hAnsi="Arial" w:cs="Arial"/>
               </w:rPr>
               <w:t>admin_id</w:t>
             </w:r>
-            <w:proofErr w:type="spellEnd"/>
           </w:p>
         </w:tc>
         <w:tc>
@@ -18371,14 +17823,12 @@
                 <w:rFonts w:ascii="Arial" w:hAnsi="Arial" w:cs="Arial"/>
               </w:rPr>
             </w:pPr>
-            <w:proofErr w:type="spellStart"/>
             <w:r>
               <w:rPr>
                 <w:rFonts w:ascii="Arial" w:hAnsi="Arial" w:cs="Arial"/>
               </w:rPr>
               <w:t>phone_num</w:t>
             </w:r>
-            <w:proofErr w:type="spellEnd"/>
           </w:p>
         </w:tc>
         <w:tc>
@@ -18501,14 +17951,12 @@
                 <w:rFonts w:ascii="Arial" w:hAnsi="Arial" w:cs="Arial"/>
               </w:rPr>
             </w:pPr>
-            <w:proofErr w:type="spellStart"/>
             <w:r>
               <w:rPr>
                 <w:rFonts w:ascii="Arial" w:hAnsi="Arial" w:cs="Arial"/>
               </w:rPr>
               <w:t>time_created</w:t>
             </w:r>
-            <w:proofErr w:type="spellEnd"/>
           </w:p>
         </w:tc>
         <w:tc>
@@ -18631,14 +18079,12 @@
                 <w:rFonts w:ascii="Arial" w:hAnsi="Arial" w:cs="Arial"/>
               </w:rPr>
             </w:pPr>
-            <w:proofErr w:type="spellStart"/>
             <w:r>
               <w:rPr>
                 <w:rFonts w:ascii="Arial" w:hAnsi="Arial" w:cs="Arial"/>
               </w:rPr>
               <w:t>time_updated</w:t>
             </w:r>
-            <w:proofErr w:type="spellEnd"/>
           </w:p>
         </w:tc>
         <w:tc>
@@ -19110,14 +18556,12 @@
                 <w:rFonts w:ascii="Arial" w:hAnsi="Arial" w:cs="Arial"/>
               </w:rPr>
             </w:pPr>
-            <w:proofErr w:type="spellStart"/>
             <w:r>
               <w:rPr>
                 <w:rFonts w:ascii="Arial" w:hAnsi="Arial" w:cs="Arial"/>
               </w:rPr>
               <w:t>patron_id</w:t>
             </w:r>
-            <w:proofErr w:type="spellEnd"/>
           </w:p>
         </w:tc>
         <w:tc>
@@ -19685,14 +19129,12 @@
                 <w:rFonts w:ascii="Arial" w:hAnsi="Arial" w:cs="Arial"/>
               </w:rPr>
             </w:pPr>
-            <w:proofErr w:type="spellStart"/>
             <w:r>
               <w:rPr>
                 <w:rFonts w:ascii="Arial" w:hAnsi="Arial" w:cs="Arial"/>
               </w:rPr>
               <w:t>phone_num</w:t>
             </w:r>
-            <w:proofErr w:type="spellEnd"/>
           </w:p>
         </w:tc>
         <w:tc>
@@ -19815,14 +19257,12 @@
                 <w:rFonts w:ascii="Arial" w:hAnsi="Arial" w:cs="Arial"/>
               </w:rPr>
             </w:pPr>
-            <w:proofErr w:type="spellStart"/>
             <w:r>
               <w:rPr>
                 <w:rFonts w:ascii="Arial" w:hAnsi="Arial" w:cs="Arial"/>
               </w:rPr>
               <w:t>time_created</w:t>
             </w:r>
-            <w:proofErr w:type="spellEnd"/>
           </w:p>
         </w:tc>
         <w:tc>
@@ -20292,14 +19732,12 @@
                 <w:rFonts w:ascii="Arial" w:hAnsi="Arial" w:cs="Arial"/>
               </w:rPr>
             </w:pPr>
-            <w:proofErr w:type="spellStart"/>
             <w:r>
               <w:rPr>
                 <w:rFonts w:ascii="Arial" w:hAnsi="Arial" w:cs="Arial"/>
               </w:rPr>
               <w:t>reserve_id</w:t>
             </w:r>
-            <w:proofErr w:type="spellEnd"/>
           </w:p>
         </w:tc>
         <w:tc>
@@ -20562,14 +20000,12 @@
                 <w:rFonts w:ascii="Arial" w:hAnsi="Arial" w:cs="Arial"/>
               </w:rPr>
             </w:pPr>
-            <w:proofErr w:type="spellStart"/>
             <w:r>
               <w:rPr>
                 <w:rFonts w:ascii="Arial" w:hAnsi="Arial" w:cs="Arial"/>
               </w:rPr>
               <w:t>num_pax</w:t>
             </w:r>
-            <w:proofErr w:type="spellEnd"/>
           </w:p>
         </w:tc>
         <w:tc>
@@ -20858,14 +20294,12 @@
                 <w:rFonts w:ascii="Arial" w:hAnsi="Arial" w:cs="Arial"/>
               </w:rPr>
             </w:pPr>
-            <w:proofErr w:type="spellStart"/>
             <w:r>
               <w:rPr>
                 <w:rFonts w:ascii="Arial" w:hAnsi="Arial" w:cs="Arial"/>
               </w:rPr>
               <w:t>time_created</w:t>
             </w:r>
-            <w:proofErr w:type="spellEnd"/>
           </w:p>
         </w:tc>
         <w:tc>
@@ -20988,14 +20422,12 @@
                 <w:rFonts w:ascii="Arial" w:hAnsi="Arial" w:cs="Arial"/>
               </w:rPr>
             </w:pPr>
-            <w:proofErr w:type="spellStart"/>
             <w:r>
               <w:rPr>
                 <w:rFonts w:ascii="Arial" w:hAnsi="Arial" w:cs="Arial"/>
               </w:rPr>
               <w:t>time_updated</w:t>
             </w:r>
-            <w:proofErr w:type="spellEnd"/>
           </w:p>
         </w:tc>
         <w:tc>
@@ -21465,14 +20897,12 @@
                 <w:rFonts w:ascii="Arial" w:hAnsi="Arial" w:cs="Arial"/>
               </w:rPr>
             </w:pPr>
-            <w:proofErr w:type="spellStart"/>
             <w:r>
               <w:rPr>
                 <w:rFonts w:ascii="Arial" w:hAnsi="Arial" w:cs="Arial"/>
               </w:rPr>
               <w:t>inquiry_id</w:t>
             </w:r>
-            <w:proofErr w:type="spellEnd"/>
           </w:p>
         </w:tc>
         <w:tc>
@@ -21601,14 +21031,12 @@
                 <w:rFonts w:ascii="Arial" w:hAnsi="Arial" w:cs="Arial"/>
               </w:rPr>
             </w:pPr>
-            <w:proofErr w:type="spellStart"/>
             <w:r>
               <w:rPr>
                 <w:rFonts w:ascii="Arial" w:hAnsi="Arial" w:cs="Arial"/>
               </w:rPr>
               <w:t>patron_id</w:t>
             </w:r>
-            <w:proofErr w:type="spellEnd"/>
           </w:p>
         </w:tc>
         <w:tc>
@@ -21737,14 +21165,12 @@
                 <w:rFonts w:ascii="Arial" w:hAnsi="Arial" w:cs="Arial"/>
               </w:rPr>
             </w:pPr>
-            <w:proofErr w:type="spellStart"/>
             <w:r>
               <w:rPr>
                 <w:rFonts w:ascii="Arial" w:hAnsi="Arial" w:cs="Arial"/>
               </w:rPr>
               <w:t>reserve_id</w:t>
             </w:r>
-            <w:proofErr w:type="spellEnd"/>
           </w:p>
         </w:tc>
         <w:tc>
@@ -21873,14 +21299,12 @@
                 <w:rFonts w:ascii="Arial" w:hAnsi="Arial" w:cs="Arial"/>
               </w:rPr>
             </w:pPr>
-            <w:proofErr w:type="spellStart"/>
             <w:r>
               <w:rPr>
                 <w:rFonts w:ascii="Arial" w:hAnsi="Arial" w:cs="Arial"/>
               </w:rPr>
               <w:t>time_date</w:t>
             </w:r>
-            <w:proofErr w:type="spellEnd"/>
           </w:p>
         </w:tc>
         <w:tc>
@@ -22411,14 +21835,12 @@
                 <w:rFonts w:ascii="Arial" w:hAnsi="Arial" w:cs="Arial"/>
               </w:rPr>
             </w:pPr>
-            <w:proofErr w:type="spellStart"/>
             <w:r>
               <w:rPr>
                 <w:rFonts w:ascii="Arial" w:hAnsi="Arial" w:cs="Arial"/>
               </w:rPr>
               <w:t>time_created</w:t>
             </w:r>
-            <w:proofErr w:type="spellEnd"/>
           </w:p>
         </w:tc>
         <w:tc>
@@ -22541,14 +21963,12 @@
                 <w:rFonts w:ascii="Arial" w:hAnsi="Arial" w:cs="Arial"/>
               </w:rPr>
             </w:pPr>
-            <w:proofErr w:type="spellStart"/>
             <w:r>
               <w:rPr>
                 <w:rFonts w:ascii="Arial" w:hAnsi="Arial" w:cs="Arial"/>
               </w:rPr>
               <w:t>time_updated</w:t>
             </w:r>
-            <w:proofErr w:type="spellEnd"/>
           </w:p>
         </w:tc>
         <w:tc>
@@ -23030,14 +22450,12 @@
                 <w:rFonts w:ascii="Arial" w:hAnsi="Arial" w:cs="Arial"/>
               </w:rPr>
             </w:pPr>
-            <w:proofErr w:type="spellStart"/>
             <w:r>
               <w:rPr>
                 <w:rFonts w:ascii="Arial" w:hAnsi="Arial" w:cs="Arial"/>
               </w:rPr>
               <w:t>pay_id</w:t>
             </w:r>
-            <w:proofErr w:type="spellEnd"/>
           </w:p>
         </w:tc>
         <w:tc>
@@ -23169,14 +22587,12 @@
                 <w:rFonts w:ascii="Arial" w:hAnsi="Arial" w:cs="Arial"/>
               </w:rPr>
             </w:pPr>
-            <w:proofErr w:type="spellStart"/>
             <w:r>
               <w:rPr>
                 <w:rFonts w:ascii="Arial" w:hAnsi="Arial" w:cs="Arial"/>
               </w:rPr>
               <w:t>reserve_id</w:t>
             </w:r>
-            <w:proofErr w:type="spellEnd"/>
           </w:p>
         </w:tc>
         <w:tc>
@@ -23308,14 +22724,12 @@
                 <w:rFonts w:ascii="Arial" w:hAnsi="Arial" w:cs="Arial"/>
               </w:rPr>
             </w:pPr>
-            <w:proofErr w:type="spellStart"/>
             <w:r>
               <w:rPr>
                 <w:rFonts w:ascii="Arial" w:hAnsi="Arial" w:cs="Arial"/>
               </w:rPr>
               <w:t>patron_id</w:t>
             </w:r>
-            <w:proofErr w:type="spellEnd"/>
           </w:p>
         </w:tc>
         <w:tc>
@@ -23846,14 +23260,12 @@
                 <w:rFonts w:ascii="Arial" w:hAnsi="Arial" w:cs="Arial"/>
               </w:rPr>
             </w:pPr>
-            <w:proofErr w:type="spellStart"/>
             <w:r>
               <w:rPr>
                 <w:rFonts w:ascii="Arial" w:hAnsi="Arial" w:cs="Arial"/>
               </w:rPr>
               <w:t>payment_date</w:t>
             </w:r>
-            <w:proofErr w:type="spellEnd"/>
           </w:p>
         </w:tc>
         <w:tc>
@@ -23979,14 +23391,12 @@
                 <w:rFonts w:ascii="Arial" w:hAnsi="Arial" w:cs="Arial"/>
               </w:rPr>
             </w:pPr>
-            <w:proofErr w:type="spellStart"/>
             <w:r>
               <w:rPr>
                 <w:rFonts w:ascii="Arial" w:hAnsi="Arial" w:cs="Arial"/>
               </w:rPr>
               <w:t>payment_type</w:t>
             </w:r>
-            <w:proofErr w:type="spellEnd"/>
           </w:p>
         </w:tc>
         <w:tc>
@@ -24112,14 +23522,12 @@
                 <w:rFonts w:ascii="Arial" w:hAnsi="Arial" w:cs="Arial"/>
               </w:rPr>
             </w:pPr>
-            <w:proofErr w:type="spellStart"/>
             <w:r>
               <w:rPr>
                 <w:rFonts w:ascii="Arial" w:hAnsi="Arial" w:cs="Arial"/>
               </w:rPr>
               <w:t>time_created</w:t>
             </w:r>
-            <w:proofErr w:type="spellEnd"/>
           </w:p>
         </w:tc>
         <w:tc>
@@ -24245,14 +23653,12 @@
                 <w:rFonts w:ascii="Arial" w:hAnsi="Arial" w:cs="Arial"/>
               </w:rPr>
             </w:pPr>
-            <w:proofErr w:type="spellStart"/>
             <w:r>
               <w:rPr>
                 <w:rFonts w:ascii="Arial" w:hAnsi="Arial" w:cs="Arial"/>
               </w:rPr>
               <w:t>time_updated</w:t>
             </w:r>
-            <w:proofErr w:type="spellEnd"/>
           </w:p>
         </w:tc>
         <w:tc>
@@ -25352,7 +24758,7 @@
 </file>
 
 <file path=word/endnotes.xml><?xml version="1.0" encoding="utf-8"?>
-<w:endnotes xmlns:wpc="http://schemas.microsoft.com/office/word/2010/wordprocessingCanvas" xmlns:mc="http://schemas.openxmlformats.org/markup-compatibility/2006" xmlns:o="urn:schemas-microsoft-com:office:office" xmlns:r="http://schemas.openxmlformats.org/officeDocument/2006/relationships" xmlns:m="http://schemas.openxmlformats.org/officeDocument/2006/math" xmlns:v="urn:schemas-microsoft-com:vml" xmlns:wp14="http://schemas.microsoft.com/office/word/2010/wordprocessingDrawing" xmlns:wp="http://schemas.openxmlformats.org/drawingml/2006/wordprocessingDrawing" xmlns:w10="urn:schemas-microsoft-com:office:word" xmlns:w="http://schemas.openxmlformats.org/wordprocessingml/2006/main" xmlns:w14="http://schemas.microsoft.com/office/word/2010/wordml" xmlns:w15="http://schemas.microsoft.com/office/word/2012/wordml" xmlns:wpg="http://schemas.microsoft.com/office/word/2010/wordprocessingGroup" xmlns:wpi="http://schemas.microsoft.com/office/word/2010/wordprocessingInk" xmlns:wne="http://schemas.microsoft.com/office/word/2006/wordml" xmlns:wps="http://schemas.microsoft.com/office/word/2010/wordprocessingShape" mc:Ignorable="w14 w15 wp14">
+<w:endnotes xmlns:wpc="http://schemas.microsoft.com/office/word/2010/wordprocessingCanvas" xmlns:cx="http://schemas.microsoft.com/office/drawing/2014/chartex" xmlns:cx1="http://schemas.microsoft.com/office/drawing/2015/9/8/chartex" xmlns:cx2="http://schemas.microsoft.com/office/drawing/2015/10/21/chartex" xmlns:cx3="http://schemas.microsoft.com/office/drawing/2016/5/9/chartex" xmlns:cx4="http://schemas.microsoft.com/office/drawing/2016/5/10/chartex" xmlns:cx5="http://schemas.microsoft.com/office/drawing/2016/5/11/chartex" xmlns:cx6="http://schemas.microsoft.com/office/drawing/2016/5/12/chartex" xmlns:cx7="http://schemas.microsoft.com/office/drawing/2016/5/13/chartex" xmlns:cx8="http://schemas.microsoft.com/office/drawing/2016/5/14/chartex" xmlns:mc="http://schemas.openxmlformats.org/markup-compatibility/2006" xmlns:aink="http://schemas.microsoft.com/office/drawing/2016/ink" xmlns:am3d="http://schemas.microsoft.com/office/drawing/2017/model3d" xmlns:o="urn:schemas-microsoft-com:office:office" xmlns:oel="http://schemas.microsoft.com/office/2019/extlst" xmlns:r="http://schemas.openxmlformats.org/officeDocument/2006/relationships" xmlns:m="http://schemas.openxmlformats.org/officeDocument/2006/math" xmlns:v="urn:schemas-microsoft-com:vml" xmlns:wp14="http://schemas.microsoft.com/office/word/2010/wordprocessingDrawing" xmlns:wp="http://schemas.openxmlformats.org/drawingml/2006/wordprocessingDrawing" xmlns:w10="urn:schemas-microsoft-com:office:word" xmlns:w="http://schemas.openxmlformats.org/wordprocessingml/2006/main" xmlns:w14="http://schemas.microsoft.com/office/word/2010/wordml" xmlns:w15="http://schemas.microsoft.com/office/word/2012/wordml" xmlns:w16cex="http://schemas.microsoft.com/office/word/2018/wordml/cex" xmlns:w16cid="http://schemas.microsoft.com/office/word/2016/wordml/cid" xmlns:w16="http://schemas.microsoft.com/office/word/2018/wordml" xmlns:w16du="http://schemas.microsoft.com/office/word/2023/wordml/word16du" xmlns:w16sdtdh="http://schemas.microsoft.com/office/word/2020/wordml/sdtdatahash" xmlns:w16sdtfl="http://schemas.microsoft.com/office/word/2024/wordml/sdtformatlock" xmlns:w16se="http://schemas.microsoft.com/office/word/2015/wordml/symex" xmlns:wpg="http://schemas.microsoft.com/office/word/2010/wordprocessingGroup" xmlns:wpi="http://schemas.microsoft.com/office/word/2010/wordprocessingInk" xmlns:wne="http://schemas.microsoft.com/office/word/2006/wordml" xmlns:wps="http://schemas.microsoft.com/office/word/2010/wordprocessingShape" mc:Ignorable="w14 w15 w16se w16cid w16 w16cex w16sdtdh w16sdtfl w16du wp14">
   <w:endnote w:type="separator" w:id="-1">
     <w:p>
       <w:r>
@@ -25371,7 +24777,7 @@
 </file>
 
 <file path=word/footer1.xml><?xml version="1.0" encoding="utf-8"?>
-<w:ftr xmlns:wpc="http://schemas.microsoft.com/office/word/2010/wordprocessingCanvas" xmlns:mc="http://schemas.openxmlformats.org/markup-compatibility/2006" xmlns:o="urn:schemas-microsoft-com:office:office" xmlns:r="http://schemas.openxmlformats.org/officeDocument/2006/relationships" xmlns:m="http://schemas.openxmlformats.org/officeDocument/2006/math" xmlns:v="urn:schemas-microsoft-com:vml" xmlns:wp14="http://schemas.microsoft.com/office/word/2010/wordprocessingDrawing" xmlns:wp="http://schemas.openxmlformats.org/drawingml/2006/wordprocessingDrawing" xmlns:w10="urn:schemas-microsoft-com:office:word" xmlns:w="http://schemas.openxmlformats.org/wordprocessingml/2006/main" xmlns:w14="http://schemas.microsoft.com/office/word/2010/wordml" xmlns:w15="http://schemas.microsoft.com/office/word/2012/wordml" xmlns:wpg="http://schemas.microsoft.com/office/word/2010/wordprocessingGroup" xmlns:wpi="http://schemas.microsoft.com/office/word/2010/wordprocessingInk" xmlns:wne="http://schemas.microsoft.com/office/word/2006/wordml" xmlns:wps="http://schemas.microsoft.com/office/word/2010/wordprocessingShape" mc:Ignorable="w14 w15 wp14">
+<w:ftr xmlns:wpc="http://schemas.microsoft.com/office/word/2010/wordprocessingCanvas" xmlns:cx="http://schemas.microsoft.com/office/drawing/2014/chartex" xmlns:cx1="http://schemas.microsoft.com/office/drawing/2015/9/8/chartex" xmlns:cx2="http://schemas.microsoft.com/office/drawing/2015/10/21/chartex" xmlns:cx3="http://schemas.microsoft.com/office/drawing/2016/5/9/chartex" xmlns:cx4="http://schemas.microsoft.com/office/drawing/2016/5/10/chartex" xmlns:cx5="http://schemas.microsoft.com/office/drawing/2016/5/11/chartex" xmlns:cx6="http://schemas.microsoft.com/office/drawing/2016/5/12/chartex" xmlns:cx7="http://schemas.microsoft.com/office/drawing/2016/5/13/chartex" xmlns:cx8="http://schemas.microsoft.com/office/drawing/2016/5/14/chartex" xmlns:mc="http://schemas.openxmlformats.org/markup-compatibility/2006" xmlns:aink="http://schemas.microsoft.com/office/drawing/2016/ink" xmlns:am3d="http://schemas.microsoft.com/office/drawing/2017/model3d" xmlns:o="urn:schemas-microsoft-com:office:office" xmlns:oel="http://schemas.microsoft.com/office/2019/extlst" xmlns:r="http://schemas.openxmlformats.org/officeDocument/2006/relationships" xmlns:m="http://schemas.openxmlformats.org/officeDocument/2006/math" xmlns:v="urn:schemas-microsoft-com:vml" xmlns:wp14="http://schemas.microsoft.com/office/word/2010/wordprocessingDrawing" xmlns:wp="http://schemas.openxmlformats.org/drawingml/2006/wordprocessingDrawing" xmlns:w10="urn:schemas-microsoft-com:office:word" xmlns:w="http://schemas.openxmlformats.org/wordprocessingml/2006/main" xmlns:w14="http://schemas.microsoft.com/office/word/2010/wordml" xmlns:w15="http://schemas.microsoft.com/office/word/2012/wordml" xmlns:w16cex="http://schemas.microsoft.com/office/word/2018/wordml/cex" xmlns:w16cid="http://schemas.microsoft.com/office/word/2016/wordml/cid" xmlns:w16="http://schemas.microsoft.com/office/word/2018/wordml" xmlns:w16du="http://schemas.microsoft.com/office/word/2023/wordml/word16du" xmlns:w16sdtdh="http://schemas.microsoft.com/office/word/2020/wordml/sdtdatahash" xmlns:w16sdtfl="http://schemas.microsoft.com/office/word/2024/wordml/sdtformatlock" xmlns:w16se="http://schemas.microsoft.com/office/word/2015/wordml/symex" xmlns:wpg="http://schemas.microsoft.com/office/word/2010/wordprocessingGroup" xmlns:wpi="http://schemas.microsoft.com/office/word/2010/wordprocessingInk" xmlns:wne="http://schemas.microsoft.com/office/word/2006/wordml" xmlns:wps="http://schemas.microsoft.com/office/word/2010/wordprocessingShape" mc:Ignorable="w14 w15 w16se w16cid w16 w16cex w16sdtdh w16sdtfl w16du wp14">
   <w:p>
     <w:pPr>
       <w:pStyle w:val="Footer"/>
@@ -25623,7 +25029,7 @@
             </wp:anchor>
           </w:drawing>
         </mc:Choice>
-        <mc:Fallback xmlns:w16se="http://schemas.microsoft.com/office/word/2015/wordml/symex" xmlns:w16sdtfl="http://schemas.microsoft.com/office/word/2024/wordml/sdtformatlock" xmlns:w16sdtdh="http://schemas.microsoft.com/office/word/2020/wordml/sdtdatahash" xmlns:w16du="http://schemas.microsoft.com/office/word/2023/wordml/word16du" xmlns:w16="http://schemas.microsoft.com/office/word/2018/wordml" xmlns:w16cid="http://schemas.microsoft.com/office/word/2016/wordml/cid" xmlns:w16cex="http://schemas.microsoft.com/office/word/2018/wordml/cex" xmlns:oel="http://schemas.microsoft.com/office/2019/extlst" xmlns:am3d="http://schemas.microsoft.com/office/drawing/2017/model3d" xmlns:aink="http://schemas.microsoft.com/office/drawing/2016/ink" xmlns:cx8="http://schemas.microsoft.com/office/drawing/2016/5/14/chartex" xmlns:cx7="http://schemas.microsoft.com/office/drawing/2016/5/13/chartex" xmlns:cx6="http://schemas.microsoft.com/office/drawing/2016/5/12/chartex" xmlns:cx5="http://schemas.microsoft.com/office/drawing/2016/5/11/chartex" xmlns:cx4="http://schemas.microsoft.com/office/drawing/2016/5/10/chartex" xmlns:cx3="http://schemas.microsoft.com/office/drawing/2016/5/9/chartex" xmlns:cx2="http://schemas.microsoft.com/office/drawing/2015/10/21/chartex" xmlns:cx1="http://schemas.microsoft.com/office/drawing/2015/9/8/chartex" xmlns:cx="http://schemas.microsoft.com/office/drawing/2014/chartex">
+        <mc:Fallback>
           <w:pict>
             <v:line w14:anchorId="0F5562AB" id="Straight Connector 4" o:spid="_x0000_s1026" style="position:absolute;z-index:251664384;visibility:visible;mso-wrap-style:square;mso-width-percent:0;mso-wrap-distance-left:9pt;mso-wrap-distance-top:0;mso-wrap-distance-right:9pt;mso-wrap-distance-bottom:0;mso-position-horizontal:absolute;mso-position-horizontal-relative:text;mso-position-vertical:absolute;mso-position-vertical-relative:text;mso-width-percent:0;mso-width-relative:margin" from="-90.1pt,-22.55pt" to="540.3pt,-22.55pt" o:gfxdata="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" strokecolor="black [3213]" strokeweight="1.5pt">
               <v:stroke joinstyle="miter"/>
@@ -25697,7 +25103,7 @@
             </wp:anchor>
           </w:drawing>
         </mc:Choice>
-        <mc:Fallback xmlns:w16se="http://schemas.microsoft.com/office/word/2015/wordml/symex" xmlns:w16sdtfl="http://schemas.microsoft.com/office/word/2024/wordml/sdtformatlock" xmlns:w16sdtdh="http://schemas.microsoft.com/office/word/2020/wordml/sdtdatahash" xmlns:w16du="http://schemas.microsoft.com/office/word/2023/wordml/word16du" xmlns:w16="http://schemas.microsoft.com/office/word/2018/wordml" xmlns:w16cid="http://schemas.microsoft.com/office/word/2016/wordml/cid" xmlns:w16cex="http://schemas.microsoft.com/office/word/2018/wordml/cex" xmlns:oel="http://schemas.microsoft.com/office/2019/extlst" xmlns:am3d="http://schemas.microsoft.com/office/drawing/2017/model3d" xmlns:aink="http://schemas.microsoft.com/office/drawing/2016/ink" xmlns:cx8="http://schemas.microsoft.com/office/drawing/2016/5/14/chartex" xmlns:cx7="http://schemas.microsoft.com/office/drawing/2016/5/13/chartex" xmlns:cx6="http://schemas.microsoft.com/office/drawing/2016/5/12/chartex" xmlns:cx5="http://schemas.microsoft.com/office/drawing/2016/5/11/chartex" xmlns:cx4="http://schemas.microsoft.com/office/drawing/2016/5/10/chartex" xmlns:cx3="http://schemas.microsoft.com/office/drawing/2016/5/9/chartex" xmlns:cx2="http://schemas.microsoft.com/office/drawing/2015/10/21/chartex" xmlns:cx1="http://schemas.microsoft.com/office/drawing/2015/9/8/chartex" xmlns:cx="http://schemas.microsoft.com/office/drawing/2014/chartex">
+        <mc:Fallback>
           <w:pict>
             <v:line w14:anchorId="484262F4" id="Straight Connector 3" o:spid="_x0000_s1026" style="position:absolute;z-index:251663360;visibility:visible;mso-wrap-style:square;mso-width-percent:0;mso-wrap-distance-left:9pt;mso-wrap-distance-top:0;mso-wrap-distance-right:9pt;mso-wrap-distance-bottom:0;mso-position-horizontal:absolute;mso-position-horizontal-relative:text;mso-position-vertical:absolute;mso-position-vertical-relative:text;mso-width-percent:0;mso-width-relative:margin" from="-90.1pt,-4.95pt" to="540.3pt,-4.95pt" o:gfxdata="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" strokecolor="black [3213]" strokeweight="1.5pt">
               <v:stroke joinstyle="miter"/>
@@ -25837,7 +25243,7 @@
 </file>
 
 <file path=word/footer2.xml><?xml version="1.0" encoding="utf-8"?>
-<w:ftr xmlns:wpc="http://schemas.microsoft.com/office/word/2010/wordprocessingCanvas" xmlns:mc="http://schemas.openxmlformats.org/markup-compatibility/2006" xmlns:o="urn:schemas-microsoft-com:office:office" xmlns:r="http://schemas.openxmlformats.org/officeDocument/2006/relationships" xmlns:m="http://schemas.openxmlformats.org/officeDocument/2006/math" xmlns:v="urn:schemas-microsoft-com:vml" xmlns:wp14="http://schemas.microsoft.com/office/word/2010/wordprocessingDrawing" xmlns:wp="http://schemas.openxmlformats.org/drawingml/2006/wordprocessingDrawing" xmlns:w10="urn:schemas-microsoft-com:office:word" xmlns:w="http://schemas.openxmlformats.org/wordprocessingml/2006/main" xmlns:w14="http://schemas.microsoft.com/office/word/2010/wordml" xmlns:w15="http://schemas.microsoft.com/office/word/2012/wordml" xmlns:wpg="http://schemas.microsoft.com/office/word/2010/wordprocessingGroup" xmlns:wpi="http://schemas.microsoft.com/office/word/2010/wordprocessingInk" xmlns:wne="http://schemas.microsoft.com/office/word/2006/wordml" xmlns:wps="http://schemas.microsoft.com/office/word/2010/wordprocessingShape" mc:Ignorable="w14 w15 wp14">
+<w:ftr xmlns:wpc="http://schemas.microsoft.com/office/word/2010/wordprocessingCanvas" xmlns:cx="http://schemas.microsoft.com/office/drawing/2014/chartex" xmlns:cx1="http://schemas.microsoft.com/office/drawing/2015/9/8/chartex" xmlns:cx2="http://schemas.microsoft.com/office/drawing/2015/10/21/chartex" xmlns:cx3="http://schemas.microsoft.com/office/drawing/2016/5/9/chartex" xmlns:cx4="http://schemas.microsoft.com/office/drawing/2016/5/10/chartex" xmlns:cx5="http://schemas.microsoft.com/office/drawing/2016/5/11/chartex" xmlns:cx6="http://schemas.microsoft.com/office/drawing/2016/5/12/chartex" xmlns:cx7="http://schemas.microsoft.com/office/drawing/2016/5/13/chartex" xmlns:cx8="http://schemas.microsoft.com/office/drawing/2016/5/14/chartex" xmlns:mc="http://schemas.openxmlformats.org/markup-compatibility/2006" xmlns:aink="http://schemas.microsoft.com/office/drawing/2016/ink" xmlns:am3d="http://schemas.microsoft.com/office/drawing/2017/model3d" xmlns:o="urn:schemas-microsoft-com:office:office" xmlns:oel="http://schemas.microsoft.com/office/2019/extlst" xmlns:r="http://schemas.openxmlformats.org/officeDocument/2006/relationships" xmlns:m="http://schemas.openxmlformats.org/officeDocument/2006/math" xmlns:v="urn:schemas-microsoft-com:vml" xmlns:wp14="http://schemas.microsoft.com/office/word/2010/wordprocessingDrawing" xmlns:wp="http://schemas.openxmlformats.org/drawingml/2006/wordprocessingDrawing" xmlns:w10="urn:schemas-microsoft-com:office:word" xmlns:w="http://schemas.openxmlformats.org/wordprocessingml/2006/main" xmlns:w14="http://schemas.microsoft.com/office/word/2010/wordml" xmlns:w15="http://schemas.microsoft.com/office/word/2012/wordml" xmlns:w16cex="http://schemas.microsoft.com/office/word/2018/wordml/cex" xmlns:w16cid="http://schemas.microsoft.com/office/word/2016/wordml/cid" xmlns:w16="http://schemas.microsoft.com/office/word/2018/wordml" xmlns:w16du="http://schemas.microsoft.com/office/word/2023/wordml/word16du" xmlns:w16sdtdh="http://schemas.microsoft.com/office/word/2020/wordml/sdtdatahash" xmlns:w16sdtfl="http://schemas.microsoft.com/office/word/2024/wordml/sdtformatlock" xmlns:w16se="http://schemas.microsoft.com/office/word/2015/wordml/symex" xmlns:wpg="http://schemas.microsoft.com/office/word/2010/wordprocessingGroup" xmlns:wpi="http://schemas.microsoft.com/office/word/2010/wordprocessingInk" xmlns:wne="http://schemas.microsoft.com/office/word/2006/wordml" xmlns:wps="http://schemas.microsoft.com/office/word/2010/wordprocessingShape" mc:Ignorable="w14 w15 w16se w16cid w16 w16cex w16sdtdh w16sdtfl w16du wp14">
   <w:p>
     <w:pPr>
       <w:pStyle w:val="Footer"/>
@@ -25908,7 +25314,7 @@
             </wp:anchor>
           </w:drawing>
         </mc:Choice>
-        <mc:Fallback xmlns:w16se="http://schemas.microsoft.com/office/word/2015/wordml/symex" xmlns:w16sdtfl="http://schemas.microsoft.com/office/word/2024/wordml/sdtformatlock" xmlns:w16sdtdh="http://schemas.microsoft.com/office/word/2020/wordml/sdtdatahash" xmlns:w16du="http://schemas.microsoft.com/office/word/2023/wordml/word16du" xmlns:w16="http://schemas.microsoft.com/office/word/2018/wordml" xmlns:w16cid="http://schemas.microsoft.com/office/word/2016/wordml/cid" xmlns:w16cex="http://schemas.microsoft.com/office/word/2018/wordml/cex" xmlns:oel="http://schemas.microsoft.com/office/2019/extlst" xmlns:am3d="http://schemas.microsoft.com/office/drawing/2017/model3d" xmlns:aink="http://schemas.microsoft.com/office/drawing/2016/ink" xmlns:cx8="http://schemas.microsoft.com/office/drawing/2016/5/14/chartex" xmlns:cx7="http://schemas.microsoft.com/office/drawing/2016/5/13/chartex" xmlns:cx6="http://schemas.microsoft.com/office/drawing/2016/5/12/chartex" xmlns:cx5="http://schemas.microsoft.com/office/drawing/2016/5/11/chartex" xmlns:cx4="http://schemas.microsoft.com/office/drawing/2016/5/10/chartex" xmlns:cx3="http://schemas.microsoft.com/office/drawing/2016/5/9/chartex" xmlns:cx2="http://schemas.microsoft.com/office/drawing/2015/10/21/chartex" xmlns:cx1="http://schemas.microsoft.com/office/drawing/2015/9/8/chartex" xmlns:cx="http://schemas.microsoft.com/office/drawing/2014/chartex">
+        <mc:Fallback>
           <w:pict>
             <v:line w14:anchorId="130C7F60" id="Straight Connector 17" o:spid="_x0000_s1026" style="position:absolute;z-index:251678720;visibility:visible;mso-wrap-style:square;mso-width-percent:0;mso-height-percent:0;mso-wrap-distance-left:9pt;mso-wrap-distance-top:0;mso-wrap-distance-right:9pt;mso-wrap-distance-bottom:0;mso-position-horizontal:absolute;mso-position-horizontal-relative:text;mso-position-vertical:absolute;mso-position-vertical-relative:text;mso-width-percent:0;mso-height-percent:0;mso-width-relative:margin;mso-height-relative:margin" from="-81.7pt,-22.55pt" to="536.15pt,-22.55pt" o:gfxdata="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" strokecolor="black [3213]" strokeweight="1.5pt">
               <v:stroke joinstyle="miter"/>
@@ -25980,7 +25386,7 @@
             </wp:anchor>
           </w:drawing>
         </mc:Choice>
-        <mc:Fallback xmlns:w16se="http://schemas.microsoft.com/office/word/2015/wordml/symex" xmlns:w16sdtfl="http://schemas.microsoft.com/office/word/2024/wordml/sdtformatlock" xmlns:w16sdtdh="http://schemas.microsoft.com/office/word/2020/wordml/sdtdatahash" xmlns:w16du="http://schemas.microsoft.com/office/word/2023/wordml/word16du" xmlns:w16="http://schemas.microsoft.com/office/word/2018/wordml" xmlns:w16cid="http://schemas.microsoft.com/office/word/2016/wordml/cid" xmlns:w16cex="http://schemas.microsoft.com/office/word/2018/wordml/cex" xmlns:oel="http://schemas.microsoft.com/office/2019/extlst" xmlns:am3d="http://schemas.microsoft.com/office/drawing/2017/model3d" xmlns:aink="http://schemas.microsoft.com/office/drawing/2016/ink" xmlns:cx8="http://schemas.microsoft.com/office/drawing/2016/5/14/chartex" xmlns:cx7="http://schemas.microsoft.com/office/drawing/2016/5/13/chartex" xmlns:cx6="http://schemas.microsoft.com/office/drawing/2016/5/12/chartex" xmlns:cx5="http://schemas.microsoft.com/office/drawing/2016/5/11/chartex" xmlns:cx4="http://schemas.microsoft.com/office/drawing/2016/5/10/chartex" xmlns:cx3="http://schemas.microsoft.com/office/drawing/2016/5/9/chartex" xmlns:cx2="http://schemas.microsoft.com/office/drawing/2015/10/21/chartex" xmlns:cx1="http://schemas.microsoft.com/office/drawing/2015/9/8/chartex" xmlns:cx="http://schemas.microsoft.com/office/drawing/2014/chartex">
+        <mc:Fallback>
           <w:pict>
             <v:line w14:anchorId="622AC018" id="Straight Connector 16" o:spid="_x0000_s1026" style="position:absolute;z-index:251677696;visibility:visible;mso-wrap-style:square;mso-width-percent:0;mso-wrap-distance-left:9pt;mso-wrap-distance-top:0;mso-wrap-distance-right:9pt;mso-wrap-distance-bottom:0;mso-position-horizontal:absolute;mso-position-horizontal-relative:text;mso-position-vertical:absolute;mso-position-vertical-relative:text;mso-width-percent:0;mso-width-relative:margin" from="-82.55pt,-4.95pt" to="536.15pt,-4.95pt" o:gfxdata="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" strokecolor="black [3213]" strokeweight="1.5pt">
               <v:stroke joinstyle="miter"/>
@@ -26140,7 +25546,7 @@
 </file>
 
 <file path=word/footer3.xml><?xml version="1.0" encoding="utf-8"?>
-<w:ftr xmlns:wpc="http://schemas.microsoft.com/office/word/2010/wordprocessingCanvas" xmlns:mc="http://schemas.openxmlformats.org/markup-compatibility/2006" xmlns:o="urn:schemas-microsoft-com:office:office" xmlns:r="http://schemas.openxmlformats.org/officeDocument/2006/relationships" xmlns:m="http://schemas.openxmlformats.org/officeDocument/2006/math" xmlns:v="urn:schemas-microsoft-com:vml" xmlns:wp14="http://schemas.microsoft.com/office/word/2010/wordprocessingDrawing" xmlns:wp="http://schemas.openxmlformats.org/drawingml/2006/wordprocessingDrawing" xmlns:w10="urn:schemas-microsoft-com:office:word" xmlns:w="http://schemas.openxmlformats.org/wordprocessingml/2006/main" xmlns:w14="http://schemas.microsoft.com/office/word/2010/wordml" xmlns:w15="http://schemas.microsoft.com/office/word/2012/wordml" xmlns:wpg="http://schemas.microsoft.com/office/word/2010/wordprocessingGroup" xmlns:wpi="http://schemas.microsoft.com/office/word/2010/wordprocessingInk" xmlns:wne="http://schemas.microsoft.com/office/word/2006/wordml" xmlns:wps="http://schemas.microsoft.com/office/word/2010/wordprocessingShape" mc:Ignorable="w14 w15 wp14">
+<w:ftr xmlns:wpc="http://schemas.microsoft.com/office/word/2010/wordprocessingCanvas" xmlns:cx="http://schemas.microsoft.com/office/drawing/2014/chartex" xmlns:cx1="http://schemas.microsoft.com/office/drawing/2015/9/8/chartex" xmlns:cx2="http://schemas.microsoft.com/office/drawing/2015/10/21/chartex" xmlns:cx3="http://schemas.microsoft.com/office/drawing/2016/5/9/chartex" xmlns:cx4="http://schemas.microsoft.com/office/drawing/2016/5/10/chartex" xmlns:cx5="http://schemas.microsoft.com/office/drawing/2016/5/11/chartex" xmlns:cx6="http://schemas.microsoft.com/office/drawing/2016/5/12/chartex" xmlns:cx7="http://schemas.microsoft.com/office/drawing/2016/5/13/chartex" xmlns:cx8="http://schemas.microsoft.com/office/drawing/2016/5/14/chartex" xmlns:mc="http://schemas.openxmlformats.org/markup-compatibility/2006" xmlns:aink="http://schemas.microsoft.com/office/drawing/2016/ink" xmlns:am3d="http://schemas.microsoft.com/office/drawing/2017/model3d" xmlns:o="urn:schemas-microsoft-com:office:office" xmlns:oel="http://schemas.microsoft.com/office/2019/extlst" xmlns:r="http://schemas.openxmlformats.org/officeDocument/2006/relationships" xmlns:m="http://schemas.openxmlformats.org/officeDocument/2006/math" xmlns:v="urn:schemas-microsoft-com:vml" xmlns:wp14="http://schemas.microsoft.com/office/word/2010/wordprocessingDrawing" xmlns:wp="http://schemas.openxmlformats.org/drawingml/2006/wordprocessingDrawing" xmlns:w10="urn:schemas-microsoft-com:office:word" xmlns:w="http://schemas.openxmlformats.org/wordprocessingml/2006/main" xmlns:w14="http://schemas.microsoft.com/office/word/2010/wordml" xmlns:w15="http://schemas.microsoft.com/office/word/2012/wordml" xmlns:w16cex="http://schemas.microsoft.com/office/word/2018/wordml/cex" xmlns:w16cid="http://schemas.microsoft.com/office/word/2016/wordml/cid" xmlns:w16="http://schemas.microsoft.com/office/word/2018/wordml" xmlns:w16du="http://schemas.microsoft.com/office/word/2023/wordml/word16du" xmlns:w16sdtdh="http://schemas.microsoft.com/office/word/2020/wordml/sdtdatahash" xmlns:w16sdtfl="http://schemas.microsoft.com/office/word/2024/wordml/sdtformatlock" xmlns:w16se="http://schemas.microsoft.com/office/word/2015/wordml/symex" xmlns:wpg="http://schemas.microsoft.com/office/word/2010/wordprocessingGroup" xmlns:wpi="http://schemas.microsoft.com/office/word/2010/wordprocessingInk" xmlns:wne="http://schemas.microsoft.com/office/word/2006/wordml" xmlns:wps="http://schemas.microsoft.com/office/word/2010/wordprocessingShape" mc:Ignorable="w14 w15 w16se w16cid w16 w16cex w16sdtdh w16sdtfl w16du wp14">
   <w:p>
     <w:pPr>
       <w:pStyle w:val="Footer"/>
@@ -26211,7 +25617,7 @@
             </wp:anchor>
           </w:drawing>
         </mc:Choice>
-        <mc:Fallback xmlns:w16se="http://schemas.microsoft.com/office/word/2015/wordml/symex" xmlns:w16sdtfl="http://schemas.microsoft.com/office/word/2024/wordml/sdtformatlock" xmlns:w16sdtdh="http://schemas.microsoft.com/office/word/2020/wordml/sdtdatahash" xmlns:w16du="http://schemas.microsoft.com/office/word/2023/wordml/word16du" xmlns:w16="http://schemas.microsoft.com/office/word/2018/wordml" xmlns:w16cid="http://schemas.microsoft.com/office/word/2016/wordml/cid" xmlns:w16cex="http://schemas.microsoft.com/office/word/2018/wordml/cex" xmlns:oel="http://schemas.microsoft.com/office/2019/extlst" xmlns:am3d="http://schemas.microsoft.com/office/drawing/2017/model3d" xmlns:aink="http://schemas.microsoft.com/office/drawing/2016/ink" xmlns:cx8="http://schemas.microsoft.com/office/drawing/2016/5/14/chartex" xmlns:cx7="http://schemas.microsoft.com/office/drawing/2016/5/13/chartex" xmlns:cx6="http://schemas.microsoft.com/office/drawing/2016/5/12/chartex" xmlns:cx5="http://schemas.microsoft.com/office/drawing/2016/5/11/chartex" xmlns:cx4="http://schemas.microsoft.com/office/drawing/2016/5/10/chartex" xmlns:cx3="http://schemas.microsoft.com/office/drawing/2016/5/9/chartex" xmlns:cx2="http://schemas.microsoft.com/office/drawing/2015/10/21/chartex" xmlns:cx1="http://schemas.microsoft.com/office/drawing/2015/9/8/chartex" xmlns:cx="http://schemas.microsoft.com/office/drawing/2014/chartex">
+        <mc:Fallback>
           <w:pict>
             <v:line w14:anchorId="1D382A37" id="Straight Connector 15" o:spid="_x0000_s1026" style="position:absolute;z-index:251688960;visibility:visible;mso-wrap-style:square;mso-width-percent:0;mso-height-percent:0;mso-wrap-distance-left:9pt;mso-wrap-distance-top:0;mso-wrap-distance-right:9pt;mso-wrap-distance-bottom:0;mso-position-horizontal:absolute;mso-position-horizontal-relative:text;mso-position-vertical:absolute;mso-position-vertical-relative:text;mso-width-percent:0;mso-height-percent:0;mso-width-relative:margin;mso-height-relative:margin" from="-81.7pt,-22.55pt" to="536.15pt,-22.55pt" o:gfxdata="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" strokecolor="black [3213]" strokeweight="1.5pt">
               <v:stroke joinstyle="miter"/>
@@ -26283,7 +25689,7 @@
             </wp:anchor>
           </w:drawing>
         </mc:Choice>
-        <mc:Fallback xmlns:w16se="http://schemas.microsoft.com/office/word/2015/wordml/symex" xmlns:w16sdtfl="http://schemas.microsoft.com/office/word/2024/wordml/sdtformatlock" xmlns:w16sdtdh="http://schemas.microsoft.com/office/word/2020/wordml/sdtdatahash" xmlns:w16du="http://schemas.microsoft.com/office/word/2023/wordml/word16du" xmlns:w16="http://schemas.microsoft.com/office/word/2018/wordml" xmlns:w16cid="http://schemas.microsoft.com/office/word/2016/wordml/cid" xmlns:w16cex="http://schemas.microsoft.com/office/word/2018/wordml/cex" xmlns:oel="http://schemas.microsoft.com/office/2019/extlst" xmlns:am3d="http://schemas.microsoft.com/office/drawing/2017/model3d" xmlns:aink="http://schemas.microsoft.com/office/drawing/2016/ink" xmlns:cx8="http://schemas.microsoft.com/office/drawing/2016/5/14/chartex" xmlns:cx7="http://schemas.microsoft.com/office/drawing/2016/5/13/chartex" xmlns:cx6="http://schemas.microsoft.com/office/drawing/2016/5/12/chartex" xmlns:cx5="http://schemas.microsoft.com/office/drawing/2016/5/11/chartex" xmlns:cx4="http://schemas.microsoft.com/office/drawing/2016/5/10/chartex" xmlns:cx3="http://schemas.microsoft.com/office/drawing/2016/5/9/chartex" xmlns:cx2="http://schemas.microsoft.com/office/drawing/2015/10/21/chartex" xmlns:cx1="http://schemas.microsoft.com/office/drawing/2015/9/8/chartex" xmlns:cx="http://schemas.microsoft.com/office/drawing/2014/chartex">
+        <mc:Fallback>
           <w:pict>
             <v:line w14:anchorId="2A2C3634" id="Straight Connector 21" o:spid="_x0000_s1026" style="position:absolute;z-index:251687936;visibility:visible;mso-wrap-style:square;mso-width-percent:0;mso-wrap-distance-left:9pt;mso-wrap-distance-top:0;mso-wrap-distance-right:9pt;mso-wrap-distance-bottom:0;mso-position-horizontal:absolute;mso-position-horizontal-relative:text;mso-position-vertical:absolute;mso-position-vertical-relative:text;mso-width-percent:0;mso-width-relative:margin" from="-82.55pt,-4.95pt" to="536.15pt,-4.95pt" o:gfxdata="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" strokecolor="black [3213]" strokeweight="1.5pt">
               <v:stroke joinstyle="miter"/>
@@ -26443,7 +25849,7 @@
 </file>
 
 <file path=word/footer4.xml><?xml version="1.0" encoding="utf-8"?>
-<w:ftr xmlns:wpc="http://schemas.microsoft.com/office/word/2010/wordprocessingCanvas" xmlns:mc="http://schemas.openxmlformats.org/markup-compatibility/2006" xmlns:o="urn:schemas-microsoft-com:office:office" xmlns:r="http://schemas.openxmlformats.org/officeDocument/2006/relationships" xmlns:m="http://schemas.openxmlformats.org/officeDocument/2006/math" xmlns:v="urn:schemas-microsoft-com:vml" xmlns:wp14="http://schemas.microsoft.com/office/word/2010/wordprocessingDrawing" xmlns:wp="http://schemas.openxmlformats.org/drawingml/2006/wordprocessingDrawing" xmlns:w10="urn:schemas-microsoft-com:office:word" xmlns:w="http://schemas.openxmlformats.org/wordprocessingml/2006/main" xmlns:w14="http://schemas.microsoft.com/office/word/2010/wordml" xmlns:w15="http://schemas.microsoft.com/office/word/2012/wordml" xmlns:wpg="http://schemas.microsoft.com/office/word/2010/wordprocessingGroup" xmlns:wpi="http://schemas.microsoft.com/office/word/2010/wordprocessingInk" xmlns:wne="http://schemas.microsoft.com/office/word/2006/wordml" xmlns:wps="http://schemas.microsoft.com/office/word/2010/wordprocessingShape" mc:Ignorable="w14 w15 wp14">
+<w:ftr xmlns:wpc="http://schemas.microsoft.com/office/word/2010/wordprocessingCanvas" xmlns:cx="http://schemas.microsoft.com/office/drawing/2014/chartex" xmlns:cx1="http://schemas.microsoft.com/office/drawing/2015/9/8/chartex" xmlns:cx2="http://schemas.microsoft.com/office/drawing/2015/10/21/chartex" xmlns:cx3="http://schemas.microsoft.com/office/drawing/2016/5/9/chartex" xmlns:cx4="http://schemas.microsoft.com/office/drawing/2016/5/10/chartex" xmlns:cx5="http://schemas.microsoft.com/office/drawing/2016/5/11/chartex" xmlns:cx6="http://schemas.microsoft.com/office/drawing/2016/5/12/chartex" xmlns:cx7="http://schemas.microsoft.com/office/drawing/2016/5/13/chartex" xmlns:cx8="http://schemas.microsoft.com/office/drawing/2016/5/14/chartex" xmlns:mc="http://schemas.openxmlformats.org/markup-compatibility/2006" xmlns:aink="http://schemas.microsoft.com/office/drawing/2016/ink" xmlns:am3d="http://schemas.microsoft.com/office/drawing/2017/model3d" xmlns:o="urn:schemas-microsoft-com:office:office" xmlns:oel="http://schemas.microsoft.com/office/2019/extlst" xmlns:r="http://schemas.openxmlformats.org/officeDocument/2006/relationships" xmlns:m="http://schemas.openxmlformats.org/officeDocument/2006/math" xmlns:v="urn:schemas-microsoft-com:vml" xmlns:wp14="http://schemas.microsoft.com/office/word/2010/wordprocessingDrawing" xmlns:wp="http://schemas.openxmlformats.org/drawingml/2006/wordprocessingDrawing" xmlns:w10="urn:schemas-microsoft-com:office:word" xmlns:w="http://schemas.openxmlformats.org/wordprocessingml/2006/main" xmlns:w14="http://schemas.microsoft.com/office/word/2010/wordml" xmlns:w15="http://schemas.microsoft.com/office/word/2012/wordml" xmlns:w16cex="http://schemas.microsoft.com/office/word/2018/wordml/cex" xmlns:w16cid="http://schemas.microsoft.com/office/word/2016/wordml/cid" xmlns:w16="http://schemas.microsoft.com/office/word/2018/wordml" xmlns:w16du="http://schemas.microsoft.com/office/word/2023/wordml/word16du" xmlns:w16sdtdh="http://schemas.microsoft.com/office/word/2020/wordml/sdtdatahash" xmlns:w16sdtfl="http://schemas.microsoft.com/office/word/2024/wordml/sdtformatlock" xmlns:w16se="http://schemas.microsoft.com/office/word/2015/wordml/symex" xmlns:wpg="http://schemas.microsoft.com/office/word/2010/wordprocessingGroup" xmlns:wpi="http://schemas.microsoft.com/office/word/2010/wordprocessingInk" xmlns:wne="http://schemas.microsoft.com/office/word/2006/wordml" xmlns:wps="http://schemas.microsoft.com/office/word/2010/wordprocessingShape" mc:Ignorable="w14 w15 w16se w16cid w16 w16cex w16sdtdh w16sdtfl w16du wp14">
   <w:p>
     <w:pPr>
       <w:pStyle w:val="Footer"/>
@@ -26696,7 +26102,7 @@
             </wp:anchor>
           </w:drawing>
         </mc:Choice>
-        <mc:Fallback xmlns:w16se="http://schemas.microsoft.com/office/word/2015/wordml/symex" xmlns:w16sdtfl="http://schemas.microsoft.com/office/word/2024/wordml/sdtformatlock" xmlns:w16sdtdh="http://schemas.microsoft.com/office/word/2020/wordml/sdtdatahash" xmlns:w16du="http://schemas.microsoft.com/office/word/2023/wordml/word16du" xmlns:w16="http://schemas.microsoft.com/office/word/2018/wordml" xmlns:w16cid="http://schemas.microsoft.com/office/word/2016/wordml/cid" xmlns:w16cex="http://schemas.microsoft.com/office/word/2018/wordml/cex" xmlns:oel="http://schemas.microsoft.com/office/2019/extlst" xmlns:am3d="http://schemas.microsoft.com/office/drawing/2017/model3d" xmlns:aink="http://schemas.microsoft.com/office/drawing/2016/ink" xmlns:cx8="http://schemas.microsoft.com/office/drawing/2016/5/14/chartex" xmlns:cx7="http://schemas.microsoft.com/office/drawing/2016/5/13/chartex" xmlns:cx6="http://schemas.microsoft.com/office/drawing/2016/5/12/chartex" xmlns:cx5="http://schemas.microsoft.com/office/drawing/2016/5/11/chartex" xmlns:cx4="http://schemas.microsoft.com/office/drawing/2016/5/10/chartex" xmlns:cx3="http://schemas.microsoft.com/office/drawing/2016/5/9/chartex" xmlns:cx2="http://schemas.microsoft.com/office/drawing/2015/10/21/chartex" xmlns:cx1="http://schemas.microsoft.com/office/drawing/2015/9/8/chartex" xmlns:cx="http://schemas.microsoft.com/office/drawing/2014/chartex">
+        <mc:Fallback>
           <w:pict>
             <v:line w14:anchorId="6BED1CC9" id="Straight Connector 31" o:spid="_x0000_s1026" style="position:absolute;z-index:251700224;visibility:visible;mso-wrap-style:square;mso-width-percent:0;mso-height-percent:0;mso-wrap-distance-left:9pt;mso-wrap-distance-top:0;mso-wrap-distance-right:9pt;mso-wrap-distance-bottom:0;mso-position-horizontal:absolute;mso-position-horizontal-relative:text;mso-position-vertical:absolute;mso-position-vertical-relative:text;mso-width-percent:0;mso-height-percent:0;mso-width-relative:margin;mso-height-relative:margin" from="-81.7pt,-22.55pt" to="536.15pt,-22.55pt" o:gfxdata="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" strokecolor="black [3213]" strokeweight="1.5pt">
               <v:stroke joinstyle="miter"/>
@@ -26768,7 +26174,7 @@
             </wp:anchor>
           </w:drawing>
         </mc:Choice>
-        <mc:Fallback xmlns:w16se="http://schemas.microsoft.com/office/word/2015/wordml/symex" xmlns:w16sdtfl="http://schemas.microsoft.com/office/word/2024/wordml/sdtformatlock" xmlns:w16sdtdh="http://schemas.microsoft.com/office/word/2020/wordml/sdtdatahash" xmlns:w16du="http://schemas.microsoft.com/office/word/2023/wordml/word16du" xmlns:w16="http://schemas.microsoft.com/office/word/2018/wordml" xmlns:w16cid="http://schemas.microsoft.com/office/word/2016/wordml/cid" xmlns:w16cex="http://schemas.microsoft.com/office/word/2018/wordml/cex" xmlns:oel="http://schemas.microsoft.com/office/2019/extlst" xmlns:am3d="http://schemas.microsoft.com/office/drawing/2017/model3d" xmlns:aink="http://schemas.microsoft.com/office/drawing/2016/ink" xmlns:cx8="http://schemas.microsoft.com/office/drawing/2016/5/14/chartex" xmlns:cx7="http://schemas.microsoft.com/office/drawing/2016/5/13/chartex" xmlns:cx6="http://schemas.microsoft.com/office/drawing/2016/5/12/chartex" xmlns:cx5="http://schemas.microsoft.com/office/drawing/2016/5/11/chartex" xmlns:cx4="http://schemas.microsoft.com/office/drawing/2016/5/10/chartex" xmlns:cx3="http://schemas.microsoft.com/office/drawing/2016/5/9/chartex" xmlns:cx2="http://schemas.microsoft.com/office/drawing/2015/10/21/chartex" xmlns:cx1="http://schemas.microsoft.com/office/drawing/2015/9/8/chartex" xmlns:cx="http://schemas.microsoft.com/office/drawing/2014/chartex">
+        <mc:Fallback>
           <w:pict>
             <v:line w14:anchorId="6FD07835" id="Straight Connector 32" o:spid="_x0000_s1026" style="position:absolute;z-index:251699200;visibility:visible;mso-wrap-style:square;mso-width-percent:0;mso-wrap-distance-left:9pt;mso-wrap-distance-top:0;mso-wrap-distance-right:9pt;mso-wrap-distance-bottom:0;mso-position-horizontal:absolute;mso-position-horizontal-relative:text;mso-position-vertical:absolute;mso-position-vertical-relative:text;mso-width-percent:0;mso-width-relative:margin" from="-82.55pt,-4.95pt" to="536.15pt,-4.95pt" o:gfxdata="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" strokecolor="black [3213]" strokeweight="1.5pt">
               <v:stroke joinstyle="miter"/>
@@ -26924,7 +26330,7 @@
 </file>
 
 <file path=word/footnotes.xml><?xml version="1.0" encoding="utf-8"?>
-<w:footnotes xmlns:wpc="http://schemas.microsoft.com/office/word/2010/wordprocessingCanvas" xmlns:mc="http://schemas.openxmlformats.org/markup-compatibility/2006" xmlns:o="urn:schemas-microsoft-com:office:office" xmlns:r="http://schemas.openxmlformats.org/officeDocument/2006/relationships" xmlns:m="http://schemas.openxmlformats.org/officeDocument/2006/math" xmlns:v="urn:schemas-microsoft-com:vml" xmlns:wp14="http://schemas.microsoft.com/office/word/2010/wordprocessingDrawing" xmlns:wp="http://schemas.openxmlformats.org/drawingml/2006/wordprocessingDrawing" xmlns:w10="urn:schemas-microsoft-com:office:word" xmlns:w="http://schemas.openxmlformats.org/wordprocessingml/2006/main" xmlns:w14="http://schemas.microsoft.com/office/word/2010/wordml" xmlns:w15="http://schemas.microsoft.com/office/word/2012/wordml" xmlns:wpg="http://schemas.microsoft.com/office/word/2010/wordprocessingGroup" xmlns:wpi="http://schemas.microsoft.com/office/word/2010/wordprocessingInk" xmlns:wne="http://schemas.microsoft.com/office/word/2006/wordml" xmlns:wps="http://schemas.microsoft.com/office/word/2010/wordprocessingShape" mc:Ignorable="w14 w15 wp14">
+<w:footnotes xmlns:wpc="http://schemas.microsoft.com/office/word/2010/wordprocessingCanvas" xmlns:cx="http://schemas.microsoft.com/office/drawing/2014/chartex" xmlns:cx1="http://schemas.microsoft.com/office/drawing/2015/9/8/chartex" xmlns:cx2="http://schemas.microsoft.com/office/drawing/2015/10/21/chartex" xmlns:cx3="http://schemas.microsoft.com/office/drawing/2016/5/9/chartex" xmlns:cx4="http://schemas.microsoft.com/office/drawing/2016/5/10/chartex" xmlns:cx5="http://schemas.microsoft.com/office/drawing/2016/5/11/chartex" xmlns:cx6="http://schemas.microsoft.com/office/drawing/2016/5/12/chartex" xmlns:cx7="http://schemas.microsoft.com/office/drawing/2016/5/13/chartex" xmlns:cx8="http://schemas.microsoft.com/office/drawing/2016/5/14/chartex" xmlns:mc="http://schemas.openxmlformats.org/markup-compatibility/2006" xmlns:aink="http://schemas.microsoft.com/office/drawing/2016/ink" xmlns:am3d="http://schemas.microsoft.com/office/drawing/2017/model3d" xmlns:o="urn:schemas-microsoft-com:office:office" xmlns:oel="http://schemas.microsoft.com/office/2019/extlst" xmlns:r="http://schemas.openxmlformats.org/officeDocument/2006/relationships" xmlns:m="http://schemas.openxmlformats.org/officeDocument/2006/math" xmlns:v="urn:schemas-microsoft-com:vml" xmlns:wp14="http://schemas.microsoft.com/office/word/2010/wordprocessingDrawing" xmlns:wp="http://schemas.openxmlformats.org/drawingml/2006/wordprocessingDrawing" xmlns:w10="urn:schemas-microsoft-com:office:word" xmlns:w="http://schemas.openxmlformats.org/wordprocessingml/2006/main" xmlns:w14="http://schemas.microsoft.com/office/word/2010/wordml" xmlns:w15="http://schemas.microsoft.com/office/word/2012/wordml" xmlns:w16cex="http://schemas.microsoft.com/office/word/2018/wordml/cex" xmlns:w16cid="http://schemas.microsoft.com/office/word/2016/wordml/cid" xmlns:w16="http://schemas.microsoft.com/office/word/2018/wordml" xmlns:w16du="http://schemas.microsoft.com/office/word/2023/wordml/word16du" xmlns:w16sdtdh="http://schemas.microsoft.com/office/word/2020/wordml/sdtdatahash" xmlns:w16sdtfl="http://schemas.microsoft.com/office/word/2024/wordml/sdtformatlock" xmlns:w16se="http://schemas.microsoft.com/office/word/2015/wordml/symex" xmlns:wpg="http://schemas.microsoft.com/office/word/2010/wordprocessingGroup" xmlns:wpi="http://schemas.microsoft.com/office/word/2010/wordprocessingInk" xmlns:wne="http://schemas.microsoft.com/office/word/2006/wordml" xmlns:wps="http://schemas.microsoft.com/office/word/2010/wordprocessingShape" mc:Ignorable="w14 w15 w16se w16cid w16 w16cex w16sdtdh w16sdtfl w16du wp14">
   <w:footnote w:type="separator" w:id="-1">
     <w:p>
       <w:r>
@@ -26943,7 +26349,7 @@
 </file>
 
 <file path=word/header1.xml><?xml version="1.0" encoding="utf-8"?>
-<w:hdr xmlns:wpc="http://schemas.microsoft.com/office/word/2010/wordprocessingCanvas" xmlns:mc="http://schemas.openxmlformats.org/markup-compatibility/2006" xmlns:o="urn:schemas-microsoft-com:office:office" xmlns:r="http://schemas.openxmlformats.org/officeDocument/2006/relationships" xmlns:m="http://schemas.openxmlformats.org/officeDocument/2006/math" xmlns:v="urn:schemas-microsoft-com:vml" xmlns:wp14="http://schemas.microsoft.com/office/word/2010/wordprocessingDrawing" xmlns:wp="http://schemas.openxmlformats.org/drawingml/2006/wordprocessingDrawing" xmlns:w10="urn:schemas-microsoft-com:office:word" xmlns:w="http://schemas.openxmlformats.org/wordprocessingml/2006/main" xmlns:w14="http://schemas.microsoft.com/office/word/2010/wordml" xmlns:w15="http://schemas.microsoft.com/office/word/2012/wordml" xmlns:wpg="http://schemas.microsoft.com/office/word/2010/wordprocessingGroup" xmlns:wpi="http://schemas.microsoft.com/office/word/2010/wordprocessingInk" xmlns:wne="http://schemas.microsoft.com/office/word/2006/wordml" xmlns:wps="http://schemas.microsoft.com/office/word/2010/wordprocessingShape" mc:Ignorable="w14 w15 wp14">
+<w:hdr xmlns:wpc="http://schemas.microsoft.com/office/word/2010/wordprocessingCanvas" xmlns:cx="http://schemas.microsoft.com/office/drawing/2014/chartex" xmlns:cx1="http://schemas.microsoft.com/office/drawing/2015/9/8/chartex" xmlns:cx2="http://schemas.microsoft.com/office/drawing/2015/10/21/chartex" xmlns:cx3="http://schemas.microsoft.com/office/drawing/2016/5/9/chartex" xmlns:cx4="http://schemas.microsoft.com/office/drawing/2016/5/10/chartex" xmlns:cx5="http://schemas.microsoft.com/office/drawing/2016/5/11/chartex" xmlns:cx6="http://schemas.microsoft.com/office/drawing/2016/5/12/chartex" xmlns:cx7="http://schemas.microsoft.com/office/drawing/2016/5/13/chartex" xmlns:cx8="http://schemas.microsoft.com/office/drawing/2016/5/14/chartex" xmlns:mc="http://schemas.openxmlformats.org/markup-compatibility/2006" xmlns:aink="http://schemas.microsoft.com/office/drawing/2016/ink" xmlns:am3d="http://schemas.microsoft.com/office/drawing/2017/model3d" xmlns:o="urn:schemas-microsoft-com:office:office" xmlns:oel="http://schemas.microsoft.com/office/2019/extlst" xmlns:r="http://schemas.openxmlformats.org/officeDocument/2006/relationships" xmlns:m="http://schemas.openxmlformats.org/officeDocument/2006/math" xmlns:v="urn:schemas-microsoft-com:vml" xmlns:wp14="http://schemas.microsoft.com/office/word/2010/wordprocessingDrawing" xmlns:wp="http://schemas.openxmlformats.org/drawingml/2006/wordprocessingDrawing" xmlns:w10="urn:schemas-microsoft-com:office:word" xmlns:w="http://schemas.openxmlformats.org/wordprocessingml/2006/main" xmlns:w14="http://schemas.microsoft.com/office/word/2010/wordml" xmlns:w15="http://schemas.microsoft.com/office/word/2012/wordml" xmlns:w16cex="http://schemas.microsoft.com/office/word/2018/wordml/cex" xmlns:w16cid="http://schemas.microsoft.com/office/word/2016/wordml/cid" xmlns:w16="http://schemas.microsoft.com/office/word/2018/wordml" xmlns:w16du="http://schemas.microsoft.com/office/word/2023/wordml/word16du" xmlns:w16sdtdh="http://schemas.microsoft.com/office/word/2020/wordml/sdtdatahash" xmlns:w16sdtfl="http://schemas.microsoft.com/office/word/2024/wordml/sdtformatlock" xmlns:w16se="http://schemas.microsoft.com/office/word/2015/wordml/symex" xmlns:wpg="http://schemas.microsoft.com/office/word/2010/wordprocessingGroup" xmlns:wpi="http://schemas.microsoft.com/office/word/2010/wordprocessingInk" xmlns:wne="http://schemas.microsoft.com/office/word/2006/wordml" xmlns:wps="http://schemas.microsoft.com/office/word/2010/wordprocessingShape" mc:Ignorable="w14 w15 w16se w16cid w16 w16cex w16sdtdh w16sdtfl w16du wp14">
   <w:p>
     <w:pPr>
       <w:pStyle w:val="Header"/>
@@ -27080,7 +26486,7 @@
             </wp:anchor>
           </w:drawing>
         </mc:Choice>
-        <mc:Fallback xmlns:w16se="http://schemas.microsoft.com/office/word/2015/wordml/symex" xmlns:w16sdtfl="http://schemas.microsoft.com/office/word/2024/wordml/sdtformatlock" xmlns:w16sdtdh="http://schemas.microsoft.com/office/word/2020/wordml/sdtdatahash" xmlns:w16du="http://schemas.microsoft.com/office/word/2023/wordml/word16du" xmlns:w16="http://schemas.microsoft.com/office/word/2018/wordml" xmlns:w16cid="http://schemas.microsoft.com/office/word/2016/wordml/cid" xmlns:w16cex="http://schemas.microsoft.com/office/word/2018/wordml/cex" xmlns:oel="http://schemas.microsoft.com/office/2019/extlst" xmlns:am3d="http://schemas.microsoft.com/office/drawing/2017/model3d" xmlns:aink="http://schemas.microsoft.com/office/drawing/2016/ink" xmlns:cx8="http://schemas.microsoft.com/office/drawing/2016/5/14/chartex" xmlns:cx7="http://schemas.microsoft.com/office/drawing/2016/5/13/chartex" xmlns:cx6="http://schemas.microsoft.com/office/drawing/2016/5/12/chartex" xmlns:cx5="http://schemas.microsoft.com/office/drawing/2016/5/11/chartex" xmlns:cx4="http://schemas.microsoft.com/office/drawing/2016/5/10/chartex" xmlns:cx3="http://schemas.microsoft.com/office/drawing/2016/5/9/chartex" xmlns:cx2="http://schemas.microsoft.com/office/drawing/2015/10/21/chartex" xmlns:cx1="http://schemas.microsoft.com/office/drawing/2015/9/8/chartex" xmlns:cx="http://schemas.microsoft.com/office/drawing/2014/chartex">
+        <mc:Fallback>
           <w:pict>
             <v:line w14:anchorId="6FF9D127" id="Straight Connector 6" o:spid="_x0000_s1026" style="position:absolute;z-index:251667456;visibility:visible;mso-wrap-style:square;mso-height-percent:0;mso-wrap-distance-left:9pt;mso-wrap-distance-top:0;mso-wrap-distance-right:9pt;mso-wrap-distance-bottom:0;mso-position-horizontal:absolute;mso-position-horizontal-relative:text;mso-position-vertical:absolute;mso-position-vertical-relative:text;mso-height-percent:0;mso-height-relative:margin" from="459.95pt,-39.35pt" to="459.95pt,768.55pt" o:gfxdata="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" strokecolor="black [3213]" strokeweight="1.5pt">
               <v:stroke joinstyle="miter"/>
@@ -27151,7 +26557,7 @@
             </wp:anchor>
           </w:drawing>
         </mc:Choice>
-        <mc:Fallback xmlns:w16se="http://schemas.microsoft.com/office/word/2015/wordml/symex" xmlns:w16sdtfl="http://schemas.microsoft.com/office/word/2024/wordml/sdtformatlock" xmlns:w16sdtdh="http://schemas.microsoft.com/office/word/2020/wordml/sdtdatahash" xmlns:w16du="http://schemas.microsoft.com/office/word/2023/wordml/word16du" xmlns:w16="http://schemas.microsoft.com/office/word/2018/wordml" xmlns:w16cid="http://schemas.microsoft.com/office/word/2016/wordml/cid" xmlns:w16cex="http://schemas.microsoft.com/office/word/2018/wordml/cex" xmlns:oel="http://schemas.microsoft.com/office/2019/extlst" xmlns:am3d="http://schemas.microsoft.com/office/drawing/2017/model3d" xmlns:aink="http://schemas.microsoft.com/office/drawing/2016/ink" xmlns:cx8="http://schemas.microsoft.com/office/drawing/2016/5/14/chartex" xmlns:cx7="http://schemas.microsoft.com/office/drawing/2016/5/13/chartex" xmlns:cx6="http://schemas.microsoft.com/office/drawing/2016/5/12/chartex" xmlns:cx5="http://schemas.microsoft.com/office/drawing/2016/5/11/chartex" xmlns:cx4="http://schemas.microsoft.com/office/drawing/2016/5/10/chartex" xmlns:cx3="http://schemas.microsoft.com/office/drawing/2016/5/9/chartex" xmlns:cx2="http://schemas.microsoft.com/office/drawing/2015/10/21/chartex" xmlns:cx1="http://schemas.microsoft.com/office/drawing/2015/9/8/chartex" xmlns:cx="http://schemas.microsoft.com/office/drawing/2014/chartex">
+        <mc:Fallback>
           <w:pict>
             <v:line w14:anchorId="4AB52E99" id="Straight Connector 5" o:spid="_x0000_s1026" style="position:absolute;z-index:251665408;visibility:visible;mso-wrap-style:square;mso-wrap-distance-left:9pt;mso-wrap-distance-top:0;mso-wrap-distance-right:9pt;mso-wrap-distance-bottom:0;mso-position-horizontal:absolute;mso-position-horizontal-relative:text;mso-position-vertical:absolute;mso-position-vertical-relative:text" from="-6.85pt,-36pt" to="-6.85pt,756pt" o:gfxdata="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" strokecolor="black [3213]" strokeweight="1.5pt">
               <v:stroke joinstyle="miter"/>
@@ -27352,7 +26758,7 @@
             </wp:anchor>
           </w:drawing>
         </mc:Choice>
-        <mc:Fallback xmlns:w16se="http://schemas.microsoft.com/office/word/2015/wordml/symex" xmlns:w16sdtfl="http://schemas.microsoft.com/office/word/2024/wordml/sdtformatlock" xmlns:w16sdtdh="http://schemas.microsoft.com/office/word/2020/wordml/sdtdatahash" xmlns:w16du="http://schemas.microsoft.com/office/word/2023/wordml/word16du" xmlns:w16="http://schemas.microsoft.com/office/word/2018/wordml" xmlns:w16cid="http://schemas.microsoft.com/office/word/2016/wordml/cid" xmlns:w16cex="http://schemas.microsoft.com/office/word/2018/wordml/cex" xmlns:oel="http://schemas.microsoft.com/office/2019/extlst" xmlns:am3d="http://schemas.microsoft.com/office/drawing/2017/model3d" xmlns:aink="http://schemas.microsoft.com/office/drawing/2016/ink" xmlns:cx8="http://schemas.microsoft.com/office/drawing/2016/5/14/chartex" xmlns:cx7="http://schemas.microsoft.com/office/drawing/2016/5/13/chartex" xmlns:cx6="http://schemas.microsoft.com/office/drawing/2016/5/12/chartex" xmlns:cx5="http://schemas.microsoft.com/office/drawing/2016/5/11/chartex" xmlns:cx4="http://schemas.microsoft.com/office/drawing/2016/5/10/chartex" xmlns:cx3="http://schemas.microsoft.com/office/drawing/2016/5/9/chartex" xmlns:cx2="http://schemas.microsoft.com/office/drawing/2015/10/21/chartex" xmlns:cx1="http://schemas.microsoft.com/office/drawing/2015/9/8/chartex" xmlns:cx="http://schemas.microsoft.com/office/drawing/2014/chartex">
+        <mc:Fallback>
           <w:pict>
             <v:line w14:anchorId="2E7C3A7F" id="Straight Connector 2" o:spid="_x0000_s1026" style="position:absolute;z-index:251661312;visibility:visible;mso-wrap-style:square;mso-wrap-distance-left:9pt;mso-wrap-distance-top:0;mso-wrap-distance-right:9pt;mso-wrap-distance-bottom:0;mso-position-horizontal:absolute;mso-position-horizontal-relative:page;mso-position-vertical:absolute;mso-position-vertical-relative:text" from="0,15.55pt" to="612pt,15.55pt" o:gfxdata="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" strokecolor="black [3213]" strokeweight="1.5pt">
               <v:stroke joinstyle="miter"/>
@@ -27437,7 +26843,7 @@
             </wp:anchor>
           </w:drawing>
         </mc:Choice>
-        <mc:Fallback xmlns:w16se="http://schemas.microsoft.com/office/word/2015/wordml/symex" xmlns:w16sdtfl="http://schemas.microsoft.com/office/word/2024/wordml/sdtformatlock" xmlns:w16sdtdh="http://schemas.microsoft.com/office/word/2020/wordml/sdtdatahash" xmlns:w16du="http://schemas.microsoft.com/office/word/2023/wordml/word16du" xmlns:w16="http://schemas.microsoft.com/office/word/2018/wordml" xmlns:w16cid="http://schemas.microsoft.com/office/word/2016/wordml/cid" xmlns:w16cex="http://schemas.microsoft.com/office/word/2018/wordml/cex" xmlns:oel="http://schemas.microsoft.com/office/2019/extlst" xmlns:am3d="http://schemas.microsoft.com/office/drawing/2017/model3d" xmlns:aink="http://schemas.microsoft.com/office/drawing/2016/ink" xmlns:cx8="http://schemas.microsoft.com/office/drawing/2016/5/14/chartex" xmlns:cx7="http://schemas.microsoft.com/office/drawing/2016/5/13/chartex" xmlns:cx6="http://schemas.microsoft.com/office/drawing/2016/5/12/chartex" xmlns:cx5="http://schemas.microsoft.com/office/drawing/2016/5/11/chartex" xmlns:cx4="http://schemas.microsoft.com/office/drawing/2016/5/10/chartex" xmlns:cx3="http://schemas.microsoft.com/office/drawing/2016/5/9/chartex" xmlns:cx2="http://schemas.microsoft.com/office/drawing/2015/10/21/chartex" xmlns:cx1="http://schemas.microsoft.com/office/drawing/2015/9/8/chartex" xmlns:cx="http://schemas.microsoft.com/office/drawing/2014/chartex">
+        <mc:Fallback>
           <w:pict>
             <v:line w14:anchorId="4B929823" id="Straight Connector 1" o:spid="_x0000_s1026" style="position:absolute;z-index:251659264;visibility:visible;mso-wrap-style:square;mso-width-percent:0;mso-wrap-distance-left:9pt;mso-wrap-distance-top:0;mso-wrap-distance-right:9pt;mso-wrap-distance-bottom:0;mso-position-horizontal:absolute;mso-position-horizontal-relative:text;mso-position-vertical:absolute;mso-position-vertical-relative:text;mso-width-percent:0;mso-width-relative:margin" from="-82.55pt,19.1pt" to="540.35pt,19.1pt" o:gfxdata="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" strokecolor="black [3213]" strokeweight="1.5pt">
               <v:stroke joinstyle="miter"/>
@@ -27471,7 +26877,7 @@
 </file>
 
 <file path=word/header2.xml><?xml version="1.0" encoding="utf-8"?>
-<w:hdr xmlns:wpc="http://schemas.microsoft.com/office/word/2010/wordprocessingCanvas" xmlns:mc="http://schemas.openxmlformats.org/markup-compatibility/2006" xmlns:o="urn:schemas-microsoft-com:office:office" xmlns:r="http://schemas.openxmlformats.org/officeDocument/2006/relationships" xmlns:m="http://schemas.openxmlformats.org/officeDocument/2006/math" xmlns:v="urn:schemas-microsoft-com:vml" xmlns:wp14="http://schemas.microsoft.com/office/word/2010/wordprocessingDrawing" xmlns:wp="http://schemas.openxmlformats.org/drawingml/2006/wordprocessingDrawing" xmlns:w10="urn:schemas-microsoft-com:office:word" xmlns:w="http://schemas.openxmlformats.org/wordprocessingml/2006/main" xmlns:w14="http://schemas.microsoft.com/office/word/2010/wordml" xmlns:w15="http://schemas.microsoft.com/office/word/2012/wordml" xmlns:wpg="http://schemas.microsoft.com/office/word/2010/wordprocessingGroup" xmlns:wpi="http://schemas.microsoft.com/office/word/2010/wordprocessingInk" xmlns:wne="http://schemas.microsoft.com/office/word/2006/wordml" xmlns:wps="http://schemas.microsoft.com/office/word/2010/wordprocessingShape" mc:Ignorable="w14 w15 wp14">
+<w:hdr xmlns:wpc="http://schemas.microsoft.com/office/word/2010/wordprocessingCanvas" xmlns:cx="http://schemas.microsoft.com/office/drawing/2014/chartex" xmlns:cx1="http://schemas.microsoft.com/office/drawing/2015/9/8/chartex" xmlns:cx2="http://schemas.microsoft.com/office/drawing/2015/10/21/chartex" xmlns:cx3="http://schemas.microsoft.com/office/drawing/2016/5/9/chartex" xmlns:cx4="http://schemas.microsoft.com/office/drawing/2016/5/10/chartex" xmlns:cx5="http://schemas.microsoft.com/office/drawing/2016/5/11/chartex" xmlns:cx6="http://schemas.microsoft.com/office/drawing/2016/5/12/chartex" xmlns:cx7="http://schemas.microsoft.com/office/drawing/2016/5/13/chartex" xmlns:cx8="http://schemas.microsoft.com/office/drawing/2016/5/14/chartex" xmlns:mc="http://schemas.openxmlformats.org/markup-compatibility/2006" xmlns:aink="http://schemas.microsoft.com/office/drawing/2016/ink" xmlns:am3d="http://schemas.microsoft.com/office/drawing/2017/model3d" xmlns:o="urn:schemas-microsoft-com:office:office" xmlns:oel="http://schemas.microsoft.com/office/2019/extlst" xmlns:r="http://schemas.openxmlformats.org/officeDocument/2006/relationships" xmlns:m="http://schemas.openxmlformats.org/officeDocument/2006/math" xmlns:v="urn:schemas-microsoft-com:vml" xmlns:wp14="http://schemas.microsoft.com/office/word/2010/wordprocessingDrawing" xmlns:wp="http://schemas.openxmlformats.org/drawingml/2006/wordprocessingDrawing" xmlns:w10="urn:schemas-microsoft-com:office:word" xmlns:w="http://schemas.openxmlformats.org/wordprocessingml/2006/main" xmlns:w14="http://schemas.microsoft.com/office/word/2010/wordml" xmlns:w15="http://schemas.microsoft.com/office/word/2012/wordml" xmlns:w16cex="http://schemas.microsoft.com/office/word/2018/wordml/cex" xmlns:w16cid="http://schemas.microsoft.com/office/word/2016/wordml/cid" xmlns:w16="http://schemas.microsoft.com/office/word/2018/wordml" xmlns:w16du="http://schemas.microsoft.com/office/word/2023/wordml/word16du" xmlns:w16sdtdh="http://schemas.microsoft.com/office/word/2020/wordml/sdtdatahash" xmlns:w16sdtfl="http://schemas.microsoft.com/office/word/2024/wordml/sdtformatlock" xmlns:w16se="http://schemas.microsoft.com/office/word/2015/wordml/symex" xmlns:wpg="http://schemas.microsoft.com/office/word/2010/wordprocessingGroup" xmlns:wpi="http://schemas.microsoft.com/office/word/2010/wordprocessingInk" xmlns:wne="http://schemas.microsoft.com/office/word/2006/wordml" xmlns:wps="http://schemas.microsoft.com/office/word/2010/wordprocessingShape" mc:Ignorable="w14 w15 w16se w16cid w16 w16cex w16sdtdh w16sdtfl w16du wp14">
   <w:p>
     <w:pPr>
       <w:pStyle w:val="Header"/>
@@ -27597,7 +27003,7 @@
             </wp:anchor>
           </w:drawing>
         </mc:Choice>
-        <mc:Fallback xmlns:w16se="http://schemas.microsoft.com/office/word/2015/wordml/symex" xmlns:w16sdtfl="http://schemas.microsoft.com/office/word/2024/wordml/sdtformatlock" xmlns:w16sdtdh="http://schemas.microsoft.com/office/word/2020/wordml/sdtdatahash" xmlns:w16du="http://schemas.microsoft.com/office/word/2023/wordml/word16du" xmlns:w16="http://schemas.microsoft.com/office/word/2018/wordml" xmlns:w16cid="http://schemas.microsoft.com/office/word/2016/wordml/cid" xmlns:w16cex="http://schemas.microsoft.com/office/word/2018/wordml/cex" xmlns:oel="http://schemas.microsoft.com/office/2019/extlst" xmlns:am3d="http://schemas.microsoft.com/office/drawing/2017/model3d" xmlns:aink="http://schemas.microsoft.com/office/drawing/2016/ink" xmlns:cx8="http://schemas.microsoft.com/office/drawing/2016/5/14/chartex" xmlns:cx7="http://schemas.microsoft.com/office/drawing/2016/5/13/chartex" xmlns:cx6="http://schemas.microsoft.com/office/drawing/2016/5/12/chartex" xmlns:cx5="http://schemas.microsoft.com/office/drawing/2016/5/11/chartex" xmlns:cx4="http://schemas.microsoft.com/office/drawing/2016/5/10/chartex" xmlns:cx3="http://schemas.microsoft.com/office/drawing/2016/5/9/chartex" xmlns:cx2="http://schemas.microsoft.com/office/drawing/2015/10/21/chartex" xmlns:cx1="http://schemas.microsoft.com/office/drawing/2015/9/8/chartex" xmlns:cx="http://schemas.microsoft.com/office/drawing/2014/chartex">
+        <mc:Fallback>
           <w:pict>
             <v:line w14:anchorId="74D74B81" id="Straight Connector 19" o:spid="_x0000_s1026" style="position:absolute;z-index:251680768;visibility:visible;mso-wrap-style:square;mso-wrap-distance-left:9pt;mso-wrap-distance-top:0;mso-wrap-distance-right:9pt;mso-wrap-distance-bottom:0;mso-position-horizontal:absolute;mso-position-horizontal-relative:text;mso-position-vertical:absolute;mso-position-vertical-relative:text" from="461.35pt,-35.25pt" to="461.35pt,756.75pt" o:gfxdata="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" strokecolor="black [3213]" strokeweight="1.5pt">
               <v:stroke joinstyle="miter"/>
@@ -27666,7 +27072,7 @@
             </wp:anchor>
           </w:drawing>
         </mc:Choice>
-        <mc:Fallback xmlns:w16se="http://schemas.microsoft.com/office/word/2015/wordml/symex" xmlns:w16sdtfl="http://schemas.microsoft.com/office/word/2024/wordml/sdtformatlock" xmlns:w16sdtdh="http://schemas.microsoft.com/office/word/2020/wordml/sdtdatahash" xmlns:w16du="http://schemas.microsoft.com/office/word/2023/wordml/word16du" xmlns:w16="http://schemas.microsoft.com/office/word/2018/wordml" xmlns:w16cid="http://schemas.microsoft.com/office/word/2016/wordml/cid" xmlns:w16cex="http://schemas.microsoft.com/office/word/2018/wordml/cex" xmlns:oel="http://schemas.microsoft.com/office/2019/extlst" xmlns:am3d="http://schemas.microsoft.com/office/drawing/2017/model3d" xmlns:aink="http://schemas.microsoft.com/office/drawing/2016/ink" xmlns:cx8="http://schemas.microsoft.com/office/drawing/2016/5/14/chartex" xmlns:cx7="http://schemas.microsoft.com/office/drawing/2016/5/13/chartex" xmlns:cx6="http://schemas.microsoft.com/office/drawing/2016/5/12/chartex" xmlns:cx5="http://schemas.microsoft.com/office/drawing/2016/5/11/chartex" xmlns:cx4="http://schemas.microsoft.com/office/drawing/2016/5/10/chartex" xmlns:cx3="http://schemas.microsoft.com/office/drawing/2016/5/9/chartex" xmlns:cx2="http://schemas.microsoft.com/office/drawing/2015/10/21/chartex" xmlns:cx1="http://schemas.microsoft.com/office/drawing/2015/9/8/chartex" xmlns:cx="http://schemas.microsoft.com/office/drawing/2014/chartex">
+        <mc:Fallback>
           <w:pict>
             <v:line w14:anchorId="0B9F1B03" id="Straight Connector 18" o:spid="_x0000_s1026" style="position:absolute;z-index:251679744;visibility:visible;mso-wrap-style:square;mso-wrap-distance-left:9pt;mso-wrap-distance-top:0;mso-wrap-distance-right:9pt;mso-wrap-distance-bottom:0;mso-position-horizontal:absolute;mso-position-horizontal-relative:text;mso-position-vertical:absolute;mso-position-vertical-relative:text" from="-6.6pt,-36pt" to="-6.6pt,756pt" o:gfxdata="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" strokecolor="black [3213]" strokeweight="1.5pt">
               <v:stroke joinstyle="miter"/>
@@ -27738,7 +27144,7 @@
             </wp:anchor>
           </w:drawing>
         </mc:Choice>
-        <mc:Fallback xmlns:w16se="http://schemas.microsoft.com/office/word/2015/wordml/symex" xmlns:w16sdtfl="http://schemas.microsoft.com/office/word/2024/wordml/sdtformatlock" xmlns:w16sdtdh="http://schemas.microsoft.com/office/word/2020/wordml/sdtdatahash" xmlns:w16du="http://schemas.microsoft.com/office/word/2023/wordml/word16du" xmlns:w16="http://schemas.microsoft.com/office/word/2018/wordml" xmlns:w16cid="http://schemas.microsoft.com/office/word/2016/wordml/cid" xmlns:w16cex="http://schemas.microsoft.com/office/word/2018/wordml/cex" xmlns:oel="http://schemas.microsoft.com/office/2019/extlst" xmlns:am3d="http://schemas.microsoft.com/office/drawing/2017/model3d" xmlns:aink="http://schemas.microsoft.com/office/drawing/2016/ink" xmlns:cx8="http://schemas.microsoft.com/office/drawing/2016/5/14/chartex" xmlns:cx7="http://schemas.microsoft.com/office/drawing/2016/5/13/chartex" xmlns:cx6="http://schemas.microsoft.com/office/drawing/2016/5/12/chartex" xmlns:cx5="http://schemas.microsoft.com/office/drawing/2016/5/11/chartex" xmlns:cx4="http://schemas.microsoft.com/office/drawing/2016/5/10/chartex" xmlns:cx3="http://schemas.microsoft.com/office/drawing/2016/5/9/chartex" xmlns:cx2="http://schemas.microsoft.com/office/drawing/2015/10/21/chartex" xmlns:cx1="http://schemas.microsoft.com/office/drawing/2015/9/8/chartex" xmlns:cx="http://schemas.microsoft.com/office/drawing/2014/chartex">
+        <mc:Fallback>
           <w:pict>
             <v:line w14:anchorId="7F02115A" id="Straight Connector 12" o:spid="_x0000_s1026" style="position:absolute;z-index:251675648;visibility:visible;mso-wrap-style:square;mso-width-percent:0;mso-wrap-distance-left:9pt;mso-wrap-distance-top:0;mso-wrap-distance-right:9pt;mso-wrap-distance-bottom:0;mso-position-horizontal:absolute;mso-position-horizontal-relative:page;mso-position-vertical:absolute;mso-position-vertical-relative:text;mso-width-percent:0;mso-width-relative:margin" from="-1.35pt,54.35pt" to="612.65pt,54.35pt" o:gfxdata="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" strokecolor="black [3213]" strokeweight="1.5pt">
               <v:stroke joinstyle="miter"/>
@@ -27811,7 +27217,7 @@
             </wp:anchor>
           </w:drawing>
         </mc:Choice>
-        <mc:Fallback xmlns:w16se="http://schemas.microsoft.com/office/word/2015/wordml/symex" xmlns:w16sdtfl="http://schemas.microsoft.com/office/word/2024/wordml/sdtformatlock" xmlns:w16sdtdh="http://schemas.microsoft.com/office/word/2020/wordml/sdtdatahash" xmlns:w16du="http://schemas.microsoft.com/office/word/2023/wordml/word16du" xmlns:w16="http://schemas.microsoft.com/office/word/2018/wordml" xmlns:w16cid="http://schemas.microsoft.com/office/word/2016/wordml/cid" xmlns:w16cex="http://schemas.microsoft.com/office/word/2018/wordml/cex" xmlns:oel="http://schemas.microsoft.com/office/2019/extlst" xmlns:am3d="http://schemas.microsoft.com/office/drawing/2017/model3d" xmlns:aink="http://schemas.microsoft.com/office/drawing/2016/ink" xmlns:cx8="http://schemas.microsoft.com/office/drawing/2016/5/14/chartex" xmlns:cx7="http://schemas.microsoft.com/office/drawing/2016/5/13/chartex" xmlns:cx6="http://schemas.microsoft.com/office/drawing/2016/5/12/chartex" xmlns:cx5="http://schemas.microsoft.com/office/drawing/2016/5/11/chartex" xmlns:cx4="http://schemas.microsoft.com/office/drawing/2016/5/10/chartex" xmlns:cx3="http://schemas.microsoft.com/office/drawing/2016/5/9/chartex" xmlns:cx2="http://schemas.microsoft.com/office/drawing/2015/10/21/chartex" xmlns:cx1="http://schemas.microsoft.com/office/drawing/2015/9/8/chartex" xmlns:cx="http://schemas.microsoft.com/office/drawing/2014/chartex">
+        <mc:Fallback>
           <w:pict>
             <v:line w14:anchorId="4B260FEF" id="Straight Connector 13" o:spid="_x0000_s1026" style="position:absolute;z-index:251676672;visibility:visible;mso-wrap-style:square;mso-width-percent:0;mso-wrap-distance-left:9pt;mso-wrap-distance-top:0;mso-wrap-distance-right:9pt;mso-wrap-distance-bottom:0;mso-position-horizontal:left;mso-position-horizontal-relative:page;mso-position-vertical:absolute;mso-position-vertical-relative:text;mso-width-percent:0;mso-width-relative:margin" from="0,36pt" to="611.3pt,36pt" o:gfxdata="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" strokecolor="black [3213]" strokeweight="1.5pt">
               <v:stroke joinstyle="miter"/>
@@ -27946,7 +27352,7 @@
 </file>
 
 <file path=word/header3.xml><?xml version="1.0" encoding="utf-8"?>
-<w:hdr xmlns:wpc="http://schemas.microsoft.com/office/word/2010/wordprocessingCanvas" xmlns:mc="http://schemas.openxmlformats.org/markup-compatibility/2006" xmlns:o="urn:schemas-microsoft-com:office:office" xmlns:r="http://schemas.openxmlformats.org/officeDocument/2006/relationships" xmlns:m="http://schemas.openxmlformats.org/officeDocument/2006/math" xmlns:v="urn:schemas-microsoft-com:vml" xmlns:wp14="http://schemas.microsoft.com/office/word/2010/wordprocessingDrawing" xmlns:wp="http://schemas.openxmlformats.org/drawingml/2006/wordprocessingDrawing" xmlns:w10="urn:schemas-microsoft-com:office:word" xmlns:w="http://schemas.openxmlformats.org/wordprocessingml/2006/main" xmlns:w14="http://schemas.microsoft.com/office/word/2010/wordml" xmlns:w15="http://schemas.microsoft.com/office/word/2012/wordml" xmlns:wpg="http://schemas.microsoft.com/office/word/2010/wordprocessingGroup" xmlns:wpi="http://schemas.microsoft.com/office/word/2010/wordprocessingInk" xmlns:wne="http://schemas.microsoft.com/office/word/2006/wordml" xmlns:wps="http://schemas.microsoft.com/office/word/2010/wordprocessingShape" mc:Ignorable="w14 w15 wp14">
+<w:hdr xmlns:wpc="http://schemas.microsoft.com/office/word/2010/wordprocessingCanvas" xmlns:cx="http://schemas.microsoft.com/office/drawing/2014/chartex" xmlns:cx1="http://schemas.microsoft.com/office/drawing/2015/9/8/chartex" xmlns:cx2="http://schemas.microsoft.com/office/drawing/2015/10/21/chartex" xmlns:cx3="http://schemas.microsoft.com/office/drawing/2016/5/9/chartex" xmlns:cx4="http://schemas.microsoft.com/office/drawing/2016/5/10/chartex" xmlns:cx5="http://schemas.microsoft.com/office/drawing/2016/5/11/chartex" xmlns:cx6="http://schemas.microsoft.com/office/drawing/2016/5/12/chartex" xmlns:cx7="http://schemas.microsoft.com/office/drawing/2016/5/13/chartex" xmlns:cx8="http://schemas.microsoft.com/office/drawing/2016/5/14/chartex" xmlns:mc="http://schemas.openxmlformats.org/markup-compatibility/2006" xmlns:aink="http://schemas.microsoft.com/office/drawing/2016/ink" xmlns:am3d="http://schemas.microsoft.com/office/drawing/2017/model3d" xmlns:o="urn:schemas-microsoft-com:office:office" xmlns:oel="http://schemas.microsoft.com/office/2019/extlst" xmlns:r="http://schemas.openxmlformats.org/officeDocument/2006/relationships" xmlns:m="http://schemas.openxmlformats.org/officeDocument/2006/math" xmlns:v="urn:schemas-microsoft-com:vml" xmlns:wp14="http://schemas.microsoft.com/office/word/2010/wordprocessingDrawing" xmlns:wp="http://schemas.openxmlformats.org/drawingml/2006/wordprocessingDrawing" xmlns:w10="urn:schemas-microsoft-com:office:word" xmlns:w="http://schemas.openxmlformats.org/wordprocessingml/2006/main" xmlns:w14="http://schemas.microsoft.com/office/word/2010/wordml" xmlns:w15="http://schemas.microsoft.com/office/word/2012/wordml" xmlns:w16cex="http://schemas.microsoft.com/office/word/2018/wordml/cex" xmlns:w16cid="http://schemas.microsoft.com/office/word/2016/wordml/cid" xmlns:w16="http://schemas.microsoft.com/office/word/2018/wordml" xmlns:w16du="http://schemas.microsoft.com/office/word/2023/wordml/word16du" xmlns:w16sdtdh="http://schemas.microsoft.com/office/word/2020/wordml/sdtdatahash" xmlns:w16sdtfl="http://schemas.microsoft.com/office/word/2024/wordml/sdtformatlock" xmlns:w16se="http://schemas.microsoft.com/office/word/2015/wordml/symex" xmlns:wpg="http://schemas.microsoft.com/office/word/2010/wordprocessingGroup" xmlns:wpi="http://schemas.microsoft.com/office/word/2010/wordprocessingInk" xmlns:wne="http://schemas.microsoft.com/office/word/2006/wordml" xmlns:wps="http://schemas.microsoft.com/office/word/2010/wordprocessingShape" mc:Ignorable="w14 w15 w16se w16cid w16 w16cex w16sdtdh w16sdtfl w16du wp14">
   <w:p>
     <w:pPr>
       <w:pStyle w:val="Header"/>
@@ -28072,7 +27478,7 @@
             </wp:anchor>
           </w:drawing>
         </mc:Choice>
-        <mc:Fallback xmlns:w16se="http://schemas.microsoft.com/office/word/2015/wordml/symex" xmlns:w16sdtfl="http://schemas.microsoft.com/office/word/2024/wordml/sdtformatlock" xmlns:w16sdtdh="http://schemas.microsoft.com/office/word/2020/wordml/sdtdatahash" xmlns:w16du="http://schemas.microsoft.com/office/word/2023/wordml/word16du" xmlns:w16="http://schemas.microsoft.com/office/word/2018/wordml" xmlns:w16cid="http://schemas.microsoft.com/office/word/2016/wordml/cid" xmlns:w16cex="http://schemas.microsoft.com/office/word/2018/wordml/cex" xmlns:oel="http://schemas.microsoft.com/office/2019/extlst" xmlns:am3d="http://schemas.microsoft.com/office/drawing/2017/model3d" xmlns:aink="http://schemas.microsoft.com/office/drawing/2016/ink" xmlns:cx8="http://schemas.microsoft.com/office/drawing/2016/5/14/chartex" xmlns:cx7="http://schemas.microsoft.com/office/drawing/2016/5/13/chartex" xmlns:cx6="http://schemas.microsoft.com/office/drawing/2016/5/12/chartex" xmlns:cx5="http://schemas.microsoft.com/office/drawing/2016/5/11/chartex" xmlns:cx4="http://schemas.microsoft.com/office/drawing/2016/5/10/chartex" xmlns:cx3="http://schemas.microsoft.com/office/drawing/2016/5/9/chartex" xmlns:cx2="http://schemas.microsoft.com/office/drawing/2015/10/21/chartex" xmlns:cx1="http://schemas.microsoft.com/office/drawing/2015/9/8/chartex" xmlns:cx="http://schemas.microsoft.com/office/drawing/2014/chartex">
+        <mc:Fallback>
           <w:pict>
             <v:line w14:anchorId="7BD596FA" id="Straight Connector 25" o:spid="_x0000_s1026" style="position:absolute;z-index:251695104;visibility:visible;mso-wrap-style:square;mso-wrap-distance-left:9pt;mso-wrap-distance-top:0;mso-wrap-distance-right:9pt;mso-wrap-distance-bottom:0;mso-position-horizontal:absolute;mso-position-horizontal-relative:text;mso-position-vertical:absolute;mso-position-vertical-relative:text" from="461.35pt,-35.25pt" to="461.35pt,756.75pt" o:gfxdata="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" strokecolor="black [3213]" strokeweight="1.5pt">
               <v:stroke joinstyle="miter"/>
@@ -28141,7 +27547,7 @@
             </wp:anchor>
           </w:drawing>
         </mc:Choice>
-        <mc:Fallback xmlns:w16se="http://schemas.microsoft.com/office/word/2015/wordml/symex" xmlns:w16sdtfl="http://schemas.microsoft.com/office/word/2024/wordml/sdtformatlock" xmlns:w16sdtdh="http://schemas.microsoft.com/office/word/2020/wordml/sdtdatahash" xmlns:w16du="http://schemas.microsoft.com/office/word/2023/wordml/word16du" xmlns:w16="http://schemas.microsoft.com/office/word/2018/wordml" xmlns:w16cid="http://schemas.microsoft.com/office/word/2016/wordml/cid" xmlns:w16cex="http://schemas.microsoft.com/office/word/2018/wordml/cex" xmlns:oel="http://schemas.microsoft.com/office/2019/extlst" xmlns:am3d="http://schemas.microsoft.com/office/drawing/2017/model3d" xmlns:aink="http://schemas.microsoft.com/office/drawing/2016/ink" xmlns:cx8="http://schemas.microsoft.com/office/drawing/2016/5/14/chartex" xmlns:cx7="http://schemas.microsoft.com/office/drawing/2016/5/13/chartex" xmlns:cx6="http://schemas.microsoft.com/office/drawing/2016/5/12/chartex" xmlns:cx5="http://schemas.microsoft.com/office/drawing/2016/5/11/chartex" xmlns:cx4="http://schemas.microsoft.com/office/drawing/2016/5/10/chartex" xmlns:cx3="http://schemas.microsoft.com/office/drawing/2016/5/9/chartex" xmlns:cx2="http://schemas.microsoft.com/office/drawing/2015/10/21/chartex" xmlns:cx1="http://schemas.microsoft.com/office/drawing/2015/9/8/chartex" xmlns:cx="http://schemas.microsoft.com/office/drawing/2014/chartex">
+        <mc:Fallback>
           <w:pict>
             <v:line w14:anchorId="6E12F204" id="Straight Connector 26" o:spid="_x0000_s1026" style="position:absolute;z-index:251694080;visibility:visible;mso-wrap-style:square;mso-wrap-distance-left:9pt;mso-wrap-distance-top:0;mso-wrap-distance-right:9pt;mso-wrap-distance-bottom:0;mso-position-horizontal:absolute;mso-position-horizontal-relative:text;mso-position-vertical:absolute;mso-position-vertical-relative:text" from="-6.6pt,-36pt" to="-6.6pt,756pt" o:gfxdata="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" strokecolor="black [3213]" strokeweight="1.5pt">
               <v:stroke joinstyle="miter"/>
@@ -28213,7 +27619,7 @@
             </wp:anchor>
           </w:drawing>
         </mc:Choice>
-        <mc:Fallback xmlns:w16se="http://schemas.microsoft.com/office/word/2015/wordml/symex" xmlns:w16sdtfl="http://schemas.microsoft.com/office/word/2024/wordml/sdtformatlock" xmlns:w16sdtdh="http://schemas.microsoft.com/office/word/2020/wordml/sdtdatahash" xmlns:w16du="http://schemas.microsoft.com/office/word/2023/wordml/word16du" xmlns:w16="http://schemas.microsoft.com/office/word/2018/wordml" xmlns:w16cid="http://schemas.microsoft.com/office/word/2016/wordml/cid" xmlns:w16cex="http://schemas.microsoft.com/office/word/2018/wordml/cex" xmlns:oel="http://schemas.microsoft.com/office/2019/extlst" xmlns:am3d="http://schemas.microsoft.com/office/drawing/2017/model3d" xmlns:aink="http://schemas.microsoft.com/office/drawing/2016/ink" xmlns:cx8="http://schemas.microsoft.com/office/drawing/2016/5/14/chartex" xmlns:cx7="http://schemas.microsoft.com/office/drawing/2016/5/13/chartex" xmlns:cx6="http://schemas.microsoft.com/office/drawing/2016/5/12/chartex" xmlns:cx5="http://schemas.microsoft.com/office/drawing/2016/5/11/chartex" xmlns:cx4="http://schemas.microsoft.com/office/drawing/2016/5/10/chartex" xmlns:cx3="http://schemas.microsoft.com/office/drawing/2016/5/9/chartex" xmlns:cx2="http://schemas.microsoft.com/office/drawing/2015/10/21/chartex" xmlns:cx1="http://schemas.microsoft.com/office/drawing/2015/9/8/chartex" xmlns:cx="http://schemas.microsoft.com/office/drawing/2014/chartex">
+        <mc:Fallback>
           <w:pict>
             <v:line w14:anchorId="7F6B1827" id="Straight Connector 27" o:spid="_x0000_s1026" style="position:absolute;z-index:251692032;visibility:visible;mso-wrap-style:square;mso-width-percent:0;mso-wrap-distance-left:9pt;mso-wrap-distance-top:0;mso-wrap-distance-right:9pt;mso-wrap-distance-bottom:0;mso-position-horizontal:absolute;mso-position-horizontal-relative:page;mso-position-vertical:absolute;mso-position-vertical-relative:text;mso-width-percent:0;mso-width-relative:margin" from="-1.35pt,54.35pt" to="612.65pt,54.35pt" o:gfxdata="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" strokecolor="black [3213]" strokeweight="1.5pt">
               <v:stroke joinstyle="miter"/>
@@ -28286,7 +27692,7 @@
             </wp:anchor>
           </w:drawing>
         </mc:Choice>
-        <mc:Fallback xmlns:w16se="http://schemas.microsoft.com/office/word/2015/wordml/symex" xmlns:w16sdtfl="http://schemas.microsoft.com/office/word/2024/wordml/sdtformatlock" xmlns:w16sdtdh="http://schemas.microsoft.com/office/word/2020/wordml/sdtdatahash" xmlns:w16du="http://schemas.microsoft.com/office/word/2023/wordml/word16du" xmlns:w16="http://schemas.microsoft.com/office/word/2018/wordml" xmlns:w16cid="http://schemas.microsoft.com/office/word/2016/wordml/cid" xmlns:w16cex="http://schemas.microsoft.com/office/word/2018/wordml/cex" xmlns:oel="http://schemas.microsoft.com/office/2019/extlst" xmlns:am3d="http://schemas.microsoft.com/office/drawing/2017/model3d" xmlns:aink="http://schemas.microsoft.com/office/drawing/2016/ink" xmlns:cx8="http://schemas.microsoft.com/office/drawing/2016/5/14/chartex" xmlns:cx7="http://schemas.microsoft.com/office/drawing/2016/5/13/chartex" xmlns:cx6="http://schemas.microsoft.com/office/drawing/2016/5/12/chartex" xmlns:cx5="http://schemas.microsoft.com/office/drawing/2016/5/11/chartex" xmlns:cx4="http://schemas.microsoft.com/office/drawing/2016/5/10/chartex" xmlns:cx3="http://schemas.microsoft.com/office/drawing/2016/5/9/chartex" xmlns:cx2="http://schemas.microsoft.com/office/drawing/2015/10/21/chartex" xmlns:cx1="http://schemas.microsoft.com/office/drawing/2015/9/8/chartex" xmlns:cx="http://schemas.microsoft.com/office/drawing/2014/chartex">
+        <mc:Fallback>
           <w:pict>
             <v:line w14:anchorId="16D91A09" id="Straight Connector 28" o:spid="_x0000_s1026" style="position:absolute;z-index:251693056;visibility:visible;mso-wrap-style:square;mso-width-percent:0;mso-wrap-distance-left:9pt;mso-wrap-distance-top:0;mso-wrap-distance-right:9pt;mso-wrap-distance-bottom:0;mso-position-horizontal:left;mso-position-horizontal-relative:page;mso-position-vertical:absolute;mso-position-vertical-relative:text;mso-width-percent:0;mso-width-relative:margin" from="0,36pt" to="611.3pt,36pt" o:gfxdata="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" strokecolor="black [3213]" strokeweight="1.5pt">
               <v:stroke joinstyle="miter"/>
@@ -28421,7 +27827,7 @@
 </file>
 
 <file path=word/header4.xml><?xml version="1.0" encoding="utf-8"?>
-<w:hdr xmlns:wpc="http://schemas.microsoft.com/office/word/2010/wordprocessingCanvas" xmlns:mc="http://schemas.openxmlformats.org/markup-compatibility/2006" xmlns:o="urn:schemas-microsoft-com:office:office" xmlns:r="http://schemas.openxmlformats.org/officeDocument/2006/relationships" xmlns:m="http://schemas.openxmlformats.org/officeDocument/2006/math" xmlns:v="urn:schemas-microsoft-com:vml" xmlns:wp14="http://schemas.microsoft.com/office/word/2010/wordprocessingDrawing" xmlns:wp="http://schemas.openxmlformats.org/drawingml/2006/wordprocessingDrawing" xmlns:w10="urn:schemas-microsoft-com:office:word" xmlns:w="http://schemas.openxmlformats.org/wordprocessingml/2006/main" xmlns:w14="http://schemas.microsoft.com/office/word/2010/wordml" xmlns:w15="http://schemas.microsoft.com/office/word/2012/wordml" xmlns:wpg="http://schemas.microsoft.com/office/word/2010/wordprocessingGroup" xmlns:wpi="http://schemas.microsoft.com/office/word/2010/wordprocessingInk" xmlns:wne="http://schemas.microsoft.com/office/word/2006/wordml" xmlns:wps="http://schemas.microsoft.com/office/word/2010/wordprocessingShape" mc:Ignorable="w14 w15 wp14">
+<w:hdr xmlns:wpc="http://schemas.microsoft.com/office/word/2010/wordprocessingCanvas" xmlns:cx="http://schemas.microsoft.com/office/drawing/2014/chartex" xmlns:cx1="http://schemas.microsoft.com/office/drawing/2015/9/8/chartex" xmlns:cx2="http://schemas.microsoft.com/office/drawing/2015/10/21/chartex" xmlns:cx3="http://schemas.microsoft.com/office/drawing/2016/5/9/chartex" xmlns:cx4="http://schemas.microsoft.com/office/drawing/2016/5/10/chartex" xmlns:cx5="http://schemas.microsoft.com/office/drawing/2016/5/11/chartex" xmlns:cx6="http://schemas.microsoft.com/office/drawing/2016/5/12/chartex" xmlns:cx7="http://schemas.microsoft.com/office/drawing/2016/5/13/chartex" xmlns:cx8="http://schemas.microsoft.com/office/drawing/2016/5/14/chartex" xmlns:mc="http://schemas.openxmlformats.org/markup-compatibility/2006" xmlns:aink="http://schemas.microsoft.com/office/drawing/2016/ink" xmlns:am3d="http://schemas.microsoft.com/office/drawing/2017/model3d" xmlns:o="urn:schemas-microsoft-com:office:office" xmlns:oel="http://schemas.microsoft.com/office/2019/extlst" xmlns:r="http://schemas.openxmlformats.org/officeDocument/2006/relationships" xmlns:m="http://schemas.openxmlformats.org/officeDocument/2006/math" xmlns:v="urn:schemas-microsoft-com:vml" xmlns:wp14="http://schemas.microsoft.com/office/word/2010/wordprocessingDrawing" xmlns:wp="http://schemas.openxmlformats.org/drawingml/2006/wordprocessingDrawing" xmlns:w10="urn:schemas-microsoft-com:office:word" xmlns:w="http://schemas.openxmlformats.org/wordprocessingml/2006/main" xmlns:w14="http://schemas.microsoft.com/office/word/2010/wordml" xmlns:w15="http://schemas.microsoft.com/office/word/2012/wordml" xmlns:w16cex="http://schemas.microsoft.com/office/word/2018/wordml/cex" xmlns:w16cid="http://schemas.microsoft.com/office/word/2016/wordml/cid" xmlns:w16="http://schemas.microsoft.com/office/word/2018/wordml" xmlns:w16du="http://schemas.microsoft.com/office/word/2023/wordml/word16du" xmlns:w16sdtdh="http://schemas.microsoft.com/office/word/2020/wordml/sdtdatahash" xmlns:w16sdtfl="http://schemas.microsoft.com/office/word/2024/wordml/sdtformatlock" xmlns:w16se="http://schemas.microsoft.com/office/word/2015/wordml/symex" xmlns:wpg="http://schemas.microsoft.com/office/word/2010/wordprocessingGroup" xmlns:wpi="http://schemas.microsoft.com/office/word/2010/wordprocessingInk" xmlns:wne="http://schemas.microsoft.com/office/word/2006/wordml" xmlns:wps="http://schemas.microsoft.com/office/word/2010/wordprocessingShape" mc:Ignorable="w14 w15 w16se w16cid w16 w16cex w16sdtdh w16sdtfl w16du wp14">
   <w:p>
     <w:pPr>
       <w:pStyle w:val="Header"/>
@@ -28547,7 +27953,7 @@
             </wp:anchor>
           </w:drawing>
         </mc:Choice>
-        <mc:Fallback xmlns:w16se="http://schemas.microsoft.com/office/word/2015/wordml/symex" xmlns:w16sdtfl="http://schemas.microsoft.com/office/word/2024/wordml/sdtformatlock" xmlns:w16sdtdh="http://schemas.microsoft.com/office/word/2020/wordml/sdtdatahash" xmlns:w16du="http://schemas.microsoft.com/office/word/2023/wordml/word16du" xmlns:w16="http://schemas.microsoft.com/office/word/2018/wordml" xmlns:w16cid="http://schemas.microsoft.com/office/word/2016/wordml/cid" xmlns:w16cex="http://schemas.microsoft.com/office/word/2018/wordml/cex" xmlns:oel="http://schemas.microsoft.com/office/2019/extlst" xmlns:am3d="http://schemas.microsoft.com/office/drawing/2017/model3d" xmlns:aink="http://schemas.microsoft.com/office/drawing/2016/ink" xmlns:cx8="http://schemas.microsoft.com/office/drawing/2016/5/14/chartex" xmlns:cx7="http://schemas.microsoft.com/office/drawing/2016/5/13/chartex" xmlns:cx6="http://schemas.microsoft.com/office/drawing/2016/5/12/chartex" xmlns:cx5="http://schemas.microsoft.com/office/drawing/2016/5/11/chartex" xmlns:cx4="http://schemas.microsoft.com/office/drawing/2016/5/10/chartex" xmlns:cx3="http://schemas.microsoft.com/office/drawing/2016/5/9/chartex" xmlns:cx2="http://schemas.microsoft.com/office/drawing/2015/10/21/chartex" xmlns:cx1="http://schemas.microsoft.com/office/drawing/2015/9/8/chartex" xmlns:cx="http://schemas.microsoft.com/office/drawing/2014/chartex">
+        <mc:Fallback>
           <w:pict>
             <v:line w14:anchorId="3CDBD535" id="Straight Connector 34" o:spid="_x0000_s1026" style="position:absolute;z-index:251706368;visibility:visible;mso-wrap-style:square;mso-wrap-distance-left:9pt;mso-wrap-distance-top:0;mso-wrap-distance-right:9pt;mso-wrap-distance-bottom:0;mso-position-horizontal:absolute;mso-position-horizontal-relative:text;mso-position-vertical:absolute;mso-position-vertical-relative:text" from="461.35pt,-35.25pt" to="461.35pt,756.75pt" o:gfxdata="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" strokecolor="black [3213]" strokeweight="1.5pt">
               <v:stroke joinstyle="miter"/>
@@ -28616,7 +28022,7 @@
             </wp:anchor>
           </w:drawing>
         </mc:Choice>
-        <mc:Fallback xmlns:w16se="http://schemas.microsoft.com/office/word/2015/wordml/symex" xmlns:w16sdtfl="http://schemas.microsoft.com/office/word/2024/wordml/sdtformatlock" xmlns:w16sdtdh="http://schemas.microsoft.com/office/word/2020/wordml/sdtdatahash" xmlns:w16du="http://schemas.microsoft.com/office/word/2023/wordml/word16du" xmlns:w16="http://schemas.microsoft.com/office/word/2018/wordml" xmlns:w16cid="http://schemas.microsoft.com/office/word/2016/wordml/cid" xmlns:w16cex="http://schemas.microsoft.com/office/word/2018/wordml/cex" xmlns:oel="http://schemas.microsoft.com/office/2019/extlst" xmlns:am3d="http://schemas.microsoft.com/office/drawing/2017/model3d" xmlns:aink="http://schemas.microsoft.com/office/drawing/2016/ink" xmlns:cx8="http://schemas.microsoft.com/office/drawing/2016/5/14/chartex" xmlns:cx7="http://schemas.microsoft.com/office/drawing/2016/5/13/chartex" xmlns:cx6="http://schemas.microsoft.com/office/drawing/2016/5/12/chartex" xmlns:cx5="http://schemas.microsoft.com/office/drawing/2016/5/11/chartex" xmlns:cx4="http://schemas.microsoft.com/office/drawing/2016/5/10/chartex" xmlns:cx3="http://schemas.microsoft.com/office/drawing/2016/5/9/chartex" xmlns:cx2="http://schemas.microsoft.com/office/drawing/2015/10/21/chartex" xmlns:cx1="http://schemas.microsoft.com/office/drawing/2015/9/8/chartex" xmlns:cx="http://schemas.microsoft.com/office/drawing/2014/chartex">
+        <mc:Fallback>
           <w:pict>
             <v:line w14:anchorId="1987BD0A" id="Straight Connector 35" o:spid="_x0000_s1026" style="position:absolute;z-index:251705344;visibility:visible;mso-wrap-style:square;mso-wrap-distance-left:9pt;mso-wrap-distance-top:0;mso-wrap-distance-right:9pt;mso-wrap-distance-bottom:0;mso-position-horizontal:absolute;mso-position-horizontal-relative:text;mso-position-vertical:absolute;mso-position-vertical-relative:text" from="-6.6pt,-36pt" to="-6.6pt,756pt" o:gfxdata="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" strokecolor="black [3213]" strokeweight="1.5pt">
               <v:stroke joinstyle="miter"/>
@@ -28688,7 +28094,7 @@
             </wp:anchor>
           </w:drawing>
         </mc:Choice>
-        <mc:Fallback xmlns:w16se="http://schemas.microsoft.com/office/word/2015/wordml/symex" xmlns:w16sdtfl="http://schemas.microsoft.com/office/word/2024/wordml/sdtformatlock" xmlns:w16sdtdh="http://schemas.microsoft.com/office/word/2020/wordml/sdtdatahash" xmlns:w16du="http://schemas.microsoft.com/office/word/2023/wordml/word16du" xmlns:w16="http://schemas.microsoft.com/office/word/2018/wordml" xmlns:w16cid="http://schemas.microsoft.com/office/word/2016/wordml/cid" xmlns:w16cex="http://schemas.microsoft.com/office/word/2018/wordml/cex" xmlns:oel="http://schemas.microsoft.com/office/2019/extlst" xmlns:am3d="http://schemas.microsoft.com/office/drawing/2017/model3d" xmlns:aink="http://schemas.microsoft.com/office/drawing/2016/ink" xmlns:cx8="http://schemas.microsoft.com/office/drawing/2016/5/14/chartex" xmlns:cx7="http://schemas.microsoft.com/office/drawing/2016/5/13/chartex" xmlns:cx6="http://schemas.microsoft.com/office/drawing/2016/5/12/chartex" xmlns:cx5="http://schemas.microsoft.com/office/drawing/2016/5/11/chartex" xmlns:cx4="http://schemas.microsoft.com/office/drawing/2016/5/10/chartex" xmlns:cx3="http://schemas.microsoft.com/office/drawing/2016/5/9/chartex" xmlns:cx2="http://schemas.microsoft.com/office/drawing/2015/10/21/chartex" xmlns:cx1="http://schemas.microsoft.com/office/drawing/2015/9/8/chartex" xmlns:cx="http://schemas.microsoft.com/office/drawing/2014/chartex">
+        <mc:Fallback>
           <w:pict>
             <v:line w14:anchorId="53BED748" id="Straight Connector 36" o:spid="_x0000_s1026" style="position:absolute;z-index:251703296;visibility:visible;mso-wrap-style:square;mso-width-percent:0;mso-wrap-distance-left:9pt;mso-wrap-distance-top:0;mso-wrap-distance-right:9pt;mso-wrap-distance-bottom:0;mso-position-horizontal:absolute;mso-position-horizontal-relative:page;mso-position-vertical:absolute;mso-position-vertical-relative:text;mso-width-percent:0;mso-width-relative:margin" from="-1.35pt,54.35pt" to="612.65pt,54.35pt" o:gfxdata="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" strokecolor="black [3213]" strokeweight="1.5pt">
               <v:stroke joinstyle="miter"/>
@@ -28761,7 +28167,7 @@
             </wp:anchor>
           </w:drawing>
         </mc:Choice>
-        <mc:Fallback xmlns:w16se="http://schemas.microsoft.com/office/word/2015/wordml/symex" xmlns:w16sdtfl="http://schemas.microsoft.com/office/word/2024/wordml/sdtformatlock" xmlns:w16sdtdh="http://schemas.microsoft.com/office/word/2020/wordml/sdtdatahash" xmlns:w16du="http://schemas.microsoft.com/office/word/2023/wordml/word16du" xmlns:w16="http://schemas.microsoft.com/office/word/2018/wordml" xmlns:w16cid="http://schemas.microsoft.com/office/word/2016/wordml/cid" xmlns:w16cex="http://schemas.microsoft.com/office/word/2018/wordml/cex" xmlns:oel="http://schemas.microsoft.com/office/2019/extlst" xmlns:am3d="http://schemas.microsoft.com/office/drawing/2017/model3d" xmlns:aink="http://schemas.microsoft.com/office/drawing/2016/ink" xmlns:cx8="http://schemas.microsoft.com/office/drawing/2016/5/14/chartex" xmlns:cx7="http://schemas.microsoft.com/office/drawing/2016/5/13/chartex" xmlns:cx6="http://schemas.microsoft.com/office/drawing/2016/5/12/chartex" xmlns:cx5="http://schemas.microsoft.com/office/drawing/2016/5/11/chartex" xmlns:cx4="http://schemas.microsoft.com/office/drawing/2016/5/10/chartex" xmlns:cx3="http://schemas.microsoft.com/office/drawing/2016/5/9/chartex" xmlns:cx2="http://schemas.microsoft.com/office/drawing/2015/10/21/chartex" xmlns:cx1="http://schemas.microsoft.com/office/drawing/2015/9/8/chartex" xmlns:cx="http://schemas.microsoft.com/office/drawing/2014/chartex">
+        <mc:Fallback>
           <w:pict>
             <v:line w14:anchorId="200A3948" id="Straight Connector 37" o:spid="_x0000_s1026" style="position:absolute;z-index:251704320;visibility:visible;mso-wrap-style:square;mso-width-percent:0;mso-wrap-distance-left:9pt;mso-wrap-distance-top:0;mso-wrap-distance-right:9pt;mso-wrap-distance-bottom:0;mso-position-horizontal:left;mso-position-horizontal-relative:page;mso-position-vertical:absolute;mso-position-vertical-relative:text;mso-width-percent:0;mso-width-relative:margin" from="0,36pt" to="611.3pt,36pt" o:gfxdata="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" strokecolor="black [3213]" strokeweight="1.5pt">
               <v:stroke joinstyle="miter"/>
@@ -28896,7 +28302,7 @@
 </file>
 
 <file path=word/numbering.xml><?xml version="1.0" encoding="utf-8"?>
-<w:numbering xmlns:wpc="http://schemas.microsoft.com/office/word/2010/wordprocessingCanvas" xmlns:mc="http://schemas.openxmlformats.org/markup-compatibility/2006" xmlns:o="urn:schemas-microsoft-com:office:office" xmlns:r="http://schemas.openxmlformats.org/officeDocument/2006/relationships" xmlns:m="http://schemas.openxmlformats.org/officeDocument/2006/math" xmlns:v="urn:schemas-microsoft-com:vml" xmlns:wp14="http://schemas.microsoft.com/office/word/2010/wordprocessingDrawing" xmlns:wp="http://schemas.openxmlformats.org/drawingml/2006/wordprocessingDrawing" xmlns:w10="urn:schemas-microsoft-com:office:word" xmlns:w="http://schemas.openxmlformats.org/wordprocessingml/2006/main" xmlns:w14="http://schemas.microsoft.com/office/word/2010/wordml" xmlns:w15="http://schemas.microsoft.com/office/word/2012/wordml" xmlns:wpg="http://schemas.microsoft.com/office/word/2010/wordprocessingGroup" xmlns:wpi="http://schemas.microsoft.com/office/word/2010/wordprocessingInk" xmlns:wne="http://schemas.microsoft.com/office/word/2006/wordml" xmlns:wps="http://schemas.microsoft.com/office/word/2010/wordprocessingShape" mc:Ignorable="w14 w15 wp14">
+<w:numbering xmlns:wpc="http://schemas.microsoft.com/office/word/2010/wordprocessingCanvas" xmlns:cx="http://schemas.microsoft.com/office/drawing/2014/chartex" xmlns:cx1="http://schemas.microsoft.com/office/drawing/2015/9/8/chartex" xmlns:cx2="http://schemas.microsoft.com/office/drawing/2015/10/21/chartex" xmlns:cx3="http://schemas.microsoft.com/office/drawing/2016/5/9/chartex" xmlns:cx4="http://schemas.microsoft.com/office/drawing/2016/5/10/chartex" xmlns:cx5="http://schemas.microsoft.com/office/drawing/2016/5/11/chartex" xmlns:cx6="http://schemas.microsoft.com/office/drawing/2016/5/12/chartex" xmlns:cx7="http://schemas.microsoft.com/office/drawing/2016/5/13/chartex" xmlns:cx8="http://schemas.microsoft.com/office/drawing/2016/5/14/chartex" xmlns:mc="http://schemas.openxmlformats.org/markup-compatibility/2006" xmlns:aink="http://schemas.microsoft.com/office/drawing/2016/ink" xmlns:am3d="http://schemas.microsoft.com/office/drawing/2017/model3d" xmlns:o="urn:schemas-microsoft-com:office:office" xmlns:oel="http://schemas.microsoft.com/office/2019/extlst" xmlns:r="http://schemas.openxmlformats.org/officeDocument/2006/relationships" xmlns:m="http://schemas.openxmlformats.org/officeDocument/2006/math" xmlns:v="urn:schemas-microsoft-com:vml" xmlns:wp14="http://schemas.microsoft.com/office/word/2010/wordprocessingDrawing" xmlns:wp="http://schemas.openxmlformats.org/drawingml/2006/wordprocessingDrawing" xmlns:w10="urn:schemas-microsoft-com:office:word" xmlns:w="http://schemas.openxmlformats.org/wordprocessingml/2006/main" xmlns:w14="http://schemas.microsoft.com/office/word/2010/wordml" xmlns:w15="http://schemas.microsoft.com/office/word/2012/wordml" xmlns:w16cex="http://schemas.microsoft.com/office/word/2018/wordml/cex" xmlns:w16cid="http://schemas.microsoft.com/office/word/2016/wordml/cid" xmlns:w16="http://schemas.microsoft.com/office/word/2018/wordml" xmlns:w16du="http://schemas.microsoft.com/office/word/2023/wordml/word16du" xmlns:w16sdtdh="http://schemas.microsoft.com/office/word/2020/wordml/sdtdatahash" xmlns:w16sdtfl="http://schemas.microsoft.com/office/word/2024/wordml/sdtformatlock" xmlns:w16se="http://schemas.microsoft.com/office/word/2015/wordml/symex" xmlns:wpg="http://schemas.microsoft.com/office/word/2010/wordprocessingGroup" xmlns:wpi="http://schemas.microsoft.com/office/word/2010/wordprocessingInk" xmlns:wne="http://schemas.microsoft.com/office/word/2006/wordml" xmlns:wps="http://schemas.microsoft.com/office/word/2010/wordprocessingShape" mc:Ignorable="w14 w15 w16se w16cid w16 w16cex w16sdtdh w16sdtfl w16du wp14">
   <w:abstractNum w:abstractNumId="0" w15:restartNumberingAfterBreak="0">
     <w:nsid w:val="25BC5708"/>
     <w:multiLevelType w:val="hybridMultilevel"/>
@@ -29392,19 +28798,19 @@
       </w:pPr>
     </w:lvl>
   </w:abstractNum>
-  <w:num w:numId="1">
+  <w:num w:numId="1" w16cid:durableId="1460225803">
     <w:abstractNumId w:val="1"/>
   </w:num>
-  <w:num w:numId="2">
+  <w:num w:numId="2" w16cid:durableId="1072773706">
     <w:abstractNumId w:val="2"/>
   </w:num>
-  <w:num w:numId="3">
+  <w:num w:numId="3" w16cid:durableId="1708800922">
     <w:abstractNumId w:val="3"/>
   </w:num>
-  <w:num w:numId="4">
+  <w:num w:numId="4" w16cid:durableId="408384851">
     <w:abstractNumId w:val="4"/>
   </w:num>
-  <w:num w:numId="5">
+  <w:num w:numId="5" w16cid:durableId="1695810782">
     <w:abstractNumId w:val="0"/>
   </w:num>
   <w:numIdMacAtCleanup w:val="4"/>
@@ -29412,7 +28818,7 @@
 </file>
 
 <file path=word/styles.xml><?xml version="1.0" encoding="utf-8"?>
-<w:styles xmlns:mc="http://schemas.openxmlformats.org/markup-compatibility/2006" xmlns:r="http://schemas.openxmlformats.org/officeDocument/2006/relationships" xmlns:w="http://schemas.openxmlformats.org/wordprocessingml/2006/main" xmlns:w14="http://schemas.microsoft.com/office/word/2010/wordml" xmlns:w15="http://schemas.microsoft.com/office/word/2012/wordml" mc:Ignorable="w14 w15">
+<w:styles xmlns:mc="http://schemas.openxmlformats.org/markup-compatibility/2006" xmlns:r="http://schemas.openxmlformats.org/officeDocument/2006/relationships" xmlns:w="http://schemas.openxmlformats.org/wordprocessingml/2006/main" xmlns:w14="http://schemas.microsoft.com/office/word/2010/wordml" xmlns:w15="http://schemas.microsoft.com/office/word/2012/wordml" xmlns:w16cex="http://schemas.microsoft.com/office/word/2018/wordml/cex" xmlns:w16cid="http://schemas.microsoft.com/office/word/2016/wordml/cid" xmlns:w16="http://schemas.microsoft.com/office/word/2018/wordml" xmlns:w16du="http://schemas.microsoft.com/office/word/2023/wordml/word16du" xmlns:w16sdtdh="http://schemas.microsoft.com/office/word/2020/wordml/sdtdatahash" xmlns:w16sdtfl="http://schemas.microsoft.com/office/word/2024/wordml/sdtformatlock" xmlns:w16se="http://schemas.microsoft.com/office/word/2015/wordml/symex" mc:Ignorable="w14 w15 w16se w16cid w16 w16cex w16sdtdh w16sdtfl w16du">
   <w:docDefaults>
     <w:rPrDefault>
       <w:rPr>
@@ -29424,7 +28830,7 @@
     </w:rPrDefault>
     <w:pPrDefault/>
   </w:docDefaults>
-  <w:latentStyles w:defLockedState="0" w:defUIPriority="99" w:defSemiHidden="0" w:defUnhideWhenUsed="0" w:defQFormat="0" w:count="371">
+  <w:latentStyles w:defLockedState="0" w:defUIPriority="99" w:defSemiHidden="0" w:defUnhideWhenUsed="0" w:defQFormat="0" w:count="376">
     <w:lsdException w:name="Normal" w:uiPriority="0" w:qFormat="1"/>
     <w:lsdException w:name="heading 1" w:uiPriority="9" w:qFormat="1"/>
     <w:lsdException w:name="heading 2" w:semiHidden="1" w:uiPriority="9" w:unhideWhenUsed="1" w:qFormat="1"/>
@@ -29796,6 +29202,11 @@
     <w:lsdException w:name="List Table 5 Dark Accent 6" w:uiPriority="50"/>
     <w:lsdException w:name="List Table 6 Colorful Accent 6" w:uiPriority="51"/>
     <w:lsdException w:name="List Table 7 Colorful Accent 6" w:uiPriority="52"/>
+    <w:lsdException w:name="Mention" w:semiHidden="1" w:unhideWhenUsed="1"/>
+    <w:lsdException w:name="Smart Hyperlink" w:semiHidden="1" w:unhideWhenUsed="1"/>
+    <w:lsdException w:name="Hashtag" w:semiHidden="1" w:unhideWhenUsed="1"/>
+    <w:lsdException w:name="Unresolved Mention" w:semiHidden="1" w:unhideWhenUsed="1"/>
+    <w:lsdException w:name="Smart Link" w:semiHidden="1" w:unhideWhenUsed="1"/>
   </w:latentStyles>
   <w:style w:type="paragraph" w:default="1" w:styleId="Normal">
     <w:name w:val="Normal"/>
@@ -31530,15 +30941,6 @@
 </file>
 
 <file path=customXml/item1.xml><?xml version="1.0" encoding="utf-8"?>
-<?mso-contentType ?>
-<FormTemplates xmlns="http://schemas.microsoft.com/sharepoint/v3/contenttype/forms">
-  <Display>DocumentLibraryForm</Display>
-  <Edit>AssetEditForm</Edit>
-  <New>DocumentLibraryForm</New>
-</FormTemplates>
-</file>
-
-<file path=customXml/item2.xml><?xml version="1.0" encoding="utf-8"?>
 <p:properties xmlns:p="http://schemas.microsoft.com/office/2006/metadata/properties" xmlns:xsi="http://www.w3.org/2001/XMLSchema-instance" xmlns:pc="http://schemas.microsoft.com/office/infopath/2007/PartnerControls">
   <documentManagement>
     <LocLastLocAttemptVersionTypeLookup xmlns="4873beb7-5857-4685-be1f-d57550cc96cc" xsi:nil="true"/>
@@ -31674,7 +31076,20 @@
 </p:properties>
 </file>
 
+<file path=customXml/item2.xml><?xml version="1.0" encoding="utf-8"?>
+<?mso-contentType ?>
+<FormTemplates xmlns="http://schemas.microsoft.com/sharepoint/v3/contenttype/forms">
+  <Display>DocumentLibraryForm</Display>
+  <Edit>AssetEditForm</Edit>
+  <New>DocumentLibraryForm</New>
+</FormTemplates>
+</file>
+
 <file path=customXml/item3.xml><?xml version="1.0" encoding="utf-8"?>
+<b:Sources xmlns:b="http://schemas.openxmlformats.org/officeDocument/2006/bibliography" xmlns="http://schemas.openxmlformats.org/officeDocument/2006/bibliography" SelectedStyle="\APASixthEditionOfficeOnline.xsl" StyleName="APA" Version="6"/>
+</file>
+
+<file path=customXml/item4.xml><?xml version="1.0" encoding="utf-8"?>
 <ct:contentTypeSchema xmlns:ct="http://schemas.microsoft.com/office/2006/metadata/contentType" xmlns:ma="http://schemas.microsoft.com/office/2006/metadata/properties/metaAttributes" ct:_="" ma:_="" ma:contentTypeName="TemplateFile" ma:contentTypeID="0x0101006EDDDB5EE6D98C44930B742096920B300400F5B6D36B3EF94B4E9A635CDF2A18F5B8" ma:contentTypeVersion="72" ma:contentTypeDescription="Create a new document." ma:contentTypeScope="" ma:versionID="a23e56308344d904b51738559c3d67c9">
   <xsd:schema xmlns:xsd="http://www.w3.org/2001/XMLSchema" xmlns:xs="http://www.w3.org/2001/XMLSchema" xmlns:p="http://schemas.microsoft.com/office/2006/metadata/properties" xmlns:ns2="4873beb7-5857-4685-be1f-d57550cc96cc" targetNamespace="http://schemas.microsoft.com/office/2006/metadata/properties" ma:root="true" ma:fieldsID="cd0908cc4600e77bf5da051303e00c8d" ns2:_="">
     <xsd:import namespace="4873beb7-5857-4685-be1f-d57550cc96cc"/>
@@ -32714,19 +32129,7 @@
 </ct:contentTypeSchema>
 </file>
 
-<file path=customXml/item4.xml><?xml version="1.0" encoding="utf-8"?>
-<b:Sources xmlns:b="http://schemas.openxmlformats.org/officeDocument/2006/bibliography" xmlns="http://schemas.openxmlformats.org/officeDocument/2006/bibliography" SelectedStyle="\APASixthEditionOfficeOnline.xsl" StyleName="APA" Version="6"/>
-</file>
-
 <file path=customXml/itemProps1.xml><?xml version="1.0" encoding="utf-8"?>
-<ds:datastoreItem xmlns:ds="http://schemas.openxmlformats.org/officeDocument/2006/customXml" ds:itemID="{C01C3C56-10DB-49F7-B061-44D8728D078A}">
-  <ds:schemaRefs>
-    <ds:schemaRef ds:uri="http://schemas.microsoft.com/sharepoint/v3/contenttype/forms"/>
-  </ds:schemaRefs>
-</ds:datastoreItem>
-</file>
-
-<file path=customXml/itemProps2.xml><?xml version="1.0" encoding="utf-8"?>
 <ds:datastoreItem xmlns:ds="http://schemas.openxmlformats.org/officeDocument/2006/customXml" ds:itemID="{7FBDB1CC-CEFB-4E46-8174-1F0AA0D30B24}">
   <ds:schemaRefs>
     <ds:schemaRef ds:uri="http://schemas.microsoft.com/office/2006/metadata/properties"/>
@@ -32736,7 +32139,23 @@
 </ds:datastoreItem>
 </file>
 
+<file path=customXml/itemProps2.xml><?xml version="1.0" encoding="utf-8"?>
+<ds:datastoreItem xmlns:ds="http://schemas.openxmlformats.org/officeDocument/2006/customXml" ds:itemID="{C01C3C56-10DB-49F7-B061-44D8728D078A}">
+  <ds:schemaRefs>
+    <ds:schemaRef ds:uri="http://schemas.microsoft.com/sharepoint/v3/contenttype/forms"/>
+  </ds:schemaRefs>
+</ds:datastoreItem>
+</file>
+
 <file path=customXml/itemProps3.xml><?xml version="1.0" encoding="utf-8"?>
+<ds:datastoreItem xmlns:ds="http://schemas.openxmlformats.org/officeDocument/2006/customXml" ds:itemID="{5F5C0626-F68A-4F74-A2EC-AF13AF7DFE62}">
+  <ds:schemaRefs>
+    <ds:schemaRef ds:uri="http://schemas.openxmlformats.org/officeDocument/2006/bibliography"/>
+  </ds:schemaRefs>
+</ds:datastoreItem>
+</file>
+
+<file path=customXml/itemProps4.xml><?xml version="1.0" encoding="utf-8"?>
 <ds:datastoreItem xmlns:ds="http://schemas.openxmlformats.org/officeDocument/2006/customXml" ds:itemID="{4B3A7E92-E05A-4924-9E8A-9F6659E5855B}">
   <ds:schemaRefs>
     <ds:schemaRef ds:uri="http://schemas.microsoft.com/office/2006/metadata/contentType"/>
@@ -32752,12 +32171,4 @@
     <ds:schemaRef ds:uri="http://schemas.microsoft.com/internal/obd"/>
   </ds:schemaRefs>
 </ds:datastoreItem>
-</file>
-
-<file path=customXml/itemProps4.xml><?xml version="1.0" encoding="utf-8"?>
-<ds:datastoreItem xmlns:ds="http://schemas.openxmlformats.org/officeDocument/2006/customXml" ds:itemID="{5F5C0626-F68A-4F74-A2EC-AF13AF7DFE62}">
-  <ds:schemaRefs>
-    <ds:schemaRef ds:uri="http://schemas.openxmlformats.org/officeDocument/2006/bibliography"/>
-  </ds:schemaRefs>
-</ds:datastoreItem>
 </file>
</xml_diff>

<commit_message>
fix  table and figures numbering and list of figures and tables
</commit_message>
<xml_diff>
--- a/COHERE.docx
+++ b/COHERE.docx
@@ -1270,7 +1270,25 @@
           <w:b/>
           <w:bCs/>
         </w:rPr>
-        <w:t>Asst. Prof. Lydinar D. Dastas, MSCS</w:t>
+        <w:t xml:space="preserve">Asst. Prof. </w:t>
+      </w:r>
+      <w:proofErr w:type="spellStart"/>
+      <w:r>
+        <w:rPr>
+          <w:rFonts w:ascii="Arial" w:hAnsi="Arial" w:cs="Arial"/>
+          <w:b/>
+          <w:bCs/>
+        </w:rPr>
+        <w:t>Lydinar</w:t>
+      </w:r>
+      <w:proofErr w:type="spellEnd"/>
+      <w:r>
+        <w:rPr>
+          <w:rFonts w:ascii="Arial" w:hAnsi="Arial" w:cs="Arial"/>
+          <w:b/>
+          <w:bCs/>
+        </w:rPr>
+        <w:t xml:space="preserve"> D. Dastas, MSCS</w:t>
       </w:r>
     </w:p>
     <w:p>
@@ -2654,6 +2672,7 @@
                 <w:szCs w:val="20"/>
               </w:rPr>
             </w:pPr>
+            <w:proofErr w:type="spellStart"/>
             <w:r>
               <w:rPr>
                 <w:rFonts w:ascii="Arial" w:eastAsiaTheme="majorEastAsia" w:hAnsi="Arial" w:cs="Arial"/>
@@ -2662,6 +2681,7 @@
               </w:rPr>
               <w:t>i</w:t>
             </w:r>
+            <w:proofErr w:type="spellEnd"/>
           </w:p>
         </w:tc>
       </w:tr>
@@ -6671,7 +6691,15 @@
                 <w:bCs/>
                 <w:szCs w:val="18"/>
               </w:rPr>
-              <w:t>Table Description 1</w:t>
+              <w:t>Manage reservation</w:t>
+            </w:r>
+            <w:r>
+              <w:rPr>
+                <w:rFonts w:ascii="Arial" w:hAnsi="Arial" w:cs="Arial"/>
+                <w:bCs/>
+                <w:szCs w:val="18"/>
+              </w:rPr>
+              <w:t xml:space="preserve"> </w:t>
             </w:r>
           </w:p>
         </w:tc>
@@ -6695,7 +6723,7 @@
                 <w:bCs/>
                 <w:szCs w:val="18"/>
               </w:rPr>
-              <w:t>3</w:t>
+              <w:t>11</w:t>
             </w:r>
           </w:p>
         </w:tc>
@@ -6724,6 +6752,215 @@
               <w:t>2</w:t>
             </w:r>
           </w:p>
+          <w:p>
+            <w:pPr>
+              <w:spacing w:line="276" w:lineRule="auto"/>
+              <w:jc w:val="center"/>
+              <w:rPr>
+                <w:rFonts w:ascii="Arial" w:hAnsi="Arial" w:cs="Arial"/>
+                <w:bCs/>
+                <w:szCs w:val="18"/>
+              </w:rPr>
+            </w:pPr>
+            <w:r>
+              <w:rPr>
+                <w:rFonts w:ascii="Arial" w:hAnsi="Arial" w:cs="Arial"/>
+                <w:bCs/>
+                <w:szCs w:val="18"/>
+              </w:rPr>
+              <w:t>3</w:t>
+            </w:r>
+          </w:p>
+          <w:p>
+            <w:pPr>
+              <w:spacing w:line="276" w:lineRule="auto"/>
+              <w:jc w:val="center"/>
+              <w:rPr>
+                <w:rFonts w:ascii="Arial" w:hAnsi="Arial" w:cs="Arial"/>
+                <w:bCs/>
+                <w:szCs w:val="18"/>
+              </w:rPr>
+            </w:pPr>
+            <w:r>
+              <w:rPr>
+                <w:rFonts w:ascii="Arial" w:hAnsi="Arial" w:cs="Arial"/>
+                <w:bCs/>
+                <w:szCs w:val="18"/>
+              </w:rPr>
+              <w:t>4</w:t>
+            </w:r>
+          </w:p>
+          <w:p>
+            <w:pPr>
+              <w:spacing w:line="276" w:lineRule="auto"/>
+              <w:jc w:val="center"/>
+              <w:rPr>
+                <w:rFonts w:ascii="Arial" w:hAnsi="Arial" w:cs="Arial"/>
+                <w:bCs/>
+                <w:szCs w:val="18"/>
+              </w:rPr>
+            </w:pPr>
+            <w:r>
+              <w:rPr>
+                <w:rFonts w:ascii="Arial" w:hAnsi="Arial" w:cs="Arial"/>
+                <w:bCs/>
+                <w:szCs w:val="18"/>
+              </w:rPr>
+              <w:t>5</w:t>
+            </w:r>
+          </w:p>
+          <w:p>
+            <w:pPr>
+              <w:spacing w:line="276" w:lineRule="auto"/>
+              <w:jc w:val="center"/>
+              <w:rPr>
+                <w:rFonts w:ascii="Arial" w:hAnsi="Arial" w:cs="Arial"/>
+                <w:bCs/>
+                <w:szCs w:val="18"/>
+              </w:rPr>
+            </w:pPr>
+            <w:r>
+              <w:rPr>
+                <w:rFonts w:ascii="Arial" w:hAnsi="Arial" w:cs="Arial"/>
+                <w:bCs/>
+                <w:szCs w:val="18"/>
+              </w:rPr>
+              <w:t>6</w:t>
+            </w:r>
+          </w:p>
+          <w:p>
+            <w:pPr>
+              <w:spacing w:line="276" w:lineRule="auto"/>
+              <w:jc w:val="center"/>
+              <w:rPr>
+                <w:rFonts w:ascii="Arial" w:hAnsi="Arial" w:cs="Arial"/>
+                <w:bCs/>
+                <w:szCs w:val="18"/>
+              </w:rPr>
+            </w:pPr>
+            <w:r>
+              <w:rPr>
+                <w:rFonts w:ascii="Arial" w:hAnsi="Arial" w:cs="Arial"/>
+                <w:bCs/>
+                <w:szCs w:val="18"/>
+              </w:rPr>
+              <w:t>7</w:t>
+            </w:r>
+          </w:p>
+          <w:p>
+            <w:pPr>
+              <w:spacing w:line="276" w:lineRule="auto"/>
+              <w:jc w:val="center"/>
+              <w:rPr>
+                <w:rFonts w:ascii="Arial" w:hAnsi="Arial" w:cs="Arial"/>
+                <w:bCs/>
+                <w:szCs w:val="18"/>
+              </w:rPr>
+            </w:pPr>
+            <w:r>
+              <w:rPr>
+                <w:rFonts w:ascii="Arial" w:hAnsi="Arial" w:cs="Arial"/>
+                <w:bCs/>
+                <w:szCs w:val="18"/>
+              </w:rPr>
+              <w:t>8</w:t>
+            </w:r>
+          </w:p>
+          <w:p>
+            <w:pPr>
+              <w:spacing w:line="276" w:lineRule="auto"/>
+              <w:jc w:val="center"/>
+              <w:rPr>
+                <w:rFonts w:ascii="Arial" w:hAnsi="Arial" w:cs="Arial"/>
+                <w:bCs/>
+                <w:szCs w:val="18"/>
+              </w:rPr>
+            </w:pPr>
+            <w:r>
+              <w:rPr>
+                <w:rFonts w:ascii="Arial" w:hAnsi="Arial" w:cs="Arial"/>
+                <w:bCs/>
+                <w:szCs w:val="18"/>
+              </w:rPr>
+              <w:t>9</w:t>
+            </w:r>
+          </w:p>
+          <w:p>
+            <w:pPr>
+              <w:spacing w:line="276" w:lineRule="auto"/>
+              <w:jc w:val="center"/>
+              <w:rPr>
+                <w:rFonts w:ascii="Arial" w:hAnsi="Arial" w:cs="Arial"/>
+                <w:bCs/>
+                <w:szCs w:val="18"/>
+              </w:rPr>
+            </w:pPr>
+            <w:r>
+              <w:rPr>
+                <w:rFonts w:ascii="Arial" w:hAnsi="Arial" w:cs="Arial"/>
+                <w:bCs/>
+                <w:szCs w:val="18"/>
+              </w:rPr>
+              <w:t>10</w:t>
+            </w:r>
+          </w:p>
+          <w:p>
+            <w:pPr>
+              <w:spacing w:line="276" w:lineRule="auto"/>
+              <w:jc w:val="center"/>
+              <w:rPr>
+                <w:rFonts w:ascii="Arial" w:hAnsi="Arial" w:cs="Arial"/>
+                <w:bCs/>
+                <w:szCs w:val="18"/>
+              </w:rPr>
+            </w:pPr>
+            <w:r>
+              <w:rPr>
+                <w:rFonts w:ascii="Arial" w:hAnsi="Arial" w:cs="Arial"/>
+                <w:bCs/>
+                <w:szCs w:val="18"/>
+              </w:rPr>
+              <w:t>11</w:t>
+            </w:r>
+          </w:p>
+          <w:p>
+            <w:pPr>
+              <w:spacing w:line="276" w:lineRule="auto"/>
+              <w:jc w:val="center"/>
+              <w:rPr>
+                <w:rFonts w:ascii="Arial" w:hAnsi="Arial" w:cs="Arial"/>
+                <w:bCs/>
+                <w:szCs w:val="18"/>
+              </w:rPr>
+            </w:pPr>
+            <w:r>
+              <w:rPr>
+                <w:rFonts w:ascii="Arial" w:hAnsi="Arial" w:cs="Arial"/>
+                <w:bCs/>
+                <w:szCs w:val="18"/>
+              </w:rPr>
+              <w:t>12</w:t>
+            </w:r>
+          </w:p>
+          <w:p>
+            <w:pPr>
+              <w:spacing w:line="276" w:lineRule="auto"/>
+              <w:jc w:val="center"/>
+              <w:rPr>
+                <w:rFonts w:ascii="Arial" w:hAnsi="Arial" w:cs="Arial"/>
+                <w:bCs/>
+                <w:szCs w:val="18"/>
+              </w:rPr>
+            </w:pPr>
+            <w:r>
+              <w:rPr>
+                <w:rFonts w:ascii="Arial" w:hAnsi="Arial" w:cs="Arial"/>
+                <w:bCs/>
+                <w:szCs w:val="18"/>
+              </w:rPr>
+              <w:t>13</w:t>
+            </w:r>
+          </w:p>
         </w:tc>
         <w:tc>
           <w:tcPr>
@@ -6744,8 +6981,224 @@
                 <w:bCs/>
                 <w:szCs w:val="18"/>
               </w:rPr>
-              <w:t>Table Description 2</w:t>
-            </w:r>
+              <w:t>Handle inquiries</w:t>
+            </w:r>
+            <w:r>
+              <w:rPr>
+                <w:rFonts w:ascii="Arial" w:hAnsi="Arial" w:cs="Arial"/>
+                <w:bCs/>
+                <w:szCs w:val="18"/>
+              </w:rPr>
+              <w:t xml:space="preserve"> </w:t>
+            </w:r>
+          </w:p>
+          <w:p>
+            <w:pPr>
+              <w:spacing w:line="276" w:lineRule="auto"/>
+              <w:rPr>
+                <w:rFonts w:ascii="Arial" w:hAnsi="Arial" w:cs="Arial"/>
+                <w:bCs/>
+                <w:szCs w:val="18"/>
+              </w:rPr>
+            </w:pPr>
+            <w:r>
+              <w:rPr>
+                <w:rFonts w:ascii="Arial" w:hAnsi="Arial" w:cs="Arial"/>
+                <w:bCs/>
+                <w:szCs w:val="18"/>
+              </w:rPr>
+              <w:t xml:space="preserve">Email confirmation </w:t>
+            </w:r>
+          </w:p>
+          <w:p>
+            <w:pPr>
+              <w:spacing w:line="276" w:lineRule="auto"/>
+              <w:rPr>
+                <w:rFonts w:ascii="Arial" w:hAnsi="Arial" w:cs="Arial"/>
+                <w:bCs/>
+                <w:szCs w:val="18"/>
+              </w:rPr>
+            </w:pPr>
+            <w:r>
+              <w:rPr>
+                <w:rFonts w:ascii="Arial" w:hAnsi="Arial" w:cs="Arial"/>
+                <w:bCs/>
+                <w:szCs w:val="18"/>
+              </w:rPr>
+              <w:t xml:space="preserve">Book reservation </w:t>
+            </w:r>
+          </w:p>
+          <w:p>
+            <w:pPr>
+              <w:spacing w:line="276" w:lineRule="auto"/>
+              <w:rPr>
+                <w:rFonts w:ascii="Arial" w:hAnsi="Arial" w:cs="Arial"/>
+                <w:bCs/>
+                <w:szCs w:val="18"/>
+              </w:rPr>
+            </w:pPr>
+            <w:r>
+              <w:rPr>
+                <w:rFonts w:ascii="Arial" w:hAnsi="Arial" w:cs="Arial"/>
+                <w:bCs/>
+                <w:szCs w:val="18"/>
+              </w:rPr>
+              <w:t xml:space="preserve">View reservation </w:t>
+            </w:r>
+          </w:p>
+          <w:p>
+            <w:pPr>
+              <w:spacing w:line="276" w:lineRule="auto"/>
+              <w:rPr>
+                <w:rFonts w:ascii="Arial" w:hAnsi="Arial" w:cs="Arial"/>
+                <w:bCs/>
+                <w:szCs w:val="18"/>
+              </w:rPr>
+            </w:pPr>
+            <w:r>
+              <w:rPr>
+                <w:rFonts w:ascii="Arial" w:hAnsi="Arial" w:cs="Arial"/>
+                <w:bCs/>
+                <w:szCs w:val="18"/>
+              </w:rPr>
+              <w:t xml:space="preserve">Cancel/Reschedule reservation </w:t>
+            </w:r>
+          </w:p>
+          <w:p>
+            <w:pPr>
+              <w:spacing w:line="276" w:lineRule="auto"/>
+              <w:rPr>
+                <w:rFonts w:ascii="Arial" w:hAnsi="Arial" w:cs="Arial"/>
+                <w:bCs/>
+                <w:szCs w:val="18"/>
+              </w:rPr>
+            </w:pPr>
+            <w:r>
+              <w:rPr>
+                <w:rFonts w:ascii="Arial" w:hAnsi="Arial" w:cs="Arial"/>
+                <w:bCs/>
+                <w:szCs w:val="18"/>
+              </w:rPr>
+              <w:t>Receive notification</w:t>
+            </w:r>
+          </w:p>
+          <w:p>
+            <w:pPr>
+              <w:spacing w:line="276" w:lineRule="auto"/>
+              <w:rPr>
+                <w:rFonts w:ascii="Arial" w:hAnsi="Arial" w:cs="Arial"/>
+                <w:bCs/>
+                <w:szCs w:val="18"/>
+              </w:rPr>
+            </w:pPr>
+            <w:r>
+              <w:rPr>
+                <w:rFonts w:ascii="Arial" w:hAnsi="Arial" w:cs="Arial"/>
+                <w:bCs/>
+                <w:szCs w:val="18"/>
+              </w:rPr>
+              <w:t>Admin table</w:t>
+            </w:r>
+          </w:p>
+          <w:p>
+            <w:pPr>
+              <w:spacing w:line="276" w:lineRule="auto"/>
+              <w:rPr>
+                <w:rFonts w:ascii="Arial" w:hAnsi="Arial" w:cs="Arial"/>
+                <w:bCs/>
+                <w:szCs w:val="18"/>
+              </w:rPr>
+            </w:pPr>
+            <w:r>
+              <w:rPr>
+                <w:rFonts w:ascii="Arial" w:hAnsi="Arial" w:cs="Arial"/>
+                <w:bCs/>
+                <w:szCs w:val="18"/>
+              </w:rPr>
+              <w:t>Parton table</w:t>
+            </w:r>
+          </w:p>
+          <w:p>
+            <w:pPr>
+              <w:spacing w:line="276" w:lineRule="auto"/>
+              <w:rPr>
+                <w:rFonts w:ascii="Arial" w:hAnsi="Arial" w:cs="Arial"/>
+                <w:bCs/>
+                <w:szCs w:val="18"/>
+              </w:rPr>
+            </w:pPr>
+            <w:r>
+              <w:rPr>
+                <w:rFonts w:ascii="Arial" w:hAnsi="Arial" w:cs="Arial"/>
+                <w:bCs/>
+                <w:szCs w:val="18"/>
+              </w:rPr>
+              <w:t>Reservation table</w:t>
+            </w:r>
+          </w:p>
+          <w:p>
+            <w:pPr>
+              <w:spacing w:line="276" w:lineRule="auto"/>
+              <w:rPr>
+                <w:rFonts w:ascii="Arial" w:hAnsi="Arial" w:cs="Arial"/>
+                <w:bCs/>
+                <w:szCs w:val="18"/>
+              </w:rPr>
+            </w:pPr>
+            <w:r>
+              <w:rPr>
+                <w:rFonts w:ascii="Arial" w:hAnsi="Arial" w:cs="Arial"/>
+                <w:bCs/>
+                <w:szCs w:val="18"/>
+              </w:rPr>
+              <w:t>Inquiries table</w:t>
+            </w:r>
+          </w:p>
+          <w:p>
+            <w:pPr>
+              <w:spacing w:line="276" w:lineRule="auto"/>
+              <w:rPr>
+                <w:rFonts w:ascii="Arial" w:hAnsi="Arial" w:cs="Arial"/>
+                <w:bCs/>
+                <w:szCs w:val="18"/>
+              </w:rPr>
+            </w:pPr>
+            <w:r>
+              <w:rPr>
+                <w:rFonts w:ascii="Arial" w:hAnsi="Arial" w:cs="Arial"/>
+                <w:bCs/>
+                <w:szCs w:val="18"/>
+              </w:rPr>
+              <w:t>Payment table</w:t>
+            </w:r>
+          </w:p>
+          <w:p>
+            <w:pPr>
+              <w:spacing w:line="276" w:lineRule="auto"/>
+              <w:rPr>
+                <w:rFonts w:ascii="Arial" w:hAnsi="Arial" w:cs="Arial"/>
+                <w:bCs/>
+                <w:szCs w:val="18"/>
+              </w:rPr>
+            </w:pPr>
+            <w:r>
+              <w:rPr>
+                <w:rFonts w:ascii="Arial" w:hAnsi="Arial" w:cs="Arial"/>
+                <w:bCs/>
+                <w:szCs w:val="18"/>
+              </w:rPr>
+              <w:t>Development tools used</w:t>
+            </w:r>
+          </w:p>
+          <w:p>
+            <w:pPr>
+              <w:spacing w:line="276" w:lineRule="auto"/>
+              <w:rPr>
+                <w:rFonts w:ascii="Arial" w:hAnsi="Arial" w:cs="Arial"/>
+                <w:bCs/>
+                <w:szCs w:val="18"/>
+              </w:rPr>
+            </w:pPr>
           </w:p>
         </w:tc>
         <w:tc>
@@ -6768,7 +7221,216 @@
                 <w:bCs/>
                 <w:szCs w:val="18"/>
               </w:rPr>
-              <w:t>4</w:t>
+              <w:t>14</w:t>
+            </w:r>
+          </w:p>
+          <w:p>
+            <w:pPr>
+              <w:spacing w:line="276" w:lineRule="auto"/>
+              <w:jc w:val="center"/>
+              <w:rPr>
+                <w:rFonts w:ascii="Arial" w:hAnsi="Arial" w:cs="Arial"/>
+                <w:bCs/>
+                <w:szCs w:val="18"/>
+              </w:rPr>
+            </w:pPr>
+            <w:r>
+              <w:rPr>
+                <w:rFonts w:ascii="Arial" w:hAnsi="Arial" w:cs="Arial"/>
+                <w:bCs/>
+                <w:szCs w:val="18"/>
+              </w:rPr>
+              <w:t>15</w:t>
+            </w:r>
+          </w:p>
+          <w:p>
+            <w:pPr>
+              <w:spacing w:line="276" w:lineRule="auto"/>
+              <w:jc w:val="center"/>
+              <w:rPr>
+                <w:rFonts w:ascii="Arial" w:hAnsi="Arial" w:cs="Arial"/>
+                <w:bCs/>
+                <w:szCs w:val="18"/>
+              </w:rPr>
+            </w:pPr>
+            <w:r>
+              <w:rPr>
+                <w:rFonts w:ascii="Arial" w:hAnsi="Arial" w:cs="Arial"/>
+                <w:bCs/>
+                <w:szCs w:val="18"/>
+              </w:rPr>
+              <w:t>16</w:t>
+            </w:r>
+          </w:p>
+          <w:p>
+            <w:pPr>
+              <w:spacing w:line="276" w:lineRule="auto"/>
+              <w:jc w:val="center"/>
+              <w:rPr>
+                <w:rFonts w:ascii="Arial" w:hAnsi="Arial" w:cs="Arial"/>
+                <w:bCs/>
+                <w:szCs w:val="18"/>
+              </w:rPr>
+            </w:pPr>
+            <w:r>
+              <w:rPr>
+                <w:rFonts w:ascii="Arial" w:hAnsi="Arial" w:cs="Arial"/>
+                <w:bCs/>
+                <w:szCs w:val="18"/>
+              </w:rPr>
+              <w:t>17</w:t>
+            </w:r>
+          </w:p>
+          <w:p>
+            <w:pPr>
+              <w:spacing w:line="276" w:lineRule="auto"/>
+              <w:jc w:val="center"/>
+              <w:rPr>
+                <w:rFonts w:ascii="Arial" w:hAnsi="Arial" w:cs="Arial"/>
+                <w:bCs/>
+                <w:szCs w:val="18"/>
+              </w:rPr>
+            </w:pPr>
+            <w:r>
+              <w:rPr>
+                <w:rFonts w:ascii="Arial" w:hAnsi="Arial" w:cs="Arial"/>
+                <w:bCs/>
+                <w:szCs w:val="18"/>
+              </w:rPr>
+              <w:t>18</w:t>
+            </w:r>
+          </w:p>
+          <w:p>
+            <w:pPr>
+              <w:spacing w:line="276" w:lineRule="auto"/>
+              <w:jc w:val="center"/>
+              <w:rPr>
+                <w:rFonts w:ascii="Arial" w:hAnsi="Arial" w:cs="Arial"/>
+                <w:bCs/>
+                <w:szCs w:val="18"/>
+              </w:rPr>
+            </w:pPr>
+            <w:r>
+              <w:rPr>
+                <w:rFonts w:ascii="Arial" w:hAnsi="Arial" w:cs="Arial"/>
+                <w:bCs/>
+                <w:szCs w:val="18"/>
+              </w:rPr>
+              <w:t>19</w:t>
+            </w:r>
+          </w:p>
+          <w:p>
+            <w:pPr>
+              <w:spacing w:line="276" w:lineRule="auto"/>
+              <w:jc w:val="center"/>
+              <w:rPr>
+                <w:rFonts w:ascii="Arial" w:hAnsi="Arial" w:cs="Arial"/>
+                <w:bCs/>
+                <w:szCs w:val="18"/>
+              </w:rPr>
+            </w:pPr>
+            <w:r>
+              <w:rPr>
+                <w:rFonts w:ascii="Arial" w:hAnsi="Arial" w:cs="Arial"/>
+                <w:bCs/>
+                <w:szCs w:val="18"/>
+              </w:rPr>
+              <w:t>31</w:t>
+            </w:r>
+          </w:p>
+          <w:p>
+            <w:pPr>
+              <w:spacing w:line="276" w:lineRule="auto"/>
+              <w:jc w:val="center"/>
+              <w:rPr>
+                <w:rFonts w:ascii="Arial" w:hAnsi="Arial" w:cs="Arial"/>
+                <w:bCs/>
+                <w:szCs w:val="18"/>
+              </w:rPr>
+            </w:pPr>
+            <w:r>
+              <w:rPr>
+                <w:rFonts w:ascii="Arial" w:hAnsi="Arial" w:cs="Arial"/>
+                <w:bCs/>
+                <w:szCs w:val="18"/>
+              </w:rPr>
+              <w:t>31</w:t>
+            </w:r>
+          </w:p>
+          <w:p>
+            <w:pPr>
+              <w:spacing w:line="276" w:lineRule="auto"/>
+              <w:jc w:val="center"/>
+              <w:rPr>
+                <w:rFonts w:ascii="Arial" w:hAnsi="Arial" w:cs="Arial"/>
+                <w:bCs/>
+                <w:szCs w:val="18"/>
+              </w:rPr>
+            </w:pPr>
+            <w:r>
+              <w:rPr>
+                <w:rFonts w:ascii="Arial" w:hAnsi="Arial" w:cs="Arial"/>
+                <w:bCs/>
+                <w:szCs w:val="18"/>
+              </w:rPr>
+              <w:t>32</w:t>
+            </w:r>
+          </w:p>
+          <w:p>
+            <w:pPr>
+              <w:spacing w:line="276" w:lineRule="auto"/>
+              <w:jc w:val="center"/>
+              <w:rPr>
+                <w:rFonts w:ascii="Arial" w:hAnsi="Arial" w:cs="Arial"/>
+                <w:bCs/>
+                <w:szCs w:val="18"/>
+              </w:rPr>
+            </w:pPr>
+            <w:r>
+              <w:rPr>
+                <w:rFonts w:ascii="Arial" w:hAnsi="Arial" w:cs="Arial"/>
+                <w:bCs/>
+                <w:szCs w:val="18"/>
+              </w:rPr>
+              <w:t>33</w:t>
+            </w:r>
+          </w:p>
+          <w:p>
+            <w:pPr>
+              <w:spacing w:line="276" w:lineRule="auto"/>
+              <w:jc w:val="center"/>
+              <w:rPr>
+                <w:rFonts w:ascii="Arial" w:hAnsi="Arial" w:cs="Arial"/>
+                <w:bCs/>
+                <w:szCs w:val="18"/>
+              </w:rPr>
+            </w:pPr>
+            <w:r>
+              <w:rPr>
+                <w:rFonts w:ascii="Arial" w:hAnsi="Arial" w:cs="Arial"/>
+                <w:bCs/>
+                <w:szCs w:val="18"/>
+              </w:rPr>
+              <w:t>34</w:t>
+            </w:r>
+          </w:p>
+          <w:p>
+            <w:pPr>
+              <w:spacing w:line="276" w:lineRule="auto"/>
+              <w:jc w:val="center"/>
+              <w:rPr>
+                <w:rFonts w:ascii="Arial" w:hAnsi="Arial" w:cs="Arial"/>
+                <w:bCs/>
+                <w:szCs w:val="18"/>
+              </w:rPr>
+            </w:pPr>
+            <w:r>
+              <w:rPr>
+                <w:rFonts w:ascii="Arial" w:hAnsi="Arial" w:cs="Arial"/>
+                <w:bCs/>
+                <w:szCs w:val="18"/>
+              </w:rPr>
+              <w:t>38</w:t>
             </w:r>
           </w:p>
         </w:tc>
@@ -6987,7 +7649,15 @@
                 <w:bCs/>
                 <w:szCs w:val="18"/>
               </w:rPr>
-              <w:t>Figure Description 1</w:t>
+              <w:t>Fi</w:t>
+            </w:r>
+            <w:r>
+              <w:rPr>
+                <w:rFonts w:ascii="Arial" w:hAnsi="Arial" w:cs="Arial"/>
+                <w:bCs/>
+                <w:szCs w:val="18"/>
+              </w:rPr>
+              <w:t>shbone Diagram</w:t>
             </w:r>
           </w:p>
         </w:tc>
@@ -7011,7 +7681,7 @@
                 <w:bCs/>
                 <w:szCs w:val="18"/>
               </w:rPr>
-              <w:t>3</w:t>
+              <w:t>2</w:t>
             </w:r>
           </w:p>
         </w:tc>
@@ -7040,6 +7710,367 @@
               <w:t>2</w:t>
             </w:r>
           </w:p>
+          <w:p>
+            <w:pPr>
+              <w:spacing w:line="276" w:lineRule="auto"/>
+              <w:jc w:val="center"/>
+              <w:rPr>
+                <w:rFonts w:ascii="Arial" w:hAnsi="Arial" w:cs="Arial"/>
+                <w:bCs/>
+                <w:szCs w:val="18"/>
+              </w:rPr>
+            </w:pPr>
+            <w:r>
+              <w:rPr>
+                <w:rFonts w:ascii="Arial" w:hAnsi="Arial" w:cs="Arial"/>
+                <w:bCs/>
+                <w:szCs w:val="18"/>
+              </w:rPr>
+              <w:t>3</w:t>
+            </w:r>
+          </w:p>
+          <w:p>
+            <w:pPr>
+              <w:spacing w:line="276" w:lineRule="auto"/>
+              <w:jc w:val="center"/>
+              <w:rPr>
+                <w:rFonts w:ascii="Arial" w:hAnsi="Arial" w:cs="Arial"/>
+                <w:bCs/>
+                <w:szCs w:val="18"/>
+              </w:rPr>
+            </w:pPr>
+            <w:r>
+              <w:rPr>
+                <w:rFonts w:ascii="Arial" w:hAnsi="Arial" w:cs="Arial"/>
+                <w:bCs/>
+                <w:szCs w:val="18"/>
+              </w:rPr>
+              <w:t>4</w:t>
+            </w:r>
+          </w:p>
+          <w:p>
+            <w:pPr>
+              <w:spacing w:line="276" w:lineRule="auto"/>
+              <w:jc w:val="center"/>
+              <w:rPr>
+                <w:rFonts w:ascii="Arial" w:hAnsi="Arial" w:cs="Arial"/>
+                <w:bCs/>
+                <w:szCs w:val="18"/>
+              </w:rPr>
+            </w:pPr>
+            <w:r>
+              <w:rPr>
+                <w:rFonts w:ascii="Arial" w:hAnsi="Arial" w:cs="Arial"/>
+                <w:bCs/>
+                <w:szCs w:val="18"/>
+              </w:rPr>
+              <w:t>5</w:t>
+            </w:r>
+          </w:p>
+          <w:p>
+            <w:pPr>
+              <w:spacing w:line="276" w:lineRule="auto"/>
+              <w:jc w:val="center"/>
+              <w:rPr>
+                <w:rFonts w:ascii="Arial" w:hAnsi="Arial" w:cs="Arial"/>
+                <w:bCs/>
+                <w:szCs w:val="18"/>
+              </w:rPr>
+            </w:pPr>
+            <w:r>
+              <w:rPr>
+                <w:rFonts w:ascii="Arial" w:hAnsi="Arial" w:cs="Arial"/>
+                <w:bCs/>
+                <w:szCs w:val="18"/>
+              </w:rPr>
+              <w:t>6</w:t>
+            </w:r>
+          </w:p>
+          <w:p>
+            <w:pPr>
+              <w:spacing w:line="276" w:lineRule="auto"/>
+              <w:jc w:val="center"/>
+              <w:rPr>
+                <w:rFonts w:ascii="Arial" w:hAnsi="Arial" w:cs="Arial"/>
+                <w:bCs/>
+                <w:szCs w:val="18"/>
+              </w:rPr>
+            </w:pPr>
+            <w:r>
+              <w:rPr>
+                <w:rFonts w:ascii="Arial" w:hAnsi="Arial" w:cs="Arial"/>
+                <w:bCs/>
+                <w:szCs w:val="18"/>
+              </w:rPr>
+              <w:t>7</w:t>
+            </w:r>
+          </w:p>
+          <w:p>
+            <w:pPr>
+              <w:spacing w:line="276" w:lineRule="auto"/>
+              <w:jc w:val="center"/>
+              <w:rPr>
+                <w:rFonts w:ascii="Arial" w:hAnsi="Arial" w:cs="Arial"/>
+                <w:bCs/>
+                <w:szCs w:val="18"/>
+              </w:rPr>
+            </w:pPr>
+            <w:r>
+              <w:rPr>
+                <w:rFonts w:ascii="Arial" w:hAnsi="Arial" w:cs="Arial"/>
+                <w:bCs/>
+                <w:szCs w:val="18"/>
+              </w:rPr>
+              <w:t>8</w:t>
+            </w:r>
+          </w:p>
+          <w:p>
+            <w:pPr>
+              <w:spacing w:line="276" w:lineRule="auto"/>
+              <w:jc w:val="center"/>
+              <w:rPr>
+                <w:rFonts w:ascii="Arial" w:hAnsi="Arial" w:cs="Arial"/>
+                <w:bCs/>
+                <w:szCs w:val="18"/>
+              </w:rPr>
+            </w:pPr>
+            <w:r>
+              <w:rPr>
+                <w:rFonts w:ascii="Arial" w:hAnsi="Arial" w:cs="Arial"/>
+                <w:bCs/>
+                <w:szCs w:val="18"/>
+              </w:rPr>
+              <w:t>9</w:t>
+            </w:r>
+          </w:p>
+          <w:p>
+            <w:pPr>
+              <w:spacing w:line="276" w:lineRule="auto"/>
+              <w:jc w:val="center"/>
+              <w:rPr>
+                <w:rFonts w:ascii="Arial" w:hAnsi="Arial" w:cs="Arial"/>
+                <w:bCs/>
+                <w:szCs w:val="18"/>
+              </w:rPr>
+            </w:pPr>
+            <w:r>
+              <w:rPr>
+                <w:rFonts w:ascii="Arial" w:hAnsi="Arial" w:cs="Arial"/>
+                <w:bCs/>
+                <w:szCs w:val="18"/>
+              </w:rPr>
+              <w:t>10</w:t>
+            </w:r>
+          </w:p>
+          <w:p>
+            <w:pPr>
+              <w:spacing w:line="276" w:lineRule="auto"/>
+              <w:jc w:val="center"/>
+              <w:rPr>
+                <w:rFonts w:ascii="Arial" w:hAnsi="Arial" w:cs="Arial"/>
+                <w:bCs/>
+                <w:szCs w:val="18"/>
+              </w:rPr>
+            </w:pPr>
+            <w:r>
+              <w:rPr>
+                <w:rFonts w:ascii="Arial" w:hAnsi="Arial" w:cs="Arial"/>
+                <w:bCs/>
+                <w:szCs w:val="18"/>
+              </w:rPr>
+              <w:t>11</w:t>
+            </w:r>
+          </w:p>
+          <w:p>
+            <w:pPr>
+              <w:spacing w:line="276" w:lineRule="auto"/>
+              <w:jc w:val="center"/>
+              <w:rPr>
+                <w:rFonts w:ascii="Arial" w:hAnsi="Arial" w:cs="Arial"/>
+                <w:bCs/>
+                <w:szCs w:val="18"/>
+              </w:rPr>
+            </w:pPr>
+            <w:r>
+              <w:rPr>
+                <w:rFonts w:ascii="Arial" w:hAnsi="Arial" w:cs="Arial"/>
+                <w:bCs/>
+                <w:szCs w:val="18"/>
+              </w:rPr>
+              <w:t>12</w:t>
+            </w:r>
+          </w:p>
+          <w:p>
+            <w:pPr>
+              <w:spacing w:line="276" w:lineRule="auto"/>
+              <w:jc w:val="center"/>
+              <w:rPr>
+                <w:rFonts w:ascii="Arial" w:hAnsi="Arial" w:cs="Arial"/>
+                <w:bCs/>
+                <w:szCs w:val="18"/>
+              </w:rPr>
+            </w:pPr>
+            <w:r>
+              <w:rPr>
+                <w:rFonts w:ascii="Arial" w:hAnsi="Arial" w:cs="Arial"/>
+                <w:bCs/>
+                <w:szCs w:val="18"/>
+              </w:rPr>
+              <w:t>13</w:t>
+            </w:r>
+          </w:p>
+          <w:p>
+            <w:pPr>
+              <w:spacing w:line="276" w:lineRule="auto"/>
+              <w:jc w:val="center"/>
+              <w:rPr>
+                <w:rFonts w:ascii="Arial" w:hAnsi="Arial" w:cs="Arial"/>
+                <w:bCs/>
+                <w:szCs w:val="18"/>
+              </w:rPr>
+            </w:pPr>
+            <w:r>
+              <w:rPr>
+                <w:rFonts w:ascii="Arial" w:hAnsi="Arial" w:cs="Arial"/>
+                <w:bCs/>
+                <w:szCs w:val="18"/>
+              </w:rPr>
+              <w:t>14</w:t>
+            </w:r>
+          </w:p>
+          <w:p>
+            <w:pPr>
+              <w:spacing w:line="276" w:lineRule="auto"/>
+              <w:jc w:val="center"/>
+              <w:rPr>
+                <w:rFonts w:ascii="Arial" w:hAnsi="Arial" w:cs="Arial"/>
+                <w:bCs/>
+                <w:szCs w:val="18"/>
+              </w:rPr>
+            </w:pPr>
+            <w:r>
+              <w:rPr>
+                <w:rFonts w:ascii="Arial" w:hAnsi="Arial" w:cs="Arial"/>
+                <w:bCs/>
+                <w:szCs w:val="18"/>
+              </w:rPr>
+              <w:t>15</w:t>
+            </w:r>
+          </w:p>
+          <w:p>
+            <w:pPr>
+              <w:spacing w:line="276" w:lineRule="auto"/>
+              <w:jc w:val="center"/>
+              <w:rPr>
+                <w:rFonts w:ascii="Arial" w:hAnsi="Arial" w:cs="Arial"/>
+                <w:bCs/>
+                <w:szCs w:val="18"/>
+              </w:rPr>
+            </w:pPr>
+            <w:r>
+              <w:rPr>
+                <w:rFonts w:ascii="Arial" w:hAnsi="Arial" w:cs="Arial"/>
+                <w:bCs/>
+                <w:szCs w:val="18"/>
+              </w:rPr>
+              <w:t>16</w:t>
+            </w:r>
+          </w:p>
+          <w:p>
+            <w:pPr>
+              <w:spacing w:line="276" w:lineRule="auto"/>
+              <w:jc w:val="center"/>
+              <w:rPr>
+                <w:rFonts w:ascii="Arial" w:hAnsi="Arial" w:cs="Arial"/>
+                <w:bCs/>
+                <w:szCs w:val="18"/>
+              </w:rPr>
+            </w:pPr>
+            <w:r>
+              <w:rPr>
+                <w:rFonts w:ascii="Arial" w:hAnsi="Arial" w:cs="Arial"/>
+                <w:bCs/>
+                <w:szCs w:val="18"/>
+              </w:rPr>
+              <w:t>17</w:t>
+            </w:r>
+          </w:p>
+          <w:p>
+            <w:pPr>
+              <w:spacing w:line="276" w:lineRule="auto"/>
+              <w:jc w:val="center"/>
+              <w:rPr>
+                <w:rFonts w:ascii="Arial" w:hAnsi="Arial" w:cs="Arial"/>
+                <w:bCs/>
+                <w:szCs w:val="18"/>
+              </w:rPr>
+            </w:pPr>
+            <w:r>
+              <w:rPr>
+                <w:rFonts w:ascii="Arial" w:hAnsi="Arial" w:cs="Arial"/>
+                <w:bCs/>
+                <w:szCs w:val="18"/>
+              </w:rPr>
+              <w:t>18</w:t>
+            </w:r>
+          </w:p>
+          <w:p>
+            <w:pPr>
+              <w:spacing w:line="276" w:lineRule="auto"/>
+              <w:jc w:val="center"/>
+              <w:rPr>
+                <w:rFonts w:ascii="Arial" w:hAnsi="Arial" w:cs="Arial"/>
+                <w:bCs/>
+                <w:szCs w:val="18"/>
+              </w:rPr>
+            </w:pPr>
+            <w:r>
+              <w:rPr>
+                <w:rFonts w:ascii="Arial" w:hAnsi="Arial" w:cs="Arial"/>
+                <w:bCs/>
+                <w:szCs w:val="18"/>
+              </w:rPr>
+              <w:t>19</w:t>
+            </w:r>
+          </w:p>
+          <w:p>
+            <w:pPr>
+              <w:spacing w:line="276" w:lineRule="auto"/>
+              <w:jc w:val="center"/>
+              <w:rPr>
+                <w:rFonts w:ascii="Arial" w:hAnsi="Arial" w:cs="Arial"/>
+                <w:bCs/>
+                <w:szCs w:val="18"/>
+              </w:rPr>
+            </w:pPr>
+            <w:r>
+              <w:rPr>
+                <w:rFonts w:ascii="Arial" w:hAnsi="Arial" w:cs="Arial"/>
+                <w:bCs/>
+                <w:szCs w:val="18"/>
+              </w:rPr>
+              <w:t>20</w:t>
+            </w:r>
+          </w:p>
+          <w:p>
+            <w:pPr>
+              <w:spacing w:line="276" w:lineRule="auto"/>
+              <w:jc w:val="center"/>
+              <w:rPr>
+                <w:rFonts w:ascii="Arial" w:hAnsi="Arial" w:cs="Arial"/>
+                <w:bCs/>
+                <w:szCs w:val="18"/>
+              </w:rPr>
+            </w:pPr>
+            <w:r>
+              <w:rPr>
+                <w:rFonts w:ascii="Arial" w:hAnsi="Arial" w:cs="Arial"/>
+                <w:bCs/>
+                <w:szCs w:val="18"/>
+              </w:rPr>
+              <w:t>21</w:t>
+            </w:r>
+          </w:p>
         </w:tc>
         <w:tc>
           <w:tcPr>
@@ -7060,7 +8091,349 @@
                 <w:bCs/>
                 <w:szCs w:val="18"/>
               </w:rPr>
-              <w:t>Figure Description 2</w:t>
+              <w:t>Admin side use case report</w:t>
+            </w:r>
+          </w:p>
+          <w:p>
+            <w:pPr>
+              <w:spacing w:line="276" w:lineRule="auto"/>
+              <w:rPr>
+                <w:rFonts w:ascii="Arial" w:hAnsi="Arial" w:cs="Arial"/>
+                <w:bCs/>
+                <w:szCs w:val="18"/>
+              </w:rPr>
+            </w:pPr>
+            <w:r>
+              <w:rPr>
+                <w:rFonts w:ascii="Arial" w:hAnsi="Arial" w:cs="Arial"/>
+                <w:bCs/>
+                <w:szCs w:val="18"/>
+              </w:rPr>
+              <w:t>Patron side use case report</w:t>
+            </w:r>
+          </w:p>
+          <w:p>
+            <w:pPr>
+              <w:spacing w:line="276" w:lineRule="auto"/>
+              <w:rPr>
+                <w:rFonts w:ascii="Arial" w:hAnsi="Arial" w:cs="Arial"/>
+                <w:bCs/>
+                <w:szCs w:val="18"/>
+              </w:rPr>
+            </w:pPr>
+            <w:r>
+              <w:rPr>
+                <w:rFonts w:ascii="Arial" w:hAnsi="Arial" w:cs="Arial"/>
+                <w:bCs/>
+                <w:szCs w:val="18"/>
+              </w:rPr>
+              <w:t>Check availability; patron side activity diagram</w:t>
+            </w:r>
+          </w:p>
+          <w:p>
+            <w:pPr>
+              <w:spacing w:line="276" w:lineRule="auto"/>
+              <w:rPr>
+                <w:rFonts w:ascii="Arial" w:hAnsi="Arial" w:cs="Arial"/>
+                <w:bCs/>
+                <w:szCs w:val="18"/>
+              </w:rPr>
+            </w:pPr>
+            <w:r>
+              <w:rPr>
+                <w:rFonts w:ascii="Arial" w:hAnsi="Arial" w:cs="Arial"/>
+                <w:bCs/>
+                <w:szCs w:val="18"/>
+              </w:rPr>
+              <w:t>Book reservation activity diagram</w:t>
+            </w:r>
+          </w:p>
+          <w:p>
+            <w:pPr>
+              <w:spacing w:line="276" w:lineRule="auto"/>
+              <w:rPr>
+                <w:rFonts w:ascii="Arial" w:hAnsi="Arial" w:cs="Arial"/>
+                <w:bCs/>
+                <w:szCs w:val="18"/>
+              </w:rPr>
+            </w:pPr>
+            <w:r>
+              <w:rPr>
+                <w:rFonts w:ascii="Arial" w:hAnsi="Arial" w:cs="Arial"/>
+                <w:bCs/>
+                <w:szCs w:val="18"/>
+              </w:rPr>
+              <w:t>Modify reservation activity diagram</w:t>
+            </w:r>
+          </w:p>
+          <w:p>
+            <w:pPr>
+              <w:spacing w:line="276" w:lineRule="auto"/>
+              <w:rPr>
+                <w:rFonts w:ascii="Arial" w:hAnsi="Arial" w:cs="Arial"/>
+                <w:bCs/>
+                <w:szCs w:val="18"/>
+              </w:rPr>
+            </w:pPr>
+            <w:r>
+              <w:rPr>
+                <w:rFonts w:ascii="Arial" w:hAnsi="Arial" w:cs="Arial"/>
+                <w:bCs/>
+                <w:szCs w:val="18"/>
+              </w:rPr>
+              <w:t xml:space="preserve">View reservation summary activity diagram </w:t>
+            </w:r>
+          </w:p>
+          <w:p>
+            <w:pPr>
+              <w:spacing w:line="276" w:lineRule="auto"/>
+              <w:rPr>
+                <w:rFonts w:ascii="Arial" w:hAnsi="Arial" w:cs="Arial"/>
+                <w:bCs/>
+                <w:szCs w:val="18"/>
+              </w:rPr>
+            </w:pPr>
+            <w:r>
+              <w:rPr>
+                <w:rFonts w:ascii="Arial" w:hAnsi="Arial" w:cs="Arial"/>
+                <w:bCs/>
+                <w:szCs w:val="18"/>
+              </w:rPr>
+              <w:t>Check availability; admin side activity diagram</w:t>
+            </w:r>
+          </w:p>
+          <w:p>
+            <w:pPr>
+              <w:spacing w:line="276" w:lineRule="auto"/>
+              <w:rPr>
+                <w:rFonts w:ascii="Arial" w:hAnsi="Arial" w:cs="Arial"/>
+                <w:bCs/>
+                <w:szCs w:val="18"/>
+              </w:rPr>
+            </w:pPr>
+            <w:r>
+              <w:rPr>
+                <w:rFonts w:ascii="Arial" w:hAnsi="Arial" w:cs="Arial"/>
+                <w:bCs/>
+                <w:szCs w:val="18"/>
+              </w:rPr>
+              <w:t>Manage reservation activity diagram</w:t>
+            </w:r>
+          </w:p>
+          <w:p>
+            <w:pPr>
+              <w:spacing w:line="276" w:lineRule="auto"/>
+              <w:rPr>
+                <w:rFonts w:ascii="Arial" w:hAnsi="Arial" w:cs="Arial"/>
+                <w:bCs/>
+                <w:szCs w:val="18"/>
+              </w:rPr>
+            </w:pPr>
+            <w:r>
+              <w:rPr>
+                <w:rFonts w:ascii="Arial" w:hAnsi="Arial" w:cs="Arial"/>
+                <w:bCs/>
+                <w:szCs w:val="18"/>
+              </w:rPr>
+              <w:t>Respond to inquiries activity diagram</w:t>
+            </w:r>
+          </w:p>
+          <w:p>
+            <w:pPr>
+              <w:spacing w:line="276" w:lineRule="auto"/>
+              <w:rPr>
+                <w:rFonts w:ascii="Arial" w:hAnsi="Arial" w:cs="Arial"/>
+                <w:bCs/>
+                <w:szCs w:val="18"/>
+              </w:rPr>
+            </w:pPr>
+            <w:r>
+              <w:rPr>
+                <w:rFonts w:ascii="Arial" w:hAnsi="Arial" w:cs="Arial"/>
+                <w:bCs/>
+                <w:szCs w:val="18"/>
+              </w:rPr>
+              <w:t xml:space="preserve">GUI: Landing page </w:t>
+            </w:r>
+          </w:p>
+          <w:p>
+            <w:pPr>
+              <w:spacing w:line="276" w:lineRule="auto"/>
+              <w:rPr>
+                <w:rFonts w:ascii="Arial" w:hAnsi="Arial" w:cs="Arial"/>
+                <w:bCs/>
+                <w:szCs w:val="18"/>
+              </w:rPr>
+            </w:pPr>
+            <w:r>
+              <w:rPr>
+                <w:rFonts w:ascii="Arial" w:hAnsi="Arial" w:cs="Arial"/>
+                <w:bCs/>
+                <w:szCs w:val="18"/>
+              </w:rPr>
+              <w:t>GUI: Admin account creation</w:t>
+            </w:r>
+          </w:p>
+          <w:p>
+            <w:pPr>
+              <w:spacing w:line="276" w:lineRule="auto"/>
+              <w:rPr>
+                <w:rFonts w:ascii="Arial" w:hAnsi="Arial" w:cs="Arial"/>
+                <w:bCs/>
+                <w:szCs w:val="18"/>
+              </w:rPr>
+            </w:pPr>
+            <w:r>
+              <w:rPr>
+                <w:rFonts w:ascii="Arial" w:hAnsi="Arial" w:cs="Arial"/>
+                <w:bCs/>
+                <w:szCs w:val="18"/>
+              </w:rPr>
+              <w:t>GUI: Admin log in</w:t>
+            </w:r>
+          </w:p>
+          <w:p>
+            <w:pPr>
+              <w:spacing w:line="276" w:lineRule="auto"/>
+              <w:rPr>
+                <w:rFonts w:ascii="Arial" w:hAnsi="Arial" w:cs="Arial"/>
+                <w:bCs/>
+                <w:szCs w:val="18"/>
+              </w:rPr>
+            </w:pPr>
+            <w:r>
+              <w:rPr>
+                <w:rFonts w:ascii="Arial" w:hAnsi="Arial" w:cs="Arial"/>
+                <w:bCs/>
+                <w:szCs w:val="18"/>
+              </w:rPr>
+              <w:t>GUI: Inquiry page</w:t>
+            </w:r>
+          </w:p>
+          <w:p>
+            <w:pPr>
+              <w:spacing w:line="276" w:lineRule="auto"/>
+              <w:rPr>
+                <w:rFonts w:ascii="Arial" w:hAnsi="Arial" w:cs="Arial"/>
+                <w:bCs/>
+                <w:szCs w:val="18"/>
+              </w:rPr>
+            </w:pPr>
+            <w:r>
+              <w:rPr>
+                <w:rFonts w:ascii="Arial" w:hAnsi="Arial" w:cs="Arial"/>
+                <w:bCs/>
+                <w:szCs w:val="18"/>
+              </w:rPr>
+              <w:t>GUI: Dates page</w:t>
+            </w:r>
+          </w:p>
+          <w:p>
+            <w:pPr>
+              <w:spacing w:line="276" w:lineRule="auto"/>
+              <w:rPr>
+                <w:rFonts w:ascii="Arial" w:hAnsi="Arial" w:cs="Arial"/>
+                <w:bCs/>
+                <w:szCs w:val="18"/>
+              </w:rPr>
+            </w:pPr>
+            <w:r>
+              <w:rPr>
+                <w:rFonts w:ascii="Arial" w:hAnsi="Arial" w:cs="Arial"/>
+                <w:bCs/>
+                <w:szCs w:val="18"/>
+              </w:rPr>
+              <w:t>GUI: Homepage</w:t>
+            </w:r>
+          </w:p>
+          <w:p>
+            <w:pPr>
+              <w:spacing w:line="276" w:lineRule="auto"/>
+              <w:rPr>
+                <w:rFonts w:ascii="Arial" w:hAnsi="Arial" w:cs="Arial"/>
+                <w:bCs/>
+                <w:szCs w:val="18"/>
+              </w:rPr>
+            </w:pPr>
+            <w:r>
+              <w:rPr>
+                <w:rFonts w:ascii="Arial" w:hAnsi="Arial" w:cs="Arial"/>
+                <w:bCs/>
+                <w:szCs w:val="18"/>
+              </w:rPr>
+              <w:t>GUI: View reservation (Patron side)</w:t>
+            </w:r>
+          </w:p>
+          <w:p>
+            <w:pPr>
+              <w:spacing w:line="276" w:lineRule="auto"/>
+              <w:rPr>
+                <w:rFonts w:ascii="Arial" w:hAnsi="Arial" w:cs="Arial"/>
+                <w:bCs/>
+                <w:szCs w:val="18"/>
+              </w:rPr>
+            </w:pPr>
+            <w:r>
+              <w:rPr>
+                <w:rFonts w:ascii="Arial" w:hAnsi="Arial" w:cs="Arial"/>
+                <w:bCs/>
+                <w:szCs w:val="18"/>
+              </w:rPr>
+              <w:t>GUI: Create reservation</w:t>
+            </w:r>
+          </w:p>
+          <w:p>
+            <w:pPr>
+              <w:spacing w:line="276" w:lineRule="auto"/>
+              <w:rPr>
+                <w:rFonts w:ascii="Arial" w:hAnsi="Arial" w:cs="Arial"/>
+                <w:bCs/>
+                <w:szCs w:val="18"/>
+              </w:rPr>
+            </w:pPr>
+            <w:r>
+              <w:rPr>
+                <w:rFonts w:ascii="Arial" w:hAnsi="Arial" w:cs="Arial"/>
+                <w:bCs/>
+                <w:szCs w:val="18"/>
+              </w:rPr>
+              <w:t>GUI: Initial inquiry questions</w:t>
+            </w:r>
+          </w:p>
+          <w:p>
+            <w:pPr>
+              <w:spacing w:line="276" w:lineRule="auto"/>
+              <w:rPr>
+                <w:rFonts w:ascii="Arial" w:hAnsi="Arial" w:cs="Arial"/>
+                <w:bCs/>
+                <w:szCs w:val="18"/>
+              </w:rPr>
+            </w:pPr>
+            <w:r>
+              <w:rPr>
+                <w:rFonts w:ascii="Arial" w:hAnsi="Arial" w:cs="Arial"/>
+                <w:bCs/>
+                <w:szCs w:val="18"/>
+              </w:rPr>
+              <w:t>Database schema</w:t>
+            </w:r>
+          </w:p>
+          <w:p>
+            <w:pPr>
+              <w:spacing w:line="276" w:lineRule="auto"/>
+              <w:rPr>
+                <w:rFonts w:ascii="Arial" w:hAnsi="Arial" w:cs="Arial"/>
+                <w:bCs/>
+                <w:szCs w:val="18"/>
+              </w:rPr>
+            </w:pPr>
+            <w:r>
+              <w:rPr>
+                <w:rFonts w:ascii="Arial" w:hAnsi="Arial" w:cs="Arial"/>
+                <w:bCs/>
+                <w:szCs w:val="18"/>
+              </w:rPr>
+              <w:t>Agile methodology chart</w:t>
             </w:r>
           </w:p>
         </w:tc>
@@ -7084,8 +8457,380 @@
                 <w:bCs/>
                 <w:szCs w:val="18"/>
               </w:rPr>
-              <w:t>6</w:t>
-            </w:r>
+              <w:t>12</w:t>
+            </w:r>
+          </w:p>
+          <w:p>
+            <w:pPr>
+              <w:spacing w:line="276" w:lineRule="auto"/>
+              <w:jc w:val="center"/>
+              <w:rPr>
+                <w:rFonts w:ascii="Arial" w:hAnsi="Arial" w:cs="Arial"/>
+                <w:bCs/>
+                <w:szCs w:val="18"/>
+              </w:rPr>
+            </w:pPr>
+            <w:r>
+              <w:rPr>
+                <w:rFonts w:ascii="Arial" w:hAnsi="Arial" w:cs="Arial"/>
+                <w:bCs/>
+                <w:szCs w:val="18"/>
+              </w:rPr>
+              <w:t>12</w:t>
+            </w:r>
+          </w:p>
+          <w:p>
+            <w:pPr>
+              <w:spacing w:line="276" w:lineRule="auto"/>
+              <w:jc w:val="center"/>
+              <w:rPr>
+                <w:rFonts w:ascii="Arial" w:hAnsi="Arial" w:cs="Arial"/>
+                <w:bCs/>
+                <w:szCs w:val="18"/>
+              </w:rPr>
+            </w:pPr>
+            <w:r>
+              <w:rPr>
+                <w:rFonts w:ascii="Arial" w:hAnsi="Arial" w:cs="Arial"/>
+                <w:bCs/>
+                <w:szCs w:val="18"/>
+              </w:rPr>
+              <w:t>20</w:t>
+            </w:r>
+          </w:p>
+          <w:p>
+            <w:pPr>
+              <w:spacing w:line="276" w:lineRule="auto"/>
+              <w:jc w:val="center"/>
+              <w:rPr>
+                <w:rFonts w:ascii="Arial" w:hAnsi="Arial" w:cs="Arial"/>
+                <w:bCs/>
+                <w:szCs w:val="18"/>
+              </w:rPr>
+            </w:pPr>
+            <w:r>
+              <w:rPr>
+                <w:rFonts w:ascii="Arial" w:hAnsi="Arial" w:cs="Arial"/>
+                <w:bCs/>
+                <w:szCs w:val="18"/>
+              </w:rPr>
+              <w:t>20</w:t>
+            </w:r>
+          </w:p>
+          <w:p>
+            <w:pPr>
+              <w:spacing w:line="276" w:lineRule="auto"/>
+              <w:jc w:val="center"/>
+              <w:rPr>
+                <w:rFonts w:ascii="Arial" w:hAnsi="Arial" w:cs="Arial"/>
+                <w:bCs/>
+                <w:szCs w:val="18"/>
+              </w:rPr>
+            </w:pPr>
+            <w:r>
+              <w:rPr>
+                <w:rFonts w:ascii="Arial" w:hAnsi="Arial" w:cs="Arial"/>
+                <w:bCs/>
+                <w:szCs w:val="18"/>
+              </w:rPr>
+              <w:t>21</w:t>
+            </w:r>
+          </w:p>
+          <w:p>
+            <w:pPr>
+              <w:spacing w:line="276" w:lineRule="auto"/>
+              <w:jc w:val="center"/>
+              <w:rPr>
+                <w:rFonts w:ascii="Arial" w:hAnsi="Arial" w:cs="Arial"/>
+                <w:bCs/>
+                <w:szCs w:val="18"/>
+              </w:rPr>
+            </w:pPr>
+            <w:r>
+              <w:rPr>
+                <w:rFonts w:ascii="Arial" w:hAnsi="Arial" w:cs="Arial"/>
+                <w:bCs/>
+                <w:szCs w:val="18"/>
+              </w:rPr>
+              <w:t>21</w:t>
+            </w:r>
+          </w:p>
+          <w:p>
+            <w:pPr>
+              <w:spacing w:line="276" w:lineRule="auto"/>
+              <w:jc w:val="center"/>
+              <w:rPr>
+                <w:rFonts w:ascii="Arial" w:hAnsi="Arial" w:cs="Arial"/>
+                <w:bCs/>
+                <w:szCs w:val="18"/>
+              </w:rPr>
+            </w:pPr>
+            <w:r>
+              <w:rPr>
+                <w:rFonts w:ascii="Arial" w:hAnsi="Arial" w:cs="Arial"/>
+                <w:bCs/>
+                <w:szCs w:val="18"/>
+              </w:rPr>
+              <w:t>22</w:t>
+            </w:r>
+          </w:p>
+          <w:p>
+            <w:pPr>
+              <w:spacing w:line="276" w:lineRule="auto"/>
+              <w:jc w:val="center"/>
+              <w:rPr>
+                <w:rFonts w:ascii="Arial" w:hAnsi="Arial" w:cs="Arial"/>
+                <w:bCs/>
+                <w:szCs w:val="18"/>
+              </w:rPr>
+            </w:pPr>
+            <w:r>
+              <w:rPr>
+                <w:rFonts w:ascii="Arial" w:hAnsi="Arial" w:cs="Arial"/>
+                <w:bCs/>
+                <w:szCs w:val="18"/>
+              </w:rPr>
+              <w:t>23</w:t>
+            </w:r>
+          </w:p>
+          <w:p>
+            <w:pPr>
+              <w:spacing w:line="276" w:lineRule="auto"/>
+              <w:jc w:val="center"/>
+              <w:rPr>
+                <w:rFonts w:ascii="Arial" w:hAnsi="Arial" w:cs="Arial"/>
+                <w:bCs/>
+                <w:szCs w:val="18"/>
+              </w:rPr>
+            </w:pPr>
+            <w:r>
+              <w:rPr>
+                <w:rFonts w:ascii="Arial" w:hAnsi="Arial" w:cs="Arial"/>
+                <w:bCs/>
+                <w:szCs w:val="18"/>
+              </w:rPr>
+              <w:t>24</w:t>
+            </w:r>
+          </w:p>
+          <w:p>
+            <w:pPr>
+              <w:spacing w:line="276" w:lineRule="auto"/>
+              <w:jc w:val="center"/>
+              <w:rPr>
+                <w:rFonts w:ascii="Arial" w:hAnsi="Arial" w:cs="Arial"/>
+                <w:bCs/>
+                <w:szCs w:val="18"/>
+              </w:rPr>
+            </w:pPr>
+            <w:r>
+              <w:rPr>
+                <w:rFonts w:ascii="Arial" w:hAnsi="Arial" w:cs="Arial"/>
+                <w:bCs/>
+                <w:szCs w:val="18"/>
+              </w:rPr>
+              <w:t>25</w:t>
+            </w:r>
+          </w:p>
+          <w:p>
+            <w:pPr>
+              <w:spacing w:line="276" w:lineRule="auto"/>
+              <w:jc w:val="center"/>
+              <w:rPr>
+                <w:rFonts w:ascii="Arial" w:hAnsi="Arial" w:cs="Arial"/>
+                <w:bCs/>
+                <w:szCs w:val="18"/>
+              </w:rPr>
+            </w:pPr>
+            <w:r>
+              <w:rPr>
+                <w:rFonts w:ascii="Arial" w:hAnsi="Arial" w:cs="Arial"/>
+                <w:bCs/>
+                <w:szCs w:val="18"/>
+              </w:rPr>
+              <w:t>25</w:t>
+            </w:r>
+          </w:p>
+          <w:p>
+            <w:pPr>
+              <w:spacing w:line="276" w:lineRule="auto"/>
+              <w:jc w:val="center"/>
+              <w:rPr>
+                <w:rFonts w:ascii="Arial" w:hAnsi="Arial" w:cs="Arial"/>
+                <w:bCs/>
+                <w:szCs w:val="18"/>
+              </w:rPr>
+            </w:pPr>
+            <w:r>
+              <w:rPr>
+                <w:rFonts w:ascii="Arial" w:hAnsi="Arial" w:cs="Arial"/>
+                <w:bCs/>
+                <w:szCs w:val="18"/>
+              </w:rPr>
+              <w:t>26</w:t>
+            </w:r>
+          </w:p>
+          <w:p>
+            <w:pPr>
+              <w:spacing w:line="276" w:lineRule="auto"/>
+              <w:jc w:val="center"/>
+              <w:rPr>
+                <w:rFonts w:ascii="Arial" w:hAnsi="Arial" w:cs="Arial"/>
+                <w:bCs/>
+                <w:szCs w:val="18"/>
+              </w:rPr>
+            </w:pPr>
+            <w:r>
+              <w:rPr>
+                <w:rFonts w:ascii="Arial" w:hAnsi="Arial" w:cs="Arial"/>
+                <w:bCs/>
+                <w:szCs w:val="18"/>
+              </w:rPr>
+              <w:t>26</w:t>
+            </w:r>
+          </w:p>
+          <w:p>
+            <w:pPr>
+              <w:spacing w:line="276" w:lineRule="auto"/>
+              <w:jc w:val="center"/>
+              <w:rPr>
+                <w:rFonts w:ascii="Arial" w:hAnsi="Arial" w:cs="Arial"/>
+                <w:bCs/>
+                <w:szCs w:val="18"/>
+              </w:rPr>
+            </w:pPr>
+            <w:r>
+              <w:rPr>
+                <w:rFonts w:ascii="Arial" w:hAnsi="Arial" w:cs="Arial"/>
+                <w:bCs/>
+                <w:szCs w:val="18"/>
+              </w:rPr>
+              <w:t>27</w:t>
+            </w:r>
+          </w:p>
+          <w:p>
+            <w:pPr>
+              <w:spacing w:line="276" w:lineRule="auto"/>
+              <w:jc w:val="center"/>
+              <w:rPr>
+                <w:rFonts w:ascii="Arial" w:hAnsi="Arial" w:cs="Arial"/>
+                <w:bCs/>
+                <w:szCs w:val="18"/>
+              </w:rPr>
+            </w:pPr>
+            <w:r>
+              <w:rPr>
+                <w:rFonts w:ascii="Arial" w:hAnsi="Arial" w:cs="Arial"/>
+                <w:bCs/>
+                <w:szCs w:val="18"/>
+              </w:rPr>
+              <w:t>27</w:t>
+            </w:r>
+          </w:p>
+          <w:p>
+            <w:pPr>
+              <w:spacing w:line="276" w:lineRule="auto"/>
+              <w:jc w:val="center"/>
+              <w:rPr>
+                <w:rFonts w:ascii="Arial" w:hAnsi="Arial" w:cs="Arial"/>
+                <w:bCs/>
+                <w:szCs w:val="18"/>
+              </w:rPr>
+            </w:pPr>
+            <w:r>
+              <w:rPr>
+                <w:rFonts w:ascii="Arial" w:hAnsi="Arial" w:cs="Arial"/>
+                <w:bCs/>
+                <w:szCs w:val="18"/>
+              </w:rPr>
+              <w:t>28</w:t>
+            </w:r>
+          </w:p>
+          <w:p>
+            <w:pPr>
+              <w:spacing w:line="276" w:lineRule="auto"/>
+              <w:jc w:val="center"/>
+              <w:rPr>
+                <w:rFonts w:ascii="Arial" w:hAnsi="Arial" w:cs="Arial"/>
+                <w:bCs/>
+                <w:szCs w:val="18"/>
+              </w:rPr>
+            </w:pPr>
+            <w:r>
+              <w:rPr>
+                <w:rFonts w:ascii="Arial" w:hAnsi="Arial" w:cs="Arial"/>
+                <w:bCs/>
+                <w:szCs w:val="18"/>
+              </w:rPr>
+              <w:t>28</w:t>
+            </w:r>
+          </w:p>
+          <w:p>
+            <w:pPr>
+              <w:spacing w:line="276" w:lineRule="auto"/>
+              <w:jc w:val="center"/>
+              <w:rPr>
+                <w:rFonts w:ascii="Arial" w:hAnsi="Arial" w:cs="Arial"/>
+                <w:bCs/>
+                <w:szCs w:val="18"/>
+              </w:rPr>
+            </w:pPr>
+            <w:r>
+              <w:rPr>
+                <w:rFonts w:ascii="Arial" w:hAnsi="Arial" w:cs="Arial"/>
+                <w:bCs/>
+                <w:szCs w:val="18"/>
+              </w:rPr>
+              <w:t>29</w:t>
+            </w:r>
+          </w:p>
+          <w:p>
+            <w:pPr>
+              <w:spacing w:line="276" w:lineRule="auto"/>
+              <w:jc w:val="center"/>
+              <w:rPr>
+                <w:rFonts w:ascii="Arial" w:hAnsi="Arial" w:cs="Arial"/>
+                <w:bCs/>
+                <w:szCs w:val="18"/>
+              </w:rPr>
+            </w:pPr>
+            <w:r>
+              <w:rPr>
+                <w:rFonts w:ascii="Arial" w:hAnsi="Arial" w:cs="Arial"/>
+                <w:bCs/>
+                <w:szCs w:val="18"/>
+              </w:rPr>
+              <w:t>30</w:t>
+            </w:r>
+          </w:p>
+          <w:p>
+            <w:pPr>
+              <w:spacing w:line="276" w:lineRule="auto"/>
+              <w:jc w:val="center"/>
+              <w:rPr>
+                <w:rFonts w:ascii="Arial" w:hAnsi="Arial" w:cs="Arial"/>
+                <w:bCs/>
+                <w:szCs w:val="18"/>
+              </w:rPr>
+            </w:pPr>
+            <w:r>
+              <w:rPr>
+                <w:rFonts w:ascii="Arial" w:hAnsi="Arial" w:cs="Arial"/>
+                <w:bCs/>
+                <w:szCs w:val="18"/>
+              </w:rPr>
+              <w:t>35</w:t>
+            </w:r>
+          </w:p>
+          <w:p>
+            <w:pPr>
+              <w:spacing w:line="276" w:lineRule="auto"/>
+              <w:jc w:val="center"/>
+              <w:rPr>
+                <w:rFonts w:ascii="Arial" w:hAnsi="Arial" w:cs="Arial"/>
+                <w:bCs/>
+                <w:szCs w:val="18"/>
+              </w:rPr>
+            </w:pPr>
           </w:p>
         </w:tc>
       </w:tr>
@@ -7935,6 +9680,7 @@
         </w:rPr>
         <w:t xml:space="preserve">This study aims to develop </w:t>
       </w:r>
+      <w:proofErr w:type="spellStart"/>
       <w:proofErr w:type="gramStart"/>
       <w:r>
         <w:rPr>
@@ -7942,6 +9688,7 @@
         </w:rPr>
         <w:t>a</w:t>
       </w:r>
+      <w:proofErr w:type="spellEnd"/>
       <w:proofErr w:type="gramEnd"/>
       <w:r>
         <w:rPr>
@@ -8379,7 +10126,29 @@
           <w:sz w:val="22"/>
           <w:szCs w:val="22"/>
         </w:rPr>
-        <w:t>Web-based systems, such as the one developed for Resona Catering Services (BAHANDIAN, 2017), showcase the benefits of integrating inventory tracking and manpower management with event planning. Similarly, Verana (2024) highlights the role of technology in automating event scheduling and logistics.</w:t>
+        <w:t xml:space="preserve">Web-based systems, such as the one developed for </w:t>
+      </w:r>
+      <w:proofErr w:type="spellStart"/>
+      <w:r>
+        <w:rPr>
+          <w:rFonts w:ascii="Arial" w:hAnsi="Arial" w:cs="Arial"/>
+          <w:bCs/>
+          <w:color w:val="000000"/>
+          <w:sz w:val="22"/>
+          <w:szCs w:val="22"/>
+        </w:rPr>
+        <w:t>Resona</w:t>
+      </w:r>
+      <w:proofErr w:type="spellEnd"/>
+      <w:r>
+        <w:rPr>
+          <w:rFonts w:ascii="Arial" w:hAnsi="Arial" w:cs="Arial"/>
+          <w:bCs/>
+          <w:color w:val="000000"/>
+          <w:sz w:val="22"/>
+          <w:szCs w:val="22"/>
+        </w:rPr>
+        <w:t xml:space="preserve"> Catering Services (BAHANDIAN, 2017), showcase the benefits of integrating inventory tracking and manpower management with event planning. Similarly, Verana (2024) highlights the role of technology in automating event scheduling and logistics.</w:t>
       </w:r>
     </w:p>
     <w:p>
@@ -8536,7 +10305,29 @@
           <w:sz w:val="22"/>
           <w:szCs w:val="22"/>
         </w:rPr>
-        <w:t>The Korean Dietetic Association (2005) analyzes website structures for catering services, identifying clarity and user-friendly design as critical components for effective communication with clients. Nurzahirah (2011) complements this by detailing how hotel-based catering systems use technology to manage inventory and raw materials effectively.</w:t>
+        <w:t xml:space="preserve">The Korean Dietetic Association (2005) analyzes website structures for catering services, identifying clarity and user-friendly design as critical components for effective communication with clients. </w:t>
+      </w:r>
+      <w:proofErr w:type="spellStart"/>
+      <w:r>
+        <w:rPr>
+          <w:rFonts w:ascii="Arial" w:hAnsi="Arial" w:cs="Arial"/>
+          <w:bCs/>
+          <w:color w:val="000000"/>
+          <w:sz w:val="22"/>
+          <w:szCs w:val="22"/>
+        </w:rPr>
+        <w:t>Nurzahirah</w:t>
+      </w:r>
+      <w:proofErr w:type="spellEnd"/>
+      <w:r>
+        <w:rPr>
+          <w:rFonts w:ascii="Arial" w:hAnsi="Arial" w:cs="Arial"/>
+          <w:bCs/>
+          <w:color w:val="000000"/>
+          <w:sz w:val="22"/>
+          <w:szCs w:val="22"/>
+        </w:rPr>
+        <w:t xml:space="preserve"> (2011) complements this by detailing how hotel-based catering systems use technology to manage inventory and raw materials effectively.</w:t>
       </w:r>
     </w:p>
     <w:p>
@@ -8581,8 +10372,9 @@
           <w:sz w:val="22"/>
           <w:szCs w:val="22"/>
         </w:rPr>
-        <w:t xml:space="preserve">Customer satisfaction hinges on seamless experiences powered by technology. Verana (2024) describes how event management platforms enhance trust through real-time updates and transparent communication. Similarly, Khwunnak et al. (2023) report high </w:t>
-      </w:r>
+        <w:t xml:space="preserve">Customer satisfaction hinges on seamless experiences powered by technology. Verana (2024) describes how event management platforms enhance trust through real-time updates and transparent communication. Similarly, </w:t>
+      </w:r>
+      <w:proofErr w:type="spellStart"/>
       <w:r>
         <w:rPr>
           <w:rFonts w:ascii="Arial" w:hAnsi="Arial" w:cs="Arial"/>
@@ -8591,6 +10383,27 @@
           <w:sz w:val="22"/>
           <w:szCs w:val="22"/>
         </w:rPr>
+        <w:t>Khwunnak</w:t>
+      </w:r>
+      <w:proofErr w:type="spellEnd"/>
+      <w:r>
+        <w:rPr>
+          <w:rFonts w:ascii="Arial" w:hAnsi="Arial" w:cs="Arial"/>
+          <w:bCs/>
+          <w:color w:val="000000"/>
+          <w:sz w:val="22"/>
+          <w:szCs w:val="22"/>
+        </w:rPr>
+        <w:t xml:space="preserve"> et al. (2023) report high </w:t>
+      </w:r>
+      <w:r>
+        <w:rPr>
+          <w:rFonts w:ascii="Arial" w:hAnsi="Arial" w:cs="Arial"/>
+          <w:bCs/>
+          <w:color w:val="000000"/>
+          <w:sz w:val="22"/>
+          <w:szCs w:val="22"/>
+        </w:rPr>
         <w:lastRenderedPageBreak/>
         <w:t>customer satisfaction with reservation systems that feature user-friendly interfaces and reliable performance.</w:t>
       </w:r>
@@ -8615,7 +10428,29 @@
           <w:sz w:val="22"/>
           <w:szCs w:val="22"/>
         </w:rPr>
-        <w:t>JETIR (2021) demonstrates how digital catering platforms cater to customer needs by automating processes, reducing delays, and improving service quality. Meanwhile, ThaiJo (2024) emphasizes the role of ICT in increasing loyalty through personalized customer interactions and clear communication.</w:t>
+        <w:t xml:space="preserve">JETIR (2021) demonstrates how digital catering platforms cater to customer needs by automating processes, reducing delays, and improving service quality. Meanwhile, </w:t>
+      </w:r>
+      <w:proofErr w:type="spellStart"/>
+      <w:r>
+        <w:rPr>
+          <w:rFonts w:ascii="Arial" w:hAnsi="Arial" w:cs="Arial"/>
+          <w:bCs/>
+          <w:color w:val="000000"/>
+          <w:sz w:val="22"/>
+          <w:szCs w:val="22"/>
+        </w:rPr>
+        <w:t>ThaiJo</w:t>
+      </w:r>
+      <w:proofErr w:type="spellEnd"/>
+      <w:r>
+        <w:rPr>
+          <w:rFonts w:ascii="Arial" w:hAnsi="Arial" w:cs="Arial"/>
+          <w:bCs/>
+          <w:color w:val="000000"/>
+          <w:sz w:val="22"/>
+          <w:szCs w:val="22"/>
+        </w:rPr>
+        <w:t xml:space="preserve"> (2024) emphasizes the role of ICT in increasing loyalty through personalized customer interactions and clear communication.</w:t>
       </w:r>
     </w:p>
     <w:p>
@@ -8683,7 +10518,29 @@
           <w:sz w:val="22"/>
           <w:szCs w:val="22"/>
         </w:rPr>
-        <w:t>Automation equips small businesses with tools to compete against larger enterprises. Frank Tilleli (2022) highlights how manual processes hinder scalability, while tailored systems empower SMEs to streamline operations and reduce overhead.</w:t>
+        <w:t xml:space="preserve">Automation equips small businesses with tools to compete against larger enterprises. Frank </w:t>
+      </w:r>
+      <w:proofErr w:type="spellStart"/>
+      <w:r>
+        <w:rPr>
+          <w:rFonts w:ascii="Arial" w:hAnsi="Arial" w:cs="Arial"/>
+          <w:bCs/>
+          <w:color w:val="000000"/>
+          <w:sz w:val="22"/>
+          <w:szCs w:val="22"/>
+        </w:rPr>
+        <w:t>Tilleli</w:t>
+      </w:r>
+      <w:proofErr w:type="spellEnd"/>
+      <w:r>
+        <w:rPr>
+          <w:rFonts w:ascii="Arial" w:hAnsi="Arial" w:cs="Arial"/>
+          <w:bCs/>
+          <w:color w:val="000000"/>
+          <w:sz w:val="22"/>
+          <w:szCs w:val="22"/>
+        </w:rPr>
+        <w:t xml:space="preserve"> (2022) highlights how manual processes hinder scalability, while tailored systems empower SMEs to streamline operations and reduce overhead.</w:t>
       </w:r>
     </w:p>
     <w:p>
@@ -8729,7 +10586,29 @@
           <w:sz w:val="22"/>
           <w:szCs w:val="22"/>
         </w:rPr>
-        <w:t>ResearchGate (2024) demonstrates how ICT interventions in Kenyan e-hotels improve resource allocation and minimize operational errors, presenting a scalable model for SMEs. Similarly, Nurzahirah (2011) discusses how web-based hotel systems enhance inventory management for small operations.</w:t>
+        <w:t xml:space="preserve">ResearchGate (2024) demonstrates how ICT interventions in Kenyan e-hotels improve resource allocation and minimize operational errors, presenting a scalable model for SMEs. Similarly, </w:t>
+      </w:r>
+      <w:proofErr w:type="spellStart"/>
+      <w:r>
+        <w:rPr>
+          <w:rFonts w:ascii="Arial" w:hAnsi="Arial" w:cs="Arial"/>
+          <w:bCs/>
+          <w:color w:val="000000"/>
+          <w:sz w:val="22"/>
+          <w:szCs w:val="22"/>
+        </w:rPr>
+        <w:t>Nurzahirah</w:t>
+      </w:r>
+      <w:proofErr w:type="spellEnd"/>
+      <w:r>
+        <w:rPr>
+          <w:rFonts w:ascii="Arial" w:hAnsi="Arial" w:cs="Arial"/>
+          <w:bCs/>
+          <w:color w:val="000000"/>
+          <w:sz w:val="22"/>
+          <w:szCs w:val="22"/>
+        </w:rPr>
+        <w:t xml:space="preserve"> (2011) discusses how web-based hotel systems enhance inventory management for small operations.</w:t>
       </w:r>
       <w:r>
         <w:rPr>
@@ -9108,7 +10987,7 @@
         <w:rPr>
           <w:rFonts w:ascii="Arial" w:hAnsi="Arial" w:cs="Arial"/>
         </w:rPr>
-        <w:t>#</w:t>
+        <w:t>1</w:t>
       </w:r>
       <w:r>
         <w:rPr>
@@ -10103,7 +11982,13 @@
         <w:rPr>
           <w:rFonts w:ascii="Arial" w:hAnsi="Arial" w:cs="Arial"/>
         </w:rPr>
-        <w:t>#. Admin Side</w:t>
+        <w:t>2</w:t>
+      </w:r>
+      <w:r>
+        <w:rPr>
+          <w:rFonts w:ascii="Arial" w:hAnsi="Arial" w:cs="Arial"/>
+        </w:rPr>
+        <w:t>. Admin Side</w:t>
       </w:r>
     </w:p>
     <w:p>
@@ -10185,7 +12070,19 @@
           <w:rFonts w:ascii="Arial" w:hAnsi="Arial" w:cs="Arial"/>
         </w:rPr>
         <w:tab/>
-        <w:t xml:space="preserve">Figure # shows the use case diagram for the admin side of the system. This shows the interaction of the admin into the system. It shows the capabilities or the abilities of an admin into the system. It also represents the behavior of the admin towards the system. </w:t>
+        <w:t xml:space="preserve">Figure </w:t>
+      </w:r>
+      <w:r>
+        <w:rPr>
+          <w:rFonts w:ascii="Arial" w:hAnsi="Arial" w:cs="Arial"/>
+        </w:rPr>
+        <w:t>2</w:t>
+      </w:r>
+      <w:r>
+        <w:rPr>
+          <w:rFonts w:ascii="Arial" w:hAnsi="Arial" w:cs="Arial"/>
+        </w:rPr>
+        <w:t xml:space="preserve"> shows the use case diagram for the admin side of the system. This shows the interaction of the admin into the system. It shows the capabilities or the abilities of an admin into the system. It also represents the behavior of the admin towards the system. </w:t>
       </w:r>
     </w:p>
     <w:p>
@@ -10200,7 +12097,19 @@
           <w:rFonts w:ascii="Arial" w:hAnsi="Arial" w:cs="Arial"/>
         </w:rPr>
         <w:tab/>
-        <w:t>Figure #. Patron Side</w:t>
+        <w:t xml:space="preserve">Figure </w:t>
+      </w:r>
+      <w:r>
+        <w:rPr>
+          <w:rFonts w:ascii="Arial" w:hAnsi="Arial" w:cs="Arial"/>
+        </w:rPr>
+        <w:t>3</w:t>
+      </w:r>
+      <w:r>
+        <w:rPr>
+          <w:rFonts w:ascii="Arial" w:hAnsi="Arial" w:cs="Arial"/>
+        </w:rPr>
+        <w:t>. Patron Side</w:t>
       </w:r>
       <w:r>
         <w:rPr>
@@ -10289,7 +12198,19 @@
         </w:rPr>
         <w:lastRenderedPageBreak/>
         <w:tab/>
-        <w:t xml:space="preserve">Figure # shows the use case diagram for patron (customer). This diagram shows the behavior, interaction and, the capabilities of the patron to the system. </w:t>
+        <w:t xml:space="preserve">Figure </w:t>
+      </w:r>
+      <w:r>
+        <w:rPr>
+          <w:rFonts w:ascii="Arial" w:hAnsi="Arial" w:cs="Arial"/>
+        </w:rPr>
+        <w:t>3</w:t>
+      </w:r>
+      <w:r>
+        <w:rPr>
+          <w:rFonts w:ascii="Arial" w:hAnsi="Arial" w:cs="Arial"/>
+        </w:rPr>
+        <w:t xml:space="preserve"> shows the use case diagram for patron (customer). This diagram shows the behavior, interaction and, the capabilities of the patron to the system. </w:t>
       </w:r>
     </w:p>
     <w:p>
@@ -10328,7 +12249,13 @@
         <w:rPr>
           <w:rFonts w:ascii="Arial" w:hAnsi="Arial" w:cs="Arial"/>
         </w:rPr>
-        <w:t>Table #</w:t>
+        <w:t xml:space="preserve">Table </w:t>
+      </w:r>
+      <w:r>
+        <w:rPr>
+          <w:rFonts w:ascii="Arial" w:hAnsi="Arial" w:cs="Arial"/>
+        </w:rPr>
+        <w:t>1</w:t>
       </w:r>
     </w:p>
     <w:tbl>
@@ -11020,7 +12947,13 @@
           <w:rFonts w:ascii="Arial" w:hAnsi="Arial" w:cs="Arial"/>
         </w:rPr>
         <w:lastRenderedPageBreak/>
-        <w:t>Continuation to Table #</w:t>
+        <w:t xml:space="preserve">Continuation to Table </w:t>
+      </w:r>
+      <w:r>
+        <w:rPr>
+          <w:rFonts w:ascii="Arial" w:hAnsi="Arial" w:cs="Arial"/>
+        </w:rPr>
+        <w:t>1</w:t>
       </w:r>
     </w:p>
     <w:p>
@@ -11147,7 +13080,13 @@
         <w:rPr>
           <w:rFonts w:ascii="Arial" w:hAnsi="Arial" w:cs="Arial"/>
         </w:rPr>
-        <w:t>Table #</w:t>
+        <w:t xml:space="preserve">Table </w:t>
+      </w:r>
+      <w:r>
+        <w:rPr>
+          <w:rFonts w:ascii="Arial" w:hAnsi="Arial" w:cs="Arial"/>
+        </w:rPr>
+        <w:t>2</w:t>
       </w:r>
     </w:p>
     <w:tbl>
@@ -11816,10 +13755,22 @@
     <w:p>
       <w:pPr>
         <w:ind w:firstLine="720"/>
-      </w:pPr>
-      <w:r>
+        <w:rPr>
+          <w:rFonts w:ascii="Arial" w:hAnsi="Arial" w:cs="Arial"/>
+        </w:rPr>
+      </w:pPr>
+      <w:r>
+        <w:rPr>
+          <w:rFonts w:ascii="Arial" w:hAnsi="Arial" w:cs="Arial"/>
+        </w:rPr>
         <w:lastRenderedPageBreak/>
-        <w:t>Continuation to Table #</w:t>
+        <w:t xml:space="preserve">Continuation to Table </w:t>
+      </w:r>
+      <w:r>
+        <w:rPr>
+          <w:rFonts w:ascii="Arial" w:hAnsi="Arial" w:cs="Arial"/>
+        </w:rPr>
+        <w:t>2</w:t>
       </w:r>
     </w:p>
     <w:p/>
@@ -11939,7 +13890,13 @@
         <w:rPr>
           <w:rFonts w:ascii="Arial" w:hAnsi="Arial" w:cs="Arial"/>
         </w:rPr>
-        <w:t>Table #</w:t>
+        <w:t xml:space="preserve">Table </w:t>
+      </w:r>
+      <w:r>
+        <w:rPr>
+          <w:rFonts w:ascii="Arial" w:hAnsi="Arial" w:cs="Arial"/>
+        </w:rPr>
+        <w:t>3</w:t>
       </w:r>
     </w:p>
     <w:tbl>
@@ -12520,7 +14477,13 @@
           <w:rFonts w:ascii="Arial" w:hAnsi="Arial" w:cs="Arial"/>
         </w:rPr>
         <w:lastRenderedPageBreak/>
-        <w:t>Table #</w:t>
+        <w:t xml:space="preserve">Table </w:t>
+      </w:r>
+      <w:r>
+        <w:rPr>
+          <w:rFonts w:ascii="Arial" w:hAnsi="Arial" w:cs="Arial"/>
+        </w:rPr>
+        <w:t>4</w:t>
       </w:r>
     </w:p>
     <w:tbl>
@@ -13258,7 +15221,13 @@
           <w:rFonts w:ascii="Arial" w:hAnsi="Arial" w:cs="Arial"/>
         </w:rPr>
         <w:lastRenderedPageBreak/>
-        <w:t>Table #</w:t>
+        <w:t xml:space="preserve">Table </w:t>
+      </w:r>
+      <w:r>
+        <w:rPr>
+          <w:rFonts w:ascii="Arial" w:hAnsi="Arial" w:cs="Arial"/>
+        </w:rPr>
+        <w:t>5</w:t>
       </w:r>
     </w:p>
     <w:tbl>
@@ -13942,7 +15911,13 @@
           <w:rFonts w:ascii="Arial" w:hAnsi="Arial" w:cs="Arial"/>
         </w:rPr>
         <w:lastRenderedPageBreak/>
-        <w:t>Table #</w:t>
+        <w:t xml:space="preserve">Table </w:t>
+      </w:r>
+      <w:r>
+        <w:rPr>
+          <w:rFonts w:ascii="Arial" w:hAnsi="Arial" w:cs="Arial"/>
+        </w:rPr>
+        <w:t>6</w:t>
       </w:r>
     </w:p>
     <w:tbl>
@@ -14639,7 +16614,13 @@
           <w:rFonts w:ascii="Arial" w:hAnsi="Arial" w:cs="Arial"/>
         </w:rPr>
         <w:lastRenderedPageBreak/>
-        <w:t>Table #</w:t>
+        <w:t xml:space="preserve">Table </w:t>
+      </w:r>
+      <w:r>
+        <w:rPr>
+          <w:rFonts w:ascii="Arial" w:hAnsi="Arial" w:cs="Arial"/>
+        </w:rPr>
+        <w:t>7</w:t>
       </w:r>
     </w:p>
     <w:tbl>
@@ -15378,7 +17359,13 @@
         <w:rPr>
           <w:rFonts w:ascii="Arial" w:hAnsi="Arial" w:cs="Arial"/>
         </w:rPr>
-        <w:t>Figure #</w:t>
+        <w:t xml:space="preserve">Figure </w:t>
+      </w:r>
+      <w:r>
+        <w:rPr>
+          <w:rFonts w:ascii="Arial" w:hAnsi="Arial" w:cs="Arial"/>
+        </w:rPr>
+        <w:t>4</w:t>
       </w:r>
       <w:r>
         <w:rPr>
@@ -15473,7 +17460,19 @@
         <w:rPr>
           <w:rFonts w:ascii="Arial" w:hAnsi="Arial" w:cs="Arial"/>
         </w:rPr>
-        <w:t xml:space="preserve">Figure #. </w:t>
+        <w:t xml:space="preserve">Figure </w:t>
+      </w:r>
+      <w:r>
+        <w:rPr>
+          <w:rFonts w:ascii="Arial" w:hAnsi="Arial" w:cs="Arial"/>
+        </w:rPr>
+        <w:t>5</w:t>
+      </w:r>
+      <w:r>
+        <w:rPr>
+          <w:rFonts w:ascii="Arial" w:hAnsi="Arial" w:cs="Arial"/>
+        </w:rPr>
+        <w:t xml:space="preserve">. </w:t>
       </w:r>
       <w:r>
         <w:rPr>
@@ -15701,7 +17700,19 @@
           <w:rFonts w:ascii="Arial" w:hAnsi="Arial" w:cs="Arial"/>
         </w:rPr>
         <w:lastRenderedPageBreak/>
-        <w:t xml:space="preserve">Figure #. </w:t>
+        <w:t xml:space="preserve">Figure </w:t>
+      </w:r>
+      <w:r>
+        <w:rPr>
+          <w:rFonts w:ascii="Arial" w:hAnsi="Arial" w:cs="Arial"/>
+        </w:rPr>
+        <w:t>6</w:t>
+      </w:r>
+      <w:r>
+        <w:rPr>
+          <w:rFonts w:ascii="Arial" w:hAnsi="Arial" w:cs="Arial"/>
+        </w:rPr>
+        <w:t xml:space="preserve">. </w:t>
       </w:r>
       <w:r>
         <w:rPr>
@@ -15785,7 +17796,19 @@
           <w:rFonts w:ascii="Arial" w:hAnsi="Arial" w:cs="Arial"/>
         </w:rPr>
         <w:tab/>
-        <w:t xml:space="preserve">Figure #. </w:t>
+        <w:t xml:space="preserve">Figure </w:t>
+      </w:r>
+      <w:r>
+        <w:rPr>
+          <w:rFonts w:ascii="Arial" w:hAnsi="Arial" w:cs="Arial"/>
+        </w:rPr>
+        <w:t>7</w:t>
+      </w:r>
+      <w:r>
+        <w:rPr>
+          <w:rFonts w:ascii="Arial" w:hAnsi="Arial" w:cs="Arial"/>
+        </w:rPr>
+        <w:t xml:space="preserve">. </w:t>
       </w:r>
       <w:r>
         <w:rPr>
@@ -15885,7 +17908,19 @@
           <w:rFonts w:ascii="Arial" w:hAnsi="Arial" w:cs="Arial"/>
         </w:rPr>
         <w:tab/>
-        <w:t xml:space="preserve">Figure #. </w:t>
+        <w:t xml:space="preserve">Figure </w:t>
+      </w:r>
+      <w:r>
+        <w:rPr>
+          <w:rFonts w:ascii="Arial" w:hAnsi="Arial" w:cs="Arial"/>
+        </w:rPr>
+        <w:t>8</w:t>
+      </w:r>
+      <w:r>
+        <w:rPr>
+          <w:rFonts w:ascii="Arial" w:hAnsi="Arial" w:cs="Arial"/>
+        </w:rPr>
+        <w:t xml:space="preserve">. </w:t>
       </w:r>
       <w:r>
         <w:rPr>
@@ -15978,7 +18013,19 @@
         </w:rPr>
         <w:lastRenderedPageBreak/>
         <w:tab/>
-        <w:t xml:space="preserve">Figure #. </w:t>
+        <w:t xml:space="preserve">Figure </w:t>
+      </w:r>
+      <w:r>
+        <w:rPr>
+          <w:rFonts w:ascii="Arial" w:hAnsi="Arial" w:cs="Arial"/>
+        </w:rPr>
+        <w:t>9</w:t>
+      </w:r>
+      <w:r>
+        <w:rPr>
+          <w:rFonts w:ascii="Arial" w:hAnsi="Arial" w:cs="Arial"/>
+        </w:rPr>
+        <w:t xml:space="preserve">. </w:t>
       </w:r>
       <w:r>
         <w:rPr>
@@ -16063,7 +18110,19 @@
         </w:rPr>
         <w:lastRenderedPageBreak/>
         <w:tab/>
-        <w:t xml:space="preserve">Figure #. </w:t>
+        <w:t xml:space="preserve">Figure </w:t>
+      </w:r>
+      <w:r>
+        <w:rPr>
+          <w:rFonts w:ascii="Arial" w:hAnsi="Arial" w:cs="Arial"/>
+        </w:rPr>
+        <w:t>10</w:t>
+      </w:r>
+      <w:r>
+        <w:rPr>
+          <w:rFonts w:ascii="Arial" w:hAnsi="Arial" w:cs="Arial"/>
+        </w:rPr>
+        <w:t xml:space="preserve">. </w:t>
       </w:r>
       <w:r>
         <w:rPr>
@@ -16165,18 +18224,33 @@
         <w:spacing w:line="480" w:lineRule="auto"/>
         <w:rPr>
           <w:rFonts w:ascii="Arial" w:hAnsi="Arial" w:cs="Arial"/>
+        </w:rPr>
+      </w:pPr>
+      <w:r>
+        <w:rPr>
+          <w:rFonts w:ascii="Arial" w:hAnsi="Arial" w:cs="Arial"/>
           <w:b/>
           <w:bCs/>
         </w:rPr>
-      </w:pPr>
-      <w:r>
-        <w:rPr>
-          <w:rFonts w:ascii="Arial" w:hAnsi="Arial" w:cs="Arial"/>
-          <w:b/>
-          <w:bCs/>
-        </w:rPr>
         <w:tab/>
-        <w:t>Figure #. Landing Page</w:t>
+      </w:r>
+      <w:r>
+        <w:rPr>
+          <w:rFonts w:ascii="Arial" w:hAnsi="Arial" w:cs="Arial"/>
+        </w:rPr>
+        <w:t xml:space="preserve">Figure </w:t>
+      </w:r>
+      <w:r>
+        <w:rPr>
+          <w:rFonts w:ascii="Arial" w:hAnsi="Arial" w:cs="Arial"/>
+        </w:rPr>
+        <w:t>11</w:t>
+      </w:r>
+      <w:r>
+        <w:rPr>
+          <w:rFonts w:ascii="Arial" w:hAnsi="Arial" w:cs="Arial"/>
+        </w:rPr>
+        <w:t>. Landing Page</w:t>
       </w:r>
     </w:p>
     <w:p>
@@ -16238,18 +18312,33 @@
         <w:spacing w:line="480" w:lineRule="auto"/>
         <w:rPr>
           <w:rFonts w:ascii="Arial" w:hAnsi="Arial" w:cs="Arial"/>
+        </w:rPr>
+      </w:pPr>
+      <w:r>
+        <w:rPr>
+          <w:rFonts w:ascii="Arial" w:hAnsi="Arial" w:cs="Arial"/>
           <w:b/>
           <w:bCs/>
         </w:rPr>
-      </w:pPr>
-      <w:r>
-        <w:rPr>
-          <w:rFonts w:ascii="Arial" w:hAnsi="Arial" w:cs="Arial"/>
-          <w:b/>
-          <w:bCs/>
-        </w:rPr>
         <w:tab/>
-        <w:t>Figure #. Admin Account Creation</w:t>
+      </w:r>
+      <w:r>
+        <w:rPr>
+          <w:rFonts w:ascii="Arial" w:hAnsi="Arial" w:cs="Arial"/>
+        </w:rPr>
+        <w:t xml:space="preserve">Figure </w:t>
+      </w:r>
+      <w:r>
+        <w:rPr>
+          <w:rFonts w:ascii="Arial" w:hAnsi="Arial" w:cs="Arial"/>
+        </w:rPr>
+        <w:t>12</w:t>
+      </w:r>
+      <w:r>
+        <w:rPr>
+          <w:rFonts w:ascii="Arial" w:hAnsi="Arial" w:cs="Arial"/>
+        </w:rPr>
+        <w:t>. Admin Account Creation</w:t>
       </w:r>
     </w:p>
     <w:p>
@@ -16311,19 +18400,34 @@
         <w:spacing w:line="480" w:lineRule="auto"/>
         <w:rPr>
           <w:rFonts w:ascii="Arial" w:hAnsi="Arial" w:cs="Arial"/>
+        </w:rPr>
+      </w:pPr>
+      <w:r>
+        <w:rPr>
+          <w:rFonts w:ascii="Arial" w:hAnsi="Arial" w:cs="Arial"/>
           <w:b/>
           <w:bCs/>
         </w:rPr>
-      </w:pPr>
-      <w:r>
-        <w:rPr>
-          <w:rFonts w:ascii="Arial" w:hAnsi="Arial" w:cs="Arial"/>
-          <w:b/>
-          <w:bCs/>
-        </w:rPr>
         <w:lastRenderedPageBreak/>
         <w:tab/>
-        <w:t>Figure #. Admin Log in</w:t>
+      </w:r>
+      <w:r>
+        <w:rPr>
+          <w:rFonts w:ascii="Arial" w:hAnsi="Arial" w:cs="Arial"/>
+        </w:rPr>
+        <w:t xml:space="preserve">Figure </w:t>
+      </w:r>
+      <w:r>
+        <w:rPr>
+          <w:rFonts w:ascii="Arial" w:hAnsi="Arial" w:cs="Arial"/>
+        </w:rPr>
+        <w:t>13</w:t>
+      </w:r>
+      <w:r>
+        <w:rPr>
+          <w:rFonts w:ascii="Arial" w:hAnsi="Arial" w:cs="Arial"/>
+        </w:rPr>
+        <w:t>. Admin Log in</w:t>
       </w:r>
     </w:p>
     <w:p>
@@ -16385,24 +18489,37 @@
         <w:spacing w:line="480" w:lineRule="auto"/>
         <w:rPr>
           <w:rFonts w:ascii="Arial" w:hAnsi="Arial" w:cs="Arial"/>
+        </w:rPr>
+      </w:pPr>
+      <w:r>
+        <w:rPr>
+          <w:rFonts w:ascii="Arial" w:hAnsi="Arial" w:cs="Arial"/>
           <w:b/>
           <w:bCs/>
         </w:rPr>
-      </w:pPr>
-      <w:r>
-        <w:rPr>
-          <w:rFonts w:ascii="Arial" w:hAnsi="Arial" w:cs="Arial"/>
-          <w:b/>
-          <w:bCs/>
-        </w:rPr>
         <w:tab/>
-        <w:t xml:space="preserve">Figure #. </w:t>
-      </w:r>
-      <w:r>
-        <w:rPr>
-          <w:rFonts w:ascii="Arial" w:hAnsi="Arial" w:cs="Arial"/>
-          <w:b/>
-          <w:bCs/>
+      </w:r>
+      <w:r>
+        <w:rPr>
+          <w:rFonts w:ascii="Arial" w:hAnsi="Arial" w:cs="Arial"/>
+        </w:rPr>
+        <w:t>Figure</w:t>
+      </w:r>
+      <w:r>
+        <w:rPr>
+          <w:rFonts w:ascii="Arial" w:hAnsi="Arial" w:cs="Arial"/>
+        </w:rPr>
+        <w:t xml:space="preserve"> 14</w:t>
+      </w:r>
+      <w:r>
+        <w:rPr>
+          <w:rFonts w:ascii="Arial" w:hAnsi="Arial" w:cs="Arial"/>
+        </w:rPr>
+        <w:t xml:space="preserve">. </w:t>
+      </w:r>
+      <w:r>
+        <w:rPr>
+          <w:rFonts w:ascii="Arial" w:hAnsi="Arial" w:cs="Arial"/>
         </w:rPr>
         <w:t xml:space="preserve">Inquiry Page </w:t>
       </w:r>
@@ -16466,8 +18583,6 @@
         <w:spacing w:line="480" w:lineRule="auto"/>
         <w:rPr>
           <w:rFonts w:ascii="Arial" w:hAnsi="Arial" w:cs="Arial"/>
-          <w:b/>
-          <w:bCs/>
         </w:rPr>
       </w:pPr>
       <w:r>
@@ -16480,10 +18595,20 @@
       <w:r>
         <w:rPr>
           <w:rFonts w:ascii="Arial" w:hAnsi="Arial" w:cs="Arial"/>
-          <w:b/>
-          <w:bCs/>
-        </w:rPr>
-        <w:t>Figure #. Dates Page</w:t>
+        </w:rPr>
+        <w:t xml:space="preserve">Figure </w:t>
+      </w:r>
+      <w:r>
+        <w:rPr>
+          <w:rFonts w:ascii="Arial" w:hAnsi="Arial" w:cs="Arial"/>
+        </w:rPr>
+        <w:t>15</w:t>
+      </w:r>
+      <w:r>
+        <w:rPr>
+          <w:rFonts w:ascii="Arial" w:hAnsi="Arial" w:cs="Arial"/>
+        </w:rPr>
+        <w:t>. Dates Page</w:t>
       </w:r>
     </w:p>
     <w:p>
@@ -16541,8 +18666,6 @@
         <w:spacing w:line="480" w:lineRule="auto"/>
         <w:rPr>
           <w:rFonts w:ascii="Arial" w:hAnsi="Arial" w:cs="Arial"/>
-          <w:b/>
-          <w:bCs/>
         </w:rPr>
       </w:pPr>
       <w:r>
@@ -16554,10 +18677,20 @@
       <w:r>
         <w:rPr>
           <w:rFonts w:ascii="Arial" w:hAnsi="Arial" w:cs="Arial"/>
-          <w:b/>
-          <w:bCs/>
-        </w:rPr>
-        <w:t>Figure #. Patron’s Homepage</w:t>
+        </w:rPr>
+        <w:t xml:space="preserve">Figure </w:t>
+      </w:r>
+      <w:r>
+        <w:rPr>
+          <w:rFonts w:ascii="Arial" w:hAnsi="Arial" w:cs="Arial"/>
+        </w:rPr>
+        <w:t>16</w:t>
+      </w:r>
+      <w:r>
+        <w:rPr>
+          <w:rFonts w:ascii="Arial" w:hAnsi="Arial" w:cs="Arial"/>
+        </w:rPr>
+        <w:t>. Patron’s Homepage</w:t>
       </w:r>
     </w:p>
     <w:p>
@@ -16615,8 +18748,6 @@
         <w:spacing w:line="480" w:lineRule="auto"/>
         <w:rPr>
           <w:rFonts w:ascii="Arial" w:hAnsi="Arial" w:cs="Arial"/>
-          <w:b/>
-          <w:bCs/>
         </w:rPr>
       </w:pPr>
       <w:r>
@@ -16629,10 +18760,20 @@
       <w:r>
         <w:rPr>
           <w:rFonts w:ascii="Arial" w:hAnsi="Arial" w:cs="Arial"/>
-          <w:b/>
-          <w:bCs/>
-        </w:rPr>
-        <w:t>Figure #. Patron: View Reservation</w:t>
+        </w:rPr>
+        <w:t xml:space="preserve">Figure </w:t>
+      </w:r>
+      <w:r>
+        <w:rPr>
+          <w:rFonts w:ascii="Arial" w:hAnsi="Arial" w:cs="Arial"/>
+        </w:rPr>
+        <w:t>17</w:t>
+      </w:r>
+      <w:r>
+        <w:rPr>
+          <w:rFonts w:ascii="Arial" w:hAnsi="Arial" w:cs="Arial"/>
+        </w:rPr>
+        <w:t>. Patron: View Reservation</w:t>
       </w:r>
     </w:p>
     <w:p>
@@ -16697,7 +18838,19 @@
           <w:rFonts w:ascii="Arial" w:hAnsi="Arial" w:cs="Arial"/>
         </w:rPr>
         <w:tab/>
-        <w:t>Figure #. Creation of Reservation</w:t>
+        <w:t xml:space="preserve">Figure </w:t>
+      </w:r>
+      <w:r>
+        <w:rPr>
+          <w:rFonts w:ascii="Arial" w:hAnsi="Arial" w:cs="Arial"/>
+        </w:rPr>
+        <w:t>18</w:t>
+      </w:r>
+      <w:r>
+        <w:rPr>
+          <w:rFonts w:ascii="Arial" w:hAnsi="Arial" w:cs="Arial"/>
+        </w:rPr>
+        <w:t>. Creation of Reservation</w:t>
       </w:r>
     </w:p>
     <w:p>
@@ -16755,8 +18908,6 @@
         <w:spacing w:line="480" w:lineRule="auto"/>
         <w:rPr>
           <w:rFonts w:ascii="Arial" w:hAnsi="Arial" w:cs="Arial"/>
-          <w:b/>
-          <w:bCs/>
         </w:rPr>
       </w:pPr>
       <w:r>
@@ -16769,10 +18920,20 @@
       <w:r>
         <w:rPr>
           <w:rFonts w:ascii="Arial" w:hAnsi="Arial" w:cs="Arial"/>
-          <w:b/>
-          <w:bCs/>
-        </w:rPr>
-        <w:t>Figure #. Initial Inquiry Questions</w:t>
+        </w:rPr>
+        <w:t xml:space="preserve">Figure </w:t>
+      </w:r>
+      <w:r>
+        <w:rPr>
+          <w:rFonts w:ascii="Arial" w:hAnsi="Arial" w:cs="Arial"/>
+        </w:rPr>
+        <w:t>19</w:t>
+      </w:r>
+      <w:r>
+        <w:rPr>
+          <w:rFonts w:ascii="Arial" w:hAnsi="Arial" w:cs="Arial"/>
+        </w:rPr>
+        <w:t>. Initial Inquiry Questions</w:t>
       </w:r>
     </w:p>
     <w:p>
@@ -16948,8 +19109,12 @@
     </w:p>
     <w:p>
       <w:pPr>
+        <w:pStyle w:val="ListParagraph"/>
+        <w:numPr>
+          <w:ilvl w:val="2"/>
+          <w:numId w:val="5"/>
+        </w:numPr>
         <w:spacing w:line="480" w:lineRule="auto"/>
-        <w:ind w:firstLine="720"/>
         <w:rPr>
           <w:rFonts w:ascii="Arial" w:hAnsi="Arial" w:cs="Arial"/>
           <w:b/>
@@ -16963,7 +19128,23 @@
           <w:bCs/>
         </w:rPr>
         <w:lastRenderedPageBreak/>
-        <w:t>3.2.3. Database Schema</w:t>
+        <w:t>Database Schema</w:t>
+      </w:r>
+    </w:p>
+    <w:p>
+      <w:pPr>
+        <w:pStyle w:val="ListParagraph"/>
+        <w:spacing w:line="480" w:lineRule="auto"/>
+        <w:ind w:left="1440"/>
+        <w:rPr>
+          <w:rFonts w:ascii="Arial" w:hAnsi="Arial" w:cs="Arial"/>
+        </w:rPr>
+      </w:pPr>
+      <w:r>
+        <w:rPr>
+          <w:rFonts w:ascii="Arial" w:hAnsi="Arial" w:cs="Arial"/>
+        </w:rPr>
+        <w:t>Figure 20. Database Schema</w:t>
       </w:r>
     </w:p>
     <w:p>
@@ -16980,9 +19161,9 @@
           <w:lang w:val="en-PH" w:eastAsia="en-PH"/>
         </w:rPr>
         <w:drawing>
-          <wp:inline distT="0" distB="0" distL="0" distR="0" wp14:anchorId="632BC20C" wp14:editId="10CFAC10">
-            <wp:extent cx="5760720" cy="6454140"/>
-            <wp:effectExtent l="0" t="0" r="0" b="3810"/>
+          <wp:inline distT="0" distB="0" distL="0" distR="0" wp14:anchorId="632BC20C" wp14:editId="5A3B8602">
+            <wp:extent cx="5760610" cy="6050805"/>
+            <wp:effectExtent l="0" t="0" r="0" b="7620"/>
             <wp:docPr id="2129342619" name="Picture 1"/>
             <wp:cNvGraphicFramePr>
               <a:graphicFrameLocks xmlns:a="http://schemas.openxmlformats.org/drawingml/2006/main" noChangeAspect="1"/>
@@ -17003,7 +19184,7 @@
                   <pic:spPr>
                     <a:xfrm>
                       <a:off x="0" y="0"/>
-                      <a:ext cx="5760720" cy="6454140"/>
+                      <a:ext cx="5768736" cy="6059340"/>
                     </a:xfrm>
                     <a:prstGeom prst="rect">
                       <a:avLst/>
@@ -17069,7 +19250,19 @@
         <w:rPr>
           <w:rFonts w:ascii="Arial" w:hAnsi="Arial" w:cs="Arial"/>
         </w:rPr>
-        <w:t>Table #. Admin Table</w:t>
+        <w:t xml:space="preserve">Table </w:t>
+      </w:r>
+      <w:r>
+        <w:rPr>
+          <w:rFonts w:ascii="Arial" w:hAnsi="Arial" w:cs="Arial"/>
+        </w:rPr>
+        <w:t>8</w:t>
+      </w:r>
+      <w:r>
+        <w:rPr>
+          <w:rFonts w:ascii="Arial" w:hAnsi="Arial" w:cs="Arial"/>
+        </w:rPr>
+        <w:t>. Admin Table</w:t>
       </w:r>
     </w:p>
     <w:tbl>
@@ -17421,12 +19614,14 @@
                 <w:rFonts w:ascii="Arial" w:hAnsi="Arial" w:cs="Arial"/>
               </w:rPr>
             </w:pPr>
+            <w:proofErr w:type="spellStart"/>
             <w:r>
               <w:rPr>
                 <w:rFonts w:ascii="Arial" w:hAnsi="Arial" w:cs="Arial"/>
               </w:rPr>
               <w:t>admin_id</w:t>
             </w:r>
+            <w:proofErr w:type="spellEnd"/>
           </w:p>
         </w:tc>
         <w:tc>
@@ -17823,12 +20018,14 @@
                 <w:rFonts w:ascii="Arial" w:hAnsi="Arial" w:cs="Arial"/>
               </w:rPr>
             </w:pPr>
+            <w:proofErr w:type="spellStart"/>
             <w:r>
               <w:rPr>
                 <w:rFonts w:ascii="Arial" w:hAnsi="Arial" w:cs="Arial"/>
               </w:rPr>
               <w:t>phone_num</w:t>
             </w:r>
+            <w:proofErr w:type="spellEnd"/>
           </w:p>
         </w:tc>
         <w:tc>
@@ -17951,12 +20148,14 @@
                 <w:rFonts w:ascii="Arial" w:hAnsi="Arial" w:cs="Arial"/>
               </w:rPr>
             </w:pPr>
+            <w:proofErr w:type="spellStart"/>
             <w:r>
               <w:rPr>
                 <w:rFonts w:ascii="Arial" w:hAnsi="Arial" w:cs="Arial"/>
               </w:rPr>
               <w:t>time_created</w:t>
             </w:r>
+            <w:proofErr w:type="spellEnd"/>
           </w:p>
         </w:tc>
         <w:tc>
@@ -18079,12 +20278,14 @@
                 <w:rFonts w:ascii="Arial" w:hAnsi="Arial" w:cs="Arial"/>
               </w:rPr>
             </w:pPr>
+            <w:proofErr w:type="spellStart"/>
             <w:r>
               <w:rPr>
                 <w:rFonts w:ascii="Arial" w:hAnsi="Arial" w:cs="Arial"/>
               </w:rPr>
               <w:t>time_updated</w:t>
             </w:r>
+            <w:proofErr w:type="spellEnd"/>
           </w:p>
         </w:tc>
         <w:tc>
@@ -18204,7 +20405,19 @@
         <w:rPr>
           <w:rFonts w:ascii="Arial" w:hAnsi="Arial" w:cs="Arial"/>
         </w:rPr>
-        <w:t>Table #. Patron’s Table</w:t>
+        <w:t xml:space="preserve">Table </w:t>
+      </w:r>
+      <w:r>
+        <w:rPr>
+          <w:rFonts w:ascii="Arial" w:hAnsi="Arial" w:cs="Arial"/>
+        </w:rPr>
+        <w:t>9</w:t>
+      </w:r>
+      <w:r>
+        <w:rPr>
+          <w:rFonts w:ascii="Arial" w:hAnsi="Arial" w:cs="Arial"/>
+        </w:rPr>
+        <w:t>. Patron’s Table</w:t>
       </w:r>
     </w:p>
     <w:tbl>
@@ -18556,12 +20769,14 @@
                 <w:rFonts w:ascii="Arial" w:hAnsi="Arial" w:cs="Arial"/>
               </w:rPr>
             </w:pPr>
+            <w:proofErr w:type="spellStart"/>
             <w:r>
               <w:rPr>
                 <w:rFonts w:ascii="Arial" w:hAnsi="Arial" w:cs="Arial"/>
               </w:rPr>
               <w:t>patron_id</w:t>
             </w:r>
+            <w:proofErr w:type="spellEnd"/>
           </w:p>
         </w:tc>
         <w:tc>
@@ -18680,7 +20895,19 @@
         <w:rPr>
           <w:rFonts w:ascii="Arial" w:hAnsi="Arial" w:cs="Arial"/>
         </w:rPr>
-        <w:t>Continuation of Table #.</w:t>
+        <w:t xml:space="preserve">Continuation of Table </w:t>
+      </w:r>
+      <w:r>
+        <w:rPr>
+          <w:rFonts w:ascii="Arial" w:hAnsi="Arial" w:cs="Arial"/>
+        </w:rPr>
+        <w:t>9</w:t>
+      </w:r>
+      <w:r>
+        <w:rPr>
+          <w:rFonts w:ascii="Arial" w:hAnsi="Arial" w:cs="Arial"/>
+        </w:rPr>
+        <w:t>.</w:t>
       </w:r>
     </w:p>
     <w:p/>
@@ -19129,12 +21356,14 @@
                 <w:rFonts w:ascii="Arial" w:hAnsi="Arial" w:cs="Arial"/>
               </w:rPr>
             </w:pPr>
+            <w:proofErr w:type="spellStart"/>
             <w:r>
               <w:rPr>
                 <w:rFonts w:ascii="Arial" w:hAnsi="Arial" w:cs="Arial"/>
               </w:rPr>
               <w:t>phone_num</w:t>
             </w:r>
+            <w:proofErr w:type="spellEnd"/>
           </w:p>
         </w:tc>
         <w:tc>
@@ -19257,12 +21486,14 @@
                 <w:rFonts w:ascii="Arial" w:hAnsi="Arial" w:cs="Arial"/>
               </w:rPr>
             </w:pPr>
+            <w:proofErr w:type="spellStart"/>
             <w:r>
               <w:rPr>
                 <w:rFonts w:ascii="Arial" w:hAnsi="Arial" w:cs="Arial"/>
               </w:rPr>
               <w:t>time_created</w:t>
             </w:r>
+            <w:proofErr w:type="spellEnd"/>
           </w:p>
         </w:tc>
         <w:tc>
@@ -19380,7 +21611,19 @@
         <w:rPr>
           <w:rFonts w:ascii="Arial" w:hAnsi="Arial" w:cs="Arial"/>
         </w:rPr>
-        <w:t>Table #. Reservation Table</w:t>
+        <w:t xml:space="preserve">Table </w:t>
+      </w:r>
+      <w:r>
+        <w:rPr>
+          <w:rFonts w:ascii="Arial" w:hAnsi="Arial" w:cs="Arial"/>
+        </w:rPr>
+        <w:t>10</w:t>
+      </w:r>
+      <w:r>
+        <w:rPr>
+          <w:rFonts w:ascii="Arial" w:hAnsi="Arial" w:cs="Arial"/>
+        </w:rPr>
+        <w:t>. Reservation Table</w:t>
       </w:r>
     </w:p>
     <w:tbl>
@@ -19732,12 +21975,14 @@
                 <w:rFonts w:ascii="Arial" w:hAnsi="Arial" w:cs="Arial"/>
               </w:rPr>
             </w:pPr>
+            <w:proofErr w:type="spellStart"/>
             <w:r>
               <w:rPr>
                 <w:rFonts w:ascii="Arial" w:hAnsi="Arial" w:cs="Arial"/>
               </w:rPr>
               <w:t>reserve_id</w:t>
             </w:r>
+            <w:proofErr w:type="spellEnd"/>
           </w:p>
         </w:tc>
         <w:tc>
@@ -20000,12 +22245,14 @@
                 <w:rFonts w:ascii="Arial" w:hAnsi="Arial" w:cs="Arial"/>
               </w:rPr>
             </w:pPr>
+            <w:proofErr w:type="spellStart"/>
             <w:r>
               <w:rPr>
                 <w:rFonts w:ascii="Arial" w:hAnsi="Arial" w:cs="Arial"/>
               </w:rPr>
               <w:t>num_pax</w:t>
             </w:r>
+            <w:proofErr w:type="spellEnd"/>
           </w:p>
         </w:tc>
         <w:tc>
@@ -20247,7 +22494,13 @@
       <w:r>
         <w:lastRenderedPageBreak/>
         <w:tab/>
-        <w:t xml:space="preserve">Continuation of Table #.  </w:t>
+        <w:t xml:space="preserve">Continuation of Table </w:t>
+      </w:r>
+      <w:r>
+        <w:t>10</w:t>
+      </w:r>
+      <w:r>
+        <w:t xml:space="preserve">.  </w:t>
       </w:r>
     </w:p>
     <w:p/>
@@ -20294,12 +22547,14 @@
                 <w:rFonts w:ascii="Arial" w:hAnsi="Arial" w:cs="Arial"/>
               </w:rPr>
             </w:pPr>
+            <w:proofErr w:type="spellStart"/>
             <w:r>
               <w:rPr>
                 <w:rFonts w:ascii="Arial" w:hAnsi="Arial" w:cs="Arial"/>
               </w:rPr>
               <w:t>time_created</w:t>
             </w:r>
+            <w:proofErr w:type="spellEnd"/>
           </w:p>
         </w:tc>
         <w:tc>
@@ -20422,12 +22677,14 @@
                 <w:rFonts w:ascii="Arial" w:hAnsi="Arial" w:cs="Arial"/>
               </w:rPr>
             </w:pPr>
+            <w:proofErr w:type="spellStart"/>
             <w:r>
               <w:rPr>
                 <w:rFonts w:ascii="Arial" w:hAnsi="Arial" w:cs="Arial"/>
               </w:rPr>
               <w:t>time_updated</w:t>
             </w:r>
+            <w:proofErr w:type="spellEnd"/>
           </w:p>
         </w:tc>
         <w:tc>
@@ -20545,7 +22802,19 @@
         <w:rPr>
           <w:rFonts w:ascii="Arial" w:hAnsi="Arial" w:cs="Arial"/>
         </w:rPr>
-        <w:t>Table #. Inquiries Table</w:t>
+        <w:t xml:space="preserve">Table </w:t>
+      </w:r>
+      <w:r>
+        <w:rPr>
+          <w:rFonts w:ascii="Arial" w:hAnsi="Arial" w:cs="Arial"/>
+        </w:rPr>
+        <w:t>11</w:t>
+      </w:r>
+      <w:r>
+        <w:rPr>
+          <w:rFonts w:ascii="Arial" w:hAnsi="Arial" w:cs="Arial"/>
+        </w:rPr>
+        <w:t>. Inquiries Table</w:t>
       </w:r>
     </w:p>
     <w:tbl>
@@ -20897,12 +23166,14 @@
                 <w:rFonts w:ascii="Arial" w:hAnsi="Arial" w:cs="Arial"/>
               </w:rPr>
             </w:pPr>
+            <w:proofErr w:type="spellStart"/>
             <w:r>
               <w:rPr>
                 <w:rFonts w:ascii="Arial" w:hAnsi="Arial" w:cs="Arial"/>
               </w:rPr>
               <w:t>inquiry_id</w:t>
             </w:r>
+            <w:proofErr w:type="spellEnd"/>
           </w:p>
         </w:tc>
         <w:tc>
@@ -21031,12 +23302,14 @@
                 <w:rFonts w:ascii="Arial" w:hAnsi="Arial" w:cs="Arial"/>
               </w:rPr>
             </w:pPr>
+            <w:proofErr w:type="spellStart"/>
             <w:r>
               <w:rPr>
                 <w:rFonts w:ascii="Arial" w:hAnsi="Arial" w:cs="Arial"/>
               </w:rPr>
               <w:t>patron_id</w:t>
             </w:r>
+            <w:proofErr w:type="spellEnd"/>
           </w:p>
         </w:tc>
         <w:tc>
@@ -21165,12 +23438,14 @@
                 <w:rFonts w:ascii="Arial" w:hAnsi="Arial" w:cs="Arial"/>
               </w:rPr>
             </w:pPr>
+            <w:proofErr w:type="spellStart"/>
             <w:r>
               <w:rPr>
                 <w:rFonts w:ascii="Arial" w:hAnsi="Arial" w:cs="Arial"/>
               </w:rPr>
               <w:t>reserve_id</w:t>
             </w:r>
+            <w:proofErr w:type="spellEnd"/>
           </w:p>
         </w:tc>
         <w:tc>
@@ -21299,12 +23574,14 @@
                 <w:rFonts w:ascii="Arial" w:hAnsi="Arial" w:cs="Arial"/>
               </w:rPr>
             </w:pPr>
+            <w:proofErr w:type="spellStart"/>
             <w:r>
               <w:rPr>
                 <w:rFonts w:ascii="Arial" w:hAnsi="Arial" w:cs="Arial"/>
               </w:rPr>
               <w:t>time_date</w:t>
             </w:r>
+            <w:proofErr w:type="spellEnd"/>
           </w:p>
         </w:tc>
         <w:tc>
@@ -21835,12 +24112,14 @@
                 <w:rFonts w:ascii="Arial" w:hAnsi="Arial" w:cs="Arial"/>
               </w:rPr>
             </w:pPr>
+            <w:proofErr w:type="spellStart"/>
             <w:r>
               <w:rPr>
                 <w:rFonts w:ascii="Arial" w:hAnsi="Arial" w:cs="Arial"/>
               </w:rPr>
               <w:t>time_created</w:t>
             </w:r>
+            <w:proofErr w:type="spellEnd"/>
           </w:p>
         </w:tc>
         <w:tc>
@@ -21963,12 +24242,14 @@
                 <w:rFonts w:ascii="Arial" w:hAnsi="Arial" w:cs="Arial"/>
               </w:rPr>
             </w:pPr>
+            <w:proofErr w:type="spellStart"/>
             <w:r>
               <w:rPr>
                 <w:rFonts w:ascii="Arial" w:hAnsi="Arial" w:cs="Arial"/>
               </w:rPr>
               <w:t>time_updated</w:t>
             </w:r>
+            <w:proofErr w:type="spellEnd"/>
           </w:p>
         </w:tc>
         <w:tc>
@@ -22087,7 +24368,19 @@
           <w:rFonts w:ascii="Arial" w:hAnsi="Arial" w:cs="Arial"/>
         </w:rPr>
         <w:lastRenderedPageBreak/>
-        <w:t>Table #. Payment Table</w:t>
+        <w:t xml:space="preserve">Table </w:t>
+      </w:r>
+      <w:r>
+        <w:rPr>
+          <w:rFonts w:ascii="Arial" w:hAnsi="Arial" w:cs="Arial"/>
+        </w:rPr>
+        <w:t>12</w:t>
+      </w:r>
+      <w:r>
+        <w:rPr>
+          <w:rFonts w:ascii="Arial" w:hAnsi="Arial" w:cs="Arial"/>
+        </w:rPr>
+        <w:t>. Payment Table</w:t>
       </w:r>
     </w:p>
     <w:tbl>
@@ -22450,12 +24743,14 @@
                 <w:rFonts w:ascii="Arial" w:hAnsi="Arial" w:cs="Arial"/>
               </w:rPr>
             </w:pPr>
+            <w:proofErr w:type="spellStart"/>
             <w:r>
               <w:rPr>
                 <w:rFonts w:ascii="Arial" w:hAnsi="Arial" w:cs="Arial"/>
               </w:rPr>
               <w:t>pay_id</w:t>
             </w:r>
+            <w:proofErr w:type="spellEnd"/>
           </w:p>
         </w:tc>
         <w:tc>
@@ -22587,12 +24882,14 @@
                 <w:rFonts w:ascii="Arial" w:hAnsi="Arial" w:cs="Arial"/>
               </w:rPr>
             </w:pPr>
+            <w:proofErr w:type="spellStart"/>
             <w:r>
               <w:rPr>
                 <w:rFonts w:ascii="Arial" w:hAnsi="Arial" w:cs="Arial"/>
               </w:rPr>
               <w:t>reserve_id</w:t>
             </w:r>
+            <w:proofErr w:type="spellEnd"/>
           </w:p>
         </w:tc>
         <w:tc>
@@ -22724,12 +25021,14 @@
                 <w:rFonts w:ascii="Arial" w:hAnsi="Arial" w:cs="Arial"/>
               </w:rPr>
             </w:pPr>
+            <w:proofErr w:type="spellStart"/>
             <w:r>
               <w:rPr>
                 <w:rFonts w:ascii="Arial" w:hAnsi="Arial" w:cs="Arial"/>
               </w:rPr>
               <w:t>patron_id</w:t>
             </w:r>
+            <w:proofErr w:type="spellEnd"/>
           </w:p>
         </w:tc>
         <w:tc>
@@ -23260,12 +25559,14 @@
                 <w:rFonts w:ascii="Arial" w:hAnsi="Arial" w:cs="Arial"/>
               </w:rPr>
             </w:pPr>
+            <w:proofErr w:type="spellStart"/>
             <w:r>
               <w:rPr>
                 <w:rFonts w:ascii="Arial" w:hAnsi="Arial" w:cs="Arial"/>
               </w:rPr>
               <w:t>payment_date</w:t>
             </w:r>
+            <w:proofErr w:type="spellEnd"/>
           </w:p>
         </w:tc>
         <w:tc>
@@ -23391,12 +25692,14 @@
                 <w:rFonts w:ascii="Arial" w:hAnsi="Arial" w:cs="Arial"/>
               </w:rPr>
             </w:pPr>
+            <w:proofErr w:type="spellStart"/>
             <w:r>
               <w:rPr>
                 <w:rFonts w:ascii="Arial" w:hAnsi="Arial" w:cs="Arial"/>
               </w:rPr>
               <w:t>payment_type</w:t>
             </w:r>
+            <w:proofErr w:type="spellEnd"/>
           </w:p>
         </w:tc>
         <w:tc>
@@ -23522,12 +25825,14 @@
                 <w:rFonts w:ascii="Arial" w:hAnsi="Arial" w:cs="Arial"/>
               </w:rPr>
             </w:pPr>
+            <w:proofErr w:type="spellStart"/>
             <w:r>
               <w:rPr>
                 <w:rFonts w:ascii="Arial" w:hAnsi="Arial" w:cs="Arial"/>
               </w:rPr>
               <w:t>time_created</w:t>
             </w:r>
+            <w:proofErr w:type="spellEnd"/>
           </w:p>
         </w:tc>
         <w:tc>
@@ -23653,12 +25958,14 @@
                 <w:rFonts w:ascii="Arial" w:hAnsi="Arial" w:cs="Arial"/>
               </w:rPr>
             </w:pPr>
+            <w:proofErr w:type="spellStart"/>
             <w:r>
               <w:rPr>
                 <w:rFonts w:ascii="Arial" w:hAnsi="Arial" w:cs="Arial"/>
               </w:rPr>
               <w:t>time_updated</w:t>
             </w:r>
+            <w:proofErr w:type="spellEnd"/>
           </w:p>
         </w:tc>
         <w:tc>
@@ -23837,7 +26144,19 @@
         <w:rPr>
           <w:rFonts w:ascii="Arial" w:hAnsi="Arial" w:cs="Arial"/>
         </w:rPr>
-        <w:t>Figure #. Agile Methodology</w:t>
+        <w:t xml:space="preserve">Figure </w:t>
+      </w:r>
+      <w:r>
+        <w:rPr>
+          <w:rFonts w:ascii="Arial" w:hAnsi="Arial" w:cs="Arial"/>
+        </w:rPr>
+        <w:t>21</w:t>
+      </w:r>
+      <w:r>
+        <w:rPr>
+          <w:rFonts w:ascii="Arial" w:hAnsi="Arial" w:cs="Arial"/>
+        </w:rPr>
+        <w:t>. Agile Methodology</w:t>
       </w:r>
     </w:p>
     <w:p>
@@ -24262,6 +26581,21 @@
         <w:lastRenderedPageBreak/>
         <w:tab/>
         <w:t>3.3.2. Development Tools</w:t>
+      </w:r>
+    </w:p>
+    <w:p>
+      <w:pPr>
+        <w:spacing w:line="480" w:lineRule="auto"/>
+        <w:jc w:val="center"/>
+        <w:rPr>
+          <w:rFonts w:ascii="Arial" w:hAnsi="Arial" w:cs="Arial"/>
+        </w:rPr>
+      </w:pPr>
+      <w:r>
+        <w:rPr>
+          <w:rFonts w:ascii="Arial" w:hAnsi="Arial" w:cs="Arial"/>
+        </w:rPr>
+        <w:t>Table 13.  Development Tools Used</w:t>
       </w:r>
     </w:p>
     <w:tbl>
@@ -24909,7 +27243,7 @@
               <v:stroke joinstyle="miter"/>
               <v:path gradientshapeok="t" o:connecttype="rect"/>
             </v:shapetype>
-            <v:shape id="Text Box 10" o:spid="_x0000_s1027" type="#_x0000_t202" style="position:absolute;margin-left:.8pt;margin-top:6.4pt;width:41.85pt;height:23.8pt;z-index:251673600;visibility:visible;mso-wrap-style:square;mso-width-percent:0;mso-height-percent:0;mso-wrap-distance-left:9pt;mso-wrap-distance-top:0;mso-wrap-distance-right:9pt;mso-wrap-distance-bottom:0;mso-position-horizontal:absolute;mso-position-horizontal-relative:right-margin-area;mso-position-vertical:absolute;mso-position-vertical-relative:bottom-margin-area;mso-width-percent:0;mso-height-percent:0;mso-width-relative:margin;mso-height-relative:margin;v-text-anchor:top" o:gfxdata="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" filled="f" stroked="f" strokeweight=".5pt">
+            <v:shape id="Text Box 10" o:spid="_x0000_s1027" type="#_x0000_t202" style="position:absolute;margin-left:.8pt;margin-top:6.4pt;width:41.85pt;height:23.8pt;z-index:251673600;visibility:visible;mso-wrap-style:square;mso-width-percent:0;mso-height-percent:0;mso-wrap-distance-left:9pt;mso-wrap-distance-top:0;mso-wrap-distance-right:9pt;mso-wrap-distance-bottom:0;mso-position-horizontal:absolute;mso-position-horizontal-relative:right-margin-area;mso-position-vertical:absolute;mso-position-vertical-relative:bottom-margin-area;mso-width-percent:0;mso-height-percent:0;mso-width-relative:margin;mso-height-relative:margin;v-text-anchor:top" o:gfxdata="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" filled="f" stroked="f" strokeweight=".5pt">
               <v:textbox>
                 <w:txbxContent>
                   <w:p>
@@ -25210,7 +27544,7 @@
         </mc:Choice>
         <mc:Fallback>
           <w:pict>
-            <v:shape w14:anchorId="4C89396A" id="Text Box 9" o:spid="_x0000_s1028" type="#_x0000_t202" style="position:absolute;margin-left:0;margin-top:715.8pt;width:467.15pt;height:25.5pt;z-index:-251644928;visibility:visible;mso-wrap-style:square;mso-width-percent:0;mso-height-percent:0;mso-wrap-distance-left:9pt;mso-wrap-distance-top:0;mso-wrap-distance-right:9pt;mso-wrap-distance-bottom:0;mso-position-horizontal:left;mso-position-horizontal-relative:margin;mso-position-vertical:absolute;mso-position-vertical-relative:page;mso-width-percent:0;mso-height-percent:0;mso-width-relative:margin;mso-height-relative:margin;v-text-anchor:top" o:gfxdata="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" fillcolor="white [3201]" stroked="f" strokeweight=".5pt">
+            <v:shape w14:anchorId="4C89396A" id="Text Box 9" o:spid="_x0000_s1028" type="#_x0000_t202" style="position:absolute;margin-left:0;margin-top:715.8pt;width:467.15pt;height:25.5pt;z-index:-251644928;visibility:visible;mso-wrap-style:square;mso-width-percent:0;mso-height-percent:0;mso-wrap-distance-left:9pt;mso-wrap-distance-top:0;mso-wrap-distance-right:9pt;mso-wrap-distance-bottom:0;mso-position-horizontal:left;mso-position-horizontal-relative:margin;mso-position-vertical:absolute;mso-position-vertical-relative:page;mso-width-percent:0;mso-height-percent:0;mso-width-relative:margin;mso-height-relative:margin;v-text-anchor:top" o:gfxdata="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" fillcolor="white [3201]" stroked="f" strokeweight=".5pt">
               <v:textbox>
                 <w:txbxContent>
                   <w:p>
@@ -25504,7 +27838,7 @@
               <v:stroke joinstyle="miter"/>
               <v:path gradientshapeok="t" o:connecttype="rect"/>
             </v:shapetype>
-            <v:shape id="Text Box 20" o:spid="_x0000_s1030" type="#_x0000_t202" style="position:absolute;margin-left:0;margin-top:715pt;width:493.5pt;height:25.5pt;z-index:-251633664;visibility:visible;mso-wrap-style:square;mso-width-percent:0;mso-height-percent:0;mso-wrap-distance-left:9pt;mso-wrap-distance-top:0;mso-wrap-distance-right:9pt;mso-wrap-distance-bottom:0;mso-position-horizontal:absolute;mso-position-horizontal-relative:text;mso-position-vertical:absolute;mso-position-vertical-relative:page;mso-width-percent:0;mso-height-percent:0;mso-width-relative:margin;mso-height-relative:margin;v-text-anchor:top" o:gfxdata="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" fillcolor="white [3201]" stroked="f" strokeweight=".5pt">
+            <v:shape id="Text Box 20" o:spid="_x0000_s1030" type="#_x0000_t202" style="position:absolute;margin-left:0;margin-top:715pt;width:493.5pt;height:25.5pt;z-index:-251633664;visibility:visible;mso-wrap-style:square;mso-width-percent:0;mso-height-percent:0;mso-wrap-distance-left:9pt;mso-wrap-distance-top:0;mso-wrap-distance-right:9pt;mso-wrap-distance-bottom:0;mso-position-horizontal:absolute;mso-position-horizontal-relative:text;mso-position-vertical:absolute;mso-position-vertical-relative:page;mso-width-percent:0;mso-height-percent:0;mso-width-relative:margin;mso-height-relative:margin;v-text-anchor:top" o:gfxdata="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" fillcolor="white [3201]" stroked="f" strokeweight=".5pt">
               <v:textbox>
                 <w:txbxContent>
                   <w:p>
@@ -25807,7 +28141,7 @@
               <v:stroke joinstyle="miter"/>
               <v:path gradientshapeok="t" o:connecttype="rect"/>
             </v:shapetype>
-            <v:shape id="Text Box 24" o:spid="_x0000_s1032" type="#_x0000_t202" style="position:absolute;margin-left:0;margin-top:715pt;width:493.5pt;height:25.5pt;z-index:-251626496;visibility:visible;mso-wrap-style:square;mso-width-percent:0;mso-height-percent:0;mso-wrap-distance-left:9pt;mso-wrap-distance-top:0;mso-wrap-distance-right:9pt;mso-wrap-distance-bottom:0;mso-position-horizontal:absolute;mso-position-horizontal-relative:text;mso-position-vertical:absolute;mso-position-vertical-relative:page;mso-width-percent:0;mso-height-percent:0;mso-width-relative:margin;mso-height-relative:margin;v-text-anchor:top" o:gfxdata="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" fillcolor="white [3201]" stroked="f" strokeweight=".5pt">
+            <v:shape id="Text Box 24" o:spid="_x0000_s1032" type="#_x0000_t202" style="position:absolute;margin-left:0;margin-top:715pt;width:493.5pt;height:25.5pt;z-index:-251626496;visibility:visible;mso-wrap-style:square;mso-width-percent:0;mso-height-percent:0;mso-wrap-distance-left:9pt;mso-wrap-distance-top:0;mso-wrap-distance-right:9pt;mso-wrap-distance-bottom:0;mso-position-horizontal:absolute;mso-position-horizontal-relative:text;mso-position-vertical:absolute;mso-position-vertical-relative:page;mso-width-percent:0;mso-height-percent:0;mso-width-relative:margin;mso-height-relative:margin;v-text-anchor:top" o:gfxdata="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" fillcolor="white [3201]" stroked="f" strokeweight=".5pt">
               <v:textbox>
                 <w:txbxContent>
                   <w:p>
@@ -25981,7 +28315,7 @@
               <v:stroke joinstyle="miter"/>
               <v:path gradientshapeok="t" o:connecttype="rect"/>
             </v:shapetype>
-            <v:shape id="Text Box 40" o:spid="_x0000_s1034" type="#_x0000_t202" style="position:absolute;margin-left:4.9pt;margin-top:7.5pt;width:41.85pt;height:23.8pt;z-index:251710464;visibility:visible;mso-wrap-style:square;mso-width-percent:0;mso-height-percent:0;mso-wrap-distance-left:9pt;mso-wrap-distance-top:0;mso-wrap-distance-right:9pt;mso-wrap-distance-bottom:0;mso-position-horizontal:absolute;mso-position-horizontal-relative:right-margin-area;mso-position-vertical:absolute;mso-position-vertical-relative:bottom-margin-area;mso-width-percent:0;mso-height-percent:0;mso-width-relative:margin;mso-height-relative:margin;v-text-anchor:top" o:gfxdata="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" filled="f" stroked="f" strokeweight=".5pt">
+            <v:shape id="Text Box 40" o:spid="_x0000_s1034" type="#_x0000_t202" style="position:absolute;margin-left:4.9pt;margin-top:7.5pt;width:41.85pt;height:23.8pt;z-index:251710464;visibility:visible;mso-wrap-style:square;mso-width-percent:0;mso-height-percent:0;mso-wrap-distance-left:9pt;mso-wrap-distance-top:0;mso-wrap-distance-right:9pt;mso-wrap-distance-bottom:0;mso-position-horizontal:absolute;mso-position-horizontal-relative:right-margin-area;mso-position-vertical:absolute;mso-position-vertical-relative:bottom-margin-area;mso-width-percent:0;mso-height-percent:0;mso-width-relative:margin;mso-height-relative:margin;v-text-anchor:top" o:gfxdata="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" filled="f" stroked="f" strokeweight=".5pt">
               <v:textbox>
                 <w:txbxContent>
                   <w:p>
@@ -26288,7 +28622,7 @@
         </mc:Choice>
         <mc:Fallback>
           <w:pict>
-            <v:shape w14:anchorId="30F69395" id="Text Box 33" o:spid="_x0000_s1035" type="#_x0000_t202" style="position:absolute;margin-left:0;margin-top:715pt;width:493.5pt;height:25.5pt;z-index:-251615232;visibility:visible;mso-wrap-style:square;mso-width-percent:0;mso-height-percent:0;mso-wrap-distance-left:9pt;mso-wrap-distance-top:0;mso-wrap-distance-right:9pt;mso-wrap-distance-bottom:0;mso-position-horizontal:absolute;mso-position-horizontal-relative:text;mso-position-vertical:absolute;mso-position-vertical-relative:page;mso-width-percent:0;mso-height-percent:0;mso-width-relative:margin;mso-height-relative:margin;v-text-anchor:top" o:gfxdata="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" fillcolor="white [3201]" stroked="f" strokeweight=".5pt">
+            <v:shape w14:anchorId="30F69395" id="Text Box 33" o:spid="_x0000_s1035" type="#_x0000_t202" style="position:absolute;margin-left:0;margin-top:715pt;width:493.5pt;height:25.5pt;z-index:-251615232;visibility:visible;mso-wrap-style:square;mso-width-percent:0;mso-height-percent:0;mso-wrap-distance-left:9pt;mso-wrap-distance-top:0;mso-wrap-distance-right:9pt;mso-wrap-distance-bottom:0;mso-position-horizontal:absolute;mso-position-horizontal-relative:text;mso-position-vertical:absolute;mso-position-vertical-relative:page;mso-width-percent:0;mso-height-percent:0;mso-width-relative:margin;mso-height-relative:margin;v-text-anchor:top" o:gfxdata="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" fillcolor="white [3201]" stroked="f" strokeweight=".5pt">
               <v:textbox>
                 <w:txbxContent>
                   <w:p>
@@ -26673,7 +29007,7 @@
               <v:stroke joinstyle="miter"/>
               <v:path gradientshapeok="t" o:connecttype="rect"/>
             </v:shapetype>
-            <v:shape id="Text Box 7" o:spid="_x0000_s1026" type="#_x0000_t202" style="position:absolute;left:0;text-align:left;margin-left:-15pt;margin-top:71.75pt;width:482.9pt;height:25.5pt;z-index:-251648000;visibility:visible;mso-wrap-style:square;mso-width-percent:0;mso-height-percent:0;mso-wrap-distance-left:9pt;mso-wrap-distance-top:0;mso-wrap-distance-right:9pt;mso-wrap-distance-bottom:0;mso-position-horizontal:absolute;mso-position-horizontal-relative:margin;mso-position-vertical:absolute;mso-position-vertical-relative:top-margin-area;mso-width-percent:0;mso-height-percent:0;mso-width-relative:margin;mso-height-relative:margin;v-text-anchor:top" o:gfxdata="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" fillcolor="white [3201]" stroked="f" strokeweight=".5pt">
+            <v:shape id="Text Box 7" o:spid="_x0000_s1026" type="#_x0000_t202" style="position:absolute;left:0;text-align:left;margin-left:-15pt;margin-top:71.75pt;width:482.9pt;height:25.5pt;z-index:-251648000;visibility:visible;mso-wrap-style:square;mso-width-percent:0;mso-height-percent:0;mso-wrap-distance-left:9pt;mso-wrap-distance-top:0;mso-wrap-distance-right:9pt;mso-wrap-distance-bottom:0;mso-position-horizontal:absolute;mso-position-horizontal-relative:margin;mso-position-vertical:absolute;mso-position-vertical-relative:top-margin-area;mso-width-percent:0;mso-height-percent:0;mso-width-relative:margin;mso-height-relative:margin;v-text-anchor:top" o:gfxdata="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" fillcolor="white [3201]" stroked="f" strokeweight=".5pt">
               <v:textbox>
                 <w:txbxContent>
                   <w:p>
@@ -27324,7 +29658,7 @@
               <v:stroke joinstyle="miter"/>
               <v:path gradientshapeok="t" o:connecttype="rect"/>
             </v:shapetype>
-            <v:shape id="Text Box 23" o:spid="_x0000_s1029" type="#_x0000_t202" style="position:absolute;margin-left:1.5pt;margin-top:71.9pt;width:465.95pt;height:20.35pt;z-index:-251630592;visibility:visible;mso-wrap-style:square;mso-width-percent:0;mso-height-percent:0;mso-wrap-distance-left:9pt;mso-wrap-distance-top:0;mso-wrap-distance-right:9pt;mso-wrap-distance-bottom:0;mso-position-horizontal:absolute;mso-position-horizontal-relative:margin;mso-position-vertical:absolute;mso-position-vertical-relative:page;mso-width-percent:0;mso-height-percent:0;mso-width-relative:margin;mso-height-relative:margin;v-text-anchor:top" o:gfxdata="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" fillcolor="white [3201]" stroked="f" strokeweight=".5pt">
+            <v:shape id="Text Box 23" o:spid="_x0000_s1029" type="#_x0000_t202" style="position:absolute;margin-left:1.5pt;margin-top:71.9pt;width:465.95pt;height:20.35pt;z-index:-251630592;visibility:visible;mso-wrap-style:square;mso-width-percent:0;mso-height-percent:0;mso-wrap-distance-left:9pt;mso-wrap-distance-top:0;mso-wrap-distance-right:9pt;mso-wrap-distance-bottom:0;mso-position-horizontal:absolute;mso-position-horizontal-relative:margin;mso-position-vertical:absolute;mso-position-vertical-relative:page;mso-width-percent:0;mso-height-percent:0;mso-width-relative:margin;mso-height-relative:margin;v-text-anchor:top" o:gfxdata="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" fillcolor="white [3201]" stroked="f" strokeweight=".5pt">
               <v:textbox>
                 <w:txbxContent>
                   <w:p>
@@ -27799,7 +30133,7 @@
               <v:stroke joinstyle="miter"/>
               <v:path gradientshapeok="t" o:connecttype="rect"/>
             </v:shapetype>
-            <v:shape id="Text Box 29" o:spid="_x0000_s1031" type="#_x0000_t202" style="position:absolute;margin-left:1.5pt;margin-top:71.9pt;width:465.95pt;height:20.35pt;z-index:-251619328;visibility:visible;mso-wrap-style:square;mso-width-percent:0;mso-height-percent:0;mso-wrap-distance-left:9pt;mso-wrap-distance-top:0;mso-wrap-distance-right:9pt;mso-wrap-distance-bottom:0;mso-position-horizontal:absolute;mso-position-horizontal-relative:margin;mso-position-vertical:absolute;mso-position-vertical-relative:page;mso-width-percent:0;mso-height-percent:0;mso-width-relative:margin;mso-height-relative:margin;v-text-anchor:top" o:gfxdata="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" fillcolor="white [3201]" stroked="f" strokeweight=".5pt">
+            <v:shape id="Text Box 29" o:spid="_x0000_s1031" type="#_x0000_t202" style="position:absolute;margin-left:1.5pt;margin-top:71.9pt;width:465.95pt;height:20.35pt;z-index:-251619328;visibility:visible;mso-wrap-style:square;mso-width-percent:0;mso-height-percent:0;mso-wrap-distance-left:9pt;mso-wrap-distance-top:0;mso-wrap-distance-right:9pt;mso-wrap-distance-bottom:0;mso-position-horizontal:absolute;mso-position-horizontal-relative:margin;mso-position-vertical:absolute;mso-position-vertical-relative:page;mso-width-percent:0;mso-height-percent:0;mso-width-relative:margin;mso-height-relative:margin;v-text-anchor:top" o:gfxdata="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" fillcolor="white [3201]" stroked="f" strokeweight=".5pt">
               <v:textbox>
                 <w:txbxContent>
                   <w:p>
@@ -28274,7 +30608,7 @@
               <v:stroke joinstyle="miter"/>
               <v:path gradientshapeok="t" o:connecttype="rect"/>
             </v:shapetype>
-            <v:shape id="Text Box 38" o:spid="_x0000_s1033" type="#_x0000_t202" style="position:absolute;margin-left:1.5pt;margin-top:71.9pt;width:465.95pt;height:20.35pt;z-index:-251608064;visibility:visible;mso-wrap-style:square;mso-width-percent:0;mso-height-percent:0;mso-wrap-distance-left:9pt;mso-wrap-distance-top:0;mso-wrap-distance-right:9pt;mso-wrap-distance-bottom:0;mso-position-horizontal:absolute;mso-position-horizontal-relative:margin;mso-position-vertical:absolute;mso-position-vertical-relative:page;mso-width-percent:0;mso-height-percent:0;mso-width-relative:margin;mso-height-relative:margin;v-text-anchor:top" o:gfxdata="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" fillcolor="white [3201]" stroked="f" strokeweight=".5pt">
+            <v:shape id="Text Box 38" o:spid="_x0000_s1033" type="#_x0000_t202" style="position:absolute;margin-left:1.5pt;margin-top:71.9pt;width:465.95pt;height:20.35pt;z-index:-251608064;visibility:visible;mso-wrap-style:square;mso-width-percent:0;mso-height-percent:0;mso-wrap-distance-left:9pt;mso-wrap-distance-top:0;mso-wrap-distance-right:9pt;mso-wrap-distance-bottom:0;mso-position-horizontal:absolute;mso-position-horizontal-relative:margin;mso-position-vertical:absolute;mso-position-vertical-relative:page;mso-width-percent:0;mso-height-percent:0;mso-width-relative:margin;mso-height-relative:margin;v-text-anchor:top" o:gfxdata="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" fillcolor="white [3201]" stroked="f" strokeweight=".5pt">
               <v:textbox>
                 <w:txbxContent>
                   <w:p>
@@ -28305,9 +30639,9 @@
 <w:numbering xmlns:wpc="http://schemas.microsoft.com/office/word/2010/wordprocessingCanvas" xmlns:cx="http://schemas.microsoft.com/office/drawing/2014/chartex" xmlns:cx1="http://schemas.microsoft.com/office/drawing/2015/9/8/chartex" xmlns:cx2="http://schemas.microsoft.com/office/drawing/2015/10/21/chartex" xmlns:cx3="http://schemas.microsoft.com/office/drawing/2016/5/9/chartex" xmlns:cx4="http://schemas.microsoft.com/office/drawing/2016/5/10/chartex" xmlns:cx5="http://schemas.microsoft.com/office/drawing/2016/5/11/chartex" xmlns:cx6="http://schemas.microsoft.com/office/drawing/2016/5/12/chartex" xmlns:cx7="http://schemas.microsoft.com/office/drawing/2016/5/13/chartex" xmlns:cx8="http://schemas.microsoft.com/office/drawing/2016/5/14/chartex" xmlns:mc="http://schemas.openxmlformats.org/markup-compatibility/2006" xmlns:aink="http://schemas.microsoft.com/office/drawing/2016/ink" xmlns:am3d="http://schemas.microsoft.com/office/drawing/2017/model3d" xmlns:o="urn:schemas-microsoft-com:office:office" xmlns:oel="http://schemas.microsoft.com/office/2019/extlst" xmlns:r="http://schemas.openxmlformats.org/officeDocument/2006/relationships" xmlns:m="http://schemas.openxmlformats.org/officeDocument/2006/math" xmlns:v="urn:schemas-microsoft-com:vml" xmlns:wp14="http://schemas.microsoft.com/office/word/2010/wordprocessingDrawing" xmlns:wp="http://schemas.openxmlformats.org/drawingml/2006/wordprocessingDrawing" xmlns:w10="urn:schemas-microsoft-com:office:word" xmlns:w="http://schemas.openxmlformats.org/wordprocessingml/2006/main" xmlns:w14="http://schemas.microsoft.com/office/word/2010/wordml" xmlns:w15="http://schemas.microsoft.com/office/word/2012/wordml" xmlns:w16cex="http://schemas.microsoft.com/office/word/2018/wordml/cex" xmlns:w16cid="http://schemas.microsoft.com/office/word/2016/wordml/cid" xmlns:w16="http://schemas.microsoft.com/office/word/2018/wordml" xmlns:w16du="http://schemas.microsoft.com/office/word/2023/wordml/word16du" xmlns:w16sdtdh="http://schemas.microsoft.com/office/word/2020/wordml/sdtdatahash" xmlns:w16sdtfl="http://schemas.microsoft.com/office/word/2024/wordml/sdtformatlock" xmlns:w16se="http://schemas.microsoft.com/office/word/2015/wordml/symex" xmlns:wpg="http://schemas.microsoft.com/office/word/2010/wordprocessingGroup" xmlns:wpi="http://schemas.microsoft.com/office/word/2010/wordprocessingInk" xmlns:wne="http://schemas.microsoft.com/office/word/2006/wordml" xmlns:wps="http://schemas.microsoft.com/office/word/2010/wordprocessingShape" mc:Ignorable="w14 w15 w16se w16cid w16 w16cex w16sdtdh w16sdtfl w16du wp14">
   <w:abstractNum w:abstractNumId="0" w15:restartNumberingAfterBreak="0">
     <w:nsid w:val="25BC5708"/>
-    <w:multiLevelType w:val="hybridMultilevel"/>
-    <w:tmpl w:val="E000DFFE"/>
-    <w:lvl w:ilvl="0" w:tplc="D9AAF8D0">
+    <w:multiLevelType w:val="multilevel"/>
+    <w:tmpl w:val="555AB778"/>
+    <w:lvl w:ilvl="0">
       <w:start w:val="1"/>
       <w:numFmt w:val="decimal"/>
       <w:lvlText w:val="%1."/>
@@ -28321,77 +30655,109 @@
         <w:sz w:val="22"/>
       </w:rPr>
     </w:lvl>
-    <w:lvl w:ilvl="1" w:tplc="34090019" w:tentative="1">
-      <w:start w:val="1"/>
-      <w:numFmt w:val="lowerLetter"/>
-      <w:lvlText w:val="%2."/>
+    <w:lvl w:ilvl="1">
+      <w:start w:val="2"/>
+      <w:numFmt w:val="decimal"/>
+      <w:isLgl/>
+      <w:lvlText w:val="%1.%2."/>
       <w:lvlJc w:val="left"/>
       <w:pPr>
-        <w:ind w:left="1800" w:hanging="360"/>
-      </w:pPr>
+        <w:ind w:left="1440" w:hanging="720"/>
+      </w:pPr>
+      <w:rPr>
+        <w:rFonts w:hint="default"/>
+      </w:rPr>
     </w:lvl>
-    <w:lvl w:ilvl="2" w:tplc="3409001B" w:tentative="1">
-      <w:start w:val="1"/>
-      <w:numFmt w:val="lowerRoman"/>
-      <w:lvlText w:val="%3."/>
-      <w:lvlJc w:val="right"/>
-      <w:pPr>
-        <w:ind w:left="2520" w:hanging="180"/>
-      </w:pPr>
+    <w:lvl w:ilvl="2">
+      <w:start w:val="3"/>
+      <w:numFmt w:val="decimal"/>
+      <w:isLgl/>
+      <w:lvlText w:val="%1.%2.%3."/>
+      <w:lvlJc w:val="left"/>
+      <w:pPr>
+        <w:ind w:left="1440" w:hanging="720"/>
+      </w:pPr>
+      <w:rPr>
+        <w:rFonts w:hint="default"/>
+      </w:rPr>
     </w:lvl>
-    <w:lvl w:ilvl="3" w:tplc="3409000F" w:tentative="1">
+    <w:lvl w:ilvl="3">
       <w:start w:val="1"/>
       <w:numFmt w:val="decimal"/>
-      <w:lvlText w:val="%4."/>
+      <w:isLgl/>
+      <w:lvlText w:val="%1.%2.%3.%4."/>
       <w:lvlJc w:val="left"/>
       <w:pPr>
-        <w:ind w:left="3240" w:hanging="360"/>
-      </w:pPr>
+        <w:ind w:left="1800" w:hanging="1080"/>
+      </w:pPr>
+      <w:rPr>
+        <w:rFonts w:hint="default"/>
+      </w:rPr>
     </w:lvl>
-    <w:lvl w:ilvl="4" w:tplc="34090019" w:tentative="1">
-      <w:start w:val="1"/>
-      <w:numFmt w:val="lowerLetter"/>
-      <w:lvlText w:val="%5."/>
-      <w:lvlJc w:val="left"/>
-      <w:pPr>
-        <w:ind w:left="3960" w:hanging="360"/>
-      </w:pPr>
-    </w:lvl>
-    <w:lvl w:ilvl="5" w:tplc="3409001B" w:tentative="1">
-      <w:start w:val="1"/>
-      <w:numFmt w:val="lowerRoman"/>
-      <w:lvlText w:val="%6."/>
-      <w:lvlJc w:val="right"/>
-      <w:pPr>
-        <w:ind w:left="4680" w:hanging="180"/>
-      </w:pPr>
-    </w:lvl>
-    <w:lvl w:ilvl="6" w:tplc="3409000F" w:tentative="1">
+    <w:lvl w:ilvl="4">
       <w:start w:val="1"/>
       <w:numFmt w:val="decimal"/>
-      <w:lvlText w:val="%7."/>
+      <w:isLgl/>
+      <w:lvlText w:val="%1.%2.%3.%4.%5."/>
       <w:lvlJc w:val="left"/>
       <w:pPr>
-        <w:ind w:left="5400" w:hanging="360"/>
-      </w:pPr>
+        <w:ind w:left="1800" w:hanging="1080"/>
+      </w:pPr>
+      <w:rPr>
+        <w:rFonts w:hint="default"/>
+      </w:rPr>
     </w:lvl>
-    <w:lvl w:ilvl="7" w:tplc="34090019" w:tentative="1">
+    <w:lvl w:ilvl="5">
       <w:start w:val="1"/>
-      <w:numFmt w:val="lowerLetter"/>
-      <w:lvlText w:val="%8."/>
+      <w:numFmt w:val="decimal"/>
+      <w:isLgl/>
+      <w:lvlText w:val="%1.%2.%3.%4.%5.%6."/>
       <w:lvlJc w:val="left"/>
       <w:pPr>
-        <w:ind w:left="6120" w:hanging="360"/>
-      </w:pPr>
+        <w:ind w:left="2160" w:hanging="1440"/>
+      </w:pPr>
+      <w:rPr>
+        <w:rFonts w:hint="default"/>
+      </w:rPr>
     </w:lvl>
-    <w:lvl w:ilvl="8" w:tplc="3409001B" w:tentative="1">
+    <w:lvl w:ilvl="6">
       <w:start w:val="1"/>
-      <w:numFmt w:val="lowerRoman"/>
-      <w:lvlText w:val="%9."/>
-      <w:lvlJc w:val="right"/>
-      <w:pPr>
-        <w:ind w:left="6840" w:hanging="180"/>
-      </w:pPr>
+      <w:numFmt w:val="decimal"/>
+      <w:isLgl/>
+      <w:lvlText w:val="%1.%2.%3.%4.%5.%6.%7."/>
+      <w:lvlJc w:val="left"/>
+      <w:pPr>
+        <w:ind w:left="2160" w:hanging="1440"/>
+      </w:pPr>
+      <w:rPr>
+        <w:rFonts w:hint="default"/>
+      </w:rPr>
+    </w:lvl>
+    <w:lvl w:ilvl="7">
+      <w:start w:val="1"/>
+      <w:numFmt w:val="decimal"/>
+      <w:isLgl/>
+      <w:lvlText w:val="%1.%2.%3.%4.%5.%6.%7.%8."/>
+      <w:lvlJc w:val="left"/>
+      <w:pPr>
+        <w:ind w:left="2520" w:hanging="1800"/>
+      </w:pPr>
+      <w:rPr>
+        <w:rFonts w:hint="default"/>
+      </w:rPr>
+    </w:lvl>
+    <w:lvl w:ilvl="8">
+      <w:start w:val="1"/>
+      <w:numFmt w:val="decimal"/>
+      <w:isLgl/>
+      <w:lvlText w:val="%1.%2.%3.%4.%5.%6.%7.%8.%9."/>
+      <w:lvlJc w:val="left"/>
+      <w:pPr>
+        <w:ind w:left="2520" w:hanging="1800"/>
+      </w:pPr>
+      <w:rPr>
+        <w:rFonts w:hint="default"/>
+      </w:rPr>
     </w:lvl>
   </w:abstractNum>
   <w:abstractNum w:abstractNumId="1" w15:restartNumberingAfterBreak="0">

</xml_diff>

<commit_message>
add minor changes to the order of topics
</commit_message>
<xml_diff>
--- a/COHERE.docx
+++ b/COHERE.docx
@@ -1270,25 +1270,7 @@
           <w:b/>
           <w:bCs/>
         </w:rPr>
-        <w:t xml:space="preserve">Asst. Prof. </w:t>
-      </w:r>
-      <w:proofErr w:type="spellStart"/>
-      <w:r>
-        <w:rPr>
-          <w:rFonts w:ascii="Arial" w:hAnsi="Arial" w:cs="Arial"/>
-          <w:b/>
-          <w:bCs/>
-        </w:rPr>
-        <w:t>Lydinar</w:t>
-      </w:r>
-      <w:proofErr w:type="spellEnd"/>
-      <w:r>
-        <w:rPr>
-          <w:rFonts w:ascii="Arial" w:hAnsi="Arial" w:cs="Arial"/>
-          <w:b/>
-          <w:bCs/>
-        </w:rPr>
-        <w:t xml:space="preserve"> D. Dastas, MSCS</w:t>
+        <w:t>Asst. Prof. Lydinar D. Dastas, MSCS</w:t>
       </w:r>
     </w:p>
     <w:p>
@@ -2672,7 +2654,6 @@
                 <w:szCs w:val="20"/>
               </w:rPr>
             </w:pPr>
-            <w:proofErr w:type="spellStart"/>
             <w:r>
               <w:rPr>
                 <w:rFonts w:ascii="Arial" w:eastAsiaTheme="majorEastAsia" w:hAnsi="Arial" w:cs="Arial"/>
@@ -2681,7 +2662,6 @@
               </w:rPr>
               <w:t>i</w:t>
             </w:r>
-            <w:proofErr w:type="spellEnd"/>
           </w:p>
         </w:tc>
       </w:tr>
@@ -7681,7 +7661,7 @@
                 <w:bCs/>
                 <w:szCs w:val="18"/>
               </w:rPr>
-              <w:t>2</w:t>
+              <w:t>4</w:t>
             </w:r>
           </w:p>
         </w:tc>
@@ -8978,17 +8958,13 @@
         <w:spacing w:before="240" w:beforeAutospacing="0" w:after="240" w:afterAutospacing="0" w:line="480" w:lineRule="auto"/>
         <w:ind w:firstLine="720"/>
         <w:jc w:val="both"/>
-      </w:pPr>
-      <w:r>
         <w:rPr>
           <w:rFonts w:ascii="Arial" w:hAnsi="Arial" w:cs="Arial"/>
           <w:color w:val="000000"/>
           <w:sz w:val="22"/>
           <w:szCs w:val="22"/>
         </w:rPr>
-        <w:lastRenderedPageBreak/>
-        <w:t>Applying technology to daily lives can make things easier, as it provides more options for easier process and transaction. One of technology’s main purposes is to provide help, automation, make daily living easier and operations faster. Using technology and using it to your advantage will give a great deal and help in the long run. Allowing you to ease off with the processes and make your operations run smoothly. Villa Salud may just be a small-time events place but using a simple and easy system can cause a lot of help for them to compete with bigger and higher known competitors. It can also give an edge to them having a system that people or their target market will appreciate making positive feedback on their business</w:t>
-      </w:r>
+      </w:pPr>
       <w:r>
         <w:rPr>
           <w:rFonts w:ascii="Arial" w:hAnsi="Arial" w:cs="Arial"/>
@@ -8996,6 +8972,16 @@
           <w:sz w:val="22"/>
           <w:szCs w:val="22"/>
         </w:rPr>
+        <w:lastRenderedPageBreak/>
+        <w:t>Applying technology to daily lives can make things easier, as it provides more options for easier process and transaction. One of technology’s main purposes is to provide help, automation, make daily living easier and operations faster. Using technology and using it to your advantage will give a great deal and help in the long run. Allowing you to ease off with the processes and make your operations run smoothly. Villa Salud may just be a small-time events place but using a simple and easy system can cause a lot of help for them to compete with bigger and higher known competitors. It can also give an edge to them having a system that people or their target market will appreciate making positive feedback on their business</w:t>
+      </w:r>
+      <w:r>
+        <w:rPr>
+          <w:rFonts w:ascii="Arial" w:hAnsi="Arial" w:cs="Arial"/>
+          <w:color w:val="000000"/>
+          <w:sz w:val="22"/>
+          <w:szCs w:val="22"/>
+        </w:rPr>
         <w:t>.</w:t>
       </w:r>
     </w:p>
@@ -9039,7 +9025,7 @@
           <w:bCs/>
         </w:rPr>
         <w:tab/>
-        <w:t xml:space="preserve">PROBLEM ANALYSIS </w:t>
+        <w:t>FRAMEWORK</w:t>
       </w:r>
     </w:p>
     <w:p>
@@ -9058,7 +9044,416 @@
           <w:bCs/>
         </w:rPr>
         <w:tab/>
-        <w:t>1.3.1 Fishbone Diagram</w:t>
+        <w:t>1.</w:t>
+      </w:r>
+      <w:r>
+        <w:rPr>
+          <w:rFonts w:ascii="Arial" w:hAnsi="Arial" w:cs="Arial"/>
+          <w:b/>
+          <w:bCs/>
+        </w:rPr>
+        <w:t>2</w:t>
+      </w:r>
+      <w:r>
+        <w:rPr>
+          <w:rFonts w:ascii="Arial" w:hAnsi="Arial" w:cs="Arial"/>
+          <w:b/>
+          <w:bCs/>
+        </w:rPr>
+        <w:t>.1 Theoretical Framework</w:t>
+      </w:r>
+    </w:p>
+    <w:p>
+      <w:pPr>
+        <w:spacing w:line="480" w:lineRule="auto"/>
+        <w:rPr>
+          <w:rFonts w:ascii="Arial" w:hAnsi="Arial" w:cs="Arial"/>
+          <w:b/>
+          <w:bCs/>
+        </w:rPr>
+      </w:pPr>
+      <w:r>
+        <w:rPr>
+          <w:rFonts w:ascii="Arial" w:hAnsi="Arial" w:cs="Arial"/>
+          <w:b/>
+          <w:bCs/>
+        </w:rPr>
+        <w:tab/>
+        <w:t>1.</w:t>
+      </w:r>
+      <w:r>
+        <w:rPr>
+          <w:rFonts w:ascii="Arial" w:hAnsi="Arial" w:cs="Arial"/>
+          <w:b/>
+          <w:bCs/>
+        </w:rPr>
+        <w:t>2</w:t>
+      </w:r>
+      <w:r>
+        <w:rPr>
+          <w:rFonts w:ascii="Arial" w:hAnsi="Arial" w:cs="Arial"/>
+          <w:b/>
+          <w:bCs/>
+        </w:rPr>
+        <w:t>.2 Conceptual Framework</w:t>
+      </w:r>
+    </w:p>
+    <w:p>
+      <w:pPr>
+        <w:spacing w:line="480" w:lineRule="auto"/>
+        <w:rPr>
+          <w:rFonts w:ascii="Arial" w:hAnsi="Arial" w:cs="Arial"/>
+          <w:b/>
+          <w:bCs/>
+        </w:rPr>
+      </w:pPr>
+      <w:r>
+        <w:rPr>
+          <w:rFonts w:ascii="Arial" w:hAnsi="Arial" w:cs="Arial"/>
+          <w:b/>
+          <w:bCs/>
+        </w:rPr>
+        <w:t>1.</w:t>
+      </w:r>
+      <w:r>
+        <w:rPr>
+          <w:rFonts w:ascii="Arial" w:hAnsi="Arial" w:cs="Arial"/>
+          <w:b/>
+          <w:bCs/>
+        </w:rPr>
+        <w:t>3</w:t>
+      </w:r>
+      <w:r>
+        <w:rPr>
+          <w:rFonts w:ascii="Arial" w:hAnsi="Arial" w:cs="Arial"/>
+          <w:b/>
+          <w:bCs/>
+        </w:rPr>
+        <w:t xml:space="preserve"> </w:t>
+      </w:r>
+      <w:r>
+        <w:rPr>
+          <w:rFonts w:ascii="Arial" w:hAnsi="Arial" w:cs="Arial"/>
+          <w:b/>
+          <w:bCs/>
+        </w:rPr>
+        <w:tab/>
+        <w:t xml:space="preserve">PROBLEM ANALYSIS </w:t>
+      </w:r>
+    </w:p>
+    <w:p>
+      <w:pPr>
+        <w:spacing w:line="480" w:lineRule="auto"/>
+        <w:rPr>
+          <w:rFonts w:ascii="Arial" w:hAnsi="Arial" w:cs="Arial"/>
+          <w:b/>
+          <w:bCs/>
+        </w:rPr>
+      </w:pPr>
+      <w:r>
+        <w:rPr>
+          <w:rFonts w:ascii="Arial" w:hAnsi="Arial" w:cs="Arial"/>
+          <w:b/>
+          <w:bCs/>
+        </w:rPr>
+        <w:tab/>
+        <w:t>1.3.1 Statement of the Problem</w:t>
+      </w:r>
+    </w:p>
+    <w:p>
+      <w:pPr>
+        <w:spacing w:line="480" w:lineRule="auto"/>
+        <w:jc w:val="both"/>
+        <w:rPr>
+          <w:rFonts w:ascii="Arial" w:hAnsi="Arial" w:cs="Arial"/>
+        </w:rPr>
+      </w:pPr>
+      <w:r>
+        <w:rPr>
+          <w:rStyle w:val="x3jgonx"/>
+          <w:rFonts w:ascii="Arial" w:hAnsi="Arial" w:cs="Arial"/>
+        </w:rPr>
+        <w:t>In the catering industry, operational efficiency and client trust are essential to success. Villa Salud is currently experiencing several challenges that need to be addressed, such as inconsistent records, loss of backup data, and delays in processing inquiries. These issues can cause confusion among staff and customers, hinder service delivery, and ultimately damage the reputation of Villa Salud as a reliable catering service. This requires solving the issues to allow proper functioning and boost customer satisfaction.</w:t>
+      </w:r>
+    </w:p>
+    <w:p>
+      <w:pPr>
+        <w:spacing w:line="480" w:lineRule="auto"/>
+        <w:jc w:val="both"/>
+        <w:rPr>
+          <w:rFonts w:ascii="Arial" w:hAnsi="Arial" w:cs="Arial"/>
+        </w:rPr>
+      </w:pPr>
+      <w:r>
+        <w:rPr>
+          <w:rFonts w:ascii="Arial" w:hAnsi="Arial" w:cs="Arial"/>
+        </w:rPr>
+        <w:tab/>
+        <w:t>Problems encountered: </w:t>
+      </w:r>
+    </w:p>
+    <w:p>
+      <w:pPr>
+        <w:pStyle w:val="ListParagraph"/>
+        <w:numPr>
+          <w:ilvl w:val="0"/>
+          <w:numId w:val="4"/>
+        </w:numPr>
+        <w:spacing w:line="480" w:lineRule="auto"/>
+        <w:rPr>
+          <w:rFonts w:ascii="Arial" w:eastAsia="Times New Roman" w:hAnsi="Arial" w:cs="Arial"/>
+          <w:szCs w:val="24"/>
+          <w:lang w:val="en-PH" w:eastAsia="en-PH"/>
+        </w:rPr>
+      </w:pPr>
+      <w:r>
+        <w:rPr>
+          <w:rFonts w:ascii="Arial" w:eastAsia="Times New Roman" w:hAnsi="Arial" w:cs="Arial"/>
+          <w:szCs w:val="24"/>
+          <w:lang w:val="en-PH" w:eastAsia="en-PH"/>
+        </w:rPr>
+        <w:t xml:space="preserve">Inconsistency of Record. </w:t>
+      </w:r>
+      <w:r>
+        <w:rPr>
+          <w:rFonts w:ascii="Arial" w:eastAsia="Times New Roman" w:hAnsi="Arial" w:cs="Arial"/>
+          <w:szCs w:val="24"/>
+          <w:lang w:val="en-PH" w:eastAsia="en-PH"/>
+        </w:rPr>
+        <w:t xml:space="preserve">Inconsistency of records in </w:t>
+      </w:r>
+      <w:r>
+        <w:rPr>
+          <w:rFonts w:ascii="Arial" w:eastAsia="Times New Roman" w:hAnsi="Arial" w:cs="Arial"/>
+          <w:szCs w:val="24"/>
+          <w:lang w:val="en-PH" w:eastAsia="en-PH"/>
+        </w:rPr>
+        <w:t xml:space="preserve">the Villa Salud </w:t>
+      </w:r>
+      <w:r>
+        <w:rPr>
+          <w:rFonts w:ascii="Arial" w:eastAsia="Times New Roman" w:hAnsi="Arial" w:cs="Arial"/>
+          <w:szCs w:val="24"/>
+          <w:lang w:val="en-PH" w:eastAsia="en-PH"/>
+        </w:rPr>
+        <w:t xml:space="preserve">can create serious problems. When client inquiries, event details, and menu choices are not recorded correctly, it can lead to confusion for both staff and customers. For instance, </w:t>
+      </w:r>
+      <w:r>
+        <w:rPr>
+          <w:rFonts w:ascii="Arial" w:eastAsia="Times New Roman" w:hAnsi="Arial" w:cs="Arial"/>
+          <w:szCs w:val="24"/>
+          <w:lang w:val="en-PH" w:eastAsia="en-PH"/>
+        </w:rPr>
+        <w:lastRenderedPageBreak/>
+        <w:t>there may be double reservations or insufficient food prepared if a reservation is made incorrectly or if event changes are not updated. This could let customers down and damage Villa Salud's reputation as a trustworthy caterer. Customers expect clear and accurate information about their events, and any mistakes can lead to frustration and loss of trust.</w:t>
+      </w:r>
+    </w:p>
+    <w:p>
+      <w:pPr>
+        <w:numPr>
+          <w:ilvl w:val="0"/>
+          <w:numId w:val="4"/>
+        </w:numPr>
+        <w:spacing w:line="480" w:lineRule="auto"/>
+        <w:jc w:val="both"/>
+        <w:rPr>
+          <w:rFonts w:ascii="Arial" w:hAnsi="Arial" w:cs="Arial"/>
+        </w:rPr>
+      </w:pPr>
+      <w:r>
+        <w:rPr>
+          <w:rStyle w:val="x3jgonx"/>
+          <w:rFonts w:ascii="Arial" w:hAnsi="Arial" w:cs="Arial"/>
+        </w:rPr>
+        <w:t>Loss of Backup Data</w:t>
+      </w:r>
+      <w:r>
+        <w:rPr>
+          <w:rStyle w:val="x3jgonx"/>
+          <w:rFonts w:ascii="Arial" w:hAnsi="Arial" w:cs="Arial"/>
+        </w:rPr>
+        <w:t>. Important information including customer contracts, event schedules, and menu details could be lost in case the system malfunctions or makes an error. For example, delivery of services may be delayed if the staff members are unable to prepare for upcoming events because they do not have access to client contracts. When schedules of events get lost, the employees may not be aware of events that are lined up or specific requirements that will be needed in the event. This can bring uncertainty to the company, causing last-minute changes that may prove difficult and end up delaying or causing chaos at the event on the day it is held.</w:t>
+      </w:r>
+    </w:p>
+    <w:p>
+      <w:pPr>
+        <w:numPr>
+          <w:ilvl w:val="0"/>
+          <w:numId w:val="4"/>
+        </w:numPr>
+        <w:spacing w:line="480" w:lineRule="auto"/>
+        <w:jc w:val="both"/>
+        <w:rPr>
+          <w:rFonts w:ascii="Arial" w:hAnsi="Arial" w:cs="Arial"/>
+        </w:rPr>
+      </w:pPr>
+      <w:r>
+        <w:rPr>
+          <w:rFonts w:ascii="Arial" w:hAnsi="Arial" w:cs="Arial"/>
+        </w:rPr>
+        <w:t>Delay of process. On a normal non busy day of Villa Salud we can say that they can accommodate more than five (5) inquiries and process them within the day, but with a hectic schedule or busy days it will be hard for Villa Salud to do all of it. Without the help of a system, it all can cause a delay for the processing of inquiries and other processes, thus leading to a possible confusion and, worst is loss of customer’s trust.</w:t>
+      </w:r>
+    </w:p>
+    <w:p>
+      <w:pPr>
+        <w:spacing w:line="480" w:lineRule="auto"/>
+        <w:ind w:left="720"/>
+        <w:jc w:val="both"/>
+        <w:rPr>
+          <w:rFonts w:ascii="Arial" w:hAnsi="Arial" w:cs="Arial"/>
+        </w:rPr>
+      </w:pPr>
+    </w:p>
+    <w:p>
+      <w:pPr>
+        <w:pStyle w:val="NormalWeb"/>
+        <w:spacing w:before="0" w:beforeAutospacing="0" w:after="0" w:afterAutospacing="0" w:line="480" w:lineRule="auto"/>
+        <w:rPr>
+          <w:rFonts w:ascii="Arial" w:hAnsi="Arial" w:cs="Arial"/>
+          <w:color w:val="000000"/>
+          <w:sz w:val="22"/>
+          <w:szCs w:val="22"/>
+        </w:rPr>
+      </w:pPr>
+      <w:r>
+        <w:rPr>
+          <w:rFonts w:ascii="Arial" w:hAnsi="Arial" w:cs="Arial"/>
+        </w:rPr>
+        <w:tab/>
+      </w:r>
+      <w:r>
+        <w:rPr>
+          <w:rFonts w:ascii="Arial" w:hAnsi="Arial" w:cs="Arial"/>
+          <w:color w:val="000000"/>
+          <w:sz w:val="22"/>
+          <w:szCs w:val="22"/>
+        </w:rPr>
+        <w:t xml:space="preserve">By that, the researchers seek to answer </w:t>
+      </w:r>
+      <w:r>
+        <w:rPr>
+          <w:rFonts w:ascii="Arial" w:hAnsi="Arial" w:cs="Arial"/>
+          <w:color w:val="000000"/>
+          <w:sz w:val="22"/>
+          <w:szCs w:val="22"/>
+        </w:rPr>
+        <w:t>this following question</w:t>
+      </w:r>
+      <w:r>
+        <w:rPr>
+          <w:rFonts w:ascii="Arial" w:hAnsi="Arial" w:cs="Arial"/>
+          <w:color w:val="000000"/>
+          <w:sz w:val="22"/>
+          <w:szCs w:val="22"/>
+        </w:rPr>
+        <w:t>:</w:t>
+      </w:r>
+    </w:p>
+    <w:p>
+      <w:pPr>
+        <w:pStyle w:val="NormalWeb"/>
+        <w:numPr>
+          <w:ilvl w:val="0"/>
+          <w:numId w:val="5"/>
+        </w:numPr>
+        <w:spacing w:before="0" w:beforeAutospacing="0" w:after="0" w:afterAutospacing="0" w:line="480" w:lineRule="auto"/>
+      </w:pPr>
+      <w:r>
+        <w:rPr>
+          <w:rFonts w:ascii="Arial" w:hAnsi="Arial" w:cs="Arial"/>
+          <w:color w:val="000000"/>
+          <w:sz w:val="22"/>
+          <w:szCs w:val="22"/>
+        </w:rPr>
+        <w:t>How can record keeping be improved to ensure consistency?</w:t>
+      </w:r>
+    </w:p>
+    <w:p>
+      <w:pPr>
+        <w:pStyle w:val="NormalWeb"/>
+        <w:numPr>
+          <w:ilvl w:val="0"/>
+          <w:numId w:val="5"/>
+        </w:numPr>
+        <w:spacing w:before="0" w:beforeAutospacing="0" w:after="0" w:afterAutospacing="0" w:line="480" w:lineRule="auto"/>
+        <w:textAlignment w:val="baseline"/>
+        <w:rPr>
+          <w:rFonts w:ascii="Arial" w:hAnsi="Arial" w:cs="Arial"/>
+          <w:color w:val="000000"/>
+          <w:sz w:val="22"/>
+          <w:szCs w:val="22"/>
+        </w:rPr>
+      </w:pPr>
+      <w:r>
+        <w:rPr>
+          <w:rFonts w:ascii="Arial" w:hAnsi="Arial" w:cs="Arial"/>
+          <w:color w:val="000000"/>
+          <w:sz w:val="22"/>
+          <w:szCs w:val="22"/>
+        </w:rPr>
+        <w:t>What strategies can be implemented to prevent data loss?</w:t>
+      </w:r>
+    </w:p>
+    <w:p>
+      <w:pPr>
+        <w:pStyle w:val="NormalWeb"/>
+        <w:numPr>
+          <w:ilvl w:val="0"/>
+          <w:numId w:val="5"/>
+        </w:numPr>
+        <w:spacing w:before="0" w:beforeAutospacing="0" w:after="0" w:afterAutospacing="0" w:line="480" w:lineRule="auto"/>
+        <w:textAlignment w:val="baseline"/>
+        <w:rPr>
+          <w:rFonts w:ascii="Arial" w:hAnsi="Arial" w:cs="Arial"/>
+          <w:color w:val="000000"/>
+          <w:sz w:val="22"/>
+          <w:szCs w:val="22"/>
+        </w:rPr>
+      </w:pPr>
+      <w:r>
+        <w:rPr>
+          <w:rFonts w:ascii="Arial" w:hAnsi="Arial" w:cs="Arial"/>
+          <w:color w:val="000000"/>
+          <w:sz w:val="22"/>
+          <w:szCs w:val="22"/>
+        </w:rPr>
+        <w:t>How can the inquiry processing time be reduced?</w:t>
+      </w:r>
+    </w:p>
+    <w:p>
+      <w:pPr>
+        <w:spacing w:line="480" w:lineRule="auto"/>
+        <w:rPr>
+          <w:rFonts w:ascii="Arial" w:hAnsi="Arial" w:cs="Arial"/>
+          <w:b/>
+          <w:bCs/>
+        </w:rPr>
+      </w:pPr>
+      <w:r>
+        <w:rPr>
+          <w:rFonts w:ascii="Arial" w:hAnsi="Arial" w:cs="Arial"/>
+          <w:b/>
+          <w:bCs/>
+        </w:rPr>
+        <w:lastRenderedPageBreak/>
+        <w:tab/>
+        <w:t>1.3.</w:t>
+      </w:r>
+      <w:r>
+        <w:rPr>
+          <w:rFonts w:ascii="Arial" w:hAnsi="Arial" w:cs="Arial"/>
+          <w:b/>
+          <w:bCs/>
+        </w:rPr>
+        <w:t>2</w:t>
+      </w:r>
+      <w:r>
+        <w:rPr>
+          <w:rFonts w:ascii="Arial" w:hAnsi="Arial" w:cs="Arial"/>
+          <w:b/>
+          <w:bCs/>
+        </w:rPr>
+        <w:t xml:space="preserve"> Fishbone Diagram</w:t>
       </w:r>
     </w:p>
     <w:p>
@@ -9159,424 +9554,6 @@
         <w:spacing w:line="480" w:lineRule="auto"/>
         <w:rPr>
           <w:rFonts w:ascii="Arial" w:hAnsi="Arial" w:cs="Arial"/>
-        </w:rPr>
-      </w:pPr>
-    </w:p>
-    <w:p>
-      <w:pPr>
-        <w:spacing w:line="480" w:lineRule="auto"/>
-        <w:rPr>
-          <w:rFonts w:ascii="Arial" w:hAnsi="Arial" w:cs="Arial"/>
-        </w:rPr>
-      </w:pPr>
-    </w:p>
-    <w:p>
-      <w:pPr>
-        <w:spacing w:line="480" w:lineRule="auto"/>
-        <w:rPr>
-          <w:rFonts w:ascii="Arial" w:hAnsi="Arial" w:cs="Arial"/>
-          <w:b/>
-          <w:bCs/>
-        </w:rPr>
-      </w:pPr>
-      <w:r>
-        <w:rPr>
-          <w:rFonts w:ascii="Arial" w:hAnsi="Arial" w:cs="Arial"/>
-          <w:b/>
-          <w:bCs/>
-        </w:rPr>
-        <w:lastRenderedPageBreak/>
-        <w:t>1.</w:t>
-      </w:r>
-      <w:r>
-        <w:rPr>
-          <w:rFonts w:ascii="Arial" w:hAnsi="Arial" w:cs="Arial"/>
-          <w:b/>
-          <w:bCs/>
-        </w:rPr>
-        <w:t>3</w:t>
-      </w:r>
-      <w:r>
-        <w:rPr>
-          <w:rFonts w:ascii="Arial" w:hAnsi="Arial" w:cs="Arial"/>
-          <w:b/>
-          <w:bCs/>
-        </w:rPr>
-        <w:t xml:space="preserve"> </w:t>
-      </w:r>
-      <w:r>
-        <w:rPr>
-          <w:rFonts w:ascii="Arial" w:hAnsi="Arial" w:cs="Arial"/>
-          <w:b/>
-          <w:bCs/>
-        </w:rPr>
-        <w:tab/>
-        <w:t>FRAMEWORK</w:t>
-      </w:r>
-    </w:p>
-    <w:p>
-      <w:pPr>
-        <w:spacing w:line="480" w:lineRule="auto"/>
-        <w:rPr>
-          <w:rFonts w:ascii="Arial" w:hAnsi="Arial" w:cs="Arial"/>
-          <w:b/>
-          <w:bCs/>
-        </w:rPr>
-      </w:pPr>
-      <w:r>
-        <w:rPr>
-          <w:rFonts w:ascii="Arial" w:hAnsi="Arial" w:cs="Arial"/>
-          <w:b/>
-          <w:bCs/>
-        </w:rPr>
-        <w:tab/>
-        <w:t>1.4.1 Theoretical Framework</w:t>
-      </w:r>
-    </w:p>
-    <w:p>
-      <w:pPr>
-        <w:spacing w:line="480" w:lineRule="auto"/>
-        <w:rPr>
-          <w:rFonts w:ascii="Arial" w:hAnsi="Arial" w:cs="Arial"/>
-          <w:b/>
-          <w:bCs/>
-        </w:rPr>
-      </w:pPr>
-      <w:r>
-        <w:rPr>
-          <w:rFonts w:ascii="Arial" w:hAnsi="Arial" w:cs="Arial"/>
-          <w:b/>
-          <w:bCs/>
-        </w:rPr>
-        <w:tab/>
-        <w:t>1.4.2 Conceptual Framework</w:t>
-      </w:r>
-    </w:p>
-    <w:p>
-      <w:pPr>
-        <w:spacing w:line="480" w:lineRule="auto"/>
-        <w:rPr>
-          <w:rFonts w:ascii="Arial" w:hAnsi="Arial" w:cs="Arial"/>
-          <w:b/>
-          <w:bCs/>
-        </w:rPr>
-      </w:pPr>
-      <w:r>
-        <w:rPr>
-          <w:rFonts w:ascii="Arial" w:hAnsi="Arial" w:cs="Arial"/>
-          <w:b/>
-          <w:bCs/>
-        </w:rPr>
-        <w:t>1.</w:t>
-      </w:r>
-      <w:r>
-        <w:rPr>
-          <w:rFonts w:ascii="Arial" w:hAnsi="Arial" w:cs="Arial"/>
-          <w:b/>
-          <w:bCs/>
-        </w:rPr>
-        <w:t>4</w:t>
-      </w:r>
-      <w:r>
-        <w:rPr>
-          <w:rFonts w:ascii="Arial" w:hAnsi="Arial" w:cs="Arial"/>
-          <w:b/>
-          <w:bCs/>
-        </w:rPr>
-        <w:t xml:space="preserve"> </w:t>
-      </w:r>
-      <w:r>
-        <w:rPr>
-          <w:rFonts w:ascii="Arial" w:hAnsi="Arial" w:cs="Arial"/>
-          <w:b/>
-          <w:bCs/>
-        </w:rPr>
-        <w:tab/>
-        <w:t>STATEMENT OF THE PROBLEM</w:t>
-      </w:r>
-    </w:p>
-    <w:p>
-      <w:pPr>
-        <w:spacing w:line="480" w:lineRule="auto"/>
-        <w:jc w:val="both"/>
-        <w:rPr>
-          <w:rFonts w:ascii="Arial" w:hAnsi="Arial" w:cs="Arial"/>
-        </w:rPr>
-      </w:pPr>
-      <w:r>
-        <w:rPr>
-          <w:rFonts w:ascii="Arial" w:hAnsi="Arial" w:cs="Arial"/>
-        </w:rPr>
-        <w:tab/>
-      </w:r>
-      <w:r>
-        <w:rPr>
-          <w:rFonts w:ascii="Arial" w:hAnsi="Arial" w:cs="Arial"/>
-        </w:rPr>
-        <w:tab/>
-      </w:r>
-      <w:r>
-        <w:rPr>
-          <w:rStyle w:val="x3jgonx"/>
-          <w:rFonts w:ascii="Arial" w:hAnsi="Arial" w:cs="Arial"/>
-        </w:rPr>
-        <w:t>In the catering industry, operational efficiency and client trust are essential to success. Villa Salud is currently experiencing several challenges that need to be addressed, such as inconsistent records, loss of backup data, and delays in processing inquiries. These issues can cause confusion among staff and customers, hinder service delivery, and ultimately damage the reputation of Villa Salud as a reliable catering service. This requires solving the issues to allow proper functioning and boost customer satisfaction.</w:t>
-      </w:r>
-    </w:p>
-    <w:p>
-      <w:pPr>
-        <w:spacing w:line="480" w:lineRule="auto"/>
-        <w:jc w:val="both"/>
-        <w:rPr>
-          <w:rFonts w:ascii="Arial" w:hAnsi="Arial" w:cs="Arial"/>
-        </w:rPr>
-      </w:pPr>
-      <w:r>
-        <w:rPr>
-          <w:rFonts w:ascii="Arial" w:hAnsi="Arial" w:cs="Arial"/>
-        </w:rPr>
-        <w:tab/>
-        <w:t>Problems encountered: </w:t>
-      </w:r>
-    </w:p>
-    <w:p>
-      <w:pPr>
-        <w:pStyle w:val="ListParagraph"/>
-        <w:numPr>
-          <w:ilvl w:val="0"/>
-          <w:numId w:val="4"/>
-        </w:numPr>
-        <w:spacing w:line="480" w:lineRule="auto"/>
-        <w:rPr>
-          <w:rFonts w:ascii="Arial" w:eastAsia="Times New Roman" w:hAnsi="Arial" w:cs="Arial"/>
-          <w:szCs w:val="24"/>
-          <w:lang w:val="en-PH" w:eastAsia="en-PH"/>
-        </w:rPr>
-      </w:pPr>
-      <w:r>
-        <w:rPr>
-          <w:rFonts w:ascii="Arial" w:eastAsia="Times New Roman" w:hAnsi="Arial" w:cs="Arial"/>
-          <w:szCs w:val="24"/>
-          <w:lang w:val="en-PH" w:eastAsia="en-PH"/>
-        </w:rPr>
-        <w:t xml:space="preserve">Inconsistency of Record. </w:t>
-      </w:r>
-      <w:r>
-        <w:rPr>
-          <w:rFonts w:ascii="Arial" w:eastAsia="Times New Roman" w:hAnsi="Arial" w:cs="Arial"/>
-          <w:szCs w:val="24"/>
-          <w:lang w:val="en-PH" w:eastAsia="en-PH"/>
-        </w:rPr>
-        <w:t xml:space="preserve">Inconsistency of records in </w:t>
-      </w:r>
-      <w:r>
-        <w:rPr>
-          <w:rFonts w:ascii="Arial" w:eastAsia="Times New Roman" w:hAnsi="Arial" w:cs="Arial"/>
-          <w:szCs w:val="24"/>
-          <w:lang w:val="en-PH" w:eastAsia="en-PH"/>
-        </w:rPr>
-        <w:t xml:space="preserve">the Villa Salud </w:t>
-      </w:r>
-      <w:r>
-        <w:rPr>
-          <w:rFonts w:ascii="Arial" w:eastAsia="Times New Roman" w:hAnsi="Arial" w:cs="Arial"/>
-          <w:szCs w:val="24"/>
-          <w:lang w:val="en-PH" w:eastAsia="en-PH"/>
-        </w:rPr>
-        <w:t>can create serious problems. When client inquiries, event details, and menu choices are not recorded correctly, it can lead to confusion for both staff and customers. For instance, there may be double reservations or insufficient food prepared if a reservation is made incorrectly or if event changes are not updated. This could let customers down and damage Villa Salud's reputation as a trustworthy caterer. Customers expect clear and accurate information about their events, and any mistakes can lead to frustration and loss of trust.</w:t>
-      </w:r>
-    </w:p>
-    <w:p>
-      <w:pPr>
-        <w:numPr>
-          <w:ilvl w:val="0"/>
-          <w:numId w:val="4"/>
-        </w:numPr>
-        <w:spacing w:line="480" w:lineRule="auto"/>
-        <w:jc w:val="both"/>
-        <w:rPr>
-          <w:rFonts w:ascii="Arial" w:hAnsi="Arial" w:cs="Arial"/>
-        </w:rPr>
-      </w:pPr>
-      <w:r>
-        <w:rPr>
-          <w:rStyle w:val="x3jgonx"/>
-          <w:rFonts w:ascii="Arial" w:hAnsi="Arial" w:cs="Arial"/>
-        </w:rPr>
-        <w:t>Loss of Backup Data</w:t>
-      </w:r>
-      <w:r>
-        <w:rPr>
-          <w:rStyle w:val="x3jgonx"/>
-          <w:rFonts w:ascii="Arial" w:hAnsi="Arial" w:cs="Arial"/>
-        </w:rPr>
-        <w:t xml:space="preserve">. Important information including customer contracts, event schedules, and menu details could be lost in case the system malfunctions or makes an error. For example, delivery of services may be delayed if the staff members are unable to prepare for upcoming events because they do not have access to client </w:t>
-      </w:r>
-      <w:r>
-        <w:rPr>
-          <w:rStyle w:val="x3jgonx"/>
-          <w:rFonts w:ascii="Arial" w:hAnsi="Arial" w:cs="Arial"/>
-        </w:rPr>
-        <w:lastRenderedPageBreak/>
-        <w:t>contracts. When schedules of events get lost, the employees may not be aware of events that are lined up or specific requirements that will be needed in the event. This can bring uncertainty to the company, causing last-minute changes that may prove difficult and end up delaying or causing chaos at the event on the day it is held.</w:t>
-      </w:r>
-    </w:p>
-    <w:p>
-      <w:pPr>
-        <w:numPr>
-          <w:ilvl w:val="0"/>
-          <w:numId w:val="4"/>
-        </w:numPr>
-        <w:spacing w:line="480" w:lineRule="auto"/>
-        <w:jc w:val="both"/>
-        <w:rPr>
-          <w:rFonts w:ascii="Arial" w:hAnsi="Arial" w:cs="Arial"/>
-        </w:rPr>
-      </w:pPr>
-      <w:r>
-        <w:rPr>
-          <w:rFonts w:ascii="Arial" w:hAnsi="Arial" w:cs="Arial"/>
-        </w:rPr>
-        <w:t>Delay of process. On a normal non busy day of Villa Salud we can say that they can accommodate more than five (5) inquiries and process them within the day, but with a hectic schedule or busy days it will be hard for Villa Salud to do all of it. Without the help of a system, it all can cause a delay for the processing of inquiries and other processes, thus leading to a possible confusion and, worst is loss of customer’s trust.</w:t>
-      </w:r>
-    </w:p>
-    <w:p>
-      <w:pPr>
-        <w:spacing w:line="480" w:lineRule="auto"/>
-        <w:ind w:left="720"/>
-        <w:jc w:val="both"/>
-        <w:rPr>
-          <w:rFonts w:ascii="Arial" w:hAnsi="Arial" w:cs="Arial"/>
-        </w:rPr>
-      </w:pPr>
-    </w:p>
-    <w:p>
-      <w:pPr>
-        <w:pStyle w:val="NormalWeb"/>
-        <w:spacing w:before="0" w:beforeAutospacing="0" w:after="0" w:afterAutospacing="0" w:line="480" w:lineRule="auto"/>
-        <w:rPr>
-          <w:rFonts w:ascii="Arial" w:hAnsi="Arial" w:cs="Arial"/>
-          <w:color w:val="000000"/>
-          <w:sz w:val="22"/>
-          <w:szCs w:val="22"/>
-        </w:rPr>
-      </w:pPr>
-      <w:r>
-        <w:rPr>
-          <w:rFonts w:ascii="Arial" w:hAnsi="Arial" w:cs="Arial"/>
-        </w:rPr>
-        <w:tab/>
-      </w:r>
-      <w:r>
-        <w:rPr>
-          <w:rFonts w:ascii="Arial" w:hAnsi="Arial" w:cs="Arial"/>
-          <w:color w:val="000000"/>
-          <w:sz w:val="22"/>
-          <w:szCs w:val="22"/>
-        </w:rPr>
-        <w:t>By that, the researchers seek to answer these following question:</w:t>
-      </w:r>
-    </w:p>
-    <w:p>
-      <w:pPr>
-        <w:pStyle w:val="NormalWeb"/>
-        <w:numPr>
-          <w:ilvl w:val="0"/>
-          <w:numId w:val="5"/>
-        </w:numPr>
-        <w:spacing w:before="0" w:beforeAutospacing="0" w:after="0" w:afterAutospacing="0" w:line="480" w:lineRule="auto"/>
-      </w:pPr>
-      <w:r>
-        <w:rPr>
-          <w:rFonts w:ascii="Arial" w:hAnsi="Arial" w:cs="Arial"/>
-          <w:color w:val="000000"/>
-          <w:sz w:val="22"/>
-          <w:szCs w:val="22"/>
-        </w:rPr>
-        <w:t>How can record keeping be improved to ensure consistency?</w:t>
-      </w:r>
-    </w:p>
-    <w:p>
-      <w:pPr>
-        <w:pStyle w:val="NormalWeb"/>
-        <w:numPr>
-          <w:ilvl w:val="0"/>
-          <w:numId w:val="5"/>
-        </w:numPr>
-        <w:spacing w:before="0" w:beforeAutospacing="0" w:after="0" w:afterAutospacing="0" w:line="480" w:lineRule="auto"/>
-        <w:textAlignment w:val="baseline"/>
-        <w:rPr>
-          <w:rFonts w:ascii="Arial" w:hAnsi="Arial" w:cs="Arial"/>
-          <w:color w:val="000000"/>
-          <w:sz w:val="22"/>
-          <w:szCs w:val="22"/>
-        </w:rPr>
-      </w:pPr>
-      <w:r>
-        <w:rPr>
-          <w:rFonts w:ascii="Arial" w:hAnsi="Arial" w:cs="Arial"/>
-          <w:color w:val="000000"/>
-          <w:sz w:val="22"/>
-          <w:szCs w:val="22"/>
-        </w:rPr>
-        <w:t>What strategies can be implemented to prevent data loss?</w:t>
-      </w:r>
-    </w:p>
-    <w:p>
-      <w:pPr>
-        <w:pStyle w:val="NormalWeb"/>
-        <w:numPr>
-          <w:ilvl w:val="0"/>
-          <w:numId w:val="5"/>
-        </w:numPr>
-        <w:spacing w:before="0" w:beforeAutospacing="0" w:after="0" w:afterAutospacing="0" w:line="480" w:lineRule="auto"/>
-        <w:textAlignment w:val="baseline"/>
-        <w:rPr>
-          <w:rFonts w:ascii="Arial" w:hAnsi="Arial" w:cs="Arial"/>
-          <w:color w:val="000000"/>
-          <w:sz w:val="22"/>
-          <w:szCs w:val="22"/>
-        </w:rPr>
-      </w:pPr>
-      <w:r>
-        <w:rPr>
-          <w:rFonts w:ascii="Arial" w:hAnsi="Arial" w:cs="Arial"/>
-          <w:color w:val="000000"/>
-          <w:sz w:val="22"/>
-          <w:szCs w:val="22"/>
-        </w:rPr>
-        <w:t>How can the inquiry processing time be reduced?</w:t>
-      </w:r>
-    </w:p>
-    <w:p>
-      <w:pPr>
-        <w:spacing w:line="480" w:lineRule="auto"/>
-        <w:jc w:val="both"/>
-        <w:rPr>
-          <w:rFonts w:ascii="Arial" w:hAnsi="Arial" w:cs="Arial"/>
-        </w:rPr>
-      </w:pPr>
-      <w:r>
-        <w:rPr>
-          <w:rFonts w:ascii="Arial" w:hAnsi="Arial" w:cs="Arial"/>
-        </w:rPr>
-        <w:t xml:space="preserve"> </w:t>
-      </w:r>
-    </w:p>
-    <w:p>
-      <w:pPr>
-        <w:spacing w:line="480" w:lineRule="auto"/>
-        <w:jc w:val="both"/>
-        <w:rPr>
-          <w:rFonts w:ascii="Arial" w:hAnsi="Arial" w:cs="Arial"/>
-        </w:rPr>
-      </w:pPr>
-    </w:p>
-    <w:p>
-      <w:pPr>
-        <w:spacing w:line="480" w:lineRule="auto"/>
-        <w:rPr>
-          <w:rFonts w:ascii="Arial" w:hAnsi="Arial" w:cs="Arial"/>
           <w:b/>
           <w:bCs/>
         </w:rPr>
@@ -9678,30 +9655,7 @@
         <w:rPr>
           <w:rFonts w:ascii="Arial" w:hAnsi="Arial" w:cs="Arial"/>
         </w:rPr>
-        <w:t xml:space="preserve">This study aims to develop </w:t>
-      </w:r>
-      <w:proofErr w:type="spellStart"/>
-      <w:proofErr w:type="gramStart"/>
-      <w:r>
-        <w:rPr>
-          <w:rFonts w:ascii="Arial" w:hAnsi="Arial" w:cs="Arial"/>
-        </w:rPr>
-        <w:t>a</w:t>
-      </w:r>
-      <w:proofErr w:type="spellEnd"/>
-      <w:proofErr w:type="gramEnd"/>
-      <w:r>
-        <w:rPr>
-          <w:rFonts w:ascii="Arial" w:hAnsi="Arial" w:cs="Arial"/>
-        </w:rPr>
-        <w:t xml:space="preserve"> information system of catering service that Villa Salud offers. This system specifically aims to provide help in this area: reservation of events; organization of offered packages; automation of checking and scheduling for events; tool and feedback for reporting and summarization. With the system it can help both clients and staff of Villa Salud. On the client's side, it will be much easier for them to check and inquire for their </w:t>
-      </w:r>
-      <w:r>
-        <w:rPr>
-          <w:rFonts w:ascii="Arial" w:hAnsi="Arial" w:cs="Arial"/>
-        </w:rPr>
-        <w:lastRenderedPageBreak/>
-        <w:t>questions and inquiries. For the staff’s side, it provides an easy but powerful tool to use to ease up their jobs, therefore providing more and greater services to the customers. </w:t>
+        <w:t>This study aims to develop a information system of catering service that Villa Salud offers. This system specifically aims to provide help in this area: reservation of events; organization of offered packages; automation of checking and scheduling for events; tool and feedback for reporting and summarization. With the system it can help both clients and staff of Villa Salud. On the client's side, it will be much easier for them to check and inquire for their questions and inquiries. For the staff’s side, it provides an easy but powerful tool to use to ease up their jobs, therefore providing more and greater services to the customers. </w:t>
       </w:r>
     </w:p>
     <w:p>
@@ -9768,6 +9722,7 @@
         <w:rPr>
           <w:rFonts w:ascii="Arial" w:hAnsi="Arial" w:cs="Arial"/>
         </w:rPr>
+        <w:lastRenderedPageBreak/>
         <w:t>This study aims to focus on Villa Salud catering services only. This system will be enough to be developed and studied for the amount of time we researchers have. Limited time and resources, such as money and manpower contribute to the limitations of the development of this system. Tool and knowledge is the other half of the great contributor for the limitation. Lacking knowledge of other programming languages and tools causes limitations for us developers. Data testing is limited, having just enough data provided by the owners and managers to us, which is also a cause of having not enough time. </w:t>
       </w:r>
     </w:p>
@@ -9890,7 +9845,6 @@
         <w:rPr>
           <w:rFonts w:ascii="Arial" w:hAnsi="Arial" w:cs="Arial"/>
         </w:rPr>
-        <w:lastRenderedPageBreak/>
         <w:tab/>
         <w:t>Local businesses can also benefit from this study as it can be used as a guide or format on how to adopt and accept certain changes and transition, accepting and using technology to your advantage. </w:t>
       </w:r>
@@ -9908,7 +9862,14 @@
           <w:rFonts w:ascii="Arial" w:hAnsi="Arial" w:cs="Arial"/>
         </w:rPr>
         <w:tab/>
-        <w:t>Future researchers can use this study for future references in making a study or system about catering service information systems or an information system in general. This also provides highlights of the importance of adopting and using technology as a tool to enhance your system and operations.</w:t>
+        <w:t xml:space="preserve">Future researchers can use this study for future references in making a study or system about catering service information systems or an information system in general. This also </w:t>
+      </w:r>
+      <w:r>
+        <w:rPr>
+          <w:rFonts w:ascii="Arial" w:hAnsi="Arial" w:cs="Arial"/>
+        </w:rPr>
+        <w:lastRenderedPageBreak/>
+        <w:t>provides highlights of the importance of adopting and using technology as a tool to enhance your system and operations.</w:t>
       </w:r>
     </w:p>
     <w:p>
@@ -10126,9 +10087,21 @@
           <w:sz w:val="22"/>
           <w:szCs w:val="22"/>
         </w:rPr>
-        <w:t xml:space="preserve">Web-based systems, such as the one developed for </w:t>
-      </w:r>
-      <w:proofErr w:type="spellStart"/>
+        <w:t>Web-based systems, such as the one developed for Resona Catering Services (BAHANDIAN, 2017), showcase the benefits of integrating inventory tracking and manpower management with event planning. Similarly, Verana (2024) highlights the role of technology in automating event scheduling and logistics.</w:t>
+      </w:r>
+    </w:p>
+    <w:p>
+      <w:pPr>
+        <w:pStyle w:val="NormalWeb"/>
+        <w:spacing w:before="240" w:beforeAutospacing="0" w:after="240" w:afterAutospacing="0" w:line="480" w:lineRule="auto"/>
+        <w:ind w:firstLine="720"/>
+        <w:jc w:val="both"/>
+        <w:rPr>
+          <w:rFonts w:ascii="Arial" w:hAnsi="Arial" w:cs="Arial"/>
+          <w:sz w:val="22"/>
+          <w:szCs w:val="22"/>
+        </w:rPr>
+      </w:pPr>
       <w:r>
         <w:rPr>
           <w:rFonts w:ascii="Arial" w:hAnsi="Arial" w:cs="Arial"/>
@@ -10137,9 +10110,53 @@
           <w:sz w:val="22"/>
           <w:szCs w:val="22"/>
         </w:rPr>
-        <w:t>Resona</w:t>
-      </w:r>
-      <w:proofErr w:type="spellEnd"/>
+        <w:t>The use of reservation systems has proven transformative across industries. Fordham Research Commons (2018) discusses how digital reservation systems improve collaborative space management, while Dalisay (2019) examines how multi-platform systems streamline car service reservations—concepts applicable to catering and event venues.</w:t>
+      </w:r>
+    </w:p>
+    <w:p>
+      <w:pPr>
+        <w:spacing w:line="480" w:lineRule="auto"/>
+        <w:jc w:val="both"/>
+        <w:rPr>
+          <w:rFonts w:ascii="Arial" w:hAnsi="Arial" w:cs="Arial"/>
+        </w:rPr>
+      </w:pPr>
+    </w:p>
+    <w:p>
+      <w:pPr>
+        <w:pStyle w:val="Heading3"/>
+        <w:spacing w:before="280" w:after="80" w:line="480" w:lineRule="auto"/>
+        <w:ind w:firstLine="720"/>
+        <w:jc w:val="both"/>
+        <w:rPr>
+          <w:rFonts w:ascii="Arial" w:hAnsi="Arial" w:cs="Arial"/>
+          <w:sz w:val="22"/>
+          <w:szCs w:val="22"/>
+        </w:rPr>
+      </w:pPr>
+      <w:r>
+        <w:rPr>
+          <w:rFonts w:ascii="Arial" w:hAnsi="Arial" w:cs="Arial"/>
+          <w:color w:val="000000"/>
+          <w:sz w:val="22"/>
+          <w:szCs w:val="22"/>
+        </w:rPr>
+        <w:lastRenderedPageBreak/>
+        <w:t>2. Catering and Food Service Technologies</w:t>
+      </w:r>
+    </w:p>
+    <w:p>
+      <w:pPr>
+        <w:pStyle w:val="NormalWeb"/>
+        <w:spacing w:before="240" w:beforeAutospacing="0" w:after="240" w:afterAutospacing="0" w:line="480" w:lineRule="auto"/>
+        <w:ind w:firstLine="720"/>
+        <w:jc w:val="both"/>
+        <w:rPr>
+          <w:rFonts w:ascii="Arial" w:hAnsi="Arial" w:cs="Arial"/>
+          <w:sz w:val="22"/>
+          <w:szCs w:val="22"/>
+        </w:rPr>
+      </w:pPr>
       <w:r>
         <w:rPr>
           <w:rFonts w:ascii="Arial" w:hAnsi="Arial" w:cs="Arial"/>
@@ -10148,7 +10165,17 @@
           <w:sz w:val="22"/>
           <w:szCs w:val="22"/>
         </w:rPr>
-        <w:t xml:space="preserve"> Catering Services (BAHANDIAN, 2017), showcase the benefits of integrating inventory tracking and manpower management with event planning. Similarly, Verana (2024) highlights the role of technology in automating event scheduling and logistics.</w:t>
+        <w:t>Technology continues to reshape the catering industry, driving innovation in both back-end operations and customer-facing services. Akshayaa (2024) explores how digital tools revolutionize pre-event planning and enhance guest experiences, while Better Cater, Inc. (2024) discusses emerging trends like AI-driven resource management.</w:t>
+      </w:r>
+      <w:r>
+        <w:rPr>
+          <w:rFonts w:ascii="Arial" w:hAnsi="Arial" w:cs="Arial"/>
+          <w:bCs/>
+          <w:color w:val="000000"/>
+          <w:sz w:val="22"/>
+          <w:szCs w:val="22"/>
+        </w:rPr>
+        <w:t xml:space="preserve"> </w:t>
       </w:r>
     </w:p>
     <w:p>
@@ -10171,17 +10198,54 @@
           <w:sz w:val="22"/>
           <w:szCs w:val="22"/>
         </w:rPr>
-        <w:t>The use of reservation systems has proven transformative across industries. Fordham Research Commons (2018) discusses how digital reservation systems improve collaborative space management, while Dalisay (2019) examines how multi-platform systems streamline car service reservations—concepts applicable to catering and event venues.</w:t>
-      </w:r>
-    </w:p>
-    <w:p>
-      <w:pPr>
-        <w:spacing w:line="480" w:lineRule="auto"/>
+        <w:t>ScienceDirect (1983) highlights the early adoption of microcomputer systems to streamline catering operations, showing the long-term value of automation. The Open Cybernetics &amp; Systemics Journal (2015) focuses on multimedia catering systems, emphasizing real-time data tracking and relational databases.</w:t>
+      </w:r>
+    </w:p>
+    <w:p>
+      <w:pPr>
+        <w:pStyle w:val="NormalWeb"/>
+        <w:spacing w:before="240" w:beforeAutospacing="0" w:after="240" w:afterAutospacing="0" w:line="480" w:lineRule="auto"/>
+        <w:ind w:firstLine="720"/>
         <w:jc w:val="both"/>
         <w:rPr>
           <w:rFonts w:ascii="Arial" w:hAnsi="Arial" w:cs="Arial"/>
-        </w:rPr>
-      </w:pPr>
+          <w:sz w:val="22"/>
+          <w:szCs w:val="22"/>
+        </w:rPr>
+      </w:pPr>
+      <w:r>
+        <w:rPr>
+          <w:rFonts w:ascii="Arial" w:hAnsi="Arial" w:cs="Arial"/>
+          <w:bCs/>
+          <w:color w:val="000000"/>
+          <w:sz w:val="22"/>
+          <w:szCs w:val="22"/>
+        </w:rPr>
+        <w:t>Colleges and large-scale institutions have also embraced catering technology. IEEE (2022) examines campus catering systems designed to reduce inefficiencies during peak times, while JETIR (2021) highlights the scalability of online catering management platforms for serving thousands of people.</w:t>
+      </w:r>
+    </w:p>
+    <w:p>
+      <w:pPr>
+        <w:pStyle w:val="NormalWeb"/>
+        <w:spacing w:before="240" w:beforeAutospacing="0" w:after="240" w:afterAutospacing="0" w:line="480" w:lineRule="auto"/>
+        <w:ind w:firstLine="720"/>
+        <w:jc w:val="both"/>
+        <w:rPr>
+          <w:rFonts w:ascii="Arial" w:hAnsi="Arial" w:cs="Arial"/>
+          <w:sz w:val="22"/>
+          <w:szCs w:val="22"/>
+        </w:rPr>
+      </w:pPr>
+      <w:r>
+        <w:rPr>
+          <w:rFonts w:ascii="Arial" w:hAnsi="Arial" w:cs="Arial"/>
+          <w:bCs/>
+          <w:color w:val="000000"/>
+          <w:sz w:val="22"/>
+          <w:szCs w:val="22"/>
+        </w:rPr>
+        <w:t>The Korean Dietetic Association (2005) analyzes website structures for catering services, identifying clarity and user-friendly design as critical components for effective communication with clients. Nurzahirah (2011) complements this by detailing how hotel-based catering systems use technology to manage inventory and raw materials effectively.</w:t>
+      </w:r>
     </w:p>
     <w:p>
       <w:pPr>
@@ -10202,8 +10266,7 @@
           <w:sz w:val="22"/>
           <w:szCs w:val="22"/>
         </w:rPr>
-        <w:lastRenderedPageBreak/>
-        <w:t>2. Catering and Food Service Technologies</w:t>
+        <w:t>3. Customer Satisfaction through Technology</w:t>
       </w:r>
     </w:p>
     <w:p>
@@ -10226,7 +10289,7 @@
           <w:sz w:val="22"/>
           <w:szCs w:val="22"/>
         </w:rPr>
-        <w:t>Technology continues to reshape the catering industry, driving innovation in both back-end operations and customer-facing services. Akshayaa (2024) explores how digital tools revolutionize pre-event planning and enhance guest experiences, while Better Cater, Inc. (2024) discusses emerging trends like AI-driven resource management.</w:t>
+        <w:t xml:space="preserve">Customer satisfaction hinges on seamless experiences powered by technology. Verana (2024) describes how event management platforms enhance trust through real-time updates and transparent communication. Similarly, Khwunnak et al. (2023) report high </w:t>
       </w:r>
       <w:r>
         <w:rPr>
@@ -10236,7 +10299,8 @@
           <w:sz w:val="22"/>
           <w:szCs w:val="22"/>
         </w:rPr>
-        <w:t xml:space="preserve"> </w:t>
+        <w:lastRenderedPageBreak/>
+        <w:t>customer satisfaction with reservation systems that feature user-friendly interfaces and reliable performance.</w:t>
       </w:r>
     </w:p>
     <w:p>
@@ -10259,7 +10323,7 @@
           <w:sz w:val="22"/>
           <w:szCs w:val="22"/>
         </w:rPr>
-        <w:t>ScienceDirect (1983) highlights the early adoption of microcomputer systems to streamline catering operations, showing the long-term value of automation. The Open Cybernetics &amp; Systemics Journal (2015) focuses on multimedia catering systems, emphasizing real-time data tracking and relational databases.</w:t>
+        <w:t>JETIR (2021) demonstrates how digital catering platforms cater to customer needs by automating processes, reducing delays, and improving service quality. Meanwhile, ThaiJo (2024) emphasizes the role of ICT in increasing loyalty through personalized customer interactions and clear communication.</w:t>
       </w:r>
     </w:p>
     <w:p>
@@ -10282,7 +10346,29 @@
           <w:sz w:val="22"/>
           <w:szCs w:val="22"/>
         </w:rPr>
-        <w:t>Colleges and large-scale institutions have also embraced catering technology. IEEE (2022) examines campus catering systems designed to reduce inefficiencies during peak times, while JETIR (2021) highlights the scalability of online catering management platforms for serving thousands of people.</w:t>
+        <w:t>Dalisay (2019) discusses the benefits of reservation systems in improving client experiences, while Fordham Research Commons (2018) highlights how notifications and real-time updates foster a sense of control and trust in users.</w:t>
+      </w:r>
+    </w:p>
+    <w:p>
+      <w:pPr>
+        <w:pStyle w:val="Heading3"/>
+        <w:spacing w:before="280" w:after="80" w:line="480" w:lineRule="auto"/>
+        <w:ind w:firstLine="720"/>
+        <w:jc w:val="both"/>
+        <w:rPr>
+          <w:rFonts w:ascii="Arial" w:hAnsi="Arial" w:cs="Arial"/>
+          <w:sz w:val="22"/>
+          <w:szCs w:val="22"/>
+        </w:rPr>
+      </w:pPr>
+      <w:r>
+        <w:rPr>
+          <w:rFonts w:ascii="Arial" w:hAnsi="Arial" w:cs="Arial"/>
+          <w:color w:val="000000"/>
+          <w:sz w:val="22"/>
+          <w:szCs w:val="22"/>
+        </w:rPr>
+        <w:t>4. Small Business Automation</w:t>
       </w:r>
     </w:p>
     <w:p>
@@ -10305,9 +10391,21 @@
           <w:sz w:val="22"/>
           <w:szCs w:val="22"/>
         </w:rPr>
-        <w:t xml:space="preserve">The Korean Dietetic Association (2005) analyzes website structures for catering services, identifying clarity and user-friendly design as critical components for effective communication with clients. </w:t>
-      </w:r>
-      <w:proofErr w:type="spellStart"/>
+        <w:t>Automation equips small businesses with tools to compete against larger enterprises. Frank Tilleli (2022) highlights how manual processes hinder scalability, while tailored systems empower SMEs to streamline operations and reduce overhead.</w:t>
+      </w:r>
+    </w:p>
+    <w:p>
+      <w:pPr>
+        <w:pStyle w:val="NormalWeb"/>
+        <w:spacing w:before="240" w:beforeAutospacing="0" w:after="240" w:afterAutospacing="0" w:line="480" w:lineRule="auto"/>
+        <w:ind w:firstLine="720"/>
+        <w:jc w:val="both"/>
+        <w:rPr>
+          <w:rFonts w:ascii="Arial" w:hAnsi="Arial" w:cs="Arial"/>
+          <w:sz w:val="22"/>
+          <w:szCs w:val="22"/>
+        </w:rPr>
+      </w:pPr>
       <w:r>
         <w:rPr>
           <w:rFonts w:ascii="Arial" w:hAnsi="Arial" w:cs="Arial"/>
@@ -10316,9 +10414,21 @@
           <w:sz w:val="22"/>
           <w:szCs w:val="22"/>
         </w:rPr>
-        <w:t>Nurzahirah</w:t>
-      </w:r>
-      <w:proofErr w:type="spellEnd"/>
+        <w:t>BAHANDIAN (2017) provides insights into web-based platforms designed to simplify small business operations, particularly in catering and event planning. The International Journal of Instruction (2022) further illustrates how algorithm-driven systems improve quality monitoring, a concept adaptable to food and service standards in catering.</w:t>
+      </w:r>
+    </w:p>
+    <w:p>
+      <w:pPr>
+        <w:pStyle w:val="NormalWeb"/>
+        <w:spacing w:before="240" w:beforeAutospacing="0" w:after="240" w:afterAutospacing="0" w:line="480" w:lineRule="auto"/>
+        <w:ind w:firstLine="720"/>
+        <w:jc w:val="both"/>
+        <w:rPr>
+          <w:rFonts w:ascii="Arial" w:hAnsi="Arial" w:cs="Arial"/>
+          <w:sz w:val="22"/>
+          <w:szCs w:val="22"/>
+        </w:rPr>
+      </w:pPr>
       <w:r>
         <w:rPr>
           <w:rFonts w:ascii="Arial" w:hAnsi="Arial" w:cs="Arial"/>
@@ -10327,288 +10437,7 @@
           <w:sz w:val="22"/>
           <w:szCs w:val="22"/>
         </w:rPr>
-        <w:t xml:space="preserve"> (2011) complements this by detailing how hotel-based catering systems use technology to manage inventory and raw materials effectively.</w:t>
-      </w:r>
-    </w:p>
-    <w:p>
-      <w:pPr>
-        <w:pStyle w:val="Heading3"/>
-        <w:spacing w:before="280" w:after="80" w:line="480" w:lineRule="auto"/>
-        <w:ind w:firstLine="720"/>
-        <w:jc w:val="both"/>
-        <w:rPr>
-          <w:rFonts w:ascii="Arial" w:hAnsi="Arial" w:cs="Arial"/>
-          <w:sz w:val="22"/>
-          <w:szCs w:val="22"/>
-        </w:rPr>
-      </w:pPr>
-      <w:r>
-        <w:rPr>
-          <w:rFonts w:ascii="Arial" w:hAnsi="Arial" w:cs="Arial"/>
-          <w:color w:val="000000"/>
-          <w:sz w:val="22"/>
-          <w:szCs w:val="22"/>
-        </w:rPr>
-        <w:t>3. Customer Satisfaction through Technology</w:t>
-      </w:r>
-    </w:p>
-    <w:p>
-      <w:pPr>
-        <w:pStyle w:val="NormalWeb"/>
-        <w:spacing w:before="240" w:beforeAutospacing="0" w:after="240" w:afterAutospacing="0" w:line="480" w:lineRule="auto"/>
-        <w:ind w:firstLine="720"/>
-        <w:jc w:val="both"/>
-        <w:rPr>
-          <w:rFonts w:ascii="Arial" w:hAnsi="Arial" w:cs="Arial"/>
-          <w:sz w:val="22"/>
-          <w:szCs w:val="22"/>
-        </w:rPr>
-      </w:pPr>
-      <w:r>
-        <w:rPr>
-          <w:rFonts w:ascii="Arial" w:hAnsi="Arial" w:cs="Arial"/>
-          <w:bCs/>
-          <w:color w:val="000000"/>
-          <w:sz w:val="22"/>
-          <w:szCs w:val="22"/>
-        </w:rPr>
-        <w:t xml:space="preserve">Customer satisfaction hinges on seamless experiences powered by technology. Verana (2024) describes how event management platforms enhance trust through real-time updates and transparent communication. Similarly, </w:t>
-      </w:r>
-      <w:proofErr w:type="spellStart"/>
-      <w:r>
-        <w:rPr>
-          <w:rFonts w:ascii="Arial" w:hAnsi="Arial" w:cs="Arial"/>
-          <w:bCs/>
-          <w:color w:val="000000"/>
-          <w:sz w:val="22"/>
-          <w:szCs w:val="22"/>
-        </w:rPr>
-        <w:t>Khwunnak</w:t>
-      </w:r>
-      <w:proofErr w:type="spellEnd"/>
-      <w:r>
-        <w:rPr>
-          <w:rFonts w:ascii="Arial" w:hAnsi="Arial" w:cs="Arial"/>
-          <w:bCs/>
-          <w:color w:val="000000"/>
-          <w:sz w:val="22"/>
-          <w:szCs w:val="22"/>
-        </w:rPr>
-        <w:t xml:space="preserve"> et al. (2023) report high </w:t>
-      </w:r>
-      <w:r>
-        <w:rPr>
-          <w:rFonts w:ascii="Arial" w:hAnsi="Arial" w:cs="Arial"/>
-          <w:bCs/>
-          <w:color w:val="000000"/>
-          <w:sz w:val="22"/>
-          <w:szCs w:val="22"/>
-        </w:rPr>
-        <w:lastRenderedPageBreak/>
-        <w:t>customer satisfaction with reservation systems that feature user-friendly interfaces and reliable performance.</w:t>
-      </w:r>
-    </w:p>
-    <w:p>
-      <w:pPr>
-        <w:pStyle w:val="NormalWeb"/>
-        <w:spacing w:before="240" w:beforeAutospacing="0" w:after="240" w:afterAutospacing="0" w:line="480" w:lineRule="auto"/>
-        <w:ind w:firstLine="720"/>
-        <w:jc w:val="both"/>
-        <w:rPr>
-          <w:rFonts w:ascii="Arial" w:hAnsi="Arial" w:cs="Arial"/>
-          <w:sz w:val="22"/>
-          <w:szCs w:val="22"/>
-        </w:rPr>
-      </w:pPr>
-      <w:r>
-        <w:rPr>
-          <w:rFonts w:ascii="Arial" w:hAnsi="Arial" w:cs="Arial"/>
-          <w:bCs/>
-          <w:color w:val="000000"/>
-          <w:sz w:val="22"/>
-          <w:szCs w:val="22"/>
-        </w:rPr>
-        <w:t xml:space="preserve">JETIR (2021) demonstrates how digital catering platforms cater to customer needs by automating processes, reducing delays, and improving service quality. Meanwhile, </w:t>
-      </w:r>
-      <w:proofErr w:type="spellStart"/>
-      <w:r>
-        <w:rPr>
-          <w:rFonts w:ascii="Arial" w:hAnsi="Arial" w:cs="Arial"/>
-          <w:bCs/>
-          <w:color w:val="000000"/>
-          <w:sz w:val="22"/>
-          <w:szCs w:val="22"/>
-        </w:rPr>
-        <w:t>ThaiJo</w:t>
-      </w:r>
-      <w:proofErr w:type="spellEnd"/>
-      <w:r>
-        <w:rPr>
-          <w:rFonts w:ascii="Arial" w:hAnsi="Arial" w:cs="Arial"/>
-          <w:bCs/>
-          <w:color w:val="000000"/>
-          <w:sz w:val="22"/>
-          <w:szCs w:val="22"/>
-        </w:rPr>
-        <w:t xml:space="preserve"> (2024) emphasizes the role of ICT in increasing loyalty through personalized customer interactions and clear communication.</w:t>
-      </w:r>
-    </w:p>
-    <w:p>
-      <w:pPr>
-        <w:pStyle w:val="NormalWeb"/>
-        <w:spacing w:before="240" w:beforeAutospacing="0" w:after="240" w:afterAutospacing="0" w:line="480" w:lineRule="auto"/>
-        <w:ind w:firstLine="720"/>
-        <w:jc w:val="both"/>
-        <w:rPr>
-          <w:rFonts w:ascii="Arial" w:hAnsi="Arial" w:cs="Arial"/>
-          <w:sz w:val="22"/>
-          <w:szCs w:val="22"/>
-        </w:rPr>
-      </w:pPr>
-      <w:r>
-        <w:rPr>
-          <w:rFonts w:ascii="Arial" w:hAnsi="Arial" w:cs="Arial"/>
-          <w:bCs/>
-          <w:color w:val="000000"/>
-          <w:sz w:val="22"/>
-          <w:szCs w:val="22"/>
-        </w:rPr>
-        <w:t>Dalisay (2019) discusses the benefits of reservation systems in improving client experiences, while Fordham Research Commons (2018) highlights how notifications and real-time updates foster a sense of control and trust in users.</w:t>
-      </w:r>
-    </w:p>
-    <w:p>
-      <w:pPr>
-        <w:pStyle w:val="Heading3"/>
-        <w:spacing w:before="280" w:after="80" w:line="480" w:lineRule="auto"/>
-        <w:ind w:firstLine="720"/>
-        <w:jc w:val="both"/>
-        <w:rPr>
-          <w:rFonts w:ascii="Arial" w:hAnsi="Arial" w:cs="Arial"/>
-          <w:sz w:val="22"/>
-          <w:szCs w:val="22"/>
-        </w:rPr>
-      </w:pPr>
-      <w:r>
-        <w:rPr>
-          <w:rFonts w:ascii="Arial" w:hAnsi="Arial" w:cs="Arial"/>
-          <w:color w:val="000000"/>
-          <w:sz w:val="22"/>
-          <w:szCs w:val="22"/>
-        </w:rPr>
-        <w:t>4. Small Business Automation</w:t>
-      </w:r>
-    </w:p>
-    <w:p>
-      <w:pPr>
-        <w:pStyle w:val="NormalWeb"/>
-        <w:spacing w:before="240" w:beforeAutospacing="0" w:after="240" w:afterAutospacing="0" w:line="480" w:lineRule="auto"/>
-        <w:ind w:firstLine="720"/>
-        <w:jc w:val="both"/>
-        <w:rPr>
-          <w:rFonts w:ascii="Arial" w:hAnsi="Arial" w:cs="Arial"/>
-          <w:sz w:val="22"/>
-          <w:szCs w:val="22"/>
-        </w:rPr>
-      </w:pPr>
-      <w:r>
-        <w:rPr>
-          <w:rFonts w:ascii="Arial" w:hAnsi="Arial" w:cs="Arial"/>
-          <w:bCs/>
-          <w:color w:val="000000"/>
-          <w:sz w:val="22"/>
-          <w:szCs w:val="22"/>
-        </w:rPr>
-        <w:t xml:space="preserve">Automation equips small businesses with tools to compete against larger enterprises. Frank </w:t>
-      </w:r>
-      <w:proofErr w:type="spellStart"/>
-      <w:r>
-        <w:rPr>
-          <w:rFonts w:ascii="Arial" w:hAnsi="Arial" w:cs="Arial"/>
-          <w:bCs/>
-          <w:color w:val="000000"/>
-          <w:sz w:val="22"/>
-          <w:szCs w:val="22"/>
-        </w:rPr>
-        <w:t>Tilleli</w:t>
-      </w:r>
-      <w:proofErr w:type="spellEnd"/>
-      <w:r>
-        <w:rPr>
-          <w:rFonts w:ascii="Arial" w:hAnsi="Arial" w:cs="Arial"/>
-          <w:bCs/>
-          <w:color w:val="000000"/>
-          <w:sz w:val="22"/>
-          <w:szCs w:val="22"/>
-        </w:rPr>
-        <w:t xml:space="preserve"> (2022) highlights how manual processes hinder scalability, while tailored systems empower SMEs to streamline operations and reduce overhead.</w:t>
-      </w:r>
-    </w:p>
-    <w:p>
-      <w:pPr>
-        <w:pStyle w:val="NormalWeb"/>
-        <w:spacing w:before="240" w:beforeAutospacing="0" w:after="240" w:afterAutospacing="0" w:line="480" w:lineRule="auto"/>
-        <w:ind w:firstLine="720"/>
-        <w:jc w:val="both"/>
-        <w:rPr>
-          <w:rFonts w:ascii="Arial" w:hAnsi="Arial" w:cs="Arial"/>
-          <w:sz w:val="22"/>
-          <w:szCs w:val="22"/>
-        </w:rPr>
-      </w:pPr>
-      <w:r>
-        <w:rPr>
-          <w:rFonts w:ascii="Arial" w:hAnsi="Arial" w:cs="Arial"/>
-          <w:bCs/>
-          <w:color w:val="000000"/>
-          <w:sz w:val="22"/>
-          <w:szCs w:val="22"/>
-        </w:rPr>
-        <w:t>BAHANDIAN (2017) provides insights into web-based platforms designed to simplify small business operations, particularly in catering and event planning. The International Journal of Instruction (2022) further illustrates how algorithm-driven systems improve quality monitoring, a concept adaptable to food and service standards in catering.</w:t>
-      </w:r>
-    </w:p>
-    <w:p>
-      <w:pPr>
-        <w:pStyle w:val="NormalWeb"/>
-        <w:spacing w:before="240" w:beforeAutospacing="0" w:after="240" w:afterAutospacing="0" w:line="480" w:lineRule="auto"/>
-        <w:ind w:firstLine="720"/>
-        <w:jc w:val="both"/>
-        <w:rPr>
-          <w:rFonts w:ascii="Arial" w:hAnsi="Arial" w:cs="Arial"/>
-          <w:sz w:val="22"/>
-          <w:szCs w:val="22"/>
-        </w:rPr>
-      </w:pPr>
-      <w:r>
-        <w:rPr>
-          <w:rFonts w:ascii="Arial" w:hAnsi="Arial" w:cs="Arial"/>
-          <w:bCs/>
-          <w:color w:val="000000"/>
-          <w:sz w:val="22"/>
-          <w:szCs w:val="22"/>
-        </w:rPr>
-        <w:t xml:space="preserve">ResearchGate (2024) demonstrates how ICT interventions in Kenyan e-hotels improve resource allocation and minimize operational errors, presenting a scalable model for SMEs. Similarly, </w:t>
-      </w:r>
-      <w:proofErr w:type="spellStart"/>
-      <w:r>
-        <w:rPr>
-          <w:rFonts w:ascii="Arial" w:hAnsi="Arial" w:cs="Arial"/>
-          <w:bCs/>
-          <w:color w:val="000000"/>
-          <w:sz w:val="22"/>
-          <w:szCs w:val="22"/>
-        </w:rPr>
-        <w:t>Nurzahirah</w:t>
-      </w:r>
-      <w:proofErr w:type="spellEnd"/>
-      <w:r>
-        <w:rPr>
-          <w:rFonts w:ascii="Arial" w:hAnsi="Arial" w:cs="Arial"/>
-          <w:bCs/>
-          <w:color w:val="000000"/>
-          <w:sz w:val="22"/>
-          <w:szCs w:val="22"/>
-        </w:rPr>
-        <w:t xml:space="preserve"> (2011) discusses how web-based hotel systems enhance inventory management for small operations.</w:t>
+        <w:t>ResearchGate (2024) demonstrates how ICT interventions in Kenyan e-hotels improve resource allocation and minimize operational errors, presenting a scalable model for SMEs. Similarly, Nurzahirah (2011) discusses how web-based hotel systems enhance inventory management for small operations.</w:t>
       </w:r>
       <w:r>
         <w:rPr>
@@ -19614,14 +19443,12 @@
                 <w:rFonts w:ascii="Arial" w:hAnsi="Arial" w:cs="Arial"/>
               </w:rPr>
             </w:pPr>
-            <w:proofErr w:type="spellStart"/>
             <w:r>
               <w:rPr>
                 <w:rFonts w:ascii="Arial" w:hAnsi="Arial" w:cs="Arial"/>
               </w:rPr>
               <w:t>admin_id</w:t>
             </w:r>
-            <w:proofErr w:type="spellEnd"/>
           </w:p>
         </w:tc>
         <w:tc>
@@ -20018,14 +19845,12 @@
                 <w:rFonts w:ascii="Arial" w:hAnsi="Arial" w:cs="Arial"/>
               </w:rPr>
             </w:pPr>
-            <w:proofErr w:type="spellStart"/>
             <w:r>
               <w:rPr>
                 <w:rFonts w:ascii="Arial" w:hAnsi="Arial" w:cs="Arial"/>
               </w:rPr>
               <w:t>phone_num</w:t>
             </w:r>
-            <w:proofErr w:type="spellEnd"/>
           </w:p>
         </w:tc>
         <w:tc>
@@ -20148,14 +19973,12 @@
                 <w:rFonts w:ascii="Arial" w:hAnsi="Arial" w:cs="Arial"/>
               </w:rPr>
             </w:pPr>
-            <w:proofErr w:type="spellStart"/>
             <w:r>
               <w:rPr>
                 <w:rFonts w:ascii="Arial" w:hAnsi="Arial" w:cs="Arial"/>
               </w:rPr>
               <w:t>time_created</w:t>
             </w:r>
-            <w:proofErr w:type="spellEnd"/>
           </w:p>
         </w:tc>
         <w:tc>
@@ -20278,14 +20101,12 @@
                 <w:rFonts w:ascii="Arial" w:hAnsi="Arial" w:cs="Arial"/>
               </w:rPr>
             </w:pPr>
-            <w:proofErr w:type="spellStart"/>
             <w:r>
               <w:rPr>
                 <w:rFonts w:ascii="Arial" w:hAnsi="Arial" w:cs="Arial"/>
               </w:rPr>
               <w:t>time_updated</w:t>
             </w:r>
-            <w:proofErr w:type="spellEnd"/>
           </w:p>
         </w:tc>
         <w:tc>
@@ -20769,14 +20590,12 @@
                 <w:rFonts w:ascii="Arial" w:hAnsi="Arial" w:cs="Arial"/>
               </w:rPr>
             </w:pPr>
-            <w:proofErr w:type="spellStart"/>
             <w:r>
               <w:rPr>
                 <w:rFonts w:ascii="Arial" w:hAnsi="Arial" w:cs="Arial"/>
               </w:rPr>
               <w:t>patron_id</w:t>
             </w:r>
-            <w:proofErr w:type="spellEnd"/>
           </w:p>
         </w:tc>
         <w:tc>
@@ -21356,14 +21175,12 @@
                 <w:rFonts w:ascii="Arial" w:hAnsi="Arial" w:cs="Arial"/>
               </w:rPr>
             </w:pPr>
-            <w:proofErr w:type="spellStart"/>
             <w:r>
               <w:rPr>
                 <w:rFonts w:ascii="Arial" w:hAnsi="Arial" w:cs="Arial"/>
               </w:rPr>
               <w:t>phone_num</w:t>
             </w:r>
-            <w:proofErr w:type="spellEnd"/>
           </w:p>
         </w:tc>
         <w:tc>
@@ -21486,14 +21303,12 @@
                 <w:rFonts w:ascii="Arial" w:hAnsi="Arial" w:cs="Arial"/>
               </w:rPr>
             </w:pPr>
-            <w:proofErr w:type="spellStart"/>
             <w:r>
               <w:rPr>
                 <w:rFonts w:ascii="Arial" w:hAnsi="Arial" w:cs="Arial"/>
               </w:rPr>
               <w:t>time_created</w:t>
             </w:r>
-            <w:proofErr w:type="spellEnd"/>
           </w:p>
         </w:tc>
         <w:tc>
@@ -21975,14 +21790,12 @@
                 <w:rFonts w:ascii="Arial" w:hAnsi="Arial" w:cs="Arial"/>
               </w:rPr>
             </w:pPr>
-            <w:proofErr w:type="spellStart"/>
             <w:r>
               <w:rPr>
                 <w:rFonts w:ascii="Arial" w:hAnsi="Arial" w:cs="Arial"/>
               </w:rPr>
               <w:t>reserve_id</w:t>
             </w:r>
-            <w:proofErr w:type="spellEnd"/>
           </w:p>
         </w:tc>
         <w:tc>
@@ -22245,14 +22058,12 @@
                 <w:rFonts w:ascii="Arial" w:hAnsi="Arial" w:cs="Arial"/>
               </w:rPr>
             </w:pPr>
-            <w:proofErr w:type="spellStart"/>
             <w:r>
               <w:rPr>
                 <w:rFonts w:ascii="Arial" w:hAnsi="Arial" w:cs="Arial"/>
               </w:rPr>
               <w:t>num_pax</w:t>
             </w:r>
-            <w:proofErr w:type="spellEnd"/>
           </w:p>
         </w:tc>
         <w:tc>
@@ -22547,14 +22358,12 @@
                 <w:rFonts w:ascii="Arial" w:hAnsi="Arial" w:cs="Arial"/>
               </w:rPr>
             </w:pPr>
-            <w:proofErr w:type="spellStart"/>
             <w:r>
               <w:rPr>
                 <w:rFonts w:ascii="Arial" w:hAnsi="Arial" w:cs="Arial"/>
               </w:rPr>
               <w:t>time_created</w:t>
             </w:r>
-            <w:proofErr w:type="spellEnd"/>
           </w:p>
         </w:tc>
         <w:tc>
@@ -22677,14 +22486,12 @@
                 <w:rFonts w:ascii="Arial" w:hAnsi="Arial" w:cs="Arial"/>
               </w:rPr>
             </w:pPr>
-            <w:proofErr w:type="spellStart"/>
             <w:r>
               <w:rPr>
                 <w:rFonts w:ascii="Arial" w:hAnsi="Arial" w:cs="Arial"/>
               </w:rPr>
               <w:t>time_updated</w:t>
             </w:r>
-            <w:proofErr w:type="spellEnd"/>
           </w:p>
         </w:tc>
         <w:tc>
@@ -23166,14 +22973,12 @@
                 <w:rFonts w:ascii="Arial" w:hAnsi="Arial" w:cs="Arial"/>
               </w:rPr>
             </w:pPr>
-            <w:proofErr w:type="spellStart"/>
             <w:r>
               <w:rPr>
                 <w:rFonts w:ascii="Arial" w:hAnsi="Arial" w:cs="Arial"/>
               </w:rPr>
               <w:t>inquiry_id</w:t>
             </w:r>
-            <w:proofErr w:type="spellEnd"/>
           </w:p>
         </w:tc>
         <w:tc>
@@ -23302,14 +23107,12 @@
                 <w:rFonts w:ascii="Arial" w:hAnsi="Arial" w:cs="Arial"/>
               </w:rPr>
             </w:pPr>
-            <w:proofErr w:type="spellStart"/>
             <w:r>
               <w:rPr>
                 <w:rFonts w:ascii="Arial" w:hAnsi="Arial" w:cs="Arial"/>
               </w:rPr>
               <w:t>patron_id</w:t>
             </w:r>
-            <w:proofErr w:type="spellEnd"/>
           </w:p>
         </w:tc>
         <w:tc>
@@ -23438,14 +23241,12 @@
                 <w:rFonts w:ascii="Arial" w:hAnsi="Arial" w:cs="Arial"/>
               </w:rPr>
             </w:pPr>
-            <w:proofErr w:type="spellStart"/>
             <w:r>
               <w:rPr>
                 <w:rFonts w:ascii="Arial" w:hAnsi="Arial" w:cs="Arial"/>
               </w:rPr>
               <w:t>reserve_id</w:t>
             </w:r>
-            <w:proofErr w:type="spellEnd"/>
           </w:p>
         </w:tc>
         <w:tc>
@@ -23574,14 +23375,12 @@
                 <w:rFonts w:ascii="Arial" w:hAnsi="Arial" w:cs="Arial"/>
               </w:rPr>
             </w:pPr>
-            <w:proofErr w:type="spellStart"/>
             <w:r>
               <w:rPr>
                 <w:rFonts w:ascii="Arial" w:hAnsi="Arial" w:cs="Arial"/>
               </w:rPr>
               <w:t>time_date</w:t>
             </w:r>
-            <w:proofErr w:type="spellEnd"/>
           </w:p>
         </w:tc>
         <w:tc>
@@ -24112,14 +23911,12 @@
                 <w:rFonts w:ascii="Arial" w:hAnsi="Arial" w:cs="Arial"/>
               </w:rPr>
             </w:pPr>
-            <w:proofErr w:type="spellStart"/>
             <w:r>
               <w:rPr>
                 <w:rFonts w:ascii="Arial" w:hAnsi="Arial" w:cs="Arial"/>
               </w:rPr>
               <w:t>time_created</w:t>
             </w:r>
-            <w:proofErr w:type="spellEnd"/>
           </w:p>
         </w:tc>
         <w:tc>
@@ -24242,14 +24039,12 @@
                 <w:rFonts w:ascii="Arial" w:hAnsi="Arial" w:cs="Arial"/>
               </w:rPr>
             </w:pPr>
-            <w:proofErr w:type="spellStart"/>
             <w:r>
               <w:rPr>
                 <w:rFonts w:ascii="Arial" w:hAnsi="Arial" w:cs="Arial"/>
               </w:rPr>
               <w:t>time_updated</w:t>
             </w:r>
-            <w:proofErr w:type="spellEnd"/>
           </w:p>
         </w:tc>
         <w:tc>
@@ -24743,14 +24538,12 @@
                 <w:rFonts w:ascii="Arial" w:hAnsi="Arial" w:cs="Arial"/>
               </w:rPr>
             </w:pPr>
-            <w:proofErr w:type="spellStart"/>
             <w:r>
               <w:rPr>
                 <w:rFonts w:ascii="Arial" w:hAnsi="Arial" w:cs="Arial"/>
               </w:rPr>
               <w:t>pay_id</w:t>
             </w:r>
-            <w:proofErr w:type="spellEnd"/>
           </w:p>
         </w:tc>
         <w:tc>
@@ -24882,14 +24675,12 @@
                 <w:rFonts w:ascii="Arial" w:hAnsi="Arial" w:cs="Arial"/>
               </w:rPr>
             </w:pPr>
-            <w:proofErr w:type="spellStart"/>
             <w:r>
               <w:rPr>
                 <w:rFonts w:ascii="Arial" w:hAnsi="Arial" w:cs="Arial"/>
               </w:rPr>
               <w:t>reserve_id</w:t>
             </w:r>
-            <w:proofErr w:type="spellEnd"/>
           </w:p>
         </w:tc>
         <w:tc>
@@ -25021,14 +24812,12 @@
                 <w:rFonts w:ascii="Arial" w:hAnsi="Arial" w:cs="Arial"/>
               </w:rPr>
             </w:pPr>
-            <w:proofErr w:type="spellStart"/>
             <w:r>
               <w:rPr>
                 <w:rFonts w:ascii="Arial" w:hAnsi="Arial" w:cs="Arial"/>
               </w:rPr>
               <w:t>patron_id</w:t>
             </w:r>
-            <w:proofErr w:type="spellEnd"/>
           </w:p>
         </w:tc>
         <w:tc>
@@ -25559,14 +25348,12 @@
                 <w:rFonts w:ascii="Arial" w:hAnsi="Arial" w:cs="Arial"/>
               </w:rPr>
             </w:pPr>
-            <w:proofErr w:type="spellStart"/>
             <w:r>
               <w:rPr>
                 <w:rFonts w:ascii="Arial" w:hAnsi="Arial" w:cs="Arial"/>
               </w:rPr>
               <w:t>payment_date</w:t>
             </w:r>
-            <w:proofErr w:type="spellEnd"/>
           </w:p>
         </w:tc>
         <w:tc>
@@ -25692,14 +25479,12 @@
                 <w:rFonts w:ascii="Arial" w:hAnsi="Arial" w:cs="Arial"/>
               </w:rPr>
             </w:pPr>
-            <w:proofErr w:type="spellStart"/>
             <w:r>
               <w:rPr>
                 <w:rFonts w:ascii="Arial" w:hAnsi="Arial" w:cs="Arial"/>
               </w:rPr>
               <w:t>payment_type</w:t>
             </w:r>
-            <w:proofErr w:type="spellEnd"/>
           </w:p>
         </w:tc>
         <w:tc>
@@ -25825,14 +25610,12 @@
                 <w:rFonts w:ascii="Arial" w:hAnsi="Arial" w:cs="Arial"/>
               </w:rPr>
             </w:pPr>
-            <w:proofErr w:type="spellStart"/>
             <w:r>
               <w:rPr>
                 <w:rFonts w:ascii="Arial" w:hAnsi="Arial" w:cs="Arial"/>
               </w:rPr>
               <w:t>time_created</w:t>
             </w:r>
-            <w:proofErr w:type="spellEnd"/>
           </w:p>
         </w:tc>
         <w:tc>
@@ -25958,14 +25741,12 @@
                 <w:rFonts w:ascii="Arial" w:hAnsi="Arial" w:cs="Arial"/>
               </w:rPr>
             </w:pPr>
-            <w:proofErr w:type="spellStart"/>
             <w:r>
               <w:rPr>
                 <w:rFonts w:ascii="Arial" w:hAnsi="Arial" w:cs="Arial"/>
               </w:rPr>
               <w:t>time_updated</w:t>
             </w:r>
-            <w:proofErr w:type="spellEnd"/>
           </w:p>
         </w:tc>
         <w:tc>

</xml_diff>

<commit_message>
add new changes to RRL
</commit_message>
<xml_diff>
--- a/COHERE.docx
+++ b/COHERE.docx
@@ -9505,12 +9505,6 @@
           <w:rFonts w:ascii="Arial" w:hAnsi="Arial" w:cs="Arial"/>
         </w:rPr>
       </w:pPr>
-      <w:r>
-        <w:rPr>
-          <w:rFonts w:ascii="Arial" w:hAnsi="Arial" w:cs="Arial"/>
-        </w:rPr>
-        <w:tab/>
-      </w:r>
       <w:r>
         <w:rPr>
           <w:rFonts w:ascii="Arial" w:hAnsi="Arial" w:cs="Arial"/>
@@ -9754,8 +9748,14 @@
         <w:rPr>
           <w:rFonts w:ascii="Arial" w:hAnsi="Arial" w:cs="Arial"/>
         </w:rPr>
+        <w:t xml:space="preserve">This study aims to focus on Villa Salud catering services only. This system will be enough to be developed and studied for the amount of time we researchers have. Limited time and </w:t>
+      </w:r>
+      <w:r>
+        <w:rPr>
+          <w:rFonts w:ascii="Arial" w:hAnsi="Arial" w:cs="Arial"/>
+        </w:rPr>
         <w:lastRenderedPageBreak/>
-        <w:t>This study aims to focus on Villa Salud catering services only. This system will be enough to be developed and studied for the amount of time we researchers have. Limited time and resources, such as money and manpower contribute to the limitations of the development of this system. Tool and knowledge is the other half of the great contributor for the limitation. Lacking knowledge of other programming languages and tools causes limitations for us developers. Data testing is limited, having just enough data provided by the owners and managers to us, which is also a cause of having not enough time. </w:t>
+        <w:t>resources, such as money and manpower contribute to the limitations of the development of this system. Tool and knowledge is the other half of the great contributor for the limitation. Lacking knowledge of other programming languages and tools causes limitations for us developers. Data testing is limited, having just enough data provided by the owners and managers to us, which is also a cause of having not enough time. </w:t>
       </w:r>
     </w:p>
     <w:p>
@@ -9894,41 +9894,7 @@
           <w:rFonts w:ascii="Arial" w:hAnsi="Arial" w:cs="Arial"/>
         </w:rPr>
         <w:tab/>
-        <w:t xml:space="preserve">Future researchers can use this study for future references in making a study or system about catering service information systems or an information system in general. This also </w:t>
-      </w:r>
-      <w:r>
-        <w:rPr>
-          <w:rFonts w:ascii="Arial" w:hAnsi="Arial" w:cs="Arial"/>
-        </w:rPr>
-        <w:lastRenderedPageBreak/>
-        <w:t>provides highlights of the importance of adopting and using technology as a tool to enhance your system and operations.</w:t>
-      </w:r>
-    </w:p>
-    <w:p>
-      <w:pPr>
-        <w:spacing w:line="480" w:lineRule="auto"/>
-        <w:rPr>
-          <w:rFonts w:ascii="Arial" w:hAnsi="Arial" w:cs="Arial"/>
-          <w:b/>
-          <w:bCs/>
-        </w:rPr>
-      </w:pPr>
-    </w:p>
-    <w:p>
-      <w:pPr>
-        <w:rPr>
-          <w:rFonts w:ascii="Arial" w:hAnsi="Arial" w:cs="Arial"/>
-          <w:b/>
-          <w:bCs/>
-        </w:rPr>
-      </w:pPr>
-      <w:r>
-        <w:rPr>
-          <w:rFonts w:ascii="Arial" w:hAnsi="Arial" w:cs="Arial"/>
-          <w:b/>
-          <w:bCs/>
-        </w:rPr>
-        <w:br w:type="page"/>
+        <w:t>Future researchers can use this study for future references in making a study or system about catering service information systems or an information system in general. This also provides highlights of the importance of adopting and using technology as a tool to enhance your system and operations.</w:t>
       </w:r>
     </w:p>
     <w:p>
@@ -9980,39 +9946,37 @@
     </w:p>
     <w:p>
       <w:pPr>
-        <w:pStyle w:val="Heading4"/>
-        <w:spacing w:before="240" w:after="40" w:line="480" w:lineRule="auto"/>
-        <w:ind w:firstLine="720"/>
-        <w:jc w:val="both"/>
-        <w:rPr>
-          <w:rFonts w:ascii="Arial" w:hAnsi="Arial" w:cs="Arial"/>
-          <w:i w:val="0"/>
-          <w:iCs w:val="0"/>
-          <w:color w:val="FF0000"/>
-        </w:rPr>
-      </w:pPr>
-      <w:r>
-        <w:rPr>
-          <w:rFonts w:ascii="Arial" w:hAnsi="Arial" w:cs="Arial"/>
-          <w:i w:val="0"/>
-          <w:iCs w:val="0"/>
-          <w:color w:val="FF0000"/>
-        </w:rPr>
-        <w:t>INTRODUCTION</w:t>
-      </w:r>
-    </w:p>
-    <w:p>
-      <w:pPr>
         <w:pStyle w:val="NormalWeb"/>
+        <w:numPr>
+          <w:ilvl w:val="0"/>
+          <w:numId w:val="8"/>
+        </w:numPr>
         <w:spacing w:before="240" w:beforeAutospacing="0" w:after="240" w:afterAutospacing="0" w:line="480" w:lineRule="auto"/>
         <w:jc w:val="both"/>
         <w:rPr>
           <w:rFonts w:ascii="Arial" w:hAnsi="Arial" w:cs="Arial"/>
+          <w:b/>
           <w:sz w:val="22"/>
           <w:szCs w:val="22"/>
         </w:rPr>
       </w:pPr>
       <w:r>
+        <w:rPr>
+          <w:rFonts w:ascii="Arial" w:hAnsi="Arial" w:cs="Arial"/>
+          <w:b/>
+          <w:color w:val="000000" w:themeColor="text1"/>
+          <w:sz w:val="22"/>
+          <w:szCs w:val="22"/>
+        </w:rPr>
+        <w:t xml:space="preserve">Event Management Systems </w:t>
+      </w:r>
+    </w:p>
+    <w:p>
+      <w:pPr>
+        <w:pStyle w:val="NormalWeb"/>
+        <w:spacing w:line="480" w:lineRule="auto"/>
+        <w:ind w:firstLine="360"/>
+        <w:jc w:val="both"/>
         <w:rPr>
           <w:rFonts w:ascii="Arial" w:hAnsi="Arial" w:cs="Arial"/>
           <w:bCs/>
@@ -10020,50 +9984,101 @@
           <w:sz w:val="22"/>
           <w:szCs w:val="22"/>
         </w:rPr>
-        <w:t>This section explores studies and resources relevant to developing the Villa Salud Catering Services Information System. The review focuses on automation in event management, catering service technologies, customer satisfaction, and small business digitalization.</w:t>
-      </w:r>
-    </w:p>
-    <w:p>
-      <w:pPr>
-        <w:pStyle w:val="NormalWeb"/>
-        <w:spacing w:before="240" w:beforeAutospacing="0" w:after="240" w:afterAutospacing="0" w:line="480" w:lineRule="auto"/>
-        <w:jc w:val="both"/>
-        <w:rPr>
-          <w:rFonts w:ascii="Arial" w:hAnsi="Arial" w:cs="Arial"/>
-          <w:sz w:val="22"/>
-          <w:szCs w:val="22"/>
-        </w:rPr>
-      </w:pPr>
-      <w:r>
-        <w:rPr>
-          <w:rStyle w:val="apple-tab-span"/>
-          <w:rFonts w:ascii="Arial" w:eastAsiaTheme="majorEastAsia" w:hAnsi="Arial" w:cs="Arial"/>
+      </w:pPr>
+      <w:r>
+        <w:rPr>
+          <w:rFonts w:ascii="Arial" w:hAnsi="Arial" w:cs="Arial"/>
           <w:bCs/>
           <w:color w:val="000000"/>
           <w:sz w:val="22"/>
           <w:szCs w:val="22"/>
         </w:rPr>
-        <w:tab/>
-      </w:r>
-      <w:r>
+        <w:t xml:space="preserve">It was agreed by MDPI (2022) that planning is created to aid the owner and the customers in managing and placing orders. Through the use of this system, the owner can track reservations and bookings, inquiries and payments of the customers. Data analysis resulted in the development of a set of tools and methods that have the potential to assist corporate event managers in the project risk management process. This set comprises a work breakdown structure (WBS) template, a risk breakdown structure (RBS), and a set of risk treatment and mitigation strategies for corporate events. These tools are innovative in the sense that they are based on and correspond to the phases of the event life-cycle rather than individual management domains, have not been developed in unison before, and can be utilized collectively for greater benefits </w:t>
+      </w:r>
+    </w:p>
+    <w:p>
+      <w:pPr>
+        <w:pStyle w:val="NormalWeb"/>
+        <w:spacing w:line="480" w:lineRule="auto"/>
+        <w:ind w:firstLine="360"/>
+        <w:jc w:val="both"/>
         <w:rPr>
           <w:rFonts w:ascii="Arial" w:hAnsi="Arial" w:cs="Arial"/>
           <w:bCs/>
-          <w:color w:val="FF0000"/>
+          <w:color w:val="000000"/>
           <w:sz w:val="22"/>
           <w:szCs w:val="22"/>
         </w:rPr>
-        <w:t>1. Event Management Systems</w:t>
-      </w:r>
+      </w:pPr>
       <w:r>
         <w:rPr>
           <w:rFonts w:ascii="Arial" w:hAnsi="Arial" w:cs="Arial"/>
           <w:bCs/>
-          <w:color w:val="FF0000"/>
+          <w:color w:val="000000"/>
           <w:sz w:val="22"/>
           <w:szCs w:val="22"/>
         </w:rPr>
-        <w:t xml:space="preserve"> – BOLD </w:t>
+        <w:t xml:space="preserve">According to Akshayaa Rani M (2023), technology is revolutionizing contemporary event catering, increasing productivity and visitor happiness. Data-driven menu customization is made possible by tools like CaterZen, and waste is decreased and supply chains are optimized by inventory management systems like MarketMan. Food preparation and presentation are improved by cutting-edge kitchen technologies including 3D food printing and robotic chefs. Wearable technology and mobile apps make it easier for employees to coordinate for flawless service. Digital menus and clever serving methods are examples of interactive dining technologies that enhance and customize the visitor experience. The paper emphasizes how crucial technology is to improving operational excellence and upgrading event catering. With </w:t>
+      </w:r>
+      <w:r>
+        <w:rPr>
+          <w:rFonts w:ascii="Arial" w:hAnsi="Arial" w:cs="Arial"/>
+          <w:bCs/>
+          <w:color w:val="000000"/>
+          <w:sz w:val="22"/>
+          <w:szCs w:val="22"/>
+        </w:rPr>
+        <w:lastRenderedPageBreak/>
+        <w:t xml:space="preserve">the help of technological </w:t>
+      </w:r>
+      <w:r>
+        <w:rPr>
+          <w:rFonts w:ascii="Arial" w:hAnsi="Arial" w:cs="Arial"/>
+          <w:bCs/>
+          <w:color w:val="000000"/>
+          <w:sz w:val="22"/>
+          <w:szCs w:val="22"/>
+        </w:rPr>
+        <w:t>enhancements,</w:t>
+      </w:r>
+      <w:r>
+        <w:rPr>
+          <w:rFonts w:ascii="Arial" w:hAnsi="Arial" w:cs="Arial"/>
+          <w:bCs/>
+          <w:color w:val="000000"/>
+          <w:sz w:val="22"/>
+          <w:szCs w:val="22"/>
+        </w:rPr>
+        <w:t xml:space="preserve"> it emphasizes the great help technology can give to the users thus, allowing to have better execution in terms of event management resulting in great user experience. </w:t>
+      </w:r>
+    </w:p>
+    <w:p>
+      <w:pPr>
+        <w:pStyle w:val="Heading3"/>
+        <w:numPr>
+          <w:ilvl w:val="0"/>
+          <w:numId w:val="8"/>
+        </w:numPr>
+        <w:spacing w:before="280" w:after="80" w:line="480" w:lineRule="auto"/>
+        <w:jc w:val="both"/>
+        <w:rPr>
+          <w:rFonts w:ascii="Arial" w:hAnsi="Arial" w:cs="Arial"/>
+          <w:b/>
+          <w:bCs/>
+          <w:sz w:val="22"/>
+          <w:szCs w:val="22"/>
+        </w:rPr>
+      </w:pPr>
+      <w:r>
+        <w:rPr>
+          <w:rFonts w:ascii="Arial" w:hAnsi="Arial" w:cs="Arial"/>
+          <w:b/>
+          <w:bCs/>
+          <w:color w:val="000000"/>
+          <w:sz w:val="22"/>
+          <w:szCs w:val="22"/>
+        </w:rPr>
+        <w:t>Catering And Food Service Technologies</w:t>
       </w:r>
     </w:p>
     <w:p>
@@ -10074,20 +10089,12 @@
         <w:jc w:val="both"/>
         <w:rPr>
           <w:rFonts w:ascii="Arial" w:hAnsi="Arial" w:cs="Arial"/>
-          <w:sz w:val="22"/>
-          <w:szCs w:val="22"/>
-        </w:rPr>
-      </w:pPr>
-      <w:r>
-        <w:rPr>
-          <w:rFonts w:ascii="Arial" w:hAnsi="Arial" w:cs="Arial"/>
           <w:bCs/>
           <w:color w:val="000000"/>
           <w:sz w:val="22"/>
           <w:szCs w:val="22"/>
         </w:rPr>
-        <w:t>The digital transformation of event management has led to increased efficiency and better client experiences. MDPI (2022) underscores the importance of tools like Work Breakdown Structures (WBS) and Risk Breakdown Structures (RBS) to manage event lifecycles and improve outcomes.</w:t>
-      </w:r>
+      </w:pPr>
       <w:r>
         <w:rPr>
           <w:rFonts w:ascii="Arial" w:hAnsi="Arial" w:cs="Arial"/>
@@ -10096,6 +10103,16 @@
           <w:sz w:val="22"/>
           <w:szCs w:val="22"/>
         </w:rPr>
+        <w:t>JETIR (2021) explored the use of online catering systems. Highlighting different kinds of catering like mobile catering, wedding catering, catering on ships and so on. The catering management system will help in maintaining the available people, resources and the timings well. It will help in solving the problems related to the catering at the events that are conducted. This catering management system will help in the smooth running of the business.</w:t>
+      </w:r>
+      <w:r>
+        <w:rPr>
+          <w:rFonts w:ascii="Arial" w:hAnsi="Arial" w:cs="Arial"/>
+          <w:bCs/>
+          <w:color w:val="000000"/>
+          <w:sz w:val="22"/>
+          <w:szCs w:val="22"/>
+        </w:rPr>
         <w:t xml:space="preserve"> </w:t>
       </w:r>
     </w:p>
@@ -10107,21 +10124,12 @@
         <w:jc w:val="both"/>
         <w:rPr>
           <w:rFonts w:ascii="Arial" w:hAnsi="Arial" w:cs="Arial"/>
-          <w:sz w:val="22"/>
-          <w:szCs w:val="22"/>
-        </w:rPr>
-      </w:pPr>
-      <w:r>
-        <w:rPr>
-          <w:rFonts w:ascii="Arial" w:hAnsi="Arial" w:cs="Arial"/>
           <w:bCs/>
           <w:color w:val="000000"/>
           <w:sz w:val="22"/>
           <w:szCs w:val="22"/>
         </w:rPr>
-        <w:t xml:space="preserve">Web-based systems, such as the one developed for </w:t>
-      </w:r>
-      <w:proofErr w:type="spellStart"/>
+      </w:pPr>
       <w:r>
         <w:rPr>
           <w:rFonts w:ascii="Arial" w:hAnsi="Arial" w:cs="Arial"/>
@@ -10130,9 +10138,21 @@
           <w:sz w:val="22"/>
           <w:szCs w:val="22"/>
         </w:rPr>
-        <w:t>Resona</w:t>
-      </w:r>
-      <w:proofErr w:type="spellEnd"/>
+        <w:t>The study by Maringa and Maringa (2023) highlights the significance of ICT for competitiveness in a globalized market by examining how it improves Catering Information Systems (CIS) in Kenyan e-hotels. The study, which looks at operations across hotel star ratings, finds that important CIS components—such as food, drinks, conference, and rooming services—are heavily reliant on information flows. Automated mini-bars had the least influence, whereas recipe costing and stock control systems were the most successful ICT intervention areas. Rooming and conferencing came in second and third, respectively. The report highlights how important ICT is to streamlining hotel operations and enhancing service quality.</w:t>
+      </w:r>
+    </w:p>
+    <w:p>
+      <w:pPr>
+        <w:pStyle w:val="NormalWeb"/>
+        <w:spacing w:before="240" w:beforeAutospacing="0" w:after="240" w:afterAutospacing="0" w:line="480" w:lineRule="auto"/>
+        <w:ind w:firstLine="720"/>
+        <w:jc w:val="both"/>
+        <w:rPr>
+          <w:rFonts w:ascii="Arial" w:hAnsi="Arial" w:cs="Arial"/>
+          <w:sz w:val="22"/>
+          <w:szCs w:val="22"/>
+        </w:rPr>
+      </w:pPr>
       <w:r>
         <w:rPr>
           <w:rFonts w:ascii="Arial" w:hAnsi="Arial" w:cs="Arial"/>
@@ -10141,7 +10161,27 @@
           <w:sz w:val="22"/>
           <w:szCs w:val="22"/>
         </w:rPr>
-        <w:t xml:space="preserve"> Catering Services (BAHANDIAN, 2017), showcase the benefits of integrating inventory tracking and manpower management with event planning. Similarly, Verana (2024) highlights the role of technology in automating event scheduling and logistics.</w:t>
+        <w:t>Akshayaa (2024) explores how digital tools revolutionize pre-event planning and enhance guest experiences, while Better Cater, Inc. (2024) discusses emerging trends like AI-driven resource management.</w:t>
+      </w:r>
+      <w:r>
+        <w:rPr>
+          <w:rFonts w:ascii="Arial" w:hAnsi="Arial" w:cs="Arial"/>
+          <w:bCs/>
+          <w:color w:val="000000"/>
+          <w:sz w:val="22"/>
+          <w:szCs w:val="22"/>
+        </w:rPr>
+        <w:t xml:space="preserve"> </w:t>
+      </w:r>
+      <w:r>
+        <w:rPr>
+          <w:rFonts w:ascii="Arial" w:hAnsi="Arial" w:cs="Arial"/>
+          <w:bCs/>
+          <w:color w:val="000000"/>
+          <w:sz w:val="22"/>
+          <w:szCs w:val="22"/>
+        </w:rPr>
+        <w:t>This study emphasizes the use of technology, applying and using them as an advantage. Allowing the user to have better service to the customers.</w:t>
       </w:r>
     </w:p>
     <w:p>
@@ -10160,43 +10200,148 @@
         <w:rPr>
           <w:rFonts w:ascii="Arial" w:hAnsi="Arial" w:cs="Arial"/>
           <w:bCs/>
+          <w:color w:val="000000" w:themeColor="text1"/>
+          <w:sz w:val="22"/>
+          <w:szCs w:val="22"/>
+        </w:rPr>
+        <w:lastRenderedPageBreak/>
+        <w:t>Colleges and large-scale institutions have also embraced catering technology. IEEE (2022) examines campus catering systems designed to reduce inefficiencies during peak times</w:t>
+      </w:r>
+      <w:r>
+        <w:rPr>
+          <w:rFonts w:ascii="Arial" w:hAnsi="Arial" w:cs="Arial"/>
+          <w:bCs/>
+          <w:color w:val="000000" w:themeColor="text1"/>
+          <w:sz w:val="22"/>
+          <w:szCs w:val="22"/>
+        </w:rPr>
+        <w:t>.</w:t>
+      </w:r>
+      <w:r>
+        <w:rPr>
+          <w:rFonts w:ascii="Arial" w:hAnsi="Arial" w:cs="Arial"/>
+          <w:bCs/>
+          <w:color w:val="000000" w:themeColor="text1"/>
+          <w:sz w:val="22"/>
+          <w:szCs w:val="22"/>
+        </w:rPr>
+        <w:t xml:space="preserve"> It showcases the range of use of </w:t>
+      </w:r>
+      <w:r>
+        <w:rPr>
+          <w:rFonts w:ascii="Arial" w:hAnsi="Arial" w:cs="Arial"/>
+          <w:bCs/>
+          <w:color w:val="000000" w:themeColor="text1"/>
+          <w:sz w:val="22"/>
+          <w:szCs w:val="22"/>
+        </w:rPr>
+        <w:t>Catering Information Systems</w:t>
+      </w:r>
+      <w:r>
+        <w:rPr>
+          <w:rFonts w:ascii="Arial" w:hAnsi="Arial" w:cs="Arial"/>
+          <w:bCs/>
+          <w:color w:val="000000" w:themeColor="text1"/>
+          <w:sz w:val="22"/>
+          <w:szCs w:val="22"/>
+        </w:rPr>
+        <w:t xml:space="preserve"> (CIS) or any other related online services like booking and reservation services. This shows the flexibility of system. This study shows that even college campus can use this type of system and can show you great and helpful results.</w:t>
+      </w:r>
+    </w:p>
+    <w:p>
+      <w:pPr>
+        <w:pStyle w:val="Heading3"/>
+        <w:numPr>
+          <w:ilvl w:val="0"/>
+          <w:numId w:val="8"/>
+        </w:numPr>
+        <w:spacing w:before="280" w:after="80" w:line="480" w:lineRule="auto"/>
+        <w:jc w:val="both"/>
+        <w:rPr>
+          <w:rFonts w:ascii="Arial" w:hAnsi="Arial" w:cs="Arial"/>
+          <w:b/>
+          <w:bCs/>
           <w:color w:val="000000"/>
           <w:sz w:val="22"/>
           <w:szCs w:val="22"/>
         </w:rPr>
-        <w:t>The use of reservation systems has proven transformative across industries. Fordham Research Commons (2018) discusses how digital reservation systems improve collaborative space management, while Dalisay (2019) examines how multi-platform systems streamline car service reservations—concepts applicable to catering and event venues.</w:t>
-      </w:r>
-    </w:p>
-    <w:p>
-      <w:pPr>
-        <w:spacing w:line="480" w:lineRule="auto"/>
-        <w:jc w:val="both"/>
-        <w:rPr>
-          <w:rFonts w:ascii="Arial" w:hAnsi="Arial" w:cs="Arial"/>
-        </w:rPr>
-      </w:pPr>
-    </w:p>
-    <w:p>
-      <w:pPr>
-        <w:pStyle w:val="Heading3"/>
-        <w:spacing w:before="280" w:after="80" w:line="480" w:lineRule="auto"/>
-        <w:ind w:firstLine="720"/>
-        <w:jc w:val="both"/>
-        <w:rPr>
-          <w:rFonts w:ascii="Arial" w:hAnsi="Arial" w:cs="Arial"/>
-          <w:sz w:val="22"/>
-          <w:szCs w:val="22"/>
-        </w:rPr>
-      </w:pPr>
-      <w:r>
-        <w:rPr>
-          <w:rFonts w:ascii="Arial" w:hAnsi="Arial" w:cs="Arial"/>
+      </w:pPr>
+      <w:r>
+        <w:rPr>
+          <w:rFonts w:ascii="Arial" w:hAnsi="Arial" w:cs="Arial"/>
+          <w:b/>
+          <w:bCs/>
           <w:color w:val="000000"/>
           <w:sz w:val="22"/>
           <w:szCs w:val="22"/>
         </w:rPr>
-        <w:lastRenderedPageBreak/>
-        <w:t>2. Catering and Food Service Technologies</w:t>
+        <w:t>Customer Satisfaction Through Technology</w:t>
+      </w:r>
+    </w:p>
+    <w:p>
+      <w:pPr>
+        <w:spacing w:line="480" w:lineRule="auto"/>
+        <w:ind w:firstLine="720"/>
+        <w:jc w:val="both"/>
+        <w:rPr>
+          <w:rFonts w:ascii="Arial" w:hAnsi="Arial" w:cs="Arial"/>
+        </w:rPr>
+      </w:pPr>
+      <w:r>
+        <w:rPr>
+          <w:rFonts w:ascii="Arial" w:hAnsi="Arial" w:cs="Arial"/>
+        </w:rPr>
+        <w:t xml:space="preserve">Verana (2024) claimed that </w:t>
+      </w:r>
+      <w:r>
+        <w:rPr>
+          <w:rFonts w:ascii="Arial" w:hAnsi="Arial" w:cs="Arial"/>
+        </w:rPr>
+        <w:t>as</w:t>
+      </w:r>
+      <w:r>
+        <w:rPr>
+          <w:rFonts w:ascii="Arial" w:hAnsi="Arial" w:cs="Arial"/>
+        </w:rPr>
+        <w:t xml:space="preserve"> an event planner, you know how challenging it can be to organize and run successful events. From managing budgets to coordinating schedules and communicating with attendees, many aspects must be considered. But with the increasing role of technology in event management, it has become more streamlined, efficient, and effective. In her article:</w:t>
+      </w:r>
+      <w:r>
+        <w:rPr>
+          <w:rFonts w:ascii="Arial" w:hAnsi="Arial" w:cs="Arial"/>
+          <w:b/>
+          <w:bCs/>
+        </w:rPr>
+        <w:t xml:space="preserve"> </w:t>
+      </w:r>
+      <w:r>
+        <w:rPr>
+          <w:rFonts w:ascii="Arial" w:hAnsi="Arial" w:cs="Arial"/>
+        </w:rPr>
+        <w:t xml:space="preserve">Role </w:t>
+      </w:r>
+      <w:r>
+        <w:rPr>
+          <w:rFonts w:ascii="Arial" w:hAnsi="Arial" w:cs="Arial"/>
+        </w:rPr>
+        <w:t>of</w:t>
+      </w:r>
+      <w:r>
+        <w:rPr>
+          <w:rFonts w:ascii="Arial" w:hAnsi="Arial" w:cs="Arial"/>
+        </w:rPr>
+        <w:t xml:space="preserve"> Technology </w:t>
+      </w:r>
+      <w:r>
+        <w:rPr>
+          <w:rFonts w:ascii="Arial" w:hAnsi="Arial" w:cs="Arial"/>
+        </w:rPr>
+        <w:t>in</w:t>
+      </w:r>
+      <w:r>
+        <w:rPr>
+          <w:rFonts w:ascii="Arial" w:hAnsi="Arial" w:cs="Arial"/>
+        </w:rPr>
+        <w:t xml:space="preserve"> Event Management: A Guide for Event Planners, it has been explored how technology can support you in planning, promoting events, and executing events that leave a lasting impression on customers.</w:t>
       </w:r>
     </w:p>
     <w:p>
@@ -10219,7 +10364,7 @@
           <w:sz w:val="22"/>
           <w:szCs w:val="22"/>
         </w:rPr>
-        <w:t>Technology continues to reshape the catering industry, driving innovation in both back-end operations and customer-facing services. Akshayaa (2024) explores how digital tools revolutionize pre-event planning and enhance guest experiences, while Better Cater, Inc. (2024) discusses emerging trends like AI-driven resource management.</w:t>
+        <w:t>Meanwhile, ThaiJo (2024) emphasizes the role of ICT in increasing loyalty through personalized customer interactions and clear communication.</w:t>
       </w:r>
       <w:r>
         <w:rPr>
@@ -10231,6 +10376,149 @@
         </w:rPr>
         <w:t xml:space="preserve"> </w:t>
       </w:r>
+      <w:r>
+        <w:rPr>
+          <w:rFonts w:ascii="Arial" w:hAnsi="Arial" w:cs="Arial"/>
+          <w:bCs/>
+          <w:color w:val="000000"/>
+          <w:sz w:val="22"/>
+          <w:szCs w:val="22"/>
+        </w:rPr>
+        <w:t xml:space="preserve">With the help of </w:t>
+      </w:r>
+      <w:r>
+        <w:rPr>
+          <w:rFonts w:ascii="Arial" w:hAnsi="Arial" w:cs="Arial"/>
+          <w:bCs/>
+          <w:color w:val="000000"/>
+          <w:sz w:val="22"/>
+          <w:szCs w:val="22"/>
+        </w:rPr>
+        <w:t>technology,</w:t>
+      </w:r>
+      <w:r>
+        <w:rPr>
+          <w:rFonts w:ascii="Arial" w:hAnsi="Arial" w:cs="Arial"/>
+          <w:bCs/>
+          <w:color w:val="000000"/>
+          <w:sz w:val="22"/>
+          <w:szCs w:val="22"/>
+        </w:rPr>
+        <w:t xml:space="preserve"> it prioritizes the means of making things easier</w:t>
+      </w:r>
+      <w:r>
+        <w:rPr>
+          <w:rFonts w:ascii="Arial" w:hAnsi="Arial" w:cs="Arial"/>
+          <w:bCs/>
+          <w:color w:val="000000"/>
+          <w:sz w:val="22"/>
+          <w:szCs w:val="22"/>
+        </w:rPr>
+        <w:t xml:space="preserve"> as</w:t>
+      </w:r>
+      <w:r>
+        <w:rPr>
+          <w:rFonts w:ascii="Arial" w:hAnsi="Arial" w:cs="Arial"/>
+          <w:bCs/>
+          <w:color w:val="000000"/>
+          <w:sz w:val="22"/>
+          <w:szCs w:val="22"/>
+        </w:rPr>
+        <w:t xml:space="preserve"> well as process</w:t>
+      </w:r>
+      <w:r>
+        <w:rPr>
+          <w:rFonts w:ascii="Arial" w:hAnsi="Arial" w:cs="Arial"/>
+          <w:bCs/>
+          <w:color w:val="000000"/>
+          <w:sz w:val="22"/>
+          <w:szCs w:val="22"/>
+        </w:rPr>
+        <w:t>es</w:t>
+      </w:r>
+      <w:r>
+        <w:rPr>
+          <w:rFonts w:ascii="Arial" w:hAnsi="Arial" w:cs="Arial"/>
+          <w:bCs/>
+          <w:color w:val="000000"/>
+          <w:sz w:val="22"/>
+          <w:szCs w:val="22"/>
+        </w:rPr>
+        <w:t xml:space="preserve">. </w:t>
+      </w:r>
+      <w:r>
+        <w:rPr>
+          <w:rFonts w:ascii="Arial" w:hAnsi="Arial" w:cs="Arial"/>
+          <w:bCs/>
+          <w:color w:val="000000"/>
+          <w:sz w:val="22"/>
+          <w:szCs w:val="22"/>
+        </w:rPr>
+        <w:t xml:space="preserve">Meaning to say, because of the use of technology it gives an edge to the users to have better experience in the system allowing to have a good results and feedback from them, also making things easier for them and making good impressions that the system brings to the customer. </w:t>
+      </w:r>
+    </w:p>
+    <w:p>
+      <w:pPr>
+        <w:pStyle w:val="Heading3"/>
+        <w:numPr>
+          <w:ilvl w:val="0"/>
+          <w:numId w:val="8"/>
+        </w:numPr>
+        <w:spacing w:before="280" w:after="80" w:line="480" w:lineRule="auto"/>
+        <w:jc w:val="both"/>
+        <w:rPr>
+          <w:rFonts w:ascii="Arial" w:hAnsi="Arial" w:cs="Arial"/>
+          <w:b/>
+          <w:bCs/>
+          <w:color w:val="000000"/>
+          <w:sz w:val="22"/>
+          <w:szCs w:val="22"/>
+        </w:rPr>
+      </w:pPr>
+      <w:r>
+        <w:rPr>
+          <w:rFonts w:ascii="Arial" w:hAnsi="Arial" w:cs="Arial"/>
+          <w:b/>
+          <w:bCs/>
+          <w:color w:val="000000"/>
+          <w:sz w:val="22"/>
+          <w:szCs w:val="22"/>
+        </w:rPr>
+        <w:lastRenderedPageBreak/>
+        <w:t>Small Business Automation</w:t>
+      </w:r>
+    </w:p>
+    <w:p>
+      <w:pPr>
+        <w:spacing w:line="480" w:lineRule="auto"/>
+        <w:ind w:firstLine="720"/>
+        <w:jc w:val="both"/>
+        <w:rPr>
+          <w:rFonts w:ascii="Arial" w:hAnsi="Arial" w:cs="Arial"/>
+        </w:rPr>
+      </w:pPr>
+      <w:r>
+        <w:rPr>
+          <w:rFonts w:ascii="Arial" w:hAnsi="Arial" w:cs="Arial"/>
+        </w:rPr>
+        <w:t>“How Manual Processes Are Hurting Your Business” an article developed in 2022 by Frank Tilleli. Automation encompasses a wide range of easy-to-implement digital tools and platforms that can significantly streamline and improve various business processes, particularly tedious tasks like data entry and verification. If you haven't made the move to automation, you could be hurting your company more than you realize. Manual processes have become a hindrance, putting those who use them further behind their competitors and limiting their ability to create valuable, efficient workflows.</w:t>
+      </w:r>
+    </w:p>
+    <w:p>
+      <w:pPr>
+        <w:spacing w:line="480" w:lineRule="auto"/>
+        <w:ind w:firstLine="720"/>
+        <w:jc w:val="both"/>
+        <w:rPr>
+          <w:rFonts w:ascii="Arial" w:hAnsi="Arial" w:cs="Arial"/>
+        </w:rPr>
+      </w:pPr>
+      <w:r>
+        <w:rPr>
+          <w:rFonts w:ascii="Arial" w:hAnsi="Arial" w:cs="Arial"/>
+        </w:rPr>
+        <w:t>Khwunnak et al. 's (2023) study focuses on a website that serves as a reservation system for local business owners in Nong Bua Lam Phu Walking Street. The method, which targets 170 small company owners, attempts to simplify reservations for sales spaces while improving convenience and cutting down on travel expenses. Overall quality ratings for the website were high (M=3.78, SD=0.59), and the most useful component was the user interface. Additionally, the level of satisfaction among entrepreneurs was very high (M=4.00, SD=0.69), indicating that it had been successful in increasing accessibility and efficiency for local vendors. The importance of digital technologies in assisting local companies is emphasized by this study.</w:t>
+      </w:r>
     </w:p>
     <w:p>
       <w:pPr>
@@ -10252,7 +10540,17 @@
           <w:sz w:val="22"/>
           <w:szCs w:val="22"/>
         </w:rPr>
-        <w:t>ScienceDirect (1983) highlights the early adoption of microcomputer systems to streamline catering operations, showing the long-term value of automation. The Open Cybernetics &amp; Systemics Journal (2015) focuses on multimedia catering systems, emphasizing real-time data tracking and relational databases.</w:t>
+        <w:t>The International Journal of Instruction (2022) further illustrates how algorithm-driven systems improve quality monitoring, a concept adaptable to food and service standards in catering.</w:t>
+      </w:r>
+      <w:r>
+        <w:rPr>
+          <w:rFonts w:ascii="Arial" w:hAnsi="Arial" w:cs="Arial"/>
+          <w:bCs/>
+          <w:color w:val="000000"/>
+          <w:sz w:val="22"/>
+          <w:szCs w:val="22"/>
+        </w:rPr>
+        <w:t xml:space="preserve"> Having a system that focuses on making the best possible service to the customer gives you a good look and advantage as a business owner, especially nowadays that innovation and technology is a must. It is like a privilege to have that once you have it, it will give you so much edge to you competitors. </w:t>
       </w:r>
     </w:p>
     <w:p>
@@ -10263,33 +10561,23 @@
         <w:jc w:val="both"/>
         <w:rPr>
           <w:rFonts w:ascii="Arial" w:hAnsi="Arial" w:cs="Arial"/>
-          <w:sz w:val="22"/>
-          <w:szCs w:val="22"/>
-        </w:rPr>
-      </w:pPr>
-      <w:r>
-        <w:rPr>
-          <w:rFonts w:ascii="Arial" w:hAnsi="Arial" w:cs="Arial"/>
           <w:bCs/>
           <w:color w:val="000000"/>
           <w:sz w:val="22"/>
           <w:szCs w:val="22"/>
         </w:rPr>
-        <w:t>Colleges and large-scale institutions have also embraced catering technology. IEEE (2022) examines campus catering systems designed to reduce inefficiencies during peak times, while JETIR (2021) highlights the scalability of online catering management platforms for serving thousands of people.</w:t>
-      </w:r>
-    </w:p>
-    <w:p>
-      <w:pPr>
-        <w:pStyle w:val="NormalWeb"/>
-        <w:spacing w:before="240" w:beforeAutospacing="0" w:after="240" w:afterAutospacing="0" w:line="480" w:lineRule="auto"/>
-        <w:ind w:firstLine="720"/>
-        <w:jc w:val="both"/>
-        <w:rPr>
-          <w:rFonts w:ascii="Arial" w:hAnsi="Arial" w:cs="Arial"/>
+      </w:pPr>
+      <w:r>
+        <w:rPr>
+          <w:rFonts w:ascii="Arial" w:hAnsi="Arial" w:cs="Arial"/>
+          <w:b/>
+          <w:color w:val="000000"/>
           <w:sz w:val="22"/>
           <w:szCs w:val="22"/>
         </w:rPr>
-      </w:pPr>
+        <w:lastRenderedPageBreak/>
+        <w:t xml:space="preserve">Synthesis </w:t>
+      </w:r>
       <w:r>
         <w:rPr>
           <w:rFonts w:ascii="Arial" w:hAnsi="Arial" w:cs="Arial"/>
@@ -10298,9 +10586,8 @@
           <w:sz w:val="22"/>
           <w:szCs w:val="22"/>
         </w:rPr>
-        <w:t xml:space="preserve">The Korean Dietetic Association (2005) analyzes website structures for catering services, identifying clarity and user-friendly design as critical components for effective communication with clients. </w:t>
-      </w:r>
-      <w:proofErr w:type="spellStart"/>
+        <w:br/>
+      </w:r>
       <w:r>
         <w:rPr>
           <w:rFonts w:ascii="Arial" w:hAnsi="Arial" w:cs="Arial"/>
@@ -10309,9 +10596,8 @@
           <w:sz w:val="22"/>
           <w:szCs w:val="22"/>
         </w:rPr>
-        <w:t>Nurzahirah</w:t>
-      </w:r>
-      <w:proofErr w:type="spellEnd"/>
+        <w:t xml:space="preserve"> </w:t>
+      </w:r>
       <w:r>
         <w:rPr>
           <w:rFonts w:ascii="Arial" w:hAnsi="Arial" w:cs="Arial"/>
@@ -10320,43 +10606,8 @@
           <w:sz w:val="22"/>
           <w:szCs w:val="22"/>
         </w:rPr>
-        <w:t xml:space="preserve"> (2011) complements this by detailing how hotel-based catering systems use technology to manage inventory and raw materials effectively.</w:t>
-      </w:r>
-    </w:p>
-    <w:p>
-      <w:pPr>
-        <w:pStyle w:val="Heading3"/>
-        <w:spacing w:before="280" w:after="80" w:line="480" w:lineRule="auto"/>
-        <w:ind w:firstLine="720"/>
-        <w:jc w:val="both"/>
-        <w:rPr>
-          <w:rFonts w:ascii="Arial" w:hAnsi="Arial" w:cs="Arial"/>
-          <w:sz w:val="22"/>
-          <w:szCs w:val="22"/>
-        </w:rPr>
-      </w:pPr>
-      <w:r>
-        <w:rPr>
-          <w:rFonts w:ascii="Arial" w:hAnsi="Arial" w:cs="Arial"/>
-          <w:color w:val="000000"/>
-          <w:sz w:val="22"/>
-          <w:szCs w:val="22"/>
-        </w:rPr>
-        <w:t>3. Customer Satisfaction through Technology</w:t>
-      </w:r>
-    </w:p>
-    <w:p>
-      <w:pPr>
-        <w:pStyle w:val="NormalWeb"/>
-        <w:spacing w:before="240" w:beforeAutospacing="0" w:after="240" w:afterAutospacing="0" w:line="480" w:lineRule="auto"/>
-        <w:ind w:firstLine="720"/>
-        <w:jc w:val="both"/>
-        <w:rPr>
-          <w:rFonts w:ascii="Arial" w:hAnsi="Arial" w:cs="Arial"/>
-          <w:sz w:val="22"/>
-          <w:szCs w:val="22"/>
-        </w:rPr>
-      </w:pPr>
+        <w:tab/>
+      </w:r>
       <w:r>
         <w:rPr>
           <w:rFonts w:ascii="Arial" w:hAnsi="Arial" w:cs="Arial"/>
@@ -10365,9 +10616,8 @@
           <w:sz w:val="22"/>
           <w:szCs w:val="22"/>
         </w:rPr>
-        <w:t xml:space="preserve">Customer satisfaction hinges on seamless experiences powered by technology. Verana (2024) describes how event management platforms enhance trust through real-time updates and transparent communication. Similarly, </w:t>
-      </w:r>
-      <w:proofErr w:type="spellStart"/>
+        <w:t>The reviewed literature demonstrates how digital solutions transform event management, catering services,</w:t>
+      </w:r>
       <w:r>
         <w:rPr>
           <w:rFonts w:ascii="Arial" w:hAnsi="Arial" w:cs="Arial"/>
@@ -10376,9 +10626,8 @@
           <w:sz w:val="22"/>
           <w:szCs w:val="22"/>
         </w:rPr>
-        <w:t>Khwunnak</w:t>
-      </w:r>
-      <w:proofErr w:type="spellEnd"/>
+        <w:t xml:space="preserve"> customer satisfaction</w:t>
+      </w:r>
       <w:r>
         <w:rPr>
           <w:rFonts w:ascii="Arial" w:hAnsi="Arial" w:cs="Arial"/>
@@ -10387,318 +10636,7 @@
           <w:sz w:val="22"/>
           <w:szCs w:val="22"/>
         </w:rPr>
-        <w:t xml:space="preserve"> et al. (2023) report high </w:t>
-      </w:r>
-      <w:r>
-        <w:rPr>
-          <w:rFonts w:ascii="Arial" w:hAnsi="Arial" w:cs="Arial"/>
-          <w:bCs/>
-          <w:color w:val="000000"/>
-          <w:sz w:val="22"/>
-          <w:szCs w:val="22"/>
-        </w:rPr>
-        <w:lastRenderedPageBreak/>
-        <w:t>customer satisfaction with reservation systems that feature user-friendly interfaces and reliable performance.</w:t>
-      </w:r>
-    </w:p>
-    <w:p>
-      <w:pPr>
-        <w:pStyle w:val="NormalWeb"/>
-        <w:spacing w:before="240" w:beforeAutospacing="0" w:after="240" w:afterAutospacing="0" w:line="480" w:lineRule="auto"/>
-        <w:ind w:firstLine="720"/>
-        <w:jc w:val="both"/>
-        <w:rPr>
-          <w:rFonts w:ascii="Arial" w:hAnsi="Arial" w:cs="Arial"/>
-          <w:sz w:val="22"/>
-          <w:szCs w:val="22"/>
-        </w:rPr>
-      </w:pPr>
-      <w:r>
-        <w:rPr>
-          <w:rFonts w:ascii="Arial" w:hAnsi="Arial" w:cs="Arial"/>
-          <w:bCs/>
-          <w:color w:val="000000"/>
-          <w:sz w:val="22"/>
-          <w:szCs w:val="22"/>
-        </w:rPr>
-        <w:t xml:space="preserve">JETIR (2021) demonstrates how digital catering platforms cater to customer needs by automating processes, reducing delays, and improving service quality. Meanwhile, </w:t>
-      </w:r>
-      <w:proofErr w:type="spellStart"/>
-      <w:r>
-        <w:rPr>
-          <w:rFonts w:ascii="Arial" w:hAnsi="Arial" w:cs="Arial"/>
-          <w:bCs/>
-          <w:color w:val="000000"/>
-          <w:sz w:val="22"/>
-          <w:szCs w:val="22"/>
-        </w:rPr>
-        <w:t>ThaiJo</w:t>
-      </w:r>
-      <w:proofErr w:type="spellEnd"/>
-      <w:r>
-        <w:rPr>
-          <w:rFonts w:ascii="Arial" w:hAnsi="Arial" w:cs="Arial"/>
-          <w:bCs/>
-          <w:color w:val="000000"/>
-          <w:sz w:val="22"/>
-          <w:szCs w:val="22"/>
-        </w:rPr>
-        <w:t xml:space="preserve"> (2024) emphasizes the role of ICT in increasing loyalty through personalized customer interactions and clear communication.</w:t>
-      </w:r>
-    </w:p>
-    <w:p>
-      <w:pPr>
-        <w:pStyle w:val="NormalWeb"/>
-        <w:spacing w:before="240" w:beforeAutospacing="0" w:after="240" w:afterAutospacing="0" w:line="480" w:lineRule="auto"/>
-        <w:ind w:firstLine="720"/>
-        <w:jc w:val="both"/>
-        <w:rPr>
-          <w:rFonts w:ascii="Arial" w:hAnsi="Arial" w:cs="Arial"/>
-          <w:sz w:val="22"/>
-          <w:szCs w:val="22"/>
-        </w:rPr>
-      </w:pPr>
-      <w:r>
-        <w:rPr>
-          <w:rFonts w:ascii="Arial" w:hAnsi="Arial" w:cs="Arial"/>
-          <w:bCs/>
-          <w:color w:val="000000"/>
-          <w:sz w:val="22"/>
-          <w:szCs w:val="22"/>
-        </w:rPr>
-        <w:t>Dalisay (2019) discusses the benefits of reservation systems in improving client experiences, while Fordham Research Commons (2018) highlights how notifications and real-time updates foster a sense of control and trust in users.</w:t>
-      </w:r>
-    </w:p>
-    <w:p>
-      <w:pPr>
-        <w:pStyle w:val="Heading3"/>
-        <w:spacing w:before="280" w:after="80" w:line="480" w:lineRule="auto"/>
-        <w:ind w:firstLine="720"/>
-        <w:jc w:val="both"/>
-        <w:rPr>
-          <w:rFonts w:ascii="Arial" w:hAnsi="Arial" w:cs="Arial"/>
-          <w:sz w:val="22"/>
-          <w:szCs w:val="22"/>
-        </w:rPr>
-      </w:pPr>
-      <w:r>
-        <w:rPr>
-          <w:rFonts w:ascii="Arial" w:hAnsi="Arial" w:cs="Arial"/>
-          <w:color w:val="000000"/>
-          <w:sz w:val="22"/>
-          <w:szCs w:val="22"/>
-        </w:rPr>
-        <w:t>4. Small Business Automation</w:t>
-      </w:r>
-    </w:p>
-    <w:p>
-      <w:pPr>
-        <w:pStyle w:val="NormalWeb"/>
-        <w:spacing w:before="240" w:beforeAutospacing="0" w:after="240" w:afterAutospacing="0" w:line="480" w:lineRule="auto"/>
-        <w:ind w:firstLine="720"/>
-        <w:jc w:val="both"/>
-        <w:rPr>
-          <w:rFonts w:ascii="Arial" w:hAnsi="Arial" w:cs="Arial"/>
-          <w:sz w:val="22"/>
-          <w:szCs w:val="22"/>
-        </w:rPr>
-      </w:pPr>
-      <w:r>
-        <w:rPr>
-          <w:rFonts w:ascii="Arial" w:hAnsi="Arial" w:cs="Arial"/>
-          <w:bCs/>
-          <w:color w:val="000000"/>
-          <w:sz w:val="22"/>
-          <w:szCs w:val="22"/>
-        </w:rPr>
-        <w:t xml:space="preserve">Automation equips small businesses with tools to compete against larger enterprises. Frank </w:t>
-      </w:r>
-      <w:proofErr w:type="spellStart"/>
-      <w:r>
-        <w:rPr>
-          <w:rFonts w:ascii="Arial" w:hAnsi="Arial" w:cs="Arial"/>
-          <w:bCs/>
-          <w:color w:val="000000"/>
-          <w:sz w:val="22"/>
-          <w:szCs w:val="22"/>
-        </w:rPr>
-        <w:t>Tilleli</w:t>
-      </w:r>
-      <w:proofErr w:type="spellEnd"/>
-      <w:r>
-        <w:rPr>
-          <w:rFonts w:ascii="Arial" w:hAnsi="Arial" w:cs="Arial"/>
-          <w:bCs/>
-          <w:color w:val="000000"/>
-          <w:sz w:val="22"/>
-          <w:szCs w:val="22"/>
-        </w:rPr>
-        <w:t xml:space="preserve"> (2022) highlights how manual processes hinder scalability, while tailored systems empower SMEs to streamline operations and reduce overhead.</w:t>
-      </w:r>
-    </w:p>
-    <w:p>
-      <w:pPr>
-        <w:pStyle w:val="NormalWeb"/>
-        <w:spacing w:before="240" w:beforeAutospacing="0" w:after="240" w:afterAutospacing="0" w:line="480" w:lineRule="auto"/>
-        <w:ind w:firstLine="720"/>
-        <w:jc w:val="both"/>
-        <w:rPr>
-          <w:rFonts w:ascii="Arial" w:hAnsi="Arial" w:cs="Arial"/>
-          <w:sz w:val="22"/>
-          <w:szCs w:val="22"/>
-        </w:rPr>
-      </w:pPr>
-      <w:r>
-        <w:rPr>
-          <w:rFonts w:ascii="Arial" w:hAnsi="Arial" w:cs="Arial"/>
-          <w:bCs/>
-          <w:color w:val="000000"/>
-          <w:sz w:val="22"/>
-          <w:szCs w:val="22"/>
-        </w:rPr>
-        <w:t>BAHANDIAN (2017) provides insights into web-based platforms designed to simplify small business operations, particularly in catering and event planning. The International Journal of Instruction (2022) further illustrates how algorithm-driven systems improve quality monitoring, a concept adaptable to food and service standards in catering.</w:t>
-      </w:r>
-    </w:p>
-    <w:p>
-      <w:pPr>
-        <w:pStyle w:val="NormalWeb"/>
-        <w:spacing w:before="240" w:beforeAutospacing="0" w:after="240" w:afterAutospacing="0" w:line="480" w:lineRule="auto"/>
-        <w:ind w:firstLine="720"/>
-        <w:jc w:val="both"/>
-        <w:rPr>
-          <w:rFonts w:ascii="Arial" w:hAnsi="Arial" w:cs="Arial"/>
-          <w:sz w:val="22"/>
-          <w:szCs w:val="22"/>
-        </w:rPr>
-      </w:pPr>
-      <w:r>
-        <w:rPr>
-          <w:rFonts w:ascii="Arial" w:hAnsi="Arial" w:cs="Arial"/>
-          <w:bCs/>
-          <w:color w:val="000000"/>
-          <w:sz w:val="22"/>
-          <w:szCs w:val="22"/>
-        </w:rPr>
-        <w:t xml:space="preserve">ResearchGate (2024) demonstrates how ICT interventions in Kenyan e-hotels improve resource allocation and minimize operational errors, presenting a scalable model for SMEs. Similarly, </w:t>
-      </w:r>
-      <w:proofErr w:type="spellStart"/>
-      <w:r>
-        <w:rPr>
-          <w:rFonts w:ascii="Arial" w:hAnsi="Arial" w:cs="Arial"/>
-          <w:bCs/>
-          <w:color w:val="000000"/>
-          <w:sz w:val="22"/>
-          <w:szCs w:val="22"/>
-        </w:rPr>
-        <w:t>Nurzahirah</w:t>
-      </w:r>
-      <w:proofErr w:type="spellEnd"/>
-      <w:r>
-        <w:rPr>
-          <w:rFonts w:ascii="Arial" w:hAnsi="Arial" w:cs="Arial"/>
-          <w:bCs/>
-          <w:color w:val="000000"/>
-          <w:sz w:val="22"/>
-          <w:szCs w:val="22"/>
-        </w:rPr>
-        <w:t xml:space="preserve"> (2011) discusses how web-based hotel systems enhance inventory management for small operations.</w:t>
-      </w:r>
-      <w:r>
-        <w:rPr>
-          <w:rFonts w:ascii="Arial" w:hAnsi="Arial" w:cs="Arial"/>
-          <w:bCs/>
-          <w:color w:val="000000"/>
-          <w:sz w:val="22"/>
-          <w:szCs w:val="22"/>
-        </w:rPr>
-        <w:br/>
-      </w:r>
-      <w:r>
-        <w:rPr>
-          <w:rStyle w:val="apple-tab-span"/>
-          <w:rFonts w:ascii="Arial" w:eastAsiaTheme="majorEastAsia" w:hAnsi="Arial" w:cs="Arial"/>
-          <w:bCs/>
-          <w:color w:val="000000"/>
-          <w:sz w:val="22"/>
-          <w:szCs w:val="22"/>
-        </w:rPr>
-        <w:lastRenderedPageBreak/>
-        <w:tab/>
-      </w:r>
-      <w:r>
-        <w:rPr>
-          <w:rFonts w:ascii="Arial" w:hAnsi="Arial" w:cs="Arial"/>
-          <w:bCs/>
-          <w:color w:val="000000"/>
-          <w:sz w:val="22"/>
-          <w:szCs w:val="22"/>
-        </w:rPr>
-        <w:t>Technology for small businesses continues to evolve with cloud-based platforms. A study by Small Business Trends (2023) explores the integration of cloud-based systems to handle inventory, payroll, and customer data, significantly reducing costs and increasing flexibility. These innovations are especially useful for small catering businesses like Villa Salud.</w:t>
-      </w:r>
-    </w:p>
-    <w:p>
-      <w:pPr>
-        <w:pStyle w:val="NormalWeb"/>
-        <w:spacing w:before="240" w:beforeAutospacing="0" w:after="240" w:afterAutospacing="0" w:line="480" w:lineRule="auto"/>
-        <w:ind w:firstLine="720"/>
-        <w:jc w:val="both"/>
-        <w:rPr>
-          <w:rFonts w:ascii="Arial" w:hAnsi="Arial" w:cs="Arial"/>
-          <w:bCs/>
-          <w:color w:val="000000"/>
-          <w:sz w:val="22"/>
-          <w:szCs w:val="22"/>
-        </w:rPr>
-      </w:pPr>
-      <w:r>
-        <w:rPr>
-          <w:rFonts w:ascii="Arial" w:hAnsi="Arial" w:cs="Arial"/>
-          <w:bCs/>
-          <w:color w:val="000000"/>
-          <w:sz w:val="22"/>
-          <w:szCs w:val="22"/>
-        </w:rPr>
-        <w:t xml:space="preserve">SYNTHESIS </w:t>
-      </w:r>
-      <w:r>
-        <w:rPr>
-          <w:rFonts w:ascii="Arial" w:hAnsi="Arial" w:cs="Arial"/>
-          <w:bCs/>
-          <w:color w:val="000000"/>
-          <w:sz w:val="22"/>
-          <w:szCs w:val="22"/>
-        </w:rPr>
-        <w:br/>
-      </w:r>
-      <w:r>
-        <w:rPr>
-          <w:rFonts w:ascii="Arial" w:hAnsi="Arial" w:cs="Arial"/>
-          <w:bCs/>
-          <w:color w:val="000000"/>
-          <w:sz w:val="22"/>
-          <w:szCs w:val="22"/>
-        </w:rPr>
-        <w:t xml:space="preserve"> </w:t>
-      </w:r>
-      <w:r>
-        <w:rPr>
-          <w:rFonts w:ascii="Arial" w:hAnsi="Arial" w:cs="Arial"/>
-          <w:bCs/>
-          <w:color w:val="000000"/>
-          <w:sz w:val="22"/>
-          <w:szCs w:val="22"/>
-        </w:rPr>
-        <w:tab/>
-      </w:r>
-      <w:r>
-        <w:rPr>
-          <w:rFonts w:ascii="Arial" w:hAnsi="Arial" w:cs="Arial"/>
-          <w:bCs/>
-          <w:color w:val="000000"/>
-          <w:sz w:val="22"/>
-          <w:szCs w:val="22"/>
-        </w:rPr>
-        <w:t>The reviewed literature demonstrates how digital solutions transform event management, catering services, and small business operations. Each study contributes insights into how Villa Salud Catering Services can adopt automation and customer-centric technology to enhance efficiency and competitiveness. This research seeks to bridge the gap in existing literature by developing a tailored platform that meets the unique needs of Villa Salud.</w:t>
+        <w:t xml:space="preserve"> and small business operations. Each study contributes insights into how Villa Salud Catering Services can adopt automation and customer-centric technology to enhance efficiency and competitiveness. This research seeks to bridge the gap in existing literature by developing a tailored platform that meets the unique needs of Villa Salud.</w:t>
       </w:r>
     </w:p>
     <w:p>
@@ -10841,7 +10779,6 @@
     <w:p>
       <w:pPr>
         <w:spacing w:line="480" w:lineRule="auto"/>
-        <w:jc w:val="center"/>
         <w:rPr>
           <w:rFonts w:ascii="Arial" w:hAnsi="Arial" w:cs="Arial"/>
           <w:b/>
@@ -10850,7 +10787,10 @@
           <w:szCs w:val="24"/>
         </w:rPr>
       </w:pPr>
-      <w:r>
+    </w:p>
+    <w:p>
+      <w:pPr>
+        <w:spacing w:line="480" w:lineRule="auto"/>
         <w:rPr>
           <w:rFonts w:ascii="Arial" w:hAnsi="Arial" w:cs="Arial"/>
           <w:b/>
@@ -10858,7 +10798,100 @@
           <w:sz w:val="24"/>
           <w:szCs w:val="24"/>
         </w:rPr>
-        <w:lastRenderedPageBreak/>
+      </w:pPr>
+    </w:p>
+    <w:p>
+      <w:pPr>
+        <w:spacing w:line="480" w:lineRule="auto"/>
+        <w:rPr>
+          <w:rFonts w:ascii="Arial" w:hAnsi="Arial" w:cs="Arial"/>
+          <w:b/>
+          <w:bCs/>
+          <w:sz w:val="24"/>
+          <w:szCs w:val="24"/>
+        </w:rPr>
+      </w:pPr>
+    </w:p>
+    <w:p>
+      <w:pPr>
+        <w:spacing w:line="480" w:lineRule="auto"/>
+        <w:rPr>
+          <w:rFonts w:ascii="Arial" w:hAnsi="Arial" w:cs="Arial"/>
+          <w:b/>
+          <w:bCs/>
+          <w:sz w:val="24"/>
+          <w:szCs w:val="24"/>
+        </w:rPr>
+      </w:pPr>
+    </w:p>
+    <w:p>
+      <w:pPr>
+        <w:spacing w:line="480" w:lineRule="auto"/>
+        <w:rPr>
+          <w:rFonts w:ascii="Arial" w:hAnsi="Arial" w:cs="Arial"/>
+          <w:b/>
+          <w:bCs/>
+          <w:sz w:val="24"/>
+          <w:szCs w:val="24"/>
+        </w:rPr>
+      </w:pPr>
+    </w:p>
+    <w:p>
+      <w:pPr>
+        <w:spacing w:line="480" w:lineRule="auto"/>
+        <w:rPr>
+          <w:rFonts w:ascii="Arial" w:hAnsi="Arial" w:cs="Arial"/>
+          <w:b/>
+          <w:bCs/>
+          <w:sz w:val="24"/>
+          <w:szCs w:val="24"/>
+        </w:rPr>
+      </w:pPr>
+    </w:p>
+    <w:p>
+      <w:pPr>
+        <w:spacing w:line="480" w:lineRule="auto"/>
+        <w:rPr>
+          <w:rFonts w:ascii="Arial" w:hAnsi="Arial" w:cs="Arial"/>
+          <w:b/>
+          <w:bCs/>
+          <w:sz w:val="24"/>
+          <w:szCs w:val="24"/>
+        </w:rPr>
+      </w:pPr>
+    </w:p>
+    <w:p>
+      <w:pPr>
+        <w:spacing w:line="480" w:lineRule="auto"/>
+        <w:rPr>
+          <w:rFonts w:ascii="Arial" w:hAnsi="Arial" w:cs="Arial"/>
+          <w:b/>
+          <w:bCs/>
+          <w:sz w:val="24"/>
+          <w:szCs w:val="24"/>
+        </w:rPr>
+      </w:pPr>
+    </w:p>
+    <w:p>
+      <w:pPr>
+        <w:spacing w:line="480" w:lineRule="auto"/>
+        <w:jc w:val="center"/>
+        <w:rPr>
+          <w:rFonts w:ascii="Arial" w:hAnsi="Arial" w:cs="Arial"/>
+          <w:b/>
+          <w:bCs/>
+          <w:sz w:val="24"/>
+          <w:szCs w:val="24"/>
+        </w:rPr>
+      </w:pPr>
+      <w:r>
+        <w:rPr>
+          <w:rFonts w:ascii="Arial" w:hAnsi="Arial" w:cs="Arial"/>
+          <w:b/>
+          <w:bCs/>
+          <w:sz w:val="24"/>
+          <w:szCs w:val="24"/>
+        </w:rPr>
         <w:t>CHAPTER 3</w:t>
       </w:r>
     </w:p>
@@ -11869,8 +11902,6 @@
         <w:spacing w:line="480" w:lineRule="auto"/>
         <w:rPr>
           <w:rFonts w:ascii="Arial" w:hAnsi="Arial" w:cs="Arial"/>
-          <w:sz w:val="24"/>
-          <w:szCs w:val="24"/>
         </w:rPr>
       </w:pPr>
     </w:p>
@@ -11879,8 +11910,6 @@
         <w:spacing w:line="480" w:lineRule="auto"/>
         <w:rPr>
           <w:rFonts w:ascii="Arial" w:hAnsi="Arial" w:cs="Arial"/>
-          <w:sz w:val="24"/>
-          <w:szCs w:val="24"/>
         </w:rPr>
       </w:pPr>
     </w:p>
@@ -11889,8 +11918,6 @@
         <w:spacing w:line="480" w:lineRule="auto"/>
         <w:rPr>
           <w:rFonts w:ascii="Arial" w:hAnsi="Arial" w:cs="Arial"/>
-          <w:sz w:val="24"/>
-          <w:szCs w:val="24"/>
         </w:rPr>
       </w:pPr>
     </w:p>
@@ -11899,8 +11926,6 @@
         <w:spacing w:line="480" w:lineRule="auto"/>
         <w:rPr>
           <w:rFonts w:ascii="Arial" w:hAnsi="Arial" w:cs="Arial"/>
-          <w:sz w:val="24"/>
-          <w:szCs w:val="24"/>
         </w:rPr>
       </w:pPr>
     </w:p>
@@ -11909,8 +11934,22 @@
         <w:spacing w:line="480" w:lineRule="auto"/>
         <w:rPr>
           <w:rFonts w:ascii="Arial" w:hAnsi="Arial" w:cs="Arial"/>
-          <w:sz w:val="24"/>
-          <w:szCs w:val="24"/>
+        </w:rPr>
+      </w:pPr>
+    </w:p>
+    <w:p>
+      <w:pPr>
+        <w:spacing w:line="480" w:lineRule="auto"/>
+        <w:rPr>
+          <w:rFonts w:ascii="Arial" w:hAnsi="Arial" w:cs="Arial"/>
+        </w:rPr>
+      </w:pPr>
+    </w:p>
+    <w:p>
+      <w:pPr>
+        <w:spacing w:line="480" w:lineRule="auto"/>
+        <w:rPr>
+          <w:rFonts w:ascii="Arial" w:hAnsi="Arial" w:cs="Arial"/>
         </w:rPr>
       </w:pPr>
     </w:p>
@@ -11930,7 +11969,6 @@
           <w:b/>
           <w:bCs/>
         </w:rPr>
-        <w:lastRenderedPageBreak/>
         <w:t>3.1.2</w:t>
       </w:r>
       <w:r>
@@ -12128,6 +12166,7 @@
           <w:bdr w:val="none" w:sz="0" w:space="0" w:color="auto" w:frame="1"/>
           <w:lang w:val="en-PH" w:eastAsia="en-PH"/>
         </w:rPr>
+        <w:lastRenderedPageBreak/>
         <w:drawing>
           <wp:inline distT="0" distB="0" distL="0" distR="0" wp14:anchorId="6C5A7F38" wp14:editId="1AB19292">
             <wp:extent cx="5753100" cy="2849880"/>
@@ -12189,7 +12228,6 @@
         <w:rPr>
           <w:rFonts w:ascii="Arial" w:hAnsi="Arial" w:cs="Arial"/>
         </w:rPr>
-        <w:lastRenderedPageBreak/>
         <w:tab/>
         <w:t xml:space="preserve">Figure </w:t>
       </w:r>
@@ -12939,7 +12977,6 @@
         <w:rPr>
           <w:rFonts w:ascii="Arial" w:hAnsi="Arial" w:cs="Arial"/>
         </w:rPr>
-        <w:lastRenderedPageBreak/>
         <w:t xml:space="preserve">Continuation to Table </w:t>
       </w:r>
       <w:r>
@@ -13756,7 +13793,6 @@
         <w:rPr>
           <w:rFonts w:ascii="Arial" w:hAnsi="Arial" w:cs="Arial"/>
         </w:rPr>
-        <w:lastRenderedPageBreak/>
         <w:t xml:space="preserve">Continuation to Table </w:t>
       </w:r>
       <w:r>
@@ -14246,6 +14282,7 @@
               <w:rPr>
                 <w:rFonts w:ascii="Arial" w:hAnsi="Arial" w:cs="Arial"/>
               </w:rPr>
+              <w:lastRenderedPageBreak/>
               <w:br/>
             </w:r>
             <w:r>
@@ -14285,6 +14322,7 @@
               <w:rPr>
                 <w:rFonts w:ascii="Arial" w:hAnsi="Arial" w:cs="Arial"/>
               </w:rPr>
+              <w:lastRenderedPageBreak/>
               <w:t>1. Admin logs into the system.</w:t>
             </w:r>
           </w:p>
@@ -14469,7 +14507,6 @@
         <w:rPr>
           <w:rFonts w:ascii="Arial" w:hAnsi="Arial" w:cs="Arial"/>
         </w:rPr>
-        <w:lastRenderedPageBreak/>
         <w:t xml:space="preserve">Table </w:t>
       </w:r>
       <w:r>
@@ -14841,6 +14878,7 @@
               <w:rPr>
                 <w:rFonts w:ascii="Arial" w:hAnsi="Arial" w:cs="Arial"/>
               </w:rPr>
+              <w:lastRenderedPageBreak/>
               <w:br/>
             </w:r>
           </w:p>
@@ -14889,6 +14927,7 @@
               <w:rPr>
                 <w:rFonts w:ascii="Arial" w:hAnsi="Arial" w:cs="Arial"/>
               </w:rPr>
+              <w:lastRenderedPageBreak/>
               <w:t xml:space="preserve">1. </w:t>
             </w:r>
             <w:r>
@@ -15213,7 +15252,6 @@
         <w:rPr>
           <w:rFonts w:ascii="Arial" w:hAnsi="Arial" w:cs="Arial"/>
         </w:rPr>
-        <w:lastRenderedPageBreak/>
         <w:t xml:space="preserve">Table </w:t>
       </w:r>
       <w:r>
@@ -15727,6 +15765,7 @@
               <w:rPr>
                 <w:rFonts w:ascii="Arial" w:hAnsi="Arial" w:cs="Arial"/>
               </w:rPr>
+              <w:lastRenderedPageBreak/>
               <w:t>Alterative Flow</w:t>
             </w:r>
           </w:p>
@@ -15903,7 +15942,6 @@
         <w:rPr>
           <w:rFonts w:ascii="Arial" w:hAnsi="Arial" w:cs="Arial"/>
         </w:rPr>
-        <w:lastRenderedPageBreak/>
         <w:t xml:space="preserve">Table </w:t>
       </w:r>
       <w:r>
@@ -16606,7 +16644,6 @@
         <w:rPr>
           <w:rFonts w:ascii="Arial" w:hAnsi="Arial" w:cs="Arial"/>
         </w:rPr>
-        <w:lastRenderedPageBreak/>
         <w:t xml:space="preserve">Table </w:t>
       </w:r>
       <w:r>
@@ -16976,6 +17013,7 @@
               <w:rPr>
                 <w:rFonts w:ascii="Arial" w:hAnsi="Arial" w:cs="Arial"/>
               </w:rPr>
+              <w:lastRenderedPageBreak/>
               <w:t>Main Flow</w:t>
             </w:r>
           </w:p>
@@ -17009,6 +17047,7 @@
               <w:rPr>
                 <w:rFonts w:ascii="Arial" w:hAnsi="Arial" w:cs="Arial"/>
               </w:rPr>
+              <w:lastRenderedPageBreak/>
               <w:t>1.</w:t>
             </w:r>
             <w:r>
@@ -17249,7 +17288,6 @@
           <w:b/>
           <w:bCs/>
         </w:rPr>
-        <w:lastRenderedPageBreak/>
         <w:t xml:space="preserve">3.2 </w:t>
       </w:r>
       <w:r>
@@ -17392,6 +17430,7 @@
           <w:noProof/>
           <w:lang w:val="en-PH" w:eastAsia="en-PH"/>
         </w:rPr>
+        <w:lastRenderedPageBreak/>
         <w:drawing>
           <wp:inline distT="0" distB="0" distL="0" distR="0" wp14:anchorId="105F687B" wp14:editId="0CEEA998">
             <wp:extent cx="5760720" cy="1871133"/>
@@ -17692,7 +17731,6 @@
         <w:rPr>
           <w:rFonts w:ascii="Arial" w:hAnsi="Arial" w:cs="Arial"/>
         </w:rPr>
-        <w:lastRenderedPageBreak/>
         <w:t xml:space="preserve">Figure </w:t>
       </w:r>
       <w:r>
@@ -17727,6 +17765,7 @@
           <w:noProof/>
           <w:lang w:val="en-PH" w:eastAsia="en-PH"/>
         </w:rPr>
+        <w:lastRenderedPageBreak/>
         <w:drawing>
           <wp:inline distT="0" distB="0" distL="0" distR="0" wp14:anchorId="4E4FFA6E" wp14:editId="29418895">
             <wp:extent cx="5760720" cy="3512820"/>
@@ -30631,6 +30670,96 @@
 <file path=word/numbering.xml><?xml version="1.0" encoding="utf-8"?>
 <w:numbering xmlns:wpc="http://schemas.microsoft.com/office/word/2010/wordprocessingCanvas" xmlns:cx="http://schemas.microsoft.com/office/drawing/2014/chartex" xmlns:cx1="http://schemas.microsoft.com/office/drawing/2015/9/8/chartex" xmlns:cx2="http://schemas.microsoft.com/office/drawing/2015/10/21/chartex" xmlns:cx3="http://schemas.microsoft.com/office/drawing/2016/5/9/chartex" xmlns:cx4="http://schemas.microsoft.com/office/drawing/2016/5/10/chartex" xmlns:cx5="http://schemas.microsoft.com/office/drawing/2016/5/11/chartex" xmlns:cx6="http://schemas.microsoft.com/office/drawing/2016/5/12/chartex" xmlns:cx7="http://schemas.microsoft.com/office/drawing/2016/5/13/chartex" xmlns:cx8="http://schemas.microsoft.com/office/drawing/2016/5/14/chartex" xmlns:mc="http://schemas.openxmlformats.org/markup-compatibility/2006" xmlns:aink="http://schemas.microsoft.com/office/drawing/2016/ink" xmlns:am3d="http://schemas.microsoft.com/office/drawing/2017/model3d" xmlns:o="urn:schemas-microsoft-com:office:office" xmlns:oel="http://schemas.microsoft.com/office/2019/extlst" xmlns:r="http://schemas.openxmlformats.org/officeDocument/2006/relationships" xmlns:m="http://schemas.openxmlformats.org/officeDocument/2006/math" xmlns:v="urn:schemas-microsoft-com:vml" xmlns:wp14="http://schemas.microsoft.com/office/word/2010/wordprocessingDrawing" xmlns:wp="http://schemas.openxmlformats.org/drawingml/2006/wordprocessingDrawing" xmlns:w10="urn:schemas-microsoft-com:office:word" xmlns:w="http://schemas.openxmlformats.org/wordprocessingml/2006/main" xmlns:w14="http://schemas.microsoft.com/office/word/2010/wordml" xmlns:w15="http://schemas.microsoft.com/office/word/2012/wordml" xmlns:w16cex="http://schemas.microsoft.com/office/word/2018/wordml/cex" xmlns:w16cid="http://schemas.microsoft.com/office/word/2016/wordml/cid" xmlns:w16="http://schemas.microsoft.com/office/word/2018/wordml" xmlns:w16du="http://schemas.microsoft.com/office/word/2023/wordml/word16du" xmlns:w16sdtdh="http://schemas.microsoft.com/office/word/2020/wordml/sdtdatahash" xmlns:w16sdtfl="http://schemas.microsoft.com/office/word/2024/wordml/sdtformatlock" xmlns:w16se="http://schemas.microsoft.com/office/word/2015/wordml/symex" xmlns:wpg="http://schemas.microsoft.com/office/word/2010/wordprocessingGroup" xmlns:wpi="http://schemas.microsoft.com/office/word/2010/wordprocessingInk" xmlns:wne="http://schemas.microsoft.com/office/word/2006/wordml" xmlns:wps="http://schemas.microsoft.com/office/word/2010/wordprocessingShape" mc:Ignorable="w14 w15 w16se w16cid w16 w16cex w16sdtdh w16sdtfl w16du wp14">
   <w:abstractNum w:abstractNumId="0" w15:restartNumberingAfterBreak="0">
+    <w:nsid w:val="16C955E5"/>
+    <w:multiLevelType w:val="hybridMultilevel"/>
+    <w:tmpl w:val="E7A8D0E2"/>
+    <w:lvl w:ilvl="0" w:tplc="B5BA1B48">
+      <w:start w:val="1"/>
+      <w:numFmt w:val="decimal"/>
+      <w:lvlText w:val="%1."/>
+      <w:lvlJc w:val="left"/>
+      <w:pPr>
+        <w:ind w:left="1080" w:hanging="360"/>
+      </w:pPr>
+      <w:rPr>
+        <w:rFonts w:hint="default"/>
+        <w:color w:val="000000" w:themeColor="text1"/>
+      </w:rPr>
+    </w:lvl>
+    <w:lvl w:ilvl="1" w:tplc="04090019" w:tentative="1">
+      <w:start w:val="1"/>
+      <w:numFmt w:val="lowerLetter"/>
+      <w:lvlText w:val="%2."/>
+      <w:lvlJc w:val="left"/>
+      <w:pPr>
+        <w:ind w:left="1800" w:hanging="360"/>
+      </w:pPr>
+    </w:lvl>
+    <w:lvl w:ilvl="2" w:tplc="0409001B" w:tentative="1">
+      <w:start w:val="1"/>
+      <w:numFmt w:val="lowerRoman"/>
+      <w:lvlText w:val="%3."/>
+      <w:lvlJc w:val="right"/>
+      <w:pPr>
+        <w:ind w:left="2520" w:hanging="180"/>
+      </w:pPr>
+    </w:lvl>
+    <w:lvl w:ilvl="3" w:tplc="0409000F" w:tentative="1">
+      <w:start w:val="1"/>
+      <w:numFmt w:val="decimal"/>
+      <w:lvlText w:val="%4."/>
+      <w:lvlJc w:val="left"/>
+      <w:pPr>
+        <w:ind w:left="3240" w:hanging="360"/>
+      </w:pPr>
+    </w:lvl>
+    <w:lvl w:ilvl="4" w:tplc="04090019" w:tentative="1">
+      <w:start w:val="1"/>
+      <w:numFmt w:val="lowerLetter"/>
+      <w:lvlText w:val="%5."/>
+      <w:lvlJc w:val="left"/>
+      <w:pPr>
+        <w:ind w:left="3960" w:hanging="360"/>
+      </w:pPr>
+    </w:lvl>
+    <w:lvl w:ilvl="5" w:tplc="0409001B" w:tentative="1">
+      <w:start w:val="1"/>
+      <w:numFmt w:val="lowerRoman"/>
+      <w:lvlText w:val="%6."/>
+      <w:lvlJc w:val="right"/>
+      <w:pPr>
+        <w:ind w:left="4680" w:hanging="180"/>
+      </w:pPr>
+    </w:lvl>
+    <w:lvl w:ilvl="6" w:tplc="0409000F" w:tentative="1">
+      <w:start w:val="1"/>
+      <w:numFmt w:val="decimal"/>
+      <w:lvlText w:val="%7."/>
+      <w:lvlJc w:val="left"/>
+      <w:pPr>
+        <w:ind w:left="5400" w:hanging="360"/>
+      </w:pPr>
+    </w:lvl>
+    <w:lvl w:ilvl="7" w:tplc="04090019" w:tentative="1">
+      <w:start w:val="1"/>
+      <w:numFmt w:val="lowerLetter"/>
+      <w:lvlText w:val="%8."/>
+      <w:lvlJc w:val="left"/>
+      <w:pPr>
+        <w:ind w:left="6120" w:hanging="360"/>
+      </w:pPr>
+    </w:lvl>
+    <w:lvl w:ilvl="8" w:tplc="0409001B" w:tentative="1">
+      <w:start w:val="1"/>
+      <w:numFmt w:val="lowerRoman"/>
+      <w:lvlText w:val="%9."/>
+      <w:lvlJc w:val="right"/>
+      <w:pPr>
+        <w:ind w:left="6840" w:hanging="180"/>
+      </w:pPr>
+    </w:lvl>
+  </w:abstractNum>
+  <w:abstractNum w:abstractNumId="1" w15:restartNumberingAfterBreak="0">
     <w:nsid w:val="25BC5708"/>
     <w:multiLevelType w:val="multilevel"/>
     <w:tmpl w:val="555AB778"/>
@@ -30753,7 +30882,243 @@
       </w:rPr>
     </w:lvl>
   </w:abstractNum>
-  <w:abstractNum w:abstractNumId="1" w15:restartNumberingAfterBreak="0">
+  <w:abstractNum w:abstractNumId="2" w15:restartNumberingAfterBreak="0">
+    <w:nsid w:val="28661CB0"/>
+    <w:multiLevelType w:val="multilevel"/>
+    <w:tmpl w:val="555AB778"/>
+    <w:lvl w:ilvl="0">
+      <w:start w:val="1"/>
+      <w:numFmt w:val="decimal"/>
+      <w:lvlText w:val="%1."/>
+      <w:lvlJc w:val="left"/>
+      <w:pPr>
+        <w:ind w:left="1080" w:hanging="360"/>
+      </w:pPr>
+      <w:rPr>
+        <w:rFonts w:ascii="Arial" w:hAnsi="Arial" w:cs="Arial" w:hint="default"/>
+        <w:color w:val="000000"/>
+        <w:sz w:val="22"/>
+      </w:rPr>
+    </w:lvl>
+    <w:lvl w:ilvl="1">
+      <w:start w:val="2"/>
+      <w:numFmt w:val="decimal"/>
+      <w:isLgl/>
+      <w:lvlText w:val="%1.%2."/>
+      <w:lvlJc w:val="left"/>
+      <w:pPr>
+        <w:ind w:left="1440" w:hanging="720"/>
+      </w:pPr>
+      <w:rPr>
+        <w:rFonts w:hint="default"/>
+      </w:rPr>
+    </w:lvl>
+    <w:lvl w:ilvl="2">
+      <w:start w:val="3"/>
+      <w:numFmt w:val="decimal"/>
+      <w:isLgl/>
+      <w:lvlText w:val="%1.%2.%3."/>
+      <w:lvlJc w:val="left"/>
+      <w:pPr>
+        <w:ind w:left="1440" w:hanging="720"/>
+      </w:pPr>
+      <w:rPr>
+        <w:rFonts w:hint="default"/>
+      </w:rPr>
+    </w:lvl>
+    <w:lvl w:ilvl="3">
+      <w:start w:val="1"/>
+      <w:numFmt w:val="decimal"/>
+      <w:isLgl/>
+      <w:lvlText w:val="%1.%2.%3.%4."/>
+      <w:lvlJc w:val="left"/>
+      <w:pPr>
+        <w:ind w:left="1800" w:hanging="1080"/>
+      </w:pPr>
+      <w:rPr>
+        <w:rFonts w:hint="default"/>
+      </w:rPr>
+    </w:lvl>
+    <w:lvl w:ilvl="4">
+      <w:start w:val="1"/>
+      <w:numFmt w:val="decimal"/>
+      <w:isLgl/>
+      <w:lvlText w:val="%1.%2.%3.%4.%5."/>
+      <w:lvlJc w:val="left"/>
+      <w:pPr>
+        <w:ind w:left="1800" w:hanging="1080"/>
+      </w:pPr>
+      <w:rPr>
+        <w:rFonts w:hint="default"/>
+      </w:rPr>
+    </w:lvl>
+    <w:lvl w:ilvl="5">
+      <w:start w:val="1"/>
+      <w:numFmt w:val="decimal"/>
+      <w:isLgl/>
+      <w:lvlText w:val="%1.%2.%3.%4.%5.%6."/>
+      <w:lvlJc w:val="left"/>
+      <w:pPr>
+        <w:ind w:left="2160" w:hanging="1440"/>
+      </w:pPr>
+      <w:rPr>
+        <w:rFonts w:hint="default"/>
+      </w:rPr>
+    </w:lvl>
+    <w:lvl w:ilvl="6">
+      <w:start w:val="1"/>
+      <w:numFmt w:val="decimal"/>
+      <w:isLgl/>
+      <w:lvlText w:val="%1.%2.%3.%4.%5.%6.%7."/>
+      <w:lvlJc w:val="left"/>
+      <w:pPr>
+        <w:ind w:left="2160" w:hanging="1440"/>
+      </w:pPr>
+      <w:rPr>
+        <w:rFonts w:hint="default"/>
+      </w:rPr>
+    </w:lvl>
+    <w:lvl w:ilvl="7">
+      <w:start w:val="1"/>
+      <w:numFmt w:val="decimal"/>
+      <w:isLgl/>
+      <w:lvlText w:val="%1.%2.%3.%4.%5.%6.%7.%8."/>
+      <w:lvlJc w:val="left"/>
+      <w:pPr>
+        <w:ind w:left="2520" w:hanging="1800"/>
+      </w:pPr>
+      <w:rPr>
+        <w:rFonts w:hint="default"/>
+      </w:rPr>
+    </w:lvl>
+    <w:lvl w:ilvl="8">
+      <w:start w:val="1"/>
+      <w:numFmt w:val="decimal"/>
+      <w:isLgl/>
+      <w:lvlText w:val="%1.%2.%3.%4.%5.%6.%7.%8.%9."/>
+      <w:lvlJc w:val="left"/>
+      <w:pPr>
+        <w:ind w:left="2520" w:hanging="1800"/>
+      </w:pPr>
+      <w:rPr>
+        <w:rFonts w:hint="default"/>
+      </w:rPr>
+    </w:lvl>
+  </w:abstractNum>
+  <w:abstractNum w:abstractNumId="3" w15:restartNumberingAfterBreak="0">
+    <w:nsid w:val="33DE08BE"/>
+    <w:multiLevelType w:val="multilevel"/>
+    <w:tmpl w:val="1C22B44E"/>
+    <w:lvl w:ilvl="0">
+      <w:start w:val="1"/>
+      <w:numFmt w:val="decimal"/>
+      <w:lvlText w:val="%1."/>
+      <w:lvlJc w:val="left"/>
+      <w:pPr>
+        <w:tabs>
+          <w:tab w:val="num" w:pos="720"/>
+        </w:tabs>
+        <w:ind w:left="720" w:hanging="360"/>
+      </w:pPr>
+    </w:lvl>
+    <w:lvl w:ilvl="1" w:tentative="1">
+      <w:start w:val="1"/>
+      <w:numFmt w:val="decimal"/>
+      <w:lvlText w:val="%2."/>
+      <w:lvlJc w:val="left"/>
+      <w:pPr>
+        <w:tabs>
+          <w:tab w:val="num" w:pos="1440"/>
+        </w:tabs>
+        <w:ind w:left="1440" w:hanging="360"/>
+      </w:pPr>
+    </w:lvl>
+    <w:lvl w:ilvl="2" w:tentative="1">
+      <w:start w:val="1"/>
+      <w:numFmt w:val="decimal"/>
+      <w:lvlText w:val="%3."/>
+      <w:lvlJc w:val="left"/>
+      <w:pPr>
+        <w:tabs>
+          <w:tab w:val="num" w:pos="2160"/>
+        </w:tabs>
+        <w:ind w:left="2160" w:hanging="360"/>
+      </w:pPr>
+    </w:lvl>
+    <w:lvl w:ilvl="3" w:tentative="1">
+      <w:start w:val="1"/>
+      <w:numFmt w:val="decimal"/>
+      <w:lvlText w:val="%4."/>
+      <w:lvlJc w:val="left"/>
+      <w:pPr>
+        <w:tabs>
+          <w:tab w:val="num" w:pos="2880"/>
+        </w:tabs>
+        <w:ind w:left="2880" w:hanging="360"/>
+      </w:pPr>
+    </w:lvl>
+    <w:lvl w:ilvl="4" w:tentative="1">
+      <w:start w:val="1"/>
+      <w:numFmt w:val="decimal"/>
+      <w:lvlText w:val="%5."/>
+      <w:lvlJc w:val="left"/>
+      <w:pPr>
+        <w:tabs>
+          <w:tab w:val="num" w:pos="3600"/>
+        </w:tabs>
+        <w:ind w:left="3600" w:hanging="360"/>
+      </w:pPr>
+    </w:lvl>
+    <w:lvl w:ilvl="5" w:tentative="1">
+      <w:start w:val="1"/>
+      <w:numFmt w:val="decimal"/>
+      <w:lvlText w:val="%6."/>
+      <w:lvlJc w:val="left"/>
+      <w:pPr>
+        <w:tabs>
+          <w:tab w:val="num" w:pos="4320"/>
+        </w:tabs>
+        <w:ind w:left="4320" w:hanging="360"/>
+      </w:pPr>
+    </w:lvl>
+    <w:lvl w:ilvl="6" w:tentative="1">
+      <w:start w:val="1"/>
+      <w:numFmt w:val="decimal"/>
+      <w:lvlText w:val="%7."/>
+      <w:lvlJc w:val="left"/>
+      <w:pPr>
+        <w:tabs>
+          <w:tab w:val="num" w:pos="5040"/>
+        </w:tabs>
+        <w:ind w:left="5040" w:hanging="360"/>
+      </w:pPr>
+    </w:lvl>
+    <w:lvl w:ilvl="7" w:tentative="1">
+      <w:start w:val="1"/>
+      <w:numFmt w:val="decimal"/>
+      <w:lvlText w:val="%8."/>
+      <w:lvlJc w:val="left"/>
+      <w:pPr>
+        <w:tabs>
+          <w:tab w:val="num" w:pos="5760"/>
+        </w:tabs>
+        <w:ind w:left="5760" w:hanging="360"/>
+      </w:pPr>
+    </w:lvl>
+    <w:lvl w:ilvl="8" w:tentative="1">
+      <w:start w:val="1"/>
+      <w:numFmt w:val="decimal"/>
+      <w:lvlText w:val="%9."/>
+      <w:lvlJc w:val="left"/>
+      <w:pPr>
+        <w:tabs>
+          <w:tab w:val="num" w:pos="6480"/>
+        </w:tabs>
+        <w:ind w:left="6480" w:hanging="360"/>
+      </w:pPr>
+    </w:lvl>
+  </w:abstractNum>
+  <w:abstractNum w:abstractNumId="4" w15:restartNumberingAfterBreak="0">
     <w:nsid w:val="38B832C9"/>
     <w:multiLevelType w:val="multilevel"/>
     <w:tmpl w:val="0888A7DE"/>
@@ -30866,7 +31231,7 @@
       </w:rPr>
     </w:lvl>
   </w:abstractNum>
-  <w:abstractNum w:abstractNumId="2" w15:restartNumberingAfterBreak="0">
+  <w:abstractNum w:abstractNumId="5" w15:restartNumberingAfterBreak="0">
     <w:nsid w:val="47FF4BDD"/>
     <w:multiLevelType w:val="hybridMultilevel"/>
     <w:tmpl w:val="8CB207B2"/>
@@ -30955,7 +31320,93 @@
       </w:pPr>
     </w:lvl>
   </w:abstractNum>
-  <w:abstractNum w:abstractNumId="3" w15:restartNumberingAfterBreak="0">
+  <w:abstractNum w:abstractNumId="6" w15:restartNumberingAfterBreak="0">
+    <w:nsid w:val="4EDC08A5"/>
+    <w:multiLevelType w:val="hybridMultilevel"/>
+    <w:tmpl w:val="C01C81AA"/>
+    <w:lvl w:ilvl="0" w:tplc="0409000F">
+      <w:start w:val="1"/>
+      <w:numFmt w:val="decimal"/>
+      <w:lvlText w:val="%1."/>
+      <w:lvlJc w:val="left"/>
+      <w:pPr>
+        <w:ind w:left="1440" w:hanging="360"/>
+      </w:pPr>
+    </w:lvl>
+    <w:lvl w:ilvl="1" w:tplc="04090019" w:tentative="1">
+      <w:start w:val="1"/>
+      <w:numFmt w:val="lowerLetter"/>
+      <w:lvlText w:val="%2."/>
+      <w:lvlJc w:val="left"/>
+      <w:pPr>
+        <w:ind w:left="2160" w:hanging="360"/>
+      </w:pPr>
+    </w:lvl>
+    <w:lvl w:ilvl="2" w:tplc="0409001B" w:tentative="1">
+      <w:start w:val="1"/>
+      <w:numFmt w:val="lowerRoman"/>
+      <w:lvlText w:val="%3."/>
+      <w:lvlJc w:val="right"/>
+      <w:pPr>
+        <w:ind w:left="2880" w:hanging="180"/>
+      </w:pPr>
+    </w:lvl>
+    <w:lvl w:ilvl="3" w:tplc="0409000F" w:tentative="1">
+      <w:start w:val="1"/>
+      <w:numFmt w:val="decimal"/>
+      <w:lvlText w:val="%4."/>
+      <w:lvlJc w:val="left"/>
+      <w:pPr>
+        <w:ind w:left="3600" w:hanging="360"/>
+      </w:pPr>
+    </w:lvl>
+    <w:lvl w:ilvl="4" w:tplc="04090019" w:tentative="1">
+      <w:start w:val="1"/>
+      <w:numFmt w:val="lowerLetter"/>
+      <w:lvlText w:val="%5."/>
+      <w:lvlJc w:val="left"/>
+      <w:pPr>
+        <w:ind w:left="4320" w:hanging="360"/>
+      </w:pPr>
+    </w:lvl>
+    <w:lvl w:ilvl="5" w:tplc="0409001B" w:tentative="1">
+      <w:start w:val="1"/>
+      <w:numFmt w:val="lowerRoman"/>
+      <w:lvlText w:val="%6."/>
+      <w:lvlJc w:val="right"/>
+      <w:pPr>
+        <w:ind w:left="5040" w:hanging="180"/>
+      </w:pPr>
+    </w:lvl>
+    <w:lvl w:ilvl="6" w:tplc="0409000F" w:tentative="1">
+      <w:start w:val="1"/>
+      <w:numFmt w:val="decimal"/>
+      <w:lvlText w:val="%7."/>
+      <w:lvlJc w:val="left"/>
+      <w:pPr>
+        <w:ind w:left="5760" w:hanging="360"/>
+      </w:pPr>
+    </w:lvl>
+    <w:lvl w:ilvl="7" w:tplc="04090019" w:tentative="1">
+      <w:start w:val="1"/>
+      <w:numFmt w:val="lowerLetter"/>
+      <w:lvlText w:val="%8."/>
+      <w:lvlJc w:val="left"/>
+      <w:pPr>
+        <w:ind w:left="6480" w:hanging="360"/>
+      </w:pPr>
+    </w:lvl>
+    <w:lvl w:ilvl="8" w:tplc="0409001B" w:tentative="1">
+      <w:start w:val="1"/>
+      <w:numFmt w:val="lowerRoman"/>
+      <w:lvlText w:val="%9."/>
+      <w:lvlJc w:val="right"/>
+      <w:pPr>
+        <w:ind w:left="7200" w:hanging="180"/>
+      </w:pPr>
+    </w:lvl>
+  </w:abstractNum>
+  <w:abstractNum w:abstractNumId="7" w15:restartNumberingAfterBreak="0">
     <w:nsid w:val="55C77866"/>
     <w:multiLevelType w:val="hybridMultilevel"/>
     <w:tmpl w:val="F2B83A06"/>
@@ -31044,7 +31495,120 @@
       </w:pPr>
     </w:lvl>
   </w:abstractNum>
-  <w:abstractNum w:abstractNumId="4" w15:restartNumberingAfterBreak="0">
+  <w:abstractNum w:abstractNumId="8" w15:restartNumberingAfterBreak="0">
+    <w:nsid w:val="6DE83044"/>
+    <w:multiLevelType w:val="multilevel"/>
+    <w:tmpl w:val="A192CED8"/>
+    <w:lvl w:ilvl="0">
+      <w:start w:val="1"/>
+      <w:numFmt w:val="decimal"/>
+      <w:lvlText w:val="%1."/>
+      <w:lvlJc w:val="left"/>
+      <w:pPr>
+        <w:tabs>
+          <w:tab w:val="num" w:pos="720"/>
+        </w:tabs>
+        <w:ind w:left="720" w:hanging="360"/>
+      </w:pPr>
+    </w:lvl>
+    <w:lvl w:ilvl="1" w:tentative="1">
+      <w:start w:val="1"/>
+      <w:numFmt w:val="decimal"/>
+      <w:lvlText w:val="%2."/>
+      <w:lvlJc w:val="left"/>
+      <w:pPr>
+        <w:tabs>
+          <w:tab w:val="num" w:pos="1440"/>
+        </w:tabs>
+        <w:ind w:left="1440" w:hanging="360"/>
+      </w:pPr>
+    </w:lvl>
+    <w:lvl w:ilvl="2" w:tentative="1">
+      <w:start w:val="1"/>
+      <w:numFmt w:val="decimal"/>
+      <w:lvlText w:val="%3."/>
+      <w:lvlJc w:val="left"/>
+      <w:pPr>
+        <w:tabs>
+          <w:tab w:val="num" w:pos="2160"/>
+        </w:tabs>
+        <w:ind w:left="2160" w:hanging="360"/>
+      </w:pPr>
+    </w:lvl>
+    <w:lvl w:ilvl="3" w:tentative="1">
+      <w:start w:val="1"/>
+      <w:numFmt w:val="decimal"/>
+      <w:lvlText w:val="%4."/>
+      <w:lvlJc w:val="left"/>
+      <w:pPr>
+        <w:tabs>
+          <w:tab w:val="num" w:pos="2880"/>
+        </w:tabs>
+        <w:ind w:left="2880" w:hanging="360"/>
+      </w:pPr>
+    </w:lvl>
+    <w:lvl w:ilvl="4" w:tentative="1">
+      <w:start w:val="1"/>
+      <w:numFmt w:val="decimal"/>
+      <w:lvlText w:val="%5."/>
+      <w:lvlJc w:val="left"/>
+      <w:pPr>
+        <w:tabs>
+          <w:tab w:val="num" w:pos="3600"/>
+        </w:tabs>
+        <w:ind w:left="3600" w:hanging="360"/>
+      </w:pPr>
+    </w:lvl>
+    <w:lvl w:ilvl="5" w:tentative="1">
+      <w:start w:val="1"/>
+      <w:numFmt w:val="decimal"/>
+      <w:lvlText w:val="%6."/>
+      <w:lvlJc w:val="left"/>
+      <w:pPr>
+        <w:tabs>
+          <w:tab w:val="num" w:pos="4320"/>
+        </w:tabs>
+        <w:ind w:left="4320" w:hanging="360"/>
+      </w:pPr>
+    </w:lvl>
+    <w:lvl w:ilvl="6" w:tentative="1">
+      <w:start w:val="1"/>
+      <w:numFmt w:val="decimal"/>
+      <w:lvlText w:val="%7."/>
+      <w:lvlJc w:val="left"/>
+      <w:pPr>
+        <w:tabs>
+          <w:tab w:val="num" w:pos="5040"/>
+        </w:tabs>
+        <w:ind w:left="5040" w:hanging="360"/>
+      </w:pPr>
+    </w:lvl>
+    <w:lvl w:ilvl="7" w:tentative="1">
+      <w:start w:val="1"/>
+      <w:numFmt w:val="decimal"/>
+      <w:lvlText w:val="%8."/>
+      <w:lvlJc w:val="left"/>
+      <w:pPr>
+        <w:tabs>
+          <w:tab w:val="num" w:pos="5760"/>
+        </w:tabs>
+        <w:ind w:left="5760" w:hanging="360"/>
+      </w:pPr>
+    </w:lvl>
+    <w:lvl w:ilvl="8" w:tentative="1">
+      <w:start w:val="1"/>
+      <w:numFmt w:val="decimal"/>
+      <w:lvlText w:val="%9."/>
+      <w:lvlJc w:val="left"/>
+      <w:pPr>
+        <w:tabs>
+          <w:tab w:val="num" w:pos="6480"/>
+        </w:tabs>
+        <w:ind w:left="6480" w:hanging="360"/>
+      </w:pPr>
+    </w:lvl>
+  </w:abstractNum>
+  <w:abstractNum w:abstractNumId="9" w15:restartNumberingAfterBreak="0">
     <w:nsid w:val="6FB0156C"/>
     <w:multiLevelType w:val="multilevel"/>
     <w:tmpl w:val="0866A7AE"/>
@@ -31158,19 +31722,34 @@
     </w:lvl>
   </w:abstractNum>
   <w:num w:numId="1" w16cid:durableId="1460225803">
+    <w:abstractNumId w:val="4"/>
+  </w:num>
+  <w:num w:numId="2" w16cid:durableId="1072773706">
+    <w:abstractNumId w:val="5"/>
+  </w:num>
+  <w:num w:numId="3" w16cid:durableId="1708800922">
+    <w:abstractNumId w:val="7"/>
+  </w:num>
+  <w:num w:numId="4" w16cid:durableId="408384851">
+    <w:abstractNumId w:val="9"/>
+  </w:num>
+  <w:num w:numId="5" w16cid:durableId="1695810782">
     <w:abstractNumId w:val="1"/>
   </w:num>
-  <w:num w:numId="2" w16cid:durableId="1072773706">
+  <w:num w:numId="6" w16cid:durableId="1269266739">
+    <w:abstractNumId w:val="3"/>
+  </w:num>
+  <w:num w:numId="7" w16cid:durableId="505442956">
     <w:abstractNumId w:val="2"/>
   </w:num>
-  <w:num w:numId="3" w16cid:durableId="1708800922">
-    <w:abstractNumId w:val="3"/>
+  <w:num w:numId="8" w16cid:durableId="29646199">
+    <w:abstractNumId w:val="0"/>
   </w:num>
-  <w:num w:numId="4" w16cid:durableId="408384851">
-    <w:abstractNumId w:val="4"/>
+  <w:num w:numId="9" w16cid:durableId="1559046864">
+    <w:abstractNumId w:val="8"/>
   </w:num>
-  <w:num w:numId="5" w16cid:durableId="1695810782">
-    <w:abstractNumId w:val="0"/>
+  <w:num w:numId="10" w16cid:durableId="1138188155">
+    <w:abstractNumId w:val="6"/>
   </w:num>
   <w:numIdMacAtCleanup w:val="4"/>
 </w:numbering>
@@ -31768,7 +32347,6 @@
   <w:style w:type="character" w:default="1" w:styleId="DefaultParagraphFont">
     <w:name w:val="Default Paragraph Font"/>
     <w:uiPriority w:val="1"/>
-    <w:semiHidden/>
     <w:unhideWhenUsed/>
   </w:style>
   <w:style w:type="table" w:default="1" w:styleId="TableNormal">

</xml_diff>

<commit_message>
fix figure and table numbering
</commit_message>
<xml_diff>
--- a/COHERE.docx
+++ b/COHERE.docx
@@ -1270,25 +1270,7 @@
           <w:b/>
           <w:bCs/>
         </w:rPr>
-        <w:t xml:space="preserve">Asst. Prof. </w:t>
-      </w:r>
-      <w:proofErr w:type="spellStart"/>
-      <w:r>
-        <w:rPr>
-          <w:rFonts w:ascii="Arial" w:hAnsi="Arial" w:cs="Arial"/>
-          <w:b/>
-          <w:bCs/>
-        </w:rPr>
-        <w:t>Lydinar</w:t>
-      </w:r>
-      <w:proofErr w:type="spellEnd"/>
-      <w:r>
-        <w:rPr>
-          <w:rFonts w:ascii="Arial" w:hAnsi="Arial" w:cs="Arial"/>
-          <w:b/>
-          <w:bCs/>
-        </w:rPr>
-        <w:t xml:space="preserve"> D. Dastas, MSCS</w:t>
+        <w:t>Asst. Prof. Lydinar D. Dastas, MSCS</w:t>
       </w:r>
     </w:p>
     <w:p>
@@ -2672,7 +2654,6 @@
                 <w:szCs w:val="20"/>
               </w:rPr>
             </w:pPr>
-            <w:proofErr w:type="spellStart"/>
             <w:r>
               <w:rPr>
                 <w:rFonts w:ascii="Arial" w:eastAsiaTheme="majorEastAsia" w:hAnsi="Arial" w:cs="Arial"/>
@@ -2681,7 +2662,6 @@
               </w:rPr>
               <w:t>i</w:t>
             </w:r>
-            <w:proofErr w:type="spellEnd"/>
           </w:p>
         </w:tc>
       </w:tr>
@@ -7259,7 +7239,15 @@
                 <w:bCs/>
                 <w:szCs w:val="18"/>
               </w:rPr>
-              <w:t>16</w:t>
+              <w:t>1</w:t>
+            </w:r>
+            <w:r>
+              <w:rPr>
+                <w:rFonts w:ascii="Arial" w:hAnsi="Arial" w:cs="Arial"/>
+                <w:bCs/>
+                <w:szCs w:val="18"/>
+              </w:rPr>
+              <w:t>5</w:t>
             </w:r>
           </w:p>
           <w:p>
@@ -7278,7 +7266,15 @@
                 <w:bCs/>
                 <w:szCs w:val="18"/>
               </w:rPr>
-              <w:t>17</w:t>
+              <w:t>1</w:t>
+            </w:r>
+            <w:r>
+              <w:rPr>
+                <w:rFonts w:ascii="Arial" w:hAnsi="Arial" w:cs="Arial"/>
+                <w:bCs/>
+                <w:szCs w:val="18"/>
+              </w:rPr>
+              <w:t>6</w:t>
             </w:r>
           </w:p>
           <w:p>
@@ -7297,7 +7293,15 @@
                 <w:bCs/>
                 <w:szCs w:val="18"/>
               </w:rPr>
-              <w:t>18</w:t>
+              <w:t>1</w:t>
+            </w:r>
+            <w:r>
+              <w:rPr>
+                <w:rFonts w:ascii="Arial" w:hAnsi="Arial" w:cs="Arial"/>
+                <w:bCs/>
+                <w:szCs w:val="18"/>
+              </w:rPr>
+              <w:t>7</w:t>
             </w:r>
           </w:p>
           <w:p>
@@ -7316,7 +7320,15 @@
                 <w:bCs/>
                 <w:szCs w:val="18"/>
               </w:rPr>
-              <w:t>19</w:t>
+              <w:t>1</w:t>
+            </w:r>
+            <w:r>
+              <w:rPr>
+                <w:rFonts w:ascii="Arial" w:hAnsi="Arial" w:cs="Arial"/>
+                <w:bCs/>
+                <w:szCs w:val="18"/>
+              </w:rPr>
+              <w:t>8</w:t>
             </w:r>
           </w:p>
           <w:p>
@@ -8495,6 +8507,25 @@
                 <w:bCs/>
                 <w:szCs w:val="18"/>
               </w:rPr>
+              <w:t>19</w:t>
+            </w:r>
+          </w:p>
+          <w:p>
+            <w:pPr>
+              <w:spacing w:line="276" w:lineRule="auto"/>
+              <w:jc w:val="center"/>
+              <w:rPr>
+                <w:rFonts w:ascii="Arial" w:hAnsi="Arial" w:cs="Arial"/>
+                <w:bCs/>
+                <w:szCs w:val="18"/>
+              </w:rPr>
+            </w:pPr>
+            <w:r>
+              <w:rPr>
+                <w:rFonts w:ascii="Arial" w:hAnsi="Arial" w:cs="Arial"/>
+                <w:bCs/>
+                <w:szCs w:val="18"/>
+              </w:rPr>
               <w:t>20</w:t>
             </w:r>
           </w:p>
@@ -8552,7 +8583,15 @@
                 <w:bCs/>
                 <w:szCs w:val="18"/>
               </w:rPr>
-              <w:t>21</w:t>
+              <w:t>2</w:t>
+            </w:r>
+            <w:r>
+              <w:rPr>
+                <w:rFonts w:ascii="Arial" w:hAnsi="Arial" w:cs="Arial"/>
+                <w:bCs/>
+                <w:szCs w:val="18"/>
+              </w:rPr>
+              <w:t>2</w:t>
             </w:r>
           </w:p>
           <w:p>
@@ -8571,7 +8610,15 @@
                 <w:bCs/>
                 <w:szCs w:val="18"/>
               </w:rPr>
-              <w:t>22</w:t>
+              <w:t>2</w:t>
+            </w:r>
+            <w:r>
+              <w:rPr>
+                <w:rFonts w:ascii="Arial" w:hAnsi="Arial" w:cs="Arial"/>
+                <w:bCs/>
+                <w:szCs w:val="18"/>
+              </w:rPr>
+              <w:t>3</w:t>
             </w:r>
           </w:p>
           <w:p>
@@ -8590,7 +8637,15 @@
                 <w:bCs/>
                 <w:szCs w:val="18"/>
               </w:rPr>
-              <w:t>23</w:t>
+              <w:t>2</w:t>
+            </w:r>
+            <w:r>
+              <w:rPr>
+                <w:rFonts w:ascii="Arial" w:hAnsi="Arial" w:cs="Arial"/>
+                <w:bCs/>
+                <w:szCs w:val="18"/>
+              </w:rPr>
+              <w:t>4</w:t>
             </w:r>
           </w:p>
           <w:p>
@@ -8609,7 +8664,15 @@
                 <w:bCs/>
                 <w:szCs w:val="18"/>
               </w:rPr>
-              <w:t>24</w:t>
+              <w:t>2</w:t>
+            </w:r>
+            <w:r>
+              <w:rPr>
+                <w:rFonts w:ascii="Arial" w:hAnsi="Arial" w:cs="Arial"/>
+                <w:bCs/>
+                <w:szCs w:val="18"/>
+              </w:rPr>
+              <w:t>5</w:t>
             </w:r>
           </w:p>
           <w:p>
@@ -8647,7 +8710,15 @@
                 <w:bCs/>
                 <w:szCs w:val="18"/>
               </w:rPr>
-              <w:t>25</w:t>
+              <w:t>2</w:t>
+            </w:r>
+            <w:r>
+              <w:rPr>
+                <w:rFonts w:ascii="Arial" w:hAnsi="Arial" w:cs="Arial"/>
+                <w:bCs/>
+                <w:szCs w:val="18"/>
+              </w:rPr>
+              <w:t>6</w:t>
             </w:r>
           </w:p>
           <w:p>
@@ -8685,7 +8756,15 @@
                 <w:bCs/>
                 <w:szCs w:val="18"/>
               </w:rPr>
-              <w:t>26</w:t>
+              <w:t>2</w:t>
+            </w:r>
+            <w:r>
+              <w:rPr>
+                <w:rFonts w:ascii="Arial" w:hAnsi="Arial" w:cs="Arial"/>
+                <w:bCs/>
+                <w:szCs w:val="18"/>
+              </w:rPr>
+              <w:t>7</w:t>
             </w:r>
           </w:p>
           <w:p>
@@ -8723,7 +8802,15 @@
                 <w:bCs/>
                 <w:szCs w:val="18"/>
               </w:rPr>
-              <w:t>27</w:t>
+              <w:t>2</w:t>
+            </w:r>
+            <w:r>
+              <w:rPr>
+                <w:rFonts w:ascii="Arial" w:hAnsi="Arial" w:cs="Arial"/>
+                <w:bCs/>
+                <w:szCs w:val="18"/>
+              </w:rPr>
+              <w:t>8</w:t>
             </w:r>
           </w:p>
           <w:p>
@@ -8761,7 +8848,7 @@
                 <w:bCs/>
                 <w:szCs w:val="18"/>
               </w:rPr>
-              <w:t>28</w:t>
+              <w:t>29</w:t>
             </w:r>
           </w:p>
           <w:p>
@@ -8780,26 +8867,15 @@
                 <w:bCs/>
                 <w:szCs w:val="18"/>
               </w:rPr>
-              <w:t>29</w:t>
-            </w:r>
-          </w:p>
-          <w:p>
-            <w:pPr>
-              <w:spacing w:line="276" w:lineRule="auto"/>
-              <w:jc w:val="center"/>
+              <w:t>3</w:t>
+            </w:r>
+            <w:r>
               <w:rPr>
                 <w:rFonts w:ascii="Arial" w:hAnsi="Arial" w:cs="Arial"/>
                 <w:bCs/>
                 <w:szCs w:val="18"/>
               </w:rPr>
-            </w:pPr>
-            <w:r>
-              <w:rPr>
-                <w:rFonts w:ascii="Arial" w:hAnsi="Arial" w:cs="Arial"/>
-                <w:bCs/>
-                <w:szCs w:val="18"/>
-              </w:rPr>
-              <w:t>30</w:t>
+              <w:t>0</w:t>
             </w:r>
           </w:p>
           <w:p>
@@ -10827,6 +10903,7 @@
     <w:p>
       <w:pPr>
         <w:spacing w:line="480" w:lineRule="auto"/>
+        <w:jc w:val="center"/>
         <w:rPr>
           <w:rFonts w:ascii="Arial" w:hAnsi="Arial" w:cs="Arial"/>
           <w:b/>
@@ -10835,10 +10912,7 @@
           <w:szCs w:val="24"/>
         </w:rPr>
       </w:pPr>
-    </w:p>
-    <w:p>
-      <w:pPr>
-        <w:spacing w:line="480" w:lineRule="auto"/>
+      <w:r>
         <w:rPr>
           <w:rFonts w:ascii="Arial" w:hAnsi="Arial" w:cs="Arial"/>
           <w:b/>
@@ -10846,52 +10920,7 @@
           <w:sz w:val="24"/>
           <w:szCs w:val="24"/>
         </w:rPr>
-      </w:pPr>
-    </w:p>
-    <w:p>
-      <w:pPr>
-        <w:spacing w:line="480" w:lineRule="auto"/>
-        <w:rPr>
-          <w:rFonts w:ascii="Arial" w:hAnsi="Arial" w:cs="Arial"/>
-          <w:b/>
-          <w:bCs/>
-          <w:sz w:val="24"/>
-          <w:szCs w:val="24"/>
-        </w:rPr>
-      </w:pPr>
-    </w:p>
-    <w:p>
-      <w:pPr>
-        <w:spacing w:line="480" w:lineRule="auto"/>
-        <w:rPr>
-          <w:rFonts w:ascii="Arial" w:hAnsi="Arial" w:cs="Arial"/>
-          <w:b/>
-          <w:bCs/>
-          <w:sz w:val="24"/>
-          <w:szCs w:val="24"/>
-        </w:rPr>
-      </w:pPr>
-    </w:p>
-    <w:p>
-      <w:pPr>
-        <w:spacing w:line="480" w:lineRule="auto"/>
-        <w:jc w:val="center"/>
-        <w:rPr>
-          <w:rFonts w:ascii="Arial" w:hAnsi="Arial" w:cs="Arial"/>
-          <w:b/>
-          <w:bCs/>
-          <w:sz w:val="24"/>
-          <w:szCs w:val="24"/>
-        </w:rPr>
-      </w:pPr>
-      <w:r>
-        <w:rPr>
-          <w:rFonts w:ascii="Arial" w:hAnsi="Arial" w:cs="Arial"/>
-          <w:b/>
-          <w:bCs/>
-          <w:sz w:val="24"/>
-          <w:szCs w:val="24"/>
-        </w:rPr>
+        <w:lastRenderedPageBreak/>
         <w:t>CHAPTER 3</w:t>
       </w:r>
     </w:p>
@@ -12166,11 +12195,10 @@
           <w:bdr w:val="none" w:sz="0" w:space="0" w:color="auto" w:frame="1"/>
           <w:lang w:val="en-PH" w:eastAsia="en-PH"/>
         </w:rPr>
-        <w:lastRenderedPageBreak/>
         <w:drawing>
-          <wp:inline distT="0" distB="0" distL="0" distR="0" wp14:anchorId="6C5A7F38" wp14:editId="1AB19292">
-            <wp:extent cx="5753100" cy="2849880"/>
-            <wp:effectExtent l="0" t="0" r="0" b="7620"/>
+          <wp:inline distT="0" distB="0" distL="0" distR="0" wp14:anchorId="6C5A7F38" wp14:editId="0CCB1C37">
+            <wp:extent cx="5751026" cy="2545689"/>
+            <wp:effectExtent l="0" t="0" r="2540" b="7620"/>
             <wp:docPr id="1141854157" name="Picture 36"/>
             <wp:cNvGraphicFramePr>
               <a:graphicFrameLocks xmlns:a="http://schemas.openxmlformats.org/drawingml/2006/main" noChangeAspect="1"/>
@@ -12200,7 +12228,7 @@
                   <pic:spPr bwMode="auto">
                     <a:xfrm>
                       <a:off x="0" y="0"/>
-                      <a:ext cx="5766280" cy="2856409"/>
+                      <a:ext cx="5784844" cy="2560659"/>
                     </a:xfrm>
                     <a:prstGeom prst="rect">
                       <a:avLst/>
@@ -12228,6 +12256,7 @@
         <w:rPr>
           <w:rFonts w:ascii="Arial" w:hAnsi="Arial" w:cs="Arial"/>
         </w:rPr>
+        <w:lastRenderedPageBreak/>
         <w:tab/>
         <w:t xml:space="preserve">Figure </w:t>
       </w:r>
@@ -12977,6 +13006,7 @@
         <w:rPr>
           <w:rFonts w:ascii="Arial" w:hAnsi="Arial" w:cs="Arial"/>
         </w:rPr>
+        <w:lastRenderedPageBreak/>
         <w:t xml:space="preserve">Continuation to Table </w:t>
       </w:r>
       <w:r>
@@ -13793,6 +13823,7 @@
         <w:rPr>
           <w:rFonts w:ascii="Arial" w:hAnsi="Arial" w:cs="Arial"/>
         </w:rPr>
+        <w:lastRenderedPageBreak/>
         <w:t xml:space="preserve">Continuation to Table </w:t>
       </w:r>
       <w:r>
@@ -14282,7 +14313,6 @@
               <w:rPr>
                 <w:rFonts w:ascii="Arial" w:hAnsi="Arial" w:cs="Arial"/>
               </w:rPr>
-              <w:lastRenderedPageBreak/>
               <w:br/>
             </w:r>
             <w:r>
@@ -14322,7 +14352,6 @@
               <w:rPr>
                 <w:rFonts w:ascii="Arial" w:hAnsi="Arial" w:cs="Arial"/>
               </w:rPr>
-              <w:lastRenderedPageBreak/>
               <w:t>1. Admin logs into the system.</w:t>
             </w:r>
           </w:p>
@@ -14454,39 +14483,6 @@
         </w:tc>
       </w:tr>
     </w:tbl>
-    <w:p/>
-    <w:p>
-      <w:pPr>
-        <w:spacing w:line="480" w:lineRule="auto"/>
-        <w:rPr>
-          <w:rFonts w:ascii="Arial" w:hAnsi="Arial" w:cs="Arial"/>
-        </w:rPr>
-      </w:pPr>
-    </w:p>
-    <w:p>
-      <w:pPr>
-        <w:spacing w:line="480" w:lineRule="auto"/>
-        <w:rPr>
-          <w:rFonts w:ascii="Arial" w:hAnsi="Arial" w:cs="Arial"/>
-        </w:rPr>
-      </w:pPr>
-    </w:p>
-    <w:p>
-      <w:pPr>
-        <w:spacing w:line="480" w:lineRule="auto"/>
-        <w:rPr>
-          <w:rFonts w:ascii="Arial" w:hAnsi="Arial" w:cs="Arial"/>
-        </w:rPr>
-      </w:pPr>
-    </w:p>
-    <w:p>
-      <w:pPr>
-        <w:spacing w:line="480" w:lineRule="auto"/>
-        <w:rPr>
-          <w:rFonts w:ascii="Arial" w:hAnsi="Arial" w:cs="Arial"/>
-        </w:rPr>
-      </w:pPr>
-    </w:p>
     <w:p>
       <w:pPr>
         <w:spacing w:line="480" w:lineRule="auto"/>
@@ -14676,6 +14672,30 @@
           </w:p>
         </w:tc>
       </w:tr>
+    </w:tbl>
+    <w:p>
+      <w:r>
+        <w:lastRenderedPageBreak/>
+        <w:tab/>
+        <w:t>Continuation to Table 4</w:t>
+      </w:r>
+    </w:p>
+    <w:p/>
+    <w:tbl>
+      <w:tblPr>
+        <w:tblW w:w="9072" w:type="dxa"/>
+        <w:tblCellMar>
+          <w:top w:w="15" w:type="dxa"/>
+          <w:left w:w="15" w:type="dxa"/>
+          <w:bottom w:w="15" w:type="dxa"/>
+          <w:right w:w="15" w:type="dxa"/>
+        </w:tblCellMar>
+        <w:tblLook w:val="04A0" w:firstRow="1" w:lastRow="0" w:firstColumn="1" w:lastColumn="0" w:noHBand="0" w:noVBand="1"/>
+      </w:tblPr>
+      <w:tblGrid>
+        <w:gridCol w:w="3950"/>
+        <w:gridCol w:w="5122"/>
+      </w:tblGrid>
       <w:tr>
         <w:trPr>
           <w:trHeight w:val="861"/>
@@ -14878,7 +14898,6 @@
               <w:rPr>
                 <w:rFonts w:ascii="Arial" w:hAnsi="Arial" w:cs="Arial"/>
               </w:rPr>
-              <w:lastRenderedPageBreak/>
               <w:br/>
             </w:r>
           </w:p>
@@ -14927,7 +14946,6 @@
               <w:rPr>
                 <w:rFonts w:ascii="Arial" w:hAnsi="Arial" w:cs="Arial"/>
               </w:rPr>
-              <w:lastRenderedPageBreak/>
               <w:t xml:space="preserve">1. </w:t>
             </w:r>
             <w:r>
@@ -15208,30 +15226,6 @@
         </w:tc>
       </w:tr>
     </w:tbl>
-    <w:p>
-      <w:pPr>
-        <w:spacing w:line="480" w:lineRule="auto"/>
-        <w:rPr>
-          <w:rFonts w:ascii="Arial" w:hAnsi="Arial" w:cs="Arial"/>
-        </w:rPr>
-      </w:pPr>
-    </w:p>
-    <w:p>
-      <w:pPr>
-        <w:spacing w:line="480" w:lineRule="auto"/>
-        <w:rPr>
-          <w:rFonts w:ascii="Arial" w:hAnsi="Arial" w:cs="Arial"/>
-        </w:rPr>
-      </w:pPr>
-    </w:p>
-    <w:p>
-      <w:pPr>
-        <w:spacing w:line="480" w:lineRule="auto"/>
-        <w:rPr>
-          <w:rFonts w:ascii="Arial" w:hAnsi="Arial" w:cs="Arial"/>
-        </w:rPr>
-      </w:pPr>
-    </w:p>
     <w:p>
       <w:pPr>
         <w:spacing w:line="480" w:lineRule="auto"/>
@@ -15421,6 +15415,34 @@
           </w:p>
         </w:tc>
       </w:tr>
+    </w:tbl>
+    <w:p/>
+    <w:p/>
+    <w:p/>
+    <w:p/>
+    <w:p>
+      <w:r>
+        <w:lastRenderedPageBreak/>
+        <w:tab/>
+        <w:t>Continuation to Table 5</w:t>
+      </w:r>
+    </w:p>
+    <w:p/>
+    <w:tbl>
+      <w:tblPr>
+        <w:tblW w:w="9072" w:type="dxa"/>
+        <w:tblCellMar>
+          <w:top w:w="15" w:type="dxa"/>
+          <w:left w:w="15" w:type="dxa"/>
+          <w:bottom w:w="15" w:type="dxa"/>
+          <w:right w:w="15" w:type="dxa"/>
+        </w:tblCellMar>
+        <w:tblLook w:val="04A0" w:firstRow="1" w:lastRow="0" w:firstColumn="1" w:lastColumn="0" w:noHBand="0" w:noVBand="1"/>
+      </w:tblPr>
+      <w:tblGrid>
+        <w:gridCol w:w="3950"/>
+        <w:gridCol w:w="5122"/>
+      </w:tblGrid>
       <w:tr>
         <w:trPr>
           <w:trHeight w:val="861"/>
@@ -15765,7 +15787,6 @@
               <w:rPr>
                 <w:rFonts w:ascii="Arial" w:hAnsi="Arial" w:cs="Arial"/>
               </w:rPr>
-              <w:lastRenderedPageBreak/>
               <w:t>Alterative Flow</w:t>
             </w:r>
           </w:p>
@@ -15874,54 +15895,6 @@
         </w:tc>
       </w:tr>
     </w:tbl>
-    <w:p>
-      <w:pPr>
-        <w:spacing w:line="480" w:lineRule="auto"/>
-        <w:rPr>
-          <w:rFonts w:ascii="Arial" w:hAnsi="Arial" w:cs="Arial"/>
-        </w:rPr>
-      </w:pPr>
-    </w:p>
-    <w:p>
-      <w:pPr>
-        <w:spacing w:line="480" w:lineRule="auto"/>
-        <w:rPr>
-          <w:rFonts w:ascii="Arial" w:hAnsi="Arial" w:cs="Arial"/>
-        </w:rPr>
-      </w:pPr>
-    </w:p>
-    <w:p>
-      <w:pPr>
-        <w:spacing w:line="480" w:lineRule="auto"/>
-        <w:rPr>
-          <w:rFonts w:ascii="Arial" w:hAnsi="Arial" w:cs="Arial"/>
-        </w:rPr>
-      </w:pPr>
-    </w:p>
-    <w:p>
-      <w:pPr>
-        <w:spacing w:line="480" w:lineRule="auto"/>
-        <w:rPr>
-          <w:rFonts w:ascii="Arial" w:hAnsi="Arial" w:cs="Arial"/>
-        </w:rPr>
-      </w:pPr>
-    </w:p>
-    <w:p>
-      <w:pPr>
-        <w:spacing w:line="480" w:lineRule="auto"/>
-        <w:rPr>
-          <w:rFonts w:ascii="Arial" w:hAnsi="Arial" w:cs="Arial"/>
-        </w:rPr>
-      </w:pPr>
-    </w:p>
-    <w:p>
-      <w:pPr>
-        <w:spacing w:line="480" w:lineRule="auto"/>
-        <w:rPr>
-          <w:rFonts w:ascii="Arial" w:hAnsi="Arial" w:cs="Arial"/>
-        </w:rPr>
-      </w:pPr>
-    </w:p>
     <w:p>
       <w:pPr>
         <w:spacing w:line="480" w:lineRule="auto"/>
@@ -16262,6 +16235,32 @@
           </w:p>
         </w:tc>
       </w:tr>
+    </w:tbl>
+    <w:p/>
+    <w:p/>
+    <w:p>
+      <w:r>
+        <w:lastRenderedPageBreak/>
+        <w:tab/>
+        <w:t>Continuation to Table 6</w:t>
+      </w:r>
+    </w:p>
+    <w:p/>
+    <w:tbl>
+      <w:tblPr>
+        <w:tblW w:w="9072" w:type="dxa"/>
+        <w:tblCellMar>
+          <w:top w:w="15" w:type="dxa"/>
+          <w:left w:w="15" w:type="dxa"/>
+          <w:bottom w:w="15" w:type="dxa"/>
+          <w:right w:w="15" w:type="dxa"/>
+        </w:tblCellMar>
+        <w:tblLook w:val="04A0" w:firstRow="1" w:lastRow="0" w:firstColumn="1" w:lastColumn="0" w:noHBand="0" w:noVBand="1"/>
+      </w:tblPr>
+      <w:tblGrid>
+        <w:gridCol w:w="3950"/>
+        <w:gridCol w:w="5122"/>
+      </w:tblGrid>
       <w:tr>
         <w:trPr>
           <w:trHeight w:val="420"/>
@@ -16576,54 +16575,6 @@
         </w:tc>
       </w:tr>
     </w:tbl>
-    <w:p>
-      <w:pPr>
-        <w:spacing w:line="480" w:lineRule="auto"/>
-        <w:rPr>
-          <w:rFonts w:ascii="Arial" w:hAnsi="Arial" w:cs="Arial"/>
-        </w:rPr>
-      </w:pPr>
-    </w:p>
-    <w:p>
-      <w:pPr>
-        <w:spacing w:line="480" w:lineRule="auto"/>
-        <w:rPr>
-          <w:rFonts w:ascii="Arial" w:hAnsi="Arial" w:cs="Arial"/>
-        </w:rPr>
-      </w:pPr>
-    </w:p>
-    <w:p>
-      <w:pPr>
-        <w:spacing w:line="480" w:lineRule="auto"/>
-        <w:rPr>
-          <w:rFonts w:ascii="Arial" w:hAnsi="Arial" w:cs="Arial"/>
-        </w:rPr>
-      </w:pPr>
-    </w:p>
-    <w:p>
-      <w:pPr>
-        <w:spacing w:line="480" w:lineRule="auto"/>
-        <w:rPr>
-          <w:rFonts w:ascii="Arial" w:hAnsi="Arial" w:cs="Arial"/>
-        </w:rPr>
-      </w:pPr>
-    </w:p>
-    <w:p>
-      <w:pPr>
-        <w:spacing w:line="480" w:lineRule="auto"/>
-        <w:rPr>
-          <w:rFonts w:ascii="Arial" w:hAnsi="Arial" w:cs="Arial"/>
-        </w:rPr>
-      </w:pPr>
-    </w:p>
-    <w:p>
-      <w:pPr>
-        <w:spacing w:line="480" w:lineRule="auto"/>
-        <w:rPr>
-          <w:rFonts w:ascii="Arial" w:hAnsi="Arial" w:cs="Arial"/>
-        </w:rPr>
-      </w:pPr>
-    </w:p>
     <w:p>
       <w:pPr>
         <w:spacing w:line="480" w:lineRule="auto"/>
@@ -16963,6 +16914,38 @@
           </w:p>
         </w:tc>
       </w:tr>
+    </w:tbl>
+    <w:p/>
+    <w:p/>
+    <w:p/>
+    <w:p/>
+    <w:p/>
+    <w:p/>
+    <w:p/>
+    <w:p/>
+    <w:p>
+      <w:r>
+        <w:lastRenderedPageBreak/>
+        <w:tab/>
+        <w:t>Continuation to Table 7</w:t>
+      </w:r>
+    </w:p>
+    <w:p/>
+    <w:tbl>
+      <w:tblPr>
+        <w:tblW w:w="9072" w:type="dxa"/>
+        <w:tblCellMar>
+          <w:top w:w="15" w:type="dxa"/>
+          <w:left w:w="15" w:type="dxa"/>
+          <w:bottom w:w="15" w:type="dxa"/>
+          <w:right w:w="15" w:type="dxa"/>
+        </w:tblCellMar>
+        <w:tblLook w:val="04A0" w:firstRow="1" w:lastRow="0" w:firstColumn="1" w:lastColumn="0" w:noHBand="0" w:noVBand="1"/>
+      </w:tblPr>
+      <w:tblGrid>
+        <w:gridCol w:w="3950"/>
+        <w:gridCol w:w="5122"/>
+      </w:tblGrid>
       <w:tr>
         <w:trPr>
           <w:trHeight w:val="420"/>
@@ -17013,7 +16996,6 @@
               <w:rPr>
                 <w:rFonts w:ascii="Arial" w:hAnsi="Arial" w:cs="Arial"/>
               </w:rPr>
-              <w:lastRenderedPageBreak/>
               <w:t>Main Flow</w:t>
             </w:r>
           </w:p>
@@ -17047,7 +17029,6 @@
               <w:rPr>
                 <w:rFonts w:ascii="Arial" w:hAnsi="Arial" w:cs="Arial"/>
               </w:rPr>
-              <w:lastRenderedPageBreak/>
               <w:t>1.</w:t>
             </w:r>
             <w:r>
@@ -17214,70 +17195,6 @@
         <w:spacing w:line="480" w:lineRule="auto"/>
         <w:rPr>
           <w:rFonts w:ascii="Arial" w:hAnsi="Arial" w:cs="Arial"/>
-        </w:rPr>
-      </w:pPr>
-    </w:p>
-    <w:p>
-      <w:pPr>
-        <w:spacing w:line="480" w:lineRule="auto"/>
-        <w:rPr>
-          <w:rFonts w:ascii="Arial" w:hAnsi="Arial" w:cs="Arial"/>
-        </w:rPr>
-      </w:pPr>
-    </w:p>
-    <w:p>
-      <w:pPr>
-        <w:spacing w:line="480" w:lineRule="auto"/>
-        <w:rPr>
-          <w:rFonts w:ascii="Arial" w:hAnsi="Arial" w:cs="Arial"/>
-        </w:rPr>
-      </w:pPr>
-    </w:p>
-    <w:p>
-      <w:pPr>
-        <w:spacing w:line="480" w:lineRule="auto"/>
-        <w:rPr>
-          <w:rFonts w:ascii="Arial" w:hAnsi="Arial" w:cs="Arial"/>
-        </w:rPr>
-      </w:pPr>
-    </w:p>
-    <w:p>
-      <w:pPr>
-        <w:spacing w:line="480" w:lineRule="auto"/>
-        <w:rPr>
-          <w:rFonts w:ascii="Arial" w:hAnsi="Arial" w:cs="Arial"/>
-        </w:rPr>
-      </w:pPr>
-    </w:p>
-    <w:p>
-      <w:pPr>
-        <w:spacing w:line="480" w:lineRule="auto"/>
-        <w:rPr>
-          <w:rFonts w:ascii="Arial" w:hAnsi="Arial" w:cs="Arial"/>
-        </w:rPr>
-      </w:pPr>
-    </w:p>
-    <w:p>
-      <w:pPr>
-        <w:spacing w:line="480" w:lineRule="auto"/>
-        <w:rPr>
-          <w:rFonts w:ascii="Arial" w:hAnsi="Arial" w:cs="Arial"/>
-        </w:rPr>
-      </w:pPr>
-    </w:p>
-    <w:p>
-      <w:pPr>
-        <w:spacing w:line="480" w:lineRule="auto"/>
-        <w:rPr>
-          <w:rFonts w:ascii="Arial" w:hAnsi="Arial" w:cs="Arial"/>
-        </w:rPr>
-      </w:pPr>
-    </w:p>
-    <w:p>
-      <w:pPr>
-        <w:spacing w:line="480" w:lineRule="auto"/>
-        <w:rPr>
-          <w:rFonts w:ascii="Arial" w:hAnsi="Arial" w:cs="Arial"/>
           <w:b/>
           <w:bCs/>
         </w:rPr>
@@ -17430,7 +17347,6 @@
           <w:noProof/>
           <w:lang w:val="en-PH" w:eastAsia="en-PH"/>
         </w:rPr>
-        <w:lastRenderedPageBreak/>
         <w:drawing>
           <wp:inline distT="0" distB="0" distL="0" distR="0" wp14:anchorId="105F687B" wp14:editId="0CEEA998">
             <wp:extent cx="5760720" cy="1871133"/>
@@ -17488,10 +17404,35 @@
           <w:rFonts w:ascii="Arial" w:hAnsi="Arial" w:cs="Arial"/>
         </w:rPr>
       </w:pPr>
-      <w:r>
-        <w:rPr>
-          <w:rFonts w:ascii="Arial" w:hAnsi="Arial" w:cs="Arial"/>
-        </w:rPr>
+    </w:p>
+    <w:p>
+      <w:pPr>
+        <w:spacing w:line="480" w:lineRule="auto"/>
+        <w:rPr>
+          <w:rFonts w:ascii="Arial" w:hAnsi="Arial" w:cs="Arial"/>
+        </w:rPr>
+      </w:pPr>
+    </w:p>
+    <w:p>
+      <w:pPr>
+        <w:spacing w:line="480" w:lineRule="auto"/>
+        <w:rPr>
+          <w:rFonts w:ascii="Arial" w:hAnsi="Arial" w:cs="Arial"/>
+        </w:rPr>
+      </w:pPr>
+    </w:p>
+    <w:p>
+      <w:pPr>
+        <w:spacing w:line="480" w:lineRule="auto"/>
+        <w:rPr>
+          <w:rFonts w:ascii="Arial" w:hAnsi="Arial" w:cs="Arial"/>
+        </w:rPr>
+      </w:pPr>
+      <w:r>
+        <w:rPr>
+          <w:rFonts w:ascii="Arial" w:hAnsi="Arial" w:cs="Arial"/>
+        </w:rPr>
+        <w:lastRenderedPageBreak/>
         <w:t xml:space="preserve">Figure </w:t>
       </w:r>
       <w:r>
@@ -17765,7 +17706,6 @@
           <w:noProof/>
           <w:lang w:val="en-PH" w:eastAsia="en-PH"/>
         </w:rPr>
-        <w:lastRenderedPageBreak/>
         <w:drawing>
           <wp:inline distT="0" distB="0" distL="0" distR="0" wp14:anchorId="4E4FFA6E" wp14:editId="29418895">
             <wp:extent cx="5760720" cy="3512820"/>
@@ -17827,6 +17767,7 @@
         <w:rPr>
           <w:rFonts w:ascii="Arial" w:hAnsi="Arial" w:cs="Arial"/>
         </w:rPr>
+        <w:lastRenderedPageBreak/>
         <w:tab/>
         <w:t xml:space="preserve">Figure </w:t>
       </w:r>
@@ -17923,7 +17864,6 @@
         <w:rPr>
           <w:rFonts w:ascii="Arial" w:hAnsi="Arial" w:cs="Arial"/>
         </w:rPr>
-        <w:lastRenderedPageBreak/>
         <w:tab/>
         <w:t xml:space="preserve">Admin’s processes. The following figure will represent the process for the admin. It will be shown in a flowchart method to easily present the systematic process of the admin in the system. </w:t>
       </w:r>
@@ -17940,6 +17880,93 @@
           <w:rFonts w:ascii="Arial" w:hAnsi="Arial" w:cs="Arial"/>
         </w:rPr>
         <w:tab/>
+      </w:r>
+    </w:p>
+    <w:p>
+      <w:pPr>
+        <w:spacing w:line="480" w:lineRule="auto"/>
+        <w:rPr>
+          <w:rFonts w:ascii="Arial" w:hAnsi="Arial" w:cs="Arial"/>
+        </w:rPr>
+      </w:pPr>
+    </w:p>
+    <w:p>
+      <w:pPr>
+        <w:spacing w:line="480" w:lineRule="auto"/>
+        <w:rPr>
+          <w:rFonts w:ascii="Arial" w:hAnsi="Arial" w:cs="Arial"/>
+        </w:rPr>
+      </w:pPr>
+    </w:p>
+    <w:p>
+      <w:pPr>
+        <w:spacing w:line="480" w:lineRule="auto"/>
+        <w:rPr>
+          <w:rFonts w:ascii="Arial" w:hAnsi="Arial" w:cs="Arial"/>
+        </w:rPr>
+      </w:pPr>
+    </w:p>
+    <w:p>
+      <w:pPr>
+        <w:spacing w:line="480" w:lineRule="auto"/>
+        <w:rPr>
+          <w:rFonts w:ascii="Arial" w:hAnsi="Arial" w:cs="Arial"/>
+        </w:rPr>
+      </w:pPr>
+    </w:p>
+    <w:p>
+      <w:pPr>
+        <w:spacing w:line="480" w:lineRule="auto"/>
+        <w:rPr>
+          <w:rFonts w:ascii="Arial" w:hAnsi="Arial" w:cs="Arial"/>
+        </w:rPr>
+      </w:pPr>
+    </w:p>
+    <w:p>
+      <w:pPr>
+        <w:spacing w:line="480" w:lineRule="auto"/>
+        <w:rPr>
+          <w:rFonts w:ascii="Arial" w:hAnsi="Arial" w:cs="Arial"/>
+        </w:rPr>
+      </w:pPr>
+    </w:p>
+    <w:p>
+      <w:pPr>
+        <w:spacing w:line="480" w:lineRule="auto"/>
+        <w:rPr>
+          <w:rFonts w:ascii="Arial" w:hAnsi="Arial" w:cs="Arial"/>
+        </w:rPr>
+      </w:pPr>
+    </w:p>
+    <w:p>
+      <w:pPr>
+        <w:spacing w:line="480" w:lineRule="auto"/>
+        <w:rPr>
+          <w:rFonts w:ascii="Arial" w:hAnsi="Arial" w:cs="Arial"/>
+        </w:rPr>
+      </w:pPr>
+    </w:p>
+    <w:p>
+      <w:pPr>
+        <w:spacing w:line="480" w:lineRule="auto"/>
+        <w:rPr>
+          <w:rFonts w:ascii="Arial" w:hAnsi="Arial" w:cs="Arial"/>
+        </w:rPr>
+      </w:pPr>
+    </w:p>
+    <w:p>
+      <w:pPr>
+        <w:spacing w:line="480" w:lineRule="auto"/>
+        <w:ind w:firstLine="720"/>
+        <w:rPr>
+          <w:rFonts w:ascii="Arial" w:hAnsi="Arial" w:cs="Arial"/>
+        </w:rPr>
+      </w:pPr>
+      <w:r>
+        <w:rPr>
+          <w:rFonts w:ascii="Arial" w:hAnsi="Arial" w:cs="Arial"/>
+        </w:rPr>
+        <w:lastRenderedPageBreak/>
         <w:t xml:space="preserve">Figure </w:t>
       </w:r>
       <w:r>
@@ -18043,8 +18070,38 @@
         <w:rPr>
           <w:rFonts w:ascii="Arial" w:hAnsi="Arial" w:cs="Arial"/>
         </w:rPr>
+        <w:tab/>
+      </w:r>
+    </w:p>
+    <w:p>
+      <w:pPr>
+        <w:spacing w:line="480" w:lineRule="auto"/>
+        <w:rPr>
+          <w:rFonts w:ascii="Arial" w:hAnsi="Arial" w:cs="Arial"/>
+        </w:rPr>
+      </w:pPr>
+    </w:p>
+    <w:p>
+      <w:pPr>
+        <w:spacing w:line="480" w:lineRule="auto"/>
+        <w:rPr>
+          <w:rFonts w:ascii="Arial" w:hAnsi="Arial" w:cs="Arial"/>
+        </w:rPr>
+      </w:pPr>
+    </w:p>
+    <w:p>
+      <w:pPr>
+        <w:spacing w:line="480" w:lineRule="auto"/>
+        <w:ind w:firstLine="720"/>
+        <w:rPr>
+          <w:rFonts w:ascii="Arial" w:hAnsi="Arial" w:cs="Arial"/>
+        </w:rPr>
+      </w:pPr>
+      <w:r>
+        <w:rPr>
+          <w:rFonts w:ascii="Arial" w:hAnsi="Arial" w:cs="Arial"/>
+        </w:rPr>
         <w:lastRenderedPageBreak/>
-        <w:tab/>
         <w:t xml:space="preserve">Figure </w:t>
       </w:r>
       <w:r>
@@ -19646,14 +19703,12 @@
                 <w:rFonts w:ascii="Arial" w:hAnsi="Arial" w:cs="Arial"/>
               </w:rPr>
             </w:pPr>
-            <w:proofErr w:type="spellStart"/>
             <w:r>
               <w:rPr>
                 <w:rFonts w:ascii="Arial" w:hAnsi="Arial" w:cs="Arial"/>
               </w:rPr>
               <w:t>admin_id</w:t>
             </w:r>
-            <w:proofErr w:type="spellEnd"/>
           </w:p>
         </w:tc>
         <w:tc>
@@ -20050,14 +20105,12 @@
                 <w:rFonts w:ascii="Arial" w:hAnsi="Arial" w:cs="Arial"/>
               </w:rPr>
             </w:pPr>
-            <w:proofErr w:type="spellStart"/>
             <w:r>
               <w:rPr>
                 <w:rFonts w:ascii="Arial" w:hAnsi="Arial" w:cs="Arial"/>
               </w:rPr>
               <w:t>phone_num</w:t>
             </w:r>
-            <w:proofErr w:type="spellEnd"/>
           </w:p>
         </w:tc>
         <w:tc>
@@ -20180,14 +20233,12 @@
                 <w:rFonts w:ascii="Arial" w:hAnsi="Arial" w:cs="Arial"/>
               </w:rPr>
             </w:pPr>
-            <w:proofErr w:type="spellStart"/>
             <w:r>
               <w:rPr>
                 <w:rFonts w:ascii="Arial" w:hAnsi="Arial" w:cs="Arial"/>
               </w:rPr>
               <w:t>time_created</w:t>
             </w:r>
-            <w:proofErr w:type="spellEnd"/>
           </w:p>
         </w:tc>
         <w:tc>
@@ -20310,14 +20361,12 @@
                 <w:rFonts w:ascii="Arial" w:hAnsi="Arial" w:cs="Arial"/>
               </w:rPr>
             </w:pPr>
-            <w:proofErr w:type="spellStart"/>
             <w:r>
               <w:rPr>
                 <w:rFonts w:ascii="Arial" w:hAnsi="Arial" w:cs="Arial"/>
               </w:rPr>
               <w:t>time_updated</w:t>
             </w:r>
-            <w:proofErr w:type="spellEnd"/>
           </w:p>
         </w:tc>
         <w:tc>
@@ -20801,14 +20850,12 @@
                 <w:rFonts w:ascii="Arial" w:hAnsi="Arial" w:cs="Arial"/>
               </w:rPr>
             </w:pPr>
-            <w:proofErr w:type="spellStart"/>
             <w:r>
               <w:rPr>
                 <w:rFonts w:ascii="Arial" w:hAnsi="Arial" w:cs="Arial"/>
               </w:rPr>
               <w:t>patron_id</w:t>
             </w:r>
-            <w:proofErr w:type="spellEnd"/>
           </w:p>
         </w:tc>
         <w:tc>
@@ -21388,14 +21435,12 @@
                 <w:rFonts w:ascii="Arial" w:hAnsi="Arial" w:cs="Arial"/>
               </w:rPr>
             </w:pPr>
-            <w:proofErr w:type="spellStart"/>
             <w:r>
               <w:rPr>
                 <w:rFonts w:ascii="Arial" w:hAnsi="Arial" w:cs="Arial"/>
               </w:rPr>
               <w:t>phone_num</w:t>
             </w:r>
-            <w:proofErr w:type="spellEnd"/>
           </w:p>
         </w:tc>
         <w:tc>
@@ -21518,14 +21563,12 @@
                 <w:rFonts w:ascii="Arial" w:hAnsi="Arial" w:cs="Arial"/>
               </w:rPr>
             </w:pPr>
-            <w:proofErr w:type="spellStart"/>
             <w:r>
               <w:rPr>
                 <w:rFonts w:ascii="Arial" w:hAnsi="Arial" w:cs="Arial"/>
               </w:rPr>
               <w:t>time_created</w:t>
             </w:r>
-            <w:proofErr w:type="spellEnd"/>
           </w:p>
         </w:tc>
         <w:tc>
@@ -22007,14 +22050,12 @@
                 <w:rFonts w:ascii="Arial" w:hAnsi="Arial" w:cs="Arial"/>
               </w:rPr>
             </w:pPr>
-            <w:proofErr w:type="spellStart"/>
             <w:r>
               <w:rPr>
                 <w:rFonts w:ascii="Arial" w:hAnsi="Arial" w:cs="Arial"/>
               </w:rPr>
               <w:t>reserve_id</w:t>
             </w:r>
-            <w:proofErr w:type="spellEnd"/>
           </w:p>
         </w:tc>
         <w:tc>
@@ -22277,14 +22318,12 @@
                 <w:rFonts w:ascii="Arial" w:hAnsi="Arial" w:cs="Arial"/>
               </w:rPr>
             </w:pPr>
-            <w:proofErr w:type="spellStart"/>
             <w:r>
               <w:rPr>
                 <w:rFonts w:ascii="Arial" w:hAnsi="Arial" w:cs="Arial"/>
               </w:rPr>
               <w:t>num_pax</w:t>
             </w:r>
-            <w:proofErr w:type="spellEnd"/>
           </w:p>
         </w:tc>
         <w:tc>
@@ -22579,14 +22618,12 @@
                 <w:rFonts w:ascii="Arial" w:hAnsi="Arial" w:cs="Arial"/>
               </w:rPr>
             </w:pPr>
-            <w:proofErr w:type="spellStart"/>
             <w:r>
               <w:rPr>
                 <w:rFonts w:ascii="Arial" w:hAnsi="Arial" w:cs="Arial"/>
               </w:rPr>
               <w:t>time_created</w:t>
             </w:r>
-            <w:proofErr w:type="spellEnd"/>
           </w:p>
         </w:tc>
         <w:tc>
@@ -22709,14 +22746,12 @@
                 <w:rFonts w:ascii="Arial" w:hAnsi="Arial" w:cs="Arial"/>
               </w:rPr>
             </w:pPr>
-            <w:proofErr w:type="spellStart"/>
             <w:r>
               <w:rPr>
                 <w:rFonts w:ascii="Arial" w:hAnsi="Arial" w:cs="Arial"/>
               </w:rPr>
               <w:t>time_updated</w:t>
             </w:r>
-            <w:proofErr w:type="spellEnd"/>
           </w:p>
         </w:tc>
         <w:tc>
@@ -23198,14 +23233,12 @@
                 <w:rFonts w:ascii="Arial" w:hAnsi="Arial" w:cs="Arial"/>
               </w:rPr>
             </w:pPr>
-            <w:proofErr w:type="spellStart"/>
             <w:r>
               <w:rPr>
                 <w:rFonts w:ascii="Arial" w:hAnsi="Arial" w:cs="Arial"/>
               </w:rPr>
               <w:t>inquiry_id</w:t>
             </w:r>
-            <w:proofErr w:type="spellEnd"/>
           </w:p>
         </w:tc>
         <w:tc>
@@ -23334,14 +23367,12 @@
                 <w:rFonts w:ascii="Arial" w:hAnsi="Arial" w:cs="Arial"/>
               </w:rPr>
             </w:pPr>
-            <w:proofErr w:type="spellStart"/>
             <w:r>
               <w:rPr>
                 <w:rFonts w:ascii="Arial" w:hAnsi="Arial" w:cs="Arial"/>
               </w:rPr>
               <w:t>patron_id</w:t>
             </w:r>
-            <w:proofErr w:type="spellEnd"/>
           </w:p>
         </w:tc>
         <w:tc>
@@ -23470,14 +23501,12 @@
                 <w:rFonts w:ascii="Arial" w:hAnsi="Arial" w:cs="Arial"/>
               </w:rPr>
             </w:pPr>
-            <w:proofErr w:type="spellStart"/>
             <w:r>
               <w:rPr>
                 <w:rFonts w:ascii="Arial" w:hAnsi="Arial" w:cs="Arial"/>
               </w:rPr>
               <w:t>reserve_id</w:t>
             </w:r>
-            <w:proofErr w:type="spellEnd"/>
           </w:p>
         </w:tc>
         <w:tc>
@@ -23606,14 +23635,12 @@
                 <w:rFonts w:ascii="Arial" w:hAnsi="Arial" w:cs="Arial"/>
               </w:rPr>
             </w:pPr>
-            <w:proofErr w:type="spellStart"/>
             <w:r>
               <w:rPr>
                 <w:rFonts w:ascii="Arial" w:hAnsi="Arial" w:cs="Arial"/>
               </w:rPr>
               <w:t>time_date</w:t>
             </w:r>
-            <w:proofErr w:type="spellEnd"/>
           </w:p>
         </w:tc>
         <w:tc>
@@ -24144,14 +24171,12 @@
                 <w:rFonts w:ascii="Arial" w:hAnsi="Arial" w:cs="Arial"/>
               </w:rPr>
             </w:pPr>
-            <w:proofErr w:type="spellStart"/>
             <w:r>
               <w:rPr>
                 <w:rFonts w:ascii="Arial" w:hAnsi="Arial" w:cs="Arial"/>
               </w:rPr>
               <w:t>time_created</w:t>
             </w:r>
-            <w:proofErr w:type="spellEnd"/>
           </w:p>
         </w:tc>
         <w:tc>
@@ -24274,14 +24299,12 @@
                 <w:rFonts w:ascii="Arial" w:hAnsi="Arial" w:cs="Arial"/>
               </w:rPr>
             </w:pPr>
-            <w:proofErr w:type="spellStart"/>
             <w:r>
               <w:rPr>
                 <w:rFonts w:ascii="Arial" w:hAnsi="Arial" w:cs="Arial"/>
               </w:rPr>
               <w:t>time_updated</w:t>
             </w:r>
-            <w:proofErr w:type="spellEnd"/>
           </w:p>
         </w:tc>
         <w:tc>
@@ -24775,14 +24798,12 @@
                 <w:rFonts w:ascii="Arial" w:hAnsi="Arial" w:cs="Arial"/>
               </w:rPr>
             </w:pPr>
-            <w:proofErr w:type="spellStart"/>
             <w:r>
               <w:rPr>
                 <w:rFonts w:ascii="Arial" w:hAnsi="Arial" w:cs="Arial"/>
               </w:rPr>
               <w:t>pay_id</w:t>
             </w:r>
-            <w:proofErr w:type="spellEnd"/>
           </w:p>
         </w:tc>
         <w:tc>
@@ -24914,14 +24935,12 @@
                 <w:rFonts w:ascii="Arial" w:hAnsi="Arial" w:cs="Arial"/>
               </w:rPr>
             </w:pPr>
-            <w:proofErr w:type="spellStart"/>
             <w:r>
               <w:rPr>
                 <w:rFonts w:ascii="Arial" w:hAnsi="Arial" w:cs="Arial"/>
               </w:rPr>
               <w:t>reserve_id</w:t>
             </w:r>
-            <w:proofErr w:type="spellEnd"/>
           </w:p>
         </w:tc>
         <w:tc>
@@ -25053,14 +25072,12 @@
                 <w:rFonts w:ascii="Arial" w:hAnsi="Arial" w:cs="Arial"/>
               </w:rPr>
             </w:pPr>
-            <w:proofErr w:type="spellStart"/>
             <w:r>
               <w:rPr>
                 <w:rFonts w:ascii="Arial" w:hAnsi="Arial" w:cs="Arial"/>
               </w:rPr>
               <w:t>patron_id</w:t>
             </w:r>
-            <w:proofErr w:type="spellEnd"/>
           </w:p>
         </w:tc>
         <w:tc>
@@ -25591,14 +25608,12 @@
                 <w:rFonts w:ascii="Arial" w:hAnsi="Arial" w:cs="Arial"/>
               </w:rPr>
             </w:pPr>
-            <w:proofErr w:type="spellStart"/>
             <w:r>
               <w:rPr>
                 <w:rFonts w:ascii="Arial" w:hAnsi="Arial" w:cs="Arial"/>
               </w:rPr>
               <w:t>payment_date</w:t>
             </w:r>
-            <w:proofErr w:type="spellEnd"/>
           </w:p>
         </w:tc>
         <w:tc>
@@ -25724,14 +25739,12 @@
                 <w:rFonts w:ascii="Arial" w:hAnsi="Arial" w:cs="Arial"/>
               </w:rPr>
             </w:pPr>
-            <w:proofErr w:type="spellStart"/>
             <w:r>
               <w:rPr>
                 <w:rFonts w:ascii="Arial" w:hAnsi="Arial" w:cs="Arial"/>
               </w:rPr>
               <w:t>payment_type</w:t>
             </w:r>
-            <w:proofErr w:type="spellEnd"/>
           </w:p>
         </w:tc>
         <w:tc>
@@ -25857,14 +25870,12 @@
                 <w:rFonts w:ascii="Arial" w:hAnsi="Arial" w:cs="Arial"/>
               </w:rPr>
             </w:pPr>
-            <w:proofErr w:type="spellStart"/>
             <w:r>
               <w:rPr>
                 <w:rFonts w:ascii="Arial" w:hAnsi="Arial" w:cs="Arial"/>
               </w:rPr>
               <w:t>time_created</w:t>
             </w:r>
-            <w:proofErr w:type="spellEnd"/>
           </w:p>
         </w:tc>
         <w:tc>
@@ -25990,14 +26001,12 @@
                 <w:rFonts w:ascii="Arial" w:hAnsi="Arial" w:cs="Arial"/>
               </w:rPr>
             </w:pPr>
-            <w:proofErr w:type="spellStart"/>
             <w:r>
               <w:rPr>
                 <w:rFonts w:ascii="Arial" w:hAnsi="Arial" w:cs="Arial"/>
               </w:rPr>
               <w:t>time_updated</w:t>
             </w:r>
-            <w:proofErr w:type="spellEnd"/>
           </w:p>
         </w:tc>
         <w:tc>
@@ -26205,9 +26214,9 @@
           <w:lang w:val="en-PH" w:eastAsia="en-PH"/>
         </w:rPr>
         <w:drawing>
-          <wp:inline distT="0" distB="0" distL="0" distR="0" wp14:anchorId="11607158" wp14:editId="623B4A85">
-            <wp:extent cx="5753100" cy="2819400"/>
-            <wp:effectExtent l="0" t="0" r="0" b="0"/>
+          <wp:inline distT="0" distB="0" distL="0" distR="0" wp14:anchorId="11607158" wp14:editId="4A257721">
+            <wp:extent cx="5504414" cy="2819400"/>
+            <wp:effectExtent l="0" t="0" r="1270" b="0"/>
             <wp:docPr id="1655934828" name="Picture 35"/>
             <wp:cNvGraphicFramePr>
               <a:graphicFrameLocks xmlns:a="http://schemas.openxmlformats.org/drawingml/2006/main" noChangeAspect="1"/>
@@ -26216,20 +26225,19 @@
               <a:graphicData uri="http://schemas.openxmlformats.org/drawingml/2006/picture">
                 <pic:pic xmlns:pic="http://schemas.openxmlformats.org/drawingml/2006/picture">
                   <pic:nvPicPr>
-                    <pic:cNvPr id="0" name="Picture 1"/>
+                    <pic:cNvPr id="1655934828" name="Picture 35"/>
                     <pic:cNvPicPr>
                       <a:picLocks noChangeAspect="1" noChangeArrowheads="1"/>
                     </pic:cNvPicPr>
                   </pic:nvPicPr>
                   <pic:blipFill>
-                    <a:blip r:embed="rId37">
+                    <a:blip r:embed="rId37" cstate="print">
                       <a:extLst>
                         <a:ext uri="{28A0092B-C50C-407E-A947-70E740481C1C}">
                           <a14:useLocalDpi xmlns:a14="http://schemas.microsoft.com/office/drawing/2010/main" val="0"/>
                         </a:ext>
                       </a:extLst>
                     </a:blip>
-                    <a:srcRect/>
                     <a:stretch>
                       <a:fillRect/>
                     </a:stretch>
@@ -26237,7 +26245,7 @@
                   <pic:spPr bwMode="auto">
                     <a:xfrm>
                       <a:off x="0" y="0"/>
-                      <a:ext cx="5753100" cy="2819400"/>
+                      <a:ext cx="5504414" cy="2819400"/>
                     </a:xfrm>
                     <a:prstGeom prst="rect">
                       <a:avLst/>

</xml_diff>

<commit_message>
add minor changes to the rrl synthesis
</commit_message>
<xml_diff>
--- a/COHERE.docx
+++ b/COHERE.docx
@@ -2439,7 +2439,21 @@
         <w:rPr>
           <w:rFonts w:ascii="Arial" w:hAnsi="Arial" w:cs="Arial"/>
         </w:rPr>
-        <w:t>The Truck Body Production Scheduling and Monitoring System consists of 5 users, the plant manager, agent, admin officer, production head, and the quality assurance. The plant manager and the admin officer has the capability of monitoring everything that is happening in the production. They can also add/create/update job orders. The agent is capable only for adding job order. The production head is in charge of updating production stages and statuses, and manage reports. The quality assurance is responsible for inspecting the final product and must ensure that it observes the quality standards.</w:t>
+        <w:t xml:space="preserve">The Truck Body Production Scheduling and Monitoring System consists of 5 users, the plant manager, agent, admin officer, production head, and the quality assurance. The plant manager and the admin officer </w:t>
+      </w:r>
+      <w:proofErr w:type="gramStart"/>
+      <w:r>
+        <w:rPr>
+          <w:rFonts w:ascii="Arial" w:hAnsi="Arial" w:cs="Arial"/>
+        </w:rPr>
+        <w:t>has</w:t>
+      </w:r>
+      <w:proofErr w:type="gramEnd"/>
+      <w:r>
+        <w:rPr>
+          <w:rFonts w:ascii="Arial" w:hAnsi="Arial" w:cs="Arial"/>
+        </w:rPr>
+        <w:t xml:space="preserve"> the capability of monitoring everything that is happening in the production. They can also add/create/update job orders. The agent is capable only for adding job order. The production head is in charge of updating production stages and statuses, and manage reports. The quality assurance is responsible for inspecting the final product and must ensure that it observes the quality standards.</w:t>
       </w:r>
     </w:p>
     <w:p>
@@ -9140,58 +9154,26 @@
           <w:bCs/>
         </w:rPr>
         <w:tab/>
-        <w:t>1.</w:t>
-      </w:r>
-      <w:r>
+        <w:t>1.2.1 Theoretical Framework</w:t>
+      </w:r>
+    </w:p>
+    <w:p>
+      <w:pPr>
+        <w:spacing w:line="480" w:lineRule="auto"/>
         <w:rPr>
           <w:rFonts w:ascii="Arial" w:hAnsi="Arial" w:cs="Arial"/>
           <w:b/>
           <w:bCs/>
         </w:rPr>
-        <w:t>2</w:t>
-      </w:r>
+      </w:pPr>
       <w:r>
         <w:rPr>
           <w:rFonts w:ascii="Arial" w:hAnsi="Arial" w:cs="Arial"/>
           <w:b/>
           <w:bCs/>
         </w:rPr>
-        <w:t>.1 Theoretical Framework</w:t>
-      </w:r>
-    </w:p>
-    <w:p>
-      <w:pPr>
-        <w:spacing w:line="480" w:lineRule="auto"/>
-        <w:rPr>
-          <w:rFonts w:ascii="Arial" w:hAnsi="Arial" w:cs="Arial"/>
-          <w:b/>
-          <w:bCs/>
-        </w:rPr>
-      </w:pPr>
-      <w:r>
-        <w:rPr>
-          <w:rFonts w:ascii="Arial" w:hAnsi="Arial" w:cs="Arial"/>
-          <w:b/>
-          <w:bCs/>
-        </w:rPr>
         <w:tab/>
-        <w:t>1.</w:t>
-      </w:r>
-      <w:r>
-        <w:rPr>
-          <w:rFonts w:ascii="Arial" w:hAnsi="Arial" w:cs="Arial"/>
-          <w:b/>
-          <w:bCs/>
-        </w:rPr>
-        <w:t>2</w:t>
-      </w:r>
-      <w:r>
-        <w:rPr>
-          <w:rFonts w:ascii="Arial" w:hAnsi="Arial" w:cs="Arial"/>
-          <w:b/>
-          <w:bCs/>
-        </w:rPr>
-        <w:t>.2 Conceptual Framework</w:t>
+        <w:t>1.2.2 Conceptual Framework</w:t>
       </w:r>
     </w:p>
     <w:p>
@@ -9424,25 +9406,7 @@
           <w:sz w:val="22"/>
           <w:szCs w:val="22"/>
         </w:rPr>
-        <w:t xml:space="preserve">By that, the researchers seek to answer </w:t>
-      </w:r>
-      <w:r>
-        <w:rPr>
-          <w:rFonts w:ascii="Arial" w:hAnsi="Arial" w:cs="Arial"/>
-          <w:color w:val="000000"/>
-          <w:sz w:val="22"/>
-          <w:szCs w:val="22"/>
-        </w:rPr>
-        <w:t>this following question</w:t>
-      </w:r>
-      <w:r>
-        <w:rPr>
-          <w:rFonts w:ascii="Arial" w:hAnsi="Arial" w:cs="Arial"/>
-          <w:color w:val="000000"/>
-          <w:sz w:val="22"/>
-          <w:szCs w:val="22"/>
-        </w:rPr>
-        <w:t>:</w:t>
+        <w:t>By that, the researchers seek to answer this following question:</w:t>
       </w:r>
     </w:p>
     <w:p>
@@ -9831,7 +9795,21 @@
           <w:rFonts w:ascii="Arial" w:hAnsi="Arial" w:cs="Arial"/>
         </w:rPr>
         <w:lastRenderedPageBreak/>
-        <w:t>resources, such as money and manpower contribute to the limitations of the development of this system. Tool and knowledge is the other half of the great contributor for the limitation. Lacking knowledge of other programming languages and tools causes limitations for us developers. Data testing is limited, having just enough data provided by the owners and managers to us, which is also a cause of having not enough time. </w:t>
+        <w:t xml:space="preserve">resources, such as money and manpower contribute to the limitations of the development of this system. Tool and knowledge </w:t>
+      </w:r>
+      <w:proofErr w:type="gramStart"/>
+      <w:r>
+        <w:rPr>
+          <w:rFonts w:ascii="Arial" w:hAnsi="Arial" w:cs="Arial"/>
+        </w:rPr>
+        <w:t>is</w:t>
+      </w:r>
+      <w:proofErr w:type="gramEnd"/>
+      <w:r>
+        <w:rPr>
+          <w:rFonts w:ascii="Arial" w:hAnsi="Arial" w:cs="Arial"/>
+        </w:rPr>
+        <w:t xml:space="preserve"> the other half of the great contributor for the limitation. Lacking knowledge of other programming languages and tools causes limitations for us developers. Data testing is limited, having just enough data provided by the owners and managers to us, which is also a cause of having not enough time. </w:t>
       </w:r>
     </w:p>
     <w:p>
@@ -10105,27 +10083,7 @@
           <w:szCs w:val="22"/>
         </w:rPr>
         <w:lastRenderedPageBreak/>
-        <w:t xml:space="preserve">the help of technological </w:t>
-      </w:r>
-      <w:r>
-        <w:rPr>
-          <w:rFonts w:ascii="Arial" w:hAnsi="Arial" w:cs="Arial"/>
-          <w:bCs/>
-          <w:color w:val="000000"/>
-          <w:sz w:val="22"/>
-          <w:szCs w:val="22"/>
-        </w:rPr>
-        <w:t>enhancements,</w:t>
-      </w:r>
-      <w:r>
-        <w:rPr>
-          <w:rFonts w:ascii="Arial" w:hAnsi="Arial" w:cs="Arial"/>
-          <w:bCs/>
-          <w:color w:val="000000"/>
-          <w:sz w:val="22"/>
-          <w:szCs w:val="22"/>
-        </w:rPr>
-        <w:t xml:space="preserve"> it emphasizes the great help technology can give to the users thus, allowing to have better execution in terms of event management resulting in great user experience. </w:t>
+        <w:t>the help of technological enhancements, it emphasizes the great help technology can give to the users thus, allowing to have better execution in terms of event management resulting in great user experience. </w:t>
       </w:r>
     </w:p>
     <w:p>
@@ -10367,19 +10325,7 @@
         <w:rPr>
           <w:rFonts w:ascii="Arial" w:hAnsi="Arial" w:cs="Arial"/>
         </w:rPr>
-        <w:t xml:space="preserve">Verana (2024) claimed that </w:t>
-      </w:r>
-      <w:r>
-        <w:rPr>
-          <w:rFonts w:ascii="Arial" w:hAnsi="Arial" w:cs="Arial"/>
-        </w:rPr>
-        <w:t>as</w:t>
-      </w:r>
-      <w:r>
-        <w:rPr>
-          <w:rFonts w:ascii="Arial" w:hAnsi="Arial" w:cs="Arial"/>
-        </w:rPr>
-        <w:t xml:space="preserve"> an event planner, you know how challenging it can be to organize and run successful events. From managing budgets to coordinating schedules and communicating with attendees, many aspects must be considered. But with the increasing role of technology in event management, it has become more streamlined, efficient, and effective. In her article:</w:t>
+        <w:t>Verana (2024) claimed that as an event planner, you know how challenging it can be to organize and run successful events. From managing budgets to coordinating schedules and communicating with attendees, many aspects must be considered. But with the increasing role of technology in event management, it has become more streamlined, efficient, and effective. In her article:</w:t>
       </w:r>
       <w:r>
         <w:rPr>
@@ -10393,31 +10339,7 @@
         <w:rPr>
           <w:rFonts w:ascii="Arial" w:hAnsi="Arial" w:cs="Arial"/>
         </w:rPr>
-        <w:t xml:space="preserve">Role </w:t>
-      </w:r>
-      <w:r>
-        <w:rPr>
-          <w:rFonts w:ascii="Arial" w:hAnsi="Arial" w:cs="Arial"/>
-        </w:rPr>
-        <w:t>of</w:t>
-      </w:r>
-      <w:r>
-        <w:rPr>
-          <w:rFonts w:ascii="Arial" w:hAnsi="Arial" w:cs="Arial"/>
-        </w:rPr>
-        <w:t xml:space="preserve"> Technology </w:t>
-      </w:r>
-      <w:r>
-        <w:rPr>
-          <w:rFonts w:ascii="Arial" w:hAnsi="Arial" w:cs="Arial"/>
-        </w:rPr>
-        <w:t>in</w:t>
-      </w:r>
-      <w:r>
-        <w:rPr>
-          <w:rFonts w:ascii="Arial" w:hAnsi="Arial" w:cs="Arial"/>
-        </w:rPr>
-        <w:t xml:space="preserve"> Event Management: A Guide for Event Planners, it has been explored how technology can support you in planning, promoting events, and executing events that leave a lasting impression on customers.</w:t>
+        <w:t>Role of Technology in Event Management: A Guide for Event Planners, it has been explored how technology can support you in planning, promoting events, and executing events that leave a lasting impression on customers.</w:t>
       </w:r>
     </w:p>
     <w:p>
@@ -10712,7 +10634,37 @@
           <w:sz w:val="22"/>
           <w:szCs w:val="22"/>
         </w:rPr>
-        <w:t xml:space="preserve"> and small business operations. Each study contributes insights into how Villa Salud Catering Services can adopt automation and customer-centric technology to enhance efficiency and competitiveness. This research seeks to bridge the gap in existing literature by developing a tailored platform that meets the unique needs of Villa Salud.</w:t>
+        <w:t xml:space="preserve"> and small business operations. Each study contributes insights into how Villa Salud Catering Services can adopt automation and customer-centric technology to enhance efficiency and competitiveness. </w:t>
+      </w:r>
+      <w:r>
+        <w:rPr>
+          <w:rFonts w:ascii="Arial" w:hAnsi="Arial" w:cs="Arial"/>
+          <w:bCs/>
+          <w:color w:val="000000"/>
+          <w:sz w:val="22"/>
+          <w:szCs w:val="22"/>
+        </w:rPr>
+        <w:t xml:space="preserve">The literatures mentioned and used in this chapter was able to determine different topics and factors needed to fully enhanced and develop the system for Villa Salud. Focusing on main ideas and topic to relate for research study, we are able to determine previous studies and use it as a guide and answer questions in developing the system. </w:t>
+      </w:r>
+      <w:r>
+        <w:rPr>
+          <w:rFonts w:ascii="Arial" w:hAnsi="Arial" w:cs="Arial"/>
+          <w:bCs/>
+          <w:color w:val="000000"/>
+          <w:sz w:val="22"/>
+          <w:szCs w:val="22"/>
+        </w:rPr>
+        <w:t>This research seeks to bridge the gap in existing literature by developing a tailored platform that meets the unique needs of Villa Salud.</w:t>
+      </w:r>
+      <w:r>
+        <w:rPr>
+          <w:rFonts w:ascii="Arial" w:hAnsi="Arial" w:cs="Arial"/>
+          <w:bCs/>
+          <w:color w:val="000000"/>
+          <w:sz w:val="22"/>
+          <w:szCs w:val="22"/>
+        </w:rPr>
+        <w:t xml:space="preserve"> </w:t>
       </w:r>
     </w:p>
     <w:p>
@@ -10771,42 +10723,6 @@
       <w:pPr>
         <w:spacing w:line="480" w:lineRule="auto"/>
         <w:jc w:val="center"/>
-        <w:rPr>
-          <w:rFonts w:ascii="Arial" w:hAnsi="Arial" w:cs="Arial"/>
-          <w:b/>
-          <w:bCs/>
-          <w:sz w:val="24"/>
-          <w:szCs w:val="24"/>
-        </w:rPr>
-      </w:pPr>
-    </w:p>
-    <w:p>
-      <w:pPr>
-        <w:spacing w:line="480" w:lineRule="auto"/>
-        <w:rPr>
-          <w:rFonts w:ascii="Arial" w:hAnsi="Arial" w:cs="Arial"/>
-          <w:b/>
-          <w:bCs/>
-          <w:sz w:val="24"/>
-          <w:szCs w:val="24"/>
-        </w:rPr>
-      </w:pPr>
-    </w:p>
-    <w:p>
-      <w:pPr>
-        <w:spacing w:line="480" w:lineRule="auto"/>
-        <w:rPr>
-          <w:rFonts w:ascii="Arial" w:hAnsi="Arial" w:cs="Arial"/>
-          <w:b/>
-          <w:bCs/>
-          <w:sz w:val="24"/>
-          <w:szCs w:val="24"/>
-        </w:rPr>
-      </w:pPr>
-    </w:p>
-    <w:p>
-      <w:pPr>
-        <w:spacing w:line="480" w:lineRule="auto"/>
         <w:rPr>
           <w:rFonts w:ascii="Arial" w:hAnsi="Arial" w:cs="Arial"/>
           <w:b/>
@@ -11977,14 +11893,6 @@
     <w:p>
       <w:pPr>
         <w:spacing w:line="480" w:lineRule="auto"/>
-        <w:rPr>
-          <w:rFonts w:ascii="Arial" w:hAnsi="Arial" w:cs="Arial"/>
-        </w:rPr>
-      </w:pPr>
-    </w:p>
-    <w:p>
-      <w:pPr>
-        <w:spacing w:line="480" w:lineRule="auto"/>
         <w:ind w:firstLine="720"/>
         <w:rPr>
           <w:rFonts w:ascii="Arial" w:hAnsi="Arial" w:cs="Arial"/>
@@ -11998,6 +11906,7 @@
           <w:b/>
           <w:bCs/>
         </w:rPr>
+        <w:lastRenderedPageBreak/>
         <w:t>3.1.2</w:t>
       </w:r>
       <w:r>
@@ -17348,9 +17257,9 @@
           <w:lang w:val="en-PH" w:eastAsia="en-PH"/>
         </w:rPr>
         <w:drawing>
-          <wp:inline distT="0" distB="0" distL="0" distR="0" wp14:anchorId="105F687B" wp14:editId="0CEEA998">
-            <wp:extent cx="5760720" cy="1871133"/>
-            <wp:effectExtent l="0" t="0" r="0" b="0"/>
+          <wp:inline distT="0" distB="0" distL="0" distR="0" wp14:anchorId="105F687B" wp14:editId="6D517468">
+            <wp:extent cx="5759417" cy="2736272"/>
+            <wp:effectExtent l="0" t="0" r="0" b="6985"/>
             <wp:docPr id="875346000" name="Picture 40"/>
             <wp:cNvGraphicFramePr>
               <a:graphicFrameLocks xmlns:a="http://schemas.openxmlformats.org/drawingml/2006/main" noChangeAspect="1"/>
@@ -17380,7 +17289,7 @@
                   <pic:spPr bwMode="auto">
                     <a:xfrm>
                       <a:off x="0" y="0"/>
-                      <a:ext cx="5770017" cy="1874153"/>
+                      <a:ext cx="5775490" cy="2743908"/>
                     </a:xfrm>
                     <a:prstGeom prst="rect">
                       <a:avLst/>
@@ -17404,30 +17313,6 @@
           <w:rFonts w:ascii="Arial" w:hAnsi="Arial" w:cs="Arial"/>
         </w:rPr>
       </w:pPr>
-    </w:p>
-    <w:p>
-      <w:pPr>
-        <w:spacing w:line="480" w:lineRule="auto"/>
-        <w:rPr>
-          <w:rFonts w:ascii="Arial" w:hAnsi="Arial" w:cs="Arial"/>
-        </w:rPr>
-      </w:pPr>
-    </w:p>
-    <w:p>
-      <w:pPr>
-        <w:spacing w:line="480" w:lineRule="auto"/>
-        <w:rPr>
-          <w:rFonts w:ascii="Arial" w:hAnsi="Arial" w:cs="Arial"/>
-        </w:rPr>
-      </w:pPr>
-    </w:p>
-    <w:p>
-      <w:pPr>
-        <w:spacing w:line="480" w:lineRule="auto"/>
-        <w:rPr>
-          <w:rFonts w:ascii="Arial" w:hAnsi="Arial" w:cs="Arial"/>
-        </w:rPr>
-      </w:pPr>
       <w:r>
         <w:rPr>
           <w:rFonts w:ascii="Arial" w:hAnsi="Arial" w:cs="Arial"/>
@@ -17474,7 +17359,7 @@
           <w:lang w:val="en-PH" w:eastAsia="en-PH"/>
         </w:rPr>
         <w:drawing>
-          <wp:anchor distT="0" distB="0" distL="114300" distR="114300" simplePos="0" relativeHeight="251658240" behindDoc="0" locked="0" layoutInCell="1" allowOverlap="1" wp14:anchorId="01CC1D0F" wp14:editId="4A8856CB">
+          <wp:anchor distT="0" distB="0" distL="114300" distR="114300" simplePos="0" relativeHeight="251658240" behindDoc="0" locked="0" layoutInCell="1" allowOverlap="1" wp14:anchorId="01CC1D0F" wp14:editId="7AD040DB">
             <wp:simplePos x="0" y="0"/>
             <wp:positionH relativeFrom="margin">
               <wp:posOffset>10160</wp:posOffset>
@@ -17668,6 +17553,15 @@
           <w:rFonts w:ascii="Arial" w:hAnsi="Arial" w:cs="Arial"/>
         </w:rPr>
       </w:pPr>
+    </w:p>
+    <w:p>
+      <w:pPr>
+        <w:spacing w:line="480" w:lineRule="auto"/>
+        <w:ind w:firstLine="720"/>
+        <w:rPr>
+          <w:rFonts w:ascii="Arial" w:hAnsi="Arial" w:cs="Arial"/>
+        </w:rPr>
+      </w:pPr>
       <w:r>
         <w:rPr>
           <w:rFonts w:ascii="Arial" w:hAnsi="Arial" w:cs="Arial"/>
@@ -17707,9 +17601,9 @@
           <w:lang w:val="en-PH" w:eastAsia="en-PH"/>
         </w:rPr>
         <w:drawing>
-          <wp:inline distT="0" distB="0" distL="0" distR="0" wp14:anchorId="4E4FFA6E" wp14:editId="29418895">
-            <wp:extent cx="5760720" cy="3512820"/>
-            <wp:effectExtent l="0" t="0" r="0" b="0"/>
+          <wp:inline distT="0" distB="0" distL="0" distR="0" wp14:anchorId="4E4FFA6E" wp14:editId="300EB6EE">
+            <wp:extent cx="5760057" cy="3332019"/>
+            <wp:effectExtent l="0" t="0" r="0" b="1905"/>
             <wp:docPr id="138403494" name="Picture 44"/>
             <wp:cNvGraphicFramePr>
               <a:graphicFrameLocks xmlns:a="http://schemas.openxmlformats.org/drawingml/2006/main" noChangeAspect="1"/>
@@ -17739,7 +17633,7 @@
                   <pic:spPr bwMode="auto">
                     <a:xfrm>
                       <a:off x="0" y="0"/>
-                      <a:ext cx="5760720" cy="3512820"/>
+                      <a:ext cx="5766006" cy="3335460"/>
                     </a:xfrm>
                     <a:prstGeom prst="rect">
                       <a:avLst/>
@@ -17768,7 +17662,6 @@
           <w:rFonts w:ascii="Arial" w:hAnsi="Arial" w:cs="Arial"/>
         </w:rPr>
         <w:lastRenderedPageBreak/>
-        <w:tab/>
         <w:t xml:space="preserve">Figure </w:t>
       </w:r>
       <w:r>
@@ -26214,7 +26107,7 @@
           <w:lang w:val="en-PH" w:eastAsia="en-PH"/>
         </w:rPr>
         <w:drawing>
-          <wp:inline distT="0" distB="0" distL="0" distR="0" wp14:anchorId="11607158" wp14:editId="4A257721">
+          <wp:inline distT="0" distB="0" distL="0" distR="0" wp14:anchorId="11607158" wp14:editId="57BFF96A">
             <wp:extent cx="5504414" cy="2819400"/>
             <wp:effectExtent l="0" t="0" r="1270" b="0"/>
             <wp:docPr id="1655934828" name="Picture 35"/>
@@ -32355,6 +32248,7 @@
   <w:style w:type="character" w:default="1" w:styleId="DefaultParagraphFont">
     <w:name w:val="Default Paragraph Font"/>
     <w:uiPriority w:val="1"/>
+    <w:semiHidden/>
     <w:unhideWhenUsed/>
   </w:style>
   <w:style w:type="table" w:default="1" w:styleId="TableNormal">
@@ -33886,6 +33780,15 @@
 </file>
 
 <file path=customXml/item1.xml><?xml version="1.0" encoding="utf-8"?>
+<?mso-contentType ?>
+<FormTemplates xmlns="http://schemas.microsoft.com/sharepoint/v3/contenttype/forms">
+  <Display>DocumentLibraryForm</Display>
+  <Edit>AssetEditForm</Edit>
+  <New>DocumentLibraryForm</New>
+</FormTemplates>
+</file>
+
+<file path=customXml/item2.xml><?xml version="1.0" encoding="utf-8"?>
 <p:properties xmlns:p="http://schemas.microsoft.com/office/2006/metadata/properties" xmlns:xsi="http://www.w3.org/2001/XMLSchema-instance" xmlns:pc="http://schemas.microsoft.com/office/infopath/2007/PartnerControls">
   <documentManagement>
     <LocLastLocAttemptVersionTypeLookup xmlns="4873beb7-5857-4685-be1f-d57550cc96cc" xsi:nil="true"/>
@@ -34021,20 +33924,7 @@
 </p:properties>
 </file>
 
-<file path=customXml/item2.xml><?xml version="1.0" encoding="utf-8"?>
-<?mso-contentType ?>
-<FormTemplates xmlns="http://schemas.microsoft.com/sharepoint/v3/contenttype/forms">
-  <Display>DocumentLibraryForm</Display>
-  <Edit>AssetEditForm</Edit>
-  <New>DocumentLibraryForm</New>
-</FormTemplates>
-</file>
-
 <file path=customXml/item3.xml><?xml version="1.0" encoding="utf-8"?>
-<b:Sources xmlns:b="http://schemas.openxmlformats.org/officeDocument/2006/bibliography" xmlns="http://schemas.openxmlformats.org/officeDocument/2006/bibliography" SelectedStyle="\APASixthEditionOfficeOnline.xsl" StyleName="APA" Version="6"/>
-</file>
-
-<file path=customXml/item4.xml><?xml version="1.0" encoding="utf-8"?>
 <ct:contentTypeSchema xmlns:ct="http://schemas.microsoft.com/office/2006/metadata/contentType" xmlns:ma="http://schemas.microsoft.com/office/2006/metadata/properties/metaAttributes" ct:_="" ma:_="" ma:contentTypeName="TemplateFile" ma:contentTypeID="0x0101006EDDDB5EE6D98C44930B742096920B300400F5B6D36B3EF94B4E9A635CDF2A18F5B8" ma:contentTypeVersion="72" ma:contentTypeDescription="Create a new document." ma:contentTypeScope="" ma:versionID="a23e56308344d904b51738559c3d67c9">
   <xsd:schema xmlns:xsd="http://www.w3.org/2001/XMLSchema" xmlns:xs="http://www.w3.org/2001/XMLSchema" xmlns:p="http://schemas.microsoft.com/office/2006/metadata/properties" xmlns:ns2="4873beb7-5857-4685-be1f-d57550cc96cc" targetNamespace="http://schemas.microsoft.com/office/2006/metadata/properties" ma:root="true" ma:fieldsID="cd0908cc4600e77bf5da051303e00c8d" ns2:_="">
     <xsd:import namespace="4873beb7-5857-4685-be1f-d57550cc96cc"/>
@@ -35074,7 +34964,19 @@
 </ct:contentTypeSchema>
 </file>
 
+<file path=customXml/item4.xml><?xml version="1.0" encoding="utf-8"?>
+<b:Sources xmlns:b="http://schemas.openxmlformats.org/officeDocument/2006/bibliography" xmlns="http://schemas.openxmlformats.org/officeDocument/2006/bibliography" SelectedStyle="\APASixthEditionOfficeOnline.xsl" StyleName="APA" Version="6"/>
+</file>
+
 <file path=customXml/itemProps1.xml><?xml version="1.0" encoding="utf-8"?>
+<ds:datastoreItem xmlns:ds="http://schemas.openxmlformats.org/officeDocument/2006/customXml" ds:itemID="{C01C3C56-10DB-49F7-B061-44D8728D078A}">
+  <ds:schemaRefs>
+    <ds:schemaRef ds:uri="http://schemas.microsoft.com/sharepoint/v3/contenttype/forms"/>
+  </ds:schemaRefs>
+</ds:datastoreItem>
+</file>
+
+<file path=customXml/itemProps2.xml><?xml version="1.0" encoding="utf-8"?>
 <ds:datastoreItem xmlns:ds="http://schemas.openxmlformats.org/officeDocument/2006/customXml" ds:itemID="{7FBDB1CC-CEFB-4E46-8174-1F0AA0D30B24}">
   <ds:schemaRefs>
     <ds:schemaRef ds:uri="http://schemas.microsoft.com/office/2006/metadata/properties"/>
@@ -35084,23 +34986,7 @@
 </ds:datastoreItem>
 </file>
 
-<file path=customXml/itemProps2.xml><?xml version="1.0" encoding="utf-8"?>
-<ds:datastoreItem xmlns:ds="http://schemas.openxmlformats.org/officeDocument/2006/customXml" ds:itemID="{C01C3C56-10DB-49F7-B061-44D8728D078A}">
-  <ds:schemaRefs>
-    <ds:schemaRef ds:uri="http://schemas.microsoft.com/sharepoint/v3/contenttype/forms"/>
-  </ds:schemaRefs>
-</ds:datastoreItem>
-</file>
-
 <file path=customXml/itemProps3.xml><?xml version="1.0" encoding="utf-8"?>
-<ds:datastoreItem xmlns:ds="http://schemas.openxmlformats.org/officeDocument/2006/customXml" ds:itemID="{5F5C0626-F68A-4F74-A2EC-AF13AF7DFE62}">
-  <ds:schemaRefs>
-    <ds:schemaRef ds:uri="http://schemas.openxmlformats.org/officeDocument/2006/bibliography"/>
-  </ds:schemaRefs>
-</ds:datastoreItem>
-</file>
-
-<file path=customXml/itemProps4.xml><?xml version="1.0" encoding="utf-8"?>
 <ds:datastoreItem xmlns:ds="http://schemas.openxmlformats.org/officeDocument/2006/customXml" ds:itemID="{4B3A7E92-E05A-4924-9E8A-9F6659E5855B}">
   <ds:schemaRefs>
     <ds:schemaRef ds:uri="http://schemas.microsoft.com/office/2006/metadata/contentType"/>
@@ -35116,4 +35002,12 @@
     <ds:schemaRef ds:uri="http://schemas.microsoft.com/internal/obd"/>
   </ds:schemaRefs>
 </ds:datastoreItem>
+</file>
+
+<file path=customXml/itemProps4.xml><?xml version="1.0" encoding="utf-8"?>
+<ds:datastoreItem xmlns:ds="http://schemas.openxmlformats.org/officeDocument/2006/customXml" ds:itemID="{5F5C0626-F68A-4F74-A2EC-AF13AF7DFE62}">
+  <ds:schemaRefs>
+    <ds:schemaRef ds:uri="http://schemas.openxmlformats.org/officeDocument/2006/bibliography"/>
+  </ds:schemaRefs>
+</ds:datastoreItem>
 </file>
</xml_diff>

<commit_message>
add minor chnages to the paper
</commit_message>
<xml_diff>
--- a/COHERE.docx
+++ b/COHERE.docx
@@ -2668,6 +2668,7 @@
                 <w:szCs w:val="20"/>
               </w:rPr>
             </w:pPr>
+            <w:proofErr w:type="spellStart"/>
             <w:r>
               <w:rPr>
                 <w:rFonts w:ascii="Arial" w:eastAsiaTheme="majorEastAsia" w:hAnsi="Arial" w:cs="Arial"/>
@@ -2676,6 +2677,7 @@
               </w:rPr>
               <w:t>i</w:t>
             </w:r>
+            <w:proofErr w:type="spellEnd"/>
           </w:p>
         </w:tc>
       </w:tr>
@@ -10072,7 +10074,29 @@
           <w:sz w:val="22"/>
           <w:szCs w:val="22"/>
         </w:rPr>
-        <w:t xml:space="preserve">According to Akshayaa Rani M (2023), technology is revolutionizing contemporary event catering, increasing productivity and visitor happiness. Data-driven menu customization is made possible by tools like CaterZen, and waste is decreased and supply chains are optimized by inventory management systems like MarketMan. Food preparation and presentation are improved by cutting-edge kitchen technologies including 3D food printing and robotic chefs. Wearable technology and mobile apps make it easier for employees to coordinate for flawless service. Digital menus and clever serving methods are examples of interactive dining technologies that enhance and customize the visitor experience. The paper emphasizes how crucial technology is to improving operational excellence and upgrading event catering. With </w:t>
+        <w:t xml:space="preserve">According to Akshayaa Rani M (2023), technology is revolutionizing contemporary event catering, increasing productivity and visitor happiness. Data-driven menu customization is made possible by tools like CaterZen, and waste is decreased and supply chains are optimized by inventory management systems like </w:t>
+      </w:r>
+      <w:proofErr w:type="spellStart"/>
+      <w:r>
+        <w:rPr>
+          <w:rFonts w:ascii="Arial" w:hAnsi="Arial" w:cs="Arial"/>
+          <w:bCs/>
+          <w:color w:val="000000"/>
+          <w:sz w:val="22"/>
+          <w:szCs w:val="22"/>
+        </w:rPr>
+        <w:t>MarketMan</w:t>
+      </w:r>
+      <w:proofErr w:type="spellEnd"/>
+      <w:r>
+        <w:rPr>
+          <w:rFonts w:ascii="Arial" w:hAnsi="Arial" w:cs="Arial"/>
+          <w:bCs/>
+          <w:color w:val="000000"/>
+          <w:sz w:val="22"/>
+          <w:szCs w:val="22"/>
+        </w:rPr>
+        <w:t xml:space="preserve">. Food preparation and presentation are improved by cutting-edge kitchen technologies including 3D food printing and robotic chefs. Wearable technology and mobile apps make it easier for employees to coordinate for flawless service. Digital menus and clever serving methods are examples of interactive dining technologies that enhance and customize the visitor experience. The paper emphasizes how crucial technology is to improving operational excellence and upgrading event catering. With </w:t>
       </w:r>
       <w:r>
         <w:rPr>
@@ -10362,7 +10386,29 @@
           <w:sz w:val="22"/>
           <w:szCs w:val="22"/>
         </w:rPr>
-        <w:t>Meanwhile, ThaiJo (2024) emphasizes the role of ICT in increasing loyalty through personalized customer interactions and clear communication.</w:t>
+        <w:t xml:space="preserve">Meanwhile, </w:t>
+      </w:r>
+      <w:proofErr w:type="spellStart"/>
+      <w:r>
+        <w:rPr>
+          <w:rFonts w:ascii="Arial" w:hAnsi="Arial" w:cs="Arial"/>
+          <w:bCs/>
+          <w:color w:val="000000"/>
+          <w:sz w:val="22"/>
+          <w:szCs w:val="22"/>
+        </w:rPr>
+        <w:t>ThaiJo</w:t>
+      </w:r>
+      <w:proofErr w:type="spellEnd"/>
+      <w:r>
+        <w:rPr>
+          <w:rFonts w:ascii="Arial" w:hAnsi="Arial" w:cs="Arial"/>
+          <w:bCs/>
+          <w:color w:val="000000"/>
+          <w:sz w:val="22"/>
+          <w:szCs w:val="22"/>
+        </w:rPr>
+        <w:t xml:space="preserve"> (2024) emphasizes the role of ICT in increasing loyalty through personalized customer interactions and clear communication.</w:t>
       </w:r>
       <w:r>
         <w:rPr>
@@ -10499,7 +10545,21 @@
         <w:rPr>
           <w:rFonts w:ascii="Arial" w:hAnsi="Arial" w:cs="Arial"/>
         </w:rPr>
-        <w:t>“How Manual Processes Are Hurting Your Business” an article developed in 2022 by Frank Tilleli. Automation encompasses a wide range of easy-to-implement digital tools and platforms that can significantly streamline and improve various business processes, particularly tedious tasks like data entry and verification. If you haven't made the move to automation, you could be hurting your company more than you realize. Manual processes have become a hindrance, putting those who use them further behind their competitors and limiting their ability to create valuable, efficient workflows.</w:t>
+        <w:t xml:space="preserve">“How Manual Processes Are Hurting Your Business” an article developed in 2022 by Frank </w:t>
+      </w:r>
+      <w:proofErr w:type="spellStart"/>
+      <w:r>
+        <w:rPr>
+          <w:rFonts w:ascii="Arial" w:hAnsi="Arial" w:cs="Arial"/>
+        </w:rPr>
+        <w:t>Tilleli</w:t>
+      </w:r>
+      <w:proofErr w:type="spellEnd"/>
+      <w:r>
+        <w:rPr>
+          <w:rFonts w:ascii="Arial" w:hAnsi="Arial" w:cs="Arial"/>
+        </w:rPr>
+        <w:t>. Automation encompasses a wide range of easy-to-implement digital tools and platforms that can significantly streamline and improve various business processes, particularly tedious tasks like data entry and verification. If you haven't made the move to automation, you could be hurting your company more than you realize. Manual processes have become a hindrance, putting those who use them further behind their competitors and limiting their ability to create valuable, efficient workflows.</w:t>
       </w:r>
     </w:p>
     <w:p>
@@ -10511,11 +10571,19 @@
           <w:rFonts w:ascii="Arial" w:hAnsi="Arial" w:cs="Arial"/>
         </w:rPr>
       </w:pPr>
-      <w:r>
-        <w:rPr>
-          <w:rFonts w:ascii="Arial" w:hAnsi="Arial" w:cs="Arial"/>
-        </w:rPr>
-        <w:t>Khwunnak et al. 's (2023) study focuses on a website that serves as a reservation system for local business owners in Nong Bua Lam Phu Walking Street. The method, which targets 170 small company owners, attempts to simplify reservations for sales spaces while improving convenience and cutting down on travel expenses. Overall quality ratings for the website were high (M=3.78, SD=0.59), and the most useful component was the user interface. Additionally, the level of satisfaction among entrepreneurs was very high (M=4.00, SD=0.69), indicating that it had been successful in increasing accessibility and efficiency for local vendors. The importance of digital technologies in assisting local companies is emphasized by this study.</w:t>
+      <w:proofErr w:type="spellStart"/>
+      <w:r>
+        <w:rPr>
+          <w:rFonts w:ascii="Arial" w:hAnsi="Arial" w:cs="Arial"/>
+        </w:rPr>
+        <w:t>Khwunnak</w:t>
+      </w:r>
+      <w:proofErr w:type="spellEnd"/>
+      <w:r>
+        <w:rPr>
+          <w:rFonts w:ascii="Arial" w:hAnsi="Arial" w:cs="Arial"/>
+        </w:rPr>
+        <w:t xml:space="preserve"> et al. 's (2023) study focuses on a website that serves as a reservation system for local business owners in Nong Bua Lam Phu Walking Street. The method, which targets 170 small company owners, attempts to simplify reservations for sales spaces while improving convenience and cutting down on travel expenses. Overall quality ratings for the website were high (M=3.78, SD=0.59), and the most useful component was the user interface. Additionally, the level of satisfaction among entrepreneurs was very high (M=4.00, SD=0.69), indicating that it had been successful in increasing accessibility and efficiency for local vendors. The importance of digital technologies in assisting local companies is emphasized by this study.</w:t>
       </w:r>
     </w:p>
     <w:p>
@@ -17359,7 +17427,7 @@
           <w:lang w:val="en-PH" w:eastAsia="en-PH"/>
         </w:rPr>
         <w:drawing>
-          <wp:anchor distT="0" distB="0" distL="114300" distR="114300" simplePos="0" relativeHeight="251658240" behindDoc="0" locked="0" layoutInCell="1" allowOverlap="1" wp14:anchorId="01CC1D0F" wp14:editId="7AD040DB">
+          <wp:anchor distT="0" distB="0" distL="114300" distR="114300" simplePos="0" relativeHeight="251658240" behindDoc="0" locked="0" layoutInCell="1" allowOverlap="1" wp14:anchorId="01CC1D0F" wp14:editId="57839767">
             <wp:simplePos x="0" y="0"/>
             <wp:positionH relativeFrom="margin">
               <wp:posOffset>10160</wp:posOffset>
@@ -17601,7 +17669,7 @@
           <w:lang w:val="en-PH" w:eastAsia="en-PH"/>
         </w:rPr>
         <w:drawing>
-          <wp:inline distT="0" distB="0" distL="0" distR="0" wp14:anchorId="4E4FFA6E" wp14:editId="300EB6EE">
+          <wp:inline distT="0" distB="0" distL="0" distR="0" wp14:anchorId="4E4FFA6E" wp14:editId="456BE6D7">
             <wp:extent cx="5760057" cy="3332019"/>
             <wp:effectExtent l="0" t="0" r="0" b="1905"/>
             <wp:docPr id="138403494" name="Picture 44"/>
@@ -19596,12 +19664,14 @@
                 <w:rFonts w:ascii="Arial" w:hAnsi="Arial" w:cs="Arial"/>
               </w:rPr>
             </w:pPr>
+            <w:proofErr w:type="spellStart"/>
             <w:r>
               <w:rPr>
                 <w:rFonts w:ascii="Arial" w:hAnsi="Arial" w:cs="Arial"/>
               </w:rPr>
               <w:t>admin_id</w:t>
             </w:r>
+            <w:proofErr w:type="spellEnd"/>
           </w:p>
         </w:tc>
         <w:tc>
@@ -19998,12 +20068,14 @@
                 <w:rFonts w:ascii="Arial" w:hAnsi="Arial" w:cs="Arial"/>
               </w:rPr>
             </w:pPr>
+            <w:proofErr w:type="spellStart"/>
             <w:r>
               <w:rPr>
                 <w:rFonts w:ascii="Arial" w:hAnsi="Arial" w:cs="Arial"/>
               </w:rPr>
               <w:t>phone_num</w:t>
             </w:r>
+            <w:proofErr w:type="spellEnd"/>
           </w:p>
         </w:tc>
         <w:tc>
@@ -20126,12 +20198,14 @@
                 <w:rFonts w:ascii="Arial" w:hAnsi="Arial" w:cs="Arial"/>
               </w:rPr>
             </w:pPr>
+            <w:proofErr w:type="spellStart"/>
             <w:r>
               <w:rPr>
                 <w:rFonts w:ascii="Arial" w:hAnsi="Arial" w:cs="Arial"/>
               </w:rPr>
               <w:t>time_created</w:t>
             </w:r>
+            <w:proofErr w:type="spellEnd"/>
           </w:p>
         </w:tc>
         <w:tc>
@@ -20254,12 +20328,14 @@
                 <w:rFonts w:ascii="Arial" w:hAnsi="Arial" w:cs="Arial"/>
               </w:rPr>
             </w:pPr>
+            <w:proofErr w:type="spellStart"/>
             <w:r>
               <w:rPr>
                 <w:rFonts w:ascii="Arial" w:hAnsi="Arial" w:cs="Arial"/>
               </w:rPr>
               <w:t>time_updated</w:t>
             </w:r>
+            <w:proofErr w:type="spellEnd"/>
           </w:p>
         </w:tc>
         <w:tc>
@@ -20743,12 +20819,14 @@
                 <w:rFonts w:ascii="Arial" w:hAnsi="Arial" w:cs="Arial"/>
               </w:rPr>
             </w:pPr>
+            <w:proofErr w:type="spellStart"/>
             <w:r>
               <w:rPr>
                 <w:rFonts w:ascii="Arial" w:hAnsi="Arial" w:cs="Arial"/>
               </w:rPr>
               <w:t>patron_id</w:t>
             </w:r>
+            <w:proofErr w:type="spellEnd"/>
           </w:p>
         </w:tc>
         <w:tc>
@@ -21328,12 +21406,14 @@
                 <w:rFonts w:ascii="Arial" w:hAnsi="Arial" w:cs="Arial"/>
               </w:rPr>
             </w:pPr>
+            <w:proofErr w:type="spellStart"/>
             <w:r>
               <w:rPr>
                 <w:rFonts w:ascii="Arial" w:hAnsi="Arial" w:cs="Arial"/>
               </w:rPr>
               <w:t>phone_num</w:t>
             </w:r>
+            <w:proofErr w:type="spellEnd"/>
           </w:p>
         </w:tc>
         <w:tc>
@@ -21456,12 +21536,14 @@
                 <w:rFonts w:ascii="Arial" w:hAnsi="Arial" w:cs="Arial"/>
               </w:rPr>
             </w:pPr>
+            <w:proofErr w:type="spellStart"/>
             <w:r>
               <w:rPr>
                 <w:rFonts w:ascii="Arial" w:hAnsi="Arial" w:cs="Arial"/>
               </w:rPr>
               <w:t>time_created</w:t>
             </w:r>
+            <w:proofErr w:type="spellEnd"/>
           </w:p>
         </w:tc>
         <w:tc>
@@ -21943,12 +22025,14 @@
                 <w:rFonts w:ascii="Arial" w:hAnsi="Arial" w:cs="Arial"/>
               </w:rPr>
             </w:pPr>
+            <w:proofErr w:type="spellStart"/>
             <w:r>
               <w:rPr>
                 <w:rFonts w:ascii="Arial" w:hAnsi="Arial" w:cs="Arial"/>
               </w:rPr>
               <w:t>reserve_id</w:t>
             </w:r>
+            <w:proofErr w:type="spellEnd"/>
           </w:p>
         </w:tc>
         <w:tc>
@@ -22211,12 +22295,14 @@
                 <w:rFonts w:ascii="Arial" w:hAnsi="Arial" w:cs="Arial"/>
               </w:rPr>
             </w:pPr>
+            <w:proofErr w:type="spellStart"/>
             <w:r>
               <w:rPr>
                 <w:rFonts w:ascii="Arial" w:hAnsi="Arial" w:cs="Arial"/>
               </w:rPr>
               <w:t>num_pax</w:t>
             </w:r>
+            <w:proofErr w:type="spellEnd"/>
           </w:p>
         </w:tc>
         <w:tc>
@@ -22511,12 +22597,14 @@
                 <w:rFonts w:ascii="Arial" w:hAnsi="Arial" w:cs="Arial"/>
               </w:rPr>
             </w:pPr>
+            <w:proofErr w:type="spellStart"/>
             <w:r>
               <w:rPr>
                 <w:rFonts w:ascii="Arial" w:hAnsi="Arial" w:cs="Arial"/>
               </w:rPr>
               <w:t>time_created</w:t>
             </w:r>
+            <w:proofErr w:type="spellEnd"/>
           </w:p>
         </w:tc>
         <w:tc>
@@ -22639,12 +22727,14 @@
                 <w:rFonts w:ascii="Arial" w:hAnsi="Arial" w:cs="Arial"/>
               </w:rPr>
             </w:pPr>
+            <w:proofErr w:type="spellStart"/>
             <w:r>
               <w:rPr>
                 <w:rFonts w:ascii="Arial" w:hAnsi="Arial" w:cs="Arial"/>
               </w:rPr>
               <w:t>time_updated</w:t>
             </w:r>
+            <w:proofErr w:type="spellEnd"/>
           </w:p>
         </w:tc>
         <w:tc>
@@ -23126,12 +23216,14 @@
                 <w:rFonts w:ascii="Arial" w:hAnsi="Arial" w:cs="Arial"/>
               </w:rPr>
             </w:pPr>
+            <w:proofErr w:type="spellStart"/>
             <w:r>
               <w:rPr>
                 <w:rFonts w:ascii="Arial" w:hAnsi="Arial" w:cs="Arial"/>
               </w:rPr>
               <w:t>inquiry_id</w:t>
             </w:r>
+            <w:proofErr w:type="spellEnd"/>
           </w:p>
         </w:tc>
         <w:tc>
@@ -23260,12 +23352,14 @@
                 <w:rFonts w:ascii="Arial" w:hAnsi="Arial" w:cs="Arial"/>
               </w:rPr>
             </w:pPr>
+            <w:proofErr w:type="spellStart"/>
             <w:r>
               <w:rPr>
                 <w:rFonts w:ascii="Arial" w:hAnsi="Arial" w:cs="Arial"/>
               </w:rPr>
               <w:t>patron_id</w:t>
             </w:r>
+            <w:proofErr w:type="spellEnd"/>
           </w:p>
         </w:tc>
         <w:tc>
@@ -23394,12 +23488,14 @@
                 <w:rFonts w:ascii="Arial" w:hAnsi="Arial" w:cs="Arial"/>
               </w:rPr>
             </w:pPr>
+            <w:proofErr w:type="spellStart"/>
             <w:r>
               <w:rPr>
                 <w:rFonts w:ascii="Arial" w:hAnsi="Arial" w:cs="Arial"/>
               </w:rPr>
               <w:t>reserve_id</w:t>
             </w:r>
+            <w:proofErr w:type="spellEnd"/>
           </w:p>
         </w:tc>
         <w:tc>
@@ -23528,12 +23624,14 @@
                 <w:rFonts w:ascii="Arial" w:hAnsi="Arial" w:cs="Arial"/>
               </w:rPr>
             </w:pPr>
+            <w:proofErr w:type="spellStart"/>
             <w:r>
               <w:rPr>
                 <w:rFonts w:ascii="Arial" w:hAnsi="Arial" w:cs="Arial"/>
               </w:rPr>
               <w:t>time_date</w:t>
             </w:r>
+            <w:proofErr w:type="spellEnd"/>
           </w:p>
         </w:tc>
         <w:tc>
@@ -24064,12 +24162,14 @@
                 <w:rFonts w:ascii="Arial" w:hAnsi="Arial" w:cs="Arial"/>
               </w:rPr>
             </w:pPr>
+            <w:proofErr w:type="spellStart"/>
             <w:r>
               <w:rPr>
                 <w:rFonts w:ascii="Arial" w:hAnsi="Arial" w:cs="Arial"/>
               </w:rPr>
               <w:t>time_created</w:t>
             </w:r>
+            <w:proofErr w:type="spellEnd"/>
           </w:p>
         </w:tc>
         <w:tc>
@@ -24192,12 +24292,14 @@
                 <w:rFonts w:ascii="Arial" w:hAnsi="Arial" w:cs="Arial"/>
               </w:rPr>
             </w:pPr>
+            <w:proofErr w:type="spellStart"/>
             <w:r>
               <w:rPr>
                 <w:rFonts w:ascii="Arial" w:hAnsi="Arial" w:cs="Arial"/>
               </w:rPr>
               <w:t>time_updated</w:t>
             </w:r>
+            <w:proofErr w:type="spellEnd"/>
           </w:p>
         </w:tc>
         <w:tc>
@@ -24691,12 +24793,14 @@
                 <w:rFonts w:ascii="Arial" w:hAnsi="Arial" w:cs="Arial"/>
               </w:rPr>
             </w:pPr>
+            <w:proofErr w:type="spellStart"/>
             <w:r>
               <w:rPr>
                 <w:rFonts w:ascii="Arial" w:hAnsi="Arial" w:cs="Arial"/>
               </w:rPr>
               <w:t>pay_id</w:t>
             </w:r>
+            <w:proofErr w:type="spellEnd"/>
           </w:p>
         </w:tc>
         <w:tc>
@@ -24828,12 +24932,14 @@
                 <w:rFonts w:ascii="Arial" w:hAnsi="Arial" w:cs="Arial"/>
               </w:rPr>
             </w:pPr>
+            <w:proofErr w:type="spellStart"/>
             <w:r>
               <w:rPr>
                 <w:rFonts w:ascii="Arial" w:hAnsi="Arial" w:cs="Arial"/>
               </w:rPr>
               <w:t>reserve_id</w:t>
             </w:r>
+            <w:proofErr w:type="spellEnd"/>
           </w:p>
         </w:tc>
         <w:tc>
@@ -24965,12 +25071,14 @@
                 <w:rFonts w:ascii="Arial" w:hAnsi="Arial" w:cs="Arial"/>
               </w:rPr>
             </w:pPr>
+            <w:proofErr w:type="spellStart"/>
             <w:r>
               <w:rPr>
                 <w:rFonts w:ascii="Arial" w:hAnsi="Arial" w:cs="Arial"/>
               </w:rPr>
               <w:t>patron_id</w:t>
             </w:r>
+            <w:proofErr w:type="spellEnd"/>
           </w:p>
         </w:tc>
         <w:tc>
@@ -25501,12 +25609,14 @@
                 <w:rFonts w:ascii="Arial" w:hAnsi="Arial" w:cs="Arial"/>
               </w:rPr>
             </w:pPr>
+            <w:proofErr w:type="spellStart"/>
             <w:r>
               <w:rPr>
                 <w:rFonts w:ascii="Arial" w:hAnsi="Arial" w:cs="Arial"/>
               </w:rPr>
               <w:t>payment_date</w:t>
             </w:r>
+            <w:proofErr w:type="spellEnd"/>
           </w:p>
         </w:tc>
         <w:tc>
@@ -25632,12 +25742,14 @@
                 <w:rFonts w:ascii="Arial" w:hAnsi="Arial" w:cs="Arial"/>
               </w:rPr>
             </w:pPr>
+            <w:proofErr w:type="spellStart"/>
             <w:r>
               <w:rPr>
                 <w:rFonts w:ascii="Arial" w:hAnsi="Arial" w:cs="Arial"/>
               </w:rPr>
               <w:t>payment_type</w:t>
             </w:r>
+            <w:proofErr w:type="spellEnd"/>
           </w:p>
         </w:tc>
         <w:tc>
@@ -25763,12 +25875,14 @@
                 <w:rFonts w:ascii="Arial" w:hAnsi="Arial" w:cs="Arial"/>
               </w:rPr>
             </w:pPr>
+            <w:proofErr w:type="spellStart"/>
             <w:r>
               <w:rPr>
                 <w:rFonts w:ascii="Arial" w:hAnsi="Arial" w:cs="Arial"/>
               </w:rPr>
               <w:t>time_created</w:t>
             </w:r>
+            <w:proofErr w:type="spellEnd"/>
           </w:p>
         </w:tc>
         <w:tc>
@@ -25894,12 +26008,14 @@
                 <w:rFonts w:ascii="Arial" w:hAnsi="Arial" w:cs="Arial"/>
               </w:rPr>
             </w:pPr>
+            <w:proofErr w:type="spellStart"/>
             <w:r>
               <w:rPr>
                 <w:rFonts w:ascii="Arial" w:hAnsi="Arial" w:cs="Arial"/>
               </w:rPr>
               <w:t>time_updated</w:t>
             </w:r>
+            <w:proofErr w:type="spellEnd"/>
           </w:p>
         </w:tc>
         <w:tc>
@@ -26107,7 +26223,7 @@
           <w:lang w:val="en-PH" w:eastAsia="en-PH"/>
         </w:rPr>
         <w:drawing>
-          <wp:inline distT="0" distB="0" distL="0" distR="0" wp14:anchorId="11607158" wp14:editId="57BFF96A">
+          <wp:inline distT="0" distB="0" distL="0" distR="0" wp14:anchorId="11607158" wp14:editId="585EBC55">
             <wp:extent cx="5504414" cy="2819400"/>
             <wp:effectExtent l="0" t="0" r="1270" b="0"/>
             <wp:docPr id="1655934828" name="Picture 35"/>
@@ -33780,15 +33896,6 @@
 </file>
 
 <file path=customXml/item1.xml><?xml version="1.0" encoding="utf-8"?>
-<?mso-contentType ?>
-<FormTemplates xmlns="http://schemas.microsoft.com/sharepoint/v3/contenttype/forms">
-  <Display>DocumentLibraryForm</Display>
-  <Edit>AssetEditForm</Edit>
-  <New>DocumentLibraryForm</New>
-</FormTemplates>
-</file>
-
-<file path=customXml/item2.xml><?xml version="1.0" encoding="utf-8"?>
 <p:properties xmlns:p="http://schemas.microsoft.com/office/2006/metadata/properties" xmlns:xsi="http://www.w3.org/2001/XMLSchema-instance" xmlns:pc="http://schemas.microsoft.com/office/infopath/2007/PartnerControls">
   <documentManagement>
     <LocLastLocAttemptVersionTypeLookup xmlns="4873beb7-5857-4685-be1f-d57550cc96cc" xsi:nil="true"/>
@@ -33924,7 +34031,20 @@
 </p:properties>
 </file>
 
+<file path=customXml/item2.xml><?xml version="1.0" encoding="utf-8"?>
+<?mso-contentType ?>
+<FormTemplates xmlns="http://schemas.microsoft.com/sharepoint/v3/contenttype/forms">
+  <Display>DocumentLibraryForm</Display>
+  <Edit>AssetEditForm</Edit>
+  <New>DocumentLibraryForm</New>
+</FormTemplates>
+</file>
+
 <file path=customXml/item3.xml><?xml version="1.0" encoding="utf-8"?>
+<b:Sources xmlns:b="http://schemas.openxmlformats.org/officeDocument/2006/bibliography" xmlns="http://schemas.openxmlformats.org/officeDocument/2006/bibliography" SelectedStyle="\APASixthEditionOfficeOnline.xsl" StyleName="APA" Version="6"/>
+</file>
+
+<file path=customXml/item4.xml><?xml version="1.0" encoding="utf-8"?>
 <ct:contentTypeSchema xmlns:ct="http://schemas.microsoft.com/office/2006/metadata/contentType" xmlns:ma="http://schemas.microsoft.com/office/2006/metadata/properties/metaAttributes" ct:_="" ma:_="" ma:contentTypeName="TemplateFile" ma:contentTypeID="0x0101006EDDDB5EE6D98C44930B742096920B300400F5B6D36B3EF94B4E9A635CDF2A18F5B8" ma:contentTypeVersion="72" ma:contentTypeDescription="Create a new document." ma:contentTypeScope="" ma:versionID="a23e56308344d904b51738559c3d67c9">
   <xsd:schema xmlns:xsd="http://www.w3.org/2001/XMLSchema" xmlns:xs="http://www.w3.org/2001/XMLSchema" xmlns:p="http://schemas.microsoft.com/office/2006/metadata/properties" xmlns:ns2="4873beb7-5857-4685-be1f-d57550cc96cc" targetNamespace="http://schemas.microsoft.com/office/2006/metadata/properties" ma:root="true" ma:fieldsID="cd0908cc4600e77bf5da051303e00c8d" ns2:_="">
     <xsd:import namespace="4873beb7-5857-4685-be1f-d57550cc96cc"/>
@@ -34964,19 +35084,7 @@
 </ct:contentTypeSchema>
 </file>
 
-<file path=customXml/item4.xml><?xml version="1.0" encoding="utf-8"?>
-<b:Sources xmlns:b="http://schemas.openxmlformats.org/officeDocument/2006/bibliography" xmlns="http://schemas.openxmlformats.org/officeDocument/2006/bibliography" SelectedStyle="\APASixthEditionOfficeOnline.xsl" StyleName="APA" Version="6"/>
-</file>
-
 <file path=customXml/itemProps1.xml><?xml version="1.0" encoding="utf-8"?>
-<ds:datastoreItem xmlns:ds="http://schemas.openxmlformats.org/officeDocument/2006/customXml" ds:itemID="{C01C3C56-10DB-49F7-B061-44D8728D078A}">
-  <ds:schemaRefs>
-    <ds:schemaRef ds:uri="http://schemas.microsoft.com/sharepoint/v3/contenttype/forms"/>
-  </ds:schemaRefs>
-</ds:datastoreItem>
-</file>
-
-<file path=customXml/itemProps2.xml><?xml version="1.0" encoding="utf-8"?>
 <ds:datastoreItem xmlns:ds="http://schemas.openxmlformats.org/officeDocument/2006/customXml" ds:itemID="{7FBDB1CC-CEFB-4E46-8174-1F0AA0D30B24}">
   <ds:schemaRefs>
     <ds:schemaRef ds:uri="http://schemas.microsoft.com/office/2006/metadata/properties"/>
@@ -34986,7 +35094,23 @@
 </ds:datastoreItem>
 </file>
 
+<file path=customXml/itemProps2.xml><?xml version="1.0" encoding="utf-8"?>
+<ds:datastoreItem xmlns:ds="http://schemas.openxmlformats.org/officeDocument/2006/customXml" ds:itemID="{C01C3C56-10DB-49F7-B061-44D8728D078A}">
+  <ds:schemaRefs>
+    <ds:schemaRef ds:uri="http://schemas.microsoft.com/sharepoint/v3/contenttype/forms"/>
+  </ds:schemaRefs>
+</ds:datastoreItem>
+</file>
+
 <file path=customXml/itemProps3.xml><?xml version="1.0" encoding="utf-8"?>
+<ds:datastoreItem xmlns:ds="http://schemas.openxmlformats.org/officeDocument/2006/customXml" ds:itemID="{5F5C0626-F68A-4F74-A2EC-AF13AF7DFE62}">
+  <ds:schemaRefs>
+    <ds:schemaRef ds:uri="http://schemas.openxmlformats.org/officeDocument/2006/bibliography"/>
+  </ds:schemaRefs>
+</ds:datastoreItem>
+</file>
+
+<file path=customXml/itemProps4.xml><?xml version="1.0" encoding="utf-8"?>
 <ds:datastoreItem xmlns:ds="http://schemas.openxmlformats.org/officeDocument/2006/customXml" ds:itemID="{4B3A7E92-E05A-4924-9E8A-9F6659E5855B}">
   <ds:schemaRefs>
     <ds:schemaRef ds:uri="http://schemas.microsoft.com/office/2006/metadata/contentType"/>
@@ -35002,12 +35126,4 @@
     <ds:schemaRef ds:uri="http://schemas.microsoft.com/internal/obd"/>
   </ds:schemaRefs>
 </ds:datastoreItem>
-</file>
-
-<file path=customXml/itemProps4.xml><?xml version="1.0" encoding="utf-8"?>
-<ds:datastoreItem xmlns:ds="http://schemas.openxmlformats.org/officeDocument/2006/customXml" ds:itemID="{5F5C0626-F68A-4F74-A2EC-AF13AF7DFE62}">
-  <ds:schemaRefs>
-    <ds:schemaRef ds:uri="http://schemas.openxmlformats.org/officeDocument/2006/bibliography"/>
-  </ds:schemaRefs>
-</ds:datastoreItem>
 </file>
</xml_diff>

<commit_message>
add minor change to paper
</commit_message>
<xml_diff>
--- a/COHERE.docx
+++ b/COHERE.docx
@@ -9556,8 +9556,8 @@
           <w:lang w:val="en-PH" w:eastAsia="en-PH"/>
         </w:rPr>
         <w:drawing>
-          <wp:inline distT="0" distB="0" distL="0" distR="0" wp14:anchorId="5A9882A2" wp14:editId="27D85A8B">
-            <wp:extent cx="5757434" cy="2923986"/>
+          <wp:inline distT="0" distB="0" distL="0" distR="0" wp14:anchorId="5A9882A2" wp14:editId="4E550046">
+            <wp:extent cx="5778569" cy="2934720"/>
             <wp:effectExtent l="0" t="0" r="0" b="0"/>
             <wp:docPr id="1510351036" name="Picture 27"/>
             <wp:cNvGraphicFramePr>
@@ -9567,19 +9567,21 @@
               <a:graphicData uri="http://schemas.openxmlformats.org/drawingml/2006/picture">
                 <pic:pic xmlns:pic="http://schemas.openxmlformats.org/drawingml/2006/picture">
                   <pic:nvPicPr>
-                    <pic:cNvPr id="1510351036" name="Picture 1510351036"/>
+                    <pic:cNvPr id="1510351036" name="Picture 27"/>
                     <pic:cNvPicPr/>
                   </pic:nvPicPr>
-                  <pic:blipFill rotWithShape="1">
-                    <a:blip r:embed="rId17">
+                  <pic:blipFill>
+                    <a:blip r:embed="rId17" cstate="print">
                       <a:extLst>
                         <a:ext uri="{28A0092B-C50C-407E-A947-70E740481C1C}">
                           <a14:useLocalDpi xmlns:a14="http://schemas.microsoft.com/office/drawing/2010/main" val="0"/>
                         </a:ext>
                       </a:extLst>
                     </a:blip>
-                    <a:srcRect t="26440" b="13805"/>
-                    <a:stretch/>
+                    <a:srcRect t="5737" b="5737"/>
+                    <a:stretch>
+                      <a:fillRect/>
+                    </a:stretch>
                   </pic:blipFill>
                   <pic:spPr bwMode="auto">
                     <a:xfrm>
@@ -17427,7 +17429,7 @@
           <w:lang w:val="en-PH" w:eastAsia="en-PH"/>
         </w:rPr>
         <w:drawing>
-          <wp:anchor distT="0" distB="0" distL="114300" distR="114300" simplePos="0" relativeHeight="251658240" behindDoc="0" locked="0" layoutInCell="1" allowOverlap="1" wp14:anchorId="01CC1D0F" wp14:editId="57839767">
+          <wp:anchor distT="0" distB="0" distL="114300" distR="114300" simplePos="0" relativeHeight="251658240" behindDoc="0" locked="0" layoutInCell="1" allowOverlap="1" wp14:anchorId="01CC1D0F" wp14:editId="74968ABA">
             <wp:simplePos x="0" y="0"/>
             <wp:positionH relativeFrom="margin">
               <wp:posOffset>10160</wp:posOffset>
@@ -17669,7 +17671,7 @@
           <w:lang w:val="en-PH" w:eastAsia="en-PH"/>
         </w:rPr>
         <w:drawing>
-          <wp:inline distT="0" distB="0" distL="0" distR="0" wp14:anchorId="4E4FFA6E" wp14:editId="456BE6D7">
+          <wp:inline distT="0" distB="0" distL="0" distR="0" wp14:anchorId="4E4FFA6E" wp14:editId="2C73E149">
             <wp:extent cx="5760057" cy="3332019"/>
             <wp:effectExtent l="0" t="0" r="0" b="1905"/>
             <wp:docPr id="138403494" name="Picture 44"/>
@@ -26223,7 +26225,7 @@
           <w:lang w:val="en-PH" w:eastAsia="en-PH"/>
         </w:rPr>
         <w:drawing>
-          <wp:inline distT="0" distB="0" distL="0" distR="0" wp14:anchorId="11607158" wp14:editId="585EBC55">
+          <wp:inline distT="0" distB="0" distL="0" distR="0" wp14:anchorId="11607158" wp14:editId="417479DD">
             <wp:extent cx="5504414" cy="2819400"/>
             <wp:effectExtent l="0" t="0" r="1270" b="0"/>
             <wp:docPr id="1655934828" name="Picture 35"/>
@@ -33896,6 +33898,15 @@
 </file>
 
 <file path=customXml/item1.xml><?xml version="1.0" encoding="utf-8"?>
+<?mso-contentType ?>
+<FormTemplates xmlns="http://schemas.microsoft.com/sharepoint/v3/contenttype/forms">
+  <Display>DocumentLibraryForm</Display>
+  <Edit>AssetEditForm</Edit>
+  <New>DocumentLibraryForm</New>
+</FormTemplates>
+</file>
+
+<file path=customXml/item2.xml><?xml version="1.0" encoding="utf-8"?>
 <p:properties xmlns:p="http://schemas.microsoft.com/office/2006/metadata/properties" xmlns:xsi="http://www.w3.org/2001/XMLSchema-instance" xmlns:pc="http://schemas.microsoft.com/office/infopath/2007/PartnerControls">
   <documentManagement>
     <LocLastLocAttemptVersionTypeLookup xmlns="4873beb7-5857-4685-be1f-d57550cc96cc" xsi:nil="true"/>
@@ -34031,20 +34042,7 @@
 </p:properties>
 </file>
 
-<file path=customXml/item2.xml><?xml version="1.0" encoding="utf-8"?>
-<?mso-contentType ?>
-<FormTemplates xmlns="http://schemas.microsoft.com/sharepoint/v3/contenttype/forms">
-  <Display>DocumentLibraryForm</Display>
-  <Edit>AssetEditForm</Edit>
-  <New>DocumentLibraryForm</New>
-</FormTemplates>
-</file>
-
 <file path=customXml/item3.xml><?xml version="1.0" encoding="utf-8"?>
-<b:Sources xmlns:b="http://schemas.openxmlformats.org/officeDocument/2006/bibliography" xmlns="http://schemas.openxmlformats.org/officeDocument/2006/bibliography" SelectedStyle="\APASixthEditionOfficeOnline.xsl" StyleName="APA" Version="6"/>
-</file>
-
-<file path=customXml/item4.xml><?xml version="1.0" encoding="utf-8"?>
 <ct:contentTypeSchema xmlns:ct="http://schemas.microsoft.com/office/2006/metadata/contentType" xmlns:ma="http://schemas.microsoft.com/office/2006/metadata/properties/metaAttributes" ct:_="" ma:_="" ma:contentTypeName="TemplateFile" ma:contentTypeID="0x0101006EDDDB5EE6D98C44930B742096920B300400F5B6D36B3EF94B4E9A635CDF2A18F5B8" ma:contentTypeVersion="72" ma:contentTypeDescription="Create a new document." ma:contentTypeScope="" ma:versionID="a23e56308344d904b51738559c3d67c9">
   <xsd:schema xmlns:xsd="http://www.w3.org/2001/XMLSchema" xmlns:xs="http://www.w3.org/2001/XMLSchema" xmlns:p="http://schemas.microsoft.com/office/2006/metadata/properties" xmlns:ns2="4873beb7-5857-4685-be1f-d57550cc96cc" targetNamespace="http://schemas.microsoft.com/office/2006/metadata/properties" ma:root="true" ma:fieldsID="cd0908cc4600e77bf5da051303e00c8d" ns2:_="">
     <xsd:import namespace="4873beb7-5857-4685-be1f-d57550cc96cc"/>
@@ -35084,7 +35082,19 @@
 </ct:contentTypeSchema>
 </file>
 
+<file path=customXml/item4.xml><?xml version="1.0" encoding="utf-8"?>
+<b:Sources xmlns:b="http://schemas.openxmlformats.org/officeDocument/2006/bibliography" xmlns="http://schemas.openxmlformats.org/officeDocument/2006/bibliography" SelectedStyle="\APASixthEditionOfficeOnline.xsl" StyleName="APA" Version="6"/>
+</file>
+
 <file path=customXml/itemProps1.xml><?xml version="1.0" encoding="utf-8"?>
+<ds:datastoreItem xmlns:ds="http://schemas.openxmlformats.org/officeDocument/2006/customXml" ds:itemID="{C01C3C56-10DB-49F7-B061-44D8728D078A}">
+  <ds:schemaRefs>
+    <ds:schemaRef ds:uri="http://schemas.microsoft.com/sharepoint/v3/contenttype/forms"/>
+  </ds:schemaRefs>
+</ds:datastoreItem>
+</file>
+
+<file path=customXml/itemProps2.xml><?xml version="1.0" encoding="utf-8"?>
 <ds:datastoreItem xmlns:ds="http://schemas.openxmlformats.org/officeDocument/2006/customXml" ds:itemID="{7FBDB1CC-CEFB-4E46-8174-1F0AA0D30B24}">
   <ds:schemaRefs>
     <ds:schemaRef ds:uri="http://schemas.microsoft.com/office/2006/metadata/properties"/>
@@ -35094,23 +35104,7 @@
 </ds:datastoreItem>
 </file>
 
-<file path=customXml/itemProps2.xml><?xml version="1.0" encoding="utf-8"?>
-<ds:datastoreItem xmlns:ds="http://schemas.openxmlformats.org/officeDocument/2006/customXml" ds:itemID="{C01C3C56-10DB-49F7-B061-44D8728D078A}">
-  <ds:schemaRefs>
-    <ds:schemaRef ds:uri="http://schemas.microsoft.com/sharepoint/v3/contenttype/forms"/>
-  </ds:schemaRefs>
-</ds:datastoreItem>
-</file>
-
 <file path=customXml/itemProps3.xml><?xml version="1.0" encoding="utf-8"?>
-<ds:datastoreItem xmlns:ds="http://schemas.openxmlformats.org/officeDocument/2006/customXml" ds:itemID="{5F5C0626-F68A-4F74-A2EC-AF13AF7DFE62}">
-  <ds:schemaRefs>
-    <ds:schemaRef ds:uri="http://schemas.openxmlformats.org/officeDocument/2006/bibliography"/>
-  </ds:schemaRefs>
-</ds:datastoreItem>
-</file>
-
-<file path=customXml/itemProps4.xml><?xml version="1.0" encoding="utf-8"?>
 <ds:datastoreItem xmlns:ds="http://schemas.openxmlformats.org/officeDocument/2006/customXml" ds:itemID="{4B3A7E92-E05A-4924-9E8A-9F6659E5855B}">
   <ds:schemaRefs>
     <ds:schemaRef ds:uri="http://schemas.microsoft.com/office/2006/metadata/contentType"/>
@@ -35126,4 +35120,12 @@
     <ds:schemaRef ds:uri="http://schemas.microsoft.com/internal/obd"/>
   </ds:schemaRefs>
 </ds:datastoreItem>
+</file>
+
+<file path=customXml/itemProps4.xml><?xml version="1.0" encoding="utf-8"?>
+<ds:datastoreItem xmlns:ds="http://schemas.openxmlformats.org/officeDocument/2006/customXml" ds:itemID="{5F5C0626-F68A-4F74-A2EC-AF13AF7DFE62}">
+  <ds:schemaRefs>
+    <ds:schemaRef ds:uri="http://schemas.openxmlformats.org/officeDocument/2006/bibliography"/>
+  </ds:schemaRefs>
+</ds:datastoreItem>
 </file>
</xml_diff>

<commit_message>
mino changes to the paper
</commit_message>
<xml_diff>
--- a/COHERE.docx
+++ b/COHERE.docx
@@ -17375,6 +17375,12 @@
           </wp:inline>
         </w:drawing>
       </w:r>
+      <w:r>
+        <w:rPr>
+          <w:rFonts w:ascii="Arial" w:hAnsi="Arial" w:cs="Arial"/>
+        </w:rPr>
+        <w:t xml:space="preserve"> </w:t>
+      </w:r>
     </w:p>
     <w:p>
       <w:pPr>
@@ -17429,7 +17435,7 @@
           <w:lang w:val="en-PH" w:eastAsia="en-PH"/>
         </w:rPr>
         <w:drawing>
-          <wp:anchor distT="0" distB="0" distL="114300" distR="114300" simplePos="0" relativeHeight="251658240" behindDoc="0" locked="0" layoutInCell="1" allowOverlap="1" wp14:anchorId="01CC1D0F" wp14:editId="74968ABA">
+          <wp:anchor distT="0" distB="0" distL="114300" distR="114300" simplePos="0" relativeHeight="251658240" behindDoc="0" locked="0" layoutInCell="1" allowOverlap="1" wp14:anchorId="01CC1D0F" wp14:editId="14106870">
             <wp:simplePos x="0" y="0"/>
             <wp:positionH relativeFrom="margin">
               <wp:posOffset>10160</wp:posOffset>
@@ -17671,7 +17677,7 @@
           <w:lang w:val="en-PH" w:eastAsia="en-PH"/>
         </w:rPr>
         <w:drawing>
-          <wp:inline distT="0" distB="0" distL="0" distR="0" wp14:anchorId="4E4FFA6E" wp14:editId="2C73E149">
+          <wp:inline distT="0" distB="0" distL="0" distR="0" wp14:anchorId="4E4FFA6E" wp14:editId="0C1B72D1">
             <wp:extent cx="5760057" cy="3332019"/>
             <wp:effectExtent l="0" t="0" r="0" b="1905"/>
             <wp:docPr id="138403494" name="Picture 44"/>
@@ -26225,7 +26231,7 @@
           <w:lang w:val="en-PH" w:eastAsia="en-PH"/>
         </w:rPr>
         <w:drawing>
-          <wp:inline distT="0" distB="0" distL="0" distR="0" wp14:anchorId="11607158" wp14:editId="417479DD">
+          <wp:inline distT="0" distB="0" distL="0" distR="0" wp14:anchorId="11607158" wp14:editId="2D7F6A3D">
             <wp:extent cx="5504414" cy="2819400"/>
             <wp:effectExtent l="0" t="0" r="1270" b="0"/>
             <wp:docPr id="1655934828" name="Picture 35"/>
@@ -33898,15 +33904,6 @@
 </file>
 
 <file path=customXml/item1.xml><?xml version="1.0" encoding="utf-8"?>
-<?mso-contentType ?>
-<FormTemplates xmlns="http://schemas.microsoft.com/sharepoint/v3/contenttype/forms">
-  <Display>DocumentLibraryForm</Display>
-  <Edit>AssetEditForm</Edit>
-  <New>DocumentLibraryForm</New>
-</FormTemplates>
-</file>
-
-<file path=customXml/item2.xml><?xml version="1.0" encoding="utf-8"?>
 <p:properties xmlns:p="http://schemas.microsoft.com/office/2006/metadata/properties" xmlns:xsi="http://www.w3.org/2001/XMLSchema-instance" xmlns:pc="http://schemas.microsoft.com/office/infopath/2007/PartnerControls">
   <documentManagement>
     <LocLastLocAttemptVersionTypeLookup xmlns="4873beb7-5857-4685-be1f-d57550cc96cc" xsi:nil="true"/>
@@ -34042,7 +34039,20 @@
 </p:properties>
 </file>
 
+<file path=customXml/item2.xml><?xml version="1.0" encoding="utf-8"?>
+<?mso-contentType ?>
+<FormTemplates xmlns="http://schemas.microsoft.com/sharepoint/v3/contenttype/forms">
+  <Display>DocumentLibraryForm</Display>
+  <Edit>AssetEditForm</Edit>
+  <New>DocumentLibraryForm</New>
+</FormTemplates>
+</file>
+
 <file path=customXml/item3.xml><?xml version="1.0" encoding="utf-8"?>
+<b:Sources xmlns:b="http://schemas.openxmlformats.org/officeDocument/2006/bibliography" xmlns="http://schemas.openxmlformats.org/officeDocument/2006/bibliography" SelectedStyle="\APASixthEditionOfficeOnline.xsl" StyleName="APA" Version="6"/>
+</file>
+
+<file path=customXml/item4.xml><?xml version="1.0" encoding="utf-8"?>
 <ct:contentTypeSchema xmlns:ct="http://schemas.microsoft.com/office/2006/metadata/contentType" xmlns:ma="http://schemas.microsoft.com/office/2006/metadata/properties/metaAttributes" ct:_="" ma:_="" ma:contentTypeName="TemplateFile" ma:contentTypeID="0x0101006EDDDB5EE6D98C44930B742096920B300400F5B6D36B3EF94B4E9A635CDF2A18F5B8" ma:contentTypeVersion="72" ma:contentTypeDescription="Create a new document." ma:contentTypeScope="" ma:versionID="a23e56308344d904b51738559c3d67c9">
   <xsd:schema xmlns:xsd="http://www.w3.org/2001/XMLSchema" xmlns:xs="http://www.w3.org/2001/XMLSchema" xmlns:p="http://schemas.microsoft.com/office/2006/metadata/properties" xmlns:ns2="4873beb7-5857-4685-be1f-d57550cc96cc" targetNamespace="http://schemas.microsoft.com/office/2006/metadata/properties" ma:root="true" ma:fieldsID="cd0908cc4600e77bf5da051303e00c8d" ns2:_="">
     <xsd:import namespace="4873beb7-5857-4685-be1f-d57550cc96cc"/>
@@ -35082,19 +35092,7 @@
 </ct:contentTypeSchema>
 </file>
 
-<file path=customXml/item4.xml><?xml version="1.0" encoding="utf-8"?>
-<b:Sources xmlns:b="http://schemas.openxmlformats.org/officeDocument/2006/bibliography" xmlns="http://schemas.openxmlformats.org/officeDocument/2006/bibliography" SelectedStyle="\APASixthEditionOfficeOnline.xsl" StyleName="APA" Version="6"/>
-</file>
-
 <file path=customXml/itemProps1.xml><?xml version="1.0" encoding="utf-8"?>
-<ds:datastoreItem xmlns:ds="http://schemas.openxmlformats.org/officeDocument/2006/customXml" ds:itemID="{C01C3C56-10DB-49F7-B061-44D8728D078A}">
-  <ds:schemaRefs>
-    <ds:schemaRef ds:uri="http://schemas.microsoft.com/sharepoint/v3/contenttype/forms"/>
-  </ds:schemaRefs>
-</ds:datastoreItem>
-</file>
-
-<file path=customXml/itemProps2.xml><?xml version="1.0" encoding="utf-8"?>
 <ds:datastoreItem xmlns:ds="http://schemas.openxmlformats.org/officeDocument/2006/customXml" ds:itemID="{7FBDB1CC-CEFB-4E46-8174-1F0AA0D30B24}">
   <ds:schemaRefs>
     <ds:schemaRef ds:uri="http://schemas.microsoft.com/office/2006/metadata/properties"/>
@@ -35104,7 +35102,23 @@
 </ds:datastoreItem>
 </file>
 
+<file path=customXml/itemProps2.xml><?xml version="1.0" encoding="utf-8"?>
+<ds:datastoreItem xmlns:ds="http://schemas.openxmlformats.org/officeDocument/2006/customXml" ds:itemID="{C01C3C56-10DB-49F7-B061-44D8728D078A}">
+  <ds:schemaRefs>
+    <ds:schemaRef ds:uri="http://schemas.microsoft.com/sharepoint/v3/contenttype/forms"/>
+  </ds:schemaRefs>
+</ds:datastoreItem>
+</file>
+
 <file path=customXml/itemProps3.xml><?xml version="1.0" encoding="utf-8"?>
+<ds:datastoreItem xmlns:ds="http://schemas.openxmlformats.org/officeDocument/2006/customXml" ds:itemID="{5F5C0626-F68A-4F74-A2EC-AF13AF7DFE62}">
+  <ds:schemaRefs>
+    <ds:schemaRef ds:uri="http://schemas.openxmlformats.org/officeDocument/2006/bibliography"/>
+  </ds:schemaRefs>
+</ds:datastoreItem>
+</file>
+
+<file path=customXml/itemProps4.xml><?xml version="1.0" encoding="utf-8"?>
 <ds:datastoreItem xmlns:ds="http://schemas.openxmlformats.org/officeDocument/2006/customXml" ds:itemID="{4B3A7E92-E05A-4924-9E8A-9F6659E5855B}">
   <ds:schemaRefs>
     <ds:schemaRef ds:uri="http://schemas.microsoft.com/office/2006/metadata/contentType"/>
@@ -35120,12 +35134,4 @@
     <ds:schemaRef ds:uri="http://schemas.microsoft.com/internal/obd"/>
   </ds:schemaRefs>
 </ds:datastoreItem>
-</file>
-
-<file path=customXml/itemProps4.xml><?xml version="1.0" encoding="utf-8"?>
-<ds:datastoreItem xmlns:ds="http://schemas.openxmlformats.org/officeDocument/2006/customXml" ds:itemID="{5F5C0626-F68A-4F74-A2EC-AF13AF7DFE62}">
-  <ds:schemaRefs>
-    <ds:schemaRef ds:uri="http://schemas.openxmlformats.org/officeDocument/2006/bibliography"/>
-  </ds:schemaRefs>
-</ds:datastoreItem>
 </file>
</xml_diff>

<commit_message>
add minor change to agile
</commit_message>
<xml_diff>
--- a/COHERE.docx
+++ b/COHERE.docx
@@ -1,6 +1,6 @@
 
 <file path=word/document.xml><?xml version="1.0" encoding="utf-8"?>
-<w:document xmlns:wpc="http://schemas.microsoft.com/office/word/2010/wordprocessingCanvas" xmlns:cx="http://schemas.microsoft.com/office/drawing/2014/chartex" xmlns:cx1="http://schemas.microsoft.com/office/drawing/2015/9/8/chartex" xmlns:cx2="http://schemas.microsoft.com/office/drawing/2015/10/21/chartex" xmlns:cx3="http://schemas.microsoft.com/office/drawing/2016/5/9/chartex" xmlns:cx4="http://schemas.microsoft.com/office/drawing/2016/5/10/chartex" xmlns:cx5="http://schemas.microsoft.com/office/drawing/2016/5/11/chartex" xmlns:cx6="http://schemas.microsoft.com/office/drawing/2016/5/12/chartex" xmlns:cx7="http://schemas.microsoft.com/office/drawing/2016/5/13/chartex" xmlns:cx8="http://schemas.microsoft.com/office/drawing/2016/5/14/chartex" xmlns:mc="http://schemas.openxmlformats.org/markup-compatibility/2006" xmlns:aink="http://schemas.microsoft.com/office/drawing/2016/ink" xmlns:am3d="http://schemas.microsoft.com/office/drawing/2017/model3d" xmlns:o="urn:schemas-microsoft-com:office:office" xmlns:oel="http://schemas.microsoft.com/office/2019/extlst" xmlns:r="http://schemas.openxmlformats.org/officeDocument/2006/relationships" xmlns:m="http://schemas.openxmlformats.org/officeDocument/2006/math" xmlns:v="urn:schemas-microsoft-com:vml" xmlns:wp14="http://schemas.microsoft.com/office/word/2010/wordprocessingDrawing" xmlns:wp="http://schemas.openxmlformats.org/drawingml/2006/wordprocessingDrawing" xmlns:w10="urn:schemas-microsoft-com:office:word" xmlns:w="http://schemas.openxmlformats.org/wordprocessingml/2006/main" xmlns:w14="http://schemas.microsoft.com/office/word/2010/wordml" xmlns:w15="http://schemas.microsoft.com/office/word/2012/wordml" xmlns:w16cex="http://schemas.microsoft.com/office/word/2018/wordml/cex" xmlns:w16cid="http://schemas.microsoft.com/office/word/2016/wordml/cid" xmlns:w16="http://schemas.microsoft.com/office/word/2018/wordml" xmlns:w16du="http://schemas.microsoft.com/office/word/2023/wordml/word16du" xmlns:w16sdtdh="http://schemas.microsoft.com/office/word/2020/wordml/sdtdatahash" xmlns:w16sdtfl="http://schemas.microsoft.com/office/word/2024/wordml/sdtformatlock" xmlns:w16se="http://schemas.microsoft.com/office/word/2015/wordml/symex" xmlns:wpg="http://schemas.microsoft.com/office/word/2010/wordprocessingGroup" xmlns:wpi="http://schemas.microsoft.com/office/word/2010/wordprocessingInk" xmlns:wne="http://schemas.microsoft.com/office/word/2006/wordml" xmlns:wps="http://schemas.microsoft.com/office/word/2010/wordprocessingShape" mc:Ignorable="w14 w15 w16se w16cid w16 w16cex w16sdtdh w16sdtfl w16du wp14">
+<w:document xmlns:wpc="http://schemas.microsoft.com/office/word/2010/wordprocessingCanvas" xmlns:mc="http://schemas.openxmlformats.org/markup-compatibility/2006" xmlns:o="urn:schemas-microsoft-com:office:office" xmlns:r="http://schemas.openxmlformats.org/officeDocument/2006/relationships" xmlns:m="http://schemas.openxmlformats.org/officeDocument/2006/math" xmlns:v="urn:schemas-microsoft-com:vml" xmlns:wp14="http://schemas.microsoft.com/office/word/2010/wordprocessingDrawing" xmlns:wp="http://schemas.openxmlformats.org/drawingml/2006/wordprocessingDrawing" xmlns:w10="urn:schemas-microsoft-com:office:word" xmlns:w="http://schemas.openxmlformats.org/wordprocessingml/2006/main" xmlns:w14="http://schemas.microsoft.com/office/word/2010/wordml" xmlns:w15="http://schemas.microsoft.com/office/word/2012/wordml" xmlns:wpg="http://schemas.microsoft.com/office/word/2010/wordprocessingGroup" xmlns:wpi="http://schemas.microsoft.com/office/word/2010/wordprocessingInk" xmlns:wne="http://schemas.microsoft.com/office/word/2006/wordml" xmlns:wps="http://schemas.microsoft.com/office/word/2010/wordprocessingShape" mc:Ignorable="w14 w15 wp14">
   <w:body>
     <w:p>
       <w:pPr>
@@ -2439,21 +2439,7 @@
         <w:rPr>
           <w:rFonts w:ascii="Arial" w:hAnsi="Arial" w:cs="Arial"/>
         </w:rPr>
-        <w:t xml:space="preserve">The Truck Body Production Scheduling and Monitoring System consists of 5 users, the plant manager, agent, admin officer, production head, and the quality assurance. The plant manager and the admin officer </w:t>
-      </w:r>
-      <w:proofErr w:type="gramStart"/>
-      <w:r>
-        <w:rPr>
-          <w:rFonts w:ascii="Arial" w:hAnsi="Arial" w:cs="Arial"/>
-        </w:rPr>
-        <w:t>has</w:t>
-      </w:r>
-      <w:proofErr w:type="gramEnd"/>
-      <w:r>
-        <w:rPr>
-          <w:rFonts w:ascii="Arial" w:hAnsi="Arial" w:cs="Arial"/>
-        </w:rPr>
-        <w:t xml:space="preserve"> the capability of monitoring everything that is happening in the production. They can also add/create/update job orders. The agent is capable only for adding job order. The production head is in charge of updating production stages and statuses, and manage reports. The quality assurance is responsible for inspecting the final product and must ensure that it observes the quality standards.</w:t>
+        <w:t>The Truck Body Production Scheduling and Monitoring System consists of 5 users, the plant manager, agent, admin officer, production head, and the quality assurance. The plant manager and the admin officer has the capability of monitoring everything that is happening in the production. They can also add/create/update job orders. The agent is capable only for adding job order. The production head is in charge of updating production stages and statuses, and manage reports. The quality assurance is responsible for inspecting the final product and must ensure that it observes the quality standards.</w:t>
       </w:r>
     </w:p>
     <w:p>
@@ -9799,21 +9785,7 @@
           <w:rFonts w:ascii="Arial" w:hAnsi="Arial" w:cs="Arial"/>
         </w:rPr>
         <w:lastRenderedPageBreak/>
-        <w:t xml:space="preserve">resources, such as money and manpower contribute to the limitations of the development of this system. Tool and knowledge </w:t>
-      </w:r>
-      <w:proofErr w:type="gramStart"/>
-      <w:r>
-        <w:rPr>
-          <w:rFonts w:ascii="Arial" w:hAnsi="Arial" w:cs="Arial"/>
-        </w:rPr>
-        <w:t>is</w:t>
-      </w:r>
-      <w:proofErr w:type="gramEnd"/>
-      <w:r>
-        <w:rPr>
-          <w:rFonts w:ascii="Arial" w:hAnsi="Arial" w:cs="Arial"/>
-        </w:rPr>
-        <w:t xml:space="preserve"> the other half of the great contributor for the limitation. Lacking knowledge of other programming languages and tools causes limitations for us developers. Data testing is limited, having just enough data provided by the owners and managers to us, which is also a cause of having not enough time. </w:t>
+        <w:t>resources, such as money and manpower contribute to the limitations of the development of this system. Tool and knowledge is the other half of the great contributor for the limitation. Lacking knowledge of other programming languages and tools causes limitations for us developers. Data testing is limited, having just enough data provided by the owners and managers to us, which is also a cause of having not enough time. </w:t>
       </w:r>
     </w:p>
     <w:p>
@@ -26441,7 +26413,21 @@
           <w:rFonts w:ascii="Arial" w:hAnsi="Arial" w:cs="Arial"/>
         </w:rPr>
         <w:tab/>
-        <w:t>In the development stage, the developer is assigned to work on the system’s integrity, design, layout, and functionality. The developer gathers all the necessary information from the client and ensures the system is properly integrated. The features to be implemented in the system include managing event reservations, organizing menu packages, automating scheduling, generating reports, creating announcements. When writing the code, the system's design, specs, and the customer's specific requirements are all carefully considered. By taking these aspects carefully, we will make sure that the end product satisfies the system's expectations and is in line with the planned goals.</w:t>
+        <w:t>In the development stage, the developer is assigned to work on the system’s integrity, design, layout, and functionality. The developer gathers all the necessary information from the client and ensures the system is properly integrated. The features to be implemented in t</w:t>
+      </w:r>
+      <w:r>
+        <w:rPr>
+          <w:rFonts w:ascii="Arial" w:hAnsi="Arial" w:cs="Arial"/>
+        </w:rPr>
+        <w:t>he system include managing catering</w:t>
+      </w:r>
+      <w:bookmarkStart w:id="1" w:name="_GoBack"/>
+      <w:bookmarkEnd w:id="1"/>
+      <w:r>
+        <w:rPr>
+          <w:rFonts w:ascii="Arial" w:hAnsi="Arial" w:cs="Arial"/>
+        </w:rPr>
+        <w:t xml:space="preserve"> reservations, organizing menu packages, automating scheduling, generating reports, creating announcements. When writing the code, the system's design, specs, and the customer's specific requirements are all carefully considered. By taking these aspects carefully, we will make sure that the end product satisfies the system's expectations and is in line with the planned goals.</w:t>
       </w:r>
     </w:p>
     <w:p>
@@ -27149,7 +27135,7 @@
 </file>
 
 <file path=word/endnotes.xml><?xml version="1.0" encoding="utf-8"?>
-<w:endnotes xmlns:wpc="http://schemas.microsoft.com/office/word/2010/wordprocessingCanvas" xmlns:cx="http://schemas.microsoft.com/office/drawing/2014/chartex" xmlns:cx1="http://schemas.microsoft.com/office/drawing/2015/9/8/chartex" xmlns:cx2="http://schemas.microsoft.com/office/drawing/2015/10/21/chartex" xmlns:cx3="http://schemas.microsoft.com/office/drawing/2016/5/9/chartex" xmlns:cx4="http://schemas.microsoft.com/office/drawing/2016/5/10/chartex" xmlns:cx5="http://schemas.microsoft.com/office/drawing/2016/5/11/chartex" xmlns:cx6="http://schemas.microsoft.com/office/drawing/2016/5/12/chartex" xmlns:cx7="http://schemas.microsoft.com/office/drawing/2016/5/13/chartex" xmlns:cx8="http://schemas.microsoft.com/office/drawing/2016/5/14/chartex" xmlns:mc="http://schemas.openxmlformats.org/markup-compatibility/2006" xmlns:aink="http://schemas.microsoft.com/office/drawing/2016/ink" xmlns:am3d="http://schemas.microsoft.com/office/drawing/2017/model3d" xmlns:o="urn:schemas-microsoft-com:office:office" xmlns:oel="http://schemas.microsoft.com/office/2019/extlst" xmlns:r="http://schemas.openxmlformats.org/officeDocument/2006/relationships" xmlns:m="http://schemas.openxmlformats.org/officeDocument/2006/math" xmlns:v="urn:schemas-microsoft-com:vml" xmlns:wp14="http://schemas.microsoft.com/office/word/2010/wordprocessingDrawing" xmlns:wp="http://schemas.openxmlformats.org/drawingml/2006/wordprocessingDrawing" xmlns:w10="urn:schemas-microsoft-com:office:word" xmlns:w="http://schemas.openxmlformats.org/wordprocessingml/2006/main" xmlns:w14="http://schemas.microsoft.com/office/word/2010/wordml" xmlns:w15="http://schemas.microsoft.com/office/word/2012/wordml" xmlns:w16cex="http://schemas.microsoft.com/office/word/2018/wordml/cex" xmlns:w16cid="http://schemas.microsoft.com/office/word/2016/wordml/cid" xmlns:w16="http://schemas.microsoft.com/office/word/2018/wordml" xmlns:w16du="http://schemas.microsoft.com/office/word/2023/wordml/word16du" xmlns:w16sdtdh="http://schemas.microsoft.com/office/word/2020/wordml/sdtdatahash" xmlns:w16sdtfl="http://schemas.microsoft.com/office/word/2024/wordml/sdtformatlock" xmlns:w16se="http://schemas.microsoft.com/office/word/2015/wordml/symex" xmlns:wpg="http://schemas.microsoft.com/office/word/2010/wordprocessingGroup" xmlns:wpi="http://schemas.microsoft.com/office/word/2010/wordprocessingInk" xmlns:wne="http://schemas.microsoft.com/office/word/2006/wordml" xmlns:wps="http://schemas.microsoft.com/office/word/2010/wordprocessingShape" mc:Ignorable="w14 w15 w16se w16cid w16 w16cex w16sdtdh w16sdtfl w16du wp14">
+<w:endnotes xmlns:wpc="http://schemas.microsoft.com/office/word/2010/wordprocessingCanvas" xmlns:mc="http://schemas.openxmlformats.org/markup-compatibility/2006" xmlns:o="urn:schemas-microsoft-com:office:office" xmlns:r="http://schemas.openxmlformats.org/officeDocument/2006/relationships" xmlns:m="http://schemas.openxmlformats.org/officeDocument/2006/math" xmlns:v="urn:schemas-microsoft-com:vml" xmlns:wp14="http://schemas.microsoft.com/office/word/2010/wordprocessingDrawing" xmlns:wp="http://schemas.openxmlformats.org/drawingml/2006/wordprocessingDrawing" xmlns:w10="urn:schemas-microsoft-com:office:word" xmlns:w="http://schemas.openxmlformats.org/wordprocessingml/2006/main" xmlns:w14="http://schemas.microsoft.com/office/word/2010/wordml" xmlns:w15="http://schemas.microsoft.com/office/word/2012/wordml" xmlns:wpg="http://schemas.microsoft.com/office/word/2010/wordprocessingGroup" xmlns:wpi="http://schemas.microsoft.com/office/word/2010/wordprocessingInk" xmlns:wne="http://schemas.microsoft.com/office/word/2006/wordml" xmlns:wps="http://schemas.microsoft.com/office/word/2010/wordprocessingShape" mc:Ignorable="w14 w15 wp14">
   <w:endnote w:type="separator" w:id="-1">
     <w:p>
       <w:r>
@@ -27168,7 +27154,7 @@
 </file>
 
 <file path=word/footer1.xml><?xml version="1.0" encoding="utf-8"?>
-<w:ftr xmlns:wpc="http://schemas.microsoft.com/office/word/2010/wordprocessingCanvas" xmlns:cx="http://schemas.microsoft.com/office/drawing/2014/chartex" xmlns:cx1="http://schemas.microsoft.com/office/drawing/2015/9/8/chartex" xmlns:cx2="http://schemas.microsoft.com/office/drawing/2015/10/21/chartex" xmlns:cx3="http://schemas.microsoft.com/office/drawing/2016/5/9/chartex" xmlns:cx4="http://schemas.microsoft.com/office/drawing/2016/5/10/chartex" xmlns:cx5="http://schemas.microsoft.com/office/drawing/2016/5/11/chartex" xmlns:cx6="http://schemas.microsoft.com/office/drawing/2016/5/12/chartex" xmlns:cx7="http://schemas.microsoft.com/office/drawing/2016/5/13/chartex" xmlns:cx8="http://schemas.microsoft.com/office/drawing/2016/5/14/chartex" xmlns:mc="http://schemas.openxmlformats.org/markup-compatibility/2006" xmlns:aink="http://schemas.microsoft.com/office/drawing/2016/ink" xmlns:am3d="http://schemas.microsoft.com/office/drawing/2017/model3d" xmlns:o="urn:schemas-microsoft-com:office:office" xmlns:oel="http://schemas.microsoft.com/office/2019/extlst" xmlns:r="http://schemas.openxmlformats.org/officeDocument/2006/relationships" xmlns:m="http://schemas.openxmlformats.org/officeDocument/2006/math" xmlns:v="urn:schemas-microsoft-com:vml" xmlns:wp14="http://schemas.microsoft.com/office/word/2010/wordprocessingDrawing" xmlns:wp="http://schemas.openxmlformats.org/drawingml/2006/wordprocessingDrawing" xmlns:w10="urn:schemas-microsoft-com:office:word" xmlns:w="http://schemas.openxmlformats.org/wordprocessingml/2006/main" xmlns:w14="http://schemas.microsoft.com/office/word/2010/wordml" xmlns:w15="http://schemas.microsoft.com/office/word/2012/wordml" xmlns:w16cex="http://schemas.microsoft.com/office/word/2018/wordml/cex" xmlns:w16cid="http://schemas.microsoft.com/office/word/2016/wordml/cid" xmlns:w16="http://schemas.microsoft.com/office/word/2018/wordml" xmlns:w16du="http://schemas.microsoft.com/office/word/2023/wordml/word16du" xmlns:w16sdtdh="http://schemas.microsoft.com/office/word/2020/wordml/sdtdatahash" xmlns:w16sdtfl="http://schemas.microsoft.com/office/word/2024/wordml/sdtformatlock" xmlns:w16se="http://schemas.microsoft.com/office/word/2015/wordml/symex" xmlns:wpg="http://schemas.microsoft.com/office/word/2010/wordprocessingGroup" xmlns:wpi="http://schemas.microsoft.com/office/word/2010/wordprocessingInk" xmlns:wne="http://schemas.microsoft.com/office/word/2006/wordml" xmlns:wps="http://schemas.microsoft.com/office/word/2010/wordprocessingShape" mc:Ignorable="w14 w15 w16se w16cid w16 w16cex w16sdtdh w16sdtfl w16du wp14">
+<w:ftr xmlns:wpc="http://schemas.microsoft.com/office/word/2010/wordprocessingCanvas" xmlns:mc="http://schemas.openxmlformats.org/markup-compatibility/2006" xmlns:o="urn:schemas-microsoft-com:office:office" xmlns:r="http://schemas.openxmlformats.org/officeDocument/2006/relationships" xmlns:m="http://schemas.openxmlformats.org/officeDocument/2006/math" xmlns:v="urn:schemas-microsoft-com:vml" xmlns:wp14="http://schemas.microsoft.com/office/word/2010/wordprocessingDrawing" xmlns:wp="http://schemas.openxmlformats.org/drawingml/2006/wordprocessingDrawing" xmlns:w10="urn:schemas-microsoft-com:office:word" xmlns:w="http://schemas.openxmlformats.org/wordprocessingml/2006/main" xmlns:w14="http://schemas.microsoft.com/office/word/2010/wordml" xmlns:w15="http://schemas.microsoft.com/office/word/2012/wordml" xmlns:wpg="http://schemas.microsoft.com/office/word/2010/wordprocessingGroup" xmlns:wpi="http://schemas.microsoft.com/office/word/2010/wordprocessingInk" xmlns:wne="http://schemas.microsoft.com/office/word/2006/wordml" xmlns:wps="http://schemas.microsoft.com/office/word/2010/wordprocessingShape" mc:Ignorable="w14 w15 wp14">
   <w:p>
     <w:pPr>
       <w:pStyle w:val="Footer"/>
@@ -27262,7 +27248,7 @@
                               <w:bCs/>
                               <w:noProof/>
                             </w:rPr>
-                            <w:t>9</w:t>
+                            <w:t>38</w:t>
                           </w:r>
                           <w:r>
                             <w:rPr>
@@ -27300,7 +27286,7 @@
               <v:stroke joinstyle="miter"/>
               <v:path gradientshapeok="t" o:connecttype="rect"/>
             </v:shapetype>
-            <v:shape id="Text Box 10" o:spid="_x0000_s1027" type="#_x0000_t202" style="position:absolute;margin-left:.8pt;margin-top:6.4pt;width:41.85pt;height:23.8pt;z-index:251673600;visibility:visible;mso-wrap-style:square;mso-width-percent:0;mso-height-percent:0;mso-wrap-distance-left:9pt;mso-wrap-distance-top:0;mso-wrap-distance-right:9pt;mso-wrap-distance-bottom:0;mso-position-horizontal:absolute;mso-position-horizontal-relative:right-margin-area;mso-position-vertical:absolute;mso-position-vertical-relative:bottom-margin-area;mso-width-percent:0;mso-height-percent:0;mso-width-relative:margin;mso-height-relative:margin;v-text-anchor:top" o:gfxdata="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" filled="f" stroked="f" strokeweight=".5pt">
+            <v:shape id="Text Box 10" o:spid="_x0000_s1027" type="#_x0000_t202" style="position:absolute;margin-left:.8pt;margin-top:6.4pt;width:41.85pt;height:23.8pt;z-index:251673600;visibility:visible;mso-wrap-style:square;mso-width-percent:0;mso-height-percent:0;mso-wrap-distance-left:9pt;mso-wrap-distance-top:0;mso-wrap-distance-right:9pt;mso-wrap-distance-bottom:0;mso-position-horizontal:absolute;mso-position-horizontal-relative:right-margin-area;mso-position-vertical:absolute;mso-position-vertical-relative:bottom-margin-area;mso-width-percent:0;mso-height-percent:0;mso-width-relative:margin;mso-height-relative:margin;v-text-anchor:top" o:gfxdata="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" filled="f" stroked="f" strokeweight=".5pt">
               <v:textbox>
                 <w:txbxContent>
                   <w:p>
@@ -27335,7 +27321,7 @@
                         <w:bCs/>
                         <w:noProof/>
                       </w:rPr>
-                      <w:t>9</w:t>
+                      <w:t>38</w:t>
                     </w:r>
                     <w:r>
                       <w:rPr>
@@ -27420,7 +27406,7 @@
             </wp:anchor>
           </w:drawing>
         </mc:Choice>
-        <mc:Fallback>
+        <mc:Fallback xmlns:w16se="http://schemas.microsoft.com/office/word/2015/wordml/symex" xmlns:w16sdtfl="http://schemas.microsoft.com/office/word/2024/wordml/sdtformatlock" xmlns:w16sdtdh="http://schemas.microsoft.com/office/word/2020/wordml/sdtdatahash" xmlns:w16du="http://schemas.microsoft.com/office/word/2023/wordml/word16du" xmlns:w16="http://schemas.microsoft.com/office/word/2018/wordml" xmlns:w16cid="http://schemas.microsoft.com/office/word/2016/wordml/cid" xmlns:w16cex="http://schemas.microsoft.com/office/word/2018/wordml/cex" xmlns:oel="http://schemas.microsoft.com/office/2019/extlst" xmlns:am3d="http://schemas.microsoft.com/office/drawing/2017/model3d" xmlns:aink="http://schemas.microsoft.com/office/drawing/2016/ink" xmlns:cx8="http://schemas.microsoft.com/office/drawing/2016/5/14/chartex" xmlns:cx7="http://schemas.microsoft.com/office/drawing/2016/5/13/chartex" xmlns:cx6="http://schemas.microsoft.com/office/drawing/2016/5/12/chartex" xmlns:cx5="http://schemas.microsoft.com/office/drawing/2016/5/11/chartex" xmlns:cx4="http://schemas.microsoft.com/office/drawing/2016/5/10/chartex" xmlns:cx3="http://schemas.microsoft.com/office/drawing/2016/5/9/chartex" xmlns:cx2="http://schemas.microsoft.com/office/drawing/2015/10/21/chartex" xmlns:cx1="http://schemas.microsoft.com/office/drawing/2015/9/8/chartex" xmlns:cx="http://schemas.microsoft.com/office/drawing/2014/chartex">
           <w:pict>
             <v:line w14:anchorId="0F5562AB" id="Straight Connector 4" o:spid="_x0000_s1026" style="position:absolute;z-index:251664384;visibility:visible;mso-wrap-style:square;mso-width-percent:0;mso-wrap-distance-left:9pt;mso-wrap-distance-top:0;mso-wrap-distance-right:9pt;mso-wrap-distance-bottom:0;mso-position-horizontal:absolute;mso-position-horizontal-relative:text;mso-position-vertical:absolute;mso-position-vertical-relative:text;mso-width-percent:0;mso-width-relative:margin" from="-90.1pt,-22.55pt" to="540.3pt,-22.55pt" o:gfxdata="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" strokecolor="black [3213]" strokeweight="1.5pt">
               <v:stroke joinstyle="miter"/>
@@ -27494,7 +27480,7 @@
             </wp:anchor>
           </w:drawing>
         </mc:Choice>
-        <mc:Fallback>
+        <mc:Fallback xmlns:w16se="http://schemas.microsoft.com/office/word/2015/wordml/symex" xmlns:w16sdtfl="http://schemas.microsoft.com/office/word/2024/wordml/sdtformatlock" xmlns:w16sdtdh="http://schemas.microsoft.com/office/word/2020/wordml/sdtdatahash" xmlns:w16du="http://schemas.microsoft.com/office/word/2023/wordml/word16du" xmlns:w16="http://schemas.microsoft.com/office/word/2018/wordml" xmlns:w16cid="http://schemas.microsoft.com/office/word/2016/wordml/cid" xmlns:w16cex="http://schemas.microsoft.com/office/word/2018/wordml/cex" xmlns:oel="http://schemas.microsoft.com/office/2019/extlst" xmlns:am3d="http://schemas.microsoft.com/office/drawing/2017/model3d" xmlns:aink="http://schemas.microsoft.com/office/drawing/2016/ink" xmlns:cx8="http://schemas.microsoft.com/office/drawing/2016/5/14/chartex" xmlns:cx7="http://schemas.microsoft.com/office/drawing/2016/5/13/chartex" xmlns:cx6="http://schemas.microsoft.com/office/drawing/2016/5/12/chartex" xmlns:cx5="http://schemas.microsoft.com/office/drawing/2016/5/11/chartex" xmlns:cx4="http://schemas.microsoft.com/office/drawing/2016/5/10/chartex" xmlns:cx3="http://schemas.microsoft.com/office/drawing/2016/5/9/chartex" xmlns:cx2="http://schemas.microsoft.com/office/drawing/2015/10/21/chartex" xmlns:cx1="http://schemas.microsoft.com/office/drawing/2015/9/8/chartex" xmlns:cx="http://schemas.microsoft.com/office/drawing/2014/chartex">
           <w:pict>
             <v:line w14:anchorId="484262F4" id="Straight Connector 3" o:spid="_x0000_s1026" style="position:absolute;z-index:251663360;visibility:visible;mso-wrap-style:square;mso-width-percent:0;mso-wrap-distance-left:9pt;mso-wrap-distance-top:0;mso-wrap-distance-right:9pt;mso-wrap-distance-bottom:0;mso-position-horizontal:absolute;mso-position-horizontal-relative:text;mso-position-vertical:absolute;mso-position-vertical-relative:text;mso-width-percent:0;mso-width-relative:margin" from="-90.1pt,-4.95pt" to="540.3pt,-4.95pt" o:gfxdata="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" strokecolor="black [3213]" strokeweight="1.5pt">
               <v:stroke joinstyle="miter"/>
@@ -27599,7 +27585,7 @@
             </wp:anchor>
           </w:drawing>
         </mc:Choice>
-        <mc:Fallback>
+        <mc:Fallback xmlns:w16se="http://schemas.microsoft.com/office/word/2015/wordml/symex" xmlns:w16sdtfl="http://schemas.microsoft.com/office/word/2024/wordml/sdtformatlock" xmlns:w16sdtdh="http://schemas.microsoft.com/office/word/2020/wordml/sdtdatahash" xmlns:w16du="http://schemas.microsoft.com/office/word/2023/wordml/word16du" xmlns:w16="http://schemas.microsoft.com/office/word/2018/wordml" xmlns:w16cid="http://schemas.microsoft.com/office/word/2016/wordml/cid" xmlns:w16cex="http://schemas.microsoft.com/office/word/2018/wordml/cex" xmlns:oel="http://schemas.microsoft.com/office/2019/extlst" xmlns:am3d="http://schemas.microsoft.com/office/drawing/2017/model3d" xmlns:aink="http://schemas.microsoft.com/office/drawing/2016/ink" xmlns:cx8="http://schemas.microsoft.com/office/drawing/2016/5/14/chartex" xmlns:cx7="http://schemas.microsoft.com/office/drawing/2016/5/13/chartex" xmlns:cx6="http://schemas.microsoft.com/office/drawing/2016/5/12/chartex" xmlns:cx5="http://schemas.microsoft.com/office/drawing/2016/5/11/chartex" xmlns:cx4="http://schemas.microsoft.com/office/drawing/2016/5/10/chartex" xmlns:cx3="http://schemas.microsoft.com/office/drawing/2016/5/9/chartex" xmlns:cx2="http://schemas.microsoft.com/office/drawing/2015/10/21/chartex" xmlns:cx1="http://schemas.microsoft.com/office/drawing/2015/9/8/chartex" xmlns:cx="http://schemas.microsoft.com/office/drawing/2014/chartex">
           <w:pict>
             <v:shape w14:anchorId="4C89396A" id="Text Box 9" o:spid="_x0000_s1028" type="#_x0000_t202" style="position:absolute;margin-left:0;margin-top:715.8pt;width:467.15pt;height:25.5pt;z-index:-251644928;visibility:visible;mso-wrap-style:square;mso-width-percent:0;mso-height-percent:0;mso-wrap-distance-left:9pt;mso-wrap-distance-top:0;mso-wrap-distance-right:9pt;mso-wrap-distance-bottom:0;mso-position-horizontal:left;mso-position-horizontal-relative:margin;mso-position-vertical:absolute;mso-position-vertical-relative:page;mso-width-percent:0;mso-height-percent:0;mso-width-relative:margin;mso-height-relative:margin;v-text-anchor:top" o:gfxdata="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" fillcolor="white [3201]" stroked="f" strokeweight=".5pt">
               <v:textbox>
@@ -27634,7 +27620,7 @@
 </file>
 
 <file path=word/footer2.xml><?xml version="1.0" encoding="utf-8"?>
-<w:ftr xmlns:wpc="http://schemas.microsoft.com/office/word/2010/wordprocessingCanvas" xmlns:cx="http://schemas.microsoft.com/office/drawing/2014/chartex" xmlns:cx1="http://schemas.microsoft.com/office/drawing/2015/9/8/chartex" xmlns:cx2="http://schemas.microsoft.com/office/drawing/2015/10/21/chartex" xmlns:cx3="http://schemas.microsoft.com/office/drawing/2016/5/9/chartex" xmlns:cx4="http://schemas.microsoft.com/office/drawing/2016/5/10/chartex" xmlns:cx5="http://schemas.microsoft.com/office/drawing/2016/5/11/chartex" xmlns:cx6="http://schemas.microsoft.com/office/drawing/2016/5/12/chartex" xmlns:cx7="http://schemas.microsoft.com/office/drawing/2016/5/13/chartex" xmlns:cx8="http://schemas.microsoft.com/office/drawing/2016/5/14/chartex" xmlns:mc="http://schemas.openxmlformats.org/markup-compatibility/2006" xmlns:aink="http://schemas.microsoft.com/office/drawing/2016/ink" xmlns:am3d="http://schemas.microsoft.com/office/drawing/2017/model3d" xmlns:o="urn:schemas-microsoft-com:office:office" xmlns:oel="http://schemas.microsoft.com/office/2019/extlst" xmlns:r="http://schemas.openxmlformats.org/officeDocument/2006/relationships" xmlns:m="http://schemas.openxmlformats.org/officeDocument/2006/math" xmlns:v="urn:schemas-microsoft-com:vml" xmlns:wp14="http://schemas.microsoft.com/office/word/2010/wordprocessingDrawing" xmlns:wp="http://schemas.openxmlformats.org/drawingml/2006/wordprocessingDrawing" xmlns:w10="urn:schemas-microsoft-com:office:word" xmlns:w="http://schemas.openxmlformats.org/wordprocessingml/2006/main" xmlns:w14="http://schemas.microsoft.com/office/word/2010/wordml" xmlns:w15="http://schemas.microsoft.com/office/word/2012/wordml" xmlns:w16cex="http://schemas.microsoft.com/office/word/2018/wordml/cex" xmlns:w16cid="http://schemas.microsoft.com/office/word/2016/wordml/cid" xmlns:w16="http://schemas.microsoft.com/office/word/2018/wordml" xmlns:w16du="http://schemas.microsoft.com/office/word/2023/wordml/word16du" xmlns:w16sdtdh="http://schemas.microsoft.com/office/word/2020/wordml/sdtdatahash" xmlns:w16sdtfl="http://schemas.microsoft.com/office/word/2024/wordml/sdtformatlock" xmlns:w16se="http://schemas.microsoft.com/office/word/2015/wordml/symex" xmlns:wpg="http://schemas.microsoft.com/office/word/2010/wordprocessingGroup" xmlns:wpi="http://schemas.microsoft.com/office/word/2010/wordprocessingInk" xmlns:wne="http://schemas.microsoft.com/office/word/2006/wordml" xmlns:wps="http://schemas.microsoft.com/office/word/2010/wordprocessingShape" mc:Ignorable="w14 w15 w16se w16cid w16 w16cex w16sdtdh w16sdtfl w16du wp14">
+<w:ftr xmlns:wpc="http://schemas.microsoft.com/office/word/2010/wordprocessingCanvas" xmlns:mc="http://schemas.openxmlformats.org/markup-compatibility/2006" xmlns:o="urn:schemas-microsoft-com:office:office" xmlns:r="http://schemas.openxmlformats.org/officeDocument/2006/relationships" xmlns:m="http://schemas.openxmlformats.org/officeDocument/2006/math" xmlns:v="urn:schemas-microsoft-com:vml" xmlns:wp14="http://schemas.microsoft.com/office/word/2010/wordprocessingDrawing" xmlns:wp="http://schemas.openxmlformats.org/drawingml/2006/wordprocessingDrawing" xmlns:w10="urn:schemas-microsoft-com:office:word" xmlns:w="http://schemas.openxmlformats.org/wordprocessingml/2006/main" xmlns:w14="http://schemas.microsoft.com/office/word/2010/wordml" xmlns:w15="http://schemas.microsoft.com/office/word/2012/wordml" xmlns:wpg="http://schemas.microsoft.com/office/word/2010/wordprocessingGroup" xmlns:wpi="http://schemas.microsoft.com/office/word/2010/wordprocessingInk" xmlns:wne="http://schemas.microsoft.com/office/word/2006/wordml" xmlns:wps="http://schemas.microsoft.com/office/word/2010/wordprocessingShape" mc:Ignorable="w14 w15 wp14">
   <w:p>
     <w:pPr>
       <w:pStyle w:val="Footer"/>
@@ -27705,7 +27691,7 @@
             </wp:anchor>
           </w:drawing>
         </mc:Choice>
-        <mc:Fallback>
+        <mc:Fallback xmlns:w16se="http://schemas.microsoft.com/office/word/2015/wordml/symex" xmlns:w16sdtfl="http://schemas.microsoft.com/office/word/2024/wordml/sdtformatlock" xmlns:w16sdtdh="http://schemas.microsoft.com/office/word/2020/wordml/sdtdatahash" xmlns:w16du="http://schemas.microsoft.com/office/word/2023/wordml/word16du" xmlns:w16="http://schemas.microsoft.com/office/word/2018/wordml" xmlns:w16cid="http://schemas.microsoft.com/office/word/2016/wordml/cid" xmlns:w16cex="http://schemas.microsoft.com/office/word/2018/wordml/cex" xmlns:oel="http://schemas.microsoft.com/office/2019/extlst" xmlns:am3d="http://schemas.microsoft.com/office/drawing/2017/model3d" xmlns:aink="http://schemas.microsoft.com/office/drawing/2016/ink" xmlns:cx8="http://schemas.microsoft.com/office/drawing/2016/5/14/chartex" xmlns:cx7="http://schemas.microsoft.com/office/drawing/2016/5/13/chartex" xmlns:cx6="http://schemas.microsoft.com/office/drawing/2016/5/12/chartex" xmlns:cx5="http://schemas.microsoft.com/office/drawing/2016/5/11/chartex" xmlns:cx4="http://schemas.microsoft.com/office/drawing/2016/5/10/chartex" xmlns:cx3="http://schemas.microsoft.com/office/drawing/2016/5/9/chartex" xmlns:cx2="http://schemas.microsoft.com/office/drawing/2015/10/21/chartex" xmlns:cx1="http://schemas.microsoft.com/office/drawing/2015/9/8/chartex" xmlns:cx="http://schemas.microsoft.com/office/drawing/2014/chartex">
           <w:pict>
             <v:line w14:anchorId="130C7F60" id="Straight Connector 17" o:spid="_x0000_s1026" style="position:absolute;z-index:251678720;visibility:visible;mso-wrap-style:square;mso-width-percent:0;mso-height-percent:0;mso-wrap-distance-left:9pt;mso-wrap-distance-top:0;mso-wrap-distance-right:9pt;mso-wrap-distance-bottom:0;mso-position-horizontal:absolute;mso-position-horizontal-relative:text;mso-position-vertical:absolute;mso-position-vertical-relative:text;mso-width-percent:0;mso-height-percent:0;mso-width-relative:margin;mso-height-relative:margin" from="-81.7pt,-22.55pt" to="536.15pt,-22.55pt" o:gfxdata="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" strokecolor="black [3213]" strokeweight="1.5pt">
               <v:stroke joinstyle="miter"/>
@@ -27777,7 +27763,7 @@
             </wp:anchor>
           </w:drawing>
         </mc:Choice>
-        <mc:Fallback>
+        <mc:Fallback xmlns:w16se="http://schemas.microsoft.com/office/word/2015/wordml/symex" xmlns:w16sdtfl="http://schemas.microsoft.com/office/word/2024/wordml/sdtformatlock" xmlns:w16sdtdh="http://schemas.microsoft.com/office/word/2020/wordml/sdtdatahash" xmlns:w16du="http://schemas.microsoft.com/office/word/2023/wordml/word16du" xmlns:w16="http://schemas.microsoft.com/office/word/2018/wordml" xmlns:w16cid="http://schemas.microsoft.com/office/word/2016/wordml/cid" xmlns:w16cex="http://schemas.microsoft.com/office/word/2018/wordml/cex" xmlns:oel="http://schemas.microsoft.com/office/2019/extlst" xmlns:am3d="http://schemas.microsoft.com/office/drawing/2017/model3d" xmlns:aink="http://schemas.microsoft.com/office/drawing/2016/ink" xmlns:cx8="http://schemas.microsoft.com/office/drawing/2016/5/14/chartex" xmlns:cx7="http://schemas.microsoft.com/office/drawing/2016/5/13/chartex" xmlns:cx6="http://schemas.microsoft.com/office/drawing/2016/5/12/chartex" xmlns:cx5="http://schemas.microsoft.com/office/drawing/2016/5/11/chartex" xmlns:cx4="http://schemas.microsoft.com/office/drawing/2016/5/10/chartex" xmlns:cx3="http://schemas.microsoft.com/office/drawing/2016/5/9/chartex" xmlns:cx2="http://schemas.microsoft.com/office/drawing/2015/10/21/chartex" xmlns:cx1="http://schemas.microsoft.com/office/drawing/2015/9/8/chartex" xmlns:cx="http://schemas.microsoft.com/office/drawing/2014/chartex">
           <w:pict>
             <v:line w14:anchorId="622AC018" id="Straight Connector 16" o:spid="_x0000_s1026" style="position:absolute;z-index:251677696;visibility:visible;mso-wrap-style:square;mso-width-percent:0;mso-wrap-distance-left:9pt;mso-wrap-distance-top:0;mso-wrap-distance-right:9pt;mso-wrap-distance-bottom:0;mso-position-horizontal:absolute;mso-position-horizontal-relative:text;mso-position-vertical:absolute;mso-position-vertical-relative:text;mso-width-percent:0;mso-width-relative:margin" from="-82.55pt,-4.95pt" to="536.15pt,-4.95pt" o:gfxdata="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" strokecolor="black [3213]" strokeweight="1.5pt">
               <v:stroke joinstyle="miter"/>
@@ -27889,7 +27875,7 @@
             </wp:anchor>
           </w:drawing>
         </mc:Choice>
-        <mc:Fallback>
+        <mc:Fallback xmlns:w16se="http://schemas.microsoft.com/office/word/2015/wordml/symex" xmlns:w16sdtfl="http://schemas.microsoft.com/office/word/2024/wordml/sdtformatlock" xmlns:w16sdtdh="http://schemas.microsoft.com/office/word/2020/wordml/sdtdatahash" xmlns:w16du="http://schemas.microsoft.com/office/word/2023/wordml/word16du" xmlns:w16="http://schemas.microsoft.com/office/word/2018/wordml" xmlns:w16cid="http://schemas.microsoft.com/office/word/2016/wordml/cid" xmlns:w16cex="http://schemas.microsoft.com/office/word/2018/wordml/cex" xmlns:oel="http://schemas.microsoft.com/office/2019/extlst" xmlns:am3d="http://schemas.microsoft.com/office/drawing/2017/model3d" xmlns:aink="http://schemas.microsoft.com/office/drawing/2016/ink" xmlns:cx8="http://schemas.microsoft.com/office/drawing/2016/5/14/chartex" xmlns:cx7="http://schemas.microsoft.com/office/drawing/2016/5/13/chartex" xmlns:cx6="http://schemas.microsoft.com/office/drawing/2016/5/12/chartex" xmlns:cx5="http://schemas.microsoft.com/office/drawing/2016/5/11/chartex" xmlns:cx4="http://schemas.microsoft.com/office/drawing/2016/5/10/chartex" xmlns:cx3="http://schemas.microsoft.com/office/drawing/2016/5/9/chartex" xmlns:cx2="http://schemas.microsoft.com/office/drawing/2015/10/21/chartex" xmlns:cx1="http://schemas.microsoft.com/office/drawing/2015/9/8/chartex" xmlns:cx="http://schemas.microsoft.com/office/drawing/2014/chartex">
           <w:pict>
             <v:shapetype w14:anchorId="1EC0A280" id="_x0000_t202" coordsize="21600,21600" o:spt="202" path="m,l,21600r21600,l21600,xe">
               <v:stroke joinstyle="miter"/>
@@ -27937,7 +27923,7 @@
 </file>
 
 <file path=word/footer3.xml><?xml version="1.0" encoding="utf-8"?>
-<w:ftr xmlns:wpc="http://schemas.microsoft.com/office/word/2010/wordprocessingCanvas" xmlns:cx="http://schemas.microsoft.com/office/drawing/2014/chartex" xmlns:cx1="http://schemas.microsoft.com/office/drawing/2015/9/8/chartex" xmlns:cx2="http://schemas.microsoft.com/office/drawing/2015/10/21/chartex" xmlns:cx3="http://schemas.microsoft.com/office/drawing/2016/5/9/chartex" xmlns:cx4="http://schemas.microsoft.com/office/drawing/2016/5/10/chartex" xmlns:cx5="http://schemas.microsoft.com/office/drawing/2016/5/11/chartex" xmlns:cx6="http://schemas.microsoft.com/office/drawing/2016/5/12/chartex" xmlns:cx7="http://schemas.microsoft.com/office/drawing/2016/5/13/chartex" xmlns:cx8="http://schemas.microsoft.com/office/drawing/2016/5/14/chartex" xmlns:mc="http://schemas.openxmlformats.org/markup-compatibility/2006" xmlns:aink="http://schemas.microsoft.com/office/drawing/2016/ink" xmlns:am3d="http://schemas.microsoft.com/office/drawing/2017/model3d" xmlns:o="urn:schemas-microsoft-com:office:office" xmlns:oel="http://schemas.microsoft.com/office/2019/extlst" xmlns:r="http://schemas.openxmlformats.org/officeDocument/2006/relationships" xmlns:m="http://schemas.openxmlformats.org/officeDocument/2006/math" xmlns:v="urn:schemas-microsoft-com:vml" xmlns:wp14="http://schemas.microsoft.com/office/word/2010/wordprocessingDrawing" xmlns:wp="http://schemas.openxmlformats.org/drawingml/2006/wordprocessingDrawing" xmlns:w10="urn:schemas-microsoft-com:office:word" xmlns:w="http://schemas.openxmlformats.org/wordprocessingml/2006/main" xmlns:w14="http://schemas.microsoft.com/office/word/2010/wordml" xmlns:w15="http://schemas.microsoft.com/office/word/2012/wordml" xmlns:w16cex="http://schemas.microsoft.com/office/word/2018/wordml/cex" xmlns:w16cid="http://schemas.microsoft.com/office/word/2016/wordml/cid" xmlns:w16="http://schemas.microsoft.com/office/word/2018/wordml" xmlns:w16du="http://schemas.microsoft.com/office/word/2023/wordml/word16du" xmlns:w16sdtdh="http://schemas.microsoft.com/office/word/2020/wordml/sdtdatahash" xmlns:w16sdtfl="http://schemas.microsoft.com/office/word/2024/wordml/sdtformatlock" xmlns:w16se="http://schemas.microsoft.com/office/word/2015/wordml/symex" xmlns:wpg="http://schemas.microsoft.com/office/word/2010/wordprocessingGroup" xmlns:wpi="http://schemas.microsoft.com/office/word/2010/wordprocessingInk" xmlns:wne="http://schemas.microsoft.com/office/word/2006/wordml" xmlns:wps="http://schemas.microsoft.com/office/word/2010/wordprocessingShape" mc:Ignorable="w14 w15 w16se w16cid w16 w16cex w16sdtdh w16sdtfl w16du wp14">
+<w:ftr xmlns:wpc="http://schemas.microsoft.com/office/word/2010/wordprocessingCanvas" xmlns:mc="http://schemas.openxmlformats.org/markup-compatibility/2006" xmlns:o="urn:schemas-microsoft-com:office:office" xmlns:r="http://schemas.openxmlformats.org/officeDocument/2006/relationships" xmlns:m="http://schemas.openxmlformats.org/officeDocument/2006/math" xmlns:v="urn:schemas-microsoft-com:vml" xmlns:wp14="http://schemas.microsoft.com/office/word/2010/wordprocessingDrawing" xmlns:wp="http://schemas.openxmlformats.org/drawingml/2006/wordprocessingDrawing" xmlns:w10="urn:schemas-microsoft-com:office:word" xmlns:w="http://schemas.openxmlformats.org/wordprocessingml/2006/main" xmlns:w14="http://schemas.microsoft.com/office/word/2010/wordml" xmlns:w15="http://schemas.microsoft.com/office/word/2012/wordml" xmlns:wpg="http://schemas.microsoft.com/office/word/2010/wordprocessingGroup" xmlns:wpi="http://schemas.microsoft.com/office/word/2010/wordprocessingInk" xmlns:wne="http://schemas.microsoft.com/office/word/2006/wordml" xmlns:wps="http://schemas.microsoft.com/office/word/2010/wordprocessingShape" mc:Ignorable="w14 w15 wp14">
   <w:p>
     <w:pPr>
       <w:pStyle w:val="Footer"/>
@@ -28008,7 +27994,7 @@
             </wp:anchor>
           </w:drawing>
         </mc:Choice>
-        <mc:Fallback>
+        <mc:Fallback xmlns:w16se="http://schemas.microsoft.com/office/word/2015/wordml/symex" xmlns:w16sdtfl="http://schemas.microsoft.com/office/word/2024/wordml/sdtformatlock" xmlns:w16sdtdh="http://schemas.microsoft.com/office/word/2020/wordml/sdtdatahash" xmlns:w16du="http://schemas.microsoft.com/office/word/2023/wordml/word16du" xmlns:w16="http://schemas.microsoft.com/office/word/2018/wordml" xmlns:w16cid="http://schemas.microsoft.com/office/word/2016/wordml/cid" xmlns:w16cex="http://schemas.microsoft.com/office/word/2018/wordml/cex" xmlns:oel="http://schemas.microsoft.com/office/2019/extlst" xmlns:am3d="http://schemas.microsoft.com/office/drawing/2017/model3d" xmlns:aink="http://schemas.microsoft.com/office/drawing/2016/ink" xmlns:cx8="http://schemas.microsoft.com/office/drawing/2016/5/14/chartex" xmlns:cx7="http://schemas.microsoft.com/office/drawing/2016/5/13/chartex" xmlns:cx6="http://schemas.microsoft.com/office/drawing/2016/5/12/chartex" xmlns:cx5="http://schemas.microsoft.com/office/drawing/2016/5/11/chartex" xmlns:cx4="http://schemas.microsoft.com/office/drawing/2016/5/10/chartex" xmlns:cx3="http://schemas.microsoft.com/office/drawing/2016/5/9/chartex" xmlns:cx2="http://schemas.microsoft.com/office/drawing/2015/10/21/chartex" xmlns:cx1="http://schemas.microsoft.com/office/drawing/2015/9/8/chartex" xmlns:cx="http://schemas.microsoft.com/office/drawing/2014/chartex">
           <w:pict>
             <v:line w14:anchorId="1D382A37" id="Straight Connector 15" o:spid="_x0000_s1026" style="position:absolute;z-index:251688960;visibility:visible;mso-wrap-style:square;mso-width-percent:0;mso-height-percent:0;mso-wrap-distance-left:9pt;mso-wrap-distance-top:0;mso-wrap-distance-right:9pt;mso-wrap-distance-bottom:0;mso-position-horizontal:absolute;mso-position-horizontal-relative:text;mso-position-vertical:absolute;mso-position-vertical-relative:text;mso-width-percent:0;mso-height-percent:0;mso-width-relative:margin;mso-height-relative:margin" from="-81.7pt,-22.55pt" to="536.15pt,-22.55pt" o:gfxdata="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" strokecolor="black [3213]" strokeweight="1.5pt">
               <v:stroke joinstyle="miter"/>
@@ -28080,7 +28066,7 @@
             </wp:anchor>
           </w:drawing>
         </mc:Choice>
-        <mc:Fallback>
+        <mc:Fallback xmlns:w16se="http://schemas.microsoft.com/office/word/2015/wordml/symex" xmlns:w16sdtfl="http://schemas.microsoft.com/office/word/2024/wordml/sdtformatlock" xmlns:w16sdtdh="http://schemas.microsoft.com/office/word/2020/wordml/sdtdatahash" xmlns:w16du="http://schemas.microsoft.com/office/word/2023/wordml/word16du" xmlns:w16="http://schemas.microsoft.com/office/word/2018/wordml" xmlns:w16cid="http://schemas.microsoft.com/office/word/2016/wordml/cid" xmlns:w16cex="http://schemas.microsoft.com/office/word/2018/wordml/cex" xmlns:oel="http://schemas.microsoft.com/office/2019/extlst" xmlns:am3d="http://schemas.microsoft.com/office/drawing/2017/model3d" xmlns:aink="http://schemas.microsoft.com/office/drawing/2016/ink" xmlns:cx8="http://schemas.microsoft.com/office/drawing/2016/5/14/chartex" xmlns:cx7="http://schemas.microsoft.com/office/drawing/2016/5/13/chartex" xmlns:cx6="http://schemas.microsoft.com/office/drawing/2016/5/12/chartex" xmlns:cx5="http://schemas.microsoft.com/office/drawing/2016/5/11/chartex" xmlns:cx4="http://schemas.microsoft.com/office/drawing/2016/5/10/chartex" xmlns:cx3="http://schemas.microsoft.com/office/drawing/2016/5/9/chartex" xmlns:cx2="http://schemas.microsoft.com/office/drawing/2015/10/21/chartex" xmlns:cx1="http://schemas.microsoft.com/office/drawing/2015/9/8/chartex" xmlns:cx="http://schemas.microsoft.com/office/drawing/2014/chartex">
           <w:pict>
             <v:line w14:anchorId="2A2C3634" id="Straight Connector 21" o:spid="_x0000_s1026" style="position:absolute;z-index:251687936;visibility:visible;mso-wrap-style:square;mso-width-percent:0;mso-wrap-distance-left:9pt;mso-wrap-distance-top:0;mso-wrap-distance-right:9pt;mso-wrap-distance-bottom:0;mso-position-horizontal:absolute;mso-position-horizontal-relative:text;mso-position-vertical:absolute;mso-position-vertical-relative:text;mso-width-percent:0;mso-width-relative:margin" from="-82.55pt,-4.95pt" to="536.15pt,-4.95pt" o:gfxdata="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" strokecolor="black [3213]" strokeweight="1.5pt">
               <v:stroke joinstyle="miter"/>
@@ -28192,7 +28178,7 @@
             </wp:anchor>
           </w:drawing>
         </mc:Choice>
-        <mc:Fallback>
+        <mc:Fallback xmlns:w16se="http://schemas.microsoft.com/office/word/2015/wordml/symex" xmlns:w16sdtfl="http://schemas.microsoft.com/office/word/2024/wordml/sdtformatlock" xmlns:w16sdtdh="http://schemas.microsoft.com/office/word/2020/wordml/sdtdatahash" xmlns:w16du="http://schemas.microsoft.com/office/word/2023/wordml/word16du" xmlns:w16="http://schemas.microsoft.com/office/word/2018/wordml" xmlns:w16cid="http://schemas.microsoft.com/office/word/2016/wordml/cid" xmlns:w16cex="http://schemas.microsoft.com/office/word/2018/wordml/cex" xmlns:oel="http://schemas.microsoft.com/office/2019/extlst" xmlns:am3d="http://schemas.microsoft.com/office/drawing/2017/model3d" xmlns:aink="http://schemas.microsoft.com/office/drawing/2016/ink" xmlns:cx8="http://schemas.microsoft.com/office/drawing/2016/5/14/chartex" xmlns:cx7="http://schemas.microsoft.com/office/drawing/2016/5/13/chartex" xmlns:cx6="http://schemas.microsoft.com/office/drawing/2016/5/12/chartex" xmlns:cx5="http://schemas.microsoft.com/office/drawing/2016/5/11/chartex" xmlns:cx4="http://schemas.microsoft.com/office/drawing/2016/5/10/chartex" xmlns:cx3="http://schemas.microsoft.com/office/drawing/2016/5/9/chartex" xmlns:cx2="http://schemas.microsoft.com/office/drawing/2015/10/21/chartex" xmlns:cx1="http://schemas.microsoft.com/office/drawing/2015/9/8/chartex" xmlns:cx="http://schemas.microsoft.com/office/drawing/2014/chartex">
           <w:pict>
             <v:shapetype w14:anchorId="26C05BF7" id="_x0000_t202" coordsize="21600,21600" o:spt="202" path="m,l,21600r21600,l21600,xe">
               <v:stroke joinstyle="miter"/>
@@ -28240,7 +28226,7 @@
 </file>
 
 <file path=word/footer4.xml><?xml version="1.0" encoding="utf-8"?>
-<w:ftr xmlns:wpc="http://schemas.microsoft.com/office/word/2010/wordprocessingCanvas" xmlns:cx="http://schemas.microsoft.com/office/drawing/2014/chartex" xmlns:cx1="http://schemas.microsoft.com/office/drawing/2015/9/8/chartex" xmlns:cx2="http://schemas.microsoft.com/office/drawing/2015/10/21/chartex" xmlns:cx3="http://schemas.microsoft.com/office/drawing/2016/5/9/chartex" xmlns:cx4="http://schemas.microsoft.com/office/drawing/2016/5/10/chartex" xmlns:cx5="http://schemas.microsoft.com/office/drawing/2016/5/11/chartex" xmlns:cx6="http://schemas.microsoft.com/office/drawing/2016/5/12/chartex" xmlns:cx7="http://schemas.microsoft.com/office/drawing/2016/5/13/chartex" xmlns:cx8="http://schemas.microsoft.com/office/drawing/2016/5/14/chartex" xmlns:mc="http://schemas.openxmlformats.org/markup-compatibility/2006" xmlns:aink="http://schemas.microsoft.com/office/drawing/2016/ink" xmlns:am3d="http://schemas.microsoft.com/office/drawing/2017/model3d" xmlns:o="urn:schemas-microsoft-com:office:office" xmlns:oel="http://schemas.microsoft.com/office/2019/extlst" xmlns:r="http://schemas.openxmlformats.org/officeDocument/2006/relationships" xmlns:m="http://schemas.openxmlformats.org/officeDocument/2006/math" xmlns:v="urn:schemas-microsoft-com:vml" xmlns:wp14="http://schemas.microsoft.com/office/word/2010/wordprocessingDrawing" xmlns:wp="http://schemas.openxmlformats.org/drawingml/2006/wordprocessingDrawing" xmlns:w10="urn:schemas-microsoft-com:office:word" xmlns:w="http://schemas.openxmlformats.org/wordprocessingml/2006/main" xmlns:w14="http://schemas.microsoft.com/office/word/2010/wordml" xmlns:w15="http://schemas.microsoft.com/office/word/2012/wordml" xmlns:w16cex="http://schemas.microsoft.com/office/word/2018/wordml/cex" xmlns:w16cid="http://schemas.microsoft.com/office/word/2016/wordml/cid" xmlns:w16="http://schemas.microsoft.com/office/word/2018/wordml" xmlns:w16du="http://schemas.microsoft.com/office/word/2023/wordml/word16du" xmlns:w16sdtdh="http://schemas.microsoft.com/office/word/2020/wordml/sdtdatahash" xmlns:w16sdtfl="http://schemas.microsoft.com/office/word/2024/wordml/sdtformatlock" xmlns:w16se="http://schemas.microsoft.com/office/word/2015/wordml/symex" xmlns:wpg="http://schemas.microsoft.com/office/word/2010/wordprocessingGroup" xmlns:wpi="http://schemas.microsoft.com/office/word/2010/wordprocessingInk" xmlns:wne="http://schemas.microsoft.com/office/word/2006/wordml" xmlns:wps="http://schemas.microsoft.com/office/word/2010/wordprocessingShape" mc:Ignorable="w14 w15 w16se w16cid w16 w16cex w16sdtdh w16sdtfl w16du wp14">
+<w:ftr xmlns:wpc="http://schemas.microsoft.com/office/word/2010/wordprocessingCanvas" xmlns:mc="http://schemas.openxmlformats.org/markup-compatibility/2006" xmlns:o="urn:schemas-microsoft-com:office:office" xmlns:r="http://schemas.openxmlformats.org/officeDocument/2006/relationships" xmlns:m="http://schemas.openxmlformats.org/officeDocument/2006/math" xmlns:v="urn:schemas-microsoft-com:vml" xmlns:wp14="http://schemas.microsoft.com/office/word/2010/wordprocessingDrawing" xmlns:wp="http://schemas.openxmlformats.org/drawingml/2006/wordprocessingDrawing" xmlns:w10="urn:schemas-microsoft-com:office:word" xmlns:w="http://schemas.openxmlformats.org/wordprocessingml/2006/main" xmlns:w14="http://schemas.microsoft.com/office/word/2010/wordml" xmlns:w15="http://schemas.microsoft.com/office/word/2012/wordml" xmlns:wpg="http://schemas.microsoft.com/office/word/2010/wordprocessingGroup" xmlns:wpi="http://schemas.microsoft.com/office/word/2010/wordprocessingInk" xmlns:wne="http://schemas.microsoft.com/office/word/2006/wordml" xmlns:wps="http://schemas.microsoft.com/office/word/2010/wordprocessingShape" mc:Ignorable="w14 w15 wp14">
   <w:p>
     <w:pPr>
       <w:pStyle w:val="Footer"/>
@@ -28372,7 +28358,7 @@
               <v:stroke joinstyle="miter"/>
               <v:path gradientshapeok="t" o:connecttype="rect"/>
             </v:shapetype>
-            <v:shape id="Text Box 40" o:spid="_x0000_s1034" type="#_x0000_t202" style="position:absolute;margin-left:4.9pt;margin-top:7.5pt;width:41.85pt;height:23.8pt;z-index:251710464;visibility:visible;mso-wrap-style:square;mso-width-percent:0;mso-height-percent:0;mso-wrap-distance-left:9pt;mso-wrap-distance-top:0;mso-wrap-distance-right:9pt;mso-wrap-distance-bottom:0;mso-position-horizontal:absolute;mso-position-horizontal-relative:right-margin-area;mso-position-vertical:absolute;mso-position-vertical-relative:bottom-margin-area;mso-width-percent:0;mso-height-percent:0;mso-width-relative:margin;mso-height-relative:margin;v-text-anchor:top" o:gfxdata="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" filled="f" stroked="f" strokeweight=".5pt">
+            <v:shape id="Text Box 40" o:spid="_x0000_s1034" type="#_x0000_t202" style="position:absolute;margin-left:4.9pt;margin-top:7.5pt;width:41.85pt;height:23.8pt;z-index:251710464;visibility:visible;mso-wrap-style:square;mso-width-percent:0;mso-height-percent:0;mso-wrap-distance-left:9pt;mso-wrap-distance-top:0;mso-wrap-distance-right:9pt;mso-wrap-distance-bottom:0;mso-position-horizontal:absolute;mso-position-horizontal-relative:right-margin-area;mso-position-vertical:absolute;mso-position-vertical-relative:bottom-margin-area;mso-width-percent:0;mso-height-percent:0;mso-width-relative:margin;mso-height-relative:margin;v-text-anchor:top" o:gfxdata="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" filled="f" stroked="f" strokeweight=".5pt">
               <v:textbox>
                 <w:txbxContent>
                   <w:p>
@@ -28493,7 +28479,7 @@
             </wp:anchor>
           </w:drawing>
         </mc:Choice>
-        <mc:Fallback>
+        <mc:Fallback xmlns:w16se="http://schemas.microsoft.com/office/word/2015/wordml/symex" xmlns:w16sdtfl="http://schemas.microsoft.com/office/word/2024/wordml/sdtformatlock" xmlns:w16sdtdh="http://schemas.microsoft.com/office/word/2020/wordml/sdtdatahash" xmlns:w16du="http://schemas.microsoft.com/office/word/2023/wordml/word16du" xmlns:w16="http://schemas.microsoft.com/office/word/2018/wordml" xmlns:w16cid="http://schemas.microsoft.com/office/word/2016/wordml/cid" xmlns:w16cex="http://schemas.microsoft.com/office/word/2018/wordml/cex" xmlns:oel="http://schemas.microsoft.com/office/2019/extlst" xmlns:am3d="http://schemas.microsoft.com/office/drawing/2017/model3d" xmlns:aink="http://schemas.microsoft.com/office/drawing/2016/ink" xmlns:cx8="http://schemas.microsoft.com/office/drawing/2016/5/14/chartex" xmlns:cx7="http://schemas.microsoft.com/office/drawing/2016/5/13/chartex" xmlns:cx6="http://schemas.microsoft.com/office/drawing/2016/5/12/chartex" xmlns:cx5="http://schemas.microsoft.com/office/drawing/2016/5/11/chartex" xmlns:cx4="http://schemas.microsoft.com/office/drawing/2016/5/10/chartex" xmlns:cx3="http://schemas.microsoft.com/office/drawing/2016/5/9/chartex" xmlns:cx2="http://schemas.microsoft.com/office/drawing/2015/10/21/chartex" xmlns:cx1="http://schemas.microsoft.com/office/drawing/2015/9/8/chartex" xmlns:cx="http://schemas.microsoft.com/office/drawing/2014/chartex">
           <w:pict>
             <v:line w14:anchorId="6BED1CC9" id="Straight Connector 31" o:spid="_x0000_s1026" style="position:absolute;z-index:251700224;visibility:visible;mso-wrap-style:square;mso-width-percent:0;mso-height-percent:0;mso-wrap-distance-left:9pt;mso-wrap-distance-top:0;mso-wrap-distance-right:9pt;mso-wrap-distance-bottom:0;mso-position-horizontal:absolute;mso-position-horizontal-relative:text;mso-position-vertical:absolute;mso-position-vertical-relative:text;mso-width-percent:0;mso-height-percent:0;mso-width-relative:margin;mso-height-relative:margin" from="-81.7pt,-22.55pt" to="536.15pt,-22.55pt" o:gfxdata="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" strokecolor="black [3213]" strokeweight="1.5pt">
               <v:stroke joinstyle="miter"/>
@@ -28565,7 +28551,7 @@
             </wp:anchor>
           </w:drawing>
         </mc:Choice>
-        <mc:Fallback>
+        <mc:Fallback xmlns:w16se="http://schemas.microsoft.com/office/word/2015/wordml/symex" xmlns:w16sdtfl="http://schemas.microsoft.com/office/word/2024/wordml/sdtformatlock" xmlns:w16sdtdh="http://schemas.microsoft.com/office/word/2020/wordml/sdtdatahash" xmlns:w16du="http://schemas.microsoft.com/office/word/2023/wordml/word16du" xmlns:w16="http://schemas.microsoft.com/office/word/2018/wordml" xmlns:w16cid="http://schemas.microsoft.com/office/word/2016/wordml/cid" xmlns:w16cex="http://schemas.microsoft.com/office/word/2018/wordml/cex" xmlns:oel="http://schemas.microsoft.com/office/2019/extlst" xmlns:am3d="http://schemas.microsoft.com/office/drawing/2017/model3d" xmlns:aink="http://schemas.microsoft.com/office/drawing/2016/ink" xmlns:cx8="http://schemas.microsoft.com/office/drawing/2016/5/14/chartex" xmlns:cx7="http://schemas.microsoft.com/office/drawing/2016/5/13/chartex" xmlns:cx6="http://schemas.microsoft.com/office/drawing/2016/5/12/chartex" xmlns:cx5="http://schemas.microsoft.com/office/drawing/2016/5/11/chartex" xmlns:cx4="http://schemas.microsoft.com/office/drawing/2016/5/10/chartex" xmlns:cx3="http://schemas.microsoft.com/office/drawing/2016/5/9/chartex" xmlns:cx2="http://schemas.microsoft.com/office/drawing/2015/10/21/chartex" xmlns:cx1="http://schemas.microsoft.com/office/drawing/2015/9/8/chartex" xmlns:cx="http://schemas.microsoft.com/office/drawing/2014/chartex">
           <w:pict>
             <v:line w14:anchorId="6FD07835" id="Straight Connector 32" o:spid="_x0000_s1026" style="position:absolute;z-index:251699200;visibility:visible;mso-wrap-style:square;mso-width-percent:0;mso-wrap-distance-left:9pt;mso-wrap-distance-top:0;mso-wrap-distance-right:9pt;mso-wrap-distance-bottom:0;mso-position-horizontal:absolute;mso-position-horizontal-relative:text;mso-position-vertical:absolute;mso-position-vertical-relative:text;mso-width-percent:0;mso-width-relative:margin" from="-82.55pt,-4.95pt" to="536.15pt,-4.95pt" o:gfxdata="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" strokecolor="black [3213]" strokeweight="1.5pt">
               <v:stroke joinstyle="miter"/>
@@ -28677,7 +28663,7 @@
             </wp:anchor>
           </w:drawing>
         </mc:Choice>
-        <mc:Fallback>
+        <mc:Fallback xmlns:w16se="http://schemas.microsoft.com/office/word/2015/wordml/symex" xmlns:w16sdtfl="http://schemas.microsoft.com/office/word/2024/wordml/sdtformatlock" xmlns:w16sdtdh="http://schemas.microsoft.com/office/word/2020/wordml/sdtdatahash" xmlns:w16du="http://schemas.microsoft.com/office/word/2023/wordml/word16du" xmlns:w16="http://schemas.microsoft.com/office/word/2018/wordml" xmlns:w16cid="http://schemas.microsoft.com/office/word/2016/wordml/cid" xmlns:w16cex="http://schemas.microsoft.com/office/word/2018/wordml/cex" xmlns:oel="http://schemas.microsoft.com/office/2019/extlst" xmlns:am3d="http://schemas.microsoft.com/office/drawing/2017/model3d" xmlns:aink="http://schemas.microsoft.com/office/drawing/2016/ink" xmlns:cx8="http://schemas.microsoft.com/office/drawing/2016/5/14/chartex" xmlns:cx7="http://schemas.microsoft.com/office/drawing/2016/5/13/chartex" xmlns:cx6="http://schemas.microsoft.com/office/drawing/2016/5/12/chartex" xmlns:cx5="http://schemas.microsoft.com/office/drawing/2016/5/11/chartex" xmlns:cx4="http://schemas.microsoft.com/office/drawing/2016/5/10/chartex" xmlns:cx3="http://schemas.microsoft.com/office/drawing/2016/5/9/chartex" xmlns:cx2="http://schemas.microsoft.com/office/drawing/2015/10/21/chartex" xmlns:cx1="http://schemas.microsoft.com/office/drawing/2015/9/8/chartex" xmlns:cx="http://schemas.microsoft.com/office/drawing/2014/chartex">
           <w:pict>
             <v:shape w14:anchorId="30F69395" id="Text Box 33" o:spid="_x0000_s1035" type="#_x0000_t202" style="position:absolute;margin-left:0;margin-top:715pt;width:493.5pt;height:25.5pt;z-index:-251615232;visibility:visible;mso-wrap-style:square;mso-width-percent:0;mso-height-percent:0;mso-wrap-distance-left:9pt;mso-wrap-distance-top:0;mso-wrap-distance-right:9pt;mso-wrap-distance-bottom:0;mso-position-horizontal:absolute;mso-position-horizontal-relative:text;mso-position-vertical:absolute;mso-position-vertical-relative:page;mso-width-percent:0;mso-height-percent:0;mso-width-relative:margin;mso-height-relative:margin;v-text-anchor:top" o:gfxdata="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" fillcolor="white [3201]" stroked="f" strokeweight=".5pt">
               <v:textbox>
@@ -28721,7 +28707,7 @@
 </file>
 
 <file path=word/footnotes.xml><?xml version="1.0" encoding="utf-8"?>
-<w:footnotes xmlns:wpc="http://schemas.microsoft.com/office/word/2010/wordprocessingCanvas" xmlns:cx="http://schemas.microsoft.com/office/drawing/2014/chartex" xmlns:cx1="http://schemas.microsoft.com/office/drawing/2015/9/8/chartex" xmlns:cx2="http://schemas.microsoft.com/office/drawing/2015/10/21/chartex" xmlns:cx3="http://schemas.microsoft.com/office/drawing/2016/5/9/chartex" xmlns:cx4="http://schemas.microsoft.com/office/drawing/2016/5/10/chartex" xmlns:cx5="http://schemas.microsoft.com/office/drawing/2016/5/11/chartex" xmlns:cx6="http://schemas.microsoft.com/office/drawing/2016/5/12/chartex" xmlns:cx7="http://schemas.microsoft.com/office/drawing/2016/5/13/chartex" xmlns:cx8="http://schemas.microsoft.com/office/drawing/2016/5/14/chartex" xmlns:mc="http://schemas.openxmlformats.org/markup-compatibility/2006" xmlns:aink="http://schemas.microsoft.com/office/drawing/2016/ink" xmlns:am3d="http://schemas.microsoft.com/office/drawing/2017/model3d" xmlns:o="urn:schemas-microsoft-com:office:office" xmlns:oel="http://schemas.microsoft.com/office/2019/extlst" xmlns:r="http://schemas.openxmlformats.org/officeDocument/2006/relationships" xmlns:m="http://schemas.openxmlformats.org/officeDocument/2006/math" xmlns:v="urn:schemas-microsoft-com:vml" xmlns:wp14="http://schemas.microsoft.com/office/word/2010/wordprocessingDrawing" xmlns:wp="http://schemas.openxmlformats.org/drawingml/2006/wordprocessingDrawing" xmlns:w10="urn:schemas-microsoft-com:office:word" xmlns:w="http://schemas.openxmlformats.org/wordprocessingml/2006/main" xmlns:w14="http://schemas.microsoft.com/office/word/2010/wordml" xmlns:w15="http://schemas.microsoft.com/office/word/2012/wordml" xmlns:w16cex="http://schemas.microsoft.com/office/word/2018/wordml/cex" xmlns:w16cid="http://schemas.microsoft.com/office/word/2016/wordml/cid" xmlns:w16="http://schemas.microsoft.com/office/word/2018/wordml" xmlns:w16du="http://schemas.microsoft.com/office/word/2023/wordml/word16du" xmlns:w16sdtdh="http://schemas.microsoft.com/office/word/2020/wordml/sdtdatahash" xmlns:w16sdtfl="http://schemas.microsoft.com/office/word/2024/wordml/sdtformatlock" xmlns:w16se="http://schemas.microsoft.com/office/word/2015/wordml/symex" xmlns:wpg="http://schemas.microsoft.com/office/word/2010/wordprocessingGroup" xmlns:wpi="http://schemas.microsoft.com/office/word/2010/wordprocessingInk" xmlns:wne="http://schemas.microsoft.com/office/word/2006/wordml" xmlns:wps="http://schemas.microsoft.com/office/word/2010/wordprocessingShape" mc:Ignorable="w14 w15 w16se w16cid w16 w16cex w16sdtdh w16sdtfl w16du wp14">
+<w:footnotes xmlns:wpc="http://schemas.microsoft.com/office/word/2010/wordprocessingCanvas" xmlns:mc="http://schemas.openxmlformats.org/markup-compatibility/2006" xmlns:o="urn:schemas-microsoft-com:office:office" xmlns:r="http://schemas.openxmlformats.org/officeDocument/2006/relationships" xmlns:m="http://schemas.openxmlformats.org/officeDocument/2006/math" xmlns:v="urn:schemas-microsoft-com:vml" xmlns:wp14="http://schemas.microsoft.com/office/word/2010/wordprocessingDrawing" xmlns:wp="http://schemas.openxmlformats.org/drawingml/2006/wordprocessingDrawing" xmlns:w10="urn:schemas-microsoft-com:office:word" xmlns:w="http://schemas.openxmlformats.org/wordprocessingml/2006/main" xmlns:w14="http://schemas.microsoft.com/office/word/2010/wordml" xmlns:w15="http://schemas.microsoft.com/office/word/2012/wordml" xmlns:wpg="http://schemas.microsoft.com/office/word/2010/wordprocessingGroup" xmlns:wpi="http://schemas.microsoft.com/office/word/2010/wordprocessingInk" xmlns:wne="http://schemas.microsoft.com/office/word/2006/wordml" xmlns:wps="http://schemas.microsoft.com/office/word/2010/wordprocessingShape" mc:Ignorable="w14 w15 wp14">
   <w:footnote w:type="separator" w:id="-1">
     <w:p>
       <w:r>
@@ -28740,7 +28726,7 @@
 </file>
 
 <file path=word/header1.xml><?xml version="1.0" encoding="utf-8"?>
-<w:hdr xmlns:wpc="http://schemas.microsoft.com/office/word/2010/wordprocessingCanvas" xmlns:cx="http://schemas.microsoft.com/office/drawing/2014/chartex" xmlns:cx1="http://schemas.microsoft.com/office/drawing/2015/9/8/chartex" xmlns:cx2="http://schemas.microsoft.com/office/drawing/2015/10/21/chartex" xmlns:cx3="http://schemas.microsoft.com/office/drawing/2016/5/9/chartex" xmlns:cx4="http://schemas.microsoft.com/office/drawing/2016/5/10/chartex" xmlns:cx5="http://schemas.microsoft.com/office/drawing/2016/5/11/chartex" xmlns:cx6="http://schemas.microsoft.com/office/drawing/2016/5/12/chartex" xmlns:cx7="http://schemas.microsoft.com/office/drawing/2016/5/13/chartex" xmlns:cx8="http://schemas.microsoft.com/office/drawing/2016/5/14/chartex" xmlns:mc="http://schemas.openxmlformats.org/markup-compatibility/2006" xmlns:aink="http://schemas.microsoft.com/office/drawing/2016/ink" xmlns:am3d="http://schemas.microsoft.com/office/drawing/2017/model3d" xmlns:o="urn:schemas-microsoft-com:office:office" xmlns:oel="http://schemas.microsoft.com/office/2019/extlst" xmlns:r="http://schemas.openxmlformats.org/officeDocument/2006/relationships" xmlns:m="http://schemas.openxmlformats.org/officeDocument/2006/math" xmlns:v="urn:schemas-microsoft-com:vml" xmlns:wp14="http://schemas.microsoft.com/office/word/2010/wordprocessingDrawing" xmlns:wp="http://schemas.openxmlformats.org/drawingml/2006/wordprocessingDrawing" xmlns:w10="urn:schemas-microsoft-com:office:word" xmlns:w="http://schemas.openxmlformats.org/wordprocessingml/2006/main" xmlns:w14="http://schemas.microsoft.com/office/word/2010/wordml" xmlns:w15="http://schemas.microsoft.com/office/word/2012/wordml" xmlns:w16cex="http://schemas.microsoft.com/office/word/2018/wordml/cex" xmlns:w16cid="http://schemas.microsoft.com/office/word/2016/wordml/cid" xmlns:w16="http://schemas.microsoft.com/office/word/2018/wordml" xmlns:w16du="http://schemas.microsoft.com/office/word/2023/wordml/word16du" xmlns:w16sdtdh="http://schemas.microsoft.com/office/word/2020/wordml/sdtdatahash" xmlns:w16sdtfl="http://schemas.microsoft.com/office/word/2024/wordml/sdtformatlock" xmlns:w16se="http://schemas.microsoft.com/office/word/2015/wordml/symex" xmlns:wpg="http://schemas.microsoft.com/office/word/2010/wordprocessingGroup" xmlns:wpi="http://schemas.microsoft.com/office/word/2010/wordprocessingInk" xmlns:wne="http://schemas.microsoft.com/office/word/2006/wordml" xmlns:wps="http://schemas.microsoft.com/office/word/2010/wordprocessingShape" mc:Ignorable="w14 w15 w16se w16cid w16 w16cex w16sdtdh w16sdtfl w16du wp14">
+<w:hdr xmlns:wpc="http://schemas.microsoft.com/office/word/2010/wordprocessingCanvas" xmlns:mc="http://schemas.openxmlformats.org/markup-compatibility/2006" xmlns:o="urn:schemas-microsoft-com:office:office" xmlns:r="http://schemas.openxmlformats.org/officeDocument/2006/relationships" xmlns:m="http://schemas.openxmlformats.org/officeDocument/2006/math" xmlns:v="urn:schemas-microsoft-com:vml" xmlns:wp14="http://schemas.microsoft.com/office/word/2010/wordprocessingDrawing" xmlns:wp="http://schemas.openxmlformats.org/drawingml/2006/wordprocessingDrawing" xmlns:w10="urn:schemas-microsoft-com:office:word" xmlns:w="http://schemas.openxmlformats.org/wordprocessingml/2006/main" xmlns:w14="http://schemas.microsoft.com/office/word/2010/wordml" xmlns:w15="http://schemas.microsoft.com/office/word/2012/wordml" xmlns:wpg="http://schemas.microsoft.com/office/word/2010/wordprocessingGroup" xmlns:wpi="http://schemas.microsoft.com/office/word/2010/wordprocessingInk" xmlns:wne="http://schemas.microsoft.com/office/word/2006/wordml" xmlns:wps="http://schemas.microsoft.com/office/word/2010/wordprocessingShape" mc:Ignorable="w14 w15 wp14">
   <w:p>
     <w:pPr>
       <w:pStyle w:val="Header"/>
@@ -28877,7 +28863,7 @@
             </wp:anchor>
           </w:drawing>
         </mc:Choice>
-        <mc:Fallback>
+        <mc:Fallback xmlns:w16se="http://schemas.microsoft.com/office/word/2015/wordml/symex" xmlns:w16sdtfl="http://schemas.microsoft.com/office/word/2024/wordml/sdtformatlock" xmlns:w16sdtdh="http://schemas.microsoft.com/office/word/2020/wordml/sdtdatahash" xmlns:w16du="http://schemas.microsoft.com/office/word/2023/wordml/word16du" xmlns:w16="http://schemas.microsoft.com/office/word/2018/wordml" xmlns:w16cid="http://schemas.microsoft.com/office/word/2016/wordml/cid" xmlns:w16cex="http://schemas.microsoft.com/office/word/2018/wordml/cex" xmlns:oel="http://schemas.microsoft.com/office/2019/extlst" xmlns:am3d="http://schemas.microsoft.com/office/drawing/2017/model3d" xmlns:aink="http://schemas.microsoft.com/office/drawing/2016/ink" xmlns:cx8="http://schemas.microsoft.com/office/drawing/2016/5/14/chartex" xmlns:cx7="http://schemas.microsoft.com/office/drawing/2016/5/13/chartex" xmlns:cx6="http://schemas.microsoft.com/office/drawing/2016/5/12/chartex" xmlns:cx5="http://schemas.microsoft.com/office/drawing/2016/5/11/chartex" xmlns:cx4="http://schemas.microsoft.com/office/drawing/2016/5/10/chartex" xmlns:cx3="http://schemas.microsoft.com/office/drawing/2016/5/9/chartex" xmlns:cx2="http://schemas.microsoft.com/office/drawing/2015/10/21/chartex" xmlns:cx1="http://schemas.microsoft.com/office/drawing/2015/9/8/chartex" xmlns:cx="http://schemas.microsoft.com/office/drawing/2014/chartex">
           <w:pict>
             <v:line w14:anchorId="6FF9D127" id="Straight Connector 6" o:spid="_x0000_s1026" style="position:absolute;z-index:251667456;visibility:visible;mso-wrap-style:square;mso-height-percent:0;mso-wrap-distance-left:9pt;mso-wrap-distance-top:0;mso-wrap-distance-right:9pt;mso-wrap-distance-bottom:0;mso-position-horizontal:absolute;mso-position-horizontal-relative:text;mso-position-vertical:absolute;mso-position-vertical-relative:text;mso-height-percent:0;mso-height-relative:margin" from="459.95pt,-39.35pt" to="459.95pt,768.55pt" o:gfxdata="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" strokecolor="black [3213]" strokeweight="1.5pt">
               <v:stroke joinstyle="miter"/>
@@ -28948,7 +28934,7 @@
             </wp:anchor>
           </w:drawing>
         </mc:Choice>
-        <mc:Fallback>
+        <mc:Fallback xmlns:w16se="http://schemas.microsoft.com/office/word/2015/wordml/symex" xmlns:w16sdtfl="http://schemas.microsoft.com/office/word/2024/wordml/sdtformatlock" xmlns:w16sdtdh="http://schemas.microsoft.com/office/word/2020/wordml/sdtdatahash" xmlns:w16du="http://schemas.microsoft.com/office/word/2023/wordml/word16du" xmlns:w16="http://schemas.microsoft.com/office/word/2018/wordml" xmlns:w16cid="http://schemas.microsoft.com/office/word/2016/wordml/cid" xmlns:w16cex="http://schemas.microsoft.com/office/word/2018/wordml/cex" xmlns:oel="http://schemas.microsoft.com/office/2019/extlst" xmlns:am3d="http://schemas.microsoft.com/office/drawing/2017/model3d" xmlns:aink="http://schemas.microsoft.com/office/drawing/2016/ink" xmlns:cx8="http://schemas.microsoft.com/office/drawing/2016/5/14/chartex" xmlns:cx7="http://schemas.microsoft.com/office/drawing/2016/5/13/chartex" xmlns:cx6="http://schemas.microsoft.com/office/drawing/2016/5/12/chartex" xmlns:cx5="http://schemas.microsoft.com/office/drawing/2016/5/11/chartex" xmlns:cx4="http://schemas.microsoft.com/office/drawing/2016/5/10/chartex" xmlns:cx3="http://schemas.microsoft.com/office/drawing/2016/5/9/chartex" xmlns:cx2="http://schemas.microsoft.com/office/drawing/2015/10/21/chartex" xmlns:cx1="http://schemas.microsoft.com/office/drawing/2015/9/8/chartex" xmlns:cx="http://schemas.microsoft.com/office/drawing/2014/chartex">
           <w:pict>
             <v:line w14:anchorId="4AB52E99" id="Straight Connector 5" o:spid="_x0000_s1026" style="position:absolute;z-index:251665408;visibility:visible;mso-wrap-style:square;mso-wrap-distance-left:9pt;mso-wrap-distance-top:0;mso-wrap-distance-right:9pt;mso-wrap-distance-bottom:0;mso-position-horizontal:absolute;mso-position-horizontal-relative:text;mso-position-vertical:absolute;mso-position-vertical-relative:text" from="-6.85pt,-36pt" to="-6.85pt,756pt" o:gfxdata="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" strokecolor="black [3213]" strokeweight="1.5pt">
               <v:stroke joinstyle="miter"/>
@@ -29058,7 +29044,7 @@
             </wp:anchor>
           </w:drawing>
         </mc:Choice>
-        <mc:Fallback>
+        <mc:Fallback xmlns:w16se="http://schemas.microsoft.com/office/word/2015/wordml/symex" xmlns:w16sdtfl="http://schemas.microsoft.com/office/word/2024/wordml/sdtformatlock" xmlns:w16sdtdh="http://schemas.microsoft.com/office/word/2020/wordml/sdtdatahash" xmlns:w16du="http://schemas.microsoft.com/office/word/2023/wordml/word16du" xmlns:w16="http://schemas.microsoft.com/office/word/2018/wordml" xmlns:w16cid="http://schemas.microsoft.com/office/word/2016/wordml/cid" xmlns:w16cex="http://schemas.microsoft.com/office/word/2018/wordml/cex" xmlns:oel="http://schemas.microsoft.com/office/2019/extlst" xmlns:am3d="http://schemas.microsoft.com/office/drawing/2017/model3d" xmlns:aink="http://schemas.microsoft.com/office/drawing/2016/ink" xmlns:cx8="http://schemas.microsoft.com/office/drawing/2016/5/14/chartex" xmlns:cx7="http://schemas.microsoft.com/office/drawing/2016/5/13/chartex" xmlns:cx6="http://schemas.microsoft.com/office/drawing/2016/5/12/chartex" xmlns:cx5="http://schemas.microsoft.com/office/drawing/2016/5/11/chartex" xmlns:cx4="http://schemas.microsoft.com/office/drawing/2016/5/10/chartex" xmlns:cx3="http://schemas.microsoft.com/office/drawing/2016/5/9/chartex" xmlns:cx2="http://schemas.microsoft.com/office/drawing/2015/10/21/chartex" xmlns:cx1="http://schemas.microsoft.com/office/drawing/2015/9/8/chartex" xmlns:cx="http://schemas.microsoft.com/office/drawing/2014/chartex">
           <w:pict>
             <v:shapetype w14:anchorId="2A9A7386" id="_x0000_t202" coordsize="21600,21600" o:spt="202" path="m,l,21600r21600,l21600,xe">
               <v:stroke joinstyle="miter"/>
@@ -29149,7 +29135,7 @@
             </wp:anchor>
           </w:drawing>
         </mc:Choice>
-        <mc:Fallback>
+        <mc:Fallback xmlns:w16se="http://schemas.microsoft.com/office/word/2015/wordml/symex" xmlns:w16sdtfl="http://schemas.microsoft.com/office/word/2024/wordml/sdtformatlock" xmlns:w16sdtdh="http://schemas.microsoft.com/office/word/2020/wordml/sdtdatahash" xmlns:w16du="http://schemas.microsoft.com/office/word/2023/wordml/word16du" xmlns:w16="http://schemas.microsoft.com/office/word/2018/wordml" xmlns:w16cid="http://schemas.microsoft.com/office/word/2016/wordml/cid" xmlns:w16cex="http://schemas.microsoft.com/office/word/2018/wordml/cex" xmlns:oel="http://schemas.microsoft.com/office/2019/extlst" xmlns:am3d="http://schemas.microsoft.com/office/drawing/2017/model3d" xmlns:aink="http://schemas.microsoft.com/office/drawing/2016/ink" xmlns:cx8="http://schemas.microsoft.com/office/drawing/2016/5/14/chartex" xmlns:cx7="http://schemas.microsoft.com/office/drawing/2016/5/13/chartex" xmlns:cx6="http://schemas.microsoft.com/office/drawing/2016/5/12/chartex" xmlns:cx5="http://schemas.microsoft.com/office/drawing/2016/5/11/chartex" xmlns:cx4="http://schemas.microsoft.com/office/drawing/2016/5/10/chartex" xmlns:cx3="http://schemas.microsoft.com/office/drawing/2016/5/9/chartex" xmlns:cx2="http://schemas.microsoft.com/office/drawing/2015/10/21/chartex" xmlns:cx1="http://schemas.microsoft.com/office/drawing/2015/9/8/chartex" xmlns:cx="http://schemas.microsoft.com/office/drawing/2014/chartex">
           <w:pict>
             <v:line w14:anchorId="2E7C3A7F" id="Straight Connector 2" o:spid="_x0000_s1026" style="position:absolute;z-index:251661312;visibility:visible;mso-wrap-style:square;mso-wrap-distance-left:9pt;mso-wrap-distance-top:0;mso-wrap-distance-right:9pt;mso-wrap-distance-bottom:0;mso-position-horizontal:absolute;mso-position-horizontal-relative:page;mso-position-vertical:absolute;mso-position-vertical-relative:text" from="0,15.55pt" to="612pt,15.55pt" o:gfxdata="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" strokecolor="black [3213]" strokeweight="1.5pt">
               <v:stroke joinstyle="miter"/>
@@ -29234,7 +29220,7 @@
             </wp:anchor>
           </w:drawing>
         </mc:Choice>
-        <mc:Fallback>
+        <mc:Fallback xmlns:w16se="http://schemas.microsoft.com/office/word/2015/wordml/symex" xmlns:w16sdtfl="http://schemas.microsoft.com/office/word/2024/wordml/sdtformatlock" xmlns:w16sdtdh="http://schemas.microsoft.com/office/word/2020/wordml/sdtdatahash" xmlns:w16du="http://schemas.microsoft.com/office/word/2023/wordml/word16du" xmlns:w16="http://schemas.microsoft.com/office/word/2018/wordml" xmlns:w16cid="http://schemas.microsoft.com/office/word/2016/wordml/cid" xmlns:w16cex="http://schemas.microsoft.com/office/word/2018/wordml/cex" xmlns:oel="http://schemas.microsoft.com/office/2019/extlst" xmlns:am3d="http://schemas.microsoft.com/office/drawing/2017/model3d" xmlns:aink="http://schemas.microsoft.com/office/drawing/2016/ink" xmlns:cx8="http://schemas.microsoft.com/office/drawing/2016/5/14/chartex" xmlns:cx7="http://schemas.microsoft.com/office/drawing/2016/5/13/chartex" xmlns:cx6="http://schemas.microsoft.com/office/drawing/2016/5/12/chartex" xmlns:cx5="http://schemas.microsoft.com/office/drawing/2016/5/11/chartex" xmlns:cx4="http://schemas.microsoft.com/office/drawing/2016/5/10/chartex" xmlns:cx3="http://schemas.microsoft.com/office/drawing/2016/5/9/chartex" xmlns:cx2="http://schemas.microsoft.com/office/drawing/2015/10/21/chartex" xmlns:cx1="http://schemas.microsoft.com/office/drawing/2015/9/8/chartex" xmlns:cx="http://schemas.microsoft.com/office/drawing/2014/chartex">
           <w:pict>
             <v:line w14:anchorId="4B929823" id="Straight Connector 1" o:spid="_x0000_s1026" style="position:absolute;z-index:251659264;visibility:visible;mso-wrap-style:square;mso-width-percent:0;mso-wrap-distance-left:9pt;mso-wrap-distance-top:0;mso-wrap-distance-right:9pt;mso-wrap-distance-bottom:0;mso-position-horizontal:absolute;mso-position-horizontal-relative:text;mso-position-vertical:absolute;mso-position-vertical-relative:text;mso-width-percent:0;mso-width-relative:margin" from="-82.55pt,19.1pt" to="540.35pt,19.1pt" o:gfxdata="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" strokecolor="black [3213]" strokeweight="1.5pt">
               <v:stroke joinstyle="miter"/>
@@ -29268,7 +29254,7 @@
 </file>
 
 <file path=word/header2.xml><?xml version="1.0" encoding="utf-8"?>
-<w:hdr xmlns:wpc="http://schemas.microsoft.com/office/word/2010/wordprocessingCanvas" xmlns:cx="http://schemas.microsoft.com/office/drawing/2014/chartex" xmlns:cx1="http://schemas.microsoft.com/office/drawing/2015/9/8/chartex" xmlns:cx2="http://schemas.microsoft.com/office/drawing/2015/10/21/chartex" xmlns:cx3="http://schemas.microsoft.com/office/drawing/2016/5/9/chartex" xmlns:cx4="http://schemas.microsoft.com/office/drawing/2016/5/10/chartex" xmlns:cx5="http://schemas.microsoft.com/office/drawing/2016/5/11/chartex" xmlns:cx6="http://schemas.microsoft.com/office/drawing/2016/5/12/chartex" xmlns:cx7="http://schemas.microsoft.com/office/drawing/2016/5/13/chartex" xmlns:cx8="http://schemas.microsoft.com/office/drawing/2016/5/14/chartex" xmlns:mc="http://schemas.openxmlformats.org/markup-compatibility/2006" xmlns:aink="http://schemas.microsoft.com/office/drawing/2016/ink" xmlns:am3d="http://schemas.microsoft.com/office/drawing/2017/model3d" xmlns:o="urn:schemas-microsoft-com:office:office" xmlns:oel="http://schemas.microsoft.com/office/2019/extlst" xmlns:r="http://schemas.openxmlformats.org/officeDocument/2006/relationships" xmlns:m="http://schemas.openxmlformats.org/officeDocument/2006/math" xmlns:v="urn:schemas-microsoft-com:vml" xmlns:wp14="http://schemas.microsoft.com/office/word/2010/wordprocessingDrawing" xmlns:wp="http://schemas.openxmlformats.org/drawingml/2006/wordprocessingDrawing" xmlns:w10="urn:schemas-microsoft-com:office:word" xmlns:w="http://schemas.openxmlformats.org/wordprocessingml/2006/main" xmlns:w14="http://schemas.microsoft.com/office/word/2010/wordml" xmlns:w15="http://schemas.microsoft.com/office/word/2012/wordml" xmlns:w16cex="http://schemas.microsoft.com/office/word/2018/wordml/cex" xmlns:w16cid="http://schemas.microsoft.com/office/word/2016/wordml/cid" xmlns:w16="http://schemas.microsoft.com/office/word/2018/wordml" xmlns:w16du="http://schemas.microsoft.com/office/word/2023/wordml/word16du" xmlns:w16sdtdh="http://schemas.microsoft.com/office/word/2020/wordml/sdtdatahash" xmlns:w16sdtfl="http://schemas.microsoft.com/office/word/2024/wordml/sdtformatlock" xmlns:w16se="http://schemas.microsoft.com/office/word/2015/wordml/symex" xmlns:wpg="http://schemas.microsoft.com/office/word/2010/wordprocessingGroup" xmlns:wpi="http://schemas.microsoft.com/office/word/2010/wordprocessingInk" xmlns:wne="http://schemas.microsoft.com/office/word/2006/wordml" xmlns:wps="http://schemas.microsoft.com/office/word/2010/wordprocessingShape" mc:Ignorable="w14 w15 w16se w16cid w16 w16cex w16sdtdh w16sdtfl w16du wp14">
+<w:hdr xmlns:wpc="http://schemas.microsoft.com/office/word/2010/wordprocessingCanvas" xmlns:mc="http://schemas.openxmlformats.org/markup-compatibility/2006" xmlns:o="urn:schemas-microsoft-com:office:office" xmlns:r="http://schemas.openxmlformats.org/officeDocument/2006/relationships" xmlns:m="http://schemas.openxmlformats.org/officeDocument/2006/math" xmlns:v="urn:schemas-microsoft-com:vml" xmlns:wp14="http://schemas.microsoft.com/office/word/2010/wordprocessingDrawing" xmlns:wp="http://schemas.openxmlformats.org/drawingml/2006/wordprocessingDrawing" xmlns:w10="urn:schemas-microsoft-com:office:word" xmlns:w="http://schemas.openxmlformats.org/wordprocessingml/2006/main" xmlns:w14="http://schemas.microsoft.com/office/word/2010/wordml" xmlns:w15="http://schemas.microsoft.com/office/word/2012/wordml" xmlns:wpg="http://schemas.microsoft.com/office/word/2010/wordprocessingGroup" xmlns:wpi="http://schemas.microsoft.com/office/word/2010/wordprocessingInk" xmlns:wne="http://schemas.microsoft.com/office/word/2006/wordml" xmlns:wps="http://schemas.microsoft.com/office/word/2010/wordprocessingShape" mc:Ignorable="w14 w15 wp14">
   <w:p>
     <w:pPr>
       <w:pStyle w:val="Header"/>
@@ -29394,7 +29380,7 @@
             </wp:anchor>
           </w:drawing>
         </mc:Choice>
-        <mc:Fallback>
+        <mc:Fallback xmlns:w16se="http://schemas.microsoft.com/office/word/2015/wordml/symex" xmlns:w16sdtfl="http://schemas.microsoft.com/office/word/2024/wordml/sdtformatlock" xmlns:w16sdtdh="http://schemas.microsoft.com/office/word/2020/wordml/sdtdatahash" xmlns:w16du="http://schemas.microsoft.com/office/word/2023/wordml/word16du" xmlns:w16="http://schemas.microsoft.com/office/word/2018/wordml" xmlns:w16cid="http://schemas.microsoft.com/office/word/2016/wordml/cid" xmlns:w16cex="http://schemas.microsoft.com/office/word/2018/wordml/cex" xmlns:oel="http://schemas.microsoft.com/office/2019/extlst" xmlns:am3d="http://schemas.microsoft.com/office/drawing/2017/model3d" xmlns:aink="http://schemas.microsoft.com/office/drawing/2016/ink" xmlns:cx8="http://schemas.microsoft.com/office/drawing/2016/5/14/chartex" xmlns:cx7="http://schemas.microsoft.com/office/drawing/2016/5/13/chartex" xmlns:cx6="http://schemas.microsoft.com/office/drawing/2016/5/12/chartex" xmlns:cx5="http://schemas.microsoft.com/office/drawing/2016/5/11/chartex" xmlns:cx4="http://schemas.microsoft.com/office/drawing/2016/5/10/chartex" xmlns:cx3="http://schemas.microsoft.com/office/drawing/2016/5/9/chartex" xmlns:cx2="http://schemas.microsoft.com/office/drawing/2015/10/21/chartex" xmlns:cx1="http://schemas.microsoft.com/office/drawing/2015/9/8/chartex" xmlns:cx="http://schemas.microsoft.com/office/drawing/2014/chartex">
           <w:pict>
             <v:line w14:anchorId="74D74B81" id="Straight Connector 19" o:spid="_x0000_s1026" style="position:absolute;z-index:251680768;visibility:visible;mso-wrap-style:square;mso-wrap-distance-left:9pt;mso-wrap-distance-top:0;mso-wrap-distance-right:9pt;mso-wrap-distance-bottom:0;mso-position-horizontal:absolute;mso-position-horizontal-relative:text;mso-position-vertical:absolute;mso-position-vertical-relative:text" from="461.35pt,-35.25pt" to="461.35pt,756.75pt" o:gfxdata="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" strokecolor="black [3213]" strokeweight="1.5pt">
               <v:stroke joinstyle="miter"/>
@@ -29463,7 +29449,7 @@
             </wp:anchor>
           </w:drawing>
         </mc:Choice>
-        <mc:Fallback>
+        <mc:Fallback xmlns:w16se="http://schemas.microsoft.com/office/word/2015/wordml/symex" xmlns:w16sdtfl="http://schemas.microsoft.com/office/word/2024/wordml/sdtformatlock" xmlns:w16sdtdh="http://schemas.microsoft.com/office/word/2020/wordml/sdtdatahash" xmlns:w16du="http://schemas.microsoft.com/office/word/2023/wordml/word16du" xmlns:w16="http://schemas.microsoft.com/office/word/2018/wordml" xmlns:w16cid="http://schemas.microsoft.com/office/word/2016/wordml/cid" xmlns:w16cex="http://schemas.microsoft.com/office/word/2018/wordml/cex" xmlns:oel="http://schemas.microsoft.com/office/2019/extlst" xmlns:am3d="http://schemas.microsoft.com/office/drawing/2017/model3d" xmlns:aink="http://schemas.microsoft.com/office/drawing/2016/ink" xmlns:cx8="http://schemas.microsoft.com/office/drawing/2016/5/14/chartex" xmlns:cx7="http://schemas.microsoft.com/office/drawing/2016/5/13/chartex" xmlns:cx6="http://schemas.microsoft.com/office/drawing/2016/5/12/chartex" xmlns:cx5="http://schemas.microsoft.com/office/drawing/2016/5/11/chartex" xmlns:cx4="http://schemas.microsoft.com/office/drawing/2016/5/10/chartex" xmlns:cx3="http://schemas.microsoft.com/office/drawing/2016/5/9/chartex" xmlns:cx2="http://schemas.microsoft.com/office/drawing/2015/10/21/chartex" xmlns:cx1="http://schemas.microsoft.com/office/drawing/2015/9/8/chartex" xmlns:cx="http://schemas.microsoft.com/office/drawing/2014/chartex">
           <w:pict>
             <v:line w14:anchorId="0B9F1B03" id="Straight Connector 18" o:spid="_x0000_s1026" style="position:absolute;z-index:251679744;visibility:visible;mso-wrap-style:square;mso-wrap-distance-left:9pt;mso-wrap-distance-top:0;mso-wrap-distance-right:9pt;mso-wrap-distance-bottom:0;mso-position-horizontal:absolute;mso-position-horizontal-relative:text;mso-position-vertical:absolute;mso-position-vertical-relative:text" from="-6.6pt,-36pt" to="-6.6pt,756pt" o:gfxdata="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" strokecolor="black [3213]" strokeweight="1.5pt">
               <v:stroke joinstyle="miter"/>
@@ -29535,7 +29521,7 @@
             </wp:anchor>
           </w:drawing>
         </mc:Choice>
-        <mc:Fallback>
+        <mc:Fallback xmlns:w16se="http://schemas.microsoft.com/office/word/2015/wordml/symex" xmlns:w16sdtfl="http://schemas.microsoft.com/office/word/2024/wordml/sdtformatlock" xmlns:w16sdtdh="http://schemas.microsoft.com/office/word/2020/wordml/sdtdatahash" xmlns:w16du="http://schemas.microsoft.com/office/word/2023/wordml/word16du" xmlns:w16="http://schemas.microsoft.com/office/word/2018/wordml" xmlns:w16cid="http://schemas.microsoft.com/office/word/2016/wordml/cid" xmlns:w16cex="http://schemas.microsoft.com/office/word/2018/wordml/cex" xmlns:oel="http://schemas.microsoft.com/office/2019/extlst" xmlns:am3d="http://schemas.microsoft.com/office/drawing/2017/model3d" xmlns:aink="http://schemas.microsoft.com/office/drawing/2016/ink" xmlns:cx8="http://schemas.microsoft.com/office/drawing/2016/5/14/chartex" xmlns:cx7="http://schemas.microsoft.com/office/drawing/2016/5/13/chartex" xmlns:cx6="http://schemas.microsoft.com/office/drawing/2016/5/12/chartex" xmlns:cx5="http://schemas.microsoft.com/office/drawing/2016/5/11/chartex" xmlns:cx4="http://schemas.microsoft.com/office/drawing/2016/5/10/chartex" xmlns:cx3="http://schemas.microsoft.com/office/drawing/2016/5/9/chartex" xmlns:cx2="http://schemas.microsoft.com/office/drawing/2015/10/21/chartex" xmlns:cx1="http://schemas.microsoft.com/office/drawing/2015/9/8/chartex" xmlns:cx="http://schemas.microsoft.com/office/drawing/2014/chartex">
           <w:pict>
             <v:line w14:anchorId="7F02115A" id="Straight Connector 12" o:spid="_x0000_s1026" style="position:absolute;z-index:251675648;visibility:visible;mso-wrap-style:square;mso-width-percent:0;mso-wrap-distance-left:9pt;mso-wrap-distance-top:0;mso-wrap-distance-right:9pt;mso-wrap-distance-bottom:0;mso-position-horizontal:absolute;mso-position-horizontal-relative:page;mso-position-vertical:absolute;mso-position-vertical-relative:text;mso-width-percent:0;mso-width-relative:margin" from="-1.35pt,54.35pt" to="612.65pt,54.35pt" o:gfxdata="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" strokecolor="black [3213]" strokeweight="1.5pt">
               <v:stroke joinstyle="miter"/>
@@ -29608,7 +29594,7 @@
             </wp:anchor>
           </w:drawing>
         </mc:Choice>
-        <mc:Fallback>
+        <mc:Fallback xmlns:w16se="http://schemas.microsoft.com/office/word/2015/wordml/symex" xmlns:w16sdtfl="http://schemas.microsoft.com/office/word/2024/wordml/sdtformatlock" xmlns:w16sdtdh="http://schemas.microsoft.com/office/word/2020/wordml/sdtdatahash" xmlns:w16du="http://schemas.microsoft.com/office/word/2023/wordml/word16du" xmlns:w16="http://schemas.microsoft.com/office/word/2018/wordml" xmlns:w16cid="http://schemas.microsoft.com/office/word/2016/wordml/cid" xmlns:w16cex="http://schemas.microsoft.com/office/word/2018/wordml/cex" xmlns:oel="http://schemas.microsoft.com/office/2019/extlst" xmlns:am3d="http://schemas.microsoft.com/office/drawing/2017/model3d" xmlns:aink="http://schemas.microsoft.com/office/drawing/2016/ink" xmlns:cx8="http://schemas.microsoft.com/office/drawing/2016/5/14/chartex" xmlns:cx7="http://schemas.microsoft.com/office/drawing/2016/5/13/chartex" xmlns:cx6="http://schemas.microsoft.com/office/drawing/2016/5/12/chartex" xmlns:cx5="http://schemas.microsoft.com/office/drawing/2016/5/11/chartex" xmlns:cx4="http://schemas.microsoft.com/office/drawing/2016/5/10/chartex" xmlns:cx3="http://schemas.microsoft.com/office/drawing/2016/5/9/chartex" xmlns:cx2="http://schemas.microsoft.com/office/drawing/2015/10/21/chartex" xmlns:cx1="http://schemas.microsoft.com/office/drawing/2015/9/8/chartex" xmlns:cx="http://schemas.microsoft.com/office/drawing/2014/chartex">
           <w:pict>
             <v:line w14:anchorId="4B260FEF" id="Straight Connector 13" o:spid="_x0000_s1026" style="position:absolute;z-index:251676672;visibility:visible;mso-wrap-style:square;mso-width-percent:0;mso-wrap-distance-left:9pt;mso-wrap-distance-top:0;mso-wrap-distance-right:9pt;mso-wrap-distance-bottom:0;mso-position-horizontal:left;mso-position-horizontal-relative:page;mso-position-vertical:absolute;mso-position-vertical-relative:text;mso-width-percent:0;mso-width-relative:margin" from="0,36pt" to="611.3pt,36pt" o:gfxdata="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" strokecolor="black [3213]" strokeweight="1.5pt">
               <v:stroke joinstyle="miter"/>
@@ -29709,7 +29695,7 @@
             </wp:anchor>
           </w:drawing>
         </mc:Choice>
-        <mc:Fallback>
+        <mc:Fallback xmlns:w16se="http://schemas.microsoft.com/office/word/2015/wordml/symex" xmlns:w16sdtfl="http://schemas.microsoft.com/office/word/2024/wordml/sdtformatlock" xmlns:w16sdtdh="http://schemas.microsoft.com/office/word/2020/wordml/sdtdatahash" xmlns:w16du="http://schemas.microsoft.com/office/word/2023/wordml/word16du" xmlns:w16="http://schemas.microsoft.com/office/word/2018/wordml" xmlns:w16cid="http://schemas.microsoft.com/office/word/2016/wordml/cid" xmlns:w16cex="http://schemas.microsoft.com/office/word/2018/wordml/cex" xmlns:oel="http://schemas.microsoft.com/office/2019/extlst" xmlns:am3d="http://schemas.microsoft.com/office/drawing/2017/model3d" xmlns:aink="http://schemas.microsoft.com/office/drawing/2016/ink" xmlns:cx8="http://schemas.microsoft.com/office/drawing/2016/5/14/chartex" xmlns:cx7="http://schemas.microsoft.com/office/drawing/2016/5/13/chartex" xmlns:cx6="http://schemas.microsoft.com/office/drawing/2016/5/12/chartex" xmlns:cx5="http://schemas.microsoft.com/office/drawing/2016/5/11/chartex" xmlns:cx4="http://schemas.microsoft.com/office/drawing/2016/5/10/chartex" xmlns:cx3="http://schemas.microsoft.com/office/drawing/2016/5/9/chartex" xmlns:cx2="http://schemas.microsoft.com/office/drawing/2015/10/21/chartex" xmlns:cx1="http://schemas.microsoft.com/office/drawing/2015/9/8/chartex" xmlns:cx="http://schemas.microsoft.com/office/drawing/2014/chartex">
           <w:pict>
             <v:shapetype w14:anchorId="76C2DF35" id="_x0000_t202" coordsize="21600,21600" o:spt="202" path="m,l,21600r21600,l21600,xe">
               <v:stroke joinstyle="miter"/>
@@ -29743,7 +29729,7 @@
 </file>
 
 <file path=word/header3.xml><?xml version="1.0" encoding="utf-8"?>
-<w:hdr xmlns:wpc="http://schemas.microsoft.com/office/word/2010/wordprocessingCanvas" xmlns:cx="http://schemas.microsoft.com/office/drawing/2014/chartex" xmlns:cx1="http://schemas.microsoft.com/office/drawing/2015/9/8/chartex" xmlns:cx2="http://schemas.microsoft.com/office/drawing/2015/10/21/chartex" xmlns:cx3="http://schemas.microsoft.com/office/drawing/2016/5/9/chartex" xmlns:cx4="http://schemas.microsoft.com/office/drawing/2016/5/10/chartex" xmlns:cx5="http://schemas.microsoft.com/office/drawing/2016/5/11/chartex" xmlns:cx6="http://schemas.microsoft.com/office/drawing/2016/5/12/chartex" xmlns:cx7="http://schemas.microsoft.com/office/drawing/2016/5/13/chartex" xmlns:cx8="http://schemas.microsoft.com/office/drawing/2016/5/14/chartex" xmlns:mc="http://schemas.openxmlformats.org/markup-compatibility/2006" xmlns:aink="http://schemas.microsoft.com/office/drawing/2016/ink" xmlns:am3d="http://schemas.microsoft.com/office/drawing/2017/model3d" xmlns:o="urn:schemas-microsoft-com:office:office" xmlns:oel="http://schemas.microsoft.com/office/2019/extlst" xmlns:r="http://schemas.openxmlformats.org/officeDocument/2006/relationships" xmlns:m="http://schemas.openxmlformats.org/officeDocument/2006/math" xmlns:v="urn:schemas-microsoft-com:vml" xmlns:wp14="http://schemas.microsoft.com/office/word/2010/wordprocessingDrawing" xmlns:wp="http://schemas.openxmlformats.org/drawingml/2006/wordprocessingDrawing" xmlns:w10="urn:schemas-microsoft-com:office:word" xmlns:w="http://schemas.openxmlformats.org/wordprocessingml/2006/main" xmlns:w14="http://schemas.microsoft.com/office/word/2010/wordml" xmlns:w15="http://schemas.microsoft.com/office/word/2012/wordml" xmlns:w16cex="http://schemas.microsoft.com/office/word/2018/wordml/cex" xmlns:w16cid="http://schemas.microsoft.com/office/word/2016/wordml/cid" xmlns:w16="http://schemas.microsoft.com/office/word/2018/wordml" xmlns:w16du="http://schemas.microsoft.com/office/word/2023/wordml/word16du" xmlns:w16sdtdh="http://schemas.microsoft.com/office/word/2020/wordml/sdtdatahash" xmlns:w16sdtfl="http://schemas.microsoft.com/office/word/2024/wordml/sdtformatlock" xmlns:w16se="http://schemas.microsoft.com/office/word/2015/wordml/symex" xmlns:wpg="http://schemas.microsoft.com/office/word/2010/wordprocessingGroup" xmlns:wpi="http://schemas.microsoft.com/office/word/2010/wordprocessingInk" xmlns:wne="http://schemas.microsoft.com/office/word/2006/wordml" xmlns:wps="http://schemas.microsoft.com/office/word/2010/wordprocessingShape" mc:Ignorable="w14 w15 w16se w16cid w16 w16cex w16sdtdh w16sdtfl w16du wp14">
+<w:hdr xmlns:wpc="http://schemas.microsoft.com/office/word/2010/wordprocessingCanvas" xmlns:mc="http://schemas.openxmlformats.org/markup-compatibility/2006" xmlns:o="urn:schemas-microsoft-com:office:office" xmlns:r="http://schemas.openxmlformats.org/officeDocument/2006/relationships" xmlns:m="http://schemas.openxmlformats.org/officeDocument/2006/math" xmlns:v="urn:schemas-microsoft-com:vml" xmlns:wp14="http://schemas.microsoft.com/office/word/2010/wordprocessingDrawing" xmlns:wp="http://schemas.openxmlformats.org/drawingml/2006/wordprocessingDrawing" xmlns:w10="urn:schemas-microsoft-com:office:word" xmlns:w="http://schemas.openxmlformats.org/wordprocessingml/2006/main" xmlns:w14="http://schemas.microsoft.com/office/word/2010/wordml" xmlns:w15="http://schemas.microsoft.com/office/word/2012/wordml" xmlns:wpg="http://schemas.microsoft.com/office/word/2010/wordprocessingGroup" xmlns:wpi="http://schemas.microsoft.com/office/word/2010/wordprocessingInk" xmlns:wne="http://schemas.microsoft.com/office/word/2006/wordml" xmlns:wps="http://schemas.microsoft.com/office/word/2010/wordprocessingShape" mc:Ignorable="w14 w15 wp14">
   <w:p>
     <w:pPr>
       <w:pStyle w:val="Header"/>
@@ -29869,7 +29855,7 @@
             </wp:anchor>
           </w:drawing>
         </mc:Choice>
-        <mc:Fallback>
+        <mc:Fallback xmlns:w16se="http://schemas.microsoft.com/office/word/2015/wordml/symex" xmlns:w16sdtfl="http://schemas.microsoft.com/office/word/2024/wordml/sdtformatlock" xmlns:w16sdtdh="http://schemas.microsoft.com/office/word/2020/wordml/sdtdatahash" xmlns:w16du="http://schemas.microsoft.com/office/word/2023/wordml/word16du" xmlns:w16="http://schemas.microsoft.com/office/word/2018/wordml" xmlns:w16cid="http://schemas.microsoft.com/office/word/2016/wordml/cid" xmlns:w16cex="http://schemas.microsoft.com/office/word/2018/wordml/cex" xmlns:oel="http://schemas.microsoft.com/office/2019/extlst" xmlns:am3d="http://schemas.microsoft.com/office/drawing/2017/model3d" xmlns:aink="http://schemas.microsoft.com/office/drawing/2016/ink" xmlns:cx8="http://schemas.microsoft.com/office/drawing/2016/5/14/chartex" xmlns:cx7="http://schemas.microsoft.com/office/drawing/2016/5/13/chartex" xmlns:cx6="http://schemas.microsoft.com/office/drawing/2016/5/12/chartex" xmlns:cx5="http://schemas.microsoft.com/office/drawing/2016/5/11/chartex" xmlns:cx4="http://schemas.microsoft.com/office/drawing/2016/5/10/chartex" xmlns:cx3="http://schemas.microsoft.com/office/drawing/2016/5/9/chartex" xmlns:cx2="http://schemas.microsoft.com/office/drawing/2015/10/21/chartex" xmlns:cx1="http://schemas.microsoft.com/office/drawing/2015/9/8/chartex" xmlns:cx="http://schemas.microsoft.com/office/drawing/2014/chartex">
           <w:pict>
             <v:line w14:anchorId="7BD596FA" id="Straight Connector 25" o:spid="_x0000_s1026" style="position:absolute;z-index:251695104;visibility:visible;mso-wrap-style:square;mso-wrap-distance-left:9pt;mso-wrap-distance-top:0;mso-wrap-distance-right:9pt;mso-wrap-distance-bottom:0;mso-position-horizontal:absolute;mso-position-horizontal-relative:text;mso-position-vertical:absolute;mso-position-vertical-relative:text" from="461.35pt,-35.25pt" to="461.35pt,756.75pt" o:gfxdata="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" strokecolor="black [3213]" strokeweight="1.5pt">
               <v:stroke joinstyle="miter"/>
@@ -29938,7 +29924,7 @@
             </wp:anchor>
           </w:drawing>
         </mc:Choice>
-        <mc:Fallback>
+        <mc:Fallback xmlns:w16se="http://schemas.microsoft.com/office/word/2015/wordml/symex" xmlns:w16sdtfl="http://schemas.microsoft.com/office/word/2024/wordml/sdtformatlock" xmlns:w16sdtdh="http://schemas.microsoft.com/office/word/2020/wordml/sdtdatahash" xmlns:w16du="http://schemas.microsoft.com/office/word/2023/wordml/word16du" xmlns:w16="http://schemas.microsoft.com/office/word/2018/wordml" xmlns:w16cid="http://schemas.microsoft.com/office/word/2016/wordml/cid" xmlns:w16cex="http://schemas.microsoft.com/office/word/2018/wordml/cex" xmlns:oel="http://schemas.microsoft.com/office/2019/extlst" xmlns:am3d="http://schemas.microsoft.com/office/drawing/2017/model3d" xmlns:aink="http://schemas.microsoft.com/office/drawing/2016/ink" xmlns:cx8="http://schemas.microsoft.com/office/drawing/2016/5/14/chartex" xmlns:cx7="http://schemas.microsoft.com/office/drawing/2016/5/13/chartex" xmlns:cx6="http://schemas.microsoft.com/office/drawing/2016/5/12/chartex" xmlns:cx5="http://schemas.microsoft.com/office/drawing/2016/5/11/chartex" xmlns:cx4="http://schemas.microsoft.com/office/drawing/2016/5/10/chartex" xmlns:cx3="http://schemas.microsoft.com/office/drawing/2016/5/9/chartex" xmlns:cx2="http://schemas.microsoft.com/office/drawing/2015/10/21/chartex" xmlns:cx1="http://schemas.microsoft.com/office/drawing/2015/9/8/chartex" xmlns:cx="http://schemas.microsoft.com/office/drawing/2014/chartex">
           <w:pict>
             <v:line w14:anchorId="6E12F204" id="Straight Connector 26" o:spid="_x0000_s1026" style="position:absolute;z-index:251694080;visibility:visible;mso-wrap-style:square;mso-wrap-distance-left:9pt;mso-wrap-distance-top:0;mso-wrap-distance-right:9pt;mso-wrap-distance-bottom:0;mso-position-horizontal:absolute;mso-position-horizontal-relative:text;mso-position-vertical:absolute;mso-position-vertical-relative:text" from="-6.6pt,-36pt" to="-6.6pt,756pt" o:gfxdata="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" strokecolor="black [3213]" strokeweight="1.5pt">
               <v:stroke joinstyle="miter"/>
@@ -30010,7 +29996,7 @@
             </wp:anchor>
           </w:drawing>
         </mc:Choice>
-        <mc:Fallback>
+        <mc:Fallback xmlns:w16se="http://schemas.microsoft.com/office/word/2015/wordml/symex" xmlns:w16sdtfl="http://schemas.microsoft.com/office/word/2024/wordml/sdtformatlock" xmlns:w16sdtdh="http://schemas.microsoft.com/office/word/2020/wordml/sdtdatahash" xmlns:w16du="http://schemas.microsoft.com/office/word/2023/wordml/word16du" xmlns:w16="http://schemas.microsoft.com/office/word/2018/wordml" xmlns:w16cid="http://schemas.microsoft.com/office/word/2016/wordml/cid" xmlns:w16cex="http://schemas.microsoft.com/office/word/2018/wordml/cex" xmlns:oel="http://schemas.microsoft.com/office/2019/extlst" xmlns:am3d="http://schemas.microsoft.com/office/drawing/2017/model3d" xmlns:aink="http://schemas.microsoft.com/office/drawing/2016/ink" xmlns:cx8="http://schemas.microsoft.com/office/drawing/2016/5/14/chartex" xmlns:cx7="http://schemas.microsoft.com/office/drawing/2016/5/13/chartex" xmlns:cx6="http://schemas.microsoft.com/office/drawing/2016/5/12/chartex" xmlns:cx5="http://schemas.microsoft.com/office/drawing/2016/5/11/chartex" xmlns:cx4="http://schemas.microsoft.com/office/drawing/2016/5/10/chartex" xmlns:cx3="http://schemas.microsoft.com/office/drawing/2016/5/9/chartex" xmlns:cx2="http://schemas.microsoft.com/office/drawing/2015/10/21/chartex" xmlns:cx1="http://schemas.microsoft.com/office/drawing/2015/9/8/chartex" xmlns:cx="http://schemas.microsoft.com/office/drawing/2014/chartex">
           <w:pict>
             <v:line w14:anchorId="7F6B1827" id="Straight Connector 27" o:spid="_x0000_s1026" style="position:absolute;z-index:251692032;visibility:visible;mso-wrap-style:square;mso-width-percent:0;mso-wrap-distance-left:9pt;mso-wrap-distance-top:0;mso-wrap-distance-right:9pt;mso-wrap-distance-bottom:0;mso-position-horizontal:absolute;mso-position-horizontal-relative:page;mso-position-vertical:absolute;mso-position-vertical-relative:text;mso-width-percent:0;mso-width-relative:margin" from="-1.35pt,54.35pt" to="612.65pt,54.35pt" o:gfxdata="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" strokecolor="black [3213]" strokeweight="1.5pt">
               <v:stroke joinstyle="miter"/>
@@ -30083,7 +30069,7 @@
             </wp:anchor>
           </w:drawing>
         </mc:Choice>
-        <mc:Fallback>
+        <mc:Fallback xmlns:w16se="http://schemas.microsoft.com/office/word/2015/wordml/symex" xmlns:w16sdtfl="http://schemas.microsoft.com/office/word/2024/wordml/sdtformatlock" xmlns:w16sdtdh="http://schemas.microsoft.com/office/word/2020/wordml/sdtdatahash" xmlns:w16du="http://schemas.microsoft.com/office/word/2023/wordml/word16du" xmlns:w16="http://schemas.microsoft.com/office/word/2018/wordml" xmlns:w16cid="http://schemas.microsoft.com/office/word/2016/wordml/cid" xmlns:w16cex="http://schemas.microsoft.com/office/word/2018/wordml/cex" xmlns:oel="http://schemas.microsoft.com/office/2019/extlst" xmlns:am3d="http://schemas.microsoft.com/office/drawing/2017/model3d" xmlns:aink="http://schemas.microsoft.com/office/drawing/2016/ink" xmlns:cx8="http://schemas.microsoft.com/office/drawing/2016/5/14/chartex" xmlns:cx7="http://schemas.microsoft.com/office/drawing/2016/5/13/chartex" xmlns:cx6="http://schemas.microsoft.com/office/drawing/2016/5/12/chartex" xmlns:cx5="http://schemas.microsoft.com/office/drawing/2016/5/11/chartex" xmlns:cx4="http://schemas.microsoft.com/office/drawing/2016/5/10/chartex" xmlns:cx3="http://schemas.microsoft.com/office/drawing/2016/5/9/chartex" xmlns:cx2="http://schemas.microsoft.com/office/drawing/2015/10/21/chartex" xmlns:cx1="http://schemas.microsoft.com/office/drawing/2015/9/8/chartex" xmlns:cx="http://schemas.microsoft.com/office/drawing/2014/chartex">
           <w:pict>
             <v:line w14:anchorId="16D91A09" id="Straight Connector 28" o:spid="_x0000_s1026" style="position:absolute;z-index:251693056;visibility:visible;mso-wrap-style:square;mso-width-percent:0;mso-wrap-distance-left:9pt;mso-wrap-distance-top:0;mso-wrap-distance-right:9pt;mso-wrap-distance-bottom:0;mso-position-horizontal:left;mso-position-horizontal-relative:page;mso-position-vertical:absolute;mso-position-vertical-relative:text;mso-width-percent:0;mso-width-relative:margin" from="0,36pt" to="611.3pt,36pt" o:gfxdata="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" strokecolor="black [3213]" strokeweight="1.5pt">
               <v:stroke joinstyle="miter"/>
@@ -30184,7 +30170,7 @@
             </wp:anchor>
           </w:drawing>
         </mc:Choice>
-        <mc:Fallback>
+        <mc:Fallback xmlns:w16se="http://schemas.microsoft.com/office/word/2015/wordml/symex" xmlns:w16sdtfl="http://schemas.microsoft.com/office/word/2024/wordml/sdtformatlock" xmlns:w16sdtdh="http://schemas.microsoft.com/office/word/2020/wordml/sdtdatahash" xmlns:w16du="http://schemas.microsoft.com/office/word/2023/wordml/word16du" xmlns:w16="http://schemas.microsoft.com/office/word/2018/wordml" xmlns:w16cid="http://schemas.microsoft.com/office/word/2016/wordml/cid" xmlns:w16cex="http://schemas.microsoft.com/office/word/2018/wordml/cex" xmlns:oel="http://schemas.microsoft.com/office/2019/extlst" xmlns:am3d="http://schemas.microsoft.com/office/drawing/2017/model3d" xmlns:aink="http://schemas.microsoft.com/office/drawing/2016/ink" xmlns:cx8="http://schemas.microsoft.com/office/drawing/2016/5/14/chartex" xmlns:cx7="http://schemas.microsoft.com/office/drawing/2016/5/13/chartex" xmlns:cx6="http://schemas.microsoft.com/office/drawing/2016/5/12/chartex" xmlns:cx5="http://schemas.microsoft.com/office/drawing/2016/5/11/chartex" xmlns:cx4="http://schemas.microsoft.com/office/drawing/2016/5/10/chartex" xmlns:cx3="http://schemas.microsoft.com/office/drawing/2016/5/9/chartex" xmlns:cx2="http://schemas.microsoft.com/office/drawing/2015/10/21/chartex" xmlns:cx1="http://schemas.microsoft.com/office/drawing/2015/9/8/chartex" xmlns:cx="http://schemas.microsoft.com/office/drawing/2014/chartex">
           <w:pict>
             <v:shapetype w14:anchorId="1CAE677D" id="_x0000_t202" coordsize="21600,21600" o:spt="202" path="m,l,21600r21600,l21600,xe">
               <v:stroke joinstyle="miter"/>
@@ -30218,7 +30204,7 @@
 </file>
 
 <file path=word/header4.xml><?xml version="1.0" encoding="utf-8"?>
-<w:hdr xmlns:wpc="http://schemas.microsoft.com/office/word/2010/wordprocessingCanvas" xmlns:cx="http://schemas.microsoft.com/office/drawing/2014/chartex" xmlns:cx1="http://schemas.microsoft.com/office/drawing/2015/9/8/chartex" xmlns:cx2="http://schemas.microsoft.com/office/drawing/2015/10/21/chartex" xmlns:cx3="http://schemas.microsoft.com/office/drawing/2016/5/9/chartex" xmlns:cx4="http://schemas.microsoft.com/office/drawing/2016/5/10/chartex" xmlns:cx5="http://schemas.microsoft.com/office/drawing/2016/5/11/chartex" xmlns:cx6="http://schemas.microsoft.com/office/drawing/2016/5/12/chartex" xmlns:cx7="http://schemas.microsoft.com/office/drawing/2016/5/13/chartex" xmlns:cx8="http://schemas.microsoft.com/office/drawing/2016/5/14/chartex" xmlns:mc="http://schemas.openxmlformats.org/markup-compatibility/2006" xmlns:aink="http://schemas.microsoft.com/office/drawing/2016/ink" xmlns:am3d="http://schemas.microsoft.com/office/drawing/2017/model3d" xmlns:o="urn:schemas-microsoft-com:office:office" xmlns:oel="http://schemas.microsoft.com/office/2019/extlst" xmlns:r="http://schemas.openxmlformats.org/officeDocument/2006/relationships" xmlns:m="http://schemas.openxmlformats.org/officeDocument/2006/math" xmlns:v="urn:schemas-microsoft-com:vml" xmlns:wp14="http://schemas.microsoft.com/office/word/2010/wordprocessingDrawing" xmlns:wp="http://schemas.openxmlformats.org/drawingml/2006/wordprocessingDrawing" xmlns:w10="urn:schemas-microsoft-com:office:word" xmlns:w="http://schemas.openxmlformats.org/wordprocessingml/2006/main" xmlns:w14="http://schemas.microsoft.com/office/word/2010/wordml" xmlns:w15="http://schemas.microsoft.com/office/word/2012/wordml" xmlns:w16cex="http://schemas.microsoft.com/office/word/2018/wordml/cex" xmlns:w16cid="http://schemas.microsoft.com/office/word/2016/wordml/cid" xmlns:w16="http://schemas.microsoft.com/office/word/2018/wordml" xmlns:w16du="http://schemas.microsoft.com/office/word/2023/wordml/word16du" xmlns:w16sdtdh="http://schemas.microsoft.com/office/word/2020/wordml/sdtdatahash" xmlns:w16sdtfl="http://schemas.microsoft.com/office/word/2024/wordml/sdtformatlock" xmlns:w16se="http://schemas.microsoft.com/office/word/2015/wordml/symex" xmlns:wpg="http://schemas.microsoft.com/office/word/2010/wordprocessingGroup" xmlns:wpi="http://schemas.microsoft.com/office/word/2010/wordprocessingInk" xmlns:wne="http://schemas.microsoft.com/office/word/2006/wordml" xmlns:wps="http://schemas.microsoft.com/office/word/2010/wordprocessingShape" mc:Ignorable="w14 w15 w16se w16cid w16 w16cex w16sdtdh w16sdtfl w16du wp14">
+<w:hdr xmlns:wpc="http://schemas.microsoft.com/office/word/2010/wordprocessingCanvas" xmlns:mc="http://schemas.openxmlformats.org/markup-compatibility/2006" xmlns:o="urn:schemas-microsoft-com:office:office" xmlns:r="http://schemas.openxmlformats.org/officeDocument/2006/relationships" xmlns:m="http://schemas.openxmlformats.org/officeDocument/2006/math" xmlns:v="urn:schemas-microsoft-com:vml" xmlns:wp14="http://schemas.microsoft.com/office/word/2010/wordprocessingDrawing" xmlns:wp="http://schemas.openxmlformats.org/drawingml/2006/wordprocessingDrawing" xmlns:w10="urn:schemas-microsoft-com:office:word" xmlns:w="http://schemas.openxmlformats.org/wordprocessingml/2006/main" xmlns:w14="http://schemas.microsoft.com/office/word/2010/wordml" xmlns:w15="http://schemas.microsoft.com/office/word/2012/wordml" xmlns:wpg="http://schemas.microsoft.com/office/word/2010/wordprocessingGroup" xmlns:wpi="http://schemas.microsoft.com/office/word/2010/wordprocessingInk" xmlns:wne="http://schemas.microsoft.com/office/word/2006/wordml" xmlns:wps="http://schemas.microsoft.com/office/word/2010/wordprocessingShape" mc:Ignorable="w14 w15 wp14">
   <w:p>
     <w:pPr>
       <w:pStyle w:val="Header"/>
@@ -30344,7 +30330,7 @@
             </wp:anchor>
           </w:drawing>
         </mc:Choice>
-        <mc:Fallback>
+        <mc:Fallback xmlns:w16se="http://schemas.microsoft.com/office/word/2015/wordml/symex" xmlns:w16sdtfl="http://schemas.microsoft.com/office/word/2024/wordml/sdtformatlock" xmlns:w16sdtdh="http://schemas.microsoft.com/office/word/2020/wordml/sdtdatahash" xmlns:w16du="http://schemas.microsoft.com/office/word/2023/wordml/word16du" xmlns:w16="http://schemas.microsoft.com/office/word/2018/wordml" xmlns:w16cid="http://schemas.microsoft.com/office/word/2016/wordml/cid" xmlns:w16cex="http://schemas.microsoft.com/office/word/2018/wordml/cex" xmlns:oel="http://schemas.microsoft.com/office/2019/extlst" xmlns:am3d="http://schemas.microsoft.com/office/drawing/2017/model3d" xmlns:aink="http://schemas.microsoft.com/office/drawing/2016/ink" xmlns:cx8="http://schemas.microsoft.com/office/drawing/2016/5/14/chartex" xmlns:cx7="http://schemas.microsoft.com/office/drawing/2016/5/13/chartex" xmlns:cx6="http://schemas.microsoft.com/office/drawing/2016/5/12/chartex" xmlns:cx5="http://schemas.microsoft.com/office/drawing/2016/5/11/chartex" xmlns:cx4="http://schemas.microsoft.com/office/drawing/2016/5/10/chartex" xmlns:cx3="http://schemas.microsoft.com/office/drawing/2016/5/9/chartex" xmlns:cx2="http://schemas.microsoft.com/office/drawing/2015/10/21/chartex" xmlns:cx1="http://schemas.microsoft.com/office/drawing/2015/9/8/chartex" xmlns:cx="http://schemas.microsoft.com/office/drawing/2014/chartex">
           <w:pict>
             <v:line w14:anchorId="3CDBD535" id="Straight Connector 34" o:spid="_x0000_s1026" style="position:absolute;z-index:251706368;visibility:visible;mso-wrap-style:square;mso-wrap-distance-left:9pt;mso-wrap-distance-top:0;mso-wrap-distance-right:9pt;mso-wrap-distance-bottom:0;mso-position-horizontal:absolute;mso-position-horizontal-relative:text;mso-position-vertical:absolute;mso-position-vertical-relative:text" from="461.35pt,-35.25pt" to="461.35pt,756.75pt" o:gfxdata="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" strokecolor="black [3213]" strokeweight="1.5pt">
               <v:stroke joinstyle="miter"/>
@@ -30413,7 +30399,7 @@
             </wp:anchor>
           </w:drawing>
         </mc:Choice>
-        <mc:Fallback>
+        <mc:Fallback xmlns:w16se="http://schemas.microsoft.com/office/word/2015/wordml/symex" xmlns:w16sdtfl="http://schemas.microsoft.com/office/word/2024/wordml/sdtformatlock" xmlns:w16sdtdh="http://schemas.microsoft.com/office/word/2020/wordml/sdtdatahash" xmlns:w16du="http://schemas.microsoft.com/office/word/2023/wordml/word16du" xmlns:w16="http://schemas.microsoft.com/office/word/2018/wordml" xmlns:w16cid="http://schemas.microsoft.com/office/word/2016/wordml/cid" xmlns:w16cex="http://schemas.microsoft.com/office/word/2018/wordml/cex" xmlns:oel="http://schemas.microsoft.com/office/2019/extlst" xmlns:am3d="http://schemas.microsoft.com/office/drawing/2017/model3d" xmlns:aink="http://schemas.microsoft.com/office/drawing/2016/ink" xmlns:cx8="http://schemas.microsoft.com/office/drawing/2016/5/14/chartex" xmlns:cx7="http://schemas.microsoft.com/office/drawing/2016/5/13/chartex" xmlns:cx6="http://schemas.microsoft.com/office/drawing/2016/5/12/chartex" xmlns:cx5="http://schemas.microsoft.com/office/drawing/2016/5/11/chartex" xmlns:cx4="http://schemas.microsoft.com/office/drawing/2016/5/10/chartex" xmlns:cx3="http://schemas.microsoft.com/office/drawing/2016/5/9/chartex" xmlns:cx2="http://schemas.microsoft.com/office/drawing/2015/10/21/chartex" xmlns:cx1="http://schemas.microsoft.com/office/drawing/2015/9/8/chartex" xmlns:cx="http://schemas.microsoft.com/office/drawing/2014/chartex">
           <w:pict>
             <v:line w14:anchorId="1987BD0A" id="Straight Connector 35" o:spid="_x0000_s1026" style="position:absolute;z-index:251705344;visibility:visible;mso-wrap-style:square;mso-wrap-distance-left:9pt;mso-wrap-distance-top:0;mso-wrap-distance-right:9pt;mso-wrap-distance-bottom:0;mso-position-horizontal:absolute;mso-position-horizontal-relative:text;mso-position-vertical:absolute;mso-position-vertical-relative:text" from="-6.6pt,-36pt" to="-6.6pt,756pt" o:gfxdata="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" strokecolor="black [3213]" strokeweight="1.5pt">
               <v:stroke joinstyle="miter"/>
@@ -30485,7 +30471,7 @@
             </wp:anchor>
           </w:drawing>
         </mc:Choice>
-        <mc:Fallback>
+        <mc:Fallback xmlns:w16se="http://schemas.microsoft.com/office/word/2015/wordml/symex" xmlns:w16sdtfl="http://schemas.microsoft.com/office/word/2024/wordml/sdtformatlock" xmlns:w16sdtdh="http://schemas.microsoft.com/office/word/2020/wordml/sdtdatahash" xmlns:w16du="http://schemas.microsoft.com/office/word/2023/wordml/word16du" xmlns:w16="http://schemas.microsoft.com/office/word/2018/wordml" xmlns:w16cid="http://schemas.microsoft.com/office/word/2016/wordml/cid" xmlns:w16cex="http://schemas.microsoft.com/office/word/2018/wordml/cex" xmlns:oel="http://schemas.microsoft.com/office/2019/extlst" xmlns:am3d="http://schemas.microsoft.com/office/drawing/2017/model3d" xmlns:aink="http://schemas.microsoft.com/office/drawing/2016/ink" xmlns:cx8="http://schemas.microsoft.com/office/drawing/2016/5/14/chartex" xmlns:cx7="http://schemas.microsoft.com/office/drawing/2016/5/13/chartex" xmlns:cx6="http://schemas.microsoft.com/office/drawing/2016/5/12/chartex" xmlns:cx5="http://schemas.microsoft.com/office/drawing/2016/5/11/chartex" xmlns:cx4="http://schemas.microsoft.com/office/drawing/2016/5/10/chartex" xmlns:cx3="http://schemas.microsoft.com/office/drawing/2016/5/9/chartex" xmlns:cx2="http://schemas.microsoft.com/office/drawing/2015/10/21/chartex" xmlns:cx1="http://schemas.microsoft.com/office/drawing/2015/9/8/chartex" xmlns:cx="http://schemas.microsoft.com/office/drawing/2014/chartex">
           <w:pict>
             <v:line w14:anchorId="53BED748" id="Straight Connector 36" o:spid="_x0000_s1026" style="position:absolute;z-index:251703296;visibility:visible;mso-wrap-style:square;mso-width-percent:0;mso-wrap-distance-left:9pt;mso-wrap-distance-top:0;mso-wrap-distance-right:9pt;mso-wrap-distance-bottom:0;mso-position-horizontal:absolute;mso-position-horizontal-relative:page;mso-position-vertical:absolute;mso-position-vertical-relative:text;mso-width-percent:0;mso-width-relative:margin" from="-1.35pt,54.35pt" to="612.65pt,54.35pt" o:gfxdata="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" strokecolor="black [3213]" strokeweight="1.5pt">
               <v:stroke joinstyle="miter"/>
@@ -30558,7 +30544,7 @@
             </wp:anchor>
           </w:drawing>
         </mc:Choice>
-        <mc:Fallback>
+        <mc:Fallback xmlns:w16se="http://schemas.microsoft.com/office/word/2015/wordml/symex" xmlns:w16sdtfl="http://schemas.microsoft.com/office/word/2024/wordml/sdtformatlock" xmlns:w16sdtdh="http://schemas.microsoft.com/office/word/2020/wordml/sdtdatahash" xmlns:w16du="http://schemas.microsoft.com/office/word/2023/wordml/word16du" xmlns:w16="http://schemas.microsoft.com/office/word/2018/wordml" xmlns:w16cid="http://schemas.microsoft.com/office/word/2016/wordml/cid" xmlns:w16cex="http://schemas.microsoft.com/office/word/2018/wordml/cex" xmlns:oel="http://schemas.microsoft.com/office/2019/extlst" xmlns:am3d="http://schemas.microsoft.com/office/drawing/2017/model3d" xmlns:aink="http://schemas.microsoft.com/office/drawing/2016/ink" xmlns:cx8="http://schemas.microsoft.com/office/drawing/2016/5/14/chartex" xmlns:cx7="http://schemas.microsoft.com/office/drawing/2016/5/13/chartex" xmlns:cx6="http://schemas.microsoft.com/office/drawing/2016/5/12/chartex" xmlns:cx5="http://schemas.microsoft.com/office/drawing/2016/5/11/chartex" xmlns:cx4="http://schemas.microsoft.com/office/drawing/2016/5/10/chartex" xmlns:cx3="http://schemas.microsoft.com/office/drawing/2016/5/9/chartex" xmlns:cx2="http://schemas.microsoft.com/office/drawing/2015/10/21/chartex" xmlns:cx1="http://schemas.microsoft.com/office/drawing/2015/9/8/chartex" xmlns:cx="http://schemas.microsoft.com/office/drawing/2014/chartex">
           <w:pict>
             <v:line w14:anchorId="200A3948" id="Straight Connector 37" o:spid="_x0000_s1026" style="position:absolute;z-index:251704320;visibility:visible;mso-wrap-style:square;mso-width-percent:0;mso-wrap-distance-left:9pt;mso-wrap-distance-top:0;mso-wrap-distance-right:9pt;mso-wrap-distance-bottom:0;mso-position-horizontal:left;mso-position-horizontal-relative:page;mso-position-vertical:absolute;mso-position-vertical-relative:text;mso-width-percent:0;mso-width-relative:margin" from="0,36pt" to="611.3pt,36pt" o:gfxdata="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" strokecolor="black [3213]" strokeweight="1.5pt">
               <v:stroke joinstyle="miter"/>
@@ -30659,7 +30645,7 @@
             </wp:anchor>
           </w:drawing>
         </mc:Choice>
-        <mc:Fallback>
+        <mc:Fallback xmlns:w16se="http://schemas.microsoft.com/office/word/2015/wordml/symex" xmlns:w16sdtfl="http://schemas.microsoft.com/office/word/2024/wordml/sdtformatlock" xmlns:w16sdtdh="http://schemas.microsoft.com/office/word/2020/wordml/sdtdatahash" xmlns:w16du="http://schemas.microsoft.com/office/word/2023/wordml/word16du" xmlns:w16="http://schemas.microsoft.com/office/word/2018/wordml" xmlns:w16cid="http://schemas.microsoft.com/office/word/2016/wordml/cid" xmlns:w16cex="http://schemas.microsoft.com/office/word/2018/wordml/cex" xmlns:oel="http://schemas.microsoft.com/office/2019/extlst" xmlns:am3d="http://schemas.microsoft.com/office/drawing/2017/model3d" xmlns:aink="http://schemas.microsoft.com/office/drawing/2016/ink" xmlns:cx8="http://schemas.microsoft.com/office/drawing/2016/5/14/chartex" xmlns:cx7="http://schemas.microsoft.com/office/drawing/2016/5/13/chartex" xmlns:cx6="http://schemas.microsoft.com/office/drawing/2016/5/12/chartex" xmlns:cx5="http://schemas.microsoft.com/office/drawing/2016/5/11/chartex" xmlns:cx4="http://schemas.microsoft.com/office/drawing/2016/5/10/chartex" xmlns:cx3="http://schemas.microsoft.com/office/drawing/2016/5/9/chartex" xmlns:cx2="http://schemas.microsoft.com/office/drawing/2015/10/21/chartex" xmlns:cx1="http://schemas.microsoft.com/office/drawing/2015/9/8/chartex" xmlns:cx="http://schemas.microsoft.com/office/drawing/2014/chartex">
           <w:pict>
             <v:shapetype w14:anchorId="47BB60CA" id="_x0000_t202" coordsize="21600,21600" o:spt="202" path="m,l,21600r21600,l21600,xe">
               <v:stroke joinstyle="miter"/>
@@ -30693,7 +30679,7 @@
 </file>
 
 <file path=word/numbering.xml><?xml version="1.0" encoding="utf-8"?>
-<w:numbering xmlns:wpc="http://schemas.microsoft.com/office/word/2010/wordprocessingCanvas" xmlns:cx="http://schemas.microsoft.com/office/drawing/2014/chartex" xmlns:cx1="http://schemas.microsoft.com/office/drawing/2015/9/8/chartex" xmlns:cx2="http://schemas.microsoft.com/office/drawing/2015/10/21/chartex" xmlns:cx3="http://schemas.microsoft.com/office/drawing/2016/5/9/chartex" xmlns:cx4="http://schemas.microsoft.com/office/drawing/2016/5/10/chartex" xmlns:cx5="http://schemas.microsoft.com/office/drawing/2016/5/11/chartex" xmlns:cx6="http://schemas.microsoft.com/office/drawing/2016/5/12/chartex" xmlns:cx7="http://schemas.microsoft.com/office/drawing/2016/5/13/chartex" xmlns:cx8="http://schemas.microsoft.com/office/drawing/2016/5/14/chartex" xmlns:mc="http://schemas.openxmlformats.org/markup-compatibility/2006" xmlns:aink="http://schemas.microsoft.com/office/drawing/2016/ink" xmlns:am3d="http://schemas.microsoft.com/office/drawing/2017/model3d" xmlns:o="urn:schemas-microsoft-com:office:office" xmlns:oel="http://schemas.microsoft.com/office/2019/extlst" xmlns:r="http://schemas.openxmlformats.org/officeDocument/2006/relationships" xmlns:m="http://schemas.openxmlformats.org/officeDocument/2006/math" xmlns:v="urn:schemas-microsoft-com:vml" xmlns:wp14="http://schemas.microsoft.com/office/word/2010/wordprocessingDrawing" xmlns:wp="http://schemas.openxmlformats.org/drawingml/2006/wordprocessingDrawing" xmlns:w10="urn:schemas-microsoft-com:office:word" xmlns:w="http://schemas.openxmlformats.org/wordprocessingml/2006/main" xmlns:w14="http://schemas.microsoft.com/office/word/2010/wordml" xmlns:w15="http://schemas.microsoft.com/office/word/2012/wordml" xmlns:w16cex="http://schemas.microsoft.com/office/word/2018/wordml/cex" xmlns:w16cid="http://schemas.microsoft.com/office/word/2016/wordml/cid" xmlns:w16="http://schemas.microsoft.com/office/word/2018/wordml" xmlns:w16du="http://schemas.microsoft.com/office/word/2023/wordml/word16du" xmlns:w16sdtdh="http://schemas.microsoft.com/office/word/2020/wordml/sdtdatahash" xmlns:w16sdtfl="http://schemas.microsoft.com/office/word/2024/wordml/sdtformatlock" xmlns:w16se="http://schemas.microsoft.com/office/word/2015/wordml/symex" xmlns:wpg="http://schemas.microsoft.com/office/word/2010/wordprocessingGroup" xmlns:wpi="http://schemas.microsoft.com/office/word/2010/wordprocessingInk" xmlns:wne="http://schemas.microsoft.com/office/word/2006/wordml" xmlns:wps="http://schemas.microsoft.com/office/word/2010/wordprocessingShape" mc:Ignorable="w14 w15 w16se w16cid w16 w16cex w16sdtdh w16sdtfl w16du wp14">
+<w:numbering xmlns:wpc="http://schemas.microsoft.com/office/word/2010/wordprocessingCanvas" xmlns:mc="http://schemas.openxmlformats.org/markup-compatibility/2006" xmlns:o="urn:schemas-microsoft-com:office:office" xmlns:r="http://schemas.openxmlformats.org/officeDocument/2006/relationships" xmlns:m="http://schemas.openxmlformats.org/officeDocument/2006/math" xmlns:v="urn:schemas-microsoft-com:vml" xmlns:wp14="http://schemas.microsoft.com/office/word/2010/wordprocessingDrawing" xmlns:wp="http://schemas.openxmlformats.org/drawingml/2006/wordprocessingDrawing" xmlns:w10="urn:schemas-microsoft-com:office:word" xmlns:w="http://schemas.openxmlformats.org/wordprocessingml/2006/main" xmlns:w14="http://schemas.microsoft.com/office/word/2010/wordml" xmlns:w15="http://schemas.microsoft.com/office/word/2012/wordml" xmlns:wpg="http://schemas.microsoft.com/office/word/2010/wordprocessingGroup" xmlns:wpi="http://schemas.microsoft.com/office/word/2010/wordprocessingInk" xmlns:wne="http://schemas.microsoft.com/office/word/2006/wordml" xmlns:wps="http://schemas.microsoft.com/office/word/2010/wordprocessingShape" mc:Ignorable="w14 w15 wp14">
   <w:abstractNum w:abstractNumId="0" w15:restartNumberingAfterBreak="0">
     <w:nsid w:val="16C955E5"/>
     <w:multiLevelType w:val="hybridMultilevel"/>
@@ -31746,34 +31732,34 @@
       </w:pPr>
     </w:lvl>
   </w:abstractNum>
-  <w:num w:numId="1" w16cid:durableId="1460225803">
+  <w:num w:numId="1">
     <w:abstractNumId w:val="4"/>
   </w:num>
-  <w:num w:numId="2" w16cid:durableId="1072773706">
+  <w:num w:numId="2">
     <w:abstractNumId w:val="5"/>
   </w:num>
-  <w:num w:numId="3" w16cid:durableId="1708800922">
+  <w:num w:numId="3">
     <w:abstractNumId w:val="7"/>
   </w:num>
-  <w:num w:numId="4" w16cid:durableId="408384851">
+  <w:num w:numId="4">
     <w:abstractNumId w:val="9"/>
   </w:num>
-  <w:num w:numId="5" w16cid:durableId="1695810782">
+  <w:num w:numId="5">
     <w:abstractNumId w:val="1"/>
   </w:num>
-  <w:num w:numId="6" w16cid:durableId="1269266739">
+  <w:num w:numId="6">
     <w:abstractNumId w:val="3"/>
   </w:num>
-  <w:num w:numId="7" w16cid:durableId="505442956">
+  <w:num w:numId="7">
     <w:abstractNumId w:val="2"/>
   </w:num>
-  <w:num w:numId="8" w16cid:durableId="29646199">
+  <w:num w:numId="8">
     <w:abstractNumId w:val="0"/>
   </w:num>
-  <w:num w:numId="9" w16cid:durableId="1559046864">
+  <w:num w:numId="9">
     <w:abstractNumId w:val="8"/>
   </w:num>
-  <w:num w:numId="10" w16cid:durableId="1138188155">
+  <w:num w:numId="10">
     <w:abstractNumId w:val="6"/>
   </w:num>
   <w:numIdMacAtCleanup w:val="4"/>
@@ -31781,7 +31767,7 @@
 </file>
 
 <file path=word/styles.xml><?xml version="1.0" encoding="utf-8"?>
-<w:styles xmlns:mc="http://schemas.openxmlformats.org/markup-compatibility/2006" xmlns:r="http://schemas.openxmlformats.org/officeDocument/2006/relationships" xmlns:w="http://schemas.openxmlformats.org/wordprocessingml/2006/main" xmlns:w14="http://schemas.microsoft.com/office/word/2010/wordml" xmlns:w15="http://schemas.microsoft.com/office/word/2012/wordml" xmlns:w16cex="http://schemas.microsoft.com/office/word/2018/wordml/cex" xmlns:w16cid="http://schemas.microsoft.com/office/word/2016/wordml/cid" xmlns:w16="http://schemas.microsoft.com/office/word/2018/wordml" xmlns:w16du="http://schemas.microsoft.com/office/word/2023/wordml/word16du" xmlns:w16sdtdh="http://schemas.microsoft.com/office/word/2020/wordml/sdtdatahash" xmlns:w16sdtfl="http://schemas.microsoft.com/office/word/2024/wordml/sdtformatlock" xmlns:w16se="http://schemas.microsoft.com/office/word/2015/wordml/symex" mc:Ignorable="w14 w15 w16se w16cid w16 w16cex w16sdtdh w16sdtfl w16du">
+<w:styles xmlns:mc="http://schemas.openxmlformats.org/markup-compatibility/2006" xmlns:r="http://schemas.openxmlformats.org/officeDocument/2006/relationships" xmlns:w="http://schemas.openxmlformats.org/wordprocessingml/2006/main" xmlns:w14="http://schemas.microsoft.com/office/word/2010/wordml" xmlns:w15="http://schemas.microsoft.com/office/word/2012/wordml" mc:Ignorable="w14 w15">
   <w:docDefaults>
     <w:rPrDefault>
       <w:rPr>
@@ -31793,7 +31779,7 @@
     </w:rPrDefault>
     <w:pPrDefault/>
   </w:docDefaults>
-  <w:latentStyles w:defLockedState="0" w:defUIPriority="99" w:defSemiHidden="0" w:defUnhideWhenUsed="0" w:defQFormat="0" w:count="376">
+  <w:latentStyles w:defLockedState="0" w:defUIPriority="99" w:defSemiHidden="0" w:defUnhideWhenUsed="0" w:defQFormat="0" w:count="371">
     <w:lsdException w:name="Normal" w:uiPriority="0" w:qFormat="1"/>
     <w:lsdException w:name="heading 1" w:uiPriority="9" w:qFormat="1"/>
     <w:lsdException w:name="heading 2" w:semiHidden="1" w:uiPriority="9" w:unhideWhenUsed="1" w:qFormat="1"/>
@@ -32165,11 +32151,6 @@
     <w:lsdException w:name="List Table 5 Dark Accent 6" w:uiPriority="50"/>
     <w:lsdException w:name="List Table 6 Colorful Accent 6" w:uiPriority="51"/>
     <w:lsdException w:name="List Table 7 Colorful Accent 6" w:uiPriority="52"/>
-    <w:lsdException w:name="Mention" w:semiHidden="1" w:unhideWhenUsed="1"/>
-    <w:lsdException w:name="Smart Hyperlink" w:semiHidden="1" w:unhideWhenUsed="1"/>
-    <w:lsdException w:name="Hashtag" w:semiHidden="1" w:unhideWhenUsed="1"/>
-    <w:lsdException w:name="Unresolved Mention" w:semiHidden="1" w:unhideWhenUsed="1"/>
-    <w:lsdException w:name="Smart Link" w:semiHidden="1" w:unhideWhenUsed="1"/>
   </w:latentStyles>
   <w:style w:type="paragraph" w:default="1" w:styleId="Normal">
     <w:name w:val="Normal"/>
@@ -33904,6 +33885,15 @@
 </file>
 
 <file path=customXml/item1.xml><?xml version="1.0" encoding="utf-8"?>
+<?mso-contentType ?>
+<FormTemplates xmlns="http://schemas.microsoft.com/sharepoint/v3/contenttype/forms">
+  <Display>DocumentLibraryForm</Display>
+  <Edit>AssetEditForm</Edit>
+  <New>DocumentLibraryForm</New>
+</FormTemplates>
+</file>
+
+<file path=customXml/item2.xml><?xml version="1.0" encoding="utf-8"?>
 <p:properties xmlns:p="http://schemas.microsoft.com/office/2006/metadata/properties" xmlns:xsi="http://www.w3.org/2001/XMLSchema-instance" xmlns:pc="http://schemas.microsoft.com/office/infopath/2007/PartnerControls">
   <documentManagement>
     <LocLastLocAttemptVersionTypeLookup xmlns="4873beb7-5857-4685-be1f-d57550cc96cc" xsi:nil="true"/>
@@ -34039,20 +34029,7 @@
 </p:properties>
 </file>
 
-<file path=customXml/item2.xml><?xml version="1.0" encoding="utf-8"?>
-<?mso-contentType ?>
-<FormTemplates xmlns="http://schemas.microsoft.com/sharepoint/v3/contenttype/forms">
-  <Display>DocumentLibraryForm</Display>
-  <Edit>AssetEditForm</Edit>
-  <New>DocumentLibraryForm</New>
-</FormTemplates>
-</file>
-
 <file path=customXml/item3.xml><?xml version="1.0" encoding="utf-8"?>
-<b:Sources xmlns:b="http://schemas.openxmlformats.org/officeDocument/2006/bibliography" xmlns="http://schemas.openxmlformats.org/officeDocument/2006/bibliography" SelectedStyle="\APASixthEditionOfficeOnline.xsl" StyleName="APA" Version="6"/>
-</file>
-
-<file path=customXml/item4.xml><?xml version="1.0" encoding="utf-8"?>
 <ct:contentTypeSchema xmlns:ct="http://schemas.microsoft.com/office/2006/metadata/contentType" xmlns:ma="http://schemas.microsoft.com/office/2006/metadata/properties/metaAttributes" ct:_="" ma:_="" ma:contentTypeName="TemplateFile" ma:contentTypeID="0x0101006EDDDB5EE6D98C44930B742096920B300400F5B6D36B3EF94B4E9A635CDF2A18F5B8" ma:contentTypeVersion="72" ma:contentTypeDescription="Create a new document." ma:contentTypeScope="" ma:versionID="a23e56308344d904b51738559c3d67c9">
   <xsd:schema xmlns:xsd="http://www.w3.org/2001/XMLSchema" xmlns:xs="http://www.w3.org/2001/XMLSchema" xmlns:p="http://schemas.microsoft.com/office/2006/metadata/properties" xmlns:ns2="4873beb7-5857-4685-be1f-d57550cc96cc" targetNamespace="http://schemas.microsoft.com/office/2006/metadata/properties" ma:root="true" ma:fieldsID="cd0908cc4600e77bf5da051303e00c8d" ns2:_="">
     <xsd:import namespace="4873beb7-5857-4685-be1f-d57550cc96cc"/>
@@ -35092,7 +35069,19 @@
 </ct:contentTypeSchema>
 </file>
 
+<file path=customXml/item4.xml><?xml version="1.0" encoding="utf-8"?>
+<b:Sources xmlns:b="http://schemas.openxmlformats.org/officeDocument/2006/bibliography" xmlns="http://schemas.openxmlformats.org/officeDocument/2006/bibliography" SelectedStyle="\APASixthEditionOfficeOnline.xsl" StyleName="APA" Version="6"/>
+</file>
+
 <file path=customXml/itemProps1.xml><?xml version="1.0" encoding="utf-8"?>
+<ds:datastoreItem xmlns:ds="http://schemas.openxmlformats.org/officeDocument/2006/customXml" ds:itemID="{C01C3C56-10DB-49F7-B061-44D8728D078A}">
+  <ds:schemaRefs>
+    <ds:schemaRef ds:uri="http://schemas.microsoft.com/sharepoint/v3/contenttype/forms"/>
+  </ds:schemaRefs>
+</ds:datastoreItem>
+</file>
+
+<file path=customXml/itemProps2.xml><?xml version="1.0" encoding="utf-8"?>
 <ds:datastoreItem xmlns:ds="http://schemas.openxmlformats.org/officeDocument/2006/customXml" ds:itemID="{7FBDB1CC-CEFB-4E46-8174-1F0AA0D30B24}">
   <ds:schemaRefs>
     <ds:schemaRef ds:uri="http://schemas.microsoft.com/office/2006/metadata/properties"/>
@@ -35102,23 +35091,7 @@
 </ds:datastoreItem>
 </file>
 
-<file path=customXml/itemProps2.xml><?xml version="1.0" encoding="utf-8"?>
-<ds:datastoreItem xmlns:ds="http://schemas.openxmlformats.org/officeDocument/2006/customXml" ds:itemID="{C01C3C56-10DB-49F7-B061-44D8728D078A}">
-  <ds:schemaRefs>
-    <ds:schemaRef ds:uri="http://schemas.microsoft.com/sharepoint/v3/contenttype/forms"/>
-  </ds:schemaRefs>
-</ds:datastoreItem>
-</file>
-
 <file path=customXml/itemProps3.xml><?xml version="1.0" encoding="utf-8"?>
-<ds:datastoreItem xmlns:ds="http://schemas.openxmlformats.org/officeDocument/2006/customXml" ds:itemID="{5F5C0626-F68A-4F74-A2EC-AF13AF7DFE62}">
-  <ds:schemaRefs>
-    <ds:schemaRef ds:uri="http://schemas.openxmlformats.org/officeDocument/2006/bibliography"/>
-  </ds:schemaRefs>
-</ds:datastoreItem>
-</file>
-
-<file path=customXml/itemProps4.xml><?xml version="1.0" encoding="utf-8"?>
 <ds:datastoreItem xmlns:ds="http://schemas.openxmlformats.org/officeDocument/2006/customXml" ds:itemID="{4B3A7E92-E05A-4924-9E8A-9F6659E5855B}">
   <ds:schemaRefs>
     <ds:schemaRef ds:uri="http://schemas.microsoft.com/office/2006/metadata/contentType"/>
@@ -35134,4 +35107,12 @@
     <ds:schemaRef ds:uri="http://schemas.microsoft.com/internal/obd"/>
   </ds:schemaRefs>
 </ds:datastoreItem>
+</file>
+
+<file path=customXml/itemProps4.xml><?xml version="1.0" encoding="utf-8"?>
+<ds:datastoreItem xmlns:ds="http://schemas.openxmlformats.org/officeDocument/2006/customXml" ds:itemID="{E87FDB99-C9E8-4F81-A41E-93C933157937}">
+  <ds:schemaRefs>
+    <ds:schemaRef ds:uri="http://schemas.openxmlformats.org/officeDocument/2006/bibliography"/>
+  </ds:schemaRefs>
+</ds:datastoreItem>
 </file>
</xml_diff>

<commit_message>
add concept framework diagram
</commit_message>
<xml_diff>
--- a/COHERE.docx
+++ b/COHERE.docx
@@ -1,6 +1,6 @@
 
 <file path=word/document.xml><?xml version="1.0" encoding="utf-8"?>
-<w:document xmlns:wpc="http://schemas.microsoft.com/office/word/2010/wordprocessingCanvas" xmlns:mc="http://schemas.openxmlformats.org/markup-compatibility/2006" xmlns:o="urn:schemas-microsoft-com:office:office" xmlns:r="http://schemas.openxmlformats.org/officeDocument/2006/relationships" xmlns:m="http://schemas.openxmlformats.org/officeDocument/2006/math" xmlns:v="urn:schemas-microsoft-com:vml" xmlns:wp14="http://schemas.microsoft.com/office/word/2010/wordprocessingDrawing" xmlns:wp="http://schemas.openxmlformats.org/drawingml/2006/wordprocessingDrawing" xmlns:w10="urn:schemas-microsoft-com:office:word" xmlns:w="http://schemas.openxmlformats.org/wordprocessingml/2006/main" xmlns:w14="http://schemas.microsoft.com/office/word/2010/wordml" xmlns:w15="http://schemas.microsoft.com/office/word/2012/wordml" xmlns:wpg="http://schemas.microsoft.com/office/word/2010/wordprocessingGroup" xmlns:wpi="http://schemas.microsoft.com/office/word/2010/wordprocessingInk" xmlns:wne="http://schemas.microsoft.com/office/word/2006/wordml" xmlns:wps="http://schemas.microsoft.com/office/word/2010/wordprocessingShape" mc:Ignorable="w14 w15 wp14">
+<w:document xmlns:wpc="http://schemas.microsoft.com/office/word/2010/wordprocessingCanvas" xmlns:cx="http://schemas.microsoft.com/office/drawing/2014/chartex" xmlns:cx1="http://schemas.microsoft.com/office/drawing/2015/9/8/chartex" xmlns:cx2="http://schemas.microsoft.com/office/drawing/2015/10/21/chartex" xmlns:cx3="http://schemas.microsoft.com/office/drawing/2016/5/9/chartex" xmlns:cx4="http://schemas.microsoft.com/office/drawing/2016/5/10/chartex" xmlns:cx5="http://schemas.microsoft.com/office/drawing/2016/5/11/chartex" xmlns:cx6="http://schemas.microsoft.com/office/drawing/2016/5/12/chartex" xmlns:cx7="http://schemas.microsoft.com/office/drawing/2016/5/13/chartex" xmlns:cx8="http://schemas.microsoft.com/office/drawing/2016/5/14/chartex" xmlns:mc="http://schemas.openxmlformats.org/markup-compatibility/2006" xmlns:aink="http://schemas.microsoft.com/office/drawing/2016/ink" xmlns:am3d="http://schemas.microsoft.com/office/drawing/2017/model3d" xmlns:o="urn:schemas-microsoft-com:office:office" xmlns:oel="http://schemas.microsoft.com/office/2019/extlst" xmlns:r="http://schemas.openxmlformats.org/officeDocument/2006/relationships" xmlns:m="http://schemas.openxmlformats.org/officeDocument/2006/math" xmlns:v="urn:schemas-microsoft-com:vml" xmlns:wp14="http://schemas.microsoft.com/office/word/2010/wordprocessingDrawing" xmlns:wp="http://schemas.openxmlformats.org/drawingml/2006/wordprocessingDrawing" xmlns:w10="urn:schemas-microsoft-com:office:word" xmlns:w="http://schemas.openxmlformats.org/wordprocessingml/2006/main" xmlns:w14="http://schemas.microsoft.com/office/word/2010/wordml" xmlns:w15="http://schemas.microsoft.com/office/word/2012/wordml" xmlns:w16cex="http://schemas.microsoft.com/office/word/2018/wordml/cex" xmlns:w16cid="http://schemas.microsoft.com/office/word/2016/wordml/cid" xmlns:w16="http://schemas.microsoft.com/office/word/2018/wordml" xmlns:w16du="http://schemas.microsoft.com/office/word/2023/wordml/word16du" xmlns:w16sdtdh="http://schemas.microsoft.com/office/word/2020/wordml/sdtdatahash" xmlns:w16sdtfl="http://schemas.microsoft.com/office/word/2024/wordml/sdtformatlock" xmlns:w16se="http://schemas.microsoft.com/office/word/2015/wordml/symex" xmlns:wpg="http://schemas.microsoft.com/office/word/2010/wordprocessingGroup" xmlns:wpi="http://schemas.microsoft.com/office/word/2010/wordprocessingInk" xmlns:wne="http://schemas.microsoft.com/office/word/2006/wordml" xmlns:wps="http://schemas.microsoft.com/office/word/2010/wordprocessingShape" mc:Ignorable="w14 w15 w16se w16cid w16 w16cex w16sdtdh w16sdtfl w16du wp14">
   <w:body>
     <w:p>
       <w:pPr>
@@ -85,7 +85,6 @@
           <w:szCs w:val="21"/>
         </w:rPr>
       </w:pPr>
-      <w:proofErr w:type="gramStart"/>
       <w:r>
         <w:rPr>
           <w:rFonts w:ascii="Arial" w:hAnsi="Arial" w:cs="Arial"/>
@@ -93,9 +92,8 @@
           <w:sz w:val="24"/>
           <w:szCs w:val="21"/>
         </w:rPr>
-        <w:t>by</w:t>
-      </w:r>
-      <w:proofErr w:type="gramEnd"/>
+        <w:t>by the Author</w:t>
+      </w:r>
       <w:r>
         <w:rPr>
           <w:rFonts w:ascii="Arial" w:hAnsi="Arial" w:cs="Arial"/>
@@ -103,7 +101,7 @@
           <w:sz w:val="24"/>
           <w:szCs w:val="21"/>
         </w:rPr>
-        <w:t xml:space="preserve"> the Author</w:t>
+        <w:t>s’ Names</w:t>
       </w:r>
       <w:r>
         <w:rPr>
@@ -112,46 +110,26 @@
           <w:sz w:val="24"/>
           <w:szCs w:val="21"/>
         </w:rPr>
-        <w:t>s’ Names</w:t>
-      </w:r>
-      <w:r>
+        <w:t xml:space="preserve"> </w:t>
+      </w:r>
+    </w:p>
+    <w:p>
+      <w:pPr>
         <w:rPr>
           <w:rFonts w:ascii="Arial" w:hAnsi="Arial" w:cs="Arial"/>
           <w:bCs/>
           <w:sz w:val="24"/>
           <w:szCs w:val="21"/>
         </w:rPr>
-        <w:t xml:space="preserve"> </w:t>
-      </w:r>
-    </w:p>
-    <w:p>
-      <w:pPr>
+      </w:pPr>
+      <w:r>
         <w:rPr>
           <w:rFonts w:ascii="Arial" w:hAnsi="Arial" w:cs="Arial"/>
           <w:bCs/>
           <w:sz w:val="24"/>
           <w:szCs w:val="21"/>
         </w:rPr>
-      </w:pPr>
-      <w:proofErr w:type="gramStart"/>
-      <w:r>
-        <w:rPr>
-          <w:rFonts w:ascii="Arial" w:hAnsi="Arial" w:cs="Arial"/>
-          <w:bCs/>
-          <w:sz w:val="24"/>
-          <w:szCs w:val="21"/>
-        </w:rPr>
-        <w:t>and</w:t>
-      </w:r>
-      <w:proofErr w:type="gramEnd"/>
-      <w:r>
-        <w:rPr>
-          <w:rFonts w:ascii="Arial" w:hAnsi="Arial" w:cs="Arial"/>
-          <w:bCs/>
-          <w:sz w:val="24"/>
-          <w:szCs w:val="21"/>
-        </w:rPr>
-        <w:t xml:space="preserve"> the</w:t>
+        <w:t>and the</w:t>
       </w:r>
     </w:p>
     <w:p>
@@ -9166,8 +9144,6 @@
         <w:tab/>
         <w:t>1.2.1 Theoretical Framework</w:t>
       </w:r>
-      <w:bookmarkStart w:id="1" w:name="_GoBack"/>
-      <w:bookmarkEnd w:id="1"/>
     </w:p>
     <w:p>
       <w:pPr>
@@ -9178,12 +9154,143 @@
           <w:bCs/>
         </w:rPr>
       </w:pPr>
-      <w:r>
+    </w:p>
+    <w:p>
+      <w:pPr>
+        <w:spacing w:line="480" w:lineRule="auto"/>
         <w:rPr>
           <w:rFonts w:ascii="Arial" w:hAnsi="Arial" w:cs="Arial"/>
           <w:b/>
           <w:bCs/>
         </w:rPr>
+      </w:pPr>
+    </w:p>
+    <w:p>
+      <w:pPr>
+        <w:spacing w:line="480" w:lineRule="auto"/>
+        <w:rPr>
+          <w:rFonts w:ascii="Arial" w:hAnsi="Arial" w:cs="Arial"/>
+          <w:b/>
+          <w:bCs/>
+        </w:rPr>
+      </w:pPr>
+    </w:p>
+    <w:p>
+      <w:pPr>
+        <w:spacing w:line="480" w:lineRule="auto"/>
+        <w:rPr>
+          <w:rFonts w:ascii="Arial" w:hAnsi="Arial" w:cs="Arial"/>
+          <w:b/>
+          <w:bCs/>
+        </w:rPr>
+      </w:pPr>
+    </w:p>
+    <w:p>
+      <w:pPr>
+        <w:spacing w:line="480" w:lineRule="auto"/>
+        <w:rPr>
+          <w:rFonts w:ascii="Arial" w:hAnsi="Arial" w:cs="Arial"/>
+          <w:b/>
+          <w:bCs/>
+        </w:rPr>
+      </w:pPr>
+    </w:p>
+    <w:p>
+      <w:pPr>
+        <w:spacing w:line="480" w:lineRule="auto"/>
+        <w:rPr>
+          <w:rFonts w:ascii="Arial" w:hAnsi="Arial" w:cs="Arial"/>
+          <w:b/>
+          <w:bCs/>
+        </w:rPr>
+      </w:pPr>
+    </w:p>
+    <w:p>
+      <w:pPr>
+        <w:spacing w:line="480" w:lineRule="auto"/>
+        <w:rPr>
+          <w:rFonts w:ascii="Arial" w:hAnsi="Arial" w:cs="Arial"/>
+          <w:b/>
+          <w:bCs/>
+        </w:rPr>
+      </w:pPr>
+    </w:p>
+    <w:p>
+      <w:pPr>
+        <w:spacing w:line="480" w:lineRule="auto"/>
+        <w:rPr>
+          <w:rFonts w:ascii="Arial" w:hAnsi="Arial" w:cs="Arial"/>
+          <w:b/>
+          <w:bCs/>
+        </w:rPr>
+      </w:pPr>
+    </w:p>
+    <w:p>
+      <w:pPr>
+        <w:spacing w:line="480" w:lineRule="auto"/>
+        <w:rPr>
+          <w:rFonts w:ascii="Arial" w:hAnsi="Arial" w:cs="Arial"/>
+          <w:b/>
+          <w:bCs/>
+        </w:rPr>
+      </w:pPr>
+    </w:p>
+    <w:p>
+      <w:pPr>
+        <w:spacing w:line="480" w:lineRule="auto"/>
+        <w:rPr>
+          <w:rFonts w:ascii="Arial" w:hAnsi="Arial" w:cs="Arial"/>
+          <w:b/>
+          <w:bCs/>
+        </w:rPr>
+      </w:pPr>
+    </w:p>
+    <w:p>
+      <w:pPr>
+        <w:spacing w:line="480" w:lineRule="auto"/>
+        <w:rPr>
+          <w:rFonts w:ascii="Arial" w:hAnsi="Arial" w:cs="Arial"/>
+          <w:b/>
+          <w:bCs/>
+        </w:rPr>
+      </w:pPr>
+    </w:p>
+    <w:p>
+      <w:pPr>
+        <w:spacing w:line="480" w:lineRule="auto"/>
+        <w:rPr>
+          <w:rFonts w:ascii="Arial" w:hAnsi="Arial" w:cs="Arial"/>
+          <w:b/>
+          <w:bCs/>
+        </w:rPr>
+      </w:pPr>
+    </w:p>
+    <w:p>
+      <w:pPr>
+        <w:spacing w:line="480" w:lineRule="auto"/>
+        <w:rPr>
+          <w:rFonts w:ascii="Arial" w:hAnsi="Arial" w:cs="Arial"/>
+          <w:b/>
+          <w:bCs/>
+        </w:rPr>
+      </w:pPr>
+    </w:p>
+    <w:p>
+      <w:pPr>
+        <w:spacing w:line="480" w:lineRule="auto"/>
+        <w:rPr>
+          <w:rFonts w:ascii="Arial" w:hAnsi="Arial" w:cs="Arial"/>
+          <w:b/>
+          <w:bCs/>
+        </w:rPr>
+      </w:pPr>
+      <w:r>
+        <w:rPr>
+          <w:rFonts w:ascii="Arial" w:hAnsi="Arial" w:cs="Arial"/>
+          <w:b/>
+          <w:bCs/>
+        </w:rPr>
+        <w:lastRenderedPageBreak/>
         <w:tab/>
         <w:t>1.2.2 Conceptual Framework</w:t>
       </w:r>
@@ -9193,31 +9300,74 @@
         <w:spacing w:line="480" w:lineRule="auto"/>
         <w:rPr>
           <w:rFonts w:ascii="Arial" w:hAnsi="Arial" w:cs="Arial"/>
+          <w:b/>
           <w:bCs/>
         </w:rPr>
       </w:pPr>
       <w:r>
         <w:rPr>
           <w:rFonts w:ascii="Arial" w:hAnsi="Arial" w:cs="Arial"/>
+          <w:b/>
           <w:bCs/>
-        </w:rPr>
-        <w:t xml:space="preserve">The researchers used the Input-Output Process (IPO) Model to conceptualize all the variables within the system. Based on the information and client requirements, the researchers will analyze, design, and develop the Villa </w:t>
-      </w:r>
-      <w:proofErr w:type="spellStart"/>
-      <w:r>
+          <w:noProof/>
+        </w:rPr>
+        <w:drawing>
+          <wp:inline distT="0" distB="0" distL="0" distR="0" wp14:anchorId="7F52DDFD" wp14:editId="49750A31">
+            <wp:extent cx="5760720" cy="4428490"/>
+            <wp:effectExtent l="0" t="0" r="0" b="0"/>
+            <wp:docPr id="161966897" name="Picture 35"/>
+            <wp:cNvGraphicFramePr>
+              <a:graphicFrameLocks xmlns:a="http://schemas.openxmlformats.org/drawingml/2006/main" noChangeAspect="1"/>
+            </wp:cNvGraphicFramePr>
+            <a:graphic xmlns:a="http://schemas.openxmlformats.org/drawingml/2006/main">
+              <a:graphicData uri="http://schemas.openxmlformats.org/drawingml/2006/picture">
+                <pic:pic xmlns:pic="http://schemas.openxmlformats.org/drawingml/2006/picture">
+                  <pic:nvPicPr>
+                    <pic:cNvPr id="161966897" name="Picture 161966897"/>
+                    <pic:cNvPicPr/>
+                  </pic:nvPicPr>
+                  <pic:blipFill>
+                    <a:blip r:embed="rId17">
+                      <a:extLst>
+                        <a:ext uri="{28A0092B-C50C-407E-A947-70E740481C1C}">
+                          <a14:useLocalDpi xmlns:a14="http://schemas.microsoft.com/office/drawing/2010/main" val="0"/>
+                        </a:ext>
+                      </a:extLst>
+                    </a:blip>
+                    <a:stretch>
+                      <a:fillRect/>
+                    </a:stretch>
+                  </pic:blipFill>
+                  <pic:spPr>
+                    <a:xfrm>
+                      <a:off x="0" y="0"/>
+                      <a:ext cx="5760720" cy="4428490"/>
+                    </a:xfrm>
+                    <a:prstGeom prst="rect">
+                      <a:avLst/>
+                    </a:prstGeom>
+                  </pic:spPr>
+                </pic:pic>
+              </a:graphicData>
+            </a:graphic>
+          </wp:inline>
+        </w:drawing>
+      </w:r>
+    </w:p>
+    <w:p>
+      <w:pPr>
+        <w:spacing w:line="480" w:lineRule="auto"/>
         <w:rPr>
           <w:rFonts w:ascii="Arial" w:hAnsi="Arial" w:cs="Arial"/>
           <w:bCs/>
         </w:rPr>
-        <w:t>Salud</w:t>
-      </w:r>
-      <w:proofErr w:type="spellEnd"/>
+      </w:pPr>
       <w:r>
         <w:rPr>
           <w:rFonts w:ascii="Arial" w:hAnsi="Arial" w:cs="Arial"/>
           <w:bCs/>
         </w:rPr>
-        <w:t xml:space="preserve"> Catering Reservation and Booking System during the process, </w:t>
+        <w:t xml:space="preserve">The researchers used the Input-Output Process (IPO) Model to conceptualize all the variables within the system. Based on the information and client requirements, the researchers will analyze, design, and develop the Villa Salud Catering Reservation and Booking System during the process, </w:t>
       </w:r>
       <w:proofErr w:type="gramStart"/>
       <w:r>
@@ -9258,24 +9408,25 @@
           <w:rFonts w:ascii="Arial" w:hAnsi="Arial" w:cs="Arial"/>
           <w:bCs/>
         </w:rPr>
-        <w:t xml:space="preserve">The system development follows the Agile Methodology, beginning with planning and data gathering to understand the needs of Villa </w:t>
-      </w:r>
-      <w:proofErr w:type="spellStart"/>
+        <w:t xml:space="preserve">The system development follows the Agile Methodology, beginning with planning and data gathering to understand the needs of Villa Salud. This will include designing a systematic database schema in the system design phase, thus ensuring that the flow of information is </w:t>
+      </w:r>
       <w:r>
         <w:rPr>
           <w:rFonts w:ascii="Arial" w:hAnsi="Arial" w:cs="Arial"/>
           <w:bCs/>
         </w:rPr>
-        <w:t>Salud</w:t>
-      </w:r>
-      <w:proofErr w:type="spellEnd"/>
-      <w:r>
+        <w:lastRenderedPageBreak/>
+        <w:t>appropriate. In the development phase, core functionalities will be implemented and tested in several stages, for instance unit testing, integration testing, and acceptance testing, in order to ascertain system reliability. The tested system will then be deployed for real-world usage and put under review based on its performance.</w:t>
+      </w:r>
+    </w:p>
+    <w:p>
+      <w:pPr>
+        <w:spacing w:line="480" w:lineRule="auto"/>
         <w:rPr>
           <w:rFonts w:ascii="Arial" w:hAnsi="Arial" w:cs="Arial"/>
           <w:bCs/>
         </w:rPr>
-        <w:t>. This will include designing a systematic database schema in the system design phase, thus ensuring that the flow of information is appropriate. In the development phase, core functionalities will be implemented and tested in several stages, for instance unit testing, integration testing, and acceptance testing, in order to ascertain system reliability. The tested system will then be deployed for real-world usage and put under review based on its performance.</w:t>
-      </w:r>
+      </w:pPr>
     </w:p>
     <w:p>
       <w:pPr>
@@ -9285,37 +9436,12 @@
           <w:bCs/>
         </w:rPr>
       </w:pPr>
-    </w:p>
-    <w:p>
-      <w:pPr>
-        <w:spacing w:line="480" w:lineRule="auto"/>
+      <w:r>
         <w:rPr>
           <w:rFonts w:ascii="Arial" w:hAnsi="Arial" w:cs="Arial"/>
           <w:bCs/>
         </w:rPr>
-      </w:pPr>
-      <w:r>
-        <w:rPr>
-          <w:rFonts w:ascii="Arial" w:hAnsi="Arial" w:cs="Arial"/>
-          <w:bCs/>
-        </w:rPr>
-        <w:t xml:space="preserve">The output of this process is a fully functional and automated catering reservation and booking system for Villa </w:t>
-      </w:r>
-      <w:proofErr w:type="spellStart"/>
-      <w:r>
-        <w:rPr>
-          <w:rFonts w:ascii="Arial" w:hAnsi="Arial" w:cs="Arial"/>
-          <w:bCs/>
-        </w:rPr>
-        <w:t>Salud</w:t>
-      </w:r>
-      <w:proofErr w:type="spellEnd"/>
-      <w:r>
-        <w:rPr>
-          <w:rFonts w:ascii="Arial" w:hAnsi="Arial" w:cs="Arial"/>
-          <w:bCs/>
-        </w:rPr>
-        <w:t>. This system will improve the event reservations, make the scheduling process efficient, and ensure that the overall customer experience is enhanced. It will also give a better way of organizing bookings by the management so that manual workload and errors are reduced.</w:t>
+        <w:t>The output of this process is a fully functional and automated catering reservation and booking system for Villa Salud. This system will improve the event reservations, make the scheduling process efficient, and ensure that the overall customer experience is enhanced. It will also give a better way of organizing bookings by the management so that manual workload and errors are reduced.</w:t>
       </w:r>
     </w:p>
     <w:p>
@@ -9456,7 +9582,16 @@
           <w:szCs w:val="24"/>
           <w:lang w:val="en-PH" w:eastAsia="en-PH"/>
         </w:rPr>
-        <w:t>can create serious problems. When client inquiries, event details, and menu choices are not recorded correctly, it can lead to confusion for both staff and customers. For instance, there may be double reservations or insufficient food prepared if a reservation is made incorrectly or if event changes are not updated. This could let customers down and damage Villa Salud's reputation as a trustworthy caterer. Customers expect clear and accurate information about their events, and any mistakes can lead to frustration and loss of trust.</w:t>
+        <w:t xml:space="preserve">can create serious problems. When client inquiries, event details, and menu choices are not recorded correctly, it can lead to confusion for both staff and customers. For instance, there may be double reservations or insufficient food prepared if a reservation is made incorrectly or if event changes are not updated. This could let customers down </w:t>
+      </w:r>
+      <w:r>
+        <w:rPr>
+          <w:rFonts w:ascii="Arial" w:eastAsia="Times New Roman" w:hAnsi="Arial" w:cs="Arial"/>
+          <w:szCs w:val="24"/>
+          <w:lang w:val="en-PH" w:eastAsia="en-PH"/>
+        </w:rPr>
+        <w:lastRenderedPageBreak/>
+        <w:t>and damage Villa Salud's reputation as a trustworthy caterer. Customers expect clear and accurate information about their events, and any mistakes can lead to frustration and loss of trust.</w:t>
       </w:r>
     </w:p>
     <w:p>
@@ -9476,7 +9611,6 @@
           <w:rStyle w:val="x3jgonx"/>
           <w:rFonts w:ascii="Arial" w:hAnsi="Arial" w:cs="Arial"/>
         </w:rPr>
-        <w:lastRenderedPageBreak/>
         <w:t>Loss of Backup Data</w:t>
       </w:r>
       <w:r>
@@ -9688,7 +9822,7 @@
         </w:rPr>
         <w:lastRenderedPageBreak/>
         <w:drawing>
-          <wp:inline distT="0" distB="0" distL="0" distR="0" wp14:anchorId="5A9882A2" wp14:editId="4E787B88">
+          <wp:inline distT="0" distB="0" distL="0" distR="0" wp14:anchorId="5A9882A2" wp14:editId="3943A282">
             <wp:extent cx="5778569" cy="2934720"/>
             <wp:effectExtent l="0" t="0" r="0" b="0"/>
             <wp:docPr id="1510351036" name="Picture 27"/>
@@ -9703,7 +9837,7 @@
                     <pic:cNvPicPr/>
                   </pic:nvPicPr>
                   <pic:blipFill>
-                    <a:blip r:embed="rId17" cstate="print">
+                    <a:blip r:embed="rId18" cstate="print">
                       <a:extLst>
                         <a:ext uri="{28A0092B-C50C-407E-A947-70E740481C1C}">
                           <a14:useLocalDpi xmlns:a14="http://schemas.microsoft.com/office/drawing/2010/main" val="0"/>
@@ -10076,6 +10210,24 @@
     <w:p>
       <w:pPr>
         <w:spacing w:line="480" w:lineRule="auto"/>
+        <w:jc w:val="both"/>
+        <w:rPr>
+          <w:rFonts w:ascii="Arial" w:hAnsi="Arial" w:cs="Arial"/>
+        </w:rPr>
+      </w:pPr>
+    </w:p>
+    <w:p>
+      <w:pPr>
+        <w:spacing w:line="480" w:lineRule="auto"/>
+        <w:jc w:val="both"/>
+        <w:rPr>
+          <w:rFonts w:ascii="Arial" w:hAnsi="Arial" w:cs="Arial"/>
+        </w:rPr>
+      </w:pPr>
+    </w:p>
+    <w:p>
+      <w:pPr>
+        <w:spacing w:line="480" w:lineRule="auto"/>
         <w:jc w:val="center"/>
         <w:rPr>
           <w:rFonts w:ascii="Arial" w:hAnsi="Arial" w:cs="Arial"/>
@@ -10093,6 +10245,7 @@
           <w:sz w:val="24"/>
           <w:szCs w:val="24"/>
         </w:rPr>
+        <w:lastRenderedPageBreak/>
         <w:t>CHAPTER 2</w:t>
       </w:r>
     </w:p>
@@ -10143,7 +10296,6 @@
           <w:sz w:val="22"/>
           <w:szCs w:val="22"/>
         </w:rPr>
-        <w:lastRenderedPageBreak/>
         <w:t xml:space="preserve">Event Management Systems </w:t>
       </w:r>
     </w:p>
@@ -10226,7 +10378,18 @@
           <w:sz w:val="22"/>
           <w:szCs w:val="22"/>
         </w:rPr>
-        <w:t>. Food preparation and presentation are improved by cutting-edge kitchen technologies including 3D food printing and robotic chefs. Wearable technology and mobile apps make it easier for employees to coordinate for flawless service. Digital menus and clever serving methods are examples of interactive dining technologies that enhance and customize the visitor experience. The paper emphasizes how crucial technology is to improving operational excellence and upgrading event catering. With the help of technological enhancements, it emphasizes the great help technology can give to the users thus, allowing to have better execution in terms of event management resulting in great user experience. </w:t>
+        <w:t xml:space="preserve">. Food preparation and presentation are improved by cutting-edge kitchen technologies including 3D food printing and robotic chefs. Wearable technology and mobile apps make it easier for employees to coordinate for flawless service. Digital menus and clever serving methods are examples of interactive dining technologies that enhance and customize the visitor experience. The paper emphasizes how crucial technology is to improving operational excellence and upgrading event catering. With </w:t>
+      </w:r>
+      <w:r>
+        <w:rPr>
+          <w:rFonts w:ascii="Arial" w:hAnsi="Arial" w:cs="Arial"/>
+          <w:bCs/>
+          <w:color w:val="000000"/>
+          <w:sz w:val="22"/>
+          <w:szCs w:val="22"/>
+        </w:rPr>
+        <w:lastRenderedPageBreak/>
+        <w:t>the help of technological enhancements, it emphasizes the great help technology can give to the users thus, allowing to have better execution in terms of event management resulting in great user experience. </w:t>
       </w:r>
     </w:p>
     <w:p>
@@ -10255,32 +10418,42 @@
           <w:sz w:val="22"/>
           <w:szCs w:val="22"/>
         </w:rPr>
-        <w:lastRenderedPageBreak/>
-        <w:t xml:space="preserve">Catering </w:t>
-      </w:r>
-      <w:proofErr w:type="gramStart"/>
-      <w:r>
-        <w:rPr>
-          <w:rFonts w:ascii="Arial" w:hAnsi="Arial" w:cs="Arial"/>
-          <w:b/>
+        <w:t>Catering And Food Service Technologies</w:t>
+      </w:r>
+    </w:p>
+    <w:p>
+      <w:pPr>
+        <w:pStyle w:val="NormalWeb"/>
+        <w:spacing w:before="240" w:beforeAutospacing="0" w:after="240" w:afterAutospacing="0" w:line="480" w:lineRule="auto"/>
+        <w:ind w:firstLine="720"/>
+        <w:jc w:val="both"/>
+        <w:rPr>
+          <w:rFonts w:ascii="Arial" w:hAnsi="Arial" w:cs="Arial"/>
           <w:bCs/>
           <w:color w:val="000000"/>
           <w:sz w:val="22"/>
           <w:szCs w:val="22"/>
         </w:rPr>
-        <w:t>And</w:t>
-      </w:r>
-      <w:proofErr w:type="gramEnd"/>
-      <w:r>
-        <w:rPr>
-          <w:rFonts w:ascii="Arial" w:hAnsi="Arial" w:cs="Arial"/>
-          <w:b/>
+      </w:pPr>
+      <w:r>
+        <w:rPr>
+          <w:rFonts w:ascii="Arial" w:hAnsi="Arial" w:cs="Arial"/>
           <w:bCs/>
           <w:color w:val="000000"/>
           <w:sz w:val="22"/>
           <w:szCs w:val="22"/>
         </w:rPr>
-        <w:t xml:space="preserve"> Food Service Technologies</w:t>
+        <w:t>JETIR (2021) explored the use of online catering systems. Highlighting different kinds of catering like mobile catering, wedding catering, catering on ships and so on. The catering management system will help in maintaining the available people, resources and the timings well. It will help in solving the problems related to the catering at the events that are conducted. This catering management system will help in the smooth running of the business.</w:t>
+      </w:r>
+      <w:r>
+        <w:rPr>
+          <w:rFonts w:ascii="Arial" w:hAnsi="Arial" w:cs="Arial"/>
+          <w:bCs/>
+          <w:color w:val="000000"/>
+          <w:sz w:val="22"/>
+          <w:szCs w:val="22"/>
+        </w:rPr>
+        <w:t xml:space="preserve"> </w:t>
       </w:r>
     </w:p>
     <w:p>
@@ -10305,8 +10478,21 @@
           <w:sz w:val="22"/>
           <w:szCs w:val="22"/>
         </w:rPr>
-        <w:t>JETIR (2021) explored the use of online catering systems. Highlighting different kinds of catering like mobile catering, wedding catering, catering on ships and so on. The catering management system will help in maintaining the available people, resources and the timings well. It will help in solving the problems related to the catering at the events that are conducted. This catering management system will help in the smooth running of the business.</w:t>
-      </w:r>
+        <w:t>The study by Maringa and Maringa (2023) highlights the significance of ICT for competitiveness in a globalized market by examining how it improves Catering Information Systems (CIS) in Kenyan e-hotels. The study, which looks at operations across hotel star ratings, finds that important CIS components—such as food, drinks, conference, and rooming services—are heavily reliant on information flows. Automated mini-bars had the least influence, whereas recipe costing and stock control systems were the most successful ICT intervention areas. Rooming and conferencing came in second and third, respectively. The report highlights how important ICT is to streamlining hotel operations and enhancing service quality.</w:t>
+      </w:r>
+    </w:p>
+    <w:p>
+      <w:pPr>
+        <w:pStyle w:val="NormalWeb"/>
+        <w:spacing w:before="240" w:beforeAutospacing="0" w:after="240" w:afterAutospacing="0" w:line="480" w:lineRule="auto"/>
+        <w:ind w:firstLine="720"/>
+        <w:jc w:val="both"/>
+        <w:rPr>
+          <w:rFonts w:ascii="Arial" w:hAnsi="Arial" w:cs="Arial"/>
+          <w:sz w:val="22"/>
+          <w:szCs w:val="22"/>
+        </w:rPr>
+      </w:pPr>
       <w:r>
         <w:rPr>
           <w:rFonts w:ascii="Arial" w:hAnsi="Arial" w:cs="Arial"/>
@@ -10315,7 +10501,27 @@
           <w:sz w:val="22"/>
           <w:szCs w:val="22"/>
         </w:rPr>
+        <w:t>Akshayaa (2024) explores how digital tools revolutionize pre-event planning and enhance guest experiences, while Better Cater, Inc. (2024) discusses emerging trends like AI-driven resource management.</w:t>
+      </w:r>
+      <w:r>
+        <w:rPr>
+          <w:rFonts w:ascii="Arial" w:hAnsi="Arial" w:cs="Arial"/>
+          <w:bCs/>
+          <w:color w:val="000000"/>
+          <w:sz w:val="22"/>
+          <w:szCs w:val="22"/>
+        </w:rPr>
         <w:t xml:space="preserve"> </w:t>
+      </w:r>
+      <w:r>
+        <w:rPr>
+          <w:rFonts w:ascii="Arial" w:hAnsi="Arial" w:cs="Arial"/>
+          <w:bCs/>
+          <w:color w:val="000000"/>
+          <w:sz w:val="22"/>
+          <w:szCs w:val="22"/>
+        </w:rPr>
+        <w:t>This study emphasizes the use of technology, applying and using them as an advantage. Allowing the user to have better service to the customers.</w:t>
       </w:r>
     </w:p>
     <w:p>
@@ -10326,74 +10532,6 @@
         <w:jc w:val="both"/>
         <w:rPr>
           <w:rFonts w:ascii="Arial" w:hAnsi="Arial" w:cs="Arial"/>
-          <w:bCs/>
-          <w:color w:val="000000"/>
-          <w:sz w:val="22"/>
-          <w:szCs w:val="22"/>
-        </w:rPr>
-      </w:pPr>
-      <w:r>
-        <w:rPr>
-          <w:rFonts w:ascii="Arial" w:hAnsi="Arial" w:cs="Arial"/>
-          <w:bCs/>
-          <w:color w:val="000000"/>
-          <w:sz w:val="22"/>
-          <w:szCs w:val="22"/>
-        </w:rPr>
-        <w:t>The study by Maringa and Maringa (2023) highlights the significance of ICT for competitiveness in a globalized market by examining how it improves Catering Information Systems (CIS) in Kenyan e-hotels. The study, which looks at operations across hotel star ratings, finds that important CIS components—such as food, drinks, conference, and rooming services—are heavily reliant on information flows. Automated mini-bars had the least influence, whereas recipe costing and stock control systems were the most successful ICT intervention areas. Rooming and conferencing came in second and third, respectively. The report highlights how important ICT is to streamlining hotel operations and enhancing service quality.</w:t>
-      </w:r>
-    </w:p>
-    <w:p>
-      <w:pPr>
-        <w:pStyle w:val="NormalWeb"/>
-        <w:spacing w:before="240" w:beforeAutospacing="0" w:after="240" w:afterAutospacing="0" w:line="480" w:lineRule="auto"/>
-        <w:ind w:firstLine="720"/>
-        <w:jc w:val="both"/>
-        <w:rPr>
-          <w:rFonts w:ascii="Arial" w:hAnsi="Arial" w:cs="Arial"/>
-          <w:sz w:val="22"/>
-          <w:szCs w:val="22"/>
-        </w:rPr>
-      </w:pPr>
-      <w:r>
-        <w:rPr>
-          <w:rFonts w:ascii="Arial" w:hAnsi="Arial" w:cs="Arial"/>
-          <w:bCs/>
-          <w:color w:val="000000"/>
-          <w:sz w:val="22"/>
-          <w:szCs w:val="22"/>
-        </w:rPr>
-        <w:t>Akshayaa (2024) explores how digital tools revolutionize pre-event planning and enhance guest experiences, while Better Cater, Inc. (2024) discusses emerging trends like AI-driven resource management.</w:t>
-      </w:r>
-      <w:r>
-        <w:rPr>
-          <w:rFonts w:ascii="Arial" w:hAnsi="Arial" w:cs="Arial"/>
-          <w:bCs/>
-          <w:color w:val="000000"/>
-          <w:sz w:val="22"/>
-          <w:szCs w:val="22"/>
-        </w:rPr>
-        <w:t xml:space="preserve"> </w:t>
-      </w:r>
-      <w:r>
-        <w:rPr>
-          <w:rFonts w:ascii="Arial" w:hAnsi="Arial" w:cs="Arial"/>
-          <w:bCs/>
-          <w:color w:val="000000"/>
-          <w:sz w:val="22"/>
-          <w:szCs w:val="22"/>
-        </w:rPr>
-        <w:t>This study emphasizes the use of technology, applying and using them as an advantage. Allowing the user to have better service to the customers.</w:t>
-      </w:r>
-    </w:p>
-    <w:p>
-      <w:pPr>
-        <w:pStyle w:val="NormalWeb"/>
-        <w:spacing w:before="240" w:beforeAutospacing="0" w:after="240" w:afterAutospacing="0" w:line="480" w:lineRule="auto"/>
-        <w:ind w:firstLine="720"/>
-        <w:jc w:val="both"/>
-        <w:rPr>
-          <w:rFonts w:ascii="Arial" w:hAnsi="Arial" w:cs="Arial"/>
           <w:sz w:val="22"/>
           <w:szCs w:val="22"/>
         </w:rPr>
@@ -10406,6 +10544,7 @@
           <w:sz w:val="22"/>
           <w:szCs w:val="22"/>
         </w:rPr>
+        <w:lastRenderedPageBreak/>
         <w:t>Colleges and large-scale institutions have also embraced catering technology. IEEE (2022) examines campus catering systems designed to reduce inefficiencies during peak times</w:t>
       </w:r>
       <w:r>
@@ -10446,18 +10585,7 @@
           <w:sz w:val="22"/>
           <w:szCs w:val="22"/>
         </w:rPr>
-        <w:t xml:space="preserve"> (CIS) or any other </w:t>
-      </w:r>
-      <w:r>
-        <w:rPr>
-          <w:rFonts w:ascii="Arial" w:hAnsi="Arial" w:cs="Arial"/>
-          <w:bCs/>
-          <w:color w:val="000000" w:themeColor="text1"/>
-          <w:sz w:val="22"/>
-          <w:szCs w:val="22"/>
-        </w:rPr>
-        <w:lastRenderedPageBreak/>
-        <w:t>related online services like booking and reservation services. This shows the flexibility of system. This study shows that even college campus can use this type of system and can show you great and helpful results.</w:t>
+        <w:t xml:space="preserve"> (CIS) or any other related online services like booking and reservation services. This shows the flexibility of system. This study shows that even college campus can use this type of system and can show you great and helpful results.</w:t>
       </w:r>
     </w:p>
     <w:p>
@@ -10487,31 +10615,7 @@
           <w:sz w:val="22"/>
           <w:szCs w:val="22"/>
         </w:rPr>
-        <w:t xml:space="preserve">Customer Satisfaction </w:t>
-      </w:r>
-      <w:proofErr w:type="gramStart"/>
-      <w:r>
-        <w:rPr>
-          <w:rFonts w:ascii="Arial" w:hAnsi="Arial" w:cs="Arial"/>
-          <w:b/>
-          <w:bCs/>
-          <w:color w:val="000000"/>
-          <w:sz w:val="22"/>
-          <w:szCs w:val="22"/>
-        </w:rPr>
-        <w:t>Through</w:t>
-      </w:r>
-      <w:proofErr w:type="gramEnd"/>
-      <w:r>
-        <w:rPr>
-          <w:rFonts w:ascii="Arial" w:hAnsi="Arial" w:cs="Arial"/>
-          <w:b/>
-          <w:bCs/>
-          <w:color w:val="000000"/>
-          <w:sz w:val="22"/>
-          <w:szCs w:val="22"/>
-        </w:rPr>
-        <w:t xml:space="preserve"> Technology</w:t>
+        <w:t>Customer Satisfaction Through Technology</w:t>
       </w:r>
     </w:p>
     <w:p>
@@ -10706,6 +10810,7 @@
           <w:sz w:val="22"/>
           <w:szCs w:val="22"/>
         </w:rPr>
+        <w:lastRenderedPageBreak/>
         <w:t>Small Business Automation</w:t>
       </w:r>
     </w:p>
@@ -10736,14 +10841,7 @@
         <w:rPr>
           <w:rFonts w:ascii="Arial" w:hAnsi="Arial" w:cs="Arial"/>
         </w:rPr>
-        <w:t xml:space="preserve">. Automation encompasses a wide range of easy-to-implement digital tools and platforms that can significantly streamline and improve various business processes, particularly tedious tasks like data entry and verification. If you haven't made the move to </w:t>
-      </w:r>
-      <w:r>
-        <w:rPr>
-          <w:rFonts w:ascii="Arial" w:hAnsi="Arial" w:cs="Arial"/>
-        </w:rPr>
-        <w:lastRenderedPageBreak/>
-        <w:t>automation, you could be hurting your company more than you realize. Manual processes have become a hindrance, putting those who use them further behind their competitors and limiting their ability to create valuable, efficient workflows.</w:t>
+        <w:t>. Automation encompasses a wide range of easy-to-implement digital tools and platforms that can significantly streamline and improve various business processes, particularly tedious tasks like data entry and verification. If you haven't made the move to automation, you could be hurting your company more than you realize. Manual processes have become a hindrance, putting those who use them further behind their competitors and limiting their ability to create valuable, efficient workflows.</w:t>
       </w:r>
     </w:p>
     <w:p>
@@ -10767,21 +10865,7 @@
         <w:rPr>
           <w:rFonts w:ascii="Arial" w:hAnsi="Arial" w:cs="Arial"/>
         </w:rPr>
-        <w:t xml:space="preserve"> et al</w:t>
-      </w:r>
-      <w:proofErr w:type="gramStart"/>
-      <w:r>
-        <w:rPr>
-          <w:rFonts w:ascii="Arial" w:hAnsi="Arial" w:cs="Arial"/>
-        </w:rPr>
-        <w:t>. 's</w:t>
-      </w:r>
-      <w:proofErr w:type="gramEnd"/>
-      <w:r>
-        <w:rPr>
-          <w:rFonts w:ascii="Arial" w:hAnsi="Arial" w:cs="Arial"/>
-        </w:rPr>
-        <w:t xml:space="preserve"> (2023) study focuses on a website that serves as a reservation system for local business owners in Nong Bua Lam Phu Walking Street. The method, which targets 170 small company owners, attempts to simplify reservations for sales spaces while improving convenience and cutting down on travel expenses. Overall quality ratings for the website were high (M=3.78, SD=0.59), and the most useful component was the user interface. Additionally, the level of satisfaction among entrepreneurs was very high (M=4.00, SD=0.69), indicating that it had been successful in increasing accessibility and efficiency for local vendors. The importance of digital technologies in assisting local companies is emphasized by this study.</w:t>
+        <w:t xml:space="preserve"> et al. 's (2023) study focuses on a website that serves as a reservation system for local business owners in Nong Bua Lam Phu Walking Street. The method, which targets 170 small company owners, attempts to simplify reservations for sales spaces while improving convenience and cutting down on travel expenses. Overall quality ratings for the website were high (M=3.78, SD=0.59), and the most useful component was the user interface. Additionally, the level of satisfaction among entrepreneurs was very high (M=4.00, SD=0.69), indicating that it had been successful in increasing accessibility and efficiency for local vendors. The importance of digital technologies in assisting local companies is emphasized by this study.</w:t>
       </w:r>
     </w:p>
     <w:p>
@@ -10839,6 +10923,7 @@
           <w:sz w:val="22"/>
           <w:szCs w:val="22"/>
         </w:rPr>
+        <w:lastRenderedPageBreak/>
         <w:t xml:space="preserve">Synthesis </w:t>
       </w:r>
       <w:r>
@@ -10909,7 +10994,7 @@
           <w:sz w:val="22"/>
           <w:szCs w:val="22"/>
         </w:rPr>
-        <w:t xml:space="preserve">The literatures </w:t>
+        <w:t xml:space="preserve">The literatures mentioned and used in this chapter was able to determine different topics and factors needed to fully enhanced and develop the system for Villa Salud. Focusing on main ideas and topic to relate for research study, we are able to determine previous studies and use it as a guide and answer questions in developing the system. </w:t>
       </w:r>
       <w:r>
         <w:rPr>
@@ -10919,8 +11004,7 @@
           <w:sz w:val="22"/>
           <w:szCs w:val="22"/>
         </w:rPr>
-        <w:lastRenderedPageBreak/>
-        <w:t xml:space="preserve">mentioned and used in this chapter was able to determine different topics and factors needed to fully enhanced and develop the system for Villa Salud. Focusing on main ideas and topic to relate for research study, we are able to determine previous studies and use it as a guide and answer questions in developing the system. </w:t>
+        <w:t>This research seeks to bridge the gap in existing literature by developing a tailored platform that meets the unique needs of Villa Salud.</w:t>
       </w:r>
       <w:r>
         <w:rPr>
@@ -10930,16 +11014,6 @@
           <w:sz w:val="22"/>
           <w:szCs w:val="22"/>
         </w:rPr>
-        <w:t>This research seeks to bridge the gap in existing literature by developing a tailored platform that meets the unique needs of Villa Salud.</w:t>
-      </w:r>
-      <w:r>
-        <w:rPr>
-          <w:rFonts w:ascii="Arial" w:hAnsi="Arial" w:cs="Arial"/>
-          <w:bCs/>
-          <w:color w:val="000000"/>
-          <w:sz w:val="22"/>
-          <w:szCs w:val="22"/>
-        </w:rPr>
         <w:t xml:space="preserve"> </w:t>
       </w:r>
     </w:p>
@@ -11112,6 +11186,7 @@
           <w:sz w:val="24"/>
           <w:szCs w:val="24"/>
         </w:rPr>
+        <w:lastRenderedPageBreak/>
         <w:t>CHAPTER 3</w:t>
       </w:r>
     </w:p>
@@ -11294,7 +11369,6 @@
                 <w:rFonts w:ascii="Arial" w:hAnsi="Arial" w:cs="Arial"/>
                 <w:b/>
               </w:rPr>
-              <w:lastRenderedPageBreak/>
               <w:t>Feature</w:t>
             </w:r>
           </w:p>
@@ -12182,6 +12256,7 @@
           <w:b/>
           <w:bCs/>
         </w:rPr>
+        <w:lastRenderedPageBreak/>
         <w:t>3.1.2</w:t>
       </w:r>
       <w:r>
@@ -12252,7 +12327,6 @@
           <w:bdr w:val="none" w:sz="0" w:space="0" w:color="auto" w:frame="1"/>
           <w:lang w:val="en-PH" w:eastAsia="en-PH"/>
         </w:rPr>
-        <w:lastRenderedPageBreak/>
         <w:drawing>
           <wp:inline distT="0" distB="0" distL="0" distR="0" wp14:anchorId="0678E271" wp14:editId="2D8036AC">
             <wp:extent cx="5760720" cy="2621280"/>
@@ -12271,7 +12345,7 @@
                     </pic:cNvPicPr>
                   </pic:nvPicPr>
                   <pic:blipFill>
-                    <a:blip r:embed="rId18">
+                    <a:blip r:embed="rId19">
                       <a:extLst>
                         <a:ext uri="{28A0092B-C50C-407E-A947-70E740481C1C}">
                           <a14:useLocalDpi xmlns:a14="http://schemas.microsoft.com/office/drawing/2010/main" val="0"/>
@@ -12398,7 +12472,7 @@
                     </pic:cNvPicPr>
                   </pic:nvPicPr>
                   <pic:blipFill>
-                    <a:blip r:embed="rId19">
+                    <a:blip r:embed="rId20">
                       <a:extLst>
                         <a:ext uri="{28A0092B-C50C-407E-A947-70E740481C1C}">
                           <a14:useLocalDpi xmlns:a14="http://schemas.microsoft.com/office/drawing/2010/main" val="0"/>
@@ -12441,6 +12515,7 @@
         <w:rPr>
           <w:rFonts w:ascii="Arial" w:hAnsi="Arial" w:cs="Arial"/>
         </w:rPr>
+        <w:lastRenderedPageBreak/>
         <w:tab/>
         <w:t xml:space="preserve">Figure </w:t>
       </w:r>
@@ -12493,7 +12568,6 @@
         <w:rPr>
           <w:rFonts w:ascii="Arial" w:hAnsi="Arial" w:cs="Arial"/>
         </w:rPr>
-        <w:lastRenderedPageBreak/>
         <w:t xml:space="preserve">Table </w:t>
       </w:r>
       <w:r>
@@ -13191,6 +13265,7 @@
         <w:rPr>
           <w:rFonts w:ascii="Arial" w:hAnsi="Arial" w:cs="Arial"/>
         </w:rPr>
+        <w:lastRenderedPageBreak/>
         <w:t xml:space="preserve">Continuation to Table </w:t>
       </w:r>
       <w:r>
@@ -14007,6 +14082,7 @@
         <w:rPr>
           <w:rFonts w:ascii="Arial" w:hAnsi="Arial" w:cs="Arial"/>
         </w:rPr>
+        <w:lastRenderedPageBreak/>
         <w:t xml:space="preserve">Continuation to Table </w:t>
       </w:r>
       <w:r>
@@ -14858,6 +14934,7 @@
     </w:tbl>
     <w:p>
       <w:r>
+        <w:lastRenderedPageBreak/>
         <w:tab/>
         <w:t>Continuation to Table 4</w:t>
       </w:r>
@@ -15604,6 +15681,7 @@
     <w:p/>
     <w:p>
       <w:r>
+        <w:lastRenderedPageBreak/>
         <w:tab/>
         <w:t>Continuation to Table 5</w:t>
       </w:r>
@@ -16421,6 +16499,7 @@
     <w:p/>
     <w:p>
       <w:r>
+        <w:lastRenderedPageBreak/>
         <w:tab/>
         <w:t>Continuation to Table 6</w:t>
       </w:r>
@@ -17105,6 +17184,7 @@
     <w:p/>
     <w:p>
       <w:r>
+        <w:lastRenderedPageBreak/>
         <w:tab/>
         <w:t>Continuation to Table 7</w:t>
       </w:r>
@@ -17544,7 +17624,7 @@
                     </pic:cNvPicPr>
                   </pic:nvPicPr>
                   <pic:blipFill>
-                    <a:blip r:embed="rId20" cstate="print">
+                    <a:blip r:embed="rId21" cstate="print">
                       <a:extLst>
                         <a:ext uri="{28A0092B-C50C-407E-A947-70E740481C1C}">
                           <a14:useLocalDpi xmlns:a14="http://schemas.microsoft.com/office/drawing/2010/main" val="0"/>
@@ -17593,6 +17673,7 @@
         <w:rPr>
           <w:rFonts w:ascii="Arial" w:hAnsi="Arial" w:cs="Arial"/>
         </w:rPr>
+        <w:lastRenderedPageBreak/>
         <w:t xml:space="preserve">Figure </w:t>
       </w:r>
       <w:r>
@@ -17633,9 +17714,8 @@
           <w:noProof/>
           <w:lang w:val="en-PH" w:eastAsia="en-PH"/>
         </w:rPr>
-        <w:lastRenderedPageBreak/>
         <w:drawing>
-          <wp:anchor distT="0" distB="0" distL="114300" distR="114300" simplePos="0" relativeHeight="251658240" behindDoc="0" locked="0" layoutInCell="1" allowOverlap="1" wp14:anchorId="01CC1D0F" wp14:editId="471D6A01">
+          <wp:anchor distT="0" distB="0" distL="114300" distR="114300" simplePos="0" relativeHeight="251658240" behindDoc="0" locked="0" layoutInCell="1" allowOverlap="1" wp14:anchorId="01CC1D0F" wp14:editId="257FF76C">
             <wp:simplePos x="0" y="0"/>
             <wp:positionH relativeFrom="margin">
               <wp:posOffset>10160</wp:posOffset>
@@ -17711,7 +17791,7 @@
                     </pic:cNvPicPr>
                   </pic:nvPicPr>
                   <pic:blipFill>
-                    <a:blip r:embed="rId21" cstate="print">
+                    <a:blip r:embed="rId22" cstate="print">
                       <a:extLst>
                         <a:ext uri="{28A0092B-C50C-407E-A947-70E740481C1C}">
                           <a14:useLocalDpi xmlns:a14="http://schemas.microsoft.com/office/drawing/2010/main" val="0"/>
@@ -17877,7 +17957,7 @@
           <w:lang w:val="en-PH" w:eastAsia="en-PH"/>
         </w:rPr>
         <w:drawing>
-          <wp:inline distT="0" distB="0" distL="0" distR="0" wp14:anchorId="4E4FFA6E" wp14:editId="0A7F0CDE">
+          <wp:inline distT="0" distB="0" distL="0" distR="0" wp14:anchorId="4E4FFA6E" wp14:editId="7BF5F333">
             <wp:extent cx="5760057" cy="3332019"/>
             <wp:effectExtent l="0" t="0" r="0" b="1905"/>
             <wp:docPr id="138403494" name="Picture 44"/>
@@ -17894,7 +17974,7 @@
                     </pic:cNvPicPr>
                   </pic:nvPicPr>
                   <pic:blipFill>
-                    <a:blip r:embed="rId22" cstate="print">
+                    <a:blip r:embed="rId23" cstate="print">
                       <a:extLst>
                         <a:ext uri="{28A0092B-C50C-407E-A947-70E740481C1C}">
                           <a14:useLocalDpi xmlns:a14="http://schemas.microsoft.com/office/drawing/2010/main" val="0"/>
@@ -17937,6 +18017,7 @@
         <w:rPr>
           <w:rFonts w:ascii="Arial" w:hAnsi="Arial" w:cs="Arial"/>
         </w:rPr>
+        <w:lastRenderedPageBreak/>
         <w:t xml:space="preserve">Figure </w:t>
       </w:r>
       <w:r>
@@ -17971,7 +18052,6 @@
           <w:noProof/>
           <w:lang w:val="en-PH" w:eastAsia="en-PH"/>
         </w:rPr>
-        <w:lastRenderedPageBreak/>
         <w:drawing>
           <wp:inline distT="0" distB="0" distL="0" distR="0" wp14:anchorId="5A8E79BF" wp14:editId="086D5183">
             <wp:extent cx="5760720" cy="3105150"/>
@@ -17990,7 +18070,7 @@
                     </pic:cNvPicPr>
                   </pic:nvPicPr>
                   <pic:blipFill>
-                    <a:blip r:embed="rId23" cstate="print">
+                    <a:blip r:embed="rId24" cstate="print">
                       <a:extLst>
                         <a:ext uri="{28A0092B-C50C-407E-A947-70E740481C1C}">
                           <a14:useLocalDpi xmlns:a14="http://schemas.microsoft.com/office/drawing/2010/main" val="0"/>
@@ -18135,6 +18215,7 @@
         <w:rPr>
           <w:rFonts w:ascii="Arial" w:hAnsi="Arial" w:cs="Arial"/>
         </w:rPr>
+        <w:lastRenderedPageBreak/>
         <w:t xml:space="preserve">Figure </w:t>
       </w:r>
       <w:r>
@@ -18169,7 +18250,6 @@
           <w:noProof/>
           <w:lang w:val="en-PH" w:eastAsia="en-PH"/>
         </w:rPr>
-        <w:lastRenderedPageBreak/>
         <w:drawing>
           <wp:inline distT="0" distB="0" distL="0" distR="0" wp14:anchorId="5E02187E" wp14:editId="61796039">
             <wp:extent cx="5760720" cy="5798820"/>
@@ -18188,7 +18268,7 @@
                     </pic:cNvPicPr>
                   </pic:nvPicPr>
                   <pic:blipFill>
-                    <a:blip r:embed="rId24" cstate="print">
+                    <a:blip r:embed="rId25" cstate="print">
                       <a:extLst>
                         <a:ext uri="{28A0092B-C50C-407E-A947-70E740481C1C}">
                           <a14:useLocalDpi xmlns:a14="http://schemas.microsoft.com/office/drawing/2010/main" val="0"/>
@@ -18270,6 +18350,7 @@
         <w:rPr>
           <w:rFonts w:ascii="Arial" w:hAnsi="Arial" w:cs="Arial"/>
         </w:rPr>
+        <w:lastRenderedPageBreak/>
         <w:t xml:space="preserve">Figure </w:t>
       </w:r>
       <w:r>
@@ -18304,7 +18385,6 @@
           <w:noProof/>
           <w:lang w:val="en-PH" w:eastAsia="en-PH"/>
         </w:rPr>
-        <w:lastRenderedPageBreak/>
         <w:drawing>
           <wp:inline distT="0" distB="0" distL="0" distR="0" wp14:anchorId="59A21336" wp14:editId="6BDD27B3">
             <wp:extent cx="4008755" cy="7109460"/>
@@ -18323,7 +18403,7 @@
                     </pic:cNvPicPr>
                   </pic:nvPicPr>
                   <pic:blipFill>
-                    <a:blip r:embed="rId25" cstate="print">
+                    <a:blip r:embed="rId26" cstate="print">
                       <a:extLst>
                         <a:ext uri="{28A0092B-C50C-407E-A947-70E740481C1C}">
                           <a14:useLocalDpi xmlns:a14="http://schemas.microsoft.com/office/drawing/2010/main" val="0"/>
@@ -18366,6 +18446,7 @@
         <w:rPr>
           <w:rFonts w:ascii="Arial" w:hAnsi="Arial" w:cs="Arial"/>
         </w:rPr>
+        <w:lastRenderedPageBreak/>
         <w:tab/>
         <w:t xml:space="preserve">Figure </w:t>
       </w:r>
@@ -18401,7 +18482,6 @@
           <w:noProof/>
           <w:lang w:val="en-PH" w:eastAsia="en-PH"/>
         </w:rPr>
-        <w:lastRenderedPageBreak/>
         <w:drawing>
           <wp:inline distT="0" distB="0" distL="0" distR="0" wp14:anchorId="346F016B" wp14:editId="4D77113D">
             <wp:extent cx="4143375" cy="7170420"/>
@@ -18420,7 +18500,7 @@
                     </pic:cNvPicPr>
                   </pic:nvPicPr>
                   <pic:blipFill>
-                    <a:blip r:embed="rId26" cstate="print">
+                    <a:blip r:embed="rId27" cstate="print">
                       <a:extLst>
                         <a:ext uri="{28A0092B-C50C-407E-A947-70E740481C1C}">
                           <a14:useLocalDpi xmlns:a14="http://schemas.microsoft.com/office/drawing/2010/main" val="0"/>
@@ -18465,6 +18545,7 @@
         <w:rPr>
           <w:rFonts w:ascii="Arial" w:hAnsi="Arial" w:cs="Arial"/>
         </w:rPr>
+        <w:lastRenderedPageBreak/>
         <w:tab/>
       </w:r>
       <w:r>
@@ -18489,7 +18570,6 @@
           <w:b/>
           <w:bCs/>
         </w:rPr>
-        <w:lastRenderedPageBreak/>
         <w:tab/>
       </w:r>
       <w:r>
@@ -18544,7 +18624,7 @@
                     <pic:cNvPicPr/>
                   </pic:nvPicPr>
                   <pic:blipFill>
-                    <a:blip r:embed="rId27"/>
+                    <a:blip r:embed="rId28"/>
                     <a:stretch>
                       <a:fillRect/>
                     </a:stretch>
@@ -18632,7 +18712,7 @@
                     <pic:cNvPicPr/>
                   </pic:nvPicPr>
                   <pic:blipFill>
-                    <a:blip r:embed="rId28"/>
+                    <a:blip r:embed="rId29"/>
                     <a:stretch>
                       <a:fillRect/>
                     </a:stretch>
@@ -18666,6 +18746,7 @@
           <w:b/>
           <w:bCs/>
         </w:rPr>
+        <w:lastRenderedPageBreak/>
         <w:tab/>
       </w:r>
       <w:r>
@@ -18704,7 +18785,6 @@
           <w:noProof/>
           <w:lang w:val="en-PH" w:eastAsia="en-PH"/>
         </w:rPr>
-        <w:lastRenderedPageBreak/>
         <w:drawing>
           <wp:inline distT="0" distB="0" distL="0" distR="0" wp14:anchorId="121BD6A1" wp14:editId="7136E42F">
             <wp:extent cx="5760720" cy="3589867"/>
@@ -18721,7 +18801,7 @@
                     <pic:cNvPicPr/>
                   </pic:nvPicPr>
                   <pic:blipFill>
-                    <a:blip r:embed="rId29"/>
+                    <a:blip r:embed="rId30"/>
                     <a:stretch>
                       <a:fillRect/>
                     </a:stretch>
@@ -18815,7 +18895,7 @@
                     <pic:cNvPicPr/>
                   </pic:nvPicPr>
                   <pic:blipFill>
-                    <a:blip r:embed="rId30"/>
+                    <a:blip r:embed="rId31"/>
                     <a:stretch>
                       <a:fillRect/>
                     </a:stretch>
@@ -18847,6 +18927,7 @@
         <w:rPr>
           <w:rFonts w:ascii="Arial" w:hAnsi="Arial" w:cs="Arial"/>
         </w:rPr>
+        <w:lastRenderedPageBreak/>
         <w:tab/>
       </w:r>
       <w:r>
@@ -18881,7 +18962,6 @@
           <w:noProof/>
           <w:lang w:val="en-PH" w:eastAsia="en-PH"/>
         </w:rPr>
-        <w:lastRenderedPageBreak/>
         <w:drawing>
           <wp:inline distT="0" distB="0" distL="0" distR="0" wp14:anchorId="198740FA" wp14:editId="0C21255F">
             <wp:extent cx="5760720" cy="3522134"/>
@@ -18898,7 +18978,7 @@
                     <pic:cNvPicPr/>
                   </pic:nvPicPr>
                   <pic:blipFill>
-                    <a:blip r:embed="rId31"/>
+                    <a:blip r:embed="rId32"/>
                     <a:stretch>
                       <a:fillRect/>
                     </a:stretch>
@@ -18980,7 +19060,7 @@
                     <pic:cNvPicPr/>
                   </pic:nvPicPr>
                   <pic:blipFill>
-                    <a:blip r:embed="rId32"/>
+                    <a:blip r:embed="rId33"/>
                     <a:stretch>
                       <a:fillRect/>
                     </a:stretch>
@@ -19012,6 +19092,7 @@
         <w:rPr>
           <w:rFonts w:ascii="Arial" w:hAnsi="Arial" w:cs="Arial"/>
         </w:rPr>
+        <w:lastRenderedPageBreak/>
         <w:tab/>
       </w:r>
       <w:r>
@@ -19046,7 +19127,6 @@
           <w:noProof/>
           <w:lang w:val="en-PH" w:eastAsia="en-PH"/>
         </w:rPr>
-        <w:lastRenderedPageBreak/>
         <w:drawing>
           <wp:inline distT="0" distB="0" distL="0" distR="0" wp14:anchorId="1A39A238" wp14:editId="5285D2A9">
             <wp:extent cx="5760720" cy="3335867"/>
@@ -19063,7 +19143,7 @@
                     <pic:cNvPicPr/>
                   </pic:nvPicPr>
                   <pic:blipFill>
-                    <a:blip r:embed="rId33"/>
+                    <a:blip r:embed="rId34"/>
                     <a:stretch>
                       <a:fillRect/>
                     </a:stretch>
@@ -19140,7 +19220,7 @@
                     <pic:cNvPicPr/>
                   </pic:nvPicPr>
                   <pic:blipFill>
-                    <a:blip r:embed="rId34"/>
+                    <a:blip r:embed="rId35"/>
                     <a:stretch>
                       <a:fillRect/>
                     </a:stretch>
@@ -19172,6 +19252,7 @@
         <w:rPr>
           <w:rFonts w:ascii="Arial" w:hAnsi="Arial" w:cs="Arial"/>
         </w:rPr>
+        <w:lastRenderedPageBreak/>
         <w:tab/>
       </w:r>
       <w:r>
@@ -19206,7 +19287,6 @@
           <w:noProof/>
           <w:lang w:val="en-PH" w:eastAsia="en-PH"/>
         </w:rPr>
-        <w:lastRenderedPageBreak/>
         <w:drawing>
           <wp:inline distT="0" distB="0" distL="0" distR="0" wp14:anchorId="59678BCA" wp14:editId="4A4086DA">
             <wp:extent cx="5760720" cy="3775710"/>
@@ -19223,7 +19303,7 @@
                     <pic:cNvPicPr/>
                   </pic:nvPicPr>
                   <pic:blipFill>
-                    <a:blip r:embed="rId35"/>
+                    <a:blip r:embed="rId36"/>
                     <a:stretch>
                       <a:fillRect/>
                     </a:stretch>
@@ -19385,6 +19465,7 @@
           <w:b/>
           <w:bCs/>
         </w:rPr>
+        <w:lastRenderedPageBreak/>
         <w:t>Database Schema</w:t>
       </w:r>
     </w:p>
@@ -19401,7 +19482,6 @@
         <w:rPr>
           <w:rFonts w:ascii="Arial" w:hAnsi="Arial" w:cs="Arial"/>
         </w:rPr>
-        <w:lastRenderedPageBreak/>
         <w:t>Figure 20. Database Schema</w:t>
       </w:r>
     </w:p>
@@ -19434,7 +19514,7 @@
                     <pic:cNvPicPr/>
                   </pic:nvPicPr>
                   <pic:blipFill>
-                    <a:blip r:embed="rId36"/>
+                    <a:blip r:embed="rId37"/>
                     <a:stretch>
                       <a:fillRect/>
                     </a:stretch>
@@ -19484,6 +19564,7 @@
         <w:rPr>
           <w:rFonts w:ascii="Arial" w:hAnsi="Arial" w:cs="Arial"/>
         </w:rPr>
+        <w:lastRenderedPageBreak/>
         <w:tab/>
       </w:r>
       <w:r>
@@ -19507,7 +19588,6 @@
         <w:rPr>
           <w:rFonts w:ascii="Arial" w:hAnsi="Arial" w:cs="Arial"/>
         </w:rPr>
-        <w:lastRenderedPageBreak/>
         <w:t xml:space="preserve">Table </w:t>
       </w:r>
       <w:r>
@@ -21146,6 +21226,7 @@
         </w:rPr>
       </w:pPr>
       <w:r>
+        <w:lastRenderedPageBreak/>
         <w:tab/>
       </w:r>
       <w:r>
@@ -21215,7 +21296,6 @@
               <w:rPr>
                 <w:rFonts w:ascii="Arial" w:hAnsi="Arial" w:cs="Arial"/>
               </w:rPr>
-              <w:lastRenderedPageBreak/>
               <w:t>Email</w:t>
             </w:r>
           </w:p>
@@ -22750,6 +22830,7 @@
     <w:p/>
     <w:p>
       <w:r>
+        <w:lastRenderedPageBreak/>
         <w:tab/>
         <w:t xml:space="preserve">Continuation of Table </w:t>
       </w:r>
@@ -22809,7 +22890,6 @@
               <w:rPr>
                 <w:rFonts w:ascii="Arial" w:hAnsi="Arial" w:cs="Arial"/>
               </w:rPr>
-              <w:lastRenderedPageBreak/>
               <w:t>time_created</w:t>
             </w:r>
             <w:proofErr w:type="spellEnd"/>
@@ -24625,6 +24705,7 @@
         <w:rPr>
           <w:rFonts w:ascii="Arial" w:hAnsi="Arial" w:cs="Arial"/>
         </w:rPr>
+        <w:lastRenderedPageBreak/>
         <w:t xml:space="preserve">Table </w:t>
       </w:r>
       <w:r>
@@ -24698,7 +24779,6 @@
                 <w:b/>
                 <w:bCs/>
               </w:rPr>
-              <w:lastRenderedPageBreak/>
               <w:t>PAYMENT</w:t>
             </w:r>
           </w:p>
@@ -26344,6 +26424,7 @@
           <w:b/>
           <w:bCs/>
         </w:rPr>
+        <w:lastRenderedPageBreak/>
         <w:t xml:space="preserve">3.3. </w:t>
       </w:r>
       <w:r>
@@ -26378,7 +26459,6 @@
           <w:b/>
           <w:bCs/>
         </w:rPr>
-        <w:lastRenderedPageBreak/>
         <w:tab/>
         <w:t>3.3.1. Process Model</w:t>
       </w:r>
@@ -26431,7 +26511,7 @@
           <w:lang w:val="en-PH" w:eastAsia="en-PH"/>
         </w:rPr>
         <w:drawing>
-          <wp:inline distT="0" distB="0" distL="0" distR="0" wp14:anchorId="11607158" wp14:editId="7A257825">
+          <wp:inline distT="0" distB="0" distL="0" distR="0" wp14:anchorId="11607158" wp14:editId="5221F662">
             <wp:extent cx="5504414" cy="2819400"/>
             <wp:effectExtent l="0" t="0" r="1270" b="0"/>
             <wp:docPr id="1655934828" name="Picture 35"/>
@@ -26448,7 +26528,7 @@
                     </pic:cNvPicPr>
                   </pic:nvPicPr>
                   <pic:blipFill>
-                    <a:blip r:embed="rId37" cstate="print">
+                    <a:blip r:embed="rId38" cstate="print">
                       <a:extLst>
                         <a:ext uri="{28A0092B-C50C-407E-A947-70E740481C1C}">
                           <a14:useLocalDpi xmlns:a14="http://schemas.microsoft.com/office/drawing/2010/main" val="0"/>
@@ -26492,21 +26572,7 @@
         <w:rPr>
           <w:rFonts w:ascii="Arial" w:hAnsi="Arial" w:cs="Arial"/>
         </w:rPr>
-        <w:t xml:space="preserve">We applied the </w:t>
-      </w:r>
-      <w:proofErr w:type="gramStart"/>
-      <w:r>
-        <w:rPr>
-          <w:rFonts w:ascii="Arial" w:hAnsi="Arial" w:cs="Arial"/>
-        </w:rPr>
-        <w:t>Agile</w:t>
-      </w:r>
-      <w:proofErr w:type="gramEnd"/>
-      <w:r>
-        <w:rPr>
-          <w:rFonts w:ascii="Arial" w:hAnsi="Arial" w:cs="Arial"/>
-        </w:rPr>
-        <w:t xml:space="preserve"> methodology in developing the system because it allows us to adjust to changes in the project requirements more effectively. This approach ensures our efforts are focused and efficient while also making it easier to improve or modify the system’s design when needed. If there are updates or revisions to the design, Agile helps us track the system’s progress more effectively.</w:t>
+        <w:t>We applied the Agile methodology in developing the system because it allows us to adjust to changes in the project requirements more effectively. This approach ensures our efforts are focused and efficient while also making it easier to improve or modify the system’s design when needed. If there are updates or revisions to the design, Agile helps us track the system’s progress more effectively.</w:t>
       </w:r>
     </w:p>
     <w:p>
@@ -26550,6 +26616,7 @@
           <w:b/>
           <w:bCs/>
         </w:rPr>
+        <w:lastRenderedPageBreak/>
         <w:t>Planning </w:t>
       </w:r>
     </w:p>
@@ -26565,303 +26632,303 @@
         <w:rPr>
           <w:rFonts w:ascii="Arial" w:hAnsi="Arial" w:cs="Arial"/>
         </w:rPr>
+        <w:tab/>
+        <w:t>In Agile methodology, everything begins with the Planning Phase. Here, we focused on gathering all the information needed to develop the system. We clearly defined the project’s scope and limitations, created an initial plan for implementation, and assessed how feasible and credible the project would be. To better understand what the client needed, we also conducted an interview to gather their requirements and ensure those needs would be implemented effectively in the system.</w:t>
+      </w:r>
+    </w:p>
+    <w:p>
+      <w:pPr>
+        <w:spacing w:line="480" w:lineRule="auto"/>
+        <w:jc w:val="both"/>
+        <w:rPr>
+          <w:rFonts w:ascii="Arial" w:hAnsi="Arial" w:cs="Arial"/>
+        </w:rPr>
+      </w:pPr>
+    </w:p>
+    <w:p>
+      <w:pPr>
+        <w:spacing w:line="480" w:lineRule="auto"/>
+        <w:jc w:val="both"/>
+        <w:rPr>
+          <w:rFonts w:ascii="Arial" w:hAnsi="Arial" w:cs="Arial"/>
+          <w:b/>
+          <w:bCs/>
+        </w:rPr>
+      </w:pPr>
+      <w:r>
+        <w:rPr>
+          <w:rFonts w:ascii="Arial" w:hAnsi="Arial" w:cs="Arial"/>
+          <w:b/>
+          <w:bCs/>
+        </w:rPr>
+        <w:t>Design </w:t>
+      </w:r>
+    </w:p>
+    <w:p>
+      <w:pPr>
+        <w:spacing w:line="480" w:lineRule="auto"/>
+        <w:jc w:val="both"/>
+        <w:rPr>
+          <w:rFonts w:ascii="Arial" w:hAnsi="Arial" w:cs="Arial"/>
+        </w:rPr>
+      </w:pPr>
+      <w:r>
+        <w:rPr>
+          <w:rFonts w:ascii="Arial" w:hAnsi="Arial" w:cs="Arial"/>
+        </w:rPr>
+        <w:tab/>
+        <w:t>In this phase, we created a layout based on the client’s requirements. We designed the interface to be simple and easy to use, aiming to ensure user satisfaction. To achieve this, we used a minimal color scheme, made the design responsive, and prioritized a user-friendly approach. We used Figma to visualize the system, allowing the client to see a preview of the partial outcome and provide feedback for improvements.</w:t>
+      </w:r>
+    </w:p>
+    <w:p>
+      <w:pPr>
+        <w:spacing w:line="480" w:lineRule="auto"/>
+        <w:jc w:val="both"/>
+        <w:rPr>
+          <w:rFonts w:ascii="Arial" w:hAnsi="Arial" w:cs="Arial"/>
+        </w:rPr>
+      </w:pPr>
+    </w:p>
+    <w:p>
+      <w:pPr>
+        <w:spacing w:line="480" w:lineRule="auto"/>
+        <w:jc w:val="both"/>
+        <w:rPr>
+          <w:rFonts w:ascii="Arial" w:hAnsi="Arial" w:cs="Arial"/>
+          <w:b/>
+          <w:bCs/>
+        </w:rPr>
+      </w:pPr>
+      <w:r>
+        <w:rPr>
+          <w:rFonts w:ascii="Arial" w:hAnsi="Arial" w:cs="Arial"/>
+          <w:b/>
+          <w:bCs/>
+        </w:rPr>
+        <w:t>Develop</w:t>
+      </w:r>
+    </w:p>
+    <w:p>
+      <w:pPr>
+        <w:spacing w:line="480" w:lineRule="auto"/>
+        <w:jc w:val="both"/>
+        <w:rPr>
+          <w:rFonts w:ascii="Arial" w:hAnsi="Arial" w:cs="Arial"/>
+        </w:rPr>
+      </w:pPr>
+      <w:r>
+        <w:rPr>
+          <w:rFonts w:ascii="Arial" w:hAnsi="Arial" w:cs="Arial"/>
+        </w:rPr>
+        <w:tab/>
+        <w:t>In the development stage, the developer is assigned to work on the system’s integrity, design, layout, and functionality. The developer gathers all the necessary information from the client and ensures the system is properly integrated. The features to be implemented in t</w:t>
+      </w:r>
+      <w:r>
+        <w:rPr>
+          <w:rFonts w:ascii="Arial" w:hAnsi="Arial" w:cs="Arial"/>
+        </w:rPr>
+        <w:t>he system include managing catering</w:t>
+      </w:r>
+      <w:r>
+        <w:rPr>
+          <w:rFonts w:ascii="Arial" w:hAnsi="Arial" w:cs="Arial"/>
+        </w:rPr>
+        <w:t xml:space="preserve"> reservations, organizing menu packages, automating scheduling, generating reports, creating announcements. When writing the code, the system's design, specs, and the customer's specific requirements are all carefully considered. By taking these aspects carefully, we will make sure that the end product satisfies the system's expectations and is in line with the planned goals.</w:t>
+      </w:r>
+    </w:p>
+    <w:p>
+      <w:pPr>
+        <w:spacing w:line="480" w:lineRule="auto"/>
+        <w:jc w:val="both"/>
+        <w:rPr>
+          <w:rFonts w:ascii="Arial" w:hAnsi="Arial" w:cs="Arial"/>
+          <w:b/>
+          <w:bCs/>
+        </w:rPr>
+      </w:pPr>
+      <w:r>
+        <w:rPr>
+          <w:rFonts w:ascii="Arial" w:hAnsi="Arial" w:cs="Arial"/>
+          <w:b/>
+          <w:bCs/>
+        </w:rPr>
+        <w:lastRenderedPageBreak/>
+        <w:t>Test </w:t>
+      </w:r>
+    </w:p>
+    <w:p>
+      <w:pPr>
+        <w:spacing w:line="480" w:lineRule="auto"/>
+        <w:jc w:val="both"/>
+        <w:rPr>
+          <w:rFonts w:ascii="Arial" w:hAnsi="Arial" w:cs="Arial"/>
+        </w:rPr>
+      </w:pPr>
+      <w:r>
+        <w:rPr>
+          <w:rFonts w:ascii="Arial" w:hAnsi="Arial" w:cs="Arial"/>
+        </w:rPr>
+        <w:tab/>
+        <w:t>In the testing phase, the Quality Assurance (QA) team checks how well the system works, how it performs, and its overall design. This includes performing functionality, integrity, and unit testing. In addition to testing the system's responsiveness and design, any faults or errors are found and fixed. Before the system is fully implemented at Villa Salud, the researchers will test it with the client, a small group of users, and employees to make sure it is functional.</w:t>
+      </w:r>
+    </w:p>
+    <w:p>
+      <w:pPr>
+        <w:spacing w:line="480" w:lineRule="auto"/>
+        <w:jc w:val="both"/>
+        <w:rPr>
+          <w:rFonts w:ascii="Arial" w:hAnsi="Arial" w:cs="Arial"/>
+        </w:rPr>
+      </w:pPr>
+    </w:p>
+    <w:p>
+      <w:pPr>
+        <w:spacing w:line="480" w:lineRule="auto"/>
+        <w:jc w:val="both"/>
+        <w:rPr>
+          <w:rFonts w:ascii="Arial" w:hAnsi="Arial" w:cs="Arial"/>
+          <w:b/>
+          <w:bCs/>
+        </w:rPr>
+      </w:pPr>
+      <w:r>
+        <w:rPr>
+          <w:rFonts w:ascii="Arial" w:hAnsi="Arial" w:cs="Arial"/>
+          <w:b/>
+          <w:bCs/>
+        </w:rPr>
+        <w:t>Deploy</w:t>
+      </w:r>
+    </w:p>
+    <w:p>
+      <w:pPr>
+        <w:spacing w:line="480" w:lineRule="auto"/>
+        <w:jc w:val="both"/>
+        <w:rPr>
+          <w:rFonts w:ascii="Arial" w:hAnsi="Arial" w:cs="Arial"/>
+        </w:rPr>
+      </w:pPr>
+      <w:r>
+        <w:rPr>
+          <w:rFonts w:ascii="Arial" w:hAnsi="Arial" w:cs="Arial"/>
+        </w:rPr>
+        <w:tab/>
+        <w:t>After the testing phase, the system will be deployed and checked by the client. During this deployment stage, the client will use the system and test its functionalities and integrations to ensure everything works as expected.</w:t>
+      </w:r>
+    </w:p>
+    <w:p>
+      <w:pPr>
+        <w:spacing w:line="480" w:lineRule="auto"/>
+        <w:jc w:val="both"/>
+        <w:rPr>
+          <w:rFonts w:ascii="Arial" w:hAnsi="Arial" w:cs="Arial"/>
+        </w:rPr>
+      </w:pPr>
+    </w:p>
+    <w:p>
+      <w:pPr>
+        <w:spacing w:line="480" w:lineRule="auto"/>
+        <w:jc w:val="both"/>
+        <w:rPr>
+          <w:rFonts w:ascii="Arial" w:hAnsi="Arial" w:cs="Arial"/>
+          <w:b/>
+          <w:bCs/>
+        </w:rPr>
+      </w:pPr>
+      <w:r>
+        <w:rPr>
+          <w:rFonts w:ascii="Arial" w:hAnsi="Arial" w:cs="Arial"/>
+          <w:b/>
+          <w:bCs/>
+        </w:rPr>
+        <w:t>Review</w:t>
+      </w:r>
+    </w:p>
+    <w:p>
+      <w:pPr>
+        <w:spacing w:line="480" w:lineRule="auto"/>
+        <w:jc w:val="both"/>
+        <w:rPr>
+          <w:rFonts w:ascii="Arial" w:hAnsi="Arial" w:cs="Arial"/>
+        </w:rPr>
+      </w:pPr>
+      <w:r>
+        <w:rPr>
+          <w:rFonts w:ascii="Arial" w:hAnsi="Arial" w:cs="Arial"/>
+        </w:rPr>
+        <w:tab/>
+        <w:t>The review stage is when the client evaluates their experience using the system and provides feedback. During this stage, the client can also suggest improvements to the system’s functionalities or requirements to enhance its performance.</w:t>
+      </w:r>
+    </w:p>
+    <w:p>
+      <w:pPr>
+        <w:spacing w:line="480" w:lineRule="auto"/>
+        <w:jc w:val="both"/>
+        <w:rPr>
+          <w:rFonts w:ascii="Arial" w:hAnsi="Arial" w:cs="Arial"/>
+        </w:rPr>
+      </w:pPr>
+    </w:p>
+    <w:p>
+      <w:pPr>
+        <w:spacing w:line="480" w:lineRule="auto"/>
+        <w:jc w:val="both"/>
+        <w:rPr>
+          <w:rFonts w:ascii="Arial" w:hAnsi="Arial" w:cs="Arial"/>
+          <w:b/>
+          <w:bCs/>
+        </w:rPr>
+      </w:pPr>
+      <w:r>
+        <w:rPr>
+          <w:rFonts w:ascii="Arial" w:hAnsi="Arial" w:cs="Arial"/>
+          <w:b/>
+          <w:bCs/>
+        </w:rPr>
+        <w:t>Launch</w:t>
+      </w:r>
+    </w:p>
+    <w:p>
+      <w:pPr>
+        <w:spacing w:line="480" w:lineRule="auto"/>
+        <w:jc w:val="both"/>
+        <w:rPr>
+          <w:rFonts w:ascii="Arial" w:hAnsi="Arial" w:cs="Arial"/>
+        </w:rPr>
+      </w:pPr>
+      <w:r>
+        <w:rPr>
+          <w:rFonts w:ascii="Arial" w:hAnsi="Arial" w:cs="Arial"/>
+        </w:rPr>
+        <w:tab/>
+        <w:t>The launch stage is when the developers officially launch the system and deploy it for public use. During this stage, the system becomes fully operational and accessible to the intended users. The researchers ensure that everything is in place for the system’s smooth functioning, and it is made available for the public or the target audience to begin using.</w:t>
+      </w:r>
+    </w:p>
+    <w:p>
+      <w:pPr>
+        <w:spacing w:line="480" w:lineRule="auto"/>
+        <w:rPr>
+          <w:rFonts w:ascii="Arial" w:hAnsi="Arial" w:cs="Arial"/>
+        </w:rPr>
+      </w:pPr>
+    </w:p>
+    <w:p>
+      <w:pPr>
+        <w:spacing w:line="480" w:lineRule="auto"/>
+        <w:rPr>
+          <w:rFonts w:ascii="Arial" w:hAnsi="Arial" w:cs="Arial"/>
+          <w:b/>
+          <w:bCs/>
+        </w:rPr>
+      </w:pPr>
+      <w:r>
+        <w:rPr>
+          <w:rFonts w:ascii="Arial" w:hAnsi="Arial" w:cs="Arial"/>
+          <w:b/>
+          <w:bCs/>
+        </w:rPr>
         <w:lastRenderedPageBreak/>
         <w:tab/>
-        <w:t>In Agile methodology, everything begins with the Planning Phase. Here, we focused on gathering all the information needed to develop the system. We clearly defined the project’s scope and limitations, created an initial plan for implementation, and assessed how feasible and credible the project would be. To better understand what the client needed, we also conducted an interview to gather their requirements and ensure those needs would be implemented effectively in the system.</w:t>
-      </w:r>
-    </w:p>
-    <w:p>
-      <w:pPr>
-        <w:spacing w:line="480" w:lineRule="auto"/>
-        <w:jc w:val="both"/>
-        <w:rPr>
-          <w:rFonts w:ascii="Arial" w:hAnsi="Arial" w:cs="Arial"/>
-        </w:rPr>
-      </w:pPr>
-    </w:p>
-    <w:p>
-      <w:pPr>
-        <w:spacing w:line="480" w:lineRule="auto"/>
-        <w:jc w:val="both"/>
-        <w:rPr>
-          <w:rFonts w:ascii="Arial" w:hAnsi="Arial" w:cs="Arial"/>
-          <w:b/>
-          <w:bCs/>
-        </w:rPr>
-      </w:pPr>
-      <w:r>
-        <w:rPr>
-          <w:rFonts w:ascii="Arial" w:hAnsi="Arial" w:cs="Arial"/>
-          <w:b/>
-          <w:bCs/>
-        </w:rPr>
-        <w:t>Design </w:t>
-      </w:r>
-    </w:p>
-    <w:p>
-      <w:pPr>
-        <w:spacing w:line="480" w:lineRule="auto"/>
-        <w:jc w:val="both"/>
-        <w:rPr>
-          <w:rFonts w:ascii="Arial" w:hAnsi="Arial" w:cs="Arial"/>
-        </w:rPr>
-      </w:pPr>
-      <w:r>
-        <w:rPr>
-          <w:rFonts w:ascii="Arial" w:hAnsi="Arial" w:cs="Arial"/>
-        </w:rPr>
-        <w:tab/>
-        <w:t>In this phase, we created a layout based on the client’s requirements. We designed the interface to be simple and easy to use, aiming to ensure user satisfaction. To achieve this, we used a minimal color scheme, made the design responsive, and prioritized a user-friendly approach. We used Figma to visualize the system, allowing the client to see a preview of the partial outcome and provide feedback for improvements.</w:t>
-      </w:r>
-    </w:p>
-    <w:p>
-      <w:pPr>
-        <w:spacing w:line="480" w:lineRule="auto"/>
-        <w:jc w:val="both"/>
-        <w:rPr>
-          <w:rFonts w:ascii="Arial" w:hAnsi="Arial" w:cs="Arial"/>
-        </w:rPr>
-      </w:pPr>
-    </w:p>
-    <w:p>
-      <w:pPr>
-        <w:spacing w:line="480" w:lineRule="auto"/>
-        <w:jc w:val="both"/>
-        <w:rPr>
-          <w:rFonts w:ascii="Arial" w:hAnsi="Arial" w:cs="Arial"/>
-          <w:b/>
-          <w:bCs/>
-        </w:rPr>
-      </w:pPr>
-      <w:r>
-        <w:rPr>
-          <w:rFonts w:ascii="Arial" w:hAnsi="Arial" w:cs="Arial"/>
-          <w:b/>
-          <w:bCs/>
-        </w:rPr>
-        <w:t>Develop</w:t>
-      </w:r>
-    </w:p>
-    <w:p>
-      <w:pPr>
-        <w:spacing w:line="480" w:lineRule="auto"/>
-        <w:jc w:val="both"/>
-        <w:rPr>
-          <w:rFonts w:ascii="Arial" w:hAnsi="Arial" w:cs="Arial"/>
-        </w:rPr>
-      </w:pPr>
-      <w:r>
-        <w:rPr>
-          <w:rFonts w:ascii="Arial" w:hAnsi="Arial" w:cs="Arial"/>
-        </w:rPr>
-        <w:tab/>
-        <w:t>In the development stage, the developer is assigned to work on the system’s integrity, design, layout, and functionality. The developer gathers all the necessary information from the client and ensures the system is properly integrated. The features to be implemented in t</w:t>
-      </w:r>
-      <w:r>
-        <w:rPr>
-          <w:rFonts w:ascii="Arial" w:hAnsi="Arial" w:cs="Arial"/>
-        </w:rPr>
-        <w:t>he system include managing catering</w:t>
-      </w:r>
-      <w:r>
-        <w:rPr>
-          <w:rFonts w:ascii="Arial" w:hAnsi="Arial" w:cs="Arial"/>
-        </w:rPr>
-        <w:t xml:space="preserve"> reservations, organizing menu packages, automating scheduling, generating reports, creating announcements. When writing the code, the system's design, specs, and the customer's specific requirements are all carefully considered. By taking these aspects carefully, we will make sure that the end product satisfies the system's expectations and is in line with the planned goals.</w:t>
-      </w:r>
-    </w:p>
-    <w:p>
-      <w:pPr>
-        <w:spacing w:line="480" w:lineRule="auto"/>
-        <w:jc w:val="both"/>
-        <w:rPr>
-          <w:rFonts w:ascii="Arial" w:hAnsi="Arial" w:cs="Arial"/>
-          <w:b/>
-          <w:bCs/>
-        </w:rPr>
-      </w:pPr>
-      <w:r>
-        <w:rPr>
-          <w:rFonts w:ascii="Arial" w:hAnsi="Arial" w:cs="Arial"/>
-          <w:b/>
-          <w:bCs/>
-        </w:rPr>
-        <w:t>Test </w:t>
-      </w:r>
-    </w:p>
-    <w:p>
-      <w:pPr>
-        <w:spacing w:line="480" w:lineRule="auto"/>
-        <w:jc w:val="both"/>
-        <w:rPr>
-          <w:rFonts w:ascii="Arial" w:hAnsi="Arial" w:cs="Arial"/>
-        </w:rPr>
-      </w:pPr>
-      <w:r>
-        <w:rPr>
-          <w:rFonts w:ascii="Arial" w:hAnsi="Arial" w:cs="Arial"/>
-        </w:rPr>
-        <w:lastRenderedPageBreak/>
-        <w:tab/>
-        <w:t>In the testing phase, the Quality Assurance (QA) team checks how well the system works, how it performs, and its overall design. This includes performing functionality, integrity, and unit testing. In addition to testing the system's responsiveness and design, any faults or errors are found and fixed. Before the system is fully implemented at Villa Salud, the researchers will test it with the client, a small group of users, and employees to make sure it is functional.</w:t>
-      </w:r>
-    </w:p>
-    <w:p>
-      <w:pPr>
-        <w:spacing w:line="480" w:lineRule="auto"/>
-        <w:jc w:val="both"/>
-        <w:rPr>
-          <w:rFonts w:ascii="Arial" w:hAnsi="Arial" w:cs="Arial"/>
-        </w:rPr>
-      </w:pPr>
-    </w:p>
-    <w:p>
-      <w:pPr>
-        <w:spacing w:line="480" w:lineRule="auto"/>
-        <w:jc w:val="both"/>
-        <w:rPr>
-          <w:rFonts w:ascii="Arial" w:hAnsi="Arial" w:cs="Arial"/>
-          <w:b/>
-          <w:bCs/>
-        </w:rPr>
-      </w:pPr>
-      <w:r>
-        <w:rPr>
-          <w:rFonts w:ascii="Arial" w:hAnsi="Arial" w:cs="Arial"/>
-          <w:b/>
-          <w:bCs/>
-        </w:rPr>
-        <w:t>Deploy</w:t>
-      </w:r>
-    </w:p>
-    <w:p>
-      <w:pPr>
-        <w:spacing w:line="480" w:lineRule="auto"/>
-        <w:jc w:val="both"/>
-        <w:rPr>
-          <w:rFonts w:ascii="Arial" w:hAnsi="Arial" w:cs="Arial"/>
-        </w:rPr>
-      </w:pPr>
-      <w:r>
-        <w:rPr>
-          <w:rFonts w:ascii="Arial" w:hAnsi="Arial" w:cs="Arial"/>
-        </w:rPr>
-        <w:tab/>
-        <w:t>After the testing phase, the system will be deployed and checked by the client. During this deployment stage, the client will use the system and test its functionalities and integrations to ensure everything works as expected.</w:t>
-      </w:r>
-    </w:p>
-    <w:p>
-      <w:pPr>
-        <w:spacing w:line="480" w:lineRule="auto"/>
-        <w:jc w:val="both"/>
-        <w:rPr>
-          <w:rFonts w:ascii="Arial" w:hAnsi="Arial" w:cs="Arial"/>
-        </w:rPr>
-      </w:pPr>
-    </w:p>
-    <w:p>
-      <w:pPr>
-        <w:spacing w:line="480" w:lineRule="auto"/>
-        <w:jc w:val="both"/>
-        <w:rPr>
-          <w:rFonts w:ascii="Arial" w:hAnsi="Arial" w:cs="Arial"/>
-          <w:b/>
-          <w:bCs/>
-        </w:rPr>
-      </w:pPr>
-      <w:r>
-        <w:rPr>
-          <w:rFonts w:ascii="Arial" w:hAnsi="Arial" w:cs="Arial"/>
-          <w:b/>
-          <w:bCs/>
-        </w:rPr>
-        <w:t>Review</w:t>
-      </w:r>
-    </w:p>
-    <w:p>
-      <w:pPr>
-        <w:spacing w:line="480" w:lineRule="auto"/>
-        <w:jc w:val="both"/>
-        <w:rPr>
-          <w:rFonts w:ascii="Arial" w:hAnsi="Arial" w:cs="Arial"/>
-        </w:rPr>
-      </w:pPr>
-      <w:r>
-        <w:rPr>
-          <w:rFonts w:ascii="Arial" w:hAnsi="Arial" w:cs="Arial"/>
-        </w:rPr>
-        <w:tab/>
-        <w:t>The review stage is when the client evaluates their experience using the system and provides feedback. During this stage, the client can also suggest improvements to the system’s functionalities or requirements to enhance its performance.</w:t>
-      </w:r>
-    </w:p>
-    <w:p>
-      <w:pPr>
-        <w:spacing w:line="480" w:lineRule="auto"/>
-        <w:jc w:val="both"/>
-        <w:rPr>
-          <w:rFonts w:ascii="Arial" w:hAnsi="Arial" w:cs="Arial"/>
-        </w:rPr>
-      </w:pPr>
-    </w:p>
-    <w:p>
-      <w:pPr>
-        <w:spacing w:line="480" w:lineRule="auto"/>
-        <w:jc w:val="both"/>
-        <w:rPr>
-          <w:rFonts w:ascii="Arial" w:hAnsi="Arial" w:cs="Arial"/>
-          <w:b/>
-          <w:bCs/>
-        </w:rPr>
-      </w:pPr>
-      <w:r>
-        <w:rPr>
-          <w:rFonts w:ascii="Arial" w:hAnsi="Arial" w:cs="Arial"/>
-          <w:b/>
-          <w:bCs/>
-        </w:rPr>
-        <w:t>Launch</w:t>
-      </w:r>
-    </w:p>
-    <w:p>
-      <w:pPr>
-        <w:spacing w:line="480" w:lineRule="auto"/>
-        <w:jc w:val="both"/>
-        <w:rPr>
-          <w:rFonts w:ascii="Arial" w:hAnsi="Arial" w:cs="Arial"/>
-        </w:rPr>
-      </w:pPr>
-      <w:r>
-        <w:rPr>
-          <w:rFonts w:ascii="Arial" w:hAnsi="Arial" w:cs="Arial"/>
-        </w:rPr>
-        <w:tab/>
-        <w:t>The launch stage is when the developers officially launch the system and deploy it for public use. During this stage, the system becomes fully operational and accessible to the intended users. The researchers ensure that everything is in place for the system’s smooth functioning, and it is made available for the public or the target audience to begin using.</w:t>
-      </w:r>
-    </w:p>
-    <w:p>
-      <w:pPr>
-        <w:spacing w:line="480" w:lineRule="auto"/>
-        <w:rPr>
-          <w:rFonts w:ascii="Arial" w:hAnsi="Arial" w:cs="Arial"/>
-        </w:rPr>
-      </w:pPr>
-    </w:p>
-    <w:p>
-      <w:pPr>
-        <w:spacing w:line="480" w:lineRule="auto"/>
-        <w:rPr>
-          <w:rFonts w:ascii="Arial" w:hAnsi="Arial" w:cs="Arial"/>
-          <w:b/>
-          <w:bCs/>
-        </w:rPr>
-      </w:pPr>
-      <w:r>
-        <w:rPr>
-          <w:rFonts w:ascii="Arial" w:hAnsi="Arial" w:cs="Arial"/>
-          <w:b/>
-          <w:bCs/>
-        </w:rPr>
-        <w:tab/>
         <w:t>3.3.2. Development Tools</w:t>
       </w:r>
     </w:p>
@@ -26877,7 +26944,6 @@
         <w:rPr>
           <w:rFonts w:ascii="Arial" w:hAnsi="Arial" w:cs="Arial"/>
         </w:rPr>
-        <w:lastRenderedPageBreak/>
         <w:t>Table 13.  Development Tools Used</w:t>
       </w:r>
     </w:p>
@@ -27361,8 +27427,8 @@
       </w:pPr>
     </w:p>
     <w:sectPr>
-      <w:headerReference w:type="first" r:id="rId38"/>
-      <w:footerReference w:type="first" r:id="rId39"/>
+      <w:headerReference w:type="first" r:id="rId39"/>
+      <w:footerReference w:type="first" r:id="rId40"/>
       <w:pgSz w:w="12240" w:h="15840"/>
       <w:pgMar w:top="2160" w:right="1584" w:bottom="1584" w:left="1584" w:header="720" w:footer="720" w:gutter="0"/>
       <w:pgNumType w:start="1" w:chapStyle="1"/>
@@ -27375,7 +27441,7 @@
 </file>
 
 <file path=word/endnotes.xml><?xml version="1.0" encoding="utf-8"?>
-<w:endnotes xmlns:wpc="http://schemas.microsoft.com/office/word/2010/wordprocessingCanvas" xmlns:mc="http://schemas.openxmlformats.org/markup-compatibility/2006" xmlns:o="urn:schemas-microsoft-com:office:office" xmlns:r="http://schemas.openxmlformats.org/officeDocument/2006/relationships" xmlns:m="http://schemas.openxmlformats.org/officeDocument/2006/math" xmlns:v="urn:schemas-microsoft-com:vml" xmlns:wp14="http://schemas.microsoft.com/office/word/2010/wordprocessingDrawing" xmlns:wp="http://schemas.openxmlformats.org/drawingml/2006/wordprocessingDrawing" xmlns:w10="urn:schemas-microsoft-com:office:word" xmlns:w="http://schemas.openxmlformats.org/wordprocessingml/2006/main" xmlns:w14="http://schemas.microsoft.com/office/word/2010/wordml" xmlns:w15="http://schemas.microsoft.com/office/word/2012/wordml" xmlns:wpg="http://schemas.microsoft.com/office/word/2010/wordprocessingGroup" xmlns:wpi="http://schemas.microsoft.com/office/word/2010/wordprocessingInk" xmlns:wne="http://schemas.microsoft.com/office/word/2006/wordml" xmlns:wps="http://schemas.microsoft.com/office/word/2010/wordprocessingShape" mc:Ignorable="w14 w15 wp14">
+<w:endnotes xmlns:wpc="http://schemas.microsoft.com/office/word/2010/wordprocessingCanvas" xmlns:cx="http://schemas.microsoft.com/office/drawing/2014/chartex" xmlns:cx1="http://schemas.microsoft.com/office/drawing/2015/9/8/chartex" xmlns:cx2="http://schemas.microsoft.com/office/drawing/2015/10/21/chartex" xmlns:cx3="http://schemas.microsoft.com/office/drawing/2016/5/9/chartex" xmlns:cx4="http://schemas.microsoft.com/office/drawing/2016/5/10/chartex" xmlns:cx5="http://schemas.microsoft.com/office/drawing/2016/5/11/chartex" xmlns:cx6="http://schemas.microsoft.com/office/drawing/2016/5/12/chartex" xmlns:cx7="http://schemas.microsoft.com/office/drawing/2016/5/13/chartex" xmlns:cx8="http://schemas.microsoft.com/office/drawing/2016/5/14/chartex" xmlns:mc="http://schemas.openxmlformats.org/markup-compatibility/2006" xmlns:aink="http://schemas.microsoft.com/office/drawing/2016/ink" xmlns:am3d="http://schemas.microsoft.com/office/drawing/2017/model3d" xmlns:o="urn:schemas-microsoft-com:office:office" xmlns:oel="http://schemas.microsoft.com/office/2019/extlst" xmlns:r="http://schemas.openxmlformats.org/officeDocument/2006/relationships" xmlns:m="http://schemas.openxmlformats.org/officeDocument/2006/math" xmlns:v="urn:schemas-microsoft-com:vml" xmlns:wp14="http://schemas.microsoft.com/office/word/2010/wordprocessingDrawing" xmlns:wp="http://schemas.openxmlformats.org/drawingml/2006/wordprocessingDrawing" xmlns:w10="urn:schemas-microsoft-com:office:word" xmlns:w="http://schemas.openxmlformats.org/wordprocessingml/2006/main" xmlns:w14="http://schemas.microsoft.com/office/word/2010/wordml" xmlns:w15="http://schemas.microsoft.com/office/word/2012/wordml" xmlns:w16cex="http://schemas.microsoft.com/office/word/2018/wordml/cex" xmlns:w16cid="http://schemas.microsoft.com/office/word/2016/wordml/cid" xmlns:w16="http://schemas.microsoft.com/office/word/2018/wordml" xmlns:w16du="http://schemas.microsoft.com/office/word/2023/wordml/word16du" xmlns:w16sdtdh="http://schemas.microsoft.com/office/word/2020/wordml/sdtdatahash" xmlns:w16sdtfl="http://schemas.microsoft.com/office/word/2024/wordml/sdtformatlock" xmlns:w16se="http://schemas.microsoft.com/office/word/2015/wordml/symex" xmlns:wpg="http://schemas.microsoft.com/office/word/2010/wordprocessingGroup" xmlns:wpi="http://schemas.microsoft.com/office/word/2010/wordprocessingInk" xmlns:wne="http://schemas.microsoft.com/office/word/2006/wordml" xmlns:wps="http://schemas.microsoft.com/office/word/2010/wordprocessingShape" mc:Ignorable="w14 w15 w16se w16cid w16 w16cex w16sdtdh w16sdtfl w16du wp14">
   <w:endnote w:type="separator" w:id="-1">
     <w:p>
       <w:r>
@@ -27394,7 +27460,7 @@
 </file>
 
 <file path=word/footer1.xml><?xml version="1.0" encoding="utf-8"?>
-<w:ftr xmlns:wpc="http://schemas.microsoft.com/office/word/2010/wordprocessingCanvas" xmlns:mc="http://schemas.openxmlformats.org/markup-compatibility/2006" xmlns:o="urn:schemas-microsoft-com:office:office" xmlns:r="http://schemas.openxmlformats.org/officeDocument/2006/relationships" xmlns:m="http://schemas.openxmlformats.org/officeDocument/2006/math" xmlns:v="urn:schemas-microsoft-com:vml" xmlns:wp14="http://schemas.microsoft.com/office/word/2010/wordprocessingDrawing" xmlns:wp="http://schemas.openxmlformats.org/drawingml/2006/wordprocessingDrawing" xmlns:w10="urn:schemas-microsoft-com:office:word" xmlns:w="http://schemas.openxmlformats.org/wordprocessingml/2006/main" xmlns:w14="http://schemas.microsoft.com/office/word/2010/wordml" xmlns:w15="http://schemas.microsoft.com/office/word/2012/wordml" xmlns:wpg="http://schemas.microsoft.com/office/word/2010/wordprocessingGroup" xmlns:wpi="http://schemas.microsoft.com/office/word/2010/wordprocessingInk" xmlns:wne="http://schemas.microsoft.com/office/word/2006/wordml" xmlns:wps="http://schemas.microsoft.com/office/word/2010/wordprocessingShape" mc:Ignorable="w14 w15 wp14">
+<w:ftr xmlns:wpc="http://schemas.microsoft.com/office/word/2010/wordprocessingCanvas" xmlns:cx="http://schemas.microsoft.com/office/drawing/2014/chartex" xmlns:cx1="http://schemas.microsoft.com/office/drawing/2015/9/8/chartex" xmlns:cx2="http://schemas.microsoft.com/office/drawing/2015/10/21/chartex" xmlns:cx3="http://schemas.microsoft.com/office/drawing/2016/5/9/chartex" xmlns:cx4="http://schemas.microsoft.com/office/drawing/2016/5/10/chartex" xmlns:cx5="http://schemas.microsoft.com/office/drawing/2016/5/11/chartex" xmlns:cx6="http://schemas.microsoft.com/office/drawing/2016/5/12/chartex" xmlns:cx7="http://schemas.microsoft.com/office/drawing/2016/5/13/chartex" xmlns:cx8="http://schemas.microsoft.com/office/drawing/2016/5/14/chartex" xmlns:mc="http://schemas.openxmlformats.org/markup-compatibility/2006" xmlns:aink="http://schemas.microsoft.com/office/drawing/2016/ink" xmlns:am3d="http://schemas.microsoft.com/office/drawing/2017/model3d" xmlns:o="urn:schemas-microsoft-com:office:office" xmlns:oel="http://schemas.microsoft.com/office/2019/extlst" xmlns:r="http://schemas.openxmlformats.org/officeDocument/2006/relationships" xmlns:m="http://schemas.openxmlformats.org/officeDocument/2006/math" xmlns:v="urn:schemas-microsoft-com:vml" xmlns:wp14="http://schemas.microsoft.com/office/word/2010/wordprocessingDrawing" xmlns:wp="http://schemas.openxmlformats.org/drawingml/2006/wordprocessingDrawing" xmlns:w10="urn:schemas-microsoft-com:office:word" xmlns:w="http://schemas.openxmlformats.org/wordprocessingml/2006/main" xmlns:w14="http://schemas.microsoft.com/office/word/2010/wordml" xmlns:w15="http://schemas.microsoft.com/office/word/2012/wordml" xmlns:w16cex="http://schemas.microsoft.com/office/word/2018/wordml/cex" xmlns:w16cid="http://schemas.microsoft.com/office/word/2016/wordml/cid" xmlns:w16="http://schemas.microsoft.com/office/word/2018/wordml" xmlns:w16du="http://schemas.microsoft.com/office/word/2023/wordml/word16du" xmlns:w16sdtdh="http://schemas.microsoft.com/office/word/2020/wordml/sdtdatahash" xmlns:w16sdtfl="http://schemas.microsoft.com/office/word/2024/wordml/sdtformatlock" xmlns:w16se="http://schemas.microsoft.com/office/word/2015/wordml/symex" xmlns:wpg="http://schemas.microsoft.com/office/word/2010/wordprocessingGroup" xmlns:wpi="http://schemas.microsoft.com/office/word/2010/wordprocessingInk" xmlns:wne="http://schemas.microsoft.com/office/word/2006/wordml" xmlns:wps="http://schemas.microsoft.com/office/word/2010/wordprocessingShape" mc:Ignorable="w14 w15 w16se w16cid w16 w16cex w16sdtdh w16sdtfl w16du wp14">
   <w:p>
     <w:pPr>
       <w:pStyle w:val="Footer"/>
@@ -27646,7 +27712,7 @@
             </wp:anchor>
           </w:drawing>
         </mc:Choice>
-        <mc:Fallback xmlns:w16se="http://schemas.microsoft.com/office/word/2015/wordml/symex" xmlns:w16sdtfl="http://schemas.microsoft.com/office/word/2024/wordml/sdtformatlock" xmlns:w16sdtdh="http://schemas.microsoft.com/office/word/2020/wordml/sdtdatahash" xmlns:w16du="http://schemas.microsoft.com/office/word/2023/wordml/word16du" xmlns:w16="http://schemas.microsoft.com/office/word/2018/wordml" xmlns:w16cid="http://schemas.microsoft.com/office/word/2016/wordml/cid" xmlns:w16cex="http://schemas.microsoft.com/office/word/2018/wordml/cex" xmlns:oel="http://schemas.microsoft.com/office/2019/extlst" xmlns:am3d="http://schemas.microsoft.com/office/drawing/2017/model3d" xmlns:aink="http://schemas.microsoft.com/office/drawing/2016/ink" xmlns:cx8="http://schemas.microsoft.com/office/drawing/2016/5/14/chartex" xmlns:cx7="http://schemas.microsoft.com/office/drawing/2016/5/13/chartex" xmlns:cx6="http://schemas.microsoft.com/office/drawing/2016/5/12/chartex" xmlns:cx5="http://schemas.microsoft.com/office/drawing/2016/5/11/chartex" xmlns:cx4="http://schemas.microsoft.com/office/drawing/2016/5/10/chartex" xmlns:cx3="http://schemas.microsoft.com/office/drawing/2016/5/9/chartex" xmlns:cx2="http://schemas.microsoft.com/office/drawing/2015/10/21/chartex" xmlns:cx1="http://schemas.microsoft.com/office/drawing/2015/9/8/chartex" xmlns:cx="http://schemas.microsoft.com/office/drawing/2014/chartex">
+        <mc:Fallback>
           <w:pict>
             <v:line w14:anchorId="0F5562AB" id="Straight Connector 4" o:spid="_x0000_s1026" style="position:absolute;z-index:251664384;visibility:visible;mso-wrap-style:square;mso-width-percent:0;mso-wrap-distance-left:9pt;mso-wrap-distance-top:0;mso-wrap-distance-right:9pt;mso-wrap-distance-bottom:0;mso-position-horizontal:absolute;mso-position-horizontal-relative:text;mso-position-vertical:absolute;mso-position-vertical-relative:text;mso-width-percent:0;mso-width-relative:margin" from="-90.1pt,-22.55pt" to="540.3pt,-22.55pt" o:gfxdata="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" strokecolor="black [3213]" strokeweight="1.5pt">
               <v:stroke joinstyle="miter"/>
@@ -27720,7 +27786,7 @@
             </wp:anchor>
           </w:drawing>
         </mc:Choice>
-        <mc:Fallback xmlns:w16se="http://schemas.microsoft.com/office/word/2015/wordml/symex" xmlns:w16sdtfl="http://schemas.microsoft.com/office/word/2024/wordml/sdtformatlock" xmlns:w16sdtdh="http://schemas.microsoft.com/office/word/2020/wordml/sdtdatahash" xmlns:w16du="http://schemas.microsoft.com/office/word/2023/wordml/word16du" xmlns:w16="http://schemas.microsoft.com/office/word/2018/wordml" xmlns:w16cid="http://schemas.microsoft.com/office/word/2016/wordml/cid" xmlns:w16cex="http://schemas.microsoft.com/office/word/2018/wordml/cex" xmlns:oel="http://schemas.microsoft.com/office/2019/extlst" xmlns:am3d="http://schemas.microsoft.com/office/drawing/2017/model3d" xmlns:aink="http://schemas.microsoft.com/office/drawing/2016/ink" xmlns:cx8="http://schemas.microsoft.com/office/drawing/2016/5/14/chartex" xmlns:cx7="http://schemas.microsoft.com/office/drawing/2016/5/13/chartex" xmlns:cx6="http://schemas.microsoft.com/office/drawing/2016/5/12/chartex" xmlns:cx5="http://schemas.microsoft.com/office/drawing/2016/5/11/chartex" xmlns:cx4="http://schemas.microsoft.com/office/drawing/2016/5/10/chartex" xmlns:cx3="http://schemas.microsoft.com/office/drawing/2016/5/9/chartex" xmlns:cx2="http://schemas.microsoft.com/office/drawing/2015/10/21/chartex" xmlns:cx1="http://schemas.microsoft.com/office/drawing/2015/9/8/chartex" xmlns:cx="http://schemas.microsoft.com/office/drawing/2014/chartex">
+        <mc:Fallback>
           <w:pict>
             <v:line w14:anchorId="484262F4" id="Straight Connector 3" o:spid="_x0000_s1026" style="position:absolute;z-index:251663360;visibility:visible;mso-wrap-style:square;mso-width-percent:0;mso-wrap-distance-left:9pt;mso-wrap-distance-top:0;mso-wrap-distance-right:9pt;mso-wrap-distance-bottom:0;mso-position-horizontal:absolute;mso-position-horizontal-relative:text;mso-position-vertical:absolute;mso-position-vertical-relative:text;mso-width-percent:0;mso-width-relative:margin" from="-90.1pt,-4.95pt" to="540.3pt,-4.95pt" o:gfxdata="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" strokecolor="black [3213]" strokeweight="1.5pt">
               <v:stroke joinstyle="miter"/>
@@ -27825,7 +27891,7 @@
             </wp:anchor>
           </w:drawing>
         </mc:Choice>
-        <mc:Fallback xmlns:w16se="http://schemas.microsoft.com/office/word/2015/wordml/symex" xmlns:w16sdtfl="http://schemas.microsoft.com/office/word/2024/wordml/sdtformatlock" xmlns:w16sdtdh="http://schemas.microsoft.com/office/word/2020/wordml/sdtdatahash" xmlns:w16du="http://schemas.microsoft.com/office/word/2023/wordml/word16du" xmlns:w16="http://schemas.microsoft.com/office/word/2018/wordml" xmlns:w16cid="http://schemas.microsoft.com/office/word/2016/wordml/cid" xmlns:w16cex="http://schemas.microsoft.com/office/word/2018/wordml/cex" xmlns:oel="http://schemas.microsoft.com/office/2019/extlst" xmlns:am3d="http://schemas.microsoft.com/office/drawing/2017/model3d" xmlns:aink="http://schemas.microsoft.com/office/drawing/2016/ink" xmlns:cx8="http://schemas.microsoft.com/office/drawing/2016/5/14/chartex" xmlns:cx7="http://schemas.microsoft.com/office/drawing/2016/5/13/chartex" xmlns:cx6="http://schemas.microsoft.com/office/drawing/2016/5/12/chartex" xmlns:cx5="http://schemas.microsoft.com/office/drawing/2016/5/11/chartex" xmlns:cx4="http://schemas.microsoft.com/office/drawing/2016/5/10/chartex" xmlns:cx3="http://schemas.microsoft.com/office/drawing/2016/5/9/chartex" xmlns:cx2="http://schemas.microsoft.com/office/drawing/2015/10/21/chartex" xmlns:cx1="http://schemas.microsoft.com/office/drawing/2015/9/8/chartex" xmlns:cx="http://schemas.microsoft.com/office/drawing/2014/chartex">
+        <mc:Fallback>
           <w:pict>
             <v:shape w14:anchorId="4C89396A" id="Text Box 9" o:spid="_x0000_s1028" type="#_x0000_t202" style="position:absolute;margin-left:0;margin-top:715.8pt;width:467.15pt;height:25.5pt;z-index:-251644928;visibility:visible;mso-wrap-style:square;mso-width-percent:0;mso-height-percent:0;mso-wrap-distance-left:9pt;mso-wrap-distance-top:0;mso-wrap-distance-right:9pt;mso-wrap-distance-bottom:0;mso-position-horizontal:left;mso-position-horizontal-relative:margin;mso-position-vertical:absolute;mso-position-vertical-relative:page;mso-width-percent:0;mso-height-percent:0;mso-width-relative:margin;mso-height-relative:margin;v-text-anchor:top" o:gfxdata="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" fillcolor="white [3201]" stroked="f" strokeweight=".5pt">
               <v:textbox>
@@ -27860,7 +27926,7 @@
 </file>
 
 <file path=word/footer2.xml><?xml version="1.0" encoding="utf-8"?>
-<w:ftr xmlns:wpc="http://schemas.microsoft.com/office/word/2010/wordprocessingCanvas" xmlns:mc="http://schemas.openxmlformats.org/markup-compatibility/2006" xmlns:o="urn:schemas-microsoft-com:office:office" xmlns:r="http://schemas.openxmlformats.org/officeDocument/2006/relationships" xmlns:m="http://schemas.openxmlformats.org/officeDocument/2006/math" xmlns:v="urn:schemas-microsoft-com:vml" xmlns:wp14="http://schemas.microsoft.com/office/word/2010/wordprocessingDrawing" xmlns:wp="http://schemas.openxmlformats.org/drawingml/2006/wordprocessingDrawing" xmlns:w10="urn:schemas-microsoft-com:office:word" xmlns:w="http://schemas.openxmlformats.org/wordprocessingml/2006/main" xmlns:w14="http://schemas.microsoft.com/office/word/2010/wordml" xmlns:w15="http://schemas.microsoft.com/office/word/2012/wordml" xmlns:wpg="http://schemas.microsoft.com/office/word/2010/wordprocessingGroup" xmlns:wpi="http://schemas.microsoft.com/office/word/2010/wordprocessingInk" xmlns:wne="http://schemas.microsoft.com/office/word/2006/wordml" xmlns:wps="http://schemas.microsoft.com/office/word/2010/wordprocessingShape" mc:Ignorable="w14 w15 wp14">
+<w:ftr xmlns:wpc="http://schemas.microsoft.com/office/word/2010/wordprocessingCanvas" xmlns:cx="http://schemas.microsoft.com/office/drawing/2014/chartex" xmlns:cx1="http://schemas.microsoft.com/office/drawing/2015/9/8/chartex" xmlns:cx2="http://schemas.microsoft.com/office/drawing/2015/10/21/chartex" xmlns:cx3="http://schemas.microsoft.com/office/drawing/2016/5/9/chartex" xmlns:cx4="http://schemas.microsoft.com/office/drawing/2016/5/10/chartex" xmlns:cx5="http://schemas.microsoft.com/office/drawing/2016/5/11/chartex" xmlns:cx6="http://schemas.microsoft.com/office/drawing/2016/5/12/chartex" xmlns:cx7="http://schemas.microsoft.com/office/drawing/2016/5/13/chartex" xmlns:cx8="http://schemas.microsoft.com/office/drawing/2016/5/14/chartex" xmlns:mc="http://schemas.openxmlformats.org/markup-compatibility/2006" xmlns:aink="http://schemas.microsoft.com/office/drawing/2016/ink" xmlns:am3d="http://schemas.microsoft.com/office/drawing/2017/model3d" xmlns:o="urn:schemas-microsoft-com:office:office" xmlns:oel="http://schemas.microsoft.com/office/2019/extlst" xmlns:r="http://schemas.openxmlformats.org/officeDocument/2006/relationships" xmlns:m="http://schemas.openxmlformats.org/officeDocument/2006/math" xmlns:v="urn:schemas-microsoft-com:vml" xmlns:wp14="http://schemas.microsoft.com/office/word/2010/wordprocessingDrawing" xmlns:wp="http://schemas.openxmlformats.org/drawingml/2006/wordprocessingDrawing" xmlns:w10="urn:schemas-microsoft-com:office:word" xmlns:w="http://schemas.openxmlformats.org/wordprocessingml/2006/main" xmlns:w14="http://schemas.microsoft.com/office/word/2010/wordml" xmlns:w15="http://schemas.microsoft.com/office/word/2012/wordml" xmlns:w16cex="http://schemas.microsoft.com/office/word/2018/wordml/cex" xmlns:w16cid="http://schemas.microsoft.com/office/word/2016/wordml/cid" xmlns:w16="http://schemas.microsoft.com/office/word/2018/wordml" xmlns:w16du="http://schemas.microsoft.com/office/word/2023/wordml/word16du" xmlns:w16sdtdh="http://schemas.microsoft.com/office/word/2020/wordml/sdtdatahash" xmlns:w16sdtfl="http://schemas.microsoft.com/office/word/2024/wordml/sdtformatlock" xmlns:w16se="http://schemas.microsoft.com/office/word/2015/wordml/symex" xmlns:wpg="http://schemas.microsoft.com/office/word/2010/wordprocessingGroup" xmlns:wpi="http://schemas.microsoft.com/office/word/2010/wordprocessingInk" xmlns:wne="http://schemas.microsoft.com/office/word/2006/wordml" xmlns:wps="http://schemas.microsoft.com/office/word/2010/wordprocessingShape" mc:Ignorable="w14 w15 w16se w16cid w16 w16cex w16sdtdh w16sdtfl w16du wp14">
   <w:p>
     <w:pPr>
       <w:pStyle w:val="Footer"/>
@@ -27931,7 +27997,7 @@
             </wp:anchor>
           </w:drawing>
         </mc:Choice>
-        <mc:Fallback xmlns:w16se="http://schemas.microsoft.com/office/word/2015/wordml/symex" xmlns:w16sdtfl="http://schemas.microsoft.com/office/word/2024/wordml/sdtformatlock" xmlns:w16sdtdh="http://schemas.microsoft.com/office/word/2020/wordml/sdtdatahash" xmlns:w16du="http://schemas.microsoft.com/office/word/2023/wordml/word16du" xmlns:w16="http://schemas.microsoft.com/office/word/2018/wordml" xmlns:w16cid="http://schemas.microsoft.com/office/word/2016/wordml/cid" xmlns:w16cex="http://schemas.microsoft.com/office/word/2018/wordml/cex" xmlns:oel="http://schemas.microsoft.com/office/2019/extlst" xmlns:am3d="http://schemas.microsoft.com/office/drawing/2017/model3d" xmlns:aink="http://schemas.microsoft.com/office/drawing/2016/ink" xmlns:cx8="http://schemas.microsoft.com/office/drawing/2016/5/14/chartex" xmlns:cx7="http://schemas.microsoft.com/office/drawing/2016/5/13/chartex" xmlns:cx6="http://schemas.microsoft.com/office/drawing/2016/5/12/chartex" xmlns:cx5="http://schemas.microsoft.com/office/drawing/2016/5/11/chartex" xmlns:cx4="http://schemas.microsoft.com/office/drawing/2016/5/10/chartex" xmlns:cx3="http://schemas.microsoft.com/office/drawing/2016/5/9/chartex" xmlns:cx2="http://schemas.microsoft.com/office/drawing/2015/10/21/chartex" xmlns:cx1="http://schemas.microsoft.com/office/drawing/2015/9/8/chartex" xmlns:cx="http://schemas.microsoft.com/office/drawing/2014/chartex">
+        <mc:Fallback>
           <w:pict>
             <v:line w14:anchorId="130C7F60" id="Straight Connector 17" o:spid="_x0000_s1026" style="position:absolute;z-index:251678720;visibility:visible;mso-wrap-style:square;mso-width-percent:0;mso-height-percent:0;mso-wrap-distance-left:9pt;mso-wrap-distance-top:0;mso-wrap-distance-right:9pt;mso-wrap-distance-bottom:0;mso-position-horizontal:absolute;mso-position-horizontal-relative:text;mso-position-vertical:absolute;mso-position-vertical-relative:text;mso-width-percent:0;mso-height-percent:0;mso-width-relative:margin;mso-height-relative:margin" from="-81.7pt,-22.55pt" to="536.15pt,-22.55pt" o:gfxdata="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" strokecolor="black [3213]" strokeweight="1.5pt">
               <v:stroke joinstyle="miter"/>
@@ -28003,7 +28069,7 @@
             </wp:anchor>
           </w:drawing>
         </mc:Choice>
-        <mc:Fallback xmlns:w16se="http://schemas.microsoft.com/office/word/2015/wordml/symex" xmlns:w16sdtfl="http://schemas.microsoft.com/office/word/2024/wordml/sdtformatlock" xmlns:w16sdtdh="http://schemas.microsoft.com/office/word/2020/wordml/sdtdatahash" xmlns:w16du="http://schemas.microsoft.com/office/word/2023/wordml/word16du" xmlns:w16="http://schemas.microsoft.com/office/word/2018/wordml" xmlns:w16cid="http://schemas.microsoft.com/office/word/2016/wordml/cid" xmlns:w16cex="http://schemas.microsoft.com/office/word/2018/wordml/cex" xmlns:oel="http://schemas.microsoft.com/office/2019/extlst" xmlns:am3d="http://schemas.microsoft.com/office/drawing/2017/model3d" xmlns:aink="http://schemas.microsoft.com/office/drawing/2016/ink" xmlns:cx8="http://schemas.microsoft.com/office/drawing/2016/5/14/chartex" xmlns:cx7="http://schemas.microsoft.com/office/drawing/2016/5/13/chartex" xmlns:cx6="http://schemas.microsoft.com/office/drawing/2016/5/12/chartex" xmlns:cx5="http://schemas.microsoft.com/office/drawing/2016/5/11/chartex" xmlns:cx4="http://schemas.microsoft.com/office/drawing/2016/5/10/chartex" xmlns:cx3="http://schemas.microsoft.com/office/drawing/2016/5/9/chartex" xmlns:cx2="http://schemas.microsoft.com/office/drawing/2015/10/21/chartex" xmlns:cx1="http://schemas.microsoft.com/office/drawing/2015/9/8/chartex" xmlns:cx="http://schemas.microsoft.com/office/drawing/2014/chartex">
+        <mc:Fallback>
           <w:pict>
             <v:line w14:anchorId="622AC018" id="Straight Connector 16" o:spid="_x0000_s1026" style="position:absolute;z-index:251677696;visibility:visible;mso-wrap-style:square;mso-width-percent:0;mso-wrap-distance-left:9pt;mso-wrap-distance-top:0;mso-wrap-distance-right:9pt;mso-wrap-distance-bottom:0;mso-position-horizontal:absolute;mso-position-horizontal-relative:text;mso-position-vertical:absolute;mso-position-vertical-relative:text;mso-width-percent:0;mso-width-relative:margin" from="-82.55pt,-4.95pt" to="536.15pt,-4.95pt" o:gfxdata="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" strokecolor="black [3213]" strokeweight="1.5pt">
               <v:stroke joinstyle="miter"/>
@@ -28115,7 +28181,7 @@
             </wp:anchor>
           </w:drawing>
         </mc:Choice>
-        <mc:Fallback xmlns:w16se="http://schemas.microsoft.com/office/word/2015/wordml/symex" xmlns:w16sdtfl="http://schemas.microsoft.com/office/word/2024/wordml/sdtformatlock" xmlns:w16sdtdh="http://schemas.microsoft.com/office/word/2020/wordml/sdtdatahash" xmlns:w16du="http://schemas.microsoft.com/office/word/2023/wordml/word16du" xmlns:w16="http://schemas.microsoft.com/office/word/2018/wordml" xmlns:w16cid="http://schemas.microsoft.com/office/word/2016/wordml/cid" xmlns:w16cex="http://schemas.microsoft.com/office/word/2018/wordml/cex" xmlns:oel="http://schemas.microsoft.com/office/2019/extlst" xmlns:am3d="http://schemas.microsoft.com/office/drawing/2017/model3d" xmlns:aink="http://schemas.microsoft.com/office/drawing/2016/ink" xmlns:cx8="http://schemas.microsoft.com/office/drawing/2016/5/14/chartex" xmlns:cx7="http://schemas.microsoft.com/office/drawing/2016/5/13/chartex" xmlns:cx6="http://schemas.microsoft.com/office/drawing/2016/5/12/chartex" xmlns:cx5="http://schemas.microsoft.com/office/drawing/2016/5/11/chartex" xmlns:cx4="http://schemas.microsoft.com/office/drawing/2016/5/10/chartex" xmlns:cx3="http://schemas.microsoft.com/office/drawing/2016/5/9/chartex" xmlns:cx2="http://schemas.microsoft.com/office/drawing/2015/10/21/chartex" xmlns:cx1="http://schemas.microsoft.com/office/drawing/2015/9/8/chartex" xmlns:cx="http://schemas.microsoft.com/office/drawing/2014/chartex">
+        <mc:Fallback>
           <w:pict>
             <v:shapetype w14:anchorId="1EC0A280" id="_x0000_t202" coordsize="21600,21600" o:spt="202" path="m,l,21600r21600,l21600,xe">
               <v:stroke joinstyle="miter"/>
@@ -28163,7 +28229,7 @@
 </file>
 
 <file path=word/footer3.xml><?xml version="1.0" encoding="utf-8"?>
-<w:ftr xmlns:wpc="http://schemas.microsoft.com/office/word/2010/wordprocessingCanvas" xmlns:mc="http://schemas.openxmlformats.org/markup-compatibility/2006" xmlns:o="urn:schemas-microsoft-com:office:office" xmlns:r="http://schemas.openxmlformats.org/officeDocument/2006/relationships" xmlns:m="http://schemas.openxmlformats.org/officeDocument/2006/math" xmlns:v="urn:schemas-microsoft-com:vml" xmlns:wp14="http://schemas.microsoft.com/office/word/2010/wordprocessingDrawing" xmlns:wp="http://schemas.openxmlformats.org/drawingml/2006/wordprocessingDrawing" xmlns:w10="urn:schemas-microsoft-com:office:word" xmlns:w="http://schemas.openxmlformats.org/wordprocessingml/2006/main" xmlns:w14="http://schemas.microsoft.com/office/word/2010/wordml" xmlns:w15="http://schemas.microsoft.com/office/word/2012/wordml" xmlns:wpg="http://schemas.microsoft.com/office/word/2010/wordprocessingGroup" xmlns:wpi="http://schemas.microsoft.com/office/word/2010/wordprocessingInk" xmlns:wne="http://schemas.microsoft.com/office/word/2006/wordml" xmlns:wps="http://schemas.microsoft.com/office/word/2010/wordprocessingShape" mc:Ignorable="w14 w15 wp14">
+<w:ftr xmlns:wpc="http://schemas.microsoft.com/office/word/2010/wordprocessingCanvas" xmlns:cx="http://schemas.microsoft.com/office/drawing/2014/chartex" xmlns:cx1="http://schemas.microsoft.com/office/drawing/2015/9/8/chartex" xmlns:cx2="http://schemas.microsoft.com/office/drawing/2015/10/21/chartex" xmlns:cx3="http://schemas.microsoft.com/office/drawing/2016/5/9/chartex" xmlns:cx4="http://schemas.microsoft.com/office/drawing/2016/5/10/chartex" xmlns:cx5="http://schemas.microsoft.com/office/drawing/2016/5/11/chartex" xmlns:cx6="http://schemas.microsoft.com/office/drawing/2016/5/12/chartex" xmlns:cx7="http://schemas.microsoft.com/office/drawing/2016/5/13/chartex" xmlns:cx8="http://schemas.microsoft.com/office/drawing/2016/5/14/chartex" xmlns:mc="http://schemas.openxmlformats.org/markup-compatibility/2006" xmlns:aink="http://schemas.microsoft.com/office/drawing/2016/ink" xmlns:am3d="http://schemas.microsoft.com/office/drawing/2017/model3d" xmlns:o="urn:schemas-microsoft-com:office:office" xmlns:oel="http://schemas.microsoft.com/office/2019/extlst" xmlns:r="http://schemas.openxmlformats.org/officeDocument/2006/relationships" xmlns:m="http://schemas.openxmlformats.org/officeDocument/2006/math" xmlns:v="urn:schemas-microsoft-com:vml" xmlns:wp14="http://schemas.microsoft.com/office/word/2010/wordprocessingDrawing" xmlns:wp="http://schemas.openxmlformats.org/drawingml/2006/wordprocessingDrawing" xmlns:w10="urn:schemas-microsoft-com:office:word" xmlns:w="http://schemas.openxmlformats.org/wordprocessingml/2006/main" xmlns:w14="http://schemas.microsoft.com/office/word/2010/wordml" xmlns:w15="http://schemas.microsoft.com/office/word/2012/wordml" xmlns:w16cex="http://schemas.microsoft.com/office/word/2018/wordml/cex" xmlns:w16cid="http://schemas.microsoft.com/office/word/2016/wordml/cid" xmlns:w16="http://schemas.microsoft.com/office/word/2018/wordml" xmlns:w16du="http://schemas.microsoft.com/office/word/2023/wordml/word16du" xmlns:w16sdtdh="http://schemas.microsoft.com/office/word/2020/wordml/sdtdatahash" xmlns:w16sdtfl="http://schemas.microsoft.com/office/word/2024/wordml/sdtformatlock" xmlns:w16se="http://schemas.microsoft.com/office/word/2015/wordml/symex" xmlns:wpg="http://schemas.microsoft.com/office/word/2010/wordprocessingGroup" xmlns:wpi="http://schemas.microsoft.com/office/word/2010/wordprocessingInk" xmlns:wne="http://schemas.microsoft.com/office/word/2006/wordml" xmlns:wps="http://schemas.microsoft.com/office/word/2010/wordprocessingShape" mc:Ignorable="w14 w15 w16se w16cid w16 w16cex w16sdtdh w16sdtfl w16du wp14">
   <w:p>
     <w:pPr>
       <w:pStyle w:val="Footer"/>
@@ -28234,7 +28300,7 @@
             </wp:anchor>
           </w:drawing>
         </mc:Choice>
-        <mc:Fallback xmlns:w16se="http://schemas.microsoft.com/office/word/2015/wordml/symex" xmlns:w16sdtfl="http://schemas.microsoft.com/office/word/2024/wordml/sdtformatlock" xmlns:w16sdtdh="http://schemas.microsoft.com/office/word/2020/wordml/sdtdatahash" xmlns:w16du="http://schemas.microsoft.com/office/word/2023/wordml/word16du" xmlns:w16="http://schemas.microsoft.com/office/word/2018/wordml" xmlns:w16cid="http://schemas.microsoft.com/office/word/2016/wordml/cid" xmlns:w16cex="http://schemas.microsoft.com/office/word/2018/wordml/cex" xmlns:oel="http://schemas.microsoft.com/office/2019/extlst" xmlns:am3d="http://schemas.microsoft.com/office/drawing/2017/model3d" xmlns:aink="http://schemas.microsoft.com/office/drawing/2016/ink" xmlns:cx8="http://schemas.microsoft.com/office/drawing/2016/5/14/chartex" xmlns:cx7="http://schemas.microsoft.com/office/drawing/2016/5/13/chartex" xmlns:cx6="http://schemas.microsoft.com/office/drawing/2016/5/12/chartex" xmlns:cx5="http://schemas.microsoft.com/office/drawing/2016/5/11/chartex" xmlns:cx4="http://schemas.microsoft.com/office/drawing/2016/5/10/chartex" xmlns:cx3="http://schemas.microsoft.com/office/drawing/2016/5/9/chartex" xmlns:cx2="http://schemas.microsoft.com/office/drawing/2015/10/21/chartex" xmlns:cx1="http://schemas.microsoft.com/office/drawing/2015/9/8/chartex" xmlns:cx="http://schemas.microsoft.com/office/drawing/2014/chartex">
+        <mc:Fallback>
           <w:pict>
             <v:line w14:anchorId="1D382A37" id="Straight Connector 15" o:spid="_x0000_s1026" style="position:absolute;z-index:251688960;visibility:visible;mso-wrap-style:square;mso-width-percent:0;mso-height-percent:0;mso-wrap-distance-left:9pt;mso-wrap-distance-top:0;mso-wrap-distance-right:9pt;mso-wrap-distance-bottom:0;mso-position-horizontal:absolute;mso-position-horizontal-relative:text;mso-position-vertical:absolute;mso-position-vertical-relative:text;mso-width-percent:0;mso-height-percent:0;mso-width-relative:margin;mso-height-relative:margin" from="-81.7pt,-22.55pt" to="536.15pt,-22.55pt" o:gfxdata="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" strokecolor="black [3213]" strokeweight="1.5pt">
               <v:stroke joinstyle="miter"/>
@@ -28306,7 +28372,7 @@
             </wp:anchor>
           </w:drawing>
         </mc:Choice>
-        <mc:Fallback xmlns:w16se="http://schemas.microsoft.com/office/word/2015/wordml/symex" xmlns:w16sdtfl="http://schemas.microsoft.com/office/word/2024/wordml/sdtformatlock" xmlns:w16sdtdh="http://schemas.microsoft.com/office/word/2020/wordml/sdtdatahash" xmlns:w16du="http://schemas.microsoft.com/office/word/2023/wordml/word16du" xmlns:w16="http://schemas.microsoft.com/office/word/2018/wordml" xmlns:w16cid="http://schemas.microsoft.com/office/word/2016/wordml/cid" xmlns:w16cex="http://schemas.microsoft.com/office/word/2018/wordml/cex" xmlns:oel="http://schemas.microsoft.com/office/2019/extlst" xmlns:am3d="http://schemas.microsoft.com/office/drawing/2017/model3d" xmlns:aink="http://schemas.microsoft.com/office/drawing/2016/ink" xmlns:cx8="http://schemas.microsoft.com/office/drawing/2016/5/14/chartex" xmlns:cx7="http://schemas.microsoft.com/office/drawing/2016/5/13/chartex" xmlns:cx6="http://schemas.microsoft.com/office/drawing/2016/5/12/chartex" xmlns:cx5="http://schemas.microsoft.com/office/drawing/2016/5/11/chartex" xmlns:cx4="http://schemas.microsoft.com/office/drawing/2016/5/10/chartex" xmlns:cx3="http://schemas.microsoft.com/office/drawing/2016/5/9/chartex" xmlns:cx2="http://schemas.microsoft.com/office/drawing/2015/10/21/chartex" xmlns:cx1="http://schemas.microsoft.com/office/drawing/2015/9/8/chartex" xmlns:cx="http://schemas.microsoft.com/office/drawing/2014/chartex">
+        <mc:Fallback>
           <w:pict>
             <v:line w14:anchorId="2A2C3634" id="Straight Connector 21" o:spid="_x0000_s1026" style="position:absolute;z-index:251687936;visibility:visible;mso-wrap-style:square;mso-width-percent:0;mso-wrap-distance-left:9pt;mso-wrap-distance-top:0;mso-wrap-distance-right:9pt;mso-wrap-distance-bottom:0;mso-position-horizontal:absolute;mso-position-horizontal-relative:text;mso-position-vertical:absolute;mso-position-vertical-relative:text;mso-width-percent:0;mso-width-relative:margin" from="-82.55pt,-4.95pt" to="536.15pt,-4.95pt" o:gfxdata="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" strokecolor="black [3213]" strokeweight="1.5pt">
               <v:stroke joinstyle="miter"/>
@@ -28418,7 +28484,7 @@
             </wp:anchor>
           </w:drawing>
         </mc:Choice>
-        <mc:Fallback xmlns:w16se="http://schemas.microsoft.com/office/word/2015/wordml/symex" xmlns:w16sdtfl="http://schemas.microsoft.com/office/word/2024/wordml/sdtformatlock" xmlns:w16sdtdh="http://schemas.microsoft.com/office/word/2020/wordml/sdtdatahash" xmlns:w16du="http://schemas.microsoft.com/office/word/2023/wordml/word16du" xmlns:w16="http://schemas.microsoft.com/office/word/2018/wordml" xmlns:w16cid="http://schemas.microsoft.com/office/word/2016/wordml/cid" xmlns:w16cex="http://schemas.microsoft.com/office/word/2018/wordml/cex" xmlns:oel="http://schemas.microsoft.com/office/2019/extlst" xmlns:am3d="http://schemas.microsoft.com/office/drawing/2017/model3d" xmlns:aink="http://schemas.microsoft.com/office/drawing/2016/ink" xmlns:cx8="http://schemas.microsoft.com/office/drawing/2016/5/14/chartex" xmlns:cx7="http://schemas.microsoft.com/office/drawing/2016/5/13/chartex" xmlns:cx6="http://schemas.microsoft.com/office/drawing/2016/5/12/chartex" xmlns:cx5="http://schemas.microsoft.com/office/drawing/2016/5/11/chartex" xmlns:cx4="http://schemas.microsoft.com/office/drawing/2016/5/10/chartex" xmlns:cx3="http://schemas.microsoft.com/office/drawing/2016/5/9/chartex" xmlns:cx2="http://schemas.microsoft.com/office/drawing/2015/10/21/chartex" xmlns:cx1="http://schemas.microsoft.com/office/drawing/2015/9/8/chartex" xmlns:cx="http://schemas.microsoft.com/office/drawing/2014/chartex">
+        <mc:Fallback>
           <w:pict>
             <v:shapetype w14:anchorId="26C05BF7" id="_x0000_t202" coordsize="21600,21600" o:spt="202" path="m,l,21600r21600,l21600,xe">
               <v:stroke joinstyle="miter"/>
@@ -28466,7 +28532,7 @@
 </file>
 
 <file path=word/footer4.xml><?xml version="1.0" encoding="utf-8"?>
-<w:ftr xmlns:wpc="http://schemas.microsoft.com/office/word/2010/wordprocessingCanvas" xmlns:mc="http://schemas.openxmlformats.org/markup-compatibility/2006" xmlns:o="urn:schemas-microsoft-com:office:office" xmlns:r="http://schemas.openxmlformats.org/officeDocument/2006/relationships" xmlns:m="http://schemas.openxmlformats.org/officeDocument/2006/math" xmlns:v="urn:schemas-microsoft-com:vml" xmlns:wp14="http://schemas.microsoft.com/office/word/2010/wordprocessingDrawing" xmlns:wp="http://schemas.openxmlformats.org/drawingml/2006/wordprocessingDrawing" xmlns:w10="urn:schemas-microsoft-com:office:word" xmlns:w="http://schemas.openxmlformats.org/wordprocessingml/2006/main" xmlns:w14="http://schemas.microsoft.com/office/word/2010/wordml" xmlns:w15="http://schemas.microsoft.com/office/word/2012/wordml" xmlns:wpg="http://schemas.microsoft.com/office/word/2010/wordprocessingGroup" xmlns:wpi="http://schemas.microsoft.com/office/word/2010/wordprocessingInk" xmlns:wne="http://schemas.microsoft.com/office/word/2006/wordml" xmlns:wps="http://schemas.microsoft.com/office/word/2010/wordprocessingShape" mc:Ignorable="w14 w15 wp14">
+<w:ftr xmlns:wpc="http://schemas.microsoft.com/office/word/2010/wordprocessingCanvas" xmlns:cx="http://schemas.microsoft.com/office/drawing/2014/chartex" xmlns:cx1="http://schemas.microsoft.com/office/drawing/2015/9/8/chartex" xmlns:cx2="http://schemas.microsoft.com/office/drawing/2015/10/21/chartex" xmlns:cx3="http://schemas.microsoft.com/office/drawing/2016/5/9/chartex" xmlns:cx4="http://schemas.microsoft.com/office/drawing/2016/5/10/chartex" xmlns:cx5="http://schemas.microsoft.com/office/drawing/2016/5/11/chartex" xmlns:cx6="http://schemas.microsoft.com/office/drawing/2016/5/12/chartex" xmlns:cx7="http://schemas.microsoft.com/office/drawing/2016/5/13/chartex" xmlns:cx8="http://schemas.microsoft.com/office/drawing/2016/5/14/chartex" xmlns:mc="http://schemas.openxmlformats.org/markup-compatibility/2006" xmlns:aink="http://schemas.microsoft.com/office/drawing/2016/ink" xmlns:am3d="http://schemas.microsoft.com/office/drawing/2017/model3d" xmlns:o="urn:schemas-microsoft-com:office:office" xmlns:oel="http://schemas.microsoft.com/office/2019/extlst" xmlns:r="http://schemas.openxmlformats.org/officeDocument/2006/relationships" xmlns:m="http://schemas.openxmlformats.org/officeDocument/2006/math" xmlns:v="urn:schemas-microsoft-com:vml" xmlns:wp14="http://schemas.microsoft.com/office/word/2010/wordprocessingDrawing" xmlns:wp="http://schemas.openxmlformats.org/drawingml/2006/wordprocessingDrawing" xmlns:w10="urn:schemas-microsoft-com:office:word" xmlns:w="http://schemas.openxmlformats.org/wordprocessingml/2006/main" xmlns:w14="http://schemas.microsoft.com/office/word/2010/wordml" xmlns:w15="http://schemas.microsoft.com/office/word/2012/wordml" xmlns:w16cex="http://schemas.microsoft.com/office/word/2018/wordml/cex" xmlns:w16cid="http://schemas.microsoft.com/office/word/2016/wordml/cid" xmlns:w16="http://schemas.microsoft.com/office/word/2018/wordml" xmlns:w16du="http://schemas.microsoft.com/office/word/2023/wordml/word16du" xmlns:w16sdtdh="http://schemas.microsoft.com/office/word/2020/wordml/sdtdatahash" xmlns:w16sdtfl="http://schemas.microsoft.com/office/word/2024/wordml/sdtformatlock" xmlns:w16se="http://schemas.microsoft.com/office/word/2015/wordml/symex" xmlns:wpg="http://schemas.microsoft.com/office/word/2010/wordprocessingGroup" xmlns:wpi="http://schemas.microsoft.com/office/word/2010/wordprocessingInk" xmlns:wne="http://schemas.microsoft.com/office/word/2006/wordml" xmlns:wps="http://schemas.microsoft.com/office/word/2010/wordprocessingShape" mc:Ignorable="w14 w15 w16se w16cid w16 w16cex w16sdtdh w16sdtfl w16du wp14">
   <w:p>
     <w:pPr>
       <w:pStyle w:val="Footer"/>
@@ -28719,7 +28785,7 @@
             </wp:anchor>
           </w:drawing>
         </mc:Choice>
-        <mc:Fallback xmlns:w16se="http://schemas.microsoft.com/office/word/2015/wordml/symex" xmlns:w16sdtfl="http://schemas.microsoft.com/office/word/2024/wordml/sdtformatlock" xmlns:w16sdtdh="http://schemas.microsoft.com/office/word/2020/wordml/sdtdatahash" xmlns:w16du="http://schemas.microsoft.com/office/word/2023/wordml/word16du" xmlns:w16="http://schemas.microsoft.com/office/word/2018/wordml" xmlns:w16cid="http://schemas.microsoft.com/office/word/2016/wordml/cid" xmlns:w16cex="http://schemas.microsoft.com/office/word/2018/wordml/cex" xmlns:oel="http://schemas.microsoft.com/office/2019/extlst" xmlns:am3d="http://schemas.microsoft.com/office/drawing/2017/model3d" xmlns:aink="http://schemas.microsoft.com/office/drawing/2016/ink" xmlns:cx8="http://schemas.microsoft.com/office/drawing/2016/5/14/chartex" xmlns:cx7="http://schemas.microsoft.com/office/drawing/2016/5/13/chartex" xmlns:cx6="http://schemas.microsoft.com/office/drawing/2016/5/12/chartex" xmlns:cx5="http://schemas.microsoft.com/office/drawing/2016/5/11/chartex" xmlns:cx4="http://schemas.microsoft.com/office/drawing/2016/5/10/chartex" xmlns:cx3="http://schemas.microsoft.com/office/drawing/2016/5/9/chartex" xmlns:cx2="http://schemas.microsoft.com/office/drawing/2015/10/21/chartex" xmlns:cx1="http://schemas.microsoft.com/office/drawing/2015/9/8/chartex" xmlns:cx="http://schemas.microsoft.com/office/drawing/2014/chartex">
+        <mc:Fallback>
           <w:pict>
             <v:line w14:anchorId="6BED1CC9" id="Straight Connector 31" o:spid="_x0000_s1026" style="position:absolute;z-index:251700224;visibility:visible;mso-wrap-style:square;mso-width-percent:0;mso-height-percent:0;mso-wrap-distance-left:9pt;mso-wrap-distance-top:0;mso-wrap-distance-right:9pt;mso-wrap-distance-bottom:0;mso-position-horizontal:absolute;mso-position-horizontal-relative:text;mso-position-vertical:absolute;mso-position-vertical-relative:text;mso-width-percent:0;mso-height-percent:0;mso-width-relative:margin;mso-height-relative:margin" from="-81.7pt,-22.55pt" to="536.15pt,-22.55pt" o:gfxdata="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" strokecolor="black [3213]" strokeweight="1.5pt">
               <v:stroke joinstyle="miter"/>
@@ -28791,7 +28857,7 @@
             </wp:anchor>
           </w:drawing>
         </mc:Choice>
-        <mc:Fallback xmlns:w16se="http://schemas.microsoft.com/office/word/2015/wordml/symex" xmlns:w16sdtfl="http://schemas.microsoft.com/office/word/2024/wordml/sdtformatlock" xmlns:w16sdtdh="http://schemas.microsoft.com/office/word/2020/wordml/sdtdatahash" xmlns:w16du="http://schemas.microsoft.com/office/word/2023/wordml/word16du" xmlns:w16="http://schemas.microsoft.com/office/word/2018/wordml" xmlns:w16cid="http://schemas.microsoft.com/office/word/2016/wordml/cid" xmlns:w16cex="http://schemas.microsoft.com/office/word/2018/wordml/cex" xmlns:oel="http://schemas.microsoft.com/office/2019/extlst" xmlns:am3d="http://schemas.microsoft.com/office/drawing/2017/model3d" xmlns:aink="http://schemas.microsoft.com/office/drawing/2016/ink" xmlns:cx8="http://schemas.microsoft.com/office/drawing/2016/5/14/chartex" xmlns:cx7="http://schemas.microsoft.com/office/drawing/2016/5/13/chartex" xmlns:cx6="http://schemas.microsoft.com/office/drawing/2016/5/12/chartex" xmlns:cx5="http://schemas.microsoft.com/office/drawing/2016/5/11/chartex" xmlns:cx4="http://schemas.microsoft.com/office/drawing/2016/5/10/chartex" xmlns:cx3="http://schemas.microsoft.com/office/drawing/2016/5/9/chartex" xmlns:cx2="http://schemas.microsoft.com/office/drawing/2015/10/21/chartex" xmlns:cx1="http://schemas.microsoft.com/office/drawing/2015/9/8/chartex" xmlns:cx="http://schemas.microsoft.com/office/drawing/2014/chartex">
+        <mc:Fallback>
           <w:pict>
             <v:line w14:anchorId="6FD07835" id="Straight Connector 32" o:spid="_x0000_s1026" style="position:absolute;z-index:251699200;visibility:visible;mso-wrap-style:square;mso-width-percent:0;mso-wrap-distance-left:9pt;mso-wrap-distance-top:0;mso-wrap-distance-right:9pt;mso-wrap-distance-bottom:0;mso-position-horizontal:absolute;mso-position-horizontal-relative:text;mso-position-vertical:absolute;mso-position-vertical-relative:text;mso-width-percent:0;mso-width-relative:margin" from="-82.55pt,-4.95pt" to="536.15pt,-4.95pt" o:gfxdata="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" strokecolor="black [3213]" strokeweight="1.5pt">
               <v:stroke joinstyle="miter"/>
@@ -28903,7 +28969,7 @@
             </wp:anchor>
           </w:drawing>
         </mc:Choice>
-        <mc:Fallback xmlns:w16se="http://schemas.microsoft.com/office/word/2015/wordml/symex" xmlns:w16sdtfl="http://schemas.microsoft.com/office/word/2024/wordml/sdtformatlock" xmlns:w16sdtdh="http://schemas.microsoft.com/office/word/2020/wordml/sdtdatahash" xmlns:w16du="http://schemas.microsoft.com/office/word/2023/wordml/word16du" xmlns:w16="http://schemas.microsoft.com/office/word/2018/wordml" xmlns:w16cid="http://schemas.microsoft.com/office/word/2016/wordml/cid" xmlns:w16cex="http://schemas.microsoft.com/office/word/2018/wordml/cex" xmlns:oel="http://schemas.microsoft.com/office/2019/extlst" xmlns:am3d="http://schemas.microsoft.com/office/drawing/2017/model3d" xmlns:aink="http://schemas.microsoft.com/office/drawing/2016/ink" xmlns:cx8="http://schemas.microsoft.com/office/drawing/2016/5/14/chartex" xmlns:cx7="http://schemas.microsoft.com/office/drawing/2016/5/13/chartex" xmlns:cx6="http://schemas.microsoft.com/office/drawing/2016/5/12/chartex" xmlns:cx5="http://schemas.microsoft.com/office/drawing/2016/5/11/chartex" xmlns:cx4="http://schemas.microsoft.com/office/drawing/2016/5/10/chartex" xmlns:cx3="http://schemas.microsoft.com/office/drawing/2016/5/9/chartex" xmlns:cx2="http://schemas.microsoft.com/office/drawing/2015/10/21/chartex" xmlns:cx1="http://schemas.microsoft.com/office/drawing/2015/9/8/chartex" xmlns:cx="http://schemas.microsoft.com/office/drawing/2014/chartex">
+        <mc:Fallback>
           <w:pict>
             <v:shape w14:anchorId="30F69395" id="Text Box 33" o:spid="_x0000_s1035" type="#_x0000_t202" style="position:absolute;margin-left:0;margin-top:715pt;width:493.5pt;height:25.5pt;z-index:-251615232;visibility:visible;mso-wrap-style:square;mso-width-percent:0;mso-height-percent:0;mso-wrap-distance-left:9pt;mso-wrap-distance-top:0;mso-wrap-distance-right:9pt;mso-wrap-distance-bottom:0;mso-position-horizontal:absolute;mso-position-horizontal-relative:text;mso-position-vertical:absolute;mso-position-vertical-relative:page;mso-width-percent:0;mso-height-percent:0;mso-width-relative:margin;mso-height-relative:margin;v-text-anchor:top" o:gfxdata="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" fillcolor="white [3201]" stroked="f" strokeweight=".5pt">
               <v:textbox>
@@ -28947,7 +29013,7 @@
 </file>
 
 <file path=word/footnotes.xml><?xml version="1.0" encoding="utf-8"?>
-<w:footnotes xmlns:wpc="http://schemas.microsoft.com/office/word/2010/wordprocessingCanvas" xmlns:mc="http://schemas.openxmlformats.org/markup-compatibility/2006" xmlns:o="urn:schemas-microsoft-com:office:office" xmlns:r="http://schemas.openxmlformats.org/officeDocument/2006/relationships" xmlns:m="http://schemas.openxmlformats.org/officeDocument/2006/math" xmlns:v="urn:schemas-microsoft-com:vml" xmlns:wp14="http://schemas.microsoft.com/office/word/2010/wordprocessingDrawing" xmlns:wp="http://schemas.openxmlformats.org/drawingml/2006/wordprocessingDrawing" xmlns:w10="urn:schemas-microsoft-com:office:word" xmlns:w="http://schemas.openxmlformats.org/wordprocessingml/2006/main" xmlns:w14="http://schemas.microsoft.com/office/word/2010/wordml" xmlns:w15="http://schemas.microsoft.com/office/word/2012/wordml" xmlns:wpg="http://schemas.microsoft.com/office/word/2010/wordprocessingGroup" xmlns:wpi="http://schemas.microsoft.com/office/word/2010/wordprocessingInk" xmlns:wne="http://schemas.microsoft.com/office/word/2006/wordml" xmlns:wps="http://schemas.microsoft.com/office/word/2010/wordprocessingShape" mc:Ignorable="w14 w15 wp14">
+<w:footnotes xmlns:wpc="http://schemas.microsoft.com/office/word/2010/wordprocessingCanvas" xmlns:cx="http://schemas.microsoft.com/office/drawing/2014/chartex" xmlns:cx1="http://schemas.microsoft.com/office/drawing/2015/9/8/chartex" xmlns:cx2="http://schemas.microsoft.com/office/drawing/2015/10/21/chartex" xmlns:cx3="http://schemas.microsoft.com/office/drawing/2016/5/9/chartex" xmlns:cx4="http://schemas.microsoft.com/office/drawing/2016/5/10/chartex" xmlns:cx5="http://schemas.microsoft.com/office/drawing/2016/5/11/chartex" xmlns:cx6="http://schemas.microsoft.com/office/drawing/2016/5/12/chartex" xmlns:cx7="http://schemas.microsoft.com/office/drawing/2016/5/13/chartex" xmlns:cx8="http://schemas.microsoft.com/office/drawing/2016/5/14/chartex" xmlns:mc="http://schemas.openxmlformats.org/markup-compatibility/2006" xmlns:aink="http://schemas.microsoft.com/office/drawing/2016/ink" xmlns:am3d="http://schemas.microsoft.com/office/drawing/2017/model3d" xmlns:o="urn:schemas-microsoft-com:office:office" xmlns:oel="http://schemas.microsoft.com/office/2019/extlst" xmlns:r="http://schemas.openxmlformats.org/officeDocument/2006/relationships" xmlns:m="http://schemas.openxmlformats.org/officeDocument/2006/math" xmlns:v="urn:schemas-microsoft-com:vml" xmlns:wp14="http://schemas.microsoft.com/office/word/2010/wordprocessingDrawing" xmlns:wp="http://schemas.openxmlformats.org/drawingml/2006/wordprocessingDrawing" xmlns:w10="urn:schemas-microsoft-com:office:word" xmlns:w="http://schemas.openxmlformats.org/wordprocessingml/2006/main" xmlns:w14="http://schemas.microsoft.com/office/word/2010/wordml" xmlns:w15="http://schemas.microsoft.com/office/word/2012/wordml" xmlns:w16cex="http://schemas.microsoft.com/office/word/2018/wordml/cex" xmlns:w16cid="http://schemas.microsoft.com/office/word/2016/wordml/cid" xmlns:w16="http://schemas.microsoft.com/office/word/2018/wordml" xmlns:w16du="http://schemas.microsoft.com/office/word/2023/wordml/word16du" xmlns:w16sdtdh="http://schemas.microsoft.com/office/word/2020/wordml/sdtdatahash" xmlns:w16sdtfl="http://schemas.microsoft.com/office/word/2024/wordml/sdtformatlock" xmlns:w16se="http://schemas.microsoft.com/office/word/2015/wordml/symex" xmlns:wpg="http://schemas.microsoft.com/office/word/2010/wordprocessingGroup" xmlns:wpi="http://schemas.microsoft.com/office/word/2010/wordprocessingInk" xmlns:wne="http://schemas.microsoft.com/office/word/2006/wordml" xmlns:wps="http://schemas.microsoft.com/office/word/2010/wordprocessingShape" mc:Ignorable="w14 w15 w16se w16cid w16 w16cex w16sdtdh w16sdtfl w16du wp14">
   <w:footnote w:type="separator" w:id="-1">
     <w:p>
       <w:r>
@@ -28966,7 +29032,7 @@
 </file>
 
 <file path=word/header1.xml><?xml version="1.0" encoding="utf-8"?>
-<w:hdr xmlns:wpc="http://schemas.microsoft.com/office/word/2010/wordprocessingCanvas" xmlns:mc="http://schemas.openxmlformats.org/markup-compatibility/2006" xmlns:o="urn:schemas-microsoft-com:office:office" xmlns:r="http://schemas.openxmlformats.org/officeDocument/2006/relationships" xmlns:m="http://schemas.openxmlformats.org/officeDocument/2006/math" xmlns:v="urn:schemas-microsoft-com:vml" xmlns:wp14="http://schemas.microsoft.com/office/word/2010/wordprocessingDrawing" xmlns:wp="http://schemas.openxmlformats.org/drawingml/2006/wordprocessingDrawing" xmlns:w10="urn:schemas-microsoft-com:office:word" xmlns:w="http://schemas.openxmlformats.org/wordprocessingml/2006/main" xmlns:w14="http://schemas.microsoft.com/office/word/2010/wordml" xmlns:w15="http://schemas.microsoft.com/office/word/2012/wordml" xmlns:wpg="http://schemas.microsoft.com/office/word/2010/wordprocessingGroup" xmlns:wpi="http://schemas.microsoft.com/office/word/2010/wordprocessingInk" xmlns:wne="http://schemas.microsoft.com/office/word/2006/wordml" xmlns:wps="http://schemas.microsoft.com/office/word/2010/wordprocessingShape" mc:Ignorable="w14 w15 wp14">
+<w:hdr xmlns:wpc="http://schemas.microsoft.com/office/word/2010/wordprocessingCanvas" xmlns:cx="http://schemas.microsoft.com/office/drawing/2014/chartex" xmlns:cx1="http://schemas.microsoft.com/office/drawing/2015/9/8/chartex" xmlns:cx2="http://schemas.microsoft.com/office/drawing/2015/10/21/chartex" xmlns:cx3="http://schemas.microsoft.com/office/drawing/2016/5/9/chartex" xmlns:cx4="http://schemas.microsoft.com/office/drawing/2016/5/10/chartex" xmlns:cx5="http://schemas.microsoft.com/office/drawing/2016/5/11/chartex" xmlns:cx6="http://schemas.microsoft.com/office/drawing/2016/5/12/chartex" xmlns:cx7="http://schemas.microsoft.com/office/drawing/2016/5/13/chartex" xmlns:cx8="http://schemas.microsoft.com/office/drawing/2016/5/14/chartex" xmlns:mc="http://schemas.openxmlformats.org/markup-compatibility/2006" xmlns:aink="http://schemas.microsoft.com/office/drawing/2016/ink" xmlns:am3d="http://schemas.microsoft.com/office/drawing/2017/model3d" xmlns:o="urn:schemas-microsoft-com:office:office" xmlns:oel="http://schemas.microsoft.com/office/2019/extlst" xmlns:r="http://schemas.openxmlformats.org/officeDocument/2006/relationships" xmlns:m="http://schemas.openxmlformats.org/officeDocument/2006/math" xmlns:v="urn:schemas-microsoft-com:vml" xmlns:wp14="http://schemas.microsoft.com/office/word/2010/wordprocessingDrawing" xmlns:wp="http://schemas.openxmlformats.org/drawingml/2006/wordprocessingDrawing" xmlns:w10="urn:schemas-microsoft-com:office:word" xmlns:w="http://schemas.openxmlformats.org/wordprocessingml/2006/main" xmlns:w14="http://schemas.microsoft.com/office/word/2010/wordml" xmlns:w15="http://schemas.microsoft.com/office/word/2012/wordml" xmlns:w16cex="http://schemas.microsoft.com/office/word/2018/wordml/cex" xmlns:w16cid="http://schemas.microsoft.com/office/word/2016/wordml/cid" xmlns:w16="http://schemas.microsoft.com/office/word/2018/wordml" xmlns:w16du="http://schemas.microsoft.com/office/word/2023/wordml/word16du" xmlns:w16sdtdh="http://schemas.microsoft.com/office/word/2020/wordml/sdtdatahash" xmlns:w16sdtfl="http://schemas.microsoft.com/office/word/2024/wordml/sdtformatlock" xmlns:w16se="http://schemas.microsoft.com/office/word/2015/wordml/symex" xmlns:wpg="http://schemas.microsoft.com/office/word/2010/wordprocessingGroup" xmlns:wpi="http://schemas.microsoft.com/office/word/2010/wordprocessingInk" xmlns:wne="http://schemas.microsoft.com/office/word/2006/wordml" xmlns:wps="http://schemas.microsoft.com/office/word/2010/wordprocessingShape" mc:Ignorable="w14 w15 w16se w16cid w16 w16cex w16sdtdh w16sdtfl w16du wp14">
   <w:p>
     <w:pPr>
       <w:pStyle w:val="Header"/>
@@ -29103,7 +29169,7 @@
             </wp:anchor>
           </w:drawing>
         </mc:Choice>
-        <mc:Fallback xmlns:w16se="http://schemas.microsoft.com/office/word/2015/wordml/symex" xmlns:w16sdtfl="http://schemas.microsoft.com/office/word/2024/wordml/sdtformatlock" xmlns:w16sdtdh="http://schemas.microsoft.com/office/word/2020/wordml/sdtdatahash" xmlns:w16du="http://schemas.microsoft.com/office/word/2023/wordml/word16du" xmlns:w16="http://schemas.microsoft.com/office/word/2018/wordml" xmlns:w16cid="http://schemas.microsoft.com/office/word/2016/wordml/cid" xmlns:w16cex="http://schemas.microsoft.com/office/word/2018/wordml/cex" xmlns:oel="http://schemas.microsoft.com/office/2019/extlst" xmlns:am3d="http://schemas.microsoft.com/office/drawing/2017/model3d" xmlns:aink="http://schemas.microsoft.com/office/drawing/2016/ink" xmlns:cx8="http://schemas.microsoft.com/office/drawing/2016/5/14/chartex" xmlns:cx7="http://schemas.microsoft.com/office/drawing/2016/5/13/chartex" xmlns:cx6="http://schemas.microsoft.com/office/drawing/2016/5/12/chartex" xmlns:cx5="http://schemas.microsoft.com/office/drawing/2016/5/11/chartex" xmlns:cx4="http://schemas.microsoft.com/office/drawing/2016/5/10/chartex" xmlns:cx3="http://schemas.microsoft.com/office/drawing/2016/5/9/chartex" xmlns:cx2="http://schemas.microsoft.com/office/drawing/2015/10/21/chartex" xmlns:cx1="http://schemas.microsoft.com/office/drawing/2015/9/8/chartex" xmlns:cx="http://schemas.microsoft.com/office/drawing/2014/chartex">
+        <mc:Fallback>
           <w:pict>
             <v:line w14:anchorId="6FF9D127" id="Straight Connector 6" o:spid="_x0000_s1026" style="position:absolute;z-index:251667456;visibility:visible;mso-wrap-style:square;mso-height-percent:0;mso-wrap-distance-left:9pt;mso-wrap-distance-top:0;mso-wrap-distance-right:9pt;mso-wrap-distance-bottom:0;mso-position-horizontal:absolute;mso-position-horizontal-relative:text;mso-position-vertical:absolute;mso-position-vertical-relative:text;mso-height-percent:0;mso-height-relative:margin" from="459.95pt,-39.35pt" to="459.95pt,768.55pt" o:gfxdata="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" strokecolor="black [3213]" strokeweight="1.5pt">
               <v:stroke joinstyle="miter"/>
@@ -29174,7 +29240,7 @@
             </wp:anchor>
           </w:drawing>
         </mc:Choice>
-        <mc:Fallback xmlns:w16se="http://schemas.microsoft.com/office/word/2015/wordml/symex" xmlns:w16sdtfl="http://schemas.microsoft.com/office/word/2024/wordml/sdtformatlock" xmlns:w16sdtdh="http://schemas.microsoft.com/office/word/2020/wordml/sdtdatahash" xmlns:w16du="http://schemas.microsoft.com/office/word/2023/wordml/word16du" xmlns:w16="http://schemas.microsoft.com/office/word/2018/wordml" xmlns:w16cid="http://schemas.microsoft.com/office/word/2016/wordml/cid" xmlns:w16cex="http://schemas.microsoft.com/office/word/2018/wordml/cex" xmlns:oel="http://schemas.microsoft.com/office/2019/extlst" xmlns:am3d="http://schemas.microsoft.com/office/drawing/2017/model3d" xmlns:aink="http://schemas.microsoft.com/office/drawing/2016/ink" xmlns:cx8="http://schemas.microsoft.com/office/drawing/2016/5/14/chartex" xmlns:cx7="http://schemas.microsoft.com/office/drawing/2016/5/13/chartex" xmlns:cx6="http://schemas.microsoft.com/office/drawing/2016/5/12/chartex" xmlns:cx5="http://schemas.microsoft.com/office/drawing/2016/5/11/chartex" xmlns:cx4="http://schemas.microsoft.com/office/drawing/2016/5/10/chartex" xmlns:cx3="http://schemas.microsoft.com/office/drawing/2016/5/9/chartex" xmlns:cx2="http://schemas.microsoft.com/office/drawing/2015/10/21/chartex" xmlns:cx1="http://schemas.microsoft.com/office/drawing/2015/9/8/chartex" xmlns:cx="http://schemas.microsoft.com/office/drawing/2014/chartex">
+        <mc:Fallback>
           <w:pict>
             <v:line w14:anchorId="4AB52E99" id="Straight Connector 5" o:spid="_x0000_s1026" style="position:absolute;z-index:251665408;visibility:visible;mso-wrap-style:square;mso-wrap-distance-left:9pt;mso-wrap-distance-top:0;mso-wrap-distance-right:9pt;mso-wrap-distance-bottom:0;mso-position-horizontal:absolute;mso-position-horizontal-relative:text;mso-position-vertical:absolute;mso-position-vertical-relative:text" from="-6.85pt,-36pt" to="-6.85pt,756pt" o:gfxdata="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" strokecolor="black [3213]" strokeweight="1.5pt">
               <v:stroke joinstyle="miter"/>
@@ -29284,7 +29350,7 @@
             </wp:anchor>
           </w:drawing>
         </mc:Choice>
-        <mc:Fallback xmlns:w16se="http://schemas.microsoft.com/office/word/2015/wordml/symex" xmlns:w16sdtfl="http://schemas.microsoft.com/office/word/2024/wordml/sdtformatlock" xmlns:w16sdtdh="http://schemas.microsoft.com/office/word/2020/wordml/sdtdatahash" xmlns:w16du="http://schemas.microsoft.com/office/word/2023/wordml/word16du" xmlns:w16="http://schemas.microsoft.com/office/word/2018/wordml" xmlns:w16cid="http://schemas.microsoft.com/office/word/2016/wordml/cid" xmlns:w16cex="http://schemas.microsoft.com/office/word/2018/wordml/cex" xmlns:oel="http://schemas.microsoft.com/office/2019/extlst" xmlns:am3d="http://schemas.microsoft.com/office/drawing/2017/model3d" xmlns:aink="http://schemas.microsoft.com/office/drawing/2016/ink" xmlns:cx8="http://schemas.microsoft.com/office/drawing/2016/5/14/chartex" xmlns:cx7="http://schemas.microsoft.com/office/drawing/2016/5/13/chartex" xmlns:cx6="http://schemas.microsoft.com/office/drawing/2016/5/12/chartex" xmlns:cx5="http://schemas.microsoft.com/office/drawing/2016/5/11/chartex" xmlns:cx4="http://schemas.microsoft.com/office/drawing/2016/5/10/chartex" xmlns:cx3="http://schemas.microsoft.com/office/drawing/2016/5/9/chartex" xmlns:cx2="http://schemas.microsoft.com/office/drawing/2015/10/21/chartex" xmlns:cx1="http://schemas.microsoft.com/office/drawing/2015/9/8/chartex" xmlns:cx="http://schemas.microsoft.com/office/drawing/2014/chartex">
+        <mc:Fallback>
           <w:pict>
             <v:shapetype w14:anchorId="2A9A7386" id="_x0000_t202" coordsize="21600,21600" o:spt="202" path="m,l,21600r21600,l21600,xe">
               <v:stroke joinstyle="miter"/>
@@ -29375,7 +29441,7 @@
             </wp:anchor>
           </w:drawing>
         </mc:Choice>
-        <mc:Fallback xmlns:w16se="http://schemas.microsoft.com/office/word/2015/wordml/symex" xmlns:w16sdtfl="http://schemas.microsoft.com/office/word/2024/wordml/sdtformatlock" xmlns:w16sdtdh="http://schemas.microsoft.com/office/word/2020/wordml/sdtdatahash" xmlns:w16du="http://schemas.microsoft.com/office/word/2023/wordml/word16du" xmlns:w16="http://schemas.microsoft.com/office/word/2018/wordml" xmlns:w16cid="http://schemas.microsoft.com/office/word/2016/wordml/cid" xmlns:w16cex="http://schemas.microsoft.com/office/word/2018/wordml/cex" xmlns:oel="http://schemas.microsoft.com/office/2019/extlst" xmlns:am3d="http://schemas.microsoft.com/office/drawing/2017/model3d" xmlns:aink="http://schemas.microsoft.com/office/drawing/2016/ink" xmlns:cx8="http://schemas.microsoft.com/office/drawing/2016/5/14/chartex" xmlns:cx7="http://schemas.microsoft.com/office/drawing/2016/5/13/chartex" xmlns:cx6="http://schemas.microsoft.com/office/drawing/2016/5/12/chartex" xmlns:cx5="http://schemas.microsoft.com/office/drawing/2016/5/11/chartex" xmlns:cx4="http://schemas.microsoft.com/office/drawing/2016/5/10/chartex" xmlns:cx3="http://schemas.microsoft.com/office/drawing/2016/5/9/chartex" xmlns:cx2="http://schemas.microsoft.com/office/drawing/2015/10/21/chartex" xmlns:cx1="http://schemas.microsoft.com/office/drawing/2015/9/8/chartex" xmlns:cx="http://schemas.microsoft.com/office/drawing/2014/chartex">
+        <mc:Fallback>
           <w:pict>
             <v:line w14:anchorId="2E7C3A7F" id="Straight Connector 2" o:spid="_x0000_s1026" style="position:absolute;z-index:251661312;visibility:visible;mso-wrap-style:square;mso-wrap-distance-left:9pt;mso-wrap-distance-top:0;mso-wrap-distance-right:9pt;mso-wrap-distance-bottom:0;mso-position-horizontal:absolute;mso-position-horizontal-relative:page;mso-position-vertical:absolute;mso-position-vertical-relative:text" from="0,15.55pt" to="612pt,15.55pt" o:gfxdata="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" strokecolor="black [3213]" strokeweight="1.5pt">
               <v:stroke joinstyle="miter"/>
@@ -29460,7 +29526,7 @@
             </wp:anchor>
           </w:drawing>
         </mc:Choice>
-        <mc:Fallback xmlns:w16se="http://schemas.microsoft.com/office/word/2015/wordml/symex" xmlns:w16sdtfl="http://schemas.microsoft.com/office/word/2024/wordml/sdtformatlock" xmlns:w16sdtdh="http://schemas.microsoft.com/office/word/2020/wordml/sdtdatahash" xmlns:w16du="http://schemas.microsoft.com/office/word/2023/wordml/word16du" xmlns:w16="http://schemas.microsoft.com/office/word/2018/wordml" xmlns:w16cid="http://schemas.microsoft.com/office/word/2016/wordml/cid" xmlns:w16cex="http://schemas.microsoft.com/office/word/2018/wordml/cex" xmlns:oel="http://schemas.microsoft.com/office/2019/extlst" xmlns:am3d="http://schemas.microsoft.com/office/drawing/2017/model3d" xmlns:aink="http://schemas.microsoft.com/office/drawing/2016/ink" xmlns:cx8="http://schemas.microsoft.com/office/drawing/2016/5/14/chartex" xmlns:cx7="http://schemas.microsoft.com/office/drawing/2016/5/13/chartex" xmlns:cx6="http://schemas.microsoft.com/office/drawing/2016/5/12/chartex" xmlns:cx5="http://schemas.microsoft.com/office/drawing/2016/5/11/chartex" xmlns:cx4="http://schemas.microsoft.com/office/drawing/2016/5/10/chartex" xmlns:cx3="http://schemas.microsoft.com/office/drawing/2016/5/9/chartex" xmlns:cx2="http://schemas.microsoft.com/office/drawing/2015/10/21/chartex" xmlns:cx1="http://schemas.microsoft.com/office/drawing/2015/9/8/chartex" xmlns:cx="http://schemas.microsoft.com/office/drawing/2014/chartex">
+        <mc:Fallback>
           <w:pict>
             <v:line w14:anchorId="4B929823" id="Straight Connector 1" o:spid="_x0000_s1026" style="position:absolute;z-index:251659264;visibility:visible;mso-wrap-style:square;mso-width-percent:0;mso-wrap-distance-left:9pt;mso-wrap-distance-top:0;mso-wrap-distance-right:9pt;mso-wrap-distance-bottom:0;mso-position-horizontal:absolute;mso-position-horizontal-relative:text;mso-position-vertical:absolute;mso-position-vertical-relative:text;mso-width-percent:0;mso-width-relative:margin" from="-82.55pt,19.1pt" to="540.35pt,19.1pt" o:gfxdata="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" strokecolor="black [3213]" strokeweight="1.5pt">
               <v:stroke joinstyle="miter"/>
@@ -29494,7 +29560,7 @@
 </file>
 
 <file path=word/header2.xml><?xml version="1.0" encoding="utf-8"?>
-<w:hdr xmlns:wpc="http://schemas.microsoft.com/office/word/2010/wordprocessingCanvas" xmlns:mc="http://schemas.openxmlformats.org/markup-compatibility/2006" xmlns:o="urn:schemas-microsoft-com:office:office" xmlns:r="http://schemas.openxmlformats.org/officeDocument/2006/relationships" xmlns:m="http://schemas.openxmlformats.org/officeDocument/2006/math" xmlns:v="urn:schemas-microsoft-com:vml" xmlns:wp14="http://schemas.microsoft.com/office/word/2010/wordprocessingDrawing" xmlns:wp="http://schemas.openxmlformats.org/drawingml/2006/wordprocessingDrawing" xmlns:w10="urn:schemas-microsoft-com:office:word" xmlns:w="http://schemas.openxmlformats.org/wordprocessingml/2006/main" xmlns:w14="http://schemas.microsoft.com/office/word/2010/wordml" xmlns:w15="http://schemas.microsoft.com/office/word/2012/wordml" xmlns:wpg="http://schemas.microsoft.com/office/word/2010/wordprocessingGroup" xmlns:wpi="http://schemas.microsoft.com/office/word/2010/wordprocessingInk" xmlns:wne="http://schemas.microsoft.com/office/word/2006/wordml" xmlns:wps="http://schemas.microsoft.com/office/word/2010/wordprocessingShape" mc:Ignorable="w14 w15 wp14">
+<w:hdr xmlns:wpc="http://schemas.microsoft.com/office/word/2010/wordprocessingCanvas" xmlns:cx="http://schemas.microsoft.com/office/drawing/2014/chartex" xmlns:cx1="http://schemas.microsoft.com/office/drawing/2015/9/8/chartex" xmlns:cx2="http://schemas.microsoft.com/office/drawing/2015/10/21/chartex" xmlns:cx3="http://schemas.microsoft.com/office/drawing/2016/5/9/chartex" xmlns:cx4="http://schemas.microsoft.com/office/drawing/2016/5/10/chartex" xmlns:cx5="http://schemas.microsoft.com/office/drawing/2016/5/11/chartex" xmlns:cx6="http://schemas.microsoft.com/office/drawing/2016/5/12/chartex" xmlns:cx7="http://schemas.microsoft.com/office/drawing/2016/5/13/chartex" xmlns:cx8="http://schemas.microsoft.com/office/drawing/2016/5/14/chartex" xmlns:mc="http://schemas.openxmlformats.org/markup-compatibility/2006" xmlns:aink="http://schemas.microsoft.com/office/drawing/2016/ink" xmlns:am3d="http://schemas.microsoft.com/office/drawing/2017/model3d" xmlns:o="urn:schemas-microsoft-com:office:office" xmlns:oel="http://schemas.microsoft.com/office/2019/extlst" xmlns:r="http://schemas.openxmlformats.org/officeDocument/2006/relationships" xmlns:m="http://schemas.openxmlformats.org/officeDocument/2006/math" xmlns:v="urn:schemas-microsoft-com:vml" xmlns:wp14="http://schemas.microsoft.com/office/word/2010/wordprocessingDrawing" xmlns:wp="http://schemas.openxmlformats.org/drawingml/2006/wordprocessingDrawing" xmlns:w10="urn:schemas-microsoft-com:office:word" xmlns:w="http://schemas.openxmlformats.org/wordprocessingml/2006/main" xmlns:w14="http://schemas.microsoft.com/office/word/2010/wordml" xmlns:w15="http://schemas.microsoft.com/office/word/2012/wordml" xmlns:w16cex="http://schemas.microsoft.com/office/word/2018/wordml/cex" xmlns:w16cid="http://schemas.microsoft.com/office/word/2016/wordml/cid" xmlns:w16="http://schemas.microsoft.com/office/word/2018/wordml" xmlns:w16du="http://schemas.microsoft.com/office/word/2023/wordml/word16du" xmlns:w16sdtdh="http://schemas.microsoft.com/office/word/2020/wordml/sdtdatahash" xmlns:w16sdtfl="http://schemas.microsoft.com/office/word/2024/wordml/sdtformatlock" xmlns:w16se="http://schemas.microsoft.com/office/word/2015/wordml/symex" xmlns:wpg="http://schemas.microsoft.com/office/word/2010/wordprocessingGroup" xmlns:wpi="http://schemas.microsoft.com/office/word/2010/wordprocessingInk" xmlns:wne="http://schemas.microsoft.com/office/word/2006/wordml" xmlns:wps="http://schemas.microsoft.com/office/word/2010/wordprocessingShape" mc:Ignorable="w14 w15 w16se w16cid w16 w16cex w16sdtdh w16sdtfl w16du wp14">
   <w:p>
     <w:pPr>
       <w:pStyle w:val="Header"/>
@@ -29620,7 +29686,7 @@
             </wp:anchor>
           </w:drawing>
         </mc:Choice>
-        <mc:Fallback xmlns:w16se="http://schemas.microsoft.com/office/word/2015/wordml/symex" xmlns:w16sdtfl="http://schemas.microsoft.com/office/word/2024/wordml/sdtformatlock" xmlns:w16sdtdh="http://schemas.microsoft.com/office/word/2020/wordml/sdtdatahash" xmlns:w16du="http://schemas.microsoft.com/office/word/2023/wordml/word16du" xmlns:w16="http://schemas.microsoft.com/office/word/2018/wordml" xmlns:w16cid="http://schemas.microsoft.com/office/word/2016/wordml/cid" xmlns:w16cex="http://schemas.microsoft.com/office/word/2018/wordml/cex" xmlns:oel="http://schemas.microsoft.com/office/2019/extlst" xmlns:am3d="http://schemas.microsoft.com/office/drawing/2017/model3d" xmlns:aink="http://schemas.microsoft.com/office/drawing/2016/ink" xmlns:cx8="http://schemas.microsoft.com/office/drawing/2016/5/14/chartex" xmlns:cx7="http://schemas.microsoft.com/office/drawing/2016/5/13/chartex" xmlns:cx6="http://schemas.microsoft.com/office/drawing/2016/5/12/chartex" xmlns:cx5="http://schemas.microsoft.com/office/drawing/2016/5/11/chartex" xmlns:cx4="http://schemas.microsoft.com/office/drawing/2016/5/10/chartex" xmlns:cx3="http://schemas.microsoft.com/office/drawing/2016/5/9/chartex" xmlns:cx2="http://schemas.microsoft.com/office/drawing/2015/10/21/chartex" xmlns:cx1="http://schemas.microsoft.com/office/drawing/2015/9/8/chartex" xmlns:cx="http://schemas.microsoft.com/office/drawing/2014/chartex">
+        <mc:Fallback>
           <w:pict>
             <v:line w14:anchorId="74D74B81" id="Straight Connector 19" o:spid="_x0000_s1026" style="position:absolute;z-index:251680768;visibility:visible;mso-wrap-style:square;mso-wrap-distance-left:9pt;mso-wrap-distance-top:0;mso-wrap-distance-right:9pt;mso-wrap-distance-bottom:0;mso-position-horizontal:absolute;mso-position-horizontal-relative:text;mso-position-vertical:absolute;mso-position-vertical-relative:text" from="461.35pt,-35.25pt" to="461.35pt,756.75pt" o:gfxdata="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" strokecolor="black [3213]" strokeweight="1.5pt">
               <v:stroke joinstyle="miter"/>
@@ -29689,7 +29755,7 @@
             </wp:anchor>
           </w:drawing>
         </mc:Choice>
-        <mc:Fallback xmlns:w16se="http://schemas.microsoft.com/office/word/2015/wordml/symex" xmlns:w16sdtfl="http://schemas.microsoft.com/office/word/2024/wordml/sdtformatlock" xmlns:w16sdtdh="http://schemas.microsoft.com/office/word/2020/wordml/sdtdatahash" xmlns:w16du="http://schemas.microsoft.com/office/word/2023/wordml/word16du" xmlns:w16="http://schemas.microsoft.com/office/word/2018/wordml" xmlns:w16cid="http://schemas.microsoft.com/office/word/2016/wordml/cid" xmlns:w16cex="http://schemas.microsoft.com/office/word/2018/wordml/cex" xmlns:oel="http://schemas.microsoft.com/office/2019/extlst" xmlns:am3d="http://schemas.microsoft.com/office/drawing/2017/model3d" xmlns:aink="http://schemas.microsoft.com/office/drawing/2016/ink" xmlns:cx8="http://schemas.microsoft.com/office/drawing/2016/5/14/chartex" xmlns:cx7="http://schemas.microsoft.com/office/drawing/2016/5/13/chartex" xmlns:cx6="http://schemas.microsoft.com/office/drawing/2016/5/12/chartex" xmlns:cx5="http://schemas.microsoft.com/office/drawing/2016/5/11/chartex" xmlns:cx4="http://schemas.microsoft.com/office/drawing/2016/5/10/chartex" xmlns:cx3="http://schemas.microsoft.com/office/drawing/2016/5/9/chartex" xmlns:cx2="http://schemas.microsoft.com/office/drawing/2015/10/21/chartex" xmlns:cx1="http://schemas.microsoft.com/office/drawing/2015/9/8/chartex" xmlns:cx="http://schemas.microsoft.com/office/drawing/2014/chartex">
+        <mc:Fallback>
           <w:pict>
             <v:line w14:anchorId="0B9F1B03" id="Straight Connector 18" o:spid="_x0000_s1026" style="position:absolute;z-index:251679744;visibility:visible;mso-wrap-style:square;mso-wrap-distance-left:9pt;mso-wrap-distance-top:0;mso-wrap-distance-right:9pt;mso-wrap-distance-bottom:0;mso-position-horizontal:absolute;mso-position-horizontal-relative:text;mso-position-vertical:absolute;mso-position-vertical-relative:text" from="-6.6pt,-36pt" to="-6.6pt,756pt" o:gfxdata="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" strokecolor="black [3213]" strokeweight="1.5pt">
               <v:stroke joinstyle="miter"/>
@@ -29761,7 +29827,7 @@
             </wp:anchor>
           </w:drawing>
         </mc:Choice>
-        <mc:Fallback xmlns:w16se="http://schemas.microsoft.com/office/word/2015/wordml/symex" xmlns:w16sdtfl="http://schemas.microsoft.com/office/word/2024/wordml/sdtformatlock" xmlns:w16sdtdh="http://schemas.microsoft.com/office/word/2020/wordml/sdtdatahash" xmlns:w16du="http://schemas.microsoft.com/office/word/2023/wordml/word16du" xmlns:w16="http://schemas.microsoft.com/office/word/2018/wordml" xmlns:w16cid="http://schemas.microsoft.com/office/word/2016/wordml/cid" xmlns:w16cex="http://schemas.microsoft.com/office/word/2018/wordml/cex" xmlns:oel="http://schemas.microsoft.com/office/2019/extlst" xmlns:am3d="http://schemas.microsoft.com/office/drawing/2017/model3d" xmlns:aink="http://schemas.microsoft.com/office/drawing/2016/ink" xmlns:cx8="http://schemas.microsoft.com/office/drawing/2016/5/14/chartex" xmlns:cx7="http://schemas.microsoft.com/office/drawing/2016/5/13/chartex" xmlns:cx6="http://schemas.microsoft.com/office/drawing/2016/5/12/chartex" xmlns:cx5="http://schemas.microsoft.com/office/drawing/2016/5/11/chartex" xmlns:cx4="http://schemas.microsoft.com/office/drawing/2016/5/10/chartex" xmlns:cx3="http://schemas.microsoft.com/office/drawing/2016/5/9/chartex" xmlns:cx2="http://schemas.microsoft.com/office/drawing/2015/10/21/chartex" xmlns:cx1="http://schemas.microsoft.com/office/drawing/2015/9/8/chartex" xmlns:cx="http://schemas.microsoft.com/office/drawing/2014/chartex">
+        <mc:Fallback>
           <w:pict>
             <v:line w14:anchorId="7F02115A" id="Straight Connector 12" o:spid="_x0000_s1026" style="position:absolute;z-index:251675648;visibility:visible;mso-wrap-style:square;mso-width-percent:0;mso-wrap-distance-left:9pt;mso-wrap-distance-top:0;mso-wrap-distance-right:9pt;mso-wrap-distance-bottom:0;mso-position-horizontal:absolute;mso-position-horizontal-relative:page;mso-position-vertical:absolute;mso-position-vertical-relative:text;mso-width-percent:0;mso-width-relative:margin" from="-1.35pt,54.35pt" to="612.65pt,54.35pt" o:gfxdata="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" strokecolor="black [3213]" strokeweight="1.5pt">
               <v:stroke joinstyle="miter"/>
@@ -29834,7 +29900,7 @@
             </wp:anchor>
           </w:drawing>
         </mc:Choice>
-        <mc:Fallback xmlns:w16se="http://schemas.microsoft.com/office/word/2015/wordml/symex" xmlns:w16sdtfl="http://schemas.microsoft.com/office/word/2024/wordml/sdtformatlock" xmlns:w16sdtdh="http://schemas.microsoft.com/office/word/2020/wordml/sdtdatahash" xmlns:w16du="http://schemas.microsoft.com/office/word/2023/wordml/word16du" xmlns:w16="http://schemas.microsoft.com/office/word/2018/wordml" xmlns:w16cid="http://schemas.microsoft.com/office/word/2016/wordml/cid" xmlns:w16cex="http://schemas.microsoft.com/office/word/2018/wordml/cex" xmlns:oel="http://schemas.microsoft.com/office/2019/extlst" xmlns:am3d="http://schemas.microsoft.com/office/drawing/2017/model3d" xmlns:aink="http://schemas.microsoft.com/office/drawing/2016/ink" xmlns:cx8="http://schemas.microsoft.com/office/drawing/2016/5/14/chartex" xmlns:cx7="http://schemas.microsoft.com/office/drawing/2016/5/13/chartex" xmlns:cx6="http://schemas.microsoft.com/office/drawing/2016/5/12/chartex" xmlns:cx5="http://schemas.microsoft.com/office/drawing/2016/5/11/chartex" xmlns:cx4="http://schemas.microsoft.com/office/drawing/2016/5/10/chartex" xmlns:cx3="http://schemas.microsoft.com/office/drawing/2016/5/9/chartex" xmlns:cx2="http://schemas.microsoft.com/office/drawing/2015/10/21/chartex" xmlns:cx1="http://schemas.microsoft.com/office/drawing/2015/9/8/chartex" xmlns:cx="http://schemas.microsoft.com/office/drawing/2014/chartex">
+        <mc:Fallback>
           <w:pict>
             <v:line w14:anchorId="4B260FEF" id="Straight Connector 13" o:spid="_x0000_s1026" style="position:absolute;z-index:251676672;visibility:visible;mso-wrap-style:square;mso-width-percent:0;mso-wrap-distance-left:9pt;mso-wrap-distance-top:0;mso-wrap-distance-right:9pt;mso-wrap-distance-bottom:0;mso-position-horizontal:left;mso-position-horizontal-relative:page;mso-position-vertical:absolute;mso-position-vertical-relative:text;mso-width-percent:0;mso-width-relative:margin" from="0,36pt" to="611.3pt,36pt" o:gfxdata="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" strokecolor="black [3213]" strokeweight="1.5pt">
               <v:stroke joinstyle="miter"/>
@@ -29935,7 +30001,7 @@
             </wp:anchor>
           </w:drawing>
         </mc:Choice>
-        <mc:Fallback xmlns:w16se="http://schemas.microsoft.com/office/word/2015/wordml/symex" xmlns:w16sdtfl="http://schemas.microsoft.com/office/word/2024/wordml/sdtformatlock" xmlns:w16sdtdh="http://schemas.microsoft.com/office/word/2020/wordml/sdtdatahash" xmlns:w16du="http://schemas.microsoft.com/office/word/2023/wordml/word16du" xmlns:w16="http://schemas.microsoft.com/office/word/2018/wordml" xmlns:w16cid="http://schemas.microsoft.com/office/word/2016/wordml/cid" xmlns:w16cex="http://schemas.microsoft.com/office/word/2018/wordml/cex" xmlns:oel="http://schemas.microsoft.com/office/2019/extlst" xmlns:am3d="http://schemas.microsoft.com/office/drawing/2017/model3d" xmlns:aink="http://schemas.microsoft.com/office/drawing/2016/ink" xmlns:cx8="http://schemas.microsoft.com/office/drawing/2016/5/14/chartex" xmlns:cx7="http://schemas.microsoft.com/office/drawing/2016/5/13/chartex" xmlns:cx6="http://schemas.microsoft.com/office/drawing/2016/5/12/chartex" xmlns:cx5="http://schemas.microsoft.com/office/drawing/2016/5/11/chartex" xmlns:cx4="http://schemas.microsoft.com/office/drawing/2016/5/10/chartex" xmlns:cx3="http://schemas.microsoft.com/office/drawing/2016/5/9/chartex" xmlns:cx2="http://schemas.microsoft.com/office/drawing/2015/10/21/chartex" xmlns:cx1="http://schemas.microsoft.com/office/drawing/2015/9/8/chartex" xmlns:cx="http://schemas.microsoft.com/office/drawing/2014/chartex">
+        <mc:Fallback>
           <w:pict>
             <v:shapetype w14:anchorId="76C2DF35" id="_x0000_t202" coordsize="21600,21600" o:spt="202" path="m,l,21600r21600,l21600,xe">
               <v:stroke joinstyle="miter"/>
@@ -29969,7 +30035,7 @@
 </file>
 
 <file path=word/header3.xml><?xml version="1.0" encoding="utf-8"?>
-<w:hdr xmlns:wpc="http://schemas.microsoft.com/office/word/2010/wordprocessingCanvas" xmlns:mc="http://schemas.openxmlformats.org/markup-compatibility/2006" xmlns:o="urn:schemas-microsoft-com:office:office" xmlns:r="http://schemas.openxmlformats.org/officeDocument/2006/relationships" xmlns:m="http://schemas.openxmlformats.org/officeDocument/2006/math" xmlns:v="urn:schemas-microsoft-com:vml" xmlns:wp14="http://schemas.microsoft.com/office/word/2010/wordprocessingDrawing" xmlns:wp="http://schemas.openxmlformats.org/drawingml/2006/wordprocessingDrawing" xmlns:w10="urn:schemas-microsoft-com:office:word" xmlns:w="http://schemas.openxmlformats.org/wordprocessingml/2006/main" xmlns:w14="http://schemas.microsoft.com/office/word/2010/wordml" xmlns:w15="http://schemas.microsoft.com/office/word/2012/wordml" xmlns:wpg="http://schemas.microsoft.com/office/word/2010/wordprocessingGroup" xmlns:wpi="http://schemas.microsoft.com/office/word/2010/wordprocessingInk" xmlns:wne="http://schemas.microsoft.com/office/word/2006/wordml" xmlns:wps="http://schemas.microsoft.com/office/word/2010/wordprocessingShape" mc:Ignorable="w14 w15 wp14">
+<w:hdr xmlns:wpc="http://schemas.microsoft.com/office/word/2010/wordprocessingCanvas" xmlns:cx="http://schemas.microsoft.com/office/drawing/2014/chartex" xmlns:cx1="http://schemas.microsoft.com/office/drawing/2015/9/8/chartex" xmlns:cx2="http://schemas.microsoft.com/office/drawing/2015/10/21/chartex" xmlns:cx3="http://schemas.microsoft.com/office/drawing/2016/5/9/chartex" xmlns:cx4="http://schemas.microsoft.com/office/drawing/2016/5/10/chartex" xmlns:cx5="http://schemas.microsoft.com/office/drawing/2016/5/11/chartex" xmlns:cx6="http://schemas.microsoft.com/office/drawing/2016/5/12/chartex" xmlns:cx7="http://schemas.microsoft.com/office/drawing/2016/5/13/chartex" xmlns:cx8="http://schemas.microsoft.com/office/drawing/2016/5/14/chartex" xmlns:mc="http://schemas.openxmlformats.org/markup-compatibility/2006" xmlns:aink="http://schemas.microsoft.com/office/drawing/2016/ink" xmlns:am3d="http://schemas.microsoft.com/office/drawing/2017/model3d" xmlns:o="urn:schemas-microsoft-com:office:office" xmlns:oel="http://schemas.microsoft.com/office/2019/extlst" xmlns:r="http://schemas.openxmlformats.org/officeDocument/2006/relationships" xmlns:m="http://schemas.openxmlformats.org/officeDocument/2006/math" xmlns:v="urn:schemas-microsoft-com:vml" xmlns:wp14="http://schemas.microsoft.com/office/word/2010/wordprocessingDrawing" xmlns:wp="http://schemas.openxmlformats.org/drawingml/2006/wordprocessingDrawing" xmlns:w10="urn:schemas-microsoft-com:office:word" xmlns:w="http://schemas.openxmlformats.org/wordprocessingml/2006/main" xmlns:w14="http://schemas.microsoft.com/office/word/2010/wordml" xmlns:w15="http://schemas.microsoft.com/office/word/2012/wordml" xmlns:w16cex="http://schemas.microsoft.com/office/word/2018/wordml/cex" xmlns:w16cid="http://schemas.microsoft.com/office/word/2016/wordml/cid" xmlns:w16="http://schemas.microsoft.com/office/word/2018/wordml" xmlns:w16du="http://schemas.microsoft.com/office/word/2023/wordml/word16du" xmlns:w16sdtdh="http://schemas.microsoft.com/office/word/2020/wordml/sdtdatahash" xmlns:w16sdtfl="http://schemas.microsoft.com/office/word/2024/wordml/sdtformatlock" xmlns:w16se="http://schemas.microsoft.com/office/word/2015/wordml/symex" xmlns:wpg="http://schemas.microsoft.com/office/word/2010/wordprocessingGroup" xmlns:wpi="http://schemas.microsoft.com/office/word/2010/wordprocessingInk" xmlns:wne="http://schemas.microsoft.com/office/word/2006/wordml" xmlns:wps="http://schemas.microsoft.com/office/word/2010/wordprocessingShape" mc:Ignorable="w14 w15 w16se w16cid w16 w16cex w16sdtdh w16sdtfl w16du wp14">
   <w:p>
     <w:pPr>
       <w:pStyle w:val="Header"/>
@@ -30095,7 +30161,7 @@
             </wp:anchor>
           </w:drawing>
         </mc:Choice>
-        <mc:Fallback xmlns:w16se="http://schemas.microsoft.com/office/word/2015/wordml/symex" xmlns:w16sdtfl="http://schemas.microsoft.com/office/word/2024/wordml/sdtformatlock" xmlns:w16sdtdh="http://schemas.microsoft.com/office/word/2020/wordml/sdtdatahash" xmlns:w16du="http://schemas.microsoft.com/office/word/2023/wordml/word16du" xmlns:w16="http://schemas.microsoft.com/office/word/2018/wordml" xmlns:w16cid="http://schemas.microsoft.com/office/word/2016/wordml/cid" xmlns:w16cex="http://schemas.microsoft.com/office/word/2018/wordml/cex" xmlns:oel="http://schemas.microsoft.com/office/2019/extlst" xmlns:am3d="http://schemas.microsoft.com/office/drawing/2017/model3d" xmlns:aink="http://schemas.microsoft.com/office/drawing/2016/ink" xmlns:cx8="http://schemas.microsoft.com/office/drawing/2016/5/14/chartex" xmlns:cx7="http://schemas.microsoft.com/office/drawing/2016/5/13/chartex" xmlns:cx6="http://schemas.microsoft.com/office/drawing/2016/5/12/chartex" xmlns:cx5="http://schemas.microsoft.com/office/drawing/2016/5/11/chartex" xmlns:cx4="http://schemas.microsoft.com/office/drawing/2016/5/10/chartex" xmlns:cx3="http://schemas.microsoft.com/office/drawing/2016/5/9/chartex" xmlns:cx2="http://schemas.microsoft.com/office/drawing/2015/10/21/chartex" xmlns:cx1="http://schemas.microsoft.com/office/drawing/2015/9/8/chartex" xmlns:cx="http://schemas.microsoft.com/office/drawing/2014/chartex">
+        <mc:Fallback>
           <w:pict>
             <v:line w14:anchorId="7BD596FA" id="Straight Connector 25" o:spid="_x0000_s1026" style="position:absolute;z-index:251695104;visibility:visible;mso-wrap-style:square;mso-wrap-distance-left:9pt;mso-wrap-distance-top:0;mso-wrap-distance-right:9pt;mso-wrap-distance-bottom:0;mso-position-horizontal:absolute;mso-position-horizontal-relative:text;mso-position-vertical:absolute;mso-position-vertical-relative:text" from="461.35pt,-35.25pt" to="461.35pt,756.75pt" o:gfxdata="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" strokecolor="black [3213]" strokeweight="1.5pt">
               <v:stroke joinstyle="miter"/>
@@ -30164,7 +30230,7 @@
             </wp:anchor>
           </w:drawing>
         </mc:Choice>
-        <mc:Fallback xmlns:w16se="http://schemas.microsoft.com/office/word/2015/wordml/symex" xmlns:w16sdtfl="http://schemas.microsoft.com/office/word/2024/wordml/sdtformatlock" xmlns:w16sdtdh="http://schemas.microsoft.com/office/word/2020/wordml/sdtdatahash" xmlns:w16du="http://schemas.microsoft.com/office/word/2023/wordml/word16du" xmlns:w16="http://schemas.microsoft.com/office/word/2018/wordml" xmlns:w16cid="http://schemas.microsoft.com/office/word/2016/wordml/cid" xmlns:w16cex="http://schemas.microsoft.com/office/word/2018/wordml/cex" xmlns:oel="http://schemas.microsoft.com/office/2019/extlst" xmlns:am3d="http://schemas.microsoft.com/office/drawing/2017/model3d" xmlns:aink="http://schemas.microsoft.com/office/drawing/2016/ink" xmlns:cx8="http://schemas.microsoft.com/office/drawing/2016/5/14/chartex" xmlns:cx7="http://schemas.microsoft.com/office/drawing/2016/5/13/chartex" xmlns:cx6="http://schemas.microsoft.com/office/drawing/2016/5/12/chartex" xmlns:cx5="http://schemas.microsoft.com/office/drawing/2016/5/11/chartex" xmlns:cx4="http://schemas.microsoft.com/office/drawing/2016/5/10/chartex" xmlns:cx3="http://schemas.microsoft.com/office/drawing/2016/5/9/chartex" xmlns:cx2="http://schemas.microsoft.com/office/drawing/2015/10/21/chartex" xmlns:cx1="http://schemas.microsoft.com/office/drawing/2015/9/8/chartex" xmlns:cx="http://schemas.microsoft.com/office/drawing/2014/chartex">
+        <mc:Fallback>
           <w:pict>
             <v:line w14:anchorId="6E12F204" id="Straight Connector 26" o:spid="_x0000_s1026" style="position:absolute;z-index:251694080;visibility:visible;mso-wrap-style:square;mso-wrap-distance-left:9pt;mso-wrap-distance-top:0;mso-wrap-distance-right:9pt;mso-wrap-distance-bottom:0;mso-position-horizontal:absolute;mso-position-horizontal-relative:text;mso-position-vertical:absolute;mso-position-vertical-relative:text" from="-6.6pt,-36pt" to="-6.6pt,756pt" o:gfxdata="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" strokecolor="black [3213]" strokeweight="1.5pt">
               <v:stroke joinstyle="miter"/>
@@ -30236,7 +30302,7 @@
             </wp:anchor>
           </w:drawing>
         </mc:Choice>
-        <mc:Fallback xmlns:w16se="http://schemas.microsoft.com/office/word/2015/wordml/symex" xmlns:w16sdtfl="http://schemas.microsoft.com/office/word/2024/wordml/sdtformatlock" xmlns:w16sdtdh="http://schemas.microsoft.com/office/word/2020/wordml/sdtdatahash" xmlns:w16du="http://schemas.microsoft.com/office/word/2023/wordml/word16du" xmlns:w16="http://schemas.microsoft.com/office/word/2018/wordml" xmlns:w16cid="http://schemas.microsoft.com/office/word/2016/wordml/cid" xmlns:w16cex="http://schemas.microsoft.com/office/word/2018/wordml/cex" xmlns:oel="http://schemas.microsoft.com/office/2019/extlst" xmlns:am3d="http://schemas.microsoft.com/office/drawing/2017/model3d" xmlns:aink="http://schemas.microsoft.com/office/drawing/2016/ink" xmlns:cx8="http://schemas.microsoft.com/office/drawing/2016/5/14/chartex" xmlns:cx7="http://schemas.microsoft.com/office/drawing/2016/5/13/chartex" xmlns:cx6="http://schemas.microsoft.com/office/drawing/2016/5/12/chartex" xmlns:cx5="http://schemas.microsoft.com/office/drawing/2016/5/11/chartex" xmlns:cx4="http://schemas.microsoft.com/office/drawing/2016/5/10/chartex" xmlns:cx3="http://schemas.microsoft.com/office/drawing/2016/5/9/chartex" xmlns:cx2="http://schemas.microsoft.com/office/drawing/2015/10/21/chartex" xmlns:cx1="http://schemas.microsoft.com/office/drawing/2015/9/8/chartex" xmlns:cx="http://schemas.microsoft.com/office/drawing/2014/chartex">
+        <mc:Fallback>
           <w:pict>
             <v:line w14:anchorId="7F6B1827" id="Straight Connector 27" o:spid="_x0000_s1026" style="position:absolute;z-index:251692032;visibility:visible;mso-wrap-style:square;mso-width-percent:0;mso-wrap-distance-left:9pt;mso-wrap-distance-top:0;mso-wrap-distance-right:9pt;mso-wrap-distance-bottom:0;mso-position-horizontal:absolute;mso-position-horizontal-relative:page;mso-position-vertical:absolute;mso-position-vertical-relative:text;mso-width-percent:0;mso-width-relative:margin" from="-1.35pt,54.35pt" to="612.65pt,54.35pt" o:gfxdata="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" strokecolor="black [3213]" strokeweight="1.5pt">
               <v:stroke joinstyle="miter"/>
@@ -30309,7 +30375,7 @@
             </wp:anchor>
           </w:drawing>
         </mc:Choice>
-        <mc:Fallback xmlns:w16se="http://schemas.microsoft.com/office/word/2015/wordml/symex" xmlns:w16sdtfl="http://schemas.microsoft.com/office/word/2024/wordml/sdtformatlock" xmlns:w16sdtdh="http://schemas.microsoft.com/office/word/2020/wordml/sdtdatahash" xmlns:w16du="http://schemas.microsoft.com/office/word/2023/wordml/word16du" xmlns:w16="http://schemas.microsoft.com/office/word/2018/wordml" xmlns:w16cid="http://schemas.microsoft.com/office/word/2016/wordml/cid" xmlns:w16cex="http://schemas.microsoft.com/office/word/2018/wordml/cex" xmlns:oel="http://schemas.microsoft.com/office/2019/extlst" xmlns:am3d="http://schemas.microsoft.com/office/drawing/2017/model3d" xmlns:aink="http://schemas.microsoft.com/office/drawing/2016/ink" xmlns:cx8="http://schemas.microsoft.com/office/drawing/2016/5/14/chartex" xmlns:cx7="http://schemas.microsoft.com/office/drawing/2016/5/13/chartex" xmlns:cx6="http://schemas.microsoft.com/office/drawing/2016/5/12/chartex" xmlns:cx5="http://schemas.microsoft.com/office/drawing/2016/5/11/chartex" xmlns:cx4="http://schemas.microsoft.com/office/drawing/2016/5/10/chartex" xmlns:cx3="http://schemas.microsoft.com/office/drawing/2016/5/9/chartex" xmlns:cx2="http://schemas.microsoft.com/office/drawing/2015/10/21/chartex" xmlns:cx1="http://schemas.microsoft.com/office/drawing/2015/9/8/chartex" xmlns:cx="http://schemas.microsoft.com/office/drawing/2014/chartex">
+        <mc:Fallback>
           <w:pict>
             <v:line w14:anchorId="16D91A09" id="Straight Connector 28" o:spid="_x0000_s1026" style="position:absolute;z-index:251693056;visibility:visible;mso-wrap-style:square;mso-width-percent:0;mso-wrap-distance-left:9pt;mso-wrap-distance-top:0;mso-wrap-distance-right:9pt;mso-wrap-distance-bottom:0;mso-position-horizontal:left;mso-position-horizontal-relative:page;mso-position-vertical:absolute;mso-position-vertical-relative:text;mso-width-percent:0;mso-width-relative:margin" from="0,36pt" to="611.3pt,36pt" o:gfxdata="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" strokecolor="black [3213]" strokeweight="1.5pt">
               <v:stroke joinstyle="miter"/>
@@ -30410,7 +30476,7 @@
             </wp:anchor>
           </w:drawing>
         </mc:Choice>
-        <mc:Fallback xmlns:w16se="http://schemas.microsoft.com/office/word/2015/wordml/symex" xmlns:w16sdtfl="http://schemas.microsoft.com/office/word/2024/wordml/sdtformatlock" xmlns:w16sdtdh="http://schemas.microsoft.com/office/word/2020/wordml/sdtdatahash" xmlns:w16du="http://schemas.microsoft.com/office/word/2023/wordml/word16du" xmlns:w16="http://schemas.microsoft.com/office/word/2018/wordml" xmlns:w16cid="http://schemas.microsoft.com/office/word/2016/wordml/cid" xmlns:w16cex="http://schemas.microsoft.com/office/word/2018/wordml/cex" xmlns:oel="http://schemas.microsoft.com/office/2019/extlst" xmlns:am3d="http://schemas.microsoft.com/office/drawing/2017/model3d" xmlns:aink="http://schemas.microsoft.com/office/drawing/2016/ink" xmlns:cx8="http://schemas.microsoft.com/office/drawing/2016/5/14/chartex" xmlns:cx7="http://schemas.microsoft.com/office/drawing/2016/5/13/chartex" xmlns:cx6="http://schemas.microsoft.com/office/drawing/2016/5/12/chartex" xmlns:cx5="http://schemas.microsoft.com/office/drawing/2016/5/11/chartex" xmlns:cx4="http://schemas.microsoft.com/office/drawing/2016/5/10/chartex" xmlns:cx3="http://schemas.microsoft.com/office/drawing/2016/5/9/chartex" xmlns:cx2="http://schemas.microsoft.com/office/drawing/2015/10/21/chartex" xmlns:cx1="http://schemas.microsoft.com/office/drawing/2015/9/8/chartex" xmlns:cx="http://schemas.microsoft.com/office/drawing/2014/chartex">
+        <mc:Fallback>
           <w:pict>
             <v:shapetype w14:anchorId="1CAE677D" id="_x0000_t202" coordsize="21600,21600" o:spt="202" path="m,l,21600r21600,l21600,xe">
               <v:stroke joinstyle="miter"/>
@@ -30444,7 +30510,7 @@
 </file>
 
 <file path=word/header4.xml><?xml version="1.0" encoding="utf-8"?>
-<w:hdr xmlns:wpc="http://schemas.microsoft.com/office/word/2010/wordprocessingCanvas" xmlns:mc="http://schemas.openxmlformats.org/markup-compatibility/2006" xmlns:o="urn:schemas-microsoft-com:office:office" xmlns:r="http://schemas.openxmlformats.org/officeDocument/2006/relationships" xmlns:m="http://schemas.openxmlformats.org/officeDocument/2006/math" xmlns:v="urn:schemas-microsoft-com:vml" xmlns:wp14="http://schemas.microsoft.com/office/word/2010/wordprocessingDrawing" xmlns:wp="http://schemas.openxmlformats.org/drawingml/2006/wordprocessingDrawing" xmlns:w10="urn:schemas-microsoft-com:office:word" xmlns:w="http://schemas.openxmlformats.org/wordprocessingml/2006/main" xmlns:w14="http://schemas.microsoft.com/office/word/2010/wordml" xmlns:w15="http://schemas.microsoft.com/office/word/2012/wordml" xmlns:wpg="http://schemas.microsoft.com/office/word/2010/wordprocessingGroup" xmlns:wpi="http://schemas.microsoft.com/office/word/2010/wordprocessingInk" xmlns:wne="http://schemas.microsoft.com/office/word/2006/wordml" xmlns:wps="http://schemas.microsoft.com/office/word/2010/wordprocessingShape" mc:Ignorable="w14 w15 wp14">
+<w:hdr xmlns:wpc="http://schemas.microsoft.com/office/word/2010/wordprocessingCanvas" xmlns:cx="http://schemas.microsoft.com/office/drawing/2014/chartex" xmlns:cx1="http://schemas.microsoft.com/office/drawing/2015/9/8/chartex" xmlns:cx2="http://schemas.microsoft.com/office/drawing/2015/10/21/chartex" xmlns:cx3="http://schemas.microsoft.com/office/drawing/2016/5/9/chartex" xmlns:cx4="http://schemas.microsoft.com/office/drawing/2016/5/10/chartex" xmlns:cx5="http://schemas.microsoft.com/office/drawing/2016/5/11/chartex" xmlns:cx6="http://schemas.microsoft.com/office/drawing/2016/5/12/chartex" xmlns:cx7="http://schemas.microsoft.com/office/drawing/2016/5/13/chartex" xmlns:cx8="http://schemas.microsoft.com/office/drawing/2016/5/14/chartex" xmlns:mc="http://schemas.openxmlformats.org/markup-compatibility/2006" xmlns:aink="http://schemas.microsoft.com/office/drawing/2016/ink" xmlns:am3d="http://schemas.microsoft.com/office/drawing/2017/model3d" xmlns:o="urn:schemas-microsoft-com:office:office" xmlns:oel="http://schemas.microsoft.com/office/2019/extlst" xmlns:r="http://schemas.openxmlformats.org/officeDocument/2006/relationships" xmlns:m="http://schemas.openxmlformats.org/officeDocument/2006/math" xmlns:v="urn:schemas-microsoft-com:vml" xmlns:wp14="http://schemas.microsoft.com/office/word/2010/wordprocessingDrawing" xmlns:wp="http://schemas.openxmlformats.org/drawingml/2006/wordprocessingDrawing" xmlns:w10="urn:schemas-microsoft-com:office:word" xmlns:w="http://schemas.openxmlformats.org/wordprocessingml/2006/main" xmlns:w14="http://schemas.microsoft.com/office/word/2010/wordml" xmlns:w15="http://schemas.microsoft.com/office/word/2012/wordml" xmlns:w16cex="http://schemas.microsoft.com/office/word/2018/wordml/cex" xmlns:w16cid="http://schemas.microsoft.com/office/word/2016/wordml/cid" xmlns:w16="http://schemas.microsoft.com/office/word/2018/wordml" xmlns:w16du="http://schemas.microsoft.com/office/word/2023/wordml/word16du" xmlns:w16sdtdh="http://schemas.microsoft.com/office/word/2020/wordml/sdtdatahash" xmlns:w16sdtfl="http://schemas.microsoft.com/office/word/2024/wordml/sdtformatlock" xmlns:w16se="http://schemas.microsoft.com/office/word/2015/wordml/symex" xmlns:wpg="http://schemas.microsoft.com/office/word/2010/wordprocessingGroup" xmlns:wpi="http://schemas.microsoft.com/office/word/2010/wordprocessingInk" xmlns:wne="http://schemas.microsoft.com/office/word/2006/wordml" xmlns:wps="http://schemas.microsoft.com/office/word/2010/wordprocessingShape" mc:Ignorable="w14 w15 w16se w16cid w16 w16cex w16sdtdh w16sdtfl w16du wp14">
   <w:p>
     <w:pPr>
       <w:pStyle w:val="Header"/>
@@ -30570,7 +30636,7 @@
             </wp:anchor>
           </w:drawing>
         </mc:Choice>
-        <mc:Fallback xmlns:w16se="http://schemas.microsoft.com/office/word/2015/wordml/symex" xmlns:w16sdtfl="http://schemas.microsoft.com/office/word/2024/wordml/sdtformatlock" xmlns:w16sdtdh="http://schemas.microsoft.com/office/word/2020/wordml/sdtdatahash" xmlns:w16du="http://schemas.microsoft.com/office/word/2023/wordml/word16du" xmlns:w16="http://schemas.microsoft.com/office/word/2018/wordml" xmlns:w16cid="http://schemas.microsoft.com/office/word/2016/wordml/cid" xmlns:w16cex="http://schemas.microsoft.com/office/word/2018/wordml/cex" xmlns:oel="http://schemas.microsoft.com/office/2019/extlst" xmlns:am3d="http://schemas.microsoft.com/office/drawing/2017/model3d" xmlns:aink="http://schemas.microsoft.com/office/drawing/2016/ink" xmlns:cx8="http://schemas.microsoft.com/office/drawing/2016/5/14/chartex" xmlns:cx7="http://schemas.microsoft.com/office/drawing/2016/5/13/chartex" xmlns:cx6="http://schemas.microsoft.com/office/drawing/2016/5/12/chartex" xmlns:cx5="http://schemas.microsoft.com/office/drawing/2016/5/11/chartex" xmlns:cx4="http://schemas.microsoft.com/office/drawing/2016/5/10/chartex" xmlns:cx3="http://schemas.microsoft.com/office/drawing/2016/5/9/chartex" xmlns:cx2="http://schemas.microsoft.com/office/drawing/2015/10/21/chartex" xmlns:cx1="http://schemas.microsoft.com/office/drawing/2015/9/8/chartex" xmlns:cx="http://schemas.microsoft.com/office/drawing/2014/chartex">
+        <mc:Fallback>
           <w:pict>
             <v:line w14:anchorId="3CDBD535" id="Straight Connector 34" o:spid="_x0000_s1026" style="position:absolute;z-index:251706368;visibility:visible;mso-wrap-style:square;mso-wrap-distance-left:9pt;mso-wrap-distance-top:0;mso-wrap-distance-right:9pt;mso-wrap-distance-bottom:0;mso-position-horizontal:absolute;mso-position-horizontal-relative:text;mso-position-vertical:absolute;mso-position-vertical-relative:text" from="461.35pt,-35.25pt" to="461.35pt,756.75pt" o:gfxdata="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" strokecolor="black [3213]" strokeweight="1.5pt">
               <v:stroke joinstyle="miter"/>
@@ -30639,7 +30705,7 @@
             </wp:anchor>
           </w:drawing>
         </mc:Choice>
-        <mc:Fallback xmlns:w16se="http://schemas.microsoft.com/office/word/2015/wordml/symex" xmlns:w16sdtfl="http://schemas.microsoft.com/office/word/2024/wordml/sdtformatlock" xmlns:w16sdtdh="http://schemas.microsoft.com/office/word/2020/wordml/sdtdatahash" xmlns:w16du="http://schemas.microsoft.com/office/word/2023/wordml/word16du" xmlns:w16="http://schemas.microsoft.com/office/word/2018/wordml" xmlns:w16cid="http://schemas.microsoft.com/office/word/2016/wordml/cid" xmlns:w16cex="http://schemas.microsoft.com/office/word/2018/wordml/cex" xmlns:oel="http://schemas.microsoft.com/office/2019/extlst" xmlns:am3d="http://schemas.microsoft.com/office/drawing/2017/model3d" xmlns:aink="http://schemas.microsoft.com/office/drawing/2016/ink" xmlns:cx8="http://schemas.microsoft.com/office/drawing/2016/5/14/chartex" xmlns:cx7="http://schemas.microsoft.com/office/drawing/2016/5/13/chartex" xmlns:cx6="http://schemas.microsoft.com/office/drawing/2016/5/12/chartex" xmlns:cx5="http://schemas.microsoft.com/office/drawing/2016/5/11/chartex" xmlns:cx4="http://schemas.microsoft.com/office/drawing/2016/5/10/chartex" xmlns:cx3="http://schemas.microsoft.com/office/drawing/2016/5/9/chartex" xmlns:cx2="http://schemas.microsoft.com/office/drawing/2015/10/21/chartex" xmlns:cx1="http://schemas.microsoft.com/office/drawing/2015/9/8/chartex" xmlns:cx="http://schemas.microsoft.com/office/drawing/2014/chartex">
+        <mc:Fallback>
           <w:pict>
             <v:line w14:anchorId="1987BD0A" id="Straight Connector 35" o:spid="_x0000_s1026" style="position:absolute;z-index:251705344;visibility:visible;mso-wrap-style:square;mso-wrap-distance-left:9pt;mso-wrap-distance-top:0;mso-wrap-distance-right:9pt;mso-wrap-distance-bottom:0;mso-position-horizontal:absolute;mso-position-horizontal-relative:text;mso-position-vertical:absolute;mso-position-vertical-relative:text" from="-6.6pt,-36pt" to="-6.6pt,756pt" o:gfxdata="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" strokecolor="black [3213]" strokeweight="1.5pt">
               <v:stroke joinstyle="miter"/>
@@ -30711,7 +30777,7 @@
             </wp:anchor>
           </w:drawing>
         </mc:Choice>
-        <mc:Fallback xmlns:w16se="http://schemas.microsoft.com/office/word/2015/wordml/symex" xmlns:w16sdtfl="http://schemas.microsoft.com/office/word/2024/wordml/sdtformatlock" xmlns:w16sdtdh="http://schemas.microsoft.com/office/word/2020/wordml/sdtdatahash" xmlns:w16du="http://schemas.microsoft.com/office/word/2023/wordml/word16du" xmlns:w16="http://schemas.microsoft.com/office/word/2018/wordml" xmlns:w16cid="http://schemas.microsoft.com/office/word/2016/wordml/cid" xmlns:w16cex="http://schemas.microsoft.com/office/word/2018/wordml/cex" xmlns:oel="http://schemas.microsoft.com/office/2019/extlst" xmlns:am3d="http://schemas.microsoft.com/office/drawing/2017/model3d" xmlns:aink="http://schemas.microsoft.com/office/drawing/2016/ink" xmlns:cx8="http://schemas.microsoft.com/office/drawing/2016/5/14/chartex" xmlns:cx7="http://schemas.microsoft.com/office/drawing/2016/5/13/chartex" xmlns:cx6="http://schemas.microsoft.com/office/drawing/2016/5/12/chartex" xmlns:cx5="http://schemas.microsoft.com/office/drawing/2016/5/11/chartex" xmlns:cx4="http://schemas.microsoft.com/office/drawing/2016/5/10/chartex" xmlns:cx3="http://schemas.microsoft.com/office/drawing/2016/5/9/chartex" xmlns:cx2="http://schemas.microsoft.com/office/drawing/2015/10/21/chartex" xmlns:cx1="http://schemas.microsoft.com/office/drawing/2015/9/8/chartex" xmlns:cx="http://schemas.microsoft.com/office/drawing/2014/chartex">
+        <mc:Fallback>
           <w:pict>
             <v:line w14:anchorId="53BED748" id="Straight Connector 36" o:spid="_x0000_s1026" style="position:absolute;z-index:251703296;visibility:visible;mso-wrap-style:square;mso-width-percent:0;mso-wrap-distance-left:9pt;mso-wrap-distance-top:0;mso-wrap-distance-right:9pt;mso-wrap-distance-bottom:0;mso-position-horizontal:absolute;mso-position-horizontal-relative:page;mso-position-vertical:absolute;mso-position-vertical-relative:text;mso-width-percent:0;mso-width-relative:margin" from="-1.35pt,54.35pt" to="612.65pt,54.35pt" o:gfxdata="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" strokecolor="black [3213]" strokeweight="1.5pt">
               <v:stroke joinstyle="miter"/>
@@ -30784,7 +30850,7 @@
             </wp:anchor>
           </w:drawing>
         </mc:Choice>
-        <mc:Fallback xmlns:w16se="http://schemas.microsoft.com/office/word/2015/wordml/symex" xmlns:w16sdtfl="http://schemas.microsoft.com/office/word/2024/wordml/sdtformatlock" xmlns:w16sdtdh="http://schemas.microsoft.com/office/word/2020/wordml/sdtdatahash" xmlns:w16du="http://schemas.microsoft.com/office/word/2023/wordml/word16du" xmlns:w16="http://schemas.microsoft.com/office/word/2018/wordml" xmlns:w16cid="http://schemas.microsoft.com/office/word/2016/wordml/cid" xmlns:w16cex="http://schemas.microsoft.com/office/word/2018/wordml/cex" xmlns:oel="http://schemas.microsoft.com/office/2019/extlst" xmlns:am3d="http://schemas.microsoft.com/office/drawing/2017/model3d" xmlns:aink="http://schemas.microsoft.com/office/drawing/2016/ink" xmlns:cx8="http://schemas.microsoft.com/office/drawing/2016/5/14/chartex" xmlns:cx7="http://schemas.microsoft.com/office/drawing/2016/5/13/chartex" xmlns:cx6="http://schemas.microsoft.com/office/drawing/2016/5/12/chartex" xmlns:cx5="http://schemas.microsoft.com/office/drawing/2016/5/11/chartex" xmlns:cx4="http://schemas.microsoft.com/office/drawing/2016/5/10/chartex" xmlns:cx3="http://schemas.microsoft.com/office/drawing/2016/5/9/chartex" xmlns:cx2="http://schemas.microsoft.com/office/drawing/2015/10/21/chartex" xmlns:cx1="http://schemas.microsoft.com/office/drawing/2015/9/8/chartex" xmlns:cx="http://schemas.microsoft.com/office/drawing/2014/chartex">
+        <mc:Fallback>
           <w:pict>
             <v:line w14:anchorId="200A3948" id="Straight Connector 37" o:spid="_x0000_s1026" style="position:absolute;z-index:251704320;visibility:visible;mso-wrap-style:square;mso-width-percent:0;mso-wrap-distance-left:9pt;mso-wrap-distance-top:0;mso-wrap-distance-right:9pt;mso-wrap-distance-bottom:0;mso-position-horizontal:left;mso-position-horizontal-relative:page;mso-position-vertical:absolute;mso-position-vertical-relative:text;mso-width-percent:0;mso-width-relative:margin" from="0,36pt" to="611.3pt,36pt" o:gfxdata="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" strokecolor="black [3213]" strokeweight="1.5pt">
               <v:stroke joinstyle="miter"/>
@@ -30885,7 +30951,7 @@
             </wp:anchor>
           </w:drawing>
         </mc:Choice>
-        <mc:Fallback xmlns:w16se="http://schemas.microsoft.com/office/word/2015/wordml/symex" xmlns:w16sdtfl="http://schemas.microsoft.com/office/word/2024/wordml/sdtformatlock" xmlns:w16sdtdh="http://schemas.microsoft.com/office/word/2020/wordml/sdtdatahash" xmlns:w16du="http://schemas.microsoft.com/office/word/2023/wordml/word16du" xmlns:w16="http://schemas.microsoft.com/office/word/2018/wordml" xmlns:w16cid="http://schemas.microsoft.com/office/word/2016/wordml/cid" xmlns:w16cex="http://schemas.microsoft.com/office/word/2018/wordml/cex" xmlns:oel="http://schemas.microsoft.com/office/2019/extlst" xmlns:am3d="http://schemas.microsoft.com/office/drawing/2017/model3d" xmlns:aink="http://schemas.microsoft.com/office/drawing/2016/ink" xmlns:cx8="http://schemas.microsoft.com/office/drawing/2016/5/14/chartex" xmlns:cx7="http://schemas.microsoft.com/office/drawing/2016/5/13/chartex" xmlns:cx6="http://schemas.microsoft.com/office/drawing/2016/5/12/chartex" xmlns:cx5="http://schemas.microsoft.com/office/drawing/2016/5/11/chartex" xmlns:cx4="http://schemas.microsoft.com/office/drawing/2016/5/10/chartex" xmlns:cx3="http://schemas.microsoft.com/office/drawing/2016/5/9/chartex" xmlns:cx2="http://schemas.microsoft.com/office/drawing/2015/10/21/chartex" xmlns:cx1="http://schemas.microsoft.com/office/drawing/2015/9/8/chartex" xmlns:cx="http://schemas.microsoft.com/office/drawing/2014/chartex">
+        <mc:Fallback>
           <w:pict>
             <v:shapetype w14:anchorId="47BB60CA" id="_x0000_t202" coordsize="21600,21600" o:spt="202" path="m,l,21600r21600,l21600,xe">
               <v:stroke joinstyle="miter"/>
@@ -30919,7 +30985,7 @@
 </file>
 
 <file path=word/numbering.xml><?xml version="1.0" encoding="utf-8"?>
-<w:numbering xmlns:wpc="http://schemas.microsoft.com/office/word/2010/wordprocessingCanvas" xmlns:mc="http://schemas.openxmlformats.org/markup-compatibility/2006" xmlns:o="urn:schemas-microsoft-com:office:office" xmlns:r="http://schemas.openxmlformats.org/officeDocument/2006/relationships" xmlns:m="http://schemas.openxmlformats.org/officeDocument/2006/math" xmlns:v="urn:schemas-microsoft-com:vml" xmlns:wp14="http://schemas.microsoft.com/office/word/2010/wordprocessingDrawing" xmlns:wp="http://schemas.openxmlformats.org/drawingml/2006/wordprocessingDrawing" xmlns:w10="urn:schemas-microsoft-com:office:word" xmlns:w="http://schemas.openxmlformats.org/wordprocessingml/2006/main" xmlns:w14="http://schemas.microsoft.com/office/word/2010/wordml" xmlns:w15="http://schemas.microsoft.com/office/word/2012/wordml" xmlns:wpg="http://schemas.microsoft.com/office/word/2010/wordprocessingGroup" xmlns:wpi="http://schemas.microsoft.com/office/word/2010/wordprocessingInk" xmlns:wne="http://schemas.microsoft.com/office/word/2006/wordml" xmlns:wps="http://schemas.microsoft.com/office/word/2010/wordprocessingShape" mc:Ignorable="w14 w15 wp14">
+<w:numbering xmlns:wpc="http://schemas.microsoft.com/office/word/2010/wordprocessingCanvas" xmlns:cx="http://schemas.microsoft.com/office/drawing/2014/chartex" xmlns:cx1="http://schemas.microsoft.com/office/drawing/2015/9/8/chartex" xmlns:cx2="http://schemas.microsoft.com/office/drawing/2015/10/21/chartex" xmlns:cx3="http://schemas.microsoft.com/office/drawing/2016/5/9/chartex" xmlns:cx4="http://schemas.microsoft.com/office/drawing/2016/5/10/chartex" xmlns:cx5="http://schemas.microsoft.com/office/drawing/2016/5/11/chartex" xmlns:cx6="http://schemas.microsoft.com/office/drawing/2016/5/12/chartex" xmlns:cx7="http://schemas.microsoft.com/office/drawing/2016/5/13/chartex" xmlns:cx8="http://schemas.microsoft.com/office/drawing/2016/5/14/chartex" xmlns:mc="http://schemas.openxmlformats.org/markup-compatibility/2006" xmlns:aink="http://schemas.microsoft.com/office/drawing/2016/ink" xmlns:am3d="http://schemas.microsoft.com/office/drawing/2017/model3d" xmlns:o="urn:schemas-microsoft-com:office:office" xmlns:oel="http://schemas.microsoft.com/office/2019/extlst" xmlns:r="http://schemas.openxmlformats.org/officeDocument/2006/relationships" xmlns:m="http://schemas.openxmlformats.org/officeDocument/2006/math" xmlns:v="urn:schemas-microsoft-com:vml" xmlns:wp14="http://schemas.microsoft.com/office/word/2010/wordprocessingDrawing" xmlns:wp="http://schemas.openxmlformats.org/drawingml/2006/wordprocessingDrawing" xmlns:w10="urn:schemas-microsoft-com:office:word" xmlns:w="http://schemas.openxmlformats.org/wordprocessingml/2006/main" xmlns:w14="http://schemas.microsoft.com/office/word/2010/wordml" xmlns:w15="http://schemas.microsoft.com/office/word/2012/wordml" xmlns:w16cex="http://schemas.microsoft.com/office/word/2018/wordml/cex" xmlns:w16cid="http://schemas.microsoft.com/office/word/2016/wordml/cid" xmlns:w16="http://schemas.microsoft.com/office/word/2018/wordml" xmlns:w16du="http://schemas.microsoft.com/office/word/2023/wordml/word16du" xmlns:w16sdtdh="http://schemas.microsoft.com/office/word/2020/wordml/sdtdatahash" xmlns:w16sdtfl="http://schemas.microsoft.com/office/word/2024/wordml/sdtformatlock" xmlns:w16se="http://schemas.microsoft.com/office/word/2015/wordml/symex" xmlns:wpg="http://schemas.microsoft.com/office/word/2010/wordprocessingGroup" xmlns:wpi="http://schemas.microsoft.com/office/word/2010/wordprocessingInk" xmlns:wne="http://schemas.microsoft.com/office/word/2006/wordml" xmlns:wps="http://schemas.microsoft.com/office/word/2010/wordprocessingShape" mc:Ignorable="w14 w15 w16se w16cid w16 w16cex w16sdtdh w16sdtfl w16du wp14">
   <w:abstractNum w:abstractNumId="0" w15:restartNumberingAfterBreak="0">
     <w:nsid w:val="16C955E5"/>
     <w:multiLevelType w:val="hybridMultilevel"/>
@@ -31972,34 +32038,34 @@
       </w:pPr>
     </w:lvl>
   </w:abstractNum>
-  <w:num w:numId="1">
+  <w:num w:numId="1" w16cid:durableId="1799450326">
     <w:abstractNumId w:val="4"/>
   </w:num>
-  <w:num w:numId="2">
+  <w:num w:numId="2" w16cid:durableId="1751542122">
     <w:abstractNumId w:val="5"/>
   </w:num>
-  <w:num w:numId="3">
+  <w:num w:numId="3" w16cid:durableId="2082869774">
     <w:abstractNumId w:val="7"/>
   </w:num>
-  <w:num w:numId="4">
+  <w:num w:numId="4" w16cid:durableId="864098042">
     <w:abstractNumId w:val="9"/>
   </w:num>
-  <w:num w:numId="5">
+  <w:num w:numId="5" w16cid:durableId="1654600694">
     <w:abstractNumId w:val="1"/>
   </w:num>
-  <w:num w:numId="6">
+  <w:num w:numId="6" w16cid:durableId="1505776551">
     <w:abstractNumId w:val="3"/>
   </w:num>
-  <w:num w:numId="7">
+  <w:num w:numId="7" w16cid:durableId="572199000">
     <w:abstractNumId w:val="2"/>
   </w:num>
-  <w:num w:numId="8">
+  <w:num w:numId="8" w16cid:durableId="216864766">
     <w:abstractNumId w:val="0"/>
   </w:num>
-  <w:num w:numId="9">
+  <w:num w:numId="9" w16cid:durableId="879560745">
     <w:abstractNumId w:val="8"/>
   </w:num>
-  <w:num w:numId="10">
+  <w:num w:numId="10" w16cid:durableId="1470123920">
     <w:abstractNumId w:val="6"/>
   </w:num>
   <w:numIdMacAtCleanup w:val="4"/>
@@ -32007,7 +32073,7 @@
 </file>
 
 <file path=word/styles.xml><?xml version="1.0" encoding="utf-8"?>
-<w:styles xmlns:mc="http://schemas.openxmlformats.org/markup-compatibility/2006" xmlns:r="http://schemas.openxmlformats.org/officeDocument/2006/relationships" xmlns:w="http://schemas.openxmlformats.org/wordprocessingml/2006/main" xmlns:w14="http://schemas.microsoft.com/office/word/2010/wordml" xmlns:w15="http://schemas.microsoft.com/office/word/2012/wordml" mc:Ignorable="w14 w15">
+<w:styles xmlns:mc="http://schemas.openxmlformats.org/markup-compatibility/2006" xmlns:r="http://schemas.openxmlformats.org/officeDocument/2006/relationships" xmlns:w="http://schemas.openxmlformats.org/wordprocessingml/2006/main" xmlns:w14="http://schemas.microsoft.com/office/word/2010/wordml" xmlns:w15="http://schemas.microsoft.com/office/word/2012/wordml" xmlns:w16cex="http://schemas.microsoft.com/office/word/2018/wordml/cex" xmlns:w16cid="http://schemas.microsoft.com/office/word/2016/wordml/cid" xmlns:w16="http://schemas.microsoft.com/office/word/2018/wordml" xmlns:w16du="http://schemas.microsoft.com/office/word/2023/wordml/word16du" xmlns:w16sdtdh="http://schemas.microsoft.com/office/word/2020/wordml/sdtdatahash" xmlns:w16sdtfl="http://schemas.microsoft.com/office/word/2024/wordml/sdtformatlock" xmlns:w16se="http://schemas.microsoft.com/office/word/2015/wordml/symex" mc:Ignorable="w14 w15 w16se w16cid w16 w16cex w16sdtdh w16sdtfl w16du">
   <w:docDefaults>
     <w:rPrDefault>
       <w:rPr>
@@ -32019,7 +32085,7 @@
     </w:rPrDefault>
     <w:pPrDefault/>
   </w:docDefaults>
-  <w:latentStyles w:defLockedState="0" w:defUIPriority="99" w:defSemiHidden="0" w:defUnhideWhenUsed="0" w:defQFormat="0" w:count="371">
+  <w:latentStyles w:defLockedState="0" w:defUIPriority="99" w:defSemiHidden="0" w:defUnhideWhenUsed="0" w:defQFormat="0" w:count="376">
     <w:lsdException w:name="Normal" w:uiPriority="0" w:qFormat="1"/>
     <w:lsdException w:name="heading 1" w:uiPriority="9" w:qFormat="1"/>
     <w:lsdException w:name="heading 2" w:semiHidden="1" w:uiPriority="9" w:unhideWhenUsed="1" w:qFormat="1"/>
@@ -32391,6 +32457,11 @@
     <w:lsdException w:name="List Table 5 Dark Accent 6" w:uiPriority="50"/>
     <w:lsdException w:name="List Table 6 Colorful Accent 6" w:uiPriority="51"/>
     <w:lsdException w:name="List Table 7 Colorful Accent 6" w:uiPriority="52"/>
+    <w:lsdException w:name="Mention" w:semiHidden="1" w:unhideWhenUsed="1"/>
+    <w:lsdException w:name="Smart Hyperlink" w:semiHidden="1" w:unhideWhenUsed="1"/>
+    <w:lsdException w:name="Hashtag" w:semiHidden="1" w:unhideWhenUsed="1"/>
+    <w:lsdException w:name="Unresolved Mention" w:semiHidden="1" w:unhideWhenUsed="1"/>
+    <w:lsdException w:name="Smart Link" w:semiHidden="1" w:unhideWhenUsed="1"/>
   </w:latentStyles>
   <w:style w:type="paragraph" w:default="1" w:styleId="Normal">
     <w:name w:val="Normal"/>
@@ -34125,15 +34196,6 @@
 </file>
 
 <file path=customXml/item1.xml><?xml version="1.0" encoding="utf-8"?>
-<?mso-contentType ?>
-<FormTemplates xmlns="http://schemas.microsoft.com/sharepoint/v3/contenttype/forms">
-  <Display>DocumentLibraryForm</Display>
-  <Edit>AssetEditForm</Edit>
-  <New>DocumentLibraryForm</New>
-</FormTemplates>
-</file>
-
-<file path=customXml/item2.xml><?xml version="1.0" encoding="utf-8"?>
 <p:properties xmlns:p="http://schemas.microsoft.com/office/2006/metadata/properties" xmlns:xsi="http://www.w3.org/2001/XMLSchema-instance" xmlns:pc="http://schemas.microsoft.com/office/infopath/2007/PartnerControls">
   <documentManagement>
     <LocLastLocAttemptVersionTypeLookup xmlns="4873beb7-5857-4685-be1f-d57550cc96cc" xsi:nil="true"/>
@@ -34269,7 +34331,20 @@
 </p:properties>
 </file>
 
+<file path=customXml/item2.xml><?xml version="1.0" encoding="utf-8"?>
+<?mso-contentType ?>
+<FormTemplates xmlns="http://schemas.microsoft.com/sharepoint/v3/contenttype/forms">
+  <Display>DocumentLibraryForm</Display>
+  <Edit>AssetEditForm</Edit>
+  <New>DocumentLibraryForm</New>
+</FormTemplates>
+</file>
+
 <file path=customXml/item3.xml><?xml version="1.0" encoding="utf-8"?>
+<b:Sources xmlns:b="http://schemas.openxmlformats.org/officeDocument/2006/bibliography" xmlns="http://schemas.openxmlformats.org/officeDocument/2006/bibliography" SelectedStyle="\APASixthEditionOfficeOnline.xsl" StyleName="APA" Version="6"/>
+</file>
+
+<file path=customXml/item4.xml><?xml version="1.0" encoding="utf-8"?>
 <ct:contentTypeSchema xmlns:ct="http://schemas.microsoft.com/office/2006/metadata/contentType" xmlns:ma="http://schemas.microsoft.com/office/2006/metadata/properties/metaAttributes" ct:_="" ma:_="" ma:contentTypeName="TemplateFile" ma:contentTypeID="0x0101006EDDDB5EE6D98C44930B742096920B300400F5B6D36B3EF94B4E9A635CDF2A18F5B8" ma:contentTypeVersion="72" ma:contentTypeDescription="Create a new document." ma:contentTypeScope="" ma:versionID="a23e56308344d904b51738559c3d67c9">
   <xsd:schema xmlns:xsd="http://www.w3.org/2001/XMLSchema" xmlns:xs="http://www.w3.org/2001/XMLSchema" xmlns:p="http://schemas.microsoft.com/office/2006/metadata/properties" xmlns:ns2="4873beb7-5857-4685-be1f-d57550cc96cc" targetNamespace="http://schemas.microsoft.com/office/2006/metadata/properties" ma:root="true" ma:fieldsID="cd0908cc4600e77bf5da051303e00c8d" ns2:_="">
     <xsd:import namespace="4873beb7-5857-4685-be1f-d57550cc96cc"/>
@@ -35309,19 +35384,7 @@
 </ct:contentTypeSchema>
 </file>
 
-<file path=customXml/item4.xml><?xml version="1.0" encoding="utf-8"?>
-<b:Sources xmlns:b="http://schemas.openxmlformats.org/officeDocument/2006/bibliography" xmlns="http://schemas.openxmlformats.org/officeDocument/2006/bibliography" SelectedStyle="\APASixthEditionOfficeOnline.xsl" StyleName="APA" Version="6"/>
-</file>
-
 <file path=customXml/itemProps1.xml><?xml version="1.0" encoding="utf-8"?>
-<ds:datastoreItem xmlns:ds="http://schemas.openxmlformats.org/officeDocument/2006/customXml" ds:itemID="{C01C3C56-10DB-49F7-B061-44D8728D078A}">
-  <ds:schemaRefs>
-    <ds:schemaRef ds:uri="http://schemas.microsoft.com/sharepoint/v3/contenttype/forms"/>
-  </ds:schemaRefs>
-</ds:datastoreItem>
-</file>
-
-<file path=customXml/itemProps2.xml><?xml version="1.0" encoding="utf-8"?>
 <ds:datastoreItem xmlns:ds="http://schemas.openxmlformats.org/officeDocument/2006/customXml" ds:itemID="{7FBDB1CC-CEFB-4E46-8174-1F0AA0D30B24}">
   <ds:schemaRefs>
     <ds:schemaRef ds:uri="http://schemas.microsoft.com/office/2006/metadata/properties"/>
@@ -35331,7 +35394,23 @@
 </ds:datastoreItem>
 </file>
 
+<file path=customXml/itemProps2.xml><?xml version="1.0" encoding="utf-8"?>
+<ds:datastoreItem xmlns:ds="http://schemas.openxmlformats.org/officeDocument/2006/customXml" ds:itemID="{C01C3C56-10DB-49F7-B061-44D8728D078A}">
+  <ds:schemaRefs>
+    <ds:schemaRef ds:uri="http://schemas.microsoft.com/sharepoint/v3/contenttype/forms"/>
+  </ds:schemaRefs>
+</ds:datastoreItem>
+</file>
+
 <file path=customXml/itemProps3.xml><?xml version="1.0" encoding="utf-8"?>
+<ds:datastoreItem xmlns:ds="http://schemas.openxmlformats.org/officeDocument/2006/customXml" ds:itemID="{60CCF90A-12E4-4C33-9339-25932AA86D99}">
+  <ds:schemaRefs>
+    <ds:schemaRef ds:uri="http://schemas.openxmlformats.org/officeDocument/2006/bibliography"/>
+  </ds:schemaRefs>
+</ds:datastoreItem>
+</file>
+
+<file path=customXml/itemProps4.xml><?xml version="1.0" encoding="utf-8"?>
 <ds:datastoreItem xmlns:ds="http://schemas.openxmlformats.org/officeDocument/2006/customXml" ds:itemID="{4B3A7E92-E05A-4924-9E8A-9F6659E5855B}">
   <ds:schemaRefs>
     <ds:schemaRef ds:uri="http://schemas.microsoft.com/office/2006/metadata/contentType"/>
@@ -35347,12 +35426,4 @@
     <ds:schemaRef ds:uri="http://schemas.microsoft.com/internal/obd"/>
   </ds:schemaRefs>
 </ds:datastoreItem>
-</file>
-
-<file path=customXml/itemProps4.xml><?xml version="1.0" encoding="utf-8"?>
-<ds:datastoreItem xmlns:ds="http://schemas.openxmlformats.org/officeDocument/2006/customXml" ds:itemID="{60CCF90A-12E4-4C33-9339-25932AA86D99}">
-  <ds:schemaRefs>
-    <ds:schemaRef ds:uri="http://schemas.openxmlformats.org/officeDocument/2006/bibliography"/>
-  </ds:schemaRefs>
-</ds:datastoreItem>
 </file>
</xml_diff>

<commit_message>
add new chnages to the features matrix
</commit_message>
<xml_diff>
--- a/COHERE.docx
+++ b/COHERE.docx
@@ -1270,25 +1270,7 @@
           <w:b/>
           <w:bCs/>
         </w:rPr>
-        <w:t xml:space="preserve">Asst. Prof. </w:t>
-      </w:r>
-      <w:proofErr w:type="spellStart"/>
-      <w:r>
-        <w:rPr>
-          <w:rFonts w:ascii="Arial" w:hAnsi="Arial" w:cs="Arial"/>
-          <w:b/>
-          <w:bCs/>
-        </w:rPr>
-        <w:t>Lydinar</w:t>
-      </w:r>
-      <w:proofErr w:type="spellEnd"/>
-      <w:r>
-        <w:rPr>
-          <w:rFonts w:ascii="Arial" w:hAnsi="Arial" w:cs="Arial"/>
-          <w:b/>
-          <w:bCs/>
-        </w:rPr>
-        <w:t xml:space="preserve"> D. Dastas, MSCS</w:t>
+        <w:t>Asst. Prof. Lydinar D. Dastas, MSCS</w:t>
       </w:r>
     </w:p>
     <w:p>
@@ -2672,7 +2654,6 @@
                 <w:szCs w:val="20"/>
               </w:rPr>
             </w:pPr>
-            <w:proofErr w:type="spellStart"/>
             <w:r>
               <w:rPr>
                 <w:rFonts w:ascii="Arial" w:eastAsiaTheme="majorEastAsia" w:hAnsi="Arial" w:cs="Arial"/>
@@ -2681,7 +2662,6 @@
               </w:rPr>
               <w:t>i</w:t>
             </w:r>
-            <w:proofErr w:type="spellEnd"/>
           </w:p>
         </w:tc>
       </w:tr>
@@ -9869,7 +9849,7 @@
           <w:lang w:val="en-PH" w:eastAsia="en-PH"/>
         </w:rPr>
         <w:drawing>
-          <wp:inline distT="0" distB="0" distL="0" distR="0" wp14:anchorId="5A9882A2" wp14:editId="6CD83780">
+          <wp:inline distT="0" distB="0" distL="0" distR="0" wp14:anchorId="5A9882A2" wp14:editId="76207144">
             <wp:extent cx="5778569" cy="2934720"/>
             <wp:effectExtent l="0" t="0" r="0" b="0"/>
             <wp:docPr id="1510351036" name="Picture 27"/>
@@ -10385,29 +10365,7 @@
           <w:sz w:val="22"/>
           <w:szCs w:val="22"/>
         </w:rPr>
-        <w:t xml:space="preserve">Akshayaa Rani M (2023), technology is revolutionizing contemporary event catering, increasing productivity and visitor happiness. Data-driven menu customization is made possible by tools like CaterZen, and waste is decreased and supply chains are optimized by inventory management systems like </w:t>
-      </w:r>
-      <w:proofErr w:type="spellStart"/>
-      <w:r>
-        <w:rPr>
-          <w:rFonts w:ascii="Arial" w:hAnsi="Arial" w:cs="Arial"/>
-          <w:bCs/>
-          <w:color w:val="000000"/>
-          <w:sz w:val="22"/>
-          <w:szCs w:val="22"/>
-        </w:rPr>
-        <w:t>MarketMan</w:t>
-      </w:r>
-      <w:proofErr w:type="spellEnd"/>
-      <w:r>
-        <w:rPr>
-          <w:rFonts w:ascii="Arial" w:hAnsi="Arial" w:cs="Arial"/>
-          <w:bCs/>
-          <w:color w:val="000000"/>
-          <w:sz w:val="22"/>
-          <w:szCs w:val="22"/>
-        </w:rPr>
-        <w:t xml:space="preserve">. Food preparation and presentation are improved by cutting-edge kitchen technologies including 3D food printing and robotic chefs. Wearable technology and mobile apps make it easier for employees to coordinate for flawless service. Digital menus and clever serving methods are examples of interactive dining technologies that enhance and customize the visitor experience. The paper emphasizes how crucial technology is to improving operational excellence and upgrading event catering. With </w:t>
+        <w:t xml:space="preserve">Akshayaa Rani M (2023), technology is revolutionizing contemporary event catering, increasing productivity and visitor happiness. Data-driven menu customization is made possible by tools like CaterZen, and waste is decreased and supply chains are optimized by inventory management systems like MarketMan. Food preparation and presentation are improved by cutting-edge kitchen technologies including 3D food printing and robotic chefs. Wearable technology and mobile apps make it easier for employees to coordinate for flawless service. Digital menus and clever serving methods are examples of interactive dining technologies that enhance and customize the visitor experience. The paper emphasizes how crucial technology is to improving operational excellence and upgrading event catering. With </w:t>
       </w:r>
       <w:r>
         <w:rPr>
@@ -10697,29 +10655,7 @@
           <w:sz w:val="22"/>
           <w:szCs w:val="22"/>
         </w:rPr>
-        <w:t xml:space="preserve">Meanwhile, </w:t>
-      </w:r>
-      <w:proofErr w:type="spellStart"/>
-      <w:r>
-        <w:rPr>
-          <w:rFonts w:ascii="Arial" w:hAnsi="Arial" w:cs="Arial"/>
-          <w:bCs/>
-          <w:color w:val="000000"/>
-          <w:sz w:val="22"/>
-          <w:szCs w:val="22"/>
-        </w:rPr>
-        <w:t>ThaiJo</w:t>
-      </w:r>
-      <w:proofErr w:type="spellEnd"/>
-      <w:r>
-        <w:rPr>
-          <w:rFonts w:ascii="Arial" w:hAnsi="Arial" w:cs="Arial"/>
-          <w:bCs/>
-          <w:color w:val="000000"/>
-          <w:sz w:val="22"/>
-          <w:szCs w:val="22"/>
-        </w:rPr>
-        <w:t xml:space="preserve"> (2024) emphasizes the role of ICT in increasing loyalty through personalized customer interactions and clear communication.</w:t>
+        <w:t>Meanwhile, ThaiJo (2024) emphasizes the role of ICT in increasing loyalty through personalized customer interactions and clear communication.</w:t>
       </w:r>
       <w:r>
         <w:rPr>
@@ -10856,21 +10792,7 @@
         <w:rPr>
           <w:rFonts w:ascii="Arial" w:hAnsi="Arial" w:cs="Arial"/>
         </w:rPr>
-        <w:t xml:space="preserve">“How Manual Processes Are Hurting Your Business” an article developed in 2022 by Frank </w:t>
-      </w:r>
-      <w:proofErr w:type="spellStart"/>
-      <w:r>
-        <w:rPr>
-          <w:rFonts w:ascii="Arial" w:hAnsi="Arial" w:cs="Arial"/>
-        </w:rPr>
-        <w:t>Tilleli</w:t>
-      </w:r>
-      <w:proofErr w:type="spellEnd"/>
-      <w:r>
-        <w:rPr>
-          <w:rFonts w:ascii="Arial" w:hAnsi="Arial" w:cs="Arial"/>
-        </w:rPr>
-        <w:t>. Automation encompasses a wide range of easy-to-implement digital tools and platforms that can significantly streamline and improve various business processes, particularly tedious tasks like data entry and verification. If you haven't made the move to automation, you could be hurting your company more than you realize. Manual processes have become a hindrance, putting those who use them further behind their competitors and limiting their ability to create valuable, efficient workflows.</w:t>
+        <w:t>“How Manual Processes Are Hurting Your Business” an article developed in 2022 by Frank Tilleli. Automation encompasses a wide range of easy-to-implement digital tools and platforms that can significantly streamline and improve various business processes, particularly tedious tasks like data entry and verification. If you haven't made the move to automation, you could be hurting your company more than you realize. Manual processes have become a hindrance, putting those who use them further behind their competitors and limiting their ability to create valuable, efficient workflows.</w:t>
       </w:r>
     </w:p>
     <w:p>
@@ -10882,19 +10804,11 @@
           <w:rFonts w:ascii="Arial" w:hAnsi="Arial" w:cs="Arial"/>
         </w:rPr>
       </w:pPr>
-      <w:proofErr w:type="spellStart"/>
-      <w:r>
-        <w:rPr>
-          <w:rFonts w:ascii="Arial" w:hAnsi="Arial" w:cs="Arial"/>
-        </w:rPr>
-        <w:t>Khwunnak</w:t>
-      </w:r>
-      <w:proofErr w:type="spellEnd"/>
-      <w:r>
-        <w:rPr>
-          <w:rFonts w:ascii="Arial" w:hAnsi="Arial" w:cs="Arial"/>
-        </w:rPr>
-        <w:t xml:space="preserve"> et al. 's (2023) study focuses on a website that serves as a reservation system for local business owners in Nong Bua Lam Phu Walking Street. The method, which targets 170 small company owners, attempts to simplify reservations for sales spaces while improving convenience and cutting down on travel expenses. Overall quality ratings for the website were high (M=3.78, SD=0.59), and the most useful component was the user interface. Additionally, the level of satisfaction among entrepreneurs was very high (M=4.00, SD=0.69), indicating that it had been successful in increasing accessibility and efficiency for local vendors. The importance of digital technologies in assisting local companies is emphasized by this study.</w:t>
+      <w:r>
+        <w:rPr>
+          <w:rFonts w:ascii="Arial" w:hAnsi="Arial" w:cs="Arial"/>
+        </w:rPr>
+        <w:t>Khwunnak et al. 's (2023) study focuses on a website that serves as a reservation system for local business owners in Nong Bua Lam Phu Walking Street. The method, which targets 170 small company owners, attempts to simplify reservations for sales spaces while improving convenience and cutting down on travel expenses. Overall quality ratings for the website were high (M=3.78, SD=0.59), and the most useful component was the user interface. Additionally, the level of satisfaction among entrepreneurs was very high (M=4.00, SD=0.69), indicating that it had been successful in increasing accessibility and efficiency for local vendors. The importance of digital technologies in assisting local companies is emphasized by this study.</w:t>
       </w:r>
     </w:p>
     <w:p>
@@ -11861,7 +11775,21 @@
                 <w:rFonts w:ascii="Arial" w:hAnsi="Arial" w:cs="Arial"/>
                 <w:bCs/>
               </w:rPr>
-              <w:t>Patrons can select available dates, choose menu packages, and submit a reservation request.</w:t>
+              <w:t>Admin</w:t>
+            </w:r>
+            <w:r>
+              <w:rPr>
+                <w:rFonts w:ascii="Arial" w:hAnsi="Arial" w:cs="Arial"/>
+                <w:bCs/>
+              </w:rPr>
+              <w:t xml:space="preserve"> can select available dates</w:t>
+            </w:r>
+            <w:r>
+              <w:rPr>
+                <w:rFonts w:ascii="Arial" w:hAnsi="Arial" w:cs="Arial"/>
+                <w:bCs/>
+              </w:rPr>
+              <w:t xml:space="preserve"> depending on the date inquired by the patron.</w:t>
             </w:r>
           </w:p>
         </w:tc>
@@ -11896,7 +11824,7 @@
                 <w:rFonts w:ascii="Arial" w:hAnsi="Arial" w:cs="Arial"/>
                 <w:bCs/>
               </w:rPr>
-              <w:t>Patron login, calendar availability checker, food package selection dropdown.</w:t>
+              <w:t>Initial inquired date from patron</w:t>
             </w:r>
           </w:p>
         </w:tc>
@@ -17908,7 +17836,7 @@
         </w:rPr>
         <w:lastRenderedPageBreak/>
         <w:drawing>
-          <wp:anchor distT="0" distB="0" distL="114300" distR="114300" simplePos="0" relativeHeight="251658240" behindDoc="0" locked="0" layoutInCell="1" allowOverlap="1" wp14:anchorId="01CC1D0F" wp14:editId="35A3ED6D">
+          <wp:anchor distT="0" distB="0" distL="114300" distR="114300" simplePos="0" relativeHeight="251658240" behindDoc="0" locked="0" layoutInCell="1" allowOverlap="1" wp14:anchorId="01CC1D0F" wp14:editId="04CAE0D8">
             <wp:simplePos x="0" y="0"/>
             <wp:positionH relativeFrom="margin">
               <wp:posOffset>10160</wp:posOffset>
@@ -18150,7 +18078,7 @@
           <w:lang w:val="en-PH" w:eastAsia="en-PH"/>
         </w:rPr>
         <w:drawing>
-          <wp:inline distT="0" distB="0" distL="0" distR="0" wp14:anchorId="4E4FFA6E" wp14:editId="25291F56">
+          <wp:inline distT="0" distB="0" distL="0" distR="0" wp14:anchorId="4E4FFA6E" wp14:editId="2249D05A">
             <wp:extent cx="5760057" cy="3332019"/>
             <wp:effectExtent l="0" t="0" r="0" b="1905"/>
             <wp:docPr id="138403494" name="Picture 44"/>
@@ -20150,14 +20078,12 @@
                 <w:rFonts w:ascii="Arial" w:hAnsi="Arial" w:cs="Arial"/>
               </w:rPr>
             </w:pPr>
-            <w:proofErr w:type="spellStart"/>
             <w:r>
               <w:rPr>
                 <w:rFonts w:ascii="Arial" w:hAnsi="Arial" w:cs="Arial"/>
               </w:rPr>
               <w:t>admin_id</w:t>
             </w:r>
-            <w:proofErr w:type="spellEnd"/>
           </w:p>
         </w:tc>
         <w:tc>
@@ -20555,14 +20481,12 @@
                 <w:rFonts w:ascii="Arial" w:hAnsi="Arial" w:cs="Arial"/>
               </w:rPr>
             </w:pPr>
-            <w:proofErr w:type="spellStart"/>
             <w:r>
               <w:rPr>
                 <w:rFonts w:ascii="Arial" w:hAnsi="Arial" w:cs="Arial"/>
               </w:rPr>
               <w:t>phone_num</w:t>
             </w:r>
-            <w:proofErr w:type="spellEnd"/>
           </w:p>
         </w:tc>
         <w:tc>
@@ -20685,14 +20609,12 @@
                 <w:rFonts w:ascii="Arial" w:hAnsi="Arial" w:cs="Arial"/>
               </w:rPr>
             </w:pPr>
-            <w:proofErr w:type="spellStart"/>
             <w:r>
               <w:rPr>
                 <w:rFonts w:ascii="Arial" w:hAnsi="Arial" w:cs="Arial"/>
               </w:rPr>
               <w:t>time_created</w:t>
             </w:r>
-            <w:proofErr w:type="spellEnd"/>
           </w:p>
         </w:tc>
         <w:tc>
@@ -20815,14 +20737,12 @@
                 <w:rFonts w:ascii="Arial" w:hAnsi="Arial" w:cs="Arial"/>
               </w:rPr>
             </w:pPr>
-            <w:proofErr w:type="spellStart"/>
             <w:r>
               <w:rPr>
                 <w:rFonts w:ascii="Arial" w:hAnsi="Arial" w:cs="Arial"/>
               </w:rPr>
               <w:t>time_updated</w:t>
             </w:r>
-            <w:proofErr w:type="spellEnd"/>
           </w:p>
         </w:tc>
         <w:tc>
@@ -21306,14 +21226,12 @@
                 <w:rFonts w:ascii="Arial" w:hAnsi="Arial" w:cs="Arial"/>
               </w:rPr>
             </w:pPr>
-            <w:proofErr w:type="spellStart"/>
             <w:r>
               <w:rPr>
                 <w:rFonts w:ascii="Arial" w:hAnsi="Arial" w:cs="Arial"/>
               </w:rPr>
               <w:t>patron_id</w:t>
             </w:r>
-            <w:proofErr w:type="spellEnd"/>
           </w:p>
         </w:tc>
         <w:tc>
@@ -21892,14 +21810,12 @@
                 <w:rFonts w:ascii="Arial" w:hAnsi="Arial" w:cs="Arial"/>
               </w:rPr>
             </w:pPr>
-            <w:proofErr w:type="spellStart"/>
             <w:r>
               <w:rPr>
                 <w:rFonts w:ascii="Arial" w:hAnsi="Arial" w:cs="Arial"/>
               </w:rPr>
               <w:t>phone_num</w:t>
             </w:r>
-            <w:proofErr w:type="spellEnd"/>
           </w:p>
         </w:tc>
         <w:tc>
@@ -22022,7 +21938,6 @@
                 <w:rFonts w:ascii="Arial" w:hAnsi="Arial" w:cs="Arial"/>
               </w:rPr>
             </w:pPr>
-            <w:proofErr w:type="spellStart"/>
             <w:r>
               <w:rPr>
                 <w:rFonts w:ascii="Arial" w:hAnsi="Arial" w:cs="Arial"/>
@@ -22030,7 +21945,6 @@
               <w:lastRenderedPageBreak/>
               <w:t>time_created</w:t>
             </w:r>
-            <w:proofErr w:type="spellEnd"/>
           </w:p>
         </w:tc>
         <w:tc>
@@ -22152,7 +22066,6 @@
                 <w:rFonts w:ascii="Arial" w:hAnsi="Arial" w:cs="Arial"/>
               </w:rPr>
             </w:pPr>
-            <w:proofErr w:type="spellStart"/>
             <w:r>
               <w:rPr>
                 <w:rFonts w:ascii="Arial" w:hAnsi="Arial" w:cs="Arial"/>
@@ -22165,7 +22078,6 @@
               </w:rPr>
               <w:t>updated</w:t>
             </w:r>
-            <w:proofErr w:type="spellEnd"/>
           </w:p>
         </w:tc>
         <w:tc>
@@ -22644,14 +22556,12 @@
                 <w:rFonts w:ascii="Arial" w:hAnsi="Arial" w:cs="Arial"/>
               </w:rPr>
             </w:pPr>
-            <w:proofErr w:type="spellStart"/>
             <w:r>
               <w:rPr>
                 <w:rFonts w:ascii="Arial" w:hAnsi="Arial" w:cs="Arial"/>
               </w:rPr>
               <w:t>reserve_id</w:t>
             </w:r>
-            <w:proofErr w:type="spellEnd"/>
           </w:p>
         </w:tc>
         <w:tc>
@@ -22914,14 +22824,12 @@
                 <w:rFonts w:ascii="Arial" w:hAnsi="Arial" w:cs="Arial"/>
               </w:rPr>
             </w:pPr>
-            <w:proofErr w:type="spellStart"/>
             <w:r>
               <w:rPr>
                 <w:rFonts w:ascii="Arial" w:hAnsi="Arial" w:cs="Arial"/>
               </w:rPr>
               <w:t>num_pax</w:t>
             </w:r>
-            <w:proofErr w:type="spellEnd"/>
           </w:p>
         </w:tc>
         <w:tc>
@@ -23215,14 +23123,12 @@
                 <w:rFonts w:ascii="Arial" w:hAnsi="Arial" w:cs="Arial"/>
               </w:rPr>
             </w:pPr>
-            <w:proofErr w:type="spellStart"/>
             <w:r>
               <w:rPr>
                 <w:rFonts w:ascii="Arial" w:hAnsi="Arial" w:cs="Arial"/>
               </w:rPr>
               <w:t>time_created</w:t>
             </w:r>
-            <w:proofErr w:type="spellEnd"/>
           </w:p>
         </w:tc>
         <w:tc>
@@ -23345,14 +23251,12 @@
                 <w:rFonts w:ascii="Arial" w:hAnsi="Arial" w:cs="Arial"/>
               </w:rPr>
             </w:pPr>
-            <w:proofErr w:type="spellStart"/>
             <w:r>
               <w:rPr>
                 <w:rFonts w:ascii="Arial" w:hAnsi="Arial" w:cs="Arial"/>
               </w:rPr>
               <w:t>time_updated</w:t>
             </w:r>
-            <w:proofErr w:type="spellEnd"/>
           </w:p>
         </w:tc>
         <w:tc>
@@ -23835,14 +23739,12 @@
                 <w:rFonts w:ascii="Arial" w:hAnsi="Arial" w:cs="Arial"/>
               </w:rPr>
             </w:pPr>
-            <w:proofErr w:type="spellStart"/>
             <w:r>
               <w:rPr>
                 <w:rFonts w:ascii="Arial" w:hAnsi="Arial" w:cs="Arial"/>
               </w:rPr>
               <w:t>inquiry_id</w:t>
             </w:r>
-            <w:proofErr w:type="spellEnd"/>
           </w:p>
         </w:tc>
         <w:tc>
@@ -23971,14 +23873,12 @@
                 <w:rFonts w:ascii="Arial" w:hAnsi="Arial" w:cs="Arial"/>
               </w:rPr>
             </w:pPr>
-            <w:proofErr w:type="spellStart"/>
             <w:r>
               <w:rPr>
                 <w:rFonts w:ascii="Arial" w:hAnsi="Arial" w:cs="Arial"/>
               </w:rPr>
               <w:t>patron_id</w:t>
             </w:r>
-            <w:proofErr w:type="spellEnd"/>
           </w:p>
         </w:tc>
         <w:tc>
@@ -24107,14 +24007,12 @@
                 <w:rFonts w:ascii="Arial" w:hAnsi="Arial" w:cs="Arial"/>
               </w:rPr>
             </w:pPr>
-            <w:proofErr w:type="spellStart"/>
             <w:r>
               <w:rPr>
                 <w:rFonts w:ascii="Arial" w:hAnsi="Arial" w:cs="Arial"/>
               </w:rPr>
               <w:t>reserve_id</w:t>
             </w:r>
-            <w:proofErr w:type="spellEnd"/>
           </w:p>
         </w:tc>
         <w:tc>
@@ -24243,14 +24141,12 @@
                 <w:rFonts w:ascii="Arial" w:hAnsi="Arial" w:cs="Arial"/>
               </w:rPr>
             </w:pPr>
-            <w:proofErr w:type="spellStart"/>
             <w:r>
               <w:rPr>
                 <w:rFonts w:ascii="Arial" w:hAnsi="Arial" w:cs="Arial"/>
               </w:rPr>
               <w:t>time_date</w:t>
             </w:r>
-            <w:proofErr w:type="spellEnd"/>
           </w:p>
         </w:tc>
         <w:tc>
@@ -24781,14 +24677,12 @@
                 <w:rFonts w:ascii="Arial" w:hAnsi="Arial" w:cs="Arial"/>
               </w:rPr>
             </w:pPr>
-            <w:proofErr w:type="spellStart"/>
             <w:r>
               <w:rPr>
                 <w:rFonts w:ascii="Arial" w:hAnsi="Arial" w:cs="Arial"/>
               </w:rPr>
               <w:t>time_created</w:t>
             </w:r>
-            <w:proofErr w:type="spellEnd"/>
           </w:p>
         </w:tc>
         <w:tc>
@@ -24917,14 +24811,12 @@
                 <w:rFonts w:ascii="Arial" w:hAnsi="Arial" w:cs="Arial"/>
               </w:rPr>
             </w:pPr>
-            <w:proofErr w:type="spellStart"/>
             <w:r>
               <w:rPr>
                 <w:rFonts w:ascii="Arial" w:hAnsi="Arial" w:cs="Arial"/>
               </w:rPr>
               <w:t>time_updated</w:t>
             </w:r>
-            <w:proofErr w:type="spellEnd"/>
           </w:p>
         </w:tc>
         <w:tc>
@@ -25424,14 +25316,12 @@
                 <w:rFonts w:ascii="Arial" w:hAnsi="Arial" w:cs="Arial"/>
               </w:rPr>
             </w:pPr>
-            <w:proofErr w:type="spellStart"/>
             <w:r>
               <w:rPr>
                 <w:rFonts w:ascii="Arial" w:hAnsi="Arial" w:cs="Arial"/>
               </w:rPr>
               <w:t>pay_id</w:t>
             </w:r>
-            <w:proofErr w:type="spellEnd"/>
           </w:p>
         </w:tc>
         <w:tc>
@@ -25563,14 +25453,12 @@
                 <w:rFonts w:ascii="Arial" w:hAnsi="Arial" w:cs="Arial"/>
               </w:rPr>
             </w:pPr>
-            <w:proofErr w:type="spellStart"/>
             <w:r>
               <w:rPr>
                 <w:rFonts w:ascii="Arial" w:hAnsi="Arial" w:cs="Arial"/>
               </w:rPr>
               <w:t>reserve_id</w:t>
             </w:r>
-            <w:proofErr w:type="spellEnd"/>
           </w:p>
         </w:tc>
         <w:tc>
@@ -25702,14 +25590,12 @@
                 <w:rFonts w:ascii="Arial" w:hAnsi="Arial" w:cs="Arial"/>
               </w:rPr>
             </w:pPr>
-            <w:proofErr w:type="spellStart"/>
             <w:r>
               <w:rPr>
                 <w:rFonts w:ascii="Arial" w:hAnsi="Arial" w:cs="Arial"/>
               </w:rPr>
               <w:t>patron_id</w:t>
             </w:r>
-            <w:proofErr w:type="spellEnd"/>
           </w:p>
         </w:tc>
         <w:tc>
@@ -26240,14 +26126,12 @@
                 <w:rFonts w:ascii="Arial" w:hAnsi="Arial" w:cs="Arial"/>
               </w:rPr>
             </w:pPr>
-            <w:proofErr w:type="spellStart"/>
             <w:r>
               <w:rPr>
                 <w:rFonts w:ascii="Arial" w:hAnsi="Arial" w:cs="Arial"/>
               </w:rPr>
               <w:t>payment_date</w:t>
             </w:r>
-            <w:proofErr w:type="spellEnd"/>
           </w:p>
         </w:tc>
         <w:tc>
@@ -26373,14 +26257,12 @@
                 <w:rFonts w:ascii="Arial" w:hAnsi="Arial" w:cs="Arial"/>
               </w:rPr>
             </w:pPr>
-            <w:proofErr w:type="spellStart"/>
             <w:r>
               <w:rPr>
                 <w:rFonts w:ascii="Arial" w:hAnsi="Arial" w:cs="Arial"/>
               </w:rPr>
               <w:t>payment_type</w:t>
             </w:r>
-            <w:proofErr w:type="spellEnd"/>
           </w:p>
         </w:tc>
         <w:tc>
@@ -26506,14 +26388,12 @@
                 <w:rFonts w:ascii="Arial" w:hAnsi="Arial" w:cs="Arial"/>
               </w:rPr>
             </w:pPr>
-            <w:proofErr w:type="spellStart"/>
             <w:r>
               <w:rPr>
                 <w:rFonts w:ascii="Arial" w:hAnsi="Arial" w:cs="Arial"/>
               </w:rPr>
               <w:t>time_created</w:t>
             </w:r>
-            <w:proofErr w:type="spellEnd"/>
           </w:p>
         </w:tc>
         <w:tc>
@@ -26645,14 +26525,12 @@
                 <w:rFonts w:ascii="Arial" w:hAnsi="Arial" w:cs="Arial"/>
               </w:rPr>
             </w:pPr>
-            <w:proofErr w:type="spellStart"/>
             <w:r>
               <w:rPr>
                 <w:rFonts w:ascii="Arial" w:hAnsi="Arial" w:cs="Arial"/>
               </w:rPr>
               <w:t>time_updated</w:t>
             </w:r>
-            <w:proofErr w:type="spellEnd"/>
           </w:p>
         </w:tc>
         <w:tc>
@@ -26910,7 +26788,6 @@
                 <w:rFonts w:ascii="Arial" w:hAnsi="Arial" w:cs="Arial"/>
               </w:rPr>
             </w:pPr>
-            <w:proofErr w:type="spellStart"/>
             <w:r>
               <w:rPr>
                 <w:rFonts w:ascii="Arial" w:hAnsi="Arial" w:cs="Arial"/>
@@ -26918,7 +26795,6 @@
               <w:lastRenderedPageBreak/>
               <w:t>log_id</w:t>
             </w:r>
-            <w:proofErr w:type="spellEnd"/>
           </w:p>
         </w:tc>
         <w:tc>
@@ -27007,14 +26883,12 @@
                 <w:rFonts w:ascii="Arial" w:hAnsi="Arial" w:cs="Arial"/>
               </w:rPr>
             </w:pPr>
-            <w:proofErr w:type="spellStart"/>
             <w:r>
               <w:rPr>
                 <w:rFonts w:ascii="Arial" w:hAnsi="Arial" w:cs="Arial"/>
               </w:rPr>
               <w:t>inquiry_id</w:t>
             </w:r>
-            <w:proofErr w:type="spellEnd"/>
           </w:p>
         </w:tc>
         <w:tc>
@@ -27091,14 +26965,12 @@
                 <w:rFonts w:ascii="Arial" w:hAnsi="Arial" w:cs="Arial"/>
               </w:rPr>
             </w:pPr>
-            <w:proofErr w:type="spellStart"/>
             <w:r>
               <w:rPr>
                 <w:rFonts w:ascii="Arial" w:hAnsi="Arial" w:cs="Arial"/>
               </w:rPr>
               <w:t>admin_id</w:t>
             </w:r>
-            <w:proofErr w:type="spellEnd"/>
           </w:p>
         </w:tc>
         <w:tc>
@@ -27175,14 +27047,12 @@
                 <w:rFonts w:ascii="Arial" w:hAnsi="Arial" w:cs="Arial"/>
               </w:rPr>
             </w:pPr>
-            <w:proofErr w:type="spellStart"/>
             <w:r>
               <w:rPr>
                 <w:rFonts w:ascii="Arial" w:hAnsi="Arial" w:cs="Arial"/>
               </w:rPr>
               <w:t>reserve_id</w:t>
             </w:r>
-            <w:proofErr w:type="spellEnd"/>
           </w:p>
         </w:tc>
         <w:tc>
@@ -27259,14 +27129,12 @@
                 <w:rFonts w:ascii="Arial" w:hAnsi="Arial" w:cs="Arial"/>
               </w:rPr>
             </w:pPr>
-            <w:proofErr w:type="spellStart"/>
             <w:r>
               <w:rPr>
                 <w:rFonts w:ascii="Arial" w:hAnsi="Arial" w:cs="Arial"/>
               </w:rPr>
               <w:t>time_created</w:t>
             </w:r>
-            <w:proofErr w:type="spellEnd"/>
           </w:p>
         </w:tc>
         <w:tc>
@@ -27343,14 +27211,12 @@
                 <w:rFonts w:ascii="Arial" w:hAnsi="Arial" w:cs="Arial"/>
               </w:rPr>
             </w:pPr>
-            <w:proofErr w:type="spellStart"/>
             <w:r>
               <w:rPr>
                 <w:rFonts w:ascii="Arial" w:hAnsi="Arial" w:cs="Arial"/>
               </w:rPr>
               <w:t>time_updated</w:t>
             </w:r>
-            <w:proofErr w:type="spellEnd"/>
           </w:p>
         </w:tc>
         <w:tc>
@@ -27524,7 +27390,7 @@
           <w:lang w:val="en-PH" w:eastAsia="en-PH"/>
         </w:rPr>
         <w:drawing>
-          <wp:inline distT="0" distB="0" distL="0" distR="0" wp14:anchorId="11607158" wp14:editId="1BBC62DB">
+          <wp:inline distT="0" distB="0" distL="0" distR="0" wp14:anchorId="11607158" wp14:editId="725E2F4F">
             <wp:extent cx="5504414" cy="2819400"/>
             <wp:effectExtent l="0" t="0" r="1270" b="0"/>
             <wp:docPr id="1655934828" name="Picture 35"/>
@@ -33767,6 +33633,7 @@
   <w:style w:type="character" w:default="1" w:styleId="DefaultParagraphFont">
     <w:name w:val="Default Paragraph Font"/>
     <w:uiPriority w:val="1"/>
+    <w:semiHidden/>
     <w:unhideWhenUsed/>
   </w:style>
   <w:style w:type="table" w:default="1" w:styleId="TableNormal">
@@ -35298,15 +35165,6 @@
 </file>
 
 <file path=customXml/item1.xml><?xml version="1.0" encoding="utf-8"?>
-<?mso-contentType ?>
-<FormTemplates xmlns="http://schemas.microsoft.com/sharepoint/v3/contenttype/forms">
-  <Display>DocumentLibraryForm</Display>
-  <Edit>AssetEditForm</Edit>
-  <New>DocumentLibraryForm</New>
-</FormTemplates>
-</file>
-
-<file path=customXml/item2.xml><?xml version="1.0" encoding="utf-8"?>
 <p:properties xmlns:p="http://schemas.microsoft.com/office/2006/metadata/properties" xmlns:xsi="http://www.w3.org/2001/XMLSchema-instance" xmlns:pc="http://schemas.microsoft.com/office/infopath/2007/PartnerControls">
   <documentManagement>
     <LocLastLocAttemptVersionTypeLookup xmlns="4873beb7-5857-4685-be1f-d57550cc96cc" xsi:nil="true"/>
@@ -35442,7 +35300,20 @@
 </p:properties>
 </file>
 
+<file path=customXml/item2.xml><?xml version="1.0" encoding="utf-8"?>
+<?mso-contentType ?>
+<FormTemplates xmlns="http://schemas.microsoft.com/sharepoint/v3/contenttype/forms">
+  <Display>DocumentLibraryForm</Display>
+  <Edit>AssetEditForm</Edit>
+  <New>DocumentLibraryForm</New>
+</FormTemplates>
+</file>
+
 <file path=customXml/item3.xml><?xml version="1.0" encoding="utf-8"?>
+<b:Sources xmlns:b="http://schemas.openxmlformats.org/officeDocument/2006/bibliography" xmlns="http://schemas.openxmlformats.org/officeDocument/2006/bibliography" SelectedStyle="\APASixthEditionOfficeOnline.xsl" StyleName="APA" Version="6"/>
+</file>
+
+<file path=customXml/item4.xml><?xml version="1.0" encoding="utf-8"?>
 <ct:contentTypeSchema xmlns:ct="http://schemas.microsoft.com/office/2006/metadata/contentType" xmlns:ma="http://schemas.microsoft.com/office/2006/metadata/properties/metaAttributes" ct:_="" ma:_="" ma:contentTypeName="TemplateFile" ma:contentTypeID="0x0101006EDDDB5EE6D98C44930B742096920B300400F5B6D36B3EF94B4E9A635CDF2A18F5B8" ma:contentTypeVersion="72" ma:contentTypeDescription="Create a new document." ma:contentTypeScope="" ma:versionID="a23e56308344d904b51738559c3d67c9">
   <xsd:schema xmlns:xsd="http://www.w3.org/2001/XMLSchema" xmlns:xs="http://www.w3.org/2001/XMLSchema" xmlns:p="http://schemas.microsoft.com/office/2006/metadata/properties" xmlns:ns2="4873beb7-5857-4685-be1f-d57550cc96cc" targetNamespace="http://schemas.microsoft.com/office/2006/metadata/properties" ma:root="true" ma:fieldsID="cd0908cc4600e77bf5da051303e00c8d" ns2:_="">
     <xsd:import namespace="4873beb7-5857-4685-be1f-d57550cc96cc"/>
@@ -36482,19 +36353,7 @@
 </ct:contentTypeSchema>
 </file>
 
-<file path=customXml/item4.xml><?xml version="1.0" encoding="utf-8"?>
-<b:Sources xmlns:b="http://schemas.openxmlformats.org/officeDocument/2006/bibliography" xmlns="http://schemas.openxmlformats.org/officeDocument/2006/bibliography" SelectedStyle="\APASixthEditionOfficeOnline.xsl" StyleName="APA" Version="6"/>
-</file>
-
 <file path=customXml/itemProps1.xml><?xml version="1.0" encoding="utf-8"?>
-<ds:datastoreItem xmlns:ds="http://schemas.openxmlformats.org/officeDocument/2006/customXml" ds:itemID="{C01C3C56-10DB-49F7-B061-44D8728D078A}">
-  <ds:schemaRefs>
-    <ds:schemaRef ds:uri="http://schemas.microsoft.com/sharepoint/v3/contenttype/forms"/>
-  </ds:schemaRefs>
-</ds:datastoreItem>
-</file>
-
-<file path=customXml/itemProps2.xml><?xml version="1.0" encoding="utf-8"?>
 <ds:datastoreItem xmlns:ds="http://schemas.openxmlformats.org/officeDocument/2006/customXml" ds:itemID="{7FBDB1CC-CEFB-4E46-8174-1F0AA0D30B24}">
   <ds:schemaRefs>
     <ds:schemaRef ds:uri="http://schemas.microsoft.com/office/2006/metadata/properties"/>
@@ -36504,7 +36363,23 @@
 </ds:datastoreItem>
 </file>
 
+<file path=customXml/itemProps2.xml><?xml version="1.0" encoding="utf-8"?>
+<ds:datastoreItem xmlns:ds="http://schemas.openxmlformats.org/officeDocument/2006/customXml" ds:itemID="{C01C3C56-10DB-49F7-B061-44D8728D078A}">
+  <ds:schemaRefs>
+    <ds:schemaRef ds:uri="http://schemas.microsoft.com/sharepoint/v3/contenttype/forms"/>
+  </ds:schemaRefs>
+</ds:datastoreItem>
+</file>
+
 <file path=customXml/itemProps3.xml><?xml version="1.0" encoding="utf-8"?>
+<ds:datastoreItem xmlns:ds="http://schemas.openxmlformats.org/officeDocument/2006/customXml" ds:itemID="{60CCF90A-12E4-4C33-9339-25932AA86D99}">
+  <ds:schemaRefs>
+    <ds:schemaRef ds:uri="http://schemas.openxmlformats.org/officeDocument/2006/bibliography"/>
+  </ds:schemaRefs>
+</ds:datastoreItem>
+</file>
+
+<file path=customXml/itemProps4.xml><?xml version="1.0" encoding="utf-8"?>
 <ds:datastoreItem xmlns:ds="http://schemas.openxmlformats.org/officeDocument/2006/customXml" ds:itemID="{4B3A7E92-E05A-4924-9E8A-9F6659E5855B}">
   <ds:schemaRefs>
     <ds:schemaRef ds:uri="http://schemas.microsoft.com/office/2006/metadata/contentType"/>
@@ -36520,12 +36395,4 @@
     <ds:schemaRef ds:uri="http://schemas.microsoft.com/internal/obd"/>
   </ds:schemaRefs>
 </ds:datastoreItem>
-</file>
-
-<file path=customXml/itemProps4.xml><?xml version="1.0" encoding="utf-8"?>
-<ds:datastoreItem xmlns:ds="http://schemas.openxmlformats.org/officeDocument/2006/customXml" ds:itemID="{60CCF90A-12E4-4C33-9339-25932AA86D99}">
-  <ds:schemaRefs>
-    <ds:schemaRef ds:uri="http://schemas.openxmlformats.org/officeDocument/2006/bibliography"/>
-  </ds:schemaRefs>
-</ds:datastoreItem>
 </file>
</xml_diff>

<commit_message>
add minor changes to the features matrix
</commit_message>
<xml_diff>
--- a/COHERE.docx
+++ b/COHERE.docx
@@ -1270,7 +1270,25 @@
           <w:b/>
           <w:bCs/>
         </w:rPr>
-        <w:t>Asst. Prof. Lydinar D. Dastas, MSCS</w:t>
+        <w:t xml:space="preserve">Asst. Prof. </w:t>
+      </w:r>
+      <w:proofErr w:type="spellStart"/>
+      <w:r>
+        <w:rPr>
+          <w:rFonts w:ascii="Arial" w:hAnsi="Arial" w:cs="Arial"/>
+          <w:b/>
+          <w:bCs/>
+        </w:rPr>
+        <w:t>Lydinar</w:t>
+      </w:r>
+      <w:proofErr w:type="spellEnd"/>
+      <w:r>
+        <w:rPr>
+          <w:rFonts w:ascii="Arial" w:hAnsi="Arial" w:cs="Arial"/>
+          <w:b/>
+          <w:bCs/>
+        </w:rPr>
+        <w:t xml:space="preserve"> D. Dastas, MSCS</w:t>
       </w:r>
     </w:p>
     <w:p>
@@ -2654,6 +2672,7 @@
                 <w:szCs w:val="20"/>
               </w:rPr>
             </w:pPr>
+            <w:proofErr w:type="spellStart"/>
             <w:r>
               <w:rPr>
                 <w:rFonts w:ascii="Arial" w:eastAsiaTheme="majorEastAsia" w:hAnsi="Arial" w:cs="Arial"/>
@@ -2662,6 +2681,7 @@
               </w:rPr>
               <w:t>i</w:t>
             </w:r>
+            <w:proofErr w:type="spellEnd"/>
           </w:p>
         </w:tc>
       </w:tr>
@@ -10008,17 +10028,31 @@
         </w:rPr>
         <w:t xml:space="preserve">This study aims to develop </w:t>
       </w:r>
+      <w:proofErr w:type="gramStart"/>
       <w:r>
         <w:rPr>
           <w:rFonts w:ascii="Arial" w:hAnsi="Arial" w:cs="Arial"/>
         </w:rPr>
         <w:t>an</w:t>
       </w:r>
-      <w:r>
-        <w:rPr>
-          <w:rFonts w:ascii="Arial" w:hAnsi="Arial" w:cs="Arial"/>
-        </w:rPr>
-        <w:t xml:space="preserve"> information system of catering service that Villa Salud offers. This system specifically aims to provide help in this area: reservation of events; organization of offered packages; automation of checking and scheduling for events; tool and feedback for reporting and summarization. With the system it can help both clients and staff of Villa Salud. On the client's side, it will be much easier for them to check and inquire for their questions and inquiries. For the staff’s side, it provides an easy but powerful tool to use to ease up their jobs, therefore providing more and greater services to the customers. </w:t>
+      <w:proofErr w:type="gramEnd"/>
+      <w:r>
+        <w:rPr>
+          <w:rFonts w:ascii="Arial" w:hAnsi="Arial" w:cs="Arial"/>
+        </w:rPr>
+        <w:t xml:space="preserve"> </w:t>
+      </w:r>
+      <w:r>
+        <w:rPr>
+          <w:rFonts w:ascii="Arial" w:hAnsi="Arial" w:cs="Arial"/>
+        </w:rPr>
+        <w:t>booking and reservation system</w:t>
+      </w:r>
+      <w:r>
+        <w:rPr>
+          <w:rFonts w:ascii="Arial" w:hAnsi="Arial" w:cs="Arial"/>
+        </w:rPr>
+        <w:t xml:space="preserve"> of catering service that Villa Salud offers. This system specifically aims to provide help in this area: reservation of events; organization of offered packages; automation of checking and scheduling for events; tool and feedback for reporting and summarization. With the system it can help both clients and staff of Villa Salud. On the client's side, it will be much easier for them to check and inquire for their questions and inquiries. For the staff’s side, it provides an easy but powerful tool to use to ease up their jobs, therefore providing more and greater services to the customers. </w:t>
       </w:r>
     </w:p>
     <w:p>
@@ -10365,7 +10399,29 @@
           <w:sz w:val="22"/>
           <w:szCs w:val="22"/>
         </w:rPr>
-        <w:t xml:space="preserve">Akshayaa Rani M (2023), technology is revolutionizing contemporary event catering, increasing productivity and visitor happiness. Data-driven menu customization is made possible by tools like CaterZen, and waste is decreased and supply chains are optimized by inventory management systems like MarketMan. Food preparation and presentation are improved by cutting-edge kitchen technologies including 3D food printing and robotic chefs. Wearable technology and mobile apps make it easier for employees to coordinate for flawless service. Digital menus and clever serving methods are examples of interactive dining technologies that enhance and customize the visitor experience. The paper emphasizes how crucial technology is to improving operational excellence and upgrading event catering. With </w:t>
+        <w:t xml:space="preserve">Akshayaa Rani M (2023), technology is revolutionizing contemporary event catering, increasing productivity and visitor happiness. Data-driven menu customization is made possible by tools like CaterZen, and waste is decreased and supply chains are optimized by inventory management systems like </w:t>
+      </w:r>
+      <w:proofErr w:type="spellStart"/>
+      <w:r>
+        <w:rPr>
+          <w:rFonts w:ascii="Arial" w:hAnsi="Arial" w:cs="Arial"/>
+          <w:bCs/>
+          <w:color w:val="000000"/>
+          <w:sz w:val="22"/>
+          <w:szCs w:val="22"/>
+        </w:rPr>
+        <w:t>MarketMan</w:t>
+      </w:r>
+      <w:proofErr w:type="spellEnd"/>
+      <w:r>
+        <w:rPr>
+          <w:rFonts w:ascii="Arial" w:hAnsi="Arial" w:cs="Arial"/>
+          <w:bCs/>
+          <w:color w:val="000000"/>
+          <w:sz w:val="22"/>
+          <w:szCs w:val="22"/>
+        </w:rPr>
+        <w:t xml:space="preserve">. Food preparation and presentation are improved by cutting-edge kitchen technologies including 3D food printing and robotic chefs. Wearable technology and mobile apps make it easier for employees to coordinate for flawless service. Digital menus and clever serving methods are examples of interactive dining technologies that enhance and customize the visitor experience. The paper emphasizes how crucial technology is to improving operational excellence and upgrading event catering. With </w:t>
       </w:r>
       <w:r>
         <w:rPr>
@@ -10655,7 +10711,29 @@
           <w:sz w:val="22"/>
           <w:szCs w:val="22"/>
         </w:rPr>
-        <w:t>Meanwhile, ThaiJo (2024) emphasizes the role of ICT in increasing loyalty through personalized customer interactions and clear communication.</w:t>
+        <w:t xml:space="preserve">Meanwhile, </w:t>
+      </w:r>
+      <w:proofErr w:type="spellStart"/>
+      <w:r>
+        <w:rPr>
+          <w:rFonts w:ascii="Arial" w:hAnsi="Arial" w:cs="Arial"/>
+          <w:bCs/>
+          <w:color w:val="000000"/>
+          <w:sz w:val="22"/>
+          <w:szCs w:val="22"/>
+        </w:rPr>
+        <w:t>ThaiJo</w:t>
+      </w:r>
+      <w:proofErr w:type="spellEnd"/>
+      <w:r>
+        <w:rPr>
+          <w:rFonts w:ascii="Arial" w:hAnsi="Arial" w:cs="Arial"/>
+          <w:bCs/>
+          <w:color w:val="000000"/>
+          <w:sz w:val="22"/>
+          <w:szCs w:val="22"/>
+        </w:rPr>
+        <w:t xml:space="preserve"> (2024) emphasizes the role of ICT in increasing loyalty through personalized customer interactions and clear communication.</w:t>
       </w:r>
       <w:r>
         <w:rPr>
@@ -10792,7 +10870,21 @@
         <w:rPr>
           <w:rFonts w:ascii="Arial" w:hAnsi="Arial" w:cs="Arial"/>
         </w:rPr>
-        <w:t>“How Manual Processes Are Hurting Your Business” an article developed in 2022 by Frank Tilleli. Automation encompasses a wide range of easy-to-implement digital tools and platforms that can significantly streamline and improve various business processes, particularly tedious tasks like data entry and verification. If you haven't made the move to automation, you could be hurting your company more than you realize. Manual processes have become a hindrance, putting those who use them further behind their competitors and limiting their ability to create valuable, efficient workflows.</w:t>
+        <w:t xml:space="preserve">“How Manual Processes Are Hurting Your Business” an article developed in 2022 by Frank </w:t>
+      </w:r>
+      <w:proofErr w:type="spellStart"/>
+      <w:r>
+        <w:rPr>
+          <w:rFonts w:ascii="Arial" w:hAnsi="Arial" w:cs="Arial"/>
+        </w:rPr>
+        <w:t>Tilleli</w:t>
+      </w:r>
+      <w:proofErr w:type="spellEnd"/>
+      <w:r>
+        <w:rPr>
+          <w:rFonts w:ascii="Arial" w:hAnsi="Arial" w:cs="Arial"/>
+        </w:rPr>
+        <w:t>. Automation encompasses a wide range of easy-to-implement digital tools and platforms that can significantly streamline and improve various business processes, particularly tedious tasks like data entry and verification. If you haven't made the move to automation, you could be hurting your company more than you realize. Manual processes have become a hindrance, putting those who use them further behind their competitors and limiting their ability to create valuable, efficient workflows.</w:t>
       </w:r>
     </w:p>
     <w:p>
@@ -10804,11 +10896,19 @@
           <w:rFonts w:ascii="Arial" w:hAnsi="Arial" w:cs="Arial"/>
         </w:rPr>
       </w:pPr>
-      <w:r>
-        <w:rPr>
-          <w:rFonts w:ascii="Arial" w:hAnsi="Arial" w:cs="Arial"/>
-        </w:rPr>
-        <w:t>Khwunnak et al. 's (2023) study focuses on a website that serves as a reservation system for local business owners in Nong Bua Lam Phu Walking Street. The method, which targets 170 small company owners, attempts to simplify reservations for sales spaces while improving convenience and cutting down on travel expenses. Overall quality ratings for the website were high (M=3.78, SD=0.59), and the most useful component was the user interface. Additionally, the level of satisfaction among entrepreneurs was very high (M=4.00, SD=0.69), indicating that it had been successful in increasing accessibility and efficiency for local vendors. The importance of digital technologies in assisting local companies is emphasized by this study.</w:t>
+      <w:proofErr w:type="spellStart"/>
+      <w:r>
+        <w:rPr>
+          <w:rFonts w:ascii="Arial" w:hAnsi="Arial" w:cs="Arial"/>
+        </w:rPr>
+        <w:t>Khwunnak</w:t>
+      </w:r>
+      <w:proofErr w:type="spellEnd"/>
+      <w:r>
+        <w:rPr>
+          <w:rFonts w:ascii="Arial" w:hAnsi="Arial" w:cs="Arial"/>
+        </w:rPr>
+        <w:t xml:space="preserve"> et al. 's (2023) study focuses on a website that serves as a reservation system for local business owners in Nong Bua Lam Phu Walking Street. The method, which targets 170 small company owners, attempts to simplify reservations for sales spaces while improving convenience and cutting down on travel expenses. Overall quality ratings for the website were high (M=3.78, SD=0.59), and the most useful component was the user interface. Additionally, the level of satisfaction among entrepreneurs was very high (M=4.00, SD=0.69), indicating that it had been successful in increasing accessibility and efficiency for local vendors. The importance of digital technologies in assisting local companies is emphasized by this study.</w:t>
       </w:r>
     </w:p>
     <w:p>
@@ -11896,6 +11996,13 @@
                 <w:rFonts w:ascii="Arial" w:hAnsi="Arial" w:cs="Arial"/>
                 <w:bCs/>
               </w:rPr>
+              <w:t xml:space="preserve">Admin and </w:t>
+            </w:r>
+            <w:r>
+              <w:rPr>
+                <w:rFonts w:ascii="Arial" w:hAnsi="Arial" w:cs="Arial"/>
+                <w:bCs/>
+              </w:rPr>
               <w:t>Patrons can view their reservation details, including date, time, menu, and payment status.</w:t>
             </w:r>
           </w:p>
@@ -11931,7 +12038,14 @@
                 <w:rFonts w:ascii="Arial" w:hAnsi="Arial" w:cs="Arial"/>
                 <w:bCs/>
               </w:rPr>
-              <w:t>Patron login, database connection for reservation details.</w:t>
+              <w:t>Admi</w:t>
+            </w:r>
+            <w:r>
+              <w:rPr>
+                <w:rFonts w:ascii="Arial" w:hAnsi="Arial" w:cs="Arial"/>
+                <w:bCs/>
+              </w:rPr>
+              <w:t>n login, database connection for reservation details.</w:t>
             </w:r>
           </w:p>
         </w:tc>
@@ -12003,7 +12117,21 @@
                 <w:rFonts w:ascii="Arial" w:hAnsi="Arial" w:cs="Arial"/>
                 <w:bCs/>
               </w:rPr>
-              <w:t>Patrons can cancel or reschedule their reservations through an easy-to-use interface.</w:t>
+              <w:t>Patrons</w:t>
+            </w:r>
+            <w:r>
+              <w:rPr>
+                <w:rFonts w:ascii="Arial" w:hAnsi="Arial" w:cs="Arial"/>
+                <w:bCs/>
+              </w:rPr>
+              <w:t xml:space="preserve"> and Admin</w:t>
+            </w:r>
+            <w:r>
+              <w:rPr>
+                <w:rFonts w:ascii="Arial" w:hAnsi="Arial" w:cs="Arial"/>
+                <w:bCs/>
+              </w:rPr>
+              <w:t xml:space="preserve"> can cancel or reschedule their reservations through an easy-to-use interface.</w:t>
             </w:r>
           </w:p>
         </w:tc>
@@ -12038,7 +12166,14 @@
                 <w:rFonts w:ascii="Arial" w:hAnsi="Arial" w:cs="Arial"/>
                 <w:bCs/>
               </w:rPr>
-              <w:t>Patron login, date-picker for rescheduling, reservation ID validation.</w:t>
+              <w:t>Admin</w:t>
+            </w:r>
+            <w:r>
+              <w:rPr>
+                <w:rFonts w:ascii="Arial" w:hAnsi="Arial" w:cs="Arial"/>
+                <w:bCs/>
+              </w:rPr>
+              <w:t xml:space="preserve"> login, date-picker for rescheduling, reservation ID validation.</w:t>
             </w:r>
           </w:p>
         </w:tc>
@@ -17790,10 +17925,75 @@
           <w:rFonts w:ascii="Arial" w:hAnsi="Arial" w:cs="Arial"/>
         </w:rPr>
       </w:pPr>
-      <w:r>
-        <w:rPr>
-          <w:rFonts w:ascii="Arial" w:hAnsi="Arial" w:cs="Arial"/>
-        </w:rPr>
+    </w:p>
+    <w:p>
+      <w:pPr>
+        <w:spacing w:line="480" w:lineRule="auto"/>
+        <w:rPr>
+          <w:rFonts w:ascii="Arial" w:hAnsi="Arial" w:cs="Arial"/>
+        </w:rPr>
+      </w:pPr>
+    </w:p>
+    <w:p>
+      <w:pPr>
+        <w:spacing w:line="480" w:lineRule="auto"/>
+        <w:rPr>
+          <w:rFonts w:ascii="Arial" w:hAnsi="Arial" w:cs="Arial"/>
+        </w:rPr>
+      </w:pPr>
+    </w:p>
+    <w:p>
+      <w:pPr>
+        <w:spacing w:line="480" w:lineRule="auto"/>
+        <w:rPr>
+          <w:rFonts w:ascii="Arial" w:hAnsi="Arial" w:cs="Arial"/>
+        </w:rPr>
+      </w:pPr>
+    </w:p>
+    <w:p>
+      <w:pPr>
+        <w:spacing w:line="480" w:lineRule="auto"/>
+        <w:rPr>
+          <w:rFonts w:ascii="Arial" w:hAnsi="Arial" w:cs="Arial"/>
+        </w:rPr>
+      </w:pPr>
+    </w:p>
+    <w:p>
+      <w:pPr>
+        <w:spacing w:line="480" w:lineRule="auto"/>
+        <w:rPr>
+          <w:rFonts w:ascii="Arial" w:hAnsi="Arial" w:cs="Arial"/>
+        </w:rPr>
+      </w:pPr>
+    </w:p>
+    <w:p>
+      <w:pPr>
+        <w:spacing w:line="480" w:lineRule="auto"/>
+        <w:rPr>
+          <w:rFonts w:ascii="Arial" w:hAnsi="Arial" w:cs="Arial"/>
+        </w:rPr>
+      </w:pPr>
+    </w:p>
+    <w:p>
+      <w:pPr>
+        <w:spacing w:line="480" w:lineRule="auto"/>
+        <w:rPr>
+          <w:rFonts w:ascii="Arial" w:hAnsi="Arial" w:cs="Arial"/>
+        </w:rPr>
+      </w:pPr>
+    </w:p>
+    <w:p>
+      <w:pPr>
+        <w:spacing w:line="480" w:lineRule="auto"/>
+        <w:rPr>
+          <w:rFonts w:ascii="Arial" w:hAnsi="Arial" w:cs="Arial"/>
+        </w:rPr>
+      </w:pPr>
+      <w:r>
+        <w:rPr>
+          <w:rFonts w:ascii="Arial" w:hAnsi="Arial" w:cs="Arial"/>
+        </w:rPr>
+        <w:lastRenderedPageBreak/>
         <w:t xml:space="preserve">Figure </w:t>
       </w:r>
       <w:r>
@@ -17834,7 +18034,6 @@
           <w:noProof/>
           <w:lang w:val="en-PH" w:eastAsia="en-PH"/>
         </w:rPr>
-        <w:lastRenderedPageBreak/>
         <w:drawing>
           <wp:anchor distT="0" distB="0" distL="114300" distR="114300" simplePos="0" relativeHeight="251658240" behindDoc="0" locked="0" layoutInCell="1" allowOverlap="1" wp14:anchorId="01CC1D0F" wp14:editId="04CAE0D8">
             <wp:simplePos x="0" y="0"/>
@@ -18138,6 +18337,7 @@
         <w:rPr>
           <w:rFonts w:ascii="Arial" w:hAnsi="Arial" w:cs="Arial"/>
         </w:rPr>
+        <w:lastRenderedPageBreak/>
         <w:t xml:space="preserve">Figure </w:t>
       </w:r>
       <w:r>
@@ -18172,7 +18372,6 @@
           <w:noProof/>
           <w:lang w:val="en-PH" w:eastAsia="en-PH"/>
         </w:rPr>
-        <w:lastRenderedPageBreak/>
         <w:drawing>
           <wp:inline distT="0" distB="0" distL="0" distR="0" wp14:anchorId="5A8E79BF" wp14:editId="086D5183">
             <wp:extent cx="5760720" cy="3105150"/>
@@ -18336,6 +18535,7 @@
         <w:rPr>
           <w:rFonts w:ascii="Arial" w:hAnsi="Arial" w:cs="Arial"/>
         </w:rPr>
+        <w:lastRenderedPageBreak/>
         <w:t xml:space="preserve">Figure </w:t>
       </w:r>
       <w:r>
@@ -18370,7 +18570,6 @@
           <w:noProof/>
           <w:lang w:val="en-PH" w:eastAsia="en-PH"/>
         </w:rPr>
-        <w:lastRenderedPageBreak/>
         <w:drawing>
           <wp:inline distT="0" distB="0" distL="0" distR="0" wp14:anchorId="5E02187E" wp14:editId="61796039">
             <wp:extent cx="5760720" cy="5798820"/>
@@ -18471,6 +18670,7 @@
         <w:rPr>
           <w:rFonts w:ascii="Arial" w:hAnsi="Arial" w:cs="Arial"/>
         </w:rPr>
+        <w:lastRenderedPageBreak/>
         <w:t xml:space="preserve">Figure </w:t>
       </w:r>
       <w:r>
@@ -18505,7 +18705,6 @@
           <w:noProof/>
           <w:lang w:val="en-PH" w:eastAsia="en-PH"/>
         </w:rPr>
-        <w:lastRenderedPageBreak/>
         <w:drawing>
           <wp:inline distT="0" distB="0" distL="0" distR="0" wp14:anchorId="59A21336" wp14:editId="6BDD27B3">
             <wp:extent cx="4008755" cy="7109460"/>
@@ -18567,6 +18766,7 @@
         <w:rPr>
           <w:rFonts w:ascii="Arial" w:hAnsi="Arial" w:cs="Arial"/>
         </w:rPr>
+        <w:lastRenderedPageBreak/>
         <w:tab/>
         <w:t xml:space="preserve">Figure </w:t>
       </w:r>
@@ -18602,7 +18802,6 @@
           <w:noProof/>
           <w:lang w:val="en-PH" w:eastAsia="en-PH"/>
         </w:rPr>
-        <w:lastRenderedPageBreak/>
         <w:drawing>
           <wp:inline distT="0" distB="0" distL="0" distR="0" wp14:anchorId="346F016B" wp14:editId="4D77113D">
             <wp:extent cx="4143375" cy="7170420"/>
@@ -18666,6 +18865,7 @@
         <w:rPr>
           <w:rFonts w:ascii="Arial" w:hAnsi="Arial" w:cs="Arial"/>
         </w:rPr>
+        <w:lastRenderedPageBreak/>
         <w:tab/>
       </w:r>
       <w:r>
@@ -18690,7 +18890,6 @@
           <w:b/>
           <w:bCs/>
         </w:rPr>
-        <w:lastRenderedPageBreak/>
         <w:tab/>
       </w:r>
       <w:r>
@@ -18867,6 +19066,7 @@
           <w:b/>
           <w:bCs/>
         </w:rPr>
+        <w:lastRenderedPageBreak/>
         <w:tab/>
       </w:r>
       <w:r>
@@ -18905,7 +19105,6 @@
           <w:noProof/>
           <w:lang w:val="en-PH" w:eastAsia="en-PH"/>
         </w:rPr>
-        <w:lastRenderedPageBreak/>
         <w:drawing>
           <wp:inline distT="0" distB="0" distL="0" distR="0" wp14:anchorId="121BD6A1" wp14:editId="7136E42F">
             <wp:extent cx="5760720" cy="3589867"/>
@@ -19048,6 +19247,7 @@
         <w:rPr>
           <w:rFonts w:ascii="Arial" w:hAnsi="Arial" w:cs="Arial"/>
         </w:rPr>
+        <w:lastRenderedPageBreak/>
         <w:tab/>
       </w:r>
       <w:r>
@@ -19082,7 +19282,6 @@
           <w:noProof/>
           <w:lang w:val="en-PH" w:eastAsia="en-PH"/>
         </w:rPr>
-        <w:lastRenderedPageBreak/>
         <w:drawing>
           <wp:inline distT="0" distB="0" distL="0" distR="0" wp14:anchorId="198740FA" wp14:editId="0C21255F">
             <wp:extent cx="5760720" cy="3522134"/>
@@ -19213,6 +19412,7 @@
         <w:rPr>
           <w:rFonts w:ascii="Arial" w:hAnsi="Arial" w:cs="Arial"/>
         </w:rPr>
+        <w:lastRenderedPageBreak/>
         <w:tab/>
       </w:r>
       <w:r>
@@ -19247,7 +19447,6 @@
           <w:noProof/>
           <w:lang w:val="en-PH" w:eastAsia="en-PH"/>
         </w:rPr>
-        <w:lastRenderedPageBreak/>
         <w:drawing>
           <wp:inline distT="0" distB="0" distL="0" distR="0" wp14:anchorId="1A39A238" wp14:editId="5285D2A9">
             <wp:extent cx="5760720" cy="3335867"/>
@@ -19373,6 +19572,7 @@
         <w:rPr>
           <w:rFonts w:ascii="Arial" w:hAnsi="Arial" w:cs="Arial"/>
         </w:rPr>
+        <w:lastRenderedPageBreak/>
         <w:tab/>
       </w:r>
       <w:r>
@@ -19407,7 +19607,6 @@
           <w:noProof/>
           <w:lang w:val="en-PH" w:eastAsia="en-PH"/>
         </w:rPr>
-        <w:lastRenderedPageBreak/>
         <w:drawing>
           <wp:inline distT="0" distB="0" distL="0" distR="0" wp14:anchorId="59678BCA" wp14:editId="4A4086DA">
             <wp:extent cx="5760720" cy="3775710"/>
@@ -19586,6 +19785,7 @@
           <w:b/>
           <w:bCs/>
         </w:rPr>
+        <w:lastRenderedPageBreak/>
         <w:t>Database Schema</w:t>
       </w:r>
     </w:p>
@@ -19602,7 +19802,6 @@
         <w:rPr>
           <w:rFonts w:ascii="Arial" w:hAnsi="Arial" w:cs="Arial"/>
         </w:rPr>
-        <w:lastRenderedPageBreak/>
         <w:t>Figure 20. Database Schema</w:t>
       </w:r>
     </w:p>
@@ -20078,12 +20277,15 @@
                 <w:rFonts w:ascii="Arial" w:hAnsi="Arial" w:cs="Arial"/>
               </w:rPr>
             </w:pPr>
-            <w:r>
-              <w:rPr>
-                <w:rFonts w:ascii="Arial" w:hAnsi="Arial" w:cs="Arial"/>
-              </w:rPr>
+            <w:proofErr w:type="spellStart"/>
+            <w:r>
+              <w:rPr>
+                <w:rFonts w:ascii="Arial" w:hAnsi="Arial" w:cs="Arial"/>
+              </w:rPr>
+              <w:lastRenderedPageBreak/>
               <w:t>admin_id</w:t>
             </w:r>
+            <w:proofErr w:type="spellEnd"/>
           </w:p>
         </w:tc>
         <w:tc>
@@ -20216,7 +20418,6 @@
               <w:rPr>
                 <w:rFonts w:ascii="Arial" w:hAnsi="Arial" w:cs="Arial"/>
               </w:rPr>
-              <w:lastRenderedPageBreak/>
               <w:t>email</w:t>
             </w:r>
           </w:p>
@@ -20481,12 +20682,14 @@
                 <w:rFonts w:ascii="Arial" w:hAnsi="Arial" w:cs="Arial"/>
               </w:rPr>
             </w:pPr>
+            <w:proofErr w:type="spellStart"/>
             <w:r>
               <w:rPr>
                 <w:rFonts w:ascii="Arial" w:hAnsi="Arial" w:cs="Arial"/>
               </w:rPr>
               <w:t>phone_num</w:t>
             </w:r>
+            <w:proofErr w:type="spellEnd"/>
           </w:p>
         </w:tc>
         <w:tc>
@@ -20609,12 +20812,14 @@
                 <w:rFonts w:ascii="Arial" w:hAnsi="Arial" w:cs="Arial"/>
               </w:rPr>
             </w:pPr>
+            <w:proofErr w:type="spellStart"/>
             <w:r>
               <w:rPr>
                 <w:rFonts w:ascii="Arial" w:hAnsi="Arial" w:cs="Arial"/>
               </w:rPr>
               <w:t>time_created</w:t>
             </w:r>
+            <w:proofErr w:type="spellEnd"/>
           </w:p>
         </w:tc>
         <w:tc>
@@ -20737,12 +20942,14 @@
                 <w:rFonts w:ascii="Arial" w:hAnsi="Arial" w:cs="Arial"/>
               </w:rPr>
             </w:pPr>
+            <w:proofErr w:type="spellStart"/>
             <w:r>
               <w:rPr>
                 <w:rFonts w:ascii="Arial" w:hAnsi="Arial" w:cs="Arial"/>
               </w:rPr>
               <w:t>time_updated</w:t>
             </w:r>
+            <w:proofErr w:type="spellEnd"/>
           </w:p>
         </w:tc>
         <w:tc>
@@ -21226,12 +21433,14 @@
                 <w:rFonts w:ascii="Arial" w:hAnsi="Arial" w:cs="Arial"/>
               </w:rPr>
             </w:pPr>
+            <w:proofErr w:type="spellStart"/>
             <w:r>
               <w:rPr>
                 <w:rFonts w:ascii="Arial" w:hAnsi="Arial" w:cs="Arial"/>
               </w:rPr>
               <w:t>patron_id</w:t>
             </w:r>
+            <w:proofErr w:type="spellEnd"/>
           </w:p>
         </w:tc>
         <w:tc>
@@ -21810,12 +22019,15 @@
                 <w:rFonts w:ascii="Arial" w:hAnsi="Arial" w:cs="Arial"/>
               </w:rPr>
             </w:pPr>
-            <w:r>
-              <w:rPr>
-                <w:rFonts w:ascii="Arial" w:hAnsi="Arial" w:cs="Arial"/>
-              </w:rPr>
+            <w:proofErr w:type="spellStart"/>
+            <w:r>
+              <w:rPr>
+                <w:rFonts w:ascii="Arial" w:hAnsi="Arial" w:cs="Arial"/>
+              </w:rPr>
+              <w:lastRenderedPageBreak/>
               <w:t>phone_num</w:t>
             </w:r>
+            <w:proofErr w:type="spellEnd"/>
           </w:p>
         </w:tc>
         <w:tc>
@@ -21938,13 +22150,14 @@
                 <w:rFonts w:ascii="Arial" w:hAnsi="Arial" w:cs="Arial"/>
               </w:rPr>
             </w:pPr>
-            <w:r>
-              <w:rPr>
-                <w:rFonts w:ascii="Arial" w:hAnsi="Arial" w:cs="Arial"/>
-              </w:rPr>
-              <w:lastRenderedPageBreak/>
+            <w:proofErr w:type="spellStart"/>
+            <w:r>
+              <w:rPr>
+                <w:rFonts w:ascii="Arial" w:hAnsi="Arial" w:cs="Arial"/>
+              </w:rPr>
               <w:t>time_created</w:t>
             </w:r>
+            <w:proofErr w:type="spellEnd"/>
           </w:p>
         </w:tc>
         <w:tc>
@@ -22066,6 +22279,7 @@
                 <w:rFonts w:ascii="Arial" w:hAnsi="Arial" w:cs="Arial"/>
               </w:rPr>
             </w:pPr>
+            <w:proofErr w:type="spellStart"/>
             <w:r>
               <w:rPr>
                 <w:rFonts w:ascii="Arial" w:hAnsi="Arial" w:cs="Arial"/>
@@ -22078,6 +22292,7 @@
               </w:rPr>
               <w:t>updated</w:t>
             </w:r>
+            <w:proofErr w:type="spellEnd"/>
           </w:p>
         </w:tc>
         <w:tc>
@@ -22556,12 +22771,14 @@
                 <w:rFonts w:ascii="Arial" w:hAnsi="Arial" w:cs="Arial"/>
               </w:rPr>
             </w:pPr>
+            <w:proofErr w:type="spellStart"/>
             <w:r>
               <w:rPr>
                 <w:rFonts w:ascii="Arial" w:hAnsi="Arial" w:cs="Arial"/>
               </w:rPr>
               <w:t>reserve_id</w:t>
             </w:r>
+            <w:proofErr w:type="spellEnd"/>
           </w:p>
         </w:tc>
         <w:tc>
@@ -22824,12 +23041,14 @@
                 <w:rFonts w:ascii="Arial" w:hAnsi="Arial" w:cs="Arial"/>
               </w:rPr>
             </w:pPr>
+            <w:proofErr w:type="spellStart"/>
             <w:r>
               <w:rPr>
                 <w:rFonts w:ascii="Arial" w:hAnsi="Arial" w:cs="Arial"/>
               </w:rPr>
               <w:t>num_pax</w:t>
             </w:r>
+            <w:proofErr w:type="spellEnd"/>
           </w:p>
         </w:tc>
         <w:tc>
@@ -23123,12 +23342,14 @@
                 <w:rFonts w:ascii="Arial" w:hAnsi="Arial" w:cs="Arial"/>
               </w:rPr>
             </w:pPr>
+            <w:proofErr w:type="spellStart"/>
             <w:r>
               <w:rPr>
                 <w:rFonts w:ascii="Arial" w:hAnsi="Arial" w:cs="Arial"/>
               </w:rPr>
               <w:t>time_created</w:t>
             </w:r>
+            <w:proofErr w:type="spellEnd"/>
           </w:p>
         </w:tc>
         <w:tc>
@@ -23251,12 +23472,14 @@
                 <w:rFonts w:ascii="Arial" w:hAnsi="Arial" w:cs="Arial"/>
               </w:rPr>
             </w:pPr>
+            <w:proofErr w:type="spellStart"/>
             <w:r>
               <w:rPr>
                 <w:rFonts w:ascii="Arial" w:hAnsi="Arial" w:cs="Arial"/>
               </w:rPr>
               <w:t>time_updated</w:t>
             </w:r>
+            <w:proofErr w:type="spellEnd"/>
           </w:p>
         </w:tc>
         <w:tc>
@@ -23445,7 +23668,6 @@
                 <w:b/>
                 <w:bCs/>
               </w:rPr>
-              <w:lastRenderedPageBreak/>
               <w:t>INQUIRIES</w:t>
             </w:r>
           </w:p>
@@ -23739,12 +23961,14 @@
                 <w:rFonts w:ascii="Arial" w:hAnsi="Arial" w:cs="Arial"/>
               </w:rPr>
             </w:pPr>
+            <w:proofErr w:type="spellStart"/>
             <w:r>
               <w:rPr>
                 <w:rFonts w:ascii="Arial" w:hAnsi="Arial" w:cs="Arial"/>
               </w:rPr>
               <w:t>inquiry_id</w:t>
             </w:r>
+            <w:proofErr w:type="spellEnd"/>
           </w:p>
         </w:tc>
         <w:tc>
@@ -23873,12 +24097,14 @@
                 <w:rFonts w:ascii="Arial" w:hAnsi="Arial" w:cs="Arial"/>
               </w:rPr>
             </w:pPr>
+            <w:proofErr w:type="spellStart"/>
             <w:r>
               <w:rPr>
                 <w:rFonts w:ascii="Arial" w:hAnsi="Arial" w:cs="Arial"/>
               </w:rPr>
               <w:t>patron_id</w:t>
             </w:r>
+            <w:proofErr w:type="spellEnd"/>
           </w:p>
         </w:tc>
         <w:tc>
@@ -24007,12 +24233,14 @@
                 <w:rFonts w:ascii="Arial" w:hAnsi="Arial" w:cs="Arial"/>
               </w:rPr>
             </w:pPr>
+            <w:proofErr w:type="spellStart"/>
             <w:r>
               <w:rPr>
                 <w:rFonts w:ascii="Arial" w:hAnsi="Arial" w:cs="Arial"/>
               </w:rPr>
               <w:t>reserve_id</w:t>
             </w:r>
+            <w:proofErr w:type="spellEnd"/>
           </w:p>
         </w:tc>
         <w:tc>
@@ -24141,12 +24369,14 @@
                 <w:rFonts w:ascii="Arial" w:hAnsi="Arial" w:cs="Arial"/>
               </w:rPr>
             </w:pPr>
+            <w:proofErr w:type="spellStart"/>
             <w:r>
               <w:rPr>
                 <w:rFonts w:ascii="Arial" w:hAnsi="Arial" w:cs="Arial"/>
               </w:rPr>
               <w:t>time_date</w:t>
             </w:r>
+            <w:proofErr w:type="spellEnd"/>
           </w:p>
         </w:tc>
         <w:tc>
@@ -24677,12 +24907,14 @@
                 <w:rFonts w:ascii="Arial" w:hAnsi="Arial" w:cs="Arial"/>
               </w:rPr>
             </w:pPr>
+            <w:proofErr w:type="spellStart"/>
             <w:r>
               <w:rPr>
                 <w:rFonts w:ascii="Arial" w:hAnsi="Arial" w:cs="Arial"/>
               </w:rPr>
               <w:t>time_created</w:t>
             </w:r>
+            <w:proofErr w:type="spellEnd"/>
           </w:p>
         </w:tc>
         <w:tc>
@@ -24811,12 +25043,14 @@
                 <w:rFonts w:ascii="Arial" w:hAnsi="Arial" w:cs="Arial"/>
               </w:rPr>
             </w:pPr>
+            <w:proofErr w:type="spellStart"/>
             <w:r>
               <w:rPr>
                 <w:rFonts w:ascii="Arial" w:hAnsi="Arial" w:cs="Arial"/>
               </w:rPr>
               <w:t>time_updated</w:t>
             </w:r>
+            <w:proofErr w:type="spellEnd"/>
           </w:p>
         </w:tc>
         <w:tc>
@@ -25051,6 +25285,7 @@
               <w:rPr>
                 <w:rFonts w:ascii="Arial" w:hAnsi="Arial" w:cs="Arial"/>
               </w:rPr>
+              <w:lastRenderedPageBreak/>
               <w:t>Field Name</w:t>
             </w:r>
           </w:p>
@@ -25188,7 +25423,6 @@
               <w:rPr>
                 <w:rFonts w:ascii="Arial" w:hAnsi="Arial" w:cs="Arial"/>
               </w:rPr>
-              <w:lastRenderedPageBreak/>
               <w:t>id</w:t>
             </w:r>
           </w:p>
@@ -25316,12 +25550,14 @@
                 <w:rFonts w:ascii="Arial" w:hAnsi="Arial" w:cs="Arial"/>
               </w:rPr>
             </w:pPr>
+            <w:proofErr w:type="spellStart"/>
             <w:r>
               <w:rPr>
                 <w:rFonts w:ascii="Arial" w:hAnsi="Arial" w:cs="Arial"/>
               </w:rPr>
               <w:t>pay_id</w:t>
             </w:r>
+            <w:proofErr w:type="spellEnd"/>
           </w:p>
         </w:tc>
         <w:tc>
@@ -25453,12 +25689,14 @@
                 <w:rFonts w:ascii="Arial" w:hAnsi="Arial" w:cs="Arial"/>
               </w:rPr>
             </w:pPr>
+            <w:proofErr w:type="spellStart"/>
             <w:r>
               <w:rPr>
                 <w:rFonts w:ascii="Arial" w:hAnsi="Arial" w:cs="Arial"/>
               </w:rPr>
               <w:t>reserve_id</w:t>
             </w:r>
+            <w:proofErr w:type="spellEnd"/>
           </w:p>
         </w:tc>
         <w:tc>
@@ -25590,12 +25828,14 @@
                 <w:rFonts w:ascii="Arial" w:hAnsi="Arial" w:cs="Arial"/>
               </w:rPr>
             </w:pPr>
+            <w:proofErr w:type="spellStart"/>
             <w:r>
               <w:rPr>
                 <w:rFonts w:ascii="Arial" w:hAnsi="Arial" w:cs="Arial"/>
               </w:rPr>
               <w:t>patron_id</w:t>
             </w:r>
+            <w:proofErr w:type="spellEnd"/>
           </w:p>
         </w:tc>
         <w:tc>
@@ -26126,12 +26366,14 @@
                 <w:rFonts w:ascii="Arial" w:hAnsi="Arial" w:cs="Arial"/>
               </w:rPr>
             </w:pPr>
+            <w:proofErr w:type="spellStart"/>
             <w:r>
               <w:rPr>
                 <w:rFonts w:ascii="Arial" w:hAnsi="Arial" w:cs="Arial"/>
               </w:rPr>
               <w:t>payment_date</w:t>
             </w:r>
+            <w:proofErr w:type="spellEnd"/>
           </w:p>
         </w:tc>
         <w:tc>
@@ -26257,12 +26499,14 @@
                 <w:rFonts w:ascii="Arial" w:hAnsi="Arial" w:cs="Arial"/>
               </w:rPr>
             </w:pPr>
+            <w:proofErr w:type="spellStart"/>
             <w:r>
               <w:rPr>
                 <w:rFonts w:ascii="Arial" w:hAnsi="Arial" w:cs="Arial"/>
               </w:rPr>
               <w:t>payment_type</w:t>
             </w:r>
+            <w:proofErr w:type="spellEnd"/>
           </w:p>
         </w:tc>
         <w:tc>
@@ -26388,12 +26632,14 @@
                 <w:rFonts w:ascii="Arial" w:hAnsi="Arial" w:cs="Arial"/>
               </w:rPr>
             </w:pPr>
+            <w:proofErr w:type="spellStart"/>
             <w:r>
               <w:rPr>
                 <w:rFonts w:ascii="Arial" w:hAnsi="Arial" w:cs="Arial"/>
               </w:rPr>
               <w:t>time_created</w:t>
             </w:r>
+            <w:proofErr w:type="spellEnd"/>
           </w:p>
         </w:tc>
         <w:tc>
@@ -26525,12 +26771,14 @@
                 <w:rFonts w:ascii="Arial" w:hAnsi="Arial" w:cs="Arial"/>
               </w:rPr>
             </w:pPr>
+            <w:proofErr w:type="spellStart"/>
             <w:r>
               <w:rPr>
                 <w:rFonts w:ascii="Arial" w:hAnsi="Arial" w:cs="Arial"/>
               </w:rPr>
               <w:t>time_updated</w:t>
             </w:r>
+            <w:proofErr w:type="spellEnd"/>
           </w:p>
         </w:tc>
         <w:tc>
@@ -26710,6 +26958,7 @@
               <w:rPr>
                 <w:rFonts w:ascii="Arial" w:hAnsi="Arial" w:cs="Arial"/>
               </w:rPr>
+              <w:lastRenderedPageBreak/>
               <w:t>Field Name</w:t>
             </w:r>
           </w:p>
@@ -26788,13 +27037,14 @@
                 <w:rFonts w:ascii="Arial" w:hAnsi="Arial" w:cs="Arial"/>
               </w:rPr>
             </w:pPr>
-            <w:r>
-              <w:rPr>
-                <w:rFonts w:ascii="Arial" w:hAnsi="Arial" w:cs="Arial"/>
-              </w:rPr>
-              <w:lastRenderedPageBreak/>
+            <w:proofErr w:type="spellStart"/>
+            <w:r>
+              <w:rPr>
+                <w:rFonts w:ascii="Arial" w:hAnsi="Arial" w:cs="Arial"/>
+              </w:rPr>
               <w:t>log_id</w:t>
             </w:r>
+            <w:proofErr w:type="spellEnd"/>
           </w:p>
         </w:tc>
         <w:tc>
@@ -26883,12 +27133,14 @@
                 <w:rFonts w:ascii="Arial" w:hAnsi="Arial" w:cs="Arial"/>
               </w:rPr>
             </w:pPr>
+            <w:proofErr w:type="spellStart"/>
             <w:r>
               <w:rPr>
                 <w:rFonts w:ascii="Arial" w:hAnsi="Arial" w:cs="Arial"/>
               </w:rPr>
               <w:t>inquiry_id</w:t>
             </w:r>
+            <w:proofErr w:type="spellEnd"/>
           </w:p>
         </w:tc>
         <w:tc>
@@ -26965,12 +27217,14 @@
                 <w:rFonts w:ascii="Arial" w:hAnsi="Arial" w:cs="Arial"/>
               </w:rPr>
             </w:pPr>
+            <w:proofErr w:type="spellStart"/>
             <w:r>
               <w:rPr>
                 <w:rFonts w:ascii="Arial" w:hAnsi="Arial" w:cs="Arial"/>
               </w:rPr>
               <w:t>admin_id</w:t>
             </w:r>
+            <w:proofErr w:type="spellEnd"/>
           </w:p>
         </w:tc>
         <w:tc>
@@ -27047,12 +27301,14 @@
                 <w:rFonts w:ascii="Arial" w:hAnsi="Arial" w:cs="Arial"/>
               </w:rPr>
             </w:pPr>
+            <w:proofErr w:type="spellStart"/>
             <w:r>
               <w:rPr>
                 <w:rFonts w:ascii="Arial" w:hAnsi="Arial" w:cs="Arial"/>
               </w:rPr>
               <w:t>reserve_id</w:t>
             </w:r>
+            <w:proofErr w:type="spellEnd"/>
           </w:p>
         </w:tc>
         <w:tc>
@@ -27129,12 +27385,14 @@
                 <w:rFonts w:ascii="Arial" w:hAnsi="Arial" w:cs="Arial"/>
               </w:rPr>
             </w:pPr>
+            <w:proofErr w:type="spellStart"/>
             <w:r>
               <w:rPr>
                 <w:rFonts w:ascii="Arial" w:hAnsi="Arial" w:cs="Arial"/>
               </w:rPr>
               <w:t>time_created</w:t>
             </w:r>
+            <w:proofErr w:type="spellEnd"/>
           </w:p>
         </w:tc>
         <w:tc>
@@ -27211,12 +27469,14 @@
                 <w:rFonts w:ascii="Arial" w:hAnsi="Arial" w:cs="Arial"/>
               </w:rPr>
             </w:pPr>
+            <w:proofErr w:type="spellStart"/>
             <w:r>
               <w:rPr>
                 <w:rFonts w:ascii="Arial" w:hAnsi="Arial" w:cs="Arial"/>
               </w:rPr>
               <w:t>time_updated</w:t>
             </w:r>
+            <w:proofErr w:type="spellEnd"/>
           </w:p>
         </w:tc>
         <w:tc>
@@ -27451,14 +27711,14 @@
         <w:rPr>
           <w:rFonts w:ascii="Arial" w:hAnsi="Arial" w:cs="Arial"/>
         </w:rPr>
-        <w:t xml:space="preserve">We applied the Agile methodology in developing the system because it allows us to adjust to changes in the project requirements more effectively. This approach ensures our efforts are focused and efficient while also making it easier to improve or modify the system’s </w:t>
+        <w:t xml:space="preserve">We applied the Agile methodology in developing the system because it allows us to adjust to changes in the project requirements more effectively. This approach ensures our </w:t>
       </w:r>
       <w:r>
         <w:rPr>
           <w:rFonts w:ascii="Arial" w:hAnsi="Arial" w:cs="Arial"/>
         </w:rPr>
         <w:lastRenderedPageBreak/>
-        <w:t>design when needed. If there are updates or revisions to the design, Agile helps us track the system’s progress more effectively.</w:t>
+        <w:t>efforts are focused and efficient while also making it easier to improve or modify the system’s design when needed. If there are updates or revisions to the design, Agile helps us track the system’s progress more effectively.</w:t>
       </w:r>
     </w:p>
     <w:p>
@@ -27590,6 +27850,7 @@
           <w:b/>
           <w:bCs/>
         </w:rPr>
+        <w:lastRenderedPageBreak/>
         <w:t>Develop</w:t>
       </w:r>
     </w:p>
@@ -27605,7 +27866,6 @@
         <w:rPr>
           <w:rFonts w:ascii="Arial" w:hAnsi="Arial" w:cs="Arial"/>
         </w:rPr>
-        <w:lastRenderedPageBreak/>
         <w:tab/>
         <w:t>In the development stage, the developer is assigned to work on the system’s integrity, design, layout, and functionality. The developer gathers all the necessary information from the client and ensures the system is properly integrated. The features to be implemented in t</w:t>
       </w:r>

</xml_diff>